<commit_message>
Doc: cambios de diagramas de flujos de CU
</commit_message>
<xml_diff>
--- a/2. Etapa de elaboración/Iteración 2/Modelo de diseño/Modelo de Diseño_Vesta Risk Manager_T-Code.docx
+++ b/2. Etapa de elaboración/Iteración 2/Modelo de diseño/Modelo de Diseño_Vesta Risk Manager_T-Code.docx
@@ -1,6 +1,6 @@
 
 <file path=word/document.xml><?xml version="1.0" encoding="utf-8"?>
-<w:document xmlns:wpc="http://schemas.microsoft.com/office/word/2010/wordprocessingCanvas" xmlns:cx="http://schemas.microsoft.com/office/drawing/2014/chartex" xmlns:cx1="http://schemas.microsoft.com/office/drawing/2015/9/8/chartex" xmlns:cx2="http://schemas.microsoft.com/office/drawing/2015/10/21/chartex" xmlns:cx3="http://schemas.microsoft.com/office/drawing/2016/5/9/chartex" xmlns:cx4="http://schemas.microsoft.com/office/drawing/2016/5/10/chartex" xmlns:cx5="http://schemas.microsoft.com/office/drawing/2016/5/11/chartex" xmlns:cx6="http://schemas.microsoft.com/office/drawing/2016/5/12/chartex" xmlns:cx7="http://schemas.microsoft.com/office/drawing/2016/5/13/chartex" xmlns:cx8="http://schemas.microsoft.com/office/drawing/2016/5/14/chartex" xmlns:mc="http://schemas.openxmlformats.org/markup-compatibility/2006" xmlns:aink="http://schemas.microsoft.com/office/drawing/2016/ink" xmlns:am3d="http://schemas.microsoft.com/office/drawing/2017/model3d" xmlns:o="urn:schemas-microsoft-com:office:office" xmlns:oel="http://schemas.microsoft.com/office/2019/extlst" xmlns:r="http://schemas.openxmlformats.org/officeDocument/2006/relationships" xmlns:m="http://schemas.openxmlformats.org/officeDocument/2006/math" xmlns:v="urn:schemas-microsoft-com:vml" xmlns:wp14="http://schemas.microsoft.com/office/word/2010/wordprocessingDrawing" xmlns:wp="http://schemas.openxmlformats.org/drawingml/2006/wordprocessingDrawing" xmlns:w10="urn:schemas-microsoft-com:office:word" xmlns:w="http://schemas.openxmlformats.org/wordprocessingml/2006/main" xmlns:w14="http://schemas.microsoft.com/office/word/2010/wordml" xmlns:w15="http://schemas.microsoft.com/office/word/2012/wordml" xmlns:w16cex="http://schemas.microsoft.com/office/word/2018/wordml/cex" xmlns:w16cid="http://schemas.microsoft.com/office/word/2016/wordml/cid" xmlns:w16="http://schemas.microsoft.com/office/word/2018/wordml" xmlns:w16du="http://schemas.microsoft.com/office/word/2023/wordml/word16du" xmlns:w16sdtdh="http://schemas.microsoft.com/office/word/2020/wordml/sdtdatahash" xmlns:w16se="http://schemas.microsoft.com/office/word/2015/wordml/symex" xmlns:wpg="http://schemas.microsoft.com/office/word/2010/wordprocessingGroup" xmlns:wpi="http://schemas.microsoft.com/office/word/2010/wordprocessingInk" xmlns:wne="http://schemas.microsoft.com/office/word/2006/wordml" xmlns:wps="http://schemas.microsoft.com/office/word/2010/wordprocessingShape" mc:Ignorable="w14 w15 w16se w16cid w16 w16cex w16sdtdh w16du wp14">
+<w:document xmlns:wpc="http://schemas.microsoft.com/office/word/2010/wordprocessingCanvas" xmlns:mc="http://schemas.openxmlformats.org/markup-compatibility/2006" xmlns:o="urn:schemas-microsoft-com:office:office" xmlns:r="http://schemas.openxmlformats.org/officeDocument/2006/relationships" xmlns:m="http://schemas.openxmlformats.org/officeDocument/2006/math" xmlns:v="urn:schemas-microsoft-com:vml" xmlns:wp14="http://schemas.microsoft.com/office/word/2010/wordprocessingDrawing" xmlns:wp="http://schemas.openxmlformats.org/drawingml/2006/wordprocessingDrawing" xmlns:w10="urn:schemas-microsoft-com:office:word" xmlns:w="http://schemas.openxmlformats.org/wordprocessingml/2006/main" xmlns:w14="http://schemas.microsoft.com/office/word/2010/wordml" xmlns:w15="http://schemas.microsoft.com/office/word/2012/wordml" xmlns:wpg="http://schemas.microsoft.com/office/word/2010/wordprocessingGroup" xmlns:wpi="http://schemas.microsoft.com/office/word/2010/wordprocessingInk" xmlns:wne="http://schemas.microsoft.com/office/word/2006/wordml" xmlns:wps="http://schemas.microsoft.com/office/word/2010/wordprocessingShape" mc:Ignorable="w14 w15 wp14">
   <w:body>
     <w:sdt>
       <w:sdtPr>
@@ -56,6 +56,7 @@
             <w:rPr>
               <w:rFonts w:eastAsiaTheme="majorEastAsia" w:cstheme="majorBidi"/>
               <w:noProof/>
+              <w:lang w:val="es-AR" w:eastAsia="es-AR"/>
             </w:rPr>
             <mc:AlternateContent>
               <mc:Choice Requires="wps">
@@ -122,7 +123,7 @@
                   </wp:anchor>
                 </w:drawing>
               </mc:Choice>
-              <mc:Fallback>
+              <mc:Fallback xmlns:w16se="http://schemas.microsoft.com/office/word/2015/wordml/symex" xmlns:w16sdtdh="http://schemas.microsoft.com/office/word/2020/wordml/sdtdatahash" xmlns:w16du="http://schemas.microsoft.com/office/word/2023/wordml/word16du" xmlns:w16="http://schemas.microsoft.com/office/word/2018/wordml" xmlns:w16cid="http://schemas.microsoft.com/office/word/2016/wordml/cid" xmlns:w16cex="http://schemas.microsoft.com/office/word/2018/wordml/cex" xmlns:oel="http://schemas.microsoft.com/office/2019/extlst" xmlns:am3d="http://schemas.microsoft.com/office/drawing/2017/model3d" xmlns:aink="http://schemas.microsoft.com/office/drawing/2016/ink" xmlns:cx8="http://schemas.microsoft.com/office/drawing/2016/5/14/chartex" xmlns:cx7="http://schemas.microsoft.com/office/drawing/2016/5/13/chartex" xmlns:cx6="http://schemas.microsoft.com/office/drawing/2016/5/12/chartex" xmlns:cx5="http://schemas.microsoft.com/office/drawing/2016/5/11/chartex" xmlns:cx4="http://schemas.microsoft.com/office/drawing/2016/5/10/chartex" xmlns:cx3="http://schemas.microsoft.com/office/drawing/2016/5/9/chartex" xmlns:cx2="http://schemas.microsoft.com/office/drawing/2015/10/21/chartex" xmlns:cx1="http://schemas.microsoft.com/office/drawing/2015/9/8/chartex" xmlns:cx="http://schemas.microsoft.com/office/drawing/2014/chartex">
                 <w:pict>
                   <v:rect w14:anchorId="43CA0C17" id="Rectangle 6" o:spid="_x0000_s1026" style="position:absolute;margin-left:0;margin-top:0;width:623.75pt;height:67.45pt;z-index:251660288;visibility:visible;mso-wrap-style:square;mso-width-percent:1050;mso-height-percent:900;mso-wrap-distance-left:9pt;mso-wrap-distance-top:0;mso-wrap-distance-right:9pt;mso-wrap-distance-bottom:0;mso-position-horizontal:center;mso-position-horizontal-relative:page;mso-position-vertical:bottom;mso-position-vertical-relative:page;mso-width-percent:1050;mso-height-percent:900;mso-width-relative:page;mso-height-relative:top-margin-area;v-text-anchor:top" o:gfxdata="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" o:allowincell="f" fillcolor="#4bacc6 [3208]" strokecolor="#31849b [2408]">
                     <w10:wrap anchorx="page" anchory="page"/>
@@ -135,6 +136,7 @@
             <w:rPr>
               <w:rFonts w:eastAsiaTheme="majorEastAsia" w:cstheme="majorBidi"/>
               <w:noProof/>
+              <w:lang w:val="es-AR" w:eastAsia="es-AR"/>
             </w:rPr>
             <mc:AlternateContent>
               <mc:Choice Requires="wps">
@@ -201,7 +203,7 @@
                   </wp:anchor>
                 </w:drawing>
               </mc:Choice>
-              <mc:Fallback>
+              <mc:Fallback xmlns:w16se="http://schemas.microsoft.com/office/word/2015/wordml/symex" xmlns:w16sdtdh="http://schemas.microsoft.com/office/word/2020/wordml/sdtdatahash" xmlns:w16du="http://schemas.microsoft.com/office/word/2023/wordml/word16du" xmlns:w16="http://schemas.microsoft.com/office/word/2018/wordml" xmlns:w16cid="http://schemas.microsoft.com/office/word/2016/wordml/cid" xmlns:w16cex="http://schemas.microsoft.com/office/word/2018/wordml/cex" xmlns:oel="http://schemas.microsoft.com/office/2019/extlst" xmlns:am3d="http://schemas.microsoft.com/office/drawing/2017/model3d" xmlns:aink="http://schemas.microsoft.com/office/drawing/2016/ink" xmlns:cx8="http://schemas.microsoft.com/office/drawing/2016/5/14/chartex" xmlns:cx7="http://schemas.microsoft.com/office/drawing/2016/5/13/chartex" xmlns:cx6="http://schemas.microsoft.com/office/drawing/2016/5/12/chartex" xmlns:cx5="http://schemas.microsoft.com/office/drawing/2016/5/11/chartex" xmlns:cx4="http://schemas.microsoft.com/office/drawing/2016/5/10/chartex" xmlns:cx3="http://schemas.microsoft.com/office/drawing/2016/5/9/chartex" xmlns:cx2="http://schemas.microsoft.com/office/drawing/2015/10/21/chartex" xmlns:cx1="http://schemas.microsoft.com/office/drawing/2015/9/8/chartex" xmlns:cx="http://schemas.microsoft.com/office/drawing/2014/chartex">
                 <w:pict>
                   <v:rect w14:anchorId="4DBBF81A" id="Rectangle 9" o:spid="_x0000_s1026" style="position:absolute;margin-left:0;margin-top:0;width:7.15pt;height:882.85pt;z-index:251663360;visibility:visible;mso-wrap-style:square;mso-width-percent:0;mso-height-percent:1050;mso-wrap-distance-left:9pt;mso-wrap-distance-top:0;mso-wrap-distance-right:9pt;mso-wrap-distance-bottom:0;mso-position-horizontal:center;mso-position-horizontal-relative:left-margin-area;mso-position-vertical:center;mso-position-vertical-relative:page;mso-width-percent:0;mso-height-percent:1050;mso-width-relative:page;mso-height-relative:page;v-text-anchor:top" o:gfxdata="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" o:allowincell="f" fillcolor="white [3212]" strokecolor="#31849b [2408]">
                     <w10:wrap anchorx="margin" anchory="page"/>
@@ -214,6 +216,7 @@
             <w:rPr>
               <w:rFonts w:eastAsiaTheme="majorEastAsia" w:cstheme="majorBidi"/>
               <w:noProof/>
+              <w:lang w:val="es-AR" w:eastAsia="es-AR"/>
             </w:rPr>
             <mc:AlternateContent>
               <mc:Choice Requires="wps">
@@ -280,7 +283,7 @@
                   </wp:anchor>
                 </w:drawing>
               </mc:Choice>
-              <mc:Fallback>
+              <mc:Fallback xmlns:w16se="http://schemas.microsoft.com/office/word/2015/wordml/symex" xmlns:w16sdtdh="http://schemas.microsoft.com/office/word/2020/wordml/sdtdatahash" xmlns:w16du="http://schemas.microsoft.com/office/word/2023/wordml/word16du" xmlns:w16="http://schemas.microsoft.com/office/word/2018/wordml" xmlns:w16cid="http://schemas.microsoft.com/office/word/2016/wordml/cid" xmlns:w16cex="http://schemas.microsoft.com/office/word/2018/wordml/cex" xmlns:oel="http://schemas.microsoft.com/office/2019/extlst" xmlns:am3d="http://schemas.microsoft.com/office/drawing/2017/model3d" xmlns:aink="http://schemas.microsoft.com/office/drawing/2016/ink" xmlns:cx8="http://schemas.microsoft.com/office/drawing/2016/5/14/chartex" xmlns:cx7="http://schemas.microsoft.com/office/drawing/2016/5/13/chartex" xmlns:cx6="http://schemas.microsoft.com/office/drawing/2016/5/12/chartex" xmlns:cx5="http://schemas.microsoft.com/office/drawing/2016/5/11/chartex" xmlns:cx4="http://schemas.microsoft.com/office/drawing/2016/5/10/chartex" xmlns:cx3="http://schemas.microsoft.com/office/drawing/2016/5/9/chartex" xmlns:cx2="http://schemas.microsoft.com/office/drawing/2015/10/21/chartex" xmlns:cx1="http://schemas.microsoft.com/office/drawing/2015/9/8/chartex" xmlns:cx="http://schemas.microsoft.com/office/drawing/2014/chartex">
                 <w:pict>
                   <v:rect w14:anchorId="661068AB" id="Rectangle 8" o:spid="_x0000_s1026" style="position:absolute;margin-left:0;margin-top:0;width:7.15pt;height:882.85pt;z-index:251662336;visibility:visible;mso-wrap-style:square;mso-width-percent:0;mso-height-percent:1050;mso-wrap-distance-left:9pt;mso-wrap-distance-top:0;mso-wrap-distance-right:9pt;mso-wrap-distance-bottom:0;mso-position-horizontal:center;mso-position-horizontal-relative:right-margin-area;mso-position-vertical:center;mso-position-vertical-relative:page;mso-width-percent:0;mso-height-percent:1050;mso-width-relative:page;mso-height-relative:page;v-text-anchor:top" o:gfxdata="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" o:allowincell="f" fillcolor="white [3212]" strokecolor="#31849b [2408]">
                     <w10:wrap anchorx="margin" anchory="page"/>
@@ -293,6 +296,7 @@
             <w:rPr>
               <w:rFonts w:eastAsiaTheme="majorEastAsia" w:cstheme="majorBidi"/>
               <w:noProof/>
+              <w:lang w:val="es-AR" w:eastAsia="es-AR"/>
             </w:rPr>
             <mc:AlternateContent>
               <mc:Choice Requires="wps">
@@ -359,7 +363,7 @@
                   </wp:anchor>
                 </w:drawing>
               </mc:Choice>
-              <mc:Fallback>
+              <mc:Fallback xmlns:w16se="http://schemas.microsoft.com/office/word/2015/wordml/symex" xmlns:w16sdtdh="http://schemas.microsoft.com/office/word/2020/wordml/sdtdatahash" xmlns:w16du="http://schemas.microsoft.com/office/word/2023/wordml/word16du" xmlns:w16="http://schemas.microsoft.com/office/word/2018/wordml" xmlns:w16cid="http://schemas.microsoft.com/office/word/2016/wordml/cid" xmlns:w16cex="http://schemas.microsoft.com/office/word/2018/wordml/cex" xmlns:oel="http://schemas.microsoft.com/office/2019/extlst" xmlns:am3d="http://schemas.microsoft.com/office/drawing/2017/model3d" xmlns:aink="http://schemas.microsoft.com/office/drawing/2016/ink" xmlns:cx8="http://schemas.microsoft.com/office/drawing/2016/5/14/chartex" xmlns:cx7="http://schemas.microsoft.com/office/drawing/2016/5/13/chartex" xmlns:cx6="http://schemas.microsoft.com/office/drawing/2016/5/12/chartex" xmlns:cx5="http://schemas.microsoft.com/office/drawing/2016/5/11/chartex" xmlns:cx4="http://schemas.microsoft.com/office/drawing/2016/5/10/chartex" xmlns:cx3="http://schemas.microsoft.com/office/drawing/2016/5/9/chartex" xmlns:cx2="http://schemas.microsoft.com/office/drawing/2015/10/21/chartex" xmlns:cx1="http://schemas.microsoft.com/office/drawing/2015/9/8/chartex" xmlns:cx="http://schemas.microsoft.com/office/drawing/2014/chartex">
                 <w:pict>
                   <v:rect w14:anchorId="5A75EF7D" id="Rectangle 7" o:spid="_x0000_s1026" style="position:absolute;margin-left:0;margin-top:0;width:623.75pt;height:67.45pt;z-index:251661312;visibility:visible;mso-wrap-style:square;mso-width-percent:1050;mso-height-percent:900;mso-wrap-distance-left:9pt;mso-wrap-distance-top:0;mso-wrap-distance-right:9pt;mso-wrap-distance-bottom:0;mso-position-horizontal:center;mso-position-horizontal-relative:page;mso-position-vertical:top;mso-position-vertical-relative:top-margin-area;mso-width-percent:1050;mso-height-percent:900;mso-width-relative:page;mso-height-relative:top-margin-area;v-text-anchor:top" o:gfxdata="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" o:allowincell="f" fillcolor="#4bacc6 [3208]" strokecolor="#31849b [2408]">
                     <w10:wrap anchorx="page" anchory="margin"/>
@@ -535,6 +539,7 @@
           <w:r>
             <w:rPr>
               <w:noProof/>
+              <w:lang w:eastAsia="es-AR"/>
             </w:rPr>
             <w:drawing>
               <wp:anchor distT="0" distB="0" distL="114300" distR="114300" simplePos="0" relativeHeight="251686912" behindDoc="0" locked="0" layoutInCell="1" allowOverlap="1" wp14:anchorId="0FC293B0" wp14:editId="74CB413A">
@@ -595,7 +600,7 @@
           <w:r>
             <w:rPr>
               <w:noProof/>
-              <w:lang w:val="es-ES" w:eastAsia="es-ES"/>
+              <w:lang w:eastAsia="es-AR"/>
             </w:rPr>
             <w:drawing>
               <wp:anchor distT="0" distB="0" distL="114300" distR="114300" simplePos="0" relativeHeight="251666432" behindDoc="0" locked="0" layoutInCell="1" allowOverlap="1" wp14:anchorId="290DC9BC" wp14:editId="5C2C3A96">
@@ -662,6 +667,7 @@
           <w:r>
             <w:rPr>
               <w:noProof/>
+              <w:lang w:eastAsia="es-AR"/>
             </w:rPr>
             <w:lastRenderedPageBreak/>
             <mc:AlternateContent>
@@ -762,13 +768,7 @@
                                   <w:rPr>
                                     <w:lang w:val="es-AR"/>
                                   </w:rPr>
-                                  <w:t>las etapas anteriores en especial la etapa de captura de r</w:t>
-                                </w:r>
-                                <w:r>
-                                  <w:rPr>
-                                    <w:lang w:val="es-AR"/>
-                                  </w:rPr>
-                                  <w:t xml:space="preserve">equerimientos. Es decir, tomar </w:t>
+                                  <w:t xml:space="preserve">las etapas anteriores en especial la etapa de captura de requerimientos. Es decir, tomar </w:t>
                                 </w:r>
                                 <w:r>
                                   <w:rPr>
@@ -780,13 +780,7 @@
                                   <w:rPr>
                                     <w:lang w:val="es-AR"/>
                                   </w:rPr>
-                                  <w:t xml:space="preserve"> </w:t>
-                                </w:r>
-                                <w:r>
-                                  <w:rPr>
-                                    <w:lang w:val="es-AR"/>
-                                  </w:rPr>
-                                  <w:t>Casos de Uso</w:t>
+                                  <w:t xml:space="preserve"> Casos de Uso</w:t>
                                 </w:r>
                                 <w:r>
                                   <w:rPr>
@@ -854,7 +848,7 @@
                     <v:stroke joinstyle="miter"/>
                     <v:path gradientshapeok="t" o:connecttype="rect"/>
                   </v:shapetype>
-                  <v:shape id="Text Box 20" o:spid="_x0000_s1026" type="#_x0000_t202" style="position:absolute;left:0;text-align:left;margin-left:281.7pt;margin-top:5.3pt;width:161.25pt;height:577.65pt;z-index:251684864;visibility:visible;mso-wrap-style:square;mso-width-percent:0;mso-height-percent:0;mso-wrap-distance-left:9pt;mso-wrap-distance-top:0;mso-wrap-distance-right:9pt;mso-wrap-distance-bottom:0;mso-position-horizontal:absolute;mso-position-horizontal-relative:margin;mso-position-vertical:absolute;mso-position-vertical-relative:margin;mso-width-percent:0;mso-height-percent:0;mso-width-relative:page;mso-height-relative:page;v-text-anchor:top" o:gfxdata="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" fillcolor="white [3212]" strokecolor="#31849b [2408]">
+                  <v:shape id="Text Box 20" o:spid="_x0000_s1026" type="#_x0000_t202" style="position:absolute;left:0;text-align:left;margin-left:281.7pt;margin-top:5.3pt;width:161.25pt;height:577.65pt;z-index:251684864;visibility:visible;mso-wrap-style:square;mso-width-percent:0;mso-height-percent:0;mso-wrap-distance-left:9pt;mso-wrap-distance-top:0;mso-wrap-distance-right:9pt;mso-wrap-distance-bottom:0;mso-position-horizontal:absolute;mso-position-horizontal-relative:margin;mso-position-vertical:absolute;mso-position-vertical-relative:margin;mso-width-percent:0;mso-height-percent:0;mso-width-relative:page;mso-height-relative:page;v-text-anchor:top" o:gfxdata="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" fillcolor="white [3212]" strokecolor="#31849b [2408]">
                     <v:textbox>
                       <w:txbxContent>
                         <w:p>
@@ -903,13 +897,7 @@
                             <w:rPr>
                               <w:lang w:val="es-AR"/>
                             </w:rPr>
-                            <w:t>las etapas anteriores en especial la etapa de captura de r</w:t>
-                          </w:r>
-                          <w:r>
-                            <w:rPr>
-                              <w:lang w:val="es-AR"/>
-                            </w:rPr>
-                            <w:t xml:space="preserve">equerimientos. Es decir, tomar </w:t>
+                            <w:t xml:space="preserve">las etapas anteriores en especial la etapa de captura de requerimientos. Es decir, tomar </w:t>
                           </w:r>
                           <w:r>
                             <w:rPr>
@@ -921,13 +909,7 @@
                             <w:rPr>
                               <w:lang w:val="es-AR"/>
                             </w:rPr>
-                            <w:t xml:space="preserve"> </w:t>
-                          </w:r>
-                          <w:r>
-                            <w:rPr>
-                              <w:lang w:val="es-AR"/>
-                            </w:rPr>
-                            <w:t>Casos de Uso</w:t>
+                            <w:t xml:space="preserve"> Casos de Uso</w:t>
                           </w:r>
                           <w:r>
                             <w:rPr>
@@ -988,7 +970,7 @@
           <w:r>
             <w:rPr>
               <w:noProof/>
-              <w:lang w:eastAsia="es-ES"/>
+              <w:lang w:eastAsia="es-AR"/>
             </w:rPr>
             <mc:AlternateContent>
               <mc:Choice Requires="wps">
@@ -1052,7 +1034,7 @@
                   </wp:anchor>
                 </w:drawing>
               </mc:Choice>
-              <mc:Fallback>
+              <mc:Fallback xmlns:w16se="http://schemas.microsoft.com/office/word/2015/wordml/symex" xmlns:w16sdtdh="http://schemas.microsoft.com/office/word/2020/wordml/sdtdatahash" xmlns:w16du="http://schemas.microsoft.com/office/word/2023/wordml/word16du" xmlns:w16="http://schemas.microsoft.com/office/word/2018/wordml" xmlns:w16cid="http://schemas.microsoft.com/office/word/2016/wordml/cid" xmlns:w16cex="http://schemas.microsoft.com/office/word/2018/wordml/cex" xmlns:oel="http://schemas.microsoft.com/office/2019/extlst" xmlns:am3d="http://schemas.microsoft.com/office/drawing/2017/model3d" xmlns:aink="http://schemas.microsoft.com/office/drawing/2016/ink" xmlns:cx8="http://schemas.microsoft.com/office/drawing/2016/5/14/chartex" xmlns:cx7="http://schemas.microsoft.com/office/drawing/2016/5/13/chartex" xmlns:cx6="http://schemas.microsoft.com/office/drawing/2016/5/12/chartex" xmlns:cx5="http://schemas.microsoft.com/office/drawing/2016/5/11/chartex" xmlns:cx4="http://schemas.microsoft.com/office/drawing/2016/5/10/chartex" xmlns:cx3="http://schemas.microsoft.com/office/drawing/2016/5/9/chartex" xmlns:cx2="http://schemas.microsoft.com/office/drawing/2015/10/21/chartex" xmlns:cx1="http://schemas.microsoft.com/office/drawing/2015/9/8/chartex" xmlns:cx="http://schemas.microsoft.com/office/drawing/2014/chartex">
                 <w:pict>
                   <v:rect w14:anchorId="51C1F5BA" id="Rectangle 17" o:spid="_x0000_s1026" style="position:absolute;margin-left:315.7pt;margin-top:-76.25pt;width:195.35pt;height:844.9pt;z-index:-251643904;visibility:visible;mso-wrap-style:square;mso-width-percent:0;mso-height-percent:0;mso-wrap-distance-left:9pt;mso-wrap-distance-top:0;mso-wrap-distance-right:9pt;mso-wrap-distance-bottom:0;mso-position-horizontal:absolute;mso-position-horizontal-relative:margin;mso-position-vertical:absolute;mso-position-vertical-relative:margin;mso-width-percent:0;mso-height-percent:0;mso-width-relative:page;mso-height-relative:page;v-text-anchor:top" o:gfxdata="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" fillcolor="#4bacc6" strokecolor="#31849b [2408]">
                     <w10:wrap type="square" anchorx="margin" anchory="margin"/>
@@ -1072,7 +1054,7 @@
       <w:r>
         <w:rPr>
           <w:noProof/>
-          <w:lang w:eastAsia="es-ES"/>
+          <w:lang w:val="es-AR" w:eastAsia="es-AR"/>
         </w:rPr>
         <w:drawing>
           <wp:anchor distT="0" distB="0" distL="114300" distR="114300" simplePos="0" relativeHeight="251682816" behindDoc="0" locked="0" layoutInCell="1" allowOverlap="1" wp14:anchorId="4570BBD1" wp14:editId="10E228C8">
@@ -1159,7 +1141,7 @@
       <w:sdtContent>
         <w:p>
           <w:pPr>
-            <w:pStyle w:val="TtuloTDC"/>
+            <w:pStyle w:val="TtulodeTDC"/>
             <w:tabs>
               <w:tab w:val="left" w:pos="5954"/>
             </w:tabs>
@@ -1177,7 +1159,7 @@
         </w:p>
         <w:p>
           <w:pPr>
-            <w:pStyle w:val="TtuloTDC"/>
+            <w:pStyle w:val="TtulodeTDC"/>
             <w:tabs>
               <w:tab w:val="left" w:pos="5954"/>
             </w:tabs>
@@ -7857,14 +7839,18 @@
         <w:pStyle w:val="PSI-Comentario"/>
       </w:pPr>
       <w:r>
+        <w:t xml:space="preserve"> </w:t>
+      </w:r>
+      <w:r>
         <w:rPr>
           <w:noProof/>
+          <w:lang w:eastAsia="es-AR"/>
         </w:rPr>
         <w:drawing>
-          <wp:inline distT="0" distB="0" distL="0" distR="0" wp14:anchorId="694E665A" wp14:editId="25D9973E">
-            <wp:extent cx="5400040" cy="6255385"/>
+          <wp:inline distT="0" distB="0" distL="0" distR="0" wp14:anchorId="1EA77A72" wp14:editId="6C227D94">
+            <wp:extent cx="5397500" cy="4457700"/>
             <wp:effectExtent l="0" t="0" r="0" b="0"/>
-            <wp:docPr id="1158006893" name="Imagen 18" descr="PlantUML diagram"/>
+            <wp:docPr id="5" name="Imagen 5" descr="C:\Users\Usuario\Downloads\ZP0NJA~1.PNG"/>
             <wp:cNvGraphicFramePr>
               <a:graphicFrameLocks xmlns:a="http://schemas.openxmlformats.org/drawingml/2006/main" noChangeAspect="1"/>
             </wp:cNvGraphicFramePr>
@@ -7872,7 +7858,7 @@
               <a:graphicData uri="http://schemas.openxmlformats.org/drawingml/2006/picture">
                 <pic:pic xmlns:pic="http://schemas.openxmlformats.org/drawingml/2006/picture">
                   <pic:nvPicPr>
-                    <pic:cNvPr id="0" name="theimg" descr="PlantUML diagram"/>
+                    <pic:cNvPr id="0" name="Picture 2" descr="C:\Users\Usuario\Downloads\ZP0NJA~1.PNG"/>
                     <pic:cNvPicPr>
                       <a:picLocks noChangeAspect="1" noChangeArrowheads="1"/>
                     </pic:cNvPicPr>
@@ -7893,7 +7879,7 @@
                   <pic:spPr bwMode="auto">
                     <a:xfrm>
                       <a:off x="0" y="0"/>
-                      <a:ext cx="5400040" cy="6255385"/>
+                      <a:ext cx="5397500" cy="4457700"/>
                     </a:xfrm>
                     <a:prstGeom prst="rect">
                       <a:avLst/>
@@ -7909,9 +7895,6 @@
           </wp:inline>
         </w:drawing>
       </w:r>
-      <w:r>
-        <w:t xml:space="preserve"> </w:t>
-      </w:r>
     </w:p>
     <w:p>
       <w:pPr>
@@ -7919,36 +7902,36 @@
       </w:pPr>
       <w:bookmarkStart w:id="10" w:name="_Toc179102705"/>
       <w:r>
+        <w:t>Diseño de Flujo de eventos</w:t>
+      </w:r>
+      <w:bookmarkEnd w:id="10"/>
+    </w:p>
+    <w:p>
+      <w:pPr>
+        <w:pStyle w:val="PSI-Comentario"/>
+      </w:pPr>
+      <w:r>
+        <w:t>[</w:t>
+      </w:r>
+      <w:r>
+        <w:t>D</w:t>
+      </w:r>
+      <w:r>
+        <w:t>escripción escrita en términos de objetos y subsistemas de diseño, que explica y complementa el diagrama de interacción y sus niveles.]</w:t>
+      </w:r>
+    </w:p>
+    <w:p>
+      <w:pPr>
+        <w:pStyle w:val="PSI-Comentario"/>
+      </w:pPr>
+    </w:p>
+    <w:p>
+      <w:pPr>
+        <w:pStyle w:val="PSI-Ttulo3"/>
+      </w:pPr>
+      <w:bookmarkStart w:id="11" w:name="_Toc179102706"/>
+      <w:r>
         <w:lastRenderedPageBreak/>
-        <w:t>Diseño de Flujo de eventos</w:t>
-      </w:r>
-      <w:bookmarkEnd w:id="10"/>
-    </w:p>
-    <w:p>
-      <w:pPr>
-        <w:pStyle w:val="PSI-Comentario"/>
-      </w:pPr>
-      <w:r>
-        <w:t>[</w:t>
-      </w:r>
-      <w:r>
-        <w:t>D</w:t>
-      </w:r>
-      <w:r>
-        <w:t>escripción escrita en términos de objetos y subsistemas de diseño, que explica y complementa el diagrama de interacción y sus niveles.]</w:t>
-      </w:r>
-    </w:p>
-    <w:p>
-      <w:pPr>
-        <w:pStyle w:val="PSI-Comentario"/>
-      </w:pPr>
-    </w:p>
-    <w:p>
-      <w:pPr>
-        <w:pStyle w:val="PSI-Ttulo3"/>
-      </w:pPr>
-      <w:bookmarkStart w:id="11" w:name="_Toc179102706"/>
-      <w:r>
         <w:t>Requerimientos especiales o de implementación</w:t>
       </w:r>
       <w:bookmarkEnd w:id="11"/>
@@ -8015,13 +7998,14 @@
       <w:r>
         <w:rPr>
           <w:noProof/>
+          <w:lang w:eastAsia="es-AR"/>
         </w:rPr>
         <w:lastRenderedPageBreak/>
         <w:drawing>
-          <wp:inline distT="0" distB="0" distL="0" distR="0" wp14:anchorId="72A04502" wp14:editId="3B5634EB">
-            <wp:extent cx="4295775" cy="8306804"/>
-            <wp:effectExtent l="0" t="0" r="0" b="0"/>
-            <wp:docPr id="839866299" name="Imagen 20" descr="PlantUML diagram"/>
+          <wp:inline distT="0" distB="0" distL="0" distR="0" wp14:anchorId="4367BACF" wp14:editId="55FE138D">
+            <wp:extent cx="4108450" cy="8807450"/>
+            <wp:effectExtent l="0" t="0" r="6350" b="0"/>
+            <wp:docPr id="6" name="Imagen 6" descr="C:\Users\Usuario\Downloads\RPN1RJ~1.PNG"/>
             <wp:cNvGraphicFramePr>
               <a:graphicFrameLocks xmlns:a="http://schemas.openxmlformats.org/drawingml/2006/main" noChangeAspect="1"/>
             </wp:cNvGraphicFramePr>
@@ -8029,13 +8013,13 @@
               <a:graphicData uri="http://schemas.openxmlformats.org/drawingml/2006/picture">
                 <pic:pic xmlns:pic="http://schemas.openxmlformats.org/drawingml/2006/picture">
                   <pic:nvPicPr>
-                    <pic:cNvPr id="0" name="theimg" descr="PlantUML diagram"/>
+                    <pic:cNvPr id="0" name="Picture 3" descr="C:\Users\Usuario\Downloads\RPN1RJ~1.PNG"/>
                     <pic:cNvPicPr>
                       <a:picLocks noChangeAspect="1" noChangeArrowheads="1"/>
                     </pic:cNvPicPr>
                   </pic:nvPicPr>
                   <pic:blipFill>
-                    <a:blip r:embed="rId13">
+                    <a:blip r:embed="rId13" cstate="print">
                       <a:extLst>
                         <a:ext uri="{28A0092B-C50C-407E-A947-70E740481C1C}">
                           <a14:useLocalDpi xmlns:a14="http://schemas.microsoft.com/office/drawing/2010/main" val="0"/>
@@ -8050,7 +8034,7 @@
                   <pic:spPr bwMode="auto">
                     <a:xfrm>
                       <a:off x="0" y="0"/>
-                      <a:ext cx="4309431" cy="8333211"/>
+                      <a:ext cx="4108450" cy="8807450"/>
                     </a:xfrm>
                     <a:prstGeom prst="rect">
                       <a:avLst/>
@@ -8089,6 +8073,7 @@
       </w:pPr>
       <w:bookmarkStart w:id="16" w:name="_Toc179102711"/>
       <w:r>
+        <w:lastRenderedPageBreak/>
         <w:t>Requerimientos especiales o de implementación</w:t>
       </w:r>
       <w:bookmarkEnd w:id="16"/>
@@ -8144,12 +8129,14 @@
       <w:r>
         <w:rPr>
           <w:noProof/>
+          <w:lang w:eastAsia="es-AR"/>
         </w:rPr>
+        <w:lastRenderedPageBreak/>
         <w:drawing>
-          <wp:inline distT="0" distB="0" distL="0" distR="0" wp14:anchorId="20D6550E" wp14:editId="5BA17947">
-            <wp:extent cx="5400040" cy="6025515"/>
-            <wp:effectExtent l="0" t="0" r="0" b="0"/>
-            <wp:docPr id="1857253620" name="Imagen 22" descr="PlantUML diagram"/>
+          <wp:inline distT="0" distB="0" distL="0" distR="0" wp14:anchorId="0D4F77E6" wp14:editId="309369BE">
+            <wp:extent cx="5384800" cy="8813800"/>
+            <wp:effectExtent l="0" t="0" r="6350" b="6350"/>
+            <wp:docPr id="7" name="Imagen 7" descr="C:\Users\Usuario\Downloads\TPNDJX~1.PNG"/>
             <wp:cNvGraphicFramePr>
               <a:graphicFrameLocks xmlns:a="http://schemas.openxmlformats.org/drawingml/2006/main" noChangeAspect="1"/>
             </wp:cNvGraphicFramePr>
@@ -8157,7 +8144,7 @@
               <a:graphicData uri="http://schemas.openxmlformats.org/drawingml/2006/picture">
                 <pic:pic xmlns:pic="http://schemas.openxmlformats.org/drawingml/2006/picture">
                   <pic:nvPicPr>
-                    <pic:cNvPr id="0" name="theimg" descr="PlantUML diagram"/>
+                    <pic:cNvPr id="0" name="Picture 4" descr="C:\Users\Usuario\Downloads\TPNDJX~1.PNG"/>
                     <pic:cNvPicPr>
                       <a:picLocks noChangeAspect="1" noChangeArrowheads="1"/>
                     </pic:cNvPicPr>
@@ -8178,7 +8165,7 @@
                   <pic:spPr bwMode="auto">
                     <a:xfrm>
                       <a:off x="0" y="0"/>
-                      <a:ext cx="5400040" cy="6025515"/>
+                      <a:ext cx="5384800" cy="8813800"/>
                     </a:xfrm>
                     <a:prstGeom prst="rect">
                       <a:avLst/>
@@ -8272,55 +8259,32 @@
       <w:r>
         <w:rPr>
           <w:noProof/>
+          <w:lang w:eastAsia="es-AR"/>
         </w:rPr>
-        <w:drawing>
-          <wp:inline distT="0" distB="0" distL="0" distR="0" wp14:anchorId="6E1B254B" wp14:editId="32554BF7">
-            <wp:extent cx="5400040" cy="5400040"/>
-            <wp:effectExtent l="0" t="0" r="0" b="0"/>
-            <wp:docPr id="1853648935" name="Imagen 21" descr="PlantUML diagram"/>
-            <wp:cNvGraphicFramePr>
-              <a:graphicFrameLocks xmlns:a="http://schemas.openxmlformats.org/drawingml/2006/main" noChangeAspect="1"/>
-            </wp:cNvGraphicFramePr>
-            <a:graphic xmlns:a="http://schemas.openxmlformats.org/drawingml/2006/main">
-              <a:graphicData uri="http://schemas.openxmlformats.org/drawingml/2006/picture">
-                <pic:pic xmlns:pic="http://schemas.openxmlformats.org/drawingml/2006/picture">
-                  <pic:nvPicPr>
-                    <pic:cNvPr id="0" name="theimg" descr="PlantUML diagram"/>
-                    <pic:cNvPicPr>
-                      <a:picLocks noChangeAspect="1" noChangeArrowheads="1"/>
-                    </pic:cNvPicPr>
-                  </pic:nvPicPr>
-                  <pic:blipFill>
-                    <a:blip r:embed="rId15">
-                      <a:extLst>
-                        <a:ext uri="{28A0092B-C50C-407E-A947-70E740481C1C}">
-                          <a14:useLocalDpi xmlns:a14="http://schemas.microsoft.com/office/drawing/2010/main" val="0"/>
-                        </a:ext>
-                      </a:extLst>
-                    </a:blip>
-                    <a:srcRect/>
-                    <a:stretch>
-                      <a:fillRect/>
-                    </a:stretch>
-                  </pic:blipFill>
-                  <pic:spPr bwMode="auto">
-                    <a:xfrm>
-                      <a:off x="0" y="0"/>
-                      <a:ext cx="5400040" cy="5400040"/>
-                    </a:xfrm>
-                    <a:prstGeom prst="rect">
-                      <a:avLst/>
-                    </a:prstGeom>
-                    <a:noFill/>
-                    <a:ln>
-                      <a:noFill/>
-                    </a:ln>
-                  </pic:spPr>
-                </pic:pic>
-              </a:graphicData>
-            </a:graphic>
-          </wp:inline>
-        </w:drawing>
+        <w:pict w14:anchorId="565F6541">
+          <v:shapetype id="_x0000_t75" coordsize="21600,21600" o:spt="75" o:preferrelative="t" path="m@4@5l@4@11@9@11@9@5xe" filled="f" stroked="f">
+            <v:stroke joinstyle="miter"/>
+            <v:formulas>
+              <v:f eqn="if lineDrawn pixelLineWidth 0"/>
+              <v:f eqn="sum @0 1 0"/>
+              <v:f eqn="sum 0 0 @1"/>
+              <v:f eqn="prod @2 1 2"/>
+              <v:f eqn="prod @3 21600 pixelWidth"/>
+              <v:f eqn="prod @3 21600 pixelHeight"/>
+              <v:f eqn="sum @0 0 1"/>
+              <v:f eqn="prod @6 1 2"/>
+              <v:f eqn="prod @7 21600 pixelWidth"/>
+              <v:f eqn="sum @8 21600 0"/>
+              <v:f eqn="prod @7 21600 pixelHeight"/>
+              <v:f eqn="sum @10 21600 0"/>
+            </v:formulas>
+            <v:path o:extrusionok="f" gradientshapeok="t" o:connecttype="rect"/>
+            <o:lock v:ext="edit" aspectratio="t"/>
+          </v:shapetype>
+          <v:shape id="_x0000_i1025" type="#_x0000_t75" style="width:424.5pt;height:385.5pt">
+            <v:imagedata r:id="rId15" o:title="4"/>
+          </v:shape>
+        </w:pict>
       </w:r>
     </w:p>
     <w:p>
@@ -8398,68 +8362,109 @@
         <w:pStyle w:val="PSI-Comentario"/>
       </w:pPr>
       <w:r>
+        <w:pict w14:anchorId="1D7EEF33">
+          <v:shape id="_x0000_i1026" type="#_x0000_t75" style="width:425pt;height:408.5pt">
+            <v:imagedata r:id="rId16" o:title="5"/>
+          </v:shape>
+        </w:pict>
+      </w:r>
+    </w:p>
+    <w:p>
+      <w:pPr>
+        <w:pStyle w:val="PSI-Ttulo3"/>
+      </w:pPr>
+      <w:bookmarkStart w:id="30" w:name="_Toc179102725"/>
+      <w:r>
+        <w:t>Diseño de Flujo de eventos</w:t>
+      </w:r>
+      <w:bookmarkEnd w:id="30"/>
+    </w:p>
+    <w:p>
+      <w:pPr>
+        <w:pStyle w:val="PSI-Comentario"/>
+      </w:pPr>
+    </w:p>
+    <w:p>
+      <w:pPr>
+        <w:pStyle w:val="PSI-Ttulo3"/>
+      </w:pPr>
+      <w:bookmarkStart w:id="31" w:name="_Toc179102726"/>
+      <w:r>
+        <w:lastRenderedPageBreak/>
+        <w:t>Requerimientos especiales o de implementación</w:t>
+      </w:r>
+      <w:bookmarkEnd w:id="31"/>
+    </w:p>
+    <w:p>
+      <w:pPr>
+        <w:pStyle w:val="PSI-Ttulo2"/>
+        <w:ind w:left="0" w:firstLine="0"/>
+      </w:pPr>
+    </w:p>
+    <w:p>
+      <w:pPr>
+        <w:pStyle w:val="PSI-Ttulo2"/>
+      </w:pPr>
+      <w:bookmarkStart w:id="32" w:name="_Toc179102727"/>
+      <w:r>
+        <w:t>Caso de Uso 6: Administrar categorías de riesgos</w:t>
+      </w:r>
+      <w:bookmarkEnd w:id="32"/>
+    </w:p>
+    <w:p>
+      <w:pPr>
+        <w:pStyle w:val="PSI-Ttulo3"/>
+      </w:pPr>
+      <w:bookmarkStart w:id="33" w:name="_Toc179102728"/>
+      <w:r>
+        <w:t>Diagrama de paquetes</w:t>
+      </w:r>
+      <w:bookmarkEnd w:id="33"/>
+    </w:p>
+    <w:p>
+      <w:pPr>
+        <w:pStyle w:val="PSI-Ttulo3"/>
+      </w:pPr>
+    </w:p>
+    <w:p>
+      <w:pPr>
+        <w:pStyle w:val="PSI-Ttulo3"/>
+      </w:pPr>
+      <w:bookmarkStart w:id="34" w:name="_Toc179102729"/>
+      <w:r>
+        <w:t>Diagrama de Interacción</w:t>
+      </w:r>
+      <w:bookmarkEnd w:id="34"/>
+      <w:r>
+        <w:t xml:space="preserve"> </w:t>
+      </w:r>
+    </w:p>
+    <w:p>
+      <w:pPr>
+        <w:pStyle w:val="PSI-Comentario"/>
+      </w:pPr>
+      <w:r>
         <w:rPr>
           <w:noProof/>
+          <w:lang w:eastAsia="es-AR"/>
         </w:rPr>
-        <w:drawing>
-          <wp:inline distT="0" distB="0" distL="0" distR="0" wp14:anchorId="187C98D1" wp14:editId="63EC2B52">
-            <wp:extent cx="5400040" cy="5050155"/>
-            <wp:effectExtent l="0" t="0" r="0" b="0"/>
-            <wp:docPr id="476890027" name="Imagen 20" descr="PlantUML diagram"/>
-            <wp:cNvGraphicFramePr>
-              <a:graphicFrameLocks xmlns:a="http://schemas.openxmlformats.org/drawingml/2006/main" noChangeAspect="1"/>
-            </wp:cNvGraphicFramePr>
-            <a:graphic xmlns:a="http://schemas.openxmlformats.org/drawingml/2006/main">
-              <a:graphicData uri="http://schemas.openxmlformats.org/drawingml/2006/picture">
-                <pic:pic xmlns:pic="http://schemas.openxmlformats.org/drawingml/2006/picture">
-                  <pic:nvPicPr>
-                    <pic:cNvPr id="0" name="theimg" descr="PlantUML diagram"/>
-                    <pic:cNvPicPr>
-                      <a:picLocks noChangeAspect="1" noChangeArrowheads="1"/>
-                    </pic:cNvPicPr>
-                  </pic:nvPicPr>
-                  <pic:blipFill>
-                    <a:blip r:embed="rId16">
-                      <a:extLst>
-                        <a:ext uri="{28A0092B-C50C-407E-A947-70E740481C1C}">
-                          <a14:useLocalDpi xmlns:a14="http://schemas.microsoft.com/office/drawing/2010/main" val="0"/>
-                        </a:ext>
-                      </a:extLst>
-                    </a:blip>
-                    <a:srcRect/>
-                    <a:stretch>
-                      <a:fillRect/>
-                    </a:stretch>
-                  </pic:blipFill>
-                  <pic:spPr bwMode="auto">
-                    <a:xfrm>
-                      <a:off x="0" y="0"/>
-                      <a:ext cx="5400040" cy="5050155"/>
-                    </a:xfrm>
-                    <a:prstGeom prst="rect">
-                      <a:avLst/>
-                    </a:prstGeom>
-                    <a:noFill/>
-                    <a:ln>
-                      <a:noFill/>
-                    </a:ln>
-                  </pic:spPr>
-                </pic:pic>
-              </a:graphicData>
-            </a:graphic>
-          </wp:inline>
-        </w:drawing>
+        <w:lastRenderedPageBreak/>
+        <w:pict w14:anchorId="5C252D73">
+          <v:shape id="_x0000_i1027" type="#_x0000_t75" style="width:425pt;height:638.5pt">
+            <v:imagedata r:id="rId17" o:title="6"/>
+          </v:shape>
+        </w:pict>
       </w:r>
     </w:p>
     <w:p>
       <w:pPr>
         <w:pStyle w:val="PSI-Ttulo3"/>
       </w:pPr>
-      <w:bookmarkStart w:id="30" w:name="_Toc179102725"/>
+      <w:bookmarkStart w:id="35" w:name="_Toc179102730"/>
       <w:r>
         <w:t>Diseño de Flujo de eventos</w:t>
       </w:r>
-      <w:bookmarkEnd w:id="30"/>
+      <w:bookmarkEnd w:id="35"/>
     </w:p>
     <w:p>
       <w:pPr>
@@ -8470,12 +8475,12 @@
       <w:pPr>
         <w:pStyle w:val="PSI-Ttulo3"/>
       </w:pPr>
-      <w:bookmarkStart w:id="31" w:name="_Toc179102726"/>
+      <w:bookmarkStart w:id="36" w:name="_Toc179102731"/>
       <w:r>
         <w:lastRenderedPageBreak/>
         <w:t>Requerimientos especiales o de implementación</w:t>
       </w:r>
-      <w:bookmarkEnd w:id="31"/>
+      <w:bookmarkEnd w:id="36"/>
     </w:p>
     <w:p>
       <w:pPr>
@@ -8487,21 +8492,21 @@
       <w:pPr>
         <w:pStyle w:val="PSI-Ttulo2"/>
       </w:pPr>
-      <w:bookmarkStart w:id="32" w:name="_Toc179102727"/>
-      <w:r>
-        <w:t>Caso de Uso 6: Administrar categorías de riesgos</w:t>
-      </w:r>
-      <w:bookmarkEnd w:id="32"/>
+      <w:bookmarkStart w:id="37" w:name="_Toc179102732"/>
+      <w:r>
+        <w:t>Caso de Uso 7: Realizar evaluación de riesgo</w:t>
+      </w:r>
+      <w:bookmarkEnd w:id="37"/>
     </w:p>
     <w:p>
       <w:pPr>
         <w:pStyle w:val="PSI-Ttulo3"/>
       </w:pPr>
-      <w:bookmarkStart w:id="33" w:name="_Toc179102728"/>
+      <w:bookmarkStart w:id="38" w:name="_Toc179102733"/>
       <w:r>
         <w:t>Diagrama de paquetes</w:t>
       </w:r>
-      <w:bookmarkEnd w:id="33"/>
+      <w:bookmarkEnd w:id="38"/>
     </w:p>
     <w:p>
       <w:pPr>
@@ -8512,11 +8517,11 @@
       <w:pPr>
         <w:pStyle w:val="PSI-Ttulo3"/>
       </w:pPr>
-      <w:bookmarkStart w:id="34" w:name="_Toc179102729"/>
+      <w:bookmarkStart w:id="39" w:name="_Toc179102734"/>
       <w:r>
         <w:t>Diagrama de Interacción</w:t>
       </w:r>
-      <w:bookmarkEnd w:id="34"/>
+      <w:bookmarkEnd w:id="39"/>
       <w:r>
         <w:t xml:space="preserve"> </w:t>
       </w:r>
@@ -8528,67 +8533,24 @@
       <w:r>
         <w:rPr>
           <w:noProof/>
+          <w:lang w:eastAsia="es-AR"/>
         </w:rPr>
-        <w:lastRenderedPageBreak/>
-        <w:drawing>
-          <wp:inline distT="0" distB="0" distL="0" distR="0" wp14:anchorId="0AB051FA" wp14:editId="4D10B437">
-            <wp:extent cx="5400040" cy="7999730"/>
-            <wp:effectExtent l="0" t="0" r="0" b="1270"/>
-            <wp:docPr id="1588461641" name="Imagen 17" descr="PlantUML diagram"/>
-            <wp:cNvGraphicFramePr>
-              <a:graphicFrameLocks xmlns:a="http://schemas.openxmlformats.org/drawingml/2006/main" noChangeAspect="1"/>
-            </wp:cNvGraphicFramePr>
-            <a:graphic xmlns:a="http://schemas.openxmlformats.org/drawingml/2006/main">
-              <a:graphicData uri="http://schemas.openxmlformats.org/drawingml/2006/picture">
-                <pic:pic xmlns:pic="http://schemas.openxmlformats.org/drawingml/2006/picture">
-                  <pic:nvPicPr>
-                    <pic:cNvPr id="0" name="theimg" descr="PlantUML diagram"/>
-                    <pic:cNvPicPr>
-                      <a:picLocks noChangeAspect="1" noChangeArrowheads="1"/>
-                    </pic:cNvPicPr>
-                  </pic:nvPicPr>
-                  <pic:blipFill>
-                    <a:blip r:embed="rId17">
-                      <a:extLst>
-                        <a:ext uri="{28A0092B-C50C-407E-A947-70E740481C1C}">
-                          <a14:useLocalDpi xmlns:a14="http://schemas.microsoft.com/office/drawing/2010/main" val="0"/>
-                        </a:ext>
-                      </a:extLst>
-                    </a:blip>
-                    <a:srcRect/>
-                    <a:stretch>
-                      <a:fillRect/>
-                    </a:stretch>
-                  </pic:blipFill>
-                  <pic:spPr bwMode="auto">
-                    <a:xfrm>
-                      <a:off x="0" y="0"/>
-                      <a:ext cx="5400040" cy="7999730"/>
-                    </a:xfrm>
-                    <a:prstGeom prst="rect">
-                      <a:avLst/>
-                    </a:prstGeom>
-                    <a:noFill/>
-                    <a:ln>
-                      <a:noFill/>
-                    </a:ln>
-                  </pic:spPr>
-                </pic:pic>
-              </a:graphicData>
-            </a:graphic>
-          </wp:inline>
-        </w:drawing>
+        <w:pict w14:anchorId="4D8032F6">
+          <v:shape id="_x0000_i1028" type="#_x0000_t75" style="width:425pt;height:379.5pt">
+            <v:imagedata r:id="rId18" o:title="7"/>
+          </v:shape>
+        </w:pict>
       </w:r>
     </w:p>
     <w:p>
       <w:pPr>
         <w:pStyle w:val="PSI-Ttulo3"/>
       </w:pPr>
-      <w:bookmarkStart w:id="35" w:name="_Toc179102730"/>
+      <w:bookmarkStart w:id="40" w:name="_Toc179102735"/>
       <w:r>
         <w:t>Diseño de Flujo de eventos</w:t>
       </w:r>
-      <w:bookmarkEnd w:id="35"/>
+      <w:bookmarkEnd w:id="40"/>
     </w:p>
     <w:p>
       <w:pPr>
@@ -8599,12 +8561,12 @@
       <w:pPr>
         <w:pStyle w:val="PSI-Ttulo3"/>
       </w:pPr>
-      <w:bookmarkStart w:id="36" w:name="_Toc179102731"/>
+      <w:bookmarkStart w:id="41" w:name="_Toc179102736"/>
       <w:r>
         <w:lastRenderedPageBreak/>
         <w:t>Requerimientos especiales o de implementación</w:t>
       </w:r>
-      <w:bookmarkEnd w:id="36"/>
+      <w:bookmarkEnd w:id="41"/>
     </w:p>
     <w:p>
       <w:pPr>
@@ -8616,21 +8578,21 @@
       <w:pPr>
         <w:pStyle w:val="PSI-Ttulo2"/>
       </w:pPr>
-      <w:bookmarkStart w:id="37" w:name="_Toc179102732"/>
-      <w:r>
-        <w:t>Caso de Uso 7: Realizar evaluación de riesgo</w:t>
-      </w:r>
-      <w:bookmarkEnd w:id="37"/>
+      <w:bookmarkStart w:id="42" w:name="_Toc179102737"/>
+      <w:r>
+        <w:t>Caso de Uso 8: Añadir plan de acción</w:t>
+      </w:r>
+      <w:bookmarkEnd w:id="42"/>
     </w:p>
     <w:p>
       <w:pPr>
         <w:pStyle w:val="PSI-Ttulo3"/>
       </w:pPr>
-      <w:bookmarkStart w:id="38" w:name="_Toc179102733"/>
+      <w:bookmarkStart w:id="43" w:name="_Toc179102738"/>
       <w:r>
         <w:t>Diagrama de paquetes</w:t>
       </w:r>
-      <w:bookmarkEnd w:id="38"/>
+      <w:bookmarkEnd w:id="43"/>
     </w:p>
     <w:p>
       <w:pPr>
@@ -8641,11 +8603,11 @@
       <w:pPr>
         <w:pStyle w:val="PSI-Ttulo3"/>
       </w:pPr>
-      <w:bookmarkStart w:id="39" w:name="_Toc179102734"/>
+      <w:bookmarkStart w:id="44" w:name="_Toc179102739"/>
       <w:r>
         <w:t>Diagrama de Interacción</w:t>
       </w:r>
-      <w:bookmarkEnd w:id="39"/>
+      <w:bookmarkEnd w:id="44"/>
       <w:r>
         <w:t xml:space="preserve"> </w:t>
       </w:r>
@@ -8654,69 +8616,29 @@
       <w:pPr>
         <w:pStyle w:val="PSI-Comentario"/>
       </w:pPr>
+      <w:bookmarkStart w:id="45" w:name="_GoBack"/>
+      <w:bookmarkEnd w:id="45"/>
       <w:r>
         <w:rPr>
           <w:noProof/>
+          <w:lang w:eastAsia="es-AR"/>
         </w:rPr>
-        <w:drawing>
-          <wp:inline distT="0" distB="0" distL="0" distR="0" wp14:anchorId="49BC339A" wp14:editId="72632ECF">
-            <wp:extent cx="5400040" cy="3906520"/>
-            <wp:effectExtent l="0" t="0" r="0" b="0"/>
-            <wp:docPr id="1999743412" name="Imagen 19" descr="PlantUML diagram"/>
-            <wp:cNvGraphicFramePr>
-              <a:graphicFrameLocks xmlns:a="http://schemas.openxmlformats.org/drawingml/2006/main" noChangeAspect="1"/>
-            </wp:cNvGraphicFramePr>
-            <a:graphic xmlns:a="http://schemas.openxmlformats.org/drawingml/2006/main">
-              <a:graphicData uri="http://schemas.openxmlformats.org/drawingml/2006/picture">
-                <pic:pic xmlns:pic="http://schemas.openxmlformats.org/drawingml/2006/picture">
-                  <pic:nvPicPr>
-                    <pic:cNvPr id="0" name="theimg" descr="PlantUML diagram"/>
-                    <pic:cNvPicPr>
-                      <a:picLocks noChangeAspect="1" noChangeArrowheads="1"/>
-                    </pic:cNvPicPr>
-                  </pic:nvPicPr>
-                  <pic:blipFill>
-                    <a:blip r:embed="rId18">
-                      <a:extLst>
-                        <a:ext uri="{28A0092B-C50C-407E-A947-70E740481C1C}">
-                          <a14:useLocalDpi xmlns:a14="http://schemas.microsoft.com/office/drawing/2010/main" val="0"/>
-                        </a:ext>
-                      </a:extLst>
-                    </a:blip>
-                    <a:srcRect/>
-                    <a:stretch>
-                      <a:fillRect/>
-                    </a:stretch>
-                  </pic:blipFill>
-                  <pic:spPr bwMode="auto">
-                    <a:xfrm>
-                      <a:off x="0" y="0"/>
-                      <a:ext cx="5400040" cy="3906520"/>
-                    </a:xfrm>
-                    <a:prstGeom prst="rect">
-                      <a:avLst/>
-                    </a:prstGeom>
-                    <a:noFill/>
-                    <a:ln>
-                      <a:noFill/>
-                    </a:ln>
-                  </pic:spPr>
-                </pic:pic>
-              </a:graphicData>
-            </a:graphic>
-          </wp:inline>
-        </w:drawing>
+        <w:pict w14:anchorId="73CB74AF">
+          <v:shape id="_x0000_i1029" type="#_x0000_t75" style="width:425pt;height:357pt">
+            <v:imagedata r:id="rId19" o:title="8"/>
+          </v:shape>
+        </w:pict>
       </w:r>
     </w:p>
     <w:p>
       <w:pPr>
         <w:pStyle w:val="PSI-Ttulo3"/>
       </w:pPr>
-      <w:bookmarkStart w:id="40" w:name="_Toc179102735"/>
+      <w:bookmarkStart w:id="46" w:name="_Toc179102740"/>
       <w:r>
         <w:t>Diseño de Flujo de eventos</w:t>
       </w:r>
-      <w:bookmarkEnd w:id="40"/>
+      <w:bookmarkEnd w:id="46"/>
     </w:p>
     <w:p>
       <w:pPr>
@@ -8727,12 +8649,12 @@
       <w:pPr>
         <w:pStyle w:val="PSI-Ttulo3"/>
       </w:pPr>
-      <w:bookmarkStart w:id="41" w:name="_Toc179102736"/>
+      <w:bookmarkStart w:id="47" w:name="_Toc179102741"/>
       <w:r>
         <w:lastRenderedPageBreak/>
         <w:t>Requerimientos especiales o de implementación</w:t>
       </w:r>
-      <w:bookmarkEnd w:id="41"/>
+      <w:bookmarkEnd w:id="47"/>
     </w:p>
     <w:p>
       <w:pPr>
@@ -8744,21 +8666,21 @@
       <w:pPr>
         <w:pStyle w:val="PSI-Ttulo2"/>
       </w:pPr>
-      <w:bookmarkStart w:id="42" w:name="_Toc179102737"/>
-      <w:r>
-        <w:t>Caso de Uso 8: Añadir plan de acción</w:t>
-      </w:r>
-      <w:bookmarkEnd w:id="42"/>
+      <w:bookmarkStart w:id="48" w:name="_Toc179102742"/>
+      <w:r>
+        <w:t>Caso de Uso 9: Modificar plan de acción</w:t>
+      </w:r>
+      <w:bookmarkEnd w:id="48"/>
     </w:p>
     <w:p>
       <w:pPr>
         <w:pStyle w:val="PSI-Ttulo3"/>
       </w:pPr>
-      <w:bookmarkStart w:id="43" w:name="_Toc179102738"/>
+      <w:bookmarkStart w:id="49" w:name="_Toc179102743"/>
       <w:r>
         <w:t>Diagrama de paquetes</w:t>
       </w:r>
-      <w:bookmarkEnd w:id="43"/>
+      <w:bookmarkEnd w:id="49"/>
     </w:p>
     <w:p>
       <w:pPr>
@@ -8769,11 +8691,11 @@
       <w:pPr>
         <w:pStyle w:val="PSI-Ttulo3"/>
       </w:pPr>
-      <w:bookmarkStart w:id="44" w:name="_Toc179102739"/>
+      <w:bookmarkStart w:id="50" w:name="_Toc179102744"/>
       <w:r>
         <w:t>Diagrama de Interacción</w:t>
       </w:r>
-      <w:bookmarkEnd w:id="44"/>
+      <w:bookmarkEnd w:id="50"/>
       <w:r>
         <w:t xml:space="preserve"> </w:t>
       </w:r>
@@ -8785,134 +8707,7 @@
       <w:r>
         <w:rPr>
           <w:noProof/>
-        </w:rPr>
-        <w:drawing>
-          <wp:inline distT="0" distB="0" distL="0" distR="0" wp14:anchorId="79533FE3" wp14:editId="13160A97">
-            <wp:extent cx="5400040" cy="4904740"/>
-            <wp:effectExtent l="0" t="0" r="0" b="0"/>
-            <wp:docPr id="199698646" name="Imagen 23" descr="PlantUML diagram"/>
-            <wp:cNvGraphicFramePr>
-              <a:graphicFrameLocks xmlns:a="http://schemas.openxmlformats.org/drawingml/2006/main" noChangeAspect="1"/>
-            </wp:cNvGraphicFramePr>
-            <a:graphic xmlns:a="http://schemas.openxmlformats.org/drawingml/2006/main">
-              <a:graphicData uri="http://schemas.openxmlformats.org/drawingml/2006/picture">
-                <pic:pic xmlns:pic="http://schemas.openxmlformats.org/drawingml/2006/picture">
-                  <pic:nvPicPr>
-                    <pic:cNvPr id="0" name="theimg" descr="PlantUML diagram"/>
-                    <pic:cNvPicPr>
-                      <a:picLocks noChangeAspect="1" noChangeArrowheads="1"/>
-                    </pic:cNvPicPr>
-                  </pic:nvPicPr>
-                  <pic:blipFill>
-                    <a:blip r:embed="rId19">
-                      <a:extLst>
-                        <a:ext uri="{28A0092B-C50C-407E-A947-70E740481C1C}">
-                          <a14:useLocalDpi xmlns:a14="http://schemas.microsoft.com/office/drawing/2010/main" val="0"/>
-                        </a:ext>
-                      </a:extLst>
-                    </a:blip>
-                    <a:srcRect/>
-                    <a:stretch>
-                      <a:fillRect/>
-                    </a:stretch>
-                  </pic:blipFill>
-                  <pic:spPr bwMode="auto">
-                    <a:xfrm>
-                      <a:off x="0" y="0"/>
-                      <a:ext cx="5400040" cy="4904740"/>
-                    </a:xfrm>
-                    <a:prstGeom prst="rect">
-                      <a:avLst/>
-                    </a:prstGeom>
-                    <a:noFill/>
-                    <a:ln>
-                      <a:noFill/>
-                    </a:ln>
-                  </pic:spPr>
-                </pic:pic>
-              </a:graphicData>
-            </a:graphic>
-          </wp:inline>
-        </w:drawing>
-      </w:r>
-    </w:p>
-    <w:p>
-      <w:pPr>
-        <w:pStyle w:val="PSI-Ttulo3"/>
-      </w:pPr>
-      <w:bookmarkStart w:id="45" w:name="_Toc179102740"/>
-      <w:r>
-        <w:t>Diseño de Flujo de eventos</w:t>
-      </w:r>
-      <w:bookmarkEnd w:id="45"/>
-    </w:p>
-    <w:p>
-      <w:pPr>
-        <w:pStyle w:val="PSI-Comentario"/>
-      </w:pPr>
-    </w:p>
-    <w:p>
-      <w:pPr>
-        <w:pStyle w:val="PSI-Ttulo3"/>
-      </w:pPr>
-      <w:bookmarkStart w:id="46" w:name="_Toc179102741"/>
-      <w:r>
-        <w:lastRenderedPageBreak/>
-        <w:t>Requerimientos especiales o de implementación</w:t>
-      </w:r>
-      <w:bookmarkEnd w:id="46"/>
-    </w:p>
-    <w:p>
-      <w:pPr>
-        <w:pStyle w:val="PSI-Ttulo2"/>
-        <w:ind w:left="0" w:firstLine="0"/>
-      </w:pPr>
-    </w:p>
-    <w:p>
-      <w:pPr>
-        <w:pStyle w:val="PSI-Ttulo2"/>
-      </w:pPr>
-      <w:bookmarkStart w:id="47" w:name="_Toc179102742"/>
-      <w:r>
-        <w:t>Caso de Uso 9: Modificar plan de acción</w:t>
-      </w:r>
-      <w:bookmarkEnd w:id="47"/>
-    </w:p>
-    <w:p>
-      <w:pPr>
-        <w:pStyle w:val="PSI-Ttulo3"/>
-      </w:pPr>
-      <w:bookmarkStart w:id="48" w:name="_Toc179102743"/>
-      <w:r>
-        <w:t>Diagrama de paquetes</w:t>
-      </w:r>
-      <w:bookmarkEnd w:id="48"/>
-    </w:p>
-    <w:p>
-      <w:pPr>
-        <w:pStyle w:val="PSI-Ttulo3"/>
-      </w:pPr>
-    </w:p>
-    <w:p>
-      <w:pPr>
-        <w:pStyle w:val="PSI-Ttulo3"/>
-      </w:pPr>
-      <w:bookmarkStart w:id="49" w:name="_Toc179102744"/>
-      <w:r>
-        <w:t>Diagrama de Interacción</w:t>
-      </w:r>
-      <w:bookmarkEnd w:id="49"/>
-      <w:r>
-        <w:t xml:space="preserve"> </w:t>
-      </w:r>
-    </w:p>
-    <w:p>
-      <w:pPr>
-        <w:pStyle w:val="PSI-Comentario"/>
-      </w:pPr>
-      <w:r>
-        <w:rPr>
-          <w:noProof/>
+          <w:lang w:eastAsia="es-AR"/>
         </w:rPr>
         <w:drawing>
           <wp:inline distT="0" distB="0" distL="0" distR="0" wp14:anchorId="59411929" wp14:editId="04480331">
@@ -8968,11 +8763,11 @@
       <w:pPr>
         <w:pStyle w:val="PSI-Ttulo3"/>
       </w:pPr>
-      <w:bookmarkStart w:id="50" w:name="_Toc179102745"/>
+      <w:bookmarkStart w:id="51" w:name="_Toc179102745"/>
       <w:r>
         <w:t>Diseño de Flujo de eventos</w:t>
       </w:r>
-      <w:bookmarkEnd w:id="50"/>
+      <w:bookmarkEnd w:id="51"/>
     </w:p>
     <w:p>
       <w:pPr>
@@ -8983,12 +8778,12 @@
       <w:pPr>
         <w:pStyle w:val="PSI-Ttulo3"/>
       </w:pPr>
-      <w:bookmarkStart w:id="51" w:name="_Toc179102746"/>
+      <w:bookmarkStart w:id="52" w:name="_Toc179102746"/>
       <w:r>
         <w:lastRenderedPageBreak/>
         <w:t>Requerimientos especiales o de implementación</w:t>
       </w:r>
-      <w:bookmarkEnd w:id="51"/>
+      <w:bookmarkEnd w:id="52"/>
     </w:p>
     <w:p>
       <w:pPr>
@@ -9000,21 +8795,21 @@
       <w:pPr>
         <w:pStyle w:val="PSI-Ttulo2"/>
       </w:pPr>
-      <w:bookmarkStart w:id="52" w:name="_Toc179102747"/>
+      <w:bookmarkStart w:id="53" w:name="_Toc179102747"/>
       <w:r>
         <w:t>Caso de Uso 10: Programar evaluación de riesgo</w:t>
       </w:r>
-      <w:bookmarkEnd w:id="52"/>
+      <w:bookmarkEnd w:id="53"/>
     </w:p>
     <w:p>
       <w:pPr>
         <w:pStyle w:val="PSI-Ttulo3"/>
       </w:pPr>
-      <w:bookmarkStart w:id="53" w:name="_Toc179102748"/>
+      <w:bookmarkStart w:id="54" w:name="_Toc179102748"/>
       <w:r>
         <w:t>Diagrama de paquetes</w:t>
       </w:r>
-      <w:bookmarkEnd w:id="53"/>
+      <w:bookmarkEnd w:id="54"/>
     </w:p>
     <w:p>
       <w:pPr>
@@ -9025,11 +8820,11 @@
       <w:pPr>
         <w:pStyle w:val="PSI-Ttulo3"/>
       </w:pPr>
-      <w:bookmarkStart w:id="54" w:name="_Toc179102749"/>
+      <w:bookmarkStart w:id="55" w:name="_Toc179102749"/>
       <w:r>
         <w:t>Diagrama de Interacción</w:t>
       </w:r>
-      <w:bookmarkEnd w:id="54"/>
+      <w:bookmarkEnd w:id="55"/>
       <w:r>
         <w:t xml:space="preserve"> </w:t>
       </w:r>
@@ -9041,6 +8836,7 @@
       <w:r>
         <w:rPr>
           <w:noProof/>
+          <w:lang w:eastAsia="es-AR"/>
         </w:rPr>
         <w:drawing>
           <wp:inline distT="0" distB="0" distL="0" distR="0" wp14:anchorId="66591DB9" wp14:editId="0D741E0D">
@@ -9096,12 +8892,12 @@
       <w:pPr>
         <w:pStyle w:val="PSI-Ttulo3"/>
       </w:pPr>
-      <w:bookmarkStart w:id="55" w:name="_Toc179102750"/>
+      <w:bookmarkStart w:id="56" w:name="_Toc179102750"/>
       <w:r>
         <w:lastRenderedPageBreak/>
         <w:t>Diseño de Flujo de eventos</w:t>
       </w:r>
-      <w:bookmarkEnd w:id="55"/>
+      <w:bookmarkEnd w:id="56"/>
     </w:p>
     <w:p>
       <w:pPr>
@@ -9112,12 +8908,12 @@
       <w:pPr>
         <w:pStyle w:val="PSI-Ttulo3"/>
       </w:pPr>
-      <w:bookmarkStart w:id="56" w:name="_Toc179102751"/>
+      <w:bookmarkStart w:id="57" w:name="_Toc179102751"/>
       <w:r>
         <w:lastRenderedPageBreak/>
         <w:t>Requerimientos especiales o de implementación</w:t>
       </w:r>
-      <w:bookmarkEnd w:id="56"/>
+      <w:bookmarkEnd w:id="57"/>
     </w:p>
     <w:p>
       <w:pPr>
@@ -9129,21 +8925,21 @@
       <w:pPr>
         <w:pStyle w:val="PSI-Ttulo2"/>
       </w:pPr>
-      <w:bookmarkStart w:id="57" w:name="_Toc179102752"/>
+      <w:bookmarkStart w:id="58" w:name="_Toc179102752"/>
       <w:r>
         <w:t>Caso de Uso 11: Realizar informes</w:t>
       </w:r>
-      <w:bookmarkEnd w:id="57"/>
+      <w:bookmarkEnd w:id="58"/>
     </w:p>
     <w:p>
       <w:pPr>
         <w:pStyle w:val="PSI-Ttulo3"/>
       </w:pPr>
-      <w:bookmarkStart w:id="58" w:name="_Toc179102753"/>
+      <w:bookmarkStart w:id="59" w:name="_Toc179102753"/>
       <w:r>
         <w:t>Diagrama de paquetes</w:t>
       </w:r>
-      <w:bookmarkEnd w:id="58"/>
+      <w:bookmarkEnd w:id="59"/>
     </w:p>
     <w:p>
       <w:pPr>
@@ -9154,11 +8950,11 @@
       <w:pPr>
         <w:pStyle w:val="PSI-Ttulo3"/>
       </w:pPr>
-      <w:bookmarkStart w:id="59" w:name="_Toc179102754"/>
+      <w:bookmarkStart w:id="60" w:name="_Toc179102754"/>
       <w:r>
         <w:t>Diagrama de Interacción</w:t>
       </w:r>
-      <w:bookmarkEnd w:id="59"/>
+      <w:bookmarkEnd w:id="60"/>
       <w:r>
         <w:t xml:space="preserve"> </w:t>
       </w:r>
@@ -9170,6 +8966,7 @@
       <w:r>
         <w:rPr>
           <w:noProof/>
+          <w:lang w:eastAsia="es-AR"/>
         </w:rPr>
         <w:lastRenderedPageBreak/>
         <w:drawing>
@@ -9226,12 +9023,12 @@
       <w:pPr>
         <w:pStyle w:val="PSI-Ttulo3"/>
       </w:pPr>
-      <w:bookmarkStart w:id="60" w:name="_Toc179102755"/>
+      <w:bookmarkStart w:id="61" w:name="_Toc179102755"/>
       <w:r>
         <w:lastRenderedPageBreak/>
         <w:t>Diseño de Flujo de eventos</w:t>
       </w:r>
-      <w:bookmarkEnd w:id="60"/>
+      <w:bookmarkEnd w:id="61"/>
     </w:p>
     <w:p>
       <w:pPr>
@@ -9242,11 +9039,11 @@
       <w:pPr>
         <w:pStyle w:val="PSI-Ttulo3"/>
       </w:pPr>
-      <w:bookmarkStart w:id="61" w:name="_Toc179102756"/>
+      <w:bookmarkStart w:id="62" w:name="_Toc179102756"/>
       <w:r>
         <w:t>Requerimientos especiales o de implementación</w:t>
       </w:r>
-      <w:bookmarkEnd w:id="61"/>
+      <w:bookmarkEnd w:id="62"/>
     </w:p>
     <w:p>
       <w:pPr>
@@ -9258,21 +9055,21 @@
       <w:pPr>
         <w:pStyle w:val="PSI-Ttulo2"/>
       </w:pPr>
-      <w:bookmarkStart w:id="62" w:name="_Toc179102757"/>
+      <w:bookmarkStart w:id="63" w:name="_Toc179102757"/>
       <w:r>
         <w:t>Caso de Uso 12: Exportar archivos</w:t>
       </w:r>
-      <w:bookmarkEnd w:id="62"/>
+      <w:bookmarkEnd w:id="63"/>
     </w:p>
     <w:p>
       <w:pPr>
         <w:pStyle w:val="PSI-Ttulo3"/>
       </w:pPr>
-      <w:bookmarkStart w:id="63" w:name="_Toc179102758"/>
+      <w:bookmarkStart w:id="64" w:name="_Toc179102758"/>
       <w:r>
         <w:t>Diagrama de paquetes</w:t>
       </w:r>
-      <w:bookmarkEnd w:id="63"/>
+      <w:bookmarkEnd w:id="64"/>
     </w:p>
     <w:p>
       <w:pPr>
@@ -9283,11 +9080,11 @@
       <w:pPr>
         <w:pStyle w:val="PSI-Ttulo3"/>
       </w:pPr>
-      <w:bookmarkStart w:id="64" w:name="_Toc179102759"/>
+      <w:bookmarkStart w:id="65" w:name="_Toc179102759"/>
       <w:r>
         <w:t>Diagrama de Interacción</w:t>
       </w:r>
-      <w:bookmarkEnd w:id="64"/>
+      <w:bookmarkEnd w:id="65"/>
       <w:r>
         <w:t xml:space="preserve"> </w:t>
       </w:r>
@@ -9299,6 +9096,7 @@
       <w:r>
         <w:rPr>
           <w:noProof/>
+          <w:lang w:eastAsia="es-AR"/>
         </w:rPr>
         <w:drawing>
           <wp:inline distT="0" distB="0" distL="0" distR="0" wp14:anchorId="3688363D" wp14:editId="597C6EAA">
@@ -9354,11 +9152,11 @@
       <w:pPr>
         <w:pStyle w:val="PSI-Ttulo3"/>
       </w:pPr>
-      <w:bookmarkStart w:id="65" w:name="_Toc179102760"/>
+      <w:bookmarkStart w:id="66" w:name="_Toc179102760"/>
       <w:r>
         <w:t>Diseño de Flujo de eventos</w:t>
       </w:r>
-      <w:bookmarkEnd w:id="65"/>
+      <w:bookmarkEnd w:id="66"/>
     </w:p>
     <w:p>
       <w:pPr>
@@ -9369,12 +9167,12 @@
       <w:pPr>
         <w:pStyle w:val="PSI-Ttulo3"/>
       </w:pPr>
-      <w:bookmarkStart w:id="66" w:name="_Toc179102761"/>
+      <w:bookmarkStart w:id="67" w:name="_Toc179102761"/>
       <w:r>
         <w:lastRenderedPageBreak/>
         <w:t>Requerimientos especiales o de implementación</w:t>
       </w:r>
-      <w:bookmarkEnd w:id="66"/>
+      <w:bookmarkEnd w:id="67"/>
     </w:p>
     <w:p>
       <w:pPr>
@@ -9386,21 +9184,21 @@
       <w:pPr>
         <w:pStyle w:val="PSI-Ttulo2"/>
       </w:pPr>
-      <w:bookmarkStart w:id="67" w:name="_Toc179102762"/>
+      <w:bookmarkStart w:id="68" w:name="_Toc179102762"/>
       <w:r>
         <w:t>Caso de Uso 13: Realizar análisis de riesgo</w:t>
       </w:r>
-      <w:bookmarkEnd w:id="67"/>
+      <w:bookmarkEnd w:id="68"/>
     </w:p>
     <w:p>
       <w:pPr>
         <w:pStyle w:val="PSI-Ttulo3"/>
       </w:pPr>
-      <w:bookmarkStart w:id="68" w:name="_Toc179102763"/>
+      <w:bookmarkStart w:id="69" w:name="_Toc179102763"/>
       <w:r>
         <w:t>Diagrama de paquetes</w:t>
       </w:r>
-      <w:bookmarkEnd w:id="68"/>
+      <w:bookmarkEnd w:id="69"/>
     </w:p>
     <w:p>
       <w:pPr>
@@ -9411,11 +9209,11 @@
       <w:pPr>
         <w:pStyle w:val="PSI-Ttulo3"/>
       </w:pPr>
-      <w:bookmarkStart w:id="69" w:name="_Toc179102764"/>
+      <w:bookmarkStart w:id="70" w:name="_Toc179102764"/>
       <w:r>
         <w:t>Diagrama de Interacción</w:t>
       </w:r>
-      <w:bookmarkEnd w:id="69"/>
+      <w:bookmarkEnd w:id="70"/>
       <w:r>
         <w:t xml:space="preserve"> </w:t>
       </w:r>
@@ -9427,6 +9225,7 @@
       <w:r>
         <w:rPr>
           <w:noProof/>
+          <w:lang w:eastAsia="es-AR"/>
         </w:rPr>
         <w:drawing>
           <wp:inline distT="0" distB="0" distL="0" distR="0" wp14:anchorId="585B7FAF" wp14:editId="2AAD32D6">
@@ -9482,11 +9281,11 @@
       <w:pPr>
         <w:pStyle w:val="PSI-Ttulo3"/>
       </w:pPr>
-      <w:bookmarkStart w:id="70" w:name="_Toc179102765"/>
+      <w:bookmarkStart w:id="71" w:name="_Toc179102765"/>
       <w:r>
         <w:t>Diseño de Flujo de eventos</w:t>
       </w:r>
-      <w:bookmarkEnd w:id="70"/>
+      <w:bookmarkEnd w:id="71"/>
     </w:p>
     <w:p>
       <w:pPr>
@@ -9497,11 +9296,11 @@
       <w:pPr>
         <w:pStyle w:val="PSI-Ttulo3"/>
       </w:pPr>
-      <w:bookmarkStart w:id="71" w:name="_Toc179102766"/>
+      <w:bookmarkStart w:id="72" w:name="_Toc179102766"/>
       <w:r>
         <w:t>Requerimientos especiales o de implementación</w:t>
       </w:r>
-      <w:bookmarkEnd w:id="71"/>
+      <w:bookmarkEnd w:id="72"/>
     </w:p>
     <w:p>
       <w:pPr>
@@ -9511,11 +9310,11 @@
       <w:r>
         <w:br/>
       </w:r>
-      <w:bookmarkStart w:id="72" w:name="_Toc179102767"/>
+      <w:bookmarkStart w:id="73" w:name="_Toc179102767"/>
       <w:r>
         <w:t>Diseño de Objetos</w:t>
       </w:r>
-      <w:bookmarkEnd w:id="72"/>
+      <w:bookmarkEnd w:id="73"/>
     </w:p>
     <w:p>
       <w:pPr>
@@ -9524,11 +9323,11 @@
       <w:r>
         <w:t xml:space="preserve"> </w:t>
       </w:r>
-      <w:bookmarkStart w:id="73" w:name="_Toc179102768"/>
+      <w:bookmarkStart w:id="74" w:name="_Toc179102768"/>
       <w:r>
         <w:t>[Objeto 1]</w:t>
       </w:r>
-      <w:bookmarkEnd w:id="73"/>
+      <w:bookmarkEnd w:id="74"/>
     </w:p>
     <w:p>
       <w:pPr>
@@ -9615,11 +9414,11 @@
       <w:r>
         <w:t xml:space="preserve"> </w:t>
       </w:r>
-      <w:bookmarkStart w:id="74" w:name="_Toc179102769"/>
+      <w:bookmarkStart w:id="75" w:name="_Toc179102769"/>
       <w:r>
         <w:t>[Objeto 2]</w:t>
       </w:r>
-      <w:bookmarkEnd w:id="74"/>
+      <w:bookmarkEnd w:id="75"/>
     </w:p>
     <w:p>
       <w:pPr>
@@ -9636,24 +9435,24 @@
       <w:r>
         <w:br/>
       </w:r>
-      <w:bookmarkStart w:id="75" w:name="_Toc179102770"/>
+      <w:bookmarkStart w:id="76" w:name="_Toc179102770"/>
       <w:r>
         <w:t>Diseño de Subsistemas</w:t>
       </w:r>
-      <w:bookmarkEnd w:id="75"/>
+      <w:bookmarkEnd w:id="76"/>
     </w:p>
     <w:p>
       <w:pPr>
         <w:pStyle w:val="PSI-Ttulo2"/>
       </w:pPr>
-      <w:bookmarkStart w:id="76" w:name="_Toc179102771"/>
+      <w:bookmarkStart w:id="77" w:name="_Toc179102771"/>
       <w:r>
         <w:t>S</w:t>
       </w:r>
       <w:r>
         <w:t>ubsistemas Específicos</w:t>
       </w:r>
-      <w:bookmarkEnd w:id="76"/>
+      <w:bookmarkEnd w:id="77"/>
     </w:p>
     <w:p>
       <w:pPr>
@@ -9662,21 +9461,21 @@
       <w:r>
         <w:t xml:space="preserve"> </w:t>
       </w:r>
-      <w:bookmarkStart w:id="77" w:name="_Toc179102772"/>
+      <w:bookmarkStart w:id="78" w:name="_Toc179102772"/>
       <w:r>
         <w:t>[Nombre del Subsistema Específico 1]</w:t>
       </w:r>
-      <w:bookmarkEnd w:id="77"/>
+      <w:bookmarkEnd w:id="78"/>
     </w:p>
     <w:p>
       <w:pPr>
         <w:pStyle w:val="PSI-Ttulo3"/>
       </w:pPr>
-      <w:bookmarkStart w:id="78" w:name="_Toc179102773"/>
+      <w:bookmarkStart w:id="79" w:name="_Toc179102773"/>
       <w:r>
         <w:t>Propósito</w:t>
       </w:r>
-      <w:bookmarkEnd w:id="78"/>
+      <w:bookmarkEnd w:id="79"/>
     </w:p>
     <w:p>
       <w:pPr>
@@ -9695,11 +9494,11 @@
       <w:pPr>
         <w:pStyle w:val="PSI-Ttulo3"/>
       </w:pPr>
-      <w:bookmarkStart w:id="79" w:name="_Toc179102774"/>
+      <w:bookmarkStart w:id="80" w:name="_Toc179102774"/>
       <w:r>
         <w:t>Función</w:t>
       </w:r>
-      <w:bookmarkEnd w:id="79"/>
+      <w:bookmarkEnd w:id="80"/>
     </w:p>
     <w:p>
       <w:pPr>
@@ -9730,11 +9529,11 @@
       <w:pPr>
         <w:pStyle w:val="PSI-Ttulo3"/>
       </w:pPr>
-      <w:bookmarkStart w:id="80" w:name="_Toc179102775"/>
+      <w:bookmarkStart w:id="81" w:name="_Toc179102775"/>
       <w:r>
         <w:t>Subordinados</w:t>
       </w:r>
-      <w:bookmarkEnd w:id="80"/>
+      <w:bookmarkEnd w:id="81"/>
     </w:p>
     <w:p>
       <w:pPr>
@@ -9753,11 +9552,11 @@
       <w:pPr>
         <w:pStyle w:val="PSI-Ttulo3"/>
       </w:pPr>
-      <w:bookmarkStart w:id="81" w:name="_Toc179102776"/>
+      <w:bookmarkStart w:id="82" w:name="_Toc179102776"/>
       <w:r>
         <w:t>Dependencias</w:t>
       </w:r>
-      <w:bookmarkEnd w:id="81"/>
+      <w:bookmarkEnd w:id="82"/>
     </w:p>
     <w:p>
       <w:pPr>
@@ -9936,11 +9735,11 @@
       <w:pPr>
         <w:pStyle w:val="PSI-Ttulo3"/>
       </w:pPr>
-      <w:bookmarkStart w:id="82" w:name="_Toc179102777"/>
+      <w:bookmarkStart w:id="83" w:name="_Toc179102777"/>
       <w:r>
         <w:t>Recursos</w:t>
       </w:r>
-      <w:bookmarkEnd w:id="82"/>
+      <w:bookmarkEnd w:id="83"/>
     </w:p>
     <w:p>
       <w:pPr>
@@ -10000,12 +9799,12 @@
       <w:pPr>
         <w:pStyle w:val="Ttulo1"/>
       </w:pPr>
-      <w:bookmarkStart w:id="83" w:name="_Toc179102778"/>
+      <w:bookmarkStart w:id="84" w:name="_Toc179102778"/>
       <w:r>
         <w:lastRenderedPageBreak/>
         <w:t>Diagramas</w:t>
       </w:r>
-      <w:bookmarkEnd w:id="83"/>
+      <w:bookmarkEnd w:id="84"/>
       <w:r>
         <w:t xml:space="preserve"> </w:t>
       </w:r>
@@ -10014,11 +9813,11 @@
       <w:pPr>
         <w:pStyle w:val="PSI-Ttulo2"/>
       </w:pPr>
-      <w:bookmarkStart w:id="84" w:name="_Toc179102779"/>
+      <w:bookmarkStart w:id="85" w:name="_Toc179102779"/>
       <w:r>
         <w:t>Diagrama de componentes</w:t>
       </w:r>
-      <w:bookmarkEnd w:id="84"/>
+      <w:bookmarkEnd w:id="85"/>
     </w:p>
     <w:p>
       <w:pPr>
@@ -10091,7 +9890,7 @@
       <w:r>
         <w:rPr>
           <w:noProof/>
-          <w:lang w:val="es-ES" w:eastAsia="es-ES"/>
+          <w:lang w:eastAsia="es-AR"/>
         </w:rPr>
         <w:drawing>
           <wp:inline distT="0" distB="0" distL="0" distR="0" wp14:anchorId="4F432AB1" wp14:editId="5EC99E51">
@@ -10134,11 +9933,11 @@
       <w:pPr>
         <w:pStyle w:val="PSI-Ttulo2"/>
       </w:pPr>
-      <w:bookmarkStart w:id="85" w:name="_Toc179102780"/>
+      <w:bookmarkStart w:id="86" w:name="_Toc179102780"/>
       <w:r>
         <w:t>Diagrama de Clases</w:t>
       </w:r>
-      <w:bookmarkEnd w:id="85"/>
+      <w:bookmarkEnd w:id="86"/>
     </w:p>
     <w:p>
       <w:pPr>
@@ -10169,7 +9968,7 @@
       <w:r>
         <w:rPr>
           <w:noProof/>
-          <w:lang w:val="es-ES" w:eastAsia="es-ES"/>
+          <w:lang w:eastAsia="es-AR"/>
         </w:rPr>
         <w:lastRenderedPageBreak/>
         <w:drawing>
@@ -10237,13 +10036,13 @@
       <w:pPr>
         <w:pStyle w:val="PSI-Ttulo2"/>
       </w:pPr>
-      <w:bookmarkStart w:id="86" w:name="_Toc235346349"/>
-      <w:bookmarkStart w:id="87" w:name="_Toc179102781"/>
+      <w:bookmarkStart w:id="87" w:name="_Toc235346349"/>
+      <w:bookmarkStart w:id="88" w:name="_Toc179102781"/>
       <w:r>
         <w:t>Diagrama de Secuencia</w:t>
       </w:r>
-      <w:bookmarkEnd w:id="86"/>
       <w:bookmarkEnd w:id="87"/>
+      <w:bookmarkEnd w:id="88"/>
     </w:p>
     <w:p>
       <w:pPr>
@@ -10285,7 +10084,7 @@
       <w:r>
         <w:rPr>
           <w:noProof/>
-          <w:lang w:val="es-ES" w:eastAsia="es-ES"/>
+          <w:lang w:eastAsia="es-AR"/>
         </w:rPr>
         <w:lastRenderedPageBreak/>
         <w:drawing>
@@ -10339,11 +10138,11 @@
       <w:pPr>
         <w:pStyle w:val="PSI-Ttulo2"/>
       </w:pPr>
-      <w:bookmarkStart w:id="88" w:name="_Toc179102782"/>
+      <w:bookmarkStart w:id="89" w:name="_Toc179102782"/>
       <w:r>
         <w:t>Diagramas de Paquetes</w:t>
       </w:r>
-      <w:bookmarkEnd w:id="88"/>
+      <w:bookmarkEnd w:id="89"/>
     </w:p>
     <w:p>
       <w:pPr>
@@ -10353,6 +10152,7 @@
       <w:r>
         <w:rPr>
           <w:noProof/>
+          <w:lang w:eastAsia="es-AR"/>
         </w:rPr>
         <w:drawing>
           <wp:inline distT="0" distB="0" distL="0" distR="0" wp14:anchorId="014C0831" wp14:editId="366C0AA9">
@@ -10411,11 +10211,11 @@
       <w:pPr>
         <w:pStyle w:val="PSI-Ttulo2"/>
       </w:pPr>
-      <w:bookmarkStart w:id="89" w:name="_Toc179102783"/>
+      <w:bookmarkStart w:id="90" w:name="_Toc179102783"/>
       <w:r>
         <w:t>Diagrama de Colaboración</w:t>
       </w:r>
-      <w:bookmarkEnd w:id="89"/>
+      <w:bookmarkEnd w:id="90"/>
     </w:p>
     <w:p>
       <w:pPr>
@@ -10524,7 +10324,7 @@
       <w:r>
         <w:rPr>
           <w:noProof/>
-          <w:lang w:val="es-ES" w:eastAsia="es-ES"/>
+          <w:lang w:eastAsia="es-AR"/>
         </w:rPr>
         <w:drawing>
           <wp:inline distT="0" distB="0" distL="0" distR="0" wp14:anchorId="48A5D205" wp14:editId="1C76DB31">
@@ -10588,7 +10388,7 @@
 </file>
 
 <file path=word/endnotes.xml><?xml version="1.0" encoding="utf-8"?>
-<w:endnotes xmlns:wpc="http://schemas.microsoft.com/office/word/2010/wordprocessingCanvas" xmlns:cx="http://schemas.microsoft.com/office/drawing/2014/chartex" xmlns:cx1="http://schemas.microsoft.com/office/drawing/2015/9/8/chartex" xmlns:cx2="http://schemas.microsoft.com/office/drawing/2015/10/21/chartex" xmlns:cx3="http://schemas.microsoft.com/office/drawing/2016/5/9/chartex" xmlns:cx4="http://schemas.microsoft.com/office/drawing/2016/5/10/chartex" xmlns:cx5="http://schemas.microsoft.com/office/drawing/2016/5/11/chartex" xmlns:cx6="http://schemas.microsoft.com/office/drawing/2016/5/12/chartex" xmlns:cx7="http://schemas.microsoft.com/office/drawing/2016/5/13/chartex" xmlns:cx8="http://schemas.microsoft.com/office/drawing/2016/5/14/chartex" xmlns:mc="http://schemas.openxmlformats.org/markup-compatibility/2006" xmlns:aink="http://schemas.microsoft.com/office/drawing/2016/ink" xmlns:am3d="http://schemas.microsoft.com/office/drawing/2017/model3d" xmlns:o="urn:schemas-microsoft-com:office:office" xmlns:oel="http://schemas.microsoft.com/office/2019/extlst" xmlns:r="http://schemas.openxmlformats.org/officeDocument/2006/relationships" xmlns:m="http://schemas.openxmlformats.org/officeDocument/2006/math" xmlns:v="urn:schemas-microsoft-com:vml" xmlns:wp14="http://schemas.microsoft.com/office/word/2010/wordprocessingDrawing" xmlns:wp="http://schemas.openxmlformats.org/drawingml/2006/wordprocessingDrawing" xmlns:w10="urn:schemas-microsoft-com:office:word" xmlns:w="http://schemas.openxmlformats.org/wordprocessingml/2006/main" xmlns:w14="http://schemas.microsoft.com/office/word/2010/wordml" xmlns:w15="http://schemas.microsoft.com/office/word/2012/wordml" xmlns:w16cex="http://schemas.microsoft.com/office/word/2018/wordml/cex" xmlns:w16cid="http://schemas.microsoft.com/office/word/2016/wordml/cid" xmlns:w16="http://schemas.microsoft.com/office/word/2018/wordml" xmlns:w16du="http://schemas.microsoft.com/office/word/2023/wordml/word16du" xmlns:w16sdtdh="http://schemas.microsoft.com/office/word/2020/wordml/sdtdatahash" xmlns:w16se="http://schemas.microsoft.com/office/word/2015/wordml/symex" xmlns:wpg="http://schemas.microsoft.com/office/word/2010/wordprocessingGroup" xmlns:wpi="http://schemas.microsoft.com/office/word/2010/wordprocessingInk" xmlns:wne="http://schemas.microsoft.com/office/word/2006/wordml" xmlns:wps="http://schemas.microsoft.com/office/word/2010/wordprocessingShape" mc:Ignorable="w14 w15 w16se w16cid w16 w16cex w16sdtdh w16du wp14">
+<w:endnotes xmlns:wpc="http://schemas.microsoft.com/office/word/2010/wordprocessingCanvas" xmlns:mc="http://schemas.openxmlformats.org/markup-compatibility/2006" xmlns:o="urn:schemas-microsoft-com:office:office" xmlns:r="http://schemas.openxmlformats.org/officeDocument/2006/relationships" xmlns:m="http://schemas.openxmlformats.org/officeDocument/2006/math" xmlns:v="urn:schemas-microsoft-com:vml" xmlns:wp14="http://schemas.microsoft.com/office/word/2010/wordprocessingDrawing" xmlns:wp="http://schemas.openxmlformats.org/drawingml/2006/wordprocessingDrawing" xmlns:w10="urn:schemas-microsoft-com:office:word" xmlns:w="http://schemas.openxmlformats.org/wordprocessingml/2006/main" xmlns:w14="http://schemas.microsoft.com/office/word/2010/wordml" xmlns:w15="http://schemas.microsoft.com/office/word/2012/wordml" xmlns:wpg="http://schemas.microsoft.com/office/word/2010/wordprocessingGroup" xmlns:wpi="http://schemas.microsoft.com/office/word/2010/wordprocessingInk" xmlns:wne="http://schemas.microsoft.com/office/word/2006/wordml" xmlns:wps="http://schemas.microsoft.com/office/word/2010/wordprocessingShape" mc:Ignorable="w14 w15 wp14">
   <w:endnote w:type="separator" w:id="-1">
     <w:p>
       <w:pPr>
@@ -10615,7 +10415,7 @@
 </file>
 
 <file path=word/footer1.xml><?xml version="1.0" encoding="utf-8"?>
-<w:ftr xmlns:wpc="http://schemas.microsoft.com/office/word/2010/wordprocessingCanvas" xmlns:cx="http://schemas.microsoft.com/office/drawing/2014/chartex" xmlns:cx1="http://schemas.microsoft.com/office/drawing/2015/9/8/chartex" xmlns:cx2="http://schemas.microsoft.com/office/drawing/2015/10/21/chartex" xmlns:cx3="http://schemas.microsoft.com/office/drawing/2016/5/9/chartex" xmlns:cx4="http://schemas.microsoft.com/office/drawing/2016/5/10/chartex" xmlns:cx5="http://schemas.microsoft.com/office/drawing/2016/5/11/chartex" xmlns:cx6="http://schemas.microsoft.com/office/drawing/2016/5/12/chartex" xmlns:cx7="http://schemas.microsoft.com/office/drawing/2016/5/13/chartex" xmlns:cx8="http://schemas.microsoft.com/office/drawing/2016/5/14/chartex" xmlns:mc="http://schemas.openxmlformats.org/markup-compatibility/2006" xmlns:aink="http://schemas.microsoft.com/office/drawing/2016/ink" xmlns:am3d="http://schemas.microsoft.com/office/drawing/2017/model3d" xmlns:o="urn:schemas-microsoft-com:office:office" xmlns:oel="http://schemas.microsoft.com/office/2019/extlst" xmlns:r="http://schemas.openxmlformats.org/officeDocument/2006/relationships" xmlns:m="http://schemas.openxmlformats.org/officeDocument/2006/math" xmlns:v="urn:schemas-microsoft-com:vml" xmlns:wp14="http://schemas.microsoft.com/office/word/2010/wordprocessingDrawing" xmlns:wp="http://schemas.openxmlformats.org/drawingml/2006/wordprocessingDrawing" xmlns:w10="urn:schemas-microsoft-com:office:word" xmlns:w="http://schemas.openxmlformats.org/wordprocessingml/2006/main" xmlns:w14="http://schemas.microsoft.com/office/word/2010/wordml" xmlns:w15="http://schemas.microsoft.com/office/word/2012/wordml" xmlns:w16cex="http://schemas.microsoft.com/office/word/2018/wordml/cex" xmlns:w16cid="http://schemas.microsoft.com/office/word/2016/wordml/cid" xmlns:w16="http://schemas.microsoft.com/office/word/2018/wordml" xmlns:w16du="http://schemas.microsoft.com/office/word/2023/wordml/word16du" xmlns:w16sdtdh="http://schemas.microsoft.com/office/word/2020/wordml/sdtdatahash" xmlns:w16se="http://schemas.microsoft.com/office/word/2015/wordml/symex" xmlns:wpg="http://schemas.microsoft.com/office/word/2010/wordprocessingGroup" xmlns:wpi="http://schemas.microsoft.com/office/word/2010/wordprocessingInk" xmlns:wne="http://schemas.microsoft.com/office/word/2006/wordml" xmlns:wps="http://schemas.microsoft.com/office/word/2010/wordprocessingShape" mc:Ignorable="w14 w15 w16se w16cid w16 w16cex w16sdtdh w16du wp14">
+<w:ftr xmlns:wpc="http://schemas.microsoft.com/office/word/2010/wordprocessingCanvas" xmlns:mc="http://schemas.openxmlformats.org/markup-compatibility/2006" xmlns:o="urn:schemas-microsoft-com:office:office" xmlns:r="http://schemas.openxmlformats.org/officeDocument/2006/relationships" xmlns:m="http://schemas.openxmlformats.org/officeDocument/2006/math" xmlns:v="urn:schemas-microsoft-com:vml" xmlns:wp14="http://schemas.microsoft.com/office/word/2010/wordprocessingDrawing" xmlns:wp="http://schemas.openxmlformats.org/drawingml/2006/wordprocessingDrawing" xmlns:w10="urn:schemas-microsoft-com:office:word" xmlns:w="http://schemas.openxmlformats.org/wordprocessingml/2006/main" xmlns:w14="http://schemas.microsoft.com/office/word/2010/wordml" xmlns:w15="http://schemas.microsoft.com/office/word/2012/wordml" xmlns:wpg="http://schemas.microsoft.com/office/word/2010/wordprocessingGroup" xmlns:wpi="http://schemas.microsoft.com/office/word/2010/wordprocessingInk" xmlns:wne="http://schemas.microsoft.com/office/word/2006/wordml" xmlns:wps="http://schemas.microsoft.com/office/word/2010/wordprocessingShape" mc:Ignorable="w14 w15 wp14">
   <w:p>
     <w:pPr>
       <w:tabs>
@@ -10638,7 +10438,7 @@
     <w:r>
       <w:rPr>
         <w:noProof/>
-        <w:lang w:eastAsia="es-ES"/>
+        <w:lang w:val="es-AR" w:eastAsia="es-AR"/>
       </w:rPr>
       <mc:AlternateContent>
         <mc:Choice Requires="wpg">
@@ -10760,7 +10560,7 @@
             </wp:anchor>
           </w:drawing>
         </mc:Choice>
-        <mc:Fallback>
+        <mc:Fallback xmlns:w16se="http://schemas.microsoft.com/office/word/2015/wordml/symex" xmlns:w16sdtdh="http://schemas.microsoft.com/office/word/2020/wordml/sdtdatahash" xmlns:w16du="http://schemas.microsoft.com/office/word/2023/wordml/word16du" xmlns:w16="http://schemas.microsoft.com/office/word/2018/wordml" xmlns:w16cid="http://schemas.microsoft.com/office/word/2016/wordml/cid" xmlns:w16cex="http://schemas.microsoft.com/office/word/2018/wordml/cex" xmlns:oel="http://schemas.microsoft.com/office/2019/extlst" xmlns:am3d="http://schemas.microsoft.com/office/drawing/2017/model3d" xmlns:aink="http://schemas.microsoft.com/office/drawing/2016/ink" xmlns:cx8="http://schemas.microsoft.com/office/drawing/2016/5/14/chartex" xmlns:cx7="http://schemas.microsoft.com/office/drawing/2016/5/13/chartex" xmlns:cx6="http://schemas.microsoft.com/office/drawing/2016/5/12/chartex" xmlns:cx5="http://schemas.microsoft.com/office/drawing/2016/5/11/chartex" xmlns:cx4="http://schemas.microsoft.com/office/drawing/2016/5/10/chartex" xmlns:cx3="http://schemas.microsoft.com/office/drawing/2016/5/9/chartex" xmlns:cx2="http://schemas.microsoft.com/office/drawing/2015/10/21/chartex" xmlns:cx1="http://schemas.microsoft.com/office/drawing/2015/9/8/chartex" xmlns:cx="http://schemas.microsoft.com/office/drawing/2014/chartex">
           <w:pict>
             <v:group w14:anchorId="295534B6" id="Group 27" o:spid="_x0000_s1026" style="position:absolute;margin-left:0;margin-top:0;width:593.7pt;height:63.75pt;flip:y;z-index:251676672;mso-width-percent:1000;mso-height-percent:900;mso-position-horizontal:center;mso-position-horizontal-relative:page;mso-position-vertical:bottom;mso-position-vertical-relative:page;mso-width-percent:1000;mso-height-percent:900;mso-height-relative:bottom-margin-area" coordorigin="8,9" coordsize="15823,1439" o:gfxdata="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" o:allowincell="f">
               <v:shapetype id="_x0000_t32" coordsize="21600,21600" o:spt="32" o:oned="t" path="m,l21600,21600e" filled="f">
@@ -10778,7 +10578,7 @@
     <w:r>
       <w:rPr>
         <w:noProof/>
-        <w:lang w:eastAsia="es-ES"/>
+        <w:lang w:val="es-AR" w:eastAsia="es-AR"/>
       </w:rPr>
       <mc:AlternateContent>
         <mc:Choice Requires="wps">
@@ -10845,7 +10645,7 @@
             </wp:anchor>
           </w:drawing>
         </mc:Choice>
-        <mc:Fallback>
+        <mc:Fallback xmlns:w16se="http://schemas.microsoft.com/office/word/2015/wordml/symex" xmlns:w16sdtdh="http://schemas.microsoft.com/office/word/2020/wordml/sdtdatahash" xmlns:w16du="http://schemas.microsoft.com/office/word/2023/wordml/word16du" xmlns:w16="http://schemas.microsoft.com/office/word/2018/wordml" xmlns:w16cid="http://schemas.microsoft.com/office/word/2016/wordml/cid" xmlns:w16cex="http://schemas.microsoft.com/office/word/2018/wordml/cex" xmlns:oel="http://schemas.microsoft.com/office/2019/extlst" xmlns:am3d="http://schemas.microsoft.com/office/drawing/2017/model3d" xmlns:aink="http://schemas.microsoft.com/office/drawing/2016/ink" xmlns:cx8="http://schemas.microsoft.com/office/drawing/2016/5/14/chartex" xmlns:cx7="http://schemas.microsoft.com/office/drawing/2016/5/13/chartex" xmlns:cx6="http://schemas.microsoft.com/office/drawing/2016/5/12/chartex" xmlns:cx5="http://schemas.microsoft.com/office/drawing/2016/5/11/chartex" xmlns:cx4="http://schemas.microsoft.com/office/drawing/2016/5/10/chartex" xmlns:cx3="http://schemas.microsoft.com/office/drawing/2016/5/9/chartex" xmlns:cx2="http://schemas.microsoft.com/office/drawing/2015/10/21/chartex" xmlns:cx1="http://schemas.microsoft.com/office/drawing/2015/9/8/chartex" xmlns:cx="http://schemas.microsoft.com/office/drawing/2014/chartex">
           <w:pict>
             <v:rect w14:anchorId="48753977" id="Rectangle 26" o:spid="_x0000_s1026" style="position:absolute;margin-left:0;margin-top:0;width:7.15pt;height:62.45pt;z-index:251675648;visibility:visible;mso-wrap-style:square;mso-width-percent:0;mso-height-percent:900;mso-wrap-distance-left:9pt;mso-wrap-distance-top:0;mso-wrap-distance-right:9pt;mso-wrap-distance-bottom:0;mso-position-horizontal:center;mso-position-horizontal-relative:left-margin-area;mso-position-vertical:bottom;mso-position-vertical-relative:page;mso-width-percent:0;mso-height-percent:900;mso-width-relative:page;mso-height-relative:bottom-margin-area;v-text-anchor:top" o:gfxdata="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" fillcolor="#4bacc6 [3208]" strokecolor="#205867 [1608]">
               <w10:wrap anchorx="margin" anchory="page"/>
@@ -10904,7 +10704,7 @@
             <w:rFonts w:asciiTheme="majorHAnsi" w:hAnsiTheme="majorHAnsi" w:cstheme="majorHAnsi"/>
             <w:noProof/>
           </w:rPr>
-          <w:t>12</w:t>
+          <w:t>15</w:t>
         </w:r>
         <w:r>
           <w:rPr>
@@ -10941,7 +10741,7 @@
             <w:rFonts w:asciiTheme="majorHAnsi" w:hAnsiTheme="majorHAnsi" w:cstheme="majorHAnsi"/>
             <w:noProof/>
           </w:rPr>
-          <w:t>12</w:t>
+          <w:t>32</w:t>
         </w:r>
         <w:r>
           <w:rPr>
@@ -10954,7 +10754,7 @@
     <w:r>
       <w:rPr>
         <w:noProof/>
-        <w:lang w:eastAsia="zh-TW"/>
+        <w:lang w:val="es-AR" w:eastAsia="es-AR"/>
       </w:rPr>
       <mc:AlternateContent>
         <mc:Choice Requires="wps">
@@ -11021,7 +10821,7 @@
             </wp:anchor>
           </w:drawing>
         </mc:Choice>
-        <mc:Fallback>
+        <mc:Fallback xmlns:w16se="http://schemas.microsoft.com/office/word/2015/wordml/symex" xmlns:w16sdtdh="http://schemas.microsoft.com/office/word/2020/wordml/sdtdatahash" xmlns:w16du="http://schemas.microsoft.com/office/word/2023/wordml/word16du" xmlns:w16="http://schemas.microsoft.com/office/word/2018/wordml" xmlns:w16cid="http://schemas.microsoft.com/office/word/2016/wordml/cid" xmlns:w16cex="http://schemas.microsoft.com/office/word/2018/wordml/cex" xmlns:oel="http://schemas.microsoft.com/office/2019/extlst" xmlns:am3d="http://schemas.microsoft.com/office/drawing/2017/model3d" xmlns:aink="http://schemas.microsoft.com/office/drawing/2016/ink" xmlns:cx8="http://schemas.microsoft.com/office/drawing/2016/5/14/chartex" xmlns:cx7="http://schemas.microsoft.com/office/drawing/2016/5/13/chartex" xmlns:cx6="http://schemas.microsoft.com/office/drawing/2016/5/12/chartex" xmlns:cx5="http://schemas.microsoft.com/office/drawing/2016/5/11/chartex" xmlns:cx4="http://schemas.microsoft.com/office/drawing/2016/5/10/chartex" xmlns:cx3="http://schemas.microsoft.com/office/drawing/2016/5/9/chartex" xmlns:cx2="http://schemas.microsoft.com/office/drawing/2015/10/21/chartex" xmlns:cx1="http://schemas.microsoft.com/office/drawing/2015/9/8/chartex" xmlns:cx="http://schemas.microsoft.com/office/drawing/2014/chartex">
           <w:pict>
             <v:rect w14:anchorId="29052EA0" id="Rectangle 11" o:spid="_x0000_s1026" style="position:absolute;margin-left:0;margin-top:0;width:7.15pt;height:62.45pt;z-index:251670528;visibility:visible;mso-wrap-style:square;mso-width-percent:0;mso-height-percent:900;mso-wrap-distance-left:9pt;mso-wrap-distance-top:0;mso-wrap-distance-right:9pt;mso-wrap-distance-bottom:0;mso-position-horizontal:center;mso-position-horizontal-relative:right-margin-area;mso-position-vertical:bottom;mso-position-vertical-relative:page;mso-width-percent:0;mso-height-percent:900;mso-width-relative:page;mso-height-relative:bottom-margin-area;v-text-anchor:top" o:gfxdata="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" fillcolor="#4bacc6 [3208]" strokecolor="#205867 [1608]">
               <w10:wrap anchorx="margin" anchory="page"/>
@@ -11056,7 +10856,7 @@
 </file>
 
 <file path=word/footnotes.xml><?xml version="1.0" encoding="utf-8"?>
-<w:footnotes xmlns:wpc="http://schemas.microsoft.com/office/word/2010/wordprocessingCanvas" xmlns:cx="http://schemas.microsoft.com/office/drawing/2014/chartex" xmlns:cx1="http://schemas.microsoft.com/office/drawing/2015/9/8/chartex" xmlns:cx2="http://schemas.microsoft.com/office/drawing/2015/10/21/chartex" xmlns:cx3="http://schemas.microsoft.com/office/drawing/2016/5/9/chartex" xmlns:cx4="http://schemas.microsoft.com/office/drawing/2016/5/10/chartex" xmlns:cx5="http://schemas.microsoft.com/office/drawing/2016/5/11/chartex" xmlns:cx6="http://schemas.microsoft.com/office/drawing/2016/5/12/chartex" xmlns:cx7="http://schemas.microsoft.com/office/drawing/2016/5/13/chartex" xmlns:cx8="http://schemas.microsoft.com/office/drawing/2016/5/14/chartex" xmlns:mc="http://schemas.openxmlformats.org/markup-compatibility/2006" xmlns:aink="http://schemas.microsoft.com/office/drawing/2016/ink" xmlns:am3d="http://schemas.microsoft.com/office/drawing/2017/model3d" xmlns:o="urn:schemas-microsoft-com:office:office" xmlns:oel="http://schemas.microsoft.com/office/2019/extlst" xmlns:r="http://schemas.openxmlformats.org/officeDocument/2006/relationships" xmlns:m="http://schemas.openxmlformats.org/officeDocument/2006/math" xmlns:v="urn:schemas-microsoft-com:vml" xmlns:wp14="http://schemas.microsoft.com/office/word/2010/wordprocessingDrawing" xmlns:wp="http://schemas.openxmlformats.org/drawingml/2006/wordprocessingDrawing" xmlns:w10="urn:schemas-microsoft-com:office:word" xmlns:w="http://schemas.openxmlformats.org/wordprocessingml/2006/main" xmlns:w14="http://schemas.microsoft.com/office/word/2010/wordml" xmlns:w15="http://schemas.microsoft.com/office/word/2012/wordml" xmlns:w16cex="http://schemas.microsoft.com/office/word/2018/wordml/cex" xmlns:w16cid="http://schemas.microsoft.com/office/word/2016/wordml/cid" xmlns:w16="http://schemas.microsoft.com/office/word/2018/wordml" xmlns:w16du="http://schemas.microsoft.com/office/word/2023/wordml/word16du" xmlns:w16sdtdh="http://schemas.microsoft.com/office/word/2020/wordml/sdtdatahash" xmlns:w16se="http://schemas.microsoft.com/office/word/2015/wordml/symex" xmlns:wpg="http://schemas.microsoft.com/office/word/2010/wordprocessingGroup" xmlns:wpi="http://schemas.microsoft.com/office/word/2010/wordprocessingInk" xmlns:wne="http://schemas.microsoft.com/office/word/2006/wordml" xmlns:wps="http://schemas.microsoft.com/office/word/2010/wordprocessingShape" mc:Ignorable="w14 w15 w16se w16cid w16 w16cex w16sdtdh w16du wp14">
+<w:footnotes xmlns:wpc="http://schemas.microsoft.com/office/word/2010/wordprocessingCanvas" xmlns:mc="http://schemas.openxmlformats.org/markup-compatibility/2006" xmlns:o="urn:schemas-microsoft-com:office:office" xmlns:r="http://schemas.openxmlformats.org/officeDocument/2006/relationships" xmlns:m="http://schemas.openxmlformats.org/officeDocument/2006/math" xmlns:v="urn:schemas-microsoft-com:vml" xmlns:wp14="http://schemas.microsoft.com/office/word/2010/wordprocessingDrawing" xmlns:wp="http://schemas.openxmlformats.org/drawingml/2006/wordprocessingDrawing" xmlns:w10="urn:schemas-microsoft-com:office:word" xmlns:w="http://schemas.openxmlformats.org/wordprocessingml/2006/main" xmlns:w14="http://schemas.microsoft.com/office/word/2010/wordml" xmlns:w15="http://schemas.microsoft.com/office/word/2012/wordml" xmlns:wpg="http://schemas.microsoft.com/office/word/2010/wordprocessingGroup" xmlns:wpi="http://schemas.microsoft.com/office/word/2010/wordprocessingInk" xmlns:wne="http://schemas.microsoft.com/office/word/2006/wordml" xmlns:wps="http://schemas.microsoft.com/office/word/2010/wordprocessingShape" mc:Ignorable="w14 w15 wp14">
   <w:footnote w:type="separator" w:id="-1">
     <w:p>
       <w:pPr>
@@ -11083,7 +10883,7 @@
 </file>
 
 <file path=word/header1.xml><?xml version="1.0" encoding="utf-8"?>
-<w:hdr xmlns:wpc="http://schemas.microsoft.com/office/word/2010/wordprocessingCanvas" xmlns:cx="http://schemas.microsoft.com/office/drawing/2014/chartex" xmlns:cx1="http://schemas.microsoft.com/office/drawing/2015/9/8/chartex" xmlns:cx2="http://schemas.microsoft.com/office/drawing/2015/10/21/chartex" xmlns:cx3="http://schemas.microsoft.com/office/drawing/2016/5/9/chartex" xmlns:cx4="http://schemas.microsoft.com/office/drawing/2016/5/10/chartex" xmlns:cx5="http://schemas.microsoft.com/office/drawing/2016/5/11/chartex" xmlns:cx6="http://schemas.microsoft.com/office/drawing/2016/5/12/chartex" xmlns:cx7="http://schemas.microsoft.com/office/drawing/2016/5/13/chartex" xmlns:cx8="http://schemas.microsoft.com/office/drawing/2016/5/14/chartex" xmlns:mc="http://schemas.openxmlformats.org/markup-compatibility/2006" xmlns:aink="http://schemas.microsoft.com/office/drawing/2016/ink" xmlns:am3d="http://schemas.microsoft.com/office/drawing/2017/model3d" xmlns:o="urn:schemas-microsoft-com:office:office" xmlns:oel="http://schemas.microsoft.com/office/2019/extlst" xmlns:r="http://schemas.openxmlformats.org/officeDocument/2006/relationships" xmlns:m="http://schemas.openxmlformats.org/officeDocument/2006/math" xmlns:v="urn:schemas-microsoft-com:vml" xmlns:wp14="http://schemas.microsoft.com/office/word/2010/wordprocessingDrawing" xmlns:wp="http://schemas.openxmlformats.org/drawingml/2006/wordprocessingDrawing" xmlns:w10="urn:schemas-microsoft-com:office:word" xmlns:w="http://schemas.openxmlformats.org/wordprocessingml/2006/main" xmlns:w14="http://schemas.microsoft.com/office/word/2010/wordml" xmlns:w15="http://schemas.microsoft.com/office/word/2012/wordml" xmlns:w16cex="http://schemas.microsoft.com/office/word/2018/wordml/cex" xmlns:w16cid="http://schemas.microsoft.com/office/word/2016/wordml/cid" xmlns:w16="http://schemas.microsoft.com/office/word/2018/wordml" xmlns:w16du="http://schemas.microsoft.com/office/word/2023/wordml/word16du" xmlns:w16sdtdh="http://schemas.microsoft.com/office/word/2020/wordml/sdtdatahash" xmlns:w16se="http://schemas.microsoft.com/office/word/2015/wordml/symex" xmlns:wpg="http://schemas.microsoft.com/office/word/2010/wordprocessingGroup" xmlns:wpi="http://schemas.microsoft.com/office/word/2010/wordprocessingInk" xmlns:wne="http://schemas.microsoft.com/office/word/2006/wordml" xmlns:wps="http://schemas.microsoft.com/office/word/2010/wordprocessingShape" mc:Ignorable="w14 w15 w16se w16cid w16 w16cex w16sdtdh w16du wp14">
+<w:hdr xmlns:wpc="http://schemas.microsoft.com/office/word/2010/wordprocessingCanvas" xmlns:mc="http://schemas.openxmlformats.org/markup-compatibility/2006" xmlns:o="urn:schemas-microsoft-com:office:office" xmlns:r="http://schemas.openxmlformats.org/officeDocument/2006/relationships" xmlns:m="http://schemas.openxmlformats.org/officeDocument/2006/math" xmlns:v="urn:schemas-microsoft-com:vml" xmlns:wp14="http://schemas.microsoft.com/office/word/2010/wordprocessingDrawing" xmlns:wp="http://schemas.openxmlformats.org/drawingml/2006/wordprocessingDrawing" xmlns:w10="urn:schemas-microsoft-com:office:word" xmlns:w="http://schemas.openxmlformats.org/wordprocessingml/2006/main" xmlns:w14="http://schemas.microsoft.com/office/word/2010/wordml" xmlns:w15="http://schemas.microsoft.com/office/word/2012/wordml" xmlns:wpg="http://schemas.microsoft.com/office/word/2010/wordprocessingGroup" xmlns:wpi="http://schemas.microsoft.com/office/word/2010/wordprocessingInk" xmlns:wne="http://schemas.microsoft.com/office/word/2006/wordml" xmlns:wps="http://schemas.microsoft.com/office/word/2010/wordprocessingShape" mc:Ignorable="w14 w15 wp14">
   <w:sdt>
     <w:sdtPr>
       <w:rPr>
@@ -11129,6 +10929,7 @@
     <w:r>
       <w:rPr>
         <w:noProof/>
+        <w:lang w:val="es-AR" w:eastAsia="es-AR"/>
       </w:rPr>
       <w:drawing>
         <wp:anchor distT="0" distB="0" distL="114300" distR="114300" simplePos="0" relativeHeight="251684864" behindDoc="0" locked="0" layoutInCell="1" allowOverlap="1" wp14:anchorId="7F7ABB96" wp14:editId="5DD04369">
@@ -11191,7 +10992,7 @@
         <w:rFonts w:asciiTheme="majorHAnsi" w:eastAsiaTheme="majorEastAsia" w:hAnsiTheme="majorHAnsi" w:cstheme="majorBidi"/>
         <w:noProof/>
         <w:szCs w:val="36"/>
-        <w:lang w:eastAsia="es-ES"/>
+        <w:lang w:val="es-AR" w:eastAsia="es-AR"/>
       </w:rPr>
       <w:drawing>
         <wp:anchor distT="0" distB="0" distL="114300" distR="114300" simplePos="0" relativeHeight="251682816" behindDoc="0" locked="0" layoutInCell="1" allowOverlap="1" wp14:anchorId="27F9B10F" wp14:editId="6DA4D714">
@@ -11242,7 +11043,7 @@
         <w:rFonts w:asciiTheme="majorHAnsi" w:eastAsiaTheme="majorEastAsia" w:hAnsiTheme="majorHAnsi" w:cstheme="majorBidi"/>
         <w:noProof/>
         <w:szCs w:val="36"/>
-        <w:lang w:eastAsia="es-ES"/>
+        <w:lang w:val="es-AR" w:eastAsia="es-AR"/>
       </w:rPr>
       <mc:AlternateContent>
         <mc:Choice Requires="wps">
@@ -11309,7 +11110,7 @@
             </wp:anchor>
           </w:drawing>
         </mc:Choice>
-        <mc:Fallback>
+        <mc:Fallback xmlns:w16se="http://schemas.microsoft.com/office/word/2015/wordml/symex" xmlns:w16sdtdh="http://schemas.microsoft.com/office/word/2020/wordml/sdtdatahash" xmlns:w16du="http://schemas.microsoft.com/office/word/2023/wordml/word16du" xmlns:w16="http://schemas.microsoft.com/office/word/2018/wordml" xmlns:w16cid="http://schemas.microsoft.com/office/word/2016/wordml/cid" xmlns:w16cex="http://schemas.microsoft.com/office/word/2018/wordml/cex" xmlns:oel="http://schemas.microsoft.com/office/2019/extlst" xmlns:am3d="http://schemas.microsoft.com/office/drawing/2017/model3d" xmlns:aink="http://schemas.microsoft.com/office/drawing/2016/ink" xmlns:cx8="http://schemas.microsoft.com/office/drawing/2016/5/14/chartex" xmlns:cx7="http://schemas.microsoft.com/office/drawing/2016/5/13/chartex" xmlns:cx6="http://schemas.microsoft.com/office/drawing/2016/5/12/chartex" xmlns:cx5="http://schemas.microsoft.com/office/drawing/2016/5/11/chartex" xmlns:cx4="http://schemas.microsoft.com/office/drawing/2016/5/10/chartex" xmlns:cx3="http://schemas.microsoft.com/office/drawing/2016/5/9/chartex" xmlns:cx2="http://schemas.microsoft.com/office/drawing/2015/10/21/chartex" xmlns:cx1="http://schemas.microsoft.com/office/drawing/2015/9/8/chartex" xmlns:cx="http://schemas.microsoft.com/office/drawing/2014/chartex">
           <w:pict>
             <v:rect w14:anchorId="0CD7CD64" id="Rectangle 41" o:spid="_x0000_s1026" style="position:absolute;margin-left:38.9pt;margin-top:0;width:7.15pt;height:62.15pt;z-index:251680768;visibility:visible;mso-wrap-style:square;mso-width-percent:0;mso-height-percent:900;mso-wrap-distance-left:9pt;mso-wrap-distance-top:0;mso-wrap-distance-right:9pt;mso-wrap-distance-bottom:0;mso-position-horizontal:absolute;mso-position-horizontal-relative:left-margin-area;mso-position-vertical:absolute;mso-position-vertical-relative:page;mso-width-percent:0;mso-height-percent:900;mso-width-relative:page;mso-height-relative:bottom-margin-area;v-text-anchor:top" o:gfxdata="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" fillcolor="#4bacc6 [3208]" strokecolor="#205867 [1608]">
               <w10:wrap anchorx="margin" anchory="page"/>
@@ -11323,7 +11124,7 @@
         <w:rFonts w:asciiTheme="majorHAnsi" w:eastAsiaTheme="majorEastAsia" w:hAnsiTheme="majorHAnsi" w:cstheme="majorBidi"/>
         <w:noProof/>
         <w:szCs w:val="36"/>
-        <w:lang w:eastAsia="es-ES"/>
+        <w:lang w:val="es-AR" w:eastAsia="es-AR"/>
       </w:rPr>
       <mc:AlternateContent>
         <mc:Choice Requires="wps">
@@ -11390,7 +11191,7 @@
             </wp:anchor>
           </w:drawing>
         </mc:Choice>
-        <mc:Fallback>
+        <mc:Fallback xmlns:w16se="http://schemas.microsoft.com/office/word/2015/wordml/symex" xmlns:w16sdtdh="http://schemas.microsoft.com/office/word/2020/wordml/sdtdatahash" xmlns:w16du="http://schemas.microsoft.com/office/word/2023/wordml/word16du" xmlns:w16="http://schemas.microsoft.com/office/word/2018/wordml" xmlns:w16cid="http://schemas.microsoft.com/office/word/2016/wordml/cid" xmlns:w16cex="http://schemas.microsoft.com/office/word/2018/wordml/cex" xmlns:oel="http://schemas.microsoft.com/office/2019/extlst" xmlns:am3d="http://schemas.microsoft.com/office/drawing/2017/model3d" xmlns:aink="http://schemas.microsoft.com/office/drawing/2016/ink" xmlns:cx8="http://schemas.microsoft.com/office/drawing/2016/5/14/chartex" xmlns:cx7="http://schemas.microsoft.com/office/drawing/2016/5/13/chartex" xmlns:cx6="http://schemas.microsoft.com/office/drawing/2016/5/12/chartex" xmlns:cx5="http://schemas.microsoft.com/office/drawing/2016/5/11/chartex" xmlns:cx4="http://schemas.microsoft.com/office/drawing/2016/5/10/chartex" xmlns:cx3="http://schemas.microsoft.com/office/drawing/2016/5/9/chartex" xmlns:cx2="http://schemas.microsoft.com/office/drawing/2015/10/21/chartex" xmlns:cx1="http://schemas.microsoft.com/office/drawing/2015/9/8/chartex" xmlns:cx="http://schemas.microsoft.com/office/drawing/2014/chartex">
           <w:pict>
             <v:rect w14:anchorId="30394EFA" id="Rectangle 34" o:spid="_x0000_s1026" style="position:absolute;margin-left:549.2pt;margin-top:0;width:7.15pt;height:62.2pt;z-index:251678720;visibility:visible;mso-wrap-style:square;mso-width-percent:0;mso-height-percent:900;mso-wrap-distance-left:9pt;mso-wrap-distance-top:0;mso-wrap-distance-right:9pt;mso-wrap-distance-bottom:0;mso-position-horizontal:absolute;mso-position-horizontal-relative:left-margin-area;mso-position-vertical:absolute;mso-position-vertical-relative:page;mso-width-percent:0;mso-height-percent:900;mso-width-relative:page;mso-height-relative:bottom-margin-area;v-text-anchor:top" o:gfxdata="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" fillcolor="#4bacc6 [3208]" strokecolor="#205867 [1608]">
               <w10:wrap anchorx="margin" anchory="page"/>
@@ -11404,7 +11205,7 @@
         <w:rFonts w:asciiTheme="majorHAnsi" w:eastAsiaTheme="majorEastAsia" w:hAnsiTheme="majorHAnsi" w:cstheme="majorBidi"/>
         <w:noProof/>
         <w:szCs w:val="36"/>
-        <w:lang w:eastAsia="es-ES"/>
+        <w:lang w:val="es-AR" w:eastAsia="es-AR"/>
       </w:rPr>
       <mc:AlternateContent>
         <mc:Choice Requires="wpg">
@@ -11526,7 +11327,7 @@
             </wp:anchor>
           </w:drawing>
         </mc:Choice>
-        <mc:Fallback>
+        <mc:Fallback xmlns:w16se="http://schemas.microsoft.com/office/word/2015/wordml/symex" xmlns:w16sdtdh="http://schemas.microsoft.com/office/word/2020/wordml/sdtdatahash" xmlns:w16du="http://schemas.microsoft.com/office/word/2023/wordml/word16du" xmlns:w16="http://schemas.microsoft.com/office/word/2018/wordml" xmlns:w16cid="http://schemas.microsoft.com/office/word/2016/wordml/cid" xmlns:w16cex="http://schemas.microsoft.com/office/word/2018/wordml/cex" xmlns:oel="http://schemas.microsoft.com/office/2019/extlst" xmlns:am3d="http://schemas.microsoft.com/office/drawing/2017/model3d" xmlns:aink="http://schemas.microsoft.com/office/drawing/2016/ink" xmlns:cx8="http://schemas.microsoft.com/office/drawing/2016/5/14/chartex" xmlns:cx7="http://schemas.microsoft.com/office/drawing/2016/5/13/chartex" xmlns:cx6="http://schemas.microsoft.com/office/drawing/2016/5/12/chartex" xmlns:cx5="http://schemas.microsoft.com/office/drawing/2016/5/11/chartex" xmlns:cx4="http://schemas.microsoft.com/office/drawing/2016/5/10/chartex" xmlns:cx3="http://schemas.microsoft.com/office/drawing/2016/5/9/chartex" xmlns:cx2="http://schemas.microsoft.com/office/drawing/2015/10/21/chartex" xmlns:cx1="http://schemas.microsoft.com/office/drawing/2015/9/8/chartex" xmlns:cx="http://schemas.microsoft.com/office/drawing/2014/chartex">
           <w:pict>
             <v:group w14:anchorId="7499E7BB" id="Group 35" o:spid="_x0000_s1026" style="position:absolute;margin-left:0;margin-top:0;width:593.5pt;height:64.2pt;z-index:251679744;mso-width-percent:1000;mso-position-horizontal:center;mso-position-horizontal-relative:page;mso-position-vertical:top;mso-position-vertical-relative:page;mso-width-percent:1000;mso-height-relative:top-margin-area" coordorigin="8,9" coordsize="15823,1439" o:gfxdata="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">
               <v:shapetype id="_x0000_t32" coordsize="21600,21600" o:spt="32" o:oned="t" path="m,l21600,21600e" filled="f">
@@ -11574,8 +11375,8 @@
 </file>
 
 <file path=word/numbering.xml><?xml version="1.0" encoding="utf-8"?>
-<w:numbering xmlns:wpc="http://schemas.microsoft.com/office/word/2010/wordprocessingCanvas" xmlns:cx="http://schemas.microsoft.com/office/drawing/2014/chartex" xmlns:cx1="http://schemas.microsoft.com/office/drawing/2015/9/8/chartex" xmlns:cx2="http://schemas.microsoft.com/office/drawing/2015/10/21/chartex" xmlns:cx3="http://schemas.microsoft.com/office/drawing/2016/5/9/chartex" xmlns:cx4="http://schemas.microsoft.com/office/drawing/2016/5/10/chartex" xmlns:cx5="http://schemas.microsoft.com/office/drawing/2016/5/11/chartex" xmlns:cx6="http://schemas.microsoft.com/office/drawing/2016/5/12/chartex" xmlns:cx7="http://schemas.microsoft.com/office/drawing/2016/5/13/chartex" xmlns:cx8="http://schemas.microsoft.com/office/drawing/2016/5/14/chartex" xmlns:mc="http://schemas.openxmlformats.org/markup-compatibility/2006" xmlns:aink="http://schemas.microsoft.com/office/drawing/2016/ink" xmlns:am3d="http://schemas.microsoft.com/office/drawing/2017/model3d" xmlns:o="urn:schemas-microsoft-com:office:office" xmlns:oel="http://schemas.microsoft.com/office/2019/extlst" xmlns:r="http://schemas.openxmlformats.org/officeDocument/2006/relationships" xmlns:m="http://schemas.openxmlformats.org/officeDocument/2006/math" xmlns:v="urn:schemas-microsoft-com:vml" xmlns:wp14="http://schemas.microsoft.com/office/word/2010/wordprocessingDrawing" xmlns:wp="http://schemas.openxmlformats.org/drawingml/2006/wordprocessingDrawing" xmlns:w10="urn:schemas-microsoft-com:office:word" xmlns:w="http://schemas.openxmlformats.org/wordprocessingml/2006/main" xmlns:w14="http://schemas.microsoft.com/office/word/2010/wordml" xmlns:w15="http://schemas.microsoft.com/office/word/2012/wordml" xmlns:w16cex="http://schemas.microsoft.com/office/word/2018/wordml/cex" xmlns:w16cid="http://schemas.microsoft.com/office/word/2016/wordml/cid" xmlns:w16="http://schemas.microsoft.com/office/word/2018/wordml" xmlns:w16du="http://schemas.microsoft.com/office/word/2023/wordml/word16du" xmlns:w16sdtdh="http://schemas.microsoft.com/office/word/2020/wordml/sdtdatahash" xmlns:w16se="http://schemas.microsoft.com/office/word/2015/wordml/symex" xmlns:wpg="http://schemas.microsoft.com/office/word/2010/wordprocessingGroup" xmlns:wpi="http://schemas.microsoft.com/office/word/2010/wordprocessingInk" xmlns:wne="http://schemas.microsoft.com/office/word/2006/wordml" xmlns:wps="http://schemas.microsoft.com/office/word/2010/wordprocessingShape" mc:Ignorable="w14 w15 w16se w16cid w16 w16cex w16sdtdh w16du wp14">
-  <w:abstractNum w:abstractNumId="0" w15:restartNumberingAfterBreak="0">
+<w:numbering xmlns:wpc="http://schemas.microsoft.com/office/word/2010/wordprocessingCanvas" xmlns:mc="http://schemas.openxmlformats.org/markup-compatibility/2006" xmlns:o="urn:schemas-microsoft-com:office:office" xmlns:r="http://schemas.openxmlformats.org/officeDocument/2006/relationships" xmlns:m="http://schemas.openxmlformats.org/officeDocument/2006/math" xmlns:v="urn:schemas-microsoft-com:vml" xmlns:wp14="http://schemas.microsoft.com/office/word/2010/wordprocessingDrawing" xmlns:wp="http://schemas.openxmlformats.org/drawingml/2006/wordprocessingDrawing" xmlns:w10="urn:schemas-microsoft-com:office:word" xmlns:w="http://schemas.openxmlformats.org/wordprocessingml/2006/main" xmlns:w14="http://schemas.microsoft.com/office/word/2010/wordml" xmlns:w15="http://schemas.microsoft.com/office/word/2012/wordml" xmlns:wpg="http://schemas.microsoft.com/office/word/2010/wordprocessingGroup" xmlns:wpi="http://schemas.microsoft.com/office/word/2010/wordprocessingInk" xmlns:wne="http://schemas.microsoft.com/office/word/2006/wordml" xmlns:wps="http://schemas.microsoft.com/office/word/2010/wordprocessingShape" mc:Ignorable="w14 w15 wp14">
+  <w:abstractNum w:abstractNumId="0">
     <w:nsid w:val="00000003"/>
     <w:multiLevelType w:val="multilevel"/>
     <w:tmpl w:val="00000003"/>
@@ -11733,7 +11534,7 @@
       </w:rPr>
     </w:lvl>
   </w:abstractNum>
-  <w:abstractNum w:abstractNumId="1" w15:restartNumberingAfterBreak="0">
+  <w:abstractNum w:abstractNumId="1">
     <w:nsid w:val="00000004"/>
     <w:multiLevelType w:val="multilevel"/>
     <w:tmpl w:val="796A7516"/>
@@ -11891,7 +11692,7 @@
       </w:rPr>
     </w:lvl>
   </w:abstractNum>
-  <w:abstractNum w:abstractNumId="2" w15:restartNumberingAfterBreak="0">
+  <w:abstractNum w:abstractNumId="2">
     <w:nsid w:val="00000005"/>
     <w:multiLevelType w:val="multilevel"/>
     <w:tmpl w:val="00000005"/>
@@ -12049,7 +11850,7 @@
       </w:rPr>
     </w:lvl>
   </w:abstractNum>
-  <w:abstractNum w:abstractNumId="3" w15:restartNumberingAfterBreak="0">
+  <w:abstractNum w:abstractNumId="3">
     <w:nsid w:val="00000006"/>
     <w:multiLevelType w:val="multilevel"/>
     <w:tmpl w:val="00000006"/>
@@ -12207,7 +12008,7 @@
       </w:rPr>
     </w:lvl>
   </w:abstractNum>
-  <w:abstractNum w:abstractNumId="4" w15:restartNumberingAfterBreak="0">
+  <w:abstractNum w:abstractNumId="4">
     <w:nsid w:val="11EC450D"/>
     <w:multiLevelType w:val="hybridMultilevel"/>
     <w:tmpl w:val="8D1847A2"/>
@@ -12320,7 +12121,7 @@
       </w:rPr>
     </w:lvl>
   </w:abstractNum>
-  <w:abstractNum w:abstractNumId="5" w15:restartNumberingAfterBreak="0">
+  <w:abstractNum w:abstractNumId="5">
     <w:nsid w:val="255F5799"/>
     <w:multiLevelType w:val="hybridMultilevel"/>
     <w:tmpl w:val="B8F40458"/>
@@ -12406,7 +12207,7 @@
       </w:pPr>
     </w:lvl>
   </w:abstractNum>
-  <w:abstractNum w:abstractNumId="6" w15:restartNumberingAfterBreak="0">
+  <w:abstractNum w:abstractNumId="6">
     <w:nsid w:val="487036EC"/>
     <w:multiLevelType w:val="hybridMultilevel"/>
     <w:tmpl w:val="BDFE724A"/>
@@ -12492,7 +12293,7 @@
       </w:pPr>
     </w:lvl>
   </w:abstractNum>
-  <w:abstractNum w:abstractNumId="7" w15:restartNumberingAfterBreak="0">
+  <w:abstractNum w:abstractNumId="7">
     <w:nsid w:val="6C71778C"/>
     <w:multiLevelType w:val="singleLevel"/>
     <w:tmpl w:val="C966EFC0"/>
@@ -12510,7 +12311,7 @@
       </w:rPr>
     </w:lvl>
   </w:abstractNum>
-  <w:abstractNum w:abstractNumId="8" w15:restartNumberingAfterBreak="0">
+  <w:abstractNum w:abstractNumId="8">
     <w:nsid w:val="708E589C"/>
     <w:multiLevelType w:val="multilevel"/>
     <w:tmpl w:val="381042DE"/>
@@ -12650,7 +12451,7 @@
       </w:rPr>
     </w:lvl>
   </w:abstractNum>
-  <w:abstractNum w:abstractNumId="9" w15:restartNumberingAfterBreak="0">
+  <w:abstractNum w:abstractNumId="9">
     <w:nsid w:val="7DD64906"/>
     <w:multiLevelType w:val="hybridMultilevel"/>
     <w:tmpl w:val="795E7434"/>
@@ -12764,47 +12565,47 @@
       </w:rPr>
     </w:lvl>
   </w:abstractNum>
-  <w:num w:numId="1" w16cid:durableId="299766370">
+  <w:num w:numId="1">
     <w:abstractNumId w:val="5"/>
   </w:num>
-  <w:num w:numId="2" w16cid:durableId="122356476">
+  <w:num w:numId="2">
     <w:abstractNumId w:val="6"/>
   </w:num>
-  <w:num w:numId="3" w16cid:durableId="1176185597">
+  <w:num w:numId="3">
     <w:abstractNumId w:val="6"/>
   </w:num>
-  <w:num w:numId="4" w16cid:durableId="554506231">
+  <w:num w:numId="4">
     <w:abstractNumId w:val="6"/>
   </w:num>
-  <w:num w:numId="5" w16cid:durableId="831339974">
+  <w:num w:numId="5">
     <w:abstractNumId w:val="1"/>
   </w:num>
-  <w:num w:numId="6" w16cid:durableId="1082872457">
+  <w:num w:numId="6">
     <w:abstractNumId w:val="2"/>
   </w:num>
-  <w:num w:numId="7" w16cid:durableId="1227299059">
+  <w:num w:numId="7">
     <w:abstractNumId w:val="3"/>
   </w:num>
-  <w:num w:numId="8" w16cid:durableId="986400526">
+  <w:num w:numId="8">
     <w:abstractNumId w:val="0"/>
   </w:num>
-  <w:num w:numId="9" w16cid:durableId="498424795">
+  <w:num w:numId="9">
     <w:abstractNumId w:val="8"/>
   </w:num>
-  <w:num w:numId="10" w16cid:durableId="1649673988">
+  <w:num w:numId="10">
     <w:abstractNumId w:val="9"/>
   </w:num>
-  <w:num w:numId="11" w16cid:durableId="1813861287">
+  <w:num w:numId="11">
     <w:abstractNumId w:val="4"/>
   </w:num>
-  <w:num w:numId="12" w16cid:durableId="187640016">
+  <w:num w:numId="12">
     <w:abstractNumId w:val="7"/>
   </w:num>
 </w:numbering>
 </file>
 
 <file path=word/styles.xml><?xml version="1.0" encoding="utf-8"?>
-<w:styles xmlns:mc="http://schemas.openxmlformats.org/markup-compatibility/2006" xmlns:r="http://schemas.openxmlformats.org/officeDocument/2006/relationships" xmlns:w="http://schemas.openxmlformats.org/wordprocessingml/2006/main" xmlns:w14="http://schemas.microsoft.com/office/word/2010/wordml" xmlns:w15="http://schemas.microsoft.com/office/word/2012/wordml" xmlns:w16cex="http://schemas.microsoft.com/office/word/2018/wordml/cex" xmlns:w16cid="http://schemas.microsoft.com/office/word/2016/wordml/cid" xmlns:w16="http://schemas.microsoft.com/office/word/2018/wordml" xmlns:w16du="http://schemas.microsoft.com/office/word/2023/wordml/word16du" xmlns:w16sdtdh="http://schemas.microsoft.com/office/word/2020/wordml/sdtdatahash" xmlns:w16se="http://schemas.microsoft.com/office/word/2015/wordml/symex" mc:Ignorable="w14 w15 w16se w16cid w16 w16cex w16sdtdh w16du">
+<w:styles xmlns:mc="http://schemas.openxmlformats.org/markup-compatibility/2006" xmlns:r="http://schemas.openxmlformats.org/officeDocument/2006/relationships" xmlns:w="http://schemas.openxmlformats.org/wordprocessingml/2006/main" xmlns:w14="http://schemas.microsoft.com/office/word/2010/wordml" xmlns:w15="http://schemas.microsoft.com/office/word/2012/wordml" mc:Ignorable="w14 w15">
   <w:docDefaults>
     <w:rPrDefault>
       <w:rPr>
@@ -12821,7 +12622,7 @@
       </w:pPr>
     </w:pPrDefault>
   </w:docDefaults>
-  <w:latentStyles w:defLockedState="0" w:defUIPriority="99" w:defSemiHidden="0" w:defUnhideWhenUsed="0" w:defQFormat="0" w:count="376">
+  <w:latentStyles w:defLockedState="0" w:defUIPriority="99" w:defSemiHidden="0" w:defUnhideWhenUsed="0" w:defQFormat="0" w:count="371">
     <w:lsdException w:name="Normal" w:uiPriority="0" w:qFormat="1"/>
     <w:lsdException w:name="heading 1" w:uiPriority="0" w:qFormat="1"/>
     <w:lsdException w:name="heading 2" w:semiHidden="1" w:uiPriority="0" w:unhideWhenUsed="1" w:qFormat="1"/>
@@ -13193,11 +12994,6 @@
     <w:lsdException w:name="List Table 5 Dark Accent 6" w:uiPriority="50"/>
     <w:lsdException w:name="List Table 6 Colorful Accent 6" w:uiPriority="51"/>
     <w:lsdException w:name="List Table 7 Colorful Accent 6" w:uiPriority="52"/>
-    <w:lsdException w:name="Mention" w:semiHidden="1" w:unhideWhenUsed="1"/>
-    <w:lsdException w:name="Smart Hyperlink" w:semiHidden="1" w:unhideWhenUsed="1"/>
-    <w:lsdException w:name="Hashtag" w:semiHidden="1" w:unhideWhenUsed="1"/>
-    <w:lsdException w:name="Unresolved Mention" w:semiHidden="1" w:unhideWhenUsed="1"/>
-    <w:lsdException w:name="Smart Link" w:semiHidden="1" w:unhideWhenUsed="1"/>
   </w:latentStyles>
   <w:style w:type="paragraph" w:default="1" w:styleId="Normal">
     <w:name w:val="Normal"/>
@@ -13785,7 +13581,7 @@
       <w:u w:val="single"/>
     </w:rPr>
   </w:style>
-  <w:style w:type="paragraph" w:styleId="TtuloTDC">
+  <w:style w:type="paragraph" w:styleId="TtulodeTDC">
     <w:name w:val="TOC Heading"/>
     <w:basedOn w:val="Ttulo1"/>
     <w:next w:val="Normal"/>
@@ -13958,11 +13754,11 @@
     <w:qFormat/>
     <w:rsid w:val="005F60BA"/>
   </w:style>
-  <w:style w:type="paragraph" w:styleId="Ttulo">
+  <w:style w:type="paragraph" w:styleId="Puesto">
     <w:name w:val="Title"/>
     <w:basedOn w:val="Normal"/>
     <w:next w:val="Normal"/>
-    <w:link w:val="TtuloCar"/>
+    <w:link w:val="PuestoCar"/>
     <w:uiPriority w:val="10"/>
     <w:qFormat/>
     <w:rsid w:val="009A3173"/>
@@ -13982,10 +13778,10 @@
       <w:szCs w:val="52"/>
     </w:rPr>
   </w:style>
-  <w:style w:type="character" w:customStyle="1" w:styleId="TtuloCar">
-    <w:name w:val="Título Car"/>
+  <w:style w:type="character" w:customStyle="1" w:styleId="PuestoCar">
+    <w:name w:val="Puesto Car"/>
     <w:basedOn w:val="Fuentedeprrafopredeter"/>
-    <w:link w:val="Ttulo"/>
+    <w:link w:val="Puesto"/>
     <w:uiPriority w:val="10"/>
     <w:rsid w:val="009A3173"/>
     <w:rPr>
@@ -13999,7 +13795,7 @@
   </w:style>
   <w:style w:type="paragraph" w:customStyle="1" w:styleId="PSI-Ttulo">
     <w:name w:val="PSI - Título"/>
-    <w:basedOn w:val="Ttulo"/>
+    <w:basedOn w:val="Puesto"/>
     <w:autoRedefine/>
     <w:qFormat/>
     <w:rsid w:val="009A3173"/>
@@ -14088,6 +13884,7 @@
       <w:spacing w:before="0" w:line="240" w:lineRule="auto"/>
     </w:pPr>
     <w:tblPr>
+      <w:tblInd w:w="0" w:type="dxa"/>
       <w:tblBorders>
         <w:top w:val="single" w:sz="4" w:space="0" w:color="000000" w:themeColor="text1"/>
         <w:left w:val="single" w:sz="4" w:space="0" w:color="000000" w:themeColor="text1"/>
@@ -14096,6 +13893,12 @@
         <w:insideH w:val="single" w:sz="4" w:space="0" w:color="000000" w:themeColor="text1"/>
         <w:insideV w:val="single" w:sz="4" w:space="0" w:color="000000" w:themeColor="text1"/>
       </w:tblBorders>
+      <w:tblCellMar>
+        <w:top w:w="0" w:type="dxa"/>
+        <w:left w:w="108" w:type="dxa"/>
+        <w:bottom w:w="0" w:type="dxa"/>
+        <w:right w:w="108" w:type="dxa"/>
+      </w:tblCellMar>
     </w:tblPr>
   </w:style>
 </w:styles>
@@ -14408,7 +14211,7 @@
 </file>
 
 <file path=customXml/itemProps2.xml><?xml version="1.0" encoding="utf-8"?>
-<ds:datastoreItem xmlns:ds="http://schemas.openxmlformats.org/officeDocument/2006/customXml" ds:itemID="{C9811846-9AFA-4753-B34C-24CE27EEB08B}">
+<ds:datastoreItem xmlns:ds="http://schemas.openxmlformats.org/officeDocument/2006/customXml" ds:itemID="{C0E352C3-B859-4B10-A55A-E0FB708CBBAD}">
   <ds:schemaRefs>
     <ds:schemaRef ds:uri="http://schemas.openxmlformats.org/officeDocument/2006/bibliography"/>
   </ds:schemaRefs>

</xml_diff>

<commit_message>
Doc: cambios en los diagramas de secuencias de CU
</commit_message>
<xml_diff>
--- a/2. Etapa de elaboración/Iteración 2/Modelo de diseño/Modelo de Diseño_Vesta Risk Manager_T-Code.docx
+++ b/2. Etapa de elaboración/Iteración 2/Modelo de diseño/Modelo de Diseño_Vesta Risk Manager_T-Code.docx
@@ -1,6 +1,6 @@
 
 <file path=word/document.xml><?xml version="1.0" encoding="utf-8"?>
-<w:document xmlns:wpc="http://schemas.microsoft.com/office/word/2010/wordprocessingCanvas" xmlns:mc="http://schemas.openxmlformats.org/markup-compatibility/2006" xmlns:o="urn:schemas-microsoft-com:office:office" xmlns:r="http://schemas.openxmlformats.org/officeDocument/2006/relationships" xmlns:m="http://schemas.openxmlformats.org/officeDocument/2006/math" xmlns:v="urn:schemas-microsoft-com:vml" xmlns:wp14="http://schemas.microsoft.com/office/word/2010/wordprocessingDrawing" xmlns:wp="http://schemas.openxmlformats.org/drawingml/2006/wordprocessingDrawing" xmlns:w10="urn:schemas-microsoft-com:office:word" xmlns:w="http://schemas.openxmlformats.org/wordprocessingml/2006/main" xmlns:w14="http://schemas.microsoft.com/office/word/2010/wordml" xmlns:w15="http://schemas.microsoft.com/office/word/2012/wordml" xmlns:wpg="http://schemas.microsoft.com/office/word/2010/wordprocessingGroup" xmlns:wpi="http://schemas.microsoft.com/office/word/2010/wordprocessingInk" xmlns:wne="http://schemas.microsoft.com/office/word/2006/wordml" xmlns:wps="http://schemas.microsoft.com/office/word/2010/wordprocessingShape" mc:Ignorable="w14 w15 wp14">
+<w:document xmlns:wpc="http://schemas.microsoft.com/office/word/2010/wordprocessingCanvas" xmlns:cx="http://schemas.microsoft.com/office/drawing/2014/chartex" xmlns:cx1="http://schemas.microsoft.com/office/drawing/2015/9/8/chartex" xmlns:cx2="http://schemas.microsoft.com/office/drawing/2015/10/21/chartex" xmlns:cx3="http://schemas.microsoft.com/office/drawing/2016/5/9/chartex" xmlns:cx4="http://schemas.microsoft.com/office/drawing/2016/5/10/chartex" xmlns:cx5="http://schemas.microsoft.com/office/drawing/2016/5/11/chartex" xmlns:cx6="http://schemas.microsoft.com/office/drawing/2016/5/12/chartex" xmlns:cx7="http://schemas.microsoft.com/office/drawing/2016/5/13/chartex" xmlns:cx8="http://schemas.microsoft.com/office/drawing/2016/5/14/chartex" xmlns:mc="http://schemas.openxmlformats.org/markup-compatibility/2006" xmlns:aink="http://schemas.microsoft.com/office/drawing/2016/ink" xmlns:am3d="http://schemas.microsoft.com/office/drawing/2017/model3d" xmlns:o="urn:schemas-microsoft-com:office:office" xmlns:oel="http://schemas.microsoft.com/office/2019/extlst" xmlns:r="http://schemas.openxmlformats.org/officeDocument/2006/relationships" xmlns:m="http://schemas.openxmlformats.org/officeDocument/2006/math" xmlns:v="urn:schemas-microsoft-com:vml" xmlns:wp14="http://schemas.microsoft.com/office/word/2010/wordprocessingDrawing" xmlns:wp="http://schemas.openxmlformats.org/drawingml/2006/wordprocessingDrawing" xmlns:w10="urn:schemas-microsoft-com:office:word" xmlns:w="http://schemas.openxmlformats.org/wordprocessingml/2006/main" xmlns:w14="http://schemas.microsoft.com/office/word/2010/wordml" xmlns:w15="http://schemas.microsoft.com/office/word/2012/wordml" xmlns:w16cex="http://schemas.microsoft.com/office/word/2018/wordml/cex" xmlns:w16cid="http://schemas.microsoft.com/office/word/2016/wordml/cid" xmlns:w16="http://schemas.microsoft.com/office/word/2018/wordml" xmlns:w16du="http://schemas.microsoft.com/office/word/2023/wordml/word16du" xmlns:w16sdtdh="http://schemas.microsoft.com/office/word/2020/wordml/sdtdatahash" xmlns:w16se="http://schemas.microsoft.com/office/word/2015/wordml/symex" xmlns:wpg="http://schemas.microsoft.com/office/word/2010/wordprocessingGroup" xmlns:wpi="http://schemas.microsoft.com/office/word/2010/wordprocessingInk" xmlns:wne="http://schemas.microsoft.com/office/word/2006/wordml" xmlns:wps="http://schemas.microsoft.com/office/word/2010/wordprocessingShape" mc:Ignorable="w14 w15 w16se w16cid w16 w16cex w16sdtdh w16du wp14">
   <w:body>
     <w:sdt>
       <w:sdtPr>
@@ -123,7 +123,7 @@
                   </wp:anchor>
                 </w:drawing>
               </mc:Choice>
-              <mc:Fallback xmlns:w16se="http://schemas.microsoft.com/office/word/2015/wordml/symex" xmlns:w16sdtdh="http://schemas.microsoft.com/office/word/2020/wordml/sdtdatahash" xmlns:w16du="http://schemas.microsoft.com/office/word/2023/wordml/word16du" xmlns:w16="http://schemas.microsoft.com/office/word/2018/wordml" xmlns:w16cid="http://schemas.microsoft.com/office/word/2016/wordml/cid" xmlns:w16cex="http://schemas.microsoft.com/office/word/2018/wordml/cex" xmlns:oel="http://schemas.microsoft.com/office/2019/extlst" xmlns:am3d="http://schemas.microsoft.com/office/drawing/2017/model3d" xmlns:aink="http://schemas.microsoft.com/office/drawing/2016/ink" xmlns:cx8="http://schemas.microsoft.com/office/drawing/2016/5/14/chartex" xmlns:cx7="http://schemas.microsoft.com/office/drawing/2016/5/13/chartex" xmlns:cx6="http://schemas.microsoft.com/office/drawing/2016/5/12/chartex" xmlns:cx5="http://schemas.microsoft.com/office/drawing/2016/5/11/chartex" xmlns:cx4="http://schemas.microsoft.com/office/drawing/2016/5/10/chartex" xmlns:cx3="http://schemas.microsoft.com/office/drawing/2016/5/9/chartex" xmlns:cx2="http://schemas.microsoft.com/office/drawing/2015/10/21/chartex" xmlns:cx1="http://schemas.microsoft.com/office/drawing/2015/9/8/chartex" xmlns:cx="http://schemas.microsoft.com/office/drawing/2014/chartex">
+              <mc:Fallback>
                 <w:pict>
                   <v:rect w14:anchorId="43CA0C17" id="Rectangle 6" o:spid="_x0000_s1026" style="position:absolute;margin-left:0;margin-top:0;width:623.75pt;height:67.45pt;z-index:251660288;visibility:visible;mso-wrap-style:square;mso-width-percent:1050;mso-height-percent:900;mso-wrap-distance-left:9pt;mso-wrap-distance-top:0;mso-wrap-distance-right:9pt;mso-wrap-distance-bottom:0;mso-position-horizontal:center;mso-position-horizontal-relative:page;mso-position-vertical:bottom;mso-position-vertical-relative:page;mso-width-percent:1050;mso-height-percent:900;mso-width-relative:page;mso-height-relative:top-margin-area;v-text-anchor:top" o:gfxdata="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" o:allowincell="f" fillcolor="#4bacc6 [3208]" strokecolor="#31849b [2408]">
                     <w10:wrap anchorx="page" anchory="page"/>
@@ -203,7 +203,7 @@
                   </wp:anchor>
                 </w:drawing>
               </mc:Choice>
-              <mc:Fallback xmlns:w16se="http://schemas.microsoft.com/office/word/2015/wordml/symex" xmlns:w16sdtdh="http://schemas.microsoft.com/office/word/2020/wordml/sdtdatahash" xmlns:w16du="http://schemas.microsoft.com/office/word/2023/wordml/word16du" xmlns:w16="http://schemas.microsoft.com/office/word/2018/wordml" xmlns:w16cid="http://schemas.microsoft.com/office/word/2016/wordml/cid" xmlns:w16cex="http://schemas.microsoft.com/office/word/2018/wordml/cex" xmlns:oel="http://schemas.microsoft.com/office/2019/extlst" xmlns:am3d="http://schemas.microsoft.com/office/drawing/2017/model3d" xmlns:aink="http://schemas.microsoft.com/office/drawing/2016/ink" xmlns:cx8="http://schemas.microsoft.com/office/drawing/2016/5/14/chartex" xmlns:cx7="http://schemas.microsoft.com/office/drawing/2016/5/13/chartex" xmlns:cx6="http://schemas.microsoft.com/office/drawing/2016/5/12/chartex" xmlns:cx5="http://schemas.microsoft.com/office/drawing/2016/5/11/chartex" xmlns:cx4="http://schemas.microsoft.com/office/drawing/2016/5/10/chartex" xmlns:cx3="http://schemas.microsoft.com/office/drawing/2016/5/9/chartex" xmlns:cx2="http://schemas.microsoft.com/office/drawing/2015/10/21/chartex" xmlns:cx1="http://schemas.microsoft.com/office/drawing/2015/9/8/chartex" xmlns:cx="http://schemas.microsoft.com/office/drawing/2014/chartex">
+              <mc:Fallback>
                 <w:pict>
                   <v:rect w14:anchorId="4DBBF81A" id="Rectangle 9" o:spid="_x0000_s1026" style="position:absolute;margin-left:0;margin-top:0;width:7.15pt;height:882.85pt;z-index:251663360;visibility:visible;mso-wrap-style:square;mso-width-percent:0;mso-height-percent:1050;mso-wrap-distance-left:9pt;mso-wrap-distance-top:0;mso-wrap-distance-right:9pt;mso-wrap-distance-bottom:0;mso-position-horizontal:center;mso-position-horizontal-relative:left-margin-area;mso-position-vertical:center;mso-position-vertical-relative:page;mso-width-percent:0;mso-height-percent:1050;mso-width-relative:page;mso-height-relative:page;v-text-anchor:top" o:gfxdata="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" o:allowincell="f" fillcolor="white [3212]" strokecolor="#31849b [2408]">
                     <w10:wrap anchorx="margin" anchory="page"/>
@@ -283,7 +283,7 @@
                   </wp:anchor>
                 </w:drawing>
               </mc:Choice>
-              <mc:Fallback xmlns:w16se="http://schemas.microsoft.com/office/word/2015/wordml/symex" xmlns:w16sdtdh="http://schemas.microsoft.com/office/word/2020/wordml/sdtdatahash" xmlns:w16du="http://schemas.microsoft.com/office/word/2023/wordml/word16du" xmlns:w16="http://schemas.microsoft.com/office/word/2018/wordml" xmlns:w16cid="http://schemas.microsoft.com/office/word/2016/wordml/cid" xmlns:w16cex="http://schemas.microsoft.com/office/word/2018/wordml/cex" xmlns:oel="http://schemas.microsoft.com/office/2019/extlst" xmlns:am3d="http://schemas.microsoft.com/office/drawing/2017/model3d" xmlns:aink="http://schemas.microsoft.com/office/drawing/2016/ink" xmlns:cx8="http://schemas.microsoft.com/office/drawing/2016/5/14/chartex" xmlns:cx7="http://schemas.microsoft.com/office/drawing/2016/5/13/chartex" xmlns:cx6="http://schemas.microsoft.com/office/drawing/2016/5/12/chartex" xmlns:cx5="http://schemas.microsoft.com/office/drawing/2016/5/11/chartex" xmlns:cx4="http://schemas.microsoft.com/office/drawing/2016/5/10/chartex" xmlns:cx3="http://schemas.microsoft.com/office/drawing/2016/5/9/chartex" xmlns:cx2="http://schemas.microsoft.com/office/drawing/2015/10/21/chartex" xmlns:cx1="http://schemas.microsoft.com/office/drawing/2015/9/8/chartex" xmlns:cx="http://schemas.microsoft.com/office/drawing/2014/chartex">
+              <mc:Fallback>
                 <w:pict>
                   <v:rect w14:anchorId="661068AB" id="Rectangle 8" o:spid="_x0000_s1026" style="position:absolute;margin-left:0;margin-top:0;width:7.15pt;height:882.85pt;z-index:251662336;visibility:visible;mso-wrap-style:square;mso-width-percent:0;mso-height-percent:1050;mso-wrap-distance-left:9pt;mso-wrap-distance-top:0;mso-wrap-distance-right:9pt;mso-wrap-distance-bottom:0;mso-position-horizontal:center;mso-position-horizontal-relative:right-margin-area;mso-position-vertical:center;mso-position-vertical-relative:page;mso-width-percent:0;mso-height-percent:1050;mso-width-relative:page;mso-height-relative:page;v-text-anchor:top" o:gfxdata="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" o:allowincell="f" fillcolor="white [3212]" strokecolor="#31849b [2408]">
                     <w10:wrap anchorx="margin" anchory="page"/>
@@ -363,7 +363,7 @@
                   </wp:anchor>
                 </w:drawing>
               </mc:Choice>
-              <mc:Fallback xmlns:w16se="http://schemas.microsoft.com/office/word/2015/wordml/symex" xmlns:w16sdtdh="http://schemas.microsoft.com/office/word/2020/wordml/sdtdatahash" xmlns:w16du="http://schemas.microsoft.com/office/word/2023/wordml/word16du" xmlns:w16="http://schemas.microsoft.com/office/word/2018/wordml" xmlns:w16cid="http://schemas.microsoft.com/office/word/2016/wordml/cid" xmlns:w16cex="http://schemas.microsoft.com/office/word/2018/wordml/cex" xmlns:oel="http://schemas.microsoft.com/office/2019/extlst" xmlns:am3d="http://schemas.microsoft.com/office/drawing/2017/model3d" xmlns:aink="http://schemas.microsoft.com/office/drawing/2016/ink" xmlns:cx8="http://schemas.microsoft.com/office/drawing/2016/5/14/chartex" xmlns:cx7="http://schemas.microsoft.com/office/drawing/2016/5/13/chartex" xmlns:cx6="http://schemas.microsoft.com/office/drawing/2016/5/12/chartex" xmlns:cx5="http://schemas.microsoft.com/office/drawing/2016/5/11/chartex" xmlns:cx4="http://schemas.microsoft.com/office/drawing/2016/5/10/chartex" xmlns:cx3="http://schemas.microsoft.com/office/drawing/2016/5/9/chartex" xmlns:cx2="http://schemas.microsoft.com/office/drawing/2015/10/21/chartex" xmlns:cx1="http://schemas.microsoft.com/office/drawing/2015/9/8/chartex" xmlns:cx="http://schemas.microsoft.com/office/drawing/2014/chartex">
+              <mc:Fallback>
                 <w:pict>
                   <v:rect w14:anchorId="5A75EF7D" id="Rectangle 7" o:spid="_x0000_s1026" style="position:absolute;margin-left:0;margin-top:0;width:623.75pt;height:67.45pt;z-index:251661312;visibility:visible;mso-wrap-style:square;mso-width-percent:1050;mso-height-percent:900;mso-wrap-distance-left:9pt;mso-wrap-distance-top:0;mso-wrap-distance-right:9pt;mso-wrap-distance-bottom:0;mso-position-horizontal:center;mso-position-horizontal-relative:page;mso-position-vertical:top;mso-position-vertical-relative:top-margin-area;mso-width-percent:1050;mso-height-percent:900;mso-width-relative:page;mso-height-relative:top-margin-area;v-text-anchor:top" o:gfxdata="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" o:allowincell="f" fillcolor="#4bacc6 [3208]" strokecolor="#31849b [2408]">
                     <w10:wrap anchorx="page" anchory="margin"/>
@@ -848,7 +848,7 @@
                     <v:stroke joinstyle="miter"/>
                     <v:path gradientshapeok="t" o:connecttype="rect"/>
                   </v:shapetype>
-                  <v:shape id="Text Box 20" o:spid="_x0000_s1026" type="#_x0000_t202" style="position:absolute;left:0;text-align:left;margin-left:281.7pt;margin-top:5.3pt;width:161.25pt;height:577.65pt;z-index:251684864;visibility:visible;mso-wrap-style:square;mso-width-percent:0;mso-height-percent:0;mso-wrap-distance-left:9pt;mso-wrap-distance-top:0;mso-wrap-distance-right:9pt;mso-wrap-distance-bottom:0;mso-position-horizontal:absolute;mso-position-horizontal-relative:margin;mso-position-vertical:absolute;mso-position-vertical-relative:margin;mso-width-percent:0;mso-height-percent:0;mso-width-relative:page;mso-height-relative:page;v-text-anchor:top" o:gfxdata="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" fillcolor="white [3212]" strokecolor="#31849b [2408]">
+                  <v:shape id="Text Box 20" o:spid="_x0000_s1026" type="#_x0000_t202" style="position:absolute;left:0;text-align:left;margin-left:281.7pt;margin-top:5.3pt;width:161.25pt;height:577.65pt;z-index:251684864;visibility:visible;mso-wrap-style:square;mso-width-percent:0;mso-height-percent:0;mso-wrap-distance-left:9pt;mso-wrap-distance-top:0;mso-wrap-distance-right:9pt;mso-wrap-distance-bottom:0;mso-position-horizontal:absolute;mso-position-horizontal-relative:margin;mso-position-vertical:absolute;mso-position-vertical-relative:margin;mso-width-percent:0;mso-height-percent:0;mso-width-relative:page;mso-height-relative:page;v-text-anchor:top" o:gfxdata="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" fillcolor="white [3212]" strokecolor="#31849b [2408]">
                     <v:textbox>
                       <w:txbxContent>
                         <w:p>
@@ -1034,7 +1034,7 @@
                   </wp:anchor>
                 </w:drawing>
               </mc:Choice>
-              <mc:Fallback xmlns:w16se="http://schemas.microsoft.com/office/word/2015/wordml/symex" xmlns:w16sdtdh="http://schemas.microsoft.com/office/word/2020/wordml/sdtdatahash" xmlns:w16du="http://schemas.microsoft.com/office/word/2023/wordml/word16du" xmlns:w16="http://schemas.microsoft.com/office/word/2018/wordml" xmlns:w16cid="http://schemas.microsoft.com/office/word/2016/wordml/cid" xmlns:w16cex="http://schemas.microsoft.com/office/word/2018/wordml/cex" xmlns:oel="http://schemas.microsoft.com/office/2019/extlst" xmlns:am3d="http://schemas.microsoft.com/office/drawing/2017/model3d" xmlns:aink="http://schemas.microsoft.com/office/drawing/2016/ink" xmlns:cx8="http://schemas.microsoft.com/office/drawing/2016/5/14/chartex" xmlns:cx7="http://schemas.microsoft.com/office/drawing/2016/5/13/chartex" xmlns:cx6="http://schemas.microsoft.com/office/drawing/2016/5/12/chartex" xmlns:cx5="http://schemas.microsoft.com/office/drawing/2016/5/11/chartex" xmlns:cx4="http://schemas.microsoft.com/office/drawing/2016/5/10/chartex" xmlns:cx3="http://schemas.microsoft.com/office/drawing/2016/5/9/chartex" xmlns:cx2="http://schemas.microsoft.com/office/drawing/2015/10/21/chartex" xmlns:cx1="http://schemas.microsoft.com/office/drawing/2015/9/8/chartex" xmlns:cx="http://schemas.microsoft.com/office/drawing/2014/chartex">
+              <mc:Fallback>
                 <w:pict>
                   <v:rect w14:anchorId="51C1F5BA" id="Rectangle 17" o:spid="_x0000_s1026" style="position:absolute;margin-left:315.7pt;margin-top:-76.25pt;width:195.35pt;height:844.9pt;z-index:-251643904;visibility:visible;mso-wrap-style:square;mso-width-percent:0;mso-height-percent:0;mso-wrap-distance-left:9pt;mso-wrap-distance-top:0;mso-wrap-distance-right:9pt;mso-wrap-distance-bottom:0;mso-position-horizontal:absolute;mso-position-horizontal-relative:margin;mso-position-vertical:absolute;mso-position-vertical-relative:margin;mso-width-percent:0;mso-height-percent:0;mso-width-relative:page;mso-height-relative:page;v-text-anchor:top" o:gfxdata="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" fillcolor="#4bacc6" strokecolor="#31849b [2408]">
                     <w10:wrap type="square" anchorx="margin" anchory="margin"/>
@@ -1141,7 +1141,7 @@
       <w:sdtContent>
         <w:p>
           <w:pPr>
-            <w:pStyle w:val="TtulodeTDC"/>
+            <w:pStyle w:val="TtuloTDC"/>
             <w:tabs>
               <w:tab w:val="left" w:pos="5954"/>
             </w:tabs>
@@ -1159,7 +1159,7 @@
         </w:p>
         <w:p>
           <w:pPr>
-            <w:pStyle w:val="TtulodeTDC"/>
+            <w:pStyle w:val="TtuloTDC"/>
             <w:tabs>
               <w:tab w:val="left" w:pos="5954"/>
             </w:tabs>
@@ -8002,7 +8002,7 @@
         </w:rPr>
         <w:lastRenderedPageBreak/>
         <w:drawing>
-          <wp:inline distT="0" distB="0" distL="0" distR="0" wp14:anchorId="4367BACF" wp14:editId="55FE138D">
+          <wp:inline distT="0" distB="0" distL="0" distR="0" wp14:anchorId="4367BACF" wp14:editId="71636618">
             <wp:extent cx="4108450" cy="8807450"/>
             <wp:effectExtent l="0" t="0" r="6350" b="0"/>
             <wp:docPr id="6" name="Imagen 6" descr="C:\Users\Usuario\Downloads\RPN1RJ~1.PNG"/>
@@ -8281,7 +8281,7 @@
             <v:path o:extrusionok="f" gradientshapeok="t" o:connecttype="rect"/>
             <o:lock v:ext="edit" aspectratio="t"/>
           </v:shapetype>
-          <v:shape id="_x0000_i1030" type="#_x0000_t75" style="width:424.5pt;height:385.5pt">
+          <v:shape id="_x0000_i1025" type="#_x0000_t75" style="width:424.5pt;height:385.5pt">
             <v:imagedata r:id="rId15" o:title="4"/>
           </v:shape>
         </w:pict>
@@ -8363,7 +8363,7 @@
       </w:pPr>
       <w:r>
         <w:pict w14:anchorId="2F9FA92C">
-          <v:shape id="_x0000_i1029" type="#_x0000_t75" style="width:425pt;height:408.5pt">
+          <v:shape id="_x0000_i1026" type="#_x0000_t75" style="width:425.25pt;height:408.75pt">
             <v:imagedata r:id="rId16" o:title="5"/>
           </v:shape>
         </w:pict>
@@ -8450,7 +8450,7 @@
         </w:rPr>
         <w:lastRenderedPageBreak/>
         <w:pict w14:anchorId="2EF03B9B">
-          <v:shape id="_x0000_i1028" type="#_x0000_t75" style="width:425pt;height:638.5pt">
+          <v:shape id="_x0000_i1027" type="#_x0000_t75" style="width:424.5pt;height:638.25pt">
             <v:imagedata r:id="rId17" o:title="6"/>
           </v:shape>
         </w:pict>
@@ -8536,7 +8536,7 @@
           <w:lang w:eastAsia="es-AR"/>
         </w:rPr>
         <w:pict w14:anchorId="4D8032F6">
-          <v:shape id="_x0000_i1025" type="#_x0000_t75" style="width:425pt;height:379.5pt">
+          <v:shape id="_x0000_i1028" type="#_x0000_t75" style="width:425.25pt;height:379.5pt">
             <v:imagedata r:id="rId18" o:title="7"/>
           </v:shape>
         </w:pict>
@@ -8622,7 +8622,7 @@
           <w:lang w:eastAsia="es-AR"/>
         </w:rPr>
         <w:pict w14:anchorId="08E153D4">
-          <v:shape id="_x0000_i1027" type="#_x0000_t75" style="width:425pt;height:357pt">
+          <v:shape id="_x0000_i1029" type="#_x0000_t75" style="width:425.25pt;height:357pt">
             <v:imagedata r:id="rId19" o:title="8"/>
           </v:shape>
         </w:pict>
@@ -8704,7 +8704,7 @@
       </w:pPr>
       <w:r>
         <w:pict w14:anchorId="7541AE9E">
-          <v:shape id="_x0000_i1026" type="#_x0000_t75" style="width:425pt;height:433.5pt">
+          <v:shape id="_x0000_i1030" type="#_x0000_t75" style="width:425.25pt;height:433.5pt">
             <v:imagedata r:id="rId20" o:title="9"/>
           </v:shape>
         </w:pict>
@@ -8740,15 +8740,24 @@
       <w:pPr>
         <w:pStyle w:val="PSI-Ttulo2"/>
         <w:ind w:left="0" w:firstLine="0"/>
+        <w:rPr>
+          <w:lang w:val="es-ES"/>
+        </w:rPr>
       </w:pPr>
     </w:p>
     <w:p>
       <w:pPr>
         <w:pStyle w:val="PSI-Ttulo2"/>
       </w:pPr>
-      <w:bookmarkStart w:id="52" w:name="_Toc179102747"/>
-      <w:r>
-        <w:t>Caso de Uso 10: Programar evaluación de riesgo</w:t>
+      <w:bookmarkStart w:id="52" w:name="_Toc179102752"/>
+      <w:r>
+        <w:t>Caso de Uso 1</w:t>
+      </w:r>
+      <w:r>
+        <w:t>0</w:t>
+      </w:r>
+      <w:r>
+        <w:t>: Realizar informes</w:t>
       </w:r>
       <w:bookmarkEnd w:id="52"/>
     </w:p>
@@ -8756,7 +8765,7 @@
       <w:pPr>
         <w:pStyle w:val="PSI-Ttulo3"/>
       </w:pPr>
-      <w:bookmarkStart w:id="53" w:name="_Toc179102748"/>
+      <w:bookmarkStart w:id="53" w:name="_Toc179102753"/>
       <w:r>
         <w:t>Diagrama de paquetes</w:t>
       </w:r>
@@ -8771,7 +8780,7 @@
       <w:pPr>
         <w:pStyle w:val="PSI-Ttulo3"/>
       </w:pPr>
-      <w:bookmarkStart w:id="54" w:name="_Toc179102749"/>
+      <w:bookmarkStart w:id="54" w:name="_Toc179102754"/>
       <w:r>
         <w:t>Diagrama de Interacción</w:t>
       </w:r>
@@ -8783,242 +8792,17 @@
     <w:p>
       <w:pPr>
         <w:pStyle w:val="PSI-Comentario"/>
-      </w:pPr>
-    </w:p>
-    <w:p>
-      <w:pPr>
-        <w:pStyle w:val="PSI-Ttulo3"/>
-      </w:pPr>
-      <w:bookmarkStart w:id="55" w:name="_Toc179102750"/>
-      <w:r>
-        <w:t>Diseño de Flujo de eventos</w:t>
-      </w:r>
-      <w:bookmarkEnd w:id="55"/>
-    </w:p>
-    <w:p>
-      <w:pPr>
-        <w:pStyle w:val="PSI-Comentario"/>
-      </w:pPr>
-    </w:p>
-    <w:p>
-      <w:pPr>
-        <w:pStyle w:val="PSI-Ttulo3"/>
-      </w:pPr>
-      <w:bookmarkStart w:id="56" w:name="_Toc179102751"/>
-      <w:r>
-        <w:t>Requerimientos especiales o de implementación</w:t>
-      </w:r>
-      <w:bookmarkEnd w:id="56"/>
-    </w:p>
-    <w:p>
-      <w:pPr>
-        <w:pStyle w:val="PSI-Ttulo2"/>
-        <w:ind w:left="0" w:firstLine="0"/>
-      </w:pPr>
-    </w:p>
-    <w:p>
-      <w:pPr>
-        <w:pStyle w:val="PSI-Ttulo2"/>
-      </w:pPr>
-      <w:bookmarkStart w:id="57" w:name="_Toc179102752"/>
-      <w:r>
-        <w:t>Caso de Uso 11: Realizar informes</w:t>
-      </w:r>
-      <w:bookmarkEnd w:id="57"/>
-    </w:p>
-    <w:p>
-      <w:pPr>
-        <w:pStyle w:val="PSI-Ttulo3"/>
-      </w:pPr>
-      <w:bookmarkStart w:id="58" w:name="_Toc179102753"/>
-      <w:r>
-        <w:t>Diagrama de paquetes</w:t>
-      </w:r>
-      <w:bookmarkEnd w:id="58"/>
-    </w:p>
-    <w:p>
-      <w:pPr>
-        <w:pStyle w:val="PSI-Ttulo3"/>
-      </w:pPr>
-    </w:p>
-    <w:p>
-      <w:pPr>
-        <w:pStyle w:val="PSI-Ttulo3"/>
-      </w:pPr>
-      <w:bookmarkStart w:id="59" w:name="_Toc179102754"/>
-      <w:r>
-        <w:t>Diagrama de Interacción</w:t>
-      </w:r>
-      <w:bookmarkEnd w:id="59"/>
-      <w:r>
-        <w:t xml:space="preserve"> </w:t>
-      </w:r>
-    </w:p>
-    <w:p>
-      <w:pPr>
-        <w:pStyle w:val="PSI-Comentario"/>
-      </w:pPr>
-    </w:p>
-    <w:p>
-      <w:pPr>
-        <w:pStyle w:val="PSI-Ttulo3"/>
-      </w:pPr>
-      <w:bookmarkStart w:id="60" w:name="_Toc179102755"/>
-      <w:r>
-        <w:t>Diseño de Flujo de eventos</w:t>
-      </w:r>
-      <w:bookmarkEnd w:id="60"/>
-    </w:p>
-    <w:p>
-      <w:pPr>
-        <w:pStyle w:val="PSI-Comentario"/>
-      </w:pPr>
-    </w:p>
-    <w:p>
-      <w:pPr>
-        <w:pStyle w:val="PSI-Ttulo3"/>
-      </w:pPr>
-      <w:bookmarkStart w:id="61" w:name="_Toc179102756"/>
-      <w:r>
-        <w:t>Requerimientos especiales o de implementación</w:t>
-      </w:r>
-      <w:bookmarkEnd w:id="61"/>
-    </w:p>
-    <w:p>
-      <w:pPr>
-        <w:pStyle w:val="PSI-Ttulo2"/>
-        <w:ind w:left="0" w:firstLine="0"/>
-      </w:pPr>
-    </w:p>
-    <w:p>
-      <w:pPr>
-        <w:pStyle w:val="PSI-Ttulo2"/>
-      </w:pPr>
-      <w:bookmarkStart w:id="62" w:name="_Toc179102757"/>
-      <w:r>
-        <w:t>Caso de Uso 12: Exportar archivos</w:t>
-      </w:r>
-      <w:bookmarkEnd w:id="62"/>
-    </w:p>
-    <w:p>
-      <w:pPr>
-        <w:pStyle w:val="PSI-Ttulo3"/>
-      </w:pPr>
-      <w:bookmarkStart w:id="63" w:name="_Toc179102758"/>
-      <w:r>
-        <w:t>Diagrama de paquetes</w:t>
-      </w:r>
-      <w:bookmarkEnd w:id="63"/>
-    </w:p>
-    <w:p>
-      <w:pPr>
-        <w:pStyle w:val="PSI-Ttulo3"/>
-      </w:pPr>
-    </w:p>
-    <w:p>
-      <w:pPr>
-        <w:pStyle w:val="PSI-Ttulo3"/>
-      </w:pPr>
-      <w:bookmarkStart w:id="64" w:name="_Toc179102759"/>
-      <w:r>
-        <w:t>Diagrama de Interacción</w:t>
-      </w:r>
-      <w:bookmarkEnd w:id="64"/>
-      <w:r>
-        <w:t xml:space="preserve"> </w:t>
-      </w:r>
-    </w:p>
-    <w:p>
-      <w:pPr>
-        <w:pStyle w:val="PSI-Comentario"/>
-      </w:pPr>
-      <w:bookmarkStart w:id="65" w:name="_GoBack"/>
-      <w:bookmarkEnd w:id="65"/>
-    </w:p>
-    <w:p>
-      <w:pPr>
-        <w:pStyle w:val="PSI-Ttulo3"/>
-      </w:pPr>
-      <w:bookmarkStart w:id="66" w:name="_Toc179102760"/>
-      <w:r>
-        <w:t>Diseño de Flujo de eventos</w:t>
-      </w:r>
-      <w:bookmarkEnd w:id="66"/>
-    </w:p>
-    <w:p>
-      <w:pPr>
-        <w:pStyle w:val="PSI-Comentario"/>
-      </w:pPr>
-    </w:p>
-    <w:p>
-      <w:pPr>
-        <w:pStyle w:val="PSI-Ttulo3"/>
-      </w:pPr>
-      <w:bookmarkStart w:id="67" w:name="_Toc179102761"/>
-      <w:r>
-        <w:lastRenderedPageBreak/>
-        <w:t>Requerimientos especiales o de implementación</w:t>
-      </w:r>
-      <w:bookmarkEnd w:id="67"/>
-    </w:p>
-    <w:p>
-      <w:pPr>
-        <w:pStyle w:val="PSI-Ttulo2"/>
-        <w:ind w:left="0" w:firstLine="0"/>
-      </w:pPr>
-    </w:p>
-    <w:p>
-      <w:pPr>
-        <w:pStyle w:val="PSI-Ttulo2"/>
-      </w:pPr>
-      <w:bookmarkStart w:id="68" w:name="_Toc179102762"/>
-      <w:r>
-        <w:t>Caso de Uso 13: Realizar análisis de riesgo</w:t>
-      </w:r>
-      <w:bookmarkEnd w:id="68"/>
-    </w:p>
-    <w:p>
-      <w:pPr>
-        <w:pStyle w:val="PSI-Ttulo3"/>
-      </w:pPr>
-      <w:bookmarkStart w:id="69" w:name="_Toc179102763"/>
-      <w:r>
-        <w:t>Diagrama de paquetes</w:t>
-      </w:r>
-      <w:bookmarkEnd w:id="69"/>
-    </w:p>
-    <w:p>
-      <w:pPr>
-        <w:pStyle w:val="PSI-Ttulo3"/>
-      </w:pPr>
-    </w:p>
-    <w:p>
-      <w:pPr>
-        <w:pStyle w:val="PSI-Ttulo3"/>
-      </w:pPr>
-      <w:bookmarkStart w:id="70" w:name="_Toc179102764"/>
-      <w:r>
-        <w:t>Diagrama de Interacción</w:t>
-      </w:r>
-      <w:bookmarkEnd w:id="70"/>
-      <w:r>
-        <w:t xml:space="preserve"> </w:t>
-      </w:r>
-    </w:p>
-    <w:p>
-      <w:pPr>
-        <w:pStyle w:val="PSI-Comentario"/>
+        <w:jc w:val="center"/>
       </w:pPr>
       <w:r>
         <w:rPr>
           <w:noProof/>
-          <w:lang w:eastAsia="es-AR"/>
         </w:rPr>
         <w:drawing>
-          <wp:inline distT="0" distB="0" distL="0" distR="0" wp14:anchorId="585B7FAF" wp14:editId="2AAD32D6">
-            <wp:extent cx="5400040" cy="4399280"/>
-            <wp:effectExtent l="0" t="0" r="0" b="1270"/>
-            <wp:docPr id="30643558" name="Imagen 32" descr="PlantUML diagram"/>
+          <wp:inline distT="0" distB="0" distL="0" distR="0" wp14:anchorId="00E03ECC" wp14:editId="66B63659">
+            <wp:extent cx="5400040" cy="6574790"/>
+            <wp:effectExtent l="0" t="0" r="0" b="0"/>
+            <wp:docPr id="359482179" name="Imagen 17" descr="PlantUML diagram"/>
             <wp:cNvGraphicFramePr>
               <a:graphicFrameLocks xmlns:a="http://schemas.openxmlformats.org/drawingml/2006/main" noChangeAspect="1"/>
             </wp:cNvGraphicFramePr>
@@ -9047,7 +8831,7 @@
                   <pic:spPr bwMode="auto">
                     <a:xfrm>
                       <a:off x="0" y="0"/>
-                      <a:ext cx="5400040" cy="4399280"/>
+                      <a:ext cx="5400040" cy="6574790"/>
                     </a:xfrm>
                     <a:prstGeom prst="rect">
                       <a:avLst/>
@@ -9068,11 +8852,12 @@
       <w:pPr>
         <w:pStyle w:val="PSI-Ttulo3"/>
       </w:pPr>
-      <w:bookmarkStart w:id="71" w:name="_Toc179102765"/>
-      <w:r>
+      <w:bookmarkStart w:id="55" w:name="_Toc179102755"/>
+      <w:r>
+        <w:lastRenderedPageBreak/>
         <w:t>Diseño de Flujo de eventos</w:t>
       </w:r>
-      <w:bookmarkEnd w:id="71"/>
+      <w:bookmarkEnd w:id="55"/>
     </w:p>
     <w:p>
       <w:pPr>
@@ -9083,25 +8868,292 @@
       <w:pPr>
         <w:pStyle w:val="PSI-Ttulo3"/>
       </w:pPr>
-      <w:bookmarkStart w:id="72" w:name="_Toc179102766"/>
+      <w:bookmarkStart w:id="56" w:name="_Toc179102756"/>
       <w:r>
         <w:t>Requerimientos especiales o de implementación</w:t>
       </w:r>
-      <w:bookmarkEnd w:id="72"/>
+      <w:bookmarkEnd w:id="56"/>
     </w:p>
     <w:p>
       <w:pPr>
         <w:pStyle w:val="PSI-Ttulo2"/>
         <w:ind w:left="0" w:firstLine="0"/>
       </w:pPr>
+    </w:p>
+    <w:p>
+      <w:pPr>
+        <w:pStyle w:val="PSI-Ttulo2"/>
+      </w:pPr>
+      <w:bookmarkStart w:id="57" w:name="_Toc179102757"/>
+      <w:r>
+        <w:t>Caso de Uso 1</w:t>
+      </w:r>
+      <w:r>
+        <w:t>1</w:t>
+      </w:r>
+      <w:r>
+        <w:t>: Exportar archivos</w:t>
+      </w:r>
+      <w:bookmarkEnd w:id="57"/>
+    </w:p>
+    <w:p>
+      <w:pPr>
+        <w:pStyle w:val="PSI-Ttulo3"/>
+      </w:pPr>
+      <w:bookmarkStart w:id="58" w:name="_Toc179102758"/>
+      <w:r>
+        <w:t>Diagrama de paquetes</w:t>
+      </w:r>
+      <w:bookmarkEnd w:id="58"/>
+    </w:p>
+    <w:p>
+      <w:pPr>
+        <w:pStyle w:val="PSI-Ttulo3"/>
+      </w:pPr>
+    </w:p>
+    <w:p>
+      <w:pPr>
+        <w:pStyle w:val="PSI-Ttulo3"/>
+      </w:pPr>
+      <w:bookmarkStart w:id="59" w:name="_Toc179102759"/>
+      <w:r>
+        <w:t>Diagrama de Interacción</w:t>
+      </w:r>
+      <w:bookmarkEnd w:id="59"/>
+      <w:r>
+        <w:t xml:space="preserve"> </w:t>
+      </w:r>
+    </w:p>
+    <w:p>
+      <w:pPr>
+        <w:pStyle w:val="PSI-Comentario"/>
+      </w:pPr>
+      <w:r>
+        <w:rPr>
+          <w:noProof/>
+        </w:rPr>
+        <w:drawing>
+          <wp:inline distT="0" distB="0" distL="0" distR="0" wp14:anchorId="02B179C3" wp14:editId="5B6DA14A">
+            <wp:extent cx="5400040" cy="4787900"/>
+            <wp:effectExtent l="0" t="0" r="0" b="0"/>
+            <wp:docPr id="39455779" name="Imagen 19" descr="PlantUML diagram"/>
+            <wp:cNvGraphicFramePr>
+              <a:graphicFrameLocks xmlns:a="http://schemas.openxmlformats.org/drawingml/2006/main" noChangeAspect="1"/>
+            </wp:cNvGraphicFramePr>
+            <a:graphic xmlns:a="http://schemas.openxmlformats.org/drawingml/2006/main">
+              <a:graphicData uri="http://schemas.openxmlformats.org/drawingml/2006/picture">
+                <pic:pic xmlns:pic="http://schemas.openxmlformats.org/drawingml/2006/picture">
+                  <pic:nvPicPr>
+                    <pic:cNvPr id="0" name="theimg" descr="PlantUML diagram"/>
+                    <pic:cNvPicPr>
+                      <a:picLocks noChangeAspect="1" noChangeArrowheads="1"/>
+                    </pic:cNvPicPr>
+                  </pic:nvPicPr>
+                  <pic:blipFill>
+                    <a:blip r:embed="rId22">
+                      <a:extLst>
+                        <a:ext uri="{28A0092B-C50C-407E-A947-70E740481C1C}">
+                          <a14:useLocalDpi xmlns:a14="http://schemas.microsoft.com/office/drawing/2010/main" val="0"/>
+                        </a:ext>
+                      </a:extLst>
+                    </a:blip>
+                    <a:srcRect/>
+                    <a:stretch>
+                      <a:fillRect/>
+                    </a:stretch>
+                  </pic:blipFill>
+                  <pic:spPr bwMode="auto">
+                    <a:xfrm>
+                      <a:off x="0" y="0"/>
+                      <a:ext cx="5400040" cy="4787900"/>
+                    </a:xfrm>
+                    <a:prstGeom prst="rect">
+                      <a:avLst/>
+                    </a:prstGeom>
+                    <a:noFill/>
+                    <a:ln>
+                      <a:noFill/>
+                    </a:ln>
+                  </pic:spPr>
+                </pic:pic>
+              </a:graphicData>
+            </a:graphic>
+          </wp:inline>
+        </w:drawing>
+      </w:r>
+    </w:p>
+    <w:p>
+      <w:pPr>
+        <w:pStyle w:val="PSI-Ttulo3"/>
+      </w:pPr>
+      <w:bookmarkStart w:id="60" w:name="_Toc179102760"/>
+      <w:r>
+        <w:t>Diseño de Flujo de eventos</w:t>
+      </w:r>
+      <w:bookmarkEnd w:id="60"/>
+    </w:p>
+    <w:p>
+      <w:pPr>
+        <w:pStyle w:val="PSI-Comentario"/>
+      </w:pPr>
+    </w:p>
+    <w:p>
+      <w:pPr>
+        <w:pStyle w:val="PSI-Ttulo3"/>
+      </w:pPr>
+      <w:bookmarkStart w:id="61" w:name="_Toc179102761"/>
+      <w:r>
+        <w:lastRenderedPageBreak/>
+        <w:t>Requerimientos especiales o de implementación</w:t>
+      </w:r>
+      <w:bookmarkEnd w:id="61"/>
+    </w:p>
+    <w:p>
+      <w:pPr>
+        <w:pStyle w:val="PSI-Ttulo2"/>
+        <w:ind w:left="0" w:firstLine="0"/>
+      </w:pPr>
+    </w:p>
+    <w:p>
+      <w:pPr>
+        <w:pStyle w:val="PSI-Ttulo2"/>
+      </w:pPr>
+      <w:bookmarkStart w:id="62" w:name="_Toc179102762"/>
+      <w:r>
+        <w:t>Caso de Uso 1</w:t>
+      </w:r>
+      <w:r>
+        <w:t>2</w:t>
+      </w:r>
+      <w:r>
+        <w:t>: Realizar análisis de riesgo</w:t>
+      </w:r>
+      <w:bookmarkEnd w:id="62"/>
+    </w:p>
+    <w:p>
+      <w:pPr>
+        <w:pStyle w:val="PSI-Ttulo3"/>
+      </w:pPr>
+      <w:bookmarkStart w:id="63" w:name="_Toc179102763"/>
+      <w:r>
+        <w:t>Diagrama de paquetes</w:t>
+      </w:r>
+      <w:bookmarkEnd w:id="63"/>
+    </w:p>
+    <w:p>
+      <w:pPr>
+        <w:pStyle w:val="PSI-Ttulo3"/>
+      </w:pPr>
+    </w:p>
+    <w:p>
+      <w:pPr>
+        <w:pStyle w:val="PSI-Ttulo3"/>
+      </w:pPr>
+      <w:bookmarkStart w:id="64" w:name="_Toc179102764"/>
+      <w:r>
+        <w:t>Diagrama de Interacción</w:t>
+      </w:r>
+      <w:bookmarkEnd w:id="64"/>
+      <w:r>
+        <w:t xml:space="preserve"> </w:t>
+      </w:r>
+    </w:p>
+    <w:p>
+      <w:pPr>
+        <w:pStyle w:val="PSI-Comentario"/>
+      </w:pPr>
+      <w:r>
+        <w:rPr>
+          <w:noProof/>
+        </w:rPr>
+        <w:drawing>
+          <wp:inline distT="0" distB="0" distL="0" distR="0" wp14:anchorId="0FE8696A" wp14:editId="7BDDF902">
+            <wp:extent cx="5400040" cy="4445000"/>
+            <wp:effectExtent l="0" t="0" r="0" b="0"/>
+            <wp:docPr id="1407807872" name="Imagen 20" descr="PlantUML diagram"/>
+            <wp:cNvGraphicFramePr>
+              <a:graphicFrameLocks xmlns:a="http://schemas.openxmlformats.org/drawingml/2006/main" noChangeAspect="1"/>
+            </wp:cNvGraphicFramePr>
+            <a:graphic xmlns:a="http://schemas.openxmlformats.org/drawingml/2006/main">
+              <a:graphicData uri="http://schemas.openxmlformats.org/drawingml/2006/picture">
+                <pic:pic xmlns:pic="http://schemas.openxmlformats.org/drawingml/2006/picture">
+                  <pic:nvPicPr>
+                    <pic:cNvPr id="0" name="theimg" descr="PlantUML diagram"/>
+                    <pic:cNvPicPr>
+                      <a:picLocks noChangeAspect="1" noChangeArrowheads="1"/>
+                    </pic:cNvPicPr>
+                  </pic:nvPicPr>
+                  <pic:blipFill>
+                    <a:blip r:embed="rId23">
+                      <a:extLst>
+                        <a:ext uri="{28A0092B-C50C-407E-A947-70E740481C1C}">
+                          <a14:useLocalDpi xmlns:a14="http://schemas.microsoft.com/office/drawing/2010/main" val="0"/>
+                        </a:ext>
+                      </a:extLst>
+                    </a:blip>
+                    <a:srcRect/>
+                    <a:stretch>
+                      <a:fillRect/>
+                    </a:stretch>
+                  </pic:blipFill>
+                  <pic:spPr bwMode="auto">
+                    <a:xfrm>
+                      <a:off x="0" y="0"/>
+                      <a:ext cx="5400040" cy="4445000"/>
+                    </a:xfrm>
+                    <a:prstGeom prst="rect">
+                      <a:avLst/>
+                    </a:prstGeom>
+                    <a:noFill/>
+                    <a:ln>
+                      <a:noFill/>
+                    </a:ln>
+                  </pic:spPr>
+                </pic:pic>
+              </a:graphicData>
+            </a:graphic>
+          </wp:inline>
+        </w:drawing>
+      </w:r>
+    </w:p>
+    <w:p>
+      <w:pPr>
+        <w:pStyle w:val="PSI-Ttulo3"/>
+      </w:pPr>
+      <w:bookmarkStart w:id="65" w:name="_Toc179102765"/>
+      <w:r>
+        <w:t>Diseño de Flujo de eventos</w:t>
+      </w:r>
+      <w:bookmarkEnd w:id="65"/>
+    </w:p>
+    <w:p>
+      <w:pPr>
+        <w:pStyle w:val="PSI-Comentario"/>
+      </w:pPr>
+    </w:p>
+    <w:p>
+      <w:pPr>
+        <w:pStyle w:val="PSI-Ttulo3"/>
+      </w:pPr>
+      <w:bookmarkStart w:id="66" w:name="_Toc179102766"/>
+      <w:r>
+        <w:t>Requerimientos especiales o de implementación</w:t>
+      </w:r>
+      <w:bookmarkEnd w:id="66"/>
+    </w:p>
+    <w:p>
+      <w:pPr>
+        <w:pStyle w:val="PSI-Ttulo2"/>
+        <w:ind w:left="0" w:firstLine="0"/>
+      </w:pPr>
       <w:r>
         <w:br/>
       </w:r>
-      <w:bookmarkStart w:id="73" w:name="_Toc179102767"/>
+      <w:bookmarkStart w:id="67" w:name="_Toc179102767"/>
       <w:r>
         <w:t>Diseño de Objetos</w:t>
       </w:r>
-      <w:bookmarkEnd w:id="73"/>
+      <w:bookmarkEnd w:id="67"/>
     </w:p>
     <w:p>
       <w:pPr>
@@ -9110,11 +9162,11 @@
       <w:r>
         <w:t xml:space="preserve"> </w:t>
       </w:r>
-      <w:bookmarkStart w:id="74" w:name="_Toc179102768"/>
+      <w:bookmarkStart w:id="68" w:name="_Toc179102768"/>
       <w:r>
         <w:t>[Objeto 1]</w:t>
       </w:r>
-      <w:bookmarkEnd w:id="74"/>
+      <w:bookmarkEnd w:id="68"/>
     </w:p>
     <w:p>
       <w:pPr>
@@ -9201,10 +9253,125 @@
       <w:r>
         <w:t xml:space="preserve"> </w:t>
       </w:r>
-      <w:bookmarkStart w:id="75" w:name="_Toc179102769"/>
+      <w:bookmarkStart w:id="69" w:name="_Toc179102769"/>
       <w:r>
         <w:t>[Objeto 2]</w:t>
       </w:r>
+      <w:bookmarkEnd w:id="69"/>
+    </w:p>
+    <w:p>
+      <w:pPr>
+        <w:pStyle w:val="PSI-Comentario"/>
+      </w:pPr>
+      <w:r>
+        <w:t>...</w:t>
+      </w:r>
+    </w:p>
+    <w:p>
+      <w:pPr>
+        <w:pStyle w:val="PSI-Ttulo1"/>
+      </w:pPr>
+      <w:r>
+        <w:br/>
+      </w:r>
+      <w:bookmarkStart w:id="70" w:name="_Toc179102770"/>
+      <w:r>
+        <w:t>Diseño de Subsistemas</w:t>
+      </w:r>
+      <w:bookmarkEnd w:id="70"/>
+    </w:p>
+    <w:p>
+      <w:pPr>
+        <w:pStyle w:val="PSI-Ttulo2"/>
+      </w:pPr>
+      <w:bookmarkStart w:id="71" w:name="_Toc179102771"/>
+      <w:r>
+        <w:t>S</w:t>
+      </w:r>
+      <w:r>
+        <w:t>ubsistemas Específicos</w:t>
+      </w:r>
+      <w:bookmarkEnd w:id="71"/>
+    </w:p>
+    <w:p>
+      <w:pPr>
+        <w:pStyle w:val="PSI-Ttulo3"/>
+      </w:pPr>
+      <w:r>
+        <w:t xml:space="preserve"> </w:t>
+      </w:r>
+      <w:bookmarkStart w:id="72" w:name="_Toc179102772"/>
+      <w:r>
+        <w:t>[Nombre del Subsistema Específico 1]</w:t>
+      </w:r>
+      <w:bookmarkEnd w:id="72"/>
+    </w:p>
+    <w:p>
+      <w:pPr>
+        <w:pStyle w:val="PSI-Ttulo3"/>
+      </w:pPr>
+      <w:bookmarkStart w:id="73" w:name="_Toc179102773"/>
+      <w:r>
+        <w:t>Propósito</w:t>
+      </w:r>
+      <w:bookmarkEnd w:id="73"/>
+    </w:p>
+    <w:p>
+      <w:pPr>
+        <w:pStyle w:val="PSI-Comentario"/>
+      </w:pPr>
+      <w:r>
+        <w:t>[Descripción de por qué el subsistema existe. Este atributo debe dar la razón de la creación del subsistema. Como ser la funcionalidad específica y los requerimientos de performance por los cuales fue creado. También describe requerimientos especiales que se deben lograr con él que no están incluidos en la especificación de requerimientos del software.]</w:t>
+      </w:r>
+    </w:p>
+    <w:p>
+      <w:pPr>
+        <w:pStyle w:val="PSI-Comentario"/>
+      </w:pPr>
+    </w:p>
+    <w:p>
+      <w:pPr>
+        <w:pStyle w:val="PSI-Ttulo3"/>
+      </w:pPr>
+      <w:bookmarkStart w:id="74" w:name="_Toc179102774"/>
+      <w:r>
+        <w:t>Función</w:t>
+      </w:r>
+      <w:bookmarkEnd w:id="74"/>
+    </w:p>
+    <w:p>
+      <w:pPr>
+        <w:pStyle w:val="PSI-Comentario"/>
+      </w:pPr>
+      <w:r>
+        <w:t>[</w:t>
+      </w:r>
+      <w:r>
+        <w:t>Expresa</w:t>
+      </w:r>
+      <w:r>
+        <w:t xml:space="preserve"> qué </w:t>
+      </w:r>
+      <w:r>
+        <w:t>realiza</w:t>
+      </w:r>
+      <w:r>
+        <w:t xml:space="preserve"> el subsistema. Establece la transformación aplicada a las entradas del subsistema para producir la salida deseada.]</w:t>
+      </w:r>
+    </w:p>
+    <w:p>
+      <w:pPr>
+        <w:pStyle w:val="PSI-Comentario"/>
+      </w:pPr>
+    </w:p>
+    <w:p>
+      <w:pPr>
+        <w:pStyle w:val="PSI-Ttulo3"/>
+      </w:pPr>
+      <w:bookmarkStart w:id="75" w:name="_Toc179102775"/>
+      <w:r>
+        <w:t>Subordinados</w:t>
+      </w:r>
       <w:bookmarkEnd w:id="75"/>
     </w:p>
     <w:p>
@@ -9212,138 +9379,23 @@
         <w:pStyle w:val="PSI-Comentario"/>
       </w:pPr>
       <w:r>
-        <w:t>...</w:t>
-      </w:r>
-    </w:p>
-    <w:p>
-      <w:pPr>
-        <w:pStyle w:val="PSI-Ttulo1"/>
-      </w:pPr>
-      <w:r>
-        <w:br/>
-      </w:r>
-      <w:bookmarkStart w:id="76" w:name="_Toc179102770"/>
-      <w:r>
-        <w:t>Diseño de Subsistemas</w:t>
+        <w:t>[Se identifican los objetos de diseño y subsistemas de diseño que componen el subsistema que se describe. Se propone representar esta información con un diagrama de paquetes.]</w:t>
+      </w:r>
+    </w:p>
+    <w:p>
+      <w:pPr>
+        <w:pStyle w:val="PSI-Comentario"/>
+      </w:pPr>
+    </w:p>
+    <w:p>
+      <w:pPr>
+        <w:pStyle w:val="PSI-Ttulo3"/>
+      </w:pPr>
+      <w:bookmarkStart w:id="76" w:name="_Toc179102776"/>
+      <w:r>
+        <w:t>Dependencias</w:t>
       </w:r>
       <w:bookmarkEnd w:id="76"/>
-    </w:p>
-    <w:p>
-      <w:pPr>
-        <w:pStyle w:val="PSI-Ttulo2"/>
-      </w:pPr>
-      <w:bookmarkStart w:id="77" w:name="_Toc179102771"/>
-      <w:r>
-        <w:t>S</w:t>
-      </w:r>
-      <w:r>
-        <w:t>ubsistemas Específicos</w:t>
-      </w:r>
-      <w:bookmarkEnd w:id="77"/>
-    </w:p>
-    <w:p>
-      <w:pPr>
-        <w:pStyle w:val="PSI-Ttulo3"/>
-      </w:pPr>
-      <w:r>
-        <w:t xml:space="preserve"> </w:t>
-      </w:r>
-      <w:bookmarkStart w:id="78" w:name="_Toc179102772"/>
-      <w:r>
-        <w:t>[Nombre del Subsistema Específico 1]</w:t>
-      </w:r>
-      <w:bookmarkEnd w:id="78"/>
-    </w:p>
-    <w:p>
-      <w:pPr>
-        <w:pStyle w:val="PSI-Ttulo3"/>
-      </w:pPr>
-      <w:bookmarkStart w:id="79" w:name="_Toc179102773"/>
-      <w:r>
-        <w:t>Propósito</w:t>
-      </w:r>
-      <w:bookmarkEnd w:id="79"/>
-    </w:p>
-    <w:p>
-      <w:pPr>
-        <w:pStyle w:val="PSI-Comentario"/>
-      </w:pPr>
-      <w:r>
-        <w:t>[Descripción de por qué el subsistema existe. Este atributo debe dar la razón de la creación del subsistema. Como ser la funcionalidad específica y los requerimientos de performance por los cuales fue creado. También describe requerimientos especiales que se deben lograr con él que no están incluidos en la especificación de requerimientos del software.]</w:t>
-      </w:r>
-    </w:p>
-    <w:p>
-      <w:pPr>
-        <w:pStyle w:val="PSI-Comentario"/>
-      </w:pPr>
-    </w:p>
-    <w:p>
-      <w:pPr>
-        <w:pStyle w:val="PSI-Ttulo3"/>
-      </w:pPr>
-      <w:bookmarkStart w:id="80" w:name="_Toc179102774"/>
-      <w:r>
-        <w:t>Función</w:t>
-      </w:r>
-      <w:bookmarkEnd w:id="80"/>
-    </w:p>
-    <w:p>
-      <w:pPr>
-        <w:pStyle w:val="PSI-Comentario"/>
-      </w:pPr>
-      <w:r>
-        <w:t>[</w:t>
-      </w:r>
-      <w:r>
-        <w:t>Expresa</w:t>
-      </w:r>
-      <w:r>
-        <w:t xml:space="preserve"> qué </w:t>
-      </w:r>
-      <w:r>
-        <w:t>realiza</w:t>
-      </w:r>
-      <w:r>
-        <w:t xml:space="preserve"> el subsistema. Establece la transformación aplicada a las entradas del subsistema para producir la salida deseada.]</w:t>
-      </w:r>
-    </w:p>
-    <w:p>
-      <w:pPr>
-        <w:pStyle w:val="PSI-Comentario"/>
-      </w:pPr>
-    </w:p>
-    <w:p>
-      <w:pPr>
-        <w:pStyle w:val="PSI-Ttulo3"/>
-      </w:pPr>
-      <w:bookmarkStart w:id="81" w:name="_Toc179102775"/>
-      <w:r>
-        <w:t>Subordinados</w:t>
-      </w:r>
-      <w:bookmarkEnd w:id="81"/>
-    </w:p>
-    <w:p>
-      <w:pPr>
-        <w:pStyle w:val="PSI-Comentario"/>
-      </w:pPr>
-      <w:r>
-        <w:t>[Se identifican los objetos de diseño y subsistemas de diseño que componen el subsistema que se describe. Se propone representar esta información con un diagrama de paquetes.]</w:t>
-      </w:r>
-    </w:p>
-    <w:p>
-      <w:pPr>
-        <w:pStyle w:val="PSI-Comentario"/>
-      </w:pPr>
-    </w:p>
-    <w:p>
-      <w:pPr>
-        <w:pStyle w:val="PSI-Ttulo3"/>
-      </w:pPr>
-      <w:bookmarkStart w:id="82" w:name="_Toc179102776"/>
-      <w:r>
-        <w:t>Dependencias</w:t>
-      </w:r>
-      <w:bookmarkEnd w:id="82"/>
     </w:p>
     <w:p>
       <w:pPr>
@@ -9522,11 +9574,11 @@
       <w:pPr>
         <w:pStyle w:val="PSI-Ttulo3"/>
       </w:pPr>
-      <w:bookmarkStart w:id="83" w:name="_Toc179102777"/>
+      <w:bookmarkStart w:id="77" w:name="_Toc179102777"/>
       <w:r>
         <w:t>Recursos</w:t>
       </w:r>
-      <w:bookmarkEnd w:id="83"/>
+      <w:bookmarkEnd w:id="77"/>
     </w:p>
     <w:p>
       <w:pPr>
@@ -9586,12 +9638,12 @@
       <w:pPr>
         <w:pStyle w:val="Ttulo1"/>
       </w:pPr>
-      <w:bookmarkStart w:id="84" w:name="_Toc179102778"/>
+      <w:bookmarkStart w:id="78" w:name="_Toc179102778"/>
       <w:r>
         <w:lastRenderedPageBreak/>
         <w:t>Diagramas</w:t>
       </w:r>
-      <w:bookmarkEnd w:id="84"/>
+      <w:bookmarkEnd w:id="78"/>
       <w:r>
         <w:t xml:space="preserve"> </w:t>
       </w:r>
@@ -9600,11 +9652,11 @@
       <w:pPr>
         <w:pStyle w:val="PSI-Ttulo2"/>
       </w:pPr>
-      <w:bookmarkStart w:id="85" w:name="_Toc179102779"/>
+      <w:bookmarkStart w:id="79" w:name="_Toc179102779"/>
       <w:r>
         <w:t>Diagrama de componentes</w:t>
       </w:r>
-      <w:bookmarkEnd w:id="85"/>
+      <w:bookmarkEnd w:id="79"/>
     </w:p>
     <w:p>
       <w:pPr>
@@ -9695,7 +9747,7 @@
                     <pic:cNvPicPr/>
                   </pic:nvPicPr>
                   <pic:blipFill>
-                    <a:blip r:embed="rId22" cstate="print"/>
+                    <a:blip r:embed="rId24" cstate="print"/>
                     <a:stretch>
                       <a:fillRect/>
                     </a:stretch>
@@ -9720,11 +9772,11 @@
       <w:pPr>
         <w:pStyle w:val="PSI-Ttulo2"/>
       </w:pPr>
-      <w:bookmarkStart w:id="86" w:name="_Toc179102780"/>
+      <w:bookmarkStart w:id="80" w:name="_Toc179102780"/>
       <w:r>
         <w:t>Diagrama de Clases</w:t>
       </w:r>
-      <w:bookmarkEnd w:id="86"/>
+      <w:bookmarkEnd w:id="80"/>
     </w:p>
     <w:p>
       <w:pPr>
@@ -9776,7 +9828,7 @@
                     </pic:cNvPicPr>
                   </pic:nvPicPr>
                   <pic:blipFill>
-                    <a:blip r:embed="rId23">
+                    <a:blip r:embed="rId25">
                       <a:extLst>
                         <a:ext uri="{28A0092B-C50C-407E-A947-70E740481C1C}">
                           <a14:useLocalDpi xmlns:a14="http://schemas.microsoft.com/office/drawing/2010/main" val="0"/>
@@ -9823,13 +9875,13 @@
       <w:pPr>
         <w:pStyle w:val="PSI-Ttulo2"/>
       </w:pPr>
-      <w:bookmarkStart w:id="87" w:name="_Toc235346349"/>
-      <w:bookmarkStart w:id="88" w:name="_Toc179102781"/>
+      <w:bookmarkStart w:id="81" w:name="_Toc235346349"/>
+      <w:bookmarkStart w:id="82" w:name="_Toc179102781"/>
       <w:r>
         <w:t>Diagrama de Secuencia</w:t>
       </w:r>
-      <w:bookmarkEnd w:id="87"/>
-      <w:bookmarkEnd w:id="88"/>
+      <w:bookmarkEnd w:id="81"/>
+      <w:bookmarkEnd w:id="82"/>
     </w:p>
     <w:p>
       <w:pPr>
@@ -9892,7 +9944,7 @@
                     </pic:cNvPicPr>
                   </pic:nvPicPr>
                   <pic:blipFill>
-                    <a:blip r:embed="rId24" cstate="print"/>
+                    <a:blip r:embed="rId26" cstate="print"/>
                     <a:srcRect/>
                     <a:stretch>
                       <a:fillRect/>
@@ -9925,11 +9977,11 @@
       <w:pPr>
         <w:pStyle w:val="PSI-Ttulo2"/>
       </w:pPr>
-      <w:bookmarkStart w:id="89" w:name="_Toc179102782"/>
+      <w:bookmarkStart w:id="83" w:name="_Toc179102782"/>
       <w:r>
         <w:t>Diagramas de Paquetes</w:t>
       </w:r>
-      <w:bookmarkEnd w:id="89"/>
+      <w:bookmarkEnd w:id="83"/>
     </w:p>
     <w:p>
       <w:pPr>
@@ -9959,7 +10011,7 @@
                     </pic:cNvPicPr>
                   </pic:nvPicPr>
                   <pic:blipFill>
-                    <a:blip r:embed="rId25" cstate="print">
+                    <a:blip r:embed="rId27" cstate="print">
                       <a:extLst>
                         <a:ext uri="{28A0092B-C50C-407E-A947-70E740481C1C}">
                           <a14:useLocalDpi xmlns:a14="http://schemas.microsoft.com/office/drawing/2010/main" val="0"/>
@@ -9998,11 +10050,11 @@
       <w:pPr>
         <w:pStyle w:val="PSI-Ttulo2"/>
       </w:pPr>
-      <w:bookmarkStart w:id="90" w:name="_Toc179102783"/>
+      <w:bookmarkStart w:id="84" w:name="_Toc179102783"/>
       <w:r>
         <w:t>Diagrama de Colaboración</w:t>
       </w:r>
-      <w:bookmarkEnd w:id="90"/>
+      <w:bookmarkEnd w:id="84"/>
     </w:p>
     <w:p>
       <w:pPr>
@@ -10129,7 +10181,7 @@
                     <pic:cNvPicPr/>
                   </pic:nvPicPr>
                   <pic:blipFill>
-                    <a:blip r:embed="rId26" cstate="print"/>
+                    <a:blip r:embed="rId28" cstate="print"/>
                     <a:stretch>
                       <a:fillRect/>
                     </a:stretch>
@@ -10162,8 +10214,8 @@
       </w:pPr>
     </w:p>
     <w:sectPr>
-      <w:headerReference w:type="default" r:id="rId27"/>
-      <w:footerReference w:type="default" r:id="rId28"/>
+      <w:headerReference w:type="default" r:id="rId29"/>
+      <w:footerReference w:type="default" r:id="rId30"/>
       <w:pgSz w:w="11906" w:h="16838"/>
       <w:pgMar w:top="1535" w:right="1701" w:bottom="1417" w:left="1701" w:header="567" w:footer="572" w:gutter="0"/>
       <w:cols w:space="708"/>
@@ -10175,7 +10227,7 @@
 </file>
 
 <file path=word/endnotes.xml><?xml version="1.0" encoding="utf-8"?>
-<w:endnotes xmlns:wpc="http://schemas.microsoft.com/office/word/2010/wordprocessingCanvas" xmlns:mc="http://schemas.openxmlformats.org/markup-compatibility/2006" xmlns:o="urn:schemas-microsoft-com:office:office" xmlns:r="http://schemas.openxmlformats.org/officeDocument/2006/relationships" xmlns:m="http://schemas.openxmlformats.org/officeDocument/2006/math" xmlns:v="urn:schemas-microsoft-com:vml" xmlns:wp14="http://schemas.microsoft.com/office/word/2010/wordprocessingDrawing" xmlns:wp="http://schemas.openxmlformats.org/drawingml/2006/wordprocessingDrawing" xmlns:w10="urn:schemas-microsoft-com:office:word" xmlns:w="http://schemas.openxmlformats.org/wordprocessingml/2006/main" xmlns:w14="http://schemas.microsoft.com/office/word/2010/wordml" xmlns:w15="http://schemas.microsoft.com/office/word/2012/wordml" xmlns:wpg="http://schemas.microsoft.com/office/word/2010/wordprocessingGroup" xmlns:wpi="http://schemas.microsoft.com/office/word/2010/wordprocessingInk" xmlns:wne="http://schemas.microsoft.com/office/word/2006/wordml" xmlns:wps="http://schemas.microsoft.com/office/word/2010/wordprocessingShape" mc:Ignorable="w14 w15 wp14">
+<w:endnotes xmlns:wpc="http://schemas.microsoft.com/office/word/2010/wordprocessingCanvas" xmlns:cx="http://schemas.microsoft.com/office/drawing/2014/chartex" xmlns:cx1="http://schemas.microsoft.com/office/drawing/2015/9/8/chartex" xmlns:cx2="http://schemas.microsoft.com/office/drawing/2015/10/21/chartex" xmlns:cx3="http://schemas.microsoft.com/office/drawing/2016/5/9/chartex" xmlns:cx4="http://schemas.microsoft.com/office/drawing/2016/5/10/chartex" xmlns:cx5="http://schemas.microsoft.com/office/drawing/2016/5/11/chartex" xmlns:cx6="http://schemas.microsoft.com/office/drawing/2016/5/12/chartex" xmlns:cx7="http://schemas.microsoft.com/office/drawing/2016/5/13/chartex" xmlns:cx8="http://schemas.microsoft.com/office/drawing/2016/5/14/chartex" xmlns:mc="http://schemas.openxmlformats.org/markup-compatibility/2006" xmlns:aink="http://schemas.microsoft.com/office/drawing/2016/ink" xmlns:am3d="http://schemas.microsoft.com/office/drawing/2017/model3d" xmlns:o="urn:schemas-microsoft-com:office:office" xmlns:oel="http://schemas.microsoft.com/office/2019/extlst" xmlns:r="http://schemas.openxmlformats.org/officeDocument/2006/relationships" xmlns:m="http://schemas.openxmlformats.org/officeDocument/2006/math" xmlns:v="urn:schemas-microsoft-com:vml" xmlns:wp14="http://schemas.microsoft.com/office/word/2010/wordprocessingDrawing" xmlns:wp="http://schemas.openxmlformats.org/drawingml/2006/wordprocessingDrawing" xmlns:w10="urn:schemas-microsoft-com:office:word" xmlns:w="http://schemas.openxmlformats.org/wordprocessingml/2006/main" xmlns:w14="http://schemas.microsoft.com/office/word/2010/wordml" xmlns:w15="http://schemas.microsoft.com/office/word/2012/wordml" xmlns:w16cex="http://schemas.microsoft.com/office/word/2018/wordml/cex" xmlns:w16cid="http://schemas.microsoft.com/office/word/2016/wordml/cid" xmlns:w16="http://schemas.microsoft.com/office/word/2018/wordml" xmlns:w16du="http://schemas.microsoft.com/office/word/2023/wordml/word16du" xmlns:w16sdtdh="http://schemas.microsoft.com/office/word/2020/wordml/sdtdatahash" xmlns:w16se="http://schemas.microsoft.com/office/word/2015/wordml/symex" xmlns:wpg="http://schemas.microsoft.com/office/word/2010/wordprocessingGroup" xmlns:wpi="http://schemas.microsoft.com/office/word/2010/wordprocessingInk" xmlns:wne="http://schemas.microsoft.com/office/word/2006/wordml" xmlns:wps="http://schemas.microsoft.com/office/word/2010/wordprocessingShape" mc:Ignorable="w14 w15 w16se w16cid w16 w16cex w16sdtdh w16du wp14">
   <w:endnote w:type="separator" w:id="-1">
     <w:p>
       <w:pPr>
@@ -10202,7 +10254,7 @@
 </file>
 
 <file path=word/footer1.xml><?xml version="1.0" encoding="utf-8"?>
-<w:ftr xmlns:wpc="http://schemas.microsoft.com/office/word/2010/wordprocessingCanvas" xmlns:mc="http://schemas.openxmlformats.org/markup-compatibility/2006" xmlns:o="urn:schemas-microsoft-com:office:office" xmlns:r="http://schemas.openxmlformats.org/officeDocument/2006/relationships" xmlns:m="http://schemas.openxmlformats.org/officeDocument/2006/math" xmlns:v="urn:schemas-microsoft-com:vml" xmlns:wp14="http://schemas.microsoft.com/office/word/2010/wordprocessingDrawing" xmlns:wp="http://schemas.openxmlformats.org/drawingml/2006/wordprocessingDrawing" xmlns:w10="urn:schemas-microsoft-com:office:word" xmlns:w="http://schemas.openxmlformats.org/wordprocessingml/2006/main" xmlns:w14="http://schemas.microsoft.com/office/word/2010/wordml" xmlns:w15="http://schemas.microsoft.com/office/word/2012/wordml" xmlns:wpg="http://schemas.microsoft.com/office/word/2010/wordprocessingGroup" xmlns:wpi="http://schemas.microsoft.com/office/word/2010/wordprocessingInk" xmlns:wne="http://schemas.microsoft.com/office/word/2006/wordml" xmlns:wps="http://schemas.microsoft.com/office/word/2010/wordprocessingShape" mc:Ignorable="w14 w15 wp14">
+<w:ftr xmlns:wpc="http://schemas.microsoft.com/office/word/2010/wordprocessingCanvas" xmlns:cx="http://schemas.microsoft.com/office/drawing/2014/chartex" xmlns:cx1="http://schemas.microsoft.com/office/drawing/2015/9/8/chartex" xmlns:cx2="http://schemas.microsoft.com/office/drawing/2015/10/21/chartex" xmlns:cx3="http://schemas.microsoft.com/office/drawing/2016/5/9/chartex" xmlns:cx4="http://schemas.microsoft.com/office/drawing/2016/5/10/chartex" xmlns:cx5="http://schemas.microsoft.com/office/drawing/2016/5/11/chartex" xmlns:cx6="http://schemas.microsoft.com/office/drawing/2016/5/12/chartex" xmlns:cx7="http://schemas.microsoft.com/office/drawing/2016/5/13/chartex" xmlns:cx8="http://schemas.microsoft.com/office/drawing/2016/5/14/chartex" xmlns:mc="http://schemas.openxmlformats.org/markup-compatibility/2006" xmlns:aink="http://schemas.microsoft.com/office/drawing/2016/ink" xmlns:am3d="http://schemas.microsoft.com/office/drawing/2017/model3d" xmlns:o="urn:schemas-microsoft-com:office:office" xmlns:oel="http://schemas.microsoft.com/office/2019/extlst" xmlns:r="http://schemas.openxmlformats.org/officeDocument/2006/relationships" xmlns:m="http://schemas.openxmlformats.org/officeDocument/2006/math" xmlns:v="urn:schemas-microsoft-com:vml" xmlns:wp14="http://schemas.microsoft.com/office/word/2010/wordprocessingDrawing" xmlns:wp="http://schemas.openxmlformats.org/drawingml/2006/wordprocessingDrawing" xmlns:w10="urn:schemas-microsoft-com:office:word" xmlns:w="http://schemas.openxmlformats.org/wordprocessingml/2006/main" xmlns:w14="http://schemas.microsoft.com/office/word/2010/wordml" xmlns:w15="http://schemas.microsoft.com/office/word/2012/wordml" xmlns:w16cex="http://schemas.microsoft.com/office/word/2018/wordml/cex" xmlns:w16cid="http://schemas.microsoft.com/office/word/2016/wordml/cid" xmlns:w16="http://schemas.microsoft.com/office/word/2018/wordml" xmlns:w16du="http://schemas.microsoft.com/office/word/2023/wordml/word16du" xmlns:w16sdtdh="http://schemas.microsoft.com/office/word/2020/wordml/sdtdatahash" xmlns:w16se="http://schemas.microsoft.com/office/word/2015/wordml/symex" xmlns:wpg="http://schemas.microsoft.com/office/word/2010/wordprocessingGroup" xmlns:wpi="http://schemas.microsoft.com/office/word/2010/wordprocessingInk" xmlns:wne="http://schemas.microsoft.com/office/word/2006/wordml" xmlns:wps="http://schemas.microsoft.com/office/word/2010/wordprocessingShape" mc:Ignorable="w14 w15 w16se w16cid w16 w16cex w16sdtdh w16du wp14">
   <w:p>
     <w:pPr>
       <w:tabs>
@@ -10347,7 +10399,7 @@
             </wp:anchor>
           </w:drawing>
         </mc:Choice>
-        <mc:Fallback xmlns:w16se="http://schemas.microsoft.com/office/word/2015/wordml/symex" xmlns:w16sdtdh="http://schemas.microsoft.com/office/word/2020/wordml/sdtdatahash" xmlns:w16du="http://schemas.microsoft.com/office/word/2023/wordml/word16du" xmlns:w16="http://schemas.microsoft.com/office/word/2018/wordml" xmlns:w16cid="http://schemas.microsoft.com/office/word/2016/wordml/cid" xmlns:w16cex="http://schemas.microsoft.com/office/word/2018/wordml/cex" xmlns:oel="http://schemas.microsoft.com/office/2019/extlst" xmlns:am3d="http://schemas.microsoft.com/office/drawing/2017/model3d" xmlns:aink="http://schemas.microsoft.com/office/drawing/2016/ink" xmlns:cx8="http://schemas.microsoft.com/office/drawing/2016/5/14/chartex" xmlns:cx7="http://schemas.microsoft.com/office/drawing/2016/5/13/chartex" xmlns:cx6="http://schemas.microsoft.com/office/drawing/2016/5/12/chartex" xmlns:cx5="http://schemas.microsoft.com/office/drawing/2016/5/11/chartex" xmlns:cx4="http://schemas.microsoft.com/office/drawing/2016/5/10/chartex" xmlns:cx3="http://schemas.microsoft.com/office/drawing/2016/5/9/chartex" xmlns:cx2="http://schemas.microsoft.com/office/drawing/2015/10/21/chartex" xmlns:cx1="http://schemas.microsoft.com/office/drawing/2015/9/8/chartex" xmlns:cx="http://schemas.microsoft.com/office/drawing/2014/chartex">
+        <mc:Fallback>
           <w:pict>
             <v:group w14:anchorId="295534B6" id="Group 27" o:spid="_x0000_s1026" style="position:absolute;margin-left:0;margin-top:0;width:593.7pt;height:63.75pt;flip:y;z-index:251676672;mso-width-percent:1000;mso-height-percent:900;mso-position-horizontal:center;mso-position-horizontal-relative:page;mso-position-vertical:bottom;mso-position-vertical-relative:page;mso-width-percent:1000;mso-height-percent:900;mso-height-relative:bottom-margin-area" coordorigin="8,9" coordsize="15823,1439" o:gfxdata="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" o:allowincell="f">
               <v:shapetype id="_x0000_t32" coordsize="21600,21600" o:spt="32" o:oned="t" path="m,l21600,21600e" filled="f">
@@ -10432,7 +10484,7 @@
             </wp:anchor>
           </w:drawing>
         </mc:Choice>
-        <mc:Fallback xmlns:w16se="http://schemas.microsoft.com/office/word/2015/wordml/symex" xmlns:w16sdtdh="http://schemas.microsoft.com/office/word/2020/wordml/sdtdatahash" xmlns:w16du="http://schemas.microsoft.com/office/word/2023/wordml/word16du" xmlns:w16="http://schemas.microsoft.com/office/word/2018/wordml" xmlns:w16cid="http://schemas.microsoft.com/office/word/2016/wordml/cid" xmlns:w16cex="http://schemas.microsoft.com/office/word/2018/wordml/cex" xmlns:oel="http://schemas.microsoft.com/office/2019/extlst" xmlns:am3d="http://schemas.microsoft.com/office/drawing/2017/model3d" xmlns:aink="http://schemas.microsoft.com/office/drawing/2016/ink" xmlns:cx8="http://schemas.microsoft.com/office/drawing/2016/5/14/chartex" xmlns:cx7="http://schemas.microsoft.com/office/drawing/2016/5/13/chartex" xmlns:cx6="http://schemas.microsoft.com/office/drawing/2016/5/12/chartex" xmlns:cx5="http://schemas.microsoft.com/office/drawing/2016/5/11/chartex" xmlns:cx4="http://schemas.microsoft.com/office/drawing/2016/5/10/chartex" xmlns:cx3="http://schemas.microsoft.com/office/drawing/2016/5/9/chartex" xmlns:cx2="http://schemas.microsoft.com/office/drawing/2015/10/21/chartex" xmlns:cx1="http://schemas.microsoft.com/office/drawing/2015/9/8/chartex" xmlns:cx="http://schemas.microsoft.com/office/drawing/2014/chartex">
+        <mc:Fallback>
           <w:pict>
             <v:rect w14:anchorId="48753977" id="Rectangle 26" o:spid="_x0000_s1026" style="position:absolute;margin-left:0;margin-top:0;width:7.15pt;height:62.45pt;z-index:251675648;visibility:visible;mso-wrap-style:square;mso-width-percent:0;mso-height-percent:900;mso-wrap-distance-left:9pt;mso-wrap-distance-top:0;mso-wrap-distance-right:9pt;mso-wrap-distance-bottom:0;mso-position-horizontal:center;mso-position-horizontal-relative:left-margin-area;mso-position-vertical:bottom;mso-position-vertical-relative:page;mso-width-percent:0;mso-height-percent:900;mso-width-relative:page;mso-height-relative:bottom-margin-area;v-text-anchor:top" o:gfxdata="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" fillcolor="#4bacc6 [3208]" strokecolor="#205867 [1608]">
               <w10:wrap anchorx="margin" anchory="page"/>
@@ -10608,7 +10660,7 @@
             </wp:anchor>
           </w:drawing>
         </mc:Choice>
-        <mc:Fallback xmlns:w16se="http://schemas.microsoft.com/office/word/2015/wordml/symex" xmlns:w16sdtdh="http://schemas.microsoft.com/office/word/2020/wordml/sdtdatahash" xmlns:w16du="http://schemas.microsoft.com/office/word/2023/wordml/word16du" xmlns:w16="http://schemas.microsoft.com/office/word/2018/wordml" xmlns:w16cid="http://schemas.microsoft.com/office/word/2016/wordml/cid" xmlns:w16cex="http://schemas.microsoft.com/office/word/2018/wordml/cex" xmlns:oel="http://schemas.microsoft.com/office/2019/extlst" xmlns:am3d="http://schemas.microsoft.com/office/drawing/2017/model3d" xmlns:aink="http://schemas.microsoft.com/office/drawing/2016/ink" xmlns:cx8="http://schemas.microsoft.com/office/drawing/2016/5/14/chartex" xmlns:cx7="http://schemas.microsoft.com/office/drawing/2016/5/13/chartex" xmlns:cx6="http://schemas.microsoft.com/office/drawing/2016/5/12/chartex" xmlns:cx5="http://schemas.microsoft.com/office/drawing/2016/5/11/chartex" xmlns:cx4="http://schemas.microsoft.com/office/drawing/2016/5/10/chartex" xmlns:cx3="http://schemas.microsoft.com/office/drawing/2016/5/9/chartex" xmlns:cx2="http://schemas.microsoft.com/office/drawing/2015/10/21/chartex" xmlns:cx1="http://schemas.microsoft.com/office/drawing/2015/9/8/chartex" xmlns:cx="http://schemas.microsoft.com/office/drawing/2014/chartex">
+        <mc:Fallback>
           <w:pict>
             <v:rect w14:anchorId="29052EA0" id="Rectangle 11" o:spid="_x0000_s1026" style="position:absolute;margin-left:0;margin-top:0;width:7.15pt;height:62.45pt;z-index:251670528;visibility:visible;mso-wrap-style:square;mso-width-percent:0;mso-height-percent:900;mso-wrap-distance-left:9pt;mso-wrap-distance-top:0;mso-wrap-distance-right:9pt;mso-wrap-distance-bottom:0;mso-position-horizontal:center;mso-position-horizontal-relative:right-margin-area;mso-position-vertical:bottom;mso-position-vertical-relative:page;mso-width-percent:0;mso-height-percent:900;mso-width-relative:page;mso-height-relative:bottom-margin-area;v-text-anchor:top" o:gfxdata="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" fillcolor="#4bacc6 [3208]" strokecolor="#205867 [1608]">
               <w10:wrap anchorx="margin" anchory="page"/>
@@ -10643,7 +10695,7 @@
 </file>
 
 <file path=word/footnotes.xml><?xml version="1.0" encoding="utf-8"?>
-<w:footnotes xmlns:wpc="http://schemas.microsoft.com/office/word/2010/wordprocessingCanvas" xmlns:mc="http://schemas.openxmlformats.org/markup-compatibility/2006" xmlns:o="urn:schemas-microsoft-com:office:office" xmlns:r="http://schemas.openxmlformats.org/officeDocument/2006/relationships" xmlns:m="http://schemas.openxmlformats.org/officeDocument/2006/math" xmlns:v="urn:schemas-microsoft-com:vml" xmlns:wp14="http://schemas.microsoft.com/office/word/2010/wordprocessingDrawing" xmlns:wp="http://schemas.openxmlformats.org/drawingml/2006/wordprocessingDrawing" xmlns:w10="urn:schemas-microsoft-com:office:word" xmlns:w="http://schemas.openxmlformats.org/wordprocessingml/2006/main" xmlns:w14="http://schemas.microsoft.com/office/word/2010/wordml" xmlns:w15="http://schemas.microsoft.com/office/word/2012/wordml" xmlns:wpg="http://schemas.microsoft.com/office/word/2010/wordprocessingGroup" xmlns:wpi="http://schemas.microsoft.com/office/word/2010/wordprocessingInk" xmlns:wne="http://schemas.microsoft.com/office/word/2006/wordml" xmlns:wps="http://schemas.microsoft.com/office/word/2010/wordprocessingShape" mc:Ignorable="w14 w15 wp14">
+<w:footnotes xmlns:wpc="http://schemas.microsoft.com/office/word/2010/wordprocessingCanvas" xmlns:cx="http://schemas.microsoft.com/office/drawing/2014/chartex" xmlns:cx1="http://schemas.microsoft.com/office/drawing/2015/9/8/chartex" xmlns:cx2="http://schemas.microsoft.com/office/drawing/2015/10/21/chartex" xmlns:cx3="http://schemas.microsoft.com/office/drawing/2016/5/9/chartex" xmlns:cx4="http://schemas.microsoft.com/office/drawing/2016/5/10/chartex" xmlns:cx5="http://schemas.microsoft.com/office/drawing/2016/5/11/chartex" xmlns:cx6="http://schemas.microsoft.com/office/drawing/2016/5/12/chartex" xmlns:cx7="http://schemas.microsoft.com/office/drawing/2016/5/13/chartex" xmlns:cx8="http://schemas.microsoft.com/office/drawing/2016/5/14/chartex" xmlns:mc="http://schemas.openxmlformats.org/markup-compatibility/2006" xmlns:aink="http://schemas.microsoft.com/office/drawing/2016/ink" xmlns:am3d="http://schemas.microsoft.com/office/drawing/2017/model3d" xmlns:o="urn:schemas-microsoft-com:office:office" xmlns:oel="http://schemas.microsoft.com/office/2019/extlst" xmlns:r="http://schemas.openxmlformats.org/officeDocument/2006/relationships" xmlns:m="http://schemas.openxmlformats.org/officeDocument/2006/math" xmlns:v="urn:schemas-microsoft-com:vml" xmlns:wp14="http://schemas.microsoft.com/office/word/2010/wordprocessingDrawing" xmlns:wp="http://schemas.openxmlformats.org/drawingml/2006/wordprocessingDrawing" xmlns:w10="urn:schemas-microsoft-com:office:word" xmlns:w="http://schemas.openxmlformats.org/wordprocessingml/2006/main" xmlns:w14="http://schemas.microsoft.com/office/word/2010/wordml" xmlns:w15="http://schemas.microsoft.com/office/word/2012/wordml" xmlns:w16cex="http://schemas.microsoft.com/office/word/2018/wordml/cex" xmlns:w16cid="http://schemas.microsoft.com/office/word/2016/wordml/cid" xmlns:w16="http://schemas.microsoft.com/office/word/2018/wordml" xmlns:w16du="http://schemas.microsoft.com/office/word/2023/wordml/word16du" xmlns:w16sdtdh="http://schemas.microsoft.com/office/word/2020/wordml/sdtdatahash" xmlns:w16se="http://schemas.microsoft.com/office/word/2015/wordml/symex" xmlns:wpg="http://schemas.microsoft.com/office/word/2010/wordprocessingGroup" xmlns:wpi="http://schemas.microsoft.com/office/word/2010/wordprocessingInk" xmlns:wne="http://schemas.microsoft.com/office/word/2006/wordml" xmlns:wps="http://schemas.microsoft.com/office/word/2010/wordprocessingShape" mc:Ignorable="w14 w15 w16se w16cid w16 w16cex w16sdtdh w16du wp14">
   <w:footnote w:type="separator" w:id="-1">
     <w:p>
       <w:pPr>
@@ -10670,7 +10722,7 @@
 </file>
 
 <file path=word/header1.xml><?xml version="1.0" encoding="utf-8"?>
-<w:hdr xmlns:wpc="http://schemas.microsoft.com/office/word/2010/wordprocessingCanvas" xmlns:mc="http://schemas.openxmlformats.org/markup-compatibility/2006" xmlns:o="urn:schemas-microsoft-com:office:office" xmlns:r="http://schemas.openxmlformats.org/officeDocument/2006/relationships" xmlns:m="http://schemas.openxmlformats.org/officeDocument/2006/math" xmlns:v="urn:schemas-microsoft-com:vml" xmlns:wp14="http://schemas.microsoft.com/office/word/2010/wordprocessingDrawing" xmlns:wp="http://schemas.openxmlformats.org/drawingml/2006/wordprocessingDrawing" xmlns:w10="urn:schemas-microsoft-com:office:word" xmlns:w="http://schemas.openxmlformats.org/wordprocessingml/2006/main" xmlns:w14="http://schemas.microsoft.com/office/word/2010/wordml" xmlns:w15="http://schemas.microsoft.com/office/word/2012/wordml" xmlns:wpg="http://schemas.microsoft.com/office/word/2010/wordprocessingGroup" xmlns:wpi="http://schemas.microsoft.com/office/word/2010/wordprocessingInk" xmlns:wne="http://schemas.microsoft.com/office/word/2006/wordml" xmlns:wps="http://schemas.microsoft.com/office/word/2010/wordprocessingShape" mc:Ignorable="w14 w15 wp14">
+<w:hdr xmlns:wpc="http://schemas.microsoft.com/office/word/2010/wordprocessingCanvas" xmlns:cx="http://schemas.microsoft.com/office/drawing/2014/chartex" xmlns:cx1="http://schemas.microsoft.com/office/drawing/2015/9/8/chartex" xmlns:cx2="http://schemas.microsoft.com/office/drawing/2015/10/21/chartex" xmlns:cx3="http://schemas.microsoft.com/office/drawing/2016/5/9/chartex" xmlns:cx4="http://schemas.microsoft.com/office/drawing/2016/5/10/chartex" xmlns:cx5="http://schemas.microsoft.com/office/drawing/2016/5/11/chartex" xmlns:cx6="http://schemas.microsoft.com/office/drawing/2016/5/12/chartex" xmlns:cx7="http://schemas.microsoft.com/office/drawing/2016/5/13/chartex" xmlns:cx8="http://schemas.microsoft.com/office/drawing/2016/5/14/chartex" xmlns:mc="http://schemas.openxmlformats.org/markup-compatibility/2006" xmlns:aink="http://schemas.microsoft.com/office/drawing/2016/ink" xmlns:am3d="http://schemas.microsoft.com/office/drawing/2017/model3d" xmlns:o="urn:schemas-microsoft-com:office:office" xmlns:oel="http://schemas.microsoft.com/office/2019/extlst" xmlns:r="http://schemas.openxmlformats.org/officeDocument/2006/relationships" xmlns:m="http://schemas.openxmlformats.org/officeDocument/2006/math" xmlns:v="urn:schemas-microsoft-com:vml" xmlns:wp14="http://schemas.microsoft.com/office/word/2010/wordprocessingDrawing" xmlns:wp="http://schemas.openxmlformats.org/drawingml/2006/wordprocessingDrawing" xmlns:w10="urn:schemas-microsoft-com:office:word" xmlns:w="http://schemas.openxmlformats.org/wordprocessingml/2006/main" xmlns:w14="http://schemas.microsoft.com/office/word/2010/wordml" xmlns:w15="http://schemas.microsoft.com/office/word/2012/wordml" xmlns:w16cex="http://schemas.microsoft.com/office/word/2018/wordml/cex" xmlns:w16cid="http://schemas.microsoft.com/office/word/2016/wordml/cid" xmlns:w16="http://schemas.microsoft.com/office/word/2018/wordml" xmlns:w16du="http://schemas.microsoft.com/office/word/2023/wordml/word16du" xmlns:w16sdtdh="http://schemas.microsoft.com/office/word/2020/wordml/sdtdatahash" xmlns:w16se="http://schemas.microsoft.com/office/word/2015/wordml/symex" xmlns:wpg="http://schemas.microsoft.com/office/word/2010/wordprocessingGroup" xmlns:wpi="http://schemas.microsoft.com/office/word/2010/wordprocessingInk" xmlns:wne="http://schemas.microsoft.com/office/word/2006/wordml" xmlns:wps="http://schemas.microsoft.com/office/word/2010/wordprocessingShape" mc:Ignorable="w14 w15 w16se w16cid w16 w16cex w16sdtdh w16du wp14">
   <w:sdt>
     <w:sdtPr>
       <w:rPr>
@@ -10897,7 +10949,7 @@
             </wp:anchor>
           </w:drawing>
         </mc:Choice>
-        <mc:Fallback xmlns:w16se="http://schemas.microsoft.com/office/word/2015/wordml/symex" xmlns:w16sdtdh="http://schemas.microsoft.com/office/word/2020/wordml/sdtdatahash" xmlns:w16du="http://schemas.microsoft.com/office/word/2023/wordml/word16du" xmlns:w16="http://schemas.microsoft.com/office/word/2018/wordml" xmlns:w16cid="http://schemas.microsoft.com/office/word/2016/wordml/cid" xmlns:w16cex="http://schemas.microsoft.com/office/word/2018/wordml/cex" xmlns:oel="http://schemas.microsoft.com/office/2019/extlst" xmlns:am3d="http://schemas.microsoft.com/office/drawing/2017/model3d" xmlns:aink="http://schemas.microsoft.com/office/drawing/2016/ink" xmlns:cx8="http://schemas.microsoft.com/office/drawing/2016/5/14/chartex" xmlns:cx7="http://schemas.microsoft.com/office/drawing/2016/5/13/chartex" xmlns:cx6="http://schemas.microsoft.com/office/drawing/2016/5/12/chartex" xmlns:cx5="http://schemas.microsoft.com/office/drawing/2016/5/11/chartex" xmlns:cx4="http://schemas.microsoft.com/office/drawing/2016/5/10/chartex" xmlns:cx3="http://schemas.microsoft.com/office/drawing/2016/5/9/chartex" xmlns:cx2="http://schemas.microsoft.com/office/drawing/2015/10/21/chartex" xmlns:cx1="http://schemas.microsoft.com/office/drawing/2015/9/8/chartex" xmlns:cx="http://schemas.microsoft.com/office/drawing/2014/chartex">
+        <mc:Fallback>
           <w:pict>
             <v:rect w14:anchorId="0CD7CD64" id="Rectangle 41" o:spid="_x0000_s1026" style="position:absolute;margin-left:38.9pt;margin-top:0;width:7.15pt;height:62.15pt;z-index:251680768;visibility:visible;mso-wrap-style:square;mso-width-percent:0;mso-height-percent:900;mso-wrap-distance-left:9pt;mso-wrap-distance-top:0;mso-wrap-distance-right:9pt;mso-wrap-distance-bottom:0;mso-position-horizontal:absolute;mso-position-horizontal-relative:left-margin-area;mso-position-vertical:absolute;mso-position-vertical-relative:page;mso-width-percent:0;mso-height-percent:900;mso-width-relative:page;mso-height-relative:bottom-margin-area;v-text-anchor:top" o:gfxdata="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" fillcolor="#4bacc6 [3208]" strokecolor="#205867 [1608]">
               <w10:wrap anchorx="margin" anchory="page"/>
@@ -10978,7 +11030,7 @@
             </wp:anchor>
           </w:drawing>
         </mc:Choice>
-        <mc:Fallback xmlns:w16se="http://schemas.microsoft.com/office/word/2015/wordml/symex" xmlns:w16sdtdh="http://schemas.microsoft.com/office/word/2020/wordml/sdtdatahash" xmlns:w16du="http://schemas.microsoft.com/office/word/2023/wordml/word16du" xmlns:w16="http://schemas.microsoft.com/office/word/2018/wordml" xmlns:w16cid="http://schemas.microsoft.com/office/word/2016/wordml/cid" xmlns:w16cex="http://schemas.microsoft.com/office/word/2018/wordml/cex" xmlns:oel="http://schemas.microsoft.com/office/2019/extlst" xmlns:am3d="http://schemas.microsoft.com/office/drawing/2017/model3d" xmlns:aink="http://schemas.microsoft.com/office/drawing/2016/ink" xmlns:cx8="http://schemas.microsoft.com/office/drawing/2016/5/14/chartex" xmlns:cx7="http://schemas.microsoft.com/office/drawing/2016/5/13/chartex" xmlns:cx6="http://schemas.microsoft.com/office/drawing/2016/5/12/chartex" xmlns:cx5="http://schemas.microsoft.com/office/drawing/2016/5/11/chartex" xmlns:cx4="http://schemas.microsoft.com/office/drawing/2016/5/10/chartex" xmlns:cx3="http://schemas.microsoft.com/office/drawing/2016/5/9/chartex" xmlns:cx2="http://schemas.microsoft.com/office/drawing/2015/10/21/chartex" xmlns:cx1="http://schemas.microsoft.com/office/drawing/2015/9/8/chartex" xmlns:cx="http://schemas.microsoft.com/office/drawing/2014/chartex">
+        <mc:Fallback>
           <w:pict>
             <v:rect w14:anchorId="30394EFA" id="Rectangle 34" o:spid="_x0000_s1026" style="position:absolute;margin-left:549.2pt;margin-top:0;width:7.15pt;height:62.2pt;z-index:251678720;visibility:visible;mso-wrap-style:square;mso-width-percent:0;mso-height-percent:900;mso-wrap-distance-left:9pt;mso-wrap-distance-top:0;mso-wrap-distance-right:9pt;mso-wrap-distance-bottom:0;mso-position-horizontal:absolute;mso-position-horizontal-relative:left-margin-area;mso-position-vertical:absolute;mso-position-vertical-relative:page;mso-width-percent:0;mso-height-percent:900;mso-width-relative:page;mso-height-relative:bottom-margin-area;v-text-anchor:top" o:gfxdata="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" fillcolor="#4bacc6 [3208]" strokecolor="#205867 [1608]">
               <w10:wrap anchorx="margin" anchory="page"/>
@@ -11114,7 +11166,7 @@
             </wp:anchor>
           </w:drawing>
         </mc:Choice>
-        <mc:Fallback xmlns:w16se="http://schemas.microsoft.com/office/word/2015/wordml/symex" xmlns:w16sdtdh="http://schemas.microsoft.com/office/word/2020/wordml/sdtdatahash" xmlns:w16du="http://schemas.microsoft.com/office/word/2023/wordml/word16du" xmlns:w16="http://schemas.microsoft.com/office/word/2018/wordml" xmlns:w16cid="http://schemas.microsoft.com/office/word/2016/wordml/cid" xmlns:w16cex="http://schemas.microsoft.com/office/word/2018/wordml/cex" xmlns:oel="http://schemas.microsoft.com/office/2019/extlst" xmlns:am3d="http://schemas.microsoft.com/office/drawing/2017/model3d" xmlns:aink="http://schemas.microsoft.com/office/drawing/2016/ink" xmlns:cx8="http://schemas.microsoft.com/office/drawing/2016/5/14/chartex" xmlns:cx7="http://schemas.microsoft.com/office/drawing/2016/5/13/chartex" xmlns:cx6="http://schemas.microsoft.com/office/drawing/2016/5/12/chartex" xmlns:cx5="http://schemas.microsoft.com/office/drawing/2016/5/11/chartex" xmlns:cx4="http://schemas.microsoft.com/office/drawing/2016/5/10/chartex" xmlns:cx3="http://schemas.microsoft.com/office/drawing/2016/5/9/chartex" xmlns:cx2="http://schemas.microsoft.com/office/drawing/2015/10/21/chartex" xmlns:cx1="http://schemas.microsoft.com/office/drawing/2015/9/8/chartex" xmlns:cx="http://schemas.microsoft.com/office/drawing/2014/chartex">
+        <mc:Fallback>
           <w:pict>
             <v:group w14:anchorId="7499E7BB" id="Group 35" o:spid="_x0000_s1026" style="position:absolute;margin-left:0;margin-top:0;width:593.5pt;height:64.2pt;z-index:251679744;mso-width-percent:1000;mso-position-horizontal:center;mso-position-horizontal-relative:page;mso-position-vertical:top;mso-position-vertical-relative:page;mso-width-percent:1000;mso-height-relative:top-margin-area" coordorigin="8,9" coordsize="15823,1439" o:gfxdata="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">
               <v:shapetype id="_x0000_t32" coordsize="21600,21600" o:spt="32" o:oned="t" path="m,l21600,21600e" filled="f">
@@ -11162,8 +11214,8 @@
 </file>
 
 <file path=word/numbering.xml><?xml version="1.0" encoding="utf-8"?>
-<w:numbering xmlns:wpc="http://schemas.microsoft.com/office/word/2010/wordprocessingCanvas" xmlns:mc="http://schemas.openxmlformats.org/markup-compatibility/2006" xmlns:o="urn:schemas-microsoft-com:office:office" xmlns:r="http://schemas.openxmlformats.org/officeDocument/2006/relationships" xmlns:m="http://schemas.openxmlformats.org/officeDocument/2006/math" xmlns:v="urn:schemas-microsoft-com:vml" xmlns:wp14="http://schemas.microsoft.com/office/word/2010/wordprocessingDrawing" xmlns:wp="http://schemas.openxmlformats.org/drawingml/2006/wordprocessingDrawing" xmlns:w10="urn:schemas-microsoft-com:office:word" xmlns:w="http://schemas.openxmlformats.org/wordprocessingml/2006/main" xmlns:w14="http://schemas.microsoft.com/office/word/2010/wordml" xmlns:w15="http://schemas.microsoft.com/office/word/2012/wordml" xmlns:wpg="http://schemas.microsoft.com/office/word/2010/wordprocessingGroup" xmlns:wpi="http://schemas.microsoft.com/office/word/2010/wordprocessingInk" xmlns:wne="http://schemas.microsoft.com/office/word/2006/wordml" xmlns:wps="http://schemas.microsoft.com/office/word/2010/wordprocessingShape" mc:Ignorable="w14 w15 wp14">
-  <w:abstractNum w:abstractNumId="0">
+<w:numbering xmlns:wpc="http://schemas.microsoft.com/office/word/2010/wordprocessingCanvas" xmlns:cx="http://schemas.microsoft.com/office/drawing/2014/chartex" xmlns:cx1="http://schemas.microsoft.com/office/drawing/2015/9/8/chartex" xmlns:cx2="http://schemas.microsoft.com/office/drawing/2015/10/21/chartex" xmlns:cx3="http://schemas.microsoft.com/office/drawing/2016/5/9/chartex" xmlns:cx4="http://schemas.microsoft.com/office/drawing/2016/5/10/chartex" xmlns:cx5="http://schemas.microsoft.com/office/drawing/2016/5/11/chartex" xmlns:cx6="http://schemas.microsoft.com/office/drawing/2016/5/12/chartex" xmlns:cx7="http://schemas.microsoft.com/office/drawing/2016/5/13/chartex" xmlns:cx8="http://schemas.microsoft.com/office/drawing/2016/5/14/chartex" xmlns:mc="http://schemas.openxmlformats.org/markup-compatibility/2006" xmlns:aink="http://schemas.microsoft.com/office/drawing/2016/ink" xmlns:am3d="http://schemas.microsoft.com/office/drawing/2017/model3d" xmlns:o="urn:schemas-microsoft-com:office:office" xmlns:oel="http://schemas.microsoft.com/office/2019/extlst" xmlns:r="http://schemas.openxmlformats.org/officeDocument/2006/relationships" xmlns:m="http://schemas.openxmlformats.org/officeDocument/2006/math" xmlns:v="urn:schemas-microsoft-com:vml" xmlns:wp14="http://schemas.microsoft.com/office/word/2010/wordprocessingDrawing" xmlns:wp="http://schemas.openxmlformats.org/drawingml/2006/wordprocessingDrawing" xmlns:w10="urn:schemas-microsoft-com:office:word" xmlns:w="http://schemas.openxmlformats.org/wordprocessingml/2006/main" xmlns:w14="http://schemas.microsoft.com/office/word/2010/wordml" xmlns:w15="http://schemas.microsoft.com/office/word/2012/wordml" xmlns:w16cex="http://schemas.microsoft.com/office/word/2018/wordml/cex" xmlns:w16cid="http://schemas.microsoft.com/office/word/2016/wordml/cid" xmlns:w16="http://schemas.microsoft.com/office/word/2018/wordml" xmlns:w16du="http://schemas.microsoft.com/office/word/2023/wordml/word16du" xmlns:w16sdtdh="http://schemas.microsoft.com/office/word/2020/wordml/sdtdatahash" xmlns:w16se="http://schemas.microsoft.com/office/word/2015/wordml/symex" xmlns:wpg="http://schemas.microsoft.com/office/word/2010/wordprocessingGroup" xmlns:wpi="http://schemas.microsoft.com/office/word/2010/wordprocessingInk" xmlns:wne="http://schemas.microsoft.com/office/word/2006/wordml" xmlns:wps="http://schemas.microsoft.com/office/word/2010/wordprocessingShape" mc:Ignorable="w14 w15 w16se w16cid w16 w16cex w16sdtdh w16du wp14">
+  <w:abstractNum w:abstractNumId="0" w15:restartNumberingAfterBreak="0">
     <w:nsid w:val="00000003"/>
     <w:multiLevelType w:val="multilevel"/>
     <w:tmpl w:val="00000003"/>
@@ -11321,7 +11373,7 @@
       </w:rPr>
     </w:lvl>
   </w:abstractNum>
-  <w:abstractNum w:abstractNumId="1">
+  <w:abstractNum w:abstractNumId="1" w15:restartNumberingAfterBreak="0">
     <w:nsid w:val="00000004"/>
     <w:multiLevelType w:val="multilevel"/>
     <w:tmpl w:val="796A7516"/>
@@ -11479,7 +11531,7 @@
       </w:rPr>
     </w:lvl>
   </w:abstractNum>
-  <w:abstractNum w:abstractNumId="2">
+  <w:abstractNum w:abstractNumId="2" w15:restartNumberingAfterBreak="0">
     <w:nsid w:val="00000005"/>
     <w:multiLevelType w:val="multilevel"/>
     <w:tmpl w:val="00000005"/>
@@ -11637,7 +11689,7 @@
       </w:rPr>
     </w:lvl>
   </w:abstractNum>
-  <w:abstractNum w:abstractNumId="3">
+  <w:abstractNum w:abstractNumId="3" w15:restartNumberingAfterBreak="0">
     <w:nsid w:val="00000006"/>
     <w:multiLevelType w:val="multilevel"/>
     <w:tmpl w:val="00000006"/>
@@ -11795,7 +11847,7 @@
       </w:rPr>
     </w:lvl>
   </w:abstractNum>
-  <w:abstractNum w:abstractNumId="4">
+  <w:abstractNum w:abstractNumId="4" w15:restartNumberingAfterBreak="0">
     <w:nsid w:val="11EC450D"/>
     <w:multiLevelType w:val="hybridMultilevel"/>
     <w:tmpl w:val="8D1847A2"/>
@@ -11908,7 +11960,7 @@
       </w:rPr>
     </w:lvl>
   </w:abstractNum>
-  <w:abstractNum w:abstractNumId="5">
+  <w:abstractNum w:abstractNumId="5" w15:restartNumberingAfterBreak="0">
     <w:nsid w:val="255F5799"/>
     <w:multiLevelType w:val="hybridMultilevel"/>
     <w:tmpl w:val="B8F40458"/>
@@ -11994,7 +12046,7 @@
       </w:pPr>
     </w:lvl>
   </w:abstractNum>
-  <w:abstractNum w:abstractNumId="6">
+  <w:abstractNum w:abstractNumId="6" w15:restartNumberingAfterBreak="0">
     <w:nsid w:val="487036EC"/>
     <w:multiLevelType w:val="hybridMultilevel"/>
     <w:tmpl w:val="BDFE724A"/>
@@ -12080,7 +12132,7 @@
       </w:pPr>
     </w:lvl>
   </w:abstractNum>
-  <w:abstractNum w:abstractNumId="7">
+  <w:abstractNum w:abstractNumId="7" w15:restartNumberingAfterBreak="0">
     <w:nsid w:val="6C71778C"/>
     <w:multiLevelType w:val="singleLevel"/>
     <w:tmpl w:val="C966EFC0"/>
@@ -12098,7 +12150,7 @@
       </w:rPr>
     </w:lvl>
   </w:abstractNum>
-  <w:abstractNum w:abstractNumId="8">
+  <w:abstractNum w:abstractNumId="8" w15:restartNumberingAfterBreak="0">
     <w:nsid w:val="708E589C"/>
     <w:multiLevelType w:val="multilevel"/>
     <w:tmpl w:val="381042DE"/>
@@ -12238,7 +12290,7 @@
       </w:rPr>
     </w:lvl>
   </w:abstractNum>
-  <w:abstractNum w:abstractNumId="9">
+  <w:abstractNum w:abstractNumId="9" w15:restartNumberingAfterBreak="0">
     <w:nsid w:val="7DD64906"/>
     <w:multiLevelType w:val="hybridMultilevel"/>
     <w:tmpl w:val="795E7434"/>
@@ -12352,47 +12404,47 @@
       </w:rPr>
     </w:lvl>
   </w:abstractNum>
-  <w:num w:numId="1">
+  <w:num w:numId="1" w16cid:durableId="1955399377">
     <w:abstractNumId w:val="5"/>
   </w:num>
-  <w:num w:numId="2">
+  <w:num w:numId="2" w16cid:durableId="560100393">
     <w:abstractNumId w:val="6"/>
   </w:num>
-  <w:num w:numId="3">
+  <w:num w:numId="3" w16cid:durableId="1986621707">
     <w:abstractNumId w:val="6"/>
   </w:num>
-  <w:num w:numId="4">
+  <w:num w:numId="4" w16cid:durableId="140856935">
     <w:abstractNumId w:val="6"/>
   </w:num>
-  <w:num w:numId="5">
+  <w:num w:numId="5" w16cid:durableId="1509635650">
     <w:abstractNumId w:val="1"/>
   </w:num>
-  <w:num w:numId="6">
+  <w:num w:numId="6" w16cid:durableId="704251405">
     <w:abstractNumId w:val="2"/>
   </w:num>
-  <w:num w:numId="7">
+  <w:num w:numId="7" w16cid:durableId="216862437">
     <w:abstractNumId w:val="3"/>
   </w:num>
-  <w:num w:numId="8">
+  <w:num w:numId="8" w16cid:durableId="398525468">
     <w:abstractNumId w:val="0"/>
   </w:num>
-  <w:num w:numId="9">
+  <w:num w:numId="9" w16cid:durableId="378938028">
     <w:abstractNumId w:val="8"/>
   </w:num>
-  <w:num w:numId="10">
+  <w:num w:numId="10" w16cid:durableId="1687320424">
     <w:abstractNumId w:val="9"/>
   </w:num>
-  <w:num w:numId="11">
+  <w:num w:numId="11" w16cid:durableId="412119939">
     <w:abstractNumId w:val="4"/>
   </w:num>
-  <w:num w:numId="12">
+  <w:num w:numId="12" w16cid:durableId="2172580">
     <w:abstractNumId w:val="7"/>
   </w:num>
 </w:numbering>
 </file>
 
 <file path=word/styles.xml><?xml version="1.0" encoding="utf-8"?>
-<w:styles xmlns:mc="http://schemas.openxmlformats.org/markup-compatibility/2006" xmlns:r="http://schemas.openxmlformats.org/officeDocument/2006/relationships" xmlns:w="http://schemas.openxmlformats.org/wordprocessingml/2006/main" xmlns:w14="http://schemas.microsoft.com/office/word/2010/wordml" xmlns:w15="http://schemas.microsoft.com/office/word/2012/wordml" mc:Ignorable="w14 w15">
+<w:styles xmlns:mc="http://schemas.openxmlformats.org/markup-compatibility/2006" xmlns:r="http://schemas.openxmlformats.org/officeDocument/2006/relationships" xmlns:w="http://schemas.openxmlformats.org/wordprocessingml/2006/main" xmlns:w14="http://schemas.microsoft.com/office/word/2010/wordml" xmlns:w15="http://schemas.microsoft.com/office/word/2012/wordml" xmlns:w16cex="http://schemas.microsoft.com/office/word/2018/wordml/cex" xmlns:w16cid="http://schemas.microsoft.com/office/word/2016/wordml/cid" xmlns:w16="http://schemas.microsoft.com/office/word/2018/wordml" xmlns:w16du="http://schemas.microsoft.com/office/word/2023/wordml/word16du" xmlns:w16sdtdh="http://schemas.microsoft.com/office/word/2020/wordml/sdtdatahash" xmlns:w16se="http://schemas.microsoft.com/office/word/2015/wordml/symex" mc:Ignorable="w14 w15 w16se w16cid w16 w16cex w16sdtdh w16du">
   <w:docDefaults>
     <w:rPrDefault>
       <w:rPr>
@@ -12409,7 +12461,7 @@
       </w:pPr>
     </w:pPrDefault>
   </w:docDefaults>
-  <w:latentStyles w:defLockedState="0" w:defUIPriority="99" w:defSemiHidden="0" w:defUnhideWhenUsed="0" w:defQFormat="0" w:count="371">
+  <w:latentStyles w:defLockedState="0" w:defUIPriority="99" w:defSemiHidden="0" w:defUnhideWhenUsed="0" w:defQFormat="0" w:count="376">
     <w:lsdException w:name="Normal" w:uiPriority="0" w:qFormat="1"/>
     <w:lsdException w:name="heading 1" w:uiPriority="0" w:qFormat="1"/>
     <w:lsdException w:name="heading 2" w:semiHidden="1" w:uiPriority="0" w:unhideWhenUsed="1" w:qFormat="1"/>
@@ -12781,6 +12833,11 @@
     <w:lsdException w:name="List Table 5 Dark Accent 6" w:uiPriority="50"/>
     <w:lsdException w:name="List Table 6 Colorful Accent 6" w:uiPriority="51"/>
     <w:lsdException w:name="List Table 7 Colorful Accent 6" w:uiPriority="52"/>
+    <w:lsdException w:name="Mention" w:semiHidden="1" w:unhideWhenUsed="1"/>
+    <w:lsdException w:name="Smart Hyperlink" w:semiHidden="1" w:unhideWhenUsed="1"/>
+    <w:lsdException w:name="Hashtag" w:semiHidden="1" w:unhideWhenUsed="1"/>
+    <w:lsdException w:name="Unresolved Mention" w:semiHidden="1" w:unhideWhenUsed="1"/>
+    <w:lsdException w:name="Smart Link" w:semiHidden="1" w:unhideWhenUsed="1"/>
   </w:latentStyles>
   <w:style w:type="paragraph" w:default="1" w:styleId="Normal">
     <w:name w:val="Normal"/>
@@ -13368,7 +13425,7 @@
       <w:u w:val="single"/>
     </w:rPr>
   </w:style>
-  <w:style w:type="paragraph" w:styleId="TtulodeTDC">
+  <w:style w:type="paragraph" w:styleId="TtuloTDC">
     <w:name w:val="TOC Heading"/>
     <w:basedOn w:val="Ttulo1"/>
     <w:next w:val="Normal"/>
@@ -13541,11 +13598,11 @@
     <w:qFormat/>
     <w:rsid w:val="005F60BA"/>
   </w:style>
-  <w:style w:type="paragraph" w:styleId="Puesto">
+  <w:style w:type="paragraph" w:styleId="Ttulo">
     <w:name w:val="Title"/>
     <w:basedOn w:val="Normal"/>
     <w:next w:val="Normal"/>
-    <w:link w:val="PuestoCar"/>
+    <w:link w:val="TtuloCar"/>
     <w:uiPriority w:val="10"/>
     <w:qFormat/>
     <w:rsid w:val="009A3173"/>
@@ -13565,10 +13622,10 @@
       <w:szCs w:val="52"/>
     </w:rPr>
   </w:style>
-  <w:style w:type="character" w:customStyle="1" w:styleId="PuestoCar">
-    <w:name w:val="Puesto Car"/>
+  <w:style w:type="character" w:customStyle="1" w:styleId="TtuloCar">
+    <w:name w:val="Título Car"/>
     <w:basedOn w:val="Fuentedeprrafopredeter"/>
-    <w:link w:val="Puesto"/>
+    <w:link w:val="Ttulo"/>
     <w:uiPriority w:val="10"/>
     <w:rsid w:val="009A3173"/>
     <w:rPr>
@@ -13582,7 +13639,7 @@
   </w:style>
   <w:style w:type="paragraph" w:customStyle="1" w:styleId="PSI-Ttulo">
     <w:name w:val="PSI - Título"/>
-    <w:basedOn w:val="Puesto"/>
+    <w:basedOn w:val="Ttulo"/>
     <w:autoRedefine/>
     <w:qFormat/>
     <w:rsid w:val="009A3173"/>
@@ -13671,7 +13728,6 @@
       <w:spacing w:before="0" w:line="240" w:lineRule="auto"/>
     </w:pPr>
     <w:tblPr>
-      <w:tblInd w:w="0" w:type="dxa"/>
       <w:tblBorders>
         <w:top w:val="single" w:sz="4" w:space="0" w:color="000000" w:themeColor="text1"/>
         <w:left w:val="single" w:sz="4" w:space="0" w:color="000000" w:themeColor="text1"/>
@@ -13680,12 +13736,6 @@
         <w:insideH w:val="single" w:sz="4" w:space="0" w:color="000000" w:themeColor="text1"/>
         <w:insideV w:val="single" w:sz="4" w:space="0" w:color="000000" w:themeColor="text1"/>
       </w:tblBorders>
-      <w:tblCellMar>
-        <w:top w:w="0" w:type="dxa"/>
-        <w:left w:w="108" w:type="dxa"/>
-        <w:bottom w:w="0" w:type="dxa"/>
-        <w:right w:w="108" w:type="dxa"/>
-      </w:tblCellMar>
     </w:tblPr>
   </w:style>
 </w:styles>

</xml_diff>

<commit_message>
Doc: avances en modelo de diseño
</commit_message>
<xml_diff>
--- a/2. Etapa de elaboración/Iteración 2/Modelo de diseño/Modelo de Diseño_Vesta Risk Manager_T-Code.docx
+++ b/2. Etapa de elaboración/Iteración 2/Modelo de diseño/Modelo de Diseño_Vesta Risk Manager_T-Code.docx
@@ -437,7 +437,27 @@
                   <w:szCs w:val="36"/>
                   <w:lang w:val="es-AR"/>
                 </w:rPr>
-                <w:t>Vesta Risk Manager</w:t>
+                <w:t xml:space="preserve">Vesta </w:t>
+              </w:r>
+              <w:proofErr w:type="spellStart"/>
+              <w:r>
+                <w:rPr>
+                  <w:rFonts w:asciiTheme="majorHAnsi" w:eastAsiaTheme="majorEastAsia" w:hAnsiTheme="majorHAnsi" w:cstheme="majorBidi"/>
+                  <w:sz w:val="36"/>
+                  <w:szCs w:val="36"/>
+                  <w:lang w:val="es-AR"/>
+                </w:rPr>
+                <w:t>Risk</w:t>
+              </w:r>
+              <w:proofErr w:type="spellEnd"/>
+              <w:r>
+                <w:rPr>
+                  <w:rFonts w:asciiTheme="majorHAnsi" w:eastAsiaTheme="majorEastAsia" w:hAnsiTheme="majorHAnsi" w:cstheme="majorBidi"/>
+                  <w:sz w:val="36"/>
+                  <w:szCs w:val="36"/>
+                  <w:lang w:val="es-AR"/>
+                </w:rPr>
+                <w:t xml:space="preserve"> Manager</w:t>
               </w:r>
             </w:p>
           </w:sdtContent>
@@ -7624,8 +7644,21 @@
         <w:t xml:space="preserve"> nuestro proyecto</w:t>
       </w:r>
       <w:r>
-        <w:t>, Vesta Risk Manger</w:t>
-      </w:r>
+        <w:t xml:space="preserve">, Vesta </w:t>
+      </w:r>
+      <w:proofErr w:type="spellStart"/>
+      <w:r>
+        <w:t>Risk</w:t>
+      </w:r>
+      <w:proofErr w:type="spellEnd"/>
+      <w:r>
+        <w:t xml:space="preserve"> </w:t>
+      </w:r>
+      <w:proofErr w:type="spellStart"/>
+      <w:r>
+        <w:t>Manger</w:t>
+      </w:r>
+      <w:proofErr w:type="spellEnd"/>
       <w:r>
         <w:t xml:space="preserve">. </w:t>
       </w:r>
@@ -7662,10 +7695,26 @@
         <w:t xml:space="preserve">El propósito principal de este documento es proporcionar una visión clara y completa del diseño de </w:t>
       </w:r>
       <w:r>
-        <w:t>Vesta Risk Manager</w:t>
-      </w:r>
-      <w:r>
-        <w:t>. Sirve como un punto de referencia para todos los miembros del equipo de desarrollo, diseñadores, y stakeholders involucrados en el proyecto.</w:t>
+        <w:t xml:space="preserve">Vesta </w:t>
+      </w:r>
+      <w:proofErr w:type="spellStart"/>
+      <w:r>
+        <w:t>Risk</w:t>
+      </w:r>
+      <w:proofErr w:type="spellEnd"/>
+      <w:r>
+        <w:t xml:space="preserve"> Manager</w:t>
+      </w:r>
+      <w:r>
+        <w:t xml:space="preserve">. Sirve como un punto de referencia para todos los miembros del equipo de desarrollo, diseñadores, y </w:t>
+      </w:r>
+      <w:proofErr w:type="spellStart"/>
+      <w:r>
+        <w:t>stakeholders</w:t>
+      </w:r>
+      <w:proofErr w:type="spellEnd"/>
+      <w:r>
+        <w:t xml:space="preserve"> involucrados en el proyecto.</w:t>
       </w:r>
     </w:p>
     <w:p>
@@ -7692,10 +7741,26 @@
         <w:t>Este documento de Modelo de Diseño abarca la totalidad de</w:t>
       </w:r>
       <w:r>
-        <w:t xml:space="preserve"> Vesta Risk Manager, </w:t>
-      </w:r>
-      <w:r>
-        <w:t>incluyendo todos sus componentes, módulos y funcionalidades. El alcance se extiende a la arquitectura general del sistema, el diseño de la interfaz de usuario, la estructura de la base de datos, los componentes del back-end, las integraciones con sistemas externos, los flujos de datos y procesos principales, así como las consideraciones de seguridad y rendimiento.</w:t>
+        <w:t xml:space="preserve"> Vesta </w:t>
+      </w:r>
+      <w:proofErr w:type="spellStart"/>
+      <w:r>
+        <w:t>Risk</w:t>
+      </w:r>
+      <w:proofErr w:type="spellEnd"/>
+      <w:r>
+        <w:t xml:space="preserve"> Manager, </w:t>
+      </w:r>
+      <w:r>
+        <w:t>incluyendo todos sus componentes, módulos y funcionalidades. El alcance se extiende a la arquitectura general del sistema, el diseño de la interfaz de usuario, la estructura de la base de datos, los componentes del back-</w:t>
+      </w:r>
+      <w:proofErr w:type="spellStart"/>
+      <w:r>
+        <w:t>end</w:t>
+      </w:r>
+      <w:proofErr w:type="spellEnd"/>
+      <w:r>
+        <w:t>, las integraciones con sistemas externos, los flujos de datos y procesos principales, así como las consideraciones de seguridad y rendimiento.</w:t>
       </w:r>
     </w:p>
     <w:p>
@@ -7804,22 +7869,11 @@
     </w:p>
     <w:p>
       <w:pPr>
-        <w:pStyle w:val="PSI-Comentario"/>
-      </w:pPr>
-      <w:r>
-        <w:t xml:space="preserve">[En esta sección se identifican los objetos y subsistemas de diseño que intervienen en el caso </w:t>
-      </w:r>
-      <w:r>
-        <w:t xml:space="preserve"> d</w:t>
-      </w:r>
-      <w:r>
-        <w:t>e uso y sus relaciones.]</w:t>
-      </w:r>
-    </w:p>
-    <w:p>
-      <w:pPr>
-        <w:pStyle w:val="PSI-Comentario"/>
-      </w:pPr>
+        <w:ind w:left="0" w:firstLine="0"/>
+      </w:pPr>
+      <w:r>
+        <w:t>Será definido en la siguiente entrega.</w:t>
+      </w:r>
     </w:p>
     <w:p>
       <w:pPr>
@@ -7898,6 +7952,57 @@
     </w:p>
     <w:p>
       <w:pPr>
+        <w:pStyle w:val="MNormal"/>
+        <w:jc w:val="center"/>
+        <w:rPr>
+          <w:noProof/>
+        </w:rPr>
+      </w:pPr>
+      <w:r>
+        <w:rPr>
+          <w:b/>
+          <w:bCs/>
+          <w:noProof/>
+        </w:rPr>
+        <w:t xml:space="preserve">Fig. </w:t>
+      </w:r>
+      <w:r>
+        <w:rPr>
+          <w:b/>
+          <w:bCs/>
+          <w:noProof/>
+        </w:rPr>
+        <w:t>1</w:t>
+      </w:r>
+      <w:r>
+        <w:rPr>
+          <w:b/>
+          <w:bCs/>
+          <w:noProof/>
+        </w:rPr>
+        <w:t>.1</w:t>
+      </w:r>
+      <w:r>
+        <w:rPr>
+          <w:noProof/>
+        </w:rPr>
+        <w:t xml:space="preserve">: Diagrama de </w:t>
+      </w:r>
+      <w:r>
+        <w:rPr>
+          <w:noProof/>
+        </w:rPr>
+        <w:t>secuencia CU01</w:t>
+      </w:r>
+      <w:r>
+        <w:rPr>
+          <w:noProof/>
+        </w:rPr>
+        <w:t>.</w:t>
+      </w:r>
+    </w:p>
+    <w:p>
+      <w:pPr>
         <w:pStyle w:val="PSI-Ttulo3"/>
       </w:pPr>
       <w:bookmarkStart w:id="10" w:name="_Toc179102705"/>
@@ -7908,22 +8013,82 @@
     </w:p>
     <w:p>
       <w:pPr>
-        <w:pStyle w:val="PSI-Comentario"/>
-      </w:pPr>
-      <w:r>
-        <w:t>[</w:t>
-      </w:r>
-      <w:r>
-        <w:t>D</w:t>
-      </w:r>
-      <w:r>
-        <w:t>escripción escrita en términos de objetos y subsistemas de diseño, que explica y complementa el diagrama de interacción y sus niveles.]</w:t>
-      </w:r>
-    </w:p>
-    <w:p>
-      <w:pPr>
-        <w:pStyle w:val="PSI-Comentario"/>
-      </w:pPr>
+        <w:ind w:left="0" w:firstLine="0"/>
+      </w:pPr>
+      <w:r>
+        <w:t>El proceso comienza cuando el Usuario</w:t>
+      </w:r>
+      <w:r>
+        <w:t xml:space="preserve"> (puede ser Administrador, Líder o Desarrollador)</w:t>
+      </w:r>
+      <w:r>
+        <w:t xml:space="preserve"> inicia sesión con Google a través de </w:t>
+      </w:r>
+      <w:proofErr w:type="spellStart"/>
+      <w:r>
+        <w:t>UARGflow</w:t>
+      </w:r>
+      <w:proofErr w:type="spellEnd"/>
+      <w:r>
+        <w:t>. Este subsistema actúa como intermediario, enviando una solicitud de validación a la Base de Datos (BDD).</w:t>
+      </w:r>
+    </w:p>
+    <w:p>
+      <w:pPr>
+        <w:ind w:left="0" w:firstLine="0"/>
+        <w:rPr>
+          <w:lang w:val="es-AR"/>
+        </w:rPr>
+      </w:pPr>
+      <w:r>
+        <w:rPr>
+          <w:lang w:val="es-AR"/>
+        </w:rPr>
+        <w:t xml:space="preserve">La BDD verifica si la cuenta de Google está vinculada al sistema </w:t>
+      </w:r>
+      <w:proofErr w:type="spellStart"/>
+      <w:r>
+        <w:rPr>
+          <w:lang w:val="es-AR"/>
+        </w:rPr>
+        <w:t>UARGflow</w:t>
+      </w:r>
+      <w:proofErr w:type="spellEnd"/>
+      <w:r>
+        <w:rPr>
+          <w:lang w:val="es-AR"/>
+        </w:rPr>
+        <w:t>. Esta verificación resulta en dos posibles escenarios: acceso concedido o denegado.</w:t>
+      </w:r>
+    </w:p>
+    <w:p>
+      <w:pPr>
+        <w:ind w:left="0" w:firstLine="0"/>
+        <w:rPr>
+          <w:lang w:val="es-AR"/>
+        </w:rPr>
+      </w:pPr>
+      <w:r>
+        <w:rPr>
+          <w:lang w:val="es-AR"/>
+        </w:rPr>
+        <w:lastRenderedPageBreak/>
+        <w:t xml:space="preserve">En caso de acceso concedido, la BDD informa a </w:t>
+      </w:r>
+      <w:proofErr w:type="spellStart"/>
+      <w:r>
+        <w:rPr>
+          <w:lang w:val="es-AR"/>
+        </w:rPr>
+        <w:t>UARGflow</w:t>
+      </w:r>
+      <w:proofErr w:type="spellEnd"/>
+      <w:r>
+        <w:rPr>
+          <w:lang w:val="es-AR"/>
+        </w:rPr>
+        <w:t>, que a su vez notifica al Usuario. Si el acceso es denegado, se sigue el mismo flujo de comunicación, pero el Usuario tiene la opción de reintentar el inicio de sesión.</w:t>
+      </w:r>
     </w:p>
     <w:p>
       <w:pPr>
@@ -7931,23 +8096,40 @@
       </w:pPr>
       <w:bookmarkStart w:id="11" w:name="_Toc179102706"/>
       <w:r>
-        <w:lastRenderedPageBreak/>
         <w:t>Requerimientos especiales o de implementación</w:t>
       </w:r>
       <w:bookmarkEnd w:id="11"/>
     </w:p>
     <w:p>
       <w:pPr>
-        <w:pStyle w:val="PSI-Comentario"/>
-      </w:pPr>
-      <w:r>
-        <w:t>[</w:t>
-      </w:r>
-      <w:r>
-        <w:t>D</w:t>
-      </w:r>
-      <w:r>
-        <w:t>escripción que recoge los requerimientos (no funcionales) en la realización de un caso de uso.]</w:t>
+        <w:pStyle w:val="Prrafodelista"/>
+        <w:numPr>
+          <w:ilvl w:val="0"/>
+          <w:numId w:val="16"/>
+        </w:numPr>
+        <w:jc w:val="both"/>
+      </w:pPr>
+      <w:bookmarkStart w:id="12" w:name="_Toc179102707"/>
+      <w:r>
+        <w:rPr>
+          <w:b/>
+          <w:bCs/>
+        </w:rPr>
+        <w:t>(RNF04):</w:t>
+      </w:r>
+      <w:r>
+        <w:t xml:space="preserve"> </w:t>
+      </w:r>
+      <w:r>
+        <w:t xml:space="preserve">El sistema deberá ser integrado con </w:t>
+      </w:r>
+      <w:proofErr w:type="spellStart"/>
+      <w:r>
+        <w:t>UARGflow</w:t>
+      </w:r>
+      <w:proofErr w:type="spellEnd"/>
+      <w:r>
+        <w:t xml:space="preserve"> para el inicio de sesión de los usuarios.</w:t>
       </w:r>
     </w:p>
     <w:p>
@@ -7955,34 +8137,36 @@
         <w:pStyle w:val="PSI-Ttulo2"/>
         <w:ind w:left="0" w:firstLine="0"/>
       </w:pPr>
-      <w:bookmarkStart w:id="12" w:name="_Toc179102707"/>
+      <w:r>
+        <w:t>Caso de Uso 2: Administrar acceso al sistema</w:t>
+      </w:r>
+      <w:bookmarkEnd w:id="12"/>
+    </w:p>
+    <w:p>
+      <w:pPr>
+        <w:pStyle w:val="PSI-Ttulo3"/>
+      </w:pPr>
+      <w:bookmarkStart w:id="13" w:name="_Toc179102708"/>
+      <w:r>
+        <w:t>Diagrama de paquetes</w:t>
+      </w:r>
+      <w:bookmarkEnd w:id="13"/>
+    </w:p>
+    <w:p>
+      <w:pPr>
+        <w:ind w:left="0" w:firstLine="0"/>
+      </w:pPr>
+      <w:r>
+        <w:t>Será definido en la siguiente entrega.</w:t>
+      </w:r>
+    </w:p>
+    <w:p>
+      <w:pPr>
+        <w:pStyle w:val="PSI-Ttulo3"/>
+      </w:pPr>
+      <w:bookmarkStart w:id="14" w:name="_Toc179102709"/>
       <w:r>
         <w:lastRenderedPageBreak/>
-        <w:t>Caso de Uso 2: Administrar acceso al sistema</w:t>
-      </w:r>
-      <w:bookmarkEnd w:id="12"/>
-    </w:p>
-    <w:p>
-      <w:pPr>
-        <w:pStyle w:val="PSI-Ttulo3"/>
-      </w:pPr>
-      <w:bookmarkStart w:id="13" w:name="_Toc179102708"/>
-      <w:r>
-        <w:t>Diagrama de paquetes</w:t>
-      </w:r>
-      <w:bookmarkEnd w:id="13"/>
-    </w:p>
-    <w:p>
-      <w:pPr>
-        <w:pStyle w:val="PSI-Ttulo3"/>
-      </w:pPr>
-    </w:p>
-    <w:p>
-      <w:pPr>
-        <w:pStyle w:val="PSI-Ttulo3"/>
-      </w:pPr>
-      <w:bookmarkStart w:id="14" w:name="_Toc179102709"/>
-      <w:r>
         <w:t>Diagrama de Interacción</w:t>
       </w:r>
       <w:bookmarkEnd w:id="14"/>
@@ -8000,11 +8184,10 @@
           <w:noProof/>
           <w:lang w:eastAsia="es-AR"/>
         </w:rPr>
-        <w:lastRenderedPageBreak/>
         <w:drawing>
-          <wp:inline distT="0" distB="0" distL="0" distR="0" wp14:anchorId="4367BACF" wp14:editId="71636618">
-            <wp:extent cx="4108450" cy="8807450"/>
-            <wp:effectExtent l="0" t="0" r="6350" b="0"/>
+          <wp:inline distT="0" distB="0" distL="0" distR="0" wp14:anchorId="4367BACF" wp14:editId="15C12D93">
+            <wp:extent cx="3838575" cy="8228907"/>
+            <wp:effectExtent l="0" t="0" r="0" b="1270"/>
             <wp:docPr id="6" name="Imagen 6" descr="C:\Users\Usuario\Downloads\RPN1RJ~1.PNG"/>
             <wp:cNvGraphicFramePr>
               <a:graphicFrameLocks xmlns:a="http://schemas.openxmlformats.org/drawingml/2006/main" noChangeAspect="1"/>
@@ -8034,7 +8217,7 @@
                   <pic:spPr bwMode="auto">
                     <a:xfrm>
                       <a:off x="0" y="0"/>
-                      <a:ext cx="4108450" cy="8807450"/>
+                      <a:ext cx="3844246" cy="8241064"/>
                     </a:xfrm>
                     <a:prstGeom prst="rect">
                       <a:avLst/>
@@ -8053,6 +8236,65 @@
     </w:p>
     <w:p>
       <w:pPr>
+        <w:pStyle w:val="MNormal"/>
+        <w:jc w:val="center"/>
+        <w:rPr>
+          <w:noProof/>
+        </w:rPr>
+      </w:pPr>
+      <w:r>
+        <w:rPr>
+          <w:b/>
+          <w:bCs/>
+          <w:noProof/>
+        </w:rPr>
+        <w:t xml:space="preserve">Fig. </w:t>
+      </w:r>
+      <w:r>
+        <w:rPr>
+          <w:b/>
+          <w:bCs/>
+          <w:noProof/>
+        </w:rPr>
+        <w:t>1</w:t>
+      </w:r>
+      <w:r>
+        <w:rPr>
+          <w:b/>
+          <w:bCs/>
+          <w:noProof/>
+        </w:rPr>
+        <w:t>.</w:t>
+      </w:r>
+      <w:r>
+        <w:rPr>
+          <w:b/>
+          <w:bCs/>
+          <w:noProof/>
+        </w:rPr>
+        <w:t>2</w:t>
+      </w:r>
+      <w:r>
+        <w:rPr>
+          <w:noProof/>
+        </w:rPr>
+        <w:t>: Diagrama de secuencia CU0</w:t>
+      </w:r>
+      <w:r>
+        <w:rPr>
+          <w:noProof/>
+        </w:rPr>
+        <w:t>2</w:t>
+      </w:r>
+      <w:r>
+        <w:rPr>
+          <w:noProof/>
+        </w:rPr>
+        <w:t>.</w:t>
+      </w:r>
+    </w:p>
+    <w:p>
+      <w:pPr>
         <w:pStyle w:val="PSI-Ttulo3"/>
       </w:pPr>
       <w:bookmarkStart w:id="15" w:name="_Toc179102710"/>
@@ -8064,8 +8306,21 @@
     </w:p>
     <w:p>
       <w:pPr>
-        <w:pStyle w:val="PSI-Comentario"/>
-      </w:pPr>
+        <w:ind w:left="0" w:firstLine="0"/>
+        <w:jc w:val="both"/>
+      </w:pPr>
+      <w:r>
+        <w:t>El Administrador interactúa con la Interfaz de registro para gestionar usuarios. El proceso incluye tres operaciones principales: registrar, eliminar y modificar usuarios. En cada operación, la Interfaz de registro actúa como intermediario entre el Administrador y la Base de Datos (BDD).</w:t>
+      </w:r>
+    </w:p>
+    <w:p>
+      <w:pPr>
+        <w:ind w:left="0" w:firstLine="0"/>
+        <w:jc w:val="both"/>
+      </w:pPr>
+      <w:r>
+        <w:t>Para el registro, se recopilan datos del nuevo usuario, se envían a la BDD y se vinculan al usuario. Para la eliminación, se selecciona un usuario de la lista y se confirma la acción. La modificación implica seleccionar un usuario, editar sus datos y confirmar los cambios.</w:t>
+      </w:r>
     </w:p>
     <w:p>
       <w:pPr>
@@ -8073,7 +8328,6 @@
       </w:pPr>
       <w:bookmarkStart w:id="16" w:name="_Toc179102711"/>
       <w:r>
-        <w:lastRenderedPageBreak/>
         <w:t>Requerimientos especiales o de implementación</w:t>
       </w:r>
       <w:bookmarkEnd w:id="16"/>
@@ -8106,15 +8360,19 @@
     </w:p>
     <w:p>
       <w:pPr>
+        <w:ind w:left="0" w:firstLine="0"/>
+      </w:pPr>
+      <w:r>
+        <w:t>Será definido en la siguiente entrega.</w:t>
+      </w:r>
+    </w:p>
+    <w:p>
+      <w:pPr>
         <w:pStyle w:val="PSI-Ttulo3"/>
       </w:pPr>
-    </w:p>
-    <w:p>
-      <w:pPr>
-        <w:pStyle w:val="PSI-Ttulo3"/>
-      </w:pPr>
       <w:bookmarkStart w:id="19" w:name="_Toc179102714"/>
       <w:r>
+        <w:lastRenderedPageBreak/>
         <w:t>Diagrama de Interacción</w:t>
       </w:r>
       <w:bookmarkEnd w:id="19"/>
@@ -8131,11 +8389,10 @@
           <w:noProof/>
           <w:lang w:eastAsia="es-AR"/>
         </w:rPr>
-        <w:lastRenderedPageBreak/>
         <w:drawing>
-          <wp:inline distT="0" distB="0" distL="0" distR="0" wp14:anchorId="0D4F77E6" wp14:editId="309369BE">
-            <wp:extent cx="5384800" cy="8813800"/>
-            <wp:effectExtent l="0" t="0" r="6350" b="6350"/>
+          <wp:inline distT="0" distB="0" distL="0" distR="0" wp14:anchorId="0D4F77E6" wp14:editId="0723D75B">
+            <wp:extent cx="5038725" cy="8247347"/>
+            <wp:effectExtent l="0" t="0" r="0" b="1905"/>
             <wp:docPr id="7" name="Imagen 7" descr="C:\Users\Usuario\Downloads\TPNDJX~1.PNG"/>
             <wp:cNvGraphicFramePr>
               <a:graphicFrameLocks xmlns:a="http://schemas.openxmlformats.org/drawingml/2006/main" noChangeAspect="1"/>
@@ -8165,7 +8422,7 @@
                   <pic:spPr bwMode="auto">
                     <a:xfrm>
                       <a:off x="0" y="0"/>
-                      <a:ext cx="5384800" cy="8813800"/>
+                      <a:ext cx="5044355" cy="8256563"/>
                     </a:xfrm>
                     <a:prstGeom prst="rect">
                       <a:avLst/>
@@ -8184,19 +8441,99 @@
     </w:p>
     <w:p>
       <w:pPr>
+        <w:pStyle w:val="MNormal"/>
+        <w:jc w:val="center"/>
+        <w:rPr>
+          <w:noProof/>
+        </w:rPr>
+      </w:pPr>
+      <w:r>
+        <w:rPr>
+          <w:b/>
+          <w:bCs/>
+          <w:noProof/>
+        </w:rPr>
+        <w:t xml:space="preserve">Fig. </w:t>
+      </w:r>
+      <w:r>
+        <w:rPr>
+          <w:b/>
+          <w:bCs/>
+          <w:noProof/>
+        </w:rPr>
+        <w:t>1</w:t>
+      </w:r>
+      <w:r>
+        <w:rPr>
+          <w:b/>
+          <w:bCs/>
+          <w:noProof/>
+        </w:rPr>
+        <w:t>.</w:t>
+      </w:r>
+      <w:r>
+        <w:rPr>
+          <w:b/>
+          <w:bCs/>
+          <w:noProof/>
+        </w:rPr>
+        <w:t>3</w:t>
+      </w:r>
+      <w:r>
+        <w:rPr>
+          <w:noProof/>
+        </w:rPr>
+        <w:t>: Diagrama de secuencia CU0</w:t>
+      </w:r>
+      <w:r>
+        <w:rPr>
+          <w:noProof/>
+        </w:rPr>
+        <w:t>3</w:t>
+      </w:r>
+      <w:r>
+        <w:rPr>
+          <w:noProof/>
+        </w:rPr>
+        <w:t>.</w:t>
+      </w:r>
+    </w:p>
+    <w:p>
+      <w:pPr>
+        <w:pStyle w:val="MNormal"/>
+        <w:jc w:val="center"/>
+        <w:rPr>
+          <w:noProof/>
+        </w:rPr>
+      </w:pPr>
+    </w:p>
+    <w:p>
+      <w:pPr>
         <w:pStyle w:val="PSI-Ttulo3"/>
       </w:pPr>
       <w:bookmarkStart w:id="20" w:name="_Toc179102715"/>
       <w:r>
-        <w:lastRenderedPageBreak/>
         <w:t>Diseño de Flujo de eventos</w:t>
       </w:r>
       <w:bookmarkEnd w:id="20"/>
     </w:p>
     <w:p>
       <w:pPr>
-        <w:pStyle w:val="PSI-Comentario"/>
-      </w:pPr>
+        <w:ind w:left="0" w:firstLine="0"/>
+        <w:jc w:val="both"/>
+      </w:pPr>
+      <w:r>
+        <w:t>El Administrador utiliza la Interfaz Principal para acceder a las opciones de crear o modificar proyectos. Para crear un proyecto, se completa un formulario con detalles como nombre, fechas y participantes. Para modificar, se selecciona un proyecto existente y se editan sus datos.</w:t>
+      </w:r>
+    </w:p>
+    <w:p>
+      <w:pPr>
+        <w:ind w:left="0" w:firstLine="0"/>
+        <w:jc w:val="both"/>
+      </w:pPr>
+      <w:r>
+        <w:t>La Interfaz de proyectos media entre el Administrador y la BDD, gestionando la entrada de datos y las confirmaciones. La BDD almacena y actualiza la información del proyecto, mientras que el objeto Proyecto se utiliza para vincular los datos.</w:t>
+      </w:r>
     </w:p>
     <w:p>
       <w:pPr>
@@ -8236,15 +8573,19 @@
     </w:p>
     <w:p>
       <w:pPr>
+        <w:ind w:left="0" w:firstLine="0"/>
+      </w:pPr>
+      <w:r>
+        <w:t>Será definido en la siguiente entrega.</w:t>
+      </w:r>
+    </w:p>
+    <w:p>
+      <w:pPr>
         <w:pStyle w:val="PSI-Ttulo3"/>
       </w:pPr>
-    </w:p>
-    <w:p>
-      <w:pPr>
-        <w:pStyle w:val="PSI-Ttulo3"/>
-      </w:pPr>
       <w:bookmarkStart w:id="24" w:name="_Toc179102719"/>
       <w:r>
+        <w:lastRenderedPageBreak/>
         <w:t>Diagrama de Interacción</w:t>
       </w:r>
       <w:bookmarkEnd w:id="24"/>
@@ -8255,6 +8596,10 @@
     <w:p>
       <w:pPr>
         <w:pStyle w:val="PSI-Comentario"/>
+        <w:rPr>
+          <w:noProof/>
+          <w:lang w:eastAsia="es-AR"/>
+        </w:rPr>
       </w:pPr>
       <w:r>
         <w:rPr>
@@ -8289,6 +8634,74 @@
     </w:p>
     <w:p>
       <w:pPr>
+        <w:pStyle w:val="MNormal"/>
+        <w:jc w:val="center"/>
+        <w:rPr>
+          <w:noProof/>
+        </w:rPr>
+      </w:pPr>
+      <w:r>
+        <w:rPr>
+          <w:b/>
+          <w:bCs/>
+          <w:noProof/>
+        </w:rPr>
+        <w:t xml:space="preserve">Fig. </w:t>
+      </w:r>
+      <w:r>
+        <w:rPr>
+          <w:b/>
+          <w:bCs/>
+          <w:noProof/>
+        </w:rPr>
+        <w:t>1</w:t>
+      </w:r>
+      <w:r>
+        <w:rPr>
+          <w:b/>
+          <w:bCs/>
+          <w:noProof/>
+        </w:rPr>
+        <w:t>.</w:t>
+      </w:r>
+      <w:r>
+        <w:rPr>
+          <w:b/>
+          <w:bCs/>
+          <w:noProof/>
+        </w:rPr>
+        <w:t>4</w:t>
+      </w:r>
+      <w:r>
+        <w:rPr>
+          <w:noProof/>
+        </w:rPr>
+        <w:t>: Diagrama de secuencia CU0</w:t>
+      </w:r>
+      <w:r>
+        <w:rPr>
+          <w:noProof/>
+        </w:rPr>
+        <w:t>4</w:t>
+      </w:r>
+      <w:r>
+        <w:rPr>
+          <w:noProof/>
+        </w:rPr>
+        <w:t>.</w:t>
+      </w:r>
+    </w:p>
+    <w:p>
+      <w:pPr>
+        <w:pStyle w:val="PSI-Comentario"/>
+        <w:ind w:left="0" w:firstLine="0"/>
+        <w:rPr>
+          <w:lang w:val="es-ES"/>
+        </w:rPr>
+      </w:pPr>
+    </w:p>
+    <w:p>
+      <w:pPr>
         <w:pStyle w:val="PSI-Ttulo3"/>
       </w:pPr>
       <w:bookmarkStart w:id="25" w:name="_Toc179102720"/>
@@ -8299,8 +8712,21 @@
     </w:p>
     <w:p>
       <w:pPr>
-        <w:pStyle w:val="PSI-Comentario"/>
-      </w:pPr>
+        <w:ind w:left="0" w:firstLine="0"/>
+        <w:jc w:val="both"/>
+      </w:pPr>
+      <w:r>
+        <w:t>Tanto el Líder del proyecto como el Desarrollador pueden añadir riesgos a través de la Lista de riesgos. El proceso implica seleccionar un proyecto, completar un formulario con detalles del riesgo y guardar los cambios.</w:t>
+      </w:r>
+    </w:p>
+    <w:p>
+      <w:pPr>
+        <w:ind w:left="0" w:firstLine="0"/>
+        <w:jc w:val="both"/>
+      </w:pPr>
+      <w:r>
+        <w:t>La interfaz interactúa con la BDD para consultar proyectos y almacenar nuevos riesgos. El diseño incluye la opción de cancelar y manejo de excepciones para datos incompletos.</w:t>
+      </w:r>
     </w:p>
     <w:p>
       <w:pPr>
@@ -8341,8 +8767,11 @@
     </w:p>
     <w:p>
       <w:pPr>
-        <w:pStyle w:val="PSI-Ttulo3"/>
-      </w:pPr>
+        <w:ind w:left="0" w:firstLine="0"/>
+      </w:pPr>
+      <w:r>
+        <w:t>Será definido en la siguiente entrega.</w:t>
+      </w:r>
     </w:p>
     <w:p>
       <w:pPr>
@@ -8371,6 +8800,74 @@
     </w:p>
     <w:p>
       <w:pPr>
+        <w:pStyle w:val="MNormal"/>
+        <w:jc w:val="center"/>
+        <w:rPr>
+          <w:noProof/>
+        </w:rPr>
+      </w:pPr>
+      <w:r>
+        <w:rPr>
+          <w:b/>
+          <w:bCs/>
+          <w:noProof/>
+        </w:rPr>
+        <w:t xml:space="preserve">Fig. </w:t>
+      </w:r>
+      <w:r>
+        <w:rPr>
+          <w:b/>
+          <w:bCs/>
+          <w:noProof/>
+        </w:rPr>
+        <w:t>1</w:t>
+      </w:r>
+      <w:r>
+        <w:rPr>
+          <w:b/>
+          <w:bCs/>
+          <w:noProof/>
+        </w:rPr>
+        <w:t>.</w:t>
+      </w:r>
+      <w:r>
+        <w:rPr>
+          <w:b/>
+          <w:bCs/>
+          <w:noProof/>
+        </w:rPr>
+        <w:t>5</w:t>
+      </w:r>
+      <w:r>
+        <w:rPr>
+          <w:noProof/>
+        </w:rPr>
+        <w:t>: Diagrama de secuencia CU0</w:t>
+      </w:r>
+      <w:r>
+        <w:rPr>
+          <w:noProof/>
+        </w:rPr>
+        <w:t>5</w:t>
+      </w:r>
+      <w:r>
+        <w:rPr>
+          <w:noProof/>
+        </w:rPr>
+        <w:t>.</w:t>
+      </w:r>
+    </w:p>
+    <w:p>
+      <w:pPr>
+        <w:pStyle w:val="MNormal"/>
+        <w:jc w:val="center"/>
+        <w:rPr>
+          <w:noProof/>
+        </w:rPr>
+      </w:pPr>
+    </w:p>
+    <w:p>
+      <w:pPr>
         <w:pStyle w:val="PSI-Ttulo3"/>
       </w:pPr>
       <w:bookmarkStart w:id="30" w:name="_Toc179102725"/>
@@ -8381,8 +8878,22 @@
     </w:p>
     <w:p>
       <w:pPr>
-        <w:pStyle w:val="PSI-Comentario"/>
-      </w:pPr>
+        <w:ind w:left="0" w:firstLine="0"/>
+        <w:jc w:val="both"/>
+      </w:pPr>
+      <w:r>
+        <w:t>El Líder del proyecto puede modificar la lista de riesgos a través de la interfaz correspondiente. El proceso implica editar los datos existentes y guardar los cambios.</w:t>
+      </w:r>
+    </w:p>
+    <w:p>
+      <w:pPr>
+        <w:ind w:left="0" w:firstLine="0"/>
+        <w:jc w:val="both"/>
+      </w:pPr>
+      <w:r>
+        <w:lastRenderedPageBreak/>
+        <w:t>La interfaz consulta y actualiza la información en la BDD, actualizando la vista previa de la lista de riesgos. Se incluyen opciones para guardar o cancelar los cambios, así como manejo de excepciones para datos incompletos.</w:t>
+      </w:r>
     </w:p>
     <w:p>
       <w:pPr>
@@ -8390,7 +8901,6 @@
       </w:pPr>
       <w:bookmarkStart w:id="31" w:name="_Toc179102726"/>
       <w:r>
-        <w:lastRenderedPageBreak/>
         <w:t>Requerimientos especiales o de implementación</w:t>
       </w:r>
       <w:bookmarkEnd w:id="31"/>
@@ -8423,15 +8933,19 @@
     </w:p>
     <w:p>
       <w:pPr>
+        <w:ind w:left="0" w:firstLine="0"/>
+      </w:pPr>
+      <w:r>
+        <w:t>Será definido en la siguiente entrega.</w:t>
+      </w:r>
+    </w:p>
+    <w:p>
+      <w:pPr>
         <w:pStyle w:val="PSI-Ttulo3"/>
       </w:pPr>
-    </w:p>
-    <w:p>
-      <w:pPr>
-        <w:pStyle w:val="PSI-Ttulo3"/>
-      </w:pPr>
       <w:bookmarkStart w:id="34" w:name="_Toc179102729"/>
       <w:r>
+        <w:lastRenderedPageBreak/>
         <w:t>Diagrama de Interacción</w:t>
       </w:r>
       <w:bookmarkEnd w:id="34"/>
@@ -8442,15 +8956,19 @@
     <w:p>
       <w:pPr>
         <w:pStyle w:val="PSI-Comentario"/>
-      </w:pPr>
-      <w:r>
+        <w:jc w:val="center"/>
         <w:rPr>
           <w:noProof/>
           <w:lang w:eastAsia="es-AR"/>
         </w:rPr>
-        <w:lastRenderedPageBreak/>
+      </w:pPr>
+      <w:r>
+        <w:rPr>
+          <w:noProof/>
+          <w:lang w:eastAsia="es-AR"/>
+        </w:rPr>
         <w:pict w14:anchorId="2EF03B9B">
-          <v:shape id="_x0000_i1027" type="#_x0000_t75" style="width:424.5pt;height:638.25pt">
+          <v:shape id="_x0000_i1027" type="#_x0000_t75" style="width:401.25pt;height:603pt">
             <v:imagedata r:id="rId17" o:title="6"/>
           </v:shape>
         </w:pict>
@@ -8458,18 +8976,97 @@
     </w:p>
     <w:p>
       <w:pPr>
+        <w:pStyle w:val="MNormal"/>
+        <w:jc w:val="center"/>
+        <w:rPr>
+          <w:noProof/>
+        </w:rPr>
+      </w:pPr>
+      <w:r>
+        <w:rPr>
+          <w:b/>
+          <w:bCs/>
+          <w:noProof/>
+        </w:rPr>
+        <w:t xml:space="preserve">Fig. </w:t>
+      </w:r>
+      <w:r>
+        <w:rPr>
+          <w:b/>
+          <w:bCs/>
+          <w:noProof/>
+        </w:rPr>
+        <w:t>1</w:t>
+      </w:r>
+      <w:r>
+        <w:rPr>
+          <w:b/>
+          <w:bCs/>
+          <w:noProof/>
+        </w:rPr>
+        <w:t>.1</w:t>
+      </w:r>
+      <w:r>
+        <w:rPr>
+          <w:noProof/>
+        </w:rPr>
+        <w:t>6</w:t>
+      </w:r>
+      <w:r>
+        <w:rPr>
+          <w:noProof/>
+        </w:rPr>
+        <w:t xml:space="preserve"> Diagrama de secuencia CU0</w:t>
+      </w:r>
+      <w:r>
+        <w:rPr>
+          <w:noProof/>
+        </w:rPr>
+        <w:t>6</w:t>
+      </w:r>
+      <w:r>
+        <w:rPr>
+          <w:noProof/>
+        </w:rPr>
+        <w:t>.</w:t>
+      </w:r>
+    </w:p>
+    <w:p>
+      <w:pPr>
+        <w:pStyle w:val="PSI-Comentario"/>
+        <w:rPr>
+          <w:lang w:val="es-ES"/>
+        </w:rPr>
+      </w:pPr>
+    </w:p>
+    <w:p>
+      <w:pPr>
         <w:pStyle w:val="PSI-Ttulo3"/>
       </w:pPr>
       <w:bookmarkStart w:id="35" w:name="_Toc179102730"/>
       <w:r>
+        <w:lastRenderedPageBreak/>
         <w:t>Diseño de Flujo de eventos</w:t>
       </w:r>
       <w:bookmarkEnd w:id="35"/>
     </w:p>
     <w:p>
       <w:pPr>
-        <w:pStyle w:val="PSI-Comentario"/>
-      </w:pPr>
+        <w:ind w:left="0" w:firstLine="0"/>
+        <w:jc w:val="both"/>
+      </w:pPr>
+      <w:r>
+        <w:t>El Administrador del proyecto puede crear nuevas categorías de riesgos o modificar las existentes. La interfaz Lista de riesgos muestra las categorías actuales y permite la edición.</w:t>
+      </w:r>
+    </w:p>
+    <w:p>
+      <w:pPr>
+        <w:ind w:left="0" w:firstLine="0"/>
+        <w:jc w:val="both"/>
+      </w:pPr>
+      <w:r>
+        <w:t>Para crear o modificar categorías, se utilizan formularios específicos. La BDD almacena y actualiza la información de las categorías. El diseño incluye opciones para guardar o cancelar los cambios en ambas operaciones.</w:t>
+      </w:r>
     </w:p>
     <w:p>
       <w:pPr>
@@ -8477,7 +9074,6 @@
       </w:pPr>
       <w:bookmarkStart w:id="36" w:name="_Toc179102731"/>
       <w:r>
-        <w:lastRenderedPageBreak/>
         <w:t>Requerimientos especiales o de implementación</w:t>
       </w:r>
       <w:bookmarkEnd w:id="36"/>
@@ -8510,13 +9106,16 @@
     </w:p>
     <w:p>
       <w:pPr>
+        <w:ind w:left="0" w:firstLine="0"/>
+      </w:pPr>
+      <w:r>
+        <w:t>Será definido en la siguiente entrega.</w:t>
+      </w:r>
+    </w:p>
+    <w:p>
+      <w:pPr>
         <w:pStyle w:val="PSI-Ttulo3"/>
       </w:pPr>
-    </w:p>
-    <w:p>
-      <w:pPr>
-        <w:pStyle w:val="PSI-Ttulo3"/>
-      </w:pPr>
       <w:bookmarkStart w:id="39" w:name="_Toc179102734"/>
       <w:r>
         <w:t>Diagrama de Interacción</w:t>
@@ -8529,6 +9128,10 @@
     <w:p>
       <w:pPr>
         <w:pStyle w:val="PSI-Comentario"/>
+        <w:rPr>
+          <w:noProof/>
+          <w:lang w:eastAsia="es-AR"/>
+        </w:rPr>
       </w:pPr>
       <w:r>
         <w:rPr>
@@ -8544,18 +9147,99 @@
     </w:p>
     <w:p>
       <w:pPr>
+        <w:pStyle w:val="MNormal"/>
+        <w:jc w:val="center"/>
+        <w:rPr>
+          <w:noProof/>
+        </w:rPr>
+      </w:pPr>
+      <w:r>
+        <w:rPr>
+          <w:b/>
+          <w:bCs/>
+          <w:noProof/>
+        </w:rPr>
+        <w:t xml:space="preserve">Fig. </w:t>
+      </w:r>
+      <w:r>
+        <w:rPr>
+          <w:b/>
+          <w:bCs/>
+          <w:noProof/>
+        </w:rPr>
+        <w:t>1</w:t>
+      </w:r>
+      <w:r>
+        <w:rPr>
+          <w:b/>
+          <w:bCs/>
+          <w:noProof/>
+        </w:rPr>
+        <w:t>.</w:t>
+      </w:r>
+      <w:r>
+        <w:rPr>
+          <w:b/>
+          <w:bCs/>
+          <w:noProof/>
+        </w:rPr>
+        <w:t>7</w:t>
+      </w:r>
+      <w:r>
+        <w:rPr>
+          <w:noProof/>
+        </w:rPr>
+        <w:t>: Diagrama de secuencia CU0</w:t>
+      </w:r>
+      <w:r>
+        <w:rPr>
+          <w:noProof/>
+        </w:rPr>
+        <w:t>7</w:t>
+      </w:r>
+      <w:r>
+        <w:rPr>
+          <w:noProof/>
+        </w:rPr>
+        <w:t>.</w:t>
+      </w:r>
+    </w:p>
+    <w:p>
+      <w:pPr>
+        <w:pStyle w:val="PSI-Comentario"/>
+        <w:rPr>
+          <w:lang w:val="es-ES"/>
+        </w:rPr>
+      </w:pPr>
+    </w:p>
+    <w:p>
+      <w:pPr>
         <w:pStyle w:val="PSI-Ttulo3"/>
       </w:pPr>
       <w:bookmarkStart w:id="40" w:name="_Toc179102735"/>
       <w:r>
+        <w:lastRenderedPageBreak/>
         <w:t>Diseño de Flujo de eventos</w:t>
       </w:r>
       <w:bookmarkEnd w:id="40"/>
     </w:p>
     <w:p>
       <w:pPr>
-        <w:pStyle w:val="PSI-Comentario"/>
-      </w:pPr>
+        <w:ind w:left="0" w:firstLine="0"/>
+        <w:jc w:val="both"/>
+      </w:pPr>
+      <w:r>
+        <w:t>El Líder del proyecto y el Desarrollador pueden realizar evaluaciones de riesgos. El proceso implica completar un formulario con detalles como impacto, probabilidad y efectividad de planes.</w:t>
+      </w:r>
+    </w:p>
+    <w:p>
+      <w:pPr>
+        <w:ind w:left="0" w:firstLine="0"/>
+        <w:jc w:val="both"/>
+      </w:pPr>
+      <w:r>
+        <w:t>La interfaz interactúa con la BDD para obtener y guardar los datos de evaluación. La BDD actualiza el factor de riesgo basado en la evaluación. Se incluyen opciones para guardar o cancelar, y manejo de excepciones para datos incompletos.</w:t>
+      </w:r>
     </w:p>
     <w:p>
       <w:pPr>
@@ -8563,7 +9247,6 @@
       </w:pPr>
       <w:bookmarkStart w:id="41" w:name="_Toc179102736"/>
       <w:r>
-        <w:lastRenderedPageBreak/>
         <w:t>Requerimientos especiales o de implementación</w:t>
       </w:r>
       <w:bookmarkEnd w:id="41"/>
@@ -8596,13 +9279,16 @@
     </w:p>
     <w:p>
       <w:pPr>
+        <w:ind w:left="0" w:firstLine="0"/>
+      </w:pPr>
+      <w:r>
+        <w:t>Será definido en la siguiente entrega.</w:t>
+      </w:r>
+    </w:p>
+    <w:p>
+      <w:pPr>
         <w:pStyle w:val="PSI-Ttulo3"/>
       </w:pPr>
-    </w:p>
-    <w:p>
-      <w:pPr>
-        <w:pStyle w:val="PSI-Ttulo3"/>
-      </w:pPr>
       <w:bookmarkStart w:id="44" w:name="_Toc179102739"/>
       <w:r>
         <w:t>Diagrama de Interacción</w:t>
@@ -8615,6 +9301,10 @@
     <w:p>
       <w:pPr>
         <w:pStyle w:val="PSI-Comentario"/>
+        <w:rPr>
+          <w:noProof/>
+          <w:lang w:eastAsia="es-AR"/>
+        </w:rPr>
       </w:pPr>
       <w:r>
         <w:rPr>
@@ -8630,18 +9320,97 @@
     </w:p>
     <w:p>
       <w:pPr>
+        <w:pStyle w:val="MNormal"/>
+        <w:jc w:val="center"/>
+        <w:rPr>
+          <w:noProof/>
+        </w:rPr>
+      </w:pPr>
+      <w:r>
+        <w:rPr>
+          <w:b/>
+          <w:bCs/>
+          <w:noProof/>
+        </w:rPr>
+        <w:t xml:space="preserve">Fig. </w:t>
+      </w:r>
+      <w:r>
+        <w:rPr>
+          <w:b/>
+          <w:bCs/>
+          <w:noProof/>
+        </w:rPr>
+        <w:t>1</w:t>
+      </w:r>
+      <w:r>
+        <w:rPr>
+          <w:b/>
+          <w:bCs/>
+          <w:noProof/>
+        </w:rPr>
+        <w:t>.</w:t>
+      </w:r>
+      <w:r>
+        <w:rPr>
+          <w:b/>
+          <w:bCs/>
+          <w:noProof/>
+        </w:rPr>
+        <w:t>8</w:t>
+      </w:r>
+      <w:r>
+        <w:rPr>
+          <w:noProof/>
+        </w:rPr>
+        <w:t>: Diagrama de secuencia CU0</w:t>
+      </w:r>
+      <w:r>
+        <w:rPr>
+          <w:noProof/>
+        </w:rPr>
+        <w:t>8</w:t>
+      </w:r>
+      <w:r>
+        <w:rPr>
+          <w:noProof/>
+        </w:rPr>
+        <w:t>.</w:t>
+      </w:r>
+    </w:p>
+    <w:p>
+      <w:pPr>
+        <w:pStyle w:val="PSI-Comentario"/>
+        <w:rPr>
+          <w:lang w:val="es-ES"/>
+        </w:rPr>
+      </w:pPr>
+    </w:p>
+    <w:p>
+      <w:pPr>
         <w:pStyle w:val="PSI-Ttulo3"/>
       </w:pPr>
       <w:bookmarkStart w:id="45" w:name="_Toc179102740"/>
       <w:r>
+        <w:lastRenderedPageBreak/>
         <w:t>Diseño de Flujo de eventos</w:t>
       </w:r>
       <w:bookmarkEnd w:id="45"/>
     </w:p>
     <w:p>
       <w:pPr>
-        <w:pStyle w:val="PSI-Comentario"/>
-      </w:pPr>
+        <w:ind w:left="0" w:firstLine="0"/>
+      </w:pPr>
+      <w:r>
+        <w:t>El Líder del proyecto y el Desarrollador pueden añadir planes de acción a riesgos específicos. El proceso implica completar un formulario con detalles del plan, incluyendo estrategia y actividades.</w:t>
+      </w:r>
+    </w:p>
+    <w:p>
+      <w:pPr>
+        <w:ind w:left="0" w:firstLine="0"/>
+      </w:pPr>
+      <w:r>
+        <w:t>La interfaz consulta y actualiza la información en la BDD. Se proporcionan opciones para guardar o cancelar el plan, y se incluye manejo de excepciones para datos incompletos.</w:t>
+      </w:r>
     </w:p>
     <w:p>
       <w:pPr>
@@ -8649,7 +9418,6 @@
       </w:pPr>
       <w:bookmarkStart w:id="46" w:name="_Toc179102741"/>
       <w:r>
-        <w:lastRenderedPageBreak/>
         <w:t>Requerimientos especiales o de implementación</w:t>
       </w:r>
       <w:bookmarkEnd w:id="46"/>
@@ -8682,15 +9450,19 @@
     </w:p>
     <w:p>
       <w:pPr>
+        <w:ind w:left="0" w:firstLine="0"/>
+      </w:pPr>
+      <w:r>
+        <w:t>Será definido en la siguiente entrega.</w:t>
+      </w:r>
+    </w:p>
+    <w:p>
+      <w:pPr>
         <w:pStyle w:val="PSI-Ttulo3"/>
       </w:pPr>
-    </w:p>
-    <w:p>
-      <w:pPr>
-        <w:pStyle w:val="PSI-Ttulo3"/>
-      </w:pPr>
       <w:bookmarkStart w:id="49" w:name="_Toc179102744"/>
       <w:r>
+        <w:lastRenderedPageBreak/>
         <w:t>Diagrama de Interacción</w:t>
       </w:r>
       <w:bookmarkEnd w:id="49"/>
@@ -8712,6 +9484,73 @@
     </w:p>
     <w:p>
       <w:pPr>
+        <w:pStyle w:val="MNormal"/>
+        <w:jc w:val="center"/>
+        <w:rPr>
+          <w:noProof/>
+        </w:rPr>
+      </w:pPr>
+      <w:r>
+        <w:rPr>
+          <w:b/>
+          <w:bCs/>
+          <w:noProof/>
+        </w:rPr>
+        <w:t xml:space="preserve">Fig. </w:t>
+      </w:r>
+      <w:r>
+        <w:rPr>
+          <w:b/>
+          <w:bCs/>
+          <w:noProof/>
+        </w:rPr>
+        <w:t>1</w:t>
+      </w:r>
+      <w:r>
+        <w:rPr>
+          <w:b/>
+          <w:bCs/>
+          <w:noProof/>
+        </w:rPr>
+        <w:t>.</w:t>
+      </w:r>
+      <w:r>
+        <w:rPr>
+          <w:b/>
+          <w:bCs/>
+          <w:noProof/>
+        </w:rPr>
+        <w:t>9</w:t>
+      </w:r>
+      <w:r>
+        <w:rPr>
+          <w:noProof/>
+        </w:rPr>
+        <w:t>: Diagrama de secuencia CU0</w:t>
+      </w:r>
+      <w:r>
+        <w:rPr>
+          <w:noProof/>
+        </w:rPr>
+        <w:t>9</w:t>
+      </w:r>
+      <w:r>
+        <w:rPr>
+          <w:noProof/>
+        </w:rPr>
+        <w:t>.</w:t>
+      </w:r>
+    </w:p>
+    <w:p>
+      <w:pPr>
+        <w:pStyle w:val="PSI-Comentario"/>
+        <w:rPr>
+          <w:lang w:val="es-ES"/>
+        </w:rPr>
+      </w:pPr>
+    </w:p>
+    <w:p>
+      <w:pPr>
         <w:pStyle w:val="PSI-Ttulo3"/>
       </w:pPr>
       <w:bookmarkStart w:id="50" w:name="_Toc179102745"/>
@@ -8723,7 +9562,56 @@
     <w:p>
       <w:pPr>
         <w:pStyle w:val="PSI-Comentario"/>
-      </w:pPr>
+        <w:rPr>
+          <w:i w:val="0"/>
+          <w:iCs/>
+          <w:color w:val="auto"/>
+          <w:lang w:val="es-ES"/>
+        </w:rPr>
+      </w:pPr>
+      <w:r>
+        <w:rPr>
+          <w:i w:val="0"/>
+          <w:iCs/>
+          <w:color w:val="auto"/>
+        </w:rPr>
+        <w:t xml:space="preserve">El Líder del proyecto </w:t>
+      </w:r>
+      <w:r>
+        <w:rPr>
+          <w:i w:val="0"/>
+          <w:iCs/>
+          <w:color w:val="auto"/>
+          <w:lang w:val="es-ES"/>
+        </w:rPr>
+        <w:t>interactúa con el sistema para modificar un plan de acción. El líder selecciona la opción "Modificar plan de acción", lo que desencadena que el sistema consulte la base de datos (BDD) para obtener el formulario correspondiente. Una vez recibido, el sistema lo despliega para que el líder lo edite.</w:t>
+      </w:r>
+    </w:p>
+    <w:p>
+      <w:pPr>
+        <w:pStyle w:val="PSI-Comentario"/>
+        <w:rPr>
+          <w:i w:val="0"/>
+          <w:iCs/>
+          <w:color w:val="auto"/>
+        </w:rPr>
+      </w:pPr>
+      <w:r>
+        <w:rPr>
+          <w:i w:val="0"/>
+          <w:iCs/>
+          <w:color w:val="auto"/>
+        </w:rPr>
+        <w:t>El líder realiza los cambios deseados y, si todos los datos requeridos están completos, selecciona "Guardar". El sistema envía los datos actualizados a la BDD, donde se almacenan, y luego muestra un mensaje de confirmación al líder. En caso de que el líder cancele, el formulario se cierra sin guardar cambios</w:t>
+      </w:r>
+      <w:r>
+        <w:rPr>
+          <w:i w:val="0"/>
+          <w:iCs/>
+          <w:color w:val="auto"/>
+        </w:rPr>
+        <w:t>.</w:t>
+      </w:r>
     </w:p>
     <w:p>
       <w:pPr>
@@ -8773,8 +9661,11 @@
     </w:p>
     <w:p>
       <w:pPr>
-        <w:pStyle w:val="PSI-Ttulo3"/>
-      </w:pPr>
+        <w:ind w:left="0" w:firstLine="0"/>
+      </w:pPr>
+      <w:r>
+        <w:t>Será definido en la siguiente entrega.</w:t>
+      </w:r>
     </w:p>
     <w:p>
       <w:pPr>
@@ -8799,10 +9690,10 @@
           <w:noProof/>
         </w:rPr>
         <w:drawing>
-          <wp:inline distT="0" distB="0" distL="0" distR="0" wp14:anchorId="00E03ECC" wp14:editId="66B63659">
+          <wp:inline distT="0" distB="0" distL="0" distR="0" wp14:anchorId="4A19F82B" wp14:editId="2441ADA2">
             <wp:extent cx="5400040" cy="6574790"/>
             <wp:effectExtent l="0" t="0" r="0" b="0"/>
-            <wp:docPr id="359482179" name="Imagen 17" descr="PlantUML diagram"/>
+            <wp:docPr id="1336944263" name="Imagen 15" descr="PlantUML diagram"/>
             <wp:cNvGraphicFramePr>
               <a:graphicFrameLocks xmlns:a="http://schemas.openxmlformats.org/drawingml/2006/main" noChangeAspect="1"/>
             </wp:cNvGraphicFramePr>
@@ -8850,19 +9741,130 @@
     </w:p>
     <w:p>
       <w:pPr>
+        <w:pStyle w:val="MNormal"/>
+        <w:jc w:val="center"/>
+        <w:rPr>
+          <w:noProof/>
+        </w:rPr>
+      </w:pPr>
+      <w:r>
+        <w:rPr>
+          <w:b/>
+          <w:bCs/>
+          <w:noProof/>
+        </w:rPr>
+        <w:t xml:space="preserve">Fig. </w:t>
+      </w:r>
+      <w:r>
+        <w:rPr>
+          <w:b/>
+          <w:bCs/>
+          <w:noProof/>
+        </w:rPr>
+        <w:t>1</w:t>
+      </w:r>
+      <w:r>
+        <w:rPr>
+          <w:b/>
+          <w:bCs/>
+          <w:noProof/>
+        </w:rPr>
+        <w:t>.1</w:t>
+      </w:r>
+      <w:r>
+        <w:rPr>
+          <w:b/>
+          <w:bCs/>
+          <w:noProof/>
+        </w:rPr>
+        <w:t>0</w:t>
+      </w:r>
+      <w:r>
+        <w:rPr>
+          <w:noProof/>
+        </w:rPr>
+        <w:t>: Diagrama de secuencia CU1</w:t>
+      </w:r>
+      <w:r>
+        <w:rPr>
+          <w:noProof/>
+        </w:rPr>
+        <w:t>0</w:t>
+      </w:r>
+      <w:r>
+        <w:rPr>
+          <w:noProof/>
+        </w:rPr>
+        <w:t>.</w:t>
+      </w:r>
+    </w:p>
+    <w:p>
+      <w:pPr>
+        <w:pStyle w:val="PSI-Comentario"/>
+        <w:jc w:val="center"/>
+        <w:rPr>
+          <w:lang w:val="es-ES"/>
+        </w:rPr>
+      </w:pPr>
+    </w:p>
+    <w:p>
+      <w:pPr>
         <w:pStyle w:val="PSI-Ttulo3"/>
       </w:pPr>
       <w:bookmarkStart w:id="55" w:name="_Toc179102755"/>
       <w:r>
-        <w:lastRenderedPageBreak/>
         <w:t>Diseño de Flujo de eventos</w:t>
       </w:r>
       <w:bookmarkEnd w:id="55"/>
     </w:p>
     <w:p>
       <w:pPr>
-        <w:pStyle w:val="PSI-Comentario"/>
-      </w:pPr>
+        <w:ind w:left="0" w:firstLine="0"/>
+      </w:pPr>
+      <w:r>
+        <w:t>El Líder del proyecto y el Desarrollador pueden generar varios tipos de informes a través de la Interfaz de usuario. El proceso comienza con la selección de "Realizar informe", tras lo cual el sistema consulta a la Base de Datos (BDD) para obtener los informes disponibles.</w:t>
+      </w:r>
+    </w:p>
+    <w:p>
+      <w:r>
+        <w:t>El flujo se divide en tres opciones principales:</w:t>
+      </w:r>
+    </w:p>
+    <w:p>
+      <w:pPr>
+        <w:pStyle w:val="Prrafodelista"/>
+        <w:numPr>
+          <w:ilvl w:val="0"/>
+          <w:numId w:val="15"/>
+        </w:numPr>
+      </w:pPr>
+      <w:r>
+        <w:t>Informe de incidencia de un riesgo específico: Implica completar un formulario y subirlo a la BDD.</w:t>
+      </w:r>
+    </w:p>
+    <w:p>
+      <w:pPr>
+        <w:pStyle w:val="Prrafodelista"/>
+        <w:numPr>
+          <w:ilvl w:val="0"/>
+          <w:numId w:val="15"/>
+        </w:numPr>
+      </w:pPr>
+      <w:r>
+        <w:t>Otros tipos de informes: Incluye informes generales, de evaluaciones o de planes de acción. El sistema solicita datos a la BDD, muestra el informe y ofrece la opción de exportarlo.</w:t>
+      </w:r>
+    </w:p>
+    <w:p>
+      <w:pPr>
+        <w:pStyle w:val="Prrafodelista"/>
+        <w:numPr>
+          <w:ilvl w:val="0"/>
+          <w:numId w:val="15"/>
+        </w:numPr>
+      </w:pPr>
+      <w:r>
+        <w:t>Cancelar: Permite al usuario salir del proceso.</w:t>
+      </w:r>
     </w:p>
     <w:p>
       <w:pPr>
@@ -8908,15 +9910,19 @@
     </w:p>
     <w:p>
       <w:pPr>
+        <w:ind w:left="0" w:firstLine="0"/>
+      </w:pPr>
+      <w:r>
+        <w:t>Será definido en la siguiente entrega.</w:t>
+      </w:r>
+    </w:p>
+    <w:p>
+      <w:pPr>
         <w:pStyle w:val="PSI-Ttulo3"/>
       </w:pPr>
-    </w:p>
-    <w:p>
-      <w:pPr>
-        <w:pStyle w:val="PSI-Ttulo3"/>
-      </w:pPr>
       <w:bookmarkStart w:id="59" w:name="_Toc179102759"/>
       <w:r>
+        <w:lastRenderedPageBreak/>
         <w:t>Diagrama de Interacción</w:t>
       </w:r>
       <w:bookmarkEnd w:id="59"/>
@@ -8984,6 +9990,79 @@
     </w:p>
     <w:p>
       <w:pPr>
+        <w:pStyle w:val="MNormal"/>
+        <w:jc w:val="center"/>
+        <w:rPr>
+          <w:noProof/>
+        </w:rPr>
+      </w:pPr>
+      <w:r>
+        <w:rPr>
+          <w:b/>
+          <w:bCs/>
+          <w:noProof/>
+        </w:rPr>
+        <w:t xml:space="preserve">Fig. </w:t>
+      </w:r>
+      <w:r>
+        <w:rPr>
+          <w:b/>
+          <w:bCs/>
+          <w:noProof/>
+        </w:rPr>
+        <w:t>1</w:t>
+      </w:r>
+      <w:r>
+        <w:rPr>
+          <w:b/>
+          <w:bCs/>
+          <w:noProof/>
+        </w:rPr>
+        <w:t>.1</w:t>
+      </w:r>
+      <w:r>
+        <w:rPr>
+          <w:b/>
+          <w:bCs/>
+          <w:noProof/>
+        </w:rPr>
+        <w:t>1</w:t>
+      </w:r>
+      <w:r>
+        <w:rPr>
+          <w:noProof/>
+        </w:rPr>
+        <w:t>: Diagrama de secuencia CU</w:t>
+      </w:r>
+      <w:r>
+        <w:rPr>
+          <w:noProof/>
+        </w:rPr>
+        <w:t>1</w:t>
+      </w:r>
+      <w:r>
+        <w:rPr>
+          <w:noProof/>
+        </w:rPr>
+        <w:t>1</w:t>
+      </w:r>
+      <w:r>
+        <w:rPr>
+          <w:noProof/>
+        </w:rPr>
+        <w:t>.</w:t>
+      </w:r>
+    </w:p>
+    <w:p>
+      <w:pPr>
+        <w:pStyle w:val="PSI-Comentario"/>
+        <w:rPr>
+          <w:lang w:val="es-ES"/>
+        </w:rPr>
+      </w:pPr>
+    </w:p>
+    <w:p>
+      <w:pPr>
         <w:pStyle w:val="PSI-Ttulo3"/>
       </w:pPr>
       <w:bookmarkStart w:id="60" w:name="_Toc179102760"/>
@@ -8994,8 +10073,27 @@
     </w:p>
     <w:p>
       <w:pPr>
-        <w:pStyle w:val="PSI-Comentario"/>
-      </w:pPr>
+        <w:ind w:left="0" w:firstLine="0"/>
+        <w:jc w:val="both"/>
+      </w:pPr>
+      <w:r>
+        <w:t>Este caso de uso permite a cualquier Usuario exportar informes o gráficos en varios formatos. El proceso inicia cuando el usuario selecciona "Exportar archivo".</w:t>
+      </w:r>
+      <w:r>
+        <w:t xml:space="preserve"> </w:t>
+      </w:r>
+      <w:r>
+        <w:t>El sistema consulta a la BDD para obtener la lista de informes y gráficos disponibles, los muestra al usuario, y ofrece opciones de formato (PDF, Excel, CSV, PNG, etc.). Una vez que el usuario selecciona las opciones y confirma, el sistema procesa la solicitud y genera el archivo de exportación.</w:t>
+      </w:r>
+    </w:p>
+    <w:p>
+      <w:pPr>
+        <w:ind w:left="0" w:firstLine="0"/>
+        <w:jc w:val="both"/>
+      </w:pPr>
+      <w:r>
+        <w:t>El diseño incluye la opción de cancelar la operación y manejo de excepciones para cuando no hay informes disponibles.</w:t>
+      </w:r>
     </w:p>
     <w:p>
       <w:pPr>
@@ -9042,8 +10140,11 @@
     </w:p>
     <w:p>
       <w:pPr>
-        <w:pStyle w:val="PSI-Ttulo3"/>
-      </w:pPr>
+        <w:ind w:left="0" w:firstLine="0"/>
+      </w:pPr>
+      <w:r>
+        <w:t>Será definido en la siguiente entrega.</w:t>
+      </w:r>
     </w:p>
     <w:p>
       <w:pPr>
@@ -9118,6 +10219,73 @@
     </w:p>
     <w:p>
       <w:pPr>
+        <w:pStyle w:val="MNormal"/>
+        <w:jc w:val="center"/>
+        <w:rPr>
+          <w:noProof/>
+        </w:rPr>
+      </w:pPr>
+      <w:r>
+        <w:rPr>
+          <w:b/>
+          <w:bCs/>
+          <w:noProof/>
+        </w:rPr>
+        <w:t xml:space="preserve">Fig. </w:t>
+      </w:r>
+      <w:r>
+        <w:rPr>
+          <w:b/>
+          <w:bCs/>
+          <w:noProof/>
+        </w:rPr>
+        <w:t>1</w:t>
+      </w:r>
+      <w:r>
+        <w:rPr>
+          <w:b/>
+          <w:bCs/>
+          <w:noProof/>
+        </w:rPr>
+        <w:t>.1</w:t>
+      </w:r>
+      <w:r>
+        <w:rPr>
+          <w:b/>
+          <w:bCs/>
+          <w:noProof/>
+        </w:rPr>
+        <w:t>2</w:t>
+      </w:r>
+      <w:r>
+        <w:rPr>
+          <w:noProof/>
+        </w:rPr>
+        <w:t>: Diagrama de secuencia CU1</w:t>
+      </w:r>
+      <w:r>
+        <w:rPr>
+          <w:noProof/>
+        </w:rPr>
+        <w:t>2</w:t>
+      </w:r>
+      <w:r>
+        <w:rPr>
+          <w:noProof/>
+        </w:rPr>
+        <w:t>.</w:t>
+      </w:r>
+    </w:p>
+    <w:p>
+      <w:pPr>
+        <w:pStyle w:val="PSI-Comentario"/>
+        <w:rPr>
+          <w:lang w:val="es-ES"/>
+        </w:rPr>
+      </w:pPr>
+    </w:p>
+    <w:p>
+      <w:pPr>
         <w:pStyle w:val="PSI-Ttulo3"/>
       </w:pPr>
       <w:bookmarkStart w:id="65" w:name="_Toc179102765"/>
@@ -9128,8 +10296,49 @@
     </w:p>
     <w:p>
       <w:pPr>
-        <w:pStyle w:val="PSI-Comentario"/>
-      </w:pPr>
+        <w:ind w:left="0" w:firstLine="0"/>
+        <w:jc w:val="both"/>
+      </w:pPr>
+      <w:r>
+        <w:t>Este caso de uso permite al Líder del proyecto y al Desarrollador realizar análisis de riesgos. El proceso comienza cuando seleccionan "Realizar análisis de riesgo".</w:t>
+      </w:r>
+    </w:p>
+    <w:p>
+      <w:pPr>
+        <w:ind w:left="0" w:firstLine="0"/>
+        <w:jc w:val="both"/>
+      </w:pPr>
+      <w:r>
+        <w:t>El sistema interactúa con la BDD para</w:t>
+      </w:r>
+      <w:r>
+        <w:t xml:space="preserve"> c</w:t>
+      </w:r>
+      <w:r>
+        <w:t>omprobar la fecha actual con las fechas de revisiones</w:t>
+      </w:r>
+      <w:r>
+        <w:t xml:space="preserve"> y </w:t>
+      </w:r>
+      <w:r>
+        <w:t>la fecha actual con las fechas de finalización de planes.</w:t>
+      </w:r>
+      <w:r>
+        <w:t xml:space="preserve"> </w:t>
+      </w:r>
+      <w:r>
+        <w:t>Basándose en esta información, el sistema marca gráficamente los riesgos que necesitan reevaluación o finalización de planes, y actualiza la BDD.</w:t>
+      </w:r>
+    </w:p>
+    <w:p>
+      <w:pPr>
+        <w:ind w:left="0" w:firstLine="0"/>
+        <w:jc w:val="both"/>
+      </w:pPr>
+      <w:r>
+        <w:lastRenderedPageBreak/>
+        <w:t>El diseño incluye manejo de excepciones para casos donde no hay riesgos cargados o no hay fechas para reevaluaciones. En estos casos, el sistema muestra mensajes apropiados a los usuarios.</w:t>
+      </w:r>
     </w:p>
     <w:p>
       <w:pPr>
@@ -9157,6 +10366,20 @@
     </w:p>
     <w:p>
       <w:pPr>
+        <w:ind w:left="0" w:firstLine="0"/>
+      </w:pPr>
+      <w:r>
+        <w:t>A</w:t>
+      </w:r>
+      <w:r>
+        <w:t xml:space="preserve"> </w:t>
+      </w:r>
+      <w:r>
+        <w:t>Será definido en la siguiente entrega.</w:t>
+      </w:r>
+    </w:p>
+    <w:p>
+      <w:pPr>
         <w:pStyle w:val="PSI-Ttulo2"/>
       </w:pPr>
       <w:r>
@@ -9181,7 +10404,6 @@
         <w:pStyle w:val="PSI-ComentarioVieta"/>
       </w:pPr>
       <w:r>
-        <w:lastRenderedPageBreak/>
         <w:t>Descripción:</w:t>
       </w:r>
     </w:p>
@@ -9282,6 +10504,14 @@
     </w:p>
     <w:p>
       <w:pPr>
+        <w:ind w:left="0" w:firstLine="0"/>
+      </w:pPr>
+      <w:r>
+        <w:t>Será definido en la siguiente entrega.</w:t>
+      </w:r>
+    </w:p>
+    <w:p>
+      <w:pPr>
         <w:pStyle w:val="PSI-Ttulo2"/>
       </w:pPr>
       <w:bookmarkStart w:id="71" w:name="_Toc179102771"/>
@@ -9335,6 +10565,7 @@
       </w:pPr>
       <w:bookmarkStart w:id="74" w:name="_Toc179102774"/>
       <w:r>
+        <w:lastRenderedPageBreak/>
         <w:t>Función</w:t>
       </w:r>
       <w:bookmarkEnd w:id="74"/>
@@ -9414,11 +10645,7 @@
         <w:t>ir</w:t>
       </w:r>
       <w:r>
-        <w:t xml:space="preserve"> la naturaleza de cada interacción incluyendo características como tiempo y condiciones de la </w:t>
-      </w:r>
-      <w:r>
-        <w:lastRenderedPageBreak/>
-        <w:t>interacción. Estas</w:t>
+        <w:t xml:space="preserve"> la naturaleza de cada interacción incluyendo características como tiempo y condiciones de la interacción. Estas</w:t>
       </w:r>
       <w:r>
         <w:t>,</w:t>
@@ -9660,114 +10887,14 @@
     </w:p>
     <w:p>
       <w:pPr>
-        <w:pStyle w:val="PSI-Comentario"/>
-      </w:pPr>
-      <w:r>
-        <w:t>[</w:t>
-      </w:r>
-      <w:r>
-        <w:t>Lo que distingue el diagrama de componentes de otro tipo de diagramas</w:t>
-      </w:r>
-      <w:r>
-        <w:t xml:space="preserve"> </w:t>
-      </w:r>
-      <w:r>
-        <w:t>es sin duda su contenido. Normalmente contiene componentes, interfaces</w:t>
-      </w:r>
-      <w:r>
-        <w:t xml:space="preserve"> </w:t>
-      </w:r>
-      <w:r>
-        <w:t>y relaciones entre ellos.</w:t>
-      </w:r>
-    </w:p>
-    <w:p>
-      <w:pPr>
-        <w:pStyle w:val="PSI-Comentario"/>
-      </w:pPr>
-      <w:r>
-        <w:t>Los componentes pertenece</w:t>
-      </w:r>
-      <w:r>
-        <w:t>n</w:t>
-      </w:r>
-      <w:r>
-        <w:t xml:space="preserve"> a un mundo físico, es decir, representan a un</w:t>
-      </w:r>
-      <w:r>
-        <w:t xml:space="preserve"> </w:t>
-      </w:r>
-      <w:r>
-        <w:t>bloque de construcción al modelar aspectos físicos de un sistema.</w:t>
-      </w:r>
-    </w:p>
-    <w:p>
-      <w:pPr>
-        <w:pStyle w:val="PSI-Comentario"/>
-      </w:pPr>
-      <w:r>
-        <w:t>Cada componente debe tener un nombre que lo distinga de los demás. Al igual que las clases los componentes pueden enriquecerse con compartimientos adicionales que muestran sus detalles.</w:t>
-      </w:r>
-      <w:r>
-        <w:t xml:space="preserve"> </w:t>
-      </w:r>
-      <w:r>
-        <w:t>]</w:t>
-      </w:r>
-    </w:p>
-    <w:p>
-      <w:pPr>
-        <w:pStyle w:val="PSI-Comentario"/>
-        <w:jc w:val="center"/>
-      </w:pPr>
-    </w:p>
-    <w:p>
-      <w:pPr>
-        <w:pStyle w:val="PSI-Comentario"/>
-        <w:jc w:val="center"/>
-      </w:pPr>
-      <w:r>
-        <w:rPr>
-          <w:noProof/>
-          <w:lang w:eastAsia="es-AR"/>
-        </w:rPr>
-        <w:drawing>
-          <wp:inline distT="0" distB="0" distL="0" distR="0" wp14:anchorId="4F432AB1" wp14:editId="5EC99E51">
-            <wp:extent cx="5400040" cy="3463925"/>
-            <wp:effectExtent l="19050" t="0" r="0" b="0"/>
-            <wp:docPr id="10" name="9 Imagen" descr="Diagrama5.JPG"/>
-            <wp:cNvGraphicFramePr>
-              <a:graphicFrameLocks xmlns:a="http://schemas.openxmlformats.org/drawingml/2006/main" noChangeAspect="1"/>
-            </wp:cNvGraphicFramePr>
-            <a:graphic xmlns:a="http://schemas.openxmlformats.org/drawingml/2006/main">
-              <a:graphicData uri="http://schemas.openxmlformats.org/drawingml/2006/picture">
-                <pic:pic xmlns:pic="http://schemas.openxmlformats.org/drawingml/2006/picture">
-                  <pic:nvPicPr>
-                    <pic:cNvPr id="0" name="Diagrama5.JPG"/>
-                    <pic:cNvPicPr/>
-                  </pic:nvPicPr>
-                  <pic:blipFill>
-                    <a:blip r:embed="rId24" cstate="print"/>
-                    <a:stretch>
-                      <a:fillRect/>
-                    </a:stretch>
-                  </pic:blipFill>
-                  <pic:spPr>
-                    <a:xfrm>
-                      <a:off x="0" y="0"/>
-                      <a:ext cx="5400040" cy="3463925"/>
-                    </a:xfrm>
-                    <a:prstGeom prst="rect">
-                      <a:avLst/>
-                    </a:prstGeom>
-                  </pic:spPr>
-                </pic:pic>
-              </a:graphicData>
-            </a:graphic>
-          </wp:inline>
-        </w:drawing>
-      </w:r>
-    </w:p>
+        <w:ind w:left="0" w:firstLine="0"/>
+        <w:jc w:val="both"/>
+      </w:pPr>
+      <w:r>
+        <w:t>Este diagrama se realizará una vez definida la arquitectura del sistema.</w:t>
+      </w:r>
+    </w:p>
+    <w:p/>
     <w:p>
       <w:pPr>
         <w:pStyle w:val="PSI-Ttulo2"/>
@@ -9809,7 +10936,6 @@
           <w:noProof/>
           <w:lang w:eastAsia="es-AR"/>
         </w:rPr>
-        <w:lastRenderedPageBreak/>
         <w:drawing>
           <wp:inline distT="0" distB="0" distL="0" distR="0" wp14:anchorId="47239EC6" wp14:editId="32670005">
             <wp:extent cx="5391150" cy="5381625"/>
@@ -9828,7 +10954,7 @@
                     </pic:cNvPicPr>
                   </pic:nvPicPr>
                   <pic:blipFill>
-                    <a:blip r:embed="rId25">
+                    <a:blip r:embed="rId24">
                       <a:extLst>
                         <a:ext uri="{28A0092B-C50C-407E-A947-70E740481C1C}">
                           <a14:useLocalDpi xmlns:a14="http://schemas.microsoft.com/office/drawing/2010/main" val="0"/>
@@ -9862,14 +10988,48 @@
     </w:p>
     <w:p>
       <w:pPr>
-        <w:pStyle w:val="PSI-ComentarioVieta"/>
-        <w:numPr>
-          <w:ilvl w:val="0"/>
-          <w:numId w:val="0"/>
-        </w:numPr>
-        <w:ind w:left="1072" w:hanging="360"/>
+        <w:pStyle w:val="MNormal"/>
         <w:jc w:val="center"/>
-      </w:pPr>
+        <w:rPr>
+          <w:noProof/>
+        </w:rPr>
+      </w:pPr>
+      <w:r>
+        <w:rPr>
+          <w:b/>
+          <w:bCs/>
+          <w:noProof/>
+        </w:rPr>
+        <w:t xml:space="preserve">Fig. </w:t>
+      </w:r>
+      <w:r>
+        <w:rPr>
+          <w:b/>
+          <w:bCs/>
+          <w:noProof/>
+        </w:rPr>
+        <w:t>2</w:t>
+      </w:r>
+      <w:r>
+        <w:rPr>
+          <w:b/>
+          <w:bCs/>
+          <w:noProof/>
+        </w:rPr>
+        <w:t>.1</w:t>
+      </w:r>
+      <w:r>
+        <w:rPr>
+          <w:noProof/>
+        </w:rPr>
+        <w:t>: Diagrama de Clases</w:t>
+      </w:r>
+      <w:r>
+        <w:rPr>
+          <w:noProof/>
+        </w:rPr>
+        <w:t>.</w:t>
+      </w:r>
     </w:p>
     <w:p>
       <w:pPr>
@@ -9909,6 +11069,7 @@
         <w:pStyle w:val="PSI-Comentario"/>
       </w:pPr>
       <w:r>
+        <w:lastRenderedPageBreak/>
         <w:t>Un diagrama de secuencia muestra la interacción de un conjunto de objetos en una aplicación a través del tiempo y se modela para cada método de la clase</w:t>
       </w:r>
       <w:r>
@@ -9925,7 +11086,6 @@
           <w:noProof/>
           <w:lang w:eastAsia="es-AR"/>
         </w:rPr>
-        <w:lastRenderedPageBreak/>
         <w:drawing>
           <wp:inline distT="0" distB="0" distL="0" distR="0" wp14:anchorId="62418C1C" wp14:editId="07A90204">
             <wp:extent cx="5137741" cy="2946377"/>
@@ -9944,7 +11104,7 @@
                     </pic:cNvPicPr>
                   </pic:nvPicPr>
                   <pic:blipFill>
-                    <a:blip r:embed="rId26" cstate="print"/>
+                    <a:blip r:embed="rId25" cstate="print"/>
                     <a:srcRect/>
                     <a:stretch>
                       <a:fillRect/>
@@ -10011,7 +11171,7 @@
                     </pic:cNvPicPr>
                   </pic:nvPicPr>
                   <pic:blipFill>
-                    <a:blip r:embed="rId27" cstate="print">
+                    <a:blip r:embed="rId26" cstate="print">
                       <a:extLst>
                         <a:ext uri="{28A0092B-C50C-407E-A947-70E740481C1C}">
                           <a14:useLocalDpi xmlns:a14="http://schemas.microsoft.com/office/drawing/2010/main" val="0"/>
@@ -10058,164 +11218,16 @@
     </w:p>
     <w:p>
       <w:pPr>
-        <w:pStyle w:val="PSI-Comentario"/>
-      </w:pPr>
-      <w:r>
-        <w:t>[</w:t>
-      </w:r>
-      <w:r>
-        <w:t>Un diagrama de colaboración, se puede decir que es una forma</w:t>
-      </w:r>
-      <w:r>
-        <w:t xml:space="preserve"> </w:t>
-      </w:r>
-      <w:r>
-        <w:t>alternativa al diagrama de secuencias a la hora de mostrar un escenario.</w:t>
-      </w:r>
-    </w:p>
-    <w:p>
-      <w:pPr>
-        <w:pStyle w:val="PSI-Comentario"/>
-      </w:pPr>
-      <w:r>
-        <w:lastRenderedPageBreak/>
-        <w:t>Este tipo de diagrama muestra las interacciones que ocurren entre los</w:t>
-      </w:r>
-      <w:r>
-        <w:t xml:space="preserve"> </w:t>
-      </w:r>
-      <w:r>
-        <w:t>objetos que participan en una situación determinada.</w:t>
-      </w:r>
-      <w:r>
-        <w:t xml:space="preserve"> </w:t>
-      </w:r>
-      <w:r>
-        <w:t>A diferencia del diagrama de secuencia, el diagrama de colaboración se</w:t>
-      </w:r>
-      <w:r>
-        <w:t xml:space="preserve"> </w:t>
-      </w:r>
-      <w:r>
-        <w:t>enfoca en la relación entre los objetos y su topología de comunicación.</w:t>
-      </w:r>
-      <w:r>
-        <w:t xml:space="preserve"> </w:t>
-      </w:r>
-      <w:r>
-        <w:t>En estos diagramas los mensajes enviados de un objeto a otro se representa</w:t>
-      </w:r>
-      <w:r>
-        <w:t xml:space="preserve"> </w:t>
-      </w:r>
-      <w:r>
-        <w:t>mediante flechas, acompañado del nombre del mensaje, los parámetros y</w:t>
-      </w:r>
-      <w:r>
-        <w:t xml:space="preserve"> </w:t>
-      </w:r>
-      <w:r>
-        <w:t>la secuencia del mensaje.</w:t>
-      </w:r>
-    </w:p>
-    <w:p>
-      <w:pPr>
-        <w:pStyle w:val="PSI-Comentario"/>
-      </w:pPr>
-      <w:r>
-        <w:t>Estos diagramas están indicados para mostrar una situación o flujo de</w:t>
-      </w:r>
-      <w:r>
-        <w:t xml:space="preserve"> </w:t>
-      </w:r>
-      <w:r>
-        <w:t>programa específico y son considerados uno de los mejores diagramas</w:t>
-      </w:r>
-      <w:r>
-        <w:t xml:space="preserve"> </w:t>
-      </w:r>
-      <w:r>
-        <w:t>para mostrar o explicar rápidamente un proceso dentro de la lógica del</w:t>
-      </w:r>
-      <w:r>
-        <w:t xml:space="preserve"> </w:t>
-      </w:r>
-      <w:r>
-        <w:t>programa.</w:t>
-      </w:r>
-      <w:r>
-        <w:t xml:space="preserve"> </w:t>
-      </w:r>
-      <w:r>
-        <w:t>]</w:t>
-      </w:r>
-    </w:p>
-    <w:p>
-      <w:pPr>
-        <w:pStyle w:val="PSI-Comentario"/>
-      </w:pPr>
-    </w:p>
-    <w:p>
-      <w:pPr>
-        <w:pStyle w:val="PSI-Normal"/>
-        <w:jc w:val="center"/>
-      </w:pPr>
-      <w:r>
-        <w:rPr>
-          <w:noProof/>
-          <w:lang w:eastAsia="es-AR"/>
-        </w:rPr>
-        <w:drawing>
-          <wp:inline distT="0" distB="0" distL="0" distR="0" wp14:anchorId="48A5D205" wp14:editId="1C76DB31">
-            <wp:extent cx="2670987" cy="3085799"/>
-            <wp:effectExtent l="19050" t="0" r="0" b="0"/>
-            <wp:docPr id="14" name="13 Imagen" descr="Diagrama1.jpeg"/>
-            <wp:cNvGraphicFramePr>
-              <a:graphicFrameLocks xmlns:a="http://schemas.openxmlformats.org/drawingml/2006/main" noChangeAspect="1"/>
-            </wp:cNvGraphicFramePr>
-            <a:graphic xmlns:a="http://schemas.openxmlformats.org/drawingml/2006/main">
-              <a:graphicData uri="http://schemas.openxmlformats.org/drawingml/2006/picture">
-                <pic:pic xmlns:pic="http://schemas.openxmlformats.org/drawingml/2006/picture">
-                  <pic:nvPicPr>
-                    <pic:cNvPr id="0" name="Diagrama1.jpeg"/>
-                    <pic:cNvPicPr/>
-                  </pic:nvPicPr>
-                  <pic:blipFill>
-                    <a:blip r:embed="rId28" cstate="print"/>
-                    <a:stretch>
-                      <a:fillRect/>
-                    </a:stretch>
-                  </pic:blipFill>
-                  <pic:spPr>
-                    <a:xfrm>
-                      <a:off x="0" y="0"/>
-                      <a:ext cx="2674285" cy="3089609"/>
-                    </a:xfrm>
-                    <a:prstGeom prst="rect">
-                      <a:avLst/>
-                    </a:prstGeom>
-                  </pic:spPr>
-                </pic:pic>
-              </a:graphicData>
-            </a:graphic>
-          </wp:inline>
-        </w:drawing>
-      </w:r>
-    </w:p>
-    <w:p>
-      <w:pPr>
-        <w:pStyle w:val="PSI-Normal"/>
-        <w:jc w:val="center"/>
-      </w:pPr>
-    </w:p>
-    <w:p>
-      <w:pPr>
-        <w:pStyle w:val="PSI-Ttulo3"/>
-      </w:pPr>
+        <w:ind w:left="0" w:firstLine="0"/>
+        <w:jc w:val="both"/>
+      </w:pPr>
+      <w:r>
+        <w:t>Este diagrama se realizará una vez definida la arquitectura del sistema.</w:t>
+      </w:r>
     </w:p>
     <w:sectPr>
-      <w:headerReference w:type="default" r:id="rId29"/>
-      <w:footerReference w:type="default" r:id="rId30"/>
+      <w:headerReference w:type="default" r:id="rId27"/>
+      <w:footerReference w:type="default" r:id="rId28"/>
       <w:pgSz w:w="11906" w:h="16838"/>
       <w:pgMar w:top="1535" w:right="1701" w:bottom="1417" w:left="1701" w:header="567" w:footer="572" w:gutter="0"/>
       <w:cols w:space="708"/>
@@ -11198,7 +12210,23 @@
             <w:rFonts w:asciiTheme="majorHAnsi" w:eastAsiaTheme="majorEastAsia" w:hAnsiTheme="majorHAnsi" w:cstheme="majorBidi"/>
             <w:szCs w:val="36"/>
           </w:rPr>
-          <w:t>Vesta Risk Manager</w:t>
+          <w:t xml:space="preserve">Vesta </w:t>
+        </w:r>
+        <w:proofErr w:type="spellStart"/>
+        <w:r>
+          <w:rPr>
+            <w:rFonts w:asciiTheme="majorHAnsi" w:eastAsiaTheme="majorEastAsia" w:hAnsiTheme="majorHAnsi" w:cstheme="majorBidi"/>
+            <w:szCs w:val="36"/>
+          </w:rPr>
+          <w:t>Risk</w:t>
+        </w:r>
+        <w:proofErr w:type="spellEnd"/>
+        <w:r>
+          <w:rPr>
+            <w:rFonts w:asciiTheme="majorHAnsi" w:eastAsiaTheme="majorEastAsia" w:hAnsiTheme="majorHAnsi" w:cstheme="majorBidi"/>
+            <w:szCs w:val="36"/>
+          </w:rPr>
+          <w:t xml:space="preserve"> Manager</w:t>
         </w:r>
       </w:sdtContent>
     </w:sdt>
@@ -11848,6 +12876,119 @@
     </w:lvl>
   </w:abstractNum>
   <w:abstractNum w:abstractNumId="4" w15:restartNumberingAfterBreak="0">
+    <w:nsid w:val="0B8C38B1"/>
+    <w:multiLevelType w:val="multilevel"/>
+    <w:tmpl w:val="4314E778"/>
+    <w:lvl w:ilvl="0">
+      <w:start w:val="1"/>
+      <w:numFmt w:val="decimal"/>
+      <w:lvlText w:val="%1."/>
+      <w:lvlJc w:val="left"/>
+      <w:pPr>
+        <w:tabs>
+          <w:tab w:val="num" w:pos="720"/>
+        </w:tabs>
+        <w:ind w:left="720" w:hanging="360"/>
+      </w:pPr>
+    </w:lvl>
+    <w:lvl w:ilvl="1" w:tentative="1">
+      <w:start w:val="1"/>
+      <w:numFmt w:val="decimal"/>
+      <w:lvlText w:val="%2."/>
+      <w:lvlJc w:val="left"/>
+      <w:pPr>
+        <w:tabs>
+          <w:tab w:val="num" w:pos="1440"/>
+        </w:tabs>
+        <w:ind w:left="1440" w:hanging="360"/>
+      </w:pPr>
+    </w:lvl>
+    <w:lvl w:ilvl="2" w:tentative="1">
+      <w:start w:val="1"/>
+      <w:numFmt w:val="decimal"/>
+      <w:lvlText w:val="%3."/>
+      <w:lvlJc w:val="left"/>
+      <w:pPr>
+        <w:tabs>
+          <w:tab w:val="num" w:pos="2160"/>
+        </w:tabs>
+        <w:ind w:left="2160" w:hanging="360"/>
+      </w:pPr>
+    </w:lvl>
+    <w:lvl w:ilvl="3" w:tentative="1">
+      <w:start w:val="1"/>
+      <w:numFmt w:val="decimal"/>
+      <w:lvlText w:val="%4."/>
+      <w:lvlJc w:val="left"/>
+      <w:pPr>
+        <w:tabs>
+          <w:tab w:val="num" w:pos="2880"/>
+        </w:tabs>
+        <w:ind w:left="2880" w:hanging="360"/>
+      </w:pPr>
+    </w:lvl>
+    <w:lvl w:ilvl="4" w:tentative="1">
+      <w:start w:val="1"/>
+      <w:numFmt w:val="decimal"/>
+      <w:lvlText w:val="%5."/>
+      <w:lvlJc w:val="left"/>
+      <w:pPr>
+        <w:tabs>
+          <w:tab w:val="num" w:pos="3600"/>
+        </w:tabs>
+        <w:ind w:left="3600" w:hanging="360"/>
+      </w:pPr>
+    </w:lvl>
+    <w:lvl w:ilvl="5" w:tentative="1">
+      <w:start w:val="1"/>
+      <w:numFmt w:val="decimal"/>
+      <w:lvlText w:val="%6."/>
+      <w:lvlJc w:val="left"/>
+      <w:pPr>
+        <w:tabs>
+          <w:tab w:val="num" w:pos="4320"/>
+        </w:tabs>
+        <w:ind w:left="4320" w:hanging="360"/>
+      </w:pPr>
+    </w:lvl>
+    <w:lvl w:ilvl="6" w:tentative="1">
+      <w:start w:val="1"/>
+      <w:numFmt w:val="decimal"/>
+      <w:lvlText w:val="%7."/>
+      <w:lvlJc w:val="left"/>
+      <w:pPr>
+        <w:tabs>
+          <w:tab w:val="num" w:pos="5040"/>
+        </w:tabs>
+        <w:ind w:left="5040" w:hanging="360"/>
+      </w:pPr>
+    </w:lvl>
+    <w:lvl w:ilvl="7" w:tentative="1">
+      <w:start w:val="1"/>
+      <w:numFmt w:val="decimal"/>
+      <w:lvlText w:val="%8."/>
+      <w:lvlJc w:val="left"/>
+      <w:pPr>
+        <w:tabs>
+          <w:tab w:val="num" w:pos="5760"/>
+        </w:tabs>
+        <w:ind w:left="5760" w:hanging="360"/>
+      </w:pPr>
+    </w:lvl>
+    <w:lvl w:ilvl="8" w:tentative="1">
+      <w:start w:val="1"/>
+      <w:numFmt w:val="decimal"/>
+      <w:lvlText w:val="%9."/>
+      <w:lvlJc w:val="left"/>
+      <w:pPr>
+        <w:tabs>
+          <w:tab w:val="num" w:pos="6480"/>
+        </w:tabs>
+        <w:ind w:left="6480" w:hanging="360"/>
+      </w:pPr>
+    </w:lvl>
+  </w:abstractNum>
+  <w:abstractNum w:abstractNumId="5" w15:restartNumberingAfterBreak="0">
     <w:nsid w:val="11EC450D"/>
     <w:multiLevelType w:val="hybridMultilevel"/>
     <w:tmpl w:val="8D1847A2"/>
@@ -11960,7 +13101,7 @@
       </w:rPr>
     </w:lvl>
   </w:abstractNum>
-  <w:abstractNum w:abstractNumId="5" w15:restartNumberingAfterBreak="0">
+  <w:abstractNum w:abstractNumId="6" w15:restartNumberingAfterBreak="0">
     <w:nsid w:val="255F5799"/>
     <w:multiLevelType w:val="hybridMultilevel"/>
     <w:tmpl w:val="B8F40458"/>
@@ -12046,7 +13187,209 @@
       </w:pPr>
     </w:lvl>
   </w:abstractNum>
-  <w:abstractNum w:abstractNumId="6" w15:restartNumberingAfterBreak="0">
+  <w:abstractNum w:abstractNumId="7" w15:restartNumberingAfterBreak="0">
+    <w:nsid w:val="2AA110EF"/>
+    <w:multiLevelType w:val="multilevel"/>
+    <w:tmpl w:val="A9303A8A"/>
+    <w:lvl w:ilvl="0">
+      <w:start w:val="1"/>
+      <w:numFmt w:val="decimal"/>
+      <w:lvlText w:val="%1."/>
+      <w:lvlJc w:val="left"/>
+      <w:pPr>
+        <w:tabs>
+          <w:tab w:val="num" w:pos="720"/>
+        </w:tabs>
+        <w:ind w:left="720" w:hanging="360"/>
+      </w:pPr>
+    </w:lvl>
+    <w:lvl w:ilvl="1" w:tentative="1">
+      <w:start w:val="1"/>
+      <w:numFmt w:val="decimal"/>
+      <w:lvlText w:val="%2."/>
+      <w:lvlJc w:val="left"/>
+      <w:pPr>
+        <w:tabs>
+          <w:tab w:val="num" w:pos="1440"/>
+        </w:tabs>
+        <w:ind w:left="1440" w:hanging="360"/>
+      </w:pPr>
+    </w:lvl>
+    <w:lvl w:ilvl="2" w:tentative="1">
+      <w:start w:val="1"/>
+      <w:numFmt w:val="decimal"/>
+      <w:lvlText w:val="%3."/>
+      <w:lvlJc w:val="left"/>
+      <w:pPr>
+        <w:tabs>
+          <w:tab w:val="num" w:pos="2160"/>
+        </w:tabs>
+        <w:ind w:left="2160" w:hanging="360"/>
+      </w:pPr>
+    </w:lvl>
+    <w:lvl w:ilvl="3" w:tentative="1">
+      <w:start w:val="1"/>
+      <w:numFmt w:val="decimal"/>
+      <w:lvlText w:val="%4."/>
+      <w:lvlJc w:val="left"/>
+      <w:pPr>
+        <w:tabs>
+          <w:tab w:val="num" w:pos="2880"/>
+        </w:tabs>
+        <w:ind w:left="2880" w:hanging="360"/>
+      </w:pPr>
+    </w:lvl>
+    <w:lvl w:ilvl="4" w:tentative="1">
+      <w:start w:val="1"/>
+      <w:numFmt w:val="decimal"/>
+      <w:lvlText w:val="%5."/>
+      <w:lvlJc w:val="left"/>
+      <w:pPr>
+        <w:tabs>
+          <w:tab w:val="num" w:pos="3600"/>
+        </w:tabs>
+        <w:ind w:left="3600" w:hanging="360"/>
+      </w:pPr>
+    </w:lvl>
+    <w:lvl w:ilvl="5" w:tentative="1">
+      <w:start w:val="1"/>
+      <w:numFmt w:val="decimal"/>
+      <w:lvlText w:val="%6."/>
+      <w:lvlJc w:val="left"/>
+      <w:pPr>
+        <w:tabs>
+          <w:tab w:val="num" w:pos="4320"/>
+        </w:tabs>
+        <w:ind w:left="4320" w:hanging="360"/>
+      </w:pPr>
+    </w:lvl>
+    <w:lvl w:ilvl="6" w:tentative="1">
+      <w:start w:val="1"/>
+      <w:numFmt w:val="decimal"/>
+      <w:lvlText w:val="%7."/>
+      <w:lvlJc w:val="left"/>
+      <w:pPr>
+        <w:tabs>
+          <w:tab w:val="num" w:pos="5040"/>
+        </w:tabs>
+        <w:ind w:left="5040" w:hanging="360"/>
+      </w:pPr>
+    </w:lvl>
+    <w:lvl w:ilvl="7" w:tentative="1">
+      <w:start w:val="1"/>
+      <w:numFmt w:val="decimal"/>
+      <w:lvlText w:val="%8."/>
+      <w:lvlJc w:val="left"/>
+      <w:pPr>
+        <w:tabs>
+          <w:tab w:val="num" w:pos="5760"/>
+        </w:tabs>
+        <w:ind w:left="5760" w:hanging="360"/>
+      </w:pPr>
+    </w:lvl>
+    <w:lvl w:ilvl="8" w:tentative="1">
+      <w:start w:val="1"/>
+      <w:numFmt w:val="decimal"/>
+      <w:lvlText w:val="%9."/>
+      <w:lvlJc w:val="left"/>
+      <w:pPr>
+        <w:tabs>
+          <w:tab w:val="num" w:pos="6480"/>
+        </w:tabs>
+        <w:ind w:left="6480" w:hanging="360"/>
+      </w:pPr>
+    </w:lvl>
+  </w:abstractNum>
+  <w:abstractNum w:abstractNumId="8" w15:restartNumberingAfterBreak="0">
+    <w:nsid w:val="2F5B7FF4"/>
+    <w:multiLevelType w:val="hybridMultilevel"/>
+    <w:tmpl w:val="C98226F8"/>
+    <w:lvl w:ilvl="0" w:tplc="2C0A000F">
+      <w:start w:val="1"/>
+      <w:numFmt w:val="decimal"/>
+      <w:lvlText w:val="%1."/>
+      <w:lvlJc w:val="left"/>
+      <w:pPr>
+        <w:ind w:left="720" w:hanging="360"/>
+      </w:pPr>
+      <w:rPr>
+        <w:rFonts w:hint="default"/>
+      </w:rPr>
+    </w:lvl>
+    <w:lvl w:ilvl="1" w:tplc="2C0A0019" w:tentative="1">
+      <w:start w:val="1"/>
+      <w:numFmt w:val="lowerLetter"/>
+      <w:lvlText w:val="%2."/>
+      <w:lvlJc w:val="left"/>
+      <w:pPr>
+        <w:ind w:left="1440" w:hanging="360"/>
+      </w:pPr>
+    </w:lvl>
+    <w:lvl w:ilvl="2" w:tplc="2C0A001B" w:tentative="1">
+      <w:start w:val="1"/>
+      <w:numFmt w:val="lowerRoman"/>
+      <w:lvlText w:val="%3."/>
+      <w:lvlJc w:val="right"/>
+      <w:pPr>
+        <w:ind w:left="2160" w:hanging="180"/>
+      </w:pPr>
+    </w:lvl>
+    <w:lvl w:ilvl="3" w:tplc="2C0A000F" w:tentative="1">
+      <w:start w:val="1"/>
+      <w:numFmt w:val="decimal"/>
+      <w:lvlText w:val="%4."/>
+      <w:lvlJc w:val="left"/>
+      <w:pPr>
+        <w:ind w:left="2880" w:hanging="360"/>
+      </w:pPr>
+    </w:lvl>
+    <w:lvl w:ilvl="4" w:tplc="2C0A0019" w:tentative="1">
+      <w:start w:val="1"/>
+      <w:numFmt w:val="lowerLetter"/>
+      <w:lvlText w:val="%5."/>
+      <w:lvlJc w:val="left"/>
+      <w:pPr>
+        <w:ind w:left="3600" w:hanging="360"/>
+      </w:pPr>
+    </w:lvl>
+    <w:lvl w:ilvl="5" w:tplc="2C0A001B" w:tentative="1">
+      <w:start w:val="1"/>
+      <w:numFmt w:val="lowerRoman"/>
+      <w:lvlText w:val="%6."/>
+      <w:lvlJc w:val="right"/>
+      <w:pPr>
+        <w:ind w:left="4320" w:hanging="180"/>
+      </w:pPr>
+    </w:lvl>
+    <w:lvl w:ilvl="6" w:tplc="2C0A000F" w:tentative="1">
+      <w:start w:val="1"/>
+      <w:numFmt w:val="decimal"/>
+      <w:lvlText w:val="%7."/>
+      <w:lvlJc w:val="left"/>
+      <w:pPr>
+        <w:ind w:left="5040" w:hanging="360"/>
+      </w:pPr>
+    </w:lvl>
+    <w:lvl w:ilvl="7" w:tplc="2C0A0019" w:tentative="1">
+      <w:start w:val="1"/>
+      <w:numFmt w:val="lowerLetter"/>
+      <w:lvlText w:val="%8."/>
+      <w:lvlJc w:val="left"/>
+      <w:pPr>
+        <w:ind w:left="5760" w:hanging="360"/>
+      </w:pPr>
+    </w:lvl>
+    <w:lvl w:ilvl="8" w:tplc="2C0A001B" w:tentative="1">
+      <w:start w:val="1"/>
+      <w:numFmt w:val="lowerRoman"/>
+      <w:lvlText w:val="%9."/>
+      <w:lvlJc w:val="right"/>
+      <w:pPr>
+        <w:ind w:left="6480" w:hanging="180"/>
+      </w:pPr>
+    </w:lvl>
+  </w:abstractNum>
+  <w:abstractNum w:abstractNumId="9" w15:restartNumberingAfterBreak="0">
     <w:nsid w:val="487036EC"/>
     <w:multiLevelType w:val="hybridMultilevel"/>
     <w:tmpl w:val="BDFE724A"/>
@@ -12132,7 +13475,7 @@
       </w:pPr>
     </w:lvl>
   </w:abstractNum>
-  <w:abstractNum w:abstractNumId="7" w15:restartNumberingAfterBreak="0">
+  <w:abstractNum w:abstractNumId="10" w15:restartNumberingAfterBreak="0">
     <w:nsid w:val="6C71778C"/>
     <w:multiLevelType w:val="singleLevel"/>
     <w:tmpl w:val="C966EFC0"/>
@@ -12150,7 +13493,7 @@
       </w:rPr>
     </w:lvl>
   </w:abstractNum>
-  <w:abstractNum w:abstractNumId="8" w15:restartNumberingAfterBreak="0">
+  <w:abstractNum w:abstractNumId="11" w15:restartNumberingAfterBreak="0">
     <w:nsid w:val="708E589C"/>
     <w:multiLevelType w:val="multilevel"/>
     <w:tmpl w:val="381042DE"/>
@@ -12290,7 +13633,120 @@
       </w:rPr>
     </w:lvl>
   </w:abstractNum>
-  <w:abstractNum w:abstractNumId="9" w15:restartNumberingAfterBreak="0">
+  <w:abstractNum w:abstractNumId="12" w15:restartNumberingAfterBreak="0">
+    <w:nsid w:val="734E50D8"/>
+    <w:multiLevelType w:val="hybridMultilevel"/>
+    <w:tmpl w:val="CFC66396"/>
+    <w:lvl w:ilvl="0" w:tplc="505E848E">
+      <w:start w:val="20"/>
+      <w:numFmt w:val="bullet"/>
+      <w:lvlText w:val=""/>
+      <w:lvlJc w:val="left"/>
+      <w:pPr>
+        <w:ind w:left="720" w:hanging="360"/>
+      </w:pPr>
+      <w:rPr>
+        <w:rFonts w:ascii="Symbol" w:eastAsiaTheme="minorHAnsi" w:hAnsi="Symbol" w:cstheme="minorBidi" w:hint="default"/>
+      </w:rPr>
+    </w:lvl>
+    <w:lvl w:ilvl="1" w:tplc="2C0A0003" w:tentative="1">
+      <w:start w:val="1"/>
+      <w:numFmt w:val="bullet"/>
+      <w:lvlText w:val="o"/>
+      <w:lvlJc w:val="left"/>
+      <w:pPr>
+        <w:ind w:left="1440" w:hanging="360"/>
+      </w:pPr>
+      <w:rPr>
+        <w:rFonts w:ascii="Courier New" w:hAnsi="Courier New" w:cs="Courier New" w:hint="default"/>
+      </w:rPr>
+    </w:lvl>
+    <w:lvl w:ilvl="2" w:tplc="2C0A0005" w:tentative="1">
+      <w:start w:val="1"/>
+      <w:numFmt w:val="bullet"/>
+      <w:lvlText w:val=""/>
+      <w:lvlJc w:val="left"/>
+      <w:pPr>
+        <w:ind w:left="2160" w:hanging="360"/>
+      </w:pPr>
+      <w:rPr>
+        <w:rFonts w:ascii="Wingdings" w:hAnsi="Wingdings" w:hint="default"/>
+      </w:rPr>
+    </w:lvl>
+    <w:lvl w:ilvl="3" w:tplc="2C0A0001" w:tentative="1">
+      <w:start w:val="1"/>
+      <w:numFmt w:val="bullet"/>
+      <w:lvlText w:val=""/>
+      <w:lvlJc w:val="left"/>
+      <w:pPr>
+        <w:ind w:left="2880" w:hanging="360"/>
+      </w:pPr>
+      <w:rPr>
+        <w:rFonts w:ascii="Symbol" w:hAnsi="Symbol" w:hint="default"/>
+      </w:rPr>
+    </w:lvl>
+    <w:lvl w:ilvl="4" w:tplc="2C0A0003" w:tentative="1">
+      <w:start w:val="1"/>
+      <w:numFmt w:val="bullet"/>
+      <w:lvlText w:val="o"/>
+      <w:lvlJc w:val="left"/>
+      <w:pPr>
+        <w:ind w:left="3600" w:hanging="360"/>
+      </w:pPr>
+      <w:rPr>
+        <w:rFonts w:ascii="Courier New" w:hAnsi="Courier New" w:cs="Courier New" w:hint="default"/>
+      </w:rPr>
+    </w:lvl>
+    <w:lvl w:ilvl="5" w:tplc="2C0A0005" w:tentative="1">
+      <w:start w:val="1"/>
+      <w:numFmt w:val="bullet"/>
+      <w:lvlText w:val=""/>
+      <w:lvlJc w:val="left"/>
+      <w:pPr>
+        <w:ind w:left="4320" w:hanging="360"/>
+      </w:pPr>
+      <w:rPr>
+        <w:rFonts w:ascii="Wingdings" w:hAnsi="Wingdings" w:hint="default"/>
+      </w:rPr>
+    </w:lvl>
+    <w:lvl w:ilvl="6" w:tplc="2C0A0001" w:tentative="1">
+      <w:start w:val="1"/>
+      <w:numFmt w:val="bullet"/>
+      <w:lvlText w:val=""/>
+      <w:lvlJc w:val="left"/>
+      <w:pPr>
+        <w:ind w:left="5040" w:hanging="360"/>
+      </w:pPr>
+      <w:rPr>
+        <w:rFonts w:ascii="Symbol" w:hAnsi="Symbol" w:hint="default"/>
+      </w:rPr>
+    </w:lvl>
+    <w:lvl w:ilvl="7" w:tplc="2C0A0003" w:tentative="1">
+      <w:start w:val="1"/>
+      <w:numFmt w:val="bullet"/>
+      <w:lvlText w:val="o"/>
+      <w:lvlJc w:val="left"/>
+      <w:pPr>
+        <w:ind w:left="5760" w:hanging="360"/>
+      </w:pPr>
+      <w:rPr>
+        <w:rFonts w:ascii="Courier New" w:hAnsi="Courier New" w:cs="Courier New" w:hint="default"/>
+      </w:rPr>
+    </w:lvl>
+    <w:lvl w:ilvl="8" w:tplc="2C0A0005" w:tentative="1">
+      <w:start w:val="1"/>
+      <w:numFmt w:val="bullet"/>
+      <w:lvlText w:val=""/>
+      <w:lvlJc w:val="left"/>
+      <w:pPr>
+        <w:ind w:left="6480" w:hanging="360"/>
+      </w:pPr>
+      <w:rPr>
+        <w:rFonts w:ascii="Wingdings" w:hAnsi="Wingdings" w:hint="default"/>
+      </w:rPr>
+    </w:lvl>
+  </w:abstractNum>
+  <w:abstractNum w:abstractNumId="13" w15:restartNumberingAfterBreak="0">
     <w:nsid w:val="7DD64906"/>
     <w:multiLevelType w:val="hybridMultilevel"/>
     <w:tmpl w:val="795E7434"/>
@@ -12405,16 +13861,16 @@
     </w:lvl>
   </w:abstractNum>
   <w:num w:numId="1" w16cid:durableId="1955399377">
-    <w:abstractNumId w:val="5"/>
+    <w:abstractNumId w:val="6"/>
   </w:num>
   <w:num w:numId="2" w16cid:durableId="560100393">
-    <w:abstractNumId w:val="6"/>
+    <w:abstractNumId w:val="9"/>
   </w:num>
   <w:num w:numId="3" w16cid:durableId="1986621707">
-    <w:abstractNumId w:val="6"/>
+    <w:abstractNumId w:val="9"/>
   </w:num>
   <w:num w:numId="4" w16cid:durableId="140856935">
-    <w:abstractNumId w:val="6"/>
+    <w:abstractNumId w:val="9"/>
   </w:num>
   <w:num w:numId="5" w16cid:durableId="1509635650">
     <w:abstractNumId w:val="1"/>
@@ -12429,16 +13885,28 @@
     <w:abstractNumId w:val="0"/>
   </w:num>
   <w:num w:numId="9" w16cid:durableId="378938028">
+    <w:abstractNumId w:val="11"/>
+  </w:num>
+  <w:num w:numId="10" w16cid:durableId="1687320424">
+    <w:abstractNumId w:val="13"/>
+  </w:num>
+  <w:num w:numId="11" w16cid:durableId="412119939">
+    <w:abstractNumId w:val="5"/>
+  </w:num>
+  <w:num w:numId="12" w16cid:durableId="2172580">
+    <w:abstractNumId w:val="10"/>
+  </w:num>
+  <w:num w:numId="13" w16cid:durableId="1301616048">
+    <w:abstractNumId w:val="4"/>
+  </w:num>
+  <w:num w:numId="14" w16cid:durableId="667754159">
+    <w:abstractNumId w:val="7"/>
+  </w:num>
+  <w:num w:numId="15" w16cid:durableId="2109613127">
     <w:abstractNumId w:val="8"/>
   </w:num>
-  <w:num w:numId="10" w16cid:durableId="1687320424">
-    <w:abstractNumId w:val="9"/>
-  </w:num>
-  <w:num w:numId="11" w16cid:durableId="412119939">
-    <w:abstractNumId w:val="4"/>
-  </w:num>
-  <w:num w:numId="12" w16cid:durableId="2172580">
-    <w:abstractNumId w:val="7"/>
+  <w:num w:numId="16" w16cid:durableId="17052992">
+    <w:abstractNumId w:val="12"/>
   </w:num>
 </w:numbering>
 </file>
@@ -12842,7 +14310,7 @@
   <w:style w:type="paragraph" w:default="1" w:styleId="Normal">
     <w:name w:val="Normal"/>
     <w:qFormat/>
-    <w:rsid w:val="00A0436A"/>
+    <w:rsid w:val="003C0218"/>
   </w:style>
   <w:style w:type="paragraph" w:styleId="Ttulo1">
     <w:name w:val="heading 1"/>
@@ -13035,7 +14503,6 @@
   <w:style w:type="character" w:default="1" w:styleId="Fuentedeprrafopredeter">
     <w:name w:val="Default Paragraph Font"/>
     <w:uiPriority w:val="1"/>
-    <w:semiHidden/>
     <w:unhideWhenUsed/>
   </w:style>
   <w:style w:type="table" w:default="1" w:styleId="Tablanormal">
@@ -13738,6 +15205,30 @@
       </w:tblBorders>
     </w:tblPr>
   </w:style>
+  <w:style w:type="paragraph" w:styleId="Prrafodelista">
+    <w:name w:val="List Paragraph"/>
+    <w:basedOn w:val="Normal"/>
+    <w:uiPriority w:val="34"/>
+    <w:qFormat/>
+    <w:rsid w:val="005F2C6C"/>
+    <w:pPr>
+      <w:ind w:left="720"/>
+      <w:contextualSpacing/>
+    </w:pPr>
+  </w:style>
+  <w:style w:type="paragraph" w:styleId="NormalWeb">
+    <w:name w:val="Normal (Web)"/>
+    <w:basedOn w:val="Normal"/>
+    <w:uiPriority w:val="99"/>
+    <w:semiHidden/>
+    <w:unhideWhenUsed/>
+    <w:rsid w:val="00034444"/>
+    <w:rPr>
+      <w:rFonts w:ascii="Times New Roman" w:hAnsi="Times New Roman" w:cs="Times New Roman"/>
+      <w:sz w:val="24"/>
+      <w:szCs w:val="24"/>
+    </w:rPr>
+  </w:style>
 </w:styles>
 </file>
 

</xml_diff>

<commit_message>
Doc: Actualización de diagramas de secuencias 1 al 10
</commit_message>
<xml_diff>
--- a/2. Etapa de elaboración/Iteración 2/Modelo de diseño/Modelo de Diseño_Vesta Risk Manager_T-Code.docx
+++ b/2. Etapa de elaboración/Iteración 2/Modelo de diseño/Modelo de Diseño_Vesta Risk Manager_T-Code.docx
@@ -7903,10 +7903,7 @@
         <w:t xml:space="preserve"> excepto para conexión</w:t>
       </w:r>
       <w:r>
-        <w:t xml:space="preserve">, </w:t>
-      </w:r>
-      <w:r>
-        <w:t>retornar un usuario por correo</w:t>
+        <w:t>, retornar un usuario por correo</w:t>
       </w:r>
       <w:r>
         <w:t>.</w:t>
@@ -7955,19 +7952,15 @@
       <w:pPr>
         <w:pStyle w:val="PSI-Comentario"/>
       </w:pPr>
-      <w:r>
-        <w:t xml:space="preserve"> </w:t>
-      </w:r>
       <w:r>
         <w:rPr>
           <w:noProof/>
-          <w:lang w:eastAsia="es-AR"/>
         </w:rPr>
         <w:drawing>
-          <wp:inline distT="0" distB="0" distL="0" distR="0" wp14:anchorId="1EA77A72" wp14:editId="6C227D94">
-            <wp:extent cx="5397500" cy="4457700"/>
+          <wp:inline distT="0" distB="0" distL="0" distR="0" wp14:anchorId="16DFFBA9" wp14:editId="24938B83">
+            <wp:extent cx="5400040" cy="4401820"/>
             <wp:effectExtent l="0" t="0" r="0" b="0"/>
-            <wp:docPr id="5" name="Imagen 5" descr="C:\Users\Usuario\Downloads\ZP0NJA~1.PNG"/>
+            <wp:docPr id="2039417654" name="Imagen 16" descr="PlantUML diagram"/>
             <wp:cNvGraphicFramePr>
               <a:graphicFrameLocks xmlns:a="http://schemas.openxmlformats.org/drawingml/2006/main" noChangeAspect="1"/>
             </wp:cNvGraphicFramePr>
@@ -7975,7 +7968,7 @@
               <a:graphicData uri="http://schemas.openxmlformats.org/drawingml/2006/picture">
                 <pic:pic xmlns:pic="http://schemas.openxmlformats.org/drawingml/2006/picture">
                   <pic:nvPicPr>
-                    <pic:cNvPr id="0" name="Picture 2" descr="C:\Users\Usuario\Downloads\ZP0NJA~1.PNG"/>
+                    <pic:cNvPr id="0" name="theimg" descr="PlantUML diagram"/>
                     <pic:cNvPicPr>
                       <a:picLocks noChangeAspect="1" noChangeArrowheads="1"/>
                     </pic:cNvPicPr>
@@ -7996,7 +7989,7 @@
                   <pic:spPr bwMode="auto">
                     <a:xfrm>
                       <a:off x="0" y="0"/>
-                      <a:ext cx="5397500" cy="4457700"/>
+                      <a:ext cx="5400040" cy="4401820"/>
                     </a:xfrm>
                     <a:prstGeom prst="rect">
                       <a:avLst/>
@@ -8072,44 +8065,10 @@
     <w:p>
       <w:pPr>
         <w:ind w:left="0" w:firstLine="0"/>
-      </w:pPr>
-      <w:r>
-        <w:t>El proceso comienza cuando el Usuario</w:t>
-      </w:r>
-      <w:r>
-        <w:t xml:space="preserve"> (puede ser Administrador, Líder o Desarrollador)</w:t>
-      </w:r>
-      <w:r>
-        <w:t xml:space="preserve"> inicia sesión con Google a través de UARGflow. Este subsistema actúa como intermediario, enviando una solicitud de validación a la Base de Datos (BDD).</w:t>
-      </w:r>
-    </w:p>
-    <w:p>
-      <w:pPr>
-        <w:ind w:left="0" w:firstLine="0"/>
         <w:rPr>
           <w:lang w:val="es-AR"/>
         </w:rPr>
       </w:pPr>
-      <w:r>
-        <w:rPr>
-          <w:lang w:val="es-AR"/>
-        </w:rPr>
-        <w:t>La BDD verifica si la cuenta de Google está vinculada al sistema UARGflow. Esta verificación resulta en dos posibles escenarios: acceso concedido o denegado.</w:t>
-      </w:r>
-    </w:p>
-    <w:p>
-      <w:pPr>
-        <w:ind w:left="0" w:firstLine="0"/>
-        <w:rPr>
-          <w:lang w:val="es-AR"/>
-        </w:rPr>
-      </w:pPr>
-      <w:r>
-        <w:rPr>
-          <w:lang w:val="es-AR"/>
-        </w:rPr>
-        <w:t>En caso de acceso concedido, la BDD informa a UARGflow, que a su vez notifica al Usuario. Si el acceso es denegado, se sigue el mismo flujo de comunicación, pero el Usuario tiene la opción de reintentar el inicio de sesión.</w:t>
-      </w:r>
     </w:p>
     <w:p>
       <w:pPr>
@@ -8201,10 +8160,7 @@
         <w:jc w:val="both"/>
       </w:pPr>
       <w:r>
-        <w:t>Tendrá los métodos: Constructor, retornar un usuario por correo</w:t>
-      </w:r>
-      <w:r>
-        <w:t xml:space="preserve">, retornar todos los usuarios, modificar un usuario, eliminar un usuario, </w:t>
+        <w:t xml:space="preserve">Tendrá los métodos: Constructor, retornar un usuario por correo, retornar todos los usuarios, modificar un usuario, eliminar un usuario, </w:t>
       </w:r>
       <w:r>
         <w:t>actualizar</w:t>
@@ -8301,19 +8257,10 @@
         <w:t xml:space="preserve"> excepto para conexión</w:t>
       </w:r>
       <w:r>
-        <w:t xml:space="preserve">, </w:t>
-      </w:r>
-      <w:r>
-        <w:t>retornar un usuario por correo</w:t>
-      </w:r>
-      <w:r>
-        <w:t xml:space="preserve">, </w:t>
-      </w:r>
-      <w:r>
-        <w:t xml:space="preserve">retornar todos los usuarios, modificar un usuario, eliminar un usuario, </w:t>
-      </w:r>
-      <w:r>
-        <w:t xml:space="preserve">actualizar </w:t>
+        <w:t>, retornar un usuario por correo</w:t>
+      </w:r>
+      <w:r>
+        <w:t xml:space="preserve">, retornar todos los usuarios, modificar un usuario, eliminar un usuario, actualizar </w:t>
       </w:r>
       <w:r>
         <w:t>perfil</w:t>
@@ -8474,13 +8421,12 @@
       <w:r>
         <w:rPr>
           <w:noProof/>
-          <w:lang w:eastAsia="es-AR"/>
         </w:rPr>
         <w:drawing>
-          <wp:inline distT="0" distB="0" distL="0" distR="0" wp14:anchorId="4367BACF" wp14:editId="5D4B10B1">
-            <wp:extent cx="3838575" cy="8228907"/>
-            <wp:effectExtent l="0" t="0" r="0" b="1270"/>
-            <wp:docPr id="6" name="Imagen 6" descr="C:\Users\Usuario\Downloads\RPN1RJ~1.PNG"/>
+          <wp:inline distT="0" distB="0" distL="0" distR="0" wp14:anchorId="0A6FFB02" wp14:editId="2ABC041E">
+            <wp:extent cx="4107361" cy="8315325"/>
+            <wp:effectExtent l="0" t="0" r="7620" b="0"/>
+            <wp:docPr id="1178992460" name="Imagen 17" descr="PlantUML diagram"/>
             <wp:cNvGraphicFramePr>
               <a:graphicFrameLocks xmlns:a="http://schemas.openxmlformats.org/drawingml/2006/main" noChangeAspect="1"/>
             </wp:cNvGraphicFramePr>
@@ -8488,7 +8434,7 @@
               <a:graphicData uri="http://schemas.openxmlformats.org/drawingml/2006/picture">
                 <pic:pic xmlns:pic="http://schemas.openxmlformats.org/drawingml/2006/picture">
                   <pic:nvPicPr>
-                    <pic:cNvPr id="0" name="Picture 3" descr="C:\Users\Usuario\Downloads\RPN1RJ~1.PNG"/>
+                    <pic:cNvPr id="0" name="theimg" descr="PlantUML diagram"/>
                     <pic:cNvPicPr>
                       <a:picLocks noChangeAspect="1" noChangeArrowheads="1"/>
                     </pic:cNvPicPr>
@@ -8509,7 +8455,7 @@
                   <pic:spPr bwMode="auto">
                     <a:xfrm>
                       <a:off x="0" y="0"/>
-                      <a:ext cx="3844246" cy="8241064"/>
+                      <a:ext cx="4110673" cy="8322030"/>
                     </a:xfrm>
                     <a:prstGeom prst="rect">
                       <a:avLst/>
@@ -8595,18 +8541,6 @@
         <w:ind w:left="0" w:firstLine="0"/>
         <w:jc w:val="both"/>
       </w:pPr>
-      <w:r>
-        <w:t>El Administrador interactúa con la Interfaz de registro para gestionar usuarios. El proceso incluye tres operaciones principales: registrar, eliminar y modificar usuarios. En cada operación, la Interfaz de registro actúa como intermediario entre el Administrador y la Base de Datos (BDD).</w:t>
-      </w:r>
-    </w:p>
-    <w:p>
-      <w:pPr>
-        <w:ind w:left="0" w:firstLine="0"/>
-        <w:jc w:val="both"/>
-      </w:pPr>
-      <w:r>
-        <w:t>Para el registro, se recopilan datos del nuevo usuario, se envían a la BDD y se vinculan al usuario. Para la eliminación, se selecciona un usuario de la lista y se confirma la acción. La modificación implica seleccionar un usuario, editar sus datos y confirmar los cambios.</w:t>
-      </w:r>
     </w:p>
     <w:p>
       <w:pPr>
@@ -8669,17 +8603,17 @@
     <w:p>
       <w:pPr>
         <w:pStyle w:val="PSI-Comentario"/>
+        <w:jc w:val="center"/>
       </w:pPr>
       <w:r>
         <w:rPr>
           <w:noProof/>
-          <w:lang w:eastAsia="es-AR"/>
         </w:rPr>
         <w:drawing>
-          <wp:inline distT="0" distB="0" distL="0" distR="0" wp14:anchorId="0D4F77E6" wp14:editId="0723D75B">
-            <wp:extent cx="5038725" cy="8247347"/>
-            <wp:effectExtent l="0" t="0" r="0" b="1905"/>
-            <wp:docPr id="7" name="Imagen 7" descr="C:\Users\Usuario\Downloads\TPNDJX~1.PNG"/>
+          <wp:inline distT="0" distB="0" distL="0" distR="0" wp14:anchorId="6CD273AD" wp14:editId="3D3B65C5">
+            <wp:extent cx="5014492" cy="8077200"/>
+            <wp:effectExtent l="0" t="0" r="0" b="0"/>
+            <wp:docPr id="1448868444" name="Imagen 18" descr="PlantUML diagram"/>
             <wp:cNvGraphicFramePr>
               <a:graphicFrameLocks xmlns:a="http://schemas.openxmlformats.org/drawingml/2006/main" noChangeAspect="1"/>
             </wp:cNvGraphicFramePr>
@@ -8687,13 +8621,13 @@
               <a:graphicData uri="http://schemas.openxmlformats.org/drawingml/2006/picture">
                 <pic:pic xmlns:pic="http://schemas.openxmlformats.org/drawingml/2006/picture">
                   <pic:nvPicPr>
-                    <pic:cNvPr id="0" name="Picture 4" descr="C:\Users\Usuario\Downloads\TPNDJX~1.PNG"/>
+                    <pic:cNvPr id="0" name="theimg" descr="PlantUML diagram"/>
                     <pic:cNvPicPr>
                       <a:picLocks noChangeAspect="1" noChangeArrowheads="1"/>
                     </pic:cNvPicPr>
                   </pic:nvPicPr>
                   <pic:blipFill>
-                    <a:blip r:embed="rId14">
+                    <a:blip r:embed="rId14" cstate="print">
                       <a:extLst>
                         <a:ext uri="{28A0092B-C50C-407E-A947-70E740481C1C}">
                           <a14:useLocalDpi xmlns:a14="http://schemas.microsoft.com/office/drawing/2010/main" val="0"/>
@@ -8708,7 +8642,7 @@
                   <pic:spPr bwMode="auto">
                     <a:xfrm>
                       <a:off x="0" y="0"/>
-                      <a:ext cx="5044355" cy="8256563"/>
+                      <a:ext cx="5015510" cy="8078840"/>
                     </a:xfrm>
                     <a:prstGeom prst="rect">
                       <a:avLst/>
@@ -8793,6 +8727,7 @@
       </w:pPr>
       <w:bookmarkStart w:id="20" w:name="_Toc179102715"/>
       <w:r>
+        <w:lastRenderedPageBreak/>
         <w:t>Diseño de Flujo de eventos</w:t>
       </w:r>
       <w:bookmarkEnd w:id="20"/>
@@ -8802,18 +8737,6 @@
         <w:ind w:left="0" w:firstLine="0"/>
         <w:jc w:val="both"/>
       </w:pPr>
-      <w:r>
-        <w:t>El Administrador utiliza la Interfaz Principal para acceder a las opciones de crear o modificar proyectos. Para crear un proyecto, se completa un formulario con detalles como nombre, fechas y participantes. Para modificar, se selecciona un proyecto existente y se editan sus datos.</w:t>
-      </w:r>
-    </w:p>
-    <w:p>
-      <w:pPr>
-        <w:ind w:left="0" w:firstLine="0"/>
-        <w:jc w:val="both"/>
-      </w:pPr>
-      <w:r>
-        <w:t>La Interfaz de proyectos media entre el Administrador y la BDD, gestionando la entrada de datos y las confirmaciones. La BDD almacena y actualiza la información del proyecto, mientras que el objeto Proyecto se utiliza para vincular los datos.</w:t>
-      </w:r>
     </w:p>
     <w:p>
       <w:pPr>
@@ -8865,7 +8788,6 @@
       </w:pPr>
       <w:bookmarkStart w:id="24" w:name="_Toc179102719"/>
       <w:r>
-        <w:lastRenderedPageBreak/>
         <w:t>Diagrama de Interacción</w:t>
       </w:r>
       <w:bookmarkEnd w:id="24"/>
@@ -8876,6 +8798,7 @@
     <w:p>
       <w:pPr>
         <w:pStyle w:val="PSI-Comentario"/>
+        <w:jc w:val="center"/>
         <w:rPr>
           <w:noProof/>
           <w:lang w:eastAsia="es-AR"/>
@@ -8884,32 +8807,55 @@
       <w:r>
         <w:rPr>
           <w:noProof/>
-          <w:lang w:eastAsia="es-AR"/>
         </w:rPr>
-        <w:pict w14:anchorId="4DC114D1">
-          <v:shapetype id="_x0000_t75" coordsize="21600,21600" o:spt="75" o:preferrelative="t" path="m@4@5l@4@11@9@11@9@5xe" filled="f" stroked="f">
-            <v:stroke joinstyle="miter"/>
-            <v:formulas>
-              <v:f eqn="if lineDrawn pixelLineWidth 0"/>
-              <v:f eqn="sum @0 1 0"/>
-              <v:f eqn="sum 0 0 @1"/>
-              <v:f eqn="prod @2 1 2"/>
-              <v:f eqn="prod @3 21600 pixelWidth"/>
-              <v:f eqn="prod @3 21600 pixelHeight"/>
-              <v:f eqn="sum @0 0 1"/>
-              <v:f eqn="prod @6 1 2"/>
-              <v:f eqn="prod @7 21600 pixelWidth"/>
-              <v:f eqn="sum @8 21600 0"/>
-              <v:f eqn="prod @7 21600 pixelHeight"/>
-              <v:f eqn="sum @10 21600 0"/>
-            </v:formulas>
-            <v:path o:extrusionok="f" gradientshapeok="t" o:connecttype="rect"/>
-            <o:lock v:ext="edit" aspectratio="t"/>
-          </v:shapetype>
-          <v:shape id="_x0000_i1025" type="#_x0000_t75" style="width:424.5pt;height:385.5pt">
-            <v:imagedata r:id="rId15" o:title="4"/>
-          </v:shape>
-        </w:pict>
+        <w:drawing>
+          <wp:inline distT="0" distB="0" distL="0" distR="0" wp14:anchorId="1B4D350B" wp14:editId="13FBA67C">
+            <wp:extent cx="5400040" cy="4201795"/>
+            <wp:effectExtent l="0" t="0" r="0" b="8255"/>
+            <wp:docPr id="2105666127" name="Imagen 19" descr="PlantUML diagram"/>
+            <wp:cNvGraphicFramePr>
+              <a:graphicFrameLocks xmlns:a="http://schemas.openxmlformats.org/drawingml/2006/main" noChangeAspect="1"/>
+            </wp:cNvGraphicFramePr>
+            <a:graphic xmlns:a="http://schemas.openxmlformats.org/drawingml/2006/main">
+              <a:graphicData uri="http://schemas.openxmlformats.org/drawingml/2006/picture">
+                <pic:pic xmlns:pic="http://schemas.openxmlformats.org/drawingml/2006/picture">
+                  <pic:nvPicPr>
+                    <pic:cNvPr id="0" name="theimg" descr="PlantUML diagram"/>
+                    <pic:cNvPicPr>
+                      <a:picLocks noChangeAspect="1" noChangeArrowheads="1"/>
+                    </pic:cNvPicPr>
+                  </pic:nvPicPr>
+                  <pic:blipFill>
+                    <a:blip r:embed="rId15">
+                      <a:extLst>
+                        <a:ext uri="{28A0092B-C50C-407E-A947-70E740481C1C}">
+                          <a14:useLocalDpi xmlns:a14="http://schemas.microsoft.com/office/drawing/2010/main" val="0"/>
+                        </a:ext>
+                      </a:extLst>
+                    </a:blip>
+                    <a:srcRect/>
+                    <a:stretch>
+                      <a:fillRect/>
+                    </a:stretch>
+                  </pic:blipFill>
+                  <pic:spPr bwMode="auto">
+                    <a:xfrm>
+                      <a:off x="0" y="0"/>
+                      <a:ext cx="5400040" cy="4201795"/>
+                    </a:xfrm>
+                    <a:prstGeom prst="rect">
+                      <a:avLst/>
+                    </a:prstGeom>
+                    <a:noFill/>
+                    <a:ln>
+                      <a:noFill/>
+                    </a:ln>
+                  </pic:spPr>
+                </pic:pic>
+              </a:graphicData>
+            </a:graphic>
+          </wp:inline>
+        </w:drawing>
       </w:r>
     </w:p>
     <w:p>
@@ -8990,16 +8936,7 @@
         <w:jc w:val="both"/>
       </w:pPr>
       <w:r>
-        <w:t>Tanto el Líder del proyecto como el Desarrollador pueden añadir riesgos a través de la Lista de riesgos. El proceso implica seleccionar un proyecto, completar un formulario con detalles del riesgo y guardar los cambios.</w:t>
-      </w:r>
-    </w:p>
-    <w:p>
-      <w:pPr>
-        <w:ind w:left="0" w:firstLine="0"/>
-        <w:jc w:val="both"/>
-      </w:pPr>
-      <w:r>
-        <w:t>La interfaz interactúa con la BDD para consultar proyectos y almacenar nuevos riesgos. El diseño incluye la opción de cancelar y manejo de excepciones para datos incompletos.</w:t>
+        <w:t>a</w:t>
       </w:r>
     </w:p>
     <w:p>
@@ -9053,6 +8990,7 @@
       </w:pPr>
       <w:bookmarkStart w:id="29" w:name="_Toc179102724"/>
       <w:r>
+        <w:lastRenderedPageBreak/>
         <w:t>Diagrama de Interacción</w:t>
       </w:r>
       <w:bookmarkEnd w:id="29"/>
@@ -9065,11 +9003,57 @@
         <w:pStyle w:val="PSI-Comentario"/>
       </w:pPr>
       <w:r>
-        <w:pict w14:anchorId="2F9FA92C">
-          <v:shape id="_x0000_i1026" type="#_x0000_t75" style="width:425pt;height:408.5pt">
-            <v:imagedata r:id="rId16" o:title="5"/>
-          </v:shape>
-        </w:pict>
+        <w:rPr>
+          <w:noProof/>
+        </w:rPr>
+        <w:drawing>
+          <wp:inline distT="0" distB="0" distL="0" distR="0" wp14:anchorId="3A1F8EFE" wp14:editId="7D839D6D">
+            <wp:extent cx="5400040" cy="7853680"/>
+            <wp:effectExtent l="0" t="0" r="0" b="0"/>
+            <wp:docPr id="757496701" name="Imagen 20" descr="PlantUML diagram"/>
+            <wp:cNvGraphicFramePr>
+              <a:graphicFrameLocks xmlns:a="http://schemas.openxmlformats.org/drawingml/2006/main" noChangeAspect="1"/>
+            </wp:cNvGraphicFramePr>
+            <a:graphic xmlns:a="http://schemas.openxmlformats.org/drawingml/2006/main">
+              <a:graphicData uri="http://schemas.openxmlformats.org/drawingml/2006/picture">
+                <pic:pic xmlns:pic="http://schemas.openxmlformats.org/drawingml/2006/picture">
+                  <pic:nvPicPr>
+                    <pic:cNvPr id="0" name="theimg" descr="PlantUML diagram"/>
+                    <pic:cNvPicPr>
+                      <a:picLocks noChangeAspect="1" noChangeArrowheads="1"/>
+                    </pic:cNvPicPr>
+                  </pic:nvPicPr>
+                  <pic:blipFill>
+                    <a:blip r:embed="rId16" cstate="print">
+                      <a:extLst>
+                        <a:ext uri="{28A0092B-C50C-407E-A947-70E740481C1C}">
+                          <a14:useLocalDpi xmlns:a14="http://schemas.microsoft.com/office/drawing/2010/main" val="0"/>
+                        </a:ext>
+                      </a:extLst>
+                    </a:blip>
+                    <a:srcRect/>
+                    <a:stretch>
+                      <a:fillRect/>
+                    </a:stretch>
+                  </pic:blipFill>
+                  <pic:spPr bwMode="auto">
+                    <a:xfrm>
+                      <a:off x="0" y="0"/>
+                      <a:ext cx="5400040" cy="7853680"/>
+                    </a:xfrm>
+                    <a:prstGeom prst="rect">
+                      <a:avLst/>
+                    </a:prstGeom>
+                    <a:noFill/>
+                    <a:ln>
+                      <a:noFill/>
+                    </a:ln>
+                  </pic:spPr>
+                </pic:pic>
+              </a:graphicData>
+            </a:graphic>
+          </wp:inline>
+        </w:drawing>
       </w:r>
     </w:p>
     <w:p>
@@ -9140,6 +9124,7 @@
       </w:pPr>
       <w:bookmarkStart w:id="30" w:name="_Toc179102725"/>
       <w:r>
+        <w:lastRenderedPageBreak/>
         <w:t>Diseño de Flujo de eventos</w:t>
       </w:r>
       <w:bookmarkEnd w:id="30"/>
@@ -9150,17 +9135,7 @@
         <w:jc w:val="both"/>
       </w:pPr>
       <w:r>
-        <w:t>El Líder del proyecto puede modificar la lista de riesgos a través de la interfaz correspondiente. El proceso implica editar los datos existentes y guardar los cambios.</w:t>
-      </w:r>
-    </w:p>
-    <w:p>
-      <w:pPr>
-        <w:ind w:left="0" w:firstLine="0"/>
-        <w:jc w:val="both"/>
-      </w:pPr>
-      <w:r>
-        <w:lastRenderedPageBreak/>
-        <w:t>La interfaz consulta y actualiza la información en la BDD, actualizando la vista previa de la lista de riesgos. Se incluyen opciones para guardar o cancelar los cambios, así como manejo de excepciones para datos incompletos.</w:t>
+        <w:t>a</w:t>
       </w:r>
     </w:p>
     <w:p>
@@ -9233,13 +9208,55 @@
       <w:r>
         <w:rPr>
           <w:noProof/>
-          <w:lang w:eastAsia="es-AR"/>
         </w:rPr>
-        <w:pict w14:anchorId="2EF03B9B">
-          <v:shape id="_x0000_i1027" type="#_x0000_t75" style="width:401pt;height:603pt">
-            <v:imagedata r:id="rId17" o:title="6"/>
-          </v:shape>
-        </w:pict>
+        <w:drawing>
+          <wp:inline distT="0" distB="0" distL="0" distR="0" wp14:anchorId="7F88BBEA" wp14:editId="33E8CC69">
+            <wp:extent cx="5400040" cy="8188960"/>
+            <wp:effectExtent l="0" t="0" r="0" b="2540"/>
+            <wp:docPr id="13078685" name="Imagen 21" descr="PlantUML diagram"/>
+            <wp:cNvGraphicFramePr>
+              <a:graphicFrameLocks xmlns:a="http://schemas.openxmlformats.org/drawingml/2006/main" noChangeAspect="1"/>
+            </wp:cNvGraphicFramePr>
+            <a:graphic xmlns:a="http://schemas.openxmlformats.org/drawingml/2006/main">
+              <a:graphicData uri="http://schemas.openxmlformats.org/drawingml/2006/picture">
+                <pic:pic xmlns:pic="http://schemas.openxmlformats.org/drawingml/2006/picture">
+                  <pic:nvPicPr>
+                    <pic:cNvPr id="0" name="theimg" descr="PlantUML diagram"/>
+                    <pic:cNvPicPr>
+                      <a:picLocks noChangeAspect="1" noChangeArrowheads="1"/>
+                    </pic:cNvPicPr>
+                  </pic:nvPicPr>
+                  <pic:blipFill>
+                    <a:blip r:embed="rId17">
+                      <a:extLst>
+                        <a:ext uri="{28A0092B-C50C-407E-A947-70E740481C1C}">
+                          <a14:useLocalDpi xmlns:a14="http://schemas.microsoft.com/office/drawing/2010/main" val="0"/>
+                        </a:ext>
+                      </a:extLst>
+                    </a:blip>
+                    <a:srcRect/>
+                    <a:stretch>
+                      <a:fillRect/>
+                    </a:stretch>
+                  </pic:blipFill>
+                  <pic:spPr bwMode="auto">
+                    <a:xfrm>
+                      <a:off x="0" y="0"/>
+                      <a:ext cx="5400040" cy="8188960"/>
+                    </a:xfrm>
+                    <a:prstGeom prst="rect">
+                      <a:avLst/>
+                    </a:prstGeom>
+                    <a:noFill/>
+                    <a:ln>
+                      <a:noFill/>
+                    </a:ln>
+                  </pic:spPr>
+                </pic:pic>
+              </a:graphicData>
+            </a:graphic>
+          </wp:inline>
+        </w:drawing>
       </w:r>
     </w:p>
     <w:p>
@@ -9272,13 +9289,21 @@
           <w:bCs/>
           <w:noProof/>
         </w:rPr>
-        <w:t>.1</w:t>
+        <w:t>.</w:t>
+      </w:r>
+      <w:r>
+        <w:rPr>
+          <w:b/>
+          <w:bCs/>
+          <w:noProof/>
+        </w:rPr>
+        <w:t>6</w:t>
       </w:r>
       <w:r>
         <w:rPr>
           <w:noProof/>
         </w:rPr>
-        <w:t>6 Diagrama de secuencia CU06</w:t>
+        <w:t xml:space="preserve"> Diagrama de secuencia CU06</w:t>
       </w:r>
       <w:r>
         <w:rPr>
@@ -9301,7 +9326,6 @@
       </w:pPr>
       <w:bookmarkStart w:id="35" w:name="_Toc179102730"/>
       <w:r>
-        <w:lastRenderedPageBreak/>
         <w:t>Diseño de Flujo de eventos</w:t>
       </w:r>
       <w:bookmarkEnd w:id="35"/>
@@ -9312,16 +9336,7 @@
         <w:jc w:val="both"/>
       </w:pPr>
       <w:r>
-        <w:t>El Administrador del proyecto puede crear nuevas categorías de riesgos o modificar las existentes. La interfaz Lista de riesgos muestra las categorías actuales y permite la edición.</w:t>
-      </w:r>
-    </w:p>
-    <w:p>
-      <w:pPr>
-        <w:ind w:left="0" w:firstLine="0"/>
-        <w:jc w:val="both"/>
-      </w:pPr>
-      <w:r>
-        <w:t>Para crear o modificar categorías, se utilizan formularios específicos. La BDD almacena y actualiza la información de las categorías. El diseño incluye opciones para guardar o cancelar los cambios en ambas operaciones.</w:t>
+        <w:t>a</w:t>
       </w:r>
     </w:p>
     <w:p>
@@ -9392,13 +9407,55 @@
       <w:r>
         <w:rPr>
           <w:noProof/>
-          <w:lang w:eastAsia="es-AR"/>
         </w:rPr>
-        <w:pict w14:anchorId="4D8032F6">
-          <v:shape id="_x0000_i1028" type="#_x0000_t75" style="width:425pt;height:379.5pt">
-            <v:imagedata r:id="rId18" o:title="7"/>
-          </v:shape>
-        </w:pict>
+        <w:drawing>
+          <wp:inline distT="0" distB="0" distL="0" distR="0" wp14:anchorId="53EEB2CA" wp14:editId="6065BF0F">
+            <wp:extent cx="5400040" cy="4617720"/>
+            <wp:effectExtent l="0" t="0" r="0" b="0"/>
+            <wp:docPr id="961999616" name="Imagen 22" descr="PlantUML diagram"/>
+            <wp:cNvGraphicFramePr>
+              <a:graphicFrameLocks xmlns:a="http://schemas.openxmlformats.org/drawingml/2006/main" noChangeAspect="1"/>
+            </wp:cNvGraphicFramePr>
+            <a:graphic xmlns:a="http://schemas.openxmlformats.org/drawingml/2006/main">
+              <a:graphicData uri="http://schemas.openxmlformats.org/drawingml/2006/picture">
+                <pic:pic xmlns:pic="http://schemas.openxmlformats.org/drawingml/2006/picture">
+                  <pic:nvPicPr>
+                    <pic:cNvPr id="0" name="theimg" descr="PlantUML diagram"/>
+                    <pic:cNvPicPr>
+                      <a:picLocks noChangeAspect="1" noChangeArrowheads="1"/>
+                    </pic:cNvPicPr>
+                  </pic:nvPicPr>
+                  <pic:blipFill>
+                    <a:blip r:embed="rId18">
+                      <a:extLst>
+                        <a:ext uri="{28A0092B-C50C-407E-A947-70E740481C1C}">
+                          <a14:useLocalDpi xmlns:a14="http://schemas.microsoft.com/office/drawing/2010/main" val="0"/>
+                        </a:ext>
+                      </a:extLst>
+                    </a:blip>
+                    <a:srcRect/>
+                    <a:stretch>
+                      <a:fillRect/>
+                    </a:stretch>
+                  </pic:blipFill>
+                  <pic:spPr bwMode="auto">
+                    <a:xfrm>
+                      <a:off x="0" y="0"/>
+                      <a:ext cx="5400040" cy="4617720"/>
+                    </a:xfrm>
+                    <a:prstGeom prst="rect">
+                      <a:avLst/>
+                    </a:prstGeom>
+                    <a:noFill/>
+                    <a:ln>
+                      <a:noFill/>
+                    </a:ln>
+                  </pic:spPr>
+                </pic:pic>
+              </a:graphicData>
+            </a:graphic>
+          </wp:inline>
+        </w:drawing>
       </w:r>
     </w:p>
     <w:p>
@@ -9468,7 +9525,6 @@
       </w:pPr>
       <w:bookmarkStart w:id="40" w:name="_Toc179102735"/>
       <w:r>
-        <w:lastRenderedPageBreak/>
         <w:t>Diseño de Flujo de eventos</w:t>
       </w:r>
       <w:bookmarkEnd w:id="40"/>
@@ -9479,16 +9535,7 @@
         <w:jc w:val="both"/>
       </w:pPr>
       <w:r>
-        <w:t>El Líder del proyecto y el Desarrollador pueden realizar evaluaciones de riesgos. El proceso implica completar un formulario con detalles como impacto, probabilidad y efectividad de planes.</w:t>
-      </w:r>
-    </w:p>
-    <w:p>
-      <w:pPr>
-        <w:ind w:left="0" w:firstLine="0"/>
-        <w:jc w:val="both"/>
-      </w:pPr>
-      <w:r>
-        <w:t>La interfaz interactúa con la BDD para obtener y guardar los datos de evaluación. La BDD actualiza el factor de riesgo basado en la evaluación. Se incluyen opciones para guardar o cancelar, y manejo de excepciones para datos incompletos.</w:t>
+        <w:t>a</w:t>
       </w:r>
     </w:p>
     <w:p>
@@ -9497,6 +9544,7 @@
       </w:pPr>
       <w:bookmarkStart w:id="41" w:name="_Toc179102736"/>
       <w:r>
+        <w:lastRenderedPageBreak/>
         <w:t>Requerimientos especiales o de implementación</w:t>
       </w:r>
       <w:bookmarkEnd w:id="41"/>
@@ -9559,13 +9607,55 @@
       <w:r>
         <w:rPr>
           <w:noProof/>
-          <w:lang w:eastAsia="es-AR"/>
         </w:rPr>
-        <w:pict w14:anchorId="08E153D4">
-          <v:shape id="_x0000_i1029" type="#_x0000_t75" style="width:425pt;height:357pt">
-            <v:imagedata r:id="rId19" o:title="8"/>
-          </v:shape>
-        </w:pict>
+        <w:drawing>
+          <wp:inline distT="0" distB="0" distL="0" distR="0" wp14:anchorId="496318CC" wp14:editId="5158F9B7">
+            <wp:extent cx="5400040" cy="4232910"/>
+            <wp:effectExtent l="0" t="0" r="0" b="0"/>
+            <wp:docPr id="85732528" name="Imagen 23" descr="PlantUML diagram"/>
+            <wp:cNvGraphicFramePr>
+              <a:graphicFrameLocks xmlns:a="http://schemas.openxmlformats.org/drawingml/2006/main" noChangeAspect="1"/>
+            </wp:cNvGraphicFramePr>
+            <a:graphic xmlns:a="http://schemas.openxmlformats.org/drawingml/2006/main">
+              <a:graphicData uri="http://schemas.openxmlformats.org/drawingml/2006/picture">
+                <pic:pic xmlns:pic="http://schemas.openxmlformats.org/drawingml/2006/picture">
+                  <pic:nvPicPr>
+                    <pic:cNvPr id="0" name="theimg" descr="PlantUML diagram"/>
+                    <pic:cNvPicPr>
+                      <a:picLocks noChangeAspect="1" noChangeArrowheads="1"/>
+                    </pic:cNvPicPr>
+                  </pic:nvPicPr>
+                  <pic:blipFill>
+                    <a:blip r:embed="rId19">
+                      <a:extLst>
+                        <a:ext uri="{28A0092B-C50C-407E-A947-70E740481C1C}">
+                          <a14:useLocalDpi xmlns:a14="http://schemas.microsoft.com/office/drawing/2010/main" val="0"/>
+                        </a:ext>
+                      </a:extLst>
+                    </a:blip>
+                    <a:srcRect/>
+                    <a:stretch>
+                      <a:fillRect/>
+                    </a:stretch>
+                  </pic:blipFill>
+                  <pic:spPr bwMode="auto">
+                    <a:xfrm>
+                      <a:off x="0" y="0"/>
+                      <a:ext cx="5400040" cy="4232910"/>
+                    </a:xfrm>
+                    <a:prstGeom prst="rect">
+                      <a:avLst/>
+                    </a:prstGeom>
+                    <a:noFill/>
+                    <a:ln>
+                      <a:noFill/>
+                    </a:ln>
+                  </pic:spPr>
+                </pic:pic>
+              </a:graphicData>
+            </a:graphic>
+          </wp:inline>
+        </w:drawing>
       </w:r>
     </w:p>
     <w:p>
@@ -9635,33 +9725,25 @@
       </w:pPr>
       <w:bookmarkStart w:id="45" w:name="_Toc179102740"/>
       <w:r>
+        <w:t>Diseño de Flujo de eventos</w:t>
+      </w:r>
+      <w:bookmarkEnd w:id="45"/>
+    </w:p>
+    <w:p>
+      <w:pPr>
+        <w:ind w:left="0" w:firstLine="0"/>
+      </w:pPr>
+      <w:r>
+        <w:t>a</w:t>
+      </w:r>
+    </w:p>
+    <w:p>
+      <w:pPr>
+        <w:pStyle w:val="PSI-Ttulo3"/>
+      </w:pPr>
+      <w:bookmarkStart w:id="46" w:name="_Toc179102741"/>
+      <w:r>
         <w:lastRenderedPageBreak/>
-        <w:t>Diseño de Flujo de eventos</w:t>
-      </w:r>
-      <w:bookmarkEnd w:id="45"/>
-    </w:p>
-    <w:p>
-      <w:pPr>
-        <w:ind w:left="0" w:firstLine="0"/>
-      </w:pPr>
-      <w:r>
-        <w:t>El Líder del proyecto y el Desarrollador pueden añadir planes de acción a riesgos específicos. El proceso implica completar un formulario con detalles del plan, incluyendo estrategia y actividades.</w:t>
-      </w:r>
-    </w:p>
-    <w:p>
-      <w:pPr>
-        <w:ind w:left="0" w:firstLine="0"/>
-      </w:pPr>
-      <w:r>
-        <w:t>La interfaz consulta y actualiza la información en la BDD. Se proporcionan opciones para guardar o cancelar el plan, y se incluye manejo de excepciones para datos incompletos.</w:t>
-      </w:r>
-    </w:p>
-    <w:p>
-      <w:pPr>
-        <w:pStyle w:val="PSI-Ttulo3"/>
-      </w:pPr>
-      <w:bookmarkStart w:id="46" w:name="_Toc179102741"/>
-      <w:r>
         <w:t>Requerimientos especiales o de implementación</w:t>
       </w:r>
       <w:bookmarkEnd w:id="46"/>
@@ -9706,7 +9788,6 @@
       </w:pPr>
       <w:bookmarkStart w:id="49" w:name="_Toc179102744"/>
       <w:r>
-        <w:lastRenderedPageBreak/>
         <w:t>Diagrama de Interacción</w:t>
       </w:r>
       <w:bookmarkEnd w:id="49"/>
@@ -9719,11 +9800,57 @@
         <w:pStyle w:val="PSI-Comentario"/>
       </w:pPr>
       <w:r>
-        <w:pict w14:anchorId="7541AE9E">
-          <v:shape id="_x0000_i1030" type="#_x0000_t75" style="width:425pt;height:433.5pt">
-            <v:imagedata r:id="rId20" o:title="9"/>
-          </v:shape>
-        </w:pict>
+        <w:rPr>
+          <w:noProof/>
+        </w:rPr>
+        <w:drawing>
+          <wp:inline distT="0" distB="0" distL="0" distR="0" wp14:anchorId="13874F7C" wp14:editId="7FD947A1">
+            <wp:extent cx="5400040" cy="4285615"/>
+            <wp:effectExtent l="0" t="0" r="0" b="635"/>
+            <wp:docPr id="467037882" name="Imagen 24" descr="PlantUML diagram"/>
+            <wp:cNvGraphicFramePr>
+              <a:graphicFrameLocks xmlns:a="http://schemas.openxmlformats.org/drawingml/2006/main" noChangeAspect="1"/>
+            </wp:cNvGraphicFramePr>
+            <a:graphic xmlns:a="http://schemas.openxmlformats.org/drawingml/2006/main">
+              <a:graphicData uri="http://schemas.openxmlformats.org/drawingml/2006/picture">
+                <pic:pic xmlns:pic="http://schemas.openxmlformats.org/drawingml/2006/picture">
+                  <pic:nvPicPr>
+                    <pic:cNvPr id="0" name="theimg" descr="PlantUML diagram"/>
+                    <pic:cNvPicPr>
+                      <a:picLocks noChangeAspect="1" noChangeArrowheads="1"/>
+                    </pic:cNvPicPr>
+                  </pic:nvPicPr>
+                  <pic:blipFill>
+                    <a:blip r:embed="rId20">
+                      <a:extLst>
+                        <a:ext uri="{28A0092B-C50C-407E-A947-70E740481C1C}">
+                          <a14:useLocalDpi xmlns:a14="http://schemas.microsoft.com/office/drawing/2010/main" val="0"/>
+                        </a:ext>
+                      </a:extLst>
+                    </a:blip>
+                    <a:srcRect/>
+                    <a:stretch>
+                      <a:fillRect/>
+                    </a:stretch>
+                  </pic:blipFill>
+                  <pic:spPr bwMode="auto">
+                    <a:xfrm>
+                      <a:off x="0" y="0"/>
+                      <a:ext cx="5400040" cy="4285615"/>
+                    </a:xfrm>
+                    <a:prstGeom prst="rect">
+                      <a:avLst/>
+                    </a:prstGeom>
+                    <a:noFill/>
+                    <a:ln>
+                      <a:noFill/>
+                    </a:ln>
+                  </pic:spPr>
+                </pic:pic>
+              </a:graphicData>
+            </a:graphic>
+          </wp:inline>
+        </w:drawing>
       </w:r>
     </w:p>
     <w:p>
@@ -9804,7 +9931,6 @@
           <w:i w:val="0"/>
           <w:iCs/>
           <w:color w:val="auto"/>
-          <w:lang w:val="es-ES"/>
         </w:rPr>
       </w:pPr>
       <w:r>
@@ -9813,34 +9939,7 @@
           <w:iCs/>
           <w:color w:val="auto"/>
         </w:rPr>
-        <w:t xml:space="preserve">El Líder del proyecto </w:t>
-      </w:r>
-      <w:r>
-        <w:rPr>
-          <w:i w:val="0"/>
-          <w:iCs/>
-          <w:color w:val="auto"/>
-          <w:lang w:val="es-ES"/>
-        </w:rPr>
-        <w:t>interactúa con el sistema para modificar un plan de acción. El líder selecciona la opción "Modificar plan de acción", lo que desencadena que el sistema consulte la base de datos (BDD) para obtener el formulario correspondiente. Una vez recibido, el sistema lo despliega para que el líder lo edite.</w:t>
-      </w:r>
-    </w:p>
-    <w:p>
-      <w:pPr>
-        <w:pStyle w:val="PSI-Comentario"/>
-        <w:rPr>
-          <w:i w:val="0"/>
-          <w:iCs/>
-          <w:color w:val="auto"/>
-        </w:rPr>
-      </w:pPr>
-      <w:r>
-        <w:rPr>
-          <w:i w:val="0"/>
-          <w:iCs/>
-          <w:color w:val="auto"/>
-        </w:rPr>
-        <w:t>El líder realiza los cambios deseados y, si todos los datos requeridos están completos, selecciona "Guardar". El sistema envía los datos actualizados a la BDD, donde se almacenan, y luego muestra un mensaje de confirmación al líder. En caso de que el líder cancele, el formulario se cierra sin guardar cambios.</w:t>
+        <w:t>a</w:t>
       </w:r>
     </w:p>
     <w:p>
@@ -9920,10 +10019,10 @@
           <w:noProof/>
         </w:rPr>
         <w:drawing>
-          <wp:inline distT="0" distB="0" distL="0" distR="0" wp14:anchorId="4A19F82B" wp14:editId="2441ADA2">
-            <wp:extent cx="5400040" cy="6574790"/>
+          <wp:inline distT="0" distB="0" distL="0" distR="0" wp14:anchorId="278739FD" wp14:editId="0B985CE1">
+            <wp:extent cx="5400040" cy="5619750"/>
             <wp:effectExtent l="0" t="0" r="0" b="0"/>
-            <wp:docPr id="1336944263" name="Imagen 15" descr="PlantUML diagram"/>
+            <wp:docPr id="123157331" name="Imagen 25" descr="PlantUML diagram"/>
             <wp:cNvGraphicFramePr>
               <a:graphicFrameLocks xmlns:a="http://schemas.openxmlformats.org/drawingml/2006/main" noChangeAspect="1"/>
             </wp:cNvGraphicFramePr>
@@ -9952,7 +10051,7 @@
                   <pic:spPr bwMode="auto">
                     <a:xfrm>
                       <a:off x="0" y="0"/>
-                      <a:ext cx="5400040" cy="6574790"/>
+                      <a:ext cx="5400040" cy="5619750"/>
                     </a:xfrm>
                     <a:prstGeom prst="rect">
                       <a:avLst/>
@@ -10042,52 +10141,8 @@
       <w:bookmarkEnd w:id="55"/>
     </w:p>
     <w:p>
-      <w:pPr>
-        <w:ind w:left="0" w:firstLine="0"/>
-      </w:pPr>
-      <w:r>
-        <w:t>El Líder del proyecto y el Desarrollador pueden generar varios tipos de informes a través de la Interfaz de usuario. El proceso comienza con la selección de "Realizar informe", tras lo cual el sistema consulta a la Base de Datos (BDD) para obtener los informes disponibles.</w:t>
-      </w:r>
-    </w:p>
-    <w:p>
-      <w:r>
-        <w:t>El flujo se divide en tres opciones principales:</w:t>
-      </w:r>
-    </w:p>
-    <w:p>
-      <w:pPr>
-        <w:pStyle w:val="Prrafodelista"/>
-        <w:numPr>
-          <w:ilvl w:val="0"/>
-          <w:numId w:val="15"/>
-        </w:numPr>
-      </w:pPr>
-      <w:r>
-        <w:t>Informe de incidencia de un riesgo específico: Implica completar un formulario y subirlo a la BDD.</w:t>
-      </w:r>
-    </w:p>
-    <w:p>
-      <w:pPr>
-        <w:pStyle w:val="Prrafodelista"/>
-        <w:numPr>
-          <w:ilvl w:val="0"/>
-          <w:numId w:val="15"/>
-        </w:numPr>
-      </w:pPr>
-      <w:r>
-        <w:t>Otros tipos de informes: Incluye informes generales, de evaluaciones o de planes de acción. El sistema solicita datos a la BDD, muestra el informe y ofrece la opción de exportarlo.</w:t>
-      </w:r>
-    </w:p>
-    <w:p>
-      <w:pPr>
-        <w:pStyle w:val="Prrafodelista"/>
-        <w:numPr>
-          <w:ilvl w:val="0"/>
-          <w:numId w:val="15"/>
-        </w:numPr>
-      </w:pPr>
-      <w:r>
-        <w:t>Cancelar: Permite al usuario salir del proceso.</w:t>
+      <w:r>
+        <w:t>a</w:t>
       </w:r>
     </w:p>
     <w:p>
@@ -10096,6 +10151,7 @@
       </w:pPr>
       <w:bookmarkStart w:id="56" w:name="_Toc179102756"/>
       <w:r>
+        <w:lastRenderedPageBreak/>
         <w:t>Requerimientos especiales o de implementación</w:t>
       </w:r>
       <w:bookmarkEnd w:id="56"/>
@@ -10146,7 +10202,6 @@
       </w:pPr>
       <w:bookmarkStart w:id="59" w:name="_Toc179102759"/>
       <w:r>
-        <w:lastRenderedPageBreak/>
         <w:t>Diagrama de Interacción</w:t>
       </w:r>
       <w:bookmarkEnd w:id="59"/>
@@ -10289,22 +10344,7 @@
         <w:jc w:val="both"/>
       </w:pPr>
       <w:r>
-        <w:t>Este caso de uso permite a cualquier Usuario exportar informes o gráficos en varios formatos. El proceso inicia cuando el usuario selecciona "Exportar archivo".</w:t>
-      </w:r>
-      <w:r>
-        <w:t xml:space="preserve"> </w:t>
-      </w:r>
-      <w:r>
-        <w:t>El sistema consulta a la BDD para obtener la lista de informes y gráficos disponibles, los muestra al usuario, y ofrece opciones de formato (PDF, Excel, CSV, PNG, etc.). Una vez que el usuario selecciona las opciones y confirma, el sistema procesa la solicitud y genera el archivo de exportación.</w:t>
-      </w:r>
-    </w:p>
-    <w:p>
-      <w:pPr>
-        <w:ind w:left="0" w:firstLine="0"/>
-        <w:jc w:val="both"/>
-      </w:pPr>
-      <w:r>
-        <w:t>El diseño incluye la opción de cancelar la operación y manejo de excepciones para cuando no hay informes disponibles.</w:t>
+        <w:t>a</w:t>
       </w:r>
     </w:p>
     <w:p>
@@ -10506,44 +10546,7 @@
         <w:jc w:val="both"/>
       </w:pPr>
       <w:r>
-        <w:t>Este caso de uso permite al Líder del proyecto y al Desarrollador realizar análisis de riesgos. El proceso comienza cuando seleccionan "Realizar análisis de riesgo".</w:t>
-      </w:r>
-    </w:p>
-    <w:p>
-      <w:pPr>
-        <w:ind w:left="0" w:firstLine="0"/>
-        <w:jc w:val="both"/>
-      </w:pPr>
-      <w:r>
-        <w:t>El sistema interactúa con la BDD para</w:t>
-      </w:r>
-      <w:r>
-        <w:t xml:space="preserve"> c</w:t>
-      </w:r>
-      <w:r>
-        <w:t>omprobar la fecha actual con las fechas de revisiones</w:t>
-      </w:r>
-      <w:r>
-        <w:t xml:space="preserve"> y </w:t>
-      </w:r>
-      <w:r>
-        <w:t>la fecha actual con las fechas de finalización de planes.</w:t>
-      </w:r>
-      <w:r>
-        <w:t xml:space="preserve"> </w:t>
-      </w:r>
-      <w:r>
-        <w:t>Basándose en esta información, el sistema marca gráficamente los riesgos que necesitan reevaluación o finalización de planes, y actualiza la BDD.</w:t>
-      </w:r>
-    </w:p>
-    <w:p>
-      <w:pPr>
-        <w:ind w:left="0" w:firstLine="0"/>
-        <w:jc w:val="both"/>
-      </w:pPr>
-      <w:r>
-        <w:lastRenderedPageBreak/>
-        <w:t>El diseño incluye manejo de excepciones para casos donde no hay riesgos cargados o no hay fechas para reevaluaciones. En estos casos, el sistema muestra mensajes apropiados a los usuarios.</w:t>
+        <w:t>a</w:t>
       </w:r>
     </w:p>
     <w:p>
@@ -10589,6 +10592,7 @@
         <w:pStyle w:val="PSI-Ttulo2"/>
       </w:pPr>
       <w:r>
+        <w:lastRenderedPageBreak/>
         <w:t xml:space="preserve"> </w:t>
       </w:r>
       <w:bookmarkStart w:id="68" w:name="_Toc179102768"/>
@@ -10771,7 +10775,6 @@
       </w:pPr>
       <w:bookmarkStart w:id="74" w:name="_Toc179102774"/>
       <w:r>
-        <w:lastRenderedPageBreak/>
         <w:t>Función</w:t>
       </w:r>
       <w:bookmarkEnd w:id="74"/>
@@ -14808,7 +14811,6 @@
   <w:style w:type="character" w:default="1" w:styleId="Fuentedeprrafopredeter">
     <w:name w:val="Default Paragraph Font"/>
     <w:uiPriority w:val="1"/>
-    <w:semiHidden/>
     <w:unhideWhenUsed/>
   </w:style>
   <w:style w:type="table" w:default="1" w:styleId="Tablanormal">

</xml_diff>

<commit_message>
Doc: Se modifico el modelo de diseño
</commit_message>
<xml_diff>
--- a/2. Etapa de elaboración/Iteración 2/Modelo de diseño/Modelo de Diseño_Vesta Risk Manager_T-Code.docx
+++ b/2. Etapa de elaboración/Iteración 2/Modelo de diseño/Modelo de Diseño_Vesta Risk Manager_T-Code.docx
@@ -437,7 +437,27 @@
                   <w:szCs w:val="36"/>
                   <w:lang w:val="es-AR"/>
                 </w:rPr>
-                <w:t>Vesta Risk Manager</w:t>
+                <w:t xml:space="preserve">Vesta </w:t>
+              </w:r>
+              <w:proofErr w:type="spellStart"/>
+              <w:r>
+                <w:rPr>
+                  <w:rFonts w:asciiTheme="majorHAnsi" w:eastAsiaTheme="majorEastAsia" w:hAnsiTheme="majorHAnsi" w:cstheme="majorBidi"/>
+                  <w:sz w:val="36"/>
+                  <w:szCs w:val="36"/>
+                  <w:lang w:val="es-AR"/>
+                </w:rPr>
+                <w:t>Risk</w:t>
+              </w:r>
+              <w:proofErr w:type="spellEnd"/>
+              <w:r>
+                <w:rPr>
+                  <w:rFonts w:asciiTheme="majorHAnsi" w:eastAsiaTheme="majorEastAsia" w:hAnsiTheme="majorHAnsi" w:cstheme="majorBidi"/>
+                  <w:sz w:val="36"/>
+                  <w:szCs w:val="36"/>
+                  <w:lang w:val="es-AR"/>
+                </w:rPr>
+                <w:t xml:space="preserve"> Manager</w:t>
               </w:r>
             </w:p>
           </w:sdtContent>
@@ -496,8 +516,16 @@
                 <w:rPr>
                   <w:lang w:val="es-AR"/>
                 </w:rPr>
-                <w:t>T-Code</w:t>
+                <w:t>T-</w:t>
               </w:r>
+              <w:proofErr w:type="spellStart"/>
+              <w:r>
+                <w:rPr>
+                  <w:lang w:val="es-AR"/>
+                </w:rPr>
+                <w:t>Code</w:t>
+              </w:r>
+              <w:proofErr w:type="spellEnd"/>
             </w:p>
           </w:sdtContent>
         </w:sdt>
@@ -7624,8 +7652,21 @@
         <w:t xml:space="preserve"> nuestro proyecto</w:t>
       </w:r>
       <w:r>
-        <w:t>, Vesta Risk Manger</w:t>
-      </w:r>
+        <w:t xml:space="preserve">, Vesta </w:t>
+      </w:r>
+      <w:proofErr w:type="spellStart"/>
+      <w:r>
+        <w:t>Risk</w:t>
+      </w:r>
+      <w:proofErr w:type="spellEnd"/>
+      <w:r>
+        <w:t xml:space="preserve"> </w:t>
+      </w:r>
+      <w:proofErr w:type="spellStart"/>
+      <w:r>
+        <w:t>Manger</w:t>
+      </w:r>
+      <w:proofErr w:type="spellEnd"/>
       <w:r>
         <w:t xml:space="preserve">. </w:t>
       </w:r>
@@ -7662,10 +7703,26 @@
         <w:t xml:space="preserve">El propósito principal de este documento es proporcionar una visión clara y completa del diseño de </w:t>
       </w:r>
       <w:r>
-        <w:t>Vesta Risk Manager</w:t>
-      </w:r>
-      <w:r>
-        <w:t>. Sirve como un punto de referencia para todos los miembros del equipo de desarrollo, diseñadores, y stakeholders involucrados en el proyecto.</w:t>
+        <w:t xml:space="preserve">Vesta </w:t>
+      </w:r>
+      <w:proofErr w:type="spellStart"/>
+      <w:r>
+        <w:t>Risk</w:t>
+      </w:r>
+      <w:proofErr w:type="spellEnd"/>
+      <w:r>
+        <w:t xml:space="preserve"> Manager</w:t>
+      </w:r>
+      <w:r>
+        <w:t xml:space="preserve">. Sirve como un punto de referencia para todos los miembros del equipo de desarrollo, diseñadores, y </w:t>
+      </w:r>
+      <w:proofErr w:type="spellStart"/>
+      <w:r>
+        <w:t>stakeholders</w:t>
+      </w:r>
+      <w:proofErr w:type="spellEnd"/>
+      <w:r>
+        <w:t xml:space="preserve"> involucrados en el proyecto.</w:t>
       </w:r>
     </w:p>
     <w:p>
@@ -7692,115 +7749,109 @@
         <w:t>Este documento de Modelo de Diseño abarca la totalidad de</w:t>
       </w:r>
       <w:r>
-        <w:t xml:space="preserve"> Vesta Risk Manager, </w:t>
-      </w:r>
-      <w:r>
-        <w:t>incluyendo todos sus componentes, módulos y funcionalidades. El alcance se extiende a la arquitectura general del sistema, el diseño de la interfaz de usuario, la estructura de la base de datos, los componentes del back-end, las integraciones con sistemas externos, los flujos de datos y procesos principales, así como las consideraciones de seguridad y rendimiento.</w:t>
-      </w:r>
+        <w:t xml:space="preserve"> Vesta </w:t>
+      </w:r>
+      <w:proofErr w:type="spellStart"/>
+      <w:r>
+        <w:t>Risk</w:t>
+      </w:r>
+      <w:proofErr w:type="spellEnd"/>
+      <w:r>
+        <w:t xml:space="preserve"> Manager, </w:t>
+      </w:r>
+      <w:r>
+        <w:t>incluyendo todos sus componentes, módulos y funcionalidades. El alcance se extiende a la arquitectura general del sistema, el diseño de la interfaz de usuario, la estructura de la base de datos, los componentes del back-</w:t>
+      </w:r>
+      <w:proofErr w:type="spellStart"/>
+      <w:r>
+        <w:t>end</w:t>
+      </w:r>
+      <w:proofErr w:type="spellEnd"/>
+      <w:r>
+        <w:t>, las integraciones con sistemas externos, los flujos de datos y procesos principales, así como las consideraciones de seguridad y rendimiento.</w:t>
+      </w:r>
+    </w:p>
+    <w:p>
+      <w:pPr>
+        <w:ind w:left="0" w:firstLine="0"/>
+        <w:jc w:val="both"/>
+      </w:pPr>
+    </w:p>
+    <w:p>
+      <w:pPr>
+        <w:pStyle w:val="PSI-Ttulo1"/>
+      </w:pPr>
+      <w:bookmarkStart w:id="3" w:name="_Toc179102699"/>
+      <w:r>
+        <w:t>Referencias</w:t>
+      </w:r>
+      <w:bookmarkEnd w:id="3"/>
     </w:p>
     <w:p>
       <w:pPr>
         <w:pStyle w:val="PSI-Comentario"/>
       </w:pPr>
+      <w:r>
+        <w:t>[Esta sección debe proporcionar una lista completa de todos los documentos a los que se hace referencia en el documento Modelo de Diseño. Cada documento debe identificarse por el título, número del informe (si se aplica), fecha, y organización que lo publica. Especifique las fuentes de las que pueden obtenerse las referencias. Esta información puede proporcionarse por la referencia a un apéndice o a otro documento.]</w:t>
+      </w:r>
+    </w:p>
+    <w:p>
+      <w:pPr>
+        <w:pStyle w:val="PSI-Comentario"/>
+      </w:pPr>
     </w:p>
     <w:p>
       <w:pPr>
         <w:pStyle w:val="PSI-Ttulo2"/>
       </w:pPr>
-      <w:bookmarkStart w:id="3" w:name="_Toc179102698"/>
-      <w:r>
-        <w:t>Definiciones, siglas y abreviaturas.</w:t>
-      </w:r>
-      <w:bookmarkEnd w:id="3"/>
-    </w:p>
-    <w:p>
-      <w:pPr>
-        <w:pStyle w:val="PSI-Comentario"/>
-      </w:pPr>
-      <w:r>
-        <w:t>[Esta sección debe proporcionar las definiciones de todos los términos, las siglas, y abreviaturas requeridas para interpretar apropiadamente el documento Modelo de Diseño.  Esta información puede proporcionarse por la referencia al Glosario del proyecto.]</w:t>
-      </w:r>
-    </w:p>
-    <w:p>
-      <w:pPr>
-        <w:pStyle w:val="PSI-Comentario"/>
-      </w:pPr>
-    </w:p>
-    <w:p>
-      <w:pPr>
-        <w:pStyle w:val="PSI-Ttulo1"/>
-      </w:pPr>
-      <w:bookmarkStart w:id="4" w:name="_Toc179102699"/>
-      <w:r>
-        <w:t>Referencias</w:t>
-      </w:r>
-      <w:bookmarkEnd w:id="4"/>
-    </w:p>
-    <w:p>
-      <w:pPr>
-        <w:pStyle w:val="PSI-Comentario"/>
-      </w:pPr>
-      <w:r>
-        <w:t>[Esta sección debe proporcionar una lista completa de todos los documentos a los que se hace referencia en el documento Modelo de Diseño. Cada documento debe identificarse por el título, número del informe (si se aplica), fecha, y organización que lo publica. Especifique las fuentes de las que pueden obtenerse las referencias. Esta información puede proporcionarse por la referencia a un apéndice o a otro documento.]</w:t>
-      </w:r>
-    </w:p>
-    <w:p>
-      <w:pPr>
-        <w:pStyle w:val="PSI-Comentario"/>
-      </w:pPr>
-    </w:p>
-    <w:p>
-      <w:pPr>
-        <w:pStyle w:val="PSI-Ttulo2"/>
-      </w:pPr>
-      <w:bookmarkStart w:id="5" w:name="_Toc179102700"/>
+      <w:bookmarkStart w:id="4" w:name="_Toc179102700"/>
       <w:r>
         <w:lastRenderedPageBreak/>
         <w:t>Visión general</w:t>
       </w:r>
+      <w:bookmarkEnd w:id="4"/>
+    </w:p>
+    <w:p>
+      <w:pPr>
+        <w:pStyle w:val="PSI-Ttulo1"/>
+      </w:pPr>
+      <w:bookmarkStart w:id="5" w:name="_Toc179102701"/>
+      <w:r>
+        <w:t>Diseño de Casos de Uso</w:t>
+      </w:r>
       <w:bookmarkEnd w:id="5"/>
     </w:p>
     <w:p>
       <w:pPr>
-        <w:pStyle w:val="PSI-Ttulo1"/>
-      </w:pPr>
-      <w:bookmarkStart w:id="6" w:name="_Toc179102701"/>
-      <w:r>
-        <w:t>Diseño de Casos de Uso</w:t>
+        <w:pStyle w:val="PSI-Ttulo2"/>
+      </w:pPr>
+      <w:bookmarkStart w:id="6" w:name="_Toc179102702"/>
+      <w:r>
+        <w:t>C</w:t>
+      </w:r>
+      <w:r>
+        <w:t xml:space="preserve">aso de </w:t>
+      </w:r>
+      <w:r>
+        <w:t>U</w:t>
+      </w:r>
+      <w:r>
+        <w:t>so 1</w:t>
+      </w:r>
+      <w:r>
+        <w:t>: Autentificarse</w:t>
       </w:r>
       <w:bookmarkEnd w:id="6"/>
     </w:p>
     <w:p>
       <w:pPr>
-        <w:pStyle w:val="PSI-Ttulo2"/>
-      </w:pPr>
-      <w:bookmarkStart w:id="7" w:name="_Toc179102702"/>
-      <w:r>
-        <w:t>C</w:t>
-      </w:r>
-      <w:r>
-        <w:t xml:space="preserve">aso de </w:t>
-      </w:r>
-      <w:r>
-        <w:t>U</w:t>
-      </w:r>
-      <w:r>
-        <w:t>so 1</w:t>
-      </w:r>
-      <w:r>
-        <w:t>: Autentificarse</w:t>
+        <w:pStyle w:val="PSI-Ttulo3"/>
+      </w:pPr>
+      <w:bookmarkStart w:id="7" w:name="_Toc179102703"/>
+      <w:r>
+        <w:t>Diagrama de paquetes</w:t>
       </w:r>
       <w:bookmarkEnd w:id="7"/>
-    </w:p>
-    <w:p>
-      <w:pPr>
-        <w:pStyle w:val="PSI-Ttulo3"/>
-      </w:pPr>
-      <w:bookmarkStart w:id="8" w:name="_Toc179102703"/>
-      <w:r>
-        <w:t>Diagrama de paquetes</w:t>
-      </w:r>
-      <w:bookmarkEnd w:id="8"/>
     </w:p>
     <w:p>
       <w:pPr>
@@ -7818,9 +7869,11 @@
           <w:numId w:val="17"/>
         </w:numPr>
       </w:pPr>
+      <w:proofErr w:type="spellStart"/>
       <w:r>
         <w:t>GestorUsuario</w:t>
       </w:r>
+      <w:proofErr w:type="spellEnd"/>
       <w:r>
         <w:t xml:space="preserve">. </w:t>
       </w:r>
@@ -7897,7 +7950,15 @@
         <w:t>Tendrá los métodos: Constructor</w:t>
       </w:r>
       <w:r>
-        <w:t>, los métodos get y set de cada atributo</w:t>
+        <w:t xml:space="preserve">, los métodos </w:t>
+      </w:r>
+      <w:proofErr w:type="spellStart"/>
+      <w:r>
+        <w:t>get</w:t>
+      </w:r>
+      <w:proofErr w:type="spellEnd"/>
+      <w:r>
+        <w:t xml:space="preserve"> y set de cada atributo</w:t>
       </w:r>
       <w:r>
         <w:t xml:space="preserve"> excepto para conexión</w:t>
@@ -7932,18 +7993,26 @@
         <w:t>están</w:t>
       </w:r>
       <w:r>
-        <w:t xml:space="preserve"> vinculada al subsistema de UargFlow.</w:t>
+        <w:t xml:space="preserve"> vinculada al subsistema de </w:t>
+      </w:r>
+      <w:proofErr w:type="spellStart"/>
+      <w:r>
+        <w:t>UargFlow</w:t>
+      </w:r>
+      <w:proofErr w:type="spellEnd"/>
+      <w:r>
+        <w:t>.</w:t>
       </w:r>
     </w:p>
     <w:p>
       <w:pPr>
         <w:pStyle w:val="PSI-Ttulo3"/>
       </w:pPr>
-      <w:bookmarkStart w:id="9" w:name="_Toc179102704"/>
+      <w:bookmarkStart w:id="8" w:name="_Toc179102704"/>
       <w:r>
         <w:t>Diagrama de Interacción</w:t>
       </w:r>
-      <w:bookmarkEnd w:id="9"/>
+      <w:bookmarkEnd w:id="8"/>
       <w:r>
         <w:t xml:space="preserve"> </w:t>
       </w:r>
@@ -8055,12 +8124,12 @@
       <w:pPr>
         <w:pStyle w:val="PSI-Ttulo3"/>
       </w:pPr>
-      <w:bookmarkStart w:id="10" w:name="_Toc179102705"/>
+      <w:bookmarkStart w:id="9" w:name="_Toc179102705"/>
       <w:r>
         <w:lastRenderedPageBreak/>
         <w:t>Diseño de Flujo de eventos</w:t>
       </w:r>
-      <w:bookmarkEnd w:id="10"/>
+      <w:bookmarkEnd w:id="9"/>
     </w:p>
     <w:p>
       <w:pPr>
@@ -8074,11 +8143,11 @@
       <w:pPr>
         <w:pStyle w:val="PSI-Ttulo3"/>
       </w:pPr>
-      <w:bookmarkStart w:id="11" w:name="_Toc179102706"/>
+      <w:bookmarkStart w:id="10" w:name="_Toc179102706"/>
       <w:r>
         <w:t>Requerimientos especiales o de implementación</w:t>
       </w:r>
-      <w:bookmarkEnd w:id="11"/>
+      <w:bookmarkEnd w:id="10"/>
     </w:p>
     <w:p>
       <w:pPr>
@@ -8089,7 +8158,7 @@
         </w:numPr>
         <w:jc w:val="both"/>
       </w:pPr>
-      <w:bookmarkStart w:id="12" w:name="_Toc179102707"/>
+      <w:bookmarkStart w:id="11" w:name="_Toc179102707"/>
       <w:r>
         <w:rPr>
           <w:b/>
@@ -8101,7 +8170,15 @@
         <w:t xml:space="preserve"> </w:t>
       </w:r>
       <w:r>
-        <w:t>El sistema deberá ser integrado con UARGflow para el inicio de sesión de los usuarios.</w:t>
+        <w:t xml:space="preserve">El sistema deberá ser integrado con </w:t>
+      </w:r>
+      <w:proofErr w:type="spellStart"/>
+      <w:r>
+        <w:t>UARGflow</w:t>
+      </w:r>
+      <w:proofErr w:type="spellEnd"/>
+      <w:r>
+        <w:t xml:space="preserve"> para el inicio de sesión de los usuarios.</w:t>
       </w:r>
     </w:p>
     <w:p>
@@ -8112,24 +8189,24 @@
       <w:r>
         <w:t>Caso de Uso 2: Administrar acceso al sistema</w:t>
       </w:r>
+      <w:bookmarkEnd w:id="11"/>
+    </w:p>
+    <w:p>
+      <w:pPr>
+        <w:pStyle w:val="PSI-Ttulo3"/>
+      </w:pPr>
+      <w:bookmarkStart w:id="12" w:name="_Toc179102708"/>
+      <w:r>
+        <w:t>Diagrama de paquetes</w:t>
+      </w:r>
       <w:bookmarkEnd w:id="12"/>
-    </w:p>
-    <w:p>
-      <w:pPr>
-        <w:pStyle w:val="PSI-Ttulo3"/>
-      </w:pPr>
-      <w:bookmarkStart w:id="13" w:name="_Toc179102708"/>
-      <w:r>
-        <w:t>Diagrama de paquetes</w:t>
-      </w:r>
-      <w:bookmarkEnd w:id="13"/>
     </w:p>
     <w:p>
       <w:pPr>
         <w:ind w:left="0" w:firstLine="0"/>
         <w:jc w:val="both"/>
       </w:pPr>
-      <w:bookmarkStart w:id="14" w:name="_Toc179102709"/>
+      <w:bookmarkStart w:id="13" w:name="_Toc179102709"/>
       <w:r>
         <w:t>Los objetos que fueron identificados en este caso de uso fueron:</w:t>
       </w:r>
@@ -8143,11 +8220,19 @@
         </w:numPr>
         <w:jc w:val="both"/>
       </w:pPr>
-      <w:r>
-        <w:t>Gestion</w:t>
-      </w:r>
-      <w:r>
-        <w:t xml:space="preserve">Usuario. </w:t>
+      <w:proofErr w:type="spellStart"/>
+      <w:r>
+        <w:t>Gest</w:t>
+      </w:r>
+      <w:r>
+        <w:t>or</w:t>
+      </w:r>
+      <w:r>
+        <w:t>Usuario</w:t>
+      </w:r>
+      <w:proofErr w:type="spellEnd"/>
+      <w:r>
+        <w:t xml:space="preserve">. </w:t>
       </w:r>
     </w:p>
     <w:p>
@@ -8197,7 +8282,15 @@
         <w:t>Comentario: El método obtener usuario tendrá que contar con un método privado que valide que se está pasando un correo</w:t>
       </w:r>
       <w:r>
-        <w:t>, Los métodos que se repiten entre usuario y gestión de usuario es para formatear y respetar con la modularización del sistema</w:t>
+        <w:t xml:space="preserve">, Los métodos que se repiten entre usuario y gestión de usuario es para formatear y respetar con la </w:t>
+      </w:r>
+      <w:proofErr w:type="spellStart"/>
+      <w:r>
+        <w:t>modularización</w:t>
+      </w:r>
+      <w:proofErr w:type="spellEnd"/>
+      <w:r>
+        <w:t xml:space="preserve"> del sistema</w:t>
       </w:r>
       <w:r>
         <w:t>.</w:t>
@@ -8251,7 +8344,15 @@
         <w:jc w:val="both"/>
       </w:pPr>
       <w:r>
-        <w:t>Tendrá los métodos: Constructor, los métodos get y set de cada atributo</w:t>
+        <w:t xml:space="preserve">Tendrá los métodos: Constructor, los métodos </w:t>
+      </w:r>
+      <w:proofErr w:type="spellStart"/>
+      <w:r>
+        <w:t>get</w:t>
+      </w:r>
+      <w:proofErr w:type="spellEnd"/>
+      <w:r>
+        <w:t xml:space="preserve"> y set de cada atributo</w:t>
       </w:r>
       <w:r>
         <w:t xml:space="preserve"> excepto para conexión</w:t>
@@ -8335,7 +8436,15 @@
         <w:t xml:space="preserve"> </w:t>
       </w:r>
       <w:r>
-        <w:t>Constructor, método get y set de cada atributo excepto para la conexión, obtener todos los perfiles, obtener un perfil por id, eliminar por id el perfil, actualizar por id el perfil</w:t>
+        <w:t xml:space="preserve">Constructor, método </w:t>
+      </w:r>
+      <w:proofErr w:type="spellStart"/>
+      <w:r>
+        <w:t>get</w:t>
+      </w:r>
+      <w:proofErr w:type="spellEnd"/>
+      <w:r>
+        <w:t xml:space="preserve"> y set de cada atributo excepto para la conexión, obtener todos los perfiles, obtener un perfil por id, eliminar por id el perfil, actualizar por id el perfil</w:t>
       </w:r>
       <w:r>
         <w:t>, añadir</w:t>
@@ -8389,15 +8498,65 @@
         <w:t>el método</w:t>
       </w:r>
       <w:r>
-        <w:t xml:space="preserve">: obtener todos los permisos. </w:t>
-      </w:r>
-    </w:p>
-    <w:p>
-      <w:pPr>
+        <w:t>:</w:t>
+      </w:r>
+      <w:r>
+        <w:t xml:space="preserve"> Constructor</w:t>
+      </w:r>
+      <w:r>
+        <w:t xml:space="preserve">, </w:t>
+      </w:r>
+      <w:r>
+        <w:t>obtener todos los permisos</w:t>
+      </w:r>
+      <w:r>
+        <w:t>, obtener permisos de usuario</w:t>
+      </w:r>
+      <w:r>
+        <w:t>.</w:t>
+      </w:r>
+    </w:p>
+    <w:p>
+      <w:pPr>
+        <w:pStyle w:val="Prrafodelista"/>
+        <w:numPr>
+          <w:ilvl w:val="1"/>
+          <w:numId w:val="17"/>
+        </w:numPr>
         <w:jc w:val="both"/>
       </w:pPr>
       <w:r>
-        <w:t>Estas clases están vinculada al subsistema de UargFlow.</w:t>
+        <w:t xml:space="preserve">Comentario: Si bien esta clase no aparece en el diagrama de secuencia, esta de manera implícita cuando se habla de administrador, usuario, </w:t>
+      </w:r>
+      <w:proofErr w:type="spellStart"/>
+      <w:r>
+        <w:t>etc</w:t>
+      </w:r>
+      <w:proofErr w:type="spellEnd"/>
+      <w:r>
+        <w:t xml:space="preserve"> </w:t>
+      </w:r>
+    </w:p>
+    <w:p>
+      <w:pPr>
+        <w:jc w:val="both"/>
+      </w:pPr>
+      <w:r>
+        <w:t>Estas clases están vinculada</w:t>
+      </w:r>
+      <w:r>
+        <w:t>s</w:t>
+      </w:r>
+      <w:r>
+        <w:t xml:space="preserve"> al subsistema de </w:t>
+      </w:r>
+      <w:proofErr w:type="spellStart"/>
+      <w:r>
+        <w:t>UargFlow</w:t>
+      </w:r>
+      <w:proofErr w:type="spellEnd"/>
+      <w:r>
+        <w:t>.</w:t>
       </w:r>
     </w:p>
     <w:p>
@@ -8408,7 +8567,7 @@
         <w:lastRenderedPageBreak/>
         <w:t>Diagrama de Interacción</w:t>
       </w:r>
-      <w:bookmarkEnd w:id="14"/>
+      <w:bookmarkEnd w:id="13"/>
       <w:r>
         <w:t xml:space="preserve"> </w:t>
       </w:r>
@@ -8423,7 +8582,7 @@
           <w:noProof/>
         </w:rPr>
         <w:drawing>
-          <wp:inline distT="0" distB="0" distL="0" distR="0" wp14:anchorId="0A6FFB02" wp14:editId="2ABC041E">
+          <wp:inline distT="0" distB="0" distL="0" distR="0" wp14:anchorId="0A6FFB02" wp14:editId="775B92E0">
             <wp:extent cx="4107361" cy="8315325"/>
             <wp:effectExtent l="0" t="0" r="7620" b="0"/>
             <wp:docPr id="1178992460" name="Imagen 17" descr="PlantUML diagram"/>
@@ -8527,12 +8686,22 @@
     </w:p>
     <w:p>
       <w:pPr>
+        <w:pStyle w:val="PSI-Ttulo2"/>
+      </w:pPr>
+      <w:bookmarkStart w:id="14" w:name="_Toc179102712"/>
+      <w:r>
+        <w:lastRenderedPageBreak/>
+        <w:t>Caso de Uso 3: Administrar proyectos</w:t>
+      </w:r>
+      <w:bookmarkEnd w:id="14"/>
+    </w:p>
+    <w:p>
+      <w:pPr>
         <w:pStyle w:val="PSI-Ttulo3"/>
       </w:pPr>
-      <w:bookmarkStart w:id="15" w:name="_Toc179102710"/>
-      <w:r>
-        <w:lastRenderedPageBreak/>
-        <w:t>Diseño de Flujo de eventos</w:t>
+      <w:bookmarkStart w:id="15" w:name="_Toc179102713"/>
+      <w:r>
+        <w:t>Diagrama de paquetes</w:t>
       </w:r>
       <w:bookmarkEnd w:id="15"/>
     </w:p>
@@ -8541,61 +8710,439 @@
         <w:ind w:left="0" w:firstLine="0"/>
         <w:jc w:val="both"/>
       </w:pPr>
+      <w:bookmarkStart w:id="16" w:name="_Toc179102714"/>
+      <w:r>
+        <w:t>Los objetos que fueron identificados en este caso de uso fueron:</w:t>
+      </w:r>
+    </w:p>
+    <w:p>
+      <w:pPr>
+        <w:pStyle w:val="Prrafodelista"/>
+        <w:numPr>
+          <w:ilvl w:val="0"/>
+          <w:numId w:val="17"/>
+        </w:numPr>
+        <w:jc w:val="both"/>
+      </w:pPr>
+      <w:proofErr w:type="spellStart"/>
+      <w:r>
+        <w:t>Gest</w:t>
+      </w:r>
+      <w:r>
+        <w:t>orProyecto</w:t>
+      </w:r>
+      <w:proofErr w:type="spellEnd"/>
+      <w:r>
+        <w:t xml:space="preserve">. </w:t>
+      </w:r>
+    </w:p>
+    <w:p>
+      <w:pPr>
+        <w:pStyle w:val="Prrafodelista"/>
+        <w:numPr>
+          <w:ilvl w:val="1"/>
+          <w:numId w:val="17"/>
+        </w:numPr>
+        <w:jc w:val="both"/>
+      </w:pPr>
+      <w:r>
+        <w:t>Tendrá los métodos: Constructor</w:t>
+      </w:r>
+      <w:r>
+        <w:t xml:space="preserve">, </w:t>
+      </w:r>
+      <w:r>
+        <w:t>retornar un proyecto por id, retornar proyecto por nombre, crear proyecto, actualizar proyecto,</w:t>
+      </w:r>
+      <w:r>
+        <w:t xml:space="preserve"> vincular o desvincular</w:t>
+      </w:r>
+      <w:r>
+        <w:t xml:space="preserve"> iteraciones, obtener todos los proyectos, vincular o desvincular participantes</w:t>
+      </w:r>
+      <w:r>
+        <w:t xml:space="preserve">, </w:t>
+      </w:r>
+      <w:r>
+        <w:t xml:space="preserve">obtener iteraciones por id de proyecto, actualizar </w:t>
+      </w:r>
+      <w:proofErr w:type="spellStart"/>
+      <w:r>
+        <w:t>iteracion</w:t>
+      </w:r>
+      <w:proofErr w:type="spellEnd"/>
+      <w:r>
+        <w:t xml:space="preserve"> por id, eliminar </w:t>
+      </w:r>
+      <w:proofErr w:type="spellStart"/>
+      <w:r>
+        <w:t>iteracion</w:t>
+      </w:r>
+      <w:proofErr w:type="spellEnd"/>
+      <w:r>
+        <w:t xml:space="preserve"> por id, añadir </w:t>
+      </w:r>
+      <w:proofErr w:type="spellStart"/>
+      <w:r>
+        <w:t>iteracion</w:t>
+      </w:r>
+      <w:proofErr w:type="spellEnd"/>
+      <w:r>
+        <w:t>.</w:t>
+      </w:r>
+      <w:r>
+        <w:t xml:space="preserve"> </w:t>
+      </w:r>
+    </w:p>
+    <w:p>
+      <w:pPr>
+        <w:pStyle w:val="Prrafodelista"/>
+        <w:numPr>
+          <w:ilvl w:val="1"/>
+          <w:numId w:val="17"/>
+        </w:numPr>
+        <w:jc w:val="both"/>
+      </w:pPr>
+      <w:r>
+        <w:t>Comentario:</w:t>
+      </w:r>
+      <w:r>
+        <w:t xml:space="preserve"> Cada método deberá comprobar que no se pase ningún campo </w:t>
+      </w:r>
+      <w:proofErr w:type="spellStart"/>
+      <w:r>
+        <w:t>vacio</w:t>
+      </w:r>
+      <w:proofErr w:type="spellEnd"/>
+      <w:r>
+        <w:t xml:space="preserve">, ni ninguna inyección </w:t>
+      </w:r>
+      <w:proofErr w:type="spellStart"/>
+      <w:r>
+        <w:t>sql</w:t>
+      </w:r>
+      <w:proofErr w:type="spellEnd"/>
+      <w:r>
+        <w:t>.</w:t>
+      </w:r>
+    </w:p>
+    <w:p>
+      <w:pPr>
+        <w:pStyle w:val="Prrafodelista"/>
+        <w:numPr>
+          <w:ilvl w:val="0"/>
+          <w:numId w:val="17"/>
+        </w:numPr>
+        <w:jc w:val="both"/>
+      </w:pPr>
+      <w:r>
+        <w:t>Proyecto</w:t>
+      </w:r>
+      <w:r>
+        <w:t xml:space="preserve">. </w:t>
+      </w:r>
+    </w:p>
+    <w:p>
+      <w:pPr>
+        <w:pStyle w:val="Prrafodelista"/>
+        <w:numPr>
+          <w:ilvl w:val="1"/>
+          <w:numId w:val="17"/>
+        </w:numPr>
+        <w:jc w:val="both"/>
+      </w:pPr>
+      <w:r>
+        <w:t xml:space="preserve">Tendrá los atributos de nombre, </w:t>
+      </w:r>
+      <w:proofErr w:type="spellStart"/>
+      <w:r>
+        <w:t>descripcion</w:t>
+      </w:r>
+      <w:proofErr w:type="spellEnd"/>
+      <w:r>
+        <w:t xml:space="preserve">, estado, </w:t>
+      </w:r>
+      <w:proofErr w:type="spellStart"/>
+      <w:r>
+        <w:t>fecha_inicio</w:t>
+      </w:r>
+      <w:proofErr w:type="spellEnd"/>
+      <w:r>
+        <w:t xml:space="preserve">, </w:t>
+      </w:r>
+      <w:proofErr w:type="spellStart"/>
+      <w:r>
+        <w:t>fecha_fin</w:t>
+      </w:r>
+      <w:proofErr w:type="spellEnd"/>
+      <w:r>
+        <w:t>, iteraciones, participantes y</w:t>
+      </w:r>
+      <w:r>
+        <w:t xml:space="preserve"> conexión.</w:t>
+      </w:r>
+    </w:p>
+    <w:p>
+      <w:pPr>
+        <w:pStyle w:val="Prrafodelista"/>
+        <w:numPr>
+          <w:ilvl w:val="1"/>
+          <w:numId w:val="17"/>
+        </w:numPr>
+        <w:jc w:val="both"/>
+      </w:pPr>
+      <w:r>
+        <w:t xml:space="preserve">Tendrá los métodos: Constructor, los métodos </w:t>
+      </w:r>
+      <w:proofErr w:type="spellStart"/>
+      <w:r>
+        <w:t>get</w:t>
+      </w:r>
+      <w:proofErr w:type="spellEnd"/>
+      <w:r>
+        <w:t xml:space="preserve"> y set de cada atributo excepto para conexión,</w:t>
+      </w:r>
+      <w:r>
+        <w:t xml:space="preserve"> retornar un proyecto por id, retornar proyecto por nombre, crear proyecto, actualizar proyecto</w:t>
+      </w:r>
+      <w:r>
+        <w:t xml:space="preserve"> por id</w:t>
+      </w:r>
+      <w:r>
+        <w:t>, actualizar iteraciones, obtener todos los proyectos, vincular o desvincular participantes</w:t>
+      </w:r>
+      <w:r>
+        <w:t xml:space="preserve">. </w:t>
+      </w:r>
+    </w:p>
+    <w:p>
+      <w:pPr>
+        <w:pStyle w:val="Prrafodelista"/>
+        <w:numPr>
+          <w:ilvl w:val="0"/>
+          <w:numId w:val="17"/>
+        </w:numPr>
+        <w:jc w:val="both"/>
+      </w:pPr>
+      <w:proofErr w:type="spellStart"/>
+      <w:r>
+        <w:t>Iteracion</w:t>
+      </w:r>
+      <w:proofErr w:type="spellEnd"/>
+      <w:r>
+        <w:t>.</w:t>
+      </w:r>
+    </w:p>
+    <w:p>
+      <w:pPr>
+        <w:pStyle w:val="Prrafodelista"/>
+        <w:numPr>
+          <w:ilvl w:val="1"/>
+          <w:numId w:val="17"/>
+        </w:numPr>
+        <w:jc w:val="both"/>
+      </w:pPr>
+      <w:r>
+        <w:t xml:space="preserve">Tendrá </w:t>
+      </w:r>
+      <w:r>
+        <w:t>los</w:t>
+      </w:r>
+      <w:r>
+        <w:t xml:space="preserve"> atributo</w:t>
+      </w:r>
+      <w:r>
+        <w:t>s</w:t>
+      </w:r>
+      <w:r>
+        <w:t xml:space="preserve"> </w:t>
+      </w:r>
+      <w:proofErr w:type="spellStart"/>
+      <w:r>
+        <w:t>fecha_inicio</w:t>
+      </w:r>
+      <w:proofErr w:type="spellEnd"/>
+      <w:r>
+        <w:t xml:space="preserve">, </w:t>
+      </w:r>
+      <w:proofErr w:type="spellStart"/>
+      <w:r>
+        <w:t>fecha_fin</w:t>
+      </w:r>
+      <w:proofErr w:type="spellEnd"/>
+      <w:r>
+        <w:t xml:space="preserve"> y conexión</w:t>
+      </w:r>
+      <w:r>
+        <w:t>.</w:t>
+      </w:r>
+    </w:p>
+    <w:p>
+      <w:pPr>
+        <w:pStyle w:val="Prrafodelista"/>
+        <w:numPr>
+          <w:ilvl w:val="1"/>
+          <w:numId w:val="17"/>
+        </w:numPr>
+        <w:jc w:val="both"/>
+      </w:pPr>
+      <w:r>
+        <w:t xml:space="preserve">Tendrá los métodos: Constructor, método </w:t>
+      </w:r>
+      <w:proofErr w:type="spellStart"/>
+      <w:r>
+        <w:t>get</w:t>
+      </w:r>
+      <w:proofErr w:type="spellEnd"/>
+      <w:r>
+        <w:t xml:space="preserve"> y set de cada atributo excepto para la conexión, </w:t>
+      </w:r>
+      <w:r>
+        <w:t xml:space="preserve">obtener iteraciones por id de proyecto, actualizar </w:t>
+      </w:r>
+      <w:proofErr w:type="spellStart"/>
+      <w:r>
+        <w:t>iteracion</w:t>
+      </w:r>
+      <w:proofErr w:type="spellEnd"/>
+      <w:r>
+        <w:t xml:space="preserve"> por id, eliminar </w:t>
+      </w:r>
+      <w:proofErr w:type="spellStart"/>
+      <w:r>
+        <w:t>iteracion</w:t>
+      </w:r>
+      <w:proofErr w:type="spellEnd"/>
+      <w:r>
+        <w:t xml:space="preserve"> por id, añadir </w:t>
+      </w:r>
+      <w:proofErr w:type="spellStart"/>
+      <w:r>
+        <w:t>iteracion</w:t>
+      </w:r>
+      <w:proofErr w:type="spellEnd"/>
+      <w:r>
+        <w:t>.</w:t>
+      </w:r>
+    </w:p>
+    <w:p>
+      <w:pPr>
+        <w:jc w:val="both"/>
+      </w:pPr>
+      <w:r>
+        <w:t>Estas clases están vinculada</w:t>
+      </w:r>
+      <w:r>
+        <w:t>s</w:t>
+      </w:r>
+      <w:r>
+        <w:t xml:space="preserve"> al subsistema de Proyectos.</w:t>
+      </w:r>
+    </w:p>
+    <w:p>
+      <w:pPr>
+        <w:pStyle w:val="Prrafodelista"/>
+        <w:numPr>
+          <w:ilvl w:val="0"/>
+          <w:numId w:val="17"/>
+        </w:numPr>
+        <w:jc w:val="both"/>
+      </w:pPr>
+      <w:proofErr w:type="spellStart"/>
+      <w:r>
+        <w:t>GestorUsuario</w:t>
+      </w:r>
+      <w:proofErr w:type="spellEnd"/>
+      <w:r>
+        <w:t>.</w:t>
+      </w:r>
+    </w:p>
+    <w:p>
+      <w:pPr>
+        <w:pStyle w:val="Prrafodelista"/>
+        <w:numPr>
+          <w:ilvl w:val="1"/>
+          <w:numId w:val="17"/>
+        </w:numPr>
+        <w:jc w:val="both"/>
+      </w:pPr>
+      <w:r>
+        <w:t>Tendrá el método: Constructor</w:t>
+      </w:r>
+      <w:r>
+        <w:t xml:space="preserve">, </w:t>
+      </w:r>
+      <w:r>
+        <w:t>obtener todos los usuarios</w:t>
+      </w:r>
+      <w:r>
+        <w:t>.</w:t>
+      </w:r>
+    </w:p>
+    <w:p>
+      <w:pPr>
+        <w:pStyle w:val="Prrafodelista"/>
+        <w:numPr>
+          <w:ilvl w:val="0"/>
+          <w:numId w:val="17"/>
+        </w:numPr>
+        <w:jc w:val="both"/>
+      </w:pPr>
+      <w:r>
+        <w:t>Usuario</w:t>
+      </w:r>
+    </w:p>
+    <w:p>
+      <w:pPr>
+        <w:pStyle w:val="Prrafodelista"/>
+        <w:numPr>
+          <w:ilvl w:val="1"/>
+          <w:numId w:val="17"/>
+        </w:numPr>
+        <w:jc w:val="both"/>
+      </w:pPr>
+      <w:r>
+        <w:t>Tendrá los atributos nombre, correo y conexión.</w:t>
+      </w:r>
+    </w:p>
+    <w:p>
+      <w:pPr>
+        <w:pStyle w:val="Prrafodelista"/>
+        <w:numPr>
+          <w:ilvl w:val="1"/>
+          <w:numId w:val="17"/>
+        </w:numPr>
+        <w:jc w:val="both"/>
+      </w:pPr>
+      <w:r>
+        <w:t xml:space="preserve">Tendrá los métodos: Constructor, obtener todos los usuarios. </w:t>
+      </w:r>
+    </w:p>
+    <w:p>
+      <w:pPr>
+        <w:jc w:val="both"/>
+      </w:pPr>
+      <w:r>
+        <w:t xml:space="preserve">Estas clases están vinculadas al subsistema de </w:t>
+      </w:r>
+      <w:proofErr w:type="spellStart"/>
+      <w:r>
+        <w:t>UargFlow</w:t>
+      </w:r>
+      <w:proofErr w:type="spellEnd"/>
+      <w:r>
+        <w:t>.</w:t>
+      </w:r>
     </w:p>
     <w:p>
       <w:pPr>
         <w:pStyle w:val="PSI-Ttulo3"/>
       </w:pPr>
-      <w:bookmarkStart w:id="16" w:name="_Toc179102711"/>
-      <w:r>
-        <w:t>Requerimientos especiales o de implementación</w:t>
-      </w:r>
-      <w:bookmarkEnd w:id="16"/>
-    </w:p>
-    <w:p>
-      <w:pPr>
-        <w:pStyle w:val="PSI-Ttulo2"/>
-        <w:ind w:left="0" w:firstLine="0"/>
-      </w:pPr>
-    </w:p>
-    <w:p>
-      <w:pPr>
-        <w:pStyle w:val="PSI-Ttulo2"/>
-      </w:pPr>
-      <w:bookmarkStart w:id="17" w:name="_Toc179102712"/>
-      <w:r>
-        <w:t>Caso de Uso 3: Administrar proyectos</w:t>
-      </w:r>
-      <w:bookmarkEnd w:id="17"/>
-    </w:p>
-    <w:p>
-      <w:pPr>
-        <w:pStyle w:val="PSI-Ttulo3"/>
-      </w:pPr>
-      <w:bookmarkStart w:id="18" w:name="_Toc179102713"/>
-      <w:r>
-        <w:t>Diagrama de paquetes</w:t>
-      </w:r>
-      <w:bookmarkEnd w:id="18"/>
-    </w:p>
-    <w:p>
-      <w:pPr>
-        <w:ind w:left="0" w:firstLine="0"/>
-      </w:pPr>
-      <w:r>
-        <w:t>Será definido en la siguiente entrega.</w:t>
-      </w:r>
-    </w:p>
-    <w:p>
-      <w:pPr>
-        <w:pStyle w:val="PSI-Ttulo3"/>
-      </w:pPr>
-      <w:bookmarkStart w:id="19" w:name="_Toc179102714"/>
       <w:r>
         <w:lastRenderedPageBreak/>
         <w:t>Diagrama de Interacción</w:t>
       </w:r>
-      <w:bookmarkEnd w:id="19"/>
+      <w:bookmarkEnd w:id="16"/>
       <w:r>
         <w:t xml:space="preserve"> </w:t>
       </w:r>
@@ -8610,7 +9157,7 @@
           <w:noProof/>
         </w:rPr>
         <w:drawing>
-          <wp:inline distT="0" distB="0" distL="0" distR="0" wp14:anchorId="6CD273AD" wp14:editId="3D3B65C5">
+          <wp:inline distT="0" distB="0" distL="0" distR="0" wp14:anchorId="6CD273AD" wp14:editId="638EC655">
             <wp:extent cx="5014492" cy="8077200"/>
             <wp:effectExtent l="0" t="0" r="0" b="0"/>
             <wp:docPr id="1448868444" name="Imagen 18" descr="PlantUML diagram"/>
@@ -8714,83 +9261,603 @@
     </w:p>
     <w:p>
       <w:pPr>
-        <w:pStyle w:val="MNormal"/>
-        <w:jc w:val="center"/>
-        <w:rPr>
-          <w:noProof/>
-        </w:rPr>
-      </w:pPr>
+        <w:pStyle w:val="PSI-Ttulo2"/>
+      </w:pPr>
+      <w:bookmarkStart w:id="17" w:name="_Toc179102717"/>
+      <w:r>
+        <w:lastRenderedPageBreak/>
+        <w:t>Caso de Uso 4: Añadir riesgo a la lista</w:t>
+      </w:r>
+      <w:bookmarkEnd w:id="17"/>
     </w:p>
     <w:p>
       <w:pPr>
         <w:pStyle w:val="PSI-Ttulo3"/>
       </w:pPr>
-      <w:bookmarkStart w:id="20" w:name="_Toc179102715"/>
-      <w:r>
-        <w:lastRenderedPageBreak/>
-        <w:t>Diseño de Flujo de eventos</w:t>
-      </w:r>
-      <w:bookmarkEnd w:id="20"/>
+      <w:bookmarkStart w:id="18" w:name="_Toc179102718"/>
+      <w:r>
+        <w:t>Diagrama de paquetes</w:t>
+      </w:r>
+      <w:bookmarkEnd w:id="18"/>
     </w:p>
     <w:p>
       <w:pPr>
         <w:ind w:left="0" w:firstLine="0"/>
         <w:jc w:val="both"/>
       </w:pPr>
+      <w:bookmarkStart w:id="19" w:name="_Toc179102719"/>
+      <w:r>
+        <w:t>Los objetos que fueron identificados en este caso de uso fueron:</w:t>
+      </w:r>
+    </w:p>
+    <w:p>
+      <w:pPr>
+        <w:pStyle w:val="Prrafodelista"/>
+        <w:numPr>
+          <w:ilvl w:val="0"/>
+          <w:numId w:val="17"/>
+        </w:numPr>
+        <w:jc w:val="both"/>
+      </w:pPr>
+      <w:proofErr w:type="spellStart"/>
+      <w:r>
+        <w:t>GestorRiesgo</w:t>
+      </w:r>
+      <w:proofErr w:type="spellEnd"/>
+      <w:r>
+        <w:t>.</w:t>
+      </w:r>
+    </w:p>
+    <w:p>
+      <w:pPr>
+        <w:pStyle w:val="Prrafodelista"/>
+        <w:numPr>
+          <w:ilvl w:val="1"/>
+          <w:numId w:val="17"/>
+        </w:numPr>
+      </w:pPr>
+      <w:r>
+        <w:t xml:space="preserve">Tendrá los métodos: Constructor, </w:t>
+      </w:r>
+      <w:r>
+        <w:t>agregar riesgo, obtener todos los riesgos</w:t>
+      </w:r>
+      <w:r>
+        <w:t xml:space="preserve"> de un proyecto</w:t>
+      </w:r>
+      <w:r>
+        <w:t>, obtener riesgo por id, actualizar riesgo por id, eliminar riesgo por id, vincular o desvincular responsable, actualizar categoría</w:t>
+      </w:r>
+      <w:r>
+        <w:t xml:space="preserve"> de un riesgo, vincular o desvincular iteraciones</w:t>
+      </w:r>
+      <w:r>
+        <w:t xml:space="preserve">, </w:t>
+      </w:r>
+      <w:r>
+        <w:t>Agregar categoría, actualizar categoría, eliminar categoría, obtener todas las categorías.</w:t>
+      </w:r>
+    </w:p>
+    <w:p>
+      <w:pPr>
+        <w:pStyle w:val="Prrafodelista"/>
+        <w:numPr>
+          <w:ilvl w:val="0"/>
+          <w:numId w:val="17"/>
+        </w:numPr>
+        <w:jc w:val="both"/>
+      </w:pPr>
+      <w:r>
+        <w:t xml:space="preserve">Riesgo. </w:t>
+      </w:r>
+    </w:p>
+    <w:p>
+      <w:pPr>
+        <w:pStyle w:val="Prrafodelista"/>
+        <w:numPr>
+          <w:ilvl w:val="1"/>
+          <w:numId w:val="17"/>
+        </w:numPr>
+        <w:jc w:val="both"/>
+      </w:pPr>
+      <w:r>
+        <w:t xml:space="preserve">Tendrá los atributos: </w:t>
+      </w:r>
+      <w:proofErr w:type="spellStart"/>
+      <w:r>
+        <w:t>descripcion</w:t>
+      </w:r>
+      <w:proofErr w:type="spellEnd"/>
+      <w:r>
+        <w:t>, categoría</w:t>
+      </w:r>
+      <w:r>
+        <w:t>,</w:t>
+      </w:r>
+      <w:r>
+        <w:t xml:space="preserve"> </w:t>
+      </w:r>
+      <w:proofErr w:type="spellStart"/>
+      <w:r>
+        <w:t>iteracion</w:t>
+      </w:r>
+      <w:proofErr w:type="spellEnd"/>
+      <w:r>
+        <w:t xml:space="preserve"> y conexión.</w:t>
+      </w:r>
+    </w:p>
+    <w:p>
+      <w:pPr>
+        <w:pStyle w:val="Prrafodelista"/>
+        <w:numPr>
+          <w:ilvl w:val="1"/>
+          <w:numId w:val="17"/>
+        </w:numPr>
+      </w:pPr>
+      <w:r>
+        <w:t xml:space="preserve">Tendrá los métodos: Constructor, </w:t>
+      </w:r>
+      <w:r>
+        <w:t xml:space="preserve">los métodos </w:t>
+      </w:r>
+      <w:proofErr w:type="spellStart"/>
+      <w:r>
+        <w:t>get</w:t>
+      </w:r>
+      <w:proofErr w:type="spellEnd"/>
+      <w:r>
+        <w:t xml:space="preserve"> y set de cada atributo excepto para conexión</w:t>
+      </w:r>
+      <w:r>
+        <w:t xml:space="preserve">, </w:t>
+      </w:r>
+      <w:r>
+        <w:t>agregar riesgo, obtener todos los riesgos</w:t>
+      </w:r>
+      <w:r>
+        <w:t xml:space="preserve"> de un proyecto</w:t>
+      </w:r>
+      <w:r>
+        <w:t xml:space="preserve">, </w:t>
+      </w:r>
+      <w:r>
+        <w:t>obtener riesgo por id, actualizar riesgo por id, eliminar riesgo por id</w:t>
+      </w:r>
+      <w:r>
+        <w:t>, actualizar categoría de un riesgo</w:t>
+      </w:r>
+      <w:r>
+        <w:t>, vincular o desvincular proyecto, vincular o desvincular iteraciones</w:t>
+      </w:r>
+      <w:r>
+        <w:t>.</w:t>
+      </w:r>
+    </w:p>
+    <w:p>
+      <w:pPr>
+        <w:pStyle w:val="Prrafodelista"/>
+        <w:numPr>
+          <w:ilvl w:val="0"/>
+          <w:numId w:val="17"/>
+        </w:numPr>
+      </w:pPr>
+      <w:proofErr w:type="spellStart"/>
+      <w:r>
+        <w:t>Categoria</w:t>
+      </w:r>
+      <w:proofErr w:type="spellEnd"/>
+    </w:p>
+    <w:p>
+      <w:pPr>
+        <w:pStyle w:val="Prrafodelista"/>
+        <w:numPr>
+          <w:ilvl w:val="1"/>
+          <w:numId w:val="17"/>
+        </w:numPr>
+      </w:pPr>
+      <w:r>
+        <w:t xml:space="preserve">Tendrá los atributos: nombre, </w:t>
+      </w:r>
+      <w:proofErr w:type="spellStart"/>
+      <w:r>
+        <w:t>descripcion</w:t>
+      </w:r>
+      <w:proofErr w:type="spellEnd"/>
+      <w:r>
+        <w:t xml:space="preserve"> y conexión</w:t>
+      </w:r>
+    </w:p>
+    <w:p>
+      <w:pPr>
+        <w:pStyle w:val="Prrafodelista"/>
+        <w:numPr>
+          <w:ilvl w:val="1"/>
+          <w:numId w:val="17"/>
+        </w:numPr>
+      </w:pPr>
+      <w:r>
+        <w:t xml:space="preserve">Tendrá los métodos: </w:t>
+      </w:r>
+      <w:r>
+        <w:t xml:space="preserve">Constructor, los métodos </w:t>
+      </w:r>
+      <w:proofErr w:type="spellStart"/>
+      <w:r>
+        <w:t>get</w:t>
+      </w:r>
+      <w:proofErr w:type="spellEnd"/>
+      <w:r>
+        <w:t xml:space="preserve"> y set de cada atributo excepto para conexión,</w:t>
+      </w:r>
+      <w:r>
+        <w:t xml:space="preserve"> Agregar categoría, actualizar categoría, eliminar categoría, obtener todas las categorías.</w:t>
+      </w:r>
+    </w:p>
+    <w:p>
+      <w:pPr>
+        <w:ind w:left="360" w:firstLine="0"/>
+        <w:jc w:val="both"/>
+      </w:pPr>
+      <w:r>
+        <w:t xml:space="preserve">Estas clases están vinculadas al subsistema de </w:t>
+      </w:r>
+      <w:r>
+        <w:t>Riesgos</w:t>
+      </w:r>
+      <w:r>
+        <w:t>.</w:t>
+      </w:r>
+    </w:p>
+    <w:p>
+      <w:pPr>
+        <w:pStyle w:val="Prrafodelista"/>
+        <w:numPr>
+          <w:ilvl w:val="0"/>
+          <w:numId w:val="17"/>
+        </w:numPr>
+        <w:jc w:val="both"/>
+      </w:pPr>
+      <w:proofErr w:type="spellStart"/>
+      <w:r>
+        <w:t>GestorProyecto</w:t>
+      </w:r>
+      <w:proofErr w:type="spellEnd"/>
+      <w:r>
+        <w:t xml:space="preserve">. </w:t>
+      </w:r>
+    </w:p>
+    <w:p>
+      <w:pPr>
+        <w:pStyle w:val="Prrafodelista"/>
+        <w:numPr>
+          <w:ilvl w:val="1"/>
+          <w:numId w:val="17"/>
+        </w:numPr>
+        <w:jc w:val="both"/>
+      </w:pPr>
+      <w:r>
+        <w:t xml:space="preserve">Tendrá los métodos: Constructor, retornar un proyecto por id, retornar proyecto por nombre, crear proyecto, actualizar proyecto, vincular o desvincular iteraciones, obtener todos los proyectos, vincular o desvincular participantes, obtener iteraciones por id de proyecto, actualizar </w:t>
+      </w:r>
+      <w:proofErr w:type="spellStart"/>
+      <w:r>
+        <w:t>iteracion</w:t>
+      </w:r>
+      <w:proofErr w:type="spellEnd"/>
+      <w:r>
+        <w:t xml:space="preserve"> por id, eliminar </w:t>
+      </w:r>
+      <w:proofErr w:type="spellStart"/>
+      <w:r>
+        <w:t>iteracion</w:t>
+      </w:r>
+      <w:proofErr w:type="spellEnd"/>
+      <w:r>
+        <w:t xml:space="preserve"> por id, añadir </w:t>
+      </w:r>
+      <w:proofErr w:type="spellStart"/>
+      <w:r>
+        <w:t>iteracion</w:t>
+      </w:r>
+      <w:proofErr w:type="spellEnd"/>
+      <w:r>
+        <w:t xml:space="preserve">. </w:t>
+      </w:r>
+    </w:p>
+    <w:p>
+      <w:pPr>
+        <w:pStyle w:val="Prrafodelista"/>
+        <w:numPr>
+          <w:ilvl w:val="1"/>
+          <w:numId w:val="17"/>
+        </w:numPr>
+        <w:jc w:val="both"/>
+      </w:pPr>
+      <w:r>
+        <w:t xml:space="preserve">Comentario: Cada método deberá comprobar que no se pase ningún campo </w:t>
+      </w:r>
+      <w:proofErr w:type="spellStart"/>
+      <w:r>
+        <w:t>vacio</w:t>
+      </w:r>
+      <w:proofErr w:type="spellEnd"/>
+      <w:r>
+        <w:t xml:space="preserve">, ni ninguna inyección </w:t>
+      </w:r>
+      <w:proofErr w:type="spellStart"/>
+      <w:r>
+        <w:t>sql</w:t>
+      </w:r>
+      <w:proofErr w:type="spellEnd"/>
+      <w:r>
+        <w:t>.</w:t>
+      </w:r>
+    </w:p>
+    <w:p>
+      <w:pPr>
+        <w:pStyle w:val="Prrafodelista"/>
+        <w:numPr>
+          <w:ilvl w:val="0"/>
+          <w:numId w:val="17"/>
+        </w:numPr>
+        <w:jc w:val="both"/>
+      </w:pPr>
+      <w:r>
+        <w:t xml:space="preserve">Proyecto. </w:t>
+      </w:r>
+    </w:p>
+    <w:p>
+      <w:pPr>
+        <w:pStyle w:val="Prrafodelista"/>
+        <w:numPr>
+          <w:ilvl w:val="1"/>
+          <w:numId w:val="17"/>
+        </w:numPr>
+        <w:jc w:val="both"/>
+      </w:pPr>
+      <w:r>
+        <w:t xml:space="preserve">Tendrá los atributos de nombre, </w:t>
+      </w:r>
+      <w:proofErr w:type="spellStart"/>
+      <w:r>
+        <w:t>descripcion</w:t>
+      </w:r>
+      <w:proofErr w:type="spellEnd"/>
+      <w:r>
+        <w:t xml:space="preserve">, estado, </w:t>
+      </w:r>
+      <w:proofErr w:type="spellStart"/>
+      <w:r>
+        <w:t>fecha_inicio</w:t>
+      </w:r>
+      <w:proofErr w:type="spellEnd"/>
+      <w:r>
+        <w:t xml:space="preserve">, </w:t>
+      </w:r>
+      <w:proofErr w:type="spellStart"/>
+      <w:r>
+        <w:t>fecha_fin</w:t>
+      </w:r>
+      <w:proofErr w:type="spellEnd"/>
+      <w:r>
+        <w:t>, iteraciones, participantes y conexión.</w:t>
+      </w:r>
+    </w:p>
+    <w:p>
+      <w:pPr>
+        <w:pStyle w:val="Prrafodelista"/>
+        <w:numPr>
+          <w:ilvl w:val="1"/>
+          <w:numId w:val="17"/>
+        </w:numPr>
+        <w:jc w:val="both"/>
+      </w:pPr>
+      <w:r>
+        <w:t xml:space="preserve">Tendrá los métodos: Constructor, los métodos </w:t>
+      </w:r>
+      <w:proofErr w:type="spellStart"/>
+      <w:r>
+        <w:t>get</w:t>
+      </w:r>
+      <w:proofErr w:type="spellEnd"/>
+      <w:r>
+        <w:t xml:space="preserve"> y set de cada atributo excepto para conexión, retornar un proyecto por id, retornar proyecto por nombre, crear proyecto, actualizar proyecto, actualizar iteraciones, obtener todos los proyectos, vincular o desvincular participantes. </w:t>
+      </w:r>
+    </w:p>
+    <w:p>
+      <w:pPr>
+        <w:pStyle w:val="Prrafodelista"/>
+        <w:numPr>
+          <w:ilvl w:val="0"/>
+          <w:numId w:val="17"/>
+        </w:numPr>
+        <w:jc w:val="both"/>
+      </w:pPr>
+      <w:proofErr w:type="spellStart"/>
+      <w:r>
+        <w:t>Iteracion</w:t>
+      </w:r>
+      <w:proofErr w:type="spellEnd"/>
+      <w:r>
+        <w:t>.</w:t>
+      </w:r>
+    </w:p>
+    <w:p>
+      <w:pPr>
+        <w:pStyle w:val="Prrafodelista"/>
+        <w:numPr>
+          <w:ilvl w:val="1"/>
+          <w:numId w:val="17"/>
+        </w:numPr>
+        <w:jc w:val="both"/>
+      </w:pPr>
+      <w:r>
+        <w:t xml:space="preserve">Tendrá los atributos </w:t>
+      </w:r>
+      <w:proofErr w:type="spellStart"/>
+      <w:r>
+        <w:t>fecha_inicio</w:t>
+      </w:r>
+      <w:proofErr w:type="spellEnd"/>
+      <w:r>
+        <w:t xml:space="preserve">, </w:t>
+      </w:r>
+      <w:proofErr w:type="spellStart"/>
+      <w:r>
+        <w:t>fecha_fin</w:t>
+      </w:r>
+      <w:proofErr w:type="spellEnd"/>
+      <w:r>
+        <w:t xml:space="preserve"> y conexión.</w:t>
+      </w:r>
+    </w:p>
+    <w:p>
+      <w:pPr>
+        <w:pStyle w:val="Prrafodelista"/>
+        <w:numPr>
+          <w:ilvl w:val="1"/>
+          <w:numId w:val="17"/>
+        </w:numPr>
+        <w:jc w:val="both"/>
+      </w:pPr>
+      <w:r>
+        <w:lastRenderedPageBreak/>
+        <w:t xml:space="preserve">Tendrá los métodos: Constructor, método </w:t>
+      </w:r>
+      <w:proofErr w:type="spellStart"/>
+      <w:r>
+        <w:t>get</w:t>
+      </w:r>
+      <w:proofErr w:type="spellEnd"/>
+      <w:r>
+        <w:t xml:space="preserve"> y set de cada atributo excepto para la conexión, obtener iteraciones por id de proyecto, actualizar </w:t>
+      </w:r>
+      <w:proofErr w:type="spellStart"/>
+      <w:r>
+        <w:t>iteracion</w:t>
+      </w:r>
+      <w:proofErr w:type="spellEnd"/>
+      <w:r>
+        <w:t xml:space="preserve"> por id, eliminar </w:t>
+      </w:r>
+      <w:proofErr w:type="spellStart"/>
+      <w:r>
+        <w:t>iteracion</w:t>
+      </w:r>
+      <w:proofErr w:type="spellEnd"/>
+      <w:r>
+        <w:t xml:space="preserve"> por id, añadir </w:t>
+      </w:r>
+      <w:proofErr w:type="spellStart"/>
+      <w:r>
+        <w:t>iteracion</w:t>
+      </w:r>
+      <w:proofErr w:type="spellEnd"/>
+      <w:r>
+        <w:t>.</w:t>
+      </w:r>
+    </w:p>
+    <w:p>
+      <w:pPr>
+        <w:jc w:val="both"/>
+      </w:pPr>
+      <w:r>
+        <w:t>Estas clases están vinculadas al subsistema de Proyectos.</w:t>
+      </w:r>
+    </w:p>
+    <w:p>
+      <w:pPr>
+        <w:pStyle w:val="Prrafodelista"/>
+        <w:numPr>
+          <w:ilvl w:val="0"/>
+          <w:numId w:val="17"/>
+        </w:numPr>
+        <w:jc w:val="both"/>
+      </w:pPr>
+      <w:proofErr w:type="spellStart"/>
+      <w:r>
+        <w:t>GestorUsuario</w:t>
+      </w:r>
+      <w:proofErr w:type="spellEnd"/>
+      <w:r>
+        <w:t>.</w:t>
+      </w:r>
+    </w:p>
+    <w:p>
+      <w:pPr>
+        <w:pStyle w:val="Prrafodelista"/>
+        <w:numPr>
+          <w:ilvl w:val="1"/>
+          <w:numId w:val="17"/>
+        </w:numPr>
+        <w:jc w:val="both"/>
+      </w:pPr>
+      <w:r>
+        <w:t>Tendrá el método: Constructor, obtener todos los usuarios.</w:t>
+      </w:r>
+    </w:p>
+    <w:p>
+      <w:pPr>
+        <w:pStyle w:val="Prrafodelista"/>
+        <w:numPr>
+          <w:ilvl w:val="0"/>
+          <w:numId w:val="17"/>
+        </w:numPr>
+        <w:jc w:val="both"/>
+      </w:pPr>
+      <w:r>
+        <w:t>Usuario</w:t>
+      </w:r>
+    </w:p>
+    <w:p>
+      <w:pPr>
+        <w:pStyle w:val="Prrafodelista"/>
+        <w:numPr>
+          <w:ilvl w:val="1"/>
+          <w:numId w:val="17"/>
+        </w:numPr>
+        <w:jc w:val="both"/>
+      </w:pPr>
+      <w:r>
+        <w:t>Tendrá los atributos nombre, correo y conexión.</w:t>
+      </w:r>
+    </w:p>
+    <w:p>
+      <w:pPr>
+        <w:pStyle w:val="Prrafodelista"/>
+        <w:numPr>
+          <w:ilvl w:val="1"/>
+          <w:numId w:val="17"/>
+        </w:numPr>
+        <w:jc w:val="both"/>
+      </w:pPr>
+      <w:r>
+        <w:t xml:space="preserve">Tendrá los métodos: Constructor, obtener todos los usuarios. </w:t>
+      </w:r>
+    </w:p>
+    <w:p>
+      <w:pPr>
+        <w:jc w:val="both"/>
+      </w:pPr>
+      <w:r>
+        <w:t xml:space="preserve">Estas clases están vinculadas al subsistema de </w:t>
+      </w:r>
+      <w:proofErr w:type="spellStart"/>
+      <w:r>
+        <w:t>UargFlow</w:t>
+      </w:r>
+      <w:proofErr w:type="spellEnd"/>
+      <w:r>
+        <w:t>.</w:t>
+      </w:r>
     </w:p>
     <w:p>
       <w:pPr>
         <w:pStyle w:val="PSI-Ttulo3"/>
       </w:pPr>
-      <w:bookmarkStart w:id="21" w:name="_Toc179102716"/>
-      <w:r>
-        <w:t>Requerimientos especiales o de implementación</w:t>
-      </w:r>
-      <w:bookmarkEnd w:id="21"/>
-    </w:p>
-    <w:p>
-      <w:pPr>
-        <w:pStyle w:val="PSI-Ttulo2"/>
-        <w:ind w:left="0" w:firstLine="0"/>
-      </w:pPr>
-    </w:p>
-    <w:p>
-      <w:pPr>
-        <w:pStyle w:val="PSI-Ttulo2"/>
-      </w:pPr>
-      <w:bookmarkStart w:id="22" w:name="_Toc179102717"/>
-      <w:r>
-        <w:t>Caso de Uso 4: Añadir riesgo a la lista</w:t>
-      </w:r>
-      <w:bookmarkEnd w:id="22"/>
-    </w:p>
-    <w:p>
-      <w:pPr>
-        <w:pStyle w:val="PSI-Ttulo3"/>
-      </w:pPr>
-      <w:bookmarkStart w:id="23" w:name="_Toc179102718"/>
-      <w:r>
-        <w:t>Diagrama de paquetes</w:t>
-      </w:r>
-      <w:bookmarkEnd w:id="23"/>
-    </w:p>
-    <w:p>
-      <w:pPr>
-        <w:ind w:left="0" w:firstLine="0"/>
-      </w:pPr>
-      <w:r>
-        <w:t>Será definido en la siguiente entrega.</w:t>
-      </w:r>
-    </w:p>
-    <w:p>
-      <w:pPr>
-        <w:pStyle w:val="PSI-Ttulo3"/>
-      </w:pPr>
-      <w:bookmarkStart w:id="24" w:name="_Toc179102719"/>
       <w:r>
         <w:t>Diagrama de Interacción</w:t>
       </w:r>
-      <w:bookmarkEnd w:id="24"/>
+      <w:bookmarkEnd w:id="19"/>
       <w:r>
         <w:t xml:space="preserve"> </w:t>
       </w:r>
@@ -8913,45 +9980,6 @@
     </w:p>
     <w:p>
       <w:pPr>
-        <w:pStyle w:val="PSI-Comentario"/>
-        <w:ind w:left="0" w:firstLine="0"/>
-        <w:rPr>
-          <w:lang w:val="es-ES"/>
-        </w:rPr>
-      </w:pPr>
-    </w:p>
-    <w:p>
-      <w:pPr>
-        <w:pStyle w:val="PSI-Ttulo3"/>
-      </w:pPr>
-      <w:bookmarkStart w:id="25" w:name="_Toc179102720"/>
-      <w:r>
-        <w:t>Diseño de Flujo de eventos</w:t>
-      </w:r>
-      <w:bookmarkEnd w:id="25"/>
-    </w:p>
-    <w:p>
-      <w:pPr>
-        <w:ind w:left="0" w:firstLine="0"/>
-        <w:jc w:val="both"/>
-      </w:pPr>
-      <w:r>
-        <w:t>a</w:t>
-      </w:r>
-    </w:p>
-    <w:p>
-      <w:pPr>
-        <w:pStyle w:val="PSI-Ttulo3"/>
-      </w:pPr>
-      <w:bookmarkStart w:id="26" w:name="_Toc179102721"/>
-      <w:r>
-        <w:lastRenderedPageBreak/>
-        <w:t>Requerimientos especiales o de implementación</w:t>
-      </w:r>
-      <w:bookmarkEnd w:id="26"/>
-    </w:p>
-    <w:p>
-      <w:pPr>
         <w:pStyle w:val="PSI-Ttulo2"/>
         <w:ind w:left="0" w:firstLine="0"/>
       </w:pPr>
@@ -8960,21 +9988,21 @@
       <w:pPr>
         <w:pStyle w:val="PSI-Ttulo2"/>
       </w:pPr>
-      <w:bookmarkStart w:id="27" w:name="_Toc179102722"/>
+      <w:bookmarkStart w:id="20" w:name="_Toc179102722"/>
       <w:r>
         <w:t>Caso de Uso 5: Modificar lista de riesgos</w:t>
       </w:r>
-      <w:bookmarkEnd w:id="27"/>
+      <w:bookmarkEnd w:id="20"/>
     </w:p>
     <w:p>
       <w:pPr>
         <w:pStyle w:val="PSI-Ttulo3"/>
       </w:pPr>
-      <w:bookmarkStart w:id="28" w:name="_Toc179102723"/>
+      <w:bookmarkStart w:id="21" w:name="_Toc179102723"/>
       <w:r>
         <w:t>Diagrama de paquetes</w:t>
       </w:r>
-      <w:bookmarkEnd w:id="28"/>
+      <w:bookmarkEnd w:id="21"/>
     </w:p>
     <w:p>
       <w:pPr>
@@ -8988,12 +10016,12 @@
       <w:pPr>
         <w:pStyle w:val="PSI-Ttulo3"/>
       </w:pPr>
-      <w:bookmarkStart w:id="29" w:name="_Toc179102724"/>
+      <w:bookmarkStart w:id="22" w:name="_Toc179102724"/>
       <w:r>
         <w:lastRenderedPageBreak/>
         <w:t>Diagrama de Interacción</w:t>
       </w:r>
-      <w:bookmarkEnd w:id="29"/>
+      <w:bookmarkEnd w:id="22"/>
       <w:r>
         <w:t xml:space="preserve"> </w:t>
       </w:r>
@@ -9007,7 +10035,7 @@
           <w:noProof/>
         </w:rPr>
         <w:drawing>
-          <wp:inline distT="0" distB="0" distL="0" distR="0" wp14:anchorId="3A1F8EFE" wp14:editId="7D839D6D">
+          <wp:inline distT="0" distB="0" distL="0" distR="0" wp14:anchorId="3A1F8EFE" wp14:editId="42A5893D">
             <wp:extent cx="5400040" cy="7853680"/>
             <wp:effectExtent l="0" t="0" r="0" b="0"/>
             <wp:docPr id="757496701" name="Imagen 20" descr="PlantUML diagram"/>
@@ -9120,78 +10148,43 @@
     </w:p>
     <w:p>
       <w:pPr>
+        <w:pStyle w:val="PSI-Ttulo2"/>
+      </w:pPr>
+      <w:bookmarkStart w:id="23" w:name="_Toc179102727"/>
+      <w:r>
+        <w:lastRenderedPageBreak/>
+        <w:t>Caso de Uso 6: Administrar categorías de riesgos</w:t>
+      </w:r>
+      <w:bookmarkEnd w:id="23"/>
+    </w:p>
+    <w:p>
+      <w:pPr>
         <w:pStyle w:val="PSI-Ttulo3"/>
       </w:pPr>
-      <w:bookmarkStart w:id="30" w:name="_Toc179102725"/>
-      <w:r>
-        <w:lastRenderedPageBreak/>
-        <w:t>Diseño de Flujo de eventos</w:t>
-      </w:r>
-      <w:bookmarkEnd w:id="30"/>
+      <w:bookmarkStart w:id="24" w:name="_Toc179102728"/>
+      <w:r>
+        <w:t>Diagrama de paquetes</w:t>
+      </w:r>
+      <w:bookmarkEnd w:id="24"/>
     </w:p>
     <w:p>
       <w:pPr>
         <w:ind w:left="0" w:firstLine="0"/>
-        <w:jc w:val="both"/>
-      </w:pPr>
-      <w:r>
-        <w:t>a</w:t>
+      </w:pPr>
+      <w:r>
+        <w:t>Será definido en la siguiente entrega.</w:t>
       </w:r>
     </w:p>
     <w:p>
       <w:pPr>
         <w:pStyle w:val="PSI-Ttulo3"/>
       </w:pPr>
-      <w:bookmarkStart w:id="31" w:name="_Toc179102726"/>
-      <w:r>
-        <w:t>Requerimientos especiales o de implementación</w:t>
-      </w:r>
-      <w:bookmarkEnd w:id="31"/>
-    </w:p>
-    <w:p>
-      <w:pPr>
-        <w:pStyle w:val="PSI-Ttulo2"/>
-        <w:ind w:left="0" w:firstLine="0"/>
-      </w:pPr>
-    </w:p>
-    <w:p>
-      <w:pPr>
-        <w:pStyle w:val="PSI-Ttulo2"/>
-      </w:pPr>
-      <w:bookmarkStart w:id="32" w:name="_Toc179102727"/>
-      <w:r>
-        <w:t>Caso de Uso 6: Administrar categorías de riesgos</w:t>
-      </w:r>
-      <w:bookmarkEnd w:id="32"/>
-    </w:p>
-    <w:p>
-      <w:pPr>
-        <w:pStyle w:val="PSI-Ttulo3"/>
-      </w:pPr>
-      <w:bookmarkStart w:id="33" w:name="_Toc179102728"/>
-      <w:r>
-        <w:t>Diagrama de paquetes</w:t>
-      </w:r>
-      <w:bookmarkEnd w:id="33"/>
-    </w:p>
-    <w:p>
-      <w:pPr>
-        <w:ind w:left="0" w:firstLine="0"/>
-      </w:pPr>
-      <w:r>
-        <w:t>Será definido en la siguiente entrega.</w:t>
-      </w:r>
-    </w:p>
-    <w:p>
-      <w:pPr>
-        <w:pStyle w:val="PSI-Ttulo3"/>
-      </w:pPr>
-      <w:bookmarkStart w:id="34" w:name="_Toc179102729"/>
+      <w:bookmarkStart w:id="25" w:name="_Toc179102729"/>
       <w:r>
         <w:lastRenderedPageBreak/>
         <w:t>Diagrama de Interacción</w:t>
       </w:r>
-      <w:bookmarkEnd w:id="34"/>
+      <w:bookmarkEnd w:id="25"/>
       <w:r>
         <w:t xml:space="preserve"> </w:t>
       </w:r>
@@ -9324,11 +10317,11 @@
       <w:pPr>
         <w:pStyle w:val="PSI-Ttulo3"/>
       </w:pPr>
-      <w:bookmarkStart w:id="35" w:name="_Toc179102730"/>
+      <w:bookmarkStart w:id="26" w:name="_Toc179102730"/>
       <w:r>
         <w:t>Diseño de Flujo de eventos</w:t>
       </w:r>
-      <w:bookmarkEnd w:id="35"/>
+      <w:bookmarkEnd w:id="26"/>
     </w:p>
     <w:p>
       <w:pPr>
@@ -9343,11 +10336,11 @@
       <w:pPr>
         <w:pStyle w:val="PSI-Ttulo3"/>
       </w:pPr>
-      <w:bookmarkStart w:id="36" w:name="_Toc179102731"/>
+      <w:bookmarkStart w:id="27" w:name="_Toc179102731"/>
       <w:r>
         <w:t>Requerimientos especiales o de implementación</w:t>
       </w:r>
-      <w:bookmarkEnd w:id="36"/>
+      <w:bookmarkEnd w:id="27"/>
     </w:p>
     <w:p>
       <w:pPr>
@@ -9359,21 +10352,21 @@
       <w:pPr>
         <w:pStyle w:val="PSI-Ttulo2"/>
       </w:pPr>
-      <w:bookmarkStart w:id="37" w:name="_Toc179102732"/>
+      <w:bookmarkStart w:id="28" w:name="_Toc179102732"/>
       <w:r>
         <w:t>Caso de Uso 7: Realizar evaluación de riesgo</w:t>
       </w:r>
-      <w:bookmarkEnd w:id="37"/>
+      <w:bookmarkEnd w:id="28"/>
     </w:p>
     <w:p>
       <w:pPr>
         <w:pStyle w:val="PSI-Ttulo3"/>
       </w:pPr>
-      <w:bookmarkStart w:id="38" w:name="_Toc179102733"/>
+      <w:bookmarkStart w:id="29" w:name="_Toc179102733"/>
       <w:r>
         <w:t>Diagrama de paquetes</w:t>
       </w:r>
-      <w:bookmarkEnd w:id="38"/>
+      <w:bookmarkEnd w:id="29"/>
     </w:p>
     <w:p>
       <w:pPr>
@@ -9387,11 +10380,11 @@
       <w:pPr>
         <w:pStyle w:val="PSI-Ttulo3"/>
       </w:pPr>
-      <w:bookmarkStart w:id="39" w:name="_Toc179102734"/>
+      <w:bookmarkStart w:id="30" w:name="_Toc179102734"/>
       <w:r>
         <w:t>Diagrama de Interacción</w:t>
       </w:r>
-      <w:bookmarkEnd w:id="39"/>
+      <w:bookmarkEnd w:id="30"/>
       <w:r>
         <w:t xml:space="preserve"> </w:t>
       </w:r>
@@ -9523,11 +10516,11 @@
       <w:pPr>
         <w:pStyle w:val="PSI-Ttulo3"/>
       </w:pPr>
-      <w:bookmarkStart w:id="40" w:name="_Toc179102735"/>
+      <w:bookmarkStart w:id="31" w:name="_Toc179102735"/>
       <w:r>
         <w:t>Diseño de Flujo de eventos</w:t>
       </w:r>
-      <w:bookmarkEnd w:id="40"/>
+      <w:bookmarkEnd w:id="31"/>
     </w:p>
     <w:p>
       <w:pPr>
@@ -9542,12 +10535,12 @@
       <w:pPr>
         <w:pStyle w:val="PSI-Ttulo3"/>
       </w:pPr>
-      <w:bookmarkStart w:id="41" w:name="_Toc179102736"/>
+      <w:bookmarkStart w:id="32" w:name="_Toc179102736"/>
       <w:r>
         <w:lastRenderedPageBreak/>
         <w:t>Requerimientos especiales o de implementación</w:t>
       </w:r>
-      <w:bookmarkEnd w:id="41"/>
+      <w:bookmarkEnd w:id="32"/>
     </w:p>
     <w:p>
       <w:pPr>
@@ -9559,21 +10552,21 @@
       <w:pPr>
         <w:pStyle w:val="PSI-Ttulo2"/>
       </w:pPr>
-      <w:bookmarkStart w:id="42" w:name="_Toc179102737"/>
+      <w:bookmarkStart w:id="33" w:name="_Toc179102737"/>
       <w:r>
         <w:t>Caso de Uso 8: Añadir plan de acción</w:t>
       </w:r>
-      <w:bookmarkEnd w:id="42"/>
+      <w:bookmarkEnd w:id="33"/>
     </w:p>
     <w:p>
       <w:pPr>
         <w:pStyle w:val="PSI-Ttulo3"/>
       </w:pPr>
-      <w:bookmarkStart w:id="43" w:name="_Toc179102738"/>
+      <w:bookmarkStart w:id="34" w:name="_Toc179102738"/>
       <w:r>
         <w:t>Diagrama de paquetes</w:t>
       </w:r>
-      <w:bookmarkEnd w:id="43"/>
+      <w:bookmarkEnd w:id="34"/>
     </w:p>
     <w:p>
       <w:pPr>
@@ -9587,11 +10580,11 @@
       <w:pPr>
         <w:pStyle w:val="PSI-Ttulo3"/>
       </w:pPr>
-      <w:bookmarkStart w:id="44" w:name="_Toc179102739"/>
+      <w:bookmarkStart w:id="35" w:name="_Toc179102739"/>
       <w:r>
         <w:t>Diagrama de Interacción</w:t>
       </w:r>
-      <w:bookmarkEnd w:id="44"/>
+      <w:bookmarkEnd w:id="35"/>
       <w:r>
         <w:t xml:space="preserve"> </w:t>
       </w:r>
@@ -9723,11 +10716,11 @@
       <w:pPr>
         <w:pStyle w:val="PSI-Ttulo3"/>
       </w:pPr>
-      <w:bookmarkStart w:id="45" w:name="_Toc179102740"/>
+      <w:bookmarkStart w:id="36" w:name="_Toc179102740"/>
       <w:r>
         <w:t>Diseño de Flujo de eventos</w:t>
       </w:r>
-      <w:bookmarkEnd w:id="45"/>
+      <w:bookmarkEnd w:id="36"/>
     </w:p>
     <w:p>
       <w:pPr>
@@ -9741,12 +10734,12 @@
       <w:pPr>
         <w:pStyle w:val="PSI-Ttulo3"/>
       </w:pPr>
-      <w:bookmarkStart w:id="46" w:name="_Toc179102741"/>
+      <w:bookmarkStart w:id="37" w:name="_Toc179102741"/>
       <w:r>
         <w:lastRenderedPageBreak/>
         <w:t>Requerimientos especiales o de implementación</w:t>
       </w:r>
-      <w:bookmarkEnd w:id="46"/>
+      <w:bookmarkEnd w:id="37"/>
     </w:p>
     <w:p>
       <w:pPr>
@@ -9758,21 +10751,21 @@
       <w:pPr>
         <w:pStyle w:val="PSI-Ttulo2"/>
       </w:pPr>
-      <w:bookmarkStart w:id="47" w:name="_Toc179102742"/>
+      <w:bookmarkStart w:id="38" w:name="_Toc179102742"/>
       <w:r>
         <w:t>Caso de Uso 9: Modificar plan de acción</w:t>
       </w:r>
-      <w:bookmarkEnd w:id="47"/>
+      <w:bookmarkEnd w:id="38"/>
     </w:p>
     <w:p>
       <w:pPr>
         <w:pStyle w:val="PSI-Ttulo3"/>
       </w:pPr>
-      <w:bookmarkStart w:id="48" w:name="_Toc179102743"/>
+      <w:bookmarkStart w:id="39" w:name="_Toc179102743"/>
       <w:r>
         <w:t>Diagrama de paquetes</w:t>
       </w:r>
-      <w:bookmarkEnd w:id="48"/>
+      <w:bookmarkEnd w:id="39"/>
     </w:p>
     <w:p>
       <w:pPr>
@@ -9786,11 +10779,11 @@
       <w:pPr>
         <w:pStyle w:val="PSI-Ttulo3"/>
       </w:pPr>
-      <w:bookmarkStart w:id="49" w:name="_Toc179102744"/>
+      <w:bookmarkStart w:id="40" w:name="_Toc179102744"/>
       <w:r>
         <w:t>Diagrama de Interacción</w:t>
       </w:r>
-      <w:bookmarkEnd w:id="49"/>
+      <w:bookmarkEnd w:id="40"/>
       <w:r>
         <w:t xml:space="preserve"> </w:t>
       </w:r>
@@ -9918,11 +10911,11 @@
       <w:pPr>
         <w:pStyle w:val="PSI-Ttulo3"/>
       </w:pPr>
-      <w:bookmarkStart w:id="50" w:name="_Toc179102745"/>
+      <w:bookmarkStart w:id="41" w:name="_Toc179102745"/>
       <w:r>
         <w:t>Diseño de Flujo de eventos</w:t>
       </w:r>
-      <w:bookmarkEnd w:id="50"/>
+      <w:bookmarkEnd w:id="41"/>
     </w:p>
     <w:p>
       <w:pPr>
@@ -9946,12 +10939,12 @@
       <w:pPr>
         <w:pStyle w:val="PSI-Ttulo3"/>
       </w:pPr>
-      <w:bookmarkStart w:id="51" w:name="_Toc179102746"/>
+      <w:bookmarkStart w:id="42" w:name="_Toc179102746"/>
       <w:r>
         <w:lastRenderedPageBreak/>
         <w:t>Requerimientos especiales o de implementación</w:t>
       </w:r>
-      <w:bookmarkEnd w:id="51"/>
+      <w:bookmarkEnd w:id="42"/>
     </w:p>
     <w:p>
       <w:pPr>
@@ -9966,7 +10959,7 @@
       <w:pPr>
         <w:pStyle w:val="PSI-Ttulo2"/>
       </w:pPr>
-      <w:bookmarkStart w:id="52" w:name="_Toc179102752"/>
+      <w:bookmarkStart w:id="43" w:name="_Toc179102752"/>
       <w:r>
         <w:t>Caso de Uso 1</w:t>
       </w:r>
@@ -9976,17 +10969,17 @@
       <w:r>
         <w:t>: Realizar informes</w:t>
       </w:r>
-      <w:bookmarkEnd w:id="52"/>
+      <w:bookmarkEnd w:id="43"/>
     </w:p>
     <w:p>
       <w:pPr>
         <w:pStyle w:val="PSI-Ttulo3"/>
       </w:pPr>
-      <w:bookmarkStart w:id="53" w:name="_Toc179102753"/>
+      <w:bookmarkStart w:id="44" w:name="_Toc179102753"/>
       <w:r>
         <w:t>Diagrama de paquetes</w:t>
       </w:r>
-      <w:bookmarkEnd w:id="53"/>
+      <w:bookmarkEnd w:id="44"/>
     </w:p>
     <w:p>
       <w:pPr>
@@ -10000,11 +10993,11 @@
       <w:pPr>
         <w:pStyle w:val="PSI-Ttulo3"/>
       </w:pPr>
-      <w:bookmarkStart w:id="54" w:name="_Toc179102754"/>
+      <w:bookmarkStart w:id="45" w:name="_Toc179102754"/>
       <w:r>
         <w:t>Diagrama de Interacción</w:t>
       </w:r>
-      <w:bookmarkEnd w:id="54"/>
+      <w:bookmarkEnd w:id="45"/>
       <w:r>
         <w:t xml:space="preserve"> </w:t>
       </w:r>
@@ -10134,11 +11127,11 @@
       <w:pPr>
         <w:pStyle w:val="PSI-Ttulo3"/>
       </w:pPr>
-      <w:bookmarkStart w:id="55" w:name="_Toc179102755"/>
+      <w:bookmarkStart w:id="46" w:name="_Toc179102755"/>
       <w:r>
         <w:t>Diseño de Flujo de eventos</w:t>
       </w:r>
-      <w:bookmarkEnd w:id="55"/>
+      <w:bookmarkEnd w:id="46"/>
     </w:p>
     <w:p>
       <w:r>
@@ -10149,12 +11142,12 @@
       <w:pPr>
         <w:pStyle w:val="PSI-Ttulo3"/>
       </w:pPr>
-      <w:bookmarkStart w:id="56" w:name="_Toc179102756"/>
+      <w:bookmarkStart w:id="47" w:name="_Toc179102756"/>
       <w:r>
         <w:lastRenderedPageBreak/>
         <w:t>Requerimientos especiales o de implementación</w:t>
       </w:r>
-      <w:bookmarkEnd w:id="56"/>
+      <w:bookmarkEnd w:id="47"/>
     </w:p>
     <w:p>
       <w:pPr>
@@ -10166,7 +11159,7 @@
       <w:pPr>
         <w:pStyle w:val="PSI-Ttulo2"/>
       </w:pPr>
-      <w:bookmarkStart w:id="57" w:name="_Toc179102757"/>
+      <w:bookmarkStart w:id="48" w:name="_Toc179102757"/>
       <w:r>
         <w:t>Caso de Uso 1</w:t>
       </w:r>
@@ -10176,17 +11169,17 @@
       <w:r>
         <w:t>: Exportar archivos</w:t>
       </w:r>
-      <w:bookmarkEnd w:id="57"/>
+      <w:bookmarkEnd w:id="48"/>
     </w:p>
     <w:p>
       <w:pPr>
         <w:pStyle w:val="PSI-Ttulo3"/>
       </w:pPr>
-      <w:bookmarkStart w:id="58" w:name="_Toc179102758"/>
+      <w:bookmarkStart w:id="49" w:name="_Toc179102758"/>
       <w:r>
         <w:t>Diagrama de paquetes</w:t>
       </w:r>
-      <w:bookmarkEnd w:id="58"/>
+      <w:bookmarkEnd w:id="49"/>
     </w:p>
     <w:p>
       <w:pPr>
@@ -10200,11 +11193,11 @@
       <w:pPr>
         <w:pStyle w:val="PSI-Ttulo3"/>
       </w:pPr>
-      <w:bookmarkStart w:id="59" w:name="_Toc179102759"/>
+      <w:bookmarkStart w:id="50" w:name="_Toc179102759"/>
       <w:r>
         <w:t>Diagrama de Interacción</w:t>
       </w:r>
-      <w:bookmarkEnd w:id="59"/>
+      <w:bookmarkEnd w:id="50"/>
       <w:r>
         <w:t xml:space="preserve"> </w:t>
       </w:r>
@@ -10332,11 +11325,11 @@
       <w:pPr>
         <w:pStyle w:val="PSI-Ttulo3"/>
       </w:pPr>
-      <w:bookmarkStart w:id="60" w:name="_Toc179102760"/>
+      <w:bookmarkStart w:id="51" w:name="_Toc179102760"/>
       <w:r>
         <w:t>Diseño de Flujo de eventos</w:t>
       </w:r>
-      <w:bookmarkEnd w:id="60"/>
+      <w:bookmarkEnd w:id="51"/>
     </w:p>
     <w:p>
       <w:pPr>
@@ -10351,12 +11344,12 @@
       <w:pPr>
         <w:pStyle w:val="PSI-Ttulo3"/>
       </w:pPr>
-      <w:bookmarkStart w:id="61" w:name="_Toc179102761"/>
+      <w:bookmarkStart w:id="52" w:name="_Toc179102761"/>
       <w:r>
         <w:lastRenderedPageBreak/>
         <w:t>Requerimientos especiales o de implementación</w:t>
       </w:r>
-      <w:bookmarkEnd w:id="61"/>
+      <w:bookmarkEnd w:id="52"/>
     </w:p>
     <w:p>
       <w:pPr>
@@ -10368,7 +11361,7 @@
       <w:pPr>
         <w:pStyle w:val="PSI-Ttulo2"/>
       </w:pPr>
-      <w:bookmarkStart w:id="62" w:name="_Toc179102762"/>
+      <w:bookmarkStart w:id="53" w:name="_Toc179102762"/>
       <w:r>
         <w:t>Caso de Uso 1</w:t>
       </w:r>
@@ -10378,17 +11371,17 @@
       <w:r>
         <w:t>: Realizar análisis de riesgo</w:t>
       </w:r>
-      <w:bookmarkEnd w:id="62"/>
+      <w:bookmarkEnd w:id="53"/>
     </w:p>
     <w:p>
       <w:pPr>
         <w:pStyle w:val="PSI-Ttulo3"/>
       </w:pPr>
-      <w:bookmarkStart w:id="63" w:name="_Toc179102763"/>
+      <w:bookmarkStart w:id="54" w:name="_Toc179102763"/>
       <w:r>
         <w:t>Diagrama de paquetes</w:t>
       </w:r>
-      <w:bookmarkEnd w:id="63"/>
+      <w:bookmarkEnd w:id="54"/>
     </w:p>
     <w:p>
       <w:pPr>
@@ -10402,11 +11395,11 @@
       <w:pPr>
         <w:pStyle w:val="PSI-Ttulo3"/>
       </w:pPr>
-      <w:bookmarkStart w:id="64" w:name="_Toc179102764"/>
+      <w:bookmarkStart w:id="55" w:name="_Toc179102764"/>
       <w:r>
         <w:t>Diagrama de Interacción</w:t>
       </w:r>
-      <w:bookmarkEnd w:id="64"/>
+      <w:bookmarkEnd w:id="55"/>
       <w:r>
         <w:t xml:space="preserve"> </w:t>
       </w:r>
@@ -10534,11 +11527,11 @@
       <w:pPr>
         <w:pStyle w:val="PSI-Ttulo3"/>
       </w:pPr>
-      <w:bookmarkStart w:id="65" w:name="_Toc179102765"/>
+      <w:bookmarkStart w:id="56" w:name="_Toc179102765"/>
       <w:r>
         <w:t>Diseño de Flujo de eventos</w:t>
       </w:r>
-      <w:bookmarkEnd w:id="65"/>
+      <w:bookmarkEnd w:id="56"/>
     </w:p>
     <w:p>
       <w:pPr>
@@ -10553,11 +11546,11 @@
       <w:pPr>
         <w:pStyle w:val="PSI-Ttulo3"/>
       </w:pPr>
-      <w:bookmarkStart w:id="66" w:name="_Toc179102766"/>
+      <w:bookmarkStart w:id="57" w:name="_Toc179102766"/>
       <w:r>
         <w:t>Requerimientos especiales o de implementación</w:t>
       </w:r>
-      <w:bookmarkEnd w:id="66"/>
+      <w:bookmarkEnd w:id="57"/>
     </w:p>
     <w:p>
       <w:pPr>
@@ -10567,11 +11560,11 @@
       <w:r>
         <w:br/>
       </w:r>
-      <w:bookmarkStart w:id="67" w:name="_Toc179102767"/>
+      <w:bookmarkStart w:id="58" w:name="_Toc179102767"/>
       <w:r>
         <w:t>Diseño de Objetos</w:t>
       </w:r>
-      <w:bookmarkEnd w:id="67"/>
+      <w:bookmarkEnd w:id="58"/>
     </w:p>
     <w:p>
       <w:pPr>
@@ -10595,11 +11588,11 @@
         <w:lastRenderedPageBreak/>
         <w:t xml:space="preserve"> </w:t>
       </w:r>
-      <w:bookmarkStart w:id="68" w:name="_Toc179102768"/>
+      <w:bookmarkStart w:id="59" w:name="_Toc179102768"/>
       <w:r>
         <w:t>[Objeto 1]</w:t>
       </w:r>
-      <w:bookmarkEnd w:id="68"/>
+      <w:bookmarkEnd w:id="59"/>
     </w:p>
     <w:p>
       <w:pPr>
@@ -10685,11 +11678,11 @@
       <w:r>
         <w:t xml:space="preserve"> </w:t>
       </w:r>
-      <w:bookmarkStart w:id="69" w:name="_Toc179102769"/>
+      <w:bookmarkStart w:id="60" w:name="_Toc179102769"/>
       <w:r>
         <w:t>[Objeto 2]</w:t>
       </w:r>
-      <w:bookmarkEnd w:id="69"/>
+      <w:bookmarkEnd w:id="60"/>
     </w:p>
     <w:p>
       <w:pPr>
@@ -10706,11 +11699,11 @@
       <w:r>
         <w:br/>
       </w:r>
-      <w:bookmarkStart w:id="70" w:name="_Toc179102770"/>
+      <w:bookmarkStart w:id="61" w:name="_Toc179102770"/>
       <w:r>
         <w:t>Diseño de Subsistemas</w:t>
       </w:r>
-      <w:bookmarkEnd w:id="70"/>
+      <w:bookmarkEnd w:id="61"/>
     </w:p>
     <w:p>
       <w:pPr>
@@ -10724,14 +11717,14 @@
       <w:pPr>
         <w:pStyle w:val="PSI-Ttulo2"/>
       </w:pPr>
-      <w:bookmarkStart w:id="71" w:name="_Toc179102771"/>
+      <w:bookmarkStart w:id="62" w:name="_Toc179102771"/>
       <w:r>
         <w:t>S</w:t>
       </w:r>
       <w:r>
         <w:t>ubsistemas Específicos</w:t>
       </w:r>
-      <w:bookmarkEnd w:id="71"/>
+      <w:bookmarkEnd w:id="62"/>
     </w:p>
     <w:p>
       <w:pPr>
@@ -10740,21 +11733,21 @@
       <w:r>
         <w:t xml:space="preserve"> </w:t>
       </w:r>
-      <w:bookmarkStart w:id="72" w:name="_Toc179102772"/>
+      <w:bookmarkStart w:id="63" w:name="_Toc179102772"/>
       <w:r>
         <w:t>[Nombre del Subsistema Específico 1]</w:t>
       </w:r>
-      <w:bookmarkEnd w:id="72"/>
+      <w:bookmarkEnd w:id="63"/>
     </w:p>
     <w:p>
       <w:pPr>
         <w:pStyle w:val="PSI-Ttulo3"/>
       </w:pPr>
-      <w:bookmarkStart w:id="73" w:name="_Toc179102773"/>
+      <w:bookmarkStart w:id="64" w:name="_Toc179102773"/>
       <w:r>
         <w:t>Propósito</w:t>
       </w:r>
-      <w:bookmarkEnd w:id="73"/>
+      <w:bookmarkEnd w:id="64"/>
     </w:p>
     <w:p>
       <w:pPr>
@@ -10773,11 +11766,11 @@
       <w:pPr>
         <w:pStyle w:val="PSI-Ttulo3"/>
       </w:pPr>
-      <w:bookmarkStart w:id="74" w:name="_Toc179102774"/>
+      <w:bookmarkStart w:id="65" w:name="_Toc179102774"/>
       <w:r>
         <w:t>Función</w:t>
       </w:r>
-      <w:bookmarkEnd w:id="74"/>
+      <w:bookmarkEnd w:id="65"/>
     </w:p>
     <w:p>
       <w:pPr>
@@ -10808,11 +11801,11 @@
       <w:pPr>
         <w:pStyle w:val="PSI-Ttulo3"/>
       </w:pPr>
-      <w:bookmarkStart w:id="75" w:name="_Toc179102775"/>
+      <w:bookmarkStart w:id="66" w:name="_Toc179102775"/>
       <w:r>
         <w:t>Subordinados</w:t>
       </w:r>
-      <w:bookmarkEnd w:id="75"/>
+      <w:bookmarkEnd w:id="66"/>
     </w:p>
     <w:p>
       <w:pPr>
@@ -10831,11 +11824,11 @@
       <w:pPr>
         <w:pStyle w:val="PSI-Ttulo3"/>
       </w:pPr>
-      <w:bookmarkStart w:id="76" w:name="_Toc179102776"/>
+      <w:bookmarkStart w:id="67" w:name="_Toc179102776"/>
       <w:r>
         <w:t>Dependencias</w:t>
       </w:r>
-      <w:bookmarkEnd w:id="76"/>
+      <w:bookmarkEnd w:id="67"/>
     </w:p>
     <w:p>
       <w:pPr>
@@ -11010,11 +12003,11 @@
       <w:pPr>
         <w:pStyle w:val="PSI-Ttulo3"/>
       </w:pPr>
-      <w:bookmarkStart w:id="77" w:name="_Toc179102777"/>
+      <w:bookmarkStart w:id="68" w:name="_Toc179102777"/>
       <w:r>
         <w:t>Recursos</w:t>
       </w:r>
-      <w:bookmarkEnd w:id="77"/>
+      <w:bookmarkEnd w:id="68"/>
     </w:p>
     <w:p>
       <w:pPr>
@@ -11074,12 +12067,12 @@
       <w:pPr>
         <w:pStyle w:val="Ttulo1"/>
       </w:pPr>
-      <w:bookmarkStart w:id="78" w:name="_Toc179102778"/>
+      <w:bookmarkStart w:id="69" w:name="_Toc179102778"/>
       <w:r>
         <w:lastRenderedPageBreak/>
         <w:t>Diagramas</w:t>
       </w:r>
-      <w:bookmarkEnd w:id="78"/>
+      <w:bookmarkEnd w:id="69"/>
       <w:r>
         <w:t xml:space="preserve"> </w:t>
       </w:r>
@@ -11088,11 +12081,11 @@
       <w:pPr>
         <w:pStyle w:val="PSI-Ttulo2"/>
       </w:pPr>
-      <w:bookmarkStart w:id="79" w:name="_Toc179102779"/>
+      <w:bookmarkStart w:id="70" w:name="_Toc179102779"/>
       <w:r>
         <w:t>Diagrama de componentes</w:t>
       </w:r>
-      <w:bookmarkEnd w:id="79"/>
+      <w:bookmarkEnd w:id="70"/>
     </w:p>
     <w:p>
       <w:pPr>
@@ -11108,11 +12101,11 @@
       <w:pPr>
         <w:pStyle w:val="PSI-Ttulo2"/>
       </w:pPr>
-      <w:bookmarkStart w:id="80" w:name="_Toc179102780"/>
+      <w:bookmarkStart w:id="71" w:name="_Toc179102780"/>
       <w:r>
         <w:t>Diagrama de Clases</w:t>
       </w:r>
-      <w:bookmarkEnd w:id="80"/>
+      <w:bookmarkEnd w:id="71"/>
     </w:p>
     <w:p>
       <w:pPr>
@@ -11244,13 +12237,13 @@
       <w:pPr>
         <w:pStyle w:val="PSI-Ttulo2"/>
       </w:pPr>
-      <w:bookmarkStart w:id="81" w:name="_Toc235346349"/>
-      <w:bookmarkStart w:id="82" w:name="_Toc179102781"/>
+      <w:bookmarkStart w:id="72" w:name="_Toc235346349"/>
+      <w:bookmarkStart w:id="73" w:name="_Toc179102781"/>
       <w:r>
         <w:t>Diagrama de Secuencia</w:t>
       </w:r>
-      <w:bookmarkEnd w:id="81"/>
-      <w:bookmarkEnd w:id="82"/>
+      <w:bookmarkEnd w:id="72"/>
+      <w:bookmarkEnd w:id="73"/>
     </w:p>
     <w:p>
       <w:pPr>
@@ -11346,11 +12339,11 @@
       <w:pPr>
         <w:pStyle w:val="PSI-Ttulo2"/>
       </w:pPr>
-      <w:bookmarkStart w:id="83" w:name="_Toc179102782"/>
+      <w:bookmarkStart w:id="74" w:name="_Toc179102782"/>
       <w:r>
         <w:t>Diagramas de Paquetes</w:t>
       </w:r>
-      <w:bookmarkEnd w:id="83"/>
+      <w:bookmarkEnd w:id="74"/>
     </w:p>
     <w:p>
       <w:pPr>
@@ -11419,11 +12412,11 @@
       <w:pPr>
         <w:pStyle w:val="PSI-Ttulo2"/>
       </w:pPr>
-      <w:bookmarkStart w:id="84" w:name="_Toc179102783"/>
+      <w:bookmarkStart w:id="75" w:name="_Toc179102783"/>
       <w:r>
         <w:t>Diagrama de Colaboración</w:t>
       </w:r>
-      <w:bookmarkEnd w:id="84"/>
+      <w:bookmarkEnd w:id="75"/>
     </w:p>
     <w:p>
       <w:pPr>
@@ -11491,8 +12484,13 @@
       </w:sdtPr>
       <w:sdtContent>
         <w:r>
-          <w:t>T-Code</w:t>
+          <w:t>T-</w:t>
         </w:r>
+        <w:proofErr w:type="spellStart"/>
+        <w:r>
+          <w:t>Code</w:t>
+        </w:r>
+        <w:proofErr w:type="spellEnd"/>
       </w:sdtContent>
     </w:sdt>
     <w:r>
@@ -12419,7 +13417,23 @@
             <w:rFonts w:asciiTheme="majorHAnsi" w:eastAsiaTheme="majorEastAsia" w:hAnsiTheme="majorHAnsi" w:cstheme="majorBidi"/>
             <w:szCs w:val="36"/>
           </w:rPr>
-          <w:t>Vesta Risk Manager</w:t>
+          <w:t xml:space="preserve">Vesta </w:t>
+        </w:r>
+        <w:proofErr w:type="spellStart"/>
+        <w:r>
+          <w:rPr>
+            <w:rFonts w:asciiTheme="majorHAnsi" w:eastAsiaTheme="majorEastAsia" w:hAnsiTheme="majorHAnsi" w:cstheme="majorBidi"/>
+            <w:szCs w:val="36"/>
+          </w:rPr>
+          <w:t>Risk</w:t>
+        </w:r>
+        <w:proofErr w:type="spellEnd"/>
+        <w:r>
+          <w:rPr>
+            <w:rFonts w:asciiTheme="majorHAnsi" w:eastAsiaTheme="majorEastAsia" w:hAnsiTheme="majorHAnsi" w:cstheme="majorBidi"/>
+            <w:szCs w:val="36"/>
+          </w:rPr>
+          <w:t xml:space="preserve"> Manager</w:t>
         </w:r>
       </w:sdtContent>
     </w:sdt>
@@ -14618,7 +15632,7 @@
   <w:style w:type="paragraph" w:default="1" w:styleId="Normal">
     <w:name w:val="Normal"/>
     <w:qFormat/>
-    <w:rsid w:val="00674730"/>
+    <w:rsid w:val="009A0929"/>
   </w:style>
   <w:style w:type="paragraph" w:styleId="Ttulo1">
     <w:name w:val="heading 1"/>
@@ -14811,6 +15825,7 @@
   <w:style w:type="character" w:default="1" w:styleId="Fuentedeprrafopredeter">
     <w:name w:val="Default Paragraph Font"/>
     <w:uiPriority w:val="1"/>
+    <w:semiHidden/>
     <w:unhideWhenUsed/>
   </w:style>
   <w:style w:type="table" w:default="1" w:styleId="Tablanormal">

</xml_diff>

<commit_message>
Doc: Se actualizo los indices
</commit_message>
<xml_diff>
--- a/2. Etapa de elaboración/Iteración 2/Modelo de diseño/Modelo de Diseño_Vesta Risk Manager_T-Code.docx
+++ b/2. Etapa de elaboración/Iteración 2/Modelo de diseño/Modelo de Diseño_Vesta Risk Manager_T-Code.docx
@@ -1192,7 +1192,7 @@
           <w:r>
             <w:fldChar w:fldCharType="separate"/>
           </w:r>
-          <w:hyperlink w:anchor="_Toc180152862" w:history="1">
+          <w:hyperlink w:anchor="_Toc180156982" w:history="1">
             <w:r>
               <w:rPr>
                 <w:rStyle w:val="Hipervnculo"/>
@@ -1219,7 +1219,7 @@
                 <w:noProof/>
                 <w:webHidden/>
               </w:rPr>
-              <w:instrText xml:space="preserve"> PAGEREF _Toc180152862 \h </w:instrText>
+              <w:instrText xml:space="preserve"> PAGEREF _Toc180156982 \h </w:instrText>
             </w:r>
             <w:r>
               <w:rPr>
@@ -1265,7 +1265,7 @@
               <w14:ligatures w14:val="standardContextual"/>
             </w:rPr>
           </w:pPr>
-          <w:hyperlink w:anchor="_Toc180152863" w:history="1">
+          <w:hyperlink w:anchor="_Toc180156983" w:history="1">
             <w:r>
               <w:rPr>
                 <w:rStyle w:val="Hipervnculo"/>
@@ -1292,7 +1292,7 @@
                 <w:noProof/>
                 <w:webHidden/>
               </w:rPr>
-              <w:instrText xml:space="preserve"> PAGEREF _Toc180152863 \h </w:instrText>
+              <w:instrText xml:space="preserve"> PAGEREF _Toc180156983 \h </w:instrText>
             </w:r>
             <w:r>
               <w:rPr>
@@ -1338,7 +1338,7 @@
               <w14:ligatures w14:val="standardContextual"/>
             </w:rPr>
           </w:pPr>
-          <w:hyperlink w:anchor="_Toc180152864" w:history="1">
+          <w:hyperlink w:anchor="_Toc180156984" w:history="1">
             <w:r>
               <w:rPr>
                 <w:rStyle w:val="Hipervnculo"/>
@@ -1365,7 +1365,7 @@
                 <w:noProof/>
                 <w:webHidden/>
               </w:rPr>
-              <w:instrText xml:space="preserve"> PAGEREF _Toc180152864 \h </w:instrText>
+              <w:instrText xml:space="preserve"> PAGEREF _Toc180156984 \h </w:instrText>
             </w:r>
             <w:r>
               <w:rPr>
@@ -1411,7 +1411,7 @@
               <w14:ligatures w14:val="standardContextual"/>
             </w:rPr>
           </w:pPr>
-          <w:hyperlink w:anchor="_Toc180152865" w:history="1">
+          <w:hyperlink w:anchor="_Toc180156985" w:history="1">
             <w:r>
               <w:rPr>
                 <w:rStyle w:val="Hipervnculo"/>
@@ -1438,7 +1438,7 @@
                 <w:noProof/>
                 <w:webHidden/>
               </w:rPr>
-              <w:instrText xml:space="preserve"> PAGEREF _Toc180152865 \h </w:instrText>
+              <w:instrText xml:space="preserve"> PAGEREF _Toc180156985 \h </w:instrText>
             </w:r>
             <w:r>
               <w:rPr>
@@ -1484,7 +1484,7 @@
               <w14:ligatures w14:val="standardContextual"/>
             </w:rPr>
           </w:pPr>
-          <w:hyperlink w:anchor="_Toc180152866" w:history="1">
+          <w:hyperlink w:anchor="_Toc180156986" w:history="1">
             <w:r>
               <w:rPr>
                 <w:rStyle w:val="Hipervnculo"/>
@@ -1511,7 +1511,7 @@
                 <w:noProof/>
                 <w:webHidden/>
               </w:rPr>
-              <w:instrText xml:space="preserve"> PAGEREF _Toc180152866 \h </w:instrText>
+              <w:instrText xml:space="preserve"> PAGEREF _Toc180156986 \h </w:instrText>
             </w:r>
             <w:r>
               <w:rPr>
@@ -1557,7 +1557,7 @@
               <w14:ligatures w14:val="standardContextual"/>
             </w:rPr>
           </w:pPr>
-          <w:hyperlink w:anchor="_Toc180152867" w:history="1">
+          <w:hyperlink w:anchor="_Toc180156987" w:history="1">
             <w:r>
               <w:rPr>
                 <w:rStyle w:val="Hipervnculo"/>
@@ -1584,7 +1584,7 @@
                 <w:noProof/>
                 <w:webHidden/>
               </w:rPr>
-              <w:instrText xml:space="preserve"> PAGEREF _Toc180152867 \h </w:instrText>
+              <w:instrText xml:space="preserve"> PAGEREF _Toc180156987 \h </w:instrText>
             </w:r>
             <w:r>
               <w:rPr>
@@ -1630,7 +1630,7 @@
               <w14:ligatures w14:val="standardContextual"/>
             </w:rPr>
           </w:pPr>
-          <w:hyperlink w:anchor="_Toc180152868" w:history="1">
+          <w:hyperlink w:anchor="_Toc180156988" w:history="1">
             <w:r>
               <w:rPr>
                 <w:rStyle w:val="Hipervnculo"/>
@@ -1657,7 +1657,7 @@
                 <w:noProof/>
                 <w:webHidden/>
               </w:rPr>
-              <w:instrText xml:space="preserve"> PAGEREF _Toc180152868 \h </w:instrText>
+              <w:instrText xml:space="preserve"> PAGEREF _Toc180156988 \h </w:instrText>
             </w:r>
             <w:r>
               <w:rPr>
@@ -1701,7 +1701,7 @@
               <w14:ligatures w14:val="standardContextual"/>
             </w:rPr>
           </w:pPr>
-          <w:hyperlink w:anchor="_Toc180152869" w:history="1">
+          <w:hyperlink w:anchor="_Toc180156989" w:history="1">
             <w:r>
               <w:rPr>
                 <w:rStyle w:val="Hipervnculo"/>
@@ -1728,7 +1728,7 @@
                 <w:noProof/>
                 <w:webHidden/>
               </w:rPr>
-              <w:instrText xml:space="preserve"> PAGEREF _Toc180152869 \h </w:instrText>
+              <w:instrText xml:space="preserve"> PAGEREF _Toc180156989 \h </w:instrText>
             </w:r>
             <w:r>
               <w:rPr>
@@ -1772,7 +1772,7 @@
               <w14:ligatures w14:val="standardContextual"/>
             </w:rPr>
           </w:pPr>
-          <w:hyperlink w:anchor="_Toc180152870" w:history="1">
+          <w:hyperlink w:anchor="_Toc180156990" w:history="1">
             <w:r>
               <w:rPr>
                 <w:rStyle w:val="Hipervnculo"/>
@@ -1799,7 +1799,7 @@
                 <w:noProof/>
                 <w:webHidden/>
               </w:rPr>
-              <w:instrText xml:space="preserve"> PAGEREF _Toc180152870 \h </w:instrText>
+              <w:instrText xml:space="preserve"> PAGEREF _Toc180156990 \h </w:instrText>
             </w:r>
             <w:r>
               <w:rPr>
@@ -1843,7 +1843,7 @@
               <w14:ligatures w14:val="standardContextual"/>
             </w:rPr>
           </w:pPr>
-          <w:hyperlink w:anchor="_Toc180152871" w:history="1">
+          <w:hyperlink w:anchor="_Toc180156991" w:history="1">
             <w:r>
               <w:rPr>
                 <w:rStyle w:val="Hipervnculo"/>
@@ -1870,7 +1870,7 @@
                 <w:noProof/>
                 <w:webHidden/>
               </w:rPr>
-              <w:instrText xml:space="preserve"> PAGEREF _Toc180152871 \h </w:instrText>
+              <w:instrText xml:space="preserve"> PAGEREF _Toc180156991 \h </w:instrText>
             </w:r>
             <w:r>
               <w:rPr>
@@ -1916,7 +1916,7 @@
               <w14:ligatures w14:val="standardContextual"/>
             </w:rPr>
           </w:pPr>
-          <w:hyperlink w:anchor="_Toc180152872" w:history="1">
+          <w:hyperlink w:anchor="_Toc180156992" w:history="1">
             <w:r>
               <w:rPr>
                 <w:rStyle w:val="Hipervnculo"/>
@@ -1943,7 +1943,7 @@
                 <w:noProof/>
                 <w:webHidden/>
               </w:rPr>
-              <w:instrText xml:space="preserve"> PAGEREF _Toc180152872 \h </w:instrText>
+              <w:instrText xml:space="preserve"> PAGEREF _Toc180156992 \h </w:instrText>
             </w:r>
             <w:r>
               <w:rPr>
@@ -1987,7 +1987,7 @@
               <w14:ligatures w14:val="standardContextual"/>
             </w:rPr>
           </w:pPr>
-          <w:hyperlink w:anchor="_Toc180152873" w:history="1">
+          <w:hyperlink w:anchor="_Toc180156993" w:history="1">
             <w:r>
               <w:rPr>
                 <w:rStyle w:val="Hipervnculo"/>
@@ -2014,7 +2014,7 @@
                 <w:noProof/>
                 <w:webHidden/>
               </w:rPr>
-              <w:instrText xml:space="preserve"> PAGEREF _Toc180152873 \h </w:instrText>
+              <w:instrText xml:space="preserve"> PAGEREF _Toc180156993 \h </w:instrText>
             </w:r>
             <w:r>
               <w:rPr>
@@ -2058,7 +2058,7 @@
               <w14:ligatures w14:val="standardContextual"/>
             </w:rPr>
           </w:pPr>
-          <w:hyperlink w:anchor="_Toc180152874" w:history="1">
+          <w:hyperlink w:anchor="_Toc180156994" w:history="1">
             <w:r>
               <w:rPr>
                 <w:rStyle w:val="Hipervnculo"/>
@@ -2085,7 +2085,7 @@
                 <w:noProof/>
                 <w:webHidden/>
               </w:rPr>
-              <w:instrText xml:space="preserve"> PAGEREF _Toc180152874 \h </w:instrText>
+              <w:instrText xml:space="preserve"> PAGEREF _Toc180156994 \h </w:instrText>
             </w:r>
             <w:r>
               <w:rPr>
@@ -2131,7 +2131,7 @@
               <w14:ligatures w14:val="standardContextual"/>
             </w:rPr>
           </w:pPr>
-          <w:hyperlink w:anchor="_Toc180152875" w:history="1">
+          <w:hyperlink w:anchor="_Toc180156995" w:history="1">
             <w:r>
               <w:rPr>
                 <w:rStyle w:val="Hipervnculo"/>
@@ -2158,7 +2158,7 @@
                 <w:noProof/>
                 <w:webHidden/>
               </w:rPr>
-              <w:instrText xml:space="preserve"> PAGEREF _Toc180152875 \h </w:instrText>
+              <w:instrText xml:space="preserve"> PAGEREF _Toc180156995 \h </w:instrText>
             </w:r>
             <w:r>
               <w:rPr>
@@ -2202,7 +2202,7 @@
               <w14:ligatures w14:val="standardContextual"/>
             </w:rPr>
           </w:pPr>
-          <w:hyperlink w:anchor="_Toc180152876" w:history="1">
+          <w:hyperlink w:anchor="_Toc180156996" w:history="1">
             <w:r>
               <w:rPr>
                 <w:rStyle w:val="Hipervnculo"/>
@@ -2229,7 +2229,7 @@
                 <w:noProof/>
                 <w:webHidden/>
               </w:rPr>
-              <w:instrText xml:space="preserve"> PAGEREF _Toc180152876 \h </w:instrText>
+              <w:instrText xml:space="preserve"> PAGEREF _Toc180156996 \h </w:instrText>
             </w:r>
             <w:r>
               <w:rPr>
@@ -2273,7 +2273,7 @@
               <w14:ligatures w14:val="standardContextual"/>
             </w:rPr>
           </w:pPr>
-          <w:hyperlink w:anchor="_Toc180152877" w:history="1">
+          <w:hyperlink w:anchor="_Toc180156997" w:history="1">
             <w:r>
               <w:rPr>
                 <w:rStyle w:val="Hipervnculo"/>
@@ -2300,7 +2300,7 @@
                 <w:noProof/>
                 <w:webHidden/>
               </w:rPr>
-              <w:instrText xml:space="preserve"> PAGEREF _Toc180152877 \h </w:instrText>
+              <w:instrText xml:space="preserve"> PAGEREF _Toc180156997 \h </w:instrText>
             </w:r>
             <w:r>
               <w:rPr>
@@ -2346,7 +2346,7 @@
               <w14:ligatures w14:val="standardContextual"/>
             </w:rPr>
           </w:pPr>
-          <w:hyperlink w:anchor="_Toc180152878" w:history="1">
+          <w:hyperlink w:anchor="_Toc180156998" w:history="1">
             <w:r>
               <w:rPr>
                 <w:rStyle w:val="Hipervnculo"/>
@@ -2373,7 +2373,7 @@
                 <w:noProof/>
                 <w:webHidden/>
               </w:rPr>
-              <w:instrText xml:space="preserve"> PAGEREF _Toc180152878 \h </w:instrText>
+              <w:instrText xml:space="preserve"> PAGEREF _Toc180156998 \h </w:instrText>
             </w:r>
             <w:r>
               <w:rPr>
@@ -2417,7 +2417,7 @@
               <w14:ligatures w14:val="standardContextual"/>
             </w:rPr>
           </w:pPr>
-          <w:hyperlink w:anchor="_Toc180152879" w:history="1">
+          <w:hyperlink w:anchor="_Toc180156999" w:history="1">
             <w:r>
               <w:rPr>
                 <w:rStyle w:val="Hipervnculo"/>
@@ -2444,7 +2444,7 @@
                 <w:noProof/>
                 <w:webHidden/>
               </w:rPr>
-              <w:instrText xml:space="preserve"> PAGEREF _Toc180152879 \h </w:instrText>
+              <w:instrText xml:space="preserve"> PAGEREF _Toc180156999 \h </w:instrText>
             </w:r>
             <w:r>
               <w:rPr>
@@ -2488,7 +2488,7 @@
               <w14:ligatures w14:val="standardContextual"/>
             </w:rPr>
           </w:pPr>
-          <w:hyperlink w:anchor="_Toc180152880" w:history="1">
+          <w:hyperlink w:anchor="_Toc180157000" w:history="1">
             <w:r>
               <w:rPr>
                 <w:rStyle w:val="Hipervnculo"/>
@@ -2515,7 +2515,7 @@
                 <w:noProof/>
                 <w:webHidden/>
               </w:rPr>
-              <w:instrText xml:space="preserve"> PAGEREF _Toc180152880 \h </w:instrText>
+              <w:instrText xml:space="preserve"> PAGEREF _Toc180157000 \h </w:instrText>
             </w:r>
             <w:r>
               <w:rPr>
@@ -2561,7 +2561,7 @@
               <w14:ligatures w14:val="standardContextual"/>
             </w:rPr>
           </w:pPr>
-          <w:hyperlink w:anchor="_Toc180152881" w:history="1">
+          <w:hyperlink w:anchor="_Toc180157001" w:history="1">
             <w:r>
               <w:rPr>
                 <w:rStyle w:val="Hipervnculo"/>
@@ -2588,7 +2588,7 @@
                 <w:noProof/>
                 <w:webHidden/>
               </w:rPr>
-              <w:instrText xml:space="preserve"> PAGEREF _Toc180152881 \h </w:instrText>
+              <w:instrText xml:space="preserve"> PAGEREF _Toc180157001 \h </w:instrText>
             </w:r>
             <w:r>
               <w:rPr>
@@ -2632,7 +2632,7 @@
               <w14:ligatures w14:val="standardContextual"/>
             </w:rPr>
           </w:pPr>
-          <w:hyperlink w:anchor="_Toc180152882" w:history="1">
+          <w:hyperlink w:anchor="_Toc180157002" w:history="1">
             <w:r>
               <w:rPr>
                 <w:rStyle w:val="Hipervnculo"/>
@@ -2659,7 +2659,7 @@
                 <w:noProof/>
                 <w:webHidden/>
               </w:rPr>
-              <w:instrText xml:space="preserve"> PAGEREF _Toc180152882 \h </w:instrText>
+              <w:instrText xml:space="preserve"> PAGEREF _Toc180157002 \h </w:instrText>
             </w:r>
             <w:r>
               <w:rPr>
@@ -2703,7 +2703,7 @@
               <w14:ligatures w14:val="standardContextual"/>
             </w:rPr>
           </w:pPr>
-          <w:hyperlink w:anchor="_Toc180152883" w:history="1">
+          <w:hyperlink w:anchor="_Toc180157003" w:history="1">
             <w:r>
               <w:rPr>
                 <w:rStyle w:val="Hipervnculo"/>
@@ -2730,7 +2730,7 @@
                 <w:noProof/>
                 <w:webHidden/>
               </w:rPr>
-              <w:instrText xml:space="preserve"> PAGEREF _Toc180152883 \h </w:instrText>
+              <w:instrText xml:space="preserve"> PAGEREF _Toc180157003 \h </w:instrText>
             </w:r>
             <w:r>
               <w:rPr>
@@ -2776,7 +2776,7 @@
               <w14:ligatures w14:val="standardContextual"/>
             </w:rPr>
           </w:pPr>
-          <w:hyperlink w:anchor="_Toc180152884" w:history="1">
+          <w:hyperlink w:anchor="_Toc180157004" w:history="1">
             <w:r>
               <w:rPr>
                 <w:rStyle w:val="Hipervnculo"/>
@@ -2803,7 +2803,7 @@
                 <w:noProof/>
                 <w:webHidden/>
               </w:rPr>
-              <w:instrText xml:space="preserve"> PAGEREF _Toc180152884 \h </w:instrText>
+              <w:instrText xml:space="preserve"> PAGEREF _Toc180157004 \h </w:instrText>
             </w:r>
             <w:r>
               <w:rPr>
@@ -2847,7 +2847,7 @@
               <w14:ligatures w14:val="standardContextual"/>
             </w:rPr>
           </w:pPr>
-          <w:hyperlink w:anchor="_Toc180152885" w:history="1">
+          <w:hyperlink w:anchor="_Toc180157005" w:history="1">
             <w:r>
               <w:rPr>
                 <w:rStyle w:val="Hipervnculo"/>
@@ -2874,7 +2874,7 @@
                 <w:noProof/>
                 <w:webHidden/>
               </w:rPr>
-              <w:instrText xml:space="preserve"> PAGEREF _Toc180152885 \h </w:instrText>
+              <w:instrText xml:space="preserve"> PAGEREF _Toc180157005 \h </w:instrText>
             </w:r>
             <w:r>
               <w:rPr>
@@ -2918,7 +2918,7 @@
               <w14:ligatures w14:val="standardContextual"/>
             </w:rPr>
           </w:pPr>
-          <w:hyperlink w:anchor="_Toc180152886" w:history="1">
+          <w:hyperlink w:anchor="_Toc180157006" w:history="1">
             <w:r>
               <w:rPr>
                 <w:rStyle w:val="Hipervnculo"/>
@@ -2945,7 +2945,7 @@
                 <w:noProof/>
                 <w:webHidden/>
               </w:rPr>
-              <w:instrText xml:space="preserve"> PAGEREF _Toc180152886 \h </w:instrText>
+              <w:instrText xml:space="preserve"> PAGEREF _Toc180157006 \h </w:instrText>
             </w:r>
             <w:r>
               <w:rPr>
@@ -2991,7 +2991,7 @@
               <w14:ligatures w14:val="standardContextual"/>
             </w:rPr>
           </w:pPr>
-          <w:hyperlink w:anchor="_Toc180152887" w:history="1">
+          <w:hyperlink w:anchor="_Toc180157007" w:history="1">
             <w:r>
               <w:rPr>
                 <w:rStyle w:val="Hipervnculo"/>
@@ -3018,7 +3018,7 @@
                 <w:noProof/>
                 <w:webHidden/>
               </w:rPr>
-              <w:instrText xml:space="preserve"> PAGEREF _Toc180152887 \h </w:instrText>
+              <w:instrText xml:space="preserve"> PAGEREF _Toc180157007 \h </w:instrText>
             </w:r>
             <w:r>
               <w:rPr>
@@ -3062,7 +3062,7 @@
               <w14:ligatures w14:val="standardContextual"/>
             </w:rPr>
           </w:pPr>
-          <w:hyperlink w:anchor="_Toc180152888" w:history="1">
+          <w:hyperlink w:anchor="_Toc180157008" w:history="1">
             <w:r>
               <w:rPr>
                 <w:rStyle w:val="Hipervnculo"/>
@@ -3089,7 +3089,7 @@
                 <w:noProof/>
                 <w:webHidden/>
               </w:rPr>
-              <w:instrText xml:space="preserve"> PAGEREF _Toc180152888 \h </w:instrText>
+              <w:instrText xml:space="preserve"> PAGEREF _Toc180157008 \h </w:instrText>
             </w:r>
             <w:r>
               <w:rPr>
@@ -3133,7 +3133,7 @@
               <w14:ligatures w14:val="standardContextual"/>
             </w:rPr>
           </w:pPr>
-          <w:hyperlink w:anchor="_Toc180152889" w:history="1">
+          <w:hyperlink w:anchor="_Toc180157009" w:history="1">
             <w:r>
               <w:rPr>
                 <w:rStyle w:val="Hipervnculo"/>
@@ -3160,7 +3160,7 @@
                 <w:noProof/>
                 <w:webHidden/>
               </w:rPr>
-              <w:instrText xml:space="preserve"> PAGEREF _Toc180152889 \h </w:instrText>
+              <w:instrText xml:space="preserve"> PAGEREF _Toc180157009 \h </w:instrText>
             </w:r>
             <w:r>
               <w:rPr>
@@ -3206,7 +3206,7 @@
               <w14:ligatures w14:val="standardContextual"/>
             </w:rPr>
           </w:pPr>
-          <w:hyperlink w:anchor="_Toc180152890" w:history="1">
+          <w:hyperlink w:anchor="_Toc180157010" w:history="1">
             <w:r>
               <w:rPr>
                 <w:rStyle w:val="Hipervnculo"/>
@@ -3233,7 +3233,7 @@
                 <w:noProof/>
                 <w:webHidden/>
               </w:rPr>
-              <w:instrText xml:space="preserve"> PAGEREF _Toc180152890 \h </w:instrText>
+              <w:instrText xml:space="preserve"> PAGEREF _Toc180157010 \h </w:instrText>
             </w:r>
             <w:r>
               <w:rPr>
@@ -3277,7 +3277,7 @@
               <w14:ligatures w14:val="standardContextual"/>
             </w:rPr>
           </w:pPr>
-          <w:hyperlink w:anchor="_Toc180152891" w:history="1">
+          <w:hyperlink w:anchor="_Toc180157011" w:history="1">
             <w:r>
               <w:rPr>
                 <w:rStyle w:val="Hipervnculo"/>
@@ -3304,7 +3304,7 @@
                 <w:noProof/>
                 <w:webHidden/>
               </w:rPr>
-              <w:instrText xml:space="preserve"> PAGEREF _Toc180152891 \h </w:instrText>
+              <w:instrText xml:space="preserve"> PAGEREF _Toc180157011 \h </w:instrText>
             </w:r>
             <w:r>
               <w:rPr>
@@ -3348,7 +3348,7 @@
               <w14:ligatures w14:val="standardContextual"/>
             </w:rPr>
           </w:pPr>
-          <w:hyperlink w:anchor="_Toc180152892" w:history="1">
+          <w:hyperlink w:anchor="_Toc180157012" w:history="1">
             <w:r>
               <w:rPr>
                 <w:rStyle w:val="Hipervnculo"/>
@@ -3375,7 +3375,7 @@
                 <w:noProof/>
                 <w:webHidden/>
               </w:rPr>
-              <w:instrText xml:space="preserve"> PAGEREF _Toc180152892 \h </w:instrText>
+              <w:instrText xml:space="preserve"> PAGEREF _Toc180157012 \h </w:instrText>
             </w:r>
             <w:r>
               <w:rPr>
@@ -3421,7 +3421,7 @@
               <w14:ligatures w14:val="standardContextual"/>
             </w:rPr>
           </w:pPr>
-          <w:hyperlink w:anchor="_Toc180152893" w:history="1">
+          <w:hyperlink w:anchor="_Toc180157013" w:history="1">
             <w:r>
               <w:rPr>
                 <w:rStyle w:val="Hipervnculo"/>
@@ -3448,7 +3448,7 @@
                 <w:noProof/>
                 <w:webHidden/>
               </w:rPr>
-              <w:instrText xml:space="preserve"> PAGEREF _Toc180152893 \h </w:instrText>
+              <w:instrText xml:space="preserve"> PAGEREF _Toc180157013 \h </w:instrText>
             </w:r>
             <w:r>
               <w:rPr>
@@ -3492,7 +3492,7 @@
               <w14:ligatures w14:val="standardContextual"/>
             </w:rPr>
           </w:pPr>
-          <w:hyperlink w:anchor="_Toc180152894" w:history="1">
+          <w:hyperlink w:anchor="_Toc180157014" w:history="1">
             <w:r>
               <w:rPr>
                 <w:rStyle w:val="Hipervnculo"/>
@@ -3519,7 +3519,7 @@
                 <w:noProof/>
                 <w:webHidden/>
               </w:rPr>
-              <w:instrText xml:space="preserve"> PAGEREF _Toc180152894 \h </w:instrText>
+              <w:instrText xml:space="preserve"> PAGEREF _Toc180157014 \h </w:instrText>
             </w:r>
             <w:r>
               <w:rPr>
@@ -3563,7 +3563,7 @@
               <w14:ligatures w14:val="standardContextual"/>
             </w:rPr>
           </w:pPr>
-          <w:hyperlink w:anchor="_Toc180152895" w:history="1">
+          <w:hyperlink w:anchor="_Toc180157015" w:history="1">
             <w:r>
               <w:rPr>
                 <w:rStyle w:val="Hipervnculo"/>
@@ -3590,7 +3590,7 @@
                 <w:noProof/>
                 <w:webHidden/>
               </w:rPr>
-              <w:instrText xml:space="preserve"> PAGEREF _Toc180152895 \h </w:instrText>
+              <w:instrText xml:space="preserve"> PAGEREF _Toc180157015 \h </w:instrText>
             </w:r>
             <w:r>
               <w:rPr>
@@ -3610,7 +3610,7 @@
                 <w:noProof/>
                 <w:webHidden/>
               </w:rPr>
-              <w:t>22</w:t>
+              <w:t>23</w:t>
             </w:r>
             <w:r>
               <w:rPr>
@@ -3636,7 +3636,7 @@
               <w14:ligatures w14:val="standardContextual"/>
             </w:rPr>
           </w:pPr>
-          <w:hyperlink w:anchor="_Toc180152896" w:history="1">
+          <w:hyperlink w:anchor="_Toc180157016" w:history="1">
             <w:r>
               <w:rPr>
                 <w:rStyle w:val="Hipervnculo"/>
@@ -3663,7 +3663,7 @@
                 <w:noProof/>
                 <w:webHidden/>
               </w:rPr>
-              <w:instrText xml:space="preserve"> PAGEREF _Toc180152896 \h </w:instrText>
+              <w:instrText xml:space="preserve"> PAGEREF _Toc180157016 \h </w:instrText>
             </w:r>
             <w:r>
               <w:rPr>
@@ -3683,7 +3683,7 @@
                 <w:noProof/>
                 <w:webHidden/>
               </w:rPr>
-              <w:t>22</w:t>
+              <w:t>23</w:t>
             </w:r>
             <w:r>
               <w:rPr>
@@ -3707,7 +3707,7 @@
               <w14:ligatures w14:val="standardContextual"/>
             </w:rPr>
           </w:pPr>
-          <w:hyperlink w:anchor="_Toc180152897" w:history="1">
+          <w:hyperlink w:anchor="_Toc180157017" w:history="1">
             <w:r>
               <w:rPr>
                 <w:rStyle w:val="Hipervnculo"/>
@@ -3734,7 +3734,7 @@
                 <w:noProof/>
                 <w:webHidden/>
               </w:rPr>
-              <w:instrText xml:space="preserve"> PAGEREF _Toc180152897 \h </w:instrText>
+              <w:instrText xml:space="preserve"> PAGEREF _Toc180157017 \h </w:instrText>
             </w:r>
             <w:r>
               <w:rPr>
@@ -3754,7 +3754,7 @@
                 <w:noProof/>
                 <w:webHidden/>
               </w:rPr>
-              <w:t>22</w:t>
+              <w:t>23</w:t>
             </w:r>
             <w:r>
               <w:rPr>
@@ -3778,7 +3778,7 @@
               <w14:ligatures w14:val="standardContextual"/>
             </w:rPr>
           </w:pPr>
-          <w:hyperlink w:anchor="_Toc180152898" w:history="1">
+          <w:hyperlink w:anchor="_Toc180157018" w:history="1">
             <w:r>
               <w:rPr>
                 <w:rStyle w:val="Hipervnculo"/>
@@ -3805,7 +3805,7 @@
                 <w:noProof/>
                 <w:webHidden/>
               </w:rPr>
-              <w:instrText xml:space="preserve"> PAGEREF _Toc180152898 \h </w:instrText>
+              <w:instrText xml:space="preserve"> PAGEREF _Toc180157018 \h </w:instrText>
             </w:r>
             <w:r>
               <w:rPr>
@@ -3825,7 +3825,7 @@
                 <w:noProof/>
                 <w:webHidden/>
               </w:rPr>
-              <w:t>23</w:t>
+              <w:t>26</w:t>
             </w:r>
             <w:r>
               <w:rPr>
@@ -3851,7 +3851,7 @@
               <w14:ligatures w14:val="standardContextual"/>
             </w:rPr>
           </w:pPr>
-          <w:hyperlink w:anchor="_Toc180152899" w:history="1">
+          <w:hyperlink w:anchor="_Toc180157019" w:history="1">
             <w:r>
               <w:rPr>
                 <w:rStyle w:val="Hipervnculo"/>
@@ -3878,7 +3878,7 @@
                 <w:noProof/>
                 <w:webHidden/>
               </w:rPr>
-              <w:instrText xml:space="preserve"> PAGEREF _Toc180152899 \h </w:instrText>
+              <w:instrText xml:space="preserve"> PAGEREF _Toc180157019 \h </w:instrText>
             </w:r>
             <w:r>
               <w:rPr>
@@ -3898,7 +3898,7 @@
                 <w:noProof/>
                 <w:webHidden/>
               </w:rPr>
-              <w:t>23</w:t>
+              <w:t>26</w:t>
             </w:r>
             <w:r>
               <w:rPr>
@@ -3922,7 +3922,7 @@
               <w14:ligatures w14:val="standardContextual"/>
             </w:rPr>
           </w:pPr>
-          <w:hyperlink w:anchor="_Toc180152900" w:history="1">
+          <w:hyperlink w:anchor="_Toc180157020" w:history="1">
             <w:r>
               <w:rPr>
                 <w:rStyle w:val="Hipervnculo"/>
@@ -3949,7 +3949,7 @@
                 <w:noProof/>
                 <w:webHidden/>
               </w:rPr>
-              <w:instrText xml:space="preserve"> PAGEREF _Toc180152900 \h </w:instrText>
+              <w:instrText xml:space="preserve"> PAGEREF _Toc180157020 \h </w:instrText>
             </w:r>
             <w:r>
               <w:rPr>
@@ -3969,7 +3969,7 @@
                 <w:noProof/>
                 <w:webHidden/>
               </w:rPr>
-              <w:t>23</w:t>
+              <w:t>26</w:t>
             </w:r>
             <w:r>
               <w:rPr>
@@ -3993,7 +3993,7 @@
               <w14:ligatures w14:val="standardContextual"/>
             </w:rPr>
           </w:pPr>
-          <w:hyperlink w:anchor="_Toc180152901" w:history="1">
+          <w:hyperlink w:anchor="_Toc180157021" w:history="1">
             <w:r>
               <w:rPr>
                 <w:rStyle w:val="Hipervnculo"/>
@@ -4020,7 +4020,7 @@
                 <w:noProof/>
                 <w:webHidden/>
               </w:rPr>
-              <w:instrText xml:space="preserve"> PAGEREF _Toc180152901 \h </w:instrText>
+              <w:instrText xml:space="preserve"> PAGEREF _Toc180157021 \h </w:instrText>
             </w:r>
             <w:r>
               <w:rPr>
@@ -4040,7 +4040,7 @@
                 <w:noProof/>
                 <w:webHidden/>
               </w:rPr>
-              <w:t>24</w:t>
+              <w:t>27</w:t>
             </w:r>
             <w:r>
               <w:rPr>
@@ -4066,7 +4066,7 @@
               <w14:ligatures w14:val="standardContextual"/>
             </w:rPr>
           </w:pPr>
-          <w:hyperlink w:anchor="_Toc180152902" w:history="1">
+          <w:hyperlink w:anchor="_Toc180157022" w:history="1">
             <w:r>
               <w:rPr>
                 <w:rStyle w:val="Hipervnculo"/>
@@ -4093,7 +4093,7 @@
                 <w:noProof/>
                 <w:webHidden/>
               </w:rPr>
-              <w:instrText xml:space="preserve"> PAGEREF _Toc180152902 \h </w:instrText>
+              <w:instrText xml:space="preserve"> PAGEREF _Toc180157022 \h </w:instrText>
             </w:r>
             <w:r>
               <w:rPr>
@@ -4113,7 +4113,7 @@
                 <w:noProof/>
                 <w:webHidden/>
               </w:rPr>
-              <w:t>24</w:t>
+              <w:t>27</w:t>
             </w:r>
             <w:r>
               <w:rPr>
@@ -4137,7 +4137,7 @@
               <w14:ligatures w14:val="standardContextual"/>
             </w:rPr>
           </w:pPr>
-          <w:hyperlink w:anchor="_Toc180152903" w:history="1">
+          <w:hyperlink w:anchor="_Toc180157023" w:history="1">
             <w:r>
               <w:rPr>
                 <w:rStyle w:val="Hipervnculo"/>
@@ -4164,7 +4164,7 @@
                 <w:noProof/>
                 <w:webHidden/>
               </w:rPr>
-              <w:instrText xml:space="preserve"> PAGEREF _Toc180152903 \h </w:instrText>
+              <w:instrText xml:space="preserve"> PAGEREF _Toc180157023 \h </w:instrText>
             </w:r>
             <w:r>
               <w:rPr>
@@ -4184,7 +4184,7 @@
                 <w:noProof/>
                 <w:webHidden/>
               </w:rPr>
-              <w:t>24</w:t>
+              <w:t>27</w:t>
             </w:r>
             <w:r>
               <w:rPr>
@@ -4208,13 +4208,13 @@
               <w14:ligatures w14:val="standardContextual"/>
             </w:rPr>
           </w:pPr>
-          <w:hyperlink w:anchor="_Toc180152904" w:history="1">
+          <w:hyperlink w:anchor="_Toc180157024" w:history="1">
             <w:r>
               <w:rPr>
                 <w:rStyle w:val="Hipervnculo"/>
                 <w:noProof/>
               </w:rPr>
-              <w:t>Diagrama de Interacción</w:t>
+              <w:t>Estas clases están vinculadas al subsistema de Riesgos.Diagrama de Interacción</w:t>
             </w:r>
             <w:r>
               <w:rPr>
@@ -4235,7 +4235,7 @@
                 <w:noProof/>
                 <w:webHidden/>
               </w:rPr>
-              <w:instrText xml:space="preserve"> PAGEREF _Toc180152904 \h </w:instrText>
+              <w:instrText xml:space="preserve"> PAGEREF _Toc180157024 \h </w:instrText>
             </w:r>
             <w:r>
               <w:rPr>
@@ -4255,7 +4255,80 @@
                 <w:noProof/>
                 <w:webHidden/>
               </w:rPr>
-              <w:t>25</w:t>
+              <w:t>29</w:t>
+            </w:r>
+            <w:r>
+              <w:rPr>
+                <w:noProof/>
+                <w:webHidden/>
+              </w:rPr>
+              <w:fldChar w:fldCharType="end"/>
+            </w:r>
+          </w:hyperlink>
+        </w:p>
+        <w:p>
+          <w:pPr>
+            <w:pStyle w:val="TDC1"/>
+            <w:rPr>
+              <w:rFonts w:eastAsiaTheme="minorEastAsia"/>
+              <w:b w:val="0"/>
+              <w:bCs w:val="0"/>
+              <w:noProof/>
+              <w:kern w:val="2"/>
+              <w:sz w:val="24"/>
+              <w:szCs w:val="24"/>
+              <w:lang w:val="es-AR" w:eastAsia="es-AR"/>
+              <w14:ligatures w14:val="standardContextual"/>
+            </w:rPr>
+          </w:pPr>
+          <w:hyperlink w:anchor="_Toc180157025" w:history="1">
+            <w:r>
+              <w:rPr>
+                <w:rStyle w:val="Hipervnculo"/>
+                <w:noProof/>
+              </w:rPr>
+              <w:t>Diagramas</w:t>
+            </w:r>
+            <w:r>
+              <w:rPr>
+                <w:noProof/>
+                <w:webHidden/>
+              </w:rPr>
+              <w:tab/>
+            </w:r>
+            <w:r>
+              <w:rPr>
+                <w:noProof/>
+                <w:webHidden/>
+              </w:rPr>
+              <w:fldChar w:fldCharType="begin"/>
+            </w:r>
+            <w:r>
+              <w:rPr>
+                <w:noProof/>
+                <w:webHidden/>
+              </w:rPr>
+              <w:instrText xml:space="preserve"> PAGEREF _Toc180157025 \h </w:instrText>
+            </w:r>
+            <w:r>
+              <w:rPr>
+                <w:noProof/>
+                <w:webHidden/>
+              </w:rPr>
+            </w:r>
+            <w:r>
+              <w:rPr>
+                <w:noProof/>
+                <w:webHidden/>
+              </w:rPr>
+              <w:fldChar w:fldCharType="separate"/>
+            </w:r>
+            <w:r>
+              <w:rPr>
+                <w:noProof/>
+                <w:webHidden/>
+              </w:rPr>
+              <w:t>30</w:t>
             </w:r>
             <w:r>
               <w:rPr>
@@ -4281,13 +4354,13 @@
               <w14:ligatures w14:val="standardContextual"/>
             </w:rPr>
           </w:pPr>
-          <w:hyperlink w:anchor="_Toc180152905" w:history="1">
+          <w:hyperlink w:anchor="_Toc180157026" w:history="1">
             <w:r>
               <w:rPr>
                 <w:rStyle w:val="Hipervnculo"/>
                 <w:noProof/>
               </w:rPr>
-              <w:t>Diseño de Objetos</w:t>
+              <w:t>Diagrama de componentes</w:t>
             </w:r>
             <w:r>
               <w:rPr>
@@ -4308,7 +4381,7 @@
                 <w:noProof/>
                 <w:webHidden/>
               </w:rPr>
-              <w:instrText xml:space="preserve"> PAGEREF _Toc180152905 \h </w:instrText>
+              <w:instrText xml:space="preserve"> PAGEREF _Toc180157026 \h </w:instrText>
             </w:r>
             <w:r>
               <w:rPr>
@@ -4328,7 +4401,7 @@
                 <w:noProof/>
                 <w:webHidden/>
               </w:rPr>
-              <w:t>25</w:t>
+              <w:t>30</w:t>
             </w:r>
             <w:r>
               <w:rPr>
@@ -4354,13 +4427,13 @@
               <w14:ligatures w14:val="standardContextual"/>
             </w:rPr>
           </w:pPr>
-          <w:hyperlink w:anchor="_Toc180152906" w:history="1">
+          <w:hyperlink w:anchor="_Toc180157027" w:history="1">
             <w:r>
               <w:rPr>
                 <w:rStyle w:val="Hipervnculo"/>
                 <w:noProof/>
               </w:rPr>
-              <w:t>[Objeto 1]</w:t>
+              <w:t>Diagrama de Clases</w:t>
             </w:r>
             <w:r>
               <w:rPr>
@@ -4381,7 +4454,7 @@
                 <w:noProof/>
                 <w:webHidden/>
               </w:rPr>
-              <w:instrText xml:space="preserve"> PAGEREF _Toc180152906 \h </w:instrText>
+              <w:instrText xml:space="preserve"> PAGEREF _Toc180157027 \h </w:instrText>
             </w:r>
             <w:r>
               <w:rPr>
@@ -4401,7 +4474,7 @@
                 <w:noProof/>
                 <w:webHidden/>
               </w:rPr>
-              <w:t>25</w:t>
+              <w:t>30</w:t>
             </w:r>
             <w:r>
               <w:rPr>
@@ -4427,13 +4500,13 @@
               <w14:ligatures w14:val="standardContextual"/>
             </w:rPr>
           </w:pPr>
-          <w:hyperlink w:anchor="_Toc180152907" w:history="1">
+          <w:hyperlink w:anchor="_Toc180157028" w:history="1">
             <w:r>
               <w:rPr>
                 <w:rStyle w:val="Hipervnculo"/>
                 <w:noProof/>
               </w:rPr>
-              <w:t>[Objeto 2]</w:t>
+              <w:t>Diagramas de Paquetes</w:t>
             </w:r>
             <w:r>
               <w:rPr>
@@ -4454,7 +4527,7 @@
                 <w:noProof/>
                 <w:webHidden/>
               </w:rPr>
-              <w:instrText xml:space="preserve"> PAGEREF _Toc180152907 \h </w:instrText>
+              <w:instrText xml:space="preserve"> PAGEREF _Toc180157028 \h </w:instrText>
             </w:r>
             <w:r>
               <w:rPr>
@@ -4474,80 +4547,7 @@
                 <w:noProof/>
                 <w:webHidden/>
               </w:rPr>
-              <w:t>26</w:t>
-            </w:r>
-            <w:r>
-              <w:rPr>
-                <w:noProof/>
-                <w:webHidden/>
-              </w:rPr>
-              <w:fldChar w:fldCharType="end"/>
-            </w:r>
-          </w:hyperlink>
-        </w:p>
-        <w:p>
-          <w:pPr>
-            <w:pStyle w:val="TDC1"/>
-            <w:rPr>
-              <w:rFonts w:eastAsiaTheme="minorEastAsia"/>
-              <w:b w:val="0"/>
-              <w:bCs w:val="0"/>
-              <w:noProof/>
-              <w:kern w:val="2"/>
-              <w:sz w:val="24"/>
-              <w:szCs w:val="24"/>
-              <w:lang w:val="es-AR" w:eastAsia="es-AR"/>
-              <w14:ligatures w14:val="standardContextual"/>
-            </w:rPr>
-          </w:pPr>
-          <w:hyperlink w:anchor="_Toc180152908" w:history="1">
-            <w:r>
-              <w:rPr>
-                <w:rStyle w:val="Hipervnculo"/>
-                <w:noProof/>
-              </w:rPr>
-              <w:t>Diseño de Subsistemas</w:t>
-            </w:r>
-            <w:r>
-              <w:rPr>
-                <w:noProof/>
-                <w:webHidden/>
-              </w:rPr>
-              <w:tab/>
-            </w:r>
-            <w:r>
-              <w:rPr>
-                <w:noProof/>
-                <w:webHidden/>
-              </w:rPr>
-              <w:fldChar w:fldCharType="begin"/>
-            </w:r>
-            <w:r>
-              <w:rPr>
-                <w:noProof/>
-                <w:webHidden/>
-              </w:rPr>
-              <w:instrText xml:space="preserve"> PAGEREF _Toc180152908 \h </w:instrText>
-            </w:r>
-            <w:r>
-              <w:rPr>
-                <w:noProof/>
-                <w:webHidden/>
-              </w:rPr>
-            </w:r>
-            <w:r>
-              <w:rPr>
-                <w:noProof/>
-                <w:webHidden/>
-              </w:rPr>
-              <w:fldChar w:fldCharType="separate"/>
-            </w:r>
-            <w:r>
-              <w:rPr>
-                <w:noProof/>
-                <w:webHidden/>
-              </w:rPr>
-              <w:t>26</w:t>
+              <w:t>31</w:t>
             </w:r>
             <w:r>
               <w:rPr>
@@ -4573,13 +4573,13 @@
               <w14:ligatures w14:val="standardContextual"/>
             </w:rPr>
           </w:pPr>
-          <w:hyperlink w:anchor="_Toc180152909" w:history="1">
+          <w:hyperlink w:anchor="_Toc180157029" w:history="1">
             <w:r>
               <w:rPr>
                 <w:rStyle w:val="Hipervnculo"/>
                 <w:noProof/>
               </w:rPr>
-              <w:t>Subsistemas Específicos</w:t>
+              <w:t>Diagrama de Colaboración</w:t>
             </w:r>
             <w:r>
               <w:rPr>
@@ -4600,7 +4600,7 @@
                 <w:noProof/>
                 <w:webHidden/>
               </w:rPr>
-              <w:instrText xml:space="preserve"> PAGEREF _Toc180152909 \h </w:instrText>
+              <w:instrText xml:space="preserve"> PAGEREF _Toc180157029 \h </w:instrText>
             </w:r>
             <w:r>
               <w:rPr>
@@ -4620,798 +4620,7 @@
                 <w:noProof/>
                 <w:webHidden/>
               </w:rPr>
-              <w:t>26</w:t>
-            </w:r>
-            <w:r>
-              <w:rPr>
-                <w:noProof/>
-                <w:webHidden/>
-              </w:rPr>
-              <w:fldChar w:fldCharType="end"/>
-            </w:r>
-          </w:hyperlink>
-        </w:p>
-        <w:p>
-          <w:pPr>
-            <w:pStyle w:val="TDC3"/>
-            <w:rPr>
-              <w:rFonts w:eastAsiaTheme="minorEastAsia"/>
-              <w:noProof/>
-              <w:kern w:val="2"/>
-              <w:sz w:val="24"/>
-              <w:szCs w:val="24"/>
-              <w:lang w:val="es-AR" w:eastAsia="es-AR"/>
-              <w14:ligatures w14:val="standardContextual"/>
-            </w:rPr>
-          </w:pPr>
-          <w:hyperlink w:anchor="_Toc180152910" w:history="1">
-            <w:r>
-              <w:rPr>
-                <w:rStyle w:val="Hipervnculo"/>
-                <w:noProof/>
-              </w:rPr>
-              <w:t>[Nombre del Subsistema Específico 1]</w:t>
-            </w:r>
-            <w:r>
-              <w:rPr>
-                <w:noProof/>
-                <w:webHidden/>
-              </w:rPr>
-              <w:tab/>
-            </w:r>
-            <w:r>
-              <w:rPr>
-                <w:noProof/>
-                <w:webHidden/>
-              </w:rPr>
-              <w:fldChar w:fldCharType="begin"/>
-            </w:r>
-            <w:r>
-              <w:rPr>
-                <w:noProof/>
-                <w:webHidden/>
-              </w:rPr>
-              <w:instrText xml:space="preserve"> PAGEREF _Toc180152910 \h </w:instrText>
-            </w:r>
-            <w:r>
-              <w:rPr>
-                <w:noProof/>
-                <w:webHidden/>
-              </w:rPr>
-            </w:r>
-            <w:r>
-              <w:rPr>
-                <w:noProof/>
-                <w:webHidden/>
-              </w:rPr>
-              <w:fldChar w:fldCharType="separate"/>
-            </w:r>
-            <w:r>
-              <w:rPr>
-                <w:noProof/>
-                <w:webHidden/>
-              </w:rPr>
-              <w:t>26</w:t>
-            </w:r>
-            <w:r>
-              <w:rPr>
-                <w:noProof/>
-                <w:webHidden/>
-              </w:rPr>
-              <w:fldChar w:fldCharType="end"/>
-            </w:r>
-          </w:hyperlink>
-        </w:p>
-        <w:p>
-          <w:pPr>
-            <w:pStyle w:val="TDC3"/>
-            <w:rPr>
-              <w:rFonts w:eastAsiaTheme="minorEastAsia"/>
-              <w:noProof/>
-              <w:kern w:val="2"/>
-              <w:sz w:val="24"/>
-              <w:szCs w:val="24"/>
-              <w:lang w:val="es-AR" w:eastAsia="es-AR"/>
-              <w14:ligatures w14:val="standardContextual"/>
-            </w:rPr>
-          </w:pPr>
-          <w:hyperlink w:anchor="_Toc180152911" w:history="1">
-            <w:r>
-              <w:rPr>
-                <w:rStyle w:val="Hipervnculo"/>
-                <w:noProof/>
-              </w:rPr>
-              <w:t>Propósito</w:t>
-            </w:r>
-            <w:r>
-              <w:rPr>
-                <w:noProof/>
-                <w:webHidden/>
-              </w:rPr>
-              <w:tab/>
-            </w:r>
-            <w:r>
-              <w:rPr>
-                <w:noProof/>
-                <w:webHidden/>
-              </w:rPr>
-              <w:fldChar w:fldCharType="begin"/>
-            </w:r>
-            <w:r>
-              <w:rPr>
-                <w:noProof/>
-                <w:webHidden/>
-              </w:rPr>
-              <w:instrText xml:space="preserve"> PAGEREF _Toc180152911 \h </w:instrText>
-            </w:r>
-            <w:r>
-              <w:rPr>
-                <w:noProof/>
-                <w:webHidden/>
-              </w:rPr>
-            </w:r>
-            <w:r>
-              <w:rPr>
-                <w:noProof/>
-                <w:webHidden/>
-              </w:rPr>
-              <w:fldChar w:fldCharType="separate"/>
-            </w:r>
-            <w:r>
-              <w:rPr>
-                <w:noProof/>
-                <w:webHidden/>
-              </w:rPr>
-              <w:t>26</w:t>
-            </w:r>
-            <w:r>
-              <w:rPr>
-                <w:noProof/>
-                <w:webHidden/>
-              </w:rPr>
-              <w:fldChar w:fldCharType="end"/>
-            </w:r>
-          </w:hyperlink>
-        </w:p>
-        <w:p>
-          <w:pPr>
-            <w:pStyle w:val="TDC3"/>
-            <w:rPr>
-              <w:rFonts w:eastAsiaTheme="minorEastAsia"/>
-              <w:noProof/>
-              <w:kern w:val="2"/>
-              <w:sz w:val="24"/>
-              <w:szCs w:val="24"/>
-              <w:lang w:val="es-AR" w:eastAsia="es-AR"/>
-              <w14:ligatures w14:val="standardContextual"/>
-            </w:rPr>
-          </w:pPr>
-          <w:hyperlink w:anchor="_Toc180152912" w:history="1">
-            <w:r>
-              <w:rPr>
-                <w:rStyle w:val="Hipervnculo"/>
-                <w:noProof/>
-              </w:rPr>
-              <w:t>Función</w:t>
-            </w:r>
-            <w:r>
-              <w:rPr>
-                <w:noProof/>
-                <w:webHidden/>
-              </w:rPr>
-              <w:tab/>
-            </w:r>
-            <w:r>
-              <w:rPr>
-                <w:noProof/>
-                <w:webHidden/>
-              </w:rPr>
-              <w:fldChar w:fldCharType="begin"/>
-            </w:r>
-            <w:r>
-              <w:rPr>
-                <w:noProof/>
-                <w:webHidden/>
-              </w:rPr>
-              <w:instrText xml:space="preserve"> PAGEREF _Toc180152912 \h </w:instrText>
-            </w:r>
-            <w:r>
-              <w:rPr>
-                <w:noProof/>
-                <w:webHidden/>
-              </w:rPr>
-            </w:r>
-            <w:r>
-              <w:rPr>
-                <w:noProof/>
-                <w:webHidden/>
-              </w:rPr>
-              <w:fldChar w:fldCharType="separate"/>
-            </w:r>
-            <w:r>
-              <w:rPr>
-                <w:noProof/>
-                <w:webHidden/>
-              </w:rPr>
-              <w:t>26</w:t>
-            </w:r>
-            <w:r>
-              <w:rPr>
-                <w:noProof/>
-                <w:webHidden/>
-              </w:rPr>
-              <w:fldChar w:fldCharType="end"/>
-            </w:r>
-          </w:hyperlink>
-        </w:p>
-        <w:p>
-          <w:pPr>
-            <w:pStyle w:val="TDC3"/>
-            <w:rPr>
-              <w:rFonts w:eastAsiaTheme="minorEastAsia"/>
-              <w:noProof/>
-              <w:kern w:val="2"/>
-              <w:sz w:val="24"/>
-              <w:szCs w:val="24"/>
-              <w:lang w:val="es-AR" w:eastAsia="es-AR"/>
-              <w14:ligatures w14:val="standardContextual"/>
-            </w:rPr>
-          </w:pPr>
-          <w:hyperlink w:anchor="_Toc180152913" w:history="1">
-            <w:r>
-              <w:rPr>
-                <w:rStyle w:val="Hipervnculo"/>
-                <w:noProof/>
-              </w:rPr>
-              <w:t>Subordinados</w:t>
-            </w:r>
-            <w:r>
-              <w:rPr>
-                <w:noProof/>
-                <w:webHidden/>
-              </w:rPr>
-              <w:tab/>
-            </w:r>
-            <w:r>
-              <w:rPr>
-                <w:noProof/>
-                <w:webHidden/>
-              </w:rPr>
-              <w:fldChar w:fldCharType="begin"/>
-            </w:r>
-            <w:r>
-              <w:rPr>
-                <w:noProof/>
-                <w:webHidden/>
-              </w:rPr>
-              <w:instrText xml:space="preserve"> PAGEREF _Toc180152913 \h </w:instrText>
-            </w:r>
-            <w:r>
-              <w:rPr>
-                <w:noProof/>
-                <w:webHidden/>
-              </w:rPr>
-            </w:r>
-            <w:r>
-              <w:rPr>
-                <w:noProof/>
-                <w:webHidden/>
-              </w:rPr>
-              <w:fldChar w:fldCharType="separate"/>
-            </w:r>
-            <w:r>
-              <w:rPr>
-                <w:noProof/>
-                <w:webHidden/>
-              </w:rPr>
-              <w:t>26</w:t>
-            </w:r>
-            <w:r>
-              <w:rPr>
-                <w:noProof/>
-                <w:webHidden/>
-              </w:rPr>
-              <w:fldChar w:fldCharType="end"/>
-            </w:r>
-          </w:hyperlink>
-        </w:p>
-        <w:p>
-          <w:pPr>
-            <w:pStyle w:val="TDC3"/>
-            <w:rPr>
-              <w:rFonts w:eastAsiaTheme="minorEastAsia"/>
-              <w:noProof/>
-              <w:kern w:val="2"/>
-              <w:sz w:val="24"/>
-              <w:szCs w:val="24"/>
-              <w:lang w:val="es-AR" w:eastAsia="es-AR"/>
-              <w14:ligatures w14:val="standardContextual"/>
-            </w:rPr>
-          </w:pPr>
-          <w:hyperlink w:anchor="_Toc180152914" w:history="1">
-            <w:r>
-              <w:rPr>
-                <w:rStyle w:val="Hipervnculo"/>
-                <w:noProof/>
-              </w:rPr>
-              <w:t>Dependencias</w:t>
-            </w:r>
-            <w:r>
-              <w:rPr>
-                <w:noProof/>
-                <w:webHidden/>
-              </w:rPr>
-              <w:tab/>
-            </w:r>
-            <w:r>
-              <w:rPr>
-                <w:noProof/>
-                <w:webHidden/>
-              </w:rPr>
-              <w:fldChar w:fldCharType="begin"/>
-            </w:r>
-            <w:r>
-              <w:rPr>
-                <w:noProof/>
-                <w:webHidden/>
-              </w:rPr>
-              <w:instrText xml:space="preserve"> PAGEREF _Toc180152914 \h </w:instrText>
-            </w:r>
-            <w:r>
-              <w:rPr>
-                <w:noProof/>
-                <w:webHidden/>
-              </w:rPr>
-            </w:r>
-            <w:r>
-              <w:rPr>
-                <w:noProof/>
-                <w:webHidden/>
-              </w:rPr>
-              <w:fldChar w:fldCharType="separate"/>
-            </w:r>
-            <w:r>
-              <w:rPr>
-                <w:noProof/>
-                <w:webHidden/>
-              </w:rPr>
-              <w:t>26</w:t>
-            </w:r>
-            <w:r>
-              <w:rPr>
-                <w:noProof/>
-                <w:webHidden/>
-              </w:rPr>
-              <w:fldChar w:fldCharType="end"/>
-            </w:r>
-          </w:hyperlink>
-        </w:p>
-        <w:p>
-          <w:pPr>
-            <w:pStyle w:val="TDC3"/>
-            <w:rPr>
-              <w:rFonts w:eastAsiaTheme="minorEastAsia"/>
-              <w:noProof/>
-              <w:kern w:val="2"/>
-              <w:sz w:val="24"/>
-              <w:szCs w:val="24"/>
-              <w:lang w:val="es-AR" w:eastAsia="es-AR"/>
-              <w14:ligatures w14:val="standardContextual"/>
-            </w:rPr>
-          </w:pPr>
-          <w:hyperlink w:anchor="_Toc180152915" w:history="1">
-            <w:r>
-              <w:rPr>
-                <w:rStyle w:val="Hipervnculo"/>
-                <w:noProof/>
-              </w:rPr>
-              <w:t>Recursos</w:t>
-            </w:r>
-            <w:r>
-              <w:rPr>
-                <w:noProof/>
-                <w:webHidden/>
-              </w:rPr>
-              <w:tab/>
-            </w:r>
-            <w:r>
-              <w:rPr>
-                <w:noProof/>
-                <w:webHidden/>
-              </w:rPr>
-              <w:fldChar w:fldCharType="begin"/>
-            </w:r>
-            <w:r>
-              <w:rPr>
-                <w:noProof/>
-                <w:webHidden/>
-              </w:rPr>
-              <w:instrText xml:space="preserve"> PAGEREF _Toc180152915 \h </w:instrText>
-            </w:r>
-            <w:r>
-              <w:rPr>
-                <w:noProof/>
-                <w:webHidden/>
-              </w:rPr>
-            </w:r>
-            <w:r>
-              <w:rPr>
-                <w:noProof/>
-                <w:webHidden/>
-              </w:rPr>
-              <w:fldChar w:fldCharType="separate"/>
-            </w:r>
-            <w:r>
-              <w:rPr>
-                <w:noProof/>
-                <w:webHidden/>
-              </w:rPr>
-              <w:t>27</w:t>
-            </w:r>
-            <w:r>
-              <w:rPr>
-                <w:noProof/>
-                <w:webHidden/>
-              </w:rPr>
-              <w:fldChar w:fldCharType="end"/>
-            </w:r>
-          </w:hyperlink>
-        </w:p>
-        <w:p>
-          <w:pPr>
-            <w:pStyle w:val="TDC1"/>
-            <w:rPr>
-              <w:rFonts w:eastAsiaTheme="minorEastAsia"/>
-              <w:b w:val="0"/>
-              <w:bCs w:val="0"/>
-              <w:noProof/>
-              <w:kern w:val="2"/>
-              <w:sz w:val="24"/>
-              <w:szCs w:val="24"/>
-              <w:lang w:val="es-AR" w:eastAsia="es-AR"/>
-              <w14:ligatures w14:val="standardContextual"/>
-            </w:rPr>
-          </w:pPr>
-          <w:hyperlink w:anchor="_Toc180152916" w:history="1">
-            <w:r>
-              <w:rPr>
-                <w:rStyle w:val="Hipervnculo"/>
-                <w:noProof/>
-              </w:rPr>
-              <w:t>Diagramas</w:t>
-            </w:r>
-            <w:r>
-              <w:rPr>
-                <w:noProof/>
-                <w:webHidden/>
-              </w:rPr>
-              <w:tab/>
-            </w:r>
-            <w:r>
-              <w:rPr>
-                <w:noProof/>
-                <w:webHidden/>
-              </w:rPr>
-              <w:fldChar w:fldCharType="begin"/>
-            </w:r>
-            <w:r>
-              <w:rPr>
-                <w:noProof/>
-                <w:webHidden/>
-              </w:rPr>
-              <w:instrText xml:space="preserve"> PAGEREF _Toc180152916 \h </w:instrText>
-            </w:r>
-            <w:r>
-              <w:rPr>
-                <w:noProof/>
-                <w:webHidden/>
-              </w:rPr>
-            </w:r>
-            <w:r>
-              <w:rPr>
-                <w:noProof/>
-                <w:webHidden/>
-              </w:rPr>
-              <w:fldChar w:fldCharType="separate"/>
-            </w:r>
-            <w:r>
-              <w:rPr>
-                <w:noProof/>
-                <w:webHidden/>
-              </w:rPr>
-              <w:t>28</w:t>
-            </w:r>
-            <w:r>
-              <w:rPr>
-                <w:noProof/>
-                <w:webHidden/>
-              </w:rPr>
-              <w:fldChar w:fldCharType="end"/>
-            </w:r>
-          </w:hyperlink>
-        </w:p>
-        <w:p>
-          <w:pPr>
-            <w:pStyle w:val="TDC2"/>
-            <w:rPr>
-              <w:rFonts w:eastAsiaTheme="minorEastAsia"/>
-              <w:i w:val="0"/>
-              <w:iCs w:val="0"/>
-              <w:noProof/>
-              <w:kern w:val="2"/>
-              <w:sz w:val="24"/>
-              <w:szCs w:val="24"/>
-              <w:lang w:val="es-AR" w:eastAsia="es-AR"/>
-              <w14:ligatures w14:val="standardContextual"/>
-            </w:rPr>
-          </w:pPr>
-          <w:hyperlink w:anchor="_Toc180152917" w:history="1">
-            <w:r>
-              <w:rPr>
-                <w:rStyle w:val="Hipervnculo"/>
-                <w:noProof/>
-              </w:rPr>
-              <w:t>Diagrama de componentes</w:t>
-            </w:r>
-            <w:r>
-              <w:rPr>
-                <w:noProof/>
-                <w:webHidden/>
-              </w:rPr>
-              <w:tab/>
-            </w:r>
-            <w:r>
-              <w:rPr>
-                <w:noProof/>
-                <w:webHidden/>
-              </w:rPr>
-              <w:fldChar w:fldCharType="begin"/>
-            </w:r>
-            <w:r>
-              <w:rPr>
-                <w:noProof/>
-                <w:webHidden/>
-              </w:rPr>
-              <w:instrText xml:space="preserve"> PAGEREF _Toc180152917 \h </w:instrText>
-            </w:r>
-            <w:r>
-              <w:rPr>
-                <w:noProof/>
-                <w:webHidden/>
-              </w:rPr>
-            </w:r>
-            <w:r>
-              <w:rPr>
-                <w:noProof/>
-                <w:webHidden/>
-              </w:rPr>
-              <w:fldChar w:fldCharType="separate"/>
-            </w:r>
-            <w:r>
-              <w:rPr>
-                <w:noProof/>
-                <w:webHidden/>
-              </w:rPr>
-              <w:t>28</w:t>
-            </w:r>
-            <w:r>
-              <w:rPr>
-                <w:noProof/>
-                <w:webHidden/>
-              </w:rPr>
-              <w:fldChar w:fldCharType="end"/>
-            </w:r>
-          </w:hyperlink>
-        </w:p>
-        <w:p>
-          <w:pPr>
-            <w:pStyle w:val="TDC2"/>
-            <w:rPr>
-              <w:rFonts w:eastAsiaTheme="minorEastAsia"/>
-              <w:i w:val="0"/>
-              <w:iCs w:val="0"/>
-              <w:noProof/>
-              <w:kern w:val="2"/>
-              <w:sz w:val="24"/>
-              <w:szCs w:val="24"/>
-              <w:lang w:val="es-AR" w:eastAsia="es-AR"/>
-              <w14:ligatures w14:val="standardContextual"/>
-            </w:rPr>
-          </w:pPr>
-          <w:hyperlink w:anchor="_Toc180152918" w:history="1">
-            <w:r>
-              <w:rPr>
-                <w:rStyle w:val="Hipervnculo"/>
-                <w:noProof/>
-              </w:rPr>
-              <w:t>Diagrama de Clases</w:t>
-            </w:r>
-            <w:r>
-              <w:rPr>
-                <w:noProof/>
-                <w:webHidden/>
-              </w:rPr>
-              <w:tab/>
-            </w:r>
-            <w:r>
-              <w:rPr>
-                <w:noProof/>
-                <w:webHidden/>
-              </w:rPr>
-              <w:fldChar w:fldCharType="begin"/>
-            </w:r>
-            <w:r>
-              <w:rPr>
-                <w:noProof/>
-                <w:webHidden/>
-              </w:rPr>
-              <w:instrText xml:space="preserve"> PAGEREF _Toc180152918 \h </w:instrText>
-            </w:r>
-            <w:r>
-              <w:rPr>
-                <w:noProof/>
-                <w:webHidden/>
-              </w:rPr>
-            </w:r>
-            <w:r>
-              <w:rPr>
-                <w:noProof/>
-                <w:webHidden/>
-              </w:rPr>
-              <w:fldChar w:fldCharType="separate"/>
-            </w:r>
-            <w:r>
-              <w:rPr>
-                <w:noProof/>
-                <w:webHidden/>
-              </w:rPr>
-              <w:t>28</w:t>
-            </w:r>
-            <w:r>
-              <w:rPr>
-                <w:noProof/>
-                <w:webHidden/>
-              </w:rPr>
-              <w:fldChar w:fldCharType="end"/>
-            </w:r>
-          </w:hyperlink>
-        </w:p>
-        <w:p>
-          <w:pPr>
-            <w:pStyle w:val="TDC2"/>
-            <w:rPr>
-              <w:rFonts w:eastAsiaTheme="minorEastAsia"/>
-              <w:i w:val="0"/>
-              <w:iCs w:val="0"/>
-              <w:noProof/>
-              <w:kern w:val="2"/>
-              <w:sz w:val="24"/>
-              <w:szCs w:val="24"/>
-              <w:lang w:val="es-AR" w:eastAsia="es-AR"/>
-              <w14:ligatures w14:val="standardContextual"/>
-            </w:rPr>
-          </w:pPr>
-          <w:hyperlink w:anchor="_Toc180152919" w:history="1">
-            <w:r>
-              <w:rPr>
-                <w:rStyle w:val="Hipervnculo"/>
-                <w:noProof/>
-              </w:rPr>
-              <w:t>Diagramas de Paquetes</w:t>
-            </w:r>
-            <w:r>
-              <w:rPr>
-                <w:noProof/>
-                <w:webHidden/>
-              </w:rPr>
-              <w:tab/>
-            </w:r>
-            <w:r>
-              <w:rPr>
-                <w:noProof/>
-                <w:webHidden/>
-              </w:rPr>
-              <w:fldChar w:fldCharType="begin"/>
-            </w:r>
-            <w:r>
-              <w:rPr>
-                <w:noProof/>
-                <w:webHidden/>
-              </w:rPr>
-              <w:instrText xml:space="preserve"> PAGEREF _Toc180152919 \h </w:instrText>
-            </w:r>
-            <w:r>
-              <w:rPr>
-                <w:noProof/>
-                <w:webHidden/>
-              </w:rPr>
-            </w:r>
-            <w:r>
-              <w:rPr>
-                <w:noProof/>
-                <w:webHidden/>
-              </w:rPr>
-              <w:fldChar w:fldCharType="separate"/>
-            </w:r>
-            <w:r>
-              <w:rPr>
-                <w:noProof/>
-                <w:webHidden/>
-              </w:rPr>
-              <w:t>29</w:t>
-            </w:r>
-            <w:r>
-              <w:rPr>
-                <w:noProof/>
-                <w:webHidden/>
-              </w:rPr>
-              <w:fldChar w:fldCharType="end"/>
-            </w:r>
-          </w:hyperlink>
-        </w:p>
-        <w:p>
-          <w:pPr>
-            <w:pStyle w:val="TDC2"/>
-            <w:rPr>
-              <w:rFonts w:eastAsiaTheme="minorEastAsia"/>
-              <w:i w:val="0"/>
-              <w:iCs w:val="0"/>
-              <w:noProof/>
-              <w:kern w:val="2"/>
-              <w:sz w:val="24"/>
-              <w:szCs w:val="24"/>
-              <w:lang w:val="es-AR" w:eastAsia="es-AR"/>
-              <w14:ligatures w14:val="standardContextual"/>
-            </w:rPr>
-          </w:pPr>
-          <w:hyperlink w:anchor="_Toc180152920" w:history="1">
-            <w:r>
-              <w:rPr>
-                <w:rStyle w:val="Hipervnculo"/>
-                <w:noProof/>
-              </w:rPr>
-              <w:t>Diagrama de Colaboración</w:t>
-            </w:r>
-            <w:r>
-              <w:rPr>
-                <w:noProof/>
-                <w:webHidden/>
-              </w:rPr>
-              <w:tab/>
-            </w:r>
-            <w:r>
-              <w:rPr>
-                <w:noProof/>
-                <w:webHidden/>
-              </w:rPr>
-              <w:fldChar w:fldCharType="begin"/>
-            </w:r>
-            <w:r>
-              <w:rPr>
-                <w:noProof/>
-                <w:webHidden/>
-              </w:rPr>
-              <w:instrText xml:space="preserve"> PAGEREF _Toc180152920 \h </w:instrText>
-            </w:r>
-            <w:r>
-              <w:rPr>
-                <w:noProof/>
-                <w:webHidden/>
-              </w:rPr>
-            </w:r>
-            <w:r>
-              <w:rPr>
-                <w:noProof/>
-                <w:webHidden/>
-              </w:rPr>
-              <w:fldChar w:fldCharType="separate"/>
-            </w:r>
-            <w:r>
-              <w:rPr>
-                <w:noProof/>
-                <w:webHidden/>
-              </w:rPr>
-              <w:t>29</w:t>
+              <w:t>31</w:t>
             </w:r>
             <w:r>
               <w:rPr>
@@ -5470,7 +4679,7 @@
       <w:pPr>
         <w:pStyle w:val="PSI-Ttulo1"/>
       </w:pPr>
-      <w:bookmarkStart w:id="0" w:name="_Toc180152862"/>
+      <w:bookmarkStart w:id="0" w:name="_Toc180156982"/>
       <w:r>
         <w:t>Introducción</w:t>
       </w:r>
@@ -5511,7 +4720,7 @@
       <w:pPr>
         <w:pStyle w:val="PSI-Ttulo2"/>
       </w:pPr>
-      <w:bookmarkStart w:id="1" w:name="_Toc180152863"/>
+      <w:bookmarkStart w:id="1" w:name="_Toc180156983"/>
       <w:r>
         <w:t>Propósito</w:t>
       </w:r>
@@ -5541,7 +4750,7 @@
       <w:pPr>
         <w:pStyle w:val="PSI-Ttulo2"/>
       </w:pPr>
-      <w:bookmarkStart w:id="2" w:name="_Toc180152864"/>
+      <w:bookmarkStart w:id="2" w:name="_Toc180156984"/>
       <w:r>
         <w:t>Alcance</w:t>
       </w:r>
@@ -5572,30 +4781,97 @@
       <w:pPr>
         <w:pStyle w:val="PSI-Ttulo1"/>
       </w:pPr>
-      <w:bookmarkStart w:id="3" w:name="_Toc180152865"/>
+      <w:bookmarkStart w:id="3" w:name="_Toc180156985"/>
       <w:r>
         <w:t>Referencias</w:t>
       </w:r>
       <w:bookmarkEnd w:id="3"/>
     </w:p>
     <w:p>
+      <w:r>
+        <w:t>Los documentos a los que se le hace referencia en este documento son:</w:t>
+      </w:r>
+    </w:p>
+    <w:p>
+      <w:pPr>
+        <w:pStyle w:val="Prrafodelista"/>
+        <w:numPr>
+          <w:ilvl w:val="0"/>
+          <w:numId w:val="18"/>
+        </w:numPr>
+        <w:jc w:val="both"/>
+      </w:pPr>
+      <w:r>
+        <w:t>Propuesta de desarrollo.</w:t>
+      </w:r>
+    </w:p>
+    <w:p>
+      <w:pPr>
+        <w:pStyle w:val="Prrafodelista"/>
+        <w:numPr>
+          <w:ilvl w:val="0"/>
+          <w:numId w:val="18"/>
+        </w:numPr>
+        <w:jc w:val="both"/>
+      </w:pPr>
+      <w:r>
+        <w:t>Especificación de requerimientos.</w:t>
+      </w:r>
+    </w:p>
+    <w:p>
+      <w:pPr>
+        <w:pStyle w:val="Prrafodelista"/>
+        <w:numPr>
+          <w:ilvl w:val="0"/>
+          <w:numId w:val="18"/>
+        </w:numPr>
+        <w:jc w:val="both"/>
+      </w:pPr>
+      <w:r>
+        <w:t>Modelo de casos de uso.</w:t>
+      </w:r>
+    </w:p>
+    <w:p>
+      <w:pPr>
+        <w:pStyle w:val="Prrafodelista"/>
+        <w:numPr>
+          <w:ilvl w:val="0"/>
+          <w:numId w:val="18"/>
+        </w:numPr>
+        <w:jc w:val="both"/>
+      </w:pPr>
+      <w:r>
+        <w:t>Modelo de datos.</w:t>
+      </w:r>
+    </w:p>
+    <w:p>
+      <w:pPr>
+        <w:pStyle w:val="Prrafodelista"/>
+        <w:numPr>
+          <w:ilvl w:val="0"/>
+          <w:numId w:val="18"/>
+        </w:numPr>
+        <w:jc w:val="both"/>
+      </w:pPr>
+      <w:r>
+        <w:t>Arquitectura del sistema.</w:t>
+      </w:r>
+    </w:p>
+    <w:p>
+      <w:r>
+        <w:t>Estos documentos fueron realizados por el equipo de T-Code.</w:t>
+      </w:r>
+    </w:p>
+    <w:p>
       <w:pPr>
         <w:pStyle w:val="PSI-Comentario"/>
       </w:pPr>
-      <w:r>
-        <w:t>[Esta sección debe proporcionar una lista completa de todos los documentos a los que se hace referencia en el documento Modelo de Diseño. Cada documento debe identificarse por el título, número del informe (si se aplica), fecha, y organización que lo publica. Especifique las fuentes de las que pueden obtenerse las referencias. Esta información puede proporcionarse por la referencia a un apéndice o a otro documento.]</w:t>
-      </w:r>
-    </w:p>
-    <w:p>
-      <w:pPr>
-        <w:pStyle w:val="PSI-Comentario"/>
-      </w:pPr>
     </w:p>
     <w:p>
       <w:pPr>
         <w:pStyle w:val="PSI-Ttulo2"/>
       </w:pPr>
-      <w:bookmarkStart w:id="4" w:name="_Toc180152866"/>
+      <w:bookmarkStart w:id="4" w:name="_Toc180156986"/>
       <w:r>
         <w:lastRenderedPageBreak/>
         <w:t>Visión general</w:t>
@@ -5606,7 +4882,7 @@
       <w:pPr>
         <w:pStyle w:val="PSI-Ttulo1"/>
       </w:pPr>
-      <w:bookmarkStart w:id="5" w:name="_Toc180152867"/>
+      <w:bookmarkStart w:id="5" w:name="_Toc180156987"/>
       <w:r>
         <w:t>Diseño de Casos de Uso</w:t>
       </w:r>
@@ -5616,7 +4892,7 @@
       <w:pPr>
         <w:pStyle w:val="PSI-Ttulo2"/>
       </w:pPr>
-      <w:bookmarkStart w:id="6" w:name="_Toc180152868"/>
+      <w:bookmarkStart w:id="6" w:name="_Toc180156988"/>
       <w:r>
         <w:t>C</w:t>
       </w:r>
@@ -5638,7 +4914,7 @@
       <w:pPr>
         <w:pStyle w:val="PSI-Ttulo3"/>
       </w:pPr>
-      <w:bookmarkStart w:id="7" w:name="_Toc180152869"/>
+      <w:bookmarkStart w:id="7" w:name="_Toc180156989"/>
       <w:r>
         <w:t>Diagrama de paquetes</w:t>
       </w:r>
@@ -5781,7 +5057,7 @@
       <w:pPr>
         <w:pStyle w:val="PSI-Ttulo3"/>
       </w:pPr>
-      <w:bookmarkStart w:id="8" w:name="_Toc180152870"/>
+      <w:bookmarkStart w:id="8" w:name="_Toc180156990"/>
       <w:r>
         <w:t>Diagrama de Interacción</w:t>
       </w:r>
@@ -5897,7 +5173,7 @@
       <w:pPr>
         <w:pStyle w:val="PSI-Ttulo3"/>
       </w:pPr>
-      <w:bookmarkStart w:id="9" w:name="_Toc180152871"/>
+      <w:bookmarkStart w:id="9" w:name="_Toc180156991"/>
       <w:r>
         <w:lastRenderedPageBreak/>
         <w:t>Requerimientos especiales o de implementación</w:t>
@@ -5932,7 +5208,7 @@
         <w:pStyle w:val="PSI-Ttulo2"/>
         <w:ind w:left="0" w:firstLine="0"/>
       </w:pPr>
-      <w:bookmarkStart w:id="10" w:name="_Toc180152872"/>
+      <w:bookmarkStart w:id="10" w:name="_Toc180156992"/>
       <w:r>
         <w:t>Caso de Uso 2: Administrar acceso al sistema</w:t>
       </w:r>
@@ -5942,7 +5218,7 @@
       <w:pPr>
         <w:pStyle w:val="PSI-Ttulo3"/>
       </w:pPr>
-      <w:bookmarkStart w:id="11" w:name="_Toc180152873"/>
+      <w:bookmarkStart w:id="11" w:name="_Toc180156993"/>
       <w:r>
         <w:t>Diagrama de paquetes</w:t>
       </w:r>
@@ -6267,7 +5543,7 @@
       <w:pPr>
         <w:pStyle w:val="PSI-Ttulo3"/>
       </w:pPr>
-      <w:bookmarkStart w:id="12" w:name="_Toc180152874"/>
+      <w:bookmarkStart w:id="12" w:name="_Toc180156994"/>
       <w:r>
         <w:lastRenderedPageBreak/>
         <w:t>Diagrama de Interacción</w:t>
@@ -6287,7 +5563,7 @@
           <w:noProof/>
         </w:rPr>
         <w:drawing>
-          <wp:inline distT="0" distB="0" distL="0" distR="0" wp14:anchorId="0A6FFB02" wp14:editId="73957A94">
+          <wp:inline distT="0" distB="0" distL="0" distR="0" wp14:anchorId="0A6FFB02" wp14:editId="553C9AB3">
             <wp:extent cx="4107361" cy="8315325"/>
             <wp:effectExtent l="0" t="0" r="7620" b="0"/>
             <wp:docPr id="1178992460" name="Imagen 17" descr="PlantUML diagram"/>
@@ -6393,7 +5669,7 @@
       <w:pPr>
         <w:pStyle w:val="PSI-Ttulo2"/>
       </w:pPr>
-      <w:bookmarkStart w:id="13" w:name="_Toc180152875"/>
+      <w:bookmarkStart w:id="13" w:name="_Toc180156995"/>
       <w:r>
         <w:lastRenderedPageBreak/>
         <w:t>Caso de Uso 3: Administrar proyectos</w:t>
@@ -6404,7 +5680,7 @@
       <w:pPr>
         <w:pStyle w:val="PSI-Ttulo3"/>
       </w:pPr>
-      <w:bookmarkStart w:id="14" w:name="_Toc180152876"/>
+      <w:bookmarkStart w:id="14" w:name="_Toc180156996"/>
       <w:r>
         <w:t>Diagrama de paquetes</w:t>
       </w:r>
@@ -6711,7 +5987,7 @@
       <w:pPr>
         <w:pStyle w:val="PSI-Ttulo3"/>
       </w:pPr>
-      <w:bookmarkStart w:id="15" w:name="_Toc180152877"/>
+      <w:bookmarkStart w:id="15" w:name="_Toc180156997"/>
       <w:r>
         <w:lastRenderedPageBreak/>
         <w:t>Diagrama de Interacción</w:t>
@@ -6731,7 +6007,7 @@
           <w:noProof/>
         </w:rPr>
         <w:drawing>
-          <wp:inline distT="0" distB="0" distL="0" distR="0" wp14:anchorId="6CD273AD" wp14:editId="12C390C4">
+          <wp:inline distT="0" distB="0" distL="0" distR="0" wp14:anchorId="6CD273AD" wp14:editId="1E198CD5">
             <wp:extent cx="5014492" cy="8077200"/>
             <wp:effectExtent l="0" t="0" r="0" b="0"/>
             <wp:docPr id="1448868444" name="Imagen 18" descr="PlantUML diagram"/>
@@ -6837,7 +6113,7 @@
       <w:pPr>
         <w:pStyle w:val="PSI-Ttulo2"/>
       </w:pPr>
-      <w:bookmarkStart w:id="16" w:name="_Toc180152878"/>
+      <w:bookmarkStart w:id="16" w:name="_Toc180156998"/>
       <w:r>
         <w:lastRenderedPageBreak/>
         <w:t>Caso de Uso 4: Añadir riesgo a la lista</w:t>
@@ -6848,7 +6124,7 @@
       <w:pPr>
         <w:pStyle w:val="PSI-Ttulo3"/>
       </w:pPr>
-      <w:bookmarkStart w:id="17" w:name="_Toc180152879"/>
+      <w:bookmarkStart w:id="17" w:name="_Toc180156999"/>
       <w:r>
         <w:t>Diagrama de paquetes</w:t>
       </w:r>
@@ -7228,7 +6504,7 @@
       <w:pPr>
         <w:pStyle w:val="PSI-Ttulo3"/>
       </w:pPr>
-      <w:bookmarkStart w:id="18" w:name="_Toc180152880"/>
+      <w:bookmarkStart w:id="18" w:name="_Toc180157000"/>
       <w:r>
         <w:t>Diagrama de Interacción</w:t>
       </w:r>
@@ -7363,7 +6639,7 @@
       <w:pPr>
         <w:pStyle w:val="PSI-Ttulo2"/>
       </w:pPr>
-      <w:bookmarkStart w:id="19" w:name="_Toc180152881"/>
+      <w:bookmarkStart w:id="19" w:name="_Toc180157001"/>
       <w:r>
         <w:t>Caso de Uso 5: Modificar lista de riesgos</w:t>
       </w:r>
@@ -7373,7 +6649,7 @@
       <w:pPr>
         <w:pStyle w:val="PSI-Ttulo3"/>
       </w:pPr>
-      <w:bookmarkStart w:id="20" w:name="_Toc180152882"/>
+      <w:bookmarkStart w:id="20" w:name="_Toc180157002"/>
       <w:r>
         <w:t>Diagrama de paquetes</w:t>
       </w:r>
@@ -7757,7 +7033,7 @@
       <w:pPr>
         <w:pStyle w:val="PSI-Ttulo3"/>
       </w:pPr>
-      <w:bookmarkStart w:id="21" w:name="_Toc180152883"/>
+      <w:bookmarkStart w:id="21" w:name="_Toc180157003"/>
       <w:r>
         <w:lastRenderedPageBreak/>
         <w:t>Diagrama de Interacción</w:t>
@@ -7776,7 +7052,7 @@
           <w:noProof/>
         </w:rPr>
         <w:drawing>
-          <wp:inline distT="0" distB="0" distL="0" distR="0" wp14:anchorId="3A1F8EFE" wp14:editId="61519B66">
+          <wp:inline distT="0" distB="0" distL="0" distR="0" wp14:anchorId="3A1F8EFE" wp14:editId="128547A0">
             <wp:extent cx="5400040" cy="7853680"/>
             <wp:effectExtent l="0" t="0" r="0" b="0"/>
             <wp:docPr id="757496701" name="Imagen 20" descr="PlantUML diagram"/>
@@ -7891,7 +7167,7 @@
       <w:pPr>
         <w:pStyle w:val="PSI-Ttulo2"/>
       </w:pPr>
-      <w:bookmarkStart w:id="22" w:name="_Toc180152884"/>
+      <w:bookmarkStart w:id="22" w:name="_Toc180157004"/>
       <w:r>
         <w:lastRenderedPageBreak/>
         <w:t>Caso de Uso 6: Administrar categorías de riesgos</w:t>
@@ -7902,7 +7178,7 @@
       <w:pPr>
         <w:pStyle w:val="PSI-Ttulo3"/>
       </w:pPr>
-      <w:bookmarkStart w:id="23" w:name="_Toc180152885"/>
+      <w:bookmarkStart w:id="23" w:name="_Toc180157005"/>
       <w:r>
         <w:t>Diagrama de paquetes</w:t>
       </w:r>
@@ -8029,7 +7305,7 @@
       <w:pPr>
         <w:pStyle w:val="PSI-Ttulo3"/>
       </w:pPr>
-      <w:bookmarkStart w:id="24" w:name="_Toc180152886"/>
+      <w:bookmarkStart w:id="24" w:name="_Toc180157006"/>
       <w:r>
         <w:lastRenderedPageBreak/>
         <w:t>Diagrama de Interacción</w:t>
@@ -8160,7 +7436,7 @@
         <w:pStyle w:val="PSI-Ttulo2"/>
         <w:ind w:left="0" w:firstLine="0"/>
       </w:pPr>
-      <w:bookmarkStart w:id="25" w:name="_Toc180152887"/>
+      <w:bookmarkStart w:id="25" w:name="_Toc180157007"/>
       <w:r>
         <w:lastRenderedPageBreak/>
         <w:t>Caso de Uso 7: Realizar evaluación de riesgo</w:t>
@@ -8171,7 +7447,7 @@
       <w:pPr>
         <w:pStyle w:val="PSI-Ttulo3"/>
       </w:pPr>
-      <w:bookmarkStart w:id="26" w:name="_Toc180152888"/>
+      <w:bookmarkStart w:id="26" w:name="_Toc180157008"/>
       <w:r>
         <w:t>Diagrama de paquetes</w:t>
       </w:r>
@@ -8352,7 +7628,7 @@
       <w:pPr>
         <w:pStyle w:val="PSI-Ttulo3"/>
       </w:pPr>
-      <w:bookmarkStart w:id="27" w:name="_Toc180152889"/>
+      <w:bookmarkStart w:id="27" w:name="_Toc180157009"/>
       <w:r>
         <w:lastRenderedPageBreak/>
         <w:t>Diagrama de Interacción</w:t>
@@ -8481,7 +7757,7 @@
       <w:pPr>
         <w:pStyle w:val="PSI-Ttulo2"/>
       </w:pPr>
-      <w:bookmarkStart w:id="28" w:name="_Toc180152890"/>
+      <w:bookmarkStart w:id="28" w:name="_Toc180157010"/>
       <w:r>
         <w:t>Caso de Uso 8: Añadir plan de acción</w:t>
       </w:r>
@@ -8491,7 +7767,7 @@
       <w:pPr>
         <w:pStyle w:val="PSI-Ttulo3"/>
       </w:pPr>
-      <w:bookmarkStart w:id="29" w:name="_Toc180152891"/>
+      <w:bookmarkStart w:id="29" w:name="_Toc180157011"/>
       <w:r>
         <w:t>Diagrama de paquetes</w:t>
       </w:r>
@@ -8860,7 +8136,7 @@
       <w:pPr>
         <w:pStyle w:val="PSI-Ttulo3"/>
       </w:pPr>
-      <w:bookmarkStart w:id="30" w:name="_Toc180152892"/>
+      <w:bookmarkStart w:id="30" w:name="_Toc180157012"/>
       <w:r>
         <w:lastRenderedPageBreak/>
         <w:t>Diagrama de Interacción</w:t>
@@ -8990,7 +8266,7 @@
         <w:pStyle w:val="PSI-Ttulo2"/>
         <w:ind w:left="0" w:firstLine="0"/>
       </w:pPr>
-      <w:bookmarkStart w:id="31" w:name="_Toc180152893"/>
+      <w:bookmarkStart w:id="31" w:name="_Toc180157013"/>
       <w:r>
         <w:t>Caso de Uso 9: Modificar plan de acción</w:t>
       </w:r>
@@ -9000,7 +8276,7 @@
       <w:pPr>
         <w:pStyle w:val="PSI-Ttulo3"/>
       </w:pPr>
-      <w:bookmarkStart w:id="32" w:name="_Toc180152894"/>
+      <w:bookmarkStart w:id="32" w:name="_Toc180157014"/>
       <w:r>
         <w:t>Diagrama de paquetes</w:t>
       </w:r>
@@ -9011,7 +8287,6 @@
         <w:ind w:left="0" w:firstLine="0"/>
         <w:jc w:val="both"/>
       </w:pPr>
-      <w:bookmarkStart w:id="33" w:name="_Toc180152895"/>
       <w:r>
         <w:t>Los objetos que fueron identificados en este caso de uso fueron:</w:t>
       </w:r>
@@ -9343,6 +8618,7 @@
       <w:pPr>
         <w:pStyle w:val="PSI-Ttulo3"/>
       </w:pPr>
+      <w:bookmarkStart w:id="33" w:name="_Toc180157015"/>
       <w:r>
         <w:lastRenderedPageBreak/>
         <w:t>Diagrama de Interacción</w:t>
@@ -9467,7 +8743,7 @@
       <w:pPr>
         <w:pStyle w:val="PSI-Ttulo2"/>
       </w:pPr>
-      <w:bookmarkStart w:id="34" w:name="_Toc180152896"/>
+      <w:bookmarkStart w:id="34" w:name="_Toc180157016"/>
       <w:r>
         <w:t>Caso de Uso 1</w:t>
       </w:r>
@@ -9483,7 +8759,7 @@
       <w:pPr>
         <w:pStyle w:val="PSI-Ttulo3"/>
       </w:pPr>
-      <w:bookmarkStart w:id="35" w:name="_Toc180152897"/>
+      <w:bookmarkStart w:id="35" w:name="_Toc180157017"/>
       <w:r>
         <w:t>Diagrama de paquetes</w:t>
       </w:r>
@@ -9494,7 +8770,6 @@
         <w:ind w:left="0" w:firstLine="0"/>
         <w:jc w:val="both"/>
       </w:pPr>
-      <w:bookmarkStart w:id="36" w:name="_Toc180152898"/>
       <w:r>
         <w:t>Los objetos que fueron identificados en este caso de uso fueron:</w:t>
       </w:r>
@@ -9776,13 +9051,7 @@
         </w:numPr>
       </w:pPr>
       <w:r>
-        <w:t xml:space="preserve">Tendrá los métodos: </w:t>
-      </w:r>
-      <w:r>
-        <w:t>Tendrá los métodos: Constructor, los métodos get y set de cada atributo excepto para conexión,</w:t>
-      </w:r>
-      <w:r>
-        <w:t xml:space="preserve"> crear incidencia, </w:t>
+        <w:t xml:space="preserve">Tendrá los métodos: Tendrá los métodos: Constructor, los métodos get y set de cada atributo excepto para conexión, crear incidencia, </w:t>
       </w:r>
       <w:r>
         <w:t>obtener incidencias por id</w:t>
@@ -9850,16 +9119,7 @@
         <w:t>Tendrá los métodos:</w:t>
       </w:r>
       <w:r>
-        <w:t xml:space="preserve"> </w:t>
-      </w:r>
-      <w:r>
-        <w:t>generar un informe, obtener informe de incidencia por id</w:t>
-      </w:r>
-      <w:r>
-        <w:t xml:space="preserve">, </w:t>
-      </w:r>
-      <w:r>
-        <w:t>descargar archivo como pdf, descargar archivo como xslx.</w:t>
+        <w:t xml:space="preserve"> generar un informe, obtener informe de incidencia por id, descargar archivo como pdf, descargar archivo como xslx.</w:t>
       </w:r>
     </w:p>
     <w:p>
@@ -9973,13 +9233,7 @@
         <w:jc w:val="both"/>
       </w:pPr>
       <w:r>
-        <w:t xml:space="preserve">Estas clases están vinculadas al subsistema de </w:t>
-      </w:r>
-      <w:r>
-        <w:t>Exportar</w:t>
-      </w:r>
-      <w:r>
-        <w:t>.</w:t>
+        <w:t>Estas clases están vinculadas al subsistema de Exportar.</w:t>
       </w:r>
     </w:p>
     <w:p>
@@ -10015,6 +9269,7 @@
       <w:pPr>
         <w:pStyle w:val="PSI-Ttulo3"/>
       </w:pPr>
+      <w:bookmarkStart w:id="36" w:name="_Toc180157018"/>
       <w:r>
         <w:t>Diagrama de Interacción</w:t>
       </w:r>
@@ -10139,7 +9394,7 @@
       <w:pPr>
         <w:pStyle w:val="PSI-Ttulo2"/>
       </w:pPr>
-      <w:bookmarkStart w:id="37" w:name="_Toc180152899"/>
+      <w:bookmarkStart w:id="37" w:name="_Toc180157019"/>
       <w:r>
         <w:t>Caso de Uso 1</w:t>
       </w:r>
@@ -10155,7 +9410,7 @@
       <w:pPr>
         <w:pStyle w:val="PSI-Ttulo3"/>
       </w:pPr>
-      <w:bookmarkStart w:id="38" w:name="_Toc180152900"/>
+      <w:bookmarkStart w:id="38" w:name="_Toc180157020"/>
       <w:r>
         <w:t>Diagrama de paquetes</w:t>
       </w:r>
@@ -10173,7 +9428,6 @@
           <w:color w:val="4F81BD" w:themeColor="accent1"/>
         </w:rPr>
       </w:pPr>
-      <w:bookmarkStart w:id="39" w:name="_Toc180152901"/>
       <w:r>
         <w:t>GestorArchivos.</w:t>
       </w:r>
@@ -10303,6 +9557,7 @@
       <w:pPr>
         <w:pStyle w:val="PSI-Ttulo3"/>
       </w:pPr>
+      <w:bookmarkStart w:id="39" w:name="_Toc180157021"/>
       <w:r>
         <w:t>Diagrama de Interacción</w:t>
       </w:r>
@@ -10432,7 +9687,7 @@
       <w:pPr>
         <w:pStyle w:val="PSI-Ttulo2"/>
       </w:pPr>
-      <w:bookmarkStart w:id="40" w:name="_Toc180152902"/>
+      <w:bookmarkStart w:id="40" w:name="_Toc180157022"/>
       <w:r>
         <w:t>Caso de Uso 1</w:t>
       </w:r>
@@ -10448,7 +9703,7 @@
       <w:pPr>
         <w:pStyle w:val="PSI-Ttulo3"/>
       </w:pPr>
-      <w:bookmarkStart w:id="41" w:name="_Toc180152903"/>
+      <w:bookmarkStart w:id="41" w:name="_Toc180157023"/>
       <w:r>
         <w:t>Diagrama de paquetes</w:t>
       </w:r>
@@ -10459,7 +9714,6 @@
         <w:ind w:left="0" w:firstLine="0"/>
         <w:jc w:val="both"/>
       </w:pPr>
-      <w:bookmarkStart w:id="42" w:name="_Toc180152904"/>
       <w:r>
         <w:t>Los objetos que fueron identificados en este caso de uso fueron:</w:t>
       </w:r>
@@ -10496,13 +9750,7 @@
         <w:t xml:space="preserve"> </w:t>
       </w:r>
       <w:r>
-        <w:t>crear incidencia, obtener incidencias por id, obtener todas las incidencias</w:t>
-      </w:r>
-      <w:r>
-        <w:t>, comprobar si riesgo necesita evaluacion, comprobar si riesgo necesita un plan, comprobar si riesgo necesita dos planes</w:t>
-      </w:r>
-      <w:r>
-        <w:t>.</w:t>
+        <w:t>crear incidencia, obtener incidencias por id, obtener todas las incidencias, comprobar si riesgo necesita evaluacion, comprobar si riesgo necesita un plan, comprobar si riesgo necesita dos planes.</w:t>
       </w:r>
     </w:p>
     <w:p>
@@ -10764,6 +10012,7 @@
       <w:pPr>
         <w:pStyle w:val="PSI-Ttulo3"/>
       </w:pPr>
+      <w:bookmarkStart w:id="42" w:name="_Toc180157024"/>
       <w:r>
         <w:t>Estas clases están vinculadas al subsistema de Riesgos.</w:t>
       </w:r>
@@ -10893,7 +10142,7 @@
       <w:pPr>
         <w:pStyle w:val="Ttulo1"/>
       </w:pPr>
-      <w:bookmarkStart w:id="43" w:name="_Toc180152916"/>
+      <w:bookmarkStart w:id="43" w:name="_Toc180157025"/>
       <w:r>
         <w:lastRenderedPageBreak/>
         <w:t>Diagramas</w:t>
@@ -10907,7 +10156,7 @@
       <w:pPr>
         <w:pStyle w:val="PSI-Ttulo2"/>
       </w:pPr>
-      <w:bookmarkStart w:id="44" w:name="_Toc180152917"/>
+      <w:bookmarkStart w:id="44" w:name="_Toc180157026"/>
       <w:r>
         <w:t>Diagrama de componentes</w:t>
       </w:r>
@@ -10927,7 +10176,7 @@
       <w:pPr>
         <w:pStyle w:val="PSI-Ttulo2"/>
       </w:pPr>
-      <w:bookmarkStart w:id="45" w:name="_Toc180152918"/>
+      <w:bookmarkStart w:id="45" w:name="_Toc180157027"/>
       <w:r>
         <w:t>Diagrama de Clases</w:t>
       </w:r>
@@ -11085,7 +10334,7 @@
       <w:pPr>
         <w:pStyle w:val="PSI-Ttulo2"/>
       </w:pPr>
-      <w:bookmarkStart w:id="46" w:name="_Toc180152919"/>
+      <w:bookmarkStart w:id="46" w:name="_Toc180157028"/>
       <w:r>
         <w:lastRenderedPageBreak/>
         <w:t>Diagramas de Paquetes</w:t>
@@ -11094,8 +10343,11 @@
     </w:p>
     <w:p>
       <w:pPr>
-        <w:pStyle w:val="PSI-Comentario"/>
+        <w:pStyle w:val="MNormal"/>
         <w:jc w:val="center"/>
+        <w:rPr>
+          <w:noProof/>
+        </w:rPr>
       </w:pPr>
       <w:r>
         <w:rPr>
@@ -11154,25 +10406,62 @@
       <w:r>
         <w:br/>
       </w:r>
-    </w:p>
-    <w:p>
-      <w:pPr>
-        <w:pStyle w:val="PSI-Ttulo2"/>
-      </w:pPr>
-      <w:bookmarkStart w:id="47" w:name="_Toc180152920"/>
-      <w:r>
-        <w:t>Diagrama de Colaboración</w:t>
-      </w:r>
-      <w:bookmarkEnd w:id="47"/>
-    </w:p>
-    <w:p>
-      <w:pPr>
-        <w:ind w:left="0" w:firstLine="0"/>
-        <w:jc w:val="both"/>
-      </w:pPr>
-      <w:r>
-        <w:t>Este diagrama se realizará una vez definida la arquitectura del sistema.</w:t>
-      </w:r>
+      <w:r>
+        <w:rPr>
+          <w:b/>
+          <w:bCs/>
+          <w:noProof/>
+        </w:rPr>
+        <w:t xml:space="preserve">Fig. </w:t>
+      </w:r>
+      <w:r>
+        <w:rPr>
+          <w:b/>
+          <w:bCs/>
+          <w:noProof/>
+        </w:rPr>
+        <w:t>2</w:t>
+      </w:r>
+      <w:r>
+        <w:rPr>
+          <w:b/>
+          <w:bCs/>
+          <w:noProof/>
+        </w:rPr>
+        <w:t>.</w:t>
+      </w:r>
+      <w:r>
+        <w:rPr>
+          <w:b/>
+          <w:bCs/>
+          <w:noProof/>
+        </w:rPr>
+        <w:t>2</w:t>
+      </w:r>
+      <w:r>
+        <w:rPr>
+          <w:noProof/>
+        </w:rPr>
+        <w:t>: Diagrama de</w:t>
+      </w:r>
+      <w:r>
+        <w:rPr>
+          <w:noProof/>
+        </w:rPr>
+        <w:t xml:space="preserve"> Paquetes</w:t>
+      </w:r>
+      <w:r>
+        <w:rPr>
+          <w:noProof/>
+        </w:rPr>
+        <w:t>.</w:t>
+      </w:r>
+    </w:p>
+    <w:p>
+      <w:pPr>
+        <w:pStyle w:val="PSI-Comentario"/>
+        <w:jc w:val="center"/>
+      </w:pPr>
     </w:p>
     <w:sectPr>
       <w:headerReference w:type="default" r:id="rId26"/>
@@ -13521,6 +12810,118 @@
     </w:lvl>
   </w:abstractNum>
   <w:abstractNum w:abstractNumId="11" w15:restartNumberingAfterBreak="0">
+    <w:nsid w:val="4BF40B95"/>
+    <w:multiLevelType w:val="hybridMultilevel"/>
+    <w:tmpl w:val="A6F2249A"/>
+    <w:lvl w:ilvl="0" w:tplc="569627D0">
+      <w:numFmt w:val="bullet"/>
+      <w:lvlText w:val="-"/>
+      <w:lvlJc w:val="left"/>
+      <w:pPr>
+        <w:ind w:left="720" w:hanging="360"/>
+      </w:pPr>
+      <w:rPr>
+        <w:rFonts w:ascii="Calibri" w:eastAsiaTheme="minorHAnsi" w:hAnsi="Calibri" w:cs="Calibri" w:hint="default"/>
+      </w:rPr>
+    </w:lvl>
+    <w:lvl w:ilvl="1" w:tplc="2C0A0003" w:tentative="1">
+      <w:start w:val="1"/>
+      <w:numFmt w:val="bullet"/>
+      <w:lvlText w:val="o"/>
+      <w:lvlJc w:val="left"/>
+      <w:pPr>
+        <w:ind w:left="1440" w:hanging="360"/>
+      </w:pPr>
+      <w:rPr>
+        <w:rFonts w:ascii="Courier New" w:hAnsi="Courier New" w:cs="Courier New" w:hint="default"/>
+      </w:rPr>
+    </w:lvl>
+    <w:lvl w:ilvl="2" w:tplc="2C0A0005" w:tentative="1">
+      <w:start w:val="1"/>
+      <w:numFmt w:val="bullet"/>
+      <w:lvlText w:val=""/>
+      <w:lvlJc w:val="left"/>
+      <w:pPr>
+        <w:ind w:left="2160" w:hanging="360"/>
+      </w:pPr>
+      <w:rPr>
+        <w:rFonts w:ascii="Wingdings" w:hAnsi="Wingdings" w:hint="default"/>
+      </w:rPr>
+    </w:lvl>
+    <w:lvl w:ilvl="3" w:tplc="2C0A0001" w:tentative="1">
+      <w:start w:val="1"/>
+      <w:numFmt w:val="bullet"/>
+      <w:lvlText w:val=""/>
+      <w:lvlJc w:val="left"/>
+      <w:pPr>
+        <w:ind w:left="2880" w:hanging="360"/>
+      </w:pPr>
+      <w:rPr>
+        <w:rFonts w:ascii="Symbol" w:hAnsi="Symbol" w:hint="default"/>
+      </w:rPr>
+    </w:lvl>
+    <w:lvl w:ilvl="4" w:tplc="2C0A0003" w:tentative="1">
+      <w:start w:val="1"/>
+      <w:numFmt w:val="bullet"/>
+      <w:lvlText w:val="o"/>
+      <w:lvlJc w:val="left"/>
+      <w:pPr>
+        <w:ind w:left="3600" w:hanging="360"/>
+      </w:pPr>
+      <w:rPr>
+        <w:rFonts w:ascii="Courier New" w:hAnsi="Courier New" w:cs="Courier New" w:hint="default"/>
+      </w:rPr>
+    </w:lvl>
+    <w:lvl w:ilvl="5" w:tplc="2C0A0005" w:tentative="1">
+      <w:start w:val="1"/>
+      <w:numFmt w:val="bullet"/>
+      <w:lvlText w:val=""/>
+      <w:lvlJc w:val="left"/>
+      <w:pPr>
+        <w:ind w:left="4320" w:hanging="360"/>
+      </w:pPr>
+      <w:rPr>
+        <w:rFonts w:ascii="Wingdings" w:hAnsi="Wingdings" w:hint="default"/>
+      </w:rPr>
+    </w:lvl>
+    <w:lvl w:ilvl="6" w:tplc="2C0A0001" w:tentative="1">
+      <w:start w:val="1"/>
+      <w:numFmt w:val="bullet"/>
+      <w:lvlText w:val=""/>
+      <w:lvlJc w:val="left"/>
+      <w:pPr>
+        <w:ind w:left="5040" w:hanging="360"/>
+      </w:pPr>
+      <w:rPr>
+        <w:rFonts w:ascii="Symbol" w:hAnsi="Symbol" w:hint="default"/>
+      </w:rPr>
+    </w:lvl>
+    <w:lvl w:ilvl="7" w:tplc="2C0A0003" w:tentative="1">
+      <w:start w:val="1"/>
+      <w:numFmt w:val="bullet"/>
+      <w:lvlText w:val="o"/>
+      <w:lvlJc w:val="left"/>
+      <w:pPr>
+        <w:ind w:left="5760" w:hanging="360"/>
+      </w:pPr>
+      <w:rPr>
+        <w:rFonts w:ascii="Courier New" w:hAnsi="Courier New" w:cs="Courier New" w:hint="default"/>
+      </w:rPr>
+    </w:lvl>
+    <w:lvl w:ilvl="8" w:tplc="2C0A0005" w:tentative="1">
+      <w:start w:val="1"/>
+      <w:numFmt w:val="bullet"/>
+      <w:lvlText w:val=""/>
+      <w:lvlJc w:val="left"/>
+      <w:pPr>
+        <w:ind w:left="6480" w:hanging="360"/>
+      </w:pPr>
+      <w:rPr>
+        <w:rFonts w:ascii="Wingdings" w:hAnsi="Wingdings" w:hint="default"/>
+      </w:rPr>
+    </w:lvl>
+  </w:abstractNum>
+  <w:abstractNum w:abstractNumId="12" w15:restartNumberingAfterBreak="0">
     <w:nsid w:val="6C71778C"/>
     <w:multiLevelType w:val="singleLevel"/>
     <w:tmpl w:val="C966EFC0"/>
@@ -13538,7 +12939,7 @@
       </w:rPr>
     </w:lvl>
   </w:abstractNum>
-  <w:abstractNum w:abstractNumId="12" w15:restartNumberingAfterBreak="0">
+  <w:abstractNum w:abstractNumId="13" w15:restartNumberingAfterBreak="0">
     <w:nsid w:val="708E589C"/>
     <w:multiLevelType w:val="multilevel"/>
     <w:tmpl w:val="381042DE"/>
@@ -13678,7 +13079,7 @@
       </w:rPr>
     </w:lvl>
   </w:abstractNum>
-  <w:abstractNum w:abstractNumId="13" w15:restartNumberingAfterBreak="0">
+  <w:abstractNum w:abstractNumId="14" w15:restartNumberingAfterBreak="0">
     <w:nsid w:val="734E50D8"/>
     <w:multiLevelType w:val="hybridMultilevel"/>
     <w:tmpl w:val="CFC66396"/>
@@ -13791,7 +13192,7 @@
       </w:rPr>
     </w:lvl>
   </w:abstractNum>
-  <w:abstractNum w:abstractNumId="14" w15:restartNumberingAfterBreak="0">
+  <w:abstractNum w:abstractNumId="15" w15:restartNumberingAfterBreak="0">
     <w:nsid w:val="7DD64906"/>
     <w:multiLevelType w:val="hybridMultilevel"/>
     <w:tmpl w:val="795E7434"/>
@@ -13930,16 +13331,16 @@
     <w:abstractNumId w:val="0"/>
   </w:num>
   <w:num w:numId="9" w16cid:durableId="378938028">
-    <w:abstractNumId w:val="12"/>
+    <w:abstractNumId w:val="13"/>
   </w:num>
   <w:num w:numId="10" w16cid:durableId="1687320424">
-    <w:abstractNumId w:val="14"/>
+    <w:abstractNumId w:val="15"/>
   </w:num>
   <w:num w:numId="11" w16cid:durableId="412119939">
     <w:abstractNumId w:val="5"/>
   </w:num>
   <w:num w:numId="12" w16cid:durableId="2172580">
-    <w:abstractNumId w:val="11"/>
+    <w:abstractNumId w:val="12"/>
   </w:num>
   <w:num w:numId="13" w16cid:durableId="1301616048">
     <w:abstractNumId w:val="4"/>
@@ -13951,10 +13352,13 @@
     <w:abstractNumId w:val="9"/>
   </w:num>
   <w:num w:numId="16" w16cid:durableId="17052992">
-    <w:abstractNumId w:val="13"/>
+    <w:abstractNumId w:val="14"/>
   </w:num>
   <w:num w:numId="17" w16cid:durableId="986666563">
     <w:abstractNumId w:val="6"/>
+  </w:num>
+  <w:num w:numId="18" w16cid:durableId="883910513">
+    <w:abstractNumId w:val="11"/>
   </w:num>
 </w:numbering>
 </file>

</xml_diff>

<commit_message>
Doc: Agregué el modelo de componentes al modelo de diseño
</commit_message>
<xml_diff>
--- a/2. Etapa de elaboración/Iteración 2/Modelo de diseño/Modelo de Diseño_Vesta Risk Manager_T-Code.docx
+++ b/2. Etapa de elaboración/Iteración 2/Modelo de diseño/Modelo de Diseño_Vesta Risk Manager_T-Code.docx
@@ -1177,8 +1177,8 @@
               <w:bCs w:val="0"/>
               <w:noProof/>
               <w:kern w:val="2"/>
-              <w:sz w:val="24"/>
-              <w:szCs w:val="24"/>
+              <w:sz w:val="22"/>
+              <w:szCs w:val="22"/>
               <w:lang w:val="es-AR" w:eastAsia="es-AR"/>
               <w14:ligatures w14:val="standardContextual"/>
             </w:rPr>
@@ -1192,7 +1192,7 @@
           <w:r>
             <w:fldChar w:fldCharType="separate"/>
           </w:r>
-          <w:hyperlink w:anchor="_Toc180156982" w:history="1">
+          <w:hyperlink w:anchor="_Toc180157369" w:history="1">
             <w:r>
               <w:rPr>
                 <w:rStyle w:val="Hipervnculo"/>
@@ -1219,7 +1219,7 @@
                 <w:noProof/>
                 <w:webHidden/>
               </w:rPr>
-              <w:instrText xml:space="preserve"> PAGEREF _Toc180156982 \h </w:instrText>
+              <w:instrText xml:space="preserve"> PAGEREF _Toc180157369 \h </w:instrText>
             </w:r>
             <w:r>
               <w:rPr>
@@ -1259,13 +1259,13 @@
               <w:iCs w:val="0"/>
               <w:noProof/>
               <w:kern w:val="2"/>
-              <w:sz w:val="24"/>
-              <w:szCs w:val="24"/>
+              <w:sz w:val="22"/>
+              <w:szCs w:val="22"/>
               <w:lang w:val="es-AR" w:eastAsia="es-AR"/>
               <w14:ligatures w14:val="standardContextual"/>
             </w:rPr>
           </w:pPr>
-          <w:hyperlink w:anchor="_Toc180156983" w:history="1">
+          <w:hyperlink w:anchor="_Toc180157370" w:history="1">
             <w:r>
               <w:rPr>
                 <w:rStyle w:val="Hipervnculo"/>
@@ -1292,7 +1292,7 @@
                 <w:noProof/>
                 <w:webHidden/>
               </w:rPr>
-              <w:instrText xml:space="preserve"> PAGEREF _Toc180156983 \h </w:instrText>
+              <w:instrText xml:space="preserve"> PAGEREF _Toc180157370 \h </w:instrText>
             </w:r>
             <w:r>
               <w:rPr>
@@ -1332,13 +1332,13 @@
               <w:iCs w:val="0"/>
               <w:noProof/>
               <w:kern w:val="2"/>
-              <w:sz w:val="24"/>
-              <w:szCs w:val="24"/>
+              <w:sz w:val="22"/>
+              <w:szCs w:val="22"/>
               <w:lang w:val="es-AR" w:eastAsia="es-AR"/>
               <w14:ligatures w14:val="standardContextual"/>
             </w:rPr>
           </w:pPr>
-          <w:hyperlink w:anchor="_Toc180156984" w:history="1">
+          <w:hyperlink w:anchor="_Toc180157371" w:history="1">
             <w:r>
               <w:rPr>
                 <w:rStyle w:val="Hipervnculo"/>
@@ -1365,7 +1365,7 @@
                 <w:noProof/>
                 <w:webHidden/>
               </w:rPr>
-              <w:instrText xml:space="preserve"> PAGEREF _Toc180156984 \h </w:instrText>
+              <w:instrText xml:space="preserve"> PAGEREF _Toc180157371 \h </w:instrText>
             </w:r>
             <w:r>
               <w:rPr>
@@ -1405,13 +1405,13 @@
               <w:bCs w:val="0"/>
               <w:noProof/>
               <w:kern w:val="2"/>
-              <w:sz w:val="24"/>
-              <w:szCs w:val="24"/>
+              <w:sz w:val="22"/>
+              <w:szCs w:val="22"/>
               <w:lang w:val="es-AR" w:eastAsia="es-AR"/>
               <w14:ligatures w14:val="standardContextual"/>
             </w:rPr>
           </w:pPr>
-          <w:hyperlink w:anchor="_Toc180156985" w:history="1">
+          <w:hyperlink w:anchor="_Toc180157372" w:history="1">
             <w:r>
               <w:rPr>
                 <w:rStyle w:val="Hipervnculo"/>
@@ -1438,7 +1438,7 @@
                 <w:noProof/>
                 <w:webHidden/>
               </w:rPr>
-              <w:instrText xml:space="preserve"> PAGEREF _Toc180156985 \h </w:instrText>
+              <w:instrText xml:space="preserve"> PAGEREF _Toc180157372 \h </w:instrText>
             </w:r>
             <w:r>
               <w:rPr>
@@ -1478,13 +1478,13 @@
               <w:iCs w:val="0"/>
               <w:noProof/>
               <w:kern w:val="2"/>
-              <w:sz w:val="24"/>
-              <w:szCs w:val="24"/>
+              <w:sz w:val="22"/>
+              <w:szCs w:val="22"/>
               <w:lang w:val="es-AR" w:eastAsia="es-AR"/>
               <w14:ligatures w14:val="standardContextual"/>
             </w:rPr>
           </w:pPr>
-          <w:hyperlink w:anchor="_Toc180156986" w:history="1">
+          <w:hyperlink w:anchor="_Toc180157373" w:history="1">
             <w:r>
               <w:rPr>
                 <w:rStyle w:val="Hipervnculo"/>
@@ -1511,7 +1511,7 @@
                 <w:noProof/>
                 <w:webHidden/>
               </w:rPr>
-              <w:instrText xml:space="preserve"> PAGEREF _Toc180156986 \h </w:instrText>
+              <w:instrText xml:space="preserve"> PAGEREF _Toc180157373 \h </w:instrText>
             </w:r>
             <w:r>
               <w:rPr>
@@ -1551,13 +1551,13 @@
               <w:bCs w:val="0"/>
               <w:noProof/>
               <w:kern w:val="2"/>
-              <w:sz w:val="24"/>
-              <w:szCs w:val="24"/>
+              <w:sz w:val="22"/>
+              <w:szCs w:val="22"/>
               <w:lang w:val="es-AR" w:eastAsia="es-AR"/>
               <w14:ligatures w14:val="standardContextual"/>
             </w:rPr>
           </w:pPr>
-          <w:hyperlink w:anchor="_Toc180156987" w:history="1">
+          <w:hyperlink w:anchor="_Toc180157374" w:history="1">
             <w:r>
               <w:rPr>
                 <w:rStyle w:val="Hipervnculo"/>
@@ -1584,7 +1584,7 @@
                 <w:noProof/>
                 <w:webHidden/>
               </w:rPr>
-              <w:instrText xml:space="preserve"> PAGEREF _Toc180156987 \h </w:instrText>
+              <w:instrText xml:space="preserve"> PAGEREF _Toc180157374 \h </w:instrText>
             </w:r>
             <w:r>
               <w:rPr>
@@ -1624,13 +1624,13 @@
               <w:iCs w:val="0"/>
               <w:noProof/>
               <w:kern w:val="2"/>
-              <w:sz w:val="24"/>
-              <w:szCs w:val="24"/>
+              <w:sz w:val="22"/>
+              <w:szCs w:val="22"/>
               <w:lang w:val="es-AR" w:eastAsia="es-AR"/>
               <w14:ligatures w14:val="standardContextual"/>
             </w:rPr>
           </w:pPr>
-          <w:hyperlink w:anchor="_Toc180156988" w:history="1">
+          <w:hyperlink w:anchor="_Toc180157375" w:history="1">
             <w:r>
               <w:rPr>
                 <w:rStyle w:val="Hipervnculo"/>
@@ -1657,7 +1657,7 @@
                 <w:noProof/>
                 <w:webHidden/>
               </w:rPr>
-              <w:instrText xml:space="preserve"> PAGEREF _Toc180156988 \h </w:instrText>
+              <w:instrText xml:space="preserve"> PAGEREF _Toc180157375 \h </w:instrText>
             </w:r>
             <w:r>
               <w:rPr>
@@ -1695,13 +1695,13 @@
               <w:rFonts w:eastAsiaTheme="minorEastAsia"/>
               <w:noProof/>
               <w:kern w:val="2"/>
-              <w:sz w:val="24"/>
-              <w:szCs w:val="24"/>
+              <w:sz w:val="22"/>
+              <w:szCs w:val="22"/>
               <w:lang w:val="es-AR" w:eastAsia="es-AR"/>
               <w14:ligatures w14:val="standardContextual"/>
             </w:rPr>
           </w:pPr>
-          <w:hyperlink w:anchor="_Toc180156989" w:history="1">
+          <w:hyperlink w:anchor="_Toc180157376" w:history="1">
             <w:r>
               <w:rPr>
                 <w:rStyle w:val="Hipervnculo"/>
@@ -1728,7 +1728,7 @@
                 <w:noProof/>
                 <w:webHidden/>
               </w:rPr>
-              <w:instrText xml:space="preserve"> PAGEREF _Toc180156989 \h </w:instrText>
+              <w:instrText xml:space="preserve"> PAGEREF _Toc180157376 \h </w:instrText>
             </w:r>
             <w:r>
               <w:rPr>
@@ -1766,13 +1766,13 @@
               <w:rFonts w:eastAsiaTheme="minorEastAsia"/>
               <w:noProof/>
               <w:kern w:val="2"/>
-              <w:sz w:val="24"/>
-              <w:szCs w:val="24"/>
+              <w:sz w:val="22"/>
+              <w:szCs w:val="22"/>
               <w:lang w:val="es-AR" w:eastAsia="es-AR"/>
               <w14:ligatures w14:val="standardContextual"/>
             </w:rPr>
           </w:pPr>
-          <w:hyperlink w:anchor="_Toc180156990" w:history="1">
+          <w:hyperlink w:anchor="_Toc180157377" w:history="1">
             <w:r>
               <w:rPr>
                 <w:rStyle w:val="Hipervnculo"/>
@@ -1799,7 +1799,7 @@
                 <w:noProof/>
                 <w:webHidden/>
               </w:rPr>
-              <w:instrText xml:space="preserve"> PAGEREF _Toc180156990 \h </w:instrText>
+              <w:instrText xml:space="preserve"> PAGEREF _Toc180157377 \h </w:instrText>
             </w:r>
             <w:r>
               <w:rPr>
@@ -1837,13 +1837,13 @@
               <w:rFonts w:eastAsiaTheme="minorEastAsia"/>
               <w:noProof/>
               <w:kern w:val="2"/>
-              <w:sz w:val="24"/>
-              <w:szCs w:val="24"/>
+              <w:sz w:val="22"/>
+              <w:szCs w:val="22"/>
               <w:lang w:val="es-AR" w:eastAsia="es-AR"/>
               <w14:ligatures w14:val="standardContextual"/>
             </w:rPr>
           </w:pPr>
-          <w:hyperlink w:anchor="_Toc180156991" w:history="1">
+          <w:hyperlink w:anchor="_Toc180157378" w:history="1">
             <w:r>
               <w:rPr>
                 <w:rStyle w:val="Hipervnculo"/>
@@ -1870,7 +1870,7 @@
                 <w:noProof/>
                 <w:webHidden/>
               </w:rPr>
-              <w:instrText xml:space="preserve"> PAGEREF _Toc180156991 \h </w:instrText>
+              <w:instrText xml:space="preserve"> PAGEREF _Toc180157378 \h </w:instrText>
             </w:r>
             <w:r>
               <w:rPr>
@@ -1910,13 +1910,13 @@
               <w:iCs w:val="0"/>
               <w:noProof/>
               <w:kern w:val="2"/>
-              <w:sz w:val="24"/>
-              <w:szCs w:val="24"/>
+              <w:sz w:val="22"/>
+              <w:szCs w:val="22"/>
               <w:lang w:val="es-AR" w:eastAsia="es-AR"/>
               <w14:ligatures w14:val="standardContextual"/>
             </w:rPr>
           </w:pPr>
-          <w:hyperlink w:anchor="_Toc180156992" w:history="1">
+          <w:hyperlink w:anchor="_Toc180157379" w:history="1">
             <w:r>
               <w:rPr>
                 <w:rStyle w:val="Hipervnculo"/>
@@ -1943,7 +1943,7 @@
                 <w:noProof/>
                 <w:webHidden/>
               </w:rPr>
-              <w:instrText xml:space="preserve"> PAGEREF _Toc180156992 \h </w:instrText>
+              <w:instrText xml:space="preserve"> PAGEREF _Toc180157379 \h </w:instrText>
             </w:r>
             <w:r>
               <w:rPr>
@@ -1981,13 +1981,13 @@
               <w:rFonts w:eastAsiaTheme="minorEastAsia"/>
               <w:noProof/>
               <w:kern w:val="2"/>
-              <w:sz w:val="24"/>
-              <w:szCs w:val="24"/>
+              <w:sz w:val="22"/>
+              <w:szCs w:val="22"/>
               <w:lang w:val="es-AR" w:eastAsia="es-AR"/>
               <w14:ligatures w14:val="standardContextual"/>
             </w:rPr>
           </w:pPr>
-          <w:hyperlink w:anchor="_Toc180156993" w:history="1">
+          <w:hyperlink w:anchor="_Toc180157380" w:history="1">
             <w:r>
               <w:rPr>
                 <w:rStyle w:val="Hipervnculo"/>
@@ -2014,7 +2014,7 @@
                 <w:noProof/>
                 <w:webHidden/>
               </w:rPr>
-              <w:instrText xml:space="preserve"> PAGEREF _Toc180156993 \h </w:instrText>
+              <w:instrText xml:space="preserve"> PAGEREF _Toc180157380 \h </w:instrText>
             </w:r>
             <w:r>
               <w:rPr>
@@ -2052,13 +2052,13 @@
               <w:rFonts w:eastAsiaTheme="minorEastAsia"/>
               <w:noProof/>
               <w:kern w:val="2"/>
-              <w:sz w:val="24"/>
-              <w:szCs w:val="24"/>
+              <w:sz w:val="22"/>
+              <w:szCs w:val="22"/>
               <w:lang w:val="es-AR" w:eastAsia="es-AR"/>
               <w14:ligatures w14:val="standardContextual"/>
             </w:rPr>
           </w:pPr>
-          <w:hyperlink w:anchor="_Toc180156994" w:history="1">
+          <w:hyperlink w:anchor="_Toc180157381" w:history="1">
             <w:r>
               <w:rPr>
                 <w:rStyle w:val="Hipervnculo"/>
@@ -2085,7 +2085,7 @@
                 <w:noProof/>
                 <w:webHidden/>
               </w:rPr>
-              <w:instrText xml:space="preserve"> PAGEREF _Toc180156994 \h </w:instrText>
+              <w:instrText xml:space="preserve"> PAGEREF _Toc180157381 \h </w:instrText>
             </w:r>
             <w:r>
               <w:rPr>
@@ -2125,13 +2125,13 @@
               <w:iCs w:val="0"/>
               <w:noProof/>
               <w:kern w:val="2"/>
-              <w:sz w:val="24"/>
-              <w:szCs w:val="24"/>
+              <w:sz w:val="22"/>
+              <w:szCs w:val="22"/>
               <w:lang w:val="es-AR" w:eastAsia="es-AR"/>
               <w14:ligatures w14:val="standardContextual"/>
             </w:rPr>
           </w:pPr>
-          <w:hyperlink w:anchor="_Toc180156995" w:history="1">
+          <w:hyperlink w:anchor="_Toc180157382" w:history="1">
             <w:r>
               <w:rPr>
                 <w:rStyle w:val="Hipervnculo"/>
@@ -2158,7 +2158,7 @@
                 <w:noProof/>
                 <w:webHidden/>
               </w:rPr>
-              <w:instrText xml:space="preserve"> PAGEREF _Toc180156995 \h </w:instrText>
+              <w:instrText xml:space="preserve"> PAGEREF _Toc180157382 \h </w:instrText>
             </w:r>
             <w:r>
               <w:rPr>
@@ -2196,13 +2196,13 @@
               <w:rFonts w:eastAsiaTheme="minorEastAsia"/>
               <w:noProof/>
               <w:kern w:val="2"/>
-              <w:sz w:val="24"/>
-              <w:szCs w:val="24"/>
+              <w:sz w:val="22"/>
+              <w:szCs w:val="22"/>
               <w:lang w:val="es-AR" w:eastAsia="es-AR"/>
               <w14:ligatures w14:val="standardContextual"/>
             </w:rPr>
           </w:pPr>
-          <w:hyperlink w:anchor="_Toc180156996" w:history="1">
+          <w:hyperlink w:anchor="_Toc180157383" w:history="1">
             <w:r>
               <w:rPr>
                 <w:rStyle w:val="Hipervnculo"/>
@@ -2229,7 +2229,7 @@
                 <w:noProof/>
                 <w:webHidden/>
               </w:rPr>
-              <w:instrText xml:space="preserve"> PAGEREF _Toc180156996 \h </w:instrText>
+              <w:instrText xml:space="preserve"> PAGEREF _Toc180157383 \h </w:instrText>
             </w:r>
             <w:r>
               <w:rPr>
@@ -2267,13 +2267,13 @@
               <w:rFonts w:eastAsiaTheme="minorEastAsia"/>
               <w:noProof/>
               <w:kern w:val="2"/>
-              <w:sz w:val="24"/>
-              <w:szCs w:val="24"/>
+              <w:sz w:val="22"/>
+              <w:szCs w:val="22"/>
               <w:lang w:val="es-AR" w:eastAsia="es-AR"/>
               <w14:ligatures w14:val="standardContextual"/>
             </w:rPr>
           </w:pPr>
-          <w:hyperlink w:anchor="_Toc180156997" w:history="1">
+          <w:hyperlink w:anchor="_Toc180157384" w:history="1">
             <w:r>
               <w:rPr>
                 <w:rStyle w:val="Hipervnculo"/>
@@ -2300,7 +2300,7 @@
                 <w:noProof/>
                 <w:webHidden/>
               </w:rPr>
-              <w:instrText xml:space="preserve"> PAGEREF _Toc180156997 \h </w:instrText>
+              <w:instrText xml:space="preserve"> PAGEREF _Toc180157384 \h </w:instrText>
             </w:r>
             <w:r>
               <w:rPr>
@@ -2340,13 +2340,13 @@
               <w:iCs w:val="0"/>
               <w:noProof/>
               <w:kern w:val="2"/>
-              <w:sz w:val="24"/>
-              <w:szCs w:val="24"/>
+              <w:sz w:val="22"/>
+              <w:szCs w:val="22"/>
               <w:lang w:val="es-AR" w:eastAsia="es-AR"/>
               <w14:ligatures w14:val="standardContextual"/>
             </w:rPr>
           </w:pPr>
-          <w:hyperlink w:anchor="_Toc180156998" w:history="1">
+          <w:hyperlink w:anchor="_Toc180157385" w:history="1">
             <w:r>
               <w:rPr>
                 <w:rStyle w:val="Hipervnculo"/>
@@ -2373,7 +2373,7 @@
                 <w:noProof/>
                 <w:webHidden/>
               </w:rPr>
-              <w:instrText xml:space="preserve"> PAGEREF _Toc180156998 \h </w:instrText>
+              <w:instrText xml:space="preserve"> PAGEREF _Toc180157385 \h </w:instrText>
             </w:r>
             <w:r>
               <w:rPr>
@@ -2411,13 +2411,13 @@
               <w:rFonts w:eastAsiaTheme="minorEastAsia"/>
               <w:noProof/>
               <w:kern w:val="2"/>
-              <w:sz w:val="24"/>
-              <w:szCs w:val="24"/>
+              <w:sz w:val="22"/>
+              <w:szCs w:val="22"/>
               <w:lang w:val="es-AR" w:eastAsia="es-AR"/>
               <w14:ligatures w14:val="standardContextual"/>
             </w:rPr>
           </w:pPr>
-          <w:hyperlink w:anchor="_Toc180156999" w:history="1">
+          <w:hyperlink w:anchor="_Toc180157386" w:history="1">
             <w:r>
               <w:rPr>
                 <w:rStyle w:val="Hipervnculo"/>
@@ -2444,7 +2444,7 @@
                 <w:noProof/>
                 <w:webHidden/>
               </w:rPr>
-              <w:instrText xml:space="preserve"> PAGEREF _Toc180156999 \h </w:instrText>
+              <w:instrText xml:space="preserve"> PAGEREF _Toc180157386 \h </w:instrText>
             </w:r>
             <w:r>
               <w:rPr>
@@ -2482,13 +2482,13 @@
               <w:rFonts w:eastAsiaTheme="minorEastAsia"/>
               <w:noProof/>
               <w:kern w:val="2"/>
-              <w:sz w:val="24"/>
-              <w:szCs w:val="24"/>
+              <w:sz w:val="22"/>
+              <w:szCs w:val="22"/>
               <w:lang w:val="es-AR" w:eastAsia="es-AR"/>
               <w14:ligatures w14:val="standardContextual"/>
             </w:rPr>
           </w:pPr>
-          <w:hyperlink w:anchor="_Toc180157000" w:history="1">
+          <w:hyperlink w:anchor="_Toc180157387" w:history="1">
             <w:r>
               <w:rPr>
                 <w:rStyle w:val="Hipervnculo"/>
@@ -2515,7 +2515,7 @@
                 <w:noProof/>
                 <w:webHidden/>
               </w:rPr>
-              <w:instrText xml:space="preserve"> PAGEREF _Toc180157000 \h </w:instrText>
+              <w:instrText xml:space="preserve"> PAGEREF _Toc180157387 \h </w:instrText>
             </w:r>
             <w:r>
               <w:rPr>
@@ -2555,13 +2555,13 @@
               <w:iCs w:val="0"/>
               <w:noProof/>
               <w:kern w:val="2"/>
-              <w:sz w:val="24"/>
-              <w:szCs w:val="24"/>
+              <w:sz w:val="22"/>
+              <w:szCs w:val="22"/>
               <w:lang w:val="es-AR" w:eastAsia="es-AR"/>
               <w14:ligatures w14:val="standardContextual"/>
             </w:rPr>
           </w:pPr>
-          <w:hyperlink w:anchor="_Toc180157001" w:history="1">
+          <w:hyperlink w:anchor="_Toc180157388" w:history="1">
             <w:r>
               <w:rPr>
                 <w:rStyle w:val="Hipervnculo"/>
@@ -2588,7 +2588,7 @@
                 <w:noProof/>
                 <w:webHidden/>
               </w:rPr>
-              <w:instrText xml:space="preserve"> PAGEREF _Toc180157001 \h </w:instrText>
+              <w:instrText xml:space="preserve"> PAGEREF _Toc180157388 \h </w:instrText>
             </w:r>
             <w:r>
               <w:rPr>
@@ -2626,13 +2626,13 @@
               <w:rFonts w:eastAsiaTheme="minorEastAsia"/>
               <w:noProof/>
               <w:kern w:val="2"/>
-              <w:sz w:val="24"/>
-              <w:szCs w:val="24"/>
+              <w:sz w:val="22"/>
+              <w:szCs w:val="22"/>
               <w:lang w:val="es-AR" w:eastAsia="es-AR"/>
               <w14:ligatures w14:val="standardContextual"/>
             </w:rPr>
           </w:pPr>
-          <w:hyperlink w:anchor="_Toc180157002" w:history="1">
+          <w:hyperlink w:anchor="_Toc180157389" w:history="1">
             <w:r>
               <w:rPr>
                 <w:rStyle w:val="Hipervnculo"/>
@@ -2659,7 +2659,7 @@
                 <w:noProof/>
                 <w:webHidden/>
               </w:rPr>
-              <w:instrText xml:space="preserve"> PAGEREF _Toc180157002 \h </w:instrText>
+              <w:instrText xml:space="preserve"> PAGEREF _Toc180157389 \h </w:instrText>
             </w:r>
             <w:r>
               <w:rPr>
@@ -2697,13 +2697,13 @@
               <w:rFonts w:eastAsiaTheme="minorEastAsia"/>
               <w:noProof/>
               <w:kern w:val="2"/>
-              <w:sz w:val="24"/>
-              <w:szCs w:val="24"/>
+              <w:sz w:val="22"/>
+              <w:szCs w:val="22"/>
               <w:lang w:val="es-AR" w:eastAsia="es-AR"/>
               <w14:ligatures w14:val="standardContextual"/>
             </w:rPr>
           </w:pPr>
-          <w:hyperlink w:anchor="_Toc180157003" w:history="1">
+          <w:hyperlink w:anchor="_Toc180157390" w:history="1">
             <w:r>
               <w:rPr>
                 <w:rStyle w:val="Hipervnculo"/>
@@ -2730,7 +2730,7 @@
                 <w:noProof/>
                 <w:webHidden/>
               </w:rPr>
-              <w:instrText xml:space="preserve"> PAGEREF _Toc180157003 \h </w:instrText>
+              <w:instrText xml:space="preserve"> PAGEREF _Toc180157390 \h </w:instrText>
             </w:r>
             <w:r>
               <w:rPr>
@@ -2770,13 +2770,13 @@
               <w:iCs w:val="0"/>
               <w:noProof/>
               <w:kern w:val="2"/>
-              <w:sz w:val="24"/>
-              <w:szCs w:val="24"/>
+              <w:sz w:val="22"/>
+              <w:szCs w:val="22"/>
               <w:lang w:val="es-AR" w:eastAsia="es-AR"/>
               <w14:ligatures w14:val="standardContextual"/>
             </w:rPr>
           </w:pPr>
-          <w:hyperlink w:anchor="_Toc180157004" w:history="1">
+          <w:hyperlink w:anchor="_Toc180157391" w:history="1">
             <w:r>
               <w:rPr>
                 <w:rStyle w:val="Hipervnculo"/>
@@ -2803,7 +2803,7 @@
                 <w:noProof/>
                 <w:webHidden/>
               </w:rPr>
-              <w:instrText xml:space="preserve"> PAGEREF _Toc180157004 \h </w:instrText>
+              <w:instrText xml:space="preserve"> PAGEREF _Toc180157391 \h </w:instrText>
             </w:r>
             <w:r>
               <w:rPr>
@@ -2841,13 +2841,13 @@
               <w:rFonts w:eastAsiaTheme="minorEastAsia"/>
               <w:noProof/>
               <w:kern w:val="2"/>
-              <w:sz w:val="24"/>
-              <w:szCs w:val="24"/>
+              <w:sz w:val="22"/>
+              <w:szCs w:val="22"/>
               <w:lang w:val="es-AR" w:eastAsia="es-AR"/>
               <w14:ligatures w14:val="standardContextual"/>
             </w:rPr>
           </w:pPr>
-          <w:hyperlink w:anchor="_Toc180157005" w:history="1">
+          <w:hyperlink w:anchor="_Toc180157392" w:history="1">
             <w:r>
               <w:rPr>
                 <w:rStyle w:val="Hipervnculo"/>
@@ -2874,7 +2874,7 @@
                 <w:noProof/>
                 <w:webHidden/>
               </w:rPr>
-              <w:instrText xml:space="preserve"> PAGEREF _Toc180157005 \h </w:instrText>
+              <w:instrText xml:space="preserve"> PAGEREF _Toc180157392 \h </w:instrText>
             </w:r>
             <w:r>
               <w:rPr>
@@ -2912,13 +2912,13 @@
               <w:rFonts w:eastAsiaTheme="minorEastAsia"/>
               <w:noProof/>
               <w:kern w:val="2"/>
-              <w:sz w:val="24"/>
-              <w:szCs w:val="24"/>
+              <w:sz w:val="22"/>
+              <w:szCs w:val="22"/>
               <w:lang w:val="es-AR" w:eastAsia="es-AR"/>
               <w14:ligatures w14:val="standardContextual"/>
             </w:rPr>
           </w:pPr>
-          <w:hyperlink w:anchor="_Toc180157006" w:history="1">
+          <w:hyperlink w:anchor="_Toc180157393" w:history="1">
             <w:r>
               <w:rPr>
                 <w:rStyle w:val="Hipervnculo"/>
@@ -2945,7 +2945,7 @@
                 <w:noProof/>
                 <w:webHidden/>
               </w:rPr>
-              <w:instrText xml:space="preserve"> PAGEREF _Toc180157006 \h </w:instrText>
+              <w:instrText xml:space="preserve"> PAGEREF _Toc180157393 \h </w:instrText>
             </w:r>
             <w:r>
               <w:rPr>
@@ -2985,13 +2985,13 @@
               <w:iCs w:val="0"/>
               <w:noProof/>
               <w:kern w:val="2"/>
-              <w:sz w:val="24"/>
-              <w:szCs w:val="24"/>
+              <w:sz w:val="22"/>
+              <w:szCs w:val="22"/>
               <w:lang w:val="es-AR" w:eastAsia="es-AR"/>
               <w14:ligatures w14:val="standardContextual"/>
             </w:rPr>
           </w:pPr>
-          <w:hyperlink w:anchor="_Toc180157007" w:history="1">
+          <w:hyperlink w:anchor="_Toc180157394" w:history="1">
             <w:r>
               <w:rPr>
                 <w:rStyle w:val="Hipervnculo"/>
@@ -3018,7 +3018,7 @@
                 <w:noProof/>
                 <w:webHidden/>
               </w:rPr>
-              <w:instrText xml:space="preserve"> PAGEREF _Toc180157007 \h </w:instrText>
+              <w:instrText xml:space="preserve"> PAGEREF _Toc180157394 \h </w:instrText>
             </w:r>
             <w:r>
               <w:rPr>
@@ -3056,13 +3056,13 @@
               <w:rFonts w:eastAsiaTheme="minorEastAsia"/>
               <w:noProof/>
               <w:kern w:val="2"/>
-              <w:sz w:val="24"/>
-              <w:szCs w:val="24"/>
+              <w:sz w:val="22"/>
+              <w:szCs w:val="22"/>
               <w:lang w:val="es-AR" w:eastAsia="es-AR"/>
               <w14:ligatures w14:val="standardContextual"/>
             </w:rPr>
           </w:pPr>
-          <w:hyperlink w:anchor="_Toc180157008" w:history="1">
+          <w:hyperlink w:anchor="_Toc180157395" w:history="1">
             <w:r>
               <w:rPr>
                 <w:rStyle w:val="Hipervnculo"/>
@@ -3089,7 +3089,7 @@
                 <w:noProof/>
                 <w:webHidden/>
               </w:rPr>
-              <w:instrText xml:space="preserve"> PAGEREF _Toc180157008 \h </w:instrText>
+              <w:instrText xml:space="preserve"> PAGEREF _Toc180157395 \h </w:instrText>
             </w:r>
             <w:r>
               <w:rPr>
@@ -3127,13 +3127,13 @@
               <w:rFonts w:eastAsiaTheme="minorEastAsia"/>
               <w:noProof/>
               <w:kern w:val="2"/>
-              <w:sz w:val="24"/>
-              <w:szCs w:val="24"/>
+              <w:sz w:val="22"/>
+              <w:szCs w:val="22"/>
               <w:lang w:val="es-AR" w:eastAsia="es-AR"/>
               <w14:ligatures w14:val="standardContextual"/>
             </w:rPr>
           </w:pPr>
-          <w:hyperlink w:anchor="_Toc180157009" w:history="1">
+          <w:hyperlink w:anchor="_Toc180157396" w:history="1">
             <w:r>
               <w:rPr>
                 <w:rStyle w:val="Hipervnculo"/>
@@ -3160,7 +3160,7 @@
                 <w:noProof/>
                 <w:webHidden/>
               </w:rPr>
-              <w:instrText xml:space="preserve"> PAGEREF _Toc180157009 \h </w:instrText>
+              <w:instrText xml:space="preserve"> PAGEREF _Toc180157396 \h </w:instrText>
             </w:r>
             <w:r>
               <w:rPr>
@@ -3200,13 +3200,13 @@
               <w:iCs w:val="0"/>
               <w:noProof/>
               <w:kern w:val="2"/>
-              <w:sz w:val="24"/>
-              <w:szCs w:val="24"/>
+              <w:sz w:val="22"/>
+              <w:szCs w:val="22"/>
               <w:lang w:val="es-AR" w:eastAsia="es-AR"/>
               <w14:ligatures w14:val="standardContextual"/>
             </w:rPr>
           </w:pPr>
-          <w:hyperlink w:anchor="_Toc180157010" w:history="1">
+          <w:hyperlink w:anchor="_Toc180157397" w:history="1">
             <w:r>
               <w:rPr>
                 <w:rStyle w:val="Hipervnculo"/>
@@ -3233,7 +3233,7 @@
                 <w:noProof/>
                 <w:webHidden/>
               </w:rPr>
-              <w:instrText xml:space="preserve"> PAGEREF _Toc180157010 \h </w:instrText>
+              <w:instrText xml:space="preserve"> PAGEREF _Toc180157397 \h </w:instrText>
             </w:r>
             <w:r>
               <w:rPr>
@@ -3271,13 +3271,13 @@
               <w:rFonts w:eastAsiaTheme="minorEastAsia"/>
               <w:noProof/>
               <w:kern w:val="2"/>
-              <w:sz w:val="24"/>
-              <w:szCs w:val="24"/>
+              <w:sz w:val="22"/>
+              <w:szCs w:val="22"/>
               <w:lang w:val="es-AR" w:eastAsia="es-AR"/>
               <w14:ligatures w14:val="standardContextual"/>
             </w:rPr>
           </w:pPr>
-          <w:hyperlink w:anchor="_Toc180157011" w:history="1">
+          <w:hyperlink w:anchor="_Toc180157398" w:history="1">
             <w:r>
               <w:rPr>
                 <w:rStyle w:val="Hipervnculo"/>
@@ -3304,7 +3304,7 @@
                 <w:noProof/>
                 <w:webHidden/>
               </w:rPr>
-              <w:instrText xml:space="preserve"> PAGEREF _Toc180157011 \h </w:instrText>
+              <w:instrText xml:space="preserve"> PAGEREF _Toc180157398 \h </w:instrText>
             </w:r>
             <w:r>
               <w:rPr>
@@ -3342,13 +3342,13 @@
               <w:rFonts w:eastAsiaTheme="minorEastAsia"/>
               <w:noProof/>
               <w:kern w:val="2"/>
-              <w:sz w:val="24"/>
-              <w:szCs w:val="24"/>
+              <w:sz w:val="22"/>
+              <w:szCs w:val="22"/>
               <w:lang w:val="es-AR" w:eastAsia="es-AR"/>
               <w14:ligatures w14:val="standardContextual"/>
             </w:rPr>
           </w:pPr>
-          <w:hyperlink w:anchor="_Toc180157012" w:history="1">
+          <w:hyperlink w:anchor="_Toc180157399" w:history="1">
             <w:r>
               <w:rPr>
                 <w:rStyle w:val="Hipervnculo"/>
@@ -3375,7 +3375,7 @@
                 <w:noProof/>
                 <w:webHidden/>
               </w:rPr>
-              <w:instrText xml:space="preserve"> PAGEREF _Toc180157012 \h </w:instrText>
+              <w:instrText xml:space="preserve"> PAGEREF _Toc180157399 \h </w:instrText>
             </w:r>
             <w:r>
               <w:rPr>
@@ -3415,13 +3415,13 @@
               <w:iCs w:val="0"/>
               <w:noProof/>
               <w:kern w:val="2"/>
-              <w:sz w:val="24"/>
-              <w:szCs w:val="24"/>
+              <w:sz w:val="22"/>
+              <w:szCs w:val="22"/>
               <w:lang w:val="es-AR" w:eastAsia="es-AR"/>
               <w14:ligatures w14:val="standardContextual"/>
             </w:rPr>
           </w:pPr>
-          <w:hyperlink w:anchor="_Toc180157013" w:history="1">
+          <w:hyperlink w:anchor="_Toc180157400" w:history="1">
             <w:r>
               <w:rPr>
                 <w:rStyle w:val="Hipervnculo"/>
@@ -3448,7 +3448,7 @@
                 <w:noProof/>
                 <w:webHidden/>
               </w:rPr>
-              <w:instrText xml:space="preserve"> PAGEREF _Toc180157013 \h </w:instrText>
+              <w:instrText xml:space="preserve"> PAGEREF _Toc180157400 \h </w:instrText>
             </w:r>
             <w:r>
               <w:rPr>
@@ -3486,13 +3486,13 @@
               <w:rFonts w:eastAsiaTheme="minorEastAsia"/>
               <w:noProof/>
               <w:kern w:val="2"/>
-              <w:sz w:val="24"/>
-              <w:szCs w:val="24"/>
+              <w:sz w:val="22"/>
+              <w:szCs w:val="22"/>
               <w:lang w:val="es-AR" w:eastAsia="es-AR"/>
               <w14:ligatures w14:val="standardContextual"/>
             </w:rPr>
           </w:pPr>
-          <w:hyperlink w:anchor="_Toc180157014" w:history="1">
+          <w:hyperlink w:anchor="_Toc180157401" w:history="1">
             <w:r>
               <w:rPr>
                 <w:rStyle w:val="Hipervnculo"/>
@@ -3519,7 +3519,7 @@
                 <w:noProof/>
                 <w:webHidden/>
               </w:rPr>
-              <w:instrText xml:space="preserve"> PAGEREF _Toc180157014 \h </w:instrText>
+              <w:instrText xml:space="preserve"> PAGEREF _Toc180157401 \h </w:instrText>
             </w:r>
             <w:r>
               <w:rPr>
@@ -3557,13 +3557,13 @@
               <w:rFonts w:eastAsiaTheme="minorEastAsia"/>
               <w:noProof/>
               <w:kern w:val="2"/>
-              <w:sz w:val="24"/>
-              <w:szCs w:val="24"/>
+              <w:sz w:val="22"/>
+              <w:szCs w:val="22"/>
               <w:lang w:val="es-AR" w:eastAsia="es-AR"/>
               <w14:ligatures w14:val="standardContextual"/>
             </w:rPr>
           </w:pPr>
-          <w:hyperlink w:anchor="_Toc180157015" w:history="1">
+          <w:hyperlink w:anchor="_Toc180157402" w:history="1">
             <w:r>
               <w:rPr>
                 <w:rStyle w:val="Hipervnculo"/>
@@ -3590,7 +3590,7 @@
                 <w:noProof/>
                 <w:webHidden/>
               </w:rPr>
-              <w:instrText xml:space="preserve"> PAGEREF _Toc180157015 \h </w:instrText>
+              <w:instrText xml:space="preserve"> PAGEREF _Toc180157402 \h </w:instrText>
             </w:r>
             <w:r>
               <w:rPr>
@@ -3630,13 +3630,13 @@
               <w:iCs w:val="0"/>
               <w:noProof/>
               <w:kern w:val="2"/>
-              <w:sz w:val="24"/>
-              <w:szCs w:val="24"/>
+              <w:sz w:val="22"/>
+              <w:szCs w:val="22"/>
               <w:lang w:val="es-AR" w:eastAsia="es-AR"/>
               <w14:ligatures w14:val="standardContextual"/>
             </w:rPr>
           </w:pPr>
-          <w:hyperlink w:anchor="_Toc180157016" w:history="1">
+          <w:hyperlink w:anchor="_Toc180157403" w:history="1">
             <w:r>
               <w:rPr>
                 <w:rStyle w:val="Hipervnculo"/>
@@ -3663,7 +3663,7 @@
                 <w:noProof/>
                 <w:webHidden/>
               </w:rPr>
-              <w:instrText xml:space="preserve"> PAGEREF _Toc180157016 \h </w:instrText>
+              <w:instrText xml:space="preserve"> PAGEREF _Toc180157403 \h </w:instrText>
             </w:r>
             <w:r>
               <w:rPr>
@@ -3701,13 +3701,13 @@
               <w:rFonts w:eastAsiaTheme="minorEastAsia"/>
               <w:noProof/>
               <w:kern w:val="2"/>
-              <w:sz w:val="24"/>
-              <w:szCs w:val="24"/>
+              <w:sz w:val="22"/>
+              <w:szCs w:val="22"/>
               <w:lang w:val="es-AR" w:eastAsia="es-AR"/>
               <w14:ligatures w14:val="standardContextual"/>
             </w:rPr>
           </w:pPr>
-          <w:hyperlink w:anchor="_Toc180157017" w:history="1">
+          <w:hyperlink w:anchor="_Toc180157404" w:history="1">
             <w:r>
               <w:rPr>
                 <w:rStyle w:val="Hipervnculo"/>
@@ -3734,7 +3734,7 @@
                 <w:noProof/>
                 <w:webHidden/>
               </w:rPr>
-              <w:instrText xml:space="preserve"> PAGEREF _Toc180157017 \h </w:instrText>
+              <w:instrText xml:space="preserve"> PAGEREF _Toc180157404 \h </w:instrText>
             </w:r>
             <w:r>
               <w:rPr>
@@ -3772,13 +3772,13 @@
               <w:rFonts w:eastAsiaTheme="minorEastAsia"/>
               <w:noProof/>
               <w:kern w:val="2"/>
-              <w:sz w:val="24"/>
-              <w:szCs w:val="24"/>
+              <w:sz w:val="22"/>
+              <w:szCs w:val="22"/>
               <w:lang w:val="es-AR" w:eastAsia="es-AR"/>
               <w14:ligatures w14:val="standardContextual"/>
             </w:rPr>
           </w:pPr>
-          <w:hyperlink w:anchor="_Toc180157018" w:history="1">
+          <w:hyperlink w:anchor="_Toc180157405" w:history="1">
             <w:r>
               <w:rPr>
                 <w:rStyle w:val="Hipervnculo"/>
@@ -3805,7 +3805,7 @@
                 <w:noProof/>
                 <w:webHidden/>
               </w:rPr>
-              <w:instrText xml:space="preserve"> PAGEREF _Toc180157018 \h </w:instrText>
+              <w:instrText xml:space="preserve"> PAGEREF _Toc180157405 \h </w:instrText>
             </w:r>
             <w:r>
               <w:rPr>
@@ -3845,13 +3845,13 @@
               <w:iCs w:val="0"/>
               <w:noProof/>
               <w:kern w:val="2"/>
-              <w:sz w:val="24"/>
-              <w:szCs w:val="24"/>
+              <w:sz w:val="22"/>
+              <w:szCs w:val="22"/>
               <w:lang w:val="es-AR" w:eastAsia="es-AR"/>
               <w14:ligatures w14:val="standardContextual"/>
             </w:rPr>
           </w:pPr>
-          <w:hyperlink w:anchor="_Toc180157019" w:history="1">
+          <w:hyperlink w:anchor="_Toc180157406" w:history="1">
             <w:r>
               <w:rPr>
                 <w:rStyle w:val="Hipervnculo"/>
@@ -3878,7 +3878,7 @@
                 <w:noProof/>
                 <w:webHidden/>
               </w:rPr>
-              <w:instrText xml:space="preserve"> PAGEREF _Toc180157019 \h </w:instrText>
+              <w:instrText xml:space="preserve"> PAGEREF _Toc180157406 \h </w:instrText>
             </w:r>
             <w:r>
               <w:rPr>
@@ -3916,13 +3916,13 @@
               <w:rFonts w:eastAsiaTheme="minorEastAsia"/>
               <w:noProof/>
               <w:kern w:val="2"/>
-              <w:sz w:val="24"/>
-              <w:szCs w:val="24"/>
+              <w:sz w:val="22"/>
+              <w:szCs w:val="22"/>
               <w:lang w:val="es-AR" w:eastAsia="es-AR"/>
               <w14:ligatures w14:val="standardContextual"/>
             </w:rPr>
           </w:pPr>
-          <w:hyperlink w:anchor="_Toc180157020" w:history="1">
+          <w:hyperlink w:anchor="_Toc180157407" w:history="1">
             <w:r>
               <w:rPr>
                 <w:rStyle w:val="Hipervnculo"/>
@@ -3949,7 +3949,7 @@
                 <w:noProof/>
                 <w:webHidden/>
               </w:rPr>
-              <w:instrText xml:space="preserve"> PAGEREF _Toc180157020 \h </w:instrText>
+              <w:instrText xml:space="preserve"> PAGEREF _Toc180157407 \h </w:instrText>
             </w:r>
             <w:r>
               <w:rPr>
@@ -3987,13 +3987,13 @@
               <w:rFonts w:eastAsiaTheme="minorEastAsia"/>
               <w:noProof/>
               <w:kern w:val="2"/>
-              <w:sz w:val="24"/>
-              <w:szCs w:val="24"/>
+              <w:sz w:val="22"/>
+              <w:szCs w:val="22"/>
               <w:lang w:val="es-AR" w:eastAsia="es-AR"/>
               <w14:ligatures w14:val="standardContextual"/>
             </w:rPr>
           </w:pPr>
-          <w:hyperlink w:anchor="_Toc180157021" w:history="1">
+          <w:hyperlink w:anchor="_Toc180157408" w:history="1">
             <w:r>
               <w:rPr>
                 <w:rStyle w:val="Hipervnculo"/>
@@ -4020,7 +4020,7 @@
                 <w:noProof/>
                 <w:webHidden/>
               </w:rPr>
-              <w:instrText xml:space="preserve"> PAGEREF _Toc180157021 \h </w:instrText>
+              <w:instrText xml:space="preserve"> PAGEREF _Toc180157408 \h </w:instrText>
             </w:r>
             <w:r>
               <w:rPr>
@@ -4060,13 +4060,13 @@
               <w:iCs w:val="0"/>
               <w:noProof/>
               <w:kern w:val="2"/>
-              <w:sz w:val="24"/>
-              <w:szCs w:val="24"/>
+              <w:sz w:val="22"/>
+              <w:szCs w:val="22"/>
               <w:lang w:val="es-AR" w:eastAsia="es-AR"/>
               <w14:ligatures w14:val="standardContextual"/>
             </w:rPr>
           </w:pPr>
-          <w:hyperlink w:anchor="_Toc180157022" w:history="1">
+          <w:hyperlink w:anchor="_Toc180157409" w:history="1">
             <w:r>
               <w:rPr>
                 <w:rStyle w:val="Hipervnculo"/>
@@ -4093,7 +4093,7 @@
                 <w:noProof/>
                 <w:webHidden/>
               </w:rPr>
-              <w:instrText xml:space="preserve"> PAGEREF _Toc180157022 \h </w:instrText>
+              <w:instrText xml:space="preserve"> PAGEREF _Toc180157409 \h </w:instrText>
             </w:r>
             <w:r>
               <w:rPr>
@@ -4131,13 +4131,13 @@
               <w:rFonts w:eastAsiaTheme="minorEastAsia"/>
               <w:noProof/>
               <w:kern w:val="2"/>
-              <w:sz w:val="24"/>
-              <w:szCs w:val="24"/>
+              <w:sz w:val="22"/>
+              <w:szCs w:val="22"/>
               <w:lang w:val="es-AR" w:eastAsia="es-AR"/>
               <w14:ligatures w14:val="standardContextual"/>
             </w:rPr>
           </w:pPr>
-          <w:hyperlink w:anchor="_Toc180157023" w:history="1">
+          <w:hyperlink w:anchor="_Toc180157410" w:history="1">
             <w:r>
               <w:rPr>
                 <w:rStyle w:val="Hipervnculo"/>
@@ -4164,7 +4164,7 @@
                 <w:noProof/>
                 <w:webHidden/>
               </w:rPr>
-              <w:instrText xml:space="preserve"> PAGEREF _Toc180157023 \h </w:instrText>
+              <w:instrText xml:space="preserve"> PAGEREF _Toc180157410 \h </w:instrText>
             </w:r>
             <w:r>
               <w:rPr>
@@ -4202,13 +4202,13 @@
               <w:rFonts w:eastAsiaTheme="minorEastAsia"/>
               <w:noProof/>
               <w:kern w:val="2"/>
-              <w:sz w:val="24"/>
-              <w:szCs w:val="24"/>
+              <w:sz w:val="22"/>
+              <w:szCs w:val="22"/>
               <w:lang w:val="es-AR" w:eastAsia="es-AR"/>
               <w14:ligatures w14:val="standardContextual"/>
             </w:rPr>
           </w:pPr>
-          <w:hyperlink w:anchor="_Toc180157024" w:history="1">
+          <w:hyperlink w:anchor="_Toc180157411" w:history="1">
             <w:r>
               <w:rPr>
                 <w:rStyle w:val="Hipervnculo"/>
@@ -4235,7 +4235,7 @@
                 <w:noProof/>
                 <w:webHidden/>
               </w:rPr>
-              <w:instrText xml:space="preserve"> PAGEREF _Toc180157024 \h </w:instrText>
+              <w:instrText xml:space="preserve"> PAGEREF _Toc180157411 \h </w:instrText>
             </w:r>
             <w:r>
               <w:rPr>
@@ -4275,13 +4275,13 @@
               <w:bCs w:val="0"/>
               <w:noProof/>
               <w:kern w:val="2"/>
-              <w:sz w:val="24"/>
-              <w:szCs w:val="24"/>
+              <w:sz w:val="22"/>
+              <w:szCs w:val="22"/>
               <w:lang w:val="es-AR" w:eastAsia="es-AR"/>
               <w14:ligatures w14:val="standardContextual"/>
             </w:rPr>
           </w:pPr>
-          <w:hyperlink w:anchor="_Toc180157025" w:history="1">
+          <w:hyperlink w:anchor="_Toc180157412" w:history="1">
             <w:r>
               <w:rPr>
                 <w:rStyle w:val="Hipervnculo"/>
@@ -4308,7 +4308,7 @@
                 <w:noProof/>
                 <w:webHidden/>
               </w:rPr>
-              <w:instrText xml:space="preserve"> PAGEREF _Toc180157025 \h </w:instrText>
+              <w:instrText xml:space="preserve"> PAGEREF _Toc180157412 \h </w:instrText>
             </w:r>
             <w:r>
               <w:rPr>
@@ -4348,13 +4348,13 @@
               <w:iCs w:val="0"/>
               <w:noProof/>
               <w:kern w:val="2"/>
-              <w:sz w:val="24"/>
-              <w:szCs w:val="24"/>
+              <w:sz w:val="22"/>
+              <w:szCs w:val="22"/>
               <w:lang w:val="es-AR" w:eastAsia="es-AR"/>
               <w14:ligatures w14:val="standardContextual"/>
             </w:rPr>
           </w:pPr>
-          <w:hyperlink w:anchor="_Toc180157026" w:history="1">
+          <w:hyperlink w:anchor="_Toc180157413" w:history="1">
             <w:r>
               <w:rPr>
                 <w:rStyle w:val="Hipervnculo"/>
@@ -4381,7 +4381,7 @@
                 <w:noProof/>
                 <w:webHidden/>
               </w:rPr>
-              <w:instrText xml:space="preserve"> PAGEREF _Toc180157026 \h </w:instrText>
+              <w:instrText xml:space="preserve"> PAGEREF _Toc180157413 \h </w:instrText>
             </w:r>
             <w:r>
               <w:rPr>
@@ -4421,13 +4421,13 @@
               <w:iCs w:val="0"/>
               <w:noProof/>
               <w:kern w:val="2"/>
-              <w:sz w:val="24"/>
-              <w:szCs w:val="24"/>
+              <w:sz w:val="22"/>
+              <w:szCs w:val="22"/>
               <w:lang w:val="es-AR" w:eastAsia="es-AR"/>
               <w14:ligatures w14:val="standardContextual"/>
             </w:rPr>
           </w:pPr>
-          <w:hyperlink w:anchor="_Toc180157027" w:history="1">
+          <w:hyperlink w:anchor="_Toc180157414" w:history="1">
             <w:r>
               <w:rPr>
                 <w:rStyle w:val="Hipervnculo"/>
@@ -4454,7 +4454,7 @@
                 <w:noProof/>
                 <w:webHidden/>
               </w:rPr>
-              <w:instrText xml:space="preserve"> PAGEREF _Toc180157027 \h </w:instrText>
+              <w:instrText xml:space="preserve"> PAGEREF _Toc180157414 \h </w:instrText>
             </w:r>
             <w:r>
               <w:rPr>
@@ -4494,13 +4494,13 @@
               <w:iCs w:val="0"/>
               <w:noProof/>
               <w:kern w:val="2"/>
-              <w:sz w:val="24"/>
-              <w:szCs w:val="24"/>
+              <w:sz w:val="22"/>
+              <w:szCs w:val="22"/>
               <w:lang w:val="es-AR" w:eastAsia="es-AR"/>
               <w14:ligatures w14:val="standardContextual"/>
             </w:rPr>
           </w:pPr>
-          <w:hyperlink w:anchor="_Toc180157028" w:history="1">
+          <w:hyperlink w:anchor="_Toc180157415" w:history="1">
             <w:r>
               <w:rPr>
                 <w:rStyle w:val="Hipervnculo"/>
@@ -4527,80 +4527,7 @@
                 <w:noProof/>
                 <w:webHidden/>
               </w:rPr>
-              <w:instrText xml:space="preserve"> PAGEREF _Toc180157028 \h </w:instrText>
-            </w:r>
-            <w:r>
-              <w:rPr>
-                <w:noProof/>
-                <w:webHidden/>
-              </w:rPr>
-            </w:r>
-            <w:r>
-              <w:rPr>
-                <w:noProof/>
-                <w:webHidden/>
-              </w:rPr>
-              <w:fldChar w:fldCharType="separate"/>
-            </w:r>
-            <w:r>
-              <w:rPr>
-                <w:noProof/>
-                <w:webHidden/>
-              </w:rPr>
-              <w:t>31</w:t>
-            </w:r>
-            <w:r>
-              <w:rPr>
-                <w:noProof/>
-                <w:webHidden/>
-              </w:rPr>
-              <w:fldChar w:fldCharType="end"/>
-            </w:r>
-          </w:hyperlink>
-        </w:p>
-        <w:p>
-          <w:pPr>
-            <w:pStyle w:val="TDC2"/>
-            <w:rPr>
-              <w:rFonts w:eastAsiaTheme="minorEastAsia"/>
-              <w:i w:val="0"/>
-              <w:iCs w:val="0"/>
-              <w:noProof/>
-              <w:kern w:val="2"/>
-              <w:sz w:val="24"/>
-              <w:szCs w:val="24"/>
-              <w:lang w:val="es-AR" w:eastAsia="es-AR"/>
-              <w14:ligatures w14:val="standardContextual"/>
-            </w:rPr>
-          </w:pPr>
-          <w:hyperlink w:anchor="_Toc180157029" w:history="1">
-            <w:r>
-              <w:rPr>
-                <w:rStyle w:val="Hipervnculo"/>
-                <w:noProof/>
-              </w:rPr>
-              <w:t>Diagrama de Colaboración</w:t>
-            </w:r>
-            <w:r>
-              <w:rPr>
-                <w:noProof/>
-                <w:webHidden/>
-              </w:rPr>
-              <w:tab/>
-            </w:r>
-            <w:r>
-              <w:rPr>
-                <w:noProof/>
-                <w:webHidden/>
-              </w:rPr>
-              <w:fldChar w:fldCharType="begin"/>
-            </w:r>
-            <w:r>
-              <w:rPr>
-                <w:noProof/>
-                <w:webHidden/>
-              </w:rPr>
-              <w:instrText xml:space="preserve"> PAGEREF _Toc180157029 \h </w:instrText>
+              <w:instrText xml:space="preserve"> PAGEREF _Toc180157415 \h </w:instrText>
             </w:r>
             <w:r>
               <w:rPr>
@@ -4679,7 +4606,7 @@
       <w:pPr>
         <w:pStyle w:val="PSI-Ttulo1"/>
       </w:pPr>
-      <w:bookmarkStart w:id="0" w:name="_Toc180156982"/>
+      <w:bookmarkStart w:id="0" w:name="_Toc180157369"/>
       <w:r>
         <w:t>Introducción</w:t>
       </w:r>
@@ -4720,7 +4647,7 @@
       <w:pPr>
         <w:pStyle w:val="PSI-Ttulo2"/>
       </w:pPr>
-      <w:bookmarkStart w:id="1" w:name="_Toc180156983"/>
+      <w:bookmarkStart w:id="1" w:name="_Toc180157370"/>
       <w:r>
         <w:t>Propósito</w:t>
       </w:r>
@@ -4750,7 +4677,7 @@
       <w:pPr>
         <w:pStyle w:val="PSI-Ttulo2"/>
       </w:pPr>
-      <w:bookmarkStart w:id="2" w:name="_Toc180156984"/>
+      <w:bookmarkStart w:id="2" w:name="_Toc180157371"/>
       <w:r>
         <w:t>Alcance</w:t>
       </w:r>
@@ -4781,7 +4708,7 @@
       <w:pPr>
         <w:pStyle w:val="PSI-Ttulo1"/>
       </w:pPr>
-      <w:bookmarkStart w:id="3" w:name="_Toc180156985"/>
+      <w:bookmarkStart w:id="3" w:name="_Toc180157372"/>
       <w:r>
         <w:t>Referencias</w:t>
       </w:r>
@@ -4871,7 +4798,7 @@
       <w:pPr>
         <w:pStyle w:val="PSI-Ttulo2"/>
       </w:pPr>
-      <w:bookmarkStart w:id="4" w:name="_Toc180156986"/>
+      <w:bookmarkStart w:id="4" w:name="_Toc180157373"/>
       <w:r>
         <w:lastRenderedPageBreak/>
         <w:t>Visión general</w:t>
@@ -4882,7 +4809,7 @@
       <w:pPr>
         <w:pStyle w:val="PSI-Ttulo1"/>
       </w:pPr>
-      <w:bookmarkStart w:id="5" w:name="_Toc180156987"/>
+      <w:bookmarkStart w:id="5" w:name="_Toc180157374"/>
       <w:r>
         <w:t>Diseño de Casos de Uso</w:t>
       </w:r>
@@ -4892,7 +4819,7 @@
       <w:pPr>
         <w:pStyle w:val="PSI-Ttulo2"/>
       </w:pPr>
-      <w:bookmarkStart w:id="6" w:name="_Toc180156988"/>
+      <w:bookmarkStart w:id="6" w:name="_Toc180157375"/>
       <w:r>
         <w:t>C</w:t>
       </w:r>
@@ -4914,7 +4841,7 @@
       <w:pPr>
         <w:pStyle w:val="PSI-Ttulo3"/>
       </w:pPr>
-      <w:bookmarkStart w:id="7" w:name="_Toc180156989"/>
+      <w:bookmarkStart w:id="7" w:name="_Toc180157376"/>
       <w:r>
         <w:t>Diagrama de paquetes</w:t>
       </w:r>
@@ -5057,7 +4984,7 @@
       <w:pPr>
         <w:pStyle w:val="PSI-Ttulo3"/>
       </w:pPr>
-      <w:bookmarkStart w:id="8" w:name="_Toc180156990"/>
+      <w:bookmarkStart w:id="8" w:name="_Toc180157377"/>
       <w:r>
         <w:t>Diagrama de Interacción</w:t>
       </w:r>
@@ -5173,7 +5100,7 @@
       <w:pPr>
         <w:pStyle w:val="PSI-Ttulo3"/>
       </w:pPr>
-      <w:bookmarkStart w:id="9" w:name="_Toc180156991"/>
+      <w:bookmarkStart w:id="9" w:name="_Toc180157378"/>
       <w:r>
         <w:lastRenderedPageBreak/>
         <w:t>Requerimientos especiales o de implementación</w:t>
@@ -5208,7 +5135,7 @@
         <w:pStyle w:val="PSI-Ttulo2"/>
         <w:ind w:left="0" w:firstLine="0"/>
       </w:pPr>
-      <w:bookmarkStart w:id="10" w:name="_Toc180156992"/>
+      <w:bookmarkStart w:id="10" w:name="_Toc180157379"/>
       <w:r>
         <w:t>Caso de Uso 2: Administrar acceso al sistema</w:t>
       </w:r>
@@ -5218,7 +5145,7 @@
       <w:pPr>
         <w:pStyle w:val="PSI-Ttulo3"/>
       </w:pPr>
-      <w:bookmarkStart w:id="11" w:name="_Toc180156993"/>
+      <w:bookmarkStart w:id="11" w:name="_Toc180157380"/>
       <w:r>
         <w:t>Diagrama de paquetes</w:t>
       </w:r>
@@ -5543,7 +5470,7 @@
       <w:pPr>
         <w:pStyle w:val="PSI-Ttulo3"/>
       </w:pPr>
-      <w:bookmarkStart w:id="12" w:name="_Toc180156994"/>
+      <w:bookmarkStart w:id="12" w:name="_Toc180157381"/>
       <w:r>
         <w:lastRenderedPageBreak/>
         <w:t>Diagrama de Interacción</w:t>
@@ -5563,7 +5490,7 @@
           <w:noProof/>
         </w:rPr>
         <w:drawing>
-          <wp:inline distT="0" distB="0" distL="0" distR="0" wp14:anchorId="0A6FFB02" wp14:editId="553C9AB3">
+          <wp:inline distT="0" distB="0" distL="0" distR="0" wp14:anchorId="0A6FFB02" wp14:editId="139E6314">
             <wp:extent cx="4107361" cy="8315325"/>
             <wp:effectExtent l="0" t="0" r="7620" b="0"/>
             <wp:docPr id="1178992460" name="Imagen 17" descr="PlantUML diagram"/>
@@ -5669,7 +5596,7 @@
       <w:pPr>
         <w:pStyle w:val="PSI-Ttulo2"/>
       </w:pPr>
-      <w:bookmarkStart w:id="13" w:name="_Toc180156995"/>
+      <w:bookmarkStart w:id="13" w:name="_Toc180157382"/>
       <w:r>
         <w:lastRenderedPageBreak/>
         <w:t>Caso de Uso 3: Administrar proyectos</w:t>
@@ -5680,7 +5607,7 @@
       <w:pPr>
         <w:pStyle w:val="PSI-Ttulo3"/>
       </w:pPr>
-      <w:bookmarkStart w:id="14" w:name="_Toc180156996"/>
+      <w:bookmarkStart w:id="14" w:name="_Toc180157383"/>
       <w:r>
         <w:t>Diagrama de paquetes</w:t>
       </w:r>
@@ -5987,7 +5914,7 @@
       <w:pPr>
         <w:pStyle w:val="PSI-Ttulo3"/>
       </w:pPr>
-      <w:bookmarkStart w:id="15" w:name="_Toc180156997"/>
+      <w:bookmarkStart w:id="15" w:name="_Toc180157384"/>
       <w:r>
         <w:lastRenderedPageBreak/>
         <w:t>Diagrama de Interacción</w:t>
@@ -6007,7 +5934,7 @@
           <w:noProof/>
         </w:rPr>
         <w:drawing>
-          <wp:inline distT="0" distB="0" distL="0" distR="0" wp14:anchorId="6CD273AD" wp14:editId="1E198CD5">
+          <wp:inline distT="0" distB="0" distL="0" distR="0" wp14:anchorId="6CD273AD" wp14:editId="5D5EA9A1">
             <wp:extent cx="5014492" cy="8077200"/>
             <wp:effectExtent l="0" t="0" r="0" b="0"/>
             <wp:docPr id="1448868444" name="Imagen 18" descr="PlantUML diagram"/>
@@ -6113,7 +6040,7 @@
       <w:pPr>
         <w:pStyle w:val="PSI-Ttulo2"/>
       </w:pPr>
-      <w:bookmarkStart w:id="16" w:name="_Toc180156998"/>
+      <w:bookmarkStart w:id="16" w:name="_Toc180157385"/>
       <w:r>
         <w:lastRenderedPageBreak/>
         <w:t>Caso de Uso 4: Añadir riesgo a la lista</w:t>
@@ -6124,7 +6051,7 @@
       <w:pPr>
         <w:pStyle w:val="PSI-Ttulo3"/>
       </w:pPr>
-      <w:bookmarkStart w:id="17" w:name="_Toc180156999"/>
+      <w:bookmarkStart w:id="17" w:name="_Toc180157386"/>
       <w:r>
         <w:t>Diagrama de paquetes</w:t>
       </w:r>
@@ -6504,7 +6431,7 @@
       <w:pPr>
         <w:pStyle w:val="PSI-Ttulo3"/>
       </w:pPr>
-      <w:bookmarkStart w:id="18" w:name="_Toc180157000"/>
+      <w:bookmarkStart w:id="18" w:name="_Toc180157387"/>
       <w:r>
         <w:t>Diagrama de Interacción</w:t>
       </w:r>
@@ -6639,7 +6566,7 @@
       <w:pPr>
         <w:pStyle w:val="PSI-Ttulo2"/>
       </w:pPr>
-      <w:bookmarkStart w:id="19" w:name="_Toc180157001"/>
+      <w:bookmarkStart w:id="19" w:name="_Toc180157388"/>
       <w:r>
         <w:t>Caso de Uso 5: Modificar lista de riesgos</w:t>
       </w:r>
@@ -6649,7 +6576,7 @@
       <w:pPr>
         <w:pStyle w:val="PSI-Ttulo3"/>
       </w:pPr>
-      <w:bookmarkStart w:id="20" w:name="_Toc180157002"/>
+      <w:bookmarkStart w:id="20" w:name="_Toc180157389"/>
       <w:r>
         <w:t>Diagrama de paquetes</w:t>
       </w:r>
@@ -7033,7 +6960,7 @@
       <w:pPr>
         <w:pStyle w:val="PSI-Ttulo3"/>
       </w:pPr>
-      <w:bookmarkStart w:id="21" w:name="_Toc180157003"/>
+      <w:bookmarkStart w:id="21" w:name="_Toc180157390"/>
       <w:r>
         <w:lastRenderedPageBreak/>
         <w:t>Diagrama de Interacción</w:t>
@@ -7052,7 +6979,7 @@
           <w:noProof/>
         </w:rPr>
         <w:drawing>
-          <wp:inline distT="0" distB="0" distL="0" distR="0" wp14:anchorId="3A1F8EFE" wp14:editId="128547A0">
+          <wp:inline distT="0" distB="0" distL="0" distR="0" wp14:anchorId="3A1F8EFE" wp14:editId="6B19F1D0">
             <wp:extent cx="5400040" cy="7853680"/>
             <wp:effectExtent l="0" t="0" r="0" b="0"/>
             <wp:docPr id="757496701" name="Imagen 20" descr="PlantUML diagram"/>
@@ -7167,7 +7094,7 @@
       <w:pPr>
         <w:pStyle w:val="PSI-Ttulo2"/>
       </w:pPr>
-      <w:bookmarkStart w:id="22" w:name="_Toc180157004"/>
+      <w:bookmarkStart w:id="22" w:name="_Toc180157391"/>
       <w:r>
         <w:lastRenderedPageBreak/>
         <w:t>Caso de Uso 6: Administrar categorías de riesgos</w:t>
@@ -7178,7 +7105,7 @@
       <w:pPr>
         <w:pStyle w:val="PSI-Ttulo3"/>
       </w:pPr>
-      <w:bookmarkStart w:id="23" w:name="_Toc180157005"/>
+      <w:bookmarkStart w:id="23" w:name="_Toc180157392"/>
       <w:r>
         <w:t>Diagrama de paquetes</w:t>
       </w:r>
@@ -7305,7 +7232,7 @@
       <w:pPr>
         <w:pStyle w:val="PSI-Ttulo3"/>
       </w:pPr>
-      <w:bookmarkStart w:id="24" w:name="_Toc180157006"/>
+      <w:bookmarkStart w:id="24" w:name="_Toc180157393"/>
       <w:r>
         <w:lastRenderedPageBreak/>
         <w:t>Diagrama de Interacción</w:t>
@@ -7436,7 +7363,7 @@
         <w:pStyle w:val="PSI-Ttulo2"/>
         <w:ind w:left="0" w:firstLine="0"/>
       </w:pPr>
-      <w:bookmarkStart w:id="25" w:name="_Toc180157007"/>
+      <w:bookmarkStart w:id="25" w:name="_Toc180157394"/>
       <w:r>
         <w:lastRenderedPageBreak/>
         <w:t>Caso de Uso 7: Realizar evaluación de riesgo</w:t>
@@ -7447,7 +7374,7 @@
       <w:pPr>
         <w:pStyle w:val="PSI-Ttulo3"/>
       </w:pPr>
-      <w:bookmarkStart w:id="26" w:name="_Toc180157008"/>
+      <w:bookmarkStart w:id="26" w:name="_Toc180157395"/>
       <w:r>
         <w:t>Diagrama de paquetes</w:t>
       </w:r>
@@ -7628,7 +7555,7 @@
       <w:pPr>
         <w:pStyle w:val="PSI-Ttulo3"/>
       </w:pPr>
-      <w:bookmarkStart w:id="27" w:name="_Toc180157009"/>
+      <w:bookmarkStart w:id="27" w:name="_Toc180157396"/>
       <w:r>
         <w:lastRenderedPageBreak/>
         <w:t>Diagrama de Interacción</w:t>
@@ -7757,7 +7684,7 @@
       <w:pPr>
         <w:pStyle w:val="PSI-Ttulo2"/>
       </w:pPr>
-      <w:bookmarkStart w:id="28" w:name="_Toc180157010"/>
+      <w:bookmarkStart w:id="28" w:name="_Toc180157397"/>
       <w:r>
         <w:t>Caso de Uso 8: Añadir plan de acción</w:t>
       </w:r>
@@ -7767,7 +7694,7 @@
       <w:pPr>
         <w:pStyle w:val="PSI-Ttulo3"/>
       </w:pPr>
-      <w:bookmarkStart w:id="29" w:name="_Toc180157011"/>
+      <w:bookmarkStart w:id="29" w:name="_Toc180157398"/>
       <w:r>
         <w:t>Diagrama de paquetes</w:t>
       </w:r>
@@ -8136,7 +8063,7 @@
       <w:pPr>
         <w:pStyle w:val="PSI-Ttulo3"/>
       </w:pPr>
-      <w:bookmarkStart w:id="30" w:name="_Toc180157012"/>
+      <w:bookmarkStart w:id="30" w:name="_Toc180157399"/>
       <w:r>
         <w:lastRenderedPageBreak/>
         <w:t>Diagrama de Interacción</w:t>
@@ -8266,7 +8193,7 @@
         <w:pStyle w:val="PSI-Ttulo2"/>
         <w:ind w:left="0" w:firstLine="0"/>
       </w:pPr>
-      <w:bookmarkStart w:id="31" w:name="_Toc180157013"/>
+      <w:bookmarkStart w:id="31" w:name="_Toc180157400"/>
       <w:r>
         <w:t>Caso de Uso 9: Modificar plan de acción</w:t>
       </w:r>
@@ -8276,7 +8203,7 @@
       <w:pPr>
         <w:pStyle w:val="PSI-Ttulo3"/>
       </w:pPr>
-      <w:bookmarkStart w:id="32" w:name="_Toc180157014"/>
+      <w:bookmarkStart w:id="32" w:name="_Toc180157401"/>
       <w:r>
         <w:t>Diagrama de paquetes</w:t>
       </w:r>
@@ -8618,7 +8545,7 @@
       <w:pPr>
         <w:pStyle w:val="PSI-Ttulo3"/>
       </w:pPr>
-      <w:bookmarkStart w:id="33" w:name="_Toc180157015"/>
+      <w:bookmarkStart w:id="33" w:name="_Toc180157402"/>
       <w:r>
         <w:lastRenderedPageBreak/>
         <w:t>Diagrama de Interacción</w:t>
@@ -8743,7 +8670,7 @@
       <w:pPr>
         <w:pStyle w:val="PSI-Ttulo2"/>
       </w:pPr>
-      <w:bookmarkStart w:id="34" w:name="_Toc180157016"/>
+      <w:bookmarkStart w:id="34" w:name="_Toc180157403"/>
       <w:r>
         <w:t>Caso de Uso 1</w:t>
       </w:r>
@@ -8759,7 +8686,7 @@
       <w:pPr>
         <w:pStyle w:val="PSI-Ttulo3"/>
       </w:pPr>
-      <w:bookmarkStart w:id="35" w:name="_Toc180157017"/>
+      <w:bookmarkStart w:id="35" w:name="_Toc180157404"/>
       <w:r>
         <w:t>Diagrama de paquetes</w:t>
       </w:r>
@@ -9269,7 +9196,7 @@
       <w:pPr>
         <w:pStyle w:val="PSI-Ttulo3"/>
       </w:pPr>
-      <w:bookmarkStart w:id="36" w:name="_Toc180157018"/>
+      <w:bookmarkStart w:id="36" w:name="_Toc180157405"/>
       <w:r>
         <w:t>Diagrama de Interacción</w:t>
       </w:r>
@@ -9394,7 +9321,7 @@
       <w:pPr>
         <w:pStyle w:val="PSI-Ttulo2"/>
       </w:pPr>
-      <w:bookmarkStart w:id="37" w:name="_Toc180157019"/>
+      <w:bookmarkStart w:id="37" w:name="_Toc180157406"/>
       <w:r>
         <w:t>Caso de Uso 1</w:t>
       </w:r>
@@ -9410,7 +9337,7 @@
       <w:pPr>
         <w:pStyle w:val="PSI-Ttulo3"/>
       </w:pPr>
-      <w:bookmarkStart w:id="38" w:name="_Toc180157020"/>
+      <w:bookmarkStart w:id="38" w:name="_Toc180157407"/>
       <w:r>
         <w:t>Diagrama de paquetes</w:t>
       </w:r>
@@ -9557,7 +9484,7 @@
       <w:pPr>
         <w:pStyle w:val="PSI-Ttulo3"/>
       </w:pPr>
-      <w:bookmarkStart w:id="39" w:name="_Toc180157021"/>
+      <w:bookmarkStart w:id="39" w:name="_Toc180157408"/>
       <w:r>
         <w:t>Diagrama de Interacción</w:t>
       </w:r>
@@ -9687,7 +9614,7 @@
       <w:pPr>
         <w:pStyle w:val="PSI-Ttulo2"/>
       </w:pPr>
-      <w:bookmarkStart w:id="40" w:name="_Toc180157022"/>
+      <w:bookmarkStart w:id="40" w:name="_Toc180157409"/>
       <w:r>
         <w:t>Caso de Uso 1</w:t>
       </w:r>
@@ -9703,7 +9630,7 @@
       <w:pPr>
         <w:pStyle w:val="PSI-Ttulo3"/>
       </w:pPr>
-      <w:bookmarkStart w:id="41" w:name="_Toc180157023"/>
+      <w:bookmarkStart w:id="41" w:name="_Toc180157410"/>
       <w:r>
         <w:t>Diagrama de paquetes</w:t>
       </w:r>
@@ -10012,7 +9939,7 @@
       <w:pPr>
         <w:pStyle w:val="PSI-Ttulo3"/>
       </w:pPr>
-      <w:bookmarkStart w:id="42" w:name="_Toc180157024"/>
+      <w:bookmarkStart w:id="42" w:name="_Toc180157411"/>
       <w:r>
         <w:t>Estas clases están vinculadas al subsistema de Riesgos.</w:t>
       </w:r>
@@ -10142,7 +10069,7 @@
       <w:pPr>
         <w:pStyle w:val="Ttulo1"/>
       </w:pPr>
-      <w:bookmarkStart w:id="43" w:name="_Toc180157025"/>
+      <w:bookmarkStart w:id="43" w:name="_Toc180157412"/>
       <w:r>
         <w:lastRenderedPageBreak/>
         <w:t>Diagramas</w:t>
@@ -10156,7 +10083,7 @@
       <w:pPr>
         <w:pStyle w:val="PSI-Ttulo2"/>
       </w:pPr>
-      <w:bookmarkStart w:id="44" w:name="_Toc180157026"/>
+      <w:bookmarkStart w:id="44" w:name="_Toc180157413"/>
       <w:r>
         <w:t>Diagrama de componentes</w:t>
       </w:r>
@@ -10164,20 +10091,131 @@
     </w:p>
     <w:p>
       <w:pPr>
-        <w:ind w:left="0" w:firstLine="0"/>
-        <w:jc w:val="both"/>
-      </w:pPr>
-      <w:r>
-        <w:t>Este diagrama se realizará una vez definida la arquitectura del sistema.</w:t>
-      </w:r>
-    </w:p>
-    <w:p/>
+        <w:jc w:val="center"/>
+      </w:pPr>
+      <w:r>
+        <w:rPr>
+          <w:noProof/>
+        </w:rPr>
+        <w:drawing>
+          <wp:inline distT="0" distB="0" distL="0" distR="0" wp14:anchorId="3999B076" wp14:editId="46604A0A">
+            <wp:extent cx="4255879" cy="6324600"/>
+            <wp:effectExtent l="0" t="0" r="0" b="0"/>
+            <wp:docPr id="2079979235" name="Imagen 15"/>
+            <wp:cNvGraphicFramePr>
+              <a:graphicFrameLocks xmlns:a="http://schemas.openxmlformats.org/drawingml/2006/main" noChangeAspect="1"/>
+            </wp:cNvGraphicFramePr>
+            <a:graphic xmlns:a="http://schemas.openxmlformats.org/drawingml/2006/main">
+              <a:graphicData uri="http://schemas.openxmlformats.org/drawingml/2006/picture">
+                <pic:pic xmlns:pic="http://schemas.openxmlformats.org/drawingml/2006/picture">
+                  <pic:nvPicPr>
+                    <pic:cNvPr id="0" name="Picture 1"/>
+                    <pic:cNvPicPr>
+                      <a:picLocks noChangeAspect="1" noChangeArrowheads="1"/>
+                    </pic:cNvPicPr>
+                  </pic:nvPicPr>
+                  <pic:blipFill>
+                    <a:blip r:embed="rId24">
+                      <a:extLst>
+                        <a:ext uri="{28A0092B-C50C-407E-A947-70E740481C1C}">
+                          <a14:useLocalDpi xmlns:a14="http://schemas.microsoft.com/office/drawing/2010/main" val="0"/>
+                        </a:ext>
+                      </a:extLst>
+                    </a:blip>
+                    <a:srcRect/>
+                    <a:stretch>
+                      <a:fillRect/>
+                    </a:stretch>
+                  </pic:blipFill>
+                  <pic:spPr bwMode="auto">
+                    <a:xfrm>
+                      <a:off x="0" y="0"/>
+                      <a:ext cx="4256460" cy="6325463"/>
+                    </a:xfrm>
+                    <a:prstGeom prst="rect">
+                      <a:avLst/>
+                    </a:prstGeom>
+                    <a:noFill/>
+                    <a:ln>
+                      <a:noFill/>
+                    </a:ln>
+                  </pic:spPr>
+                </pic:pic>
+              </a:graphicData>
+            </a:graphic>
+          </wp:inline>
+        </w:drawing>
+      </w:r>
+    </w:p>
+    <w:p>
+      <w:pPr>
+        <w:pStyle w:val="MNormal"/>
+        <w:jc w:val="center"/>
+        <w:rPr>
+          <w:noProof/>
+        </w:rPr>
+      </w:pPr>
+      <w:r>
+        <w:rPr>
+          <w:b/>
+          <w:bCs/>
+          <w:noProof/>
+        </w:rPr>
+        <w:t xml:space="preserve">Fig. </w:t>
+      </w:r>
+      <w:r>
+        <w:rPr>
+          <w:b/>
+          <w:bCs/>
+          <w:noProof/>
+        </w:rPr>
+        <w:t>2</w:t>
+      </w:r>
+      <w:r>
+        <w:rPr>
+          <w:b/>
+          <w:bCs/>
+          <w:noProof/>
+        </w:rPr>
+        <w:t>.1</w:t>
+      </w:r>
+      <w:r>
+        <w:rPr>
+          <w:noProof/>
+        </w:rPr>
+        <w:t xml:space="preserve">: </w:t>
+      </w:r>
+      <w:r>
+        <w:rPr>
+          <w:noProof/>
+        </w:rPr>
+        <w:t>Modelo de componentes.</w:t>
+      </w:r>
+    </w:p>
+    <w:p>
+      <w:pPr>
+        <w:rPr>
+          <w:rFonts w:ascii="Verdana" w:eastAsia="Times New Roman" w:hAnsi="Verdana" w:cs="Arial"/>
+          <w:noProof/>
+          <w:sz w:val="20"/>
+          <w:szCs w:val="24"/>
+          <w:lang w:eastAsia="es-ES"/>
+        </w:rPr>
+      </w:pPr>
+      <w:r>
+        <w:rPr>
+          <w:noProof/>
+        </w:rPr>
+        <w:br w:type="page"/>
+      </w:r>
+    </w:p>
     <w:p>
       <w:pPr>
         <w:pStyle w:val="PSI-Ttulo2"/>
       </w:pPr>
-      <w:bookmarkStart w:id="45" w:name="_Toc180157027"/>
-      <w:r>
+      <w:bookmarkStart w:id="45" w:name="_Toc180157414"/>
+      <w:r>
+        <w:lastRenderedPageBreak/>
         <w:t>Diagrama de Clases</w:t>
       </w:r>
       <w:bookmarkEnd w:id="45"/>
@@ -10190,9 +10228,6 @@
           <w:numId w:val="0"/>
         </w:numPr>
         <w:ind w:left="1072" w:hanging="360"/>
-        <w:rPr>
-          <w:lang w:val="en-US"/>
-        </w:rPr>
       </w:pPr>
     </w:p>
     <w:p>
@@ -10231,7 +10266,7 @@
                     </pic:cNvPicPr>
                   </pic:nvPicPr>
                   <pic:blipFill>
-                    <a:blip r:embed="rId24">
+                    <a:blip r:embed="rId25">
                       <a:extLst>
                         <a:ext uri="{28A0092B-C50C-407E-A947-70E740481C1C}">
                           <a14:useLocalDpi xmlns:a14="http://schemas.microsoft.com/office/drawing/2010/main" val="0"/>
@@ -10293,34 +10328,42 @@
           <w:bCs/>
           <w:noProof/>
         </w:rPr>
-        <w:t>.1</w:t>
-      </w:r>
-      <w:r>
-        <w:rPr>
-          <w:noProof/>
-        </w:rPr>
-        <w:t>: Diagrama de Clases</w:t>
-      </w:r>
-      <w:r>
-        <w:rPr>
-          <w:noProof/>
-        </w:rPr>
         <w:t>.</w:t>
       </w:r>
-    </w:p>
-    <w:p>
-      <w:pPr>
-        <w:pStyle w:val="MNormal"/>
-        <w:rPr>
-          <w:noProof/>
-        </w:rPr>
-      </w:pPr>
       <w:r>
         <w:rPr>
           <w:b/>
           <w:bCs/>
           <w:noProof/>
         </w:rPr>
+        <w:t>2</w:t>
+      </w:r>
+      <w:r>
+        <w:rPr>
+          <w:noProof/>
+        </w:rPr>
+        <w:t>: Diagrama de Clases</w:t>
+      </w:r>
+      <w:r>
+        <w:rPr>
+          <w:noProof/>
+        </w:rPr>
+        <w:t>.</w:t>
+      </w:r>
+    </w:p>
+    <w:p>
+      <w:pPr>
+        <w:pStyle w:val="MNormal"/>
+        <w:rPr>
+          <w:noProof/>
+        </w:rPr>
+      </w:pPr>
+      <w:r>
+        <w:rPr>
+          <w:b/>
+          <w:bCs/>
+          <w:noProof/>
+        </w:rPr>
         <w:t>Aclaracion</w:t>
       </w:r>
       <w:r>
@@ -10334,7 +10377,7 @@
       <w:pPr>
         <w:pStyle w:val="PSI-Ttulo2"/>
       </w:pPr>
-      <w:bookmarkStart w:id="46" w:name="_Toc180157028"/>
+      <w:bookmarkStart w:id="46" w:name="_Toc180157415"/>
       <w:r>
         <w:lastRenderedPageBreak/>
         <w:t>Diagramas de Paquetes</w:t>
@@ -10372,7 +10415,7 @@
                     </pic:cNvPicPr>
                   </pic:nvPicPr>
                   <pic:blipFill>
-                    <a:blip r:embed="rId25" cstate="print">
+                    <a:blip r:embed="rId26" cstate="print">
                       <a:extLst>
                         <a:ext uri="{28A0092B-C50C-407E-A947-70E740481C1C}">
                           <a14:useLocalDpi xmlns:a14="http://schemas.microsoft.com/office/drawing/2010/main" val="0"/>
@@ -10436,19 +10479,13 @@
           <w:bCs/>
           <w:noProof/>
         </w:rPr>
-        <w:t>2</w:t>
+        <w:t>3</w:t>
       </w:r>
       <w:r>
         <w:rPr>
           <w:noProof/>
         </w:rPr>
-        <w:t>: Diagrama de</w:t>
-      </w:r>
-      <w:r>
-        <w:rPr>
-          <w:noProof/>
-        </w:rPr>
-        <w:t xml:space="preserve"> Paquetes</w:t>
+        <w:t>: Diagrama de Paquetes</w:t>
       </w:r>
       <w:r>
         <w:rPr>
@@ -10464,8 +10501,8 @@
       </w:pPr>
     </w:p>
     <w:sectPr>
-      <w:headerReference w:type="default" r:id="rId26"/>
-      <w:footerReference w:type="default" r:id="rId27"/>
+      <w:headerReference w:type="default" r:id="rId27"/>
+      <w:footerReference w:type="default" r:id="rId28"/>
       <w:pgSz w:w="11906" w:h="16838"/>
       <w:pgMar w:top="1535" w:right="1701" w:bottom="1417" w:left="1701" w:header="567" w:footer="572" w:gutter="0"/>
       <w:cols w:space="708"/>

</xml_diff>

<commit_message>
docs: realizar correcciones menores
</commit_message>
<xml_diff>
--- a/2. Etapa de elaboración/Iteración 2/Modelo de diseño/Modelo de Diseño_Vesta Risk Manager_T-Code.docx
+++ b/2. Etapa de elaboración/Iteración 2/Modelo de diseño/Modelo de Diseño_Vesta Risk Manager_T-Code.docx
@@ -4863,13 +4863,7 @@
         <w:pStyle w:val="Ttulo3"/>
       </w:pPr>
       <w:r>
-        <w:t>Especificación de caso de uso de</w:t>
-      </w:r>
-      <w:r>
-        <w:t xml:space="preserve"> </w:t>
-      </w:r>
-      <w:r>
-        <w:t>diseño</w:t>
+        <w:t>Especificación de caso de uso de diseño</w:t>
       </w:r>
     </w:p>
     <w:tbl>
@@ -6378,7 +6372,25 @@
                 <w:color w:val="0070C0"/>
                 <w:lang w:val="es-AR" w:eastAsia="es-AR"/>
               </w:rPr>
-              <w:t xml:space="preserve"> redirige al usuario a la pagina </w:t>
+              <w:t xml:space="preserve"> redirige al usuario a la </w:t>
+            </w:r>
+            <w:proofErr w:type="spellStart"/>
+            <w:r>
+              <w:rPr>
+                <w:rFonts w:ascii="Calibri" w:eastAsia="Times New Roman" w:hAnsi="Calibri" w:cs="Calibri"/>
+                <w:color w:val="0070C0"/>
+                <w:lang w:val="es-AR" w:eastAsia="es-AR"/>
+              </w:rPr>
+              <w:t>pagina</w:t>
+            </w:r>
+            <w:proofErr w:type="spellEnd"/>
+            <w:r>
+              <w:rPr>
+                <w:rFonts w:ascii="Calibri" w:eastAsia="Times New Roman" w:hAnsi="Calibri" w:cs="Calibri"/>
+                <w:color w:val="0070C0"/>
+                <w:lang w:val="es-AR" w:eastAsia="es-AR"/>
+              </w:rPr>
+              <w:t xml:space="preserve"> </w:t>
             </w:r>
             <w:proofErr w:type="spellStart"/>
             <w:r>
@@ -7791,12 +7803,7 @@
         </w:tc>
       </w:tr>
     </w:tbl>
-    <w:p>
-      <w:pPr>
-        <w:pStyle w:val="PSI-Ttulo2"/>
-        <w:ind w:left="0" w:firstLine="0"/>
-      </w:pPr>
-    </w:p>
+    <w:p/>
     <w:p>
       <w:pPr>
         <w:pStyle w:val="PSI-Ttulo3"/>
@@ -8189,7 +8196,7 @@
         </w:rPr>
         <w:lastRenderedPageBreak/>
         <w:drawing>
-          <wp:inline distT="0" distB="0" distL="0" distR="0" wp14:anchorId="51FEC281" wp14:editId="4C4FBDD0">
+          <wp:inline distT="0" distB="0" distL="0" distR="0" wp14:anchorId="51FEC281" wp14:editId="37711DF7">
             <wp:extent cx="4356100" cy="8817610"/>
             <wp:effectExtent l="0" t="0" r="6350" b="2540"/>
             <wp:docPr id="388499314" name="Imagen 16" descr="Diagrama&#10;&#10;Descripción generada automáticamente"/>
@@ -9495,11 +9502,7 @@
         </w:tc>
       </w:tr>
     </w:tbl>
-    <w:p>
-      <w:pPr>
-        <w:pStyle w:val="PSI-Ttulo2"/>
-      </w:pPr>
-    </w:p>
+    <w:p/>
     <w:p>
       <w:pPr>
         <w:pStyle w:val="PSI-Ttulo3"/>
@@ -11255,11 +11258,7 @@
         </w:tc>
       </w:tr>
     </w:tbl>
-    <w:p>
-      <w:pPr>
-        <w:pStyle w:val="PSI-Ttulo2"/>
-      </w:pPr>
-    </w:p>
+    <w:p/>
     <w:p>
       <w:pPr>
         <w:pStyle w:val="PSI-Ttulo3"/>
@@ -11959,12 +11958,7 @@
         <w:t>.</w:t>
       </w:r>
     </w:p>
-    <w:p>
-      <w:pPr>
-        <w:pStyle w:val="PSI-Ttulo2"/>
-        <w:ind w:left="0" w:firstLine="0"/>
-      </w:pPr>
-    </w:p>
+    <w:p/>
     <w:p>
       <w:pPr>
         <w:pStyle w:val="PSI-Ttulo2"/>
@@ -12750,7 +12744,6 @@
                 <w:szCs w:val="20"/>
                 <w:lang w:val="es-AR" w:eastAsia="es-AR"/>
               </w:rPr>
-              <w:lastRenderedPageBreak/>
               <w:t> </w:t>
             </w:r>
           </w:p>
@@ -12864,6 +12857,7 @@
                 <w:color w:val="000000"/>
                 <w:lang w:val="es-AR" w:eastAsia="es-AR"/>
               </w:rPr>
+              <w:lastRenderedPageBreak/>
               <w:t> </w:t>
             </w:r>
           </w:p>
@@ -13176,11 +13170,7 @@
         </w:tc>
       </w:tr>
     </w:tbl>
-    <w:p>
-      <w:pPr>
-        <w:pStyle w:val="PSI-Ttulo2"/>
-      </w:pPr>
-    </w:p>
+    <w:p/>
     <w:p>
       <w:pPr>
         <w:pStyle w:val="PSI-Ttulo3"/>
@@ -13846,7 +13836,7 @@
           <w:noProof/>
         </w:rPr>
         <w:drawing>
-          <wp:inline distT="0" distB="0" distL="0" distR="0" wp14:anchorId="223A6319" wp14:editId="5A961FD3">
+          <wp:inline distT="0" distB="0" distL="0" distR="0" wp14:anchorId="223A6319" wp14:editId="67475ABE">
             <wp:extent cx="5400040" cy="7853680"/>
             <wp:effectExtent l="0" t="0" r="0" b="0"/>
             <wp:docPr id="1437050315" name="Imagen 19"/>
@@ -15161,11 +15151,7 @@
         </w:tc>
       </w:tr>
     </w:tbl>
-    <w:p>
-      <w:pPr>
-        <w:pStyle w:val="PSI-Ttulo2"/>
-      </w:pPr>
-    </w:p>
+    <w:p/>
     <w:p>
       <w:pPr>
         <w:pStyle w:val="PSI-Ttulo3"/>
@@ -16684,12 +16670,7 @@
         </w:tc>
       </w:tr>
     </w:tbl>
-    <w:p>
-      <w:pPr>
-        <w:pStyle w:val="PSI-Ttulo2"/>
-        <w:ind w:left="0" w:firstLine="0"/>
-      </w:pPr>
-    </w:p>
+    <w:p/>
     <w:p>
       <w:pPr>
         <w:pStyle w:val="PSI-Ttulo3"/>
@@ -16909,7 +16890,6 @@
       </w:pPr>
       <w:proofErr w:type="spellStart"/>
       <w:r>
-        <w:lastRenderedPageBreak/>
         <w:t>Evaluacion</w:t>
       </w:r>
       <w:proofErr w:type="spellEnd"/>
@@ -16923,6 +16903,7 @@
         </w:numPr>
       </w:pPr>
       <w:r>
+        <w:lastRenderedPageBreak/>
         <w:t>Tendrá los atributos: impacto, probabilidad y conexión</w:t>
       </w:r>
     </w:p>
@@ -17163,11 +17144,11 @@
         </w:numPr>
       </w:pPr>
       <w:r>
-        <w:t xml:space="preserve">Tendrá los métodos: Constructor, agregar riesgo, obtener todos los riesgos de un proyecto, obtener riesgo por id, actualizar riesgo por id, eliminar riesgo por </w:t>
+        <w:t xml:space="preserve">Tendrá los métodos: Constructor, agregar riesgo, obtener todos los riesgos de un proyecto, obtener riesgo por id, actualizar riesgo por id, eliminar riesgo por id, vincular o desvincular responsable, actualizar categoría de un riesgo, </w:t>
       </w:r>
       <w:r>
         <w:lastRenderedPageBreak/>
-        <w:t xml:space="preserve">id, vincular o desvincular responsable, actualizar categoría de un riesgo, vincular o desvincular iteraciones, Agregar categoría, actualizar categoría, eliminar categoría, obtener todas las categorías, crear una </w:t>
+        <w:t xml:space="preserve">vincular o desvincular iteraciones, Agregar categoría, actualizar categoría, eliminar categoría, obtener todas las categorías, crear una </w:t>
       </w:r>
       <w:proofErr w:type="spellStart"/>
       <w:r>
@@ -17606,7 +17587,6 @@
         <w:jc w:val="both"/>
       </w:pPr>
       <w:r>
-        <w:lastRenderedPageBreak/>
         <w:t>Tendrá el método: Constructor, obtener todos los usuarios.</w:t>
       </w:r>
     </w:p>
@@ -17620,6 +17600,7 @@
         <w:jc w:val="both"/>
       </w:pPr>
       <w:r>
+        <w:lastRenderedPageBreak/>
         <w:t>Usuario</w:t>
       </w:r>
     </w:p>
@@ -18574,7 +18555,6 @@
                 <w:szCs w:val="20"/>
                 <w:lang w:val="es-AR" w:eastAsia="es-AR"/>
               </w:rPr>
-              <w:lastRenderedPageBreak/>
               <w:t> </w:t>
             </w:r>
           </w:p>
@@ -18688,6 +18668,7 @@
                 <w:color w:val="000000"/>
                 <w:lang w:val="es-AR" w:eastAsia="es-AR"/>
               </w:rPr>
+              <w:lastRenderedPageBreak/>
               <w:t> </w:t>
             </w:r>
           </w:p>
@@ -19000,12 +18981,7 @@
         </w:tc>
       </w:tr>
     </w:tbl>
-    <w:p>
-      <w:pPr>
-        <w:pStyle w:val="PSI-Ttulo2"/>
-        <w:ind w:left="0" w:firstLine="0"/>
-      </w:pPr>
-    </w:p>
+    <w:p/>
     <w:p>
       <w:pPr>
         <w:pStyle w:val="PSI-Ttulo3"/>
@@ -19320,7 +19296,6 @@
         </w:numPr>
       </w:pPr>
       <w:r>
-        <w:lastRenderedPageBreak/>
         <w:t xml:space="preserve">Tendrá los atributos: nombre, </w:t>
       </w:r>
       <w:proofErr w:type="spellStart"/>
@@ -19341,6 +19316,7 @@
         </w:numPr>
       </w:pPr>
       <w:r>
+        <w:lastRenderedPageBreak/>
         <w:t xml:space="preserve">Tendrá los métodos: Constructor, los métodos </w:t>
       </w:r>
       <w:proofErr w:type="spellStart"/>
@@ -19599,7 +19575,6 @@
           <w:bCs/>
           <w:noProof/>
         </w:rPr>
-        <w:lastRenderedPageBreak/>
         <w:t xml:space="preserve">Fig. </w:t>
       </w:r>
       <w:r>
@@ -19645,6 +19620,7 @@
       </w:pPr>
       <w:bookmarkStart w:id="34" w:name="_Toc180159257"/>
       <w:r>
+        <w:lastRenderedPageBreak/>
         <w:t>Caso de Uso 1</w:t>
       </w:r>
       <w:r>
@@ -20855,11 +20831,7 @@
         </w:tc>
       </w:tr>
     </w:tbl>
-    <w:p>
-      <w:pPr>
-        <w:pStyle w:val="PSI-Ttulo2"/>
-      </w:pPr>
-    </w:p>
+    <w:p/>
     <w:p>
       <w:pPr>
         <w:pStyle w:val="PSI-Ttulo3"/>
@@ -21588,17 +21560,14 @@
         <w:br w:type="page"/>
       </w:r>
     </w:p>
+    <w:p/>
     <w:p>
       <w:pPr>
         <w:pStyle w:val="PSI-Ttulo3"/>
       </w:pPr>
-    </w:p>
-    <w:p>
-      <w:pPr>
-        <w:pStyle w:val="PSI-Ttulo3"/>
-      </w:pPr>
       <w:bookmarkStart w:id="36" w:name="_Toc180159259"/>
       <w:r>
+        <w:lastRenderedPageBreak/>
         <w:t>Diagrama de Interacción</w:t>
       </w:r>
       <w:bookmarkEnd w:id="36"/>
@@ -21617,7 +21586,7 @@
         </w:rPr>
         <w:lastRenderedPageBreak/>
         <w:drawing>
-          <wp:inline distT="0" distB="0" distL="0" distR="0" wp14:anchorId="7AE5233A" wp14:editId="413648DD">
+          <wp:inline distT="0" distB="0" distL="0" distR="0" wp14:anchorId="7AE5233A" wp14:editId="2209A68E">
             <wp:extent cx="5400040" cy="8727440"/>
             <wp:effectExtent l="0" t="0" r="0" b="0"/>
             <wp:docPr id="481074842" name="Imagen 24"/>
@@ -22929,11 +22898,7 @@
         </w:tc>
       </w:tr>
     </w:tbl>
-    <w:p>
-      <w:pPr>
-        <w:pStyle w:val="PSI-Ttulo2"/>
-      </w:pPr>
-    </w:p>
+    <w:p/>
     <w:p>
       <w:pPr>
         <w:pStyle w:val="PSI-Ttulo3"/>
@@ -23251,15 +23216,10 @@
         <w:t>.</w:t>
       </w:r>
     </w:p>
+    <w:p/>
     <w:p>
       <w:pPr>
         <w:pStyle w:val="PSI-Ttulo2"/>
-        <w:ind w:left="0" w:firstLine="0"/>
-      </w:pPr>
-    </w:p>
-    <w:p>
-      <w:pPr>
-        <w:pStyle w:val="PSI-Ttulo2"/>
       </w:pPr>
       <w:bookmarkStart w:id="40" w:name="_Toc180159263"/>
       <w:r>
@@ -23278,13 +23238,7 @@
         <w:pStyle w:val="Ttulo3"/>
       </w:pPr>
       <w:r>
-        <w:t xml:space="preserve">Especificación de </w:t>
-      </w:r>
-      <w:r>
-        <w:t xml:space="preserve">caso de uso de </w:t>
-      </w:r>
-      <w:r>
-        <w:t>diseño</w:t>
+        <w:t>Especificación de caso de uso de diseño</w:t>
       </w:r>
     </w:p>
     <w:tbl>
@@ -24480,11 +24434,7 @@
         </w:tc>
       </w:tr>
     </w:tbl>
-    <w:p>
-      <w:pPr>
-        <w:pStyle w:val="PSI-Ttulo2"/>
-      </w:pPr>
-    </w:p>
+    <w:p/>
     <w:p>
       <w:pPr>
         <w:pStyle w:val="PSI-Ttulo3"/>

</xml_diff>

<commit_message>
docs: realizar especificacion CU2 y CU4
</commit_message>
<xml_diff>
--- a/2. Etapa de elaboración/Iteración 2/Modelo de diseño/Modelo de Diseño_Vesta Risk Manager_T-Code.docx
+++ b/2. Etapa de elaboración/Iteración 2/Modelo de diseño/Modelo de Diseño_Vesta Risk Manager_T-Code.docx
@@ -5108,7 +5108,23 @@
                 <w:color w:val="0070C0"/>
                 <w:lang w:val="es-AR" w:eastAsia="es-AR"/>
               </w:rPr>
-              <w:t xml:space="preserve">El usuario ingresa a la página </w:t>
+              <w:t xml:space="preserve">El </w:t>
+            </w:r>
+            <w:r>
+              <w:rPr>
+                <w:rFonts w:ascii="Calibri" w:eastAsia="Times New Roman" w:hAnsi="Calibri" w:cs="Calibri"/>
+                <w:color w:val="0070C0"/>
+                <w:lang w:val="es-AR" w:eastAsia="es-AR"/>
+              </w:rPr>
+              <w:t>actor</w:t>
+            </w:r>
+            <w:r>
+              <w:rPr>
+                <w:rFonts w:ascii="Calibri" w:eastAsia="Times New Roman" w:hAnsi="Calibri" w:cs="Calibri"/>
+                <w:color w:val="0070C0"/>
+                <w:lang w:val="es-AR" w:eastAsia="es-AR"/>
+              </w:rPr>
+              <w:t xml:space="preserve"> ingresa a la página </w:t>
             </w:r>
             <w:proofErr w:type="spellStart"/>
             <w:r>
@@ -5198,7 +5214,23 @@
                 <w:color w:val="0070C0"/>
                 <w:lang w:val="es-AR" w:eastAsia="es-AR"/>
               </w:rPr>
-              <w:t xml:space="preserve">El usuario selecciona “iniciar sesión” en la página de </w:t>
+              <w:t xml:space="preserve">El </w:t>
+            </w:r>
+            <w:r>
+              <w:rPr>
+                <w:rFonts w:ascii="Calibri" w:eastAsia="Times New Roman" w:hAnsi="Calibri" w:cs="Calibri"/>
+                <w:color w:val="0070C0"/>
+                <w:lang w:val="es-AR" w:eastAsia="es-AR"/>
+              </w:rPr>
+              <w:t>actor</w:t>
+            </w:r>
+            <w:r>
+              <w:rPr>
+                <w:rFonts w:ascii="Calibri" w:eastAsia="Times New Roman" w:hAnsi="Calibri" w:cs="Calibri"/>
+                <w:color w:val="0070C0"/>
+                <w:lang w:val="es-AR" w:eastAsia="es-AR"/>
+              </w:rPr>
+              <w:t xml:space="preserve"> selecciona “iniciar sesión” en la página de </w:t>
             </w:r>
             <w:proofErr w:type="spellStart"/>
             <w:r>
@@ -5465,7 +5497,23 @@
                 <w:color w:val="0070C0"/>
                 <w:lang w:val="es-AR" w:eastAsia="es-AR"/>
               </w:rPr>
-              <w:t>El usuario inicia sesión con su cuenta de Google.</w:t>
+              <w:t xml:space="preserve">El </w:t>
+            </w:r>
+            <w:r>
+              <w:rPr>
+                <w:rFonts w:ascii="Calibri" w:eastAsia="Times New Roman" w:hAnsi="Calibri" w:cs="Calibri"/>
+                <w:color w:val="0070C0"/>
+                <w:lang w:val="es-AR" w:eastAsia="es-AR"/>
+              </w:rPr>
+              <w:t>actor</w:t>
+            </w:r>
+            <w:r>
+              <w:rPr>
+                <w:rFonts w:ascii="Calibri" w:eastAsia="Times New Roman" w:hAnsi="Calibri" w:cs="Calibri"/>
+                <w:color w:val="0070C0"/>
+                <w:lang w:val="es-AR" w:eastAsia="es-AR"/>
+              </w:rPr>
+              <w:t xml:space="preserve"> inicia sesión con su cuenta de Google.</w:t>
             </w:r>
           </w:p>
         </w:tc>
@@ -5571,7 +5619,6 @@
               </w:rPr>
               <w:t xml:space="preserve">La </w:t>
             </w:r>
-            <w:proofErr w:type="spellStart"/>
             <w:r>
               <w:rPr>
                 <w:rFonts w:ascii="Calibri" w:eastAsia="Times New Roman" w:hAnsi="Calibri" w:cs="Calibri"/>
@@ -5581,7 +5628,6 @@
               </w:rPr>
               <w:t>InterfazUsuario</w:t>
             </w:r>
-            <w:proofErr w:type="spellEnd"/>
             <w:r>
               <w:rPr>
                 <w:rFonts w:ascii="Calibri" w:eastAsia="Times New Roman" w:hAnsi="Calibri" w:cs="Calibri"/>
@@ -5652,7 +5698,6 @@
               </w:rPr>
               <w:t xml:space="preserve">al </w:t>
             </w:r>
-            <w:proofErr w:type="spellStart"/>
             <w:r>
               <w:rPr>
                 <w:rFonts w:ascii="Calibri" w:eastAsia="Times New Roman" w:hAnsi="Calibri" w:cs="Calibri"/>
@@ -5662,7 +5707,6 @@
               </w:rPr>
               <w:t>GestorUsuario</w:t>
             </w:r>
-            <w:proofErr w:type="spellEnd"/>
             <w:r>
               <w:rPr>
                 <w:rFonts w:ascii="Calibri" w:eastAsia="Times New Roman" w:hAnsi="Calibri" w:cs="Calibri"/>
@@ -5776,7 +5820,6 @@
               </w:rPr>
               <w:t xml:space="preserve">El </w:t>
             </w:r>
-            <w:proofErr w:type="spellStart"/>
             <w:r>
               <w:rPr>
                 <w:rFonts w:ascii="Calibri" w:eastAsia="Times New Roman" w:hAnsi="Calibri" w:cs="Calibri"/>
@@ -5786,7 +5829,6 @@
               </w:rPr>
               <w:t>GestorUsuario</w:t>
             </w:r>
-            <w:proofErr w:type="spellEnd"/>
             <w:r>
               <w:rPr>
                 <w:rFonts w:ascii="Calibri" w:eastAsia="Times New Roman" w:hAnsi="Calibri" w:cs="Calibri"/>
@@ -5963,7 +6005,6 @@
               </w:rPr>
               <w:t xml:space="preserve"> El </w:t>
             </w:r>
-            <w:proofErr w:type="spellStart"/>
             <w:r>
               <w:rPr>
                 <w:rFonts w:ascii="Calibri" w:eastAsia="Times New Roman" w:hAnsi="Calibri" w:cs="Calibri"/>
@@ -5973,7 +6014,6 @@
               </w:rPr>
               <w:t>GestorUsuario</w:t>
             </w:r>
-            <w:proofErr w:type="spellEnd"/>
             <w:r>
               <w:rPr>
                 <w:rFonts w:ascii="Calibri" w:eastAsia="Times New Roman" w:hAnsi="Calibri" w:cs="Calibri"/>
@@ -6000,7 +6040,6 @@
               </w:rPr>
               <w:t xml:space="preserve"> a la </w:t>
             </w:r>
-            <w:proofErr w:type="spellStart"/>
             <w:r>
               <w:rPr>
                 <w:rFonts w:ascii="Calibri" w:eastAsia="Times New Roman" w:hAnsi="Calibri" w:cs="Calibri"/>
@@ -6010,7 +6049,6 @@
               </w:rPr>
               <w:t>InterfazUsuario</w:t>
             </w:r>
-            <w:proofErr w:type="spellEnd"/>
             <w:r>
               <w:rPr>
                 <w:rFonts w:ascii="Calibri" w:eastAsia="Times New Roman" w:hAnsi="Calibri" w:cs="Calibri"/>
@@ -6019,7 +6057,6 @@
               </w:rPr>
               <w:t xml:space="preserve">. La </w:t>
             </w:r>
-            <w:proofErr w:type="spellStart"/>
             <w:r>
               <w:rPr>
                 <w:rFonts w:ascii="Calibri" w:eastAsia="Times New Roman" w:hAnsi="Calibri" w:cs="Calibri"/>
@@ -6029,14 +6066,29 @@
               </w:rPr>
               <w:t>InterfazUsuario</w:t>
             </w:r>
-            <w:proofErr w:type="spellEnd"/>
-            <w:r>
-              <w:rPr>
-                <w:rFonts w:ascii="Calibri" w:eastAsia="Times New Roman" w:hAnsi="Calibri" w:cs="Calibri"/>
-                <w:color w:val="0070C0"/>
-                <w:lang w:val="es-AR" w:eastAsia="es-AR"/>
-              </w:rPr>
-              <w:t xml:space="preserve"> redirige al usuario a la página de inicio del sistema.</w:t>
+            <w:r>
+              <w:rPr>
+                <w:rFonts w:ascii="Calibri" w:eastAsia="Times New Roman" w:hAnsi="Calibri" w:cs="Calibri"/>
+                <w:color w:val="0070C0"/>
+                <w:lang w:val="es-AR" w:eastAsia="es-AR"/>
+              </w:rPr>
+              <w:t xml:space="preserve"> redirige al </w:t>
+            </w:r>
+            <w:r>
+              <w:rPr>
+                <w:rFonts w:ascii="Calibri" w:eastAsia="Times New Roman" w:hAnsi="Calibri" w:cs="Calibri"/>
+                <w:color w:val="0070C0"/>
+                <w:lang w:val="es-AR" w:eastAsia="es-AR"/>
+              </w:rPr>
+              <w:t>actor</w:t>
+            </w:r>
+            <w:r>
+              <w:rPr>
+                <w:rFonts w:ascii="Calibri" w:eastAsia="Times New Roman" w:hAnsi="Calibri" w:cs="Calibri"/>
+                <w:color w:val="0070C0"/>
+                <w:lang w:val="es-AR" w:eastAsia="es-AR"/>
+              </w:rPr>
+              <w:t xml:space="preserve"> a la página de inicio del sistema.</w:t>
             </w:r>
           </w:p>
         </w:tc>
@@ -6214,7 +6266,15 @@
                 <w:color w:val="000000"/>
                 <w:lang w:val="es-AR" w:eastAsia="es-AR"/>
               </w:rPr>
-              <w:t>3a</w:t>
+              <w:t>3</w:t>
+            </w:r>
+            <w:r>
+              <w:rPr>
+                <w:rFonts w:ascii="Calibri" w:eastAsia="Times New Roman" w:hAnsi="Calibri" w:cs="Calibri"/>
+                <w:color w:val="000000"/>
+                <w:lang w:val="es-AR" w:eastAsia="es-AR"/>
+              </w:rPr>
+              <w:t>a</w:t>
             </w:r>
             <w:r>
               <w:rPr>
@@ -6263,9 +6323,24 @@
                 <w:color w:val="0070C0"/>
                 <w:lang w:val="es-AR" w:eastAsia="es-AR"/>
               </w:rPr>
-              <w:t xml:space="preserve">El usuario no se encuentra registrado en la base de datos. El </w:t>
-            </w:r>
-            <w:proofErr w:type="spellStart"/>
+              <w:t xml:space="preserve">El </w:t>
+            </w:r>
+            <w:r>
+              <w:rPr>
+                <w:rFonts w:ascii="Calibri" w:eastAsia="Times New Roman" w:hAnsi="Calibri" w:cs="Calibri"/>
+                <w:color w:val="0070C0"/>
+                <w:lang w:val="es-AR" w:eastAsia="es-AR"/>
+              </w:rPr>
+              <w:t>actor</w:t>
+            </w:r>
+            <w:r>
+              <w:rPr>
+                <w:rFonts w:ascii="Calibri" w:eastAsia="Times New Roman" w:hAnsi="Calibri" w:cs="Calibri"/>
+                <w:color w:val="0070C0"/>
+                <w:lang w:val="es-AR" w:eastAsia="es-AR"/>
+              </w:rPr>
+              <w:t xml:space="preserve"> no se encuentra registrado en la base de datos. El </w:t>
+            </w:r>
             <w:r>
               <w:rPr>
                 <w:rFonts w:ascii="Calibri" w:eastAsia="Times New Roman" w:hAnsi="Calibri" w:cs="Calibri"/>
@@ -6275,7 +6350,6 @@
               </w:rPr>
               <w:t>GestorUsuario</w:t>
             </w:r>
-            <w:proofErr w:type="spellEnd"/>
             <w:r>
               <w:rPr>
                 <w:rFonts w:ascii="Calibri" w:eastAsia="Times New Roman" w:hAnsi="Calibri" w:cs="Calibri"/>
@@ -6336,6 +6410,23 @@
               </w:rPr>
               <w:t xml:space="preserve"> a la </w:t>
             </w:r>
+            <w:r>
+              <w:rPr>
+                <w:rFonts w:ascii="Calibri" w:eastAsia="Times New Roman" w:hAnsi="Calibri" w:cs="Calibri"/>
+                <w:color w:val="0070C0"/>
+                <w:u w:val="single"/>
+                <w:lang w:val="es-AR" w:eastAsia="es-AR"/>
+              </w:rPr>
+              <w:t>InterfazUsuario</w:t>
+            </w:r>
+            <w:r>
+              <w:rPr>
+                <w:rFonts w:ascii="Calibri" w:eastAsia="Times New Roman" w:hAnsi="Calibri" w:cs="Calibri"/>
+                <w:color w:val="0070C0"/>
+                <w:lang w:val="es-AR" w:eastAsia="es-AR"/>
+              </w:rPr>
+              <w:t xml:space="preserve">. La </w:t>
+            </w:r>
             <w:proofErr w:type="spellStart"/>
             <w:r>
               <w:rPr>
@@ -6344,7 +6435,7 @@
                 <w:u w:val="single"/>
                 <w:lang w:val="es-AR" w:eastAsia="es-AR"/>
               </w:rPr>
-              <w:t>InterfazUsuario</w:t>
+              <w:t>interfazUsuario</w:t>
             </w:r>
             <w:proofErr w:type="spellEnd"/>
             <w:r>
@@ -6353,37 +6444,32 @@
                 <w:color w:val="0070C0"/>
                 <w:lang w:val="es-AR" w:eastAsia="es-AR"/>
               </w:rPr>
-              <w:t xml:space="preserve">. La </w:t>
-            </w:r>
-            <w:proofErr w:type="spellStart"/>
-            <w:r>
-              <w:rPr>
-                <w:rFonts w:ascii="Calibri" w:eastAsia="Times New Roman" w:hAnsi="Calibri" w:cs="Calibri"/>
-                <w:color w:val="0070C0"/>
-                <w:u w:val="single"/>
-                <w:lang w:val="es-AR" w:eastAsia="es-AR"/>
-              </w:rPr>
-              <w:t>interfazUsuario</w:t>
-            </w:r>
-            <w:proofErr w:type="spellEnd"/>
-            <w:r>
-              <w:rPr>
-                <w:rFonts w:ascii="Calibri" w:eastAsia="Times New Roman" w:hAnsi="Calibri" w:cs="Calibri"/>
-                <w:color w:val="0070C0"/>
-                <w:lang w:val="es-AR" w:eastAsia="es-AR"/>
-              </w:rPr>
-              <w:t xml:space="preserve"> redirige al usuario a la </w:t>
-            </w:r>
-            <w:proofErr w:type="spellStart"/>
-            <w:r>
-              <w:rPr>
-                <w:rFonts w:ascii="Calibri" w:eastAsia="Times New Roman" w:hAnsi="Calibri" w:cs="Calibri"/>
-                <w:color w:val="0070C0"/>
-                <w:lang w:val="es-AR" w:eastAsia="es-AR"/>
-              </w:rPr>
-              <w:t>pagina</w:t>
-            </w:r>
-            <w:proofErr w:type="spellEnd"/>
+              <w:t xml:space="preserve"> redirige al </w:t>
+            </w:r>
+            <w:r>
+              <w:rPr>
+                <w:rFonts w:ascii="Calibri" w:eastAsia="Times New Roman" w:hAnsi="Calibri" w:cs="Calibri"/>
+                <w:color w:val="0070C0"/>
+                <w:lang w:val="es-AR" w:eastAsia="es-AR"/>
+              </w:rPr>
+              <w:t>actor</w:t>
+            </w:r>
+            <w:r>
+              <w:rPr>
+                <w:rFonts w:ascii="Calibri" w:eastAsia="Times New Roman" w:hAnsi="Calibri" w:cs="Calibri"/>
+                <w:color w:val="0070C0"/>
+                <w:lang w:val="es-AR" w:eastAsia="es-AR"/>
+              </w:rPr>
+              <w:t xml:space="preserve"> a la </w:t>
+            </w:r>
+            <w:r>
+              <w:rPr>
+                <w:rFonts w:ascii="Calibri" w:eastAsia="Times New Roman" w:hAnsi="Calibri" w:cs="Calibri"/>
+                <w:color w:val="0070C0"/>
+                <w:lang w:val="es-AR" w:eastAsia="es-AR"/>
+              </w:rPr>
+              <w:t>página</w:t>
+            </w:r>
             <w:r>
               <w:rPr>
                 <w:rFonts w:ascii="Calibri" w:eastAsia="Times New Roman" w:hAnsi="Calibri" w:cs="Calibri"/>
@@ -6441,11 +6527,9 @@
           <w:numId w:val="17"/>
         </w:numPr>
       </w:pPr>
-      <w:proofErr w:type="spellStart"/>
       <w:r>
         <w:t>GestorUsuario</w:t>
       </w:r>
-      <w:proofErr w:type="spellEnd"/>
       <w:r>
         <w:t xml:space="preserve">. </w:t>
       </w:r>
@@ -7238,6 +7322,14 @@
                 <w:color w:val="000000"/>
                 <w:lang w:val="es-AR" w:eastAsia="es-AR"/>
               </w:rPr>
+              <w:t>1</w:t>
+            </w:r>
+            <w:r>
+              <w:rPr>
+                <w:rFonts w:ascii="Calibri" w:eastAsia="Times New Roman" w:hAnsi="Calibri" w:cs="Calibri"/>
+                <w:color w:val="000000"/>
+                <w:lang w:val="es-AR" w:eastAsia="es-AR"/>
+              </w:rPr>
               <w:t> </w:t>
             </w:r>
           </w:p>
@@ -7272,6 +7364,30 @@
                 <w:lang w:val="es-AR" w:eastAsia="es-AR"/>
               </w:rPr>
               <w:t> </w:t>
+            </w:r>
+            <w:r>
+              <w:rPr>
+                <w:rFonts w:ascii="Calibri" w:eastAsia="Times New Roman" w:hAnsi="Calibri" w:cs="Calibri"/>
+                <w:color w:val="0070C0"/>
+                <w:lang w:val="es-AR" w:eastAsia="es-AR"/>
+              </w:rPr>
+              <w:t xml:space="preserve">El </w:t>
+            </w:r>
+            <w:r>
+              <w:rPr>
+                <w:rFonts w:ascii="Calibri" w:eastAsia="Times New Roman" w:hAnsi="Calibri" w:cs="Calibri"/>
+                <w:color w:val="0070C0"/>
+                <w:lang w:val="es-AR" w:eastAsia="es-AR"/>
+              </w:rPr>
+              <w:t>actor</w:t>
+            </w:r>
+            <w:r>
+              <w:rPr>
+                <w:rFonts w:ascii="Calibri" w:eastAsia="Times New Roman" w:hAnsi="Calibri" w:cs="Calibri"/>
+                <w:color w:val="0070C0"/>
+                <w:lang w:val="es-AR" w:eastAsia="es-AR"/>
+              </w:rPr>
+              <w:t xml:space="preserve"> ingresa a la lista de usuarios.</w:t>
             </w:r>
           </w:p>
         </w:tc>
@@ -7343,6 +7459,14 @@
                 <w:color w:val="000000"/>
                 <w:lang w:val="es-AR" w:eastAsia="es-AR"/>
               </w:rPr>
+              <w:t>2</w:t>
+            </w:r>
+            <w:r>
+              <w:rPr>
+                <w:rFonts w:ascii="Calibri" w:eastAsia="Times New Roman" w:hAnsi="Calibri" w:cs="Calibri"/>
+                <w:color w:val="000000"/>
+                <w:lang w:val="es-AR" w:eastAsia="es-AR"/>
+              </w:rPr>
               <w:t> </w:t>
             </w:r>
           </w:p>
@@ -7377,6 +7501,135 @@
                 <w:lang w:val="es-AR" w:eastAsia="es-AR"/>
               </w:rPr>
               <w:t> </w:t>
+            </w:r>
+            <w:r>
+              <w:rPr>
+                <w:rFonts w:ascii="Calibri" w:eastAsia="Times New Roman" w:hAnsi="Calibri" w:cs="Calibri"/>
+                <w:color w:val="0070C0"/>
+                <w:lang w:val="es-AR" w:eastAsia="es-AR"/>
+              </w:rPr>
+              <w:t xml:space="preserve">La </w:t>
+            </w:r>
+            <w:r>
+              <w:rPr>
+                <w:rFonts w:ascii="Calibri" w:eastAsia="Times New Roman" w:hAnsi="Calibri" w:cs="Calibri"/>
+                <w:color w:val="0070C0"/>
+                <w:u w:val="single"/>
+                <w:lang w:val="es-AR" w:eastAsia="es-AR"/>
+              </w:rPr>
+              <w:t>InterfazUsuario</w:t>
+            </w:r>
+            <w:r>
+              <w:rPr>
+                <w:rFonts w:ascii="Calibri" w:eastAsia="Times New Roman" w:hAnsi="Calibri" w:cs="Calibri"/>
+                <w:color w:val="0070C0"/>
+                <w:lang w:val="es-AR" w:eastAsia="es-AR"/>
+              </w:rPr>
+              <w:t xml:space="preserve"> solicita </w:t>
+            </w:r>
+            <w:r>
+              <w:rPr>
+                <w:rFonts w:ascii="Calibri" w:eastAsia="Times New Roman" w:hAnsi="Calibri" w:cs="Calibri"/>
+                <w:i/>
+                <w:iCs/>
+                <w:color w:val="0070C0"/>
+                <w:lang w:val="es-AR" w:eastAsia="es-AR"/>
+              </w:rPr>
+              <w:t>listarUsuarios</w:t>
+            </w:r>
+            <w:r>
+              <w:rPr>
+                <w:rFonts w:ascii="Calibri" w:eastAsia="Times New Roman" w:hAnsi="Calibri" w:cs="Calibri"/>
+                <w:color w:val="0070C0"/>
+                <w:lang w:val="es-AR" w:eastAsia="es-AR"/>
+              </w:rPr>
+              <w:t xml:space="preserve"> al </w:t>
+            </w:r>
+            <w:r>
+              <w:rPr>
+                <w:rFonts w:ascii="Calibri" w:eastAsia="Times New Roman" w:hAnsi="Calibri" w:cs="Calibri"/>
+                <w:color w:val="0070C0"/>
+                <w:u w:val="single"/>
+                <w:lang w:val="es-AR" w:eastAsia="es-AR"/>
+              </w:rPr>
+              <w:t>GestorUsuario</w:t>
+            </w:r>
+            <w:r>
+              <w:rPr>
+                <w:rFonts w:ascii="Calibri" w:eastAsia="Times New Roman" w:hAnsi="Calibri" w:cs="Calibri"/>
+                <w:color w:val="0070C0"/>
+                <w:lang w:val="es-AR" w:eastAsia="es-AR"/>
+              </w:rPr>
+              <w:t xml:space="preserve">. El </w:t>
+            </w:r>
+            <w:r>
+              <w:rPr>
+                <w:rFonts w:ascii="Calibri" w:eastAsia="Times New Roman" w:hAnsi="Calibri" w:cs="Calibri"/>
+                <w:color w:val="0070C0"/>
+                <w:u w:val="single"/>
+                <w:lang w:val="es-AR" w:eastAsia="es-AR"/>
+              </w:rPr>
+              <w:t>GestorUsuario</w:t>
+            </w:r>
+            <w:r>
+              <w:rPr>
+                <w:rFonts w:ascii="Calibri" w:eastAsia="Times New Roman" w:hAnsi="Calibri" w:cs="Calibri"/>
+                <w:color w:val="0070C0"/>
+                <w:lang w:val="es-AR" w:eastAsia="es-AR"/>
+              </w:rPr>
+              <w:t xml:space="preserve"> </w:t>
+            </w:r>
+            <w:r>
+              <w:rPr>
+                <w:rFonts w:ascii="Calibri" w:eastAsia="Times New Roman" w:hAnsi="Calibri" w:cs="Calibri"/>
+                <w:color w:val="0070C0"/>
+                <w:lang w:val="es-AR" w:eastAsia="es-AR"/>
+              </w:rPr>
+              <w:t>envía</w:t>
+            </w:r>
+            <w:r>
+              <w:rPr>
+                <w:rFonts w:ascii="Calibri" w:eastAsia="Times New Roman" w:hAnsi="Calibri" w:cs="Calibri"/>
+                <w:color w:val="0070C0"/>
+                <w:lang w:val="es-AR" w:eastAsia="es-AR"/>
+              </w:rPr>
+              <w:t xml:space="preserve"> el evento </w:t>
+            </w:r>
+            <w:r>
+              <w:rPr>
+                <w:rFonts w:ascii="Calibri" w:eastAsia="Times New Roman" w:hAnsi="Calibri" w:cs="Calibri"/>
+                <w:i/>
+                <w:iCs/>
+                <w:color w:val="0070C0"/>
+                <w:lang w:val="es-AR" w:eastAsia="es-AR"/>
+              </w:rPr>
+              <w:t>listarUsuarios</w:t>
+            </w:r>
+            <w:r>
+              <w:rPr>
+                <w:rFonts w:ascii="Calibri" w:eastAsia="Times New Roman" w:hAnsi="Calibri" w:cs="Calibri"/>
+                <w:color w:val="0070C0"/>
+                <w:lang w:val="es-AR" w:eastAsia="es-AR"/>
+              </w:rPr>
+              <w:t xml:space="preserve"> a Usuario. Usuario solicita </w:t>
+            </w:r>
+            <w:r>
+              <w:rPr>
+                <w:rFonts w:ascii="Calibri" w:eastAsia="Times New Roman" w:hAnsi="Calibri" w:cs="Calibri"/>
+                <w:i/>
+                <w:iCs/>
+                <w:color w:val="0070C0"/>
+                <w:lang w:val="es-AR" w:eastAsia="es-AR"/>
+              </w:rPr>
+              <w:t>listarUsuarios</w:t>
+            </w:r>
+            <w:r>
+              <w:rPr>
+                <w:rFonts w:ascii="Calibri" w:eastAsia="Times New Roman" w:hAnsi="Calibri" w:cs="Calibri"/>
+                <w:color w:val="0070C0"/>
+                <w:lang w:val="es-AR" w:eastAsia="es-AR"/>
+              </w:rPr>
+              <w:t xml:space="preserve"> a la BDD. </w:t>
             </w:r>
           </w:p>
         </w:tc>
@@ -7448,6 +7701,14 @@
                 <w:color w:val="000000"/>
                 <w:lang w:val="es-AR" w:eastAsia="es-AR"/>
               </w:rPr>
+              <w:t>3</w:t>
+            </w:r>
+            <w:r>
+              <w:rPr>
+                <w:rFonts w:ascii="Calibri" w:eastAsia="Times New Roman" w:hAnsi="Calibri" w:cs="Calibri"/>
+                <w:color w:val="000000"/>
+                <w:lang w:val="es-AR" w:eastAsia="es-AR"/>
+              </w:rPr>
               <w:t> </w:t>
             </w:r>
           </w:p>
@@ -7482,6 +7743,132 @@
                 <w:lang w:val="es-AR" w:eastAsia="es-AR"/>
               </w:rPr>
               <w:t> </w:t>
+            </w:r>
+            <w:r>
+              <w:rPr>
+                <w:rFonts w:ascii="Calibri" w:eastAsia="Times New Roman" w:hAnsi="Calibri" w:cs="Calibri"/>
+                <w:color w:val="0070C0"/>
+                <w:lang w:val="es-AR" w:eastAsia="es-AR"/>
+              </w:rPr>
+              <w:t xml:space="preserve">El </w:t>
+            </w:r>
+            <w:r>
+              <w:rPr>
+                <w:rFonts w:ascii="Calibri" w:eastAsia="Times New Roman" w:hAnsi="Calibri" w:cs="Calibri"/>
+                <w:color w:val="0070C0"/>
+                <w:u w:val="single"/>
+                <w:lang w:val="es-AR" w:eastAsia="es-AR"/>
+              </w:rPr>
+              <w:t>GestorUsuario</w:t>
+            </w:r>
+            <w:r>
+              <w:rPr>
+                <w:rFonts w:ascii="Calibri" w:eastAsia="Times New Roman" w:hAnsi="Calibri" w:cs="Calibri"/>
+                <w:color w:val="0070C0"/>
+                <w:lang w:val="es-AR" w:eastAsia="es-AR"/>
+              </w:rPr>
+              <w:t xml:space="preserve"> </w:t>
+            </w:r>
+            <w:r>
+              <w:rPr>
+                <w:rFonts w:ascii="Calibri" w:eastAsia="Times New Roman" w:hAnsi="Calibri" w:cs="Calibri"/>
+                <w:color w:val="0070C0"/>
+                <w:lang w:val="es-AR" w:eastAsia="es-AR"/>
+              </w:rPr>
+              <w:t>envía</w:t>
+            </w:r>
+            <w:r>
+              <w:rPr>
+                <w:rFonts w:ascii="Calibri" w:eastAsia="Times New Roman" w:hAnsi="Calibri" w:cs="Calibri"/>
+                <w:color w:val="0070C0"/>
+                <w:lang w:val="es-AR" w:eastAsia="es-AR"/>
+              </w:rPr>
+              <w:t xml:space="preserve"> el evento </w:t>
+            </w:r>
+            <w:r>
+              <w:rPr>
+                <w:rFonts w:ascii="Calibri" w:eastAsia="Times New Roman" w:hAnsi="Calibri" w:cs="Calibri"/>
+                <w:i/>
+                <w:iCs/>
+                <w:color w:val="0070C0"/>
+                <w:lang w:val="es-AR" w:eastAsia="es-AR"/>
+              </w:rPr>
+              <w:t>redirigir(“/usuarios”)</w:t>
+            </w:r>
+            <w:r>
+              <w:rPr>
+                <w:rFonts w:ascii="Calibri" w:eastAsia="Times New Roman" w:hAnsi="Calibri" w:cs="Calibri"/>
+                <w:color w:val="0070C0"/>
+                <w:lang w:val="es-AR" w:eastAsia="es-AR"/>
+              </w:rPr>
+              <w:t xml:space="preserve"> a la </w:t>
+            </w:r>
+            <w:r>
+              <w:rPr>
+                <w:rFonts w:ascii="Calibri" w:eastAsia="Times New Roman" w:hAnsi="Calibri" w:cs="Calibri"/>
+                <w:color w:val="0070C0"/>
+                <w:u w:val="single"/>
+                <w:lang w:val="es-AR" w:eastAsia="es-AR"/>
+              </w:rPr>
+              <w:t>InterfazUsuario</w:t>
+            </w:r>
+            <w:r>
+              <w:rPr>
+                <w:rFonts w:ascii="Calibri" w:eastAsia="Times New Roman" w:hAnsi="Calibri" w:cs="Calibri"/>
+                <w:color w:val="0070C0"/>
+                <w:lang w:val="es-AR" w:eastAsia="es-AR"/>
+              </w:rPr>
+              <w:t xml:space="preserve">. La </w:t>
+            </w:r>
+            <w:r>
+              <w:rPr>
+                <w:rFonts w:ascii="Calibri" w:eastAsia="Times New Roman" w:hAnsi="Calibri" w:cs="Calibri"/>
+                <w:color w:val="0070C0"/>
+                <w:lang w:val="es-AR" w:eastAsia="es-AR"/>
+              </w:rPr>
+              <w:t>I</w:t>
+            </w:r>
+            <w:r>
+              <w:rPr>
+                <w:rFonts w:ascii="Calibri" w:eastAsia="Times New Roman" w:hAnsi="Calibri" w:cs="Calibri"/>
+                <w:color w:val="0070C0"/>
+                <w:u w:val="single"/>
+                <w:lang w:val="es-AR" w:eastAsia="es-AR"/>
+              </w:rPr>
+              <w:t>nterfazUsuario</w:t>
+            </w:r>
+            <w:r>
+              <w:rPr>
+                <w:rFonts w:ascii="Calibri" w:eastAsia="Times New Roman" w:hAnsi="Calibri" w:cs="Calibri"/>
+                <w:color w:val="0070C0"/>
+                <w:lang w:val="es-AR" w:eastAsia="es-AR"/>
+              </w:rPr>
+              <w:t xml:space="preserve"> redirige al</w:t>
+            </w:r>
+            <w:r>
+              <w:rPr>
+                <w:rFonts w:ascii="Calibri" w:eastAsia="Times New Roman" w:hAnsi="Calibri" w:cs="Calibri"/>
+                <w:color w:val="0070C0"/>
+                <w:lang w:val="es-AR" w:eastAsia="es-AR"/>
+              </w:rPr>
+              <w:t xml:space="preserve"> actor</w:t>
+            </w:r>
+            <w:r>
+              <w:rPr>
+                <w:rFonts w:ascii="Calibri" w:eastAsia="Times New Roman" w:hAnsi="Calibri" w:cs="Calibri"/>
+                <w:color w:val="0070C0"/>
+                <w:lang w:val="es-AR" w:eastAsia="es-AR"/>
+              </w:rPr>
+              <w:t xml:space="preserve"> a la página /usuarios</w:t>
+            </w:r>
+            <w:r>
+              <w:rPr>
+                <w:rFonts w:ascii="Calibri" w:eastAsia="Times New Roman" w:hAnsi="Calibri" w:cs="Calibri"/>
+                <w:color w:val="0070C0"/>
+                <w:u w:val="single"/>
+                <w:lang w:val="es-AR" w:eastAsia="es-AR"/>
+              </w:rPr>
+              <w:t>.</w:t>
             </w:r>
           </w:p>
         </w:tc>
@@ -7519,6 +7906,7 @@
                 <w:color w:val="000000"/>
                 <w:lang w:val="es-AR" w:eastAsia="es-AR"/>
               </w:rPr>
+              <w:lastRenderedPageBreak/>
               <w:t> </w:t>
             </w:r>
           </w:p>
@@ -7555,6 +7943,14 @@
               </w:rPr>
               <w:t> </w:t>
             </w:r>
+            <w:r>
+              <w:rPr>
+                <w:rFonts w:ascii="Calibri" w:eastAsia="Times New Roman" w:hAnsi="Calibri" w:cs="Calibri"/>
+                <w:color w:val="000000"/>
+                <w:lang w:val="es-AR" w:eastAsia="es-AR"/>
+              </w:rPr>
+              <w:t>4</w:t>
+            </w:r>
           </w:p>
         </w:tc>
         <w:tc>
@@ -7587,6 +7983,62 @@
                 <w:lang w:val="es-AR" w:eastAsia="es-AR"/>
               </w:rPr>
               <w:t> </w:t>
+            </w:r>
+            <w:r>
+              <w:rPr>
+                <w:rFonts w:ascii="Calibri" w:eastAsia="Times New Roman" w:hAnsi="Calibri" w:cs="Calibri"/>
+                <w:color w:val="0070C0"/>
+                <w:lang w:val="es-AR" w:eastAsia="es-AR"/>
+              </w:rPr>
+              <w:t xml:space="preserve">El </w:t>
+            </w:r>
+            <w:r>
+              <w:rPr>
+                <w:rFonts w:ascii="Calibri" w:eastAsia="Times New Roman" w:hAnsi="Calibri" w:cs="Calibri"/>
+                <w:color w:val="0070C0"/>
+                <w:lang w:val="es-AR" w:eastAsia="es-AR"/>
+              </w:rPr>
+              <w:t>actor</w:t>
+            </w:r>
+            <w:r>
+              <w:rPr>
+                <w:rFonts w:ascii="Calibri" w:eastAsia="Times New Roman" w:hAnsi="Calibri" w:cs="Calibri"/>
+                <w:color w:val="0070C0"/>
+                <w:lang w:val="es-AR" w:eastAsia="es-AR"/>
+              </w:rPr>
+              <w:t xml:space="preserve"> selecciona “Registrar usuario” (4a). El </w:t>
+            </w:r>
+            <w:r>
+              <w:rPr>
+                <w:rFonts w:ascii="Calibri" w:eastAsia="Times New Roman" w:hAnsi="Calibri" w:cs="Calibri"/>
+                <w:color w:val="0070C0"/>
+                <w:lang w:val="es-AR" w:eastAsia="es-AR"/>
+              </w:rPr>
+              <w:t>actor</w:t>
+            </w:r>
+            <w:r>
+              <w:rPr>
+                <w:rFonts w:ascii="Calibri" w:eastAsia="Times New Roman" w:hAnsi="Calibri" w:cs="Calibri"/>
+                <w:color w:val="0070C0"/>
+                <w:lang w:val="es-AR" w:eastAsia="es-AR"/>
+              </w:rPr>
+              <w:t xml:space="preserve"> selecciona “Eliminar usuario” (4b). El </w:t>
+            </w:r>
+            <w:r>
+              <w:rPr>
+                <w:rFonts w:ascii="Calibri" w:eastAsia="Times New Roman" w:hAnsi="Calibri" w:cs="Calibri"/>
+                <w:color w:val="0070C0"/>
+                <w:lang w:val="es-AR" w:eastAsia="es-AR"/>
+              </w:rPr>
+              <w:t>actor</w:t>
+            </w:r>
+            <w:r>
+              <w:rPr>
+                <w:rFonts w:ascii="Calibri" w:eastAsia="Times New Roman" w:hAnsi="Calibri" w:cs="Calibri"/>
+                <w:color w:val="0070C0"/>
+                <w:lang w:val="es-AR" w:eastAsia="es-AR"/>
+              </w:rPr>
+              <w:t xml:space="preserve"> selecciona “Editar Usuario” (4c). </w:t>
             </w:r>
           </w:p>
         </w:tc>
@@ -7705,7 +8157,7 @@
           <w:tcPr>
             <w:tcW w:w="987" w:type="pct"/>
             <w:tcBorders>
-              <w:top w:val="nil"/>
+              <w:top w:val="single" w:sz="4" w:space="0" w:color="auto"/>
               <w:left w:val="single" w:sz="4" w:space="0" w:color="auto"/>
               <w:bottom w:val="single" w:sz="4" w:space="0" w:color="auto"/>
               <w:right w:val="single" w:sz="4" w:space="0" w:color="auto"/>
@@ -7738,7 +8190,7 @@
           <w:tcPr>
             <w:tcW w:w="427" w:type="pct"/>
             <w:tcBorders>
-              <w:top w:val="nil"/>
+              <w:top w:val="single" w:sz="4" w:space="0" w:color="auto"/>
               <w:left w:val="nil"/>
               <w:bottom w:val="single" w:sz="4" w:space="0" w:color="auto"/>
               <w:right w:val="single" w:sz="4" w:space="0" w:color="auto"/>
@@ -7764,6 +8216,14 @@
                 <w:color w:val="000000"/>
                 <w:lang w:val="es-AR" w:eastAsia="es-AR"/>
               </w:rPr>
+              <w:t>4a</w:t>
+            </w:r>
+            <w:r>
+              <w:rPr>
+                <w:rFonts w:ascii="Calibri" w:eastAsia="Times New Roman" w:hAnsi="Calibri" w:cs="Calibri"/>
+                <w:color w:val="000000"/>
+                <w:lang w:val="es-AR" w:eastAsia="es-AR"/>
+              </w:rPr>
               <w:t> </w:t>
             </w:r>
           </w:p>
@@ -7772,7 +8232,7 @@
           <w:tcPr>
             <w:tcW w:w="3585" w:type="pct"/>
             <w:tcBorders>
-              <w:top w:val="nil"/>
+              <w:top w:val="single" w:sz="4" w:space="0" w:color="auto"/>
               <w:left w:val="nil"/>
               <w:bottom w:val="single" w:sz="4" w:space="0" w:color="auto"/>
               <w:right w:val="single" w:sz="4" w:space="0" w:color="auto"/>
@@ -7783,21 +8243,1396 @@
           </w:tcPr>
           <w:p>
             <w:pPr>
+              <w:pStyle w:val="Prrafodelista"/>
+              <w:numPr>
+                <w:ilvl w:val="0"/>
+                <w:numId w:val="19"/>
+              </w:numPr>
+              <w:spacing w:before="0" w:line="240" w:lineRule="auto"/>
+              <w:rPr>
+                <w:rFonts w:ascii="Calibri" w:eastAsia="Times New Roman" w:hAnsi="Calibri" w:cs="Calibri"/>
+                <w:color w:val="0070C0"/>
+                <w:lang w:val="es-AR" w:eastAsia="es-AR"/>
+              </w:rPr>
+            </w:pPr>
+            <w:r>
+              <w:rPr>
+                <w:rFonts w:ascii="Calibri" w:eastAsia="Times New Roman" w:hAnsi="Calibri" w:cs="Calibri"/>
+                <w:color w:val="0070C0"/>
+                <w:lang w:val="es-AR" w:eastAsia="es-AR"/>
+              </w:rPr>
+              <w:t xml:space="preserve">La </w:t>
+            </w:r>
+            <w:r>
+              <w:rPr>
+                <w:rFonts w:ascii="Calibri" w:eastAsia="Times New Roman" w:hAnsi="Calibri" w:cs="Calibri"/>
+                <w:color w:val="0070C0"/>
+                <w:u w:val="single"/>
+                <w:lang w:val="es-AR" w:eastAsia="es-AR"/>
+              </w:rPr>
+              <w:t>InterfazUsuario</w:t>
+            </w:r>
+            <w:r>
+              <w:rPr>
+                <w:rFonts w:ascii="Calibri" w:eastAsia="Times New Roman" w:hAnsi="Calibri" w:cs="Calibri"/>
+                <w:color w:val="0070C0"/>
+                <w:lang w:val="es-AR" w:eastAsia="es-AR"/>
+              </w:rPr>
+              <w:t xml:space="preserve"> </w:t>
+            </w:r>
+            <w:r>
+              <w:rPr>
+                <w:rFonts w:ascii="Calibri" w:eastAsia="Times New Roman" w:hAnsi="Calibri" w:cs="Calibri"/>
+                <w:color w:val="0070C0"/>
+                <w:lang w:val="es-AR" w:eastAsia="es-AR"/>
+              </w:rPr>
+              <w:t>redirige</w:t>
+            </w:r>
+            <w:r>
+              <w:rPr>
+                <w:rFonts w:ascii="Calibri" w:eastAsia="Times New Roman" w:hAnsi="Calibri" w:cs="Calibri"/>
+                <w:color w:val="0070C0"/>
+                <w:lang w:val="es-AR" w:eastAsia="es-AR"/>
+              </w:rPr>
+              <w:t xml:space="preserve"> al </w:t>
+            </w:r>
+            <w:r>
+              <w:rPr>
+                <w:rFonts w:ascii="Calibri" w:eastAsia="Times New Roman" w:hAnsi="Calibri" w:cs="Calibri"/>
+                <w:color w:val="0070C0"/>
+                <w:lang w:val="es-AR" w:eastAsia="es-AR"/>
+              </w:rPr>
+              <w:t>actor</w:t>
+            </w:r>
+            <w:r>
+              <w:rPr>
+                <w:rFonts w:ascii="Calibri" w:eastAsia="Times New Roman" w:hAnsi="Calibri" w:cs="Calibri"/>
+                <w:color w:val="0070C0"/>
+                <w:lang w:val="es-AR" w:eastAsia="es-AR"/>
+              </w:rPr>
+              <w:t xml:space="preserve"> a la </w:t>
+            </w:r>
+            <w:r>
+              <w:rPr>
+                <w:rFonts w:ascii="Calibri" w:eastAsia="Times New Roman" w:hAnsi="Calibri" w:cs="Calibri"/>
+                <w:color w:val="0070C0"/>
+                <w:lang w:val="es-AR" w:eastAsia="es-AR"/>
+              </w:rPr>
+              <w:t>página</w:t>
+            </w:r>
+            <w:r>
+              <w:rPr>
+                <w:rFonts w:ascii="Calibri" w:eastAsia="Times New Roman" w:hAnsi="Calibri" w:cs="Calibri"/>
+                <w:color w:val="0070C0"/>
+                <w:lang w:val="es-AR" w:eastAsia="es-AR"/>
+              </w:rPr>
+              <w:t xml:space="preserve"> /usuarios/crear. </w:t>
+            </w:r>
+          </w:p>
+          <w:p>
+            <w:pPr>
+              <w:pStyle w:val="Prrafodelista"/>
+              <w:numPr>
+                <w:ilvl w:val="0"/>
+                <w:numId w:val="19"/>
+              </w:numPr>
+              <w:spacing w:before="0" w:line="240" w:lineRule="auto"/>
+              <w:rPr>
+                <w:rFonts w:ascii="Calibri" w:eastAsia="Times New Roman" w:hAnsi="Calibri" w:cs="Calibri"/>
+                <w:color w:val="0070C0"/>
+                <w:lang w:val="es-AR" w:eastAsia="es-AR"/>
+              </w:rPr>
+            </w:pPr>
+            <w:r>
+              <w:rPr>
+                <w:rFonts w:ascii="Calibri" w:eastAsia="Times New Roman" w:hAnsi="Calibri" w:cs="Calibri"/>
+                <w:color w:val="0070C0"/>
+                <w:lang w:val="es-AR" w:eastAsia="es-AR"/>
+              </w:rPr>
+              <w:t xml:space="preserve">El </w:t>
+            </w:r>
+            <w:r>
+              <w:rPr>
+                <w:rFonts w:ascii="Calibri" w:eastAsia="Times New Roman" w:hAnsi="Calibri" w:cs="Calibri"/>
+                <w:color w:val="0070C0"/>
+                <w:lang w:val="es-AR" w:eastAsia="es-AR"/>
+              </w:rPr>
+              <w:t>actor</w:t>
+            </w:r>
+            <w:r>
+              <w:rPr>
+                <w:rFonts w:ascii="Calibri" w:eastAsia="Times New Roman" w:hAnsi="Calibri" w:cs="Calibri"/>
+                <w:color w:val="0070C0"/>
+                <w:lang w:val="es-AR" w:eastAsia="es-AR"/>
+              </w:rPr>
+              <w:t xml:space="preserve"> ingresa los datos del usuario a </w:t>
+            </w:r>
+            <w:r>
+              <w:rPr>
+                <w:rFonts w:ascii="Calibri" w:eastAsia="Times New Roman" w:hAnsi="Calibri" w:cs="Calibri"/>
+                <w:i/>
+                <w:iCs/>
+                <w:color w:val="0070C0"/>
+                <w:lang w:val="es-AR" w:eastAsia="es-AR"/>
+              </w:rPr>
+              <w:t>registrar (nombre, email, roles)</w:t>
+            </w:r>
+            <w:r>
+              <w:rPr>
+                <w:rFonts w:ascii="Calibri" w:eastAsia="Times New Roman" w:hAnsi="Calibri" w:cs="Calibri"/>
+                <w:color w:val="0070C0"/>
+                <w:lang w:val="es-AR" w:eastAsia="es-AR"/>
+              </w:rPr>
+              <w:t xml:space="preserve"> en el formulario de la </w:t>
+            </w:r>
+            <w:r>
+              <w:rPr>
+                <w:rFonts w:ascii="Calibri" w:eastAsia="Times New Roman" w:hAnsi="Calibri" w:cs="Calibri"/>
+                <w:color w:val="0070C0"/>
+                <w:lang w:val="es-AR" w:eastAsia="es-AR"/>
+              </w:rPr>
+              <w:t>página</w:t>
+            </w:r>
+            <w:r>
+              <w:rPr>
+                <w:rFonts w:ascii="Calibri" w:eastAsia="Times New Roman" w:hAnsi="Calibri" w:cs="Calibri"/>
+                <w:color w:val="0070C0"/>
+                <w:lang w:val="es-AR" w:eastAsia="es-AR"/>
+              </w:rPr>
+              <w:t xml:space="preserve"> y selecciona confirmar</w:t>
+            </w:r>
+            <w:r>
+              <w:rPr>
+                <w:rFonts w:ascii="Calibri" w:eastAsia="Times New Roman" w:hAnsi="Calibri" w:cs="Calibri"/>
+                <w:color w:val="0070C0"/>
+                <w:lang w:val="es-AR" w:eastAsia="es-AR"/>
+              </w:rPr>
+              <w:t>.</w:t>
+            </w:r>
+            <w:r>
+              <w:rPr>
+                <w:rFonts w:ascii="Calibri" w:eastAsia="Times New Roman" w:hAnsi="Calibri" w:cs="Calibri"/>
+                <w:color w:val="0070C0"/>
+                <w:lang w:val="es-AR" w:eastAsia="es-AR"/>
+              </w:rPr>
+              <w:t xml:space="preserve"> Si selecciona cancelar, la </w:t>
+            </w:r>
+            <w:r>
+              <w:rPr>
+                <w:rFonts w:ascii="Calibri" w:eastAsia="Times New Roman" w:hAnsi="Calibri" w:cs="Calibri"/>
+                <w:color w:val="0070C0"/>
+                <w:u w:val="single"/>
+                <w:lang w:val="es-AR" w:eastAsia="es-AR"/>
+              </w:rPr>
+              <w:t>InterfazUsuario</w:t>
+            </w:r>
+            <w:r>
+              <w:rPr>
+                <w:rFonts w:ascii="Calibri" w:eastAsia="Times New Roman" w:hAnsi="Calibri" w:cs="Calibri"/>
+                <w:color w:val="0070C0"/>
+                <w:lang w:val="es-AR" w:eastAsia="es-AR"/>
+              </w:rPr>
+              <w:t xml:space="preserve"> redirige al actor a /usuarios.</w:t>
+            </w:r>
+          </w:p>
+          <w:p>
+            <w:pPr>
+              <w:pStyle w:val="Prrafodelista"/>
+              <w:numPr>
+                <w:ilvl w:val="0"/>
+                <w:numId w:val="19"/>
+              </w:numPr>
+              <w:spacing w:before="0" w:line="240" w:lineRule="auto"/>
+              <w:rPr>
+                <w:rFonts w:ascii="Calibri" w:eastAsia="Times New Roman" w:hAnsi="Calibri" w:cs="Calibri"/>
+                <w:color w:val="0070C0"/>
+                <w:lang w:val="es-AR" w:eastAsia="es-AR"/>
+              </w:rPr>
+            </w:pPr>
+            <w:r>
+              <w:rPr>
+                <w:rFonts w:ascii="Calibri" w:eastAsia="Times New Roman" w:hAnsi="Calibri" w:cs="Calibri"/>
+                <w:color w:val="0070C0"/>
+                <w:lang w:val="es-AR" w:eastAsia="es-AR"/>
+              </w:rPr>
+              <w:t xml:space="preserve">La </w:t>
+            </w:r>
+            <w:r>
+              <w:rPr>
+                <w:rFonts w:ascii="Calibri" w:eastAsia="Times New Roman" w:hAnsi="Calibri" w:cs="Calibri"/>
+                <w:color w:val="0070C0"/>
+                <w:u w:val="single"/>
+                <w:lang w:val="es-AR" w:eastAsia="es-AR"/>
+              </w:rPr>
+              <w:t>InterfazUsuario</w:t>
+            </w:r>
+            <w:r>
+              <w:rPr>
+                <w:rFonts w:ascii="Calibri" w:eastAsia="Times New Roman" w:hAnsi="Calibri" w:cs="Calibri"/>
+                <w:color w:val="0070C0"/>
+                <w:lang w:val="es-AR" w:eastAsia="es-AR"/>
+              </w:rPr>
+              <w:t xml:space="preserve"> solicita </w:t>
+            </w:r>
+            <w:r>
+              <w:rPr>
+                <w:rFonts w:ascii="Calibri" w:eastAsia="Times New Roman" w:hAnsi="Calibri" w:cs="Calibri"/>
+                <w:i/>
+                <w:iCs/>
+                <w:color w:val="0070C0"/>
+                <w:lang w:val="es-AR" w:eastAsia="es-AR"/>
+              </w:rPr>
+              <w:t>crearUsuario(datos)</w:t>
+            </w:r>
+            <w:r>
+              <w:rPr>
+                <w:rFonts w:ascii="Calibri" w:eastAsia="Times New Roman" w:hAnsi="Calibri" w:cs="Calibri"/>
+                <w:color w:val="0070C0"/>
+                <w:lang w:val="es-AR" w:eastAsia="es-AR"/>
+              </w:rPr>
+              <w:t xml:space="preserve"> a </w:t>
+            </w:r>
+            <w:r>
+              <w:rPr>
+                <w:rFonts w:ascii="Calibri" w:eastAsia="Times New Roman" w:hAnsi="Calibri" w:cs="Calibri"/>
+                <w:color w:val="0070C0"/>
+                <w:u w:val="single"/>
+                <w:lang w:val="es-AR" w:eastAsia="es-AR"/>
+              </w:rPr>
+              <w:t>GestorUsuario</w:t>
+            </w:r>
+            <w:r>
+              <w:rPr>
+                <w:rFonts w:ascii="Calibri" w:eastAsia="Times New Roman" w:hAnsi="Calibri" w:cs="Calibri"/>
+                <w:color w:val="0070C0"/>
+                <w:lang w:val="es-AR" w:eastAsia="es-AR"/>
+              </w:rPr>
+              <w:t xml:space="preserve">. </w:t>
+            </w:r>
+            <w:r>
+              <w:rPr>
+                <w:rFonts w:ascii="Calibri" w:eastAsia="Times New Roman" w:hAnsi="Calibri" w:cs="Calibri"/>
+                <w:color w:val="0070C0"/>
+                <w:lang w:val="es-AR" w:eastAsia="es-AR"/>
+              </w:rPr>
+              <w:t xml:space="preserve">El </w:t>
+            </w:r>
+            <w:r>
+              <w:rPr>
+                <w:rFonts w:ascii="Calibri" w:eastAsia="Times New Roman" w:hAnsi="Calibri" w:cs="Calibri"/>
+                <w:color w:val="0070C0"/>
+                <w:u w:val="single"/>
+                <w:lang w:val="es-AR" w:eastAsia="es-AR"/>
+              </w:rPr>
+              <w:t>GestorUsuario</w:t>
+            </w:r>
+            <w:r>
+              <w:rPr>
+                <w:rFonts w:ascii="Calibri" w:eastAsia="Times New Roman" w:hAnsi="Calibri" w:cs="Calibri"/>
+                <w:color w:val="0070C0"/>
+                <w:lang w:val="es-AR" w:eastAsia="es-AR"/>
+              </w:rPr>
+              <w:t xml:space="preserve"> </w:t>
+            </w:r>
+            <w:r>
+              <w:rPr>
+                <w:rFonts w:ascii="Calibri" w:eastAsia="Times New Roman" w:hAnsi="Calibri" w:cs="Calibri"/>
+                <w:color w:val="0070C0"/>
+                <w:lang w:val="es-AR" w:eastAsia="es-AR"/>
+              </w:rPr>
+              <w:t>envía</w:t>
+            </w:r>
+            <w:r>
+              <w:rPr>
+                <w:rFonts w:ascii="Calibri" w:eastAsia="Times New Roman" w:hAnsi="Calibri" w:cs="Calibri"/>
+                <w:color w:val="0070C0"/>
+                <w:lang w:val="es-AR" w:eastAsia="es-AR"/>
+              </w:rPr>
+              <w:t xml:space="preserve"> el evento </w:t>
+            </w:r>
+            <w:r>
+              <w:rPr>
+                <w:rFonts w:ascii="Calibri" w:eastAsia="Times New Roman" w:hAnsi="Calibri" w:cs="Calibri"/>
+                <w:i/>
+                <w:iCs/>
+                <w:color w:val="0070C0"/>
+                <w:lang w:val="es-AR" w:eastAsia="es-AR"/>
+              </w:rPr>
+              <w:t>crearUsuario(datos)</w:t>
+            </w:r>
+            <w:r>
+              <w:rPr>
+                <w:rFonts w:ascii="Calibri" w:eastAsia="Times New Roman" w:hAnsi="Calibri" w:cs="Calibri"/>
+                <w:color w:val="0070C0"/>
+                <w:lang w:val="es-AR" w:eastAsia="es-AR"/>
+              </w:rPr>
+              <w:t xml:space="preserve"> a </w:t>
+            </w:r>
+            <w:r>
+              <w:rPr>
+                <w:rFonts w:ascii="Calibri" w:eastAsia="Times New Roman" w:hAnsi="Calibri" w:cs="Calibri"/>
+                <w:color w:val="0070C0"/>
+                <w:u w:val="single"/>
+                <w:lang w:val="es-AR" w:eastAsia="es-AR"/>
+              </w:rPr>
+              <w:t>Usuario</w:t>
+            </w:r>
+            <w:r>
+              <w:rPr>
+                <w:rFonts w:ascii="Calibri" w:eastAsia="Times New Roman" w:hAnsi="Calibri" w:cs="Calibri"/>
+                <w:color w:val="0070C0"/>
+                <w:lang w:val="es-AR" w:eastAsia="es-AR"/>
+              </w:rPr>
+              <w:t xml:space="preserve">. </w:t>
+            </w:r>
+            <w:r>
+              <w:rPr>
+                <w:rFonts w:ascii="Calibri" w:eastAsia="Times New Roman" w:hAnsi="Calibri" w:cs="Calibri"/>
+                <w:color w:val="0070C0"/>
+                <w:u w:val="single"/>
+                <w:lang w:val="es-AR" w:eastAsia="es-AR"/>
+              </w:rPr>
+              <w:t>Usuario</w:t>
+            </w:r>
+            <w:r>
+              <w:rPr>
+                <w:rFonts w:ascii="Calibri" w:eastAsia="Times New Roman" w:hAnsi="Calibri" w:cs="Calibri"/>
+                <w:color w:val="0070C0"/>
+                <w:lang w:val="es-AR" w:eastAsia="es-AR"/>
+              </w:rPr>
+              <w:t xml:space="preserve"> solicita </w:t>
+            </w:r>
+            <w:r>
+              <w:rPr>
+                <w:rFonts w:ascii="Calibri" w:eastAsia="Times New Roman" w:hAnsi="Calibri" w:cs="Calibri"/>
+                <w:i/>
+                <w:iCs/>
+                <w:color w:val="0070C0"/>
+                <w:lang w:val="es-AR" w:eastAsia="es-AR"/>
+              </w:rPr>
+              <w:t>crearUsuario(datos)</w:t>
+            </w:r>
+            <w:r>
+              <w:rPr>
+                <w:rFonts w:ascii="Calibri" w:eastAsia="Times New Roman" w:hAnsi="Calibri" w:cs="Calibri"/>
+                <w:color w:val="0070C0"/>
+                <w:lang w:val="es-AR" w:eastAsia="es-AR"/>
+              </w:rPr>
+              <w:t xml:space="preserve"> a la </w:t>
+            </w:r>
+            <w:r>
+              <w:rPr>
+                <w:rFonts w:ascii="Calibri" w:eastAsia="Times New Roman" w:hAnsi="Calibri" w:cs="Calibri"/>
+                <w:color w:val="0070C0"/>
+                <w:u w:val="single"/>
+                <w:lang w:val="es-AR" w:eastAsia="es-AR"/>
+              </w:rPr>
+              <w:t>BDD</w:t>
+            </w:r>
+            <w:r>
+              <w:rPr>
+                <w:rFonts w:ascii="Calibri" w:eastAsia="Times New Roman" w:hAnsi="Calibri" w:cs="Calibri"/>
+                <w:color w:val="0070C0"/>
+                <w:lang w:val="es-AR" w:eastAsia="es-AR"/>
+              </w:rPr>
+              <w:t xml:space="preserve">. La </w:t>
+            </w:r>
+            <w:r>
+              <w:rPr>
+                <w:rFonts w:ascii="Calibri" w:eastAsia="Times New Roman" w:hAnsi="Calibri" w:cs="Calibri"/>
+                <w:color w:val="0070C0"/>
+                <w:u w:val="single"/>
+                <w:lang w:val="es-AR" w:eastAsia="es-AR"/>
+              </w:rPr>
+              <w:t>BDD</w:t>
+            </w:r>
+            <w:r>
+              <w:rPr>
+                <w:rFonts w:ascii="Calibri" w:eastAsia="Times New Roman" w:hAnsi="Calibri" w:cs="Calibri"/>
+                <w:color w:val="0070C0"/>
+                <w:lang w:val="es-AR" w:eastAsia="es-AR"/>
+              </w:rPr>
+              <w:t xml:space="preserve"> carga el usuario</w:t>
+            </w:r>
+            <w:r>
+              <w:rPr>
+                <w:rFonts w:ascii="Calibri" w:eastAsia="Times New Roman" w:hAnsi="Calibri" w:cs="Calibri"/>
+                <w:color w:val="0070C0"/>
+                <w:lang w:val="es-AR" w:eastAsia="es-AR"/>
+              </w:rPr>
+              <w:t xml:space="preserve">. La </w:t>
+            </w:r>
+            <w:r>
+              <w:rPr>
+                <w:rFonts w:ascii="Calibri" w:eastAsia="Times New Roman" w:hAnsi="Calibri" w:cs="Calibri"/>
+                <w:color w:val="0070C0"/>
+                <w:u w:val="single"/>
+                <w:lang w:val="es-AR" w:eastAsia="es-AR"/>
+              </w:rPr>
+              <w:t>I</w:t>
+            </w:r>
+            <w:r>
+              <w:rPr>
+                <w:rFonts w:ascii="Calibri" w:eastAsia="Times New Roman" w:hAnsi="Calibri" w:cs="Calibri"/>
+                <w:color w:val="0070C0"/>
+                <w:u w:val="single"/>
+                <w:lang w:val="es-AR" w:eastAsia="es-AR"/>
+              </w:rPr>
+              <w:t>nfertazUsuario</w:t>
+            </w:r>
+            <w:r>
+              <w:rPr>
+                <w:rFonts w:ascii="Calibri" w:eastAsia="Times New Roman" w:hAnsi="Calibri" w:cs="Calibri"/>
+                <w:color w:val="0070C0"/>
+                <w:lang w:val="es-AR" w:eastAsia="es-AR"/>
+              </w:rPr>
+              <w:t xml:space="preserve"> redirige al </w:t>
+            </w:r>
+            <w:r>
+              <w:rPr>
+                <w:rFonts w:ascii="Calibri" w:eastAsia="Times New Roman" w:hAnsi="Calibri" w:cs="Calibri"/>
+                <w:color w:val="0070C0"/>
+                <w:lang w:val="es-AR" w:eastAsia="es-AR"/>
+              </w:rPr>
+              <w:t>actor</w:t>
+            </w:r>
+            <w:r>
+              <w:rPr>
+                <w:rFonts w:ascii="Calibri" w:eastAsia="Times New Roman" w:hAnsi="Calibri" w:cs="Calibri"/>
+                <w:color w:val="0070C0"/>
+                <w:lang w:val="es-AR" w:eastAsia="es-AR"/>
+              </w:rPr>
+              <w:t xml:space="preserve"> a la </w:t>
+            </w:r>
+            <w:r>
+              <w:rPr>
+                <w:rFonts w:ascii="Calibri" w:eastAsia="Times New Roman" w:hAnsi="Calibri" w:cs="Calibri"/>
+                <w:color w:val="0070C0"/>
+                <w:lang w:val="es-AR" w:eastAsia="es-AR"/>
+              </w:rPr>
+              <w:t>página /</w:t>
+            </w:r>
+            <w:r>
+              <w:rPr>
+                <w:rFonts w:ascii="Calibri" w:eastAsia="Times New Roman" w:hAnsi="Calibri" w:cs="Calibri"/>
+                <w:color w:val="0070C0"/>
+                <w:lang w:val="es-AR" w:eastAsia="es-AR"/>
+              </w:rPr>
+              <w:t>Usuarios.</w:t>
+            </w:r>
+          </w:p>
+        </w:tc>
+      </w:tr>
+      <w:tr>
+        <w:trPr>
+          <w:trHeight w:val="300"/>
+        </w:trPr>
+        <w:tc>
+          <w:tcPr>
+            <w:tcW w:w="987" w:type="pct"/>
+            <w:tcBorders>
+              <w:top w:val="single" w:sz="4" w:space="0" w:color="auto"/>
+              <w:left w:val="single" w:sz="4" w:space="0" w:color="auto"/>
+              <w:bottom w:val="single" w:sz="4" w:space="0" w:color="auto"/>
+              <w:right w:val="single" w:sz="4" w:space="0" w:color="auto"/>
+            </w:tcBorders>
+            <w:shd w:val="clear" w:color="auto" w:fill="auto"/>
+            <w:vAlign w:val="bottom"/>
+          </w:tcPr>
+          <w:p>
+            <w:pPr>
               <w:spacing w:before="0" w:line="240" w:lineRule="auto"/>
               <w:ind w:left="0" w:firstLine="0"/>
               <w:rPr>
                 <w:rFonts w:ascii="Calibri" w:eastAsia="Times New Roman" w:hAnsi="Calibri" w:cs="Calibri"/>
-                <w:color w:val="0070C0"/>
-                <w:lang w:val="es-AR" w:eastAsia="es-AR"/>
-              </w:rPr>
-            </w:pPr>
-            <w:r>
-              <w:rPr>
-                <w:rFonts w:ascii="Calibri" w:eastAsia="Times New Roman" w:hAnsi="Calibri" w:cs="Calibri"/>
-                <w:color w:val="0070C0"/>
-                <w:lang w:val="es-AR" w:eastAsia="es-AR"/>
-              </w:rPr>
-              <w:t> </w:t>
+                <w:color w:val="000000"/>
+                <w:lang w:val="es-AR" w:eastAsia="es-AR"/>
+              </w:rPr>
+            </w:pPr>
+          </w:p>
+        </w:tc>
+        <w:tc>
+          <w:tcPr>
+            <w:tcW w:w="427" w:type="pct"/>
+            <w:tcBorders>
+              <w:top w:val="single" w:sz="4" w:space="0" w:color="auto"/>
+              <w:left w:val="nil"/>
+              <w:bottom w:val="single" w:sz="4" w:space="0" w:color="auto"/>
+              <w:right w:val="single" w:sz="4" w:space="0" w:color="auto"/>
+            </w:tcBorders>
+            <w:shd w:val="clear" w:color="auto" w:fill="auto"/>
+            <w:vAlign w:val="center"/>
+          </w:tcPr>
+          <w:p>
+            <w:pPr>
+              <w:spacing w:before="0" w:line="240" w:lineRule="auto"/>
+              <w:ind w:left="0" w:firstLine="0"/>
+              <w:jc w:val="center"/>
+              <w:rPr>
+                <w:rFonts w:ascii="Calibri" w:eastAsia="Times New Roman" w:hAnsi="Calibri" w:cs="Calibri"/>
+                <w:color w:val="000000"/>
+                <w:lang w:val="es-AR" w:eastAsia="es-AR"/>
+              </w:rPr>
+            </w:pPr>
+            <w:r>
+              <w:rPr>
+                <w:rFonts w:ascii="Calibri" w:eastAsia="Times New Roman" w:hAnsi="Calibri" w:cs="Calibri"/>
+                <w:color w:val="000000"/>
+                <w:lang w:val="es-AR" w:eastAsia="es-AR"/>
+              </w:rPr>
+              <w:t>4b</w:t>
+            </w:r>
+          </w:p>
+        </w:tc>
+        <w:tc>
+          <w:tcPr>
+            <w:tcW w:w="3585" w:type="pct"/>
+            <w:tcBorders>
+              <w:top w:val="single" w:sz="4" w:space="0" w:color="auto"/>
+              <w:left w:val="nil"/>
+              <w:bottom w:val="single" w:sz="4" w:space="0" w:color="auto"/>
+              <w:right w:val="single" w:sz="4" w:space="0" w:color="auto"/>
+            </w:tcBorders>
+            <w:shd w:val="clear" w:color="auto" w:fill="auto"/>
+            <w:vAlign w:val="center"/>
+          </w:tcPr>
+          <w:p>
+            <w:pPr>
+              <w:pStyle w:val="Prrafodelista"/>
+              <w:numPr>
+                <w:ilvl w:val="0"/>
+                <w:numId w:val="20"/>
+              </w:numPr>
+              <w:spacing w:before="0" w:line="240" w:lineRule="auto"/>
+              <w:rPr>
+                <w:rFonts w:ascii="Calibri" w:eastAsia="Times New Roman" w:hAnsi="Calibri" w:cs="Calibri"/>
+                <w:color w:val="0070C0"/>
+                <w:lang w:val="es-AR" w:eastAsia="es-AR"/>
+              </w:rPr>
+            </w:pPr>
+            <w:r>
+              <w:rPr>
+                <w:rFonts w:ascii="Calibri" w:eastAsia="Times New Roman" w:hAnsi="Calibri" w:cs="Calibri"/>
+                <w:color w:val="0070C0"/>
+                <w:lang w:val="es-AR" w:eastAsia="es-AR"/>
+              </w:rPr>
+              <w:t xml:space="preserve">El actor selecciona el usuario a eliminar. </w:t>
+            </w:r>
+          </w:p>
+          <w:p>
+            <w:pPr>
+              <w:pStyle w:val="Prrafodelista"/>
+              <w:numPr>
+                <w:ilvl w:val="0"/>
+                <w:numId w:val="20"/>
+              </w:numPr>
+              <w:spacing w:before="0" w:line="240" w:lineRule="auto"/>
+              <w:rPr>
+                <w:rFonts w:ascii="Calibri" w:eastAsia="Times New Roman" w:hAnsi="Calibri" w:cs="Calibri"/>
+                <w:color w:val="0070C0"/>
+                <w:lang w:val="es-AR" w:eastAsia="es-AR"/>
+              </w:rPr>
+            </w:pPr>
+            <w:r>
+              <w:rPr>
+                <w:rFonts w:ascii="Calibri" w:eastAsia="Times New Roman" w:hAnsi="Calibri" w:cs="Calibri"/>
+                <w:color w:val="0070C0"/>
+                <w:lang w:val="es-AR" w:eastAsia="es-AR"/>
+              </w:rPr>
+              <w:t xml:space="preserve">La </w:t>
+            </w:r>
+            <w:r>
+              <w:rPr>
+                <w:rFonts w:ascii="Calibri" w:eastAsia="Times New Roman" w:hAnsi="Calibri" w:cs="Calibri"/>
+                <w:color w:val="0070C0"/>
+                <w:u w:val="single"/>
+                <w:lang w:val="es-AR" w:eastAsia="es-AR"/>
+              </w:rPr>
+              <w:t>InterfazUsuario</w:t>
+            </w:r>
+            <w:r>
+              <w:rPr>
+                <w:rFonts w:ascii="Calibri" w:eastAsia="Times New Roman" w:hAnsi="Calibri" w:cs="Calibri"/>
+                <w:color w:val="0070C0"/>
+                <w:lang w:val="es-AR" w:eastAsia="es-AR"/>
+              </w:rPr>
+              <w:t xml:space="preserve"> redirige al actor a la página /usuarios/eliminar con la id del usuario seleccionado y solicita confirmación. </w:t>
+            </w:r>
+          </w:p>
+          <w:p>
+            <w:pPr>
+              <w:pStyle w:val="Prrafodelista"/>
+              <w:numPr>
+                <w:ilvl w:val="0"/>
+                <w:numId w:val="20"/>
+              </w:numPr>
+              <w:spacing w:before="0" w:line="240" w:lineRule="auto"/>
+              <w:rPr>
+                <w:rFonts w:ascii="Calibri" w:eastAsia="Times New Roman" w:hAnsi="Calibri" w:cs="Calibri"/>
+                <w:color w:val="0070C0"/>
+                <w:lang w:val="es-AR" w:eastAsia="es-AR"/>
+              </w:rPr>
+            </w:pPr>
+            <w:r>
+              <w:rPr>
+                <w:rFonts w:ascii="Calibri" w:eastAsia="Times New Roman" w:hAnsi="Calibri" w:cs="Calibri"/>
+                <w:color w:val="0070C0"/>
+                <w:lang w:val="es-AR" w:eastAsia="es-AR"/>
+              </w:rPr>
+              <w:t xml:space="preserve">El actor confirma </w:t>
+            </w:r>
+            <w:r>
+              <w:rPr>
+                <w:rFonts w:ascii="Calibri" w:eastAsia="Times New Roman" w:hAnsi="Calibri" w:cs="Calibri"/>
+                <w:color w:val="0070C0"/>
+                <w:lang w:val="es-AR" w:eastAsia="es-AR"/>
+              </w:rPr>
+              <w:t>la eliminación del usuario. Si cancela la eliminación, la InterfazUsuario redirige al actor a /usuarios.</w:t>
+            </w:r>
+          </w:p>
+          <w:p>
+            <w:pPr>
+              <w:pStyle w:val="Prrafodelista"/>
+              <w:numPr>
+                <w:ilvl w:val="0"/>
+                <w:numId w:val="20"/>
+              </w:numPr>
+              <w:spacing w:before="0" w:line="240" w:lineRule="auto"/>
+              <w:rPr>
+                <w:rFonts w:ascii="Calibri" w:eastAsia="Times New Roman" w:hAnsi="Calibri" w:cs="Calibri"/>
+                <w:color w:val="0070C0"/>
+                <w:lang w:val="es-AR" w:eastAsia="es-AR"/>
+              </w:rPr>
+            </w:pPr>
+            <w:r>
+              <w:rPr>
+                <w:rFonts w:ascii="Calibri" w:eastAsia="Times New Roman" w:hAnsi="Calibri" w:cs="Calibri"/>
+                <w:color w:val="0070C0"/>
+                <w:lang w:val="es-AR" w:eastAsia="es-AR"/>
+              </w:rPr>
+              <w:t xml:space="preserve">El </w:t>
+            </w:r>
+            <w:r>
+              <w:rPr>
+                <w:rFonts w:ascii="Calibri" w:eastAsia="Times New Roman" w:hAnsi="Calibri" w:cs="Calibri"/>
+                <w:color w:val="0070C0"/>
+                <w:u w:val="single"/>
+                <w:lang w:val="es-AR" w:eastAsia="es-AR"/>
+              </w:rPr>
+              <w:t>GestorUsuario</w:t>
+            </w:r>
+            <w:r>
+              <w:rPr>
+                <w:rFonts w:ascii="Calibri" w:eastAsia="Times New Roman" w:hAnsi="Calibri" w:cs="Calibri"/>
+                <w:color w:val="0070C0"/>
+                <w:lang w:val="es-AR" w:eastAsia="es-AR"/>
+              </w:rPr>
+              <w:t xml:space="preserve"> envía el evento </w:t>
+            </w:r>
+            <w:proofErr w:type="spellStart"/>
+            <w:r>
+              <w:rPr>
+                <w:rFonts w:ascii="Calibri" w:eastAsia="Times New Roman" w:hAnsi="Calibri" w:cs="Calibri"/>
+                <w:i/>
+                <w:iCs/>
+                <w:color w:val="0070C0"/>
+                <w:lang w:val="es-AR" w:eastAsia="es-AR"/>
+              </w:rPr>
+              <w:t>eliminarUsuario</w:t>
+            </w:r>
+            <w:proofErr w:type="spellEnd"/>
+            <w:r>
+              <w:rPr>
+                <w:rFonts w:ascii="Calibri" w:eastAsia="Times New Roman" w:hAnsi="Calibri" w:cs="Calibri"/>
+                <w:i/>
+                <w:iCs/>
+                <w:color w:val="0070C0"/>
+                <w:lang w:val="es-AR" w:eastAsia="es-AR"/>
+              </w:rPr>
+              <w:t>(</w:t>
+            </w:r>
+            <w:proofErr w:type="spellStart"/>
+            <w:r>
+              <w:rPr>
+                <w:rFonts w:ascii="Calibri" w:eastAsia="Times New Roman" w:hAnsi="Calibri" w:cs="Calibri"/>
+                <w:i/>
+                <w:iCs/>
+                <w:color w:val="0070C0"/>
+                <w:lang w:val="es-AR" w:eastAsia="es-AR"/>
+              </w:rPr>
+              <w:t>idUsuario</w:t>
+            </w:r>
+            <w:proofErr w:type="spellEnd"/>
+            <w:r>
+              <w:rPr>
+                <w:rFonts w:ascii="Calibri" w:eastAsia="Times New Roman" w:hAnsi="Calibri" w:cs="Calibri"/>
+                <w:i/>
+                <w:iCs/>
+                <w:color w:val="0070C0"/>
+                <w:lang w:val="es-AR" w:eastAsia="es-AR"/>
+              </w:rPr>
+              <w:t>)</w:t>
+            </w:r>
+            <w:r>
+              <w:rPr>
+                <w:rFonts w:ascii="Calibri" w:eastAsia="Times New Roman" w:hAnsi="Calibri" w:cs="Calibri"/>
+                <w:color w:val="0070C0"/>
+                <w:lang w:val="es-AR" w:eastAsia="es-AR"/>
+              </w:rPr>
+              <w:t xml:space="preserve"> a </w:t>
+            </w:r>
+            <w:r>
+              <w:rPr>
+                <w:rFonts w:ascii="Calibri" w:eastAsia="Times New Roman" w:hAnsi="Calibri" w:cs="Calibri"/>
+                <w:color w:val="0070C0"/>
+                <w:u w:val="single"/>
+                <w:lang w:val="es-AR" w:eastAsia="es-AR"/>
+              </w:rPr>
+              <w:t>Usuario</w:t>
+            </w:r>
+            <w:r>
+              <w:rPr>
+                <w:rFonts w:ascii="Calibri" w:eastAsia="Times New Roman" w:hAnsi="Calibri" w:cs="Calibri"/>
+                <w:color w:val="0070C0"/>
+                <w:lang w:val="es-AR" w:eastAsia="es-AR"/>
+              </w:rPr>
+              <w:t xml:space="preserve">. </w:t>
+            </w:r>
+            <w:r>
+              <w:rPr>
+                <w:rFonts w:ascii="Calibri" w:eastAsia="Times New Roman" w:hAnsi="Calibri" w:cs="Calibri"/>
+                <w:color w:val="0070C0"/>
+                <w:u w:val="single"/>
+                <w:lang w:val="es-AR" w:eastAsia="es-AR"/>
+              </w:rPr>
+              <w:t>Usuario</w:t>
+            </w:r>
+            <w:r>
+              <w:rPr>
+                <w:rFonts w:ascii="Calibri" w:eastAsia="Times New Roman" w:hAnsi="Calibri" w:cs="Calibri"/>
+                <w:color w:val="0070C0"/>
+                <w:lang w:val="es-AR" w:eastAsia="es-AR"/>
+              </w:rPr>
+              <w:t xml:space="preserve"> solicita </w:t>
+            </w:r>
+            <w:proofErr w:type="spellStart"/>
+            <w:r>
+              <w:rPr>
+                <w:rFonts w:ascii="Calibri" w:eastAsia="Times New Roman" w:hAnsi="Calibri" w:cs="Calibri"/>
+                <w:i/>
+                <w:iCs/>
+                <w:color w:val="0070C0"/>
+                <w:lang w:val="es-AR" w:eastAsia="es-AR"/>
+              </w:rPr>
+              <w:t>eliminarUsuario</w:t>
+            </w:r>
+            <w:proofErr w:type="spellEnd"/>
+            <w:r>
+              <w:rPr>
+                <w:rFonts w:ascii="Calibri" w:eastAsia="Times New Roman" w:hAnsi="Calibri" w:cs="Calibri"/>
+                <w:i/>
+                <w:iCs/>
+                <w:color w:val="0070C0"/>
+                <w:lang w:val="es-AR" w:eastAsia="es-AR"/>
+              </w:rPr>
+              <w:t>(</w:t>
+            </w:r>
+            <w:proofErr w:type="spellStart"/>
+            <w:r>
+              <w:rPr>
+                <w:rFonts w:ascii="Calibri" w:eastAsia="Times New Roman" w:hAnsi="Calibri" w:cs="Calibri"/>
+                <w:i/>
+                <w:iCs/>
+                <w:color w:val="0070C0"/>
+                <w:lang w:val="es-AR" w:eastAsia="es-AR"/>
+              </w:rPr>
+              <w:t>idUsuario</w:t>
+            </w:r>
+            <w:proofErr w:type="spellEnd"/>
+            <w:r>
+              <w:rPr>
+                <w:rFonts w:ascii="Calibri" w:eastAsia="Times New Roman" w:hAnsi="Calibri" w:cs="Calibri"/>
+                <w:i/>
+                <w:iCs/>
+                <w:color w:val="0070C0"/>
+                <w:lang w:val="es-AR" w:eastAsia="es-AR"/>
+              </w:rPr>
+              <w:t>)</w:t>
+            </w:r>
+            <w:r>
+              <w:rPr>
+                <w:rFonts w:ascii="Calibri" w:eastAsia="Times New Roman" w:hAnsi="Calibri" w:cs="Calibri"/>
+                <w:color w:val="0070C0"/>
+                <w:lang w:val="es-AR" w:eastAsia="es-AR"/>
+              </w:rPr>
+              <w:t xml:space="preserve"> a la </w:t>
+            </w:r>
+            <w:r>
+              <w:rPr>
+                <w:rFonts w:ascii="Calibri" w:eastAsia="Times New Roman" w:hAnsi="Calibri" w:cs="Calibri"/>
+                <w:color w:val="0070C0"/>
+                <w:u w:val="single"/>
+                <w:lang w:val="es-AR" w:eastAsia="es-AR"/>
+              </w:rPr>
+              <w:t>BDD</w:t>
+            </w:r>
+            <w:r>
+              <w:rPr>
+                <w:rFonts w:ascii="Calibri" w:eastAsia="Times New Roman" w:hAnsi="Calibri" w:cs="Calibri"/>
+                <w:color w:val="0070C0"/>
+                <w:lang w:val="es-AR" w:eastAsia="es-AR"/>
+              </w:rPr>
+              <w:t>.</w:t>
+            </w:r>
+            <w:r>
+              <w:rPr>
+                <w:rFonts w:ascii="Calibri" w:eastAsia="Times New Roman" w:hAnsi="Calibri" w:cs="Calibri"/>
+                <w:color w:val="0070C0"/>
+                <w:lang w:val="es-AR" w:eastAsia="es-AR"/>
+              </w:rPr>
+              <w:t xml:space="preserve"> La </w:t>
+            </w:r>
+            <w:r>
+              <w:rPr>
+                <w:rFonts w:ascii="Calibri" w:eastAsia="Times New Roman" w:hAnsi="Calibri" w:cs="Calibri"/>
+                <w:color w:val="0070C0"/>
+                <w:u w:val="single"/>
+                <w:lang w:val="es-AR" w:eastAsia="es-AR"/>
+              </w:rPr>
+              <w:t>BDD</w:t>
+            </w:r>
+            <w:r>
+              <w:rPr>
+                <w:rFonts w:ascii="Calibri" w:eastAsia="Times New Roman" w:hAnsi="Calibri" w:cs="Calibri"/>
+                <w:color w:val="0070C0"/>
+                <w:lang w:val="es-AR" w:eastAsia="es-AR"/>
+              </w:rPr>
+              <w:t xml:space="preserve"> elimina el usuario. </w:t>
+            </w:r>
+          </w:p>
+          <w:p>
+            <w:pPr>
+              <w:pStyle w:val="Prrafodelista"/>
+              <w:numPr>
+                <w:ilvl w:val="0"/>
+                <w:numId w:val="20"/>
+              </w:numPr>
+              <w:spacing w:before="0" w:line="240" w:lineRule="auto"/>
+              <w:rPr>
+                <w:rFonts w:ascii="Calibri" w:eastAsia="Times New Roman" w:hAnsi="Calibri" w:cs="Calibri"/>
+                <w:color w:val="0070C0"/>
+                <w:lang w:val="es-AR" w:eastAsia="es-AR"/>
+              </w:rPr>
+            </w:pPr>
+            <w:r>
+              <w:rPr>
+                <w:rFonts w:ascii="Calibri" w:eastAsia="Times New Roman" w:hAnsi="Calibri" w:cs="Calibri"/>
+                <w:color w:val="0070C0"/>
+                <w:lang w:val="es-AR" w:eastAsia="es-AR"/>
+              </w:rPr>
+              <w:t xml:space="preserve">La </w:t>
+            </w:r>
+            <w:r>
+              <w:rPr>
+                <w:rFonts w:ascii="Calibri" w:eastAsia="Times New Roman" w:hAnsi="Calibri" w:cs="Calibri"/>
+                <w:color w:val="0070C0"/>
+                <w:u w:val="single"/>
+                <w:lang w:val="es-AR" w:eastAsia="es-AR"/>
+              </w:rPr>
+              <w:t>InterfazUsuario</w:t>
+            </w:r>
+            <w:r>
+              <w:rPr>
+                <w:rFonts w:ascii="Calibri" w:eastAsia="Times New Roman" w:hAnsi="Calibri" w:cs="Calibri"/>
+                <w:color w:val="0070C0"/>
+                <w:lang w:val="es-AR" w:eastAsia="es-AR"/>
+              </w:rPr>
+              <w:t xml:space="preserve"> redirige al actor a /usuarios.</w:t>
+            </w:r>
+          </w:p>
+        </w:tc>
+      </w:tr>
+      <w:tr>
+        <w:trPr>
+          <w:trHeight w:val="300"/>
+        </w:trPr>
+        <w:tc>
+          <w:tcPr>
+            <w:tcW w:w="987" w:type="pct"/>
+            <w:tcBorders>
+              <w:top w:val="single" w:sz="4" w:space="0" w:color="auto"/>
+              <w:left w:val="single" w:sz="4" w:space="0" w:color="auto"/>
+              <w:bottom w:val="single" w:sz="4" w:space="0" w:color="auto"/>
+              <w:right w:val="single" w:sz="4" w:space="0" w:color="auto"/>
+            </w:tcBorders>
+            <w:shd w:val="clear" w:color="auto" w:fill="auto"/>
+            <w:vAlign w:val="bottom"/>
+          </w:tcPr>
+          <w:p>
+            <w:pPr>
+              <w:spacing w:before="0" w:line="240" w:lineRule="auto"/>
+              <w:ind w:left="0" w:firstLine="0"/>
+              <w:rPr>
+                <w:rFonts w:ascii="Calibri" w:eastAsia="Times New Roman" w:hAnsi="Calibri" w:cs="Calibri"/>
+                <w:color w:val="000000"/>
+                <w:lang w:val="es-AR" w:eastAsia="es-AR"/>
+              </w:rPr>
+            </w:pPr>
+          </w:p>
+        </w:tc>
+        <w:tc>
+          <w:tcPr>
+            <w:tcW w:w="427" w:type="pct"/>
+            <w:tcBorders>
+              <w:top w:val="single" w:sz="4" w:space="0" w:color="auto"/>
+              <w:left w:val="nil"/>
+              <w:bottom w:val="single" w:sz="4" w:space="0" w:color="auto"/>
+              <w:right w:val="single" w:sz="4" w:space="0" w:color="auto"/>
+            </w:tcBorders>
+            <w:shd w:val="clear" w:color="auto" w:fill="auto"/>
+            <w:vAlign w:val="center"/>
+          </w:tcPr>
+          <w:p>
+            <w:pPr>
+              <w:spacing w:before="0" w:line="240" w:lineRule="auto"/>
+              <w:ind w:left="0" w:firstLine="0"/>
+              <w:jc w:val="center"/>
+              <w:rPr>
+                <w:rFonts w:ascii="Calibri" w:eastAsia="Times New Roman" w:hAnsi="Calibri" w:cs="Calibri"/>
+                <w:color w:val="000000"/>
+                <w:lang w:val="es-AR" w:eastAsia="es-AR"/>
+              </w:rPr>
+            </w:pPr>
+            <w:r>
+              <w:rPr>
+                <w:rFonts w:ascii="Calibri" w:eastAsia="Times New Roman" w:hAnsi="Calibri" w:cs="Calibri"/>
+                <w:color w:val="000000"/>
+                <w:lang w:val="es-AR" w:eastAsia="es-AR"/>
+              </w:rPr>
+              <w:t>4c</w:t>
+            </w:r>
+          </w:p>
+        </w:tc>
+        <w:tc>
+          <w:tcPr>
+            <w:tcW w:w="3585" w:type="pct"/>
+            <w:tcBorders>
+              <w:top w:val="single" w:sz="4" w:space="0" w:color="auto"/>
+              <w:left w:val="nil"/>
+              <w:bottom w:val="single" w:sz="4" w:space="0" w:color="auto"/>
+              <w:right w:val="single" w:sz="4" w:space="0" w:color="auto"/>
+            </w:tcBorders>
+            <w:shd w:val="clear" w:color="auto" w:fill="auto"/>
+            <w:vAlign w:val="center"/>
+          </w:tcPr>
+          <w:p>
+            <w:pPr>
+              <w:pStyle w:val="Prrafodelista"/>
+              <w:numPr>
+                <w:ilvl w:val="0"/>
+                <w:numId w:val="21"/>
+              </w:numPr>
+              <w:spacing w:before="0" w:line="240" w:lineRule="auto"/>
+              <w:rPr>
+                <w:rFonts w:ascii="Calibri" w:eastAsia="Times New Roman" w:hAnsi="Calibri" w:cs="Calibri"/>
+                <w:color w:val="0070C0"/>
+                <w:lang w:val="es-AR" w:eastAsia="es-AR"/>
+              </w:rPr>
+            </w:pPr>
+            <w:r>
+              <w:rPr>
+                <w:rFonts w:ascii="Calibri" w:eastAsia="Times New Roman" w:hAnsi="Calibri" w:cs="Calibri"/>
+                <w:color w:val="0070C0"/>
+                <w:lang w:val="es-AR" w:eastAsia="es-AR"/>
+              </w:rPr>
+              <w:t>El actor selecciona el usuario a modificar.</w:t>
+            </w:r>
+          </w:p>
+          <w:p>
+            <w:pPr>
+              <w:pStyle w:val="Prrafodelista"/>
+              <w:numPr>
+                <w:ilvl w:val="0"/>
+                <w:numId w:val="21"/>
+              </w:numPr>
+              <w:spacing w:before="0" w:line="240" w:lineRule="auto"/>
+              <w:rPr>
+                <w:rFonts w:ascii="Calibri" w:eastAsia="Times New Roman" w:hAnsi="Calibri" w:cs="Calibri"/>
+                <w:color w:val="0070C0"/>
+                <w:lang w:val="es-AR" w:eastAsia="es-AR"/>
+              </w:rPr>
+            </w:pPr>
+            <w:r>
+              <w:rPr>
+                <w:rFonts w:ascii="Calibri" w:eastAsia="Times New Roman" w:hAnsi="Calibri" w:cs="Calibri"/>
+                <w:color w:val="0070C0"/>
+                <w:lang w:val="es-AR" w:eastAsia="es-AR"/>
+              </w:rPr>
+              <w:t xml:space="preserve">La </w:t>
+            </w:r>
+            <w:r>
+              <w:rPr>
+                <w:rFonts w:ascii="Calibri" w:eastAsia="Times New Roman" w:hAnsi="Calibri" w:cs="Calibri"/>
+                <w:color w:val="0070C0"/>
+                <w:u w:val="single"/>
+                <w:lang w:val="es-AR" w:eastAsia="es-AR"/>
+              </w:rPr>
+              <w:t>InterfazUsuario</w:t>
+            </w:r>
+            <w:r>
+              <w:rPr>
+                <w:rFonts w:ascii="Calibri" w:eastAsia="Times New Roman" w:hAnsi="Calibri" w:cs="Calibri"/>
+                <w:color w:val="0070C0"/>
+                <w:lang w:val="es-AR" w:eastAsia="es-AR"/>
+              </w:rPr>
+              <w:t xml:space="preserve"> redirige al actor a la pagina /usuarios/editar con la id del usuario seleccionado. </w:t>
+            </w:r>
+          </w:p>
+          <w:p>
+            <w:pPr>
+              <w:pStyle w:val="Prrafodelista"/>
+              <w:numPr>
+                <w:ilvl w:val="0"/>
+                <w:numId w:val="21"/>
+              </w:numPr>
+              <w:spacing w:before="0" w:line="240" w:lineRule="auto"/>
+              <w:rPr>
+                <w:rFonts w:ascii="Calibri" w:eastAsia="Times New Roman" w:hAnsi="Calibri" w:cs="Calibri"/>
+                <w:color w:val="0070C0"/>
+                <w:lang w:val="es-AR" w:eastAsia="es-AR"/>
+              </w:rPr>
+            </w:pPr>
+            <w:r>
+              <w:rPr>
+                <w:rFonts w:ascii="Calibri" w:eastAsia="Times New Roman" w:hAnsi="Calibri" w:cs="Calibri"/>
+                <w:color w:val="0070C0"/>
+                <w:lang w:val="es-AR" w:eastAsia="es-AR"/>
+              </w:rPr>
+              <w:t>El actor modifica los datos del usuario seleccionado (nombre, email, roles) en el formulario de la página</w:t>
+            </w:r>
+            <w:r>
+              <w:rPr>
+                <w:rFonts w:ascii="Calibri" w:eastAsia="Times New Roman" w:hAnsi="Calibri" w:cs="Calibri"/>
+                <w:color w:val="0070C0"/>
+                <w:lang w:val="es-AR" w:eastAsia="es-AR"/>
+              </w:rPr>
+              <w:t xml:space="preserve"> y selecciona confirmar</w:t>
+            </w:r>
+            <w:r>
+              <w:rPr>
+                <w:rFonts w:ascii="Calibri" w:eastAsia="Times New Roman" w:hAnsi="Calibri" w:cs="Calibri"/>
+                <w:color w:val="0070C0"/>
+                <w:lang w:val="es-AR" w:eastAsia="es-AR"/>
+              </w:rPr>
+              <w:t>.</w:t>
+            </w:r>
+            <w:r>
+              <w:rPr>
+                <w:rFonts w:ascii="Calibri" w:eastAsia="Times New Roman" w:hAnsi="Calibri" w:cs="Calibri"/>
+                <w:color w:val="0070C0"/>
+                <w:lang w:val="es-AR" w:eastAsia="es-AR"/>
+              </w:rPr>
+              <w:t xml:space="preserve"> </w:t>
+            </w:r>
+            <w:r>
+              <w:rPr>
+                <w:rFonts w:ascii="Calibri" w:eastAsia="Times New Roman" w:hAnsi="Calibri" w:cs="Calibri"/>
+                <w:color w:val="0070C0"/>
+                <w:lang w:val="es-AR" w:eastAsia="es-AR"/>
+              </w:rPr>
+              <w:t xml:space="preserve">Si selecciona cancelar, la </w:t>
+            </w:r>
+            <w:r>
+              <w:rPr>
+                <w:rFonts w:ascii="Calibri" w:eastAsia="Times New Roman" w:hAnsi="Calibri" w:cs="Calibri"/>
+                <w:color w:val="0070C0"/>
+                <w:u w:val="single"/>
+                <w:lang w:val="es-AR" w:eastAsia="es-AR"/>
+              </w:rPr>
+              <w:t>InterfazUsuario</w:t>
+            </w:r>
+            <w:r>
+              <w:rPr>
+                <w:rFonts w:ascii="Calibri" w:eastAsia="Times New Roman" w:hAnsi="Calibri" w:cs="Calibri"/>
+                <w:color w:val="0070C0"/>
+                <w:lang w:val="es-AR" w:eastAsia="es-AR"/>
+              </w:rPr>
+              <w:t xml:space="preserve"> redirige al actor a /usuarios.</w:t>
+            </w:r>
+          </w:p>
+          <w:p>
+            <w:pPr>
+              <w:pStyle w:val="Prrafodelista"/>
+              <w:numPr>
+                <w:ilvl w:val="0"/>
+                <w:numId w:val="21"/>
+              </w:numPr>
+              <w:spacing w:before="0" w:line="240" w:lineRule="auto"/>
+              <w:rPr>
+                <w:rFonts w:ascii="Calibri" w:eastAsia="Times New Roman" w:hAnsi="Calibri" w:cs="Calibri"/>
+                <w:color w:val="0070C0"/>
+                <w:lang w:val="es-AR" w:eastAsia="es-AR"/>
+              </w:rPr>
+            </w:pPr>
+            <w:r>
+              <w:rPr>
+                <w:rFonts w:ascii="Calibri" w:eastAsia="Times New Roman" w:hAnsi="Calibri" w:cs="Calibri"/>
+                <w:color w:val="0070C0"/>
+                <w:lang w:val="es-AR" w:eastAsia="es-AR"/>
+              </w:rPr>
+              <w:t xml:space="preserve">La </w:t>
+            </w:r>
+            <w:r>
+              <w:rPr>
+                <w:rFonts w:ascii="Calibri" w:eastAsia="Times New Roman" w:hAnsi="Calibri" w:cs="Calibri"/>
+                <w:color w:val="0070C0"/>
+                <w:u w:val="single"/>
+                <w:lang w:val="es-AR" w:eastAsia="es-AR"/>
+              </w:rPr>
+              <w:t>InterfazUsuario</w:t>
+            </w:r>
+            <w:r>
+              <w:rPr>
+                <w:rFonts w:ascii="Calibri" w:eastAsia="Times New Roman" w:hAnsi="Calibri" w:cs="Calibri"/>
+                <w:color w:val="0070C0"/>
+                <w:lang w:val="es-AR" w:eastAsia="es-AR"/>
+              </w:rPr>
+              <w:t xml:space="preserve"> solicita</w:t>
+            </w:r>
+            <w:r>
+              <w:rPr>
+                <w:rFonts w:ascii="Calibri" w:eastAsia="Times New Roman" w:hAnsi="Calibri" w:cs="Calibri"/>
+                <w:color w:val="0070C0"/>
+                <w:lang w:val="es-AR" w:eastAsia="es-AR"/>
+              </w:rPr>
+              <w:t xml:space="preserve"> </w:t>
+            </w:r>
+            <w:proofErr w:type="spellStart"/>
+            <w:r>
+              <w:rPr>
+                <w:rFonts w:ascii="Calibri" w:eastAsia="Times New Roman" w:hAnsi="Calibri" w:cs="Calibri"/>
+                <w:i/>
+                <w:iCs/>
+                <w:color w:val="0070C0"/>
+                <w:lang w:val="es-AR" w:eastAsia="es-AR"/>
+              </w:rPr>
+              <w:t>editarUsuario</w:t>
+            </w:r>
+            <w:proofErr w:type="spellEnd"/>
+            <w:r>
+              <w:rPr>
+                <w:rFonts w:ascii="Calibri" w:eastAsia="Times New Roman" w:hAnsi="Calibri" w:cs="Calibri"/>
+                <w:i/>
+                <w:iCs/>
+                <w:color w:val="0070C0"/>
+                <w:lang w:val="es-AR" w:eastAsia="es-AR"/>
+              </w:rPr>
+              <w:t>(datos)</w:t>
+            </w:r>
+            <w:r>
+              <w:rPr>
+                <w:rFonts w:ascii="Calibri" w:eastAsia="Times New Roman" w:hAnsi="Calibri" w:cs="Calibri"/>
+                <w:color w:val="0070C0"/>
+                <w:lang w:val="es-AR" w:eastAsia="es-AR"/>
+              </w:rPr>
+              <w:t xml:space="preserve"> a </w:t>
+            </w:r>
+            <w:r>
+              <w:rPr>
+                <w:rFonts w:ascii="Calibri" w:eastAsia="Times New Roman" w:hAnsi="Calibri" w:cs="Calibri"/>
+                <w:color w:val="0070C0"/>
+                <w:u w:val="single"/>
+                <w:lang w:val="es-AR" w:eastAsia="es-AR"/>
+              </w:rPr>
+              <w:t>GestorUsuario</w:t>
+            </w:r>
+            <w:r>
+              <w:rPr>
+                <w:rFonts w:ascii="Calibri" w:eastAsia="Times New Roman" w:hAnsi="Calibri" w:cs="Calibri"/>
+                <w:color w:val="0070C0"/>
+                <w:lang w:val="es-AR" w:eastAsia="es-AR"/>
+              </w:rPr>
+              <w:t xml:space="preserve">. El </w:t>
+            </w:r>
+            <w:r>
+              <w:rPr>
+                <w:rFonts w:ascii="Calibri" w:eastAsia="Times New Roman" w:hAnsi="Calibri" w:cs="Calibri"/>
+                <w:color w:val="0070C0"/>
+                <w:u w:val="single"/>
+                <w:lang w:val="es-AR" w:eastAsia="es-AR"/>
+              </w:rPr>
+              <w:t>GestorUsuario</w:t>
+            </w:r>
+            <w:r>
+              <w:rPr>
+                <w:rFonts w:ascii="Calibri" w:eastAsia="Times New Roman" w:hAnsi="Calibri" w:cs="Calibri"/>
+                <w:color w:val="0070C0"/>
+                <w:lang w:val="es-AR" w:eastAsia="es-AR"/>
+              </w:rPr>
+              <w:t xml:space="preserve"> </w:t>
+            </w:r>
+            <w:proofErr w:type="spellStart"/>
+            <w:r>
+              <w:rPr>
+                <w:rFonts w:ascii="Calibri" w:eastAsia="Times New Roman" w:hAnsi="Calibri" w:cs="Calibri"/>
+                <w:color w:val="0070C0"/>
+                <w:lang w:val="es-AR" w:eastAsia="es-AR"/>
+              </w:rPr>
+              <w:t>envia</w:t>
+            </w:r>
+            <w:proofErr w:type="spellEnd"/>
+            <w:r>
+              <w:rPr>
+                <w:rFonts w:ascii="Calibri" w:eastAsia="Times New Roman" w:hAnsi="Calibri" w:cs="Calibri"/>
+                <w:color w:val="0070C0"/>
+                <w:lang w:val="es-AR" w:eastAsia="es-AR"/>
+              </w:rPr>
+              <w:t xml:space="preserve"> el evento </w:t>
+            </w:r>
+            <w:proofErr w:type="spellStart"/>
+            <w:r>
+              <w:rPr>
+                <w:rFonts w:ascii="Calibri" w:eastAsia="Times New Roman" w:hAnsi="Calibri" w:cs="Calibri"/>
+                <w:i/>
+                <w:iCs/>
+                <w:color w:val="0070C0"/>
+                <w:lang w:val="es-AR" w:eastAsia="es-AR"/>
+              </w:rPr>
+              <w:t>editarUsuario</w:t>
+            </w:r>
+            <w:proofErr w:type="spellEnd"/>
+            <w:r>
+              <w:rPr>
+                <w:rFonts w:ascii="Calibri" w:eastAsia="Times New Roman" w:hAnsi="Calibri" w:cs="Calibri"/>
+                <w:i/>
+                <w:iCs/>
+                <w:color w:val="0070C0"/>
+                <w:lang w:val="es-AR" w:eastAsia="es-AR"/>
+              </w:rPr>
+              <w:t>(datos)</w:t>
+            </w:r>
+            <w:r>
+              <w:rPr>
+                <w:rFonts w:ascii="Calibri" w:eastAsia="Times New Roman" w:hAnsi="Calibri" w:cs="Calibri"/>
+                <w:color w:val="0070C0"/>
+                <w:lang w:val="es-AR" w:eastAsia="es-AR"/>
+              </w:rPr>
+              <w:t xml:space="preserve"> a </w:t>
+            </w:r>
+            <w:r>
+              <w:rPr>
+                <w:rFonts w:ascii="Calibri" w:eastAsia="Times New Roman" w:hAnsi="Calibri" w:cs="Calibri"/>
+                <w:color w:val="0070C0"/>
+                <w:u w:val="single"/>
+                <w:lang w:val="es-AR" w:eastAsia="es-AR"/>
+              </w:rPr>
+              <w:t>Usuario</w:t>
+            </w:r>
+            <w:r>
+              <w:rPr>
+                <w:rFonts w:ascii="Calibri" w:eastAsia="Times New Roman" w:hAnsi="Calibri" w:cs="Calibri"/>
+                <w:color w:val="0070C0"/>
+                <w:lang w:val="es-AR" w:eastAsia="es-AR"/>
+              </w:rPr>
+              <w:t xml:space="preserve">. </w:t>
+            </w:r>
+            <w:r>
+              <w:rPr>
+                <w:rFonts w:ascii="Calibri" w:eastAsia="Times New Roman" w:hAnsi="Calibri" w:cs="Calibri"/>
+                <w:color w:val="0070C0"/>
+                <w:u w:val="single"/>
+                <w:lang w:val="es-AR" w:eastAsia="es-AR"/>
+              </w:rPr>
+              <w:t>Usuario</w:t>
+            </w:r>
+            <w:r>
+              <w:rPr>
+                <w:rFonts w:ascii="Calibri" w:eastAsia="Times New Roman" w:hAnsi="Calibri" w:cs="Calibri"/>
+                <w:color w:val="0070C0"/>
+                <w:lang w:val="es-AR" w:eastAsia="es-AR"/>
+              </w:rPr>
+              <w:t xml:space="preserve"> solicita </w:t>
+            </w:r>
+            <w:proofErr w:type="spellStart"/>
+            <w:r>
+              <w:rPr>
+                <w:rFonts w:ascii="Calibri" w:eastAsia="Times New Roman" w:hAnsi="Calibri" w:cs="Calibri"/>
+                <w:i/>
+                <w:iCs/>
+                <w:color w:val="0070C0"/>
+                <w:lang w:val="es-AR" w:eastAsia="es-AR"/>
+              </w:rPr>
+              <w:t>editarUsuario</w:t>
+            </w:r>
+            <w:proofErr w:type="spellEnd"/>
+            <w:r>
+              <w:rPr>
+                <w:rFonts w:ascii="Calibri" w:eastAsia="Times New Roman" w:hAnsi="Calibri" w:cs="Calibri"/>
+                <w:i/>
+                <w:iCs/>
+                <w:color w:val="0070C0"/>
+                <w:lang w:val="es-AR" w:eastAsia="es-AR"/>
+              </w:rPr>
+              <w:t>(datos)</w:t>
+            </w:r>
+            <w:r>
+              <w:rPr>
+                <w:rFonts w:ascii="Calibri" w:eastAsia="Times New Roman" w:hAnsi="Calibri" w:cs="Calibri"/>
+                <w:color w:val="0070C0"/>
+                <w:lang w:val="es-AR" w:eastAsia="es-AR"/>
+              </w:rPr>
+              <w:t xml:space="preserve"> a la </w:t>
+            </w:r>
+            <w:r>
+              <w:rPr>
+                <w:rFonts w:ascii="Calibri" w:eastAsia="Times New Roman" w:hAnsi="Calibri" w:cs="Calibri"/>
+                <w:color w:val="0070C0"/>
+                <w:u w:val="single"/>
+                <w:lang w:val="es-AR" w:eastAsia="es-AR"/>
+              </w:rPr>
+              <w:t>BDD</w:t>
+            </w:r>
+            <w:r>
+              <w:rPr>
+                <w:rFonts w:ascii="Calibri" w:eastAsia="Times New Roman" w:hAnsi="Calibri" w:cs="Calibri"/>
+                <w:color w:val="0070C0"/>
+                <w:lang w:val="es-AR" w:eastAsia="es-AR"/>
+              </w:rPr>
+              <w:t xml:space="preserve">. La </w:t>
+            </w:r>
+            <w:r>
+              <w:rPr>
+                <w:rFonts w:ascii="Calibri" w:eastAsia="Times New Roman" w:hAnsi="Calibri" w:cs="Calibri"/>
+                <w:color w:val="0070C0"/>
+                <w:u w:val="single"/>
+                <w:lang w:val="es-AR" w:eastAsia="es-AR"/>
+              </w:rPr>
+              <w:t>BDD</w:t>
+            </w:r>
+            <w:r>
+              <w:rPr>
+                <w:rFonts w:ascii="Calibri" w:eastAsia="Times New Roman" w:hAnsi="Calibri" w:cs="Calibri"/>
+                <w:color w:val="0070C0"/>
+                <w:lang w:val="es-AR" w:eastAsia="es-AR"/>
+              </w:rPr>
+              <w:t xml:space="preserve"> modifica el usuario. La </w:t>
+            </w:r>
+            <w:r>
+              <w:rPr>
+                <w:rFonts w:ascii="Calibri" w:eastAsia="Times New Roman" w:hAnsi="Calibri" w:cs="Calibri"/>
+                <w:color w:val="0070C0"/>
+                <w:u w:val="single"/>
+                <w:lang w:val="es-AR" w:eastAsia="es-AR"/>
+              </w:rPr>
+              <w:t>InterfazUsuario</w:t>
+            </w:r>
+            <w:r>
+              <w:rPr>
+                <w:rFonts w:ascii="Calibri" w:eastAsia="Times New Roman" w:hAnsi="Calibri" w:cs="Calibri"/>
+                <w:color w:val="0070C0"/>
+                <w:lang w:val="es-AR" w:eastAsia="es-AR"/>
+              </w:rPr>
+              <w:t xml:space="preserve"> redirige al actor a /usuarios.</w:t>
             </w:r>
           </w:p>
         </w:tc>
@@ -7832,7 +9667,6 @@
         </w:numPr>
         <w:jc w:val="both"/>
       </w:pPr>
-      <w:proofErr w:type="spellStart"/>
       <w:r>
         <w:t>Gest</w:t>
       </w:r>
@@ -7840,11 +9674,7 @@
         <w:t>or</w:t>
       </w:r>
       <w:r>
-        <w:t>Usuario</w:t>
-      </w:r>
-      <w:proofErr w:type="spellEnd"/>
-      <w:r>
-        <w:t xml:space="preserve">. </w:t>
+        <w:t xml:space="preserve">Usuario. </w:t>
       </w:r>
     </w:p>
     <w:p>
@@ -7891,6 +9721,7 @@
         <w:jc w:val="both"/>
       </w:pPr>
       <w:r>
+        <w:lastRenderedPageBreak/>
         <w:t>Comentario: El método obtener usuario tendrá que contar con un método privado que valide que se está pasando un correo</w:t>
       </w:r>
       <w:r>
@@ -8196,7 +10027,7 @@
         </w:rPr>
         <w:lastRenderedPageBreak/>
         <w:drawing>
-          <wp:inline distT="0" distB="0" distL="0" distR="0" wp14:anchorId="51FEC281" wp14:editId="37711DF7">
+          <wp:inline distT="0" distB="0" distL="0" distR="0" wp14:anchorId="51FEC281" wp14:editId="713559B4">
             <wp:extent cx="4356100" cy="8817610"/>
             <wp:effectExtent l="0" t="0" r="6350" b="2540"/>
             <wp:docPr id="388499314" name="Imagen 16" descr="Diagrama&#10;&#10;Descripción generada automáticamente"/>
@@ -9841,11 +11672,9 @@
         </w:numPr>
         <w:jc w:val="both"/>
       </w:pPr>
-      <w:proofErr w:type="spellStart"/>
       <w:r>
         <w:t>GestorUsuario</w:t>
       </w:r>
-      <w:proofErr w:type="spellEnd"/>
       <w:r>
         <w:t>.</w:t>
       </w:r>
@@ -10676,6 +12505,16 @@
               </w:rPr>
               <w:t> </w:t>
             </w:r>
+            <w:r>
+              <w:rPr>
+                <w:rFonts w:ascii="Calibri" w:eastAsia="Times New Roman" w:hAnsi="Calibri" w:cs="Calibri"/>
+                <w:color w:val="0070C0"/>
+                <w:sz w:val="20"/>
+                <w:szCs w:val="20"/>
+                <w:lang w:val="es-AR" w:eastAsia="es-AR"/>
+              </w:rPr>
+              <w:t>El actor selecciona “Añadir riesgo”.</w:t>
+            </w:r>
           </w:p>
         </w:tc>
       </w:tr>
@@ -10793,6 +12632,37 @@
               </w:rPr>
               <w:t> </w:t>
             </w:r>
+            <w:r>
+              <w:rPr>
+                <w:rFonts w:ascii="Calibri" w:eastAsia="Times New Roman" w:hAnsi="Calibri" w:cs="Calibri"/>
+                <w:color w:val="0070C0"/>
+                <w:sz w:val="20"/>
+                <w:szCs w:val="20"/>
+                <w:lang w:val="es-AR" w:eastAsia="es-AR"/>
+              </w:rPr>
+              <w:t xml:space="preserve">La </w:t>
+            </w:r>
+            <w:r>
+              <w:rPr>
+                <w:rFonts w:ascii="Calibri" w:eastAsia="Times New Roman" w:hAnsi="Calibri" w:cs="Calibri"/>
+                <w:color w:val="0070C0"/>
+                <w:sz w:val="20"/>
+                <w:szCs w:val="20"/>
+                <w:u w:val="single"/>
+                <w:lang w:val="es-AR" w:eastAsia="es-AR"/>
+              </w:rPr>
+              <w:t>InterfazUsuario</w:t>
+            </w:r>
+            <w:r>
+              <w:rPr>
+                <w:rFonts w:ascii="Calibri" w:eastAsia="Times New Roman" w:hAnsi="Calibri" w:cs="Calibri"/>
+                <w:color w:val="0070C0"/>
+                <w:sz w:val="20"/>
+                <w:szCs w:val="20"/>
+                <w:lang w:val="es-AR" w:eastAsia="es-AR"/>
+              </w:rPr>
+              <w:t xml:space="preserve"> redirige al actor a la página /proyecto/riesgo/crear con el id del riesgo seleccionado.</w:t>
+            </w:r>
           </w:p>
         </w:tc>
       </w:tr>
@@ -10908,7 +12778,29 @@
                 <w:szCs w:val="20"/>
                 <w:lang w:val="es-AR" w:eastAsia="es-AR"/>
               </w:rPr>
-              <w:t> </w:t>
+              <w:t xml:space="preserve">El actor ingresa los datos del riesgo (descripción, responsable, categoría, </w:t>
+            </w:r>
+            <w:proofErr w:type="spellStart"/>
+            <w:r>
+              <w:rPr>
+                <w:rFonts w:ascii="Calibri" w:eastAsia="Times New Roman" w:hAnsi="Calibri" w:cs="Calibri"/>
+                <w:color w:val="0070C0"/>
+                <w:sz w:val="20"/>
+                <w:szCs w:val="20"/>
+                <w:lang w:val="es-AR" w:eastAsia="es-AR"/>
+              </w:rPr>
+              <w:t>fechaCreacion</w:t>
+            </w:r>
+            <w:proofErr w:type="spellEnd"/>
+            <w:r>
+              <w:rPr>
+                <w:rFonts w:ascii="Calibri" w:eastAsia="Times New Roman" w:hAnsi="Calibri" w:cs="Calibri"/>
+                <w:color w:val="0070C0"/>
+                <w:sz w:val="20"/>
+                <w:szCs w:val="20"/>
+                <w:lang w:val="es-AR" w:eastAsia="es-AR"/>
+              </w:rPr>
+              <w:t>) en el formulario de la página. El actor selecciona confirmar. Si selecciona cancelar, la InterfazUsuario redirige al actor a la página /proyecto/riesgo.</w:t>
             </w:r>
           </w:p>
         </w:tc>
@@ -11019,6 +12911,272 @@
               </w:rPr>
               <w:t> </w:t>
             </w:r>
+            <w:r>
+              <w:rPr>
+                <w:rFonts w:ascii="Calibri" w:eastAsia="Times New Roman" w:hAnsi="Calibri" w:cs="Calibri"/>
+                <w:color w:val="0070C0"/>
+                <w:lang w:val="es-AR" w:eastAsia="es-AR"/>
+              </w:rPr>
+              <w:t xml:space="preserve">La </w:t>
+            </w:r>
+            <w:r>
+              <w:rPr>
+                <w:rFonts w:ascii="Calibri" w:eastAsia="Times New Roman" w:hAnsi="Calibri" w:cs="Calibri"/>
+                <w:color w:val="0070C0"/>
+                <w:u w:val="single"/>
+                <w:lang w:val="es-AR" w:eastAsia="es-AR"/>
+              </w:rPr>
+              <w:t>InterfazUsuario</w:t>
+            </w:r>
+            <w:r>
+              <w:rPr>
+                <w:rFonts w:ascii="Calibri" w:eastAsia="Times New Roman" w:hAnsi="Calibri" w:cs="Calibri"/>
+                <w:color w:val="0070C0"/>
+                <w:lang w:val="es-AR" w:eastAsia="es-AR"/>
+              </w:rPr>
+              <w:t xml:space="preserve"> solicita </w:t>
+            </w:r>
+            <w:proofErr w:type="spellStart"/>
+            <w:r>
+              <w:rPr>
+                <w:rFonts w:ascii="Calibri" w:eastAsia="Times New Roman" w:hAnsi="Calibri" w:cs="Calibri"/>
+                <w:i/>
+                <w:iCs/>
+                <w:color w:val="0070C0"/>
+                <w:lang w:val="es-AR" w:eastAsia="es-AR"/>
+              </w:rPr>
+              <w:t>crearRiesgo</w:t>
+            </w:r>
+            <w:proofErr w:type="spellEnd"/>
+            <w:r>
+              <w:rPr>
+                <w:rFonts w:ascii="Calibri" w:eastAsia="Times New Roman" w:hAnsi="Calibri" w:cs="Calibri"/>
+                <w:i/>
+                <w:iCs/>
+                <w:color w:val="0070C0"/>
+                <w:lang w:val="es-AR" w:eastAsia="es-AR"/>
+              </w:rPr>
+              <w:t xml:space="preserve">(datos) </w:t>
+            </w:r>
+            <w:r>
+              <w:rPr>
+                <w:rFonts w:ascii="Calibri" w:eastAsia="Times New Roman" w:hAnsi="Calibri" w:cs="Calibri"/>
+                <w:color w:val="0070C0"/>
+                <w:lang w:val="es-AR" w:eastAsia="es-AR"/>
+              </w:rPr>
+              <w:t xml:space="preserve">a </w:t>
+            </w:r>
+            <w:proofErr w:type="spellStart"/>
+            <w:r>
+              <w:rPr>
+                <w:rFonts w:ascii="Calibri" w:eastAsia="Times New Roman" w:hAnsi="Calibri" w:cs="Calibri"/>
+                <w:color w:val="0070C0"/>
+                <w:u w:val="single"/>
+                <w:lang w:val="es-AR" w:eastAsia="es-AR"/>
+              </w:rPr>
+              <w:t>GestorRiesgo</w:t>
+            </w:r>
+            <w:proofErr w:type="spellEnd"/>
+            <w:r>
+              <w:rPr>
+                <w:rFonts w:ascii="Calibri" w:eastAsia="Times New Roman" w:hAnsi="Calibri" w:cs="Calibri"/>
+                <w:color w:val="0070C0"/>
+                <w:lang w:val="es-AR" w:eastAsia="es-AR"/>
+              </w:rPr>
+              <w:t xml:space="preserve">. El </w:t>
+            </w:r>
+            <w:proofErr w:type="spellStart"/>
+            <w:r>
+              <w:rPr>
+                <w:rFonts w:ascii="Calibri" w:eastAsia="Times New Roman" w:hAnsi="Calibri" w:cs="Calibri"/>
+                <w:color w:val="0070C0"/>
+                <w:u w:val="single"/>
+                <w:lang w:val="es-AR" w:eastAsia="es-AR"/>
+              </w:rPr>
+              <w:t>GestorRiesgo</w:t>
+            </w:r>
+            <w:proofErr w:type="spellEnd"/>
+            <w:r>
+              <w:rPr>
+                <w:rFonts w:ascii="Calibri" w:eastAsia="Times New Roman" w:hAnsi="Calibri" w:cs="Calibri"/>
+                <w:color w:val="0070C0"/>
+                <w:lang w:val="es-AR" w:eastAsia="es-AR"/>
+              </w:rPr>
+              <w:t xml:space="preserve"> </w:t>
+            </w:r>
+            <w:proofErr w:type="spellStart"/>
+            <w:r>
+              <w:rPr>
+                <w:rFonts w:ascii="Calibri" w:eastAsia="Times New Roman" w:hAnsi="Calibri" w:cs="Calibri"/>
+                <w:color w:val="0070C0"/>
+                <w:lang w:val="es-AR" w:eastAsia="es-AR"/>
+              </w:rPr>
+              <w:t>envia</w:t>
+            </w:r>
+            <w:proofErr w:type="spellEnd"/>
+            <w:r>
+              <w:rPr>
+                <w:rFonts w:ascii="Calibri" w:eastAsia="Times New Roman" w:hAnsi="Calibri" w:cs="Calibri"/>
+                <w:color w:val="0070C0"/>
+                <w:lang w:val="es-AR" w:eastAsia="es-AR"/>
+              </w:rPr>
+              <w:t xml:space="preserve"> el evento </w:t>
+            </w:r>
+            <w:proofErr w:type="spellStart"/>
+            <w:r>
+              <w:rPr>
+                <w:rFonts w:ascii="Calibri" w:eastAsia="Times New Roman" w:hAnsi="Calibri" w:cs="Calibri"/>
+                <w:i/>
+                <w:iCs/>
+                <w:color w:val="0070C0"/>
+                <w:lang w:val="es-AR" w:eastAsia="es-AR"/>
+              </w:rPr>
+              <w:t>crearRiesgo</w:t>
+            </w:r>
+            <w:proofErr w:type="spellEnd"/>
+            <w:r>
+              <w:rPr>
+                <w:rFonts w:ascii="Calibri" w:eastAsia="Times New Roman" w:hAnsi="Calibri" w:cs="Calibri"/>
+                <w:i/>
+                <w:iCs/>
+                <w:color w:val="0070C0"/>
+                <w:lang w:val="es-AR" w:eastAsia="es-AR"/>
+              </w:rPr>
+              <w:t xml:space="preserve">(datos) </w:t>
+            </w:r>
+            <w:r>
+              <w:rPr>
+                <w:rFonts w:ascii="Calibri" w:eastAsia="Times New Roman" w:hAnsi="Calibri" w:cs="Calibri"/>
+                <w:color w:val="0070C0"/>
+                <w:lang w:val="es-AR" w:eastAsia="es-AR"/>
+              </w:rPr>
+              <w:t xml:space="preserve">a </w:t>
+            </w:r>
+            <w:r>
+              <w:rPr>
+                <w:rFonts w:ascii="Calibri" w:eastAsia="Times New Roman" w:hAnsi="Calibri" w:cs="Calibri"/>
+                <w:color w:val="0070C0"/>
+                <w:u w:val="single"/>
+                <w:lang w:val="es-AR" w:eastAsia="es-AR"/>
+              </w:rPr>
+              <w:t>Riesgo</w:t>
+            </w:r>
+            <w:r>
+              <w:rPr>
+                <w:rFonts w:ascii="Calibri" w:eastAsia="Times New Roman" w:hAnsi="Calibri" w:cs="Calibri"/>
+                <w:color w:val="0070C0"/>
+                <w:lang w:val="es-AR" w:eastAsia="es-AR"/>
+              </w:rPr>
+              <w:t xml:space="preserve">. </w:t>
+            </w:r>
+            <w:r>
+              <w:rPr>
+                <w:rFonts w:ascii="Calibri" w:eastAsia="Times New Roman" w:hAnsi="Calibri" w:cs="Calibri"/>
+                <w:color w:val="0070C0"/>
+                <w:u w:val="single"/>
+                <w:lang w:val="es-AR" w:eastAsia="es-AR"/>
+              </w:rPr>
+              <w:t>Riesgo</w:t>
+            </w:r>
+            <w:r>
+              <w:rPr>
+                <w:rFonts w:ascii="Calibri" w:eastAsia="Times New Roman" w:hAnsi="Calibri" w:cs="Calibri"/>
+                <w:color w:val="0070C0"/>
+                <w:lang w:val="es-AR" w:eastAsia="es-AR"/>
+              </w:rPr>
+              <w:t xml:space="preserve"> solicita</w:t>
+            </w:r>
+            <w:r>
+              <w:rPr>
+                <w:rFonts w:ascii="Calibri" w:eastAsia="Times New Roman" w:hAnsi="Calibri" w:cs="Calibri"/>
+                <w:i/>
+                <w:iCs/>
+                <w:color w:val="0070C0"/>
+                <w:lang w:val="es-AR" w:eastAsia="es-AR"/>
+              </w:rPr>
+              <w:t xml:space="preserve"> </w:t>
+            </w:r>
+            <w:proofErr w:type="spellStart"/>
+            <w:r>
+              <w:rPr>
+                <w:rFonts w:ascii="Calibri" w:eastAsia="Times New Roman" w:hAnsi="Calibri" w:cs="Calibri"/>
+                <w:i/>
+                <w:iCs/>
+                <w:color w:val="0070C0"/>
+                <w:lang w:val="es-AR" w:eastAsia="es-AR"/>
+              </w:rPr>
+              <w:t>crearRiesgo</w:t>
+            </w:r>
+            <w:proofErr w:type="spellEnd"/>
+            <w:r>
+              <w:rPr>
+                <w:rFonts w:ascii="Calibri" w:eastAsia="Times New Roman" w:hAnsi="Calibri" w:cs="Calibri"/>
+                <w:i/>
+                <w:iCs/>
+                <w:color w:val="0070C0"/>
+                <w:lang w:val="es-AR" w:eastAsia="es-AR"/>
+              </w:rPr>
+              <w:t>(datos)</w:t>
+            </w:r>
+            <w:r>
+              <w:rPr>
+                <w:rFonts w:ascii="Calibri" w:eastAsia="Times New Roman" w:hAnsi="Calibri" w:cs="Calibri"/>
+                <w:color w:val="0070C0"/>
+                <w:lang w:val="es-AR" w:eastAsia="es-AR"/>
+              </w:rPr>
+              <w:t xml:space="preserve"> a la </w:t>
+            </w:r>
+            <w:r>
+              <w:rPr>
+                <w:rFonts w:ascii="Calibri" w:eastAsia="Times New Roman" w:hAnsi="Calibri" w:cs="Calibri"/>
+                <w:color w:val="0070C0"/>
+                <w:u w:val="single"/>
+                <w:lang w:val="es-AR" w:eastAsia="es-AR"/>
+              </w:rPr>
+              <w:t>BDD</w:t>
+            </w:r>
+            <w:r>
+              <w:rPr>
+                <w:rFonts w:ascii="Calibri" w:eastAsia="Times New Roman" w:hAnsi="Calibri" w:cs="Calibri"/>
+                <w:color w:val="0070C0"/>
+                <w:lang w:val="es-AR" w:eastAsia="es-AR"/>
+              </w:rPr>
+              <w:t xml:space="preserve">. La </w:t>
+            </w:r>
+            <w:r>
+              <w:rPr>
+                <w:rFonts w:ascii="Calibri" w:eastAsia="Times New Roman" w:hAnsi="Calibri" w:cs="Calibri"/>
+                <w:color w:val="0070C0"/>
+                <w:u w:val="single"/>
+                <w:lang w:val="es-AR" w:eastAsia="es-AR"/>
+              </w:rPr>
+              <w:t>BDD</w:t>
+            </w:r>
+            <w:r>
+              <w:rPr>
+                <w:rFonts w:ascii="Calibri" w:eastAsia="Times New Roman" w:hAnsi="Calibri" w:cs="Calibri"/>
+                <w:color w:val="0070C0"/>
+                <w:lang w:val="es-AR" w:eastAsia="es-AR"/>
+              </w:rPr>
+              <w:t xml:space="preserve"> carga el riesgo. La </w:t>
+            </w:r>
+            <w:r>
+              <w:rPr>
+                <w:rFonts w:ascii="Calibri" w:eastAsia="Times New Roman" w:hAnsi="Calibri" w:cs="Calibri"/>
+                <w:color w:val="0070C0"/>
+                <w:u w:val="single"/>
+                <w:lang w:val="es-AR" w:eastAsia="es-AR"/>
+              </w:rPr>
+              <w:t>InterfazUsuario</w:t>
+            </w:r>
+            <w:r>
+              <w:rPr>
+                <w:rFonts w:ascii="Calibri" w:eastAsia="Times New Roman" w:hAnsi="Calibri" w:cs="Calibri"/>
+                <w:color w:val="0070C0"/>
+                <w:lang w:val="es-AR" w:eastAsia="es-AR"/>
+              </w:rPr>
+              <w:t xml:space="preserve"> redirige al actor a /proyecto/riesgo.</w:t>
+            </w:r>
           </w:p>
         </w:tc>
       </w:tr>
@@ -11460,6 +13618,7 @@
         </w:numPr>
       </w:pPr>
       <w:r>
+        <w:lastRenderedPageBreak/>
         <w:t xml:space="preserve">Tendrá los métodos: Constructor, los métodos </w:t>
       </w:r>
       <w:proofErr w:type="spellStart"/>
@@ -11489,7 +13648,6 @@
         <w:jc w:val="both"/>
       </w:pPr>
       <w:r>
-        <w:lastRenderedPageBreak/>
         <w:t>Estas clases están vinculadas al subsistema de Riesgos.</w:t>
       </w:r>
     </w:p>
@@ -11757,13 +13915,8 @@
         </w:numPr>
         <w:jc w:val="both"/>
       </w:pPr>
-      <w:proofErr w:type="spellStart"/>
-      <w:r>
-        <w:t>GestorUsuario</w:t>
-      </w:r>
-      <w:proofErr w:type="spellEnd"/>
-      <w:r>
-        <w:t>.</w:t>
+      <w:r>
+        <w:t>GestorUsuario.</w:t>
       </w:r>
     </w:p>
     <w:p>
@@ -13736,13 +15889,8 @@
         </w:numPr>
         <w:jc w:val="both"/>
       </w:pPr>
-      <w:proofErr w:type="spellStart"/>
-      <w:r>
-        <w:t>GestorUsuario</w:t>
-      </w:r>
-      <w:proofErr w:type="spellEnd"/>
-      <w:r>
-        <w:t>.</w:t>
+      <w:r>
+        <w:t>GestorUsuario.</w:t>
       </w:r>
     </w:p>
     <w:p>
@@ -13836,7 +15984,7 @@
           <w:noProof/>
         </w:rPr>
         <w:drawing>
-          <wp:inline distT="0" distB="0" distL="0" distR="0" wp14:anchorId="223A6319" wp14:editId="67475ABE">
+          <wp:inline distT="0" distB="0" distL="0" distR="0" wp14:anchorId="223A6319" wp14:editId="59CB8EE2">
             <wp:extent cx="5400040" cy="7853680"/>
             <wp:effectExtent l="0" t="0" r="0" b="0"/>
             <wp:docPr id="1437050315" name="Imagen 19"/>
@@ -17568,13 +19716,8 @@
         </w:numPr>
         <w:jc w:val="both"/>
       </w:pPr>
-      <w:proofErr w:type="spellStart"/>
-      <w:r>
-        <w:t>GestorUsuario</w:t>
-      </w:r>
-      <w:proofErr w:type="spellEnd"/>
-      <w:r>
-        <w:t>.</w:t>
+      <w:r>
+        <w:t>GestorUsuario.</w:t>
       </w:r>
     </w:p>
     <w:p>
@@ -19414,13 +21557,8 @@
         </w:numPr>
         <w:jc w:val="both"/>
       </w:pPr>
-      <w:proofErr w:type="spellStart"/>
-      <w:r>
-        <w:t>GestorUsuario</w:t>
-      </w:r>
-      <w:proofErr w:type="spellEnd"/>
-      <w:r>
-        <w:t>.</w:t>
+      <w:r>
+        <w:t>GestorUsuario.</w:t>
       </w:r>
     </w:p>
     <w:p>
@@ -21586,7 +23724,7 @@
         </w:rPr>
         <w:lastRenderedPageBreak/>
         <w:drawing>
-          <wp:inline distT="0" distB="0" distL="0" distR="0" wp14:anchorId="7AE5233A" wp14:editId="2209A68E">
+          <wp:inline distT="0" distB="0" distL="0" distR="0" wp14:anchorId="7AE5233A" wp14:editId="680D1AD7">
             <wp:extent cx="5400040" cy="8727440"/>
             <wp:effectExtent l="0" t="0" r="0" b="0"/>
             <wp:docPr id="481074842" name="Imagen 24"/>
@@ -27744,6 +29882,92 @@
     </w:lvl>
   </w:abstractNum>
   <w:abstractNum w:abstractNumId="10" w15:restartNumberingAfterBreak="0">
+    <w:nsid w:val="40C86BE5"/>
+    <w:multiLevelType w:val="hybridMultilevel"/>
+    <w:tmpl w:val="077EBC64"/>
+    <w:lvl w:ilvl="0" w:tplc="2C0A000F">
+      <w:start w:val="1"/>
+      <w:numFmt w:val="decimal"/>
+      <w:lvlText w:val="%1."/>
+      <w:lvlJc w:val="left"/>
+      <w:pPr>
+        <w:ind w:left="765" w:hanging="360"/>
+      </w:pPr>
+    </w:lvl>
+    <w:lvl w:ilvl="1" w:tplc="2C0A0019" w:tentative="1">
+      <w:start w:val="1"/>
+      <w:numFmt w:val="lowerLetter"/>
+      <w:lvlText w:val="%2."/>
+      <w:lvlJc w:val="left"/>
+      <w:pPr>
+        <w:ind w:left="1485" w:hanging="360"/>
+      </w:pPr>
+    </w:lvl>
+    <w:lvl w:ilvl="2" w:tplc="2C0A001B" w:tentative="1">
+      <w:start w:val="1"/>
+      <w:numFmt w:val="lowerRoman"/>
+      <w:lvlText w:val="%3."/>
+      <w:lvlJc w:val="right"/>
+      <w:pPr>
+        <w:ind w:left="2205" w:hanging="180"/>
+      </w:pPr>
+    </w:lvl>
+    <w:lvl w:ilvl="3" w:tplc="2C0A000F" w:tentative="1">
+      <w:start w:val="1"/>
+      <w:numFmt w:val="decimal"/>
+      <w:lvlText w:val="%4."/>
+      <w:lvlJc w:val="left"/>
+      <w:pPr>
+        <w:ind w:left="2925" w:hanging="360"/>
+      </w:pPr>
+    </w:lvl>
+    <w:lvl w:ilvl="4" w:tplc="2C0A0019" w:tentative="1">
+      <w:start w:val="1"/>
+      <w:numFmt w:val="lowerLetter"/>
+      <w:lvlText w:val="%5."/>
+      <w:lvlJc w:val="left"/>
+      <w:pPr>
+        <w:ind w:left="3645" w:hanging="360"/>
+      </w:pPr>
+    </w:lvl>
+    <w:lvl w:ilvl="5" w:tplc="2C0A001B" w:tentative="1">
+      <w:start w:val="1"/>
+      <w:numFmt w:val="lowerRoman"/>
+      <w:lvlText w:val="%6."/>
+      <w:lvlJc w:val="right"/>
+      <w:pPr>
+        <w:ind w:left="4365" w:hanging="180"/>
+      </w:pPr>
+    </w:lvl>
+    <w:lvl w:ilvl="6" w:tplc="2C0A000F" w:tentative="1">
+      <w:start w:val="1"/>
+      <w:numFmt w:val="decimal"/>
+      <w:lvlText w:val="%7."/>
+      <w:lvlJc w:val="left"/>
+      <w:pPr>
+        <w:ind w:left="5085" w:hanging="360"/>
+      </w:pPr>
+    </w:lvl>
+    <w:lvl w:ilvl="7" w:tplc="2C0A0019" w:tentative="1">
+      <w:start w:val="1"/>
+      <w:numFmt w:val="lowerLetter"/>
+      <w:lvlText w:val="%8."/>
+      <w:lvlJc w:val="left"/>
+      <w:pPr>
+        <w:ind w:left="5805" w:hanging="360"/>
+      </w:pPr>
+    </w:lvl>
+    <w:lvl w:ilvl="8" w:tplc="2C0A001B" w:tentative="1">
+      <w:start w:val="1"/>
+      <w:numFmt w:val="lowerRoman"/>
+      <w:lvlText w:val="%9."/>
+      <w:lvlJc w:val="right"/>
+      <w:pPr>
+        <w:ind w:left="6525" w:hanging="180"/>
+      </w:pPr>
+    </w:lvl>
+  </w:abstractNum>
+  <w:abstractNum w:abstractNumId="11" w15:restartNumberingAfterBreak="0">
     <w:nsid w:val="487036EC"/>
     <w:multiLevelType w:val="hybridMultilevel"/>
     <w:tmpl w:val="BDFE724A"/>
@@ -27829,7 +30053,7 @@
       </w:pPr>
     </w:lvl>
   </w:abstractNum>
-  <w:abstractNum w:abstractNumId="11" w15:restartNumberingAfterBreak="0">
+  <w:abstractNum w:abstractNumId="12" w15:restartNumberingAfterBreak="0">
     <w:nsid w:val="4BF40B95"/>
     <w:multiLevelType w:val="hybridMultilevel"/>
     <w:tmpl w:val="A6F2249A"/>
@@ -27941,7 +30165,93 @@
       </w:rPr>
     </w:lvl>
   </w:abstractNum>
-  <w:abstractNum w:abstractNumId="12" w15:restartNumberingAfterBreak="0">
+  <w:abstractNum w:abstractNumId="13" w15:restartNumberingAfterBreak="0">
+    <w:nsid w:val="5CCA7741"/>
+    <w:multiLevelType w:val="hybridMultilevel"/>
+    <w:tmpl w:val="736682D4"/>
+    <w:lvl w:ilvl="0" w:tplc="2C0A000F">
+      <w:start w:val="1"/>
+      <w:numFmt w:val="decimal"/>
+      <w:lvlText w:val="%1."/>
+      <w:lvlJc w:val="left"/>
+      <w:pPr>
+        <w:ind w:left="720" w:hanging="360"/>
+      </w:pPr>
+    </w:lvl>
+    <w:lvl w:ilvl="1" w:tplc="2C0A0019" w:tentative="1">
+      <w:start w:val="1"/>
+      <w:numFmt w:val="lowerLetter"/>
+      <w:lvlText w:val="%2."/>
+      <w:lvlJc w:val="left"/>
+      <w:pPr>
+        <w:ind w:left="1440" w:hanging="360"/>
+      </w:pPr>
+    </w:lvl>
+    <w:lvl w:ilvl="2" w:tplc="2C0A001B" w:tentative="1">
+      <w:start w:val="1"/>
+      <w:numFmt w:val="lowerRoman"/>
+      <w:lvlText w:val="%3."/>
+      <w:lvlJc w:val="right"/>
+      <w:pPr>
+        <w:ind w:left="2160" w:hanging="180"/>
+      </w:pPr>
+    </w:lvl>
+    <w:lvl w:ilvl="3" w:tplc="2C0A000F" w:tentative="1">
+      <w:start w:val="1"/>
+      <w:numFmt w:val="decimal"/>
+      <w:lvlText w:val="%4."/>
+      <w:lvlJc w:val="left"/>
+      <w:pPr>
+        <w:ind w:left="2880" w:hanging="360"/>
+      </w:pPr>
+    </w:lvl>
+    <w:lvl w:ilvl="4" w:tplc="2C0A0019" w:tentative="1">
+      <w:start w:val="1"/>
+      <w:numFmt w:val="lowerLetter"/>
+      <w:lvlText w:val="%5."/>
+      <w:lvlJc w:val="left"/>
+      <w:pPr>
+        <w:ind w:left="3600" w:hanging="360"/>
+      </w:pPr>
+    </w:lvl>
+    <w:lvl w:ilvl="5" w:tplc="2C0A001B" w:tentative="1">
+      <w:start w:val="1"/>
+      <w:numFmt w:val="lowerRoman"/>
+      <w:lvlText w:val="%6."/>
+      <w:lvlJc w:val="right"/>
+      <w:pPr>
+        <w:ind w:left="4320" w:hanging="180"/>
+      </w:pPr>
+    </w:lvl>
+    <w:lvl w:ilvl="6" w:tplc="2C0A000F" w:tentative="1">
+      <w:start w:val="1"/>
+      <w:numFmt w:val="decimal"/>
+      <w:lvlText w:val="%7."/>
+      <w:lvlJc w:val="left"/>
+      <w:pPr>
+        <w:ind w:left="5040" w:hanging="360"/>
+      </w:pPr>
+    </w:lvl>
+    <w:lvl w:ilvl="7" w:tplc="2C0A0019" w:tentative="1">
+      <w:start w:val="1"/>
+      <w:numFmt w:val="lowerLetter"/>
+      <w:lvlText w:val="%8."/>
+      <w:lvlJc w:val="left"/>
+      <w:pPr>
+        <w:ind w:left="5760" w:hanging="360"/>
+      </w:pPr>
+    </w:lvl>
+    <w:lvl w:ilvl="8" w:tplc="2C0A001B" w:tentative="1">
+      <w:start w:val="1"/>
+      <w:numFmt w:val="lowerRoman"/>
+      <w:lvlText w:val="%9."/>
+      <w:lvlJc w:val="right"/>
+      <w:pPr>
+        <w:ind w:left="6480" w:hanging="180"/>
+      </w:pPr>
+    </w:lvl>
+  </w:abstractNum>
+  <w:abstractNum w:abstractNumId="14" w15:restartNumberingAfterBreak="0">
     <w:nsid w:val="6C71778C"/>
     <w:multiLevelType w:val="singleLevel"/>
     <w:tmpl w:val="C966EFC0"/>
@@ -27959,7 +30269,7 @@
       </w:rPr>
     </w:lvl>
   </w:abstractNum>
-  <w:abstractNum w:abstractNumId="13" w15:restartNumberingAfterBreak="0">
+  <w:abstractNum w:abstractNumId="15" w15:restartNumberingAfterBreak="0">
     <w:nsid w:val="708E589C"/>
     <w:multiLevelType w:val="multilevel"/>
     <w:tmpl w:val="381042DE"/>
@@ -28099,7 +30409,7 @@
       </w:rPr>
     </w:lvl>
   </w:abstractNum>
-  <w:abstractNum w:abstractNumId="14" w15:restartNumberingAfterBreak="0">
+  <w:abstractNum w:abstractNumId="16" w15:restartNumberingAfterBreak="0">
     <w:nsid w:val="734E50D8"/>
     <w:multiLevelType w:val="hybridMultilevel"/>
     <w:tmpl w:val="CFC66396"/>
@@ -28212,7 +30522,93 @@
       </w:rPr>
     </w:lvl>
   </w:abstractNum>
-  <w:abstractNum w:abstractNumId="15" w15:restartNumberingAfterBreak="0">
+  <w:abstractNum w:abstractNumId="17" w15:restartNumberingAfterBreak="0">
+    <w:nsid w:val="76EF6F14"/>
+    <w:multiLevelType w:val="hybridMultilevel"/>
+    <w:tmpl w:val="4BDA71BA"/>
+    <w:lvl w:ilvl="0" w:tplc="2C0A000F">
+      <w:start w:val="1"/>
+      <w:numFmt w:val="decimal"/>
+      <w:lvlText w:val="%1."/>
+      <w:lvlJc w:val="left"/>
+      <w:pPr>
+        <w:ind w:left="720" w:hanging="360"/>
+      </w:pPr>
+    </w:lvl>
+    <w:lvl w:ilvl="1" w:tplc="2C0A0019" w:tentative="1">
+      <w:start w:val="1"/>
+      <w:numFmt w:val="lowerLetter"/>
+      <w:lvlText w:val="%2."/>
+      <w:lvlJc w:val="left"/>
+      <w:pPr>
+        <w:ind w:left="1440" w:hanging="360"/>
+      </w:pPr>
+    </w:lvl>
+    <w:lvl w:ilvl="2" w:tplc="2C0A001B" w:tentative="1">
+      <w:start w:val="1"/>
+      <w:numFmt w:val="lowerRoman"/>
+      <w:lvlText w:val="%3."/>
+      <w:lvlJc w:val="right"/>
+      <w:pPr>
+        <w:ind w:left="2160" w:hanging="180"/>
+      </w:pPr>
+    </w:lvl>
+    <w:lvl w:ilvl="3" w:tplc="2C0A000F" w:tentative="1">
+      <w:start w:val="1"/>
+      <w:numFmt w:val="decimal"/>
+      <w:lvlText w:val="%4."/>
+      <w:lvlJc w:val="left"/>
+      <w:pPr>
+        <w:ind w:left="2880" w:hanging="360"/>
+      </w:pPr>
+    </w:lvl>
+    <w:lvl w:ilvl="4" w:tplc="2C0A0019" w:tentative="1">
+      <w:start w:val="1"/>
+      <w:numFmt w:val="lowerLetter"/>
+      <w:lvlText w:val="%5."/>
+      <w:lvlJc w:val="left"/>
+      <w:pPr>
+        <w:ind w:left="3600" w:hanging="360"/>
+      </w:pPr>
+    </w:lvl>
+    <w:lvl w:ilvl="5" w:tplc="2C0A001B" w:tentative="1">
+      <w:start w:val="1"/>
+      <w:numFmt w:val="lowerRoman"/>
+      <w:lvlText w:val="%6."/>
+      <w:lvlJc w:val="right"/>
+      <w:pPr>
+        <w:ind w:left="4320" w:hanging="180"/>
+      </w:pPr>
+    </w:lvl>
+    <w:lvl w:ilvl="6" w:tplc="2C0A000F" w:tentative="1">
+      <w:start w:val="1"/>
+      <w:numFmt w:val="decimal"/>
+      <w:lvlText w:val="%7."/>
+      <w:lvlJc w:val="left"/>
+      <w:pPr>
+        <w:ind w:left="5040" w:hanging="360"/>
+      </w:pPr>
+    </w:lvl>
+    <w:lvl w:ilvl="7" w:tplc="2C0A0019" w:tentative="1">
+      <w:start w:val="1"/>
+      <w:numFmt w:val="lowerLetter"/>
+      <w:lvlText w:val="%8."/>
+      <w:lvlJc w:val="left"/>
+      <w:pPr>
+        <w:ind w:left="5760" w:hanging="360"/>
+      </w:pPr>
+    </w:lvl>
+    <w:lvl w:ilvl="8" w:tplc="2C0A001B" w:tentative="1">
+      <w:start w:val="1"/>
+      <w:numFmt w:val="lowerRoman"/>
+      <w:lvlText w:val="%9."/>
+      <w:lvlJc w:val="right"/>
+      <w:pPr>
+        <w:ind w:left="6480" w:hanging="180"/>
+      </w:pPr>
+    </w:lvl>
+  </w:abstractNum>
+  <w:abstractNum w:abstractNumId="18" w15:restartNumberingAfterBreak="0">
     <w:nsid w:val="7DD64906"/>
     <w:multiLevelType w:val="hybridMultilevel"/>
     <w:tmpl w:val="795E7434"/>
@@ -28330,13 +30726,13 @@
     <w:abstractNumId w:val="7"/>
   </w:num>
   <w:num w:numId="2" w16cid:durableId="560100393">
-    <w:abstractNumId w:val="10"/>
+    <w:abstractNumId w:val="11"/>
   </w:num>
   <w:num w:numId="3" w16cid:durableId="1986621707">
-    <w:abstractNumId w:val="10"/>
+    <w:abstractNumId w:val="11"/>
   </w:num>
   <w:num w:numId="4" w16cid:durableId="140856935">
-    <w:abstractNumId w:val="10"/>
+    <w:abstractNumId w:val="11"/>
   </w:num>
   <w:num w:numId="5" w16cid:durableId="1509635650">
     <w:abstractNumId w:val="1"/>
@@ -28351,16 +30747,16 @@
     <w:abstractNumId w:val="0"/>
   </w:num>
   <w:num w:numId="9" w16cid:durableId="378938028">
-    <w:abstractNumId w:val="13"/>
+    <w:abstractNumId w:val="15"/>
   </w:num>
   <w:num w:numId="10" w16cid:durableId="1687320424">
-    <w:abstractNumId w:val="15"/>
+    <w:abstractNumId w:val="18"/>
   </w:num>
   <w:num w:numId="11" w16cid:durableId="412119939">
     <w:abstractNumId w:val="5"/>
   </w:num>
   <w:num w:numId="12" w16cid:durableId="2172580">
-    <w:abstractNumId w:val="12"/>
+    <w:abstractNumId w:val="14"/>
   </w:num>
   <w:num w:numId="13" w16cid:durableId="1301616048">
     <w:abstractNumId w:val="4"/>
@@ -28372,13 +30768,22 @@
     <w:abstractNumId w:val="9"/>
   </w:num>
   <w:num w:numId="16" w16cid:durableId="17052992">
-    <w:abstractNumId w:val="14"/>
+    <w:abstractNumId w:val="16"/>
   </w:num>
   <w:num w:numId="17" w16cid:durableId="986666563">
     <w:abstractNumId w:val="6"/>
   </w:num>
   <w:num w:numId="18" w16cid:durableId="883910513">
-    <w:abstractNumId w:val="11"/>
+    <w:abstractNumId w:val="12"/>
+  </w:num>
+  <w:num w:numId="19" w16cid:durableId="1838767648">
+    <w:abstractNumId w:val="10"/>
+  </w:num>
+  <w:num w:numId="20" w16cid:durableId="1440566175">
+    <w:abstractNumId w:val="13"/>
+  </w:num>
+  <w:num w:numId="21" w16cid:durableId="1121340620">
+    <w:abstractNumId w:val="17"/>
   </w:num>
 </w:numbering>
 </file>
@@ -29702,6 +32107,74 @@
       <w:szCs w:val="24"/>
     </w:rPr>
   </w:style>
+  <w:style w:type="character" w:styleId="Refdecomentario">
+    <w:name w:val="annotation reference"/>
+    <w:basedOn w:val="Fuentedeprrafopredeter"/>
+    <w:uiPriority w:val="99"/>
+    <w:semiHidden/>
+    <w:unhideWhenUsed/>
+    <w:rsid w:val="007139AE"/>
+    <w:rPr>
+      <w:sz w:val="16"/>
+      <w:szCs w:val="16"/>
+    </w:rPr>
+  </w:style>
+  <w:style w:type="paragraph" w:styleId="Textocomentario">
+    <w:name w:val="annotation text"/>
+    <w:basedOn w:val="Normal"/>
+    <w:link w:val="TextocomentarioCar"/>
+    <w:uiPriority w:val="99"/>
+    <w:semiHidden/>
+    <w:unhideWhenUsed/>
+    <w:rsid w:val="007139AE"/>
+    <w:pPr>
+      <w:spacing w:line="240" w:lineRule="auto"/>
+    </w:pPr>
+    <w:rPr>
+      <w:sz w:val="20"/>
+      <w:szCs w:val="20"/>
+    </w:rPr>
+  </w:style>
+  <w:style w:type="character" w:customStyle="1" w:styleId="TextocomentarioCar">
+    <w:name w:val="Texto comentario Car"/>
+    <w:basedOn w:val="Fuentedeprrafopredeter"/>
+    <w:link w:val="Textocomentario"/>
+    <w:uiPriority w:val="99"/>
+    <w:semiHidden/>
+    <w:rsid w:val="007139AE"/>
+    <w:rPr>
+      <w:sz w:val="20"/>
+      <w:szCs w:val="20"/>
+    </w:rPr>
+  </w:style>
+  <w:style w:type="paragraph" w:styleId="Asuntodelcomentario">
+    <w:name w:val="annotation subject"/>
+    <w:basedOn w:val="Textocomentario"/>
+    <w:next w:val="Textocomentario"/>
+    <w:link w:val="AsuntodelcomentarioCar"/>
+    <w:uiPriority w:val="99"/>
+    <w:semiHidden/>
+    <w:unhideWhenUsed/>
+    <w:rsid w:val="007139AE"/>
+    <w:rPr>
+      <w:b/>
+      <w:bCs/>
+    </w:rPr>
+  </w:style>
+  <w:style w:type="character" w:customStyle="1" w:styleId="AsuntodelcomentarioCar">
+    <w:name w:val="Asunto del comentario Car"/>
+    <w:basedOn w:val="TextocomentarioCar"/>
+    <w:link w:val="Asuntodelcomentario"/>
+    <w:uiPriority w:val="99"/>
+    <w:semiHidden/>
+    <w:rsid w:val="007139AE"/>
+    <w:rPr>
+      <w:b/>
+      <w:bCs/>
+      <w:sz w:val="20"/>
+      <w:szCs w:val="20"/>
+    </w:rPr>
+  </w:style>
 </w:styles>
 </file>
 

</xml_diff>

<commit_message>
Doc: Se modifico la implementacion del modelo de datos
</commit_message>
<xml_diff>
--- a/2. Etapa de elaboración/Iteración 2/Modelo de diseño/Modelo de Diseño_Vesta Risk Manager_T-Code.docx
+++ b/2. Etapa de elaboración/Iteración 2/Modelo de diseño/Modelo de Diseño_Vesta Risk Manager_T-Code.docx
@@ -739,27 +739,13 @@
                                   <w:rPr>
                                     <w:lang w:val="es-AR"/>
                                   </w:rPr>
-                                  <w:t xml:space="preserve">Modelo </w:t>
-                                </w:r>
-                                <w:proofErr w:type="gramStart"/>
-                                <w:r>
-                                  <w:rPr>
-                                    <w:lang w:val="es-AR"/>
-                                  </w:rPr>
-                                  <w:t xml:space="preserve">de </w:t>
+                                  <w:t xml:space="preserve">Modelo de </w:t>
                                 </w:r>
                                 <w:r>
                                   <w:rPr>
                                     <w:lang w:val="es-AR"/>
                                   </w:rPr>
-                                  <w:t xml:space="preserve"> Diseño</w:t>
-                                </w:r>
-                                <w:proofErr w:type="gramEnd"/>
-                                <w:r>
-                                  <w:rPr>
-                                    <w:lang w:val="es-AR"/>
-                                  </w:rPr>
-                                  <w:t xml:space="preserve"> es empezar a realizar los casos de uso</w:t>
+                                  <w:t xml:space="preserve"> Diseño es empezar a realizar los casos de uso</w:t>
                                 </w:r>
                                 <w:r>
                                   <w:rPr>
@@ -877,27 +863,13 @@
                             <w:rPr>
                               <w:lang w:val="es-AR"/>
                             </w:rPr>
-                            <w:t xml:space="preserve">Modelo </w:t>
-                          </w:r>
-                          <w:proofErr w:type="gramStart"/>
-                          <w:r>
-                            <w:rPr>
-                              <w:lang w:val="es-AR"/>
-                            </w:rPr>
-                            <w:t xml:space="preserve">de </w:t>
+                            <w:t xml:space="preserve">Modelo de </w:t>
                           </w:r>
                           <w:r>
                             <w:rPr>
                               <w:lang w:val="es-AR"/>
                             </w:rPr>
-                            <w:t xml:space="preserve"> Diseño</w:t>
-                          </w:r>
-                          <w:proofErr w:type="gramEnd"/>
-                          <w:r>
-                            <w:rPr>
-                              <w:lang w:val="es-AR"/>
-                            </w:rPr>
-                            <w:t xml:space="preserve"> es empezar a realizar los casos de uso</w:t>
+                            <w:t xml:space="preserve"> Diseño es empezar a realizar los casos de uso</w:t>
                           </w:r>
                           <w:r>
                             <w:rPr>
@@ -1210,7 +1182,7 @@
           <w:r>
             <w:fldChar w:fldCharType="separate"/>
           </w:r>
-          <w:hyperlink w:anchor="_Toc180735260" w:history="1">
+          <w:hyperlink w:anchor="_Toc180761162" w:history="1">
             <w:r>
               <w:rPr>
                 <w:rStyle w:val="Hipervnculo"/>
@@ -1237,7 +1209,7 @@
                 <w:noProof/>
                 <w:webHidden/>
               </w:rPr>
-              <w:instrText xml:space="preserve"> PAGEREF _Toc180735260 \h </w:instrText>
+              <w:instrText xml:space="preserve"> PAGEREF _Toc180761162 \h </w:instrText>
             </w:r>
             <w:r>
               <w:rPr>
@@ -1283,7 +1255,7 @@
               <w14:ligatures w14:val="standardContextual"/>
             </w:rPr>
           </w:pPr>
-          <w:hyperlink w:anchor="_Toc180735261" w:history="1">
+          <w:hyperlink w:anchor="_Toc180761163" w:history="1">
             <w:r>
               <w:rPr>
                 <w:rStyle w:val="Hipervnculo"/>
@@ -1310,7 +1282,7 @@
                 <w:noProof/>
                 <w:webHidden/>
               </w:rPr>
-              <w:instrText xml:space="preserve"> PAGEREF _Toc180735261 \h </w:instrText>
+              <w:instrText xml:space="preserve"> PAGEREF _Toc180761163 \h </w:instrText>
             </w:r>
             <w:r>
               <w:rPr>
@@ -1356,7 +1328,7 @@
               <w14:ligatures w14:val="standardContextual"/>
             </w:rPr>
           </w:pPr>
-          <w:hyperlink w:anchor="_Toc180735262" w:history="1">
+          <w:hyperlink w:anchor="_Toc180761164" w:history="1">
             <w:r>
               <w:rPr>
                 <w:rStyle w:val="Hipervnculo"/>
@@ -1383,7 +1355,7 @@
                 <w:noProof/>
                 <w:webHidden/>
               </w:rPr>
-              <w:instrText xml:space="preserve"> PAGEREF _Toc180735262 \h </w:instrText>
+              <w:instrText xml:space="preserve"> PAGEREF _Toc180761164 \h </w:instrText>
             </w:r>
             <w:r>
               <w:rPr>
@@ -1429,7 +1401,7 @@
               <w14:ligatures w14:val="standardContextual"/>
             </w:rPr>
           </w:pPr>
-          <w:hyperlink w:anchor="_Toc180735263" w:history="1">
+          <w:hyperlink w:anchor="_Toc180761165" w:history="1">
             <w:r>
               <w:rPr>
                 <w:rStyle w:val="Hipervnculo"/>
@@ -1456,7 +1428,7 @@
                 <w:noProof/>
                 <w:webHidden/>
               </w:rPr>
-              <w:instrText xml:space="preserve"> PAGEREF _Toc180735263 \h </w:instrText>
+              <w:instrText xml:space="preserve"> PAGEREF _Toc180761165 \h </w:instrText>
             </w:r>
             <w:r>
               <w:rPr>
@@ -1502,7 +1474,7 @@
               <w14:ligatures w14:val="standardContextual"/>
             </w:rPr>
           </w:pPr>
-          <w:hyperlink w:anchor="_Toc180735264" w:history="1">
+          <w:hyperlink w:anchor="_Toc180761166" w:history="1">
             <w:r>
               <w:rPr>
                 <w:rStyle w:val="Hipervnculo"/>
@@ -1529,7 +1501,7 @@
                 <w:noProof/>
                 <w:webHidden/>
               </w:rPr>
-              <w:instrText xml:space="preserve"> PAGEREF _Toc180735264 \h </w:instrText>
+              <w:instrText xml:space="preserve"> PAGEREF _Toc180761166 \h </w:instrText>
             </w:r>
             <w:r>
               <w:rPr>
@@ -1575,7 +1547,7 @@
               <w14:ligatures w14:val="standardContextual"/>
             </w:rPr>
           </w:pPr>
-          <w:hyperlink w:anchor="_Toc180735265" w:history="1">
+          <w:hyperlink w:anchor="_Toc180761167" w:history="1">
             <w:r>
               <w:rPr>
                 <w:rStyle w:val="Hipervnculo"/>
@@ -1602,7 +1574,7 @@
                 <w:noProof/>
                 <w:webHidden/>
               </w:rPr>
-              <w:instrText xml:space="preserve"> PAGEREF _Toc180735265 \h </w:instrText>
+              <w:instrText xml:space="preserve"> PAGEREF _Toc180761167 \h </w:instrText>
             </w:r>
             <w:r>
               <w:rPr>
@@ -1648,7 +1620,7 @@
               <w14:ligatures w14:val="standardContextual"/>
             </w:rPr>
           </w:pPr>
-          <w:hyperlink w:anchor="_Toc180735266" w:history="1">
+          <w:hyperlink w:anchor="_Toc180761168" w:history="1">
             <w:r>
               <w:rPr>
                 <w:rStyle w:val="Hipervnculo"/>
@@ -1675,7 +1647,7 @@
                 <w:noProof/>
                 <w:webHidden/>
               </w:rPr>
-              <w:instrText xml:space="preserve"> PAGEREF _Toc180735266 \h </w:instrText>
+              <w:instrText xml:space="preserve"> PAGEREF _Toc180761168 \h </w:instrText>
             </w:r>
             <w:r>
               <w:rPr>
@@ -1719,7 +1691,7 @@
               <w14:ligatures w14:val="standardContextual"/>
             </w:rPr>
           </w:pPr>
-          <w:hyperlink w:anchor="_Toc180735267" w:history="1">
+          <w:hyperlink w:anchor="_Toc180761169" w:history="1">
             <w:r>
               <w:rPr>
                 <w:rStyle w:val="Hipervnculo"/>
@@ -1746,7 +1718,7 @@
                 <w:noProof/>
                 <w:webHidden/>
               </w:rPr>
-              <w:instrText xml:space="preserve"> PAGEREF _Toc180735267 \h </w:instrText>
+              <w:instrText xml:space="preserve"> PAGEREF _Toc180761169 \h </w:instrText>
             </w:r>
             <w:r>
               <w:rPr>
@@ -1790,7 +1762,7 @@
               <w14:ligatures w14:val="standardContextual"/>
             </w:rPr>
           </w:pPr>
-          <w:hyperlink w:anchor="_Toc180735268" w:history="1">
+          <w:hyperlink w:anchor="_Toc180761170" w:history="1">
             <w:r>
               <w:rPr>
                 <w:rStyle w:val="Hipervnculo"/>
@@ -1817,7 +1789,7 @@
                 <w:noProof/>
                 <w:webHidden/>
               </w:rPr>
-              <w:instrText xml:space="preserve"> PAGEREF _Toc180735268 \h </w:instrText>
+              <w:instrText xml:space="preserve"> PAGEREF _Toc180761170 \h </w:instrText>
             </w:r>
             <w:r>
               <w:rPr>
@@ -1861,7 +1833,7 @@
               <w14:ligatures w14:val="standardContextual"/>
             </w:rPr>
           </w:pPr>
-          <w:hyperlink w:anchor="_Toc180735269" w:history="1">
+          <w:hyperlink w:anchor="_Toc180761171" w:history="1">
             <w:r>
               <w:rPr>
                 <w:rStyle w:val="Hipervnculo"/>
@@ -1888,7 +1860,7 @@
                 <w:noProof/>
                 <w:webHidden/>
               </w:rPr>
-              <w:instrText xml:space="preserve"> PAGEREF _Toc180735269 \h </w:instrText>
+              <w:instrText xml:space="preserve"> PAGEREF _Toc180761171 \h </w:instrText>
             </w:r>
             <w:r>
               <w:rPr>
@@ -1932,7 +1904,7 @@
               <w14:ligatures w14:val="standardContextual"/>
             </w:rPr>
           </w:pPr>
-          <w:hyperlink w:anchor="_Toc180735270" w:history="1">
+          <w:hyperlink w:anchor="_Toc180761172" w:history="1">
             <w:r>
               <w:rPr>
                 <w:rStyle w:val="Hipervnculo"/>
@@ -1959,7 +1931,7 @@
                 <w:noProof/>
                 <w:webHidden/>
               </w:rPr>
-              <w:instrText xml:space="preserve"> PAGEREF _Toc180735270 \h </w:instrText>
+              <w:instrText xml:space="preserve"> PAGEREF _Toc180761172 \h </w:instrText>
             </w:r>
             <w:r>
               <w:rPr>
@@ -2005,7 +1977,7 @@
               <w14:ligatures w14:val="standardContextual"/>
             </w:rPr>
           </w:pPr>
-          <w:hyperlink w:anchor="_Toc180735271" w:history="1">
+          <w:hyperlink w:anchor="_Toc180761173" w:history="1">
             <w:r>
               <w:rPr>
                 <w:rStyle w:val="Hipervnculo"/>
@@ -2032,7 +2004,7 @@
                 <w:noProof/>
                 <w:webHidden/>
               </w:rPr>
-              <w:instrText xml:space="preserve"> PAGEREF _Toc180735271 \h </w:instrText>
+              <w:instrText xml:space="preserve"> PAGEREF _Toc180761173 \h </w:instrText>
             </w:r>
             <w:r>
               <w:rPr>
@@ -2076,7 +2048,7 @@
               <w14:ligatures w14:val="standardContextual"/>
             </w:rPr>
           </w:pPr>
-          <w:hyperlink w:anchor="_Toc180735272" w:history="1">
+          <w:hyperlink w:anchor="_Toc180761174" w:history="1">
             <w:r>
               <w:rPr>
                 <w:rStyle w:val="Hipervnculo"/>
@@ -2103,7 +2075,7 @@
                 <w:noProof/>
                 <w:webHidden/>
               </w:rPr>
-              <w:instrText xml:space="preserve"> PAGEREF _Toc180735272 \h </w:instrText>
+              <w:instrText xml:space="preserve"> PAGEREF _Toc180761174 \h </w:instrText>
             </w:r>
             <w:r>
               <w:rPr>
@@ -2147,7 +2119,7 @@
               <w14:ligatures w14:val="standardContextual"/>
             </w:rPr>
           </w:pPr>
-          <w:hyperlink w:anchor="_Toc180735273" w:history="1">
+          <w:hyperlink w:anchor="_Toc180761175" w:history="1">
             <w:r>
               <w:rPr>
                 <w:rStyle w:val="Hipervnculo"/>
@@ -2174,7 +2146,7 @@
                 <w:noProof/>
                 <w:webHidden/>
               </w:rPr>
-              <w:instrText xml:space="preserve"> PAGEREF _Toc180735273 \h </w:instrText>
+              <w:instrText xml:space="preserve"> PAGEREF _Toc180761175 \h </w:instrText>
             </w:r>
             <w:r>
               <w:rPr>
@@ -2218,7 +2190,7 @@
               <w14:ligatures w14:val="standardContextual"/>
             </w:rPr>
           </w:pPr>
-          <w:hyperlink w:anchor="_Toc180735274" w:history="1">
+          <w:hyperlink w:anchor="_Toc180761176" w:history="1">
             <w:r>
               <w:rPr>
                 <w:rStyle w:val="Hipervnculo"/>
@@ -2245,7 +2217,7 @@
                 <w:noProof/>
                 <w:webHidden/>
               </w:rPr>
-              <w:instrText xml:space="preserve"> PAGEREF _Toc180735274 \h </w:instrText>
+              <w:instrText xml:space="preserve"> PAGEREF _Toc180761176 \h </w:instrText>
             </w:r>
             <w:r>
               <w:rPr>
@@ -2265,7 +2237,7 @@
                 <w:noProof/>
                 <w:webHidden/>
               </w:rPr>
-              <w:t>10</w:t>
+              <w:t>11</w:t>
             </w:r>
             <w:r>
               <w:rPr>
@@ -2291,7 +2263,7 @@
               <w14:ligatures w14:val="standardContextual"/>
             </w:rPr>
           </w:pPr>
-          <w:hyperlink w:anchor="_Toc180735275" w:history="1">
+          <w:hyperlink w:anchor="_Toc180761177" w:history="1">
             <w:r>
               <w:rPr>
                 <w:rStyle w:val="Hipervnculo"/>
@@ -2318,7 +2290,7 @@
                 <w:noProof/>
                 <w:webHidden/>
               </w:rPr>
-              <w:instrText xml:space="preserve"> PAGEREF _Toc180735275 \h </w:instrText>
+              <w:instrText xml:space="preserve"> PAGEREF _Toc180761177 \h </w:instrText>
             </w:r>
             <w:r>
               <w:rPr>
@@ -2338,7 +2310,7 @@
                 <w:noProof/>
                 <w:webHidden/>
               </w:rPr>
-              <w:t>11</w:t>
+              <w:t>12</w:t>
             </w:r>
             <w:r>
               <w:rPr>
@@ -2362,7 +2334,7 @@
               <w14:ligatures w14:val="standardContextual"/>
             </w:rPr>
           </w:pPr>
-          <w:hyperlink w:anchor="_Toc180735276" w:history="1">
+          <w:hyperlink w:anchor="_Toc180761178" w:history="1">
             <w:r>
               <w:rPr>
                 <w:rStyle w:val="Hipervnculo"/>
@@ -2389,7 +2361,7 @@
                 <w:noProof/>
                 <w:webHidden/>
               </w:rPr>
-              <w:instrText xml:space="preserve"> PAGEREF _Toc180735276 \h </w:instrText>
+              <w:instrText xml:space="preserve"> PAGEREF _Toc180761178 \h </w:instrText>
             </w:r>
             <w:r>
               <w:rPr>
@@ -2409,7 +2381,7 @@
                 <w:noProof/>
                 <w:webHidden/>
               </w:rPr>
-              <w:t>11</w:t>
+              <w:t>12</w:t>
             </w:r>
             <w:r>
               <w:rPr>
@@ -2433,7 +2405,7 @@
               <w14:ligatures w14:val="standardContextual"/>
             </w:rPr>
           </w:pPr>
-          <w:hyperlink w:anchor="_Toc180735277" w:history="1">
+          <w:hyperlink w:anchor="_Toc180761179" w:history="1">
             <w:r>
               <w:rPr>
                 <w:rStyle w:val="Hipervnculo"/>
@@ -2460,7 +2432,7 @@
                 <w:noProof/>
                 <w:webHidden/>
               </w:rPr>
-              <w:instrText xml:space="preserve"> PAGEREF _Toc180735277 \h </w:instrText>
+              <w:instrText xml:space="preserve"> PAGEREF _Toc180761179 \h </w:instrText>
             </w:r>
             <w:r>
               <w:rPr>
@@ -2480,7 +2452,7 @@
                 <w:noProof/>
                 <w:webHidden/>
               </w:rPr>
-              <w:t>12</w:t>
+              <w:t>13</w:t>
             </w:r>
             <w:r>
               <w:rPr>
@@ -2504,7 +2476,7 @@
               <w14:ligatures w14:val="standardContextual"/>
             </w:rPr>
           </w:pPr>
-          <w:hyperlink w:anchor="_Toc180735278" w:history="1">
+          <w:hyperlink w:anchor="_Toc180761180" w:history="1">
             <w:r>
               <w:rPr>
                 <w:rStyle w:val="Hipervnculo"/>
@@ -2531,7 +2503,7 @@
                 <w:noProof/>
                 <w:webHidden/>
               </w:rPr>
-              <w:instrText xml:space="preserve"> PAGEREF _Toc180735278 \h </w:instrText>
+              <w:instrText xml:space="preserve"> PAGEREF _Toc180761180 \h </w:instrText>
             </w:r>
             <w:r>
               <w:rPr>
@@ -2551,7 +2523,7 @@
                 <w:noProof/>
                 <w:webHidden/>
               </w:rPr>
-              <w:t>14</w:t>
+              <w:t>15</w:t>
             </w:r>
             <w:r>
               <w:rPr>
@@ -2577,7 +2549,7 @@
               <w14:ligatures w14:val="standardContextual"/>
             </w:rPr>
           </w:pPr>
-          <w:hyperlink w:anchor="_Toc180735279" w:history="1">
+          <w:hyperlink w:anchor="_Toc180761181" w:history="1">
             <w:r>
               <w:rPr>
                 <w:rStyle w:val="Hipervnculo"/>
@@ -2604,7 +2576,7 @@
                 <w:noProof/>
                 <w:webHidden/>
               </w:rPr>
-              <w:instrText xml:space="preserve"> PAGEREF _Toc180735279 \h </w:instrText>
+              <w:instrText xml:space="preserve"> PAGEREF _Toc180761181 \h </w:instrText>
             </w:r>
             <w:r>
               <w:rPr>
@@ -2624,7 +2596,7 @@
                 <w:noProof/>
                 <w:webHidden/>
               </w:rPr>
-              <w:t>15</w:t>
+              <w:t>16</w:t>
             </w:r>
             <w:r>
               <w:rPr>
@@ -2648,7 +2620,7 @@
               <w14:ligatures w14:val="standardContextual"/>
             </w:rPr>
           </w:pPr>
-          <w:hyperlink w:anchor="_Toc180735280" w:history="1">
+          <w:hyperlink w:anchor="_Toc180761182" w:history="1">
             <w:r>
               <w:rPr>
                 <w:rStyle w:val="Hipervnculo"/>
@@ -2675,7 +2647,7 @@
                 <w:noProof/>
                 <w:webHidden/>
               </w:rPr>
-              <w:instrText xml:space="preserve"> PAGEREF _Toc180735280 \h </w:instrText>
+              <w:instrText xml:space="preserve"> PAGEREF _Toc180761182 \h </w:instrText>
             </w:r>
             <w:r>
               <w:rPr>
@@ -2695,7 +2667,7 @@
                 <w:noProof/>
                 <w:webHidden/>
               </w:rPr>
-              <w:t>15</w:t>
+              <w:t>16</w:t>
             </w:r>
             <w:r>
               <w:rPr>
@@ -2719,7 +2691,7 @@
               <w14:ligatures w14:val="standardContextual"/>
             </w:rPr>
           </w:pPr>
-          <w:hyperlink w:anchor="_Toc180735281" w:history="1">
+          <w:hyperlink w:anchor="_Toc180761183" w:history="1">
             <w:r>
               <w:rPr>
                 <w:rStyle w:val="Hipervnculo"/>
@@ -2746,7 +2718,7 @@
                 <w:noProof/>
                 <w:webHidden/>
               </w:rPr>
-              <w:instrText xml:space="preserve"> PAGEREF _Toc180735281 \h </w:instrText>
+              <w:instrText xml:space="preserve"> PAGEREF _Toc180761183 \h </w:instrText>
             </w:r>
             <w:r>
               <w:rPr>
@@ -2766,7 +2738,7 @@
                 <w:noProof/>
                 <w:webHidden/>
               </w:rPr>
-              <w:t>15</w:t>
+              <w:t>16</w:t>
             </w:r>
             <w:r>
               <w:rPr>
@@ -2790,7 +2762,7 @@
               <w14:ligatures w14:val="standardContextual"/>
             </w:rPr>
           </w:pPr>
-          <w:hyperlink w:anchor="_Toc180735282" w:history="1">
+          <w:hyperlink w:anchor="_Toc180761184" w:history="1">
             <w:r>
               <w:rPr>
                 <w:rStyle w:val="Hipervnculo"/>
@@ -2817,7 +2789,7 @@
                 <w:noProof/>
                 <w:webHidden/>
               </w:rPr>
-              <w:instrText xml:space="preserve"> PAGEREF _Toc180735282 \h </w:instrText>
+              <w:instrText xml:space="preserve"> PAGEREF _Toc180761184 \h </w:instrText>
             </w:r>
             <w:r>
               <w:rPr>
@@ -2837,7 +2809,7 @@
                 <w:noProof/>
                 <w:webHidden/>
               </w:rPr>
-              <w:t>17</w:t>
+              <w:t>18</w:t>
             </w:r>
             <w:r>
               <w:rPr>
@@ -2863,7 +2835,7 @@
               <w14:ligatures w14:val="standardContextual"/>
             </w:rPr>
           </w:pPr>
-          <w:hyperlink w:anchor="_Toc180735283" w:history="1">
+          <w:hyperlink w:anchor="_Toc180761185" w:history="1">
             <w:r>
               <w:rPr>
                 <w:rStyle w:val="Hipervnculo"/>
@@ -2890,7 +2862,7 @@
                 <w:noProof/>
                 <w:webHidden/>
               </w:rPr>
-              <w:instrText xml:space="preserve"> PAGEREF _Toc180735283 \h </w:instrText>
+              <w:instrText xml:space="preserve"> PAGEREF _Toc180761185 \h </w:instrText>
             </w:r>
             <w:r>
               <w:rPr>
@@ -2910,7 +2882,7 @@
                 <w:noProof/>
                 <w:webHidden/>
               </w:rPr>
-              <w:t>17</w:t>
+              <w:t>18</w:t>
             </w:r>
             <w:r>
               <w:rPr>
@@ -2934,7 +2906,7 @@
               <w14:ligatures w14:val="standardContextual"/>
             </w:rPr>
           </w:pPr>
-          <w:hyperlink w:anchor="_Toc180735284" w:history="1">
+          <w:hyperlink w:anchor="_Toc180761186" w:history="1">
             <w:r>
               <w:rPr>
                 <w:rStyle w:val="Hipervnculo"/>
@@ -2961,7 +2933,7 @@
                 <w:noProof/>
                 <w:webHidden/>
               </w:rPr>
-              <w:instrText xml:space="preserve"> PAGEREF _Toc180735284 \h </w:instrText>
+              <w:instrText xml:space="preserve"> PAGEREF _Toc180761186 \h </w:instrText>
             </w:r>
             <w:r>
               <w:rPr>
@@ -2981,7 +2953,7 @@
                 <w:noProof/>
                 <w:webHidden/>
               </w:rPr>
-              <w:t>17</w:t>
+              <w:t>18</w:t>
             </w:r>
             <w:r>
               <w:rPr>
@@ -3005,7 +2977,7 @@
               <w14:ligatures w14:val="standardContextual"/>
             </w:rPr>
           </w:pPr>
-          <w:hyperlink w:anchor="_Toc180735285" w:history="1">
+          <w:hyperlink w:anchor="_Toc180761187" w:history="1">
             <w:r>
               <w:rPr>
                 <w:rStyle w:val="Hipervnculo"/>
@@ -3032,7 +3004,7 @@
                 <w:noProof/>
                 <w:webHidden/>
               </w:rPr>
-              <w:instrText xml:space="preserve"> PAGEREF _Toc180735285 \h </w:instrText>
+              <w:instrText xml:space="preserve"> PAGEREF _Toc180761187 \h </w:instrText>
             </w:r>
             <w:r>
               <w:rPr>
@@ -3052,7 +3024,7 @@
                 <w:noProof/>
                 <w:webHidden/>
               </w:rPr>
-              <w:t>18</w:t>
+              <w:t>19</w:t>
             </w:r>
             <w:r>
               <w:rPr>
@@ -3076,7 +3048,7 @@
               <w14:ligatures w14:val="standardContextual"/>
             </w:rPr>
           </w:pPr>
-          <w:hyperlink w:anchor="_Toc180735286" w:history="1">
+          <w:hyperlink w:anchor="_Toc180761188" w:history="1">
             <w:r>
               <w:rPr>
                 <w:rStyle w:val="Hipervnculo"/>
@@ -3103,7 +3075,7 @@
                 <w:noProof/>
                 <w:webHidden/>
               </w:rPr>
-              <w:instrText xml:space="preserve"> PAGEREF _Toc180735286 \h </w:instrText>
+              <w:instrText xml:space="preserve"> PAGEREF _Toc180761188 \h </w:instrText>
             </w:r>
             <w:r>
               <w:rPr>
@@ -3123,7 +3095,7 @@
                 <w:noProof/>
                 <w:webHidden/>
               </w:rPr>
-              <w:t>20</w:t>
+              <w:t>21</w:t>
             </w:r>
             <w:r>
               <w:rPr>
@@ -3149,7 +3121,7 @@
               <w14:ligatures w14:val="standardContextual"/>
             </w:rPr>
           </w:pPr>
-          <w:hyperlink w:anchor="_Toc180735287" w:history="1">
+          <w:hyperlink w:anchor="_Toc180761189" w:history="1">
             <w:r>
               <w:rPr>
                 <w:rStyle w:val="Hipervnculo"/>
@@ -3176,7 +3148,7 @@
                 <w:noProof/>
                 <w:webHidden/>
               </w:rPr>
-              <w:instrText xml:space="preserve"> PAGEREF _Toc180735287 \h </w:instrText>
+              <w:instrText xml:space="preserve"> PAGEREF _Toc180761189 \h </w:instrText>
             </w:r>
             <w:r>
               <w:rPr>
@@ -3196,7 +3168,7 @@
                 <w:noProof/>
                 <w:webHidden/>
               </w:rPr>
-              <w:t>21</w:t>
+              <w:t>22</w:t>
             </w:r>
             <w:r>
               <w:rPr>
@@ -3220,7 +3192,7 @@
               <w14:ligatures w14:val="standardContextual"/>
             </w:rPr>
           </w:pPr>
-          <w:hyperlink w:anchor="_Toc180735288" w:history="1">
+          <w:hyperlink w:anchor="_Toc180761190" w:history="1">
             <w:r>
               <w:rPr>
                 <w:rStyle w:val="Hipervnculo"/>
@@ -3247,7 +3219,7 @@
                 <w:noProof/>
                 <w:webHidden/>
               </w:rPr>
-              <w:instrText xml:space="preserve"> PAGEREF _Toc180735288 \h </w:instrText>
+              <w:instrText xml:space="preserve"> PAGEREF _Toc180761190 \h </w:instrText>
             </w:r>
             <w:r>
               <w:rPr>
@@ -3267,7 +3239,7 @@
                 <w:noProof/>
                 <w:webHidden/>
               </w:rPr>
-              <w:t>21</w:t>
+              <w:t>22</w:t>
             </w:r>
             <w:r>
               <w:rPr>
@@ -3291,7 +3263,7 @@
               <w14:ligatures w14:val="standardContextual"/>
             </w:rPr>
           </w:pPr>
-          <w:hyperlink w:anchor="_Toc180735289" w:history="1">
+          <w:hyperlink w:anchor="_Toc180761191" w:history="1">
             <w:r>
               <w:rPr>
                 <w:rStyle w:val="Hipervnculo"/>
@@ -3318,7 +3290,7 @@
                 <w:noProof/>
                 <w:webHidden/>
               </w:rPr>
-              <w:instrText xml:space="preserve"> PAGEREF _Toc180735289 \h </w:instrText>
+              <w:instrText xml:space="preserve"> PAGEREF _Toc180761191 \h </w:instrText>
             </w:r>
             <w:r>
               <w:rPr>
@@ -3338,7 +3310,7 @@
                 <w:noProof/>
                 <w:webHidden/>
               </w:rPr>
-              <w:t>21</w:t>
+              <w:t>22</w:t>
             </w:r>
             <w:r>
               <w:rPr>
@@ -3362,7 +3334,7 @@
               <w14:ligatures w14:val="standardContextual"/>
             </w:rPr>
           </w:pPr>
-          <w:hyperlink w:anchor="_Toc180735290" w:history="1">
+          <w:hyperlink w:anchor="_Toc180761192" w:history="1">
             <w:r>
               <w:rPr>
                 <w:rStyle w:val="Hipervnculo"/>
@@ -3389,7 +3361,7 @@
                 <w:noProof/>
                 <w:webHidden/>
               </w:rPr>
-              <w:instrText xml:space="preserve"> PAGEREF _Toc180735290 \h </w:instrText>
+              <w:instrText xml:space="preserve"> PAGEREF _Toc180761192 \h </w:instrText>
             </w:r>
             <w:r>
               <w:rPr>
@@ -3409,7 +3381,7 @@
                 <w:noProof/>
                 <w:webHidden/>
               </w:rPr>
-              <w:t>22</w:t>
+              <w:t>23</w:t>
             </w:r>
             <w:r>
               <w:rPr>
@@ -3435,7 +3407,7 @@
               <w14:ligatures w14:val="standardContextual"/>
             </w:rPr>
           </w:pPr>
-          <w:hyperlink w:anchor="_Toc180735291" w:history="1">
+          <w:hyperlink w:anchor="_Toc180761193" w:history="1">
             <w:r>
               <w:rPr>
                 <w:rStyle w:val="Hipervnculo"/>
@@ -3462,7 +3434,7 @@
                 <w:noProof/>
                 <w:webHidden/>
               </w:rPr>
-              <w:instrText xml:space="preserve"> PAGEREF _Toc180735291 \h </w:instrText>
+              <w:instrText xml:space="preserve"> PAGEREF _Toc180761193 \h </w:instrText>
             </w:r>
             <w:r>
               <w:rPr>
@@ -3482,7 +3454,7 @@
                 <w:noProof/>
                 <w:webHidden/>
               </w:rPr>
-              <w:t>23</w:t>
+              <w:t>24</w:t>
             </w:r>
             <w:r>
               <w:rPr>
@@ -3506,7 +3478,7 @@
               <w14:ligatures w14:val="standardContextual"/>
             </w:rPr>
           </w:pPr>
-          <w:hyperlink w:anchor="_Toc180735292" w:history="1">
+          <w:hyperlink w:anchor="_Toc180761194" w:history="1">
             <w:r>
               <w:rPr>
                 <w:rStyle w:val="Hipervnculo"/>
@@ -3533,7 +3505,7 @@
                 <w:noProof/>
                 <w:webHidden/>
               </w:rPr>
-              <w:instrText xml:space="preserve"> PAGEREF _Toc180735292 \h </w:instrText>
+              <w:instrText xml:space="preserve"> PAGEREF _Toc180761194 \h </w:instrText>
             </w:r>
             <w:r>
               <w:rPr>
@@ -3553,7 +3525,7 @@
                 <w:noProof/>
                 <w:webHidden/>
               </w:rPr>
-              <w:t>23</w:t>
+              <w:t>24</w:t>
             </w:r>
             <w:r>
               <w:rPr>
@@ -3577,7 +3549,7 @@
               <w14:ligatures w14:val="standardContextual"/>
             </w:rPr>
           </w:pPr>
-          <w:hyperlink w:anchor="_Toc180735293" w:history="1">
+          <w:hyperlink w:anchor="_Toc180761195" w:history="1">
             <w:r>
               <w:rPr>
                 <w:rStyle w:val="Hipervnculo"/>
@@ -3604,7 +3576,7 @@
                 <w:noProof/>
                 <w:webHidden/>
               </w:rPr>
-              <w:instrText xml:space="preserve"> PAGEREF _Toc180735293 \h </w:instrText>
+              <w:instrText xml:space="preserve"> PAGEREF _Toc180761195 \h </w:instrText>
             </w:r>
             <w:r>
               <w:rPr>
@@ -3624,7 +3596,7 @@
                 <w:noProof/>
                 <w:webHidden/>
               </w:rPr>
-              <w:t>23</w:t>
+              <w:t>24</w:t>
             </w:r>
             <w:r>
               <w:rPr>
@@ -3648,7 +3620,7 @@
               <w14:ligatures w14:val="standardContextual"/>
             </w:rPr>
           </w:pPr>
-          <w:hyperlink w:anchor="_Toc180735294" w:history="1">
+          <w:hyperlink w:anchor="_Toc180761196" w:history="1">
             <w:r>
               <w:rPr>
                 <w:rStyle w:val="Hipervnculo"/>
@@ -3675,7 +3647,7 @@
                 <w:noProof/>
                 <w:webHidden/>
               </w:rPr>
-              <w:instrText xml:space="preserve"> PAGEREF _Toc180735294 \h </w:instrText>
+              <w:instrText xml:space="preserve"> PAGEREF _Toc180761196 \h </w:instrText>
             </w:r>
             <w:r>
               <w:rPr>
@@ -3695,7 +3667,7 @@
                 <w:noProof/>
                 <w:webHidden/>
               </w:rPr>
-              <w:t>24</w:t>
+              <w:t>25</w:t>
             </w:r>
             <w:r>
               <w:rPr>
@@ -3721,7 +3693,7 @@
               <w14:ligatures w14:val="standardContextual"/>
             </w:rPr>
           </w:pPr>
-          <w:hyperlink w:anchor="_Toc180735295" w:history="1">
+          <w:hyperlink w:anchor="_Toc180761197" w:history="1">
             <w:r>
               <w:rPr>
                 <w:rStyle w:val="Hipervnculo"/>
@@ -3748,7 +3720,7 @@
                 <w:noProof/>
                 <w:webHidden/>
               </w:rPr>
-              <w:instrText xml:space="preserve"> PAGEREF _Toc180735295 \h </w:instrText>
+              <w:instrText xml:space="preserve"> PAGEREF _Toc180761197 \h </w:instrText>
             </w:r>
             <w:r>
               <w:rPr>
@@ -3768,7 +3740,7 @@
                 <w:noProof/>
                 <w:webHidden/>
               </w:rPr>
-              <w:t>24</w:t>
+              <w:t>25</w:t>
             </w:r>
             <w:r>
               <w:rPr>
@@ -3792,7 +3764,7 @@
               <w14:ligatures w14:val="standardContextual"/>
             </w:rPr>
           </w:pPr>
-          <w:hyperlink w:anchor="_Toc180735296" w:history="1">
+          <w:hyperlink w:anchor="_Toc180761198" w:history="1">
             <w:r>
               <w:rPr>
                 <w:rStyle w:val="Hipervnculo"/>
@@ -3819,7 +3791,7 @@
                 <w:noProof/>
                 <w:webHidden/>
               </w:rPr>
-              <w:instrText xml:space="preserve"> PAGEREF _Toc180735296 \h </w:instrText>
+              <w:instrText xml:space="preserve"> PAGEREF _Toc180761198 \h </w:instrText>
             </w:r>
             <w:r>
               <w:rPr>
@@ -3839,7 +3811,7 @@
                 <w:noProof/>
                 <w:webHidden/>
               </w:rPr>
-              <w:t>24</w:t>
+              <w:t>25</w:t>
             </w:r>
             <w:r>
               <w:rPr>
@@ -3863,7 +3835,7 @@
               <w14:ligatures w14:val="standardContextual"/>
             </w:rPr>
           </w:pPr>
-          <w:hyperlink w:anchor="_Toc180735297" w:history="1">
+          <w:hyperlink w:anchor="_Toc180761199" w:history="1">
             <w:r>
               <w:rPr>
                 <w:rStyle w:val="Hipervnculo"/>
@@ -3890,7 +3862,7 @@
                 <w:noProof/>
                 <w:webHidden/>
               </w:rPr>
-              <w:instrText xml:space="preserve"> PAGEREF _Toc180735297 \h </w:instrText>
+              <w:instrText xml:space="preserve"> PAGEREF _Toc180761199 \h </w:instrText>
             </w:r>
             <w:r>
               <w:rPr>
@@ -3910,7 +3882,7 @@
                 <w:noProof/>
                 <w:webHidden/>
               </w:rPr>
-              <w:t>26</w:t>
+              <w:t>27</w:t>
             </w:r>
             <w:r>
               <w:rPr>
@@ -3936,7 +3908,7 @@
               <w14:ligatures w14:val="standardContextual"/>
             </w:rPr>
           </w:pPr>
-          <w:hyperlink w:anchor="_Toc180735298" w:history="1">
+          <w:hyperlink w:anchor="_Toc180761200" w:history="1">
             <w:r>
               <w:rPr>
                 <w:rStyle w:val="Hipervnculo"/>
@@ -3963,7 +3935,7 @@
                 <w:noProof/>
                 <w:webHidden/>
               </w:rPr>
-              <w:instrText xml:space="preserve"> PAGEREF _Toc180735298 \h </w:instrText>
+              <w:instrText xml:space="preserve"> PAGEREF _Toc180761200 \h </w:instrText>
             </w:r>
             <w:r>
               <w:rPr>
@@ -3983,7 +3955,7 @@
                 <w:noProof/>
                 <w:webHidden/>
               </w:rPr>
-              <w:t>26</w:t>
+              <w:t>27</w:t>
             </w:r>
             <w:r>
               <w:rPr>
@@ -4007,7 +3979,7 @@
               <w14:ligatures w14:val="standardContextual"/>
             </w:rPr>
           </w:pPr>
-          <w:hyperlink w:anchor="_Toc180735299" w:history="1">
+          <w:hyperlink w:anchor="_Toc180761201" w:history="1">
             <w:r>
               <w:rPr>
                 <w:rStyle w:val="Hipervnculo"/>
@@ -4034,7 +4006,7 @@
                 <w:noProof/>
                 <w:webHidden/>
               </w:rPr>
-              <w:instrText xml:space="preserve"> PAGEREF _Toc180735299 \h </w:instrText>
+              <w:instrText xml:space="preserve"> PAGEREF _Toc180761201 \h </w:instrText>
             </w:r>
             <w:r>
               <w:rPr>
@@ -4054,7 +4026,7 @@
                 <w:noProof/>
                 <w:webHidden/>
               </w:rPr>
-              <w:t>26</w:t>
+              <w:t>27</w:t>
             </w:r>
             <w:r>
               <w:rPr>
@@ -4078,7 +4050,7 @@
               <w14:ligatures w14:val="standardContextual"/>
             </w:rPr>
           </w:pPr>
-          <w:hyperlink w:anchor="_Toc180735300" w:history="1">
+          <w:hyperlink w:anchor="_Toc180761202" w:history="1">
             <w:r>
               <w:rPr>
                 <w:rStyle w:val="Hipervnculo"/>
@@ -4105,7 +4077,7 @@
                 <w:noProof/>
                 <w:webHidden/>
               </w:rPr>
-              <w:instrText xml:space="preserve"> PAGEREF _Toc180735300 \h </w:instrText>
+              <w:instrText xml:space="preserve"> PAGEREF _Toc180761202 \h </w:instrText>
             </w:r>
             <w:r>
               <w:rPr>
@@ -4125,7 +4097,7 @@
                 <w:noProof/>
                 <w:webHidden/>
               </w:rPr>
-              <w:t>27</w:t>
+              <w:t>28</w:t>
             </w:r>
             <w:r>
               <w:rPr>
@@ -4149,7 +4121,7 @@
               <w14:ligatures w14:val="standardContextual"/>
             </w:rPr>
           </w:pPr>
-          <w:hyperlink w:anchor="_Toc180735301" w:history="1">
+          <w:hyperlink w:anchor="_Toc180761203" w:history="1">
             <w:r>
               <w:rPr>
                 <w:rStyle w:val="Hipervnculo"/>
@@ -4176,7 +4148,7 @@
                 <w:noProof/>
                 <w:webHidden/>
               </w:rPr>
-              <w:instrText xml:space="preserve"> PAGEREF _Toc180735301 \h </w:instrText>
+              <w:instrText xml:space="preserve"> PAGEREF _Toc180761203 \h </w:instrText>
             </w:r>
             <w:r>
               <w:rPr>
@@ -4196,7 +4168,7 @@
                 <w:noProof/>
                 <w:webHidden/>
               </w:rPr>
-              <w:t>28</w:t>
+              <w:t>29</w:t>
             </w:r>
             <w:r>
               <w:rPr>
@@ -4222,7 +4194,7 @@
               <w14:ligatures w14:val="standardContextual"/>
             </w:rPr>
           </w:pPr>
-          <w:hyperlink w:anchor="_Toc180735302" w:history="1">
+          <w:hyperlink w:anchor="_Toc180761204" w:history="1">
             <w:r>
               <w:rPr>
                 <w:rStyle w:val="Hipervnculo"/>
@@ -4249,7 +4221,7 @@
                 <w:noProof/>
                 <w:webHidden/>
               </w:rPr>
-              <w:instrText xml:space="preserve"> PAGEREF _Toc180735302 \h </w:instrText>
+              <w:instrText xml:space="preserve"> PAGEREF _Toc180761204 \h </w:instrText>
             </w:r>
             <w:r>
               <w:rPr>
@@ -4269,7 +4241,7 @@
                 <w:noProof/>
                 <w:webHidden/>
               </w:rPr>
-              <w:t>29</w:t>
+              <w:t>30</w:t>
             </w:r>
             <w:r>
               <w:rPr>
@@ -4293,7 +4265,7 @@
               <w14:ligatures w14:val="standardContextual"/>
             </w:rPr>
           </w:pPr>
-          <w:hyperlink w:anchor="_Toc180735303" w:history="1">
+          <w:hyperlink w:anchor="_Toc180761205" w:history="1">
             <w:r>
               <w:rPr>
                 <w:rStyle w:val="Hipervnculo"/>
@@ -4320,7 +4292,7 @@
                 <w:noProof/>
                 <w:webHidden/>
               </w:rPr>
-              <w:instrText xml:space="preserve"> PAGEREF _Toc180735303 \h </w:instrText>
+              <w:instrText xml:space="preserve"> PAGEREF _Toc180761205 \h </w:instrText>
             </w:r>
             <w:r>
               <w:rPr>
@@ -4340,7 +4312,7 @@
                 <w:noProof/>
                 <w:webHidden/>
               </w:rPr>
-              <w:t>29</w:t>
+              <w:t>30</w:t>
             </w:r>
             <w:r>
               <w:rPr>
@@ -4364,7 +4336,7 @@
               <w14:ligatures w14:val="standardContextual"/>
             </w:rPr>
           </w:pPr>
-          <w:hyperlink w:anchor="_Toc180735304" w:history="1">
+          <w:hyperlink w:anchor="_Toc180761206" w:history="1">
             <w:r>
               <w:rPr>
                 <w:rStyle w:val="Hipervnculo"/>
@@ -4391,7 +4363,7 @@
                 <w:noProof/>
                 <w:webHidden/>
               </w:rPr>
-              <w:instrText xml:space="preserve"> PAGEREF _Toc180735304 \h </w:instrText>
+              <w:instrText xml:space="preserve"> PAGEREF _Toc180761206 \h </w:instrText>
             </w:r>
             <w:r>
               <w:rPr>
@@ -4411,7 +4383,7 @@
                 <w:noProof/>
                 <w:webHidden/>
               </w:rPr>
-              <w:t>29</w:t>
+              <w:t>30</w:t>
             </w:r>
             <w:r>
               <w:rPr>
@@ -4435,7 +4407,7 @@
               <w14:ligatures w14:val="standardContextual"/>
             </w:rPr>
           </w:pPr>
-          <w:hyperlink w:anchor="_Toc180735305" w:history="1">
+          <w:hyperlink w:anchor="_Toc180761207" w:history="1">
             <w:r>
               <w:rPr>
                 <w:rStyle w:val="Hipervnculo"/>
@@ -4462,7 +4434,7 @@
                 <w:noProof/>
                 <w:webHidden/>
               </w:rPr>
-              <w:instrText xml:space="preserve"> PAGEREF _Toc180735305 \h </w:instrText>
+              <w:instrText xml:space="preserve"> PAGEREF _Toc180761207 \h </w:instrText>
             </w:r>
             <w:r>
               <w:rPr>
@@ -4482,7 +4454,7 @@
                 <w:noProof/>
                 <w:webHidden/>
               </w:rPr>
-              <w:t>31</w:t>
+              <w:t>32</w:t>
             </w:r>
             <w:r>
               <w:rPr>
@@ -4508,7 +4480,7 @@
               <w14:ligatures w14:val="standardContextual"/>
             </w:rPr>
           </w:pPr>
-          <w:hyperlink w:anchor="_Toc180735306" w:history="1">
+          <w:hyperlink w:anchor="_Toc180761208" w:history="1">
             <w:r>
               <w:rPr>
                 <w:rStyle w:val="Hipervnculo"/>
@@ -4535,7 +4507,7 @@
                 <w:noProof/>
                 <w:webHidden/>
               </w:rPr>
-              <w:instrText xml:space="preserve"> PAGEREF _Toc180735306 \h </w:instrText>
+              <w:instrText xml:space="preserve"> PAGEREF _Toc180761208 \h </w:instrText>
             </w:r>
             <w:r>
               <w:rPr>
@@ -4555,7 +4527,7 @@
                 <w:noProof/>
                 <w:webHidden/>
               </w:rPr>
-              <w:t>32</w:t>
+              <w:t>33</w:t>
             </w:r>
             <w:r>
               <w:rPr>
@@ -4579,7 +4551,7 @@
               <w14:ligatures w14:val="standardContextual"/>
             </w:rPr>
           </w:pPr>
-          <w:hyperlink w:anchor="_Toc180735307" w:history="1">
+          <w:hyperlink w:anchor="_Toc180761209" w:history="1">
             <w:r>
               <w:rPr>
                 <w:rStyle w:val="Hipervnculo"/>
@@ -4606,7 +4578,7 @@
                 <w:noProof/>
                 <w:webHidden/>
               </w:rPr>
-              <w:instrText xml:space="preserve"> PAGEREF _Toc180735307 \h </w:instrText>
+              <w:instrText xml:space="preserve"> PAGEREF _Toc180761209 \h </w:instrText>
             </w:r>
             <w:r>
               <w:rPr>
@@ -4626,7 +4598,7 @@
                 <w:noProof/>
                 <w:webHidden/>
               </w:rPr>
-              <w:t>32</w:t>
+              <w:t>33</w:t>
             </w:r>
             <w:r>
               <w:rPr>
@@ -4650,7 +4622,7 @@
               <w14:ligatures w14:val="standardContextual"/>
             </w:rPr>
           </w:pPr>
-          <w:hyperlink w:anchor="_Toc180735308" w:history="1">
+          <w:hyperlink w:anchor="_Toc180761210" w:history="1">
             <w:r>
               <w:rPr>
                 <w:rStyle w:val="Hipervnculo"/>
@@ -4677,7 +4649,7 @@
                 <w:noProof/>
                 <w:webHidden/>
               </w:rPr>
-              <w:instrText xml:space="preserve"> PAGEREF _Toc180735308 \h </w:instrText>
+              <w:instrText xml:space="preserve"> PAGEREF _Toc180761210 \h </w:instrText>
             </w:r>
             <w:r>
               <w:rPr>
@@ -4697,7 +4669,7 @@
                 <w:noProof/>
                 <w:webHidden/>
               </w:rPr>
-              <w:t>32</w:t>
+              <w:t>33</w:t>
             </w:r>
             <w:r>
               <w:rPr>
@@ -4721,7 +4693,7 @@
               <w14:ligatures w14:val="standardContextual"/>
             </w:rPr>
           </w:pPr>
-          <w:hyperlink w:anchor="_Toc180735309" w:history="1">
+          <w:hyperlink w:anchor="_Toc180761211" w:history="1">
             <w:r>
               <w:rPr>
                 <w:rStyle w:val="Hipervnculo"/>
@@ -4748,7 +4720,7 @@
                 <w:noProof/>
                 <w:webHidden/>
               </w:rPr>
-              <w:instrText xml:space="preserve"> PAGEREF _Toc180735309 \h </w:instrText>
+              <w:instrText xml:space="preserve"> PAGEREF _Toc180761211 \h </w:instrText>
             </w:r>
             <w:r>
               <w:rPr>
@@ -4768,7 +4740,7 @@
                 <w:noProof/>
                 <w:webHidden/>
               </w:rPr>
-              <w:t>33</w:t>
+              <w:t>34</w:t>
             </w:r>
             <w:r>
               <w:rPr>
@@ -4794,7 +4766,7 @@
               <w14:ligatures w14:val="standardContextual"/>
             </w:rPr>
           </w:pPr>
-          <w:hyperlink w:anchor="_Toc180735310" w:history="1">
+          <w:hyperlink w:anchor="_Toc180761212" w:history="1">
             <w:r>
               <w:rPr>
                 <w:rStyle w:val="Hipervnculo"/>
@@ -4821,7 +4793,7 @@
                 <w:noProof/>
                 <w:webHidden/>
               </w:rPr>
-              <w:instrText xml:space="preserve"> PAGEREF _Toc180735310 \h </w:instrText>
+              <w:instrText xml:space="preserve"> PAGEREF _Toc180761212 \h </w:instrText>
             </w:r>
             <w:r>
               <w:rPr>
@@ -4841,7 +4813,7 @@
                 <w:noProof/>
                 <w:webHidden/>
               </w:rPr>
-              <w:t>33</w:t>
+              <w:t>34</w:t>
             </w:r>
             <w:r>
               <w:rPr>
@@ -4865,7 +4837,7 @@
               <w14:ligatures w14:val="standardContextual"/>
             </w:rPr>
           </w:pPr>
-          <w:hyperlink w:anchor="_Toc180735311" w:history="1">
+          <w:hyperlink w:anchor="_Toc180761213" w:history="1">
             <w:r>
               <w:rPr>
                 <w:rStyle w:val="Hipervnculo"/>
@@ -4892,7 +4864,7 @@
                 <w:noProof/>
                 <w:webHidden/>
               </w:rPr>
-              <w:instrText xml:space="preserve"> PAGEREF _Toc180735311 \h </w:instrText>
+              <w:instrText xml:space="preserve"> PAGEREF _Toc180761213 \h </w:instrText>
             </w:r>
             <w:r>
               <w:rPr>
@@ -4912,7 +4884,7 @@
                 <w:noProof/>
                 <w:webHidden/>
               </w:rPr>
-              <w:t>33</w:t>
+              <w:t>34</w:t>
             </w:r>
             <w:r>
               <w:rPr>
@@ -4936,7 +4908,7 @@
               <w14:ligatures w14:val="standardContextual"/>
             </w:rPr>
           </w:pPr>
-          <w:hyperlink w:anchor="_Toc180735312" w:history="1">
+          <w:hyperlink w:anchor="_Toc180761214" w:history="1">
             <w:r>
               <w:rPr>
                 <w:rStyle w:val="Hipervnculo"/>
@@ -4963,7 +4935,7 @@
                 <w:noProof/>
                 <w:webHidden/>
               </w:rPr>
-              <w:instrText xml:space="preserve"> PAGEREF _Toc180735312 \h </w:instrText>
+              <w:instrText xml:space="preserve"> PAGEREF _Toc180761214 \h </w:instrText>
             </w:r>
             <w:r>
               <w:rPr>
@@ -4983,7 +4955,7 @@
                 <w:noProof/>
                 <w:webHidden/>
               </w:rPr>
-              <w:t>34</w:t>
+              <w:t>35</w:t>
             </w:r>
             <w:r>
               <w:rPr>
@@ -5007,7 +4979,7 @@
               <w14:ligatures w14:val="standardContextual"/>
             </w:rPr>
           </w:pPr>
-          <w:hyperlink w:anchor="_Toc180735313" w:history="1">
+          <w:hyperlink w:anchor="_Toc180761215" w:history="1">
             <w:r>
               <w:rPr>
                 <w:rStyle w:val="Hipervnculo"/>
@@ -5034,7 +5006,7 @@
                 <w:noProof/>
                 <w:webHidden/>
               </w:rPr>
-              <w:instrText xml:space="preserve"> PAGEREF _Toc180735313 \h </w:instrText>
+              <w:instrText xml:space="preserve"> PAGEREF _Toc180761215 \h </w:instrText>
             </w:r>
             <w:r>
               <w:rPr>
@@ -5054,7 +5026,7 @@
                 <w:noProof/>
                 <w:webHidden/>
               </w:rPr>
-              <w:t>36</w:t>
+              <w:t>37</w:t>
             </w:r>
             <w:r>
               <w:rPr>
@@ -5080,7 +5052,7 @@
               <w14:ligatures w14:val="standardContextual"/>
             </w:rPr>
           </w:pPr>
-          <w:hyperlink w:anchor="_Toc180735314" w:history="1">
+          <w:hyperlink w:anchor="_Toc180761216" w:history="1">
             <w:r>
               <w:rPr>
                 <w:rStyle w:val="Hipervnculo"/>
@@ -5107,7 +5079,7 @@
                 <w:noProof/>
                 <w:webHidden/>
               </w:rPr>
-              <w:instrText xml:space="preserve"> PAGEREF _Toc180735314 \h </w:instrText>
+              <w:instrText xml:space="preserve"> PAGEREF _Toc180761216 \h </w:instrText>
             </w:r>
             <w:r>
               <w:rPr>
@@ -5127,7 +5099,7 @@
                 <w:noProof/>
                 <w:webHidden/>
               </w:rPr>
-              <w:t>37</w:t>
+              <w:t>38</w:t>
             </w:r>
             <w:r>
               <w:rPr>
@@ -5153,7 +5125,7 @@
               <w14:ligatures w14:val="standardContextual"/>
             </w:rPr>
           </w:pPr>
-          <w:hyperlink w:anchor="_Toc180735315" w:history="1">
+          <w:hyperlink w:anchor="_Toc180761217" w:history="1">
             <w:r>
               <w:rPr>
                 <w:rStyle w:val="Hipervnculo"/>
@@ -5180,7 +5152,7 @@
                 <w:noProof/>
                 <w:webHidden/>
               </w:rPr>
-              <w:instrText xml:space="preserve"> PAGEREF _Toc180735315 \h </w:instrText>
+              <w:instrText xml:space="preserve"> PAGEREF _Toc180761217 \h </w:instrText>
             </w:r>
             <w:r>
               <w:rPr>
@@ -5200,7 +5172,7 @@
                 <w:noProof/>
                 <w:webHidden/>
               </w:rPr>
-              <w:t>37</w:t>
+              <w:t>38</w:t>
             </w:r>
             <w:r>
               <w:rPr>
@@ -5226,7 +5198,7 @@
               <w14:ligatures w14:val="standardContextual"/>
             </w:rPr>
           </w:pPr>
-          <w:hyperlink w:anchor="_Toc180735316" w:history="1">
+          <w:hyperlink w:anchor="_Toc180761218" w:history="1">
             <w:r>
               <w:rPr>
                 <w:rStyle w:val="Hipervnculo"/>
@@ -5253,7 +5225,7 @@
                 <w:noProof/>
                 <w:webHidden/>
               </w:rPr>
-              <w:instrText xml:space="preserve"> PAGEREF _Toc180735316 \h </w:instrText>
+              <w:instrText xml:space="preserve"> PAGEREF _Toc180761218 \h </w:instrText>
             </w:r>
             <w:r>
               <w:rPr>
@@ -5273,7 +5245,7 @@
                 <w:noProof/>
                 <w:webHidden/>
               </w:rPr>
-              <w:t>38</w:t>
+              <w:t>39</w:t>
             </w:r>
             <w:r>
               <w:rPr>
@@ -5299,7 +5271,7 @@
               <w14:ligatures w14:val="standardContextual"/>
             </w:rPr>
           </w:pPr>
-          <w:hyperlink w:anchor="_Toc180735317" w:history="1">
+          <w:hyperlink w:anchor="_Toc180761219" w:history="1">
             <w:r>
               <w:rPr>
                 <w:rStyle w:val="Hipervnculo"/>
@@ -5326,7 +5298,7 @@
                 <w:noProof/>
                 <w:webHidden/>
               </w:rPr>
-              <w:instrText xml:space="preserve"> PAGEREF _Toc180735317 \h </w:instrText>
+              <w:instrText xml:space="preserve"> PAGEREF _Toc180761219 \h </w:instrText>
             </w:r>
             <w:r>
               <w:rPr>
@@ -5346,7 +5318,7 @@
                 <w:noProof/>
                 <w:webHidden/>
               </w:rPr>
-              <w:t>39</w:t>
+              <w:t>40</w:t>
             </w:r>
             <w:r>
               <w:rPr>
@@ -5405,7 +5377,7 @@
       <w:pPr>
         <w:pStyle w:val="PSI-Ttulo1"/>
       </w:pPr>
-      <w:bookmarkStart w:id="0" w:name="_Toc180735260"/>
+      <w:bookmarkStart w:id="0" w:name="_Toc180761162"/>
       <w:r>
         <w:t>Introducción</w:t>
       </w:r>
@@ -5445,7 +5417,7 @@
       <w:pPr>
         <w:pStyle w:val="PSI-Ttulo2"/>
       </w:pPr>
-      <w:bookmarkStart w:id="1" w:name="_Toc180735261"/>
+      <w:bookmarkStart w:id="1" w:name="_Toc180761163"/>
       <w:r>
         <w:t>Propósito</w:t>
       </w:r>
@@ -5474,7 +5446,7 @@
       <w:pPr>
         <w:pStyle w:val="PSI-Ttulo2"/>
       </w:pPr>
-      <w:bookmarkStart w:id="2" w:name="_Toc180735262"/>
+      <w:bookmarkStart w:id="2" w:name="_Toc180761164"/>
       <w:r>
         <w:t>Alcance</w:t>
       </w:r>
@@ -5503,7 +5475,7 @@
       <w:pPr>
         <w:pStyle w:val="PSI-Ttulo1"/>
       </w:pPr>
-      <w:bookmarkStart w:id="3" w:name="_Toc180735263"/>
+      <w:bookmarkStart w:id="3" w:name="_Toc180761165"/>
       <w:r>
         <w:t>Referencias</w:t>
       </w:r>
@@ -5588,7 +5560,7 @@
       <w:pPr>
         <w:pStyle w:val="PSI-Ttulo2"/>
       </w:pPr>
-      <w:bookmarkStart w:id="4" w:name="_Toc180735264"/>
+      <w:bookmarkStart w:id="4" w:name="_Toc180761166"/>
       <w:r>
         <w:lastRenderedPageBreak/>
         <w:t>Visión general</w:t>
@@ -5599,7 +5571,7 @@
       <w:pPr>
         <w:pStyle w:val="PSI-Ttulo1"/>
       </w:pPr>
-      <w:bookmarkStart w:id="5" w:name="_Toc180735265"/>
+      <w:bookmarkStart w:id="5" w:name="_Toc180761167"/>
       <w:r>
         <w:t>Diseño de Casos de Uso</w:t>
       </w:r>
@@ -5609,7 +5581,7 @@
       <w:pPr>
         <w:pStyle w:val="PSI-Ttulo2"/>
       </w:pPr>
-      <w:bookmarkStart w:id="6" w:name="_Toc180735266"/>
+      <w:bookmarkStart w:id="6" w:name="_Toc180761168"/>
       <w:r>
         <w:t>C</w:t>
       </w:r>
@@ -5631,7 +5603,7 @@
       <w:pPr>
         <w:pStyle w:val="Ttulo3"/>
       </w:pPr>
-      <w:bookmarkStart w:id="7" w:name="_Toc180735267"/>
+      <w:bookmarkStart w:id="7" w:name="_Toc180761169"/>
       <w:r>
         <w:t>Especificación de caso de uso de diseño</w:t>
       </w:r>
@@ -7020,7 +6992,7 @@
       <w:pPr>
         <w:pStyle w:val="PSI-Ttulo3"/>
       </w:pPr>
-      <w:bookmarkStart w:id="8" w:name="_Toc180735268"/>
+      <w:bookmarkStart w:id="8" w:name="_Toc180761170"/>
       <w:r>
         <w:t>Diagrama de paquetes</w:t>
       </w:r>
@@ -7170,7 +7142,7 @@
       <w:pPr>
         <w:pStyle w:val="PSI-Ttulo3"/>
       </w:pPr>
-      <w:bookmarkStart w:id="9" w:name="_Toc180735269"/>
+      <w:bookmarkStart w:id="9" w:name="_Toc180761171"/>
       <w:r>
         <w:t>Diagrama de Interacción</w:t>
       </w:r>
@@ -7286,7 +7258,7 @@
       <w:pPr>
         <w:pStyle w:val="PSI-Ttulo3"/>
       </w:pPr>
-      <w:bookmarkStart w:id="10" w:name="_Toc180735270"/>
+      <w:bookmarkStart w:id="10" w:name="_Toc180761172"/>
       <w:r>
         <w:t>Requerimientos especiales o de implementación</w:t>
       </w:r>
@@ -7319,7 +7291,7 @@
         <w:pStyle w:val="PSI-Ttulo2"/>
         <w:ind w:left="0" w:firstLine="0"/>
       </w:pPr>
-      <w:bookmarkStart w:id="11" w:name="_Toc180735271"/>
+      <w:bookmarkStart w:id="11" w:name="_Toc180761173"/>
       <w:r>
         <w:t>Caso de Uso 2: Administrar acceso al sistema</w:t>
       </w:r>
@@ -7329,7 +7301,7 @@
       <w:pPr>
         <w:pStyle w:val="Ttulo3"/>
       </w:pPr>
-      <w:bookmarkStart w:id="12" w:name="_Toc180735272"/>
+      <w:bookmarkStart w:id="12" w:name="_Toc180761174"/>
       <w:r>
         <w:t>Especificación de caso de uso de diseño</w:t>
       </w:r>
@@ -10193,7 +10165,7 @@
       <w:pPr>
         <w:pStyle w:val="PSI-Ttulo3"/>
       </w:pPr>
-      <w:bookmarkStart w:id="13" w:name="_Toc180735273"/>
+      <w:bookmarkStart w:id="13" w:name="_Toc180761175"/>
       <w:r>
         <w:t>Diagrama de paquetes</w:t>
       </w:r>
@@ -10508,7 +10480,7 @@
       <w:pPr>
         <w:pStyle w:val="PSI-Ttulo3"/>
       </w:pPr>
-      <w:bookmarkStart w:id="14" w:name="_Toc180735274"/>
+      <w:bookmarkStart w:id="14" w:name="_Toc180761176"/>
       <w:r>
         <w:lastRenderedPageBreak/>
         <w:t>Diagrama de Interacción</w:t>
@@ -10528,7 +10500,7 @@
           <w:noProof/>
         </w:rPr>
         <w:drawing>
-          <wp:inline distT="0" distB="0" distL="0" distR="0" wp14:anchorId="51FEC281" wp14:editId="22E254A8">
+          <wp:inline distT="0" distB="0" distL="0" distR="0" wp14:anchorId="51FEC281" wp14:editId="1933B760">
             <wp:extent cx="4023260" cy="8143875"/>
             <wp:effectExtent l="0" t="0" r="0" b="0"/>
             <wp:docPr id="388499314" name="Imagen 16" descr="Diagrama&#10;&#10;Descripción generada automáticamente"/>
@@ -10627,7 +10599,7 @@
       <w:pPr>
         <w:pStyle w:val="PSI-Ttulo2"/>
       </w:pPr>
-      <w:bookmarkStart w:id="15" w:name="_Toc180735275"/>
+      <w:bookmarkStart w:id="15" w:name="_Toc180761177"/>
       <w:r>
         <w:lastRenderedPageBreak/>
         <w:t>Caso de Uso 3: Administrar proyectos</w:t>
@@ -10638,7 +10610,7 @@
       <w:pPr>
         <w:pStyle w:val="Ttulo3"/>
       </w:pPr>
-      <w:bookmarkStart w:id="16" w:name="_Toc180735276"/>
+      <w:bookmarkStart w:id="16" w:name="_Toc180761178"/>
       <w:r>
         <w:t>Especificación de caso de uso de diseño</w:t>
       </w:r>
@@ -12010,19 +11982,7 @@
               <w:rPr>
                 <w:lang w:eastAsia="es-AR"/>
               </w:rPr>
-              <w:t xml:space="preserve"> al actor a la página /</w:t>
-            </w:r>
-            <w:r>
-              <w:rPr>
-                <w:lang w:eastAsia="es-AR"/>
-              </w:rPr>
-              <w:t>proyectos</w:t>
-            </w:r>
-            <w:r>
-              <w:rPr>
-                <w:lang w:eastAsia="es-AR"/>
-              </w:rPr>
-              <w:t xml:space="preserve">/crear. </w:t>
+              <w:t xml:space="preserve"> al actor a la página /proyectos/crear. </w:t>
             </w:r>
           </w:p>
           <w:p>
@@ -12362,132 +12322,107 @@
                 <w:u w:val="single"/>
                 <w:lang w:eastAsia="es-AR"/>
               </w:rPr>
+              <w:t xml:space="preserve">Proyecto </w:t>
+            </w:r>
+            <w:r>
+              <w:rPr>
+                <w:lang w:eastAsia="es-AR"/>
+              </w:rPr>
+              <w:t xml:space="preserve">retorna la respuesta al </w:t>
+            </w:r>
+            <w:r>
+              <w:rPr>
+                <w:u w:val="single"/>
+                <w:lang w:eastAsia="es-AR"/>
+              </w:rPr>
+              <w:t>Gestor</w:t>
+            </w:r>
+            <w:r>
+              <w:rPr>
+                <w:u w:val="single"/>
+                <w:lang w:eastAsia="es-AR"/>
+              </w:rPr>
               <w:t>Proyecto</w:t>
             </w:r>
             <w:r>
               <w:rPr>
+                <w:lang w:eastAsia="es-AR"/>
+              </w:rPr>
+              <w:t xml:space="preserve">, el </w:t>
+            </w:r>
+            <w:r>
+              <w:rPr>
                 <w:u w:val="single"/>
                 <w:lang w:eastAsia="es-AR"/>
               </w:rPr>
-              <w:t xml:space="preserve"> </w:t>
-            </w:r>
-            <w:r>
-              <w:rPr>
-                <w:lang w:eastAsia="es-AR"/>
-              </w:rPr>
-              <w:t xml:space="preserve">retorna la respuesta al </w:t>
+              <w:t>Gestor</w:t>
             </w:r>
             <w:r>
               <w:rPr>
                 <w:u w:val="single"/>
                 <w:lang w:eastAsia="es-AR"/>
               </w:rPr>
-              <w:t>Gestor</w:t>
+              <w:t>Proyecto</w:t>
+            </w:r>
+            <w:r>
+              <w:rPr>
+                <w:lang w:eastAsia="es-AR"/>
+              </w:rPr>
+              <w:t xml:space="preserve"> retorna la respuesta a la </w:t>
             </w:r>
             <w:r>
               <w:rPr>
                 <w:u w:val="single"/>
                 <w:lang w:eastAsia="es-AR"/>
               </w:rPr>
-              <w:t>Proyecto</w:t>
-            </w:r>
-            <w:r>
-              <w:rPr>
-                <w:lang w:eastAsia="es-AR"/>
-              </w:rPr>
-              <w:t xml:space="preserve">, el </w:t>
+              <w:t>InterfazUsuario</w:t>
+            </w:r>
+            <w:r>
+              <w:rPr>
+                <w:lang w:eastAsia="es-AR"/>
+              </w:rPr>
+              <w:t xml:space="preserve">. La </w:t>
             </w:r>
             <w:r>
               <w:rPr>
                 <w:u w:val="single"/>
                 <w:lang w:eastAsia="es-AR"/>
               </w:rPr>
-              <w:t>Gestor</w:t>
+              <w:t>In</w:t>
             </w:r>
             <w:r>
               <w:rPr>
                 <w:u w:val="single"/>
                 <w:lang w:eastAsia="es-AR"/>
               </w:rPr>
-              <w:t>Proyecto</w:t>
-            </w:r>
-            <w:r>
-              <w:rPr>
-                <w:lang w:eastAsia="es-AR"/>
-              </w:rPr>
-              <w:t xml:space="preserve"> </w:t>
-            </w:r>
-            <w:r>
-              <w:rPr>
-                <w:lang w:eastAsia="es-AR"/>
-              </w:rPr>
-              <w:t xml:space="preserve">retorna la respuesta a la </w:t>
+              <w:t>te</w:t>
             </w:r>
             <w:r>
               <w:rPr>
                 <w:u w:val="single"/>
                 <w:lang w:eastAsia="es-AR"/>
               </w:rPr>
-              <w:t>InterfazUsuario</w:t>
-            </w:r>
-            <w:r>
-              <w:rPr>
-                <w:lang w:eastAsia="es-AR"/>
-              </w:rPr>
-              <w:t xml:space="preserve">. La </w:t>
+              <w:t>r</w:t>
             </w:r>
             <w:r>
               <w:rPr>
                 <w:u w:val="single"/>
                 <w:lang w:eastAsia="es-AR"/>
               </w:rPr>
-              <w:t>In</w:t>
+              <w:t>f</w:t>
             </w:r>
             <w:r>
               <w:rPr>
                 <w:u w:val="single"/>
                 <w:lang w:eastAsia="es-AR"/>
               </w:rPr>
-              <w:t>te</w:t>
-            </w:r>
-            <w:r>
-              <w:rPr>
-                <w:u w:val="single"/>
-                <w:lang w:eastAsia="es-AR"/>
-              </w:rPr>
-              <w:t>r</w:t>
-            </w:r>
-            <w:r>
-              <w:rPr>
-                <w:u w:val="single"/>
-                <w:lang w:eastAsia="es-AR"/>
-              </w:rPr>
-              <w:t>f</w:t>
-            </w:r>
-            <w:r>
-              <w:rPr>
-                <w:u w:val="single"/>
-                <w:lang w:eastAsia="es-AR"/>
-              </w:rPr>
               <w:t>azUsuario</w:t>
             </w:r>
             <w:r>
               <w:rPr>
                 <w:lang w:eastAsia="es-AR"/>
               </w:rPr>
-              <w:t xml:space="preserve"> redirige al actor a la página /</w:t>
-            </w:r>
-            <w:r>
-              <w:rPr>
-                <w:lang w:eastAsia="es-AR"/>
-              </w:rPr>
-              <w:t>proyectos</w:t>
-            </w:r>
-            <w:r>
-              <w:rPr>
-                <w:lang w:eastAsia="es-AR"/>
-              </w:rPr>
-              <w:t>.</w:t>
+              <w:t xml:space="preserve"> redirige al actor a la página /proyectos.</w:t>
             </w:r>
           </w:p>
         </w:tc>
@@ -12586,19 +12521,7 @@
               <w:rPr>
                 <w:lang w:eastAsia="es-AR"/>
               </w:rPr>
-              <w:t xml:space="preserve">El actor selecciona el </w:t>
-            </w:r>
-            <w:r>
-              <w:rPr>
-                <w:lang w:eastAsia="es-AR"/>
-              </w:rPr>
-              <w:t>proyecto</w:t>
-            </w:r>
-            <w:r>
-              <w:rPr>
-                <w:lang w:eastAsia="es-AR"/>
-              </w:rPr>
-              <w:t xml:space="preserve"> a modificar.</w:t>
+              <w:t>El actor selecciona el proyecto a modificar.</w:t>
             </w:r>
           </w:p>
           <w:p>
@@ -12630,31 +12553,7 @@
               <w:rPr>
                 <w:lang w:eastAsia="es-AR"/>
               </w:rPr>
-              <w:t xml:space="preserve"> redirige al actor a la página /</w:t>
-            </w:r>
-            <w:r>
-              <w:rPr>
-                <w:lang w:eastAsia="es-AR"/>
-              </w:rPr>
-              <w:t>proyecto</w:t>
-            </w:r>
-            <w:r>
-              <w:rPr>
-                <w:lang w:eastAsia="es-AR"/>
-              </w:rPr>
-              <w:t xml:space="preserve">/editar/:id con la id del </w:t>
-            </w:r>
-            <w:r>
-              <w:rPr>
-                <w:lang w:eastAsia="es-AR"/>
-              </w:rPr>
-              <w:t xml:space="preserve">proyecto </w:t>
-            </w:r>
-            <w:r>
-              <w:rPr>
-                <w:lang w:eastAsia="es-AR"/>
-              </w:rPr>
-              <w:t xml:space="preserve">seleccionado. </w:t>
+              <w:t xml:space="preserve"> redirige al actor a la página /proyecto/editar/:id con la id del proyecto seleccionado. </w:t>
             </w:r>
           </w:p>
           <w:p>
@@ -13122,7 +13021,7 @@
       <w:pPr>
         <w:pStyle w:val="PSI-Ttulo3"/>
       </w:pPr>
-      <w:bookmarkStart w:id="17" w:name="_Toc180735277"/>
+      <w:bookmarkStart w:id="17" w:name="_Toc180761179"/>
       <w:r>
         <w:t>Diagrama de paquetes</w:t>
       </w:r>
@@ -13469,7 +13368,7 @@
       <w:pPr>
         <w:pStyle w:val="PSI-Ttulo3"/>
       </w:pPr>
-      <w:bookmarkStart w:id="18" w:name="_Toc180735278"/>
+      <w:bookmarkStart w:id="18" w:name="_Toc180761180"/>
       <w:r>
         <w:lastRenderedPageBreak/>
         <w:t>Diagrama de Interacción</w:t>
@@ -13489,7 +13388,7 @@
           <w:noProof/>
         </w:rPr>
         <w:drawing>
-          <wp:inline distT="0" distB="0" distL="0" distR="0" wp14:anchorId="35B4080A" wp14:editId="73B932E4">
+          <wp:inline distT="0" distB="0" distL="0" distR="0" wp14:anchorId="35B4080A" wp14:editId="3D8E5A87">
             <wp:extent cx="5046111" cy="8229600"/>
             <wp:effectExtent l="0" t="0" r="2540" b="0"/>
             <wp:docPr id="228317081" name="Imagen 17"/>
@@ -13588,7 +13487,7 @@
       <w:pPr>
         <w:pStyle w:val="PSI-Ttulo2"/>
       </w:pPr>
-      <w:bookmarkStart w:id="19" w:name="_Toc180735279"/>
+      <w:bookmarkStart w:id="19" w:name="_Toc180761181"/>
       <w:r>
         <w:lastRenderedPageBreak/>
         <w:t>Caso de Uso 4: Añadir riesgo a la lista</w:t>
@@ -13599,7 +13498,7 @@
       <w:pPr>
         <w:pStyle w:val="Ttulo3"/>
       </w:pPr>
-      <w:bookmarkStart w:id="20" w:name="_Toc180735280"/>
+      <w:bookmarkStart w:id="20" w:name="_Toc180761182"/>
       <w:r>
         <w:t>Especificación de caso de uso de diseño</w:t>
       </w:r>
@@ -13849,13 +13748,7 @@
               <w:rPr>
                 <w:lang w:eastAsia="es-AR"/>
               </w:rPr>
-              <w:t>El usuario inicio sesión en el sistema</w:t>
-            </w:r>
-            <w:r>
-              <w:rPr>
-                <w:lang w:eastAsia="es-AR"/>
-              </w:rPr>
-              <w:t>. El usuario esta vinculado a un proyecto</w:t>
+              <w:t>El usuario inicio sesión en el sistema. El usuario esta vinculado a un proyecto</w:t>
             </w:r>
           </w:p>
         </w:tc>
@@ -15011,7 +14904,7 @@
       <w:pPr>
         <w:pStyle w:val="PSI-Ttulo3"/>
       </w:pPr>
-      <w:bookmarkStart w:id="21" w:name="_Toc180735281"/>
+      <w:bookmarkStart w:id="21" w:name="_Toc180761183"/>
       <w:r>
         <w:t>Diagrama de paquetes</w:t>
       </w:r>
@@ -15468,7 +15361,7 @@
       <w:pPr>
         <w:pStyle w:val="PSI-Ttulo3"/>
       </w:pPr>
-      <w:bookmarkStart w:id="22" w:name="_Toc180735282"/>
+      <w:bookmarkStart w:id="22" w:name="_Toc180761184"/>
       <w:r>
         <w:lastRenderedPageBreak/>
         <w:t>Diagrama de Interacción</w:t>
@@ -15593,7 +15486,7 @@
       <w:pPr>
         <w:pStyle w:val="PSI-Ttulo2"/>
       </w:pPr>
-      <w:bookmarkStart w:id="23" w:name="_Toc180735283"/>
+      <w:bookmarkStart w:id="23" w:name="_Toc180761185"/>
       <w:r>
         <w:t>Caso de Uso 5: Modificar lista de riesgos</w:t>
       </w:r>
@@ -15603,7 +15496,7 @@
       <w:pPr>
         <w:pStyle w:val="Ttulo3"/>
       </w:pPr>
-      <w:bookmarkStart w:id="24" w:name="_Toc180735284"/>
+      <w:bookmarkStart w:id="24" w:name="_Toc180761186"/>
       <w:r>
         <w:t>Especificación de caso de uso de diseño</w:t>
       </w:r>
@@ -16771,7 +16664,7 @@
       <w:pPr>
         <w:pStyle w:val="PSI-Ttulo3"/>
       </w:pPr>
-      <w:bookmarkStart w:id="25" w:name="_Toc180735285"/>
+      <w:bookmarkStart w:id="25" w:name="_Toc180761187"/>
       <w:r>
         <w:t>Diagrama de paquetes</w:t>
       </w:r>
@@ -17270,7 +17163,7 @@
       <w:pPr>
         <w:pStyle w:val="PSI-Ttulo3"/>
       </w:pPr>
-      <w:bookmarkStart w:id="26" w:name="_Toc180735286"/>
+      <w:bookmarkStart w:id="26" w:name="_Toc180761188"/>
       <w:r>
         <w:lastRenderedPageBreak/>
         <w:t>Diagrama de Interacción</w:t>
@@ -17289,7 +17182,7 @@
           <w:noProof/>
         </w:rPr>
         <w:drawing>
-          <wp:inline distT="0" distB="0" distL="0" distR="0" wp14:anchorId="223A6319" wp14:editId="3E2A317C">
+          <wp:inline distT="0" distB="0" distL="0" distR="0" wp14:anchorId="223A6319" wp14:editId="06A9DCF5">
             <wp:extent cx="5400040" cy="7853680"/>
             <wp:effectExtent l="0" t="0" r="0" b="0"/>
             <wp:docPr id="1437050315" name="Imagen 19"/>
@@ -17397,7 +17290,7 @@
       <w:pPr>
         <w:pStyle w:val="PSI-Ttulo2"/>
       </w:pPr>
-      <w:bookmarkStart w:id="27" w:name="_Toc180735287"/>
+      <w:bookmarkStart w:id="27" w:name="_Toc180761189"/>
       <w:r>
         <w:lastRenderedPageBreak/>
         <w:t>Caso de Uso 6: Administrar categorías de riesgos</w:t>
@@ -17408,7 +17301,7 @@
       <w:pPr>
         <w:pStyle w:val="Ttulo3"/>
       </w:pPr>
-      <w:bookmarkStart w:id="28" w:name="_Toc180735288"/>
+      <w:bookmarkStart w:id="28" w:name="_Toc180761190"/>
       <w:r>
         <w:t>Especificación de caso de uso de diseño</w:t>
       </w:r>
@@ -18575,7 +18468,7 @@
       <w:pPr>
         <w:pStyle w:val="PSI-Ttulo3"/>
       </w:pPr>
-      <w:bookmarkStart w:id="29" w:name="_Toc180735289"/>
+      <w:bookmarkStart w:id="29" w:name="_Toc180761191"/>
       <w:r>
         <w:t>Diagrama de paquetes</w:t>
       </w:r>
@@ -18724,7 +18617,7 @@
       <w:pPr>
         <w:pStyle w:val="PSI-Ttulo3"/>
       </w:pPr>
-      <w:bookmarkStart w:id="30" w:name="_Toc180735290"/>
+      <w:bookmarkStart w:id="30" w:name="_Toc180761192"/>
       <w:r>
         <w:lastRenderedPageBreak/>
         <w:t>Diagrama de Interacción</w:t>
@@ -18849,7 +18742,7 @@
         <w:pStyle w:val="PSI-Ttulo2"/>
         <w:ind w:left="0" w:firstLine="0"/>
       </w:pPr>
-      <w:bookmarkStart w:id="31" w:name="_Toc180735291"/>
+      <w:bookmarkStart w:id="31" w:name="_Toc180761193"/>
       <w:r>
         <w:lastRenderedPageBreak/>
         <w:t>Caso de Uso 7: Realizar evaluación de riesgo</w:t>
@@ -18860,7 +18753,7 @@
       <w:pPr>
         <w:pStyle w:val="Ttulo3"/>
       </w:pPr>
-      <w:bookmarkStart w:id="32" w:name="_Toc180735292"/>
+      <w:bookmarkStart w:id="32" w:name="_Toc180761194"/>
       <w:r>
         <w:t>Especificación de caso de uso de diseño</w:t>
       </w:r>
@@ -20027,7 +19920,7 @@
       <w:pPr>
         <w:pStyle w:val="PSI-Ttulo3"/>
       </w:pPr>
-      <w:bookmarkStart w:id="33" w:name="_Toc180735293"/>
+      <w:bookmarkStart w:id="33" w:name="_Toc180761195"/>
       <w:r>
         <w:t>Diagrama de paquetes</w:t>
       </w:r>
@@ -20266,7 +20159,7 @@
       <w:pPr>
         <w:pStyle w:val="PSI-Ttulo3"/>
       </w:pPr>
-      <w:bookmarkStart w:id="34" w:name="_Toc180735294"/>
+      <w:bookmarkStart w:id="34" w:name="_Toc180761196"/>
       <w:r>
         <w:t>Diagrama de Interacción</w:t>
       </w:r>
@@ -20388,7 +20281,7 @@
       <w:pPr>
         <w:pStyle w:val="PSI-Ttulo2"/>
       </w:pPr>
-      <w:bookmarkStart w:id="35" w:name="_Toc180735295"/>
+      <w:bookmarkStart w:id="35" w:name="_Toc180761197"/>
       <w:r>
         <w:t>Caso de Uso 8: Añadir plan de acción</w:t>
       </w:r>
@@ -20398,7 +20291,7 @@
       <w:pPr>
         <w:pStyle w:val="PSI-Ttulo3"/>
       </w:pPr>
-      <w:bookmarkStart w:id="36" w:name="_Toc180735296"/>
+      <w:bookmarkStart w:id="36" w:name="_Toc180761198"/>
       <w:r>
         <w:t>Diagrama de paquetes</w:t>
       </w:r>
@@ -20852,7 +20745,7 @@
       <w:pPr>
         <w:pStyle w:val="PSI-Ttulo3"/>
       </w:pPr>
-      <w:bookmarkStart w:id="37" w:name="_Toc180735297"/>
+      <w:bookmarkStart w:id="37" w:name="_Toc180761199"/>
       <w:r>
         <w:t>Diagrama de Interacción</w:t>
       </w:r>
@@ -20975,7 +20868,7 @@
         <w:pStyle w:val="PSI-Ttulo2"/>
         <w:ind w:left="0" w:firstLine="0"/>
       </w:pPr>
-      <w:bookmarkStart w:id="38" w:name="_Toc180735298"/>
+      <w:bookmarkStart w:id="38" w:name="_Toc180761200"/>
       <w:r>
         <w:t>Caso de Uso 9: Modificar plan de acción</w:t>
       </w:r>
@@ -20985,7 +20878,7 @@
       <w:pPr>
         <w:pStyle w:val="Ttulo3"/>
       </w:pPr>
-      <w:bookmarkStart w:id="39" w:name="_Toc180735299"/>
+      <w:bookmarkStart w:id="39" w:name="_Toc180761201"/>
       <w:r>
         <w:t>Especificación de caso de uso de diseño</w:t>
       </w:r>
@@ -22153,7 +22046,7 @@
       <w:pPr>
         <w:pStyle w:val="PSI-Ttulo3"/>
       </w:pPr>
-      <w:bookmarkStart w:id="40" w:name="_Toc180735300"/>
+      <w:bookmarkStart w:id="40" w:name="_Toc180761202"/>
       <w:r>
         <w:t>Diagrama de paquetes</w:t>
       </w:r>
@@ -22571,7 +22464,7 @@
       <w:pPr>
         <w:pStyle w:val="PSI-Ttulo3"/>
       </w:pPr>
-      <w:bookmarkStart w:id="41" w:name="_Toc180735301"/>
+      <w:bookmarkStart w:id="41" w:name="_Toc180761203"/>
       <w:r>
         <w:t>Diagrama de Interacción</w:t>
       </w:r>
@@ -22688,7 +22581,7 @@
       <w:pPr>
         <w:pStyle w:val="PSI-Ttulo2"/>
       </w:pPr>
-      <w:bookmarkStart w:id="42" w:name="_Toc180735302"/>
+      <w:bookmarkStart w:id="42" w:name="_Toc180761204"/>
       <w:r>
         <w:lastRenderedPageBreak/>
         <w:t>Caso de Uso 1</w:t>
@@ -22705,7 +22598,7 @@
       <w:pPr>
         <w:pStyle w:val="Ttulo3"/>
       </w:pPr>
-      <w:bookmarkStart w:id="43" w:name="_Toc180735303"/>
+      <w:bookmarkStart w:id="43" w:name="_Toc180761205"/>
       <w:r>
         <w:t>Especificación de caso de uso de diseño</w:t>
       </w:r>
@@ -23872,7 +23765,7 @@
       <w:pPr>
         <w:pStyle w:val="PSI-Ttulo3"/>
       </w:pPr>
-      <w:bookmarkStart w:id="44" w:name="_Toc180735304"/>
+      <w:bookmarkStart w:id="44" w:name="_Toc180761206"/>
       <w:r>
         <w:t>Diagrama de paquetes</w:t>
       </w:r>
@@ -24434,7 +24327,7 @@
       <w:pPr>
         <w:pStyle w:val="PSI-Ttulo3"/>
       </w:pPr>
-      <w:bookmarkStart w:id="45" w:name="_Toc180735305"/>
+      <w:bookmarkStart w:id="45" w:name="_Toc180761207"/>
       <w:r>
         <w:lastRenderedPageBreak/>
         <w:t>Diagrama de Interacción</w:t>
@@ -24553,7 +24446,7 @@
       <w:pPr>
         <w:pStyle w:val="PSI-Ttulo2"/>
       </w:pPr>
-      <w:bookmarkStart w:id="46" w:name="_Toc180735306"/>
+      <w:bookmarkStart w:id="46" w:name="_Toc180761208"/>
       <w:r>
         <w:lastRenderedPageBreak/>
         <w:t>Caso de Uso 1</w:t>
@@ -24570,7 +24463,7 @@
       <w:pPr>
         <w:pStyle w:val="Ttulo3"/>
       </w:pPr>
-      <w:bookmarkStart w:id="47" w:name="_Toc180735307"/>
+      <w:bookmarkStart w:id="47" w:name="_Toc180761209"/>
       <w:r>
         <w:t>Especificación de caso de uso de diseño</w:t>
       </w:r>
@@ -25737,7 +25630,7 @@
       <w:pPr>
         <w:pStyle w:val="PSI-Ttulo3"/>
       </w:pPr>
-      <w:bookmarkStart w:id="48" w:name="_Toc180735308"/>
+      <w:bookmarkStart w:id="48" w:name="_Toc180761210"/>
       <w:r>
         <w:t>Diagrama de paquetes</w:t>
       </w:r>
@@ -25880,7 +25773,7 @@
       <w:pPr>
         <w:pStyle w:val="PSI-Ttulo3"/>
       </w:pPr>
-      <w:bookmarkStart w:id="49" w:name="_Toc180735309"/>
+      <w:bookmarkStart w:id="49" w:name="_Toc180761211"/>
       <w:r>
         <w:lastRenderedPageBreak/>
         <w:t>Diagrama de Interacción</w:t>
@@ -25999,7 +25892,7 @@
       <w:pPr>
         <w:pStyle w:val="PSI-Ttulo2"/>
       </w:pPr>
-      <w:bookmarkStart w:id="50" w:name="_Toc180735310"/>
+      <w:bookmarkStart w:id="50" w:name="_Toc180761212"/>
       <w:r>
         <w:t>Caso de Uso 1</w:t>
       </w:r>
@@ -26015,7 +25908,7 @@
       <w:pPr>
         <w:pStyle w:val="Ttulo3"/>
       </w:pPr>
-      <w:bookmarkStart w:id="51" w:name="_Toc180735311"/>
+      <w:bookmarkStart w:id="51" w:name="_Toc180761213"/>
       <w:r>
         <w:t>Especificación de caso de uso de diseño</w:t>
       </w:r>
@@ -27183,7 +27076,7 @@
       <w:pPr>
         <w:pStyle w:val="PSI-Ttulo3"/>
       </w:pPr>
-      <w:bookmarkStart w:id="52" w:name="_Toc180735312"/>
+      <w:bookmarkStart w:id="52" w:name="_Toc180761214"/>
       <w:r>
         <w:t>Diagrama de paquetes</w:t>
       </w:r>
@@ -27588,7 +27481,7 @@
       <w:pPr>
         <w:pStyle w:val="PSI-Ttulo3"/>
       </w:pPr>
-      <w:bookmarkStart w:id="53" w:name="_Toc180735313"/>
+      <w:bookmarkStart w:id="53" w:name="_Toc180761215"/>
       <w:r>
         <w:lastRenderedPageBreak/>
         <w:t>Diagrama de Interacción</w:t>
@@ -27709,7 +27602,7 @@
       <w:pPr>
         <w:pStyle w:val="Ttulo1"/>
       </w:pPr>
-      <w:bookmarkStart w:id="54" w:name="_Toc180735314"/>
+      <w:bookmarkStart w:id="54" w:name="_Toc180761216"/>
       <w:r>
         <w:lastRenderedPageBreak/>
         <w:t>Diagramas</w:t>
@@ -27723,7 +27616,7 @@
       <w:pPr>
         <w:pStyle w:val="PSI-Ttulo2"/>
       </w:pPr>
-      <w:bookmarkStart w:id="55" w:name="_Toc180735315"/>
+      <w:bookmarkStart w:id="55" w:name="_Toc180761217"/>
       <w:r>
         <w:t>Diagrama de componentes</w:t>
       </w:r>
@@ -27847,7 +27740,7 @@
       <w:pPr>
         <w:pStyle w:val="PSI-Ttulo2"/>
       </w:pPr>
-      <w:bookmarkStart w:id="56" w:name="_Toc180735316"/>
+      <w:bookmarkStart w:id="56" w:name="_Toc180761218"/>
       <w:r>
         <w:lastRenderedPageBreak/>
         <w:t>Diagrama de Clases</w:t>
@@ -28002,7 +27895,7 @@
       <w:pPr>
         <w:pStyle w:val="PSI-Ttulo2"/>
       </w:pPr>
-      <w:bookmarkStart w:id="57" w:name="_Toc180735317"/>
+      <w:bookmarkStart w:id="57" w:name="_Toc180761219"/>
       <w:r>
         <w:t>Diagramas de Paquetes</w:t>
       </w:r>

</xml_diff>

<commit_message>
docs: agregar especificación CU7
</commit_message>
<xml_diff>
--- a/2. Etapa de elaboración/Iteración 2/Modelo de diseño/Modelo de Diseño_Vesta Risk Manager_T-Code.docx
+++ b/2. Etapa de elaboración/Iteración 2/Modelo de diseño/Modelo de Diseño_Vesta Risk Manager_T-Code.docx
@@ -1,6 +1,6 @@
 
 <file path=word/document.xml><?xml version="1.0" encoding="utf-8"?>
-<w:document xmlns:wpc="http://schemas.microsoft.com/office/word/2010/wordprocessingCanvas" xmlns:cx="http://schemas.microsoft.com/office/drawing/2014/chartex" xmlns:cx1="http://schemas.microsoft.com/office/drawing/2015/9/8/chartex" xmlns:cx2="http://schemas.microsoft.com/office/drawing/2015/10/21/chartex" xmlns:cx3="http://schemas.microsoft.com/office/drawing/2016/5/9/chartex" xmlns:cx4="http://schemas.microsoft.com/office/drawing/2016/5/10/chartex" xmlns:cx5="http://schemas.microsoft.com/office/drawing/2016/5/11/chartex" xmlns:cx6="http://schemas.microsoft.com/office/drawing/2016/5/12/chartex" xmlns:cx7="http://schemas.microsoft.com/office/drawing/2016/5/13/chartex" xmlns:cx8="http://schemas.microsoft.com/office/drawing/2016/5/14/chartex" xmlns:mc="http://schemas.openxmlformats.org/markup-compatibility/2006" xmlns:aink="http://schemas.microsoft.com/office/drawing/2016/ink" xmlns:am3d="http://schemas.microsoft.com/office/drawing/2017/model3d" xmlns:o="urn:schemas-microsoft-com:office:office" xmlns:oel="http://schemas.microsoft.com/office/2019/extlst" xmlns:r="http://schemas.openxmlformats.org/officeDocument/2006/relationships" xmlns:m="http://schemas.openxmlformats.org/officeDocument/2006/math" xmlns:v="urn:schemas-microsoft-com:vml" xmlns:wp14="http://schemas.microsoft.com/office/word/2010/wordprocessingDrawing" xmlns:wp="http://schemas.openxmlformats.org/drawingml/2006/wordprocessingDrawing" xmlns:w10="urn:schemas-microsoft-com:office:word" xmlns:w="http://schemas.openxmlformats.org/wordprocessingml/2006/main" xmlns:w14="http://schemas.microsoft.com/office/word/2010/wordml" xmlns:w15="http://schemas.microsoft.com/office/word/2012/wordml" xmlns:w16cex="http://schemas.microsoft.com/office/word/2018/wordml/cex" xmlns:w16cid="http://schemas.microsoft.com/office/word/2016/wordml/cid" xmlns:w16="http://schemas.microsoft.com/office/word/2018/wordml" xmlns:w16du="http://schemas.microsoft.com/office/word/2023/wordml/word16du" xmlns:w16sdtdh="http://schemas.microsoft.com/office/word/2020/wordml/sdtdatahash" xmlns:w16se="http://schemas.microsoft.com/office/word/2015/wordml/symex" xmlns:wpg="http://schemas.microsoft.com/office/word/2010/wordprocessingGroup" xmlns:wpi="http://schemas.microsoft.com/office/word/2010/wordprocessingInk" xmlns:wne="http://schemas.microsoft.com/office/word/2006/wordml" xmlns:wps="http://schemas.microsoft.com/office/word/2010/wordprocessingShape" mc:Ignorable="w14 w15 w16se w16cid w16 w16cex w16sdtdh w16du wp14">
+<w:document xmlns:wpc="http://schemas.microsoft.com/office/word/2010/wordprocessingCanvas" xmlns:mc="http://schemas.openxmlformats.org/markup-compatibility/2006" xmlns:o="urn:schemas-microsoft-com:office:office" xmlns:r="http://schemas.openxmlformats.org/officeDocument/2006/relationships" xmlns:m="http://schemas.openxmlformats.org/officeDocument/2006/math" xmlns:v="urn:schemas-microsoft-com:vml" xmlns:wp14="http://schemas.microsoft.com/office/word/2010/wordprocessingDrawing" xmlns:wp="http://schemas.openxmlformats.org/drawingml/2006/wordprocessingDrawing" xmlns:w10="urn:schemas-microsoft-com:office:word" xmlns:w="http://schemas.openxmlformats.org/wordprocessingml/2006/main" xmlns:w14="http://schemas.microsoft.com/office/word/2010/wordml" xmlns:w15="http://schemas.microsoft.com/office/word/2012/wordml" xmlns:wpg="http://schemas.microsoft.com/office/word/2010/wordprocessingGroup" xmlns:wpi="http://schemas.microsoft.com/office/word/2010/wordprocessingInk" xmlns:wne="http://schemas.microsoft.com/office/word/2006/wordml" xmlns:wps="http://schemas.microsoft.com/office/word/2010/wordprocessingShape" mc:Ignorable="w14 w15 wp14">
   <w:body>
     <w:sdt>
       <w:sdtPr>
@@ -123,7 +123,7 @@
                   </wp:anchor>
                 </w:drawing>
               </mc:Choice>
-              <mc:Fallback>
+              <mc:Fallback xmlns:w16se="http://schemas.microsoft.com/office/word/2015/wordml/symex" xmlns:w16sdtdh="http://schemas.microsoft.com/office/word/2020/wordml/sdtdatahash" xmlns:w16du="http://schemas.microsoft.com/office/word/2023/wordml/word16du" xmlns:w16="http://schemas.microsoft.com/office/word/2018/wordml" xmlns:w16cid="http://schemas.microsoft.com/office/word/2016/wordml/cid" xmlns:w16cex="http://schemas.microsoft.com/office/word/2018/wordml/cex" xmlns:oel="http://schemas.microsoft.com/office/2019/extlst" xmlns:am3d="http://schemas.microsoft.com/office/drawing/2017/model3d" xmlns:aink="http://schemas.microsoft.com/office/drawing/2016/ink" xmlns:cx8="http://schemas.microsoft.com/office/drawing/2016/5/14/chartex" xmlns:cx7="http://schemas.microsoft.com/office/drawing/2016/5/13/chartex" xmlns:cx6="http://schemas.microsoft.com/office/drawing/2016/5/12/chartex" xmlns:cx5="http://schemas.microsoft.com/office/drawing/2016/5/11/chartex" xmlns:cx4="http://schemas.microsoft.com/office/drawing/2016/5/10/chartex" xmlns:cx3="http://schemas.microsoft.com/office/drawing/2016/5/9/chartex" xmlns:cx2="http://schemas.microsoft.com/office/drawing/2015/10/21/chartex" xmlns:cx1="http://schemas.microsoft.com/office/drawing/2015/9/8/chartex" xmlns:cx="http://schemas.microsoft.com/office/drawing/2014/chartex">
                 <w:pict>
                   <v:rect w14:anchorId="43CA0C17" id="Rectangle 6" o:spid="_x0000_s1026" style="position:absolute;margin-left:0;margin-top:0;width:623.75pt;height:67.45pt;z-index:251660288;visibility:visible;mso-wrap-style:square;mso-width-percent:1050;mso-height-percent:900;mso-wrap-distance-left:9pt;mso-wrap-distance-top:0;mso-wrap-distance-right:9pt;mso-wrap-distance-bottom:0;mso-position-horizontal:center;mso-position-horizontal-relative:page;mso-position-vertical:bottom;mso-position-vertical-relative:page;mso-width-percent:1050;mso-height-percent:900;mso-width-relative:page;mso-height-relative:top-margin-area;v-text-anchor:top" o:gfxdata="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" o:allowincell="f" fillcolor="#4bacc6 [3208]" strokecolor="#31849b [2408]">
                     <w10:wrap anchorx="page" anchory="page"/>
@@ -203,7 +203,7 @@
                   </wp:anchor>
                 </w:drawing>
               </mc:Choice>
-              <mc:Fallback>
+              <mc:Fallback xmlns:w16se="http://schemas.microsoft.com/office/word/2015/wordml/symex" xmlns:w16sdtdh="http://schemas.microsoft.com/office/word/2020/wordml/sdtdatahash" xmlns:w16du="http://schemas.microsoft.com/office/word/2023/wordml/word16du" xmlns:w16="http://schemas.microsoft.com/office/word/2018/wordml" xmlns:w16cid="http://schemas.microsoft.com/office/word/2016/wordml/cid" xmlns:w16cex="http://schemas.microsoft.com/office/word/2018/wordml/cex" xmlns:oel="http://schemas.microsoft.com/office/2019/extlst" xmlns:am3d="http://schemas.microsoft.com/office/drawing/2017/model3d" xmlns:aink="http://schemas.microsoft.com/office/drawing/2016/ink" xmlns:cx8="http://schemas.microsoft.com/office/drawing/2016/5/14/chartex" xmlns:cx7="http://schemas.microsoft.com/office/drawing/2016/5/13/chartex" xmlns:cx6="http://schemas.microsoft.com/office/drawing/2016/5/12/chartex" xmlns:cx5="http://schemas.microsoft.com/office/drawing/2016/5/11/chartex" xmlns:cx4="http://schemas.microsoft.com/office/drawing/2016/5/10/chartex" xmlns:cx3="http://schemas.microsoft.com/office/drawing/2016/5/9/chartex" xmlns:cx2="http://schemas.microsoft.com/office/drawing/2015/10/21/chartex" xmlns:cx1="http://schemas.microsoft.com/office/drawing/2015/9/8/chartex" xmlns:cx="http://schemas.microsoft.com/office/drawing/2014/chartex">
                 <w:pict>
                   <v:rect w14:anchorId="4DBBF81A" id="Rectangle 9" o:spid="_x0000_s1026" style="position:absolute;margin-left:0;margin-top:0;width:7.15pt;height:882.85pt;z-index:251663360;visibility:visible;mso-wrap-style:square;mso-width-percent:0;mso-height-percent:1050;mso-wrap-distance-left:9pt;mso-wrap-distance-top:0;mso-wrap-distance-right:9pt;mso-wrap-distance-bottom:0;mso-position-horizontal:center;mso-position-horizontal-relative:left-margin-area;mso-position-vertical:center;mso-position-vertical-relative:page;mso-width-percent:0;mso-height-percent:1050;mso-width-relative:page;mso-height-relative:page;v-text-anchor:top" o:gfxdata="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" o:allowincell="f" fillcolor="white [3212]" strokecolor="#31849b [2408]">
                     <w10:wrap anchorx="margin" anchory="page"/>
@@ -283,7 +283,7 @@
                   </wp:anchor>
                 </w:drawing>
               </mc:Choice>
-              <mc:Fallback>
+              <mc:Fallback xmlns:w16se="http://schemas.microsoft.com/office/word/2015/wordml/symex" xmlns:w16sdtdh="http://schemas.microsoft.com/office/word/2020/wordml/sdtdatahash" xmlns:w16du="http://schemas.microsoft.com/office/word/2023/wordml/word16du" xmlns:w16="http://schemas.microsoft.com/office/word/2018/wordml" xmlns:w16cid="http://schemas.microsoft.com/office/word/2016/wordml/cid" xmlns:w16cex="http://schemas.microsoft.com/office/word/2018/wordml/cex" xmlns:oel="http://schemas.microsoft.com/office/2019/extlst" xmlns:am3d="http://schemas.microsoft.com/office/drawing/2017/model3d" xmlns:aink="http://schemas.microsoft.com/office/drawing/2016/ink" xmlns:cx8="http://schemas.microsoft.com/office/drawing/2016/5/14/chartex" xmlns:cx7="http://schemas.microsoft.com/office/drawing/2016/5/13/chartex" xmlns:cx6="http://schemas.microsoft.com/office/drawing/2016/5/12/chartex" xmlns:cx5="http://schemas.microsoft.com/office/drawing/2016/5/11/chartex" xmlns:cx4="http://schemas.microsoft.com/office/drawing/2016/5/10/chartex" xmlns:cx3="http://schemas.microsoft.com/office/drawing/2016/5/9/chartex" xmlns:cx2="http://schemas.microsoft.com/office/drawing/2015/10/21/chartex" xmlns:cx1="http://schemas.microsoft.com/office/drawing/2015/9/8/chartex" xmlns:cx="http://schemas.microsoft.com/office/drawing/2014/chartex">
                 <w:pict>
                   <v:rect w14:anchorId="661068AB" id="Rectangle 8" o:spid="_x0000_s1026" style="position:absolute;margin-left:0;margin-top:0;width:7.15pt;height:882.85pt;z-index:251662336;visibility:visible;mso-wrap-style:square;mso-width-percent:0;mso-height-percent:1050;mso-wrap-distance-left:9pt;mso-wrap-distance-top:0;mso-wrap-distance-right:9pt;mso-wrap-distance-bottom:0;mso-position-horizontal:center;mso-position-horizontal-relative:right-margin-area;mso-position-vertical:center;mso-position-vertical-relative:page;mso-width-percent:0;mso-height-percent:1050;mso-width-relative:page;mso-height-relative:page;v-text-anchor:top" o:gfxdata="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" o:allowincell="f" fillcolor="white [3212]" strokecolor="#31849b [2408]">
                     <w10:wrap anchorx="margin" anchory="page"/>
@@ -363,7 +363,7 @@
                   </wp:anchor>
                 </w:drawing>
               </mc:Choice>
-              <mc:Fallback>
+              <mc:Fallback xmlns:w16se="http://schemas.microsoft.com/office/word/2015/wordml/symex" xmlns:w16sdtdh="http://schemas.microsoft.com/office/word/2020/wordml/sdtdatahash" xmlns:w16du="http://schemas.microsoft.com/office/word/2023/wordml/word16du" xmlns:w16="http://schemas.microsoft.com/office/word/2018/wordml" xmlns:w16cid="http://schemas.microsoft.com/office/word/2016/wordml/cid" xmlns:w16cex="http://schemas.microsoft.com/office/word/2018/wordml/cex" xmlns:oel="http://schemas.microsoft.com/office/2019/extlst" xmlns:am3d="http://schemas.microsoft.com/office/drawing/2017/model3d" xmlns:aink="http://schemas.microsoft.com/office/drawing/2016/ink" xmlns:cx8="http://schemas.microsoft.com/office/drawing/2016/5/14/chartex" xmlns:cx7="http://schemas.microsoft.com/office/drawing/2016/5/13/chartex" xmlns:cx6="http://schemas.microsoft.com/office/drawing/2016/5/12/chartex" xmlns:cx5="http://schemas.microsoft.com/office/drawing/2016/5/11/chartex" xmlns:cx4="http://schemas.microsoft.com/office/drawing/2016/5/10/chartex" xmlns:cx3="http://schemas.microsoft.com/office/drawing/2016/5/9/chartex" xmlns:cx2="http://schemas.microsoft.com/office/drawing/2015/10/21/chartex" xmlns:cx1="http://schemas.microsoft.com/office/drawing/2015/9/8/chartex" xmlns:cx="http://schemas.microsoft.com/office/drawing/2014/chartex">
                 <w:pict>
                   <v:rect w14:anchorId="5A75EF7D" id="Rectangle 7" o:spid="_x0000_s1026" style="position:absolute;margin-left:0;margin-top:0;width:623.75pt;height:67.45pt;z-index:251661312;visibility:visible;mso-wrap-style:square;mso-width-percent:1050;mso-height-percent:900;mso-wrap-distance-left:9pt;mso-wrap-distance-top:0;mso-wrap-distance-right:9pt;mso-wrap-distance-bottom:0;mso-position-horizontal:center;mso-position-horizontal-relative:page;mso-position-vertical:top;mso-position-vertical-relative:top-margin-area;mso-width-percent:1050;mso-height-percent:900;mso-width-relative:page;mso-height-relative:top-margin-area;v-text-anchor:top" o:gfxdata="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" o:allowincell="f" fillcolor="#4bacc6 [3208]" strokecolor="#31849b [2408]">
                     <w10:wrap anchorx="page" anchory="margin"/>
@@ -843,7 +843,7 @@
                     <v:stroke joinstyle="miter"/>
                     <v:path gradientshapeok="t" o:connecttype="rect"/>
                   </v:shapetype>
-                  <v:shape id="Text Box 20" o:spid="_x0000_s1026" type="#_x0000_t202" style="position:absolute;left:0;text-align:left;margin-left:281.7pt;margin-top:5.3pt;width:161.25pt;height:577.65pt;z-index:251684864;visibility:visible;mso-wrap-style:square;mso-width-percent:0;mso-height-percent:0;mso-wrap-distance-left:9pt;mso-wrap-distance-top:0;mso-wrap-distance-right:9pt;mso-wrap-distance-bottom:0;mso-position-horizontal:absolute;mso-position-horizontal-relative:margin;mso-position-vertical:absolute;mso-position-vertical-relative:margin;mso-width-percent:0;mso-height-percent:0;mso-width-relative:page;mso-height-relative:page;v-text-anchor:top" o:gfxdata="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" fillcolor="white [3212]" strokecolor="#31849b [2408]">
+                  <v:shape id="Text Box 20" o:spid="_x0000_s1026" type="#_x0000_t202" style="position:absolute;left:0;text-align:left;margin-left:281.7pt;margin-top:5.3pt;width:161.25pt;height:577.65pt;z-index:251684864;visibility:visible;mso-wrap-style:square;mso-width-percent:0;mso-height-percent:0;mso-wrap-distance-left:9pt;mso-wrap-distance-top:0;mso-wrap-distance-right:9pt;mso-wrap-distance-bottom:0;mso-position-horizontal:absolute;mso-position-horizontal-relative:margin;mso-position-vertical:absolute;mso-position-vertical-relative:margin;mso-width-percent:0;mso-height-percent:0;mso-width-relative:page;mso-height-relative:page;v-text-anchor:top" o:gfxdata="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" fillcolor="white [3212]" strokecolor="#31849b [2408]">
                     <v:textbox>
                       <w:txbxContent>
                         <w:p>
@@ -1024,7 +1024,7 @@
                   </wp:anchor>
                 </w:drawing>
               </mc:Choice>
-              <mc:Fallback>
+              <mc:Fallback xmlns:w16se="http://schemas.microsoft.com/office/word/2015/wordml/symex" xmlns:w16sdtdh="http://schemas.microsoft.com/office/word/2020/wordml/sdtdatahash" xmlns:w16du="http://schemas.microsoft.com/office/word/2023/wordml/word16du" xmlns:w16="http://schemas.microsoft.com/office/word/2018/wordml" xmlns:w16cid="http://schemas.microsoft.com/office/word/2016/wordml/cid" xmlns:w16cex="http://schemas.microsoft.com/office/word/2018/wordml/cex" xmlns:oel="http://schemas.microsoft.com/office/2019/extlst" xmlns:am3d="http://schemas.microsoft.com/office/drawing/2017/model3d" xmlns:aink="http://schemas.microsoft.com/office/drawing/2016/ink" xmlns:cx8="http://schemas.microsoft.com/office/drawing/2016/5/14/chartex" xmlns:cx7="http://schemas.microsoft.com/office/drawing/2016/5/13/chartex" xmlns:cx6="http://schemas.microsoft.com/office/drawing/2016/5/12/chartex" xmlns:cx5="http://schemas.microsoft.com/office/drawing/2016/5/11/chartex" xmlns:cx4="http://schemas.microsoft.com/office/drawing/2016/5/10/chartex" xmlns:cx3="http://schemas.microsoft.com/office/drawing/2016/5/9/chartex" xmlns:cx2="http://schemas.microsoft.com/office/drawing/2015/10/21/chartex" xmlns:cx1="http://schemas.microsoft.com/office/drawing/2015/9/8/chartex" xmlns:cx="http://schemas.microsoft.com/office/drawing/2014/chartex">
                 <w:pict>
                   <v:rect w14:anchorId="51C1F5BA" id="Rectangle 17" o:spid="_x0000_s1026" style="position:absolute;margin-left:315.7pt;margin-top:-76.25pt;width:195.35pt;height:844.9pt;z-index:-251643904;visibility:visible;mso-wrap-style:square;mso-width-percent:0;mso-height-percent:0;mso-wrap-distance-left:9pt;mso-wrap-distance-top:0;mso-wrap-distance-right:9pt;mso-wrap-distance-bottom:0;mso-position-horizontal:absolute;mso-position-horizontal-relative:margin;mso-position-vertical:absolute;mso-position-vertical-relative:margin;mso-width-percent:0;mso-height-percent:0;mso-width-relative:page;mso-height-relative:page;v-text-anchor:top" o:gfxdata="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" fillcolor="#4bacc6" strokecolor="#31849b [2408]">
                     <w10:wrap type="square" anchorx="margin" anchory="margin"/>
@@ -1131,7 +1131,7 @@
       <w:sdtContent>
         <w:p>
           <w:pPr>
-            <w:pStyle w:val="TtuloTDC"/>
+            <w:pStyle w:val="TtulodeTDC"/>
             <w:tabs>
               <w:tab w:val="left" w:pos="5954"/>
             </w:tabs>
@@ -1149,7 +1149,7 @@
         </w:p>
         <w:p>
           <w:pPr>
-            <w:pStyle w:val="TtuloTDC"/>
+            <w:pStyle w:val="TtulodeTDC"/>
             <w:tabs>
               <w:tab w:val="left" w:pos="5954"/>
             </w:tabs>
@@ -7158,6 +7158,7 @@
       <w:r>
         <w:rPr>
           <w:noProof/>
+          <w:lang w:eastAsia="es-AR"/>
         </w:rPr>
         <w:drawing>
           <wp:inline distT="0" distB="0" distL="0" distR="0" wp14:anchorId="154CA98D" wp14:editId="525D0333">
@@ -10498,6 +10499,7 @@
       <w:r>
         <w:rPr>
           <w:noProof/>
+          <w:lang w:eastAsia="es-AR"/>
         </w:rPr>
         <w:drawing>
           <wp:inline distT="0" distB="0" distL="0" distR="0" wp14:anchorId="51FEC281" wp14:editId="1933B760">
@@ -13386,6 +13388,7 @@
       <w:r>
         <w:rPr>
           <w:noProof/>
+          <w:lang w:eastAsia="es-AR"/>
         </w:rPr>
         <w:drawing>
           <wp:inline distT="0" distB="0" distL="0" distR="0" wp14:anchorId="35B4080A" wp14:editId="3D8E5A87">
@@ -13561,6 +13564,18 @@
               </w:rPr>
               <w:t>CASO DE USO N°</w:t>
             </w:r>
+            <w:r>
+              <w:rPr>
+                <w:rFonts w:ascii="Calibri" w:eastAsia="Times New Roman" w:hAnsi="Calibri" w:cs="Calibri"/>
+                <w:b/>
+                <w:bCs/>
+                <w:color w:val="000000"/>
+                <w:sz w:val="20"/>
+                <w:szCs w:val="20"/>
+                <w:lang w:val="es-AR" w:eastAsia="es-AR"/>
+              </w:rPr>
+              <w:t>1</w:t>
+            </w:r>
           </w:p>
         </w:tc>
         <w:tc>
@@ -13601,7 +13616,7 @@
                 <w:szCs w:val="20"/>
                 <w:lang w:val="es-AR" w:eastAsia="es-AR"/>
               </w:rPr>
-              <w:t>&lt;Nombre CU&gt;</w:t>
+              <w:t>Añadir riesgo a la lista</w:t>
             </w:r>
           </w:p>
         </w:tc>
@@ -14019,6 +14034,16 @@
               </w:rPr>
               <w:t> </w:t>
             </w:r>
+            <w:r>
+              <w:rPr>
+                <w:rFonts w:ascii="Calibri" w:eastAsia="Times New Roman" w:hAnsi="Calibri" w:cs="Calibri"/>
+                <w:color w:val="000000"/>
+                <w:sz w:val="20"/>
+                <w:szCs w:val="20"/>
+                <w:lang w:val="es-AR" w:eastAsia="es-AR"/>
+              </w:rPr>
+              <w:t>1</w:t>
+            </w:r>
           </w:p>
         </w:tc>
         <w:tc>
@@ -14127,6 +14152,16 @@
               </w:rPr>
               <w:t> </w:t>
             </w:r>
+            <w:r>
+              <w:rPr>
+                <w:rFonts w:ascii="Calibri" w:eastAsia="Times New Roman" w:hAnsi="Calibri" w:cs="Calibri"/>
+                <w:color w:val="000000"/>
+                <w:sz w:val="20"/>
+                <w:szCs w:val="20"/>
+                <w:lang w:val="es-AR" w:eastAsia="es-AR"/>
+              </w:rPr>
+              <w:t>2</w:t>
+            </w:r>
           </w:p>
         </w:tc>
         <w:tc>
@@ -14169,12 +14204,18 @@
               </w:rPr>
               <w:t xml:space="preserve"> redirige al actor a la página /proyecto</w:t>
             </w:r>
+            <w:r>
+              <w:rPr>
+                <w:lang w:eastAsia="es-AR"/>
+              </w:rPr>
+              <w:t>/</w:t>
+            </w:r>
             <w:proofErr w:type="gramStart"/>
             <w:r>
               <w:rPr>
                 <w:lang w:eastAsia="es-AR"/>
               </w:rPr>
-              <w:t>/:nombre</w:t>
+              <w:t>:nombre</w:t>
             </w:r>
             <w:proofErr w:type="gramEnd"/>
             <w:r>
@@ -14275,6 +14316,16 @@
               </w:rPr>
               <w:t> </w:t>
             </w:r>
+            <w:r>
+              <w:rPr>
+                <w:rFonts w:ascii="Calibri" w:eastAsia="Times New Roman" w:hAnsi="Calibri" w:cs="Calibri"/>
+                <w:color w:val="000000"/>
+                <w:sz w:val="20"/>
+                <w:szCs w:val="20"/>
+                <w:lang w:val="es-AR" w:eastAsia="es-AR"/>
+              </w:rPr>
+              <w:t>3</w:t>
+            </w:r>
           </w:p>
         </w:tc>
         <w:tc>
@@ -14317,12 +14368,18 @@
               </w:rPr>
               <w:t xml:space="preserve"> redirige al actor a la página /proyecto</w:t>
             </w:r>
+            <w:r>
+              <w:rPr>
+                <w:lang w:eastAsia="es-AR"/>
+              </w:rPr>
+              <w:t>/</w:t>
+            </w:r>
             <w:proofErr w:type="gramStart"/>
             <w:r>
               <w:rPr>
                 <w:lang w:eastAsia="es-AR"/>
               </w:rPr>
-              <w:t>/:nombre</w:t>
+              <w:t>:nombre</w:t>
             </w:r>
             <w:proofErr w:type="gramEnd"/>
             <w:r>
@@ -14407,6 +14464,16 @@
               </w:rPr>
               <w:t> </w:t>
             </w:r>
+            <w:r>
+              <w:rPr>
+                <w:rFonts w:ascii="Calibri" w:eastAsia="Times New Roman" w:hAnsi="Calibri" w:cs="Calibri"/>
+                <w:color w:val="000000"/>
+                <w:sz w:val="20"/>
+                <w:szCs w:val="20"/>
+                <w:lang w:val="es-AR" w:eastAsia="es-AR"/>
+              </w:rPr>
+              <w:t>4</w:t>
+            </w:r>
           </w:p>
         </w:tc>
         <w:tc>
@@ -14449,53 +14516,23 @@
               </w:rPr>
               <w:t xml:space="preserve"> solicita </w:t>
             </w:r>
+            <w:proofErr w:type="gramStart"/>
             <w:r>
               <w:rPr>
                 <w:i/>
                 <w:iCs/>
                 <w:lang w:eastAsia="es-AR"/>
               </w:rPr>
-              <w:t xml:space="preserve">crearRiesgo(datos) </w:t>
-            </w:r>
-            <w:r>
-              <w:rPr>
-                <w:lang w:eastAsia="es-AR"/>
-              </w:rPr>
-              <w:t xml:space="preserve">a </w:t>
-            </w:r>
-            <w:r>
-              <w:rPr>
-                <w:u w:val="single"/>
-                <w:lang w:eastAsia="es-AR"/>
-              </w:rPr>
-              <w:t>GestorRiesgo</w:t>
-            </w:r>
-            <w:r>
-              <w:rPr>
-                <w:lang w:eastAsia="es-AR"/>
-              </w:rPr>
-              <w:t xml:space="preserve">. El </w:t>
-            </w:r>
-            <w:r>
-              <w:rPr>
-                <w:u w:val="single"/>
-                <w:lang w:eastAsia="es-AR"/>
-              </w:rPr>
-              <w:t>GestorRiesgo</w:t>
-            </w:r>
-            <w:r>
-              <w:rPr>
-                <w:lang w:eastAsia="es-AR"/>
-              </w:rPr>
-              <w:t xml:space="preserve"> envia el evento </w:t>
-            </w:r>
+              <w:t>crearRiesgo(</w:t>
+            </w:r>
+            <w:proofErr w:type="gramEnd"/>
             <w:r>
               <w:rPr>
                 <w:i/>
                 <w:iCs/>
                 <w:lang w:eastAsia="es-AR"/>
               </w:rPr>
-              <w:t xml:space="preserve">crearRiesgo(datos) </w:t>
+              <w:t xml:space="preserve">datos) </w:t>
             </w:r>
             <w:r>
               <w:rPr>
@@ -14508,26 +14545,26 @@
                 <w:u w:val="single"/>
                 <w:lang w:eastAsia="es-AR"/>
               </w:rPr>
-              <w:t>Riesgo</w:t>
-            </w:r>
-            <w:r>
-              <w:rPr>
-                <w:lang w:eastAsia="es-AR"/>
-              </w:rPr>
-              <w:t xml:space="preserve">. </w:t>
+              <w:t>GestorRiesgo</w:t>
+            </w:r>
+            <w:r>
+              <w:rPr>
+                <w:lang w:eastAsia="es-AR"/>
+              </w:rPr>
+              <w:t xml:space="preserve">. El </w:t>
             </w:r>
             <w:r>
               <w:rPr>
                 <w:u w:val="single"/>
                 <w:lang w:eastAsia="es-AR"/>
               </w:rPr>
-              <w:t>Riesgo</w:t>
-            </w:r>
-            <w:r>
-              <w:rPr>
-                <w:lang w:eastAsia="es-AR"/>
-              </w:rPr>
-              <w:t xml:space="preserve"> solicita</w:t>
+              <w:t>GestorRiesgo</w:t>
+            </w:r>
+            <w:r>
+              <w:rPr>
+                <w:lang w:eastAsia="es-AR"/>
+              </w:rPr>
+              <w:t xml:space="preserve"> envia el evento </w:t>
             </w:r>
             <w:r>
               <w:rPr>
@@ -14535,6 +14572,46 @@
                 <w:iCs/>
                 <w:lang w:eastAsia="es-AR"/>
               </w:rPr>
+              <w:t xml:space="preserve">crearRiesgo(datos) </w:t>
+            </w:r>
+            <w:r>
+              <w:rPr>
+                <w:lang w:eastAsia="es-AR"/>
+              </w:rPr>
+              <w:t xml:space="preserve">a </w:t>
+            </w:r>
+            <w:r>
+              <w:rPr>
+                <w:u w:val="single"/>
+                <w:lang w:eastAsia="es-AR"/>
+              </w:rPr>
+              <w:t>Riesgo</w:t>
+            </w:r>
+            <w:r>
+              <w:rPr>
+                <w:lang w:eastAsia="es-AR"/>
+              </w:rPr>
+              <w:t xml:space="preserve">. </w:t>
+            </w:r>
+            <w:r>
+              <w:rPr>
+                <w:u w:val="single"/>
+                <w:lang w:eastAsia="es-AR"/>
+              </w:rPr>
+              <w:t>Riesgo</w:t>
+            </w:r>
+            <w:r>
+              <w:rPr>
+                <w:lang w:eastAsia="es-AR"/>
+              </w:rPr>
+              <w:t xml:space="preserve"> solicita</w:t>
+            </w:r>
+            <w:r>
+              <w:rPr>
+                <w:i/>
+                <w:iCs/>
+                <w:lang w:eastAsia="es-AR"/>
+              </w:rPr>
               <w:t xml:space="preserve"> crearRiesgo(datos)</w:t>
             </w:r>
             <w:r>
@@ -14646,12 +14723,18 @@
               </w:rPr>
               <w:t xml:space="preserve"> redirige al actor a /proyecto</w:t>
             </w:r>
+            <w:r>
+              <w:rPr>
+                <w:lang w:eastAsia="es-AR"/>
+              </w:rPr>
+              <w:t>/</w:t>
+            </w:r>
             <w:proofErr w:type="gramStart"/>
             <w:r>
               <w:rPr>
                 <w:lang w:eastAsia="es-AR"/>
               </w:rPr>
-              <w:t>/:nombre</w:t>
+              <w:t>:nombre</w:t>
             </w:r>
             <w:proofErr w:type="gramEnd"/>
             <w:r>
@@ -17180,6 +17263,7 @@
       <w:r>
         <w:rPr>
           <w:noProof/>
+          <w:lang w:eastAsia="es-AR"/>
         </w:rPr>
         <w:drawing>
           <wp:inline distT="0" distB="0" distL="0" distR="0" wp14:anchorId="223A6319" wp14:editId="06A9DCF5">
@@ -18816,6 +18900,18 @@
               </w:rPr>
               <w:t>CASO DE USO N°</w:t>
             </w:r>
+            <w:r>
+              <w:rPr>
+                <w:rFonts w:ascii="Calibri" w:eastAsia="Times New Roman" w:hAnsi="Calibri" w:cs="Calibri"/>
+                <w:b/>
+                <w:bCs/>
+                <w:color w:val="000000"/>
+                <w:sz w:val="20"/>
+                <w:szCs w:val="20"/>
+                <w:lang w:val="es-AR" w:eastAsia="es-AR"/>
+              </w:rPr>
+              <w:t>7</w:t>
+            </w:r>
           </w:p>
         </w:tc>
         <w:tc>
@@ -18856,7 +18952,7 @@
                 <w:szCs w:val="20"/>
                 <w:lang w:val="es-AR" w:eastAsia="es-AR"/>
               </w:rPr>
-              <w:t>&lt;Nombre CU&gt;</w:t>
+              <w:t>Realizar evaluación de riesgo</w:t>
             </w:r>
           </w:p>
         </w:tc>
@@ -18931,12 +19027,42 @@
             <w:r>
               <w:rPr>
                 <w:rFonts w:ascii="Calibri" w:eastAsia="Times New Roman" w:hAnsi="Calibri" w:cs="Calibri"/>
-                <w:color w:val="0070C0"/>
-                <w:sz w:val="20"/>
-                <w:szCs w:val="20"/>
-                <w:lang w:val="es-AR" w:eastAsia="es-AR"/>
-              </w:rPr>
-              <w:t>&lt;Actores&gt;</w:t>
+                <w:color w:val="000000" w:themeColor="text1"/>
+                <w:sz w:val="20"/>
+                <w:szCs w:val="20"/>
+                <w:lang w:val="es-AR" w:eastAsia="es-AR"/>
+              </w:rPr>
+              <w:t>L</w:t>
+            </w:r>
+            <w:r>
+              <w:rPr>
+                <w:rFonts w:ascii="Calibri" w:eastAsia="Times New Roman" w:hAnsi="Calibri" w:cs="Calibri"/>
+                <w:color w:val="000000" w:themeColor="text1"/>
+                <w:sz w:val="20"/>
+                <w:szCs w:val="20"/>
+                <w:lang w:val="es-AR" w:eastAsia="es-AR"/>
+              </w:rPr>
+              <w:t>í</w:t>
+            </w:r>
+            <w:r>
+              <w:rPr>
+                <w:rFonts w:ascii="Calibri" w:eastAsia="Times New Roman" w:hAnsi="Calibri" w:cs="Calibri"/>
+                <w:color w:val="000000" w:themeColor="text1"/>
+                <w:sz w:val="20"/>
+                <w:szCs w:val="20"/>
+                <w:lang w:val="es-AR" w:eastAsia="es-AR"/>
+              </w:rPr>
+              <w:t>der del proyecto</w:t>
+            </w:r>
+            <w:r>
+              <w:rPr>
+                <w:rFonts w:ascii="Calibri" w:eastAsia="Times New Roman" w:hAnsi="Calibri" w:cs="Calibri"/>
+                <w:color w:val="000000" w:themeColor="text1"/>
+                <w:sz w:val="20"/>
+                <w:szCs w:val="20"/>
+                <w:lang w:val="es-AR" w:eastAsia="es-AR"/>
+              </w:rPr>
+              <w:t>; Desarrollador</w:t>
             </w:r>
           </w:p>
         </w:tc>
@@ -18998,8 +19124,86 @@
           </w:tcPr>
           <w:p>
             <w:pPr>
+              <w:pStyle w:val="Prrafodelista"/>
+              <w:numPr>
+                <w:ilvl w:val="0"/>
+                <w:numId w:val="25"/>
+              </w:numPr>
               <w:spacing w:before="0" w:line="240" w:lineRule="auto"/>
-              <w:ind w:left="0" w:firstLine="0"/>
+              <w:rPr>
+                <w:rFonts w:ascii="Calibri" w:eastAsia="Times New Roman" w:hAnsi="Calibri" w:cs="Calibri"/>
+                <w:color w:val="000000" w:themeColor="text1"/>
+                <w:sz w:val="20"/>
+                <w:szCs w:val="20"/>
+                <w:lang w:val="es-AR" w:eastAsia="es-AR"/>
+              </w:rPr>
+            </w:pPr>
+            <w:r>
+              <w:rPr>
+                <w:rFonts w:ascii="Calibri" w:eastAsia="Times New Roman" w:hAnsi="Calibri" w:cs="Calibri"/>
+                <w:color w:val="000000" w:themeColor="text1"/>
+                <w:sz w:val="20"/>
+                <w:szCs w:val="20"/>
+                <w:lang w:val="es-AR" w:eastAsia="es-AR"/>
+              </w:rPr>
+              <w:t>El usuario completó el Caso de uso 1</w:t>
+            </w:r>
+            <w:r>
+              <w:rPr>
+                <w:rFonts w:ascii="Calibri" w:eastAsia="Times New Roman" w:hAnsi="Calibri" w:cs="Calibri"/>
+                <w:color w:val="000000" w:themeColor="text1"/>
+                <w:sz w:val="20"/>
+                <w:szCs w:val="20"/>
+                <w:lang w:val="es-AR" w:eastAsia="es-AR"/>
+              </w:rPr>
+              <w:t>.</w:t>
+            </w:r>
+          </w:p>
+          <w:p>
+            <w:pPr>
+              <w:pStyle w:val="Prrafodelista"/>
+              <w:numPr>
+                <w:ilvl w:val="0"/>
+                <w:numId w:val="25"/>
+              </w:numPr>
+              <w:spacing w:before="0" w:line="240" w:lineRule="auto"/>
+              <w:rPr>
+                <w:rFonts w:ascii="Calibri" w:eastAsia="Times New Roman" w:hAnsi="Calibri" w:cs="Calibri"/>
+                <w:color w:val="000000" w:themeColor="text1"/>
+                <w:sz w:val="20"/>
+                <w:szCs w:val="20"/>
+                <w:lang w:val="es-AR" w:eastAsia="es-AR"/>
+              </w:rPr>
+            </w:pPr>
+            <w:r>
+              <w:rPr>
+                <w:rFonts w:ascii="Calibri" w:eastAsia="Times New Roman" w:hAnsi="Calibri" w:cs="Calibri"/>
+                <w:color w:val="000000" w:themeColor="text1"/>
+                <w:sz w:val="20"/>
+                <w:szCs w:val="20"/>
+                <w:lang w:val="es-AR" w:eastAsia="es-AR"/>
+              </w:rPr>
+              <w:t>El usuario está vinculado a un proyecto</w:t>
+            </w:r>
+            <w:r>
+              <w:rPr>
+                <w:rFonts w:ascii="Calibri" w:eastAsia="Times New Roman" w:hAnsi="Calibri" w:cs="Calibri"/>
+                <w:color w:val="000000" w:themeColor="text1"/>
+                <w:sz w:val="20"/>
+                <w:szCs w:val="20"/>
+                <w:lang w:val="es-AR" w:eastAsia="es-AR"/>
+              </w:rPr>
+              <w:t>.</w:t>
+            </w:r>
+          </w:p>
+          <w:p>
+            <w:pPr>
+              <w:pStyle w:val="Prrafodelista"/>
+              <w:numPr>
+                <w:ilvl w:val="0"/>
+                <w:numId w:val="25"/>
+              </w:numPr>
+              <w:spacing w:before="0" w:line="240" w:lineRule="auto"/>
               <w:rPr>
                 <w:rFonts w:ascii="Calibri" w:eastAsia="Times New Roman" w:hAnsi="Calibri" w:cs="Calibri"/>
                 <w:color w:val="0070C0"/>
@@ -19011,12 +19215,22 @@
             <w:r>
               <w:rPr>
                 <w:rFonts w:ascii="Calibri" w:eastAsia="Times New Roman" w:hAnsi="Calibri" w:cs="Calibri"/>
-                <w:color w:val="0070C0"/>
-                <w:sz w:val="20"/>
-                <w:szCs w:val="20"/>
-                <w:lang w:val="es-AR" w:eastAsia="es-AR"/>
-              </w:rPr>
-              <w:t>&lt;Condiciones que se deben cumplir antes de llamar al CU&gt;</w:t>
+                <w:color w:val="000000" w:themeColor="text1"/>
+                <w:sz w:val="20"/>
+                <w:szCs w:val="20"/>
+                <w:lang w:val="es-AR" w:eastAsia="es-AR"/>
+              </w:rPr>
+              <w:t>Existe al menos un riesgo cargado</w:t>
+            </w:r>
+            <w:r>
+              <w:rPr>
+                <w:rFonts w:ascii="Calibri" w:eastAsia="Times New Roman" w:hAnsi="Calibri" w:cs="Calibri"/>
+                <w:color w:val="000000" w:themeColor="text1"/>
+                <w:sz w:val="20"/>
+                <w:szCs w:val="20"/>
+                <w:lang w:val="es-AR" w:eastAsia="es-AR"/>
+              </w:rPr>
+              <w:t>.</w:t>
             </w:r>
           </w:p>
         </w:tc>
@@ -19091,12 +19305,12 @@
             <w:r>
               <w:rPr>
                 <w:rFonts w:ascii="Calibri" w:eastAsia="Times New Roman" w:hAnsi="Calibri" w:cs="Calibri"/>
-                <w:color w:val="0070C0"/>
-                <w:sz w:val="20"/>
-                <w:szCs w:val="20"/>
-                <w:lang w:val="es-AR" w:eastAsia="es-AR"/>
-              </w:rPr>
-              <w:t>&lt;Accion que inicia el CU&gt;</w:t>
+                <w:color w:val="000000" w:themeColor="text1"/>
+                <w:sz w:val="20"/>
+                <w:szCs w:val="20"/>
+                <w:lang w:val="es-AR" w:eastAsia="es-AR"/>
+              </w:rPr>
+              <w:t>El usuario selecciona la opción "Realizar evaluación" en la lista de riesgos.</w:t>
             </w:r>
           </w:p>
         </w:tc>
@@ -19296,6 +19510,16 @@
               </w:rPr>
               <w:t> </w:t>
             </w:r>
+            <w:r>
+              <w:rPr>
+                <w:rFonts w:ascii="Calibri" w:eastAsia="Times New Roman" w:hAnsi="Calibri" w:cs="Calibri"/>
+                <w:color w:val="000000"/>
+                <w:sz w:val="20"/>
+                <w:szCs w:val="20"/>
+                <w:lang w:val="es-AR" w:eastAsia="es-AR"/>
+              </w:rPr>
+              <w:t>1</w:t>
+            </w:r>
           </w:p>
         </w:tc>
         <w:tc>
@@ -19317,21 +19541,21 @@
               <w:ind w:left="0" w:firstLine="0"/>
               <w:rPr>
                 <w:rFonts w:ascii="Calibri" w:eastAsia="Times New Roman" w:hAnsi="Calibri" w:cs="Calibri"/>
-                <w:color w:val="0070C0"/>
-                <w:sz w:val="20"/>
-                <w:szCs w:val="20"/>
-                <w:lang w:val="es-AR" w:eastAsia="es-AR"/>
-              </w:rPr>
-            </w:pPr>
-            <w:r>
-              <w:rPr>
-                <w:rFonts w:ascii="Calibri" w:eastAsia="Times New Roman" w:hAnsi="Calibri" w:cs="Calibri"/>
-                <w:color w:val="0070C0"/>
-                <w:sz w:val="20"/>
-                <w:szCs w:val="20"/>
-                <w:lang w:val="es-AR" w:eastAsia="es-AR"/>
-              </w:rPr>
-              <w:t> </w:t>
+                <w:color w:val="000000" w:themeColor="text1"/>
+                <w:sz w:val="20"/>
+                <w:szCs w:val="20"/>
+                <w:lang w:val="es-AR" w:eastAsia="es-AR"/>
+              </w:rPr>
+            </w:pPr>
+            <w:r>
+              <w:rPr>
+                <w:rFonts w:ascii="Calibri" w:eastAsia="Times New Roman" w:hAnsi="Calibri" w:cs="Calibri"/>
+                <w:color w:val="000000" w:themeColor="text1"/>
+                <w:sz w:val="20"/>
+                <w:szCs w:val="20"/>
+                <w:lang w:val="es-AR" w:eastAsia="es-AR"/>
+              </w:rPr>
+              <w:t>El actor selecciona la opción "Realizar evaluación" en la lista de riesgos.</w:t>
             </w:r>
           </w:p>
         </w:tc>
@@ -19413,6 +19637,16 @@
               </w:rPr>
               <w:t> </w:t>
             </w:r>
+            <w:r>
+              <w:rPr>
+                <w:rFonts w:ascii="Calibri" w:eastAsia="Times New Roman" w:hAnsi="Calibri" w:cs="Calibri"/>
+                <w:color w:val="000000"/>
+                <w:sz w:val="20"/>
+                <w:szCs w:val="20"/>
+                <w:lang w:val="es-AR" w:eastAsia="es-AR"/>
+              </w:rPr>
+              <w:t>2</w:t>
+            </w:r>
           </w:p>
         </w:tc>
         <w:tc>
@@ -19434,21 +19668,84 @@
               <w:ind w:left="0" w:firstLine="0"/>
               <w:rPr>
                 <w:rFonts w:ascii="Calibri" w:eastAsia="Times New Roman" w:hAnsi="Calibri" w:cs="Calibri"/>
-                <w:color w:val="0070C0"/>
-                <w:sz w:val="20"/>
-                <w:szCs w:val="20"/>
-                <w:lang w:val="es-AR" w:eastAsia="es-AR"/>
-              </w:rPr>
-            </w:pPr>
-            <w:r>
-              <w:rPr>
-                <w:rFonts w:ascii="Calibri" w:eastAsia="Times New Roman" w:hAnsi="Calibri" w:cs="Calibri"/>
-                <w:color w:val="0070C0"/>
-                <w:sz w:val="20"/>
-                <w:szCs w:val="20"/>
-                <w:lang w:val="es-AR" w:eastAsia="es-AR"/>
-              </w:rPr>
-              <w:t> </w:t>
+                <w:color w:val="000000" w:themeColor="text1"/>
+                <w:sz w:val="20"/>
+                <w:szCs w:val="20"/>
+                <w:lang w:val="es-AR" w:eastAsia="es-AR"/>
+              </w:rPr>
+            </w:pPr>
+            <w:r>
+              <w:rPr>
+                <w:rFonts w:ascii="Calibri" w:eastAsia="Times New Roman" w:hAnsi="Calibri" w:cs="Calibri"/>
+                <w:color w:val="000000" w:themeColor="text1"/>
+                <w:sz w:val="20"/>
+                <w:szCs w:val="20"/>
+                <w:lang w:val="es-AR" w:eastAsia="es-AR"/>
+              </w:rPr>
+              <w:t xml:space="preserve">La </w:t>
+            </w:r>
+            <w:r>
+              <w:rPr>
+                <w:rFonts w:ascii="Calibri" w:eastAsia="Times New Roman" w:hAnsi="Calibri" w:cs="Calibri"/>
+                <w:color w:val="000000" w:themeColor="text1"/>
+                <w:sz w:val="20"/>
+                <w:szCs w:val="20"/>
+                <w:u w:val="single"/>
+                <w:lang w:val="es-AR" w:eastAsia="es-AR"/>
+              </w:rPr>
+              <w:t>InterfazRiesgos</w:t>
+            </w:r>
+            <w:r>
+              <w:rPr>
+                <w:rFonts w:ascii="Calibri" w:eastAsia="Times New Roman" w:hAnsi="Calibri" w:cs="Calibri"/>
+                <w:color w:val="000000" w:themeColor="text1"/>
+                <w:sz w:val="20"/>
+                <w:szCs w:val="20"/>
+                <w:lang w:val="es-AR" w:eastAsia="es-AR"/>
+              </w:rPr>
+              <w:t xml:space="preserve"> solicita </w:t>
+            </w:r>
+            <w:r>
+              <w:rPr>
+                <w:rFonts w:ascii="Calibri" w:eastAsia="Times New Roman" w:hAnsi="Calibri" w:cs="Calibri"/>
+                <w:i/>
+                <w:color w:val="000000" w:themeColor="text1"/>
+                <w:sz w:val="20"/>
+                <w:szCs w:val="20"/>
+                <w:lang w:val="es-AR" w:eastAsia="es-AR"/>
+              </w:rPr>
+              <w:t>listarRiesgos</w:t>
+            </w:r>
+            <w:r>
+              <w:rPr>
+                <w:rFonts w:ascii="Calibri" w:eastAsia="Times New Roman" w:hAnsi="Calibri" w:cs="Calibri"/>
+                <w:color w:val="000000" w:themeColor="text1"/>
+                <w:sz w:val="20"/>
+                <w:szCs w:val="20"/>
+                <w:lang w:val="es-AR" w:eastAsia="es-AR"/>
+              </w:rPr>
+              <w:t xml:space="preserve"> al </w:t>
+            </w:r>
+            <w:r>
+              <w:rPr>
+                <w:rFonts w:ascii="Calibri" w:eastAsia="Times New Roman" w:hAnsi="Calibri" w:cs="Calibri"/>
+                <w:color w:val="000000" w:themeColor="text1"/>
+                <w:sz w:val="20"/>
+                <w:szCs w:val="20"/>
+                <w:u w:val="single"/>
+                <w:lang w:val="es-AR" w:eastAsia="es-AR"/>
+              </w:rPr>
+              <w:t>GestorRiesgos</w:t>
+            </w:r>
+            <w:r>
+              <w:rPr>
+                <w:rFonts w:ascii="Calibri" w:eastAsia="Times New Roman" w:hAnsi="Calibri" w:cs="Calibri"/>
+                <w:color w:val="000000" w:themeColor="text1"/>
+                <w:sz w:val="20"/>
+                <w:szCs w:val="20"/>
+                <w:lang w:val="es-AR" w:eastAsia="es-AR"/>
+              </w:rPr>
+              <w:t xml:space="preserve">. </w:t>
             </w:r>
           </w:p>
         </w:tc>
@@ -19530,6 +19827,16 @@
               </w:rPr>
               <w:t> </w:t>
             </w:r>
+            <w:r>
+              <w:rPr>
+                <w:rFonts w:ascii="Calibri" w:eastAsia="Times New Roman" w:hAnsi="Calibri" w:cs="Calibri"/>
+                <w:color w:val="000000"/>
+                <w:sz w:val="20"/>
+                <w:szCs w:val="20"/>
+                <w:lang w:val="es-AR" w:eastAsia="es-AR"/>
+              </w:rPr>
+              <w:t>3</w:t>
+            </w:r>
           </w:p>
         </w:tc>
         <w:tc>
@@ -19551,21 +19858,84 @@
               <w:ind w:left="0" w:firstLine="0"/>
               <w:rPr>
                 <w:rFonts w:ascii="Calibri" w:eastAsia="Times New Roman" w:hAnsi="Calibri" w:cs="Calibri"/>
-                <w:color w:val="0070C0"/>
-                <w:sz w:val="20"/>
-                <w:szCs w:val="20"/>
-                <w:lang w:val="es-AR" w:eastAsia="es-AR"/>
-              </w:rPr>
-            </w:pPr>
-            <w:r>
-              <w:rPr>
-                <w:rFonts w:ascii="Calibri" w:eastAsia="Times New Roman" w:hAnsi="Calibri" w:cs="Calibri"/>
-                <w:color w:val="0070C0"/>
-                <w:sz w:val="20"/>
-                <w:szCs w:val="20"/>
-                <w:lang w:val="es-AR" w:eastAsia="es-AR"/>
-              </w:rPr>
-              <w:t> </w:t>
+                <w:color w:val="000000" w:themeColor="text1"/>
+                <w:sz w:val="20"/>
+                <w:szCs w:val="20"/>
+                <w:lang w:val="es-AR" w:eastAsia="es-AR"/>
+              </w:rPr>
+            </w:pPr>
+            <w:r>
+              <w:rPr>
+                <w:rFonts w:ascii="Calibri" w:eastAsia="Times New Roman" w:hAnsi="Calibri" w:cs="Calibri"/>
+                <w:color w:val="000000" w:themeColor="text1"/>
+                <w:sz w:val="20"/>
+                <w:szCs w:val="20"/>
+                <w:lang w:val="es-AR" w:eastAsia="es-AR"/>
+              </w:rPr>
+              <w:t xml:space="preserve">El </w:t>
+            </w:r>
+            <w:r>
+              <w:rPr>
+                <w:rFonts w:ascii="Calibri" w:eastAsia="Times New Roman" w:hAnsi="Calibri" w:cs="Calibri"/>
+                <w:color w:val="000000" w:themeColor="text1"/>
+                <w:sz w:val="20"/>
+                <w:szCs w:val="20"/>
+                <w:u w:val="single"/>
+                <w:lang w:val="es-AR" w:eastAsia="es-AR"/>
+              </w:rPr>
+              <w:t>GestorRiesgos</w:t>
+            </w:r>
+            <w:r>
+              <w:rPr>
+                <w:rFonts w:ascii="Calibri" w:eastAsia="Times New Roman" w:hAnsi="Calibri" w:cs="Calibri"/>
+                <w:color w:val="000000" w:themeColor="text1"/>
+                <w:sz w:val="20"/>
+                <w:szCs w:val="20"/>
+                <w:lang w:val="es-AR" w:eastAsia="es-AR"/>
+              </w:rPr>
+              <w:t xml:space="preserve"> envía el evento </w:t>
+            </w:r>
+            <w:r>
+              <w:rPr>
+                <w:rFonts w:ascii="Calibri" w:eastAsia="Times New Roman" w:hAnsi="Calibri" w:cs="Calibri"/>
+                <w:i/>
+                <w:color w:val="000000" w:themeColor="text1"/>
+                <w:sz w:val="20"/>
+                <w:szCs w:val="20"/>
+                <w:lang w:val="es-AR" w:eastAsia="es-AR"/>
+              </w:rPr>
+              <w:t>listarRiesgos</w:t>
+            </w:r>
+            <w:r>
+              <w:rPr>
+                <w:rFonts w:ascii="Calibri" w:eastAsia="Times New Roman" w:hAnsi="Calibri" w:cs="Calibri"/>
+                <w:color w:val="000000" w:themeColor="text1"/>
+                <w:sz w:val="20"/>
+                <w:szCs w:val="20"/>
+                <w:lang w:val="es-AR" w:eastAsia="es-AR"/>
+              </w:rPr>
+              <w:t xml:space="preserve"> a </w:t>
+            </w:r>
+            <w:r>
+              <w:rPr>
+                <w:rFonts w:ascii="Calibri" w:eastAsia="Times New Roman" w:hAnsi="Calibri" w:cs="Calibri"/>
+                <w:color w:val="000000" w:themeColor="text1"/>
+                <w:sz w:val="20"/>
+                <w:szCs w:val="20"/>
+                <w:u w:val="single"/>
+                <w:lang w:val="es-AR" w:eastAsia="es-AR"/>
+              </w:rPr>
+              <w:t>Riesgo</w:t>
+            </w:r>
+            <w:r>
+              <w:rPr>
+                <w:rFonts w:ascii="Calibri" w:eastAsia="Times New Roman" w:hAnsi="Calibri" w:cs="Calibri"/>
+                <w:color w:val="000000" w:themeColor="text1"/>
+                <w:sz w:val="20"/>
+                <w:szCs w:val="20"/>
+                <w:lang w:val="es-AR" w:eastAsia="es-AR"/>
+              </w:rPr>
+              <w:t xml:space="preserve">. </w:t>
             </w:r>
           </w:p>
         </w:tc>
@@ -19643,6 +20013,16 @@
               </w:rPr>
               <w:t> </w:t>
             </w:r>
+            <w:r>
+              <w:rPr>
+                <w:rFonts w:ascii="Calibri" w:eastAsia="Times New Roman" w:hAnsi="Calibri" w:cs="Calibri"/>
+                <w:color w:val="000000"/>
+                <w:sz w:val="20"/>
+                <w:szCs w:val="20"/>
+                <w:lang w:val="es-AR" w:eastAsia="es-AR"/>
+              </w:rPr>
+              <w:t>4</w:t>
+            </w:r>
           </w:p>
         </w:tc>
         <w:tc>
@@ -19664,17 +20044,546 @@
               <w:ind w:left="0" w:firstLine="0"/>
               <w:rPr>
                 <w:rFonts w:ascii="Calibri" w:eastAsia="Times New Roman" w:hAnsi="Calibri" w:cs="Calibri"/>
-                <w:color w:val="0070C0"/>
-                <w:lang w:val="es-AR" w:eastAsia="es-AR"/>
-              </w:rPr>
-            </w:pPr>
-            <w:r>
-              <w:rPr>
-                <w:rFonts w:ascii="Calibri" w:eastAsia="Times New Roman" w:hAnsi="Calibri" w:cs="Calibri"/>
-                <w:color w:val="0070C0"/>
-                <w:lang w:val="es-AR" w:eastAsia="es-AR"/>
-              </w:rPr>
-              <w:t> </w:t>
+                <w:color w:val="000000" w:themeColor="text1"/>
+                <w:lang w:val="es-AR" w:eastAsia="es-AR"/>
+              </w:rPr>
+            </w:pPr>
+            <w:r>
+              <w:rPr>
+                <w:rFonts w:ascii="Calibri" w:eastAsia="Times New Roman" w:hAnsi="Calibri" w:cs="Calibri"/>
+                <w:color w:val="000000" w:themeColor="text1"/>
+                <w:sz w:val="20"/>
+                <w:szCs w:val="20"/>
+                <w:u w:val="single"/>
+                <w:lang w:val="es-AR" w:eastAsia="es-AR"/>
+              </w:rPr>
+              <w:t>Riesgo</w:t>
+            </w:r>
+            <w:r>
+              <w:rPr>
+                <w:rFonts w:ascii="Calibri" w:eastAsia="Times New Roman" w:hAnsi="Calibri" w:cs="Calibri"/>
+                <w:color w:val="000000" w:themeColor="text1"/>
+                <w:sz w:val="20"/>
+                <w:szCs w:val="20"/>
+                <w:lang w:val="es-AR" w:eastAsia="es-AR"/>
+              </w:rPr>
+              <w:t xml:space="preserve"> solicita </w:t>
+            </w:r>
+            <w:r>
+              <w:rPr>
+                <w:rFonts w:ascii="Calibri" w:eastAsia="Times New Roman" w:hAnsi="Calibri" w:cs="Calibri"/>
+                <w:i/>
+                <w:color w:val="000000" w:themeColor="text1"/>
+                <w:sz w:val="20"/>
+                <w:szCs w:val="20"/>
+                <w:lang w:val="es-AR" w:eastAsia="es-AR"/>
+              </w:rPr>
+              <w:t>listarRiesgos</w:t>
+            </w:r>
+            <w:r>
+              <w:rPr>
+                <w:rFonts w:ascii="Calibri" w:eastAsia="Times New Roman" w:hAnsi="Calibri" w:cs="Calibri"/>
+                <w:color w:val="000000" w:themeColor="text1"/>
+                <w:sz w:val="20"/>
+                <w:szCs w:val="20"/>
+                <w:lang w:val="es-AR" w:eastAsia="es-AR"/>
+              </w:rPr>
+              <w:t xml:space="preserve"> a la </w:t>
+            </w:r>
+            <w:r>
+              <w:rPr>
+                <w:rFonts w:ascii="Calibri" w:eastAsia="Times New Roman" w:hAnsi="Calibri" w:cs="Calibri"/>
+                <w:color w:val="000000" w:themeColor="text1"/>
+                <w:sz w:val="20"/>
+                <w:szCs w:val="20"/>
+                <w:u w:val="single"/>
+                <w:lang w:val="es-AR" w:eastAsia="es-AR"/>
+              </w:rPr>
+              <w:t>BDD</w:t>
+            </w:r>
+            <w:r>
+              <w:rPr>
+                <w:rFonts w:ascii="Calibri" w:eastAsia="Times New Roman" w:hAnsi="Calibri" w:cs="Calibri"/>
+                <w:color w:val="000000" w:themeColor="text1"/>
+                <w:sz w:val="20"/>
+                <w:szCs w:val="20"/>
+                <w:lang w:val="es-AR" w:eastAsia="es-AR"/>
+              </w:rPr>
+              <w:t xml:space="preserve">, la </w:t>
+            </w:r>
+            <w:r>
+              <w:rPr>
+                <w:rFonts w:ascii="Calibri" w:eastAsia="Times New Roman" w:hAnsi="Calibri" w:cs="Calibri"/>
+                <w:color w:val="000000" w:themeColor="text1"/>
+                <w:sz w:val="20"/>
+                <w:szCs w:val="20"/>
+                <w:u w:val="single"/>
+                <w:lang w:val="es-AR" w:eastAsia="es-AR"/>
+              </w:rPr>
+              <w:t>BDD</w:t>
+            </w:r>
+            <w:r>
+              <w:rPr>
+                <w:rFonts w:ascii="Calibri" w:eastAsia="Times New Roman" w:hAnsi="Calibri" w:cs="Calibri"/>
+                <w:color w:val="000000" w:themeColor="text1"/>
+                <w:sz w:val="20"/>
+                <w:szCs w:val="20"/>
+                <w:lang w:val="es-AR" w:eastAsia="es-AR"/>
+              </w:rPr>
+              <w:t xml:space="preserve"> realiza la transacción y retorna la respuesta a </w:t>
+            </w:r>
+            <w:r>
+              <w:rPr>
+                <w:rFonts w:ascii="Calibri" w:eastAsia="Times New Roman" w:hAnsi="Calibri" w:cs="Calibri"/>
+                <w:color w:val="000000" w:themeColor="text1"/>
+                <w:sz w:val="20"/>
+                <w:szCs w:val="20"/>
+                <w:u w:val="single"/>
+                <w:lang w:val="es-AR" w:eastAsia="es-AR"/>
+              </w:rPr>
+              <w:t>Riesgo</w:t>
+            </w:r>
+            <w:r>
+              <w:rPr>
+                <w:rFonts w:ascii="Calibri" w:eastAsia="Times New Roman" w:hAnsi="Calibri" w:cs="Calibri"/>
+                <w:color w:val="000000" w:themeColor="text1"/>
+                <w:sz w:val="20"/>
+                <w:szCs w:val="20"/>
+                <w:lang w:val="es-AR" w:eastAsia="es-AR"/>
+              </w:rPr>
+              <w:t xml:space="preserve">, </w:t>
+            </w:r>
+            <w:r>
+              <w:rPr>
+                <w:rFonts w:ascii="Calibri" w:eastAsia="Times New Roman" w:hAnsi="Calibri" w:cs="Calibri"/>
+                <w:color w:val="000000" w:themeColor="text1"/>
+                <w:sz w:val="20"/>
+                <w:szCs w:val="20"/>
+                <w:u w:val="single"/>
+                <w:lang w:val="es-AR" w:eastAsia="es-AR"/>
+              </w:rPr>
+              <w:t>Riesgo</w:t>
+            </w:r>
+            <w:r>
+              <w:rPr>
+                <w:rFonts w:ascii="Calibri" w:eastAsia="Times New Roman" w:hAnsi="Calibri" w:cs="Calibri"/>
+                <w:color w:val="000000" w:themeColor="text1"/>
+                <w:sz w:val="20"/>
+                <w:szCs w:val="20"/>
+                <w:lang w:val="es-AR" w:eastAsia="es-AR"/>
+              </w:rPr>
+              <w:t xml:space="preserve"> retorna la respuesta al </w:t>
+            </w:r>
+            <w:r>
+              <w:rPr>
+                <w:rFonts w:ascii="Calibri" w:eastAsia="Times New Roman" w:hAnsi="Calibri" w:cs="Calibri"/>
+                <w:color w:val="000000" w:themeColor="text1"/>
+                <w:sz w:val="20"/>
+                <w:szCs w:val="20"/>
+                <w:u w:val="single"/>
+                <w:lang w:val="es-AR" w:eastAsia="es-AR"/>
+              </w:rPr>
+              <w:t>GestorRiesgos</w:t>
+            </w:r>
+            <w:r>
+              <w:rPr>
+                <w:rFonts w:ascii="Calibri" w:eastAsia="Times New Roman" w:hAnsi="Calibri" w:cs="Calibri"/>
+                <w:color w:val="000000" w:themeColor="text1"/>
+                <w:sz w:val="20"/>
+                <w:szCs w:val="20"/>
+                <w:lang w:val="es-AR" w:eastAsia="es-AR"/>
+              </w:rPr>
+              <w:t>.</w:t>
+            </w:r>
+          </w:p>
+        </w:tc>
+      </w:tr>
+      <w:tr>
+        <w:trPr>
+          <w:trHeight w:val="300"/>
+        </w:trPr>
+        <w:tc>
+          <w:tcPr>
+            <w:tcW w:w="987" w:type="pct"/>
+            <w:tcBorders>
+              <w:top w:val="nil"/>
+              <w:left w:val="single" w:sz="4" w:space="0" w:color="auto"/>
+              <w:bottom w:val="single" w:sz="4" w:space="0" w:color="auto"/>
+              <w:right w:val="single" w:sz="4" w:space="0" w:color="auto"/>
+            </w:tcBorders>
+            <w:shd w:val="clear" w:color="auto" w:fill="auto"/>
+            <w:vAlign w:val="bottom"/>
+          </w:tcPr>
+          <w:p>
+            <w:pPr>
+              <w:spacing w:before="0" w:line="240" w:lineRule="auto"/>
+              <w:ind w:left="0" w:firstLine="0"/>
+              <w:rPr>
+                <w:rFonts w:ascii="Calibri" w:eastAsia="Times New Roman" w:hAnsi="Calibri" w:cs="Calibri"/>
+                <w:color w:val="000000"/>
+                <w:lang w:val="es-AR" w:eastAsia="es-AR"/>
+              </w:rPr>
+            </w:pPr>
+          </w:p>
+        </w:tc>
+        <w:tc>
+          <w:tcPr>
+            <w:tcW w:w="427" w:type="pct"/>
+            <w:tcBorders>
+              <w:top w:val="nil"/>
+              <w:left w:val="nil"/>
+              <w:bottom w:val="single" w:sz="4" w:space="0" w:color="auto"/>
+              <w:right w:val="single" w:sz="4" w:space="0" w:color="auto"/>
+            </w:tcBorders>
+            <w:shd w:val="clear" w:color="auto" w:fill="auto"/>
+            <w:vAlign w:val="center"/>
+          </w:tcPr>
+          <w:p>
+            <w:pPr>
+              <w:spacing w:before="0" w:line="240" w:lineRule="auto"/>
+              <w:ind w:left="0" w:firstLine="0"/>
+              <w:jc w:val="center"/>
+              <w:rPr>
+                <w:rFonts w:ascii="Calibri" w:eastAsia="Times New Roman" w:hAnsi="Calibri" w:cs="Calibri"/>
+                <w:color w:val="000000"/>
+                <w:sz w:val="20"/>
+                <w:szCs w:val="20"/>
+                <w:lang w:val="es-AR" w:eastAsia="es-AR"/>
+              </w:rPr>
+            </w:pPr>
+            <w:r>
+              <w:rPr>
+                <w:rFonts w:ascii="Calibri" w:eastAsia="Times New Roman" w:hAnsi="Calibri" w:cs="Calibri"/>
+                <w:color w:val="000000"/>
+                <w:sz w:val="20"/>
+                <w:szCs w:val="20"/>
+                <w:lang w:val="es-AR" w:eastAsia="es-AR"/>
+              </w:rPr>
+              <w:t>5</w:t>
+            </w:r>
+          </w:p>
+        </w:tc>
+        <w:tc>
+          <w:tcPr>
+            <w:tcW w:w="3585" w:type="pct"/>
+            <w:tcBorders>
+              <w:top w:val="nil"/>
+              <w:left w:val="nil"/>
+              <w:bottom w:val="single" w:sz="4" w:space="0" w:color="auto"/>
+              <w:right w:val="single" w:sz="4" w:space="0" w:color="auto"/>
+            </w:tcBorders>
+            <w:shd w:val="clear" w:color="auto" w:fill="auto"/>
+            <w:vAlign w:val="bottom"/>
+          </w:tcPr>
+          <w:p>
+            <w:pPr>
+              <w:spacing w:before="0" w:line="240" w:lineRule="auto"/>
+              <w:ind w:left="0" w:firstLine="0"/>
+              <w:rPr>
+                <w:rFonts w:ascii="Calibri" w:eastAsia="Times New Roman" w:hAnsi="Calibri" w:cs="Calibri"/>
+                <w:color w:val="000000" w:themeColor="text1"/>
+                <w:sz w:val="20"/>
+                <w:szCs w:val="20"/>
+                <w:u w:val="single"/>
+                <w:lang w:val="es-AR" w:eastAsia="es-AR"/>
+              </w:rPr>
+            </w:pPr>
+            <w:r>
+              <w:rPr>
+                <w:rFonts w:ascii="Calibri" w:eastAsia="Times New Roman" w:hAnsi="Calibri" w:cs="Calibri"/>
+                <w:color w:val="000000" w:themeColor="text1"/>
+                <w:sz w:val="20"/>
+                <w:szCs w:val="20"/>
+                <w:lang w:val="es-AR" w:eastAsia="es-AR"/>
+              </w:rPr>
+              <w:t xml:space="preserve">El </w:t>
+            </w:r>
+            <w:r>
+              <w:rPr>
+                <w:rFonts w:ascii="Calibri" w:eastAsia="Times New Roman" w:hAnsi="Calibri" w:cs="Calibri"/>
+                <w:color w:val="000000" w:themeColor="text1"/>
+                <w:sz w:val="20"/>
+                <w:szCs w:val="20"/>
+                <w:u w:val="single"/>
+                <w:lang w:val="es-AR" w:eastAsia="es-AR"/>
+              </w:rPr>
+              <w:t>GestorRiesgos</w:t>
+            </w:r>
+            <w:r>
+              <w:rPr>
+                <w:rFonts w:ascii="Calibri" w:eastAsia="Times New Roman" w:hAnsi="Calibri" w:cs="Calibri"/>
+                <w:color w:val="000000" w:themeColor="text1"/>
+                <w:sz w:val="20"/>
+                <w:szCs w:val="20"/>
+                <w:lang w:val="es-AR" w:eastAsia="es-AR"/>
+              </w:rPr>
+              <w:t xml:space="preserve"> retorna los riesgos a la </w:t>
+            </w:r>
+            <w:r>
+              <w:rPr>
+                <w:rFonts w:ascii="Calibri" w:eastAsia="Times New Roman" w:hAnsi="Calibri" w:cs="Calibri"/>
+                <w:color w:val="000000" w:themeColor="text1"/>
+                <w:sz w:val="20"/>
+                <w:szCs w:val="20"/>
+                <w:u w:val="single"/>
+                <w:lang w:val="es-AR" w:eastAsia="es-AR"/>
+              </w:rPr>
+              <w:t>InterfazRiesgos</w:t>
+            </w:r>
+            <w:r>
+              <w:rPr>
+                <w:rFonts w:ascii="Calibri" w:eastAsia="Times New Roman" w:hAnsi="Calibri" w:cs="Calibri"/>
+                <w:color w:val="000000" w:themeColor="text1"/>
+                <w:sz w:val="20"/>
+                <w:szCs w:val="20"/>
+                <w:lang w:val="es-AR" w:eastAsia="es-AR"/>
+              </w:rPr>
+              <w:t xml:space="preserve">. La </w:t>
+            </w:r>
+            <w:r>
+              <w:rPr>
+                <w:rFonts w:ascii="Calibri" w:eastAsia="Times New Roman" w:hAnsi="Calibri" w:cs="Calibri"/>
+                <w:color w:val="000000" w:themeColor="text1"/>
+                <w:sz w:val="20"/>
+                <w:szCs w:val="20"/>
+                <w:u w:val="single"/>
+                <w:lang w:val="es-AR" w:eastAsia="es-AR"/>
+              </w:rPr>
+              <w:t>InterfazRiesgos</w:t>
+            </w:r>
+            <w:r>
+              <w:rPr>
+                <w:rFonts w:ascii="Calibri" w:eastAsia="Times New Roman" w:hAnsi="Calibri" w:cs="Calibri"/>
+                <w:color w:val="000000" w:themeColor="text1"/>
+                <w:sz w:val="20"/>
+                <w:szCs w:val="20"/>
+                <w:lang w:val="es-AR" w:eastAsia="es-AR"/>
+              </w:rPr>
+              <w:t xml:space="preserve"> muestra la lista de riesgos al actor.</w:t>
+            </w:r>
+          </w:p>
+        </w:tc>
+      </w:tr>
+      <w:tr>
+        <w:trPr>
+          <w:trHeight w:val="300"/>
+        </w:trPr>
+        <w:tc>
+          <w:tcPr>
+            <w:tcW w:w="987" w:type="pct"/>
+            <w:tcBorders>
+              <w:top w:val="nil"/>
+              <w:left w:val="single" w:sz="4" w:space="0" w:color="auto"/>
+              <w:bottom w:val="single" w:sz="4" w:space="0" w:color="auto"/>
+              <w:right w:val="single" w:sz="4" w:space="0" w:color="auto"/>
+            </w:tcBorders>
+            <w:shd w:val="clear" w:color="auto" w:fill="auto"/>
+            <w:vAlign w:val="bottom"/>
+          </w:tcPr>
+          <w:p>
+            <w:pPr>
+              <w:spacing w:before="0" w:line="240" w:lineRule="auto"/>
+              <w:ind w:left="0" w:firstLine="0"/>
+              <w:rPr>
+                <w:rFonts w:ascii="Calibri" w:eastAsia="Times New Roman" w:hAnsi="Calibri" w:cs="Calibri"/>
+                <w:color w:val="000000"/>
+                <w:lang w:val="es-AR" w:eastAsia="es-AR"/>
+              </w:rPr>
+            </w:pPr>
+          </w:p>
+        </w:tc>
+        <w:tc>
+          <w:tcPr>
+            <w:tcW w:w="427" w:type="pct"/>
+            <w:tcBorders>
+              <w:top w:val="nil"/>
+              <w:left w:val="nil"/>
+              <w:bottom w:val="single" w:sz="4" w:space="0" w:color="auto"/>
+              <w:right w:val="single" w:sz="4" w:space="0" w:color="auto"/>
+            </w:tcBorders>
+            <w:shd w:val="clear" w:color="auto" w:fill="auto"/>
+            <w:vAlign w:val="center"/>
+          </w:tcPr>
+          <w:p>
+            <w:pPr>
+              <w:spacing w:before="0" w:line="240" w:lineRule="auto"/>
+              <w:ind w:left="0" w:firstLine="0"/>
+              <w:jc w:val="center"/>
+              <w:rPr>
+                <w:rFonts w:ascii="Calibri" w:eastAsia="Times New Roman" w:hAnsi="Calibri" w:cs="Calibri"/>
+                <w:color w:val="000000"/>
+                <w:sz w:val="20"/>
+                <w:szCs w:val="20"/>
+                <w:lang w:val="es-AR" w:eastAsia="es-AR"/>
+              </w:rPr>
+            </w:pPr>
+            <w:r>
+              <w:rPr>
+                <w:rFonts w:ascii="Calibri" w:eastAsia="Times New Roman" w:hAnsi="Calibri" w:cs="Calibri"/>
+                <w:color w:val="000000"/>
+                <w:sz w:val="20"/>
+                <w:szCs w:val="20"/>
+                <w:lang w:val="es-AR" w:eastAsia="es-AR"/>
+              </w:rPr>
+              <w:t>6</w:t>
+            </w:r>
+          </w:p>
+        </w:tc>
+        <w:tc>
+          <w:tcPr>
+            <w:tcW w:w="3585" w:type="pct"/>
+            <w:tcBorders>
+              <w:top w:val="nil"/>
+              <w:left w:val="nil"/>
+              <w:bottom w:val="single" w:sz="4" w:space="0" w:color="auto"/>
+              <w:right w:val="single" w:sz="4" w:space="0" w:color="auto"/>
+            </w:tcBorders>
+            <w:shd w:val="clear" w:color="auto" w:fill="auto"/>
+            <w:vAlign w:val="bottom"/>
+          </w:tcPr>
+          <w:p>
+            <w:pPr>
+              <w:spacing w:before="0" w:line="240" w:lineRule="auto"/>
+              <w:ind w:left="0" w:firstLine="0"/>
+              <w:rPr>
+                <w:rFonts w:ascii="Calibri" w:eastAsia="Times New Roman" w:hAnsi="Calibri" w:cs="Calibri"/>
+                <w:color w:val="000000" w:themeColor="text1"/>
+                <w:sz w:val="20"/>
+                <w:szCs w:val="20"/>
+                <w:lang w:val="es-AR" w:eastAsia="es-AR"/>
+              </w:rPr>
+            </w:pPr>
+            <w:r>
+              <w:rPr>
+                <w:rFonts w:ascii="Calibri" w:eastAsia="Times New Roman" w:hAnsi="Calibri" w:cs="Calibri"/>
+                <w:color w:val="000000" w:themeColor="text1"/>
+                <w:sz w:val="20"/>
+                <w:szCs w:val="20"/>
+                <w:lang w:val="es-AR" w:eastAsia="es-AR"/>
+              </w:rPr>
+              <w:t>El actor selecciona el riesgo que desea evaluar.</w:t>
+            </w:r>
+          </w:p>
+        </w:tc>
+      </w:tr>
+      <w:tr>
+        <w:trPr>
+          <w:trHeight w:val="300"/>
+        </w:trPr>
+        <w:tc>
+          <w:tcPr>
+            <w:tcW w:w="987" w:type="pct"/>
+            <w:tcBorders>
+              <w:top w:val="nil"/>
+              <w:left w:val="single" w:sz="4" w:space="0" w:color="auto"/>
+              <w:bottom w:val="single" w:sz="4" w:space="0" w:color="auto"/>
+              <w:right w:val="single" w:sz="4" w:space="0" w:color="auto"/>
+            </w:tcBorders>
+            <w:shd w:val="clear" w:color="auto" w:fill="auto"/>
+            <w:vAlign w:val="bottom"/>
+          </w:tcPr>
+          <w:p>
+            <w:pPr>
+              <w:spacing w:before="0" w:line="240" w:lineRule="auto"/>
+              <w:ind w:left="0" w:firstLine="0"/>
+              <w:rPr>
+                <w:rFonts w:ascii="Calibri" w:eastAsia="Times New Roman" w:hAnsi="Calibri" w:cs="Calibri"/>
+                <w:color w:val="000000"/>
+                <w:lang w:val="es-AR" w:eastAsia="es-AR"/>
+              </w:rPr>
+            </w:pPr>
+          </w:p>
+        </w:tc>
+        <w:tc>
+          <w:tcPr>
+            <w:tcW w:w="427" w:type="pct"/>
+            <w:tcBorders>
+              <w:top w:val="nil"/>
+              <w:left w:val="nil"/>
+              <w:bottom w:val="single" w:sz="4" w:space="0" w:color="auto"/>
+              <w:right w:val="single" w:sz="4" w:space="0" w:color="auto"/>
+            </w:tcBorders>
+            <w:shd w:val="clear" w:color="auto" w:fill="auto"/>
+            <w:vAlign w:val="center"/>
+          </w:tcPr>
+          <w:p>
+            <w:pPr>
+              <w:spacing w:before="0" w:line="240" w:lineRule="auto"/>
+              <w:ind w:left="0" w:firstLine="0"/>
+              <w:jc w:val="center"/>
+              <w:rPr>
+                <w:rFonts w:ascii="Calibri" w:eastAsia="Times New Roman" w:hAnsi="Calibri" w:cs="Calibri"/>
+                <w:color w:val="000000"/>
+                <w:sz w:val="20"/>
+                <w:szCs w:val="20"/>
+                <w:lang w:val="es-AR" w:eastAsia="es-AR"/>
+              </w:rPr>
+            </w:pPr>
+            <w:r>
+              <w:rPr>
+                <w:rFonts w:ascii="Calibri" w:eastAsia="Times New Roman" w:hAnsi="Calibri" w:cs="Calibri"/>
+                <w:color w:val="000000"/>
+                <w:sz w:val="20"/>
+                <w:szCs w:val="20"/>
+                <w:lang w:val="es-AR" w:eastAsia="es-AR"/>
+              </w:rPr>
+              <w:t>7</w:t>
+            </w:r>
+          </w:p>
+        </w:tc>
+        <w:tc>
+          <w:tcPr>
+            <w:tcW w:w="3585" w:type="pct"/>
+            <w:tcBorders>
+              <w:top w:val="nil"/>
+              <w:left w:val="nil"/>
+              <w:bottom w:val="single" w:sz="4" w:space="0" w:color="auto"/>
+              <w:right w:val="single" w:sz="4" w:space="0" w:color="auto"/>
+            </w:tcBorders>
+            <w:shd w:val="clear" w:color="auto" w:fill="auto"/>
+            <w:vAlign w:val="bottom"/>
+          </w:tcPr>
+          <w:p>
+            <w:pPr>
+              <w:spacing w:before="0" w:line="240" w:lineRule="auto"/>
+              <w:ind w:left="0" w:firstLine="0"/>
+              <w:rPr>
+                <w:rFonts w:ascii="Calibri" w:eastAsia="Times New Roman" w:hAnsi="Calibri" w:cs="Calibri"/>
+                <w:color w:val="000000" w:themeColor="text1"/>
+                <w:sz w:val="20"/>
+                <w:szCs w:val="20"/>
+                <w:lang w:val="es-AR" w:eastAsia="es-AR"/>
+              </w:rPr>
+            </w:pPr>
+            <w:r>
+              <w:rPr>
+                <w:rFonts w:ascii="Calibri" w:eastAsia="Times New Roman" w:hAnsi="Calibri" w:cs="Calibri"/>
+                <w:color w:val="000000" w:themeColor="text1"/>
+                <w:sz w:val="20"/>
+                <w:szCs w:val="20"/>
+                <w:lang w:val="es-AR" w:eastAsia="es-AR"/>
+              </w:rPr>
+              <w:t>El actor selecciona el riesgo que desea e</w:t>
+            </w:r>
+            <w:r>
+              <w:rPr>
+                <w:rFonts w:ascii="Calibri" w:eastAsia="Times New Roman" w:hAnsi="Calibri" w:cs="Calibri"/>
+                <w:color w:val="000000" w:themeColor="text1"/>
+                <w:sz w:val="20"/>
+                <w:szCs w:val="20"/>
+                <w:lang w:val="es-AR" w:eastAsia="es-AR"/>
+              </w:rPr>
+              <w:t>valuar y selecciona "Evaluar" (7a) o "Cancelar" (7</w:t>
+            </w:r>
+            <w:r>
+              <w:rPr>
+                <w:rFonts w:ascii="Calibri" w:eastAsia="Times New Roman" w:hAnsi="Calibri" w:cs="Calibri"/>
+                <w:color w:val="000000" w:themeColor="text1"/>
+                <w:sz w:val="20"/>
+                <w:szCs w:val="20"/>
+                <w:lang w:val="es-AR" w:eastAsia="es-AR"/>
+              </w:rPr>
+              <w:t>b).</w:t>
             </w:r>
           </w:p>
         </w:tc>
@@ -19805,7 +20714,7 @@
           <w:tcPr>
             <w:tcW w:w="987" w:type="pct"/>
             <w:tcBorders>
-              <w:top w:val="nil"/>
+              <w:top w:val="single" w:sz="4" w:space="0" w:color="auto"/>
               <w:left w:val="single" w:sz="4" w:space="0" w:color="auto"/>
               <w:bottom w:val="single" w:sz="4" w:space="0" w:color="auto"/>
               <w:right w:val="single" w:sz="4" w:space="0" w:color="auto"/>
@@ -19842,7 +20751,7 @@
           <w:tcPr>
             <w:tcW w:w="427" w:type="pct"/>
             <w:tcBorders>
-              <w:top w:val="nil"/>
+              <w:top w:val="single" w:sz="4" w:space="0" w:color="auto"/>
               <w:left w:val="nil"/>
               <w:bottom w:val="single" w:sz="4" w:space="0" w:color="auto"/>
               <w:right w:val="single" w:sz="4" w:space="0" w:color="auto"/>
@@ -19872,7 +20781,7 @@
                 <w:szCs w:val="20"/>
                 <w:lang w:val="es-AR" w:eastAsia="es-AR"/>
               </w:rPr>
-              <w:t> </w:t>
+              <w:t>7a</w:t>
             </w:r>
           </w:p>
         </w:tc>
@@ -19880,7 +20789,7 @@
           <w:tcPr>
             <w:tcW w:w="3585" w:type="pct"/>
             <w:tcBorders>
-              <w:top w:val="nil"/>
+              <w:top w:val="single" w:sz="4" w:space="0" w:color="auto"/>
               <w:left w:val="nil"/>
               <w:bottom w:val="single" w:sz="4" w:space="0" w:color="auto"/>
               <w:right w:val="single" w:sz="4" w:space="0" w:color="auto"/>
@@ -19891,10 +20800,757 @@
           </w:tcPr>
           <w:p>
             <w:pPr>
+              <w:pStyle w:val="Prrafodelista"/>
+              <w:numPr>
+                <w:ilvl w:val="0"/>
+                <w:numId w:val="26"/>
+              </w:numPr>
+              <w:spacing w:before="0" w:line="240" w:lineRule="auto"/>
+              <w:rPr>
+                <w:rFonts w:ascii="Calibri" w:eastAsia="Times New Roman" w:hAnsi="Calibri" w:cs="Calibri"/>
+                <w:color w:val="0070C0"/>
+                <w:sz w:val="20"/>
+                <w:szCs w:val="20"/>
+                <w:lang w:val="es-AR" w:eastAsia="es-AR"/>
+              </w:rPr>
+            </w:pPr>
+            <w:r>
+              <w:rPr>
+                <w:sz w:val="20"/>
+                <w:szCs w:val="20"/>
+              </w:rPr>
+              <w:t xml:space="preserve">La </w:t>
+            </w:r>
+            <w:r>
+              <w:rPr>
+                <w:sz w:val="20"/>
+                <w:szCs w:val="20"/>
+                <w:u w:val="single"/>
+              </w:rPr>
+              <w:t>InterfazRiesgos</w:t>
+            </w:r>
+            <w:r>
+              <w:rPr>
+                <w:sz w:val="20"/>
+                <w:szCs w:val="20"/>
+              </w:rPr>
+              <w:t xml:space="preserve"> solicita </w:t>
+            </w:r>
+            <w:proofErr w:type="gramStart"/>
+            <w:r>
+              <w:rPr>
+                <w:rStyle w:val="nfasis"/>
+                <w:sz w:val="20"/>
+                <w:szCs w:val="20"/>
+              </w:rPr>
+              <w:t>actualizarRiesgo(</w:t>
+            </w:r>
+            <w:proofErr w:type="gramEnd"/>
+            <w:r>
+              <w:rPr>
+                <w:rStyle w:val="nfasis"/>
+                <w:sz w:val="20"/>
+                <w:szCs w:val="20"/>
+              </w:rPr>
+              <w:t>datos)</w:t>
+            </w:r>
+            <w:r>
+              <w:rPr>
+                <w:sz w:val="20"/>
+                <w:szCs w:val="20"/>
+              </w:rPr>
+              <w:t xml:space="preserve"> al </w:t>
+            </w:r>
+            <w:r>
+              <w:rPr>
+                <w:sz w:val="20"/>
+                <w:szCs w:val="20"/>
+                <w:u w:val="single"/>
+              </w:rPr>
+              <w:t>GestorRiesgos</w:t>
+            </w:r>
+            <w:r>
+              <w:rPr>
+                <w:sz w:val="20"/>
+                <w:szCs w:val="20"/>
+              </w:rPr>
+              <w:t xml:space="preserve">. </w:t>
+            </w:r>
+          </w:p>
+          <w:p>
+            <w:pPr>
+              <w:pStyle w:val="Prrafodelista"/>
+              <w:numPr>
+                <w:ilvl w:val="0"/>
+                <w:numId w:val="26"/>
+              </w:numPr>
+              <w:spacing w:before="0" w:line="240" w:lineRule="auto"/>
+              <w:rPr>
+                <w:rFonts w:ascii="Calibri" w:eastAsia="Times New Roman" w:hAnsi="Calibri" w:cs="Calibri"/>
+                <w:color w:val="0070C0"/>
+                <w:sz w:val="20"/>
+                <w:szCs w:val="20"/>
+                <w:lang w:val="es-AR" w:eastAsia="es-AR"/>
+              </w:rPr>
+            </w:pPr>
+            <w:r>
+              <w:rPr>
+                <w:sz w:val="20"/>
+                <w:szCs w:val="20"/>
+              </w:rPr>
+              <w:t xml:space="preserve">El </w:t>
+            </w:r>
+            <w:r>
+              <w:rPr>
+                <w:sz w:val="20"/>
+                <w:szCs w:val="20"/>
+                <w:u w:val="single"/>
+              </w:rPr>
+              <w:t>GestorRiesgos</w:t>
+            </w:r>
+            <w:r>
+              <w:rPr>
+                <w:sz w:val="20"/>
+                <w:szCs w:val="20"/>
+              </w:rPr>
+              <w:t xml:space="preserve"> valida los datos (7</w:t>
+            </w:r>
+            <w:r>
+              <w:rPr>
+                <w:sz w:val="20"/>
+                <w:szCs w:val="20"/>
+              </w:rPr>
+              <w:t xml:space="preserve">a1) y envía el evento </w:t>
+            </w:r>
+            <w:proofErr w:type="gramStart"/>
+            <w:r>
+              <w:rPr>
+                <w:rStyle w:val="nfasis"/>
+                <w:sz w:val="20"/>
+                <w:szCs w:val="20"/>
+              </w:rPr>
+              <w:t>actualizarRiesgo(</w:t>
+            </w:r>
+            <w:proofErr w:type="gramEnd"/>
+            <w:r>
+              <w:rPr>
+                <w:rStyle w:val="nfasis"/>
+                <w:sz w:val="20"/>
+                <w:szCs w:val="20"/>
+              </w:rPr>
+              <w:t>datos)</w:t>
+            </w:r>
+            <w:r>
+              <w:rPr>
+                <w:sz w:val="20"/>
+                <w:szCs w:val="20"/>
+              </w:rPr>
+              <w:t xml:space="preserve"> a </w:t>
+            </w:r>
+            <w:r>
+              <w:rPr>
+                <w:sz w:val="20"/>
+                <w:szCs w:val="20"/>
+                <w:u w:val="single"/>
+              </w:rPr>
+              <w:t>Riesgo</w:t>
+            </w:r>
+            <w:r>
+              <w:rPr>
+                <w:sz w:val="20"/>
+                <w:szCs w:val="20"/>
+              </w:rPr>
+              <w:t xml:space="preserve">. </w:t>
+            </w:r>
+          </w:p>
+          <w:p>
+            <w:pPr>
+              <w:pStyle w:val="Prrafodelista"/>
+              <w:numPr>
+                <w:ilvl w:val="0"/>
+                <w:numId w:val="26"/>
+              </w:numPr>
+              <w:spacing w:before="0" w:line="240" w:lineRule="auto"/>
+              <w:rPr>
+                <w:rFonts w:ascii="Calibri" w:eastAsia="Times New Roman" w:hAnsi="Calibri" w:cs="Calibri"/>
+                <w:color w:val="0070C0"/>
+                <w:sz w:val="20"/>
+                <w:szCs w:val="20"/>
+                <w:lang w:val="es-AR" w:eastAsia="es-AR"/>
+              </w:rPr>
+            </w:pPr>
+            <w:r>
+              <w:rPr>
+                <w:sz w:val="20"/>
+                <w:szCs w:val="20"/>
+                <w:u w:val="single"/>
+              </w:rPr>
+              <w:t>Riesgo</w:t>
+            </w:r>
+            <w:r>
+              <w:rPr>
+                <w:sz w:val="20"/>
+                <w:szCs w:val="20"/>
+              </w:rPr>
+              <w:t xml:space="preserve"> solicita </w:t>
+            </w:r>
+            <w:proofErr w:type="gramStart"/>
+            <w:r>
+              <w:rPr>
+                <w:rStyle w:val="nfasis"/>
+                <w:sz w:val="20"/>
+                <w:szCs w:val="20"/>
+              </w:rPr>
+              <w:t>actualizarRiesgo(</w:t>
+            </w:r>
+            <w:proofErr w:type="gramEnd"/>
+            <w:r>
+              <w:rPr>
+                <w:rStyle w:val="nfasis"/>
+                <w:sz w:val="20"/>
+                <w:szCs w:val="20"/>
+              </w:rPr>
+              <w:t>datos)</w:t>
+            </w:r>
+            <w:r>
+              <w:rPr>
+                <w:sz w:val="20"/>
+                <w:szCs w:val="20"/>
+              </w:rPr>
+              <w:t xml:space="preserve"> a la </w:t>
+            </w:r>
+            <w:r>
+              <w:rPr>
+                <w:sz w:val="20"/>
+                <w:szCs w:val="20"/>
+                <w:u w:val="single"/>
+              </w:rPr>
+              <w:t>BDD</w:t>
+            </w:r>
+            <w:r>
+              <w:rPr>
+                <w:sz w:val="20"/>
+                <w:szCs w:val="20"/>
+              </w:rPr>
+              <w:t xml:space="preserve">. La </w:t>
+            </w:r>
+            <w:r>
+              <w:rPr>
+                <w:sz w:val="20"/>
+                <w:szCs w:val="20"/>
+                <w:u w:val="single"/>
+              </w:rPr>
+              <w:t>BDD</w:t>
+            </w:r>
+            <w:r>
+              <w:rPr>
+                <w:sz w:val="20"/>
+                <w:szCs w:val="20"/>
+              </w:rPr>
+              <w:t xml:space="preserve"> actualiza el factor de riesgo. </w:t>
+            </w:r>
+          </w:p>
+          <w:p>
+            <w:pPr>
+              <w:pStyle w:val="Prrafodelista"/>
+              <w:numPr>
+                <w:ilvl w:val="0"/>
+                <w:numId w:val="26"/>
+              </w:numPr>
+              <w:spacing w:before="0" w:line="240" w:lineRule="auto"/>
+              <w:rPr>
+                <w:rFonts w:ascii="Calibri" w:eastAsia="Times New Roman" w:hAnsi="Calibri" w:cs="Calibri"/>
+                <w:color w:val="0070C0"/>
+                <w:sz w:val="20"/>
+                <w:szCs w:val="20"/>
+                <w:lang w:val="es-AR" w:eastAsia="es-AR"/>
+              </w:rPr>
+            </w:pPr>
+            <w:r>
+              <w:rPr>
+                <w:sz w:val="20"/>
+                <w:szCs w:val="20"/>
+              </w:rPr>
+              <w:t xml:space="preserve">La </w:t>
+            </w:r>
+            <w:r>
+              <w:rPr>
+                <w:sz w:val="20"/>
+                <w:szCs w:val="20"/>
+                <w:u w:val="single"/>
+              </w:rPr>
+              <w:t>BDD</w:t>
+            </w:r>
+            <w:r>
+              <w:rPr>
+                <w:sz w:val="20"/>
+                <w:szCs w:val="20"/>
+              </w:rPr>
+              <w:t xml:space="preserve"> retorna la respuesta a </w:t>
+            </w:r>
+            <w:r>
+              <w:rPr>
+                <w:sz w:val="20"/>
+                <w:szCs w:val="20"/>
+                <w:u w:val="single"/>
+              </w:rPr>
+              <w:t>Riesgo</w:t>
+            </w:r>
+            <w:r>
+              <w:rPr>
+                <w:sz w:val="20"/>
+                <w:szCs w:val="20"/>
+              </w:rPr>
+              <w:t xml:space="preserve">, </w:t>
+            </w:r>
+            <w:r>
+              <w:rPr>
+                <w:sz w:val="20"/>
+                <w:szCs w:val="20"/>
+                <w:u w:val="single"/>
+              </w:rPr>
+              <w:t>Riesgo</w:t>
+            </w:r>
+            <w:r>
+              <w:rPr>
+                <w:sz w:val="20"/>
+                <w:szCs w:val="20"/>
+              </w:rPr>
+              <w:t xml:space="preserve"> retorna la respuesta al </w:t>
+            </w:r>
+            <w:r>
+              <w:rPr>
+                <w:sz w:val="20"/>
+                <w:szCs w:val="20"/>
+                <w:u w:val="single"/>
+              </w:rPr>
+              <w:t>GestorRiesgos</w:t>
+            </w:r>
+            <w:r>
+              <w:rPr>
+                <w:sz w:val="20"/>
+                <w:szCs w:val="20"/>
+              </w:rPr>
+              <w:t>.</w:t>
+            </w:r>
+          </w:p>
+          <w:p>
+            <w:pPr>
+              <w:pStyle w:val="Prrafodelista"/>
+              <w:numPr>
+                <w:ilvl w:val="0"/>
+                <w:numId w:val="26"/>
+              </w:numPr>
+              <w:spacing w:before="0" w:line="240" w:lineRule="auto"/>
+              <w:rPr>
+                <w:rFonts w:ascii="Calibri" w:eastAsia="Times New Roman" w:hAnsi="Calibri" w:cs="Calibri"/>
+                <w:color w:val="0070C0"/>
+                <w:sz w:val="20"/>
+                <w:szCs w:val="20"/>
+                <w:lang w:val="es-AR" w:eastAsia="es-AR"/>
+              </w:rPr>
+            </w:pPr>
+            <w:r>
+              <w:rPr>
+                <w:rFonts w:ascii="Calibri" w:eastAsia="Times New Roman" w:hAnsi="Calibri" w:cs="Calibri"/>
+                <w:color w:val="000000" w:themeColor="text1"/>
+                <w:sz w:val="20"/>
+                <w:szCs w:val="20"/>
+                <w:lang w:val="es-AR" w:eastAsia="es-AR"/>
+              </w:rPr>
+              <w:t xml:space="preserve">El </w:t>
+            </w:r>
+            <w:r>
+              <w:rPr>
+                <w:rFonts w:ascii="Calibri" w:eastAsia="Times New Roman" w:hAnsi="Calibri" w:cs="Calibri"/>
+                <w:color w:val="000000" w:themeColor="text1"/>
+                <w:sz w:val="20"/>
+                <w:szCs w:val="20"/>
+                <w:u w:val="single"/>
+                <w:lang w:val="es-AR" w:eastAsia="es-AR"/>
+              </w:rPr>
+              <w:t>GestorRiesgos</w:t>
+            </w:r>
+            <w:r>
+              <w:rPr>
+                <w:rFonts w:ascii="Calibri" w:eastAsia="Times New Roman" w:hAnsi="Calibri" w:cs="Calibri"/>
+                <w:color w:val="000000" w:themeColor="text1"/>
+                <w:sz w:val="20"/>
+                <w:szCs w:val="20"/>
+                <w:lang w:val="es-AR" w:eastAsia="es-AR"/>
+              </w:rPr>
+              <w:t xml:space="preserve"> retorna la respuesta a la </w:t>
+            </w:r>
+            <w:r>
+              <w:rPr>
+                <w:rFonts w:ascii="Calibri" w:eastAsia="Times New Roman" w:hAnsi="Calibri" w:cs="Calibri"/>
+                <w:color w:val="000000" w:themeColor="text1"/>
+                <w:sz w:val="20"/>
+                <w:szCs w:val="20"/>
+                <w:u w:val="single"/>
+                <w:lang w:val="es-AR" w:eastAsia="es-AR"/>
+              </w:rPr>
+              <w:t>InterfazRiesgos</w:t>
+            </w:r>
+            <w:r>
+              <w:rPr>
+                <w:rFonts w:ascii="Calibri" w:eastAsia="Times New Roman" w:hAnsi="Calibri" w:cs="Calibri"/>
+                <w:color w:val="000000" w:themeColor="text1"/>
+                <w:sz w:val="20"/>
+                <w:szCs w:val="20"/>
+                <w:lang w:val="es-AR" w:eastAsia="es-AR"/>
+              </w:rPr>
+              <w:t>.</w:t>
+            </w:r>
+            <w:r>
+              <w:rPr>
+                <w:rFonts w:ascii="Calibri" w:eastAsia="Times New Roman" w:hAnsi="Calibri" w:cs="Calibri"/>
+                <w:color w:val="000000" w:themeColor="text1"/>
+                <w:sz w:val="20"/>
+                <w:szCs w:val="20"/>
+                <w:lang w:val="es-AR" w:eastAsia="es-AR"/>
+              </w:rPr>
+              <w:t> </w:t>
+            </w:r>
+          </w:p>
+          <w:p>
+            <w:pPr>
+              <w:pStyle w:val="Prrafodelista"/>
+              <w:numPr>
+                <w:ilvl w:val="0"/>
+                <w:numId w:val="26"/>
+              </w:numPr>
+              <w:spacing w:before="0" w:line="240" w:lineRule="auto"/>
+              <w:rPr>
+                <w:rFonts w:ascii="Calibri" w:eastAsia="Times New Roman" w:hAnsi="Calibri" w:cs="Calibri"/>
+                <w:color w:val="000000" w:themeColor="text1"/>
+                <w:sz w:val="20"/>
+                <w:szCs w:val="20"/>
+                <w:lang w:val="es-AR" w:eastAsia="es-AR"/>
+              </w:rPr>
+            </w:pPr>
+            <w:r>
+              <w:rPr>
+                <w:rFonts w:ascii="Calibri" w:eastAsia="Times New Roman" w:hAnsi="Calibri" w:cs="Calibri"/>
+                <w:color w:val="000000" w:themeColor="text1"/>
+                <w:sz w:val="20"/>
+                <w:szCs w:val="20"/>
+                <w:lang w:val="es-AR" w:eastAsia="es-AR"/>
+              </w:rPr>
+              <w:t xml:space="preserve">La </w:t>
+            </w:r>
+            <w:r>
+              <w:rPr>
+                <w:rFonts w:ascii="Calibri" w:eastAsia="Times New Roman" w:hAnsi="Calibri" w:cs="Calibri"/>
+                <w:color w:val="000000" w:themeColor="text1"/>
+                <w:sz w:val="20"/>
+                <w:szCs w:val="20"/>
+                <w:u w:val="single"/>
+                <w:lang w:val="es-AR" w:eastAsia="es-AR"/>
+              </w:rPr>
+              <w:t>InterfazRiesgos</w:t>
+            </w:r>
+            <w:r>
+              <w:rPr>
+                <w:rFonts w:ascii="Calibri" w:eastAsia="Times New Roman" w:hAnsi="Calibri" w:cs="Calibri"/>
+                <w:color w:val="000000" w:themeColor="text1"/>
+                <w:sz w:val="20"/>
+                <w:szCs w:val="20"/>
+                <w:lang w:val="es-AR" w:eastAsia="es-AR"/>
+              </w:rPr>
+              <w:t xml:space="preserve"> redirige al Caso de uso 12.</w:t>
+            </w:r>
+          </w:p>
+          <w:p>
+            <w:pPr>
+              <w:pStyle w:val="Prrafodelista"/>
+              <w:numPr>
+                <w:ilvl w:val="0"/>
+                <w:numId w:val="26"/>
+              </w:numPr>
+              <w:spacing w:before="0" w:line="240" w:lineRule="auto"/>
+              <w:rPr>
+                <w:rFonts w:ascii="Calibri" w:eastAsia="Times New Roman" w:hAnsi="Calibri" w:cs="Calibri"/>
+                <w:color w:val="0070C0"/>
+                <w:sz w:val="20"/>
+                <w:szCs w:val="20"/>
+                <w:lang w:val="es-AR" w:eastAsia="es-AR"/>
+              </w:rPr>
+            </w:pPr>
+            <w:r>
+              <w:rPr>
+                <w:rFonts w:ascii="Calibri" w:eastAsia="Times New Roman" w:hAnsi="Calibri" w:cs="Calibri"/>
+                <w:color w:val="000000" w:themeColor="text1"/>
+                <w:sz w:val="20"/>
+                <w:szCs w:val="20"/>
+                <w:lang w:val="es-AR" w:eastAsia="es-AR"/>
+              </w:rPr>
+              <w:t xml:space="preserve">La </w:t>
+            </w:r>
+            <w:r>
+              <w:rPr>
+                <w:rFonts w:ascii="Calibri" w:eastAsia="Times New Roman" w:hAnsi="Calibri" w:cs="Calibri"/>
+                <w:color w:val="000000" w:themeColor="text1"/>
+                <w:sz w:val="20"/>
+                <w:szCs w:val="20"/>
+                <w:u w:val="single"/>
+                <w:lang w:val="es-AR" w:eastAsia="es-AR"/>
+              </w:rPr>
+              <w:t>InterfazRiesgos</w:t>
+            </w:r>
+            <w:r>
+              <w:rPr>
+                <w:rFonts w:ascii="Calibri" w:eastAsia="Times New Roman" w:hAnsi="Calibri" w:cs="Calibri"/>
+                <w:color w:val="000000" w:themeColor="text1"/>
+                <w:sz w:val="20"/>
+                <w:szCs w:val="20"/>
+                <w:lang w:val="es-AR" w:eastAsia="es-AR"/>
+              </w:rPr>
+              <w:t xml:space="preserve"> muestra un mensaje de confirmación de que la evaluación ha sido añadida exitosamente.</w:t>
+            </w:r>
+          </w:p>
+        </w:tc>
+      </w:tr>
+      <w:tr>
+        <w:trPr>
+          <w:trHeight w:val="300"/>
+        </w:trPr>
+        <w:tc>
+          <w:tcPr>
+            <w:tcW w:w="987" w:type="pct"/>
+            <w:tcBorders>
+              <w:top w:val="single" w:sz="4" w:space="0" w:color="auto"/>
+              <w:left w:val="single" w:sz="4" w:space="0" w:color="auto"/>
+              <w:bottom w:val="single" w:sz="4" w:space="0" w:color="auto"/>
+              <w:right w:val="single" w:sz="4" w:space="0" w:color="auto"/>
+            </w:tcBorders>
+            <w:shd w:val="clear" w:color="auto" w:fill="auto"/>
+            <w:vAlign w:val="bottom"/>
+          </w:tcPr>
+          <w:p>
+            <w:pPr>
               <w:spacing w:before="0" w:line="240" w:lineRule="auto"/>
               <w:ind w:left="0" w:firstLine="0"/>
               <w:rPr>
                 <w:rFonts w:ascii="Calibri" w:eastAsia="Times New Roman" w:hAnsi="Calibri" w:cs="Calibri"/>
+                <w:color w:val="000000"/>
+                <w:sz w:val="20"/>
+                <w:szCs w:val="20"/>
+                <w:lang w:val="es-AR" w:eastAsia="es-AR"/>
+              </w:rPr>
+            </w:pPr>
+          </w:p>
+        </w:tc>
+        <w:tc>
+          <w:tcPr>
+            <w:tcW w:w="427" w:type="pct"/>
+            <w:tcBorders>
+              <w:top w:val="single" w:sz="4" w:space="0" w:color="auto"/>
+              <w:left w:val="nil"/>
+              <w:bottom w:val="single" w:sz="4" w:space="0" w:color="auto"/>
+              <w:right w:val="single" w:sz="4" w:space="0" w:color="auto"/>
+            </w:tcBorders>
+            <w:shd w:val="clear" w:color="auto" w:fill="auto"/>
+            <w:vAlign w:val="center"/>
+          </w:tcPr>
+          <w:p>
+            <w:pPr>
+              <w:spacing w:before="0" w:line="240" w:lineRule="auto"/>
+              <w:ind w:left="0" w:firstLine="0"/>
+              <w:jc w:val="center"/>
+              <w:rPr>
+                <w:rFonts w:ascii="Calibri" w:eastAsia="Times New Roman" w:hAnsi="Calibri" w:cs="Calibri"/>
+                <w:color w:val="000000"/>
+                <w:sz w:val="20"/>
+                <w:szCs w:val="20"/>
+                <w:lang w:val="es-AR" w:eastAsia="es-AR"/>
+              </w:rPr>
+            </w:pPr>
+            <w:r>
+              <w:rPr>
+                <w:rFonts w:ascii="Calibri" w:eastAsia="Times New Roman" w:hAnsi="Calibri" w:cs="Calibri"/>
+                <w:color w:val="000000"/>
+                <w:sz w:val="20"/>
+                <w:szCs w:val="20"/>
+                <w:lang w:val="es-AR" w:eastAsia="es-AR"/>
+              </w:rPr>
+              <w:t>7a1</w:t>
+            </w:r>
+          </w:p>
+        </w:tc>
+        <w:tc>
+          <w:tcPr>
+            <w:tcW w:w="3585" w:type="pct"/>
+            <w:tcBorders>
+              <w:top w:val="single" w:sz="4" w:space="0" w:color="auto"/>
+              <w:left w:val="nil"/>
+              <w:bottom w:val="single" w:sz="4" w:space="0" w:color="auto"/>
+              <w:right w:val="single" w:sz="4" w:space="0" w:color="auto"/>
+            </w:tcBorders>
+            <w:shd w:val="clear" w:color="auto" w:fill="auto"/>
+            <w:vAlign w:val="center"/>
+          </w:tcPr>
+          <w:p>
+            <w:pPr>
+              <w:pStyle w:val="Prrafodelista"/>
+              <w:numPr>
+                <w:ilvl w:val="0"/>
+                <w:numId w:val="27"/>
+              </w:numPr>
+              <w:spacing w:before="0" w:line="240" w:lineRule="auto"/>
+              <w:rPr>
+                <w:sz w:val="20"/>
+                <w:szCs w:val="20"/>
+              </w:rPr>
+            </w:pPr>
+            <w:r>
+              <w:rPr>
+                <w:sz w:val="20"/>
+                <w:szCs w:val="20"/>
+              </w:rPr>
+              <w:t>Si el usuario no rellenó correctamente los datos obligatorios del campo, el GestorRiesgos retorna los errores.</w:t>
+            </w:r>
+          </w:p>
+          <w:p>
+            <w:pPr>
+              <w:pStyle w:val="Prrafodelista"/>
+              <w:numPr>
+                <w:ilvl w:val="0"/>
+                <w:numId w:val="27"/>
+              </w:numPr>
+              <w:spacing w:before="0" w:line="240" w:lineRule="auto"/>
+              <w:rPr>
+                <w:sz w:val="20"/>
+                <w:szCs w:val="20"/>
+              </w:rPr>
+            </w:pPr>
+            <w:r>
+              <w:rPr>
+                <w:sz w:val="20"/>
+                <w:szCs w:val="20"/>
+              </w:rPr>
+              <w:t>La InterfazRiesgos muestra los mensajes indicando los errores cometidos por el usuario.</w:t>
+            </w:r>
+          </w:p>
+          <w:p>
+            <w:pPr>
+              <w:pStyle w:val="Prrafodelista"/>
+              <w:numPr>
+                <w:ilvl w:val="0"/>
+                <w:numId w:val="27"/>
+              </w:numPr>
+              <w:spacing w:before="0" w:line="240" w:lineRule="auto"/>
+              <w:rPr>
+                <w:sz w:val="20"/>
+                <w:szCs w:val="20"/>
+              </w:rPr>
+            </w:pPr>
+            <w:r>
+              <w:rPr>
+                <w:sz w:val="20"/>
+                <w:szCs w:val="20"/>
+              </w:rPr>
+              <w:t>Vuelve al paso</w:t>
+            </w:r>
+            <w:r>
+              <w:rPr>
+                <w:sz w:val="20"/>
+                <w:szCs w:val="20"/>
+              </w:rPr>
+              <w:t xml:space="preserve"> 7.</w:t>
+            </w:r>
+          </w:p>
+        </w:tc>
+      </w:tr>
+      <w:tr>
+        <w:trPr>
+          <w:trHeight w:val="300"/>
+        </w:trPr>
+        <w:tc>
+          <w:tcPr>
+            <w:tcW w:w="987" w:type="pct"/>
+            <w:tcBorders>
+              <w:top w:val="single" w:sz="4" w:space="0" w:color="auto"/>
+              <w:left w:val="single" w:sz="4" w:space="0" w:color="auto"/>
+              <w:bottom w:val="single" w:sz="4" w:space="0" w:color="auto"/>
+              <w:right w:val="single" w:sz="4" w:space="0" w:color="auto"/>
+            </w:tcBorders>
+            <w:shd w:val="clear" w:color="auto" w:fill="auto"/>
+            <w:vAlign w:val="bottom"/>
+          </w:tcPr>
+          <w:p>
+            <w:pPr>
+              <w:spacing w:before="0" w:line="240" w:lineRule="auto"/>
+              <w:ind w:left="0" w:firstLine="0"/>
+              <w:rPr>
+                <w:rFonts w:ascii="Calibri" w:eastAsia="Times New Roman" w:hAnsi="Calibri" w:cs="Calibri"/>
+                <w:color w:val="000000"/>
+                <w:sz w:val="20"/>
+                <w:szCs w:val="20"/>
+                <w:lang w:val="es-AR" w:eastAsia="es-AR"/>
+              </w:rPr>
+            </w:pPr>
+          </w:p>
+        </w:tc>
+        <w:tc>
+          <w:tcPr>
+            <w:tcW w:w="427" w:type="pct"/>
+            <w:tcBorders>
+              <w:top w:val="single" w:sz="4" w:space="0" w:color="auto"/>
+              <w:left w:val="nil"/>
+              <w:bottom w:val="single" w:sz="4" w:space="0" w:color="auto"/>
+              <w:right w:val="single" w:sz="4" w:space="0" w:color="auto"/>
+            </w:tcBorders>
+            <w:shd w:val="clear" w:color="auto" w:fill="auto"/>
+            <w:vAlign w:val="center"/>
+          </w:tcPr>
+          <w:p>
+            <w:pPr>
+              <w:spacing w:before="0" w:line="240" w:lineRule="auto"/>
+              <w:ind w:left="0" w:firstLine="0"/>
+              <w:jc w:val="center"/>
+              <w:rPr>
+                <w:rFonts w:ascii="Calibri" w:eastAsia="Times New Roman" w:hAnsi="Calibri" w:cs="Calibri"/>
+                <w:color w:val="000000"/>
+                <w:sz w:val="20"/>
+                <w:szCs w:val="20"/>
+                <w:lang w:val="es-AR" w:eastAsia="es-AR"/>
+              </w:rPr>
+            </w:pPr>
+            <w:r>
+              <w:rPr>
+                <w:rFonts w:ascii="Calibri" w:eastAsia="Times New Roman" w:hAnsi="Calibri" w:cs="Calibri"/>
+                <w:color w:val="000000"/>
+                <w:sz w:val="20"/>
+                <w:szCs w:val="20"/>
+                <w:lang w:val="es-AR" w:eastAsia="es-AR"/>
+              </w:rPr>
+              <w:t>7b</w:t>
+            </w:r>
+          </w:p>
+        </w:tc>
+        <w:tc>
+          <w:tcPr>
+            <w:tcW w:w="3585" w:type="pct"/>
+            <w:tcBorders>
+              <w:top w:val="single" w:sz="4" w:space="0" w:color="auto"/>
+              <w:left w:val="nil"/>
+              <w:bottom w:val="single" w:sz="4" w:space="0" w:color="auto"/>
+              <w:right w:val="single" w:sz="4" w:space="0" w:color="auto"/>
+            </w:tcBorders>
+            <w:shd w:val="clear" w:color="auto" w:fill="auto"/>
+            <w:vAlign w:val="center"/>
+          </w:tcPr>
+          <w:p>
+            <w:pPr>
+              <w:pStyle w:val="Prrafodelista"/>
+              <w:numPr>
+                <w:ilvl w:val="0"/>
+                <w:numId w:val="28"/>
+              </w:numPr>
+              <w:spacing w:before="0" w:line="240" w:lineRule="auto"/>
+              <w:rPr>
+                <w:rFonts w:ascii="Calibri" w:eastAsia="Times New Roman" w:hAnsi="Calibri" w:cs="Calibri"/>
                 <w:color w:val="0070C0"/>
                 <w:sz w:val="20"/>
                 <w:szCs w:val="20"/>
@@ -19904,13 +21560,15 @@
             <w:r>
               <w:rPr>
                 <w:rFonts w:ascii="Calibri" w:eastAsia="Times New Roman" w:hAnsi="Calibri" w:cs="Calibri"/>
-                <w:color w:val="0070C0"/>
-                <w:sz w:val="20"/>
-                <w:szCs w:val="20"/>
-                <w:lang w:val="es-AR" w:eastAsia="es-AR"/>
-              </w:rPr>
-              <w:t> </w:t>
-            </w:r>
+                <w:color w:val="000000" w:themeColor="text1"/>
+                <w:sz w:val="20"/>
+                <w:szCs w:val="20"/>
+                <w:lang w:val="es-AR" w:eastAsia="es-AR"/>
+              </w:rPr>
+              <w:t>La InterfazRiesgos cancela la operación y cierra el mensaje.</w:t>
+            </w:r>
+            <w:bookmarkStart w:id="33" w:name="_GoBack"/>
+            <w:bookmarkEnd w:id="33"/>
           </w:p>
         </w:tc>
       </w:tr>
@@ -19920,11 +21578,11 @@
       <w:pPr>
         <w:pStyle w:val="PSI-Ttulo3"/>
       </w:pPr>
-      <w:bookmarkStart w:id="33" w:name="_Toc180761195"/>
+      <w:bookmarkStart w:id="34" w:name="_Toc180761195"/>
       <w:r>
         <w:t>Diagrama de paquetes</w:t>
       </w:r>
-      <w:bookmarkEnd w:id="33"/>
+      <w:bookmarkEnd w:id="34"/>
     </w:p>
     <w:p>
       <w:pPr>
@@ -19955,6 +21613,7 @@
         </w:numPr>
       </w:pPr>
       <w:r>
+        <w:lastRenderedPageBreak/>
         <w:t xml:space="preserve">Tendrá los métodos: Constructor, agregar riesgo, obtener todos los riesgos de un proyecto, obtener riesgo por id, actualizar riesgo por id, eliminar riesgo por id, vincular o desvincular responsable, actualizar categoría de un riesgo, vincular o desvincular iteraciones, Agregar categoría, actualizar categoría, eliminar categoría, obtener todas las categorías, crear una </w:t>
       </w:r>
       <w:r>
@@ -20108,7 +21767,6 @@
         </w:numPr>
       </w:pPr>
       <w:r>
-        <w:lastRenderedPageBreak/>
         <w:t>Tendrá los atributos: impacto, probabilidad y conexión</w:t>
       </w:r>
     </w:p>
@@ -20159,11 +21817,12 @@
       <w:pPr>
         <w:pStyle w:val="PSI-Ttulo3"/>
       </w:pPr>
-      <w:bookmarkStart w:id="34" w:name="_Toc180761196"/>
-      <w:r>
+      <w:bookmarkStart w:id="35" w:name="_Toc180761196"/>
+      <w:r>
+        <w:lastRenderedPageBreak/>
         <w:t>Diagrama de Interacción</w:t>
       </w:r>
-      <w:bookmarkEnd w:id="34"/>
+      <w:bookmarkEnd w:id="35"/>
       <w:r>
         <w:t xml:space="preserve"> </w:t>
       </w:r>
@@ -20281,21 +21940,21 @@
       <w:pPr>
         <w:pStyle w:val="PSI-Ttulo2"/>
       </w:pPr>
-      <w:bookmarkStart w:id="35" w:name="_Toc180761197"/>
+      <w:bookmarkStart w:id="36" w:name="_Toc180761197"/>
       <w:r>
         <w:t>Caso de Uso 8: Añadir plan de acción</w:t>
       </w:r>
-      <w:bookmarkEnd w:id="35"/>
+      <w:bookmarkEnd w:id="36"/>
     </w:p>
     <w:p>
       <w:pPr>
         <w:pStyle w:val="PSI-Ttulo3"/>
       </w:pPr>
-      <w:bookmarkStart w:id="36" w:name="_Toc180761198"/>
+      <w:bookmarkStart w:id="37" w:name="_Toc180761198"/>
       <w:r>
         <w:t>Diagrama de paquetes</w:t>
       </w:r>
-      <w:bookmarkEnd w:id="36"/>
+      <w:bookmarkEnd w:id="37"/>
     </w:p>
     <w:p>
       <w:pPr>
@@ -20326,11 +21985,7 @@
         </w:numPr>
       </w:pPr>
       <w:r>
-        <w:t xml:space="preserve">Tendrá los métodos: Constructor, agregar riesgo, obtener todos los riesgos de un proyecto, obtener riesgo por id, actualizar riesgo por id, eliminar riesgo por id, vincular o desvincular responsable, actualizar categoría de un riesgo, vincular </w:t>
-      </w:r>
-      <w:r>
-        <w:lastRenderedPageBreak/>
-        <w:t xml:space="preserve">o desvincular iteraciones, Agregar categoría, actualizar categoría, eliminar categoría, obtener todas las categorías, crear una </w:t>
+        <w:t xml:space="preserve">Tendrá los métodos: Constructor, agregar riesgo, obtener todos los riesgos de un proyecto, obtener riesgo por id, actualizar riesgo por id, eliminar riesgo por id, vincular o desvincular responsable, actualizar categoría de un riesgo, vincular o desvincular iteraciones, Agregar categoría, actualizar categoría, eliminar categoría, obtener todas las categorías, crear una </w:t>
       </w:r>
       <w:r>
         <w:t>evaluación</w:t>
@@ -20405,6 +22060,7 @@
         </w:numPr>
       </w:pPr>
       <w:r>
+        <w:lastRenderedPageBreak/>
         <w:t>Tendrá los métodos: Constructor, los métodos get y set de cada atributo excepto para conexión, agregar riesgo, obtener todos los riesgos de un proyecto, obtener riesgo por id, actualizar riesgo por id, eliminar riesgo por id, actualizar categoría de un riesgo, vincular o desvincular proyecto, vincular o desvincular iteraciones.</w:t>
       </w:r>
     </w:p>
@@ -20701,7 +22357,6 @@
         </w:numPr>
       </w:pPr>
       <w:r>
-        <w:lastRenderedPageBreak/>
         <w:t>Usuario</w:t>
       </w:r>
     </w:p>
@@ -20745,11 +22400,12 @@
       <w:pPr>
         <w:pStyle w:val="PSI-Ttulo3"/>
       </w:pPr>
-      <w:bookmarkStart w:id="37" w:name="_Toc180761199"/>
-      <w:r>
+      <w:bookmarkStart w:id="38" w:name="_Toc180761199"/>
+      <w:r>
+        <w:lastRenderedPageBreak/>
         <w:t>Diagrama de Interacción</w:t>
       </w:r>
-      <w:bookmarkEnd w:id="37"/>
+      <w:bookmarkEnd w:id="38"/>
       <w:r>
         <w:t xml:space="preserve"> </w:t>
       </w:r>
@@ -20868,21 +22524,21 @@
         <w:pStyle w:val="PSI-Ttulo2"/>
         <w:ind w:left="0" w:firstLine="0"/>
       </w:pPr>
-      <w:bookmarkStart w:id="38" w:name="_Toc180761200"/>
+      <w:bookmarkStart w:id="39" w:name="_Toc180761200"/>
       <w:r>
         <w:t>Caso de Uso 9: Modificar plan de acción</w:t>
       </w:r>
-      <w:bookmarkEnd w:id="38"/>
+      <w:bookmarkEnd w:id="39"/>
     </w:p>
     <w:p>
       <w:pPr>
         <w:pStyle w:val="Ttulo3"/>
       </w:pPr>
-      <w:bookmarkStart w:id="39" w:name="_Toc180761201"/>
+      <w:bookmarkStart w:id="40" w:name="_Toc180761201"/>
       <w:r>
         <w:t>Especificación de caso de uso de diseño</w:t>
       </w:r>
-      <w:bookmarkEnd w:id="39"/>
+      <w:bookmarkEnd w:id="40"/>
     </w:p>
     <w:tbl>
       <w:tblPr>
@@ -21728,7 +23384,6 @@
                 <w:color w:val="000000"/>
                 <w:lang w:val="es-AR" w:eastAsia="es-AR"/>
               </w:rPr>
-              <w:lastRenderedPageBreak/>
               <w:t> </w:t>
             </w:r>
           </w:p>
@@ -22046,11 +23701,12 @@
       <w:pPr>
         <w:pStyle w:val="PSI-Ttulo3"/>
       </w:pPr>
-      <w:bookmarkStart w:id="40" w:name="_Toc180761202"/>
-      <w:r>
+      <w:bookmarkStart w:id="41" w:name="_Toc180761202"/>
+      <w:r>
+        <w:lastRenderedPageBreak/>
         <w:t>Diagrama de paquetes</w:t>
       </w:r>
-      <w:bookmarkEnd w:id="40"/>
+      <w:bookmarkEnd w:id="41"/>
     </w:p>
     <w:p>
       <w:pPr>
@@ -22318,7 +23974,6 @@
         </w:numPr>
       </w:pPr>
       <w:r>
-        <w:lastRenderedPageBreak/>
         <w:t>Tendrá los métodos: Constructor, los métodos get y set de cada atributo excepto para conexión, Crear plan de riesgo, actualizar plan de riesgo por id, eliminar plan de riesgo por id, vincular iteración, Vincular o desvincular tareas.</w:t>
       </w:r>
     </w:p>
@@ -22373,6 +24028,7 @@
         </w:numPr>
       </w:pPr>
       <w:r>
+        <w:lastRenderedPageBreak/>
         <w:t>Tendrá los métodos: Constructor, los métodos get y set de cada atributo excepto para conexión, Crear tarea, modificar tarea por id, vincular o desvincular participante, eliminar tarea por id.</w:t>
       </w:r>
     </w:p>
@@ -22464,11 +24120,11 @@
       <w:pPr>
         <w:pStyle w:val="PSI-Ttulo3"/>
       </w:pPr>
-      <w:bookmarkStart w:id="41" w:name="_Toc180761203"/>
+      <w:bookmarkStart w:id="42" w:name="_Toc180761203"/>
       <w:r>
         <w:t>Diagrama de Interacción</w:t>
       </w:r>
-      <w:bookmarkEnd w:id="41"/>
+      <w:bookmarkEnd w:id="42"/>
       <w:r>
         <w:t xml:space="preserve"> </w:t>
       </w:r>
@@ -22480,6 +24136,7 @@
       <w:r>
         <w:rPr>
           <w:noProof/>
+          <w:lang w:eastAsia="es-AR"/>
         </w:rPr>
         <w:drawing>
           <wp:inline distT="0" distB="0" distL="0" distR="0" wp14:anchorId="385B0A31" wp14:editId="564B880D">
@@ -22581,9 +24238,8 @@
       <w:pPr>
         <w:pStyle w:val="PSI-Ttulo2"/>
       </w:pPr>
-      <w:bookmarkStart w:id="42" w:name="_Toc180761204"/>
-      <w:r>
-        <w:lastRenderedPageBreak/>
+      <w:bookmarkStart w:id="43" w:name="_Toc180761204"/>
+      <w:r>
         <w:t>Caso de Uso 1</w:t>
       </w:r>
       <w:r>
@@ -22592,17 +24248,17 @@
       <w:r>
         <w:t>: Realizar informes</w:t>
       </w:r>
-      <w:bookmarkEnd w:id="42"/>
+      <w:bookmarkEnd w:id="43"/>
     </w:p>
     <w:p>
       <w:pPr>
         <w:pStyle w:val="Ttulo3"/>
       </w:pPr>
-      <w:bookmarkStart w:id="43" w:name="_Toc180761205"/>
+      <w:bookmarkStart w:id="44" w:name="_Toc180761205"/>
       <w:r>
         <w:t>Especificación de caso de uso de diseño</w:t>
       </w:r>
-      <w:bookmarkEnd w:id="43"/>
+      <w:bookmarkEnd w:id="44"/>
     </w:p>
     <w:tbl>
       <w:tblPr>
@@ -22743,6 +24399,7 @@
                 <w:szCs w:val="20"/>
                 <w:lang w:val="es-AR" w:eastAsia="es-AR"/>
               </w:rPr>
+              <w:lastRenderedPageBreak/>
               <w:t xml:space="preserve">Actor Principal </w:t>
             </w:r>
           </w:p>
@@ -23765,11 +25422,11 @@
       <w:pPr>
         <w:pStyle w:val="PSI-Ttulo3"/>
       </w:pPr>
-      <w:bookmarkStart w:id="44" w:name="_Toc180761206"/>
+      <w:bookmarkStart w:id="45" w:name="_Toc180761206"/>
       <w:r>
         <w:t>Diagrama de paquetes</w:t>
       </w:r>
-      <w:bookmarkEnd w:id="44"/>
+      <w:bookmarkEnd w:id="45"/>
     </w:p>
     <w:p>
       <w:pPr>
@@ -23929,7 +25586,6 @@
         </w:numPr>
       </w:pPr>
       <w:r>
-        <w:lastRenderedPageBreak/>
         <w:t>Tendrá los métodos: Constructor, los métodos get y set de cada atributo excepto para conexión, Agregar categoría, actualizar categoría, eliminar categoría, obtener todas las categorías.</w:t>
       </w:r>
     </w:p>
@@ -23966,6 +25622,7 @@
         </w:numPr>
       </w:pPr>
       <w:r>
+        <w:lastRenderedPageBreak/>
         <w:t>Tendrá los atributos: impacto, probabilidad y conexión</w:t>
       </w:r>
     </w:p>
@@ -24327,12 +25984,12 @@
       <w:pPr>
         <w:pStyle w:val="PSI-Ttulo3"/>
       </w:pPr>
-      <w:bookmarkStart w:id="45" w:name="_Toc180761207"/>
+      <w:bookmarkStart w:id="46" w:name="_Toc180761207"/>
       <w:r>
         <w:lastRenderedPageBreak/>
         <w:t>Diagrama de Interacción</w:t>
       </w:r>
-      <w:bookmarkEnd w:id="45"/>
+      <w:bookmarkEnd w:id="46"/>
       <w:r>
         <w:t xml:space="preserve"> </w:t>
       </w:r>
@@ -24345,6 +26002,7 @@
       <w:r>
         <w:rPr>
           <w:noProof/>
+          <w:lang w:eastAsia="es-AR"/>
         </w:rPr>
         <w:drawing>
           <wp:inline distT="0" distB="0" distL="0" distR="0" wp14:anchorId="7AE5233A" wp14:editId="2957F95A">
@@ -24446,7 +26104,7 @@
       <w:pPr>
         <w:pStyle w:val="PSI-Ttulo2"/>
       </w:pPr>
-      <w:bookmarkStart w:id="46" w:name="_Toc180761208"/>
+      <w:bookmarkStart w:id="47" w:name="_Toc180761208"/>
       <w:r>
         <w:lastRenderedPageBreak/>
         <w:t>Caso de Uso 1</w:t>
@@ -24457,17 +26115,17 @@
       <w:r>
         <w:t>: Exportar archivos</w:t>
       </w:r>
-      <w:bookmarkEnd w:id="46"/>
+      <w:bookmarkEnd w:id="47"/>
     </w:p>
     <w:p>
       <w:pPr>
         <w:pStyle w:val="Ttulo3"/>
       </w:pPr>
-      <w:bookmarkStart w:id="47" w:name="_Toc180761209"/>
+      <w:bookmarkStart w:id="48" w:name="_Toc180761209"/>
       <w:r>
         <w:t>Especificación de caso de uso de diseño</w:t>
       </w:r>
-      <w:bookmarkEnd w:id="47"/>
+      <w:bookmarkEnd w:id="48"/>
     </w:p>
     <w:tbl>
       <w:tblPr>
@@ -25630,11 +27288,11 @@
       <w:pPr>
         <w:pStyle w:val="PSI-Ttulo3"/>
       </w:pPr>
-      <w:bookmarkStart w:id="48" w:name="_Toc180761210"/>
+      <w:bookmarkStart w:id="49" w:name="_Toc180761210"/>
       <w:r>
         <w:t>Diagrama de paquetes</w:t>
       </w:r>
-      <w:bookmarkEnd w:id="48"/>
+      <w:bookmarkEnd w:id="49"/>
     </w:p>
     <w:p>
       <w:pPr>
@@ -25773,12 +27431,12 @@
       <w:pPr>
         <w:pStyle w:val="PSI-Ttulo3"/>
       </w:pPr>
-      <w:bookmarkStart w:id="49" w:name="_Toc180761211"/>
+      <w:bookmarkStart w:id="50" w:name="_Toc180761211"/>
       <w:r>
         <w:lastRenderedPageBreak/>
         <w:t>Diagrama de Interacción</w:t>
       </w:r>
-      <w:bookmarkEnd w:id="49"/>
+      <w:bookmarkEnd w:id="50"/>
       <w:r>
         <w:t xml:space="preserve"> </w:t>
       </w:r>
@@ -25790,6 +27448,7 @@
       <w:r>
         <w:rPr>
           <w:noProof/>
+          <w:lang w:eastAsia="es-AR"/>
         </w:rPr>
         <w:drawing>
           <wp:inline distT="0" distB="0" distL="0" distR="0" wp14:anchorId="0A0FED43" wp14:editId="31D1B745">
@@ -25892,7 +27551,7 @@
       <w:pPr>
         <w:pStyle w:val="PSI-Ttulo2"/>
       </w:pPr>
-      <w:bookmarkStart w:id="50" w:name="_Toc180761212"/>
+      <w:bookmarkStart w:id="51" w:name="_Toc180761212"/>
       <w:r>
         <w:t>Caso de Uso 1</w:t>
       </w:r>
@@ -25902,17 +27561,17 @@
       <w:r>
         <w:t>: Realizar análisis de riesgo</w:t>
       </w:r>
-      <w:bookmarkEnd w:id="50"/>
+      <w:bookmarkEnd w:id="51"/>
     </w:p>
     <w:p>
       <w:pPr>
         <w:pStyle w:val="Ttulo3"/>
       </w:pPr>
-      <w:bookmarkStart w:id="51" w:name="_Toc180761213"/>
+      <w:bookmarkStart w:id="52" w:name="_Toc180761213"/>
       <w:r>
         <w:t>Especificación de caso de uso de diseño</w:t>
       </w:r>
-      <w:bookmarkEnd w:id="51"/>
+      <w:bookmarkEnd w:id="52"/>
     </w:p>
     <w:tbl>
       <w:tblPr>
@@ -27076,11 +28735,11 @@
       <w:pPr>
         <w:pStyle w:val="PSI-Ttulo3"/>
       </w:pPr>
-      <w:bookmarkStart w:id="52" w:name="_Toc180761214"/>
+      <w:bookmarkStart w:id="53" w:name="_Toc180761214"/>
       <w:r>
         <w:t>Diagrama de paquetes</w:t>
       </w:r>
-      <w:bookmarkEnd w:id="52"/>
+      <w:bookmarkEnd w:id="53"/>
     </w:p>
     <w:p>
       <w:pPr>
@@ -27481,12 +29140,12 @@
       <w:pPr>
         <w:pStyle w:val="PSI-Ttulo3"/>
       </w:pPr>
-      <w:bookmarkStart w:id="53" w:name="_Toc180761215"/>
+      <w:bookmarkStart w:id="54" w:name="_Toc180761215"/>
       <w:r>
         <w:lastRenderedPageBreak/>
         <w:t>Diagrama de Interacción</w:t>
       </w:r>
-      <w:bookmarkEnd w:id="53"/>
+      <w:bookmarkEnd w:id="54"/>
       <w:r>
         <w:t xml:space="preserve"> </w:t>
       </w:r>
@@ -27498,6 +29157,7 @@
       <w:r>
         <w:rPr>
           <w:noProof/>
+          <w:lang w:eastAsia="es-AR"/>
         </w:rPr>
         <w:drawing>
           <wp:inline distT="0" distB="0" distL="0" distR="0" wp14:anchorId="2D46997E" wp14:editId="3B19A354">
@@ -27602,12 +29262,12 @@
       <w:pPr>
         <w:pStyle w:val="Ttulo1"/>
       </w:pPr>
-      <w:bookmarkStart w:id="54" w:name="_Toc180761216"/>
+      <w:bookmarkStart w:id="55" w:name="_Toc180761216"/>
       <w:r>
         <w:lastRenderedPageBreak/>
         <w:t>Diagramas</w:t>
       </w:r>
-      <w:bookmarkEnd w:id="54"/>
+      <w:bookmarkEnd w:id="55"/>
       <w:r>
         <w:t xml:space="preserve"> </w:t>
       </w:r>
@@ -27616,11 +29276,11 @@
       <w:pPr>
         <w:pStyle w:val="PSI-Ttulo2"/>
       </w:pPr>
-      <w:bookmarkStart w:id="55" w:name="_Toc180761217"/>
+      <w:bookmarkStart w:id="56" w:name="_Toc180761217"/>
       <w:r>
         <w:t>Diagrama de componentes</w:t>
       </w:r>
-      <w:bookmarkEnd w:id="55"/>
+      <w:bookmarkEnd w:id="56"/>
     </w:p>
     <w:p>
       <w:pPr>
@@ -27629,6 +29289,7 @@
       <w:r>
         <w:rPr>
           <w:noProof/>
+          <w:lang w:val="es-AR" w:eastAsia="es-AR"/>
         </w:rPr>
         <w:drawing>
           <wp:inline distT="0" distB="0" distL="0" distR="0" wp14:anchorId="3999B076" wp14:editId="46604A0A">
@@ -27740,12 +29401,12 @@
       <w:pPr>
         <w:pStyle w:val="PSI-Ttulo2"/>
       </w:pPr>
-      <w:bookmarkStart w:id="56" w:name="_Toc180761218"/>
+      <w:bookmarkStart w:id="57" w:name="_Toc180761218"/>
       <w:r>
         <w:lastRenderedPageBreak/>
         <w:t>Diagrama de Clases</w:t>
       </w:r>
-      <w:bookmarkEnd w:id="56"/>
+      <w:bookmarkEnd w:id="57"/>
     </w:p>
     <w:p>
       <w:pPr>
@@ -27895,11 +29556,11 @@
       <w:pPr>
         <w:pStyle w:val="PSI-Ttulo2"/>
       </w:pPr>
-      <w:bookmarkStart w:id="57" w:name="_Toc180761219"/>
+      <w:bookmarkStart w:id="58" w:name="_Toc180761219"/>
       <w:r>
         <w:t>Diagramas de Paquetes</w:t>
       </w:r>
-      <w:bookmarkEnd w:id="57"/>
+      <w:bookmarkEnd w:id="58"/>
     </w:p>
     <w:p>
       <w:pPr>
@@ -27912,7 +29573,7 @@
       <w:r>
         <w:rPr>
           <w:noProof/>
-          <w:lang w:eastAsia="es-AR"/>
+          <w:lang w:val="es-AR" w:eastAsia="es-AR"/>
         </w:rPr>
         <w:drawing>
           <wp:inline distT="0" distB="0" distL="0" distR="0" wp14:anchorId="014C0831" wp14:editId="366C0AA9">
@@ -28031,7 +29692,7 @@
 </file>
 
 <file path=word/endnotes.xml><?xml version="1.0" encoding="utf-8"?>
-<w:endnotes xmlns:wpc="http://schemas.microsoft.com/office/word/2010/wordprocessingCanvas" xmlns:cx="http://schemas.microsoft.com/office/drawing/2014/chartex" xmlns:cx1="http://schemas.microsoft.com/office/drawing/2015/9/8/chartex" xmlns:cx2="http://schemas.microsoft.com/office/drawing/2015/10/21/chartex" xmlns:cx3="http://schemas.microsoft.com/office/drawing/2016/5/9/chartex" xmlns:cx4="http://schemas.microsoft.com/office/drawing/2016/5/10/chartex" xmlns:cx5="http://schemas.microsoft.com/office/drawing/2016/5/11/chartex" xmlns:cx6="http://schemas.microsoft.com/office/drawing/2016/5/12/chartex" xmlns:cx7="http://schemas.microsoft.com/office/drawing/2016/5/13/chartex" xmlns:cx8="http://schemas.microsoft.com/office/drawing/2016/5/14/chartex" xmlns:mc="http://schemas.openxmlformats.org/markup-compatibility/2006" xmlns:aink="http://schemas.microsoft.com/office/drawing/2016/ink" xmlns:am3d="http://schemas.microsoft.com/office/drawing/2017/model3d" xmlns:o="urn:schemas-microsoft-com:office:office" xmlns:oel="http://schemas.microsoft.com/office/2019/extlst" xmlns:r="http://schemas.openxmlformats.org/officeDocument/2006/relationships" xmlns:m="http://schemas.openxmlformats.org/officeDocument/2006/math" xmlns:v="urn:schemas-microsoft-com:vml" xmlns:wp14="http://schemas.microsoft.com/office/word/2010/wordprocessingDrawing" xmlns:wp="http://schemas.openxmlformats.org/drawingml/2006/wordprocessingDrawing" xmlns:w10="urn:schemas-microsoft-com:office:word" xmlns:w="http://schemas.openxmlformats.org/wordprocessingml/2006/main" xmlns:w14="http://schemas.microsoft.com/office/word/2010/wordml" xmlns:w15="http://schemas.microsoft.com/office/word/2012/wordml" xmlns:w16cex="http://schemas.microsoft.com/office/word/2018/wordml/cex" xmlns:w16cid="http://schemas.microsoft.com/office/word/2016/wordml/cid" xmlns:w16="http://schemas.microsoft.com/office/word/2018/wordml" xmlns:w16du="http://schemas.microsoft.com/office/word/2023/wordml/word16du" xmlns:w16sdtdh="http://schemas.microsoft.com/office/word/2020/wordml/sdtdatahash" xmlns:w16se="http://schemas.microsoft.com/office/word/2015/wordml/symex" xmlns:wpg="http://schemas.microsoft.com/office/word/2010/wordprocessingGroup" xmlns:wpi="http://schemas.microsoft.com/office/word/2010/wordprocessingInk" xmlns:wne="http://schemas.microsoft.com/office/word/2006/wordml" xmlns:wps="http://schemas.microsoft.com/office/word/2010/wordprocessingShape" mc:Ignorable="w14 w15 w16se w16cid w16 w16cex w16sdtdh w16du wp14">
+<w:endnotes xmlns:wpc="http://schemas.microsoft.com/office/word/2010/wordprocessingCanvas" xmlns:mc="http://schemas.openxmlformats.org/markup-compatibility/2006" xmlns:o="urn:schemas-microsoft-com:office:office" xmlns:r="http://schemas.openxmlformats.org/officeDocument/2006/relationships" xmlns:m="http://schemas.openxmlformats.org/officeDocument/2006/math" xmlns:v="urn:schemas-microsoft-com:vml" xmlns:wp14="http://schemas.microsoft.com/office/word/2010/wordprocessingDrawing" xmlns:wp="http://schemas.openxmlformats.org/drawingml/2006/wordprocessingDrawing" xmlns:w10="urn:schemas-microsoft-com:office:word" xmlns:w="http://schemas.openxmlformats.org/wordprocessingml/2006/main" xmlns:w14="http://schemas.microsoft.com/office/word/2010/wordml" xmlns:w15="http://schemas.microsoft.com/office/word/2012/wordml" xmlns:wpg="http://schemas.microsoft.com/office/word/2010/wordprocessingGroup" xmlns:wpi="http://schemas.microsoft.com/office/word/2010/wordprocessingInk" xmlns:wne="http://schemas.microsoft.com/office/word/2006/wordml" xmlns:wps="http://schemas.microsoft.com/office/word/2010/wordprocessingShape" mc:Ignorable="w14 w15 wp14">
   <w:endnote w:type="separator" w:id="-1">
     <w:p>
       <w:pPr>
@@ -28058,7 +29719,7 @@
 </file>
 
 <file path=word/footer1.xml><?xml version="1.0" encoding="utf-8"?>
-<w:ftr xmlns:wpc="http://schemas.microsoft.com/office/word/2010/wordprocessingCanvas" xmlns:cx="http://schemas.microsoft.com/office/drawing/2014/chartex" xmlns:cx1="http://schemas.microsoft.com/office/drawing/2015/9/8/chartex" xmlns:cx2="http://schemas.microsoft.com/office/drawing/2015/10/21/chartex" xmlns:cx3="http://schemas.microsoft.com/office/drawing/2016/5/9/chartex" xmlns:cx4="http://schemas.microsoft.com/office/drawing/2016/5/10/chartex" xmlns:cx5="http://schemas.microsoft.com/office/drawing/2016/5/11/chartex" xmlns:cx6="http://schemas.microsoft.com/office/drawing/2016/5/12/chartex" xmlns:cx7="http://schemas.microsoft.com/office/drawing/2016/5/13/chartex" xmlns:cx8="http://schemas.microsoft.com/office/drawing/2016/5/14/chartex" xmlns:mc="http://schemas.openxmlformats.org/markup-compatibility/2006" xmlns:aink="http://schemas.microsoft.com/office/drawing/2016/ink" xmlns:am3d="http://schemas.microsoft.com/office/drawing/2017/model3d" xmlns:o="urn:schemas-microsoft-com:office:office" xmlns:oel="http://schemas.microsoft.com/office/2019/extlst" xmlns:r="http://schemas.openxmlformats.org/officeDocument/2006/relationships" xmlns:m="http://schemas.openxmlformats.org/officeDocument/2006/math" xmlns:v="urn:schemas-microsoft-com:vml" xmlns:wp14="http://schemas.microsoft.com/office/word/2010/wordprocessingDrawing" xmlns:wp="http://schemas.openxmlformats.org/drawingml/2006/wordprocessingDrawing" xmlns:w10="urn:schemas-microsoft-com:office:word" xmlns:w="http://schemas.openxmlformats.org/wordprocessingml/2006/main" xmlns:w14="http://schemas.microsoft.com/office/word/2010/wordml" xmlns:w15="http://schemas.microsoft.com/office/word/2012/wordml" xmlns:w16cex="http://schemas.microsoft.com/office/word/2018/wordml/cex" xmlns:w16cid="http://schemas.microsoft.com/office/word/2016/wordml/cid" xmlns:w16="http://schemas.microsoft.com/office/word/2018/wordml" xmlns:w16du="http://schemas.microsoft.com/office/word/2023/wordml/word16du" xmlns:w16sdtdh="http://schemas.microsoft.com/office/word/2020/wordml/sdtdatahash" xmlns:w16se="http://schemas.microsoft.com/office/word/2015/wordml/symex" xmlns:wpg="http://schemas.microsoft.com/office/word/2010/wordprocessingGroup" xmlns:wpi="http://schemas.microsoft.com/office/word/2010/wordprocessingInk" xmlns:wne="http://schemas.microsoft.com/office/word/2006/wordml" xmlns:wps="http://schemas.microsoft.com/office/word/2010/wordprocessingShape" mc:Ignorable="w14 w15 w16se w16cid w16 w16cex w16sdtdh w16du wp14">
+<w:ftr xmlns:wpc="http://schemas.microsoft.com/office/word/2010/wordprocessingCanvas" xmlns:mc="http://schemas.openxmlformats.org/markup-compatibility/2006" xmlns:o="urn:schemas-microsoft-com:office:office" xmlns:r="http://schemas.openxmlformats.org/officeDocument/2006/relationships" xmlns:m="http://schemas.openxmlformats.org/officeDocument/2006/math" xmlns:v="urn:schemas-microsoft-com:vml" xmlns:wp14="http://schemas.microsoft.com/office/word/2010/wordprocessingDrawing" xmlns:wp="http://schemas.openxmlformats.org/drawingml/2006/wordprocessingDrawing" xmlns:w10="urn:schemas-microsoft-com:office:word" xmlns:w="http://schemas.openxmlformats.org/wordprocessingml/2006/main" xmlns:w14="http://schemas.microsoft.com/office/word/2010/wordml" xmlns:w15="http://schemas.microsoft.com/office/word/2012/wordml" xmlns:wpg="http://schemas.microsoft.com/office/word/2010/wordprocessingGroup" xmlns:wpi="http://schemas.microsoft.com/office/word/2010/wordprocessingInk" xmlns:wne="http://schemas.microsoft.com/office/word/2006/wordml" xmlns:wps="http://schemas.microsoft.com/office/word/2010/wordprocessingShape" mc:Ignorable="w14 w15 wp14">
   <w:p>
     <w:pPr>
       <w:tabs>
@@ -28203,7 +29864,7 @@
             </wp:anchor>
           </w:drawing>
         </mc:Choice>
-        <mc:Fallback>
+        <mc:Fallback xmlns:w16se="http://schemas.microsoft.com/office/word/2015/wordml/symex" xmlns:w16sdtdh="http://schemas.microsoft.com/office/word/2020/wordml/sdtdatahash" xmlns:w16du="http://schemas.microsoft.com/office/word/2023/wordml/word16du" xmlns:w16="http://schemas.microsoft.com/office/word/2018/wordml" xmlns:w16cid="http://schemas.microsoft.com/office/word/2016/wordml/cid" xmlns:w16cex="http://schemas.microsoft.com/office/word/2018/wordml/cex" xmlns:oel="http://schemas.microsoft.com/office/2019/extlst" xmlns:am3d="http://schemas.microsoft.com/office/drawing/2017/model3d" xmlns:aink="http://schemas.microsoft.com/office/drawing/2016/ink" xmlns:cx8="http://schemas.microsoft.com/office/drawing/2016/5/14/chartex" xmlns:cx7="http://schemas.microsoft.com/office/drawing/2016/5/13/chartex" xmlns:cx6="http://schemas.microsoft.com/office/drawing/2016/5/12/chartex" xmlns:cx5="http://schemas.microsoft.com/office/drawing/2016/5/11/chartex" xmlns:cx4="http://schemas.microsoft.com/office/drawing/2016/5/10/chartex" xmlns:cx3="http://schemas.microsoft.com/office/drawing/2016/5/9/chartex" xmlns:cx2="http://schemas.microsoft.com/office/drawing/2015/10/21/chartex" xmlns:cx1="http://schemas.microsoft.com/office/drawing/2015/9/8/chartex" xmlns:cx="http://schemas.microsoft.com/office/drawing/2014/chartex">
           <w:pict>
             <v:group w14:anchorId="295534B6" id="Group 27" o:spid="_x0000_s1026" style="position:absolute;margin-left:0;margin-top:0;width:593.7pt;height:63.75pt;flip:y;z-index:251676672;mso-width-percent:1000;mso-height-percent:900;mso-position-horizontal:center;mso-position-horizontal-relative:page;mso-position-vertical:bottom;mso-position-vertical-relative:page;mso-width-percent:1000;mso-height-percent:900;mso-height-relative:bottom-margin-area" coordorigin="8,9" coordsize="15823,1439" o:gfxdata="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" o:allowincell="f">
               <v:shapetype id="_x0000_t32" coordsize="21600,21600" o:spt="32" o:oned="t" path="m,l21600,21600e" filled="f">
@@ -28288,7 +29949,7 @@
             </wp:anchor>
           </w:drawing>
         </mc:Choice>
-        <mc:Fallback>
+        <mc:Fallback xmlns:w16se="http://schemas.microsoft.com/office/word/2015/wordml/symex" xmlns:w16sdtdh="http://schemas.microsoft.com/office/word/2020/wordml/sdtdatahash" xmlns:w16du="http://schemas.microsoft.com/office/word/2023/wordml/word16du" xmlns:w16="http://schemas.microsoft.com/office/word/2018/wordml" xmlns:w16cid="http://schemas.microsoft.com/office/word/2016/wordml/cid" xmlns:w16cex="http://schemas.microsoft.com/office/word/2018/wordml/cex" xmlns:oel="http://schemas.microsoft.com/office/2019/extlst" xmlns:am3d="http://schemas.microsoft.com/office/drawing/2017/model3d" xmlns:aink="http://schemas.microsoft.com/office/drawing/2016/ink" xmlns:cx8="http://schemas.microsoft.com/office/drawing/2016/5/14/chartex" xmlns:cx7="http://schemas.microsoft.com/office/drawing/2016/5/13/chartex" xmlns:cx6="http://schemas.microsoft.com/office/drawing/2016/5/12/chartex" xmlns:cx5="http://schemas.microsoft.com/office/drawing/2016/5/11/chartex" xmlns:cx4="http://schemas.microsoft.com/office/drawing/2016/5/10/chartex" xmlns:cx3="http://schemas.microsoft.com/office/drawing/2016/5/9/chartex" xmlns:cx2="http://schemas.microsoft.com/office/drawing/2015/10/21/chartex" xmlns:cx1="http://schemas.microsoft.com/office/drawing/2015/9/8/chartex" xmlns:cx="http://schemas.microsoft.com/office/drawing/2014/chartex">
           <w:pict>
             <v:rect w14:anchorId="48753977" id="Rectangle 26" o:spid="_x0000_s1026" style="position:absolute;margin-left:0;margin-top:0;width:7.15pt;height:62.45pt;z-index:251675648;visibility:visible;mso-wrap-style:square;mso-width-percent:0;mso-height-percent:900;mso-wrap-distance-left:9pt;mso-wrap-distance-top:0;mso-wrap-distance-right:9pt;mso-wrap-distance-bottom:0;mso-position-horizontal:center;mso-position-horizontal-relative:left-margin-area;mso-position-vertical:bottom;mso-position-vertical-relative:page;mso-width-percent:0;mso-height-percent:900;mso-width-relative:page;mso-height-relative:bottom-margin-area;v-text-anchor:top" o:gfxdata="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" fillcolor="#4bacc6 [3208]" strokecolor="#205867 [1608]">
               <w10:wrap anchorx="margin" anchory="page"/>
@@ -28347,7 +30008,7 @@
             <w:rFonts w:asciiTheme="majorHAnsi" w:hAnsiTheme="majorHAnsi" w:cstheme="majorHAnsi"/>
             <w:noProof/>
           </w:rPr>
-          <w:t>26</w:t>
+          <w:t>25</w:t>
         </w:r>
         <w:r>
           <w:rPr>
@@ -28384,7 +30045,7 @@
             <w:rFonts w:asciiTheme="majorHAnsi" w:hAnsiTheme="majorHAnsi" w:cstheme="majorHAnsi"/>
             <w:noProof/>
           </w:rPr>
-          <w:t>28</w:t>
+          <w:t>41</w:t>
         </w:r>
         <w:r>
           <w:rPr>
@@ -28464,7 +30125,7 @@
             </wp:anchor>
           </w:drawing>
         </mc:Choice>
-        <mc:Fallback>
+        <mc:Fallback xmlns:w16se="http://schemas.microsoft.com/office/word/2015/wordml/symex" xmlns:w16sdtdh="http://schemas.microsoft.com/office/word/2020/wordml/sdtdatahash" xmlns:w16du="http://schemas.microsoft.com/office/word/2023/wordml/word16du" xmlns:w16="http://schemas.microsoft.com/office/word/2018/wordml" xmlns:w16cid="http://schemas.microsoft.com/office/word/2016/wordml/cid" xmlns:w16cex="http://schemas.microsoft.com/office/word/2018/wordml/cex" xmlns:oel="http://schemas.microsoft.com/office/2019/extlst" xmlns:am3d="http://schemas.microsoft.com/office/drawing/2017/model3d" xmlns:aink="http://schemas.microsoft.com/office/drawing/2016/ink" xmlns:cx8="http://schemas.microsoft.com/office/drawing/2016/5/14/chartex" xmlns:cx7="http://schemas.microsoft.com/office/drawing/2016/5/13/chartex" xmlns:cx6="http://schemas.microsoft.com/office/drawing/2016/5/12/chartex" xmlns:cx5="http://schemas.microsoft.com/office/drawing/2016/5/11/chartex" xmlns:cx4="http://schemas.microsoft.com/office/drawing/2016/5/10/chartex" xmlns:cx3="http://schemas.microsoft.com/office/drawing/2016/5/9/chartex" xmlns:cx2="http://schemas.microsoft.com/office/drawing/2015/10/21/chartex" xmlns:cx1="http://schemas.microsoft.com/office/drawing/2015/9/8/chartex" xmlns:cx="http://schemas.microsoft.com/office/drawing/2014/chartex">
           <w:pict>
             <v:rect w14:anchorId="29052EA0" id="Rectangle 11" o:spid="_x0000_s1026" style="position:absolute;margin-left:0;margin-top:0;width:7.15pt;height:62.45pt;z-index:251670528;visibility:visible;mso-wrap-style:square;mso-width-percent:0;mso-height-percent:900;mso-wrap-distance-left:9pt;mso-wrap-distance-top:0;mso-wrap-distance-right:9pt;mso-wrap-distance-bottom:0;mso-position-horizontal:center;mso-position-horizontal-relative:right-margin-area;mso-position-vertical:bottom;mso-position-vertical-relative:page;mso-width-percent:0;mso-height-percent:900;mso-width-relative:page;mso-height-relative:bottom-margin-area;v-text-anchor:top" o:gfxdata="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" fillcolor="#4bacc6 [3208]" strokecolor="#205867 [1608]">
               <w10:wrap anchorx="margin" anchory="page"/>
@@ -28499,7 +30160,7 @@
 </file>
 
 <file path=word/footnotes.xml><?xml version="1.0" encoding="utf-8"?>
-<w:footnotes xmlns:wpc="http://schemas.microsoft.com/office/word/2010/wordprocessingCanvas" xmlns:cx="http://schemas.microsoft.com/office/drawing/2014/chartex" xmlns:cx1="http://schemas.microsoft.com/office/drawing/2015/9/8/chartex" xmlns:cx2="http://schemas.microsoft.com/office/drawing/2015/10/21/chartex" xmlns:cx3="http://schemas.microsoft.com/office/drawing/2016/5/9/chartex" xmlns:cx4="http://schemas.microsoft.com/office/drawing/2016/5/10/chartex" xmlns:cx5="http://schemas.microsoft.com/office/drawing/2016/5/11/chartex" xmlns:cx6="http://schemas.microsoft.com/office/drawing/2016/5/12/chartex" xmlns:cx7="http://schemas.microsoft.com/office/drawing/2016/5/13/chartex" xmlns:cx8="http://schemas.microsoft.com/office/drawing/2016/5/14/chartex" xmlns:mc="http://schemas.openxmlformats.org/markup-compatibility/2006" xmlns:aink="http://schemas.microsoft.com/office/drawing/2016/ink" xmlns:am3d="http://schemas.microsoft.com/office/drawing/2017/model3d" xmlns:o="urn:schemas-microsoft-com:office:office" xmlns:oel="http://schemas.microsoft.com/office/2019/extlst" xmlns:r="http://schemas.openxmlformats.org/officeDocument/2006/relationships" xmlns:m="http://schemas.openxmlformats.org/officeDocument/2006/math" xmlns:v="urn:schemas-microsoft-com:vml" xmlns:wp14="http://schemas.microsoft.com/office/word/2010/wordprocessingDrawing" xmlns:wp="http://schemas.openxmlformats.org/drawingml/2006/wordprocessingDrawing" xmlns:w10="urn:schemas-microsoft-com:office:word" xmlns:w="http://schemas.openxmlformats.org/wordprocessingml/2006/main" xmlns:w14="http://schemas.microsoft.com/office/word/2010/wordml" xmlns:w15="http://schemas.microsoft.com/office/word/2012/wordml" xmlns:w16cex="http://schemas.microsoft.com/office/word/2018/wordml/cex" xmlns:w16cid="http://schemas.microsoft.com/office/word/2016/wordml/cid" xmlns:w16="http://schemas.microsoft.com/office/word/2018/wordml" xmlns:w16du="http://schemas.microsoft.com/office/word/2023/wordml/word16du" xmlns:w16sdtdh="http://schemas.microsoft.com/office/word/2020/wordml/sdtdatahash" xmlns:w16se="http://schemas.microsoft.com/office/word/2015/wordml/symex" xmlns:wpg="http://schemas.microsoft.com/office/word/2010/wordprocessingGroup" xmlns:wpi="http://schemas.microsoft.com/office/word/2010/wordprocessingInk" xmlns:wne="http://schemas.microsoft.com/office/word/2006/wordml" xmlns:wps="http://schemas.microsoft.com/office/word/2010/wordprocessingShape" mc:Ignorable="w14 w15 w16se w16cid w16 w16cex w16sdtdh w16du wp14">
+<w:footnotes xmlns:wpc="http://schemas.microsoft.com/office/word/2010/wordprocessingCanvas" xmlns:mc="http://schemas.openxmlformats.org/markup-compatibility/2006" xmlns:o="urn:schemas-microsoft-com:office:office" xmlns:r="http://schemas.openxmlformats.org/officeDocument/2006/relationships" xmlns:m="http://schemas.openxmlformats.org/officeDocument/2006/math" xmlns:v="urn:schemas-microsoft-com:vml" xmlns:wp14="http://schemas.microsoft.com/office/word/2010/wordprocessingDrawing" xmlns:wp="http://schemas.openxmlformats.org/drawingml/2006/wordprocessingDrawing" xmlns:w10="urn:schemas-microsoft-com:office:word" xmlns:w="http://schemas.openxmlformats.org/wordprocessingml/2006/main" xmlns:w14="http://schemas.microsoft.com/office/word/2010/wordml" xmlns:w15="http://schemas.microsoft.com/office/word/2012/wordml" xmlns:wpg="http://schemas.microsoft.com/office/word/2010/wordprocessingGroup" xmlns:wpi="http://schemas.microsoft.com/office/word/2010/wordprocessingInk" xmlns:wne="http://schemas.microsoft.com/office/word/2006/wordml" xmlns:wps="http://schemas.microsoft.com/office/word/2010/wordprocessingShape" mc:Ignorable="w14 w15 wp14">
   <w:footnote w:type="separator" w:id="-1">
     <w:p>
       <w:pPr>
@@ -28526,7 +30187,7 @@
 </file>
 
 <file path=word/header1.xml><?xml version="1.0" encoding="utf-8"?>
-<w:hdr xmlns:wpc="http://schemas.microsoft.com/office/word/2010/wordprocessingCanvas" xmlns:cx="http://schemas.microsoft.com/office/drawing/2014/chartex" xmlns:cx1="http://schemas.microsoft.com/office/drawing/2015/9/8/chartex" xmlns:cx2="http://schemas.microsoft.com/office/drawing/2015/10/21/chartex" xmlns:cx3="http://schemas.microsoft.com/office/drawing/2016/5/9/chartex" xmlns:cx4="http://schemas.microsoft.com/office/drawing/2016/5/10/chartex" xmlns:cx5="http://schemas.microsoft.com/office/drawing/2016/5/11/chartex" xmlns:cx6="http://schemas.microsoft.com/office/drawing/2016/5/12/chartex" xmlns:cx7="http://schemas.microsoft.com/office/drawing/2016/5/13/chartex" xmlns:cx8="http://schemas.microsoft.com/office/drawing/2016/5/14/chartex" xmlns:mc="http://schemas.openxmlformats.org/markup-compatibility/2006" xmlns:aink="http://schemas.microsoft.com/office/drawing/2016/ink" xmlns:am3d="http://schemas.microsoft.com/office/drawing/2017/model3d" xmlns:o="urn:schemas-microsoft-com:office:office" xmlns:oel="http://schemas.microsoft.com/office/2019/extlst" xmlns:r="http://schemas.openxmlformats.org/officeDocument/2006/relationships" xmlns:m="http://schemas.openxmlformats.org/officeDocument/2006/math" xmlns:v="urn:schemas-microsoft-com:vml" xmlns:wp14="http://schemas.microsoft.com/office/word/2010/wordprocessingDrawing" xmlns:wp="http://schemas.openxmlformats.org/drawingml/2006/wordprocessingDrawing" xmlns:w10="urn:schemas-microsoft-com:office:word" xmlns:w="http://schemas.openxmlformats.org/wordprocessingml/2006/main" xmlns:w14="http://schemas.microsoft.com/office/word/2010/wordml" xmlns:w15="http://schemas.microsoft.com/office/word/2012/wordml" xmlns:w16cex="http://schemas.microsoft.com/office/word/2018/wordml/cex" xmlns:w16cid="http://schemas.microsoft.com/office/word/2016/wordml/cid" xmlns:w16="http://schemas.microsoft.com/office/word/2018/wordml" xmlns:w16du="http://schemas.microsoft.com/office/word/2023/wordml/word16du" xmlns:w16sdtdh="http://schemas.microsoft.com/office/word/2020/wordml/sdtdatahash" xmlns:w16se="http://schemas.microsoft.com/office/word/2015/wordml/symex" xmlns:wpg="http://schemas.microsoft.com/office/word/2010/wordprocessingGroup" xmlns:wpi="http://schemas.microsoft.com/office/word/2010/wordprocessingInk" xmlns:wne="http://schemas.microsoft.com/office/word/2006/wordml" xmlns:wps="http://schemas.microsoft.com/office/word/2010/wordprocessingShape" mc:Ignorable="w14 w15 w16se w16cid w16 w16cex w16sdtdh w16du wp14">
+<w:hdr xmlns:wpc="http://schemas.microsoft.com/office/word/2010/wordprocessingCanvas" xmlns:mc="http://schemas.openxmlformats.org/markup-compatibility/2006" xmlns:o="urn:schemas-microsoft-com:office:office" xmlns:r="http://schemas.openxmlformats.org/officeDocument/2006/relationships" xmlns:m="http://schemas.openxmlformats.org/officeDocument/2006/math" xmlns:v="urn:schemas-microsoft-com:vml" xmlns:wp14="http://schemas.microsoft.com/office/word/2010/wordprocessingDrawing" xmlns:wp="http://schemas.openxmlformats.org/drawingml/2006/wordprocessingDrawing" xmlns:w10="urn:schemas-microsoft-com:office:word" xmlns:w="http://schemas.openxmlformats.org/wordprocessingml/2006/main" xmlns:w14="http://schemas.microsoft.com/office/word/2010/wordml" xmlns:w15="http://schemas.microsoft.com/office/word/2012/wordml" xmlns:wpg="http://schemas.microsoft.com/office/word/2010/wordprocessingGroup" xmlns:wpi="http://schemas.microsoft.com/office/word/2010/wordprocessingInk" xmlns:wne="http://schemas.microsoft.com/office/word/2006/wordml" xmlns:wps="http://schemas.microsoft.com/office/word/2010/wordprocessingShape" mc:Ignorable="w14 w15 wp14">
   <w:sdt>
     <w:sdtPr>
       <w:rPr>
@@ -28753,7 +30414,7 @@
             </wp:anchor>
           </w:drawing>
         </mc:Choice>
-        <mc:Fallback>
+        <mc:Fallback xmlns:w16se="http://schemas.microsoft.com/office/word/2015/wordml/symex" xmlns:w16sdtdh="http://schemas.microsoft.com/office/word/2020/wordml/sdtdatahash" xmlns:w16du="http://schemas.microsoft.com/office/word/2023/wordml/word16du" xmlns:w16="http://schemas.microsoft.com/office/word/2018/wordml" xmlns:w16cid="http://schemas.microsoft.com/office/word/2016/wordml/cid" xmlns:w16cex="http://schemas.microsoft.com/office/word/2018/wordml/cex" xmlns:oel="http://schemas.microsoft.com/office/2019/extlst" xmlns:am3d="http://schemas.microsoft.com/office/drawing/2017/model3d" xmlns:aink="http://schemas.microsoft.com/office/drawing/2016/ink" xmlns:cx8="http://schemas.microsoft.com/office/drawing/2016/5/14/chartex" xmlns:cx7="http://schemas.microsoft.com/office/drawing/2016/5/13/chartex" xmlns:cx6="http://schemas.microsoft.com/office/drawing/2016/5/12/chartex" xmlns:cx5="http://schemas.microsoft.com/office/drawing/2016/5/11/chartex" xmlns:cx4="http://schemas.microsoft.com/office/drawing/2016/5/10/chartex" xmlns:cx3="http://schemas.microsoft.com/office/drawing/2016/5/9/chartex" xmlns:cx2="http://schemas.microsoft.com/office/drawing/2015/10/21/chartex" xmlns:cx1="http://schemas.microsoft.com/office/drawing/2015/9/8/chartex" xmlns:cx="http://schemas.microsoft.com/office/drawing/2014/chartex">
           <w:pict>
             <v:rect w14:anchorId="0CD7CD64" id="Rectangle 41" o:spid="_x0000_s1026" style="position:absolute;margin-left:38.9pt;margin-top:0;width:7.15pt;height:62.15pt;z-index:251680768;visibility:visible;mso-wrap-style:square;mso-width-percent:0;mso-height-percent:900;mso-wrap-distance-left:9pt;mso-wrap-distance-top:0;mso-wrap-distance-right:9pt;mso-wrap-distance-bottom:0;mso-position-horizontal:absolute;mso-position-horizontal-relative:left-margin-area;mso-position-vertical:absolute;mso-position-vertical-relative:page;mso-width-percent:0;mso-height-percent:900;mso-width-relative:page;mso-height-relative:bottom-margin-area;v-text-anchor:top" o:gfxdata="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" fillcolor="#4bacc6 [3208]" strokecolor="#205867 [1608]">
               <w10:wrap anchorx="margin" anchory="page"/>
@@ -28834,7 +30495,7 @@
             </wp:anchor>
           </w:drawing>
         </mc:Choice>
-        <mc:Fallback>
+        <mc:Fallback xmlns:w16se="http://schemas.microsoft.com/office/word/2015/wordml/symex" xmlns:w16sdtdh="http://schemas.microsoft.com/office/word/2020/wordml/sdtdatahash" xmlns:w16du="http://schemas.microsoft.com/office/word/2023/wordml/word16du" xmlns:w16="http://schemas.microsoft.com/office/word/2018/wordml" xmlns:w16cid="http://schemas.microsoft.com/office/word/2016/wordml/cid" xmlns:w16cex="http://schemas.microsoft.com/office/word/2018/wordml/cex" xmlns:oel="http://schemas.microsoft.com/office/2019/extlst" xmlns:am3d="http://schemas.microsoft.com/office/drawing/2017/model3d" xmlns:aink="http://schemas.microsoft.com/office/drawing/2016/ink" xmlns:cx8="http://schemas.microsoft.com/office/drawing/2016/5/14/chartex" xmlns:cx7="http://schemas.microsoft.com/office/drawing/2016/5/13/chartex" xmlns:cx6="http://schemas.microsoft.com/office/drawing/2016/5/12/chartex" xmlns:cx5="http://schemas.microsoft.com/office/drawing/2016/5/11/chartex" xmlns:cx4="http://schemas.microsoft.com/office/drawing/2016/5/10/chartex" xmlns:cx3="http://schemas.microsoft.com/office/drawing/2016/5/9/chartex" xmlns:cx2="http://schemas.microsoft.com/office/drawing/2015/10/21/chartex" xmlns:cx1="http://schemas.microsoft.com/office/drawing/2015/9/8/chartex" xmlns:cx="http://schemas.microsoft.com/office/drawing/2014/chartex">
           <w:pict>
             <v:rect w14:anchorId="30394EFA" id="Rectangle 34" o:spid="_x0000_s1026" style="position:absolute;margin-left:549.2pt;margin-top:0;width:7.15pt;height:62.2pt;z-index:251678720;visibility:visible;mso-wrap-style:square;mso-width-percent:0;mso-height-percent:900;mso-wrap-distance-left:9pt;mso-wrap-distance-top:0;mso-wrap-distance-right:9pt;mso-wrap-distance-bottom:0;mso-position-horizontal:absolute;mso-position-horizontal-relative:left-margin-area;mso-position-vertical:absolute;mso-position-vertical-relative:page;mso-width-percent:0;mso-height-percent:900;mso-width-relative:page;mso-height-relative:bottom-margin-area;v-text-anchor:top" o:gfxdata="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" fillcolor="#4bacc6 [3208]" strokecolor="#205867 [1608]">
               <w10:wrap anchorx="margin" anchory="page"/>
@@ -28970,7 +30631,7 @@
             </wp:anchor>
           </w:drawing>
         </mc:Choice>
-        <mc:Fallback>
+        <mc:Fallback xmlns:w16se="http://schemas.microsoft.com/office/word/2015/wordml/symex" xmlns:w16sdtdh="http://schemas.microsoft.com/office/word/2020/wordml/sdtdatahash" xmlns:w16du="http://schemas.microsoft.com/office/word/2023/wordml/word16du" xmlns:w16="http://schemas.microsoft.com/office/word/2018/wordml" xmlns:w16cid="http://schemas.microsoft.com/office/word/2016/wordml/cid" xmlns:w16cex="http://schemas.microsoft.com/office/word/2018/wordml/cex" xmlns:oel="http://schemas.microsoft.com/office/2019/extlst" xmlns:am3d="http://schemas.microsoft.com/office/drawing/2017/model3d" xmlns:aink="http://schemas.microsoft.com/office/drawing/2016/ink" xmlns:cx8="http://schemas.microsoft.com/office/drawing/2016/5/14/chartex" xmlns:cx7="http://schemas.microsoft.com/office/drawing/2016/5/13/chartex" xmlns:cx6="http://schemas.microsoft.com/office/drawing/2016/5/12/chartex" xmlns:cx5="http://schemas.microsoft.com/office/drawing/2016/5/11/chartex" xmlns:cx4="http://schemas.microsoft.com/office/drawing/2016/5/10/chartex" xmlns:cx3="http://schemas.microsoft.com/office/drawing/2016/5/9/chartex" xmlns:cx2="http://schemas.microsoft.com/office/drawing/2015/10/21/chartex" xmlns:cx1="http://schemas.microsoft.com/office/drawing/2015/9/8/chartex" xmlns:cx="http://schemas.microsoft.com/office/drawing/2014/chartex">
           <w:pict>
             <v:group w14:anchorId="7499E7BB" id="Group 35" o:spid="_x0000_s1026" style="position:absolute;margin-left:0;margin-top:0;width:593.5pt;height:64.2pt;z-index:251679744;mso-width-percent:1000;mso-position-horizontal:center;mso-position-horizontal-relative:page;mso-position-vertical:top;mso-position-vertical-relative:page;mso-width-percent:1000;mso-height-relative:top-margin-area" coordorigin="8,9" coordsize="15823,1439" o:gfxdata="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">
               <v:shapetype id="_x0000_t32" coordsize="21600,21600" o:spt="32" o:oned="t" path="m,l21600,21600e" filled="f">
@@ -29018,8 +30679,8 @@
 </file>
 
 <file path=word/numbering.xml><?xml version="1.0" encoding="utf-8"?>
-<w:numbering xmlns:wpc="http://schemas.microsoft.com/office/word/2010/wordprocessingCanvas" xmlns:cx="http://schemas.microsoft.com/office/drawing/2014/chartex" xmlns:cx1="http://schemas.microsoft.com/office/drawing/2015/9/8/chartex" xmlns:cx2="http://schemas.microsoft.com/office/drawing/2015/10/21/chartex" xmlns:cx3="http://schemas.microsoft.com/office/drawing/2016/5/9/chartex" xmlns:cx4="http://schemas.microsoft.com/office/drawing/2016/5/10/chartex" xmlns:cx5="http://schemas.microsoft.com/office/drawing/2016/5/11/chartex" xmlns:cx6="http://schemas.microsoft.com/office/drawing/2016/5/12/chartex" xmlns:cx7="http://schemas.microsoft.com/office/drawing/2016/5/13/chartex" xmlns:cx8="http://schemas.microsoft.com/office/drawing/2016/5/14/chartex" xmlns:mc="http://schemas.openxmlformats.org/markup-compatibility/2006" xmlns:aink="http://schemas.microsoft.com/office/drawing/2016/ink" xmlns:am3d="http://schemas.microsoft.com/office/drawing/2017/model3d" xmlns:o="urn:schemas-microsoft-com:office:office" xmlns:oel="http://schemas.microsoft.com/office/2019/extlst" xmlns:r="http://schemas.openxmlformats.org/officeDocument/2006/relationships" xmlns:m="http://schemas.openxmlformats.org/officeDocument/2006/math" xmlns:v="urn:schemas-microsoft-com:vml" xmlns:wp14="http://schemas.microsoft.com/office/word/2010/wordprocessingDrawing" xmlns:wp="http://schemas.openxmlformats.org/drawingml/2006/wordprocessingDrawing" xmlns:w10="urn:schemas-microsoft-com:office:word" xmlns:w="http://schemas.openxmlformats.org/wordprocessingml/2006/main" xmlns:w14="http://schemas.microsoft.com/office/word/2010/wordml" xmlns:w15="http://schemas.microsoft.com/office/word/2012/wordml" xmlns:w16cex="http://schemas.microsoft.com/office/word/2018/wordml/cex" xmlns:w16cid="http://schemas.microsoft.com/office/word/2016/wordml/cid" xmlns:w16="http://schemas.microsoft.com/office/word/2018/wordml" xmlns:w16du="http://schemas.microsoft.com/office/word/2023/wordml/word16du" xmlns:w16sdtdh="http://schemas.microsoft.com/office/word/2020/wordml/sdtdatahash" xmlns:w16se="http://schemas.microsoft.com/office/word/2015/wordml/symex" xmlns:wpg="http://schemas.microsoft.com/office/word/2010/wordprocessingGroup" xmlns:wpi="http://schemas.microsoft.com/office/word/2010/wordprocessingInk" xmlns:wne="http://schemas.microsoft.com/office/word/2006/wordml" xmlns:wps="http://schemas.microsoft.com/office/word/2010/wordprocessingShape" mc:Ignorable="w14 w15 w16se w16cid w16 w16cex w16sdtdh w16du wp14">
-  <w:abstractNum w:abstractNumId="0" w15:restartNumberingAfterBreak="0">
+<w:numbering xmlns:wpc="http://schemas.microsoft.com/office/word/2010/wordprocessingCanvas" xmlns:mc="http://schemas.openxmlformats.org/markup-compatibility/2006" xmlns:o="urn:schemas-microsoft-com:office:office" xmlns:r="http://schemas.openxmlformats.org/officeDocument/2006/relationships" xmlns:m="http://schemas.openxmlformats.org/officeDocument/2006/math" xmlns:v="urn:schemas-microsoft-com:vml" xmlns:wp14="http://schemas.microsoft.com/office/word/2010/wordprocessingDrawing" xmlns:wp="http://schemas.openxmlformats.org/drawingml/2006/wordprocessingDrawing" xmlns:w10="urn:schemas-microsoft-com:office:word" xmlns:w="http://schemas.openxmlformats.org/wordprocessingml/2006/main" xmlns:w14="http://schemas.microsoft.com/office/word/2010/wordml" xmlns:w15="http://schemas.microsoft.com/office/word/2012/wordml" xmlns:wpg="http://schemas.microsoft.com/office/word/2010/wordprocessingGroup" xmlns:wpi="http://schemas.microsoft.com/office/word/2010/wordprocessingInk" xmlns:wne="http://schemas.microsoft.com/office/word/2006/wordml" xmlns:wps="http://schemas.microsoft.com/office/word/2010/wordprocessingShape" mc:Ignorable="w14 w15 wp14">
+  <w:abstractNum w:abstractNumId="0">
     <w:nsid w:val="00000003"/>
     <w:multiLevelType w:val="multilevel"/>
     <w:tmpl w:val="00000003"/>
@@ -29177,7 +30838,7 @@
       </w:rPr>
     </w:lvl>
   </w:abstractNum>
-  <w:abstractNum w:abstractNumId="1" w15:restartNumberingAfterBreak="0">
+  <w:abstractNum w:abstractNumId="1">
     <w:nsid w:val="00000004"/>
     <w:multiLevelType w:val="multilevel"/>
     <w:tmpl w:val="796A7516"/>
@@ -29335,7 +30996,7 @@
       </w:rPr>
     </w:lvl>
   </w:abstractNum>
-  <w:abstractNum w:abstractNumId="2" w15:restartNumberingAfterBreak="0">
+  <w:abstractNum w:abstractNumId="2">
     <w:nsid w:val="00000005"/>
     <w:multiLevelType w:val="multilevel"/>
     <w:tmpl w:val="00000005"/>
@@ -29493,7 +31154,7 @@
       </w:rPr>
     </w:lvl>
   </w:abstractNum>
-  <w:abstractNum w:abstractNumId="3" w15:restartNumberingAfterBreak="0">
+  <w:abstractNum w:abstractNumId="3">
     <w:nsid w:val="00000006"/>
     <w:multiLevelType w:val="multilevel"/>
     <w:tmpl w:val="00000006"/>
@@ -29651,7 +31312,121 @@
       </w:rPr>
     </w:lvl>
   </w:abstractNum>
-  <w:abstractNum w:abstractNumId="4" w15:restartNumberingAfterBreak="0">
+  <w:abstractNum w:abstractNumId="4">
+    <w:nsid w:val="086943DF"/>
+    <w:multiLevelType w:val="hybridMultilevel"/>
+    <w:tmpl w:val="41A0EB10"/>
+    <w:lvl w:ilvl="0" w:tplc="8B641422">
+      <w:start w:val="1"/>
+      <w:numFmt w:val="bullet"/>
+      <w:lvlText w:val=""/>
+      <w:lvlJc w:val="left"/>
+      <w:pPr>
+        <w:ind w:left="720" w:hanging="360"/>
+      </w:pPr>
+      <w:rPr>
+        <w:rFonts w:ascii="Symbol" w:hAnsi="Symbol" w:hint="default"/>
+        <w:color w:val="000000" w:themeColor="text1"/>
+      </w:rPr>
+    </w:lvl>
+    <w:lvl w:ilvl="1" w:tplc="2C0A0003" w:tentative="1">
+      <w:start w:val="1"/>
+      <w:numFmt w:val="bullet"/>
+      <w:lvlText w:val="o"/>
+      <w:lvlJc w:val="left"/>
+      <w:pPr>
+        <w:ind w:left="1440" w:hanging="360"/>
+      </w:pPr>
+      <w:rPr>
+        <w:rFonts w:ascii="Courier New" w:hAnsi="Courier New" w:cs="Courier New" w:hint="default"/>
+      </w:rPr>
+    </w:lvl>
+    <w:lvl w:ilvl="2" w:tplc="2C0A0005" w:tentative="1">
+      <w:start w:val="1"/>
+      <w:numFmt w:val="bullet"/>
+      <w:lvlText w:val=""/>
+      <w:lvlJc w:val="left"/>
+      <w:pPr>
+        <w:ind w:left="2160" w:hanging="360"/>
+      </w:pPr>
+      <w:rPr>
+        <w:rFonts w:ascii="Wingdings" w:hAnsi="Wingdings" w:hint="default"/>
+      </w:rPr>
+    </w:lvl>
+    <w:lvl w:ilvl="3" w:tplc="2C0A0001" w:tentative="1">
+      <w:start w:val="1"/>
+      <w:numFmt w:val="bullet"/>
+      <w:lvlText w:val=""/>
+      <w:lvlJc w:val="left"/>
+      <w:pPr>
+        <w:ind w:left="2880" w:hanging="360"/>
+      </w:pPr>
+      <w:rPr>
+        <w:rFonts w:ascii="Symbol" w:hAnsi="Symbol" w:hint="default"/>
+      </w:rPr>
+    </w:lvl>
+    <w:lvl w:ilvl="4" w:tplc="2C0A0003" w:tentative="1">
+      <w:start w:val="1"/>
+      <w:numFmt w:val="bullet"/>
+      <w:lvlText w:val="o"/>
+      <w:lvlJc w:val="left"/>
+      <w:pPr>
+        <w:ind w:left="3600" w:hanging="360"/>
+      </w:pPr>
+      <w:rPr>
+        <w:rFonts w:ascii="Courier New" w:hAnsi="Courier New" w:cs="Courier New" w:hint="default"/>
+      </w:rPr>
+    </w:lvl>
+    <w:lvl w:ilvl="5" w:tplc="2C0A0005" w:tentative="1">
+      <w:start w:val="1"/>
+      <w:numFmt w:val="bullet"/>
+      <w:lvlText w:val=""/>
+      <w:lvlJc w:val="left"/>
+      <w:pPr>
+        <w:ind w:left="4320" w:hanging="360"/>
+      </w:pPr>
+      <w:rPr>
+        <w:rFonts w:ascii="Wingdings" w:hAnsi="Wingdings" w:hint="default"/>
+      </w:rPr>
+    </w:lvl>
+    <w:lvl w:ilvl="6" w:tplc="2C0A0001" w:tentative="1">
+      <w:start w:val="1"/>
+      <w:numFmt w:val="bullet"/>
+      <w:lvlText w:val=""/>
+      <w:lvlJc w:val="left"/>
+      <w:pPr>
+        <w:ind w:left="5040" w:hanging="360"/>
+      </w:pPr>
+      <w:rPr>
+        <w:rFonts w:ascii="Symbol" w:hAnsi="Symbol" w:hint="default"/>
+      </w:rPr>
+    </w:lvl>
+    <w:lvl w:ilvl="7" w:tplc="2C0A0003" w:tentative="1">
+      <w:start w:val="1"/>
+      <w:numFmt w:val="bullet"/>
+      <w:lvlText w:val="o"/>
+      <w:lvlJc w:val="left"/>
+      <w:pPr>
+        <w:ind w:left="5760" w:hanging="360"/>
+      </w:pPr>
+      <w:rPr>
+        <w:rFonts w:ascii="Courier New" w:hAnsi="Courier New" w:cs="Courier New" w:hint="default"/>
+      </w:rPr>
+    </w:lvl>
+    <w:lvl w:ilvl="8" w:tplc="2C0A0005" w:tentative="1">
+      <w:start w:val="1"/>
+      <w:numFmt w:val="bullet"/>
+      <w:lvlText w:val=""/>
+      <w:lvlJc w:val="left"/>
+      <w:pPr>
+        <w:ind w:left="6480" w:hanging="360"/>
+      </w:pPr>
+      <w:rPr>
+        <w:rFonts w:ascii="Wingdings" w:hAnsi="Wingdings" w:hint="default"/>
+      </w:rPr>
+    </w:lvl>
+  </w:abstractNum>
+  <w:abstractNum w:abstractNumId="5">
     <w:nsid w:val="0B8C38B1"/>
     <w:multiLevelType w:val="multilevel"/>
     <w:tmpl w:val="4314E778"/>
@@ -29764,7 +31539,7 @@
       </w:pPr>
     </w:lvl>
   </w:abstractNum>
-  <w:abstractNum w:abstractNumId="5" w15:restartNumberingAfterBreak="0">
+  <w:abstractNum w:abstractNumId="6">
     <w:nsid w:val="11EC450D"/>
     <w:multiLevelType w:val="hybridMultilevel"/>
     <w:tmpl w:val="8D1847A2"/>
@@ -29877,7 +31652,7 @@
       </w:rPr>
     </w:lvl>
   </w:abstractNum>
-  <w:abstractNum w:abstractNumId="6" w15:restartNumberingAfterBreak="0">
+  <w:abstractNum w:abstractNumId="7">
     <w:nsid w:val="17D743D8"/>
     <w:multiLevelType w:val="hybridMultilevel"/>
     <w:tmpl w:val="EA74ED4E"/>
@@ -29989,7 +31764,7 @@
       </w:rPr>
     </w:lvl>
   </w:abstractNum>
-  <w:abstractNum w:abstractNumId="7" w15:restartNumberingAfterBreak="0">
+  <w:abstractNum w:abstractNumId="8">
     <w:nsid w:val="255F5799"/>
     <w:multiLevelType w:val="hybridMultilevel"/>
     <w:tmpl w:val="B8F40458"/>
@@ -30075,7 +31850,7 @@
       </w:pPr>
     </w:lvl>
   </w:abstractNum>
-  <w:abstractNum w:abstractNumId="8" w15:restartNumberingAfterBreak="0">
+  <w:abstractNum w:abstractNumId="9">
     <w:nsid w:val="2AA110EF"/>
     <w:multiLevelType w:val="multilevel"/>
     <w:tmpl w:val="A9303A8A"/>
@@ -30188,7 +31963,7 @@
       </w:pPr>
     </w:lvl>
   </w:abstractNum>
-  <w:abstractNum w:abstractNumId="9" w15:restartNumberingAfterBreak="0">
+  <w:abstractNum w:abstractNumId="10">
     <w:nsid w:val="2BC72AEB"/>
     <w:multiLevelType w:val="hybridMultilevel"/>
     <w:tmpl w:val="F5BE0736"/>
@@ -30277,7 +32052,7 @@
       </w:pPr>
     </w:lvl>
   </w:abstractNum>
-  <w:abstractNum w:abstractNumId="10" w15:restartNumberingAfterBreak="0">
+  <w:abstractNum w:abstractNumId="11">
     <w:nsid w:val="2F5B7FF4"/>
     <w:multiLevelType w:val="hybridMultilevel"/>
     <w:tmpl w:val="C98226F8"/>
@@ -30366,7 +32141,7 @@
       </w:pPr>
     </w:lvl>
   </w:abstractNum>
-  <w:abstractNum w:abstractNumId="11" w15:restartNumberingAfterBreak="0">
+  <w:abstractNum w:abstractNumId="12">
     <w:nsid w:val="40C86BE5"/>
     <w:multiLevelType w:val="hybridMultilevel"/>
     <w:tmpl w:val="077EBC64"/>
@@ -30452,7 +32227,7 @@
       </w:pPr>
     </w:lvl>
   </w:abstractNum>
-  <w:abstractNum w:abstractNumId="12" w15:restartNumberingAfterBreak="0">
+  <w:abstractNum w:abstractNumId="13">
     <w:nsid w:val="41191B58"/>
     <w:multiLevelType w:val="hybridMultilevel"/>
     <w:tmpl w:val="0944EF7E"/>
@@ -30541,7 +32316,7 @@
       </w:pPr>
     </w:lvl>
   </w:abstractNum>
-  <w:abstractNum w:abstractNumId="13" w15:restartNumberingAfterBreak="0">
+  <w:abstractNum w:abstractNumId="14">
     <w:nsid w:val="487036EC"/>
     <w:multiLevelType w:val="hybridMultilevel"/>
     <w:tmpl w:val="BDFE724A"/>
@@ -30627,7 +32402,7 @@
       </w:pPr>
     </w:lvl>
   </w:abstractNum>
-  <w:abstractNum w:abstractNumId="14" w15:restartNumberingAfterBreak="0">
+  <w:abstractNum w:abstractNumId="15">
     <w:nsid w:val="4BF40B95"/>
     <w:multiLevelType w:val="hybridMultilevel"/>
     <w:tmpl w:val="A6F2249A"/>
@@ -30739,96 +32514,10 @@
       </w:rPr>
     </w:lvl>
   </w:abstractNum>
-  <w:abstractNum w:abstractNumId="15" w15:restartNumberingAfterBreak="0">
-    <w:nsid w:val="5CCA7741"/>
+  <w:abstractNum w:abstractNumId="16">
+    <w:nsid w:val="4FDD06C1"/>
     <w:multiLevelType w:val="hybridMultilevel"/>
-    <w:tmpl w:val="736682D4"/>
-    <w:lvl w:ilvl="0" w:tplc="2C0A000F">
-      <w:start w:val="1"/>
-      <w:numFmt w:val="decimal"/>
-      <w:lvlText w:val="%1."/>
-      <w:lvlJc w:val="left"/>
-      <w:pPr>
-        <w:ind w:left="720" w:hanging="360"/>
-      </w:pPr>
-    </w:lvl>
-    <w:lvl w:ilvl="1" w:tplc="2C0A0019" w:tentative="1">
-      <w:start w:val="1"/>
-      <w:numFmt w:val="lowerLetter"/>
-      <w:lvlText w:val="%2."/>
-      <w:lvlJc w:val="left"/>
-      <w:pPr>
-        <w:ind w:left="1440" w:hanging="360"/>
-      </w:pPr>
-    </w:lvl>
-    <w:lvl w:ilvl="2" w:tplc="2C0A001B" w:tentative="1">
-      <w:start w:val="1"/>
-      <w:numFmt w:val="lowerRoman"/>
-      <w:lvlText w:val="%3."/>
-      <w:lvlJc w:val="right"/>
-      <w:pPr>
-        <w:ind w:left="2160" w:hanging="180"/>
-      </w:pPr>
-    </w:lvl>
-    <w:lvl w:ilvl="3" w:tplc="2C0A000F" w:tentative="1">
-      <w:start w:val="1"/>
-      <w:numFmt w:val="decimal"/>
-      <w:lvlText w:val="%4."/>
-      <w:lvlJc w:val="left"/>
-      <w:pPr>
-        <w:ind w:left="2880" w:hanging="360"/>
-      </w:pPr>
-    </w:lvl>
-    <w:lvl w:ilvl="4" w:tplc="2C0A0019" w:tentative="1">
-      <w:start w:val="1"/>
-      <w:numFmt w:val="lowerLetter"/>
-      <w:lvlText w:val="%5."/>
-      <w:lvlJc w:val="left"/>
-      <w:pPr>
-        <w:ind w:left="3600" w:hanging="360"/>
-      </w:pPr>
-    </w:lvl>
-    <w:lvl w:ilvl="5" w:tplc="2C0A001B" w:tentative="1">
-      <w:start w:val="1"/>
-      <w:numFmt w:val="lowerRoman"/>
-      <w:lvlText w:val="%6."/>
-      <w:lvlJc w:val="right"/>
-      <w:pPr>
-        <w:ind w:left="4320" w:hanging="180"/>
-      </w:pPr>
-    </w:lvl>
-    <w:lvl w:ilvl="6" w:tplc="2C0A000F" w:tentative="1">
-      <w:start w:val="1"/>
-      <w:numFmt w:val="decimal"/>
-      <w:lvlText w:val="%7."/>
-      <w:lvlJc w:val="left"/>
-      <w:pPr>
-        <w:ind w:left="5040" w:hanging="360"/>
-      </w:pPr>
-    </w:lvl>
-    <w:lvl w:ilvl="7" w:tplc="2C0A0019" w:tentative="1">
-      <w:start w:val="1"/>
-      <w:numFmt w:val="lowerLetter"/>
-      <w:lvlText w:val="%8."/>
-      <w:lvlJc w:val="left"/>
-      <w:pPr>
-        <w:ind w:left="5760" w:hanging="360"/>
-      </w:pPr>
-    </w:lvl>
-    <w:lvl w:ilvl="8" w:tplc="2C0A001B" w:tentative="1">
-      <w:start w:val="1"/>
-      <w:numFmt w:val="lowerRoman"/>
-      <w:lvlText w:val="%9."/>
-      <w:lvlJc w:val="right"/>
-      <w:pPr>
-        <w:ind w:left="6480" w:hanging="180"/>
-      </w:pPr>
-    </w:lvl>
-  </w:abstractNum>
-  <w:abstractNum w:abstractNumId="16" w15:restartNumberingAfterBreak="0">
-    <w:nsid w:val="67F61B40"/>
-    <w:multiLevelType w:val="hybridMultilevel"/>
-    <w:tmpl w:val="91BC7E78"/>
+    <w:tmpl w:val="778A5044"/>
     <w:lvl w:ilvl="0" w:tplc="2C0A000F">
       <w:start w:val="1"/>
       <w:numFmt w:val="decimal"/>
@@ -30914,7 +32603,363 @@
       </w:pPr>
     </w:lvl>
   </w:abstractNum>
-  <w:abstractNum w:abstractNumId="17" w15:restartNumberingAfterBreak="0">
+  <w:abstractNum w:abstractNumId="17">
+    <w:nsid w:val="505C1CDE"/>
+    <w:multiLevelType w:val="hybridMultilevel"/>
+    <w:tmpl w:val="FD262426"/>
+    <w:lvl w:ilvl="0" w:tplc="2716D63C">
+      <w:start w:val="1"/>
+      <w:numFmt w:val="decimal"/>
+      <w:lvlText w:val="%1."/>
+      <w:lvlJc w:val="left"/>
+      <w:pPr>
+        <w:ind w:left="720" w:hanging="360"/>
+      </w:pPr>
+      <w:rPr>
+        <w:rFonts w:hint="default"/>
+        <w:color w:val="000000" w:themeColor="text1"/>
+      </w:rPr>
+    </w:lvl>
+    <w:lvl w:ilvl="1" w:tplc="2C0A0019" w:tentative="1">
+      <w:start w:val="1"/>
+      <w:numFmt w:val="lowerLetter"/>
+      <w:lvlText w:val="%2."/>
+      <w:lvlJc w:val="left"/>
+      <w:pPr>
+        <w:ind w:left="1440" w:hanging="360"/>
+      </w:pPr>
+    </w:lvl>
+    <w:lvl w:ilvl="2" w:tplc="2C0A001B" w:tentative="1">
+      <w:start w:val="1"/>
+      <w:numFmt w:val="lowerRoman"/>
+      <w:lvlText w:val="%3."/>
+      <w:lvlJc w:val="right"/>
+      <w:pPr>
+        <w:ind w:left="2160" w:hanging="180"/>
+      </w:pPr>
+    </w:lvl>
+    <w:lvl w:ilvl="3" w:tplc="2C0A000F" w:tentative="1">
+      <w:start w:val="1"/>
+      <w:numFmt w:val="decimal"/>
+      <w:lvlText w:val="%4."/>
+      <w:lvlJc w:val="left"/>
+      <w:pPr>
+        <w:ind w:left="2880" w:hanging="360"/>
+      </w:pPr>
+    </w:lvl>
+    <w:lvl w:ilvl="4" w:tplc="2C0A0019" w:tentative="1">
+      <w:start w:val="1"/>
+      <w:numFmt w:val="lowerLetter"/>
+      <w:lvlText w:val="%5."/>
+      <w:lvlJc w:val="left"/>
+      <w:pPr>
+        <w:ind w:left="3600" w:hanging="360"/>
+      </w:pPr>
+    </w:lvl>
+    <w:lvl w:ilvl="5" w:tplc="2C0A001B" w:tentative="1">
+      <w:start w:val="1"/>
+      <w:numFmt w:val="lowerRoman"/>
+      <w:lvlText w:val="%6."/>
+      <w:lvlJc w:val="right"/>
+      <w:pPr>
+        <w:ind w:left="4320" w:hanging="180"/>
+      </w:pPr>
+    </w:lvl>
+    <w:lvl w:ilvl="6" w:tplc="2C0A000F" w:tentative="1">
+      <w:start w:val="1"/>
+      <w:numFmt w:val="decimal"/>
+      <w:lvlText w:val="%7."/>
+      <w:lvlJc w:val="left"/>
+      <w:pPr>
+        <w:ind w:left="5040" w:hanging="360"/>
+      </w:pPr>
+    </w:lvl>
+    <w:lvl w:ilvl="7" w:tplc="2C0A0019" w:tentative="1">
+      <w:start w:val="1"/>
+      <w:numFmt w:val="lowerLetter"/>
+      <w:lvlText w:val="%8."/>
+      <w:lvlJc w:val="left"/>
+      <w:pPr>
+        <w:ind w:left="5760" w:hanging="360"/>
+      </w:pPr>
+    </w:lvl>
+    <w:lvl w:ilvl="8" w:tplc="2C0A001B" w:tentative="1">
+      <w:start w:val="1"/>
+      <w:numFmt w:val="lowerRoman"/>
+      <w:lvlText w:val="%9."/>
+      <w:lvlJc w:val="right"/>
+      <w:pPr>
+        <w:ind w:left="6480" w:hanging="180"/>
+      </w:pPr>
+    </w:lvl>
+  </w:abstractNum>
+  <w:abstractNum w:abstractNumId="18">
+    <w:nsid w:val="53065330"/>
+    <w:multiLevelType w:val="hybridMultilevel"/>
+    <w:tmpl w:val="5934B28E"/>
+    <w:lvl w:ilvl="0" w:tplc="681A3F52">
+      <w:start w:val="1"/>
+      <w:numFmt w:val="decimal"/>
+      <w:lvlText w:val="%1."/>
+      <w:lvlJc w:val="left"/>
+      <w:pPr>
+        <w:ind w:left="720" w:hanging="360"/>
+      </w:pPr>
+      <w:rPr>
+        <w:rFonts w:hint="default"/>
+        <w:color w:val="000000" w:themeColor="text1"/>
+        <w:sz w:val="22"/>
+      </w:rPr>
+    </w:lvl>
+    <w:lvl w:ilvl="1" w:tplc="2C0A0019" w:tentative="1">
+      <w:start w:val="1"/>
+      <w:numFmt w:val="lowerLetter"/>
+      <w:lvlText w:val="%2."/>
+      <w:lvlJc w:val="left"/>
+      <w:pPr>
+        <w:ind w:left="1440" w:hanging="360"/>
+      </w:pPr>
+    </w:lvl>
+    <w:lvl w:ilvl="2" w:tplc="2C0A001B" w:tentative="1">
+      <w:start w:val="1"/>
+      <w:numFmt w:val="lowerRoman"/>
+      <w:lvlText w:val="%3."/>
+      <w:lvlJc w:val="right"/>
+      <w:pPr>
+        <w:ind w:left="2160" w:hanging="180"/>
+      </w:pPr>
+    </w:lvl>
+    <w:lvl w:ilvl="3" w:tplc="2C0A000F" w:tentative="1">
+      <w:start w:val="1"/>
+      <w:numFmt w:val="decimal"/>
+      <w:lvlText w:val="%4."/>
+      <w:lvlJc w:val="left"/>
+      <w:pPr>
+        <w:ind w:left="2880" w:hanging="360"/>
+      </w:pPr>
+    </w:lvl>
+    <w:lvl w:ilvl="4" w:tplc="2C0A0019" w:tentative="1">
+      <w:start w:val="1"/>
+      <w:numFmt w:val="lowerLetter"/>
+      <w:lvlText w:val="%5."/>
+      <w:lvlJc w:val="left"/>
+      <w:pPr>
+        <w:ind w:left="3600" w:hanging="360"/>
+      </w:pPr>
+    </w:lvl>
+    <w:lvl w:ilvl="5" w:tplc="2C0A001B" w:tentative="1">
+      <w:start w:val="1"/>
+      <w:numFmt w:val="lowerRoman"/>
+      <w:lvlText w:val="%6."/>
+      <w:lvlJc w:val="right"/>
+      <w:pPr>
+        <w:ind w:left="4320" w:hanging="180"/>
+      </w:pPr>
+    </w:lvl>
+    <w:lvl w:ilvl="6" w:tplc="2C0A000F" w:tentative="1">
+      <w:start w:val="1"/>
+      <w:numFmt w:val="decimal"/>
+      <w:lvlText w:val="%7."/>
+      <w:lvlJc w:val="left"/>
+      <w:pPr>
+        <w:ind w:left="5040" w:hanging="360"/>
+      </w:pPr>
+    </w:lvl>
+    <w:lvl w:ilvl="7" w:tplc="2C0A0019" w:tentative="1">
+      <w:start w:val="1"/>
+      <w:numFmt w:val="lowerLetter"/>
+      <w:lvlText w:val="%8."/>
+      <w:lvlJc w:val="left"/>
+      <w:pPr>
+        <w:ind w:left="5760" w:hanging="360"/>
+      </w:pPr>
+    </w:lvl>
+    <w:lvl w:ilvl="8" w:tplc="2C0A001B" w:tentative="1">
+      <w:start w:val="1"/>
+      <w:numFmt w:val="lowerRoman"/>
+      <w:lvlText w:val="%9."/>
+      <w:lvlJc w:val="right"/>
+      <w:pPr>
+        <w:ind w:left="6480" w:hanging="180"/>
+      </w:pPr>
+    </w:lvl>
+  </w:abstractNum>
+  <w:abstractNum w:abstractNumId="19">
+    <w:nsid w:val="5CCA7741"/>
+    <w:multiLevelType w:val="hybridMultilevel"/>
+    <w:tmpl w:val="736682D4"/>
+    <w:lvl w:ilvl="0" w:tplc="2C0A000F">
+      <w:start w:val="1"/>
+      <w:numFmt w:val="decimal"/>
+      <w:lvlText w:val="%1."/>
+      <w:lvlJc w:val="left"/>
+      <w:pPr>
+        <w:ind w:left="720" w:hanging="360"/>
+      </w:pPr>
+    </w:lvl>
+    <w:lvl w:ilvl="1" w:tplc="2C0A0019" w:tentative="1">
+      <w:start w:val="1"/>
+      <w:numFmt w:val="lowerLetter"/>
+      <w:lvlText w:val="%2."/>
+      <w:lvlJc w:val="left"/>
+      <w:pPr>
+        <w:ind w:left="1440" w:hanging="360"/>
+      </w:pPr>
+    </w:lvl>
+    <w:lvl w:ilvl="2" w:tplc="2C0A001B" w:tentative="1">
+      <w:start w:val="1"/>
+      <w:numFmt w:val="lowerRoman"/>
+      <w:lvlText w:val="%3."/>
+      <w:lvlJc w:val="right"/>
+      <w:pPr>
+        <w:ind w:left="2160" w:hanging="180"/>
+      </w:pPr>
+    </w:lvl>
+    <w:lvl w:ilvl="3" w:tplc="2C0A000F" w:tentative="1">
+      <w:start w:val="1"/>
+      <w:numFmt w:val="decimal"/>
+      <w:lvlText w:val="%4."/>
+      <w:lvlJc w:val="left"/>
+      <w:pPr>
+        <w:ind w:left="2880" w:hanging="360"/>
+      </w:pPr>
+    </w:lvl>
+    <w:lvl w:ilvl="4" w:tplc="2C0A0019" w:tentative="1">
+      <w:start w:val="1"/>
+      <w:numFmt w:val="lowerLetter"/>
+      <w:lvlText w:val="%5."/>
+      <w:lvlJc w:val="left"/>
+      <w:pPr>
+        <w:ind w:left="3600" w:hanging="360"/>
+      </w:pPr>
+    </w:lvl>
+    <w:lvl w:ilvl="5" w:tplc="2C0A001B" w:tentative="1">
+      <w:start w:val="1"/>
+      <w:numFmt w:val="lowerRoman"/>
+      <w:lvlText w:val="%6."/>
+      <w:lvlJc w:val="right"/>
+      <w:pPr>
+        <w:ind w:left="4320" w:hanging="180"/>
+      </w:pPr>
+    </w:lvl>
+    <w:lvl w:ilvl="6" w:tplc="2C0A000F" w:tentative="1">
+      <w:start w:val="1"/>
+      <w:numFmt w:val="decimal"/>
+      <w:lvlText w:val="%7."/>
+      <w:lvlJc w:val="left"/>
+      <w:pPr>
+        <w:ind w:left="5040" w:hanging="360"/>
+      </w:pPr>
+    </w:lvl>
+    <w:lvl w:ilvl="7" w:tplc="2C0A0019" w:tentative="1">
+      <w:start w:val="1"/>
+      <w:numFmt w:val="lowerLetter"/>
+      <w:lvlText w:val="%8."/>
+      <w:lvlJc w:val="left"/>
+      <w:pPr>
+        <w:ind w:left="5760" w:hanging="360"/>
+      </w:pPr>
+    </w:lvl>
+    <w:lvl w:ilvl="8" w:tplc="2C0A001B" w:tentative="1">
+      <w:start w:val="1"/>
+      <w:numFmt w:val="lowerRoman"/>
+      <w:lvlText w:val="%9."/>
+      <w:lvlJc w:val="right"/>
+      <w:pPr>
+        <w:ind w:left="6480" w:hanging="180"/>
+      </w:pPr>
+    </w:lvl>
+  </w:abstractNum>
+  <w:abstractNum w:abstractNumId="20">
+    <w:nsid w:val="67F61B40"/>
+    <w:multiLevelType w:val="hybridMultilevel"/>
+    <w:tmpl w:val="91BC7E78"/>
+    <w:lvl w:ilvl="0" w:tplc="2C0A000F">
+      <w:start w:val="1"/>
+      <w:numFmt w:val="decimal"/>
+      <w:lvlText w:val="%1."/>
+      <w:lvlJc w:val="left"/>
+      <w:pPr>
+        <w:ind w:left="720" w:hanging="360"/>
+      </w:pPr>
+      <w:rPr>
+        <w:rFonts w:hint="default"/>
+      </w:rPr>
+    </w:lvl>
+    <w:lvl w:ilvl="1" w:tplc="2C0A0019" w:tentative="1">
+      <w:start w:val="1"/>
+      <w:numFmt w:val="lowerLetter"/>
+      <w:lvlText w:val="%2."/>
+      <w:lvlJc w:val="left"/>
+      <w:pPr>
+        <w:ind w:left="1440" w:hanging="360"/>
+      </w:pPr>
+    </w:lvl>
+    <w:lvl w:ilvl="2" w:tplc="2C0A001B" w:tentative="1">
+      <w:start w:val="1"/>
+      <w:numFmt w:val="lowerRoman"/>
+      <w:lvlText w:val="%3."/>
+      <w:lvlJc w:val="right"/>
+      <w:pPr>
+        <w:ind w:left="2160" w:hanging="180"/>
+      </w:pPr>
+    </w:lvl>
+    <w:lvl w:ilvl="3" w:tplc="2C0A000F" w:tentative="1">
+      <w:start w:val="1"/>
+      <w:numFmt w:val="decimal"/>
+      <w:lvlText w:val="%4."/>
+      <w:lvlJc w:val="left"/>
+      <w:pPr>
+        <w:ind w:left="2880" w:hanging="360"/>
+      </w:pPr>
+    </w:lvl>
+    <w:lvl w:ilvl="4" w:tplc="2C0A0019" w:tentative="1">
+      <w:start w:val="1"/>
+      <w:numFmt w:val="lowerLetter"/>
+      <w:lvlText w:val="%5."/>
+      <w:lvlJc w:val="left"/>
+      <w:pPr>
+        <w:ind w:left="3600" w:hanging="360"/>
+      </w:pPr>
+    </w:lvl>
+    <w:lvl w:ilvl="5" w:tplc="2C0A001B" w:tentative="1">
+      <w:start w:val="1"/>
+      <w:numFmt w:val="lowerRoman"/>
+      <w:lvlText w:val="%6."/>
+      <w:lvlJc w:val="right"/>
+      <w:pPr>
+        <w:ind w:left="4320" w:hanging="180"/>
+      </w:pPr>
+    </w:lvl>
+    <w:lvl w:ilvl="6" w:tplc="2C0A000F" w:tentative="1">
+      <w:start w:val="1"/>
+      <w:numFmt w:val="decimal"/>
+      <w:lvlText w:val="%7."/>
+      <w:lvlJc w:val="left"/>
+      <w:pPr>
+        <w:ind w:left="5040" w:hanging="360"/>
+      </w:pPr>
+    </w:lvl>
+    <w:lvl w:ilvl="7" w:tplc="2C0A0019" w:tentative="1">
+      <w:start w:val="1"/>
+      <w:numFmt w:val="lowerLetter"/>
+      <w:lvlText w:val="%8."/>
+      <w:lvlJc w:val="left"/>
+      <w:pPr>
+        <w:ind w:left="5760" w:hanging="360"/>
+      </w:pPr>
+    </w:lvl>
+    <w:lvl w:ilvl="8" w:tplc="2C0A001B" w:tentative="1">
+      <w:start w:val="1"/>
+      <w:numFmt w:val="lowerRoman"/>
+      <w:lvlText w:val="%9."/>
+      <w:lvlJc w:val="right"/>
+      <w:pPr>
+        <w:ind w:left="6480" w:hanging="180"/>
+      </w:pPr>
+    </w:lvl>
+  </w:abstractNum>
+  <w:abstractNum w:abstractNumId="21">
     <w:nsid w:val="6C71778C"/>
     <w:multiLevelType w:val="singleLevel"/>
     <w:tmpl w:val="C966EFC0"/>
@@ -30932,7 +32977,7 @@
       </w:rPr>
     </w:lvl>
   </w:abstractNum>
-  <w:abstractNum w:abstractNumId="18" w15:restartNumberingAfterBreak="0">
+  <w:abstractNum w:abstractNumId="22">
     <w:nsid w:val="708E589C"/>
     <w:multiLevelType w:val="multilevel"/>
     <w:tmpl w:val="381042DE"/>
@@ -31072,7 +33117,7 @@
       </w:rPr>
     </w:lvl>
   </w:abstractNum>
-  <w:abstractNum w:abstractNumId="19" w15:restartNumberingAfterBreak="0">
+  <w:abstractNum w:abstractNumId="23">
     <w:nsid w:val="734E50D8"/>
     <w:multiLevelType w:val="hybridMultilevel"/>
     <w:tmpl w:val="CFC66396"/>
@@ -31185,7 +33230,7 @@
       </w:rPr>
     </w:lvl>
   </w:abstractNum>
-  <w:abstractNum w:abstractNumId="20" w15:restartNumberingAfterBreak="0">
+  <w:abstractNum w:abstractNumId="24">
     <w:nsid w:val="76EF6F14"/>
     <w:multiLevelType w:val="hybridMultilevel"/>
     <w:tmpl w:val="4BDA71BA"/>
@@ -31271,7 +33316,7 @@
       </w:pPr>
     </w:lvl>
   </w:abstractNum>
-  <w:abstractNum w:abstractNumId="21" w15:restartNumberingAfterBreak="0">
+  <w:abstractNum w:abstractNumId="25">
     <w:nsid w:val="7DD64906"/>
     <w:multiLevelType w:val="hybridMultilevel"/>
     <w:tmpl w:val="795E7434"/>
@@ -31385,83 +33430,95 @@
       </w:rPr>
     </w:lvl>
   </w:abstractNum>
-  <w:num w:numId="1" w16cid:durableId="1955399377">
+  <w:num w:numId="1">
+    <w:abstractNumId w:val="8"/>
+  </w:num>
+  <w:num w:numId="2">
+    <w:abstractNumId w:val="14"/>
+  </w:num>
+  <w:num w:numId="3">
+    <w:abstractNumId w:val="14"/>
+  </w:num>
+  <w:num w:numId="4">
+    <w:abstractNumId w:val="14"/>
+  </w:num>
+  <w:num w:numId="5">
+    <w:abstractNumId w:val="1"/>
+  </w:num>
+  <w:num w:numId="6">
+    <w:abstractNumId w:val="2"/>
+  </w:num>
+  <w:num w:numId="7">
+    <w:abstractNumId w:val="3"/>
+  </w:num>
+  <w:num w:numId="8">
+    <w:abstractNumId w:val="0"/>
+  </w:num>
+  <w:num w:numId="9">
+    <w:abstractNumId w:val="22"/>
+  </w:num>
+  <w:num w:numId="10">
+    <w:abstractNumId w:val="25"/>
+  </w:num>
+  <w:num w:numId="11">
+    <w:abstractNumId w:val="6"/>
+  </w:num>
+  <w:num w:numId="12">
+    <w:abstractNumId w:val="21"/>
+  </w:num>
+  <w:num w:numId="13">
+    <w:abstractNumId w:val="5"/>
+  </w:num>
+  <w:num w:numId="14">
+    <w:abstractNumId w:val="9"/>
+  </w:num>
+  <w:num w:numId="15">
+    <w:abstractNumId w:val="11"/>
+  </w:num>
+  <w:num w:numId="16">
+    <w:abstractNumId w:val="23"/>
+  </w:num>
+  <w:num w:numId="17">
     <w:abstractNumId w:val="7"/>
   </w:num>
-  <w:num w:numId="2" w16cid:durableId="560100393">
+  <w:num w:numId="18">
+    <w:abstractNumId w:val="15"/>
+  </w:num>
+  <w:num w:numId="19">
+    <w:abstractNumId w:val="12"/>
+  </w:num>
+  <w:num w:numId="20">
+    <w:abstractNumId w:val="19"/>
+  </w:num>
+  <w:num w:numId="21">
+    <w:abstractNumId w:val="24"/>
+  </w:num>
+  <w:num w:numId="22">
+    <w:abstractNumId w:val="20"/>
+  </w:num>
+  <w:num w:numId="23">
+    <w:abstractNumId w:val="10"/>
+  </w:num>
+  <w:num w:numId="24">
     <w:abstractNumId w:val="13"/>
   </w:num>
-  <w:num w:numId="3" w16cid:durableId="1986621707">
-    <w:abstractNumId w:val="13"/>
+  <w:num w:numId="25">
+    <w:abstractNumId w:val="4"/>
   </w:num>
-  <w:num w:numId="4" w16cid:durableId="140856935">
-    <w:abstractNumId w:val="13"/>
-  </w:num>
-  <w:num w:numId="5" w16cid:durableId="1509635650">
-    <w:abstractNumId w:val="1"/>
-  </w:num>
-  <w:num w:numId="6" w16cid:durableId="704251405">
-    <w:abstractNumId w:val="2"/>
-  </w:num>
-  <w:num w:numId="7" w16cid:durableId="216862437">
-    <w:abstractNumId w:val="3"/>
-  </w:num>
-  <w:num w:numId="8" w16cid:durableId="398525468">
-    <w:abstractNumId w:val="0"/>
-  </w:num>
-  <w:num w:numId="9" w16cid:durableId="378938028">
+  <w:num w:numId="26">
     <w:abstractNumId w:val="18"/>
   </w:num>
-  <w:num w:numId="10" w16cid:durableId="1687320424">
-    <w:abstractNumId w:val="21"/>
-  </w:num>
-  <w:num w:numId="11" w16cid:durableId="412119939">
-    <w:abstractNumId w:val="5"/>
-  </w:num>
-  <w:num w:numId="12" w16cid:durableId="2172580">
-    <w:abstractNumId w:val="17"/>
-  </w:num>
-  <w:num w:numId="13" w16cid:durableId="1301616048">
-    <w:abstractNumId w:val="4"/>
-  </w:num>
-  <w:num w:numId="14" w16cid:durableId="667754159">
-    <w:abstractNumId w:val="8"/>
-  </w:num>
-  <w:num w:numId="15" w16cid:durableId="2109613127">
-    <w:abstractNumId w:val="10"/>
-  </w:num>
-  <w:num w:numId="16" w16cid:durableId="17052992">
-    <w:abstractNumId w:val="19"/>
-  </w:num>
-  <w:num w:numId="17" w16cid:durableId="986666563">
-    <w:abstractNumId w:val="6"/>
-  </w:num>
-  <w:num w:numId="18" w16cid:durableId="883910513">
-    <w:abstractNumId w:val="14"/>
-  </w:num>
-  <w:num w:numId="19" w16cid:durableId="1838767648">
-    <w:abstractNumId w:val="11"/>
-  </w:num>
-  <w:num w:numId="20" w16cid:durableId="1440566175">
-    <w:abstractNumId w:val="15"/>
-  </w:num>
-  <w:num w:numId="21" w16cid:durableId="1121340620">
-    <w:abstractNumId w:val="20"/>
-  </w:num>
-  <w:num w:numId="22" w16cid:durableId="437405822">
+  <w:num w:numId="27">
     <w:abstractNumId w:val="16"/>
   </w:num>
-  <w:num w:numId="23" w16cid:durableId="581263179">
-    <w:abstractNumId w:val="9"/>
-  </w:num>
-  <w:num w:numId="24" w16cid:durableId="213275259">
-    <w:abstractNumId w:val="12"/>
+  <w:num w:numId="28">
+    <w:abstractNumId w:val="17"/>
   </w:num>
 </w:numbering>
 </file>
 
 <file path=word/styles.xml><?xml version="1.0" encoding="utf-8"?>
-<w:styles xmlns:mc="http://schemas.openxmlformats.org/markup-compatibility/2006" xmlns:r="http://schemas.openxmlformats.org/officeDocument/2006/relationships" xmlns:w="http://schemas.openxmlformats.org/wordprocessingml/2006/main" xmlns:w14="http://schemas.microsoft.com/office/word/2010/wordml" xmlns:w15="http://schemas.microsoft.com/office/word/2012/wordml" xmlns:w16cex="http://schemas.microsoft.com/office/word/2018/wordml/cex" xmlns:w16cid="http://schemas.microsoft.com/office/word/2016/wordml/cid" xmlns:w16="http://schemas.microsoft.com/office/word/2018/wordml" xmlns:w16du="http://schemas.microsoft.com/office/word/2023/wordml/word16du" xmlns:w16sdtdh="http://schemas.microsoft.com/office/word/2020/wordml/sdtdatahash" xmlns:w16se="http://schemas.microsoft.com/office/word/2015/wordml/symex" mc:Ignorable="w14 w15 w16se w16cid w16 w16cex w16sdtdh w16du">
+<w:styles xmlns:mc="http://schemas.openxmlformats.org/markup-compatibility/2006" xmlns:r="http://schemas.openxmlformats.org/officeDocument/2006/relationships" xmlns:w="http://schemas.openxmlformats.org/wordprocessingml/2006/main" xmlns:w14="http://schemas.microsoft.com/office/word/2010/wordml" xmlns:w15="http://schemas.microsoft.com/office/word/2012/wordml" mc:Ignorable="w14 w15">
   <w:docDefaults>
     <w:rPrDefault>
       <w:rPr>
@@ -31478,7 +33535,7 @@
       </w:pPr>
     </w:pPrDefault>
   </w:docDefaults>
-  <w:latentStyles w:defLockedState="0" w:defUIPriority="99" w:defSemiHidden="0" w:defUnhideWhenUsed="0" w:defQFormat="0" w:count="376">
+  <w:latentStyles w:defLockedState="0" w:defUIPriority="99" w:defSemiHidden="0" w:defUnhideWhenUsed="0" w:defQFormat="0" w:count="371">
     <w:lsdException w:name="Normal" w:uiPriority="0" w:qFormat="1"/>
     <w:lsdException w:name="heading 1" w:uiPriority="0" w:qFormat="1"/>
     <w:lsdException w:name="heading 2" w:semiHidden="1" w:uiPriority="0" w:unhideWhenUsed="1" w:qFormat="1"/>
@@ -31850,11 +33907,6 @@
     <w:lsdException w:name="List Table 5 Dark Accent 6" w:uiPriority="50"/>
     <w:lsdException w:name="List Table 6 Colorful Accent 6" w:uiPriority="51"/>
     <w:lsdException w:name="List Table 7 Colorful Accent 6" w:uiPriority="52"/>
-    <w:lsdException w:name="Mention" w:semiHidden="1" w:unhideWhenUsed="1"/>
-    <w:lsdException w:name="Smart Hyperlink" w:semiHidden="1" w:unhideWhenUsed="1"/>
-    <w:lsdException w:name="Hashtag" w:semiHidden="1" w:unhideWhenUsed="1"/>
-    <w:lsdException w:name="Unresolved Mention" w:semiHidden="1" w:unhideWhenUsed="1"/>
-    <w:lsdException w:name="Smart Link" w:semiHidden="1" w:unhideWhenUsed="1"/>
   </w:latentStyles>
   <w:style w:type="paragraph" w:default="1" w:styleId="Normal">
     <w:name w:val="Normal"/>
@@ -32443,7 +34495,7 @@
       <w:u w:val="single"/>
     </w:rPr>
   </w:style>
-  <w:style w:type="paragraph" w:styleId="TtuloTDC">
+  <w:style w:type="paragraph" w:styleId="TtulodeTDC">
     <w:name w:val="TOC Heading"/>
     <w:basedOn w:val="Ttulo1"/>
     <w:next w:val="Normal"/>
@@ -32616,11 +34668,11 @@
     <w:qFormat/>
     <w:rsid w:val="005F60BA"/>
   </w:style>
-  <w:style w:type="paragraph" w:styleId="Ttulo">
+  <w:style w:type="paragraph" w:styleId="Puesto">
     <w:name w:val="Title"/>
     <w:basedOn w:val="Normal"/>
     <w:next w:val="Normal"/>
-    <w:link w:val="TtuloCar"/>
+    <w:link w:val="PuestoCar"/>
     <w:uiPriority w:val="10"/>
     <w:qFormat/>
     <w:rsid w:val="009A3173"/>
@@ -32640,10 +34692,10 @@
       <w:szCs w:val="52"/>
     </w:rPr>
   </w:style>
-  <w:style w:type="character" w:customStyle="1" w:styleId="TtuloCar">
-    <w:name w:val="Título Car"/>
+  <w:style w:type="character" w:customStyle="1" w:styleId="PuestoCar">
+    <w:name w:val="Puesto Car"/>
     <w:basedOn w:val="Fuentedeprrafopredeter"/>
-    <w:link w:val="Ttulo"/>
+    <w:link w:val="Puesto"/>
     <w:uiPriority w:val="10"/>
     <w:rsid w:val="009A3173"/>
     <w:rPr>
@@ -32657,7 +34709,7 @@
   </w:style>
   <w:style w:type="paragraph" w:customStyle="1" w:styleId="PSI-Ttulo">
     <w:name w:val="PSI - Título"/>
-    <w:basedOn w:val="Ttulo"/>
+    <w:basedOn w:val="Puesto"/>
     <w:autoRedefine/>
     <w:qFormat/>
     <w:rsid w:val="009A3173"/>
@@ -32743,6 +34795,7 @@
       <w:spacing w:before="0" w:line="240" w:lineRule="auto"/>
     </w:pPr>
     <w:tblPr>
+      <w:tblInd w:w="0" w:type="dxa"/>
       <w:tblBorders>
         <w:top w:val="single" w:sz="4" w:space="0" w:color="000000" w:themeColor="text1"/>
         <w:left w:val="single" w:sz="4" w:space="0" w:color="000000" w:themeColor="text1"/>
@@ -32751,6 +34804,12 @@
         <w:insideH w:val="single" w:sz="4" w:space="0" w:color="000000" w:themeColor="text1"/>
         <w:insideV w:val="single" w:sz="4" w:space="0" w:color="000000" w:themeColor="text1"/>
       </w:tblBorders>
+      <w:tblCellMar>
+        <w:top w:w="0" w:type="dxa"/>
+        <w:left w:w="108" w:type="dxa"/>
+        <w:bottom w:w="0" w:type="dxa"/>
+        <w:right w:w="108" w:type="dxa"/>
+      </w:tblCellMar>
     </w:tblPr>
   </w:style>
   <w:style w:type="paragraph" w:styleId="Prrafodelista">
@@ -32843,6 +34902,17 @@
       <w:bCs/>
       <w:sz w:val="20"/>
       <w:szCs w:val="20"/>
+    </w:rPr>
+  </w:style>
+  <w:style w:type="character" w:styleId="nfasis">
+    <w:name w:val="Emphasis"/>
+    <w:basedOn w:val="Fuentedeprrafopredeter"/>
+    <w:uiPriority w:val="20"/>
+    <w:qFormat/>
+    <w:rsid w:val="00D67E9B"/>
+    <w:rPr>
+      <w:i/>
+      <w:iCs/>
     </w:rPr>
   </w:style>
 </w:styles>
@@ -33155,7 +35225,7 @@
 </file>
 
 <file path=customXml/itemProps2.xml><?xml version="1.0" encoding="utf-8"?>
-<ds:datastoreItem xmlns:ds="http://schemas.openxmlformats.org/officeDocument/2006/customXml" ds:itemID="{C894AFF8-45A0-4CF7-AF26-3C299881C64B}">
+<ds:datastoreItem xmlns:ds="http://schemas.openxmlformats.org/officeDocument/2006/customXml" ds:itemID="{6FCF0EFF-0D9F-4C8B-9BB0-311CDE43CB39}">
   <ds:schemaRefs>
     <ds:schemaRef ds:uri="http://schemas.openxmlformats.org/officeDocument/2006/bibliography"/>
   </ds:schemaRefs>

</xml_diff>

<commit_message>
docs: completar especificacion de diseño del CU8.
</commit_message>
<xml_diff>
--- a/2. Etapa de elaboración/Iteración 2/Modelo de diseño/Modelo de Diseño_Vesta Risk Manager_T-Code.docx
+++ b/2. Etapa de elaboración/Iteración 2/Modelo de diseño/Modelo de Diseño_Vesta Risk Manager_T-Code.docx
@@ -1,6 +1,6 @@
 
 <file path=word/document.xml><?xml version="1.0" encoding="utf-8"?>
-<w:document xmlns:wpc="http://schemas.microsoft.com/office/word/2010/wordprocessingCanvas" xmlns:mc="http://schemas.openxmlformats.org/markup-compatibility/2006" xmlns:o="urn:schemas-microsoft-com:office:office" xmlns:r="http://schemas.openxmlformats.org/officeDocument/2006/relationships" xmlns:m="http://schemas.openxmlformats.org/officeDocument/2006/math" xmlns:v="urn:schemas-microsoft-com:vml" xmlns:wp14="http://schemas.microsoft.com/office/word/2010/wordprocessingDrawing" xmlns:wp="http://schemas.openxmlformats.org/drawingml/2006/wordprocessingDrawing" xmlns:w10="urn:schemas-microsoft-com:office:word" xmlns:w="http://schemas.openxmlformats.org/wordprocessingml/2006/main" xmlns:w14="http://schemas.microsoft.com/office/word/2010/wordml" xmlns:w15="http://schemas.microsoft.com/office/word/2012/wordml" xmlns:wpg="http://schemas.microsoft.com/office/word/2010/wordprocessingGroup" xmlns:wpi="http://schemas.microsoft.com/office/word/2010/wordprocessingInk" xmlns:wne="http://schemas.microsoft.com/office/word/2006/wordml" xmlns:wps="http://schemas.microsoft.com/office/word/2010/wordprocessingShape" mc:Ignorable="w14 w15 wp14">
+<w:document xmlns:wpc="http://schemas.microsoft.com/office/word/2010/wordprocessingCanvas" xmlns:cx="http://schemas.microsoft.com/office/drawing/2014/chartex" xmlns:cx1="http://schemas.microsoft.com/office/drawing/2015/9/8/chartex" xmlns:cx2="http://schemas.microsoft.com/office/drawing/2015/10/21/chartex" xmlns:cx3="http://schemas.microsoft.com/office/drawing/2016/5/9/chartex" xmlns:cx4="http://schemas.microsoft.com/office/drawing/2016/5/10/chartex" xmlns:cx5="http://schemas.microsoft.com/office/drawing/2016/5/11/chartex" xmlns:cx6="http://schemas.microsoft.com/office/drawing/2016/5/12/chartex" xmlns:cx7="http://schemas.microsoft.com/office/drawing/2016/5/13/chartex" xmlns:cx8="http://schemas.microsoft.com/office/drawing/2016/5/14/chartex" xmlns:mc="http://schemas.openxmlformats.org/markup-compatibility/2006" xmlns:aink="http://schemas.microsoft.com/office/drawing/2016/ink" xmlns:am3d="http://schemas.microsoft.com/office/drawing/2017/model3d" xmlns:o="urn:schemas-microsoft-com:office:office" xmlns:oel="http://schemas.microsoft.com/office/2019/extlst" xmlns:r="http://schemas.openxmlformats.org/officeDocument/2006/relationships" xmlns:m="http://schemas.openxmlformats.org/officeDocument/2006/math" xmlns:v="urn:schemas-microsoft-com:vml" xmlns:wp14="http://schemas.microsoft.com/office/word/2010/wordprocessingDrawing" xmlns:wp="http://schemas.openxmlformats.org/drawingml/2006/wordprocessingDrawing" xmlns:w10="urn:schemas-microsoft-com:office:word" xmlns:w="http://schemas.openxmlformats.org/wordprocessingml/2006/main" xmlns:w14="http://schemas.microsoft.com/office/word/2010/wordml" xmlns:w15="http://schemas.microsoft.com/office/word/2012/wordml" xmlns:w16cex="http://schemas.microsoft.com/office/word/2018/wordml/cex" xmlns:w16cid="http://schemas.microsoft.com/office/word/2016/wordml/cid" xmlns:w16="http://schemas.microsoft.com/office/word/2018/wordml" xmlns:w16du="http://schemas.microsoft.com/office/word/2023/wordml/word16du" xmlns:w16sdtdh="http://schemas.microsoft.com/office/word/2020/wordml/sdtdatahash" xmlns:w16se="http://schemas.microsoft.com/office/word/2015/wordml/symex" xmlns:wpg="http://schemas.microsoft.com/office/word/2010/wordprocessingGroup" xmlns:wpi="http://schemas.microsoft.com/office/word/2010/wordprocessingInk" xmlns:wne="http://schemas.microsoft.com/office/word/2006/wordml" xmlns:wps="http://schemas.microsoft.com/office/word/2010/wordprocessingShape" mc:Ignorable="w14 w15 w16se w16cid w16 w16cex w16sdtdh w16du wp14">
   <w:body>
     <w:sdt>
       <w:sdtPr>
@@ -123,7 +123,7 @@
                   </wp:anchor>
                 </w:drawing>
               </mc:Choice>
-              <mc:Fallback xmlns:w16se="http://schemas.microsoft.com/office/word/2015/wordml/symex" xmlns:w16sdtdh="http://schemas.microsoft.com/office/word/2020/wordml/sdtdatahash" xmlns:w16du="http://schemas.microsoft.com/office/word/2023/wordml/word16du" xmlns:w16="http://schemas.microsoft.com/office/word/2018/wordml" xmlns:w16cid="http://schemas.microsoft.com/office/word/2016/wordml/cid" xmlns:w16cex="http://schemas.microsoft.com/office/word/2018/wordml/cex" xmlns:oel="http://schemas.microsoft.com/office/2019/extlst" xmlns:am3d="http://schemas.microsoft.com/office/drawing/2017/model3d" xmlns:aink="http://schemas.microsoft.com/office/drawing/2016/ink" xmlns:cx8="http://schemas.microsoft.com/office/drawing/2016/5/14/chartex" xmlns:cx7="http://schemas.microsoft.com/office/drawing/2016/5/13/chartex" xmlns:cx6="http://schemas.microsoft.com/office/drawing/2016/5/12/chartex" xmlns:cx5="http://schemas.microsoft.com/office/drawing/2016/5/11/chartex" xmlns:cx4="http://schemas.microsoft.com/office/drawing/2016/5/10/chartex" xmlns:cx3="http://schemas.microsoft.com/office/drawing/2016/5/9/chartex" xmlns:cx2="http://schemas.microsoft.com/office/drawing/2015/10/21/chartex" xmlns:cx1="http://schemas.microsoft.com/office/drawing/2015/9/8/chartex" xmlns:cx="http://schemas.microsoft.com/office/drawing/2014/chartex">
+              <mc:Fallback>
                 <w:pict>
                   <v:rect w14:anchorId="43CA0C17" id="Rectangle 6" o:spid="_x0000_s1026" style="position:absolute;margin-left:0;margin-top:0;width:623.75pt;height:67.45pt;z-index:251660288;visibility:visible;mso-wrap-style:square;mso-width-percent:1050;mso-height-percent:900;mso-wrap-distance-left:9pt;mso-wrap-distance-top:0;mso-wrap-distance-right:9pt;mso-wrap-distance-bottom:0;mso-position-horizontal:center;mso-position-horizontal-relative:page;mso-position-vertical:bottom;mso-position-vertical-relative:page;mso-width-percent:1050;mso-height-percent:900;mso-width-relative:page;mso-height-relative:top-margin-area;v-text-anchor:top" o:gfxdata="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" o:allowincell="f" fillcolor="#4bacc6 [3208]" strokecolor="#31849b [2408]">
                     <w10:wrap anchorx="page" anchory="page"/>
@@ -203,7 +203,7 @@
                   </wp:anchor>
                 </w:drawing>
               </mc:Choice>
-              <mc:Fallback xmlns:w16se="http://schemas.microsoft.com/office/word/2015/wordml/symex" xmlns:w16sdtdh="http://schemas.microsoft.com/office/word/2020/wordml/sdtdatahash" xmlns:w16du="http://schemas.microsoft.com/office/word/2023/wordml/word16du" xmlns:w16="http://schemas.microsoft.com/office/word/2018/wordml" xmlns:w16cid="http://schemas.microsoft.com/office/word/2016/wordml/cid" xmlns:w16cex="http://schemas.microsoft.com/office/word/2018/wordml/cex" xmlns:oel="http://schemas.microsoft.com/office/2019/extlst" xmlns:am3d="http://schemas.microsoft.com/office/drawing/2017/model3d" xmlns:aink="http://schemas.microsoft.com/office/drawing/2016/ink" xmlns:cx8="http://schemas.microsoft.com/office/drawing/2016/5/14/chartex" xmlns:cx7="http://schemas.microsoft.com/office/drawing/2016/5/13/chartex" xmlns:cx6="http://schemas.microsoft.com/office/drawing/2016/5/12/chartex" xmlns:cx5="http://schemas.microsoft.com/office/drawing/2016/5/11/chartex" xmlns:cx4="http://schemas.microsoft.com/office/drawing/2016/5/10/chartex" xmlns:cx3="http://schemas.microsoft.com/office/drawing/2016/5/9/chartex" xmlns:cx2="http://schemas.microsoft.com/office/drawing/2015/10/21/chartex" xmlns:cx1="http://schemas.microsoft.com/office/drawing/2015/9/8/chartex" xmlns:cx="http://schemas.microsoft.com/office/drawing/2014/chartex">
+              <mc:Fallback>
                 <w:pict>
                   <v:rect w14:anchorId="4DBBF81A" id="Rectangle 9" o:spid="_x0000_s1026" style="position:absolute;margin-left:0;margin-top:0;width:7.15pt;height:882.85pt;z-index:251663360;visibility:visible;mso-wrap-style:square;mso-width-percent:0;mso-height-percent:1050;mso-wrap-distance-left:9pt;mso-wrap-distance-top:0;mso-wrap-distance-right:9pt;mso-wrap-distance-bottom:0;mso-position-horizontal:center;mso-position-horizontal-relative:left-margin-area;mso-position-vertical:center;mso-position-vertical-relative:page;mso-width-percent:0;mso-height-percent:1050;mso-width-relative:page;mso-height-relative:page;v-text-anchor:top" o:gfxdata="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" o:allowincell="f" fillcolor="white [3212]" strokecolor="#31849b [2408]">
                     <w10:wrap anchorx="margin" anchory="page"/>
@@ -283,7 +283,7 @@
                   </wp:anchor>
                 </w:drawing>
               </mc:Choice>
-              <mc:Fallback xmlns:w16se="http://schemas.microsoft.com/office/word/2015/wordml/symex" xmlns:w16sdtdh="http://schemas.microsoft.com/office/word/2020/wordml/sdtdatahash" xmlns:w16du="http://schemas.microsoft.com/office/word/2023/wordml/word16du" xmlns:w16="http://schemas.microsoft.com/office/word/2018/wordml" xmlns:w16cid="http://schemas.microsoft.com/office/word/2016/wordml/cid" xmlns:w16cex="http://schemas.microsoft.com/office/word/2018/wordml/cex" xmlns:oel="http://schemas.microsoft.com/office/2019/extlst" xmlns:am3d="http://schemas.microsoft.com/office/drawing/2017/model3d" xmlns:aink="http://schemas.microsoft.com/office/drawing/2016/ink" xmlns:cx8="http://schemas.microsoft.com/office/drawing/2016/5/14/chartex" xmlns:cx7="http://schemas.microsoft.com/office/drawing/2016/5/13/chartex" xmlns:cx6="http://schemas.microsoft.com/office/drawing/2016/5/12/chartex" xmlns:cx5="http://schemas.microsoft.com/office/drawing/2016/5/11/chartex" xmlns:cx4="http://schemas.microsoft.com/office/drawing/2016/5/10/chartex" xmlns:cx3="http://schemas.microsoft.com/office/drawing/2016/5/9/chartex" xmlns:cx2="http://schemas.microsoft.com/office/drawing/2015/10/21/chartex" xmlns:cx1="http://schemas.microsoft.com/office/drawing/2015/9/8/chartex" xmlns:cx="http://schemas.microsoft.com/office/drawing/2014/chartex">
+              <mc:Fallback>
                 <w:pict>
                   <v:rect w14:anchorId="661068AB" id="Rectangle 8" o:spid="_x0000_s1026" style="position:absolute;margin-left:0;margin-top:0;width:7.15pt;height:882.85pt;z-index:251662336;visibility:visible;mso-wrap-style:square;mso-width-percent:0;mso-height-percent:1050;mso-wrap-distance-left:9pt;mso-wrap-distance-top:0;mso-wrap-distance-right:9pt;mso-wrap-distance-bottom:0;mso-position-horizontal:center;mso-position-horizontal-relative:right-margin-area;mso-position-vertical:center;mso-position-vertical-relative:page;mso-width-percent:0;mso-height-percent:1050;mso-width-relative:page;mso-height-relative:page;v-text-anchor:top" o:gfxdata="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" o:allowincell="f" fillcolor="white [3212]" strokecolor="#31849b [2408]">
                     <w10:wrap anchorx="margin" anchory="page"/>
@@ -363,7 +363,7 @@
                   </wp:anchor>
                 </w:drawing>
               </mc:Choice>
-              <mc:Fallback xmlns:w16se="http://schemas.microsoft.com/office/word/2015/wordml/symex" xmlns:w16sdtdh="http://schemas.microsoft.com/office/word/2020/wordml/sdtdatahash" xmlns:w16du="http://schemas.microsoft.com/office/word/2023/wordml/word16du" xmlns:w16="http://schemas.microsoft.com/office/word/2018/wordml" xmlns:w16cid="http://schemas.microsoft.com/office/word/2016/wordml/cid" xmlns:w16cex="http://schemas.microsoft.com/office/word/2018/wordml/cex" xmlns:oel="http://schemas.microsoft.com/office/2019/extlst" xmlns:am3d="http://schemas.microsoft.com/office/drawing/2017/model3d" xmlns:aink="http://schemas.microsoft.com/office/drawing/2016/ink" xmlns:cx8="http://schemas.microsoft.com/office/drawing/2016/5/14/chartex" xmlns:cx7="http://schemas.microsoft.com/office/drawing/2016/5/13/chartex" xmlns:cx6="http://schemas.microsoft.com/office/drawing/2016/5/12/chartex" xmlns:cx5="http://schemas.microsoft.com/office/drawing/2016/5/11/chartex" xmlns:cx4="http://schemas.microsoft.com/office/drawing/2016/5/10/chartex" xmlns:cx3="http://schemas.microsoft.com/office/drawing/2016/5/9/chartex" xmlns:cx2="http://schemas.microsoft.com/office/drawing/2015/10/21/chartex" xmlns:cx1="http://schemas.microsoft.com/office/drawing/2015/9/8/chartex" xmlns:cx="http://schemas.microsoft.com/office/drawing/2014/chartex">
+              <mc:Fallback>
                 <w:pict>
                   <v:rect w14:anchorId="5A75EF7D" id="Rectangle 7" o:spid="_x0000_s1026" style="position:absolute;margin-left:0;margin-top:0;width:623.75pt;height:67.45pt;z-index:251661312;visibility:visible;mso-wrap-style:square;mso-width-percent:1050;mso-height-percent:900;mso-wrap-distance-left:9pt;mso-wrap-distance-top:0;mso-wrap-distance-right:9pt;mso-wrap-distance-bottom:0;mso-position-horizontal:center;mso-position-horizontal-relative:page;mso-position-vertical:top;mso-position-vertical-relative:top-margin-area;mso-width-percent:1050;mso-height-percent:900;mso-width-relative:page;mso-height-relative:top-margin-area;v-text-anchor:top" o:gfxdata="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" o:allowincell="f" fillcolor="#4bacc6 [3208]" strokecolor="#31849b [2408]">
                     <w10:wrap anchorx="page" anchory="margin"/>
@@ -843,7 +843,7 @@
                     <v:stroke joinstyle="miter"/>
                     <v:path gradientshapeok="t" o:connecttype="rect"/>
                   </v:shapetype>
-                  <v:shape id="Text Box 20" o:spid="_x0000_s1026" type="#_x0000_t202" style="position:absolute;left:0;text-align:left;margin-left:281.7pt;margin-top:5.3pt;width:161.25pt;height:577.65pt;z-index:251684864;visibility:visible;mso-wrap-style:square;mso-width-percent:0;mso-height-percent:0;mso-wrap-distance-left:9pt;mso-wrap-distance-top:0;mso-wrap-distance-right:9pt;mso-wrap-distance-bottom:0;mso-position-horizontal:absolute;mso-position-horizontal-relative:margin;mso-position-vertical:absolute;mso-position-vertical-relative:margin;mso-width-percent:0;mso-height-percent:0;mso-width-relative:page;mso-height-relative:page;v-text-anchor:top" o:gfxdata="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" fillcolor="white [3212]" strokecolor="#31849b [2408]">
+                  <v:shape id="Text Box 20" o:spid="_x0000_s1026" type="#_x0000_t202" style="position:absolute;left:0;text-align:left;margin-left:281.7pt;margin-top:5.3pt;width:161.25pt;height:577.65pt;z-index:251684864;visibility:visible;mso-wrap-style:square;mso-width-percent:0;mso-height-percent:0;mso-wrap-distance-left:9pt;mso-wrap-distance-top:0;mso-wrap-distance-right:9pt;mso-wrap-distance-bottom:0;mso-position-horizontal:absolute;mso-position-horizontal-relative:margin;mso-position-vertical:absolute;mso-position-vertical-relative:margin;mso-width-percent:0;mso-height-percent:0;mso-width-relative:page;mso-height-relative:page;v-text-anchor:top" o:gfxdata="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" fillcolor="white [3212]" strokecolor="#31849b [2408]">
                     <v:textbox>
                       <w:txbxContent>
                         <w:p>
@@ -1024,7 +1024,7 @@
                   </wp:anchor>
                 </w:drawing>
               </mc:Choice>
-              <mc:Fallback xmlns:w16se="http://schemas.microsoft.com/office/word/2015/wordml/symex" xmlns:w16sdtdh="http://schemas.microsoft.com/office/word/2020/wordml/sdtdatahash" xmlns:w16du="http://schemas.microsoft.com/office/word/2023/wordml/word16du" xmlns:w16="http://schemas.microsoft.com/office/word/2018/wordml" xmlns:w16cid="http://schemas.microsoft.com/office/word/2016/wordml/cid" xmlns:w16cex="http://schemas.microsoft.com/office/word/2018/wordml/cex" xmlns:oel="http://schemas.microsoft.com/office/2019/extlst" xmlns:am3d="http://schemas.microsoft.com/office/drawing/2017/model3d" xmlns:aink="http://schemas.microsoft.com/office/drawing/2016/ink" xmlns:cx8="http://schemas.microsoft.com/office/drawing/2016/5/14/chartex" xmlns:cx7="http://schemas.microsoft.com/office/drawing/2016/5/13/chartex" xmlns:cx6="http://schemas.microsoft.com/office/drawing/2016/5/12/chartex" xmlns:cx5="http://schemas.microsoft.com/office/drawing/2016/5/11/chartex" xmlns:cx4="http://schemas.microsoft.com/office/drawing/2016/5/10/chartex" xmlns:cx3="http://schemas.microsoft.com/office/drawing/2016/5/9/chartex" xmlns:cx2="http://schemas.microsoft.com/office/drawing/2015/10/21/chartex" xmlns:cx1="http://schemas.microsoft.com/office/drawing/2015/9/8/chartex" xmlns:cx="http://schemas.microsoft.com/office/drawing/2014/chartex">
+              <mc:Fallback>
                 <w:pict>
                   <v:rect w14:anchorId="51C1F5BA" id="Rectangle 17" o:spid="_x0000_s1026" style="position:absolute;margin-left:315.7pt;margin-top:-76.25pt;width:195.35pt;height:844.9pt;z-index:-251643904;visibility:visible;mso-wrap-style:square;mso-width-percent:0;mso-height-percent:0;mso-wrap-distance-left:9pt;mso-wrap-distance-top:0;mso-wrap-distance-right:9pt;mso-wrap-distance-bottom:0;mso-position-horizontal:absolute;mso-position-horizontal-relative:margin;mso-position-vertical:absolute;mso-position-vertical-relative:margin;mso-width-percent:0;mso-height-percent:0;mso-width-relative:page;mso-height-relative:page;v-text-anchor:top" o:gfxdata="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" fillcolor="#4bacc6" strokecolor="#31849b [2408]">
                     <w10:wrap type="square" anchorx="margin" anchory="margin"/>
@@ -1131,7 +1131,7 @@
       <w:sdtContent>
         <w:p>
           <w:pPr>
-            <w:pStyle w:val="TtulodeTDC"/>
+            <w:pStyle w:val="TtuloTDC"/>
             <w:tabs>
               <w:tab w:val="left" w:pos="5954"/>
             </w:tabs>
@@ -1149,7 +1149,7 @@
         </w:p>
         <w:p>
           <w:pPr>
-            <w:pStyle w:val="TtulodeTDC"/>
+            <w:pStyle w:val="TtuloTDC"/>
             <w:tabs>
               <w:tab w:val="left" w:pos="5954"/>
             </w:tabs>
@@ -9868,7 +9868,6 @@
               </w:rPr>
               <w:t xml:space="preserve"> </w:t>
             </w:r>
-            <w:proofErr w:type="gramStart"/>
             <w:r>
               <w:rPr>
                 <w:i/>
@@ -9877,7 +9876,6 @@
               </w:rPr>
               <w:t>editarUsuario(</w:t>
             </w:r>
-            <w:proofErr w:type="gramEnd"/>
             <w:r>
               <w:rPr>
                 <w:i/>
@@ -9938,7 +9936,6 @@
               </w:rPr>
               <w:t xml:space="preserve">envia el evento </w:t>
             </w:r>
-            <w:proofErr w:type="gramStart"/>
             <w:r>
               <w:rPr>
                 <w:i/>
@@ -9947,7 +9944,6 @@
               </w:rPr>
               <w:t>editarUsuario(</w:t>
             </w:r>
-            <w:proofErr w:type="gramEnd"/>
             <w:r>
               <w:rPr>
                 <w:i/>
@@ -9996,7 +9992,6 @@
               </w:rPr>
               <w:t xml:space="preserve"> solicita </w:t>
             </w:r>
-            <w:proofErr w:type="gramStart"/>
             <w:r>
               <w:rPr>
                 <w:i/>
@@ -10005,7 +10000,6 @@
               </w:rPr>
               <w:t>editarUsuario(</w:t>
             </w:r>
-            <w:proofErr w:type="gramEnd"/>
             <w:r>
               <w:rPr>
                 <w:i/>
@@ -10502,7 +10496,7 @@
           <w:lang w:eastAsia="es-AR"/>
         </w:rPr>
         <w:drawing>
-          <wp:inline distT="0" distB="0" distL="0" distR="0" wp14:anchorId="51FEC281" wp14:editId="1933B760">
+          <wp:inline distT="0" distB="0" distL="0" distR="0" wp14:anchorId="51FEC281" wp14:editId="0A21FD95">
             <wp:extent cx="4023260" cy="8143875"/>
             <wp:effectExtent l="0" t="0" r="0" b="0"/>
             <wp:docPr id="388499314" name="Imagen 16" descr="Diagrama&#10;&#10;Descripción generada automáticamente"/>
@@ -12643,7 +12637,6 @@
               </w:rPr>
               <w:t xml:space="preserve"> solicita </w:t>
             </w:r>
-            <w:proofErr w:type="gramStart"/>
             <w:r>
               <w:rPr>
                 <w:i/>
@@ -12668,7 +12661,6 @@
               </w:rPr>
               <w:t>(</w:t>
             </w:r>
-            <w:proofErr w:type="gramEnd"/>
             <w:r>
               <w:rPr>
                 <w:i/>
@@ -12749,7 +12741,6 @@
               </w:rPr>
               <w:t xml:space="preserve"> el evento </w:t>
             </w:r>
-            <w:proofErr w:type="gramStart"/>
             <w:r>
               <w:rPr>
                 <w:i/>
@@ -12774,7 +12765,6 @@
               </w:rPr>
               <w:t>(</w:t>
             </w:r>
-            <w:proofErr w:type="gramEnd"/>
             <w:r>
               <w:rPr>
                 <w:i/>
@@ -12823,7 +12813,6 @@
               </w:rPr>
               <w:t xml:space="preserve"> solicita </w:t>
             </w:r>
-            <w:proofErr w:type="gramStart"/>
             <w:r>
               <w:rPr>
                 <w:i/>
@@ -12848,7 +12837,6 @@
               </w:rPr>
               <w:t>(</w:t>
             </w:r>
-            <w:proofErr w:type="gramEnd"/>
             <w:r>
               <w:rPr>
                 <w:i/>
@@ -13391,7 +13379,7 @@
           <w:lang w:eastAsia="es-AR"/>
         </w:rPr>
         <w:drawing>
-          <wp:inline distT="0" distB="0" distL="0" distR="0" wp14:anchorId="35B4080A" wp14:editId="3D8E5A87">
+          <wp:inline distT="0" distB="0" distL="0" distR="0" wp14:anchorId="35B4080A" wp14:editId="3AF2A7F4">
             <wp:extent cx="5046111" cy="8229600"/>
             <wp:effectExtent l="0" t="0" r="2540" b="0"/>
             <wp:docPr id="228317081" name="Imagen 17"/>
@@ -13763,7 +13751,19 @@
               <w:rPr>
                 <w:lang w:eastAsia="es-AR"/>
               </w:rPr>
-              <w:t>El usuario inicio sesión en el sistema. El usuario esta vinculado a un proyecto</w:t>
+              <w:t xml:space="preserve">El usuario inicio sesión en el sistema. El usuario </w:t>
+            </w:r>
+            <w:r>
+              <w:rPr>
+                <w:lang w:eastAsia="es-AR"/>
+              </w:rPr>
+              <w:t>está</w:t>
+            </w:r>
+            <w:r>
+              <w:rPr>
+                <w:lang w:eastAsia="es-AR"/>
+              </w:rPr>
+              <w:t xml:space="preserve"> vinculado a un proyecto</w:t>
             </w:r>
           </w:p>
         </w:tc>
@@ -14208,16 +14208,8 @@
               <w:rPr>
                 <w:lang w:eastAsia="es-AR"/>
               </w:rPr>
-              <w:t>/</w:t>
-            </w:r>
-            <w:proofErr w:type="gramStart"/>
-            <w:r>
-              <w:rPr>
-                <w:lang w:eastAsia="es-AR"/>
-              </w:rPr>
-              <w:t>:nombre</w:t>
-            </w:r>
-            <w:proofErr w:type="gramEnd"/>
+              <w:t>/:nombre</w:t>
+            </w:r>
             <w:r>
               <w:rPr>
                 <w:lang w:eastAsia="es-AR"/>
@@ -14372,16 +14364,8 @@
               <w:rPr>
                 <w:lang w:eastAsia="es-AR"/>
               </w:rPr>
-              <w:t>/</w:t>
-            </w:r>
-            <w:proofErr w:type="gramStart"/>
-            <w:r>
-              <w:rPr>
-                <w:lang w:eastAsia="es-AR"/>
-              </w:rPr>
-              <w:t>:nombre</w:t>
-            </w:r>
-            <w:proofErr w:type="gramEnd"/>
+              <w:t>/:nombre</w:t>
+            </w:r>
             <w:r>
               <w:rPr>
                 <w:lang w:eastAsia="es-AR"/>
@@ -14516,23 +14500,53 @@
               </w:rPr>
               <w:t xml:space="preserve"> solicita </w:t>
             </w:r>
-            <w:proofErr w:type="gramStart"/>
             <w:r>
               <w:rPr>
                 <w:i/>
                 <w:iCs/>
                 <w:lang w:eastAsia="es-AR"/>
               </w:rPr>
-              <w:t>crearRiesgo(</w:t>
-            </w:r>
-            <w:proofErr w:type="gramEnd"/>
+              <w:t xml:space="preserve">crearRiesgo(datos) </w:t>
+            </w:r>
+            <w:r>
+              <w:rPr>
+                <w:lang w:eastAsia="es-AR"/>
+              </w:rPr>
+              <w:t xml:space="preserve">a </w:t>
+            </w:r>
+            <w:r>
+              <w:rPr>
+                <w:u w:val="single"/>
+                <w:lang w:eastAsia="es-AR"/>
+              </w:rPr>
+              <w:t>GestorRiesgo</w:t>
+            </w:r>
+            <w:r>
+              <w:rPr>
+                <w:lang w:eastAsia="es-AR"/>
+              </w:rPr>
+              <w:t xml:space="preserve">. El </w:t>
+            </w:r>
+            <w:r>
+              <w:rPr>
+                <w:u w:val="single"/>
+                <w:lang w:eastAsia="es-AR"/>
+              </w:rPr>
+              <w:t>GestorRiesgo</w:t>
+            </w:r>
+            <w:r>
+              <w:rPr>
+                <w:lang w:eastAsia="es-AR"/>
+              </w:rPr>
+              <w:t xml:space="preserve"> envia el evento </w:t>
+            </w:r>
             <w:r>
               <w:rPr>
                 <w:i/>
                 <w:iCs/>
                 <w:lang w:eastAsia="es-AR"/>
               </w:rPr>
-              <w:t xml:space="preserve">datos) </w:t>
+              <w:t xml:space="preserve">crearRiesgo(datos) </w:t>
             </w:r>
             <w:r>
               <w:rPr>
@@ -14545,26 +14559,26 @@
                 <w:u w:val="single"/>
                 <w:lang w:eastAsia="es-AR"/>
               </w:rPr>
-              <w:t>GestorRiesgo</w:t>
-            </w:r>
-            <w:r>
-              <w:rPr>
-                <w:lang w:eastAsia="es-AR"/>
-              </w:rPr>
-              <w:t xml:space="preserve">. El </w:t>
+              <w:t>Riesgo</w:t>
+            </w:r>
+            <w:r>
+              <w:rPr>
+                <w:lang w:eastAsia="es-AR"/>
+              </w:rPr>
+              <w:t xml:space="preserve">. </w:t>
             </w:r>
             <w:r>
               <w:rPr>
                 <w:u w:val="single"/>
                 <w:lang w:eastAsia="es-AR"/>
               </w:rPr>
-              <w:t>GestorRiesgo</w:t>
-            </w:r>
-            <w:r>
-              <w:rPr>
-                <w:lang w:eastAsia="es-AR"/>
-              </w:rPr>
-              <w:t xml:space="preserve"> envia el evento </w:t>
+              <w:t>Riesgo</w:t>
+            </w:r>
+            <w:r>
+              <w:rPr>
+                <w:lang w:eastAsia="es-AR"/>
+              </w:rPr>
+              <w:t xml:space="preserve"> solicita</w:t>
             </w:r>
             <w:r>
               <w:rPr>
@@ -14572,149 +14586,109 @@
                 <w:iCs/>
                 <w:lang w:eastAsia="es-AR"/>
               </w:rPr>
-              <w:t xml:space="preserve">crearRiesgo(datos) </w:t>
-            </w:r>
-            <w:r>
-              <w:rPr>
-                <w:lang w:eastAsia="es-AR"/>
-              </w:rPr>
-              <w:t xml:space="preserve">a </w:t>
+              <w:t xml:space="preserve"> crearRiesgo(datos)</w:t>
+            </w:r>
+            <w:r>
+              <w:rPr>
+                <w:lang w:eastAsia="es-AR"/>
+              </w:rPr>
+              <w:t xml:space="preserve"> a la </w:t>
             </w:r>
             <w:r>
               <w:rPr>
                 <w:u w:val="single"/>
                 <w:lang w:eastAsia="es-AR"/>
               </w:rPr>
+              <w:t>BDD</w:t>
+            </w:r>
+            <w:r>
+              <w:rPr>
+                <w:lang w:eastAsia="es-AR"/>
+              </w:rPr>
+              <w:t xml:space="preserve">. La </w:t>
+            </w:r>
+            <w:r>
+              <w:rPr>
+                <w:u w:val="single"/>
+                <w:lang w:eastAsia="es-AR"/>
+              </w:rPr>
+              <w:t>BDD</w:t>
+            </w:r>
+            <w:r>
+              <w:rPr>
+                <w:lang w:eastAsia="es-AR"/>
+              </w:rPr>
+              <w:t xml:space="preserve"> carga el riesgo. </w:t>
+            </w:r>
+            <w:r>
+              <w:rPr>
+                <w:lang w:eastAsia="es-AR"/>
+              </w:rPr>
+              <w:t xml:space="preserve">La </w:t>
+            </w:r>
+            <w:r>
+              <w:rPr>
+                <w:u w:val="single"/>
+                <w:lang w:eastAsia="es-AR"/>
+              </w:rPr>
+              <w:t>BDD</w:t>
+            </w:r>
+            <w:r>
+              <w:rPr>
+                <w:lang w:eastAsia="es-AR"/>
+              </w:rPr>
+              <w:t xml:space="preserve"> retorna la respuesta a </w:t>
+            </w:r>
+            <w:r>
+              <w:rPr>
+                <w:u w:val="single"/>
+                <w:lang w:eastAsia="es-AR"/>
+              </w:rPr>
               <w:t>Riesgo</w:t>
             </w:r>
             <w:r>
               <w:rPr>
                 <w:lang w:eastAsia="es-AR"/>
               </w:rPr>
-              <w:t xml:space="preserve">. </w:t>
+              <w:t xml:space="preserve">. El Riesgo retorna la respuesta al </w:t>
             </w:r>
             <w:r>
               <w:rPr>
                 <w:u w:val="single"/>
                 <w:lang w:eastAsia="es-AR"/>
               </w:rPr>
-              <w:t>Riesgo</w:t>
-            </w:r>
-            <w:r>
-              <w:rPr>
-                <w:lang w:eastAsia="es-AR"/>
-              </w:rPr>
-              <w:t xml:space="preserve"> solicita</w:t>
-            </w:r>
-            <w:r>
-              <w:rPr>
-                <w:i/>
-                <w:iCs/>
-                <w:lang w:eastAsia="es-AR"/>
-              </w:rPr>
-              <w:t xml:space="preserve"> crearRiesgo(datos)</w:t>
-            </w:r>
-            <w:r>
-              <w:rPr>
-                <w:lang w:eastAsia="es-AR"/>
-              </w:rPr>
-              <w:t xml:space="preserve"> a la </w:t>
+              <w:t>GestorRiesgo</w:t>
+            </w:r>
+            <w:r>
+              <w:rPr>
+                <w:lang w:eastAsia="es-AR"/>
+              </w:rPr>
+              <w:t xml:space="preserve">, el </w:t>
             </w:r>
             <w:r>
               <w:rPr>
                 <w:u w:val="single"/>
                 <w:lang w:eastAsia="es-AR"/>
               </w:rPr>
-              <w:t>BDD</w:t>
-            </w:r>
-            <w:r>
-              <w:rPr>
-                <w:lang w:eastAsia="es-AR"/>
-              </w:rPr>
-              <w:t xml:space="preserve">. La </w:t>
+              <w:t>GestorRiesgo</w:t>
+            </w:r>
+            <w:r>
+              <w:rPr>
+                <w:lang w:eastAsia="es-AR"/>
+              </w:rPr>
+              <w:t xml:space="preserve"> retorna la respuesta a la InterfazUsuario. </w:t>
+            </w:r>
+            <w:r>
+              <w:rPr>
+                <w:lang w:eastAsia="es-AR"/>
+              </w:rPr>
+              <w:t xml:space="preserve">La </w:t>
             </w:r>
             <w:r>
               <w:rPr>
                 <w:u w:val="single"/>
                 <w:lang w:eastAsia="es-AR"/>
               </w:rPr>
-              <w:t>BDD</w:t>
-            </w:r>
-            <w:r>
-              <w:rPr>
-                <w:lang w:eastAsia="es-AR"/>
-              </w:rPr>
-              <w:t xml:space="preserve"> carga el riesgo. </w:t>
-            </w:r>
-            <w:r>
-              <w:rPr>
-                <w:lang w:eastAsia="es-AR"/>
-              </w:rPr>
-              <w:t xml:space="preserve">La </w:t>
-            </w:r>
-            <w:r>
-              <w:rPr>
-                <w:u w:val="single"/>
-                <w:lang w:eastAsia="es-AR"/>
-              </w:rPr>
-              <w:t>BDD</w:t>
-            </w:r>
-            <w:r>
-              <w:rPr>
-                <w:lang w:eastAsia="es-AR"/>
-              </w:rPr>
-              <w:t xml:space="preserve"> retorna la respuesta a </w:t>
-            </w:r>
-            <w:r>
-              <w:rPr>
-                <w:u w:val="single"/>
-                <w:lang w:eastAsia="es-AR"/>
-              </w:rPr>
-              <w:t>Riesgo</w:t>
-            </w:r>
-            <w:r>
-              <w:rPr>
-                <w:lang w:eastAsia="es-AR"/>
-              </w:rPr>
-              <w:t xml:space="preserve">. El Riesgo retorna la respuesta al </w:t>
-            </w:r>
-            <w:r>
-              <w:rPr>
-                <w:u w:val="single"/>
-                <w:lang w:eastAsia="es-AR"/>
-              </w:rPr>
-              <w:t>GestorRiesgo</w:t>
-            </w:r>
-            <w:r>
-              <w:rPr>
-                <w:lang w:eastAsia="es-AR"/>
-              </w:rPr>
-              <w:t xml:space="preserve">, el </w:t>
-            </w:r>
-            <w:r>
-              <w:rPr>
-                <w:u w:val="single"/>
-                <w:lang w:eastAsia="es-AR"/>
-              </w:rPr>
-              <w:t>GestorRiesgo</w:t>
-            </w:r>
-            <w:r>
-              <w:rPr>
-                <w:lang w:eastAsia="es-AR"/>
-              </w:rPr>
-              <w:t xml:space="preserve"> retorna la respuesta a la InterfazUsuario. </w:t>
-            </w:r>
-            <w:r>
-              <w:rPr>
-                <w:lang w:eastAsia="es-AR"/>
-              </w:rPr>
-              <w:t xml:space="preserve">La </w:t>
-            </w:r>
-            <w:r>
-              <w:rPr>
-                <w:u w:val="single"/>
-                <w:lang w:eastAsia="es-AR"/>
-              </w:rPr>
               <w:t>InterfazUsuario</w:t>
             </w:r>
             <w:r>
@@ -14727,16 +14701,8 @@
               <w:rPr>
                 <w:lang w:eastAsia="es-AR"/>
               </w:rPr>
-              <w:t>/</w:t>
-            </w:r>
-            <w:proofErr w:type="gramStart"/>
-            <w:r>
-              <w:rPr>
-                <w:lang w:eastAsia="es-AR"/>
-              </w:rPr>
-              <w:t>:nombre</w:t>
-            </w:r>
-            <w:proofErr w:type="gramEnd"/>
+              <w:t>/:nombre</w:t>
+            </w:r>
             <w:r>
               <w:rPr>
                 <w:lang w:eastAsia="es-AR"/>
@@ -17266,7 +17232,7 @@
           <w:lang w:eastAsia="es-AR"/>
         </w:rPr>
         <w:drawing>
-          <wp:inline distT="0" distB="0" distL="0" distR="0" wp14:anchorId="223A6319" wp14:editId="06A9DCF5">
+          <wp:inline distT="0" distB="0" distL="0" distR="0" wp14:anchorId="223A6319" wp14:editId="1FF2A6B8">
             <wp:extent cx="5400040" cy="7853680"/>
             <wp:effectExtent l="0" t="0" r="0" b="0"/>
             <wp:docPr id="1437050315" name="Imagen 19"/>
@@ -20836,23 +20802,13 @@
               </w:rPr>
               <w:t xml:space="preserve"> solicita </w:t>
             </w:r>
-            <w:proofErr w:type="gramStart"/>
             <w:r>
               <w:rPr>
                 <w:rStyle w:val="nfasis"/>
                 <w:sz w:val="20"/>
                 <w:szCs w:val="20"/>
               </w:rPr>
-              <w:t>actualizarRiesgo(</w:t>
-            </w:r>
-            <w:proofErr w:type="gramEnd"/>
-            <w:r>
-              <w:rPr>
-                <w:rStyle w:val="nfasis"/>
-                <w:sz w:val="20"/>
-                <w:szCs w:val="20"/>
-              </w:rPr>
-              <w:t>datos)</w:t>
+              <w:t>actualizarRiesgo(datos)</w:t>
             </w:r>
             <w:r>
               <w:rPr>
@@ -20913,32 +20869,15 @@
                 <w:sz w:val="20"/>
                 <w:szCs w:val="20"/>
               </w:rPr>
-              <w:t xml:space="preserve"> valida los datos (7</w:t>
-            </w:r>
-            <w:r>
-              <w:rPr>
-                <w:sz w:val="20"/>
-                <w:szCs w:val="20"/>
-              </w:rPr>
-              <w:t xml:space="preserve">a1) y envía el evento </w:t>
-            </w:r>
-            <w:proofErr w:type="gramStart"/>
+              <w:t xml:space="preserve"> valida los datos (7a1) y envía el evento </w:t>
+            </w:r>
             <w:r>
               <w:rPr>
                 <w:rStyle w:val="nfasis"/>
                 <w:sz w:val="20"/>
                 <w:szCs w:val="20"/>
               </w:rPr>
-              <w:t>actualizarRiesgo(</w:t>
-            </w:r>
-            <w:proofErr w:type="gramEnd"/>
-            <w:r>
-              <w:rPr>
-                <w:rStyle w:val="nfasis"/>
-                <w:sz w:val="20"/>
-                <w:szCs w:val="20"/>
-              </w:rPr>
-              <w:t>datos)</w:t>
+              <w:t>actualizarRiesgo(datos)</w:t>
             </w:r>
             <w:r>
               <w:rPr>
@@ -20994,23 +20933,13 @@
               </w:rPr>
               <w:t xml:space="preserve"> solicita </w:t>
             </w:r>
-            <w:proofErr w:type="gramStart"/>
             <w:r>
               <w:rPr>
                 <w:rStyle w:val="nfasis"/>
                 <w:sz w:val="20"/>
                 <w:szCs w:val="20"/>
               </w:rPr>
-              <w:t>actualizarRiesgo(</w:t>
-            </w:r>
-            <w:proofErr w:type="gramEnd"/>
-            <w:r>
-              <w:rPr>
-                <w:rStyle w:val="nfasis"/>
-                <w:sz w:val="20"/>
-                <w:szCs w:val="20"/>
-              </w:rPr>
-              <w:t>datos)</w:t>
+              <w:t>actualizarRiesgo(datos)</w:t>
             </w:r>
             <w:r>
               <w:rPr>
@@ -21567,8 +21496,6 @@
               </w:rPr>
               <w:t>La InterfazRiesgos cancela la operación y cierra el mensaje.</w:t>
             </w:r>
-            <w:bookmarkStart w:id="33" w:name="_GoBack"/>
-            <w:bookmarkEnd w:id="33"/>
           </w:p>
         </w:tc>
       </w:tr>
@@ -21578,11 +21505,11 @@
       <w:pPr>
         <w:pStyle w:val="PSI-Ttulo3"/>
       </w:pPr>
-      <w:bookmarkStart w:id="34" w:name="_Toc180761195"/>
+      <w:bookmarkStart w:id="33" w:name="_Toc180761195"/>
       <w:r>
         <w:t>Diagrama de paquetes</w:t>
       </w:r>
-      <w:bookmarkEnd w:id="34"/>
+      <w:bookmarkEnd w:id="33"/>
     </w:p>
     <w:p>
       <w:pPr>
@@ -21817,12 +21744,12 @@
       <w:pPr>
         <w:pStyle w:val="PSI-Ttulo3"/>
       </w:pPr>
-      <w:bookmarkStart w:id="35" w:name="_Toc180761196"/>
+      <w:bookmarkStart w:id="34" w:name="_Toc180761196"/>
       <w:r>
         <w:lastRenderedPageBreak/>
         <w:t>Diagrama de Interacción</w:t>
       </w:r>
-      <w:bookmarkEnd w:id="35"/>
+      <w:bookmarkEnd w:id="34"/>
       <w:r>
         <w:t xml:space="preserve"> </w:t>
       </w:r>
@@ -21940,21 +21867,2152 @@
       <w:pPr>
         <w:pStyle w:val="PSI-Ttulo2"/>
       </w:pPr>
-      <w:bookmarkStart w:id="36" w:name="_Toc180761197"/>
-      <w:r>
-        <w:t>Caso de Uso 8: Añadir plan de acción</w:t>
-      </w:r>
-      <w:bookmarkEnd w:id="36"/>
+      <w:bookmarkStart w:id="35" w:name="_Toc180761197"/>
+      <w:r>
+        <w:t xml:space="preserve">Caso de Uso 8: Añadir plan de </w:t>
+      </w:r>
+      <w:bookmarkEnd w:id="35"/>
+      <w:r>
+        <w:t>riesgo</w:t>
+      </w:r>
     </w:p>
     <w:p>
       <w:pPr>
+        <w:pStyle w:val="PSI-Ttulo2"/>
+        <w:outlineLvl w:val="2"/>
+      </w:pPr>
+      <w:r>
+        <w:t>Especificación de caso de uso de diseño</w:t>
+      </w:r>
+    </w:p>
+    <w:tbl>
+      <w:tblPr>
+        <w:tblW w:w="5000" w:type="pct"/>
+        <w:tblCellMar>
+          <w:left w:w="70" w:type="dxa"/>
+          <w:right w:w="70" w:type="dxa"/>
+        </w:tblCellMar>
+        <w:tblLook w:val="04A0" w:firstRow="1" w:lastRow="0" w:firstColumn="1" w:lastColumn="0" w:noHBand="0" w:noVBand="1"/>
+      </w:tblPr>
+      <w:tblGrid>
+        <w:gridCol w:w="1677"/>
+        <w:gridCol w:w="725"/>
+        <w:gridCol w:w="6092"/>
+      </w:tblGrid>
+      <w:tr>
+        <w:trPr>
+          <w:trHeight w:val="510"/>
+        </w:trPr>
+        <w:tc>
+          <w:tcPr>
+            <w:tcW w:w="987" w:type="pct"/>
+            <w:tcBorders>
+              <w:top w:val="single" w:sz="4" w:space="0" w:color="auto"/>
+              <w:left w:val="single" w:sz="4" w:space="0" w:color="auto"/>
+              <w:bottom w:val="single" w:sz="4" w:space="0" w:color="auto"/>
+              <w:right w:val="single" w:sz="4" w:space="0" w:color="auto"/>
+            </w:tcBorders>
+            <w:shd w:val="clear" w:color="000000" w:fill="D9D9D9"/>
+            <w:vAlign w:val="center"/>
+            <w:hideMark/>
+          </w:tcPr>
+          <w:p>
+            <w:pPr>
+              <w:spacing w:before="0" w:line="240" w:lineRule="auto"/>
+              <w:ind w:left="0" w:firstLine="0"/>
+              <w:rPr>
+                <w:rFonts w:ascii="Calibri" w:eastAsia="Times New Roman" w:hAnsi="Calibri" w:cs="Calibri"/>
+                <w:b/>
+                <w:bCs/>
+                <w:color w:val="000000"/>
+                <w:sz w:val="20"/>
+                <w:szCs w:val="20"/>
+                <w:lang w:val="es-AR" w:eastAsia="es-AR"/>
+              </w:rPr>
+            </w:pPr>
+            <w:r>
+              <w:rPr>
+                <w:rFonts w:ascii="Calibri" w:eastAsia="Times New Roman" w:hAnsi="Calibri" w:cs="Calibri"/>
+                <w:b/>
+                <w:bCs/>
+                <w:color w:val="000000"/>
+                <w:sz w:val="20"/>
+                <w:szCs w:val="20"/>
+                <w:lang w:val="es-AR" w:eastAsia="es-AR"/>
+              </w:rPr>
+              <w:t>CASO DE USO N°</w:t>
+            </w:r>
+            <w:r>
+              <w:rPr>
+                <w:rFonts w:ascii="Calibri" w:eastAsia="Times New Roman" w:hAnsi="Calibri" w:cs="Calibri"/>
+                <w:b/>
+                <w:bCs/>
+                <w:color w:val="000000"/>
+                <w:sz w:val="20"/>
+                <w:szCs w:val="20"/>
+                <w:lang w:val="es-AR" w:eastAsia="es-AR"/>
+              </w:rPr>
+              <w:t>8</w:t>
+            </w:r>
+          </w:p>
+        </w:tc>
+        <w:tc>
+          <w:tcPr>
+            <w:tcW w:w="4013" w:type="pct"/>
+            <w:gridSpan w:val="2"/>
+            <w:tcBorders>
+              <w:top w:val="single" w:sz="4" w:space="0" w:color="auto"/>
+              <w:left w:val="nil"/>
+              <w:bottom w:val="single" w:sz="4" w:space="0" w:color="auto"/>
+              <w:right w:val="single" w:sz="4" w:space="0" w:color="000000"/>
+            </w:tcBorders>
+            <w:shd w:val="clear" w:color="000000" w:fill="D9D9D9"/>
+            <w:vAlign w:val="center"/>
+            <w:hideMark/>
+          </w:tcPr>
+          <w:p>
+            <w:pPr>
+              <w:spacing w:before="0" w:line="240" w:lineRule="auto"/>
+              <w:ind w:left="0" w:firstLine="0"/>
+              <w:rPr>
+                <w:rFonts w:ascii="Calibri" w:eastAsia="Times New Roman" w:hAnsi="Calibri" w:cs="Calibri"/>
+                <w:b/>
+                <w:bCs/>
+                <w:color w:val="000000"/>
+                <w:sz w:val="20"/>
+                <w:szCs w:val="20"/>
+                <w:lang w:val="es-AR" w:eastAsia="es-AR"/>
+              </w:rPr>
+            </w:pPr>
+            <w:r>
+              <w:rPr>
+                <w:rFonts w:ascii="Calibri" w:eastAsia="Times New Roman" w:hAnsi="Calibri" w:cs="Calibri"/>
+                <w:b/>
+                <w:bCs/>
+                <w:color w:val="000000"/>
+                <w:sz w:val="20"/>
+                <w:szCs w:val="20"/>
+                <w:lang w:val="es-AR" w:eastAsia="es-AR"/>
+              </w:rPr>
+              <w:t>Añadir plan de riesgo</w:t>
+            </w:r>
+          </w:p>
+        </w:tc>
+      </w:tr>
+      <w:tr>
+        <w:trPr>
+          <w:trHeight w:val="510"/>
+        </w:trPr>
+        <w:tc>
+          <w:tcPr>
+            <w:tcW w:w="987" w:type="pct"/>
+            <w:tcBorders>
+              <w:top w:val="nil"/>
+              <w:left w:val="single" w:sz="4" w:space="0" w:color="auto"/>
+              <w:bottom w:val="single" w:sz="4" w:space="0" w:color="auto"/>
+              <w:right w:val="single" w:sz="4" w:space="0" w:color="auto"/>
+            </w:tcBorders>
+            <w:shd w:val="clear" w:color="auto" w:fill="auto"/>
+            <w:vAlign w:val="center"/>
+            <w:hideMark/>
+          </w:tcPr>
+          <w:p>
+            <w:pPr>
+              <w:spacing w:before="0" w:line="240" w:lineRule="auto"/>
+              <w:ind w:left="0" w:firstLine="0"/>
+              <w:rPr>
+                <w:rFonts w:ascii="Calibri" w:eastAsia="Times New Roman" w:hAnsi="Calibri" w:cs="Calibri"/>
+                <w:color w:val="000000"/>
+                <w:sz w:val="20"/>
+                <w:szCs w:val="20"/>
+                <w:lang w:val="es-AR" w:eastAsia="es-AR"/>
+              </w:rPr>
+            </w:pPr>
+            <w:r>
+              <w:rPr>
+                <w:rFonts w:ascii="Calibri" w:eastAsia="Times New Roman" w:hAnsi="Calibri" w:cs="Calibri"/>
+                <w:color w:val="000000"/>
+                <w:sz w:val="20"/>
+                <w:szCs w:val="20"/>
+                <w:lang w:val="es-AR" w:eastAsia="es-AR"/>
+              </w:rPr>
+              <w:t xml:space="preserve">Actor Principal </w:t>
+            </w:r>
+          </w:p>
+        </w:tc>
+        <w:tc>
+          <w:tcPr>
+            <w:tcW w:w="4013" w:type="pct"/>
+            <w:gridSpan w:val="2"/>
+            <w:tcBorders>
+              <w:top w:val="single" w:sz="4" w:space="0" w:color="auto"/>
+              <w:left w:val="nil"/>
+              <w:bottom w:val="single" w:sz="4" w:space="0" w:color="auto"/>
+              <w:right w:val="single" w:sz="4" w:space="0" w:color="000000"/>
+            </w:tcBorders>
+            <w:shd w:val="clear" w:color="auto" w:fill="auto"/>
+            <w:vAlign w:val="center"/>
+            <w:hideMark/>
+          </w:tcPr>
+          <w:p>
+            <w:pPr>
+              <w:spacing w:before="0" w:line="240" w:lineRule="auto"/>
+              <w:ind w:left="0" w:firstLine="0"/>
+              <w:rPr>
+                <w:rFonts w:ascii="Calibri" w:eastAsia="Times New Roman" w:hAnsi="Calibri" w:cs="Calibri"/>
+                <w:color w:val="0070C0"/>
+                <w:sz w:val="20"/>
+                <w:szCs w:val="20"/>
+                <w:lang w:val="es-AR" w:eastAsia="es-AR"/>
+              </w:rPr>
+            </w:pPr>
+            <w:r>
+              <w:rPr>
+                <w:rFonts w:ascii="Calibri" w:eastAsia="Times New Roman" w:hAnsi="Calibri" w:cs="Calibri"/>
+                <w:color w:val="000000" w:themeColor="text1"/>
+                <w:sz w:val="20"/>
+                <w:szCs w:val="20"/>
+                <w:lang w:val="es-AR" w:eastAsia="es-AR"/>
+              </w:rPr>
+              <w:t>L</w:t>
+            </w:r>
+            <w:r>
+              <w:rPr>
+                <w:rFonts w:ascii="Calibri" w:eastAsia="Times New Roman" w:hAnsi="Calibri" w:cs="Calibri"/>
+                <w:color w:val="000000" w:themeColor="text1"/>
+                <w:sz w:val="20"/>
+                <w:szCs w:val="20"/>
+                <w:lang w:val="es-AR" w:eastAsia="es-AR"/>
+              </w:rPr>
+              <w:t>í</w:t>
+            </w:r>
+            <w:r>
+              <w:rPr>
+                <w:rFonts w:ascii="Calibri" w:eastAsia="Times New Roman" w:hAnsi="Calibri" w:cs="Calibri"/>
+                <w:color w:val="000000" w:themeColor="text1"/>
+                <w:sz w:val="20"/>
+                <w:szCs w:val="20"/>
+                <w:lang w:val="es-AR" w:eastAsia="es-AR"/>
+              </w:rPr>
+              <w:t>der del proyecto</w:t>
+            </w:r>
+            <w:r>
+              <w:rPr>
+                <w:rFonts w:ascii="Calibri" w:eastAsia="Times New Roman" w:hAnsi="Calibri" w:cs="Calibri"/>
+                <w:color w:val="000000" w:themeColor="text1"/>
+                <w:sz w:val="20"/>
+                <w:szCs w:val="20"/>
+                <w:lang w:val="es-AR" w:eastAsia="es-AR"/>
+              </w:rPr>
+              <w:t>; Desarrollador</w:t>
+            </w:r>
+          </w:p>
+        </w:tc>
+      </w:tr>
+      <w:tr>
+        <w:trPr>
+          <w:trHeight w:val="510"/>
+        </w:trPr>
+        <w:tc>
+          <w:tcPr>
+            <w:tcW w:w="987" w:type="pct"/>
+            <w:tcBorders>
+              <w:top w:val="nil"/>
+              <w:left w:val="single" w:sz="4" w:space="0" w:color="auto"/>
+              <w:bottom w:val="single" w:sz="4" w:space="0" w:color="auto"/>
+              <w:right w:val="single" w:sz="4" w:space="0" w:color="auto"/>
+            </w:tcBorders>
+            <w:shd w:val="clear" w:color="auto" w:fill="auto"/>
+            <w:vAlign w:val="center"/>
+            <w:hideMark/>
+          </w:tcPr>
+          <w:p>
+            <w:pPr>
+              <w:spacing w:before="0" w:line="240" w:lineRule="auto"/>
+              <w:ind w:left="0" w:firstLine="0"/>
+              <w:rPr>
+                <w:rFonts w:ascii="Calibri" w:eastAsia="Times New Roman" w:hAnsi="Calibri" w:cs="Calibri"/>
+                <w:color w:val="000000"/>
+                <w:sz w:val="20"/>
+                <w:szCs w:val="20"/>
+                <w:lang w:val="es-AR" w:eastAsia="es-AR"/>
+              </w:rPr>
+            </w:pPr>
+            <w:r>
+              <w:rPr>
+                <w:rFonts w:ascii="Calibri" w:eastAsia="Times New Roman" w:hAnsi="Calibri" w:cs="Calibri"/>
+                <w:color w:val="000000"/>
+                <w:sz w:val="20"/>
+                <w:szCs w:val="20"/>
+                <w:lang w:val="es-AR" w:eastAsia="es-AR"/>
+              </w:rPr>
+              <w:t xml:space="preserve">Precondiciones </w:t>
+            </w:r>
+          </w:p>
+        </w:tc>
+        <w:tc>
+          <w:tcPr>
+            <w:tcW w:w="4013" w:type="pct"/>
+            <w:gridSpan w:val="2"/>
+            <w:tcBorders>
+              <w:top w:val="single" w:sz="4" w:space="0" w:color="auto"/>
+              <w:left w:val="nil"/>
+              <w:bottom w:val="single" w:sz="4" w:space="0" w:color="auto"/>
+              <w:right w:val="single" w:sz="4" w:space="0" w:color="000000"/>
+            </w:tcBorders>
+            <w:shd w:val="clear" w:color="auto" w:fill="auto"/>
+            <w:vAlign w:val="center"/>
+            <w:hideMark/>
+          </w:tcPr>
+          <w:p>
+            <w:pPr>
+              <w:pStyle w:val="Prrafodelista"/>
+              <w:numPr>
+                <w:ilvl w:val="0"/>
+                <w:numId w:val="25"/>
+              </w:numPr>
+              <w:spacing w:before="0" w:line="240" w:lineRule="auto"/>
+              <w:rPr>
+                <w:rFonts w:ascii="Calibri" w:eastAsia="Times New Roman" w:hAnsi="Calibri" w:cs="Calibri"/>
+                <w:color w:val="000000" w:themeColor="text1"/>
+                <w:sz w:val="20"/>
+                <w:szCs w:val="20"/>
+                <w:lang w:val="es-AR" w:eastAsia="es-AR"/>
+              </w:rPr>
+            </w:pPr>
+            <w:r>
+              <w:rPr>
+                <w:rFonts w:ascii="Calibri" w:eastAsia="Times New Roman" w:hAnsi="Calibri" w:cs="Calibri"/>
+                <w:color w:val="000000" w:themeColor="text1"/>
+                <w:sz w:val="20"/>
+                <w:szCs w:val="20"/>
+                <w:lang w:val="es-AR" w:eastAsia="es-AR"/>
+              </w:rPr>
+              <w:t xml:space="preserve">El </w:t>
+            </w:r>
+            <w:r>
+              <w:rPr>
+                <w:rFonts w:ascii="Calibri" w:eastAsia="Times New Roman" w:hAnsi="Calibri" w:cs="Calibri"/>
+                <w:color w:val="000000" w:themeColor="text1"/>
+                <w:sz w:val="20"/>
+                <w:szCs w:val="20"/>
+                <w:lang w:val="es-AR" w:eastAsia="es-AR"/>
+              </w:rPr>
+              <w:t>actor</w:t>
+            </w:r>
+            <w:r>
+              <w:rPr>
+                <w:rFonts w:ascii="Calibri" w:eastAsia="Times New Roman" w:hAnsi="Calibri" w:cs="Calibri"/>
+                <w:color w:val="000000" w:themeColor="text1"/>
+                <w:sz w:val="20"/>
+                <w:szCs w:val="20"/>
+                <w:lang w:val="es-AR" w:eastAsia="es-AR"/>
+              </w:rPr>
+              <w:t xml:space="preserve"> completó el Caso de uso 1</w:t>
+            </w:r>
+            <w:r>
+              <w:rPr>
+                <w:rFonts w:ascii="Calibri" w:eastAsia="Times New Roman" w:hAnsi="Calibri" w:cs="Calibri"/>
+                <w:color w:val="000000" w:themeColor="text1"/>
+                <w:sz w:val="20"/>
+                <w:szCs w:val="20"/>
+                <w:lang w:val="es-AR" w:eastAsia="es-AR"/>
+              </w:rPr>
+              <w:t>.</w:t>
+            </w:r>
+          </w:p>
+          <w:p>
+            <w:pPr>
+              <w:pStyle w:val="Prrafodelista"/>
+              <w:numPr>
+                <w:ilvl w:val="0"/>
+                <w:numId w:val="25"/>
+              </w:numPr>
+              <w:spacing w:before="0" w:line="240" w:lineRule="auto"/>
+              <w:rPr>
+                <w:rFonts w:ascii="Calibri" w:eastAsia="Times New Roman" w:hAnsi="Calibri" w:cs="Calibri"/>
+                <w:color w:val="000000" w:themeColor="text1"/>
+                <w:sz w:val="20"/>
+                <w:szCs w:val="20"/>
+                <w:lang w:val="es-AR" w:eastAsia="es-AR"/>
+              </w:rPr>
+            </w:pPr>
+            <w:r>
+              <w:rPr>
+                <w:rFonts w:ascii="Calibri" w:eastAsia="Times New Roman" w:hAnsi="Calibri" w:cs="Calibri"/>
+                <w:color w:val="000000" w:themeColor="text1"/>
+                <w:sz w:val="20"/>
+                <w:szCs w:val="20"/>
+                <w:lang w:val="es-AR" w:eastAsia="es-AR"/>
+              </w:rPr>
+              <w:t xml:space="preserve">El </w:t>
+            </w:r>
+            <w:r>
+              <w:rPr>
+                <w:rFonts w:ascii="Calibri" w:eastAsia="Times New Roman" w:hAnsi="Calibri" w:cs="Calibri"/>
+                <w:color w:val="000000" w:themeColor="text1"/>
+                <w:sz w:val="20"/>
+                <w:szCs w:val="20"/>
+                <w:lang w:val="es-AR" w:eastAsia="es-AR"/>
+              </w:rPr>
+              <w:t>actor</w:t>
+            </w:r>
+            <w:r>
+              <w:rPr>
+                <w:rFonts w:ascii="Calibri" w:eastAsia="Times New Roman" w:hAnsi="Calibri" w:cs="Calibri"/>
+                <w:color w:val="000000" w:themeColor="text1"/>
+                <w:sz w:val="20"/>
+                <w:szCs w:val="20"/>
+                <w:lang w:val="es-AR" w:eastAsia="es-AR"/>
+              </w:rPr>
+              <w:t xml:space="preserve"> está vinculado a un proyecto</w:t>
+            </w:r>
+            <w:r>
+              <w:rPr>
+                <w:rFonts w:ascii="Calibri" w:eastAsia="Times New Roman" w:hAnsi="Calibri" w:cs="Calibri"/>
+                <w:color w:val="000000" w:themeColor="text1"/>
+                <w:sz w:val="20"/>
+                <w:szCs w:val="20"/>
+                <w:lang w:val="es-AR" w:eastAsia="es-AR"/>
+              </w:rPr>
+              <w:t>.</w:t>
+            </w:r>
+          </w:p>
+          <w:p>
+            <w:pPr>
+              <w:pStyle w:val="Prrafodelista"/>
+              <w:numPr>
+                <w:ilvl w:val="0"/>
+                <w:numId w:val="25"/>
+              </w:numPr>
+              <w:spacing w:before="0" w:line="240" w:lineRule="auto"/>
+              <w:rPr>
+                <w:rFonts w:ascii="Calibri" w:eastAsia="Times New Roman" w:hAnsi="Calibri" w:cs="Calibri"/>
+                <w:color w:val="0070C0"/>
+                <w:sz w:val="20"/>
+                <w:szCs w:val="20"/>
+                <w:lang w:val="es-AR" w:eastAsia="es-AR"/>
+              </w:rPr>
+            </w:pPr>
+            <w:r>
+              <w:rPr>
+                <w:rFonts w:ascii="Calibri" w:eastAsia="Times New Roman" w:hAnsi="Calibri" w:cs="Calibri"/>
+                <w:color w:val="000000" w:themeColor="text1"/>
+                <w:sz w:val="20"/>
+                <w:szCs w:val="20"/>
+                <w:lang w:val="es-AR" w:eastAsia="es-AR"/>
+              </w:rPr>
+              <w:t>Existe al menos un riesgo cargado</w:t>
+            </w:r>
+            <w:r>
+              <w:rPr>
+                <w:rFonts w:ascii="Calibri" w:eastAsia="Times New Roman" w:hAnsi="Calibri" w:cs="Calibri"/>
+                <w:color w:val="000000" w:themeColor="text1"/>
+                <w:sz w:val="20"/>
+                <w:szCs w:val="20"/>
+                <w:lang w:val="es-AR" w:eastAsia="es-AR"/>
+              </w:rPr>
+              <w:t>.</w:t>
+            </w:r>
+          </w:p>
+        </w:tc>
+      </w:tr>
+      <w:tr>
+        <w:trPr>
+          <w:trHeight w:val="300"/>
+        </w:trPr>
+        <w:tc>
+          <w:tcPr>
+            <w:tcW w:w="987" w:type="pct"/>
+            <w:tcBorders>
+              <w:top w:val="nil"/>
+              <w:left w:val="single" w:sz="4" w:space="0" w:color="auto"/>
+              <w:bottom w:val="single" w:sz="4" w:space="0" w:color="auto"/>
+              <w:right w:val="single" w:sz="4" w:space="0" w:color="auto"/>
+            </w:tcBorders>
+            <w:shd w:val="clear" w:color="auto" w:fill="auto"/>
+            <w:vAlign w:val="center"/>
+            <w:hideMark/>
+          </w:tcPr>
+          <w:p>
+            <w:pPr>
+              <w:spacing w:before="0" w:line="240" w:lineRule="auto"/>
+              <w:ind w:left="0" w:firstLine="0"/>
+              <w:rPr>
+                <w:rFonts w:ascii="Calibri" w:eastAsia="Times New Roman" w:hAnsi="Calibri" w:cs="Calibri"/>
+                <w:color w:val="000000"/>
+                <w:sz w:val="20"/>
+                <w:szCs w:val="20"/>
+                <w:lang w:val="es-AR" w:eastAsia="es-AR"/>
+              </w:rPr>
+            </w:pPr>
+            <w:r>
+              <w:rPr>
+                <w:rFonts w:ascii="Calibri" w:eastAsia="Times New Roman" w:hAnsi="Calibri" w:cs="Calibri"/>
+                <w:color w:val="000000"/>
+                <w:sz w:val="20"/>
+                <w:szCs w:val="20"/>
+                <w:lang w:val="es-AR" w:eastAsia="es-AR"/>
+              </w:rPr>
+              <w:t>Disparador</w:t>
+            </w:r>
+          </w:p>
+        </w:tc>
+        <w:tc>
+          <w:tcPr>
+            <w:tcW w:w="4013" w:type="pct"/>
+            <w:gridSpan w:val="2"/>
+            <w:tcBorders>
+              <w:top w:val="single" w:sz="4" w:space="0" w:color="auto"/>
+              <w:left w:val="nil"/>
+              <w:bottom w:val="single" w:sz="4" w:space="0" w:color="auto"/>
+              <w:right w:val="single" w:sz="4" w:space="0" w:color="000000"/>
+            </w:tcBorders>
+            <w:shd w:val="clear" w:color="auto" w:fill="auto"/>
+            <w:vAlign w:val="center"/>
+            <w:hideMark/>
+          </w:tcPr>
+          <w:p>
+            <w:pPr>
+              <w:spacing w:before="0" w:line="240" w:lineRule="auto"/>
+              <w:ind w:left="0" w:firstLine="0"/>
+              <w:rPr>
+                <w:rFonts w:ascii="Calibri" w:eastAsia="Times New Roman" w:hAnsi="Calibri" w:cs="Calibri"/>
+                <w:color w:val="0070C0"/>
+                <w:sz w:val="20"/>
+                <w:szCs w:val="20"/>
+                <w:lang w:val="es-AR" w:eastAsia="es-AR"/>
+              </w:rPr>
+            </w:pPr>
+            <w:r>
+              <w:rPr>
+                <w:rFonts w:ascii="Calibri" w:eastAsia="Times New Roman" w:hAnsi="Calibri" w:cs="Calibri"/>
+                <w:color w:val="000000" w:themeColor="text1"/>
+                <w:sz w:val="20"/>
+                <w:szCs w:val="20"/>
+                <w:lang w:val="es-AR" w:eastAsia="es-AR"/>
+              </w:rPr>
+              <w:t xml:space="preserve">El usuario selecciona la opción "Realizar </w:t>
+            </w:r>
+            <w:r>
+              <w:rPr>
+                <w:rFonts w:ascii="Calibri" w:eastAsia="Times New Roman" w:hAnsi="Calibri" w:cs="Calibri"/>
+                <w:color w:val="000000" w:themeColor="text1"/>
+                <w:sz w:val="20"/>
+                <w:szCs w:val="20"/>
+                <w:lang w:val="es-AR" w:eastAsia="es-AR"/>
+              </w:rPr>
+              <w:t>plan de riesgo</w:t>
+            </w:r>
+            <w:r>
+              <w:rPr>
+                <w:rFonts w:ascii="Calibri" w:eastAsia="Times New Roman" w:hAnsi="Calibri" w:cs="Calibri"/>
+                <w:color w:val="000000" w:themeColor="text1"/>
+                <w:sz w:val="20"/>
+                <w:szCs w:val="20"/>
+                <w:lang w:val="es-AR" w:eastAsia="es-AR"/>
+              </w:rPr>
+              <w:t>" en la lista de riesgos.</w:t>
+            </w:r>
+          </w:p>
+        </w:tc>
+      </w:tr>
+      <w:tr>
+        <w:trPr>
+          <w:trHeight w:val="300"/>
+        </w:trPr>
+        <w:tc>
+          <w:tcPr>
+            <w:tcW w:w="987" w:type="pct"/>
+            <w:tcBorders>
+              <w:top w:val="nil"/>
+              <w:left w:val="single" w:sz="4" w:space="0" w:color="auto"/>
+              <w:bottom w:val="nil"/>
+              <w:right w:val="single" w:sz="4" w:space="0" w:color="auto"/>
+            </w:tcBorders>
+            <w:shd w:val="clear" w:color="auto" w:fill="auto"/>
+            <w:vAlign w:val="center"/>
+            <w:hideMark/>
+          </w:tcPr>
+          <w:p>
+            <w:pPr>
+              <w:spacing w:before="0" w:line="240" w:lineRule="auto"/>
+              <w:ind w:left="0" w:firstLine="0"/>
+              <w:rPr>
+                <w:rFonts w:ascii="Calibri" w:eastAsia="Times New Roman" w:hAnsi="Calibri" w:cs="Calibri"/>
+                <w:color w:val="000000"/>
+                <w:sz w:val="20"/>
+                <w:szCs w:val="20"/>
+                <w:lang w:val="es-AR" w:eastAsia="es-AR"/>
+              </w:rPr>
+            </w:pPr>
+            <w:r>
+              <w:rPr>
+                <w:rFonts w:ascii="Calibri" w:eastAsia="Times New Roman" w:hAnsi="Calibri" w:cs="Calibri"/>
+                <w:color w:val="000000"/>
+                <w:sz w:val="20"/>
+                <w:szCs w:val="20"/>
+                <w:lang w:val="es-AR" w:eastAsia="es-AR"/>
+              </w:rPr>
+              <w:t>DESCRIPCION</w:t>
+            </w:r>
+          </w:p>
+        </w:tc>
+        <w:tc>
+          <w:tcPr>
+            <w:tcW w:w="427" w:type="pct"/>
+            <w:tcBorders>
+              <w:top w:val="nil"/>
+              <w:left w:val="nil"/>
+              <w:bottom w:val="single" w:sz="4" w:space="0" w:color="auto"/>
+              <w:right w:val="single" w:sz="4" w:space="0" w:color="auto"/>
+            </w:tcBorders>
+            <w:shd w:val="clear" w:color="auto" w:fill="auto"/>
+            <w:vAlign w:val="center"/>
+            <w:hideMark/>
+          </w:tcPr>
+          <w:p>
+            <w:pPr>
+              <w:spacing w:before="0" w:line="240" w:lineRule="auto"/>
+              <w:ind w:left="0" w:firstLine="0"/>
+              <w:jc w:val="center"/>
+              <w:rPr>
+                <w:rFonts w:ascii="Calibri" w:eastAsia="Times New Roman" w:hAnsi="Calibri" w:cs="Calibri"/>
+                <w:color w:val="000000"/>
+                <w:sz w:val="20"/>
+                <w:szCs w:val="20"/>
+                <w:lang w:val="es-AR" w:eastAsia="es-AR"/>
+              </w:rPr>
+            </w:pPr>
+            <w:r>
+              <w:rPr>
+                <w:rFonts w:ascii="Calibri" w:eastAsia="Times New Roman" w:hAnsi="Calibri" w:cs="Calibri"/>
+                <w:color w:val="000000"/>
+                <w:sz w:val="20"/>
+                <w:szCs w:val="20"/>
+                <w:lang w:val="es-AR" w:eastAsia="es-AR"/>
+              </w:rPr>
+              <w:t>Paso</w:t>
+            </w:r>
+          </w:p>
+        </w:tc>
+        <w:tc>
+          <w:tcPr>
+            <w:tcW w:w="3585" w:type="pct"/>
+            <w:tcBorders>
+              <w:top w:val="nil"/>
+              <w:left w:val="nil"/>
+              <w:bottom w:val="single" w:sz="4" w:space="0" w:color="auto"/>
+              <w:right w:val="single" w:sz="4" w:space="0" w:color="auto"/>
+            </w:tcBorders>
+            <w:shd w:val="clear" w:color="auto" w:fill="auto"/>
+            <w:vAlign w:val="center"/>
+            <w:hideMark/>
+          </w:tcPr>
+          <w:p>
+            <w:pPr>
+              <w:spacing w:before="0" w:line="240" w:lineRule="auto"/>
+              <w:ind w:left="0" w:firstLine="0"/>
+              <w:jc w:val="center"/>
+              <w:rPr>
+                <w:rFonts w:ascii="Calibri" w:eastAsia="Times New Roman" w:hAnsi="Calibri" w:cs="Calibri"/>
+                <w:color w:val="000000"/>
+                <w:sz w:val="20"/>
+                <w:szCs w:val="20"/>
+                <w:lang w:val="es-AR" w:eastAsia="es-AR"/>
+              </w:rPr>
+            </w:pPr>
+            <w:r>
+              <w:rPr>
+                <w:rFonts w:ascii="Calibri" w:eastAsia="Times New Roman" w:hAnsi="Calibri" w:cs="Calibri"/>
+                <w:color w:val="000000"/>
+                <w:sz w:val="20"/>
+                <w:szCs w:val="20"/>
+                <w:lang w:val="es-AR" w:eastAsia="es-AR"/>
+              </w:rPr>
+              <w:t>Acción</w:t>
+            </w:r>
+          </w:p>
+        </w:tc>
+      </w:tr>
+      <w:tr>
+        <w:trPr>
+          <w:trHeight w:val="300"/>
+        </w:trPr>
+        <w:tc>
+          <w:tcPr>
+            <w:tcW w:w="987" w:type="pct"/>
+            <w:tcBorders>
+              <w:top w:val="single" w:sz="4" w:space="0" w:color="auto"/>
+              <w:left w:val="single" w:sz="4" w:space="0" w:color="auto"/>
+              <w:bottom w:val="nil"/>
+              <w:right w:val="single" w:sz="4" w:space="0" w:color="auto"/>
+            </w:tcBorders>
+            <w:shd w:val="clear" w:color="auto" w:fill="auto"/>
+            <w:vAlign w:val="bottom"/>
+            <w:hideMark/>
+          </w:tcPr>
+          <w:p>
+            <w:pPr>
+              <w:spacing w:before="0" w:line="240" w:lineRule="auto"/>
+              <w:ind w:left="0" w:firstLine="0"/>
+              <w:rPr>
+                <w:rFonts w:ascii="Calibri" w:eastAsia="Times New Roman" w:hAnsi="Calibri" w:cs="Calibri"/>
+                <w:color w:val="000000"/>
+                <w:sz w:val="20"/>
+                <w:szCs w:val="20"/>
+                <w:lang w:val="es-AR" w:eastAsia="es-AR"/>
+              </w:rPr>
+            </w:pPr>
+            <w:r>
+              <w:rPr>
+                <w:rFonts w:ascii="Calibri" w:eastAsia="Times New Roman" w:hAnsi="Calibri" w:cs="Calibri"/>
+                <w:color w:val="000000"/>
+                <w:sz w:val="20"/>
+                <w:szCs w:val="20"/>
+                <w:lang w:val="es-AR" w:eastAsia="es-AR"/>
+              </w:rPr>
+              <w:t> </w:t>
+            </w:r>
+          </w:p>
+        </w:tc>
+        <w:tc>
+          <w:tcPr>
+            <w:tcW w:w="427" w:type="pct"/>
+            <w:tcBorders>
+              <w:top w:val="nil"/>
+              <w:left w:val="nil"/>
+              <w:bottom w:val="single" w:sz="4" w:space="0" w:color="auto"/>
+              <w:right w:val="single" w:sz="4" w:space="0" w:color="auto"/>
+            </w:tcBorders>
+            <w:shd w:val="clear" w:color="auto" w:fill="auto"/>
+            <w:vAlign w:val="center"/>
+            <w:hideMark/>
+          </w:tcPr>
+          <w:p>
+            <w:pPr>
+              <w:spacing w:before="0" w:line="240" w:lineRule="auto"/>
+              <w:ind w:left="0" w:firstLine="0"/>
+              <w:jc w:val="center"/>
+              <w:rPr>
+                <w:rFonts w:ascii="Calibri" w:eastAsia="Times New Roman" w:hAnsi="Calibri" w:cs="Calibri"/>
+                <w:color w:val="000000"/>
+                <w:sz w:val="20"/>
+                <w:szCs w:val="20"/>
+                <w:lang w:val="es-AR" w:eastAsia="es-AR"/>
+              </w:rPr>
+            </w:pPr>
+            <w:r>
+              <w:rPr>
+                <w:rFonts w:ascii="Calibri" w:eastAsia="Times New Roman" w:hAnsi="Calibri" w:cs="Calibri"/>
+                <w:color w:val="000000"/>
+                <w:sz w:val="20"/>
+                <w:szCs w:val="20"/>
+                <w:lang w:val="es-AR" w:eastAsia="es-AR"/>
+              </w:rPr>
+              <w:t> </w:t>
+            </w:r>
+            <w:r>
+              <w:rPr>
+                <w:rFonts w:ascii="Calibri" w:eastAsia="Times New Roman" w:hAnsi="Calibri" w:cs="Calibri"/>
+                <w:color w:val="000000"/>
+                <w:sz w:val="20"/>
+                <w:szCs w:val="20"/>
+                <w:lang w:val="es-AR" w:eastAsia="es-AR"/>
+              </w:rPr>
+              <w:t>1</w:t>
+            </w:r>
+          </w:p>
+        </w:tc>
+        <w:tc>
+          <w:tcPr>
+            <w:tcW w:w="3585" w:type="pct"/>
+            <w:tcBorders>
+              <w:top w:val="nil"/>
+              <w:left w:val="nil"/>
+              <w:bottom w:val="single" w:sz="4" w:space="0" w:color="auto"/>
+              <w:right w:val="single" w:sz="4" w:space="0" w:color="auto"/>
+            </w:tcBorders>
+            <w:shd w:val="clear" w:color="auto" w:fill="auto"/>
+            <w:vAlign w:val="center"/>
+          </w:tcPr>
+          <w:p>
+            <w:pPr>
+              <w:spacing w:before="0" w:line="240" w:lineRule="auto"/>
+              <w:ind w:left="0" w:firstLine="0"/>
+              <w:rPr>
+                <w:rFonts w:ascii="Calibri" w:eastAsia="Times New Roman" w:hAnsi="Calibri" w:cs="Calibri"/>
+                <w:color w:val="000000" w:themeColor="text1"/>
+                <w:sz w:val="20"/>
+                <w:szCs w:val="20"/>
+                <w:lang w:val="es-AR" w:eastAsia="es-AR"/>
+              </w:rPr>
+            </w:pPr>
+            <w:r>
+              <w:rPr>
+                <w:rFonts w:ascii="Calibri" w:eastAsia="Times New Roman" w:hAnsi="Calibri" w:cs="Calibri"/>
+                <w:color w:val="000000" w:themeColor="text1"/>
+                <w:sz w:val="20"/>
+                <w:szCs w:val="20"/>
+                <w:lang w:val="es-AR" w:eastAsia="es-AR"/>
+              </w:rPr>
+              <w:t xml:space="preserve">El actor solicita </w:t>
+            </w:r>
+            <w:r>
+              <w:rPr>
+                <w:rFonts w:ascii="Calibri" w:eastAsia="Times New Roman" w:hAnsi="Calibri" w:cs="Calibri"/>
+                <w:color w:val="000000" w:themeColor="text1"/>
+                <w:sz w:val="20"/>
+                <w:szCs w:val="20"/>
+                <w:lang w:val="es-AR" w:eastAsia="es-AR"/>
+              </w:rPr>
+              <w:t>añadirPlan(idRiesgo)</w:t>
+            </w:r>
+            <w:r>
+              <w:rPr>
+                <w:rFonts w:ascii="Calibri" w:eastAsia="Times New Roman" w:hAnsi="Calibri" w:cs="Calibri"/>
+                <w:color w:val="000000" w:themeColor="text1"/>
+                <w:sz w:val="20"/>
+                <w:szCs w:val="20"/>
+                <w:lang w:val="es-AR" w:eastAsia="es-AR"/>
+              </w:rPr>
+              <w:t xml:space="preserve"> </w:t>
+            </w:r>
+            <w:r>
+              <w:rPr>
+                <w:rFonts w:ascii="Calibri" w:eastAsia="Times New Roman" w:hAnsi="Calibri" w:cs="Calibri"/>
+                <w:color w:val="000000" w:themeColor="text1"/>
+                <w:sz w:val="20"/>
+                <w:szCs w:val="20"/>
+                <w:lang w:val="es-AR" w:eastAsia="es-AR"/>
+              </w:rPr>
+              <w:t xml:space="preserve">a la InterfazUsuario. La InterfazUsuario redirige al usuario a la página </w:t>
+            </w:r>
+            <w:r>
+              <w:rPr>
+                <w:rFonts w:ascii="Calibri" w:eastAsia="Times New Roman" w:hAnsi="Calibri" w:cs="Calibri"/>
+                <w:color w:val="000000" w:themeColor="text1"/>
+                <w:sz w:val="20"/>
+                <w:szCs w:val="20"/>
+                <w:lang w:val="es-AR" w:eastAsia="es-AR"/>
+              </w:rPr>
+              <w:t>/proyecto/riesgos</w:t>
+            </w:r>
+            <w:r>
+              <w:rPr>
+                <w:rFonts w:ascii="Calibri" w:eastAsia="Times New Roman" w:hAnsi="Calibri" w:cs="Calibri"/>
+                <w:color w:val="000000" w:themeColor="text1"/>
+                <w:sz w:val="20"/>
+                <w:szCs w:val="20"/>
+                <w:lang w:val="es-AR" w:eastAsia="es-AR"/>
+              </w:rPr>
+              <w:t>/agregarPlan.</w:t>
+            </w:r>
+          </w:p>
+        </w:tc>
+      </w:tr>
+      <w:tr>
+        <w:trPr>
+          <w:trHeight w:val="300"/>
+        </w:trPr>
+        <w:tc>
+          <w:tcPr>
+            <w:tcW w:w="987" w:type="pct"/>
+            <w:tcBorders>
+              <w:top w:val="nil"/>
+              <w:left w:val="single" w:sz="4" w:space="0" w:color="auto"/>
+              <w:bottom w:val="nil"/>
+              <w:right w:val="single" w:sz="4" w:space="0" w:color="auto"/>
+            </w:tcBorders>
+            <w:shd w:val="clear" w:color="auto" w:fill="auto"/>
+            <w:vAlign w:val="bottom"/>
+            <w:hideMark/>
+          </w:tcPr>
+          <w:p>
+            <w:pPr>
+              <w:spacing w:before="0" w:line="240" w:lineRule="auto"/>
+              <w:ind w:left="0" w:firstLine="0"/>
+              <w:rPr>
+                <w:rFonts w:ascii="Calibri" w:eastAsia="Times New Roman" w:hAnsi="Calibri" w:cs="Calibri"/>
+                <w:color w:val="000000"/>
+                <w:sz w:val="20"/>
+                <w:szCs w:val="20"/>
+                <w:lang w:val="es-AR" w:eastAsia="es-AR"/>
+              </w:rPr>
+            </w:pPr>
+            <w:r>
+              <w:rPr>
+                <w:rFonts w:ascii="Calibri" w:eastAsia="Times New Roman" w:hAnsi="Calibri" w:cs="Calibri"/>
+                <w:color w:val="000000"/>
+                <w:sz w:val="20"/>
+                <w:szCs w:val="20"/>
+                <w:lang w:val="es-AR" w:eastAsia="es-AR"/>
+              </w:rPr>
+              <w:t> </w:t>
+            </w:r>
+          </w:p>
+        </w:tc>
+        <w:tc>
+          <w:tcPr>
+            <w:tcW w:w="427" w:type="pct"/>
+            <w:tcBorders>
+              <w:top w:val="nil"/>
+              <w:left w:val="nil"/>
+              <w:bottom w:val="single" w:sz="4" w:space="0" w:color="auto"/>
+              <w:right w:val="single" w:sz="4" w:space="0" w:color="auto"/>
+            </w:tcBorders>
+            <w:shd w:val="clear" w:color="auto" w:fill="auto"/>
+            <w:vAlign w:val="center"/>
+            <w:hideMark/>
+          </w:tcPr>
+          <w:p>
+            <w:pPr>
+              <w:spacing w:before="0" w:line="240" w:lineRule="auto"/>
+              <w:ind w:left="0" w:firstLine="0"/>
+              <w:jc w:val="center"/>
+              <w:rPr>
+                <w:rFonts w:ascii="Calibri" w:eastAsia="Times New Roman" w:hAnsi="Calibri" w:cs="Calibri"/>
+                <w:color w:val="000000"/>
+                <w:sz w:val="20"/>
+                <w:szCs w:val="20"/>
+                <w:lang w:val="es-AR" w:eastAsia="es-AR"/>
+              </w:rPr>
+            </w:pPr>
+            <w:r>
+              <w:rPr>
+                <w:rFonts w:ascii="Calibri" w:eastAsia="Times New Roman" w:hAnsi="Calibri" w:cs="Calibri"/>
+                <w:color w:val="000000"/>
+                <w:sz w:val="20"/>
+                <w:szCs w:val="20"/>
+                <w:lang w:val="es-AR" w:eastAsia="es-AR"/>
+              </w:rPr>
+              <w:t> </w:t>
+            </w:r>
+            <w:r>
+              <w:rPr>
+                <w:rFonts w:ascii="Calibri" w:eastAsia="Times New Roman" w:hAnsi="Calibri" w:cs="Calibri"/>
+                <w:color w:val="000000"/>
+                <w:sz w:val="20"/>
+                <w:szCs w:val="20"/>
+                <w:lang w:val="es-AR" w:eastAsia="es-AR"/>
+              </w:rPr>
+              <w:t>2</w:t>
+            </w:r>
+          </w:p>
+        </w:tc>
+        <w:tc>
+          <w:tcPr>
+            <w:tcW w:w="3585" w:type="pct"/>
+            <w:tcBorders>
+              <w:top w:val="nil"/>
+              <w:left w:val="nil"/>
+              <w:bottom w:val="single" w:sz="4" w:space="0" w:color="auto"/>
+              <w:right w:val="single" w:sz="4" w:space="0" w:color="auto"/>
+            </w:tcBorders>
+            <w:shd w:val="clear" w:color="auto" w:fill="auto"/>
+            <w:vAlign w:val="center"/>
+          </w:tcPr>
+          <w:p>
+            <w:pPr>
+              <w:spacing w:before="0" w:line="240" w:lineRule="auto"/>
+              <w:ind w:left="0" w:firstLine="0"/>
+              <w:rPr>
+                <w:rFonts w:ascii="Calibri" w:eastAsia="Times New Roman" w:hAnsi="Calibri" w:cs="Calibri"/>
+                <w:color w:val="000000" w:themeColor="text1"/>
+                <w:sz w:val="20"/>
+                <w:szCs w:val="20"/>
+                <w:lang w:val="es-AR" w:eastAsia="es-AR"/>
+              </w:rPr>
+            </w:pPr>
+            <w:r>
+              <w:rPr>
+                <w:rFonts w:ascii="Calibri" w:eastAsia="Times New Roman" w:hAnsi="Calibri" w:cs="Calibri"/>
+                <w:color w:val="000000" w:themeColor="text1"/>
+                <w:sz w:val="20"/>
+                <w:szCs w:val="20"/>
+                <w:lang w:val="es-AR" w:eastAsia="es-AR"/>
+              </w:rPr>
+              <w:t>El actor rellena el formulario de la página con los datos del plan de riesgo (</w:t>
+            </w:r>
+            <w:r>
+              <w:rPr>
+                <w:rFonts w:ascii="Calibri" w:eastAsia="Times New Roman" w:hAnsi="Calibri" w:cs="Calibri"/>
+                <w:color w:val="000000" w:themeColor="text1"/>
+                <w:sz w:val="20"/>
+                <w:szCs w:val="20"/>
+                <w:lang w:val="es-AR" w:eastAsia="es-AR"/>
+              </w:rPr>
+              <w:t>id, tipo, descripción, tareas</w:t>
+            </w:r>
+            <w:r>
+              <w:rPr>
+                <w:rFonts w:ascii="Calibri" w:eastAsia="Times New Roman" w:hAnsi="Calibri" w:cs="Calibri"/>
+                <w:color w:val="000000" w:themeColor="text1"/>
+                <w:sz w:val="20"/>
+                <w:szCs w:val="20"/>
+                <w:lang w:val="es-AR" w:eastAsia="es-AR"/>
+              </w:rPr>
+              <w:t>)</w:t>
+            </w:r>
+            <w:r>
+              <w:rPr>
+                <w:rFonts w:ascii="Calibri" w:eastAsia="Times New Roman" w:hAnsi="Calibri" w:cs="Calibri"/>
+                <w:color w:val="000000" w:themeColor="text1"/>
+                <w:sz w:val="20"/>
+                <w:szCs w:val="20"/>
+                <w:lang w:val="es-AR" w:eastAsia="es-AR"/>
+              </w:rPr>
+              <w:t xml:space="preserve"> (Excepción 2a)</w:t>
+            </w:r>
+            <w:r>
+              <w:rPr>
+                <w:rFonts w:ascii="Calibri" w:eastAsia="Times New Roman" w:hAnsi="Calibri" w:cs="Calibri"/>
+                <w:color w:val="000000" w:themeColor="text1"/>
+                <w:sz w:val="20"/>
+                <w:szCs w:val="20"/>
+                <w:lang w:val="es-AR" w:eastAsia="es-AR"/>
+              </w:rPr>
+              <w:t xml:space="preserve"> (Extensión 2b)</w:t>
+            </w:r>
+            <w:r>
+              <w:rPr>
+                <w:rFonts w:ascii="Calibri" w:eastAsia="Times New Roman" w:hAnsi="Calibri" w:cs="Calibri"/>
+                <w:color w:val="000000" w:themeColor="text1"/>
+                <w:sz w:val="20"/>
+                <w:szCs w:val="20"/>
+                <w:lang w:val="es-AR" w:eastAsia="es-AR"/>
+              </w:rPr>
+              <w:t xml:space="preserve">. </w:t>
+            </w:r>
+          </w:p>
+        </w:tc>
+      </w:tr>
+      <w:tr>
+        <w:trPr>
+          <w:trHeight w:val="300"/>
+        </w:trPr>
+        <w:tc>
+          <w:tcPr>
+            <w:tcW w:w="987" w:type="pct"/>
+            <w:tcBorders>
+              <w:top w:val="nil"/>
+              <w:left w:val="single" w:sz="4" w:space="0" w:color="auto"/>
+              <w:bottom w:val="nil"/>
+              <w:right w:val="single" w:sz="4" w:space="0" w:color="auto"/>
+            </w:tcBorders>
+            <w:shd w:val="clear" w:color="auto" w:fill="auto"/>
+            <w:vAlign w:val="bottom"/>
+            <w:hideMark/>
+          </w:tcPr>
+          <w:p>
+            <w:pPr>
+              <w:spacing w:before="0" w:line="240" w:lineRule="auto"/>
+              <w:ind w:left="0" w:firstLine="0"/>
+              <w:rPr>
+                <w:rFonts w:ascii="Calibri" w:eastAsia="Times New Roman" w:hAnsi="Calibri" w:cs="Calibri"/>
+                <w:color w:val="000000"/>
+                <w:sz w:val="20"/>
+                <w:szCs w:val="20"/>
+                <w:lang w:val="es-AR" w:eastAsia="es-AR"/>
+              </w:rPr>
+            </w:pPr>
+            <w:r>
+              <w:rPr>
+                <w:rFonts w:ascii="Calibri" w:eastAsia="Times New Roman" w:hAnsi="Calibri" w:cs="Calibri"/>
+                <w:color w:val="000000"/>
+                <w:sz w:val="20"/>
+                <w:szCs w:val="20"/>
+                <w:lang w:val="es-AR" w:eastAsia="es-AR"/>
+              </w:rPr>
+              <w:t> </w:t>
+            </w:r>
+          </w:p>
+        </w:tc>
+        <w:tc>
+          <w:tcPr>
+            <w:tcW w:w="427" w:type="pct"/>
+            <w:tcBorders>
+              <w:top w:val="nil"/>
+              <w:left w:val="nil"/>
+              <w:bottom w:val="single" w:sz="4" w:space="0" w:color="auto"/>
+              <w:right w:val="single" w:sz="4" w:space="0" w:color="auto"/>
+            </w:tcBorders>
+            <w:shd w:val="clear" w:color="auto" w:fill="auto"/>
+            <w:vAlign w:val="center"/>
+            <w:hideMark/>
+          </w:tcPr>
+          <w:p>
+            <w:pPr>
+              <w:spacing w:before="0" w:line="240" w:lineRule="auto"/>
+              <w:ind w:left="0" w:firstLine="0"/>
+              <w:jc w:val="center"/>
+              <w:rPr>
+                <w:rFonts w:ascii="Calibri" w:eastAsia="Times New Roman" w:hAnsi="Calibri" w:cs="Calibri"/>
+                <w:color w:val="000000"/>
+                <w:sz w:val="20"/>
+                <w:szCs w:val="20"/>
+                <w:lang w:val="es-AR" w:eastAsia="es-AR"/>
+              </w:rPr>
+            </w:pPr>
+            <w:r>
+              <w:rPr>
+                <w:rFonts w:ascii="Calibri" w:eastAsia="Times New Roman" w:hAnsi="Calibri" w:cs="Calibri"/>
+                <w:color w:val="000000"/>
+                <w:sz w:val="20"/>
+                <w:szCs w:val="20"/>
+                <w:lang w:val="es-AR" w:eastAsia="es-AR"/>
+              </w:rPr>
+              <w:t> </w:t>
+            </w:r>
+            <w:r>
+              <w:rPr>
+                <w:rFonts w:ascii="Calibri" w:eastAsia="Times New Roman" w:hAnsi="Calibri" w:cs="Calibri"/>
+                <w:color w:val="000000"/>
+                <w:sz w:val="20"/>
+                <w:szCs w:val="20"/>
+                <w:lang w:val="es-AR" w:eastAsia="es-AR"/>
+              </w:rPr>
+              <w:t>3</w:t>
+            </w:r>
+          </w:p>
+        </w:tc>
+        <w:tc>
+          <w:tcPr>
+            <w:tcW w:w="3585" w:type="pct"/>
+            <w:tcBorders>
+              <w:top w:val="nil"/>
+              <w:left w:val="nil"/>
+              <w:bottom w:val="single" w:sz="4" w:space="0" w:color="auto"/>
+              <w:right w:val="single" w:sz="4" w:space="0" w:color="auto"/>
+            </w:tcBorders>
+            <w:shd w:val="clear" w:color="auto" w:fill="auto"/>
+            <w:vAlign w:val="bottom"/>
+          </w:tcPr>
+          <w:p>
+            <w:pPr>
+              <w:spacing w:before="0" w:line="240" w:lineRule="auto"/>
+              <w:ind w:left="0" w:firstLine="0"/>
+              <w:rPr>
+                <w:rFonts w:ascii="Calibri" w:eastAsia="Times New Roman" w:hAnsi="Calibri" w:cs="Calibri"/>
+                <w:color w:val="000000" w:themeColor="text1"/>
+                <w:sz w:val="20"/>
+                <w:szCs w:val="20"/>
+                <w:lang w:val="es-AR" w:eastAsia="es-AR"/>
+              </w:rPr>
+            </w:pPr>
+            <w:r>
+              <w:rPr>
+                <w:rFonts w:ascii="Calibri" w:eastAsia="Times New Roman" w:hAnsi="Calibri" w:cs="Calibri"/>
+                <w:color w:val="000000" w:themeColor="text1"/>
+                <w:sz w:val="20"/>
+                <w:szCs w:val="20"/>
+                <w:lang w:val="es-AR" w:eastAsia="es-AR"/>
+              </w:rPr>
+              <w:t xml:space="preserve">La InterfazUsuario solitica </w:t>
+            </w:r>
+            <w:r>
+              <w:rPr>
+                <w:rFonts w:ascii="Calibri" w:eastAsia="Times New Roman" w:hAnsi="Calibri" w:cs="Calibri"/>
+                <w:color w:val="000000" w:themeColor="text1"/>
+                <w:sz w:val="20"/>
+                <w:szCs w:val="20"/>
+                <w:lang w:val="es-AR" w:eastAsia="es-AR"/>
+              </w:rPr>
+              <w:t>añadirPlan(idRiesgo</w:t>
+            </w:r>
+            <w:r>
+              <w:rPr>
+                <w:rFonts w:ascii="Calibri" w:eastAsia="Times New Roman" w:hAnsi="Calibri" w:cs="Calibri"/>
+                <w:color w:val="000000" w:themeColor="text1"/>
+                <w:sz w:val="20"/>
+                <w:szCs w:val="20"/>
+                <w:lang w:val="es-AR" w:eastAsia="es-AR"/>
+              </w:rPr>
+              <w:t>, datosPlan</w:t>
+            </w:r>
+            <w:r>
+              <w:rPr>
+                <w:rFonts w:ascii="Calibri" w:eastAsia="Times New Roman" w:hAnsi="Calibri" w:cs="Calibri"/>
+                <w:color w:val="000000" w:themeColor="text1"/>
+                <w:sz w:val="20"/>
+                <w:szCs w:val="20"/>
+                <w:lang w:val="es-AR" w:eastAsia="es-AR"/>
+              </w:rPr>
+              <w:t>)</w:t>
+            </w:r>
+            <w:r>
+              <w:rPr>
+                <w:rFonts w:ascii="Calibri" w:eastAsia="Times New Roman" w:hAnsi="Calibri" w:cs="Calibri"/>
+                <w:color w:val="000000" w:themeColor="text1"/>
+                <w:sz w:val="20"/>
+                <w:szCs w:val="20"/>
+                <w:lang w:val="es-AR" w:eastAsia="es-AR"/>
+              </w:rPr>
+              <w:t xml:space="preserve"> a GestorRiesgo. GestorRiesgo envia el evento añadirPlan(datosPlan) a Riesgo. Riesgo solicita actualizarRiesgo() a la BDD. La InterfazUsuario muestra un mensaje al usuario confirmando que se añadió el plan de </w:t>
+            </w:r>
+            <w:r>
+              <w:rPr>
+                <w:rFonts w:ascii="Calibri" w:eastAsia="Times New Roman" w:hAnsi="Calibri" w:cs="Calibri"/>
+                <w:color w:val="000000" w:themeColor="text1"/>
+                <w:sz w:val="20"/>
+                <w:szCs w:val="20"/>
+                <w:lang w:val="es-AR" w:eastAsia="es-AR"/>
+              </w:rPr>
+              <w:lastRenderedPageBreak/>
+              <w:t>riesgo. El actor selecciona confirmar. La InterfazUsuario redirige al actor a /proyecto/riesgos</w:t>
+            </w:r>
+          </w:p>
+        </w:tc>
+      </w:tr>
+      <w:tr>
+        <w:trPr>
+          <w:trHeight w:val="300"/>
+        </w:trPr>
+        <w:tc>
+          <w:tcPr>
+            <w:tcW w:w="987" w:type="pct"/>
+            <w:tcBorders>
+              <w:top w:val="nil"/>
+              <w:left w:val="single" w:sz="4" w:space="0" w:color="auto"/>
+              <w:bottom w:val="single" w:sz="4" w:space="0" w:color="auto"/>
+              <w:right w:val="single" w:sz="4" w:space="0" w:color="auto"/>
+            </w:tcBorders>
+            <w:shd w:val="clear" w:color="auto" w:fill="auto"/>
+            <w:vAlign w:val="bottom"/>
+            <w:hideMark/>
+          </w:tcPr>
+          <w:p>
+            <w:pPr>
+              <w:spacing w:before="0" w:line="240" w:lineRule="auto"/>
+              <w:ind w:left="0" w:firstLine="0"/>
+              <w:rPr>
+                <w:rFonts w:ascii="Calibri" w:eastAsia="Times New Roman" w:hAnsi="Calibri" w:cs="Calibri"/>
+                <w:color w:val="000000"/>
+                <w:lang w:val="es-AR" w:eastAsia="es-AR"/>
+              </w:rPr>
+            </w:pPr>
+            <w:r>
+              <w:rPr>
+                <w:rFonts w:ascii="Calibri" w:eastAsia="Times New Roman" w:hAnsi="Calibri" w:cs="Calibri"/>
+                <w:color w:val="000000"/>
+                <w:lang w:val="es-AR" w:eastAsia="es-AR"/>
+              </w:rPr>
+              <w:lastRenderedPageBreak/>
+              <w:t> </w:t>
+            </w:r>
+          </w:p>
+        </w:tc>
+        <w:tc>
+          <w:tcPr>
+            <w:tcW w:w="427" w:type="pct"/>
+            <w:tcBorders>
+              <w:top w:val="nil"/>
+              <w:left w:val="nil"/>
+              <w:bottom w:val="single" w:sz="4" w:space="0" w:color="auto"/>
+              <w:right w:val="single" w:sz="4" w:space="0" w:color="auto"/>
+            </w:tcBorders>
+            <w:shd w:val="clear" w:color="auto" w:fill="auto"/>
+            <w:vAlign w:val="center"/>
+            <w:hideMark/>
+          </w:tcPr>
+          <w:p>
+            <w:pPr>
+              <w:spacing w:before="0" w:line="240" w:lineRule="auto"/>
+              <w:ind w:left="0" w:firstLine="0"/>
+              <w:jc w:val="center"/>
+              <w:rPr>
+                <w:rFonts w:ascii="Calibri" w:eastAsia="Times New Roman" w:hAnsi="Calibri" w:cs="Calibri"/>
+                <w:color w:val="000000"/>
+                <w:sz w:val="20"/>
+                <w:szCs w:val="20"/>
+                <w:lang w:val="es-AR" w:eastAsia="es-AR"/>
+              </w:rPr>
+            </w:pPr>
+            <w:r>
+              <w:rPr>
+                <w:rFonts w:ascii="Calibri" w:eastAsia="Times New Roman" w:hAnsi="Calibri" w:cs="Calibri"/>
+                <w:color w:val="000000"/>
+                <w:sz w:val="20"/>
+                <w:szCs w:val="20"/>
+                <w:lang w:val="es-AR" w:eastAsia="es-AR"/>
+              </w:rPr>
+              <w:t> </w:t>
+            </w:r>
+            <w:r>
+              <w:rPr>
+                <w:rFonts w:ascii="Calibri" w:eastAsia="Times New Roman" w:hAnsi="Calibri" w:cs="Calibri"/>
+                <w:color w:val="000000"/>
+                <w:sz w:val="20"/>
+                <w:szCs w:val="20"/>
+                <w:lang w:val="es-AR" w:eastAsia="es-AR"/>
+              </w:rPr>
+              <w:t>4</w:t>
+            </w:r>
+          </w:p>
+        </w:tc>
+        <w:tc>
+          <w:tcPr>
+            <w:tcW w:w="3585" w:type="pct"/>
+            <w:tcBorders>
+              <w:top w:val="nil"/>
+              <w:left w:val="nil"/>
+              <w:bottom w:val="single" w:sz="4" w:space="0" w:color="auto"/>
+              <w:right w:val="single" w:sz="4" w:space="0" w:color="auto"/>
+            </w:tcBorders>
+            <w:shd w:val="clear" w:color="auto" w:fill="auto"/>
+            <w:vAlign w:val="bottom"/>
+          </w:tcPr>
+          <w:p>
+            <w:pPr>
+              <w:spacing w:before="0" w:line="240" w:lineRule="auto"/>
+              <w:ind w:left="0" w:firstLine="0"/>
+              <w:rPr>
+                <w:rFonts w:ascii="Calibri" w:eastAsia="Times New Roman" w:hAnsi="Calibri" w:cs="Calibri"/>
+                <w:color w:val="000000" w:themeColor="text1"/>
+                <w:lang w:val="es-AR" w:eastAsia="es-AR"/>
+              </w:rPr>
+            </w:pPr>
+          </w:p>
+        </w:tc>
+      </w:tr>
+      <w:tr>
+        <w:trPr>
+          <w:trHeight w:val="300"/>
+        </w:trPr>
+        <w:tc>
+          <w:tcPr>
+            <w:tcW w:w="987" w:type="pct"/>
+            <w:tcBorders>
+              <w:top w:val="nil"/>
+              <w:left w:val="single" w:sz="4" w:space="0" w:color="auto"/>
+              <w:bottom w:val="single" w:sz="4" w:space="0" w:color="auto"/>
+              <w:right w:val="single" w:sz="4" w:space="0" w:color="auto"/>
+            </w:tcBorders>
+            <w:shd w:val="clear" w:color="auto" w:fill="auto"/>
+            <w:vAlign w:val="bottom"/>
+          </w:tcPr>
+          <w:p>
+            <w:pPr>
+              <w:spacing w:before="0" w:line="240" w:lineRule="auto"/>
+              <w:ind w:left="0" w:firstLine="0"/>
+              <w:rPr>
+                <w:rFonts w:ascii="Calibri" w:eastAsia="Times New Roman" w:hAnsi="Calibri" w:cs="Calibri"/>
+                <w:color w:val="000000"/>
+                <w:lang w:val="es-AR" w:eastAsia="es-AR"/>
+              </w:rPr>
+            </w:pPr>
+          </w:p>
+        </w:tc>
+        <w:tc>
+          <w:tcPr>
+            <w:tcW w:w="427" w:type="pct"/>
+            <w:tcBorders>
+              <w:top w:val="nil"/>
+              <w:left w:val="nil"/>
+              <w:bottom w:val="single" w:sz="4" w:space="0" w:color="auto"/>
+              <w:right w:val="single" w:sz="4" w:space="0" w:color="auto"/>
+            </w:tcBorders>
+            <w:shd w:val="clear" w:color="auto" w:fill="auto"/>
+            <w:vAlign w:val="center"/>
+          </w:tcPr>
+          <w:p>
+            <w:pPr>
+              <w:spacing w:before="0" w:line="240" w:lineRule="auto"/>
+              <w:ind w:left="0" w:firstLine="0"/>
+              <w:jc w:val="center"/>
+              <w:rPr>
+                <w:rFonts w:ascii="Calibri" w:eastAsia="Times New Roman" w:hAnsi="Calibri" w:cs="Calibri"/>
+                <w:color w:val="000000"/>
+                <w:sz w:val="20"/>
+                <w:szCs w:val="20"/>
+                <w:lang w:val="es-AR" w:eastAsia="es-AR"/>
+              </w:rPr>
+            </w:pPr>
+            <w:r>
+              <w:rPr>
+                <w:rFonts w:ascii="Calibri" w:eastAsia="Times New Roman" w:hAnsi="Calibri" w:cs="Calibri"/>
+                <w:color w:val="000000"/>
+                <w:sz w:val="20"/>
+                <w:szCs w:val="20"/>
+                <w:lang w:val="es-AR" w:eastAsia="es-AR"/>
+              </w:rPr>
+              <w:t>5</w:t>
+            </w:r>
+          </w:p>
+        </w:tc>
+        <w:tc>
+          <w:tcPr>
+            <w:tcW w:w="3585" w:type="pct"/>
+            <w:tcBorders>
+              <w:top w:val="nil"/>
+              <w:left w:val="nil"/>
+              <w:bottom w:val="single" w:sz="4" w:space="0" w:color="auto"/>
+              <w:right w:val="single" w:sz="4" w:space="0" w:color="auto"/>
+            </w:tcBorders>
+            <w:shd w:val="clear" w:color="auto" w:fill="auto"/>
+            <w:vAlign w:val="bottom"/>
+          </w:tcPr>
+          <w:p>
+            <w:pPr>
+              <w:spacing w:before="0" w:line="240" w:lineRule="auto"/>
+              <w:ind w:left="0" w:firstLine="0"/>
+              <w:rPr>
+                <w:rFonts w:ascii="Calibri" w:eastAsia="Times New Roman" w:hAnsi="Calibri" w:cs="Calibri"/>
+                <w:color w:val="000000" w:themeColor="text1"/>
+                <w:sz w:val="20"/>
+                <w:szCs w:val="20"/>
+                <w:u w:val="single"/>
+                <w:lang w:val="es-AR" w:eastAsia="es-AR"/>
+              </w:rPr>
+            </w:pPr>
+          </w:p>
+        </w:tc>
+      </w:tr>
+      <w:tr>
+        <w:trPr>
+          <w:trHeight w:val="300"/>
+        </w:trPr>
+        <w:tc>
+          <w:tcPr>
+            <w:tcW w:w="987" w:type="pct"/>
+            <w:tcBorders>
+              <w:top w:val="nil"/>
+              <w:left w:val="single" w:sz="4" w:space="0" w:color="auto"/>
+              <w:bottom w:val="single" w:sz="4" w:space="0" w:color="auto"/>
+              <w:right w:val="single" w:sz="4" w:space="0" w:color="auto"/>
+            </w:tcBorders>
+            <w:shd w:val="clear" w:color="auto" w:fill="auto"/>
+            <w:vAlign w:val="bottom"/>
+          </w:tcPr>
+          <w:p>
+            <w:pPr>
+              <w:spacing w:before="0" w:line="240" w:lineRule="auto"/>
+              <w:ind w:left="0" w:firstLine="0"/>
+              <w:rPr>
+                <w:rFonts w:ascii="Calibri" w:eastAsia="Times New Roman" w:hAnsi="Calibri" w:cs="Calibri"/>
+                <w:color w:val="000000"/>
+                <w:lang w:val="es-AR" w:eastAsia="es-AR"/>
+              </w:rPr>
+            </w:pPr>
+          </w:p>
+        </w:tc>
+        <w:tc>
+          <w:tcPr>
+            <w:tcW w:w="427" w:type="pct"/>
+            <w:tcBorders>
+              <w:top w:val="nil"/>
+              <w:left w:val="nil"/>
+              <w:bottom w:val="single" w:sz="4" w:space="0" w:color="auto"/>
+              <w:right w:val="single" w:sz="4" w:space="0" w:color="auto"/>
+            </w:tcBorders>
+            <w:shd w:val="clear" w:color="auto" w:fill="auto"/>
+            <w:vAlign w:val="center"/>
+          </w:tcPr>
+          <w:p>
+            <w:pPr>
+              <w:spacing w:before="0" w:line="240" w:lineRule="auto"/>
+              <w:ind w:left="0" w:firstLine="0"/>
+              <w:jc w:val="center"/>
+              <w:rPr>
+                <w:rFonts w:ascii="Calibri" w:eastAsia="Times New Roman" w:hAnsi="Calibri" w:cs="Calibri"/>
+                <w:color w:val="000000"/>
+                <w:sz w:val="20"/>
+                <w:szCs w:val="20"/>
+                <w:lang w:val="es-AR" w:eastAsia="es-AR"/>
+              </w:rPr>
+            </w:pPr>
+            <w:r>
+              <w:rPr>
+                <w:rFonts w:ascii="Calibri" w:eastAsia="Times New Roman" w:hAnsi="Calibri" w:cs="Calibri"/>
+                <w:color w:val="000000"/>
+                <w:sz w:val="20"/>
+                <w:szCs w:val="20"/>
+                <w:lang w:val="es-AR" w:eastAsia="es-AR"/>
+              </w:rPr>
+              <w:t>6</w:t>
+            </w:r>
+          </w:p>
+        </w:tc>
+        <w:tc>
+          <w:tcPr>
+            <w:tcW w:w="3585" w:type="pct"/>
+            <w:tcBorders>
+              <w:top w:val="nil"/>
+              <w:left w:val="nil"/>
+              <w:bottom w:val="single" w:sz="4" w:space="0" w:color="auto"/>
+              <w:right w:val="single" w:sz="4" w:space="0" w:color="auto"/>
+            </w:tcBorders>
+            <w:shd w:val="clear" w:color="auto" w:fill="auto"/>
+            <w:vAlign w:val="bottom"/>
+          </w:tcPr>
+          <w:p>
+            <w:pPr>
+              <w:spacing w:before="0" w:line="240" w:lineRule="auto"/>
+              <w:ind w:left="0" w:firstLine="0"/>
+              <w:rPr>
+                <w:rFonts w:ascii="Calibri" w:eastAsia="Times New Roman" w:hAnsi="Calibri" w:cs="Calibri"/>
+                <w:color w:val="000000" w:themeColor="text1"/>
+                <w:sz w:val="20"/>
+                <w:szCs w:val="20"/>
+                <w:lang w:val="es-AR" w:eastAsia="es-AR"/>
+              </w:rPr>
+            </w:pPr>
+          </w:p>
+        </w:tc>
+      </w:tr>
+      <w:tr>
+        <w:trPr>
+          <w:trHeight w:val="300"/>
+        </w:trPr>
+        <w:tc>
+          <w:tcPr>
+            <w:tcW w:w="987" w:type="pct"/>
+            <w:tcBorders>
+              <w:top w:val="nil"/>
+              <w:left w:val="single" w:sz="4" w:space="0" w:color="auto"/>
+              <w:bottom w:val="single" w:sz="4" w:space="0" w:color="auto"/>
+              <w:right w:val="single" w:sz="4" w:space="0" w:color="auto"/>
+            </w:tcBorders>
+            <w:shd w:val="clear" w:color="auto" w:fill="auto"/>
+            <w:vAlign w:val="bottom"/>
+          </w:tcPr>
+          <w:p>
+            <w:pPr>
+              <w:spacing w:before="0" w:line="240" w:lineRule="auto"/>
+              <w:ind w:left="0" w:firstLine="0"/>
+              <w:rPr>
+                <w:rFonts w:ascii="Calibri" w:eastAsia="Times New Roman" w:hAnsi="Calibri" w:cs="Calibri"/>
+                <w:color w:val="000000"/>
+                <w:lang w:val="es-AR" w:eastAsia="es-AR"/>
+              </w:rPr>
+            </w:pPr>
+          </w:p>
+        </w:tc>
+        <w:tc>
+          <w:tcPr>
+            <w:tcW w:w="427" w:type="pct"/>
+            <w:tcBorders>
+              <w:top w:val="nil"/>
+              <w:left w:val="nil"/>
+              <w:bottom w:val="single" w:sz="4" w:space="0" w:color="auto"/>
+              <w:right w:val="single" w:sz="4" w:space="0" w:color="auto"/>
+            </w:tcBorders>
+            <w:shd w:val="clear" w:color="auto" w:fill="auto"/>
+            <w:vAlign w:val="center"/>
+          </w:tcPr>
+          <w:p>
+            <w:pPr>
+              <w:spacing w:before="0" w:line="240" w:lineRule="auto"/>
+              <w:ind w:left="0" w:firstLine="0"/>
+              <w:jc w:val="center"/>
+              <w:rPr>
+                <w:rFonts w:ascii="Calibri" w:eastAsia="Times New Roman" w:hAnsi="Calibri" w:cs="Calibri"/>
+                <w:color w:val="000000"/>
+                <w:sz w:val="20"/>
+                <w:szCs w:val="20"/>
+                <w:lang w:val="es-AR" w:eastAsia="es-AR"/>
+              </w:rPr>
+            </w:pPr>
+            <w:r>
+              <w:rPr>
+                <w:rFonts w:ascii="Calibri" w:eastAsia="Times New Roman" w:hAnsi="Calibri" w:cs="Calibri"/>
+                <w:color w:val="000000"/>
+                <w:sz w:val="20"/>
+                <w:szCs w:val="20"/>
+                <w:lang w:val="es-AR" w:eastAsia="es-AR"/>
+              </w:rPr>
+              <w:t>7</w:t>
+            </w:r>
+          </w:p>
+        </w:tc>
+        <w:tc>
+          <w:tcPr>
+            <w:tcW w:w="3585" w:type="pct"/>
+            <w:tcBorders>
+              <w:top w:val="nil"/>
+              <w:left w:val="nil"/>
+              <w:bottom w:val="single" w:sz="4" w:space="0" w:color="auto"/>
+              <w:right w:val="single" w:sz="4" w:space="0" w:color="auto"/>
+            </w:tcBorders>
+            <w:shd w:val="clear" w:color="auto" w:fill="auto"/>
+            <w:vAlign w:val="bottom"/>
+          </w:tcPr>
+          <w:p>
+            <w:pPr>
+              <w:spacing w:before="0" w:line="240" w:lineRule="auto"/>
+              <w:ind w:left="0" w:firstLine="0"/>
+              <w:rPr>
+                <w:rFonts w:ascii="Calibri" w:eastAsia="Times New Roman" w:hAnsi="Calibri" w:cs="Calibri"/>
+                <w:color w:val="000000" w:themeColor="text1"/>
+                <w:sz w:val="20"/>
+                <w:szCs w:val="20"/>
+                <w:lang w:val="es-AR" w:eastAsia="es-AR"/>
+              </w:rPr>
+            </w:pPr>
+          </w:p>
+        </w:tc>
+      </w:tr>
+      <w:tr>
+        <w:trPr>
+          <w:trHeight w:val="510"/>
+        </w:trPr>
+        <w:tc>
+          <w:tcPr>
+            <w:tcW w:w="987" w:type="pct"/>
+            <w:tcBorders>
+              <w:top w:val="nil"/>
+              <w:left w:val="single" w:sz="4" w:space="0" w:color="auto"/>
+              <w:bottom w:val="single" w:sz="4" w:space="0" w:color="auto"/>
+              <w:right w:val="single" w:sz="4" w:space="0" w:color="auto"/>
+            </w:tcBorders>
+            <w:shd w:val="clear" w:color="auto" w:fill="auto"/>
+            <w:vAlign w:val="center"/>
+            <w:hideMark/>
+          </w:tcPr>
+          <w:p>
+            <w:pPr>
+              <w:spacing w:before="0" w:line="240" w:lineRule="auto"/>
+              <w:ind w:left="0" w:firstLine="0"/>
+              <w:rPr>
+                <w:rFonts w:ascii="Calibri" w:eastAsia="Times New Roman" w:hAnsi="Calibri" w:cs="Calibri"/>
+                <w:color w:val="000000"/>
+                <w:sz w:val="20"/>
+                <w:szCs w:val="20"/>
+                <w:lang w:val="es-AR" w:eastAsia="es-AR"/>
+              </w:rPr>
+            </w:pPr>
+            <w:r>
+              <w:rPr>
+                <w:rFonts w:ascii="Calibri" w:eastAsia="Times New Roman" w:hAnsi="Calibri" w:cs="Calibri"/>
+                <w:color w:val="000000"/>
+                <w:sz w:val="20"/>
+                <w:szCs w:val="20"/>
+                <w:lang w:val="es-AR" w:eastAsia="es-AR"/>
+              </w:rPr>
+              <w:t xml:space="preserve">EXTENSIONES </w:t>
+            </w:r>
+          </w:p>
+        </w:tc>
+        <w:tc>
+          <w:tcPr>
+            <w:tcW w:w="427" w:type="pct"/>
+            <w:tcBorders>
+              <w:top w:val="nil"/>
+              <w:left w:val="nil"/>
+              <w:bottom w:val="single" w:sz="4" w:space="0" w:color="auto"/>
+              <w:right w:val="single" w:sz="4" w:space="0" w:color="auto"/>
+            </w:tcBorders>
+            <w:shd w:val="clear" w:color="auto" w:fill="auto"/>
+            <w:vAlign w:val="center"/>
+            <w:hideMark/>
+          </w:tcPr>
+          <w:p>
+            <w:pPr>
+              <w:spacing w:before="0" w:line="240" w:lineRule="auto"/>
+              <w:ind w:left="0" w:firstLine="0"/>
+              <w:jc w:val="center"/>
+              <w:rPr>
+                <w:rFonts w:ascii="Calibri" w:eastAsia="Times New Roman" w:hAnsi="Calibri" w:cs="Calibri"/>
+                <w:color w:val="000000"/>
+                <w:sz w:val="20"/>
+                <w:szCs w:val="20"/>
+                <w:lang w:val="es-AR" w:eastAsia="es-AR"/>
+              </w:rPr>
+            </w:pPr>
+            <w:r>
+              <w:rPr>
+                <w:rFonts w:ascii="Calibri" w:eastAsia="Times New Roman" w:hAnsi="Calibri" w:cs="Calibri"/>
+                <w:color w:val="000000"/>
+                <w:sz w:val="20"/>
+                <w:szCs w:val="20"/>
+                <w:lang w:val="es-AR" w:eastAsia="es-AR"/>
+              </w:rPr>
+              <w:t>Paso</w:t>
+            </w:r>
+          </w:p>
+        </w:tc>
+        <w:tc>
+          <w:tcPr>
+            <w:tcW w:w="3585" w:type="pct"/>
+            <w:tcBorders>
+              <w:top w:val="nil"/>
+              <w:left w:val="nil"/>
+              <w:bottom w:val="single" w:sz="4" w:space="0" w:color="auto"/>
+              <w:right w:val="single" w:sz="4" w:space="0" w:color="auto"/>
+            </w:tcBorders>
+            <w:shd w:val="clear" w:color="auto" w:fill="auto"/>
+            <w:vAlign w:val="center"/>
+            <w:hideMark/>
+          </w:tcPr>
+          <w:p>
+            <w:pPr>
+              <w:spacing w:before="0" w:line="240" w:lineRule="auto"/>
+              <w:ind w:left="0" w:firstLine="0"/>
+              <w:jc w:val="center"/>
+              <w:rPr>
+                <w:rFonts w:ascii="Calibri" w:eastAsia="Times New Roman" w:hAnsi="Calibri" w:cs="Calibri"/>
+                <w:color w:val="000000"/>
+                <w:sz w:val="20"/>
+                <w:szCs w:val="20"/>
+                <w:lang w:val="es-AR" w:eastAsia="es-AR"/>
+              </w:rPr>
+            </w:pPr>
+            <w:r>
+              <w:rPr>
+                <w:rFonts w:ascii="Calibri" w:eastAsia="Times New Roman" w:hAnsi="Calibri" w:cs="Calibri"/>
+                <w:color w:val="000000"/>
+                <w:sz w:val="20"/>
+                <w:szCs w:val="20"/>
+                <w:lang w:val="es-AR" w:eastAsia="es-AR"/>
+              </w:rPr>
+              <w:t>Acción de Derivación</w:t>
+            </w:r>
+          </w:p>
+        </w:tc>
+      </w:tr>
+      <w:tr>
+        <w:trPr>
+          <w:trHeight w:val="300"/>
+        </w:trPr>
+        <w:tc>
+          <w:tcPr>
+            <w:tcW w:w="987" w:type="pct"/>
+            <w:tcBorders>
+              <w:top w:val="single" w:sz="4" w:space="0" w:color="auto"/>
+              <w:left w:val="single" w:sz="4" w:space="0" w:color="auto"/>
+              <w:bottom w:val="single" w:sz="4" w:space="0" w:color="auto"/>
+              <w:right w:val="single" w:sz="4" w:space="0" w:color="auto"/>
+            </w:tcBorders>
+            <w:shd w:val="clear" w:color="auto" w:fill="auto"/>
+            <w:vAlign w:val="bottom"/>
+            <w:hideMark/>
+          </w:tcPr>
+          <w:p>
+            <w:pPr>
+              <w:spacing w:before="0" w:line="240" w:lineRule="auto"/>
+              <w:ind w:left="0" w:firstLine="0"/>
+              <w:rPr>
+                <w:rFonts w:ascii="Calibri" w:eastAsia="Times New Roman" w:hAnsi="Calibri" w:cs="Calibri"/>
+                <w:color w:val="000000"/>
+                <w:sz w:val="20"/>
+                <w:szCs w:val="20"/>
+                <w:lang w:val="es-AR" w:eastAsia="es-AR"/>
+              </w:rPr>
+            </w:pPr>
+            <w:r>
+              <w:rPr>
+                <w:rFonts w:ascii="Calibri" w:eastAsia="Times New Roman" w:hAnsi="Calibri" w:cs="Calibri"/>
+                <w:color w:val="000000"/>
+                <w:sz w:val="20"/>
+                <w:szCs w:val="20"/>
+                <w:lang w:val="es-AR" w:eastAsia="es-AR"/>
+              </w:rPr>
+              <w:t> </w:t>
+            </w:r>
+          </w:p>
+        </w:tc>
+        <w:tc>
+          <w:tcPr>
+            <w:tcW w:w="427" w:type="pct"/>
+            <w:tcBorders>
+              <w:top w:val="single" w:sz="4" w:space="0" w:color="auto"/>
+              <w:left w:val="nil"/>
+              <w:bottom w:val="single" w:sz="4" w:space="0" w:color="auto"/>
+              <w:right w:val="single" w:sz="4" w:space="0" w:color="auto"/>
+            </w:tcBorders>
+            <w:shd w:val="clear" w:color="auto" w:fill="auto"/>
+            <w:vAlign w:val="center"/>
+          </w:tcPr>
+          <w:p>
+            <w:pPr>
+              <w:spacing w:before="0" w:line="240" w:lineRule="auto"/>
+              <w:ind w:left="0" w:firstLine="0"/>
+              <w:jc w:val="center"/>
+              <w:rPr>
+                <w:rFonts w:ascii="Calibri" w:eastAsia="Times New Roman" w:hAnsi="Calibri" w:cs="Calibri"/>
+                <w:color w:val="000000"/>
+                <w:sz w:val="20"/>
+                <w:szCs w:val="20"/>
+                <w:lang w:val="es-AR" w:eastAsia="es-AR"/>
+              </w:rPr>
+            </w:pPr>
+            <w:r>
+              <w:rPr>
+                <w:rFonts w:ascii="Calibri" w:eastAsia="Times New Roman" w:hAnsi="Calibri" w:cs="Calibri"/>
+                <w:color w:val="000000"/>
+                <w:sz w:val="20"/>
+                <w:szCs w:val="20"/>
+                <w:lang w:val="es-AR" w:eastAsia="es-AR"/>
+              </w:rPr>
+              <w:t>2a</w:t>
+            </w:r>
+          </w:p>
+        </w:tc>
+        <w:tc>
+          <w:tcPr>
+            <w:tcW w:w="3585" w:type="pct"/>
+            <w:tcBorders>
+              <w:top w:val="single" w:sz="4" w:space="0" w:color="auto"/>
+              <w:left w:val="nil"/>
+              <w:bottom w:val="single" w:sz="4" w:space="0" w:color="auto"/>
+              <w:right w:val="single" w:sz="4" w:space="0" w:color="auto"/>
+            </w:tcBorders>
+            <w:shd w:val="clear" w:color="auto" w:fill="auto"/>
+            <w:vAlign w:val="center"/>
+          </w:tcPr>
+          <w:p>
+            <w:pPr>
+              <w:spacing w:before="0" w:line="240" w:lineRule="auto"/>
+              <w:ind w:left="0" w:firstLine="0"/>
+              <w:rPr>
+                <w:rFonts w:ascii="Calibri" w:eastAsia="Times New Roman" w:hAnsi="Calibri" w:cs="Calibri"/>
+                <w:lang w:val="es-AR" w:eastAsia="es-AR"/>
+              </w:rPr>
+            </w:pPr>
+            <w:r>
+              <w:rPr>
+                <w:rFonts w:ascii="Calibri" w:eastAsia="Times New Roman" w:hAnsi="Calibri" w:cs="Calibri"/>
+                <w:lang w:val="es-AR" w:eastAsia="es-AR"/>
+              </w:rPr>
+              <w:t xml:space="preserve">El </w:t>
+            </w:r>
+            <w:r>
+              <w:rPr>
+                <w:rFonts w:ascii="Calibri" w:eastAsia="Times New Roman" w:hAnsi="Calibri" w:cs="Calibri"/>
+                <w:lang w:val="es-AR" w:eastAsia="es-AR"/>
+              </w:rPr>
+              <w:t>actor</w:t>
+            </w:r>
+            <w:r>
+              <w:rPr>
+                <w:rFonts w:ascii="Calibri" w:eastAsia="Times New Roman" w:hAnsi="Calibri" w:cs="Calibri"/>
+                <w:lang w:val="es-AR" w:eastAsia="es-AR"/>
+              </w:rPr>
+              <w:t xml:space="preserve"> completo el formulario con campos inválidos (</w:t>
+            </w:r>
+            <w:r>
+              <w:rPr>
+                <w:rFonts w:ascii="Calibri" w:eastAsia="Times New Roman" w:hAnsi="Calibri" w:cs="Calibri"/>
+                <w:lang w:val="es-AR" w:eastAsia="es-AR"/>
+              </w:rPr>
+              <w:t xml:space="preserve">ninguna tarea agregada (debe haber al menos una), </w:t>
+            </w:r>
+            <w:r>
+              <w:rPr>
+                <w:rFonts w:ascii="Calibri" w:eastAsia="Times New Roman" w:hAnsi="Calibri" w:cs="Calibri"/>
+                <w:lang w:val="es-AR" w:eastAsia="es-AR"/>
+              </w:rPr>
+              <w:t>campos vacíos</w:t>
+            </w:r>
+            <w:r>
+              <w:rPr>
+                <w:rFonts w:ascii="Calibri" w:eastAsia="Times New Roman" w:hAnsi="Calibri" w:cs="Calibri"/>
+                <w:lang w:val="es-AR" w:eastAsia="es-AR"/>
+              </w:rPr>
+              <w:t xml:space="preserve"> o</w:t>
+            </w:r>
+            <w:r>
+              <w:rPr>
+                <w:rFonts w:ascii="Calibri" w:eastAsia="Times New Roman" w:hAnsi="Calibri" w:cs="Calibri"/>
+                <w:lang w:val="es-AR" w:eastAsia="es-AR"/>
+              </w:rPr>
+              <w:t xml:space="preserve"> tipo de plan invalido). </w:t>
+            </w:r>
+            <w:r>
+              <w:rPr>
+                <w:rFonts w:ascii="Calibri" w:eastAsia="Times New Roman" w:hAnsi="Calibri" w:cs="Calibri"/>
+                <w:lang w:val="es-AR" w:eastAsia="es-AR"/>
+              </w:rPr>
+              <w:t>La InterfazUsuario muestra un mensaje de error e indica los campos que deben ser corregidos.</w:t>
+            </w:r>
+          </w:p>
+        </w:tc>
+      </w:tr>
+      <w:tr>
+        <w:trPr>
+          <w:trHeight w:val="300"/>
+        </w:trPr>
+        <w:tc>
+          <w:tcPr>
+            <w:tcW w:w="987" w:type="pct"/>
+            <w:tcBorders>
+              <w:top w:val="single" w:sz="4" w:space="0" w:color="auto"/>
+              <w:left w:val="single" w:sz="4" w:space="0" w:color="auto"/>
+              <w:bottom w:val="single" w:sz="4" w:space="0" w:color="auto"/>
+              <w:right w:val="single" w:sz="4" w:space="0" w:color="auto"/>
+            </w:tcBorders>
+            <w:shd w:val="clear" w:color="auto" w:fill="auto"/>
+            <w:vAlign w:val="bottom"/>
+          </w:tcPr>
+          <w:p>
+            <w:pPr>
+              <w:spacing w:before="0" w:line="240" w:lineRule="auto"/>
+              <w:ind w:left="0" w:firstLine="0"/>
+              <w:rPr>
+                <w:rFonts w:ascii="Calibri" w:eastAsia="Times New Roman" w:hAnsi="Calibri" w:cs="Calibri"/>
+                <w:color w:val="000000"/>
+                <w:sz w:val="20"/>
+                <w:szCs w:val="20"/>
+                <w:lang w:val="es-AR" w:eastAsia="es-AR"/>
+              </w:rPr>
+            </w:pPr>
+          </w:p>
+        </w:tc>
+        <w:tc>
+          <w:tcPr>
+            <w:tcW w:w="427" w:type="pct"/>
+            <w:tcBorders>
+              <w:top w:val="single" w:sz="4" w:space="0" w:color="auto"/>
+              <w:left w:val="nil"/>
+              <w:bottom w:val="single" w:sz="4" w:space="0" w:color="auto"/>
+              <w:right w:val="single" w:sz="4" w:space="0" w:color="auto"/>
+            </w:tcBorders>
+            <w:shd w:val="clear" w:color="auto" w:fill="auto"/>
+            <w:vAlign w:val="center"/>
+          </w:tcPr>
+          <w:p>
+            <w:pPr>
+              <w:spacing w:before="0" w:line="240" w:lineRule="auto"/>
+              <w:ind w:left="0" w:firstLine="0"/>
+              <w:jc w:val="center"/>
+              <w:rPr>
+                <w:rFonts w:ascii="Calibri" w:eastAsia="Times New Roman" w:hAnsi="Calibri" w:cs="Calibri"/>
+                <w:color w:val="000000"/>
+                <w:sz w:val="20"/>
+                <w:szCs w:val="20"/>
+                <w:lang w:val="es-AR" w:eastAsia="es-AR"/>
+              </w:rPr>
+            </w:pPr>
+            <w:r>
+              <w:rPr>
+                <w:rFonts w:ascii="Calibri" w:eastAsia="Times New Roman" w:hAnsi="Calibri" w:cs="Calibri"/>
+                <w:color w:val="000000"/>
+                <w:sz w:val="20"/>
+                <w:szCs w:val="20"/>
+                <w:lang w:val="es-AR" w:eastAsia="es-AR"/>
+              </w:rPr>
+              <w:t>2b</w:t>
+            </w:r>
+          </w:p>
+        </w:tc>
+        <w:tc>
+          <w:tcPr>
+            <w:tcW w:w="3585" w:type="pct"/>
+            <w:tcBorders>
+              <w:top w:val="single" w:sz="4" w:space="0" w:color="auto"/>
+              <w:left w:val="nil"/>
+              <w:bottom w:val="single" w:sz="4" w:space="0" w:color="auto"/>
+              <w:right w:val="single" w:sz="4" w:space="0" w:color="auto"/>
+            </w:tcBorders>
+            <w:shd w:val="clear" w:color="auto" w:fill="auto"/>
+            <w:vAlign w:val="center"/>
+          </w:tcPr>
+          <w:p>
+            <w:pPr>
+              <w:spacing w:before="0" w:line="240" w:lineRule="auto"/>
+              <w:ind w:left="0" w:hanging="44"/>
+              <w:rPr>
+                <w:sz w:val="20"/>
+                <w:szCs w:val="20"/>
+              </w:rPr>
+            </w:pPr>
+            <w:r>
+              <w:rPr>
+                <w:sz w:val="20"/>
+                <w:szCs w:val="20"/>
+              </w:rPr>
+              <w:t xml:space="preserve">El actor selecciona la opción “Agregar tarea” desde el formulario. La InterfazUsuario despliega un formulario para ingresar los datos de la tarea. El actor completa los datos. La InterfazUsuario solicita agregarTarea(datosTarea) al GestorRiesgo. </w:t>
+            </w:r>
+            <w:r>
+              <w:rPr>
+                <w:rFonts w:ascii="Calibri" w:eastAsia="Times New Roman" w:hAnsi="Calibri" w:cs="Calibri"/>
+                <w:color w:val="000000" w:themeColor="text1"/>
+                <w:sz w:val="20"/>
+                <w:szCs w:val="20"/>
+                <w:lang w:val="es-AR" w:eastAsia="es-AR"/>
+              </w:rPr>
+              <w:t>El GestorRiesgo envia el evento añadirTareas() a PlanRiesgo.</w:t>
+            </w:r>
+            <w:r>
+              <w:rPr>
+                <w:rFonts w:ascii="Calibri" w:eastAsia="Times New Roman" w:hAnsi="Calibri" w:cs="Calibri"/>
+                <w:color w:val="000000" w:themeColor="text1"/>
+                <w:sz w:val="20"/>
+                <w:szCs w:val="20"/>
+                <w:lang w:val="es-AR" w:eastAsia="es-AR"/>
+              </w:rPr>
+              <w:t xml:space="preserve"> La InterfazUsuario devuelve al actor al formulario de plan de riesgos (Excepción 2bi). </w:t>
+            </w:r>
+          </w:p>
+        </w:tc>
+      </w:tr>
+      <w:tr>
+        <w:trPr>
+          <w:trHeight w:val="300"/>
+        </w:trPr>
+        <w:tc>
+          <w:tcPr>
+            <w:tcW w:w="987" w:type="pct"/>
+            <w:tcBorders>
+              <w:top w:val="single" w:sz="4" w:space="0" w:color="auto"/>
+              <w:left w:val="single" w:sz="4" w:space="0" w:color="auto"/>
+              <w:bottom w:val="single" w:sz="4" w:space="0" w:color="auto"/>
+              <w:right w:val="single" w:sz="4" w:space="0" w:color="auto"/>
+            </w:tcBorders>
+            <w:shd w:val="clear" w:color="auto" w:fill="auto"/>
+            <w:vAlign w:val="bottom"/>
+          </w:tcPr>
+          <w:p>
+            <w:pPr>
+              <w:spacing w:before="0" w:line="240" w:lineRule="auto"/>
+              <w:ind w:left="0" w:firstLine="0"/>
+              <w:rPr>
+                <w:rFonts w:ascii="Calibri" w:eastAsia="Times New Roman" w:hAnsi="Calibri" w:cs="Calibri"/>
+                <w:color w:val="000000"/>
+                <w:sz w:val="20"/>
+                <w:szCs w:val="20"/>
+                <w:lang w:val="es-AR" w:eastAsia="es-AR"/>
+              </w:rPr>
+            </w:pPr>
+          </w:p>
+        </w:tc>
+        <w:tc>
+          <w:tcPr>
+            <w:tcW w:w="427" w:type="pct"/>
+            <w:tcBorders>
+              <w:top w:val="single" w:sz="4" w:space="0" w:color="auto"/>
+              <w:left w:val="nil"/>
+              <w:bottom w:val="single" w:sz="4" w:space="0" w:color="auto"/>
+              <w:right w:val="single" w:sz="4" w:space="0" w:color="auto"/>
+            </w:tcBorders>
+            <w:shd w:val="clear" w:color="auto" w:fill="auto"/>
+            <w:vAlign w:val="center"/>
+          </w:tcPr>
+          <w:p>
+            <w:pPr>
+              <w:spacing w:before="0" w:line="240" w:lineRule="auto"/>
+              <w:ind w:left="0" w:firstLine="0"/>
+              <w:jc w:val="center"/>
+              <w:rPr>
+                <w:rFonts w:ascii="Calibri" w:eastAsia="Times New Roman" w:hAnsi="Calibri" w:cs="Calibri"/>
+                <w:color w:val="000000"/>
+                <w:sz w:val="20"/>
+                <w:szCs w:val="20"/>
+                <w:lang w:val="es-AR" w:eastAsia="es-AR"/>
+              </w:rPr>
+            </w:pPr>
+            <w:r>
+              <w:rPr>
+                <w:rFonts w:ascii="Calibri" w:eastAsia="Times New Roman" w:hAnsi="Calibri" w:cs="Calibri"/>
+                <w:color w:val="000000"/>
+                <w:sz w:val="20"/>
+                <w:szCs w:val="20"/>
+                <w:lang w:val="es-AR" w:eastAsia="es-AR"/>
+              </w:rPr>
+              <w:t>2bi</w:t>
+            </w:r>
+          </w:p>
+        </w:tc>
+        <w:tc>
+          <w:tcPr>
+            <w:tcW w:w="3585" w:type="pct"/>
+            <w:tcBorders>
+              <w:top w:val="single" w:sz="4" w:space="0" w:color="auto"/>
+              <w:left w:val="nil"/>
+              <w:bottom w:val="single" w:sz="4" w:space="0" w:color="auto"/>
+              <w:right w:val="single" w:sz="4" w:space="0" w:color="auto"/>
+            </w:tcBorders>
+            <w:shd w:val="clear" w:color="auto" w:fill="auto"/>
+            <w:vAlign w:val="center"/>
+          </w:tcPr>
+          <w:p>
+            <w:pPr>
+              <w:spacing w:before="0" w:line="240" w:lineRule="auto"/>
+              <w:ind w:left="0" w:firstLine="0"/>
+              <w:rPr>
+                <w:rFonts w:ascii="Calibri" w:eastAsia="Times New Roman" w:hAnsi="Calibri" w:cs="Calibri"/>
+                <w:color w:val="0070C0"/>
+                <w:sz w:val="20"/>
+                <w:szCs w:val="20"/>
+                <w:lang w:val="es-AR" w:eastAsia="es-AR"/>
+              </w:rPr>
+            </w:pPr>
+            <w:r>
+              <w:rPr>
+                <w:rFonts w:ascii="Calibri" w:eastAsia="Times New Roman" w:hAnsi="Calibri" w:cs="Calibri"/>
+                <w:sz w:val="20"/>
+                <w:szCs w:val="20"/>
+                <w:lang w:val="es-AR" w:eastAsia="es-AR"/>
+              </w:rPr>
+              <w:t>El actor completo el formulario de tarea con campos invalidos (</w:t>
+            </w:r>
+            <w:r>
+              <w:rPr>
+                <w:rFonts w:ascii="Calibri" w:eastAsia="Times New Roman" w:hAnsi="Calibri" w:cs="Calibri"/>
+                <w:sz w:val="20"/>
+                <w:szCs w:val="20"/>
+                <w:lang w:val="es-AR" w:eastAsia="es-AR"/>
+              </w:rPr>
+              <w:t>nombre de longitud mayor a 30 caracteres,</w:t>
+            </w:r>
+            <w:r>
+              <w:rPr>
+                <w:rFonts w:ascii="Calibri" w:eastAsia="Times New Roman" w:hAnsi="Calibri" w:cs="Calibri"/>
+                <w:sz w:val="20"/>
+                <w:szCs w:val="20"/>
+                <w:lang w:val="es-AR" w:eastAsia="es-AR"/>
+              </w:rPr>
+              <w:t xml:space="preserve"> responsable inexistente o no participante del proyecto,</w:t>
+            </w:r>
+            <w:r>
+              <w:rPr>
+                <w:rFonts w:ascii="Calibri" w:eastAsia="Times New Roman" w:hAnsi="Calibri" w:cs="Calibri"/>
+                <w:sz w:val="20"/>
+                <w:szCs w:val="20"/>
+                <w:lang w:val="es-AR" w:eastAsia="es-AR"/>
+              </w:rPr>
+              <w:t xml:space="preserve"> </w:t>
+            </w:r>
+            <w:r>
+              <w:rPr>
+                <w:rFonts w:ascii="Calibri" w:eastAsia="Times New Roman" w:hAnsi="Calibri" w:cs="Calibri"/>
+                <w:sz w:val="20"/>
+                <w:szCs w:val="20"/>
+                <w:lang w:val="es-AR" w:eastAsia="es-AR"/>
+              </w:rPr>
+              <w:t>campos vacíos, fechas de inicio-fin superpuestas, fechas de inicio-fin fuera de la iteración actual)</w:t>
+            </w:r>
+            <w:r>
+              <w:rPr>
+                <w:rFonts w:ascii="Calibri" w:eastAsia="Times New Roman" w:hAnsi="Calibri" w:cs="Calibri"/>
+                <w:sz w:val="20"/>
+                <w:szCs w:val="20"/>
+                <w:lang w:val="es-AR" w:eastAsia="es-AR"/>
+              </w:rPr>
+              <w:t>. La InterfazUsuario muestra un mensaje de error e indica los campos que deben ser corregidos.</w:t>
+            </w:r>
+          </w:p>
+        </w:tc>
+      </w:tr>
+    </w:tbl>
+    <w:p>
+      <w:pPr>
+        <w:pStyle w:val="PSI-Ttulo2"/>
+        <w:outlineLvl w:val="9"/>
+        <w:rPr>
+          <w:lang w:val="es-ES"/>
+        </w:rPr>
+      </w:pPr>
+    </w:p>
+    <w:p>
+      <w:pPr>
         <w:pStyle w:val="PSI-Ttulo3"/>
       </w:pPr>
-      <w:bookmarkStart w:id="37" w:name="_Toc180761198"/>
+      <w:bookmarkStart w:id="36" w:name="_Toc180761198"/>
       <w:r>
         <w:t>Diagrama de paquetes</w:t>
       </w:r>
-      <w:bookmarkEnd w:id="37"/>
+      <w:bookmarkEnd w:id="36"/>
     </w:p>
     <w:p>
       <w:pPr>
@@ -22060,7 +24118,6 @@
         </w:numPr>
       </w:pPr>
       <w:r>
-        <w:lastRenderedPageBreak/>
         <w:t>Tendrá los métodos: Constructor, los métodos get y set de cada atributo excepto para conexión, agregar riesgo, obtener todos los riesgos de un proyecto, obtener riesgo por id, actualizar riesgo por id, eliminar riesgo por id, actualizar categoría de un riesgo, vincular o desvincular proyecto, vincular o desvincular iteraciones.</w:t>
       </w:r>
     </w:p>
@@ -22085,6 +24142,7 @@
         </w:numPr>
       </w:pPr>
       <w:r>
+        <w:lastRenderedPageBreak/>
         <w:t xml:space="preserve">Tendrá los atributos: nombre, </w:t>
       </w:r>
       <w:r>
@@ -22400,12 +24458,12 @@
       <w:pPr>
         <w:pStyle w:val="PSI-Ttulo3"/>
       </w:pPr>
-      <w:bookmarkStart w:id="38" w:name="_Toc180761199"/>
+      <w:bookmarkStart w:id="37" w:name="_Toc180761199"/>
       <w:r>
         <w:lastRenderedPageBreak/>
         <w:t>Diagrama de Interacción</w:t>
       </w:r>
-      <w:bookmarkEnd w:id="38"/>
+      <w:bookmarkEnd w:id="37"/>
       <w:r>
         <w:t xml:space="preserve"> </w:t>
       </w:r>
@@ -22524,21 +24582,21 @@
         <w:pStyle w:val="PSI-Ttulo2"/>
         <w:ind w:left="0" w:firstLine="0"/>
       </w:pPr>
-      <w:bookmarkStart w:id="39" w:name="_Toc180761200"/>
+      <w:bookmarkStart w:id="38" w:name="_Toc180761200"/>
       <w:r>
         <w:t>Caso de Uso 9: Modificar plan de acción</w:t>
       </w:r>
-      <w:bookmarkEnd w:id="39"/>
+      <w:bookmarkEnd w:id="38"/>
     </w:p>
     <w:p>
       <w:pPr>
         <w:pStyle w:val="Ttulo3"/>
       </w:pPr>
-      <w:bookmarkStart w:id="40" w:name="_Toc180761201"/>
+      <w:bookmarkStart w:id="39" w:name="_Toc180761201"/>
       <w:r>
         <w:t>Especificación de caso de uso de diseño</w:t>
       </w:r>
-      <w:bookmarkEnd w:id="40"/>
+      <w:bookmarkEnd w:id="39"/>
     </w:p>
     <w:tbl>
       <w:tblPr>
@@ -23701,12 +25759,12 @@
       <w:pPr>
         <w:pStyle w:val="PSI-Ttulo3"/>
       </w:pPr>
-      <w:bookmarkStart w:id="41" w:name="_Toc180761202"/>
+      <w:bookmarkStart w:id="40" w:name="_Toc180761202"/>
       <w:r>
         <w:lastRenderedPageBreak/>
         <w:t>Diagrama de paquetes</w:t>
       </w:r>
-      <w:bookmarkEnd w:id="41"/>
+      <w:bookmarkEnd w:id="40"/>
     </w:p>
     <w:p>
       <w:pPr>
@@ -24120,11 +26178,11 @@
       <w:pPr>
         <w:pStyle w:val="PSI-Ttulo3"/>
       </w:pPr>
-      <w:bookmarkStart w:id="42" w:name="_Toc180761203"/>
+      <w:bookmarkStart w:id="41" w:name="_Toc180761203"/>
       <w:r>
         <w:t>Diagrama de Interacción</w:t>
       </w:r>
-      <w:bookmarkEnd w:id="42"/>
+      <w:bookmarkEnd w:id="41"/>
       <w:r>
         <w:t xml:space="preserve"> </w:t>
       </w:r>
@@ -24238,7 +26296,7 @@
       <w:pPr>
         <w:pStyle w:val="PSI-Ttulo2"/>
       </w:pPr>
-      <w:bookmarkStart w:id="43" w:name="_Toc180761204"/>
+      <w:bookmarkStart w:id="42" w:name="_Toc180761204"/>
       <w:r>
         <w:t>Caso de Uso 1</w:t>
       </w:r>
@@ -24248,17 +26306,17 @@
       <w:r>
         <w:t>: Realizar informes</w:t>
       </w:r>
-      <w:bookmarkEnd w:id="43"/>
+      <w:bookmarkEnd w:id="42"/>
     </w:p>
     <w:p>
       <w:pPr>
         <w:pStyle w:val="Ttulo3"/>
       </w:pPr>
-      <w:bookmarkStart w:id="44" w:name="_Toc180761205"/>
+      <w:bookmarkStart w:id="43" w:name="_Toc180761205"/>
       <w:r>
         <w:t>Especificación de caso de uso de diseño</w:t>
       </w:r>
-      <w:bookmarkEnd w:id="44"/>
+      <w:bookmarkEnd w:id="43"/>
     </w:p>
     <w:tbl>
       <w:tblPr>
@@ -25422,11 +27480,11 @@
       <w:pPr>
         <w:pStyle w:val="PSI-Ttulo3"/>
       </w:pPr>
-      <w:bookmarkStart w:id="45" w:name="_Toc180761206"/>
+      <w:bookmarkStart w:id="44" w:name="_Toc180761206"/>
       <w:r>
         <w:t>Diagrama de paquetes</w:t>
       </w:r>
-      <w:bookmarkEnd w:id="45"/>
+      <w:bookmarkEnd w:id="44"/>
     </w:p>
     <w:p>
       <w:pPr>
@@ -25984,12 +28042,12 @@
       <w:pPr>
         <w:pStyle w:val="PSI-Ttulo3"/>
       </w:pPr>
-      <w:bookmarkStart w:id="46" w:name="_Toc180761207"/>
+      <w:bookmarkStart w:id="45" w:name="_Toc180761207"/>
       <w:r>
         <w:lastRenderedPageBreak/>
         <w:t>Diagrama de Interacción</w:t>
       </w:r>
-      <w:bookmarkEnd w:id="46"/>
+      <w:bookmarkEnd w:id="45"/>
       <w:r>
         <w:t xml:space="preserve"> </w:t>
       </w:r>
@@ -26104,7 +28162,7 @@
       <w:pPr>
         <w:pStyle w:val="PSI-Ttulo2"/>
       </w:pPr>
-      <w:bookmarkStart w:id="47" w:name="_Toc180761208"/>
+      <w:bookmarkStart w:id="46" w:name="_Toc180761208"/>
       <w:r>
         <w:lastRenderedPageBreak/>
         <w:t>Caso de Uso 1</w:t>
@@ -26115,17 +28173,17 @@
       <w:r>
         <w:t>: Exportar archivos</w:t>
       </w:r>
-      <w:bookmarkEnd w:id="47"/>
+      <w:bookmarkEnd w:id="46"/>
     </w:p>
     <w:p>
       <w:pPr>
         <w:pStyle w:val="Ttulo3"/>
       </w:pPr>
-      <w:bookmarkStart w:id="48" w:name="_Toc180761209"/>
+      <w:bookmarkStart w:id="47" w:name="_Toc180761209"/>
       <w:r>
         <w:t>Especificación de caso de uso de diseño</w:t>
       </w:r>
-      <w:bookmarkEnd w:id="48"/>
+      <w:bookmarkEnd w:id="47"/>
     </w:p>
     <w:tbl>
       <w:tblPr>
@@ -27288,11 +29346,11 @@
       <w:pPr>
         <w:pStyle w:val="PSI-Ttulo3"/>
       </w:pPr>
-      <w:bookmarkStart w:id="49" w:name="_Toc180761210"/>
+      <w:bookmarkStart w:id="48" w:name="_Toc180761210"/>
       <w:r>
         <w:t>Diagrama de paquetes</w:t>
       </w:r>
-      <w:bookmarkEnd w:id="49"/>
+      <w:bookmarkEnd w:id="48"/>
     </w:p>
     <w:p>
       <w:pPr>
@@ -27431,12 +29489,12 @@
       <w:pPr>
         <w:pStyle w:val="PSI-Ttulo3"/>
       </w:pPr>
-      <w:bookmarkStart w:id="50" w:name="_Toc180761211"/>
+      <w:bookmarkStart w:id="49" w:name="_Toc180761211"/>
       <w:r>
         <w:lastRenderedPageBreak/>
         <w:t>Diagrama de Interacción</w:t>
       </w:r>
-      <w:bookmarkEnd w:id="50"/>
+      <w:bookmarkEnd w:id="49"/>
       <w:r>
         <w:t xml:space="preserve"> </w:t>
       </w:r>
@@ -27551,7 +29609,7 @@
       <w:pPr>
         <w:pStyle w:val="PSI-Ttulo2"/>
       </w:pPr>
-      <w:bookmarkStart w:id="51" w:name="_Toc180761212"/>
+      <w:bookmarkStart w:id="50" w:name="_Toc180761212"/>
       <w:r>
         <w:t>Caso de Uso 1</w:t>
       </w:r>
@@ -27561,17 +29619,17 @@
       <w:r>
         <w:t>: Realizar análisis de riesgo</w:t>
       </w:r>
-      <w:bookmarkEnd w:id="51"/>
+      <w:bookmarkEnd w:id="50"/>
     </w:p>
     <w:p>
       <w:pPr>
         <w:pStyle w:val="Ttulo3"/>
       </w:pPr>
-      <w:bookmarkStart w:id="52" w:name="_Toc180761213"/>
+      <w:bookmarkStart w:id="51" w:name="_Toc180761213"/>
       <w:r>
         <w:t>Especificación de caso de uso de diseño</w:t>
       </w:r>
-      <w:bookmarkEnd w:id="52"/>
+      <w:bookmarkEnd w:id="51"/>
     </w:p>
     <w:tbl>
       <w:tblPr>
@@ -28735,11 +30793,11 @@
       <w:pPr>
         <w:pStyle w:val="PSI-Ttulo3"/>
       </w:pPr>
-      <w:bookmarkStart w:id="53" w:name="_Toc180761214"/>
+      <w:bookmarkStart w:id="52" w:name="_Toc180761214"/>
       <w:r>
         <w:t>Diagrama de paquetes</w:t>
       </w:r>
-      <w:bookmarkEnd w:id="53"/>
+      <w:bookmarkEnd w:id="52"/>
     </w:p>
     <w:p>
       <w:pPr>
@@ -29140,12 +31198,12 @@
       <w:pPr>
         <w:pStyle w:val="PSI-Ttulo3"/>
       </w:pPr>
-      <w:bookmarkStart w:id="54" w:name="_Toc180761215"/>
+      <w:bookmarkStart w:id="53" w:name="_Toc180761215"/>
       <w:r>
         <w:lastRenderedPageBreak/>
         <w:t>Diagrama de Interacción</w:t>
       </w:r>
-      <w:bookmarkEnd w:id="54"/>
+      <w:bookmarkEnd w:id="53"/>
       <w:r>
         <w:t xml:space="preserve"> </w:t>
       </w:r>
@@ -29262,12 +31320,12 @@
       <w:pPr>
         <w:pStyle w:val="Ttulo1"/>
       </w:pPr>
-      <w:bookmarkStart w:id="55" w:name="_Toc180761216"/>
+      <w:bookmarkStart w:id="54" w:name="_Toc180761216"/>
       <w:r>
         <w:lastRenderedPageBreak/>
         <w:t>Diagramas</w:t>
       </w:r>
-      <w:bookmarkEnd w:id="55"/>
+      <w:bookmarkEnd w:id="54"/>
       <w:r>
         <w:t xml:space="preserve"> </w:t>
       </w:r>
@@ -29276,11 +31334,11 @@
       <w:pPr>
         <w:pStyle w:val="PSI-Ttulo2"/>
       </w:pPr>
-      <w:bookmarkStart w:id="56" w:name="_Toc180761217"/>
+      <w:bookmarkStart w:id="55" w:name="_Toc180761217"/>
       <w:r>
         <w:t>Diagrama de componentes</w:t>
       </w:r>
-      <w:bookmarkEnd w:id="56"/>
+      <w:bookmarkEnd w:id="55"/>
     </w:p>
     <w:p>
       <w:pPr>
@@ -29401,12 +31459,12 @@
       <w:pPr>
         <w:pStyle w:val="PSI-Ttulo2"/>
       </w:pPr>
-      <w:bookmarkStart w:id="57" w:name="_Toc180761218"/>
+      <w:bookmarkStart w:id="56" w:name="_Toc180761218"/>
       <w:r>
         <w:lastRenderedPageBreak/>
         <w:t>Diagrama de Clases</w:t>
       </w:r>
-      <w:bookmarkEnd w:id="57"/>
+      <w:bookmarkEnd w:id="56"/>
     </w:p>
     <w:p>
       <w:pPr>
@@ -29556,11 +31614,11 @@
       <w:pPr>
         <w:pStyle w:val="PSI-Ttulo2"/>
       </w:pPr>
-      <w:bookmarkStart w:id="58" w:name="_Toc180761219"/>
+      <w:bookmarkStart w:id="57" w:name="_Toc180761219"/>
       <w:r>
         <w:t>Diagramas de Paquetes</w:t>
       </w:r>
-      <w:bookmarkEnd w:id="58"/>
+      <w:bookmarkEnd w:id="57"/>
     </w:p>
     <w:p>
       <w:pPr>
@@ -29692,7 +31750,7 @@
 </file>
 
 <file path=word/endnotes.xml><?xml version="1.0" encoding="utf-8"?>
-<w:endnotes xmlns:wpc="http://schemas.microsoft.com/office/word/2010/wordprocessingCanvas" xmlns:mc="http://schemas.openxmlformats.org/markup-compatibility/2006" xmlns:o="urn:schemas-microsoft-com:office:office" xmlns:r="http://schemas.openxmlformats.org/officeDocument/2006/relationships" xmlns:m="http://schemas.openxmlformats.org/officeDocument/2006/math" xmlns:v="urn:schemas-microsoft-com:vml" xmlns:wp14="http://schemas.microsoft.com/office/word/2010/wordprocessingDrawing" xmlns:wp="http://schemas.openxmlformats.org/drawingml/2006/wordprocessingDrawing" xmlns:w10="urn:schemas-microsoft-com:office:word" xmlns:w="http://schemas.openxmlformats.org/wordprocessingml/2006/main" xmlns:w14="http://schemas.microsoft.com/office/word/2010/wordml" xmlns:w15="http://schemas.microsoft.com/office/word/2012/wordml" xmlns:wpg="http://schemas.microsoft.com/office/word/2010/wordprocessingGroup" xmlns:wpi="http://schemas.microsoft.com/office/word/2010/wordprocessingInk" xmlns:wne="http://schemas.microsoft.com/office/word/2006/wordml" xmlns:wps="http://schemas.microsoft.com/office/word/2010/wordprocessingShape" mc:Ignorable="w14 w15 wp14">
+<w:endnotes xmlns:wpc="http://schemas.microsoft.com/office/word/2010/wordprocessingCanvas" xmlns:cx="http://schemas.microsoft.com/office/drawing/2014/chartex" xmlns:cx1="http://schemas.microsoft.com/office/drawing/2015/9/8/chartex" xmlns:cx2="http://schemas.microsoft.com/office/drawing/2015/10/21/chartex" xmlns:cx3="http://schemas.microsoft.com/office/drawing/2016/5/9/chartex" xmlns:cx4="http://schemas.microsoft.com/office/drawing/2016/5/10/chartex" xmlns:cx5="http://schemas.microsoft.com/office/drawing/2016/5/11/chartex" xmlns:cx6="http://schemas.microsoft.com/office/drawing/2016/5/12/chartex" xmlns:cx7="http://schemas.microsoft.com/office/drawing/2016/5/13/chartex" xmlns:cx8="http://schemas.microsoft.com/office/drawing/2016/5/14/chartex" xmlns:mc="http://schemas.openxmlformats.org/markup-compatibility/2006" xmlns:aink="http://schemas.microsoft.com/office/drawing/2016/ink" xmlns:am3d="http://schemas.microsoft.com/office/drawing/2017/model3d" xmlns:o="urn:schemas-microsoft-com:office:office" xmlns:oel="http://schemas.microsoft.com/office/2019/extlst" xmlns:r="http://schemas.openxmlformats.org/officeDocument/2006/relationships" xmlns:m="http://schemas.openxmlformats.org/officeDocument/2006/math" xmlns:v="urn:schemas-microsoft-com:vml" xmlns:wp14="http://schemas.microsoft.com/office/word/2010/wordprocessingDrawing" xmlns:wp="http://schemas.openxmlformats.org/drawingml/2006/wordprocessingDrawing" xmlns:w10="urn:schemas-microsoft-com:office:word" xmlns:w="http://schemas.openxmlformats.org/wordprocessingml/2006/main" xmlns:w14="http://schemas.microsoft.com/office/word/2010/wordml" xmlns:w15="http://schemas.microsoft.com/office/word/2012/wordml" xmlns:w16cex="http://schemas.microsoft.com/office/word/2018/wordml/cex" xmlns:w16cid="http://schemas.microsoft.com/office/word/2016/wordml/cid" xmlns:w16="http://schemas.microsoft.com/office/word/2018/wordml" xmlns:w16du="http://schemas.microsoft.com/office/word/2023/wordml/word16du" xmlns:w16sdtdh="http://schemas.microsoft.com/office/word/2020/wordml/sdtdatahash" xmlns:w16se="http://schemas.microsoft.com/office/word/2015/wordml/symex" xmlns:wpg="http://schemas.microsoft.com/office/word/2010/wordprocessingGroup" xmlns:wpi="http://schemas.microsoft.com/office/word/2010/wordprocessingInk" xmlns:wne="http://schemas.microsoft.com/office/word/2006/wordml" xmlns:wps="http://schemas.microsoft.com/office/word/2010/wordprocessingShape" mc:Ignorable="w14 w15 w16se w16cid w16 w16cex w16sdtdh w16du wp14">
   <w:endnote w:type="separator" w:id="-1">
     <w:p>
       <w:pPr>
@@ -29719,7 +31777,7 @@
 </file>
 
 <file path=word/footer1.xml><?xml version="1.0" encoding="utf-8"?>
-<w:ftr xmlns:wpc="http://schemas.microsoft.com/office/word/2010/wordprocessingCanvas" xmlns:mc="http://schemas.openxmlformats.org/markup-compatibility/2006" xmlns:o="urn:schemas-microsoft-com:office:office" xmlns:r="http://schemas.openxmlformats.org/officeDocument/2006/relationships" xmlns:m="http://schemas.openxmlformats.org/officeDocument/2006/math" xmlns:v="urn:schemas-microsoft-com:vml" xmlns:wp14="http://schemas.microsoft.com/office/word/2010/wordprocessingDrawing" xmlns:wp="http://schemas.openxmlformats.org/drawingml/2006/wordprocessingDrawing" xmlns:w10="urn:schemas-microsoft-com:office:word" xmlns:w="http://schemas.openxmlformats.org/wordprocessingml/2006/main" xmlns:w14="http://schemas.microsoft.com/office/word/2010/wordml" xmlns:w15="http://schemas.microsoft.com/office/word/2012/wordml" xmlns:wpg="http://schemas.microsoft.com/office/word/2010/wordprocessingGroup" xmlns:wpi="http://schemas.microsoft.com/office/word/2010/wordprocessingInk" xmlns:wne="http://schemas.microsoft.com/office/word/2006/wordml" xmlns:wps="http://schemas.microsoft.com/office/word/2010/wordprocessingShape" mc:Ignorable="w14 w15 wp14">
+<w:ftr xmlns:wpc="http://schemas.microsoft.com/office/word/2010/wordprocessingCanvas" xmlns:cx="http://schemas.microsoft.com/office/drawing/2014/chartex" xmlns:cx1="http://schemas.microsoft.com/office/drawing/2015/9/8/chartex" xmlns:cx2="http://schemas.microsoft.com/office/drawing/2015/10/21/chartex" xmlns:cx3="http://schemas.microsoft.com/office/drawing/2016/5/9/chartex" xmlns:cx4="http://schemas.microsoft.com/office/drawing/2016/5/10/chartex" xmlns:cx5="http://schemas.microsoft.com/office/drawing/2016/5/11/chartex" xmlns:cx6="http://schemas.microsoft.com/office/drawing/2016/5/12/chartex" xmlns:cx7="http://schemas.microsoft.com/office/drawing/2016/5/13/chartex" xmlns:cx8="http://schemas.microsoft.com/office/drawing/2016/5/14/chartex" xmlns:mc="http://schemas.openxmlformats.org/markup-compatibility/2006" xmlns:aink="http://schemas.microsoft.com/office/drawing/2016/ink" xmlns:am3d="http://schemas.microsoft.com/office/drawing/2017/model3d" xmlns:o="urn:schemas-microsoft-com:office:office" xmlns:oel="http://schemas.microsoft.com/office/2019/extlst" xmlns:r="http://schemas.openxmlformats.org/officeDocument/2006/relationships" xmlns:m="http://schemas.openxmlformats.org/officeDocument/2006/math" xmlns:v="urn:schemas-microsoft-com:vml" xmlns:wp14="http://schemas.microsoft.com/office/word/2010/wordprocessingDrawing" xmlns:wp="http://schemas.openxmlformats.org/drawingml/2006/wordprocessingDrawing" xmlns:w10="urn:schemas-microsoft-com:office:word" xmlns:w="http://schemas.openxmlformats.org/wordprocessingml/2006/main" xmlns:w14="http://schemas.microsoft.com/office/word/2010/wordml" xmlns:w15="http://schemas.microsoft.com/office/word/2012/wordml" xmlns:w16cex="http://schemas.microsoft.com/office/word/2018/wordml/cex" xmlns:w16cid="http://schemas.microsoft.com/office/word/2016/wordml/cid" xmlns:w16="http://schemas.microsoft.com/office/word/2018/wordml" xmlns:w16du="http://schemas.microsoft.com/office/word/2023/wordml/word16du" xmlns:w16sdtdh="http://schemas.microsoft.com/office/word/2020/wordml/sdtdatahash" xmlns:w16se="http://schemas.microsoft.com/office/word/2015/wordml/symex" xmlns:wpg="http://schemas.microsoft.com/office/word/2010/wordprocessingGroup" xmlns:wpi="http://schemas.microsoft.com/office/word/2010/wordprocessingInk" xmlns:wne="http://schemas.microsoft.com/office/word/2006/wordml" xmlns:wps="http://schemas.microsoft.com/office/word/2010/wordprocessingShape" mc:Ignorable="w14 w15 w16se w16cid w16 w16cex w16sdtdh w16du wp14">
   <w:p>
     <w:pPr>
       <w:tabs>
@@ -29864,7 +31922,7 @@
             </wp:anchor>
           </w:drawing>
         </mc:Choice>
-        <mc:Fallback xmlns:w16se="http://schemas.microsoft.com/office/word/2015/wordml/symex" xmlns:w16sdtdh="http://schemas.microsoft.com/office/word/2020/wordml/sdtdatahash" xmlns:w16du="http://schemas.microsoft.com/office/word/2023/wordml/word16du" xmlns:w16="http://schemas.microsoft.com/office/word/2018/wordml" xmlns:w16cid="http://schemas.microsoft.com/office/word/2016/wordml/cid" xmlns:w16cex="http://schemas.microsoft.com/office/word/2018/wordml/cex" xmlns:oel="http://schemas.microsoft.com/office/2019/extlst" xmlns:am3d="http://schemas.microsoft.com/office/drawing/2017/model3d" xmlns:aink="http://schemas.microsoft.com/office/drawing/2016/ink" xmlns:cx8="http://schemas.microsoft.com/office/drawing/2016/5/14/chartex" xmlns:cx7="http://schemas.microsoft.com/office/drawing/2016/5/13/chartex" xmlns:cx6="http://schemas.microsoft.com/office/drawing/2016/5/12/chartex" xmlns:cx5="http://schemas.microsoft.com/office/drawing/2016/5/11/chartex" xmlns:cx4="http://schemas.microsoft.com/office/drawing/2016/5/10/chartex" xmlns:cx3="http://schemas.microsoft.com/office/drawing/2016/5/9/chartex" xmlns:cx2="http://schemas.microsoft.com/office/drawing/2015/10/21/chartex" xmlns:cx1="http://schemas.microsoft.com/office/drawing/2015/9/8/chartex" xmlns:cx="http://schemas.microsoft.com/office/drawing/2014/chartex">
+        <mc:Fallback>
           <w:pict>
             <v:group w14:anchorId="295534B6" id="Group 27" o:spid="_x0000_s1026" style="position:absolute;margin-left:0;margin-top:0;width:593.7pt;height:63.75pt;flip:y;z-index:251676672;mso-width-percent:1000;mso-height-percent:900;mso-position-horizontal:center;mso-position-horizontal-relative:page;mso-position-vertical:bottom;mso-position-vertical-relative:page;mso-width-percent:1000;mso-height-percent:900;mso-height-relative:bottom-margin-area" coordorigin="8,9" coordsize="15823,1439" o:gfxdata="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" o:allowincell="f">
               <v:shapetype id="_x0000_t32" coordsize="21600,21600" o:spt="32" o:oned="t" path="m,l21600,21600e" filled="f">
@@ -29949,7 +32007,7 @@
             </wp:anchor>
           </w:drawing>
         </mc:Choice>
-        <mc:Fallback xmlns:w16se="http://schemas.microsoft.com/office/word/2015/wordml/symex" xmlns:w16sdtdh="http://schemas.microsoft.com/office/word/2020/wordml/sdtdatahash" xmlns:w16du="http://schemas.microsoft.com/office/word/2023/wordml/word16du" xmlns:w16="http://schemas.microsoft.com/office/word/2018/wordml" xmlns:w16cid="http://schemas.microsoft.com/office/word/2016/wordml/cid" xmlns:w16cex="http://schemas.microsoft.com/office/word/2018/wordml/cex" xmlns:oel="http://schemas.microsoft.com/office/2019/extlst" xmlns:am3d="http://schemas.microsoft.com/office/drawing/2017/model3d" xmlns:aink="http://schemas.microsoft.com/office/drawing/2016/ink" xmlns:cx8="http://schemas.microsoft.com/office/drawing/2016/5/14/chartex" xmlns:cx7="http://schemas.microsoft.com/office/drawing/2016/5/13/chartex" xmlns:cx6="http://schemas.microsoft.com/office/drawing/2016/5/12/chartex" xmlns:cx5="http://schemas.microsoft.com/office/drawing/2016/5/11/chartex" xmlns:cx4="http://schemas.microsoft.com/office/drawing/2016/5/10/chartex" xmlns:cx3="http://schemas.microsoft.com/office/drawing/2016/5/9/chartex" xmlns:cx2="http://schemas.microsoft.com/office/drawing/2015/10/21/chartex" xmlns:cx1="http://schemas.microsoft.com/office/drawing/2015/9/8/chartex" xmlns:cx="http://schemas.microsoft.com/office/drawing/2014/chartex">
+        <mc:Fallback>
           <w:pict>
             <v:rect w14:anchorId="48753977" id="Rectangle 26" o:spid="_x0000_s1026" style="position:absolute;margin-left:0;margin-top:0;width:7.15pt;height:62.45pt;z-index:251675648;visibility:visible;mso-wrap-style:square;mso-width-percent:0;mso-height-percent:900;mso-wrap-distance-left:9pt;mso-wrap-distance-top:0;mso-wrap-distance-right:9pt;mso-wrap-distance-bottom:0;mso-position-horizontal:center;mso-position-horizontal-relative:left-margin-area;mso-position-vertical:bottom;mso-position-vertical-relative:page;mso-width-percent:0;mso-height-percent:900;mso-width-relative:page;mso-height-relative:bottom-margin-area;v-text-anchor:top" o:gfxdata="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" fillcolor="#4bacc6 [3208]" strokecolor="#205867 [1608]">
               <w10:wrap anchorx="margin" anchory="page"/>
@@ -30125,7 +32183,7 @@
             </wp:anchor>
           </w:drawing>
         </mc:Choice>
-        <mc:Fallback xmlns:w16se="http://schemas.microsoft.com/office/word/2015/wordml/symex" xmlns:w16sdtdh="http://schemas.microsoft.com/office/word/2020/wordml/sdtdatahash" xmlns:w16du="http://schemas.microsoft.com/office/word/2023/wordml/word16du" xmlns:w16="http://schemas.microsoft.com/office/word/2018/wordml" xmlns:w16cid="http://schemas.microsoft.com/office/word/2016/wordml/cid" xmlns:w16cex="http://schemas.microsoft.com/office/word/2018/wordml/cex" xmlns:oel="http://schemas.microsoft.com/office/2019/extlst" xmlns:am3d="http://schemas.microsoft.com/office/drawing/2017/model3d" xmlns:aink="http://schemas.microsoft.com/office/drawing/2016/ink" xmlns:cx8="http://schemas.microsoft.com/office/drawing/2016/5/14/chartex" xmlns:cx7="http://schemas.microsoft.com/office/drawing/2016/5/13/chartex" xmlns:cx6="http://schemas.microsoft.com/office/drawing/2016/5/12/chartex" xmlns:cx5="http://schemas.microsoft.com/office/drawing/2016/5/11/chartex" xmlns:cx4="http://schemas.microsoft.com/office/drawing/2016/5/10/chartex" xmlns:cx3="http://schemas.microsoft.com/office/drawing/2016/5/9/chartex" xmlns:cx2="http://schemas.microsoft.com/office/drawing/2015/10/21/chartex" xmlns:cx1="http://schemas.microsoft.com/office/drawing/2015/9/8/chartex" xmlns:cx="http://schemas.microsoft.com/office/drawing/2014/chartex">
+        <mc:Fallback>
           <w:pict>
             <v:rect w14:anchorId="29052EA0" id="Rectangle 11" o:spid="_x0000_s1026" style="position:absolute;margin-left:0;margin-top:0;width:7.15pt;height:62.45pt;z-index:251670528;visibility:visible;mso-wrap-style:square;mso-width-percent:0;mso-height-percent:900;mso-wrap-distance-left:9pt;mso-wrap-distance-top:0;mso-wrap-distance-right:9pt;mso-wrap-distance-bottom:0;mso-position-horizontal:center;mso-position-horizontal-relative:right-margin-area;mso-position-vertical:bottom;mso-position-vertical-relative:page;mso-width-percent:0;mso-height-percent:900;mso-width-relative:page;mso-height-relative:bottom-margin-area;v-text-anchor:top" o:gfxdata="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" fillcolor="#4bacc6 [3208]" strokecolor="#205867 [1608]">
               <w10:wrap anchorx="margin" anchory="page"/>
@@ -30160,7 +32218,7 @@
 </file>
 
 <file path=word/footnotes.xml><?xml version="1.0" encoding="utf-8"?>
-<w:footnotes xmlns:wpc="http://schemas.microsoft.com/office/word/2010/wordprocessingCanvas" xmlns:mc="http://schemas.openxmlformats.org/markup-compatibility/2006" xmlns:o="urn:schemas-microsoft-com:office:office" xmlns:r="http://schemas.openxmlformats.org/officeDocument/2006/relationships" xmlns:m="http://schemas.openxmlformats.org/officeDocument/2006/math" xmlns:v="urn:schemas-microsoft-com:vml" xmlns:wp14="http://schemas.microsoft.com/office/word/2010/wordprocessingDrawing" xmlns:wp="http://schemas.openxmlformats.org/drawingml/2006/wordprocessingDrawing" xmlns:w10="urn:schemas-microsoft-com:office:word" xmlns:w="http://schemas.openxmlformats.org/wordprocessingml/2006/main" xmlns:w14="http://schemas.microsoft.com/office/word/2010/wordml" xmlns:w15="http://schemas.microsoft.com/office/word/2012/wordml" xmlns:wpg="http://schemas.microsoft.com/office/word/2010/wordprocessingGroup" xmlns:wpi="http://schemas.microsoft.com/office/word/2010/wordprocessingInk" xmlns:wne="http://schemas.microsoft.com/office/word/2006/wordml" xmlns:wps="http://schemas.microsoft.com/office/word/2010/wordprocessingShape" mc:Ignorable="w14 w15 wp14">
+<w:footnotes xmlns:wpc="http://schemas.microsoft.com/office/word/2010/wordprocessingCanvas" xmlns:cx="http://schemas.microsoft.com/office/drawing/2014/chartex" xmlns:cx1="http://schemas.microsoft.com/office/drawing/2015/9/8/chartex" xmlns:cx2="http://schemas.microsoft.com/office/drawing/2015/10/21/chartex" xmlns:cx3="http://schemas.microsoft.com/office/drawing/2016/5/9/chartex" xmlns:cx4="http://schemas.microsoft.com/office/drawing/2016/5/10/chartex" xmlns:cx5="http://schemas.microsoft.com/office/drawing/2016/5/11/chartex" xmlns:cx6="http://schemas.microsoft.com/office/drawing/2016/5/12/chartex" xmlns:cx7="http://schemas.microsoft.com/office/drawing/2016/5/13/chartex" xmlns:cx8="http://schemas.microsoft.com/office/drawing/2016/5/14/chartex" xmlns:mc="http://schemas.openxmlformats.org/markup-compatibility/2006" xmlns:aink="http://schemas.microsoft.com/office/drawing/2016/ink" xmlns:am3d="http://schemas.microsoft.com/office/drawing/2017/model3d" xmlns:o="urn:schemas-microsoft-com:office:office" xmlns:oel="http://schemas.microsoft.com/office/2019/extlst" xmlns:r="http://schemas.openxmlformats.org/officeDocument/2006/relationships" xmlns:m="http://schemas.openxmlformats.org/officeDocument/2006/math" xmlns:v="urn:schemas-microsoft-com:vml" xmlns:wp14="http://schemas.microsoft.com/office/word/2010/wordprocessingDrawing" xmlns:wp="http://schemas.openxmlformats.org/drawingml/2006/wordprocessingDrawing" xmlns:w10="urn:schemas-microsoft-com:office:word" xmlns:w="http://schemas.openxmlformats.org/wordprocessingml/2006/main" xmlns:w14="http://schemas.microsoft.com/office/word/2010/wordml" xmlns:w15="http://schemas.microsoft.com/office/word/2012/wordml" xmlns:w16cex="http://schemas.microsoft.com/office/word/2018/wordml/cex" xmlns:w16cid="http://schemas.microsoft.com/office/word/2016/wordml/cid" xmlns:w16="http://schemas.microsoft.com/office/word/2018/wordml" xmlns:w16du="http://schemas.microsoft.com/office/word/2023/wordml/word16du" xmlns:w16sdtdh="http://schemas.microsoft.com/office/word/2020/wordml/sdtdatahash" xmlns:w16se="http://schemas.microsoft.com/office/word/2015/wordml/symex" xmlns:wpg="http://schemas.microsoft.com/office/word/2010/wordprocessingGroup" xmlns:wpi="http://schemas.microsoft.com/office/word/2010/wordprocessingInk" xmlns:wne="http://schemas.microsoft.com/office/word/2006/wordml" xmlns:wps="http://schemas.microsoft.com/office/word/2010/wordprocessingShape" mc:Ignorable="w14 w15 w16se w16cid w16 w16cex w16sdtdh w16du wp14">
   <w:footnote w:type="separator" w:id="-1">
     <w:p>
       <w:pPr>
@@ -30187,7 +32245,7 @@
 </file>
 
 <file path=word/header1.xml><?xml version="1.0" encoding="utf-8"?>
-<w:hdr xmlns:wpc="http://schemas.microsoft.com/office/word/2010/wordprocessingCanvas" xmlns:mc="http://schemas.openxmlformats.org/markup-compatibility/2006" xmlns:o="urn:schemas-microsoft-com:office:office" xmlns:r="http://schemas.openxmlformats.org/officeDocument/2006/relationships" xmlns:m="http://schemas.openxmlformats.org/officeDocument/2006/math" xmlns:v="urn:schemas-microsoft-com:vml" xmlns:wp14="http://schemas.microsoft.com/office/word/2010/wordprocessingDrawing" xmlns:wp="http://schemas.openxmlformats.org/drawingml/2006/wordprocessingDrawing" xmlns:w10="urn:schemas-microsoft-com:office:word" xmlns:w="http://schemas.openxmlformats.org/wordprocessingml/2006/main" xmlns:w14="http://schemas.microsoft.com/office/word/2010/wordml" xmlns:w15="http://schemas.microsoft.com/office/word/2012/wordml" xmlns:wpg="http://schemas.microsoft.com/office/word/2010/wordprocessingGroup" xmlns:wpi="http://schemas.microsoft.com/office/word/2010/wordprocessingInk" xmlns:wne="http://schemas.microsoft.com/office/word/2006/wordml" xmlns:wps="http://schemas.microsoft.com/office/word/2010/wordprocessingShape" mc:Ignorable="w14 w15 wp14">
+<w:hdr xmlns:wpc="http://schemas.microsoft.com/office/word/2010/wordprocessingCanvas" xmlns:cx="http://schemas.microsoft.com/office/drawing/2014/chartex" xmlns:cx1="http://schemas.microsoft.com/office/drawing/2015/9/8/chartex" xmlns:cx2="http://schemas.microsoft.com/office/drawing/2015/10/21/chartex" xmlns:cx3="http://schemas.microsoft.com/office/drawing/2016/5/9/chartex" xmlns:cx4="http://schemas.microsoft.com/office/drawing/2016/5/10/chartex" xmlns:cx5="http://schemas.microsoft.com/office/drawing/2016/5/11/chartex" xmlns:cx6="http://schemas.microsoft.com/office/drawing/2016/5/12/chartex" xmlns:cx7="http://schemas.microsoft.com/office/drawing/2016/5/13/chartex" xmlns:cx8="http://schemas.microsoft.com/office/drawing/2016/5/14/chartex" xmlns:mc="http://schemas.openxmlformats.org/markup-compatibility/2006" xmlns:aink="http://schemas.microsoft.com/office/drawing/2016/ink" xmlns:am3d="http://schemas.microsoft.com/office/drawing/2017/model3d" xmlns:o="urn:schemas-microsoft-com:office:office" xmlns:oel="http://schemas.microsoft.com/office/2019/extlst" xmlns:r="http://schemas.openxmlformats.org/officeDocument/2006/relationships" xmlns:m="http://schemas.openxmlformats.org/officeDocument/2006/math" xmlns:v="urn:schemas-microsoft-com:vml" xmlns:wp14="http://schemas.microsoft.com/office/word/2010/wordprocessingDrawing" xmlns:wp="http://schemas.openxmlformats.org/drawingml/2006/wordprocessingDrawing" xmlns:w10="urn:schemas-microsoft-com:office:word" xmlns:w="http://schemas.openxmlformats.org/wordprocessingml/2006/main" xmlns:w14="http://schemas.microsoft.com/office/word/2010/wordml" xmlns:w15="http://schemas.microsoft.com/office/word/2012/wordml" xmlns:w16cex="http://schemas.microsoft.com/office/word/2018/wordml/cex" xmlns:w16cid="http://schemas.microsoft.com/office/word/2016/wordml/cid" xmlns:w16="http://schemas.microsoft.com/office/word/2018/wordml" xmlns:w16du="http://schemas.microsoft.com/office/word/2023/wordml/word16du" xmlns:w16sdtdh="http://schemas.microsoft.com/office/word/2020/wordml/sdtdatahash" xmlns:w16se="http://schemas.microsoft.com/office/word/2015/wordml/symex" xmlns:wpg="http://schemas.microsoft.com/office/word/2010/wordprocessingGroup" xmlns:wpi="http://schemas.microsoft.com/office/word/2010/wordprocessingInk" xmlns:wne="http://schemas.microsoft.com/office/word/2006/wordml" xmlns:wps="http://schemas.microsoft.com/office/word/2010/wordprocessingShape" mc:Ignorable="w14 w15 w16se w16cid w16 w16cex w16sdtdh w16du wp14">
   <w:sdt>
     <w:sdtPr>
       <w:rPr>
@@ -30414,7 +32472,7 @@
             </wp:anchor>
           </w:drawing>
         </mc:Choice>
-        <mc:Fallback xmlns:w16se="http://schemas.microsoft.com/office/word/2015/wordml/symex" xmlns:w16sdtdh="http://schemas.microsoft.com/office/word/2020/wordml/sdtdatahash" xmlns:w16du="http://schemas.microsoft.com/office/word/2023/wordml/word16du" xmlns:w16="http://schemas.microsoft.com/office/word/2018/wordml" xmlns:w16cid="http://schemas.microsoft.com/office/word/2016/wordml/cid" xmlns:w16cex="http://schemas.microsoft.com/office/word/2018/wordml/cex" xmlns:oel="http://schemas.microsoft.com/office/2019/extlst" xmlns:am3d="http://schemas.microsoft.com/office/drawing/2017/model3d" xmlns:aink="http://schemas.microsoft.com/office/drawing/2016/ink" xmlns:cx8="http://schemas.microsoft.com/office/drawing/2016/5/14/chartex" xmlns:cx7="http://schemas.microsoft.com/office/drawing/2016/5/13/chartex" xmlns:cx6="http://schemas.microsoft.com/office/drawing/2016/5/12/chartex" xmlns:cx5="http://schemas.microsoft.com/office/drawing/2016/5/11/chartex" xmlns:cx4="http://schemas.microsoft.com/office/drawing/2016/5/10/chartex" xmlns:cx3="http://schemas.microsoft.com/office/drawing/2016/5/9/chartex" xmlns:cx2="http://schemas.microsoft.com/office/drawing/2015/10/21/chartex" xmlns:cx1="http://schemas.microsoft.com/office/drawing/2015/9/8/chartex" xmlns:cx="http://schemas.microsoft.com/office/drawing/2014/chartex">
+        <mc:Fallback>
           <w:pict>
             <v:rect w14:anchorId="0CD7CD64" id="Rectangle 41" o:spid="_x0000_s1026" style="position:absolute;margin-left:38.9pt;margin-top:0;width:7.15pt;height:62.15pt;z-index:251680768;visibility:visible;mso-wrap-style:square;mso-width-percent:0;mso-height-percent:900;mso-wrap-distance-left:9pt;mso-wrap-distance-top:0;mso-wrap-distance-right:9pt;mso-wrap-distance-bottom:0;mso-position-horizontal:absolute;mso-position-horizontal-relative:left-margin-area;mso-position-vertical:absolute;mso-position-vertical-relative:page;mso-width-percent:0;mso-height-percent:900;mso-width-relative:page;mso-height-relative:bottom-margin-area;v-text-anchor:top" o:gfxdata="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" fillcolor="#4bacc6 [3208]" strokecolor="#205867 [1608]">
               <w10:wrap anchorx="margin" anchory="page"/>
@@ -30495,7 +32553,7 @@
             </wp:anchor>
           </w:drawing>
         </mc:Choice>
-        <mc:Fallback xmlns:w16se="http://schemas.microsoft.com/office/word/2015/wordml/symex" xmlns:w16sdtdh="http://schemas.microsoft.com/office/word/2020/wordml/sdtdatahash" xmlns:w16du="http://schemas.microsoft.com/office/word/2023/wordml/word16du" xmlns:w16="http://schemas.microsoft.com/office/word/2018/wordml" xmlns:w16cid="http://schemas.microsoft.com/office/word/2016/wordml/cid" xmlns:w16cex="http://schemas.microsoft.com/office/word/2018/wordml/cex" xmlns:oel="http://schemas.microsoft.com/office/2019/extlst" xmlns:am3d="http://schemas.microsoft.com/office/drawing/2017/model3d" xmlns:aink="http://schemas.microsoft.com/office/drawing/2016/ink" xmlns:cx8="http://schemas.microsoft.com/office/drawing/2016/5/14/chartex" xmlns:cx7="http://schemas.microsoft.com/office/drawing/2016/5/13/chartex" xmlns:cx6="http://schemas.microsoft.com/office/drawing/2016/5/12/chartex" xmlns:cx5="http://schemas.microsoft.com/office/drawing/2016/5/11/chartex" xmlns:cx4="http://schemas.microsoft.com/office/drawing/2016/5/10/chartex" xmlns:cx3="http://schemas.microsoft.com/office/drawing/2016/5/9/chartex" xmlns:cx2="http://schemas.microsoft.com/office/drawing/2015/10/21/chartex" xmlns:cx1="http://schemas.microsoft.com/office/drawing/2015/9/8/chartex" xmlns:cx="http://schemas.microsoft.com/office/drawing/2014/chartex">
+        <mc:Fallback>
           <w:pict>
             <v:rect w14:anchorId="30394EFA" id="Rectangle 34" o:spid="_x0000_s1026" style="position:absolute;margin-left:549.2pt;margin-top:0;width:7.15pt;height:62.2pt;z-index:251678720;visibility:visible;mso-wrap-style:square;mso-width-percent:0;mso-height-percent:900;mso-wrap-distance-left:9pt;mso-wrap-distance-top:0;mso-wrap-distance-right:9pt;mso-wrap-distance-bottom:0;mso-position-horizontal:absolute;mso-position-horizontal-relative:left-margin-area;mso-position-vertical:absolute;mso-position-vertical-relative:page;mso-width-percent:0;mso-height-percent:900;mso-width-relative:page;mso-height-relative:bottom-margin-area;v-text-anchor:top" o:gfxdata="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" fillcolor="#4bacc6 [3208]" strokecolor="#205867 [1608]">
               <w10:wrap anchorx="margin" anchory="page"/>
@@ -30631,7 +32689,7 @@
             </wp:anchor>
           </w:drawing>
         </mc:Choice>
-        <mc:Fallback xmlns:w16se="http://schemas.microsoft.com/office/word/2015/wordml/symex" xmlns:w16sdtdh="http://schemas.microsoft.com/office/word/2020/wordml/sdtdatahash" xmlns:w16du="http://schemas.microsoft.com/office/word/2023/wordml/word16du" xmlns:w16="http://schemas.microsoft.com/office/word/2018/wordml" xmlns:w16cid="http://schemas.microsoft.com/office/word/2016/wordml/cid" xmlns:w16cex="http://schemas.microsoft.com/office/word/2018/wordml/cex" xmlns:oel="http://schemas.microsoft.com/office/2019/extlst" xmlns:am3d="http://schemas.microsoft.com/office/drawing/2017/model3d" xmlns:aink="http://schemas.microsoft.com/office/drawing/2016/ink" xmlns:cx8="http://schemas.microsoft.com/office/drawing/2016/5/14/chartex" xmlns:cx7="http://schemas.microsoft.com/office/drawing/2016/5/13/chartex" xmlns:cx6="http://schemas.microsoft.com/office/drawing/2016/5/12/chartex" xmlns:cx5="http://schemas.microsoft.com/office/drawing/2016/5/11/chartex" xmlns:cx4="http://schemas.microsoft.com/office/drawing/2016/5/10/chartex" xmlns:cx3="http://schemas.microsoft.com/office/drawing/2016/5/9/chartex" xmlns:cx2="http://schemas.microsoft.com/office/drawing/2015/10/21/chartex" xmlns:cx1="http://schemas.microsoft.com/office/drawing/2015/9/8/chartex" xmlns:cx="http://schemas.microsoft.com/office/drawing/2014/chartex">
+        <mc:Fallback>
           <w:pict>
             <v:group w14:anchorId="7499E7BB" id="Group 35" o:spid="_x0000_s1026" style="position:absolute;margin-left:0;margin-top:0;width:593.5pt;height:64.2pt;z-index:251679744;mso-width-percent:1000;mso-position-horizontal:center;mso-position-horizontal-relative:page;mso-position-vertical:top;mso-position-vertical-relative:page;mso-width-percent:1000;mso-height-relative:top-margin-area" coordorigin="8,9" coordsize="15823,1439" o:gfxdata="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">
               <v:shapetype id="_x0000_t32" coordsize="21600,21600" o:spt="32" o:oned="t" path="m,l21600,21600e" filled="f">
@@ -30679,8 +32737,8 @@
 </file>
 
 <file path=word/numbering.xml><?xml version="1.0" encoding="utf-8"?>
-<w:numbering xmlns:wpc="http://schemas.microsoft.com/office/word/2010/wordprocessingCanvas" xmlns:mc="http://schemas.openxmlformats.org/markup-compatibility/2006" xmlns:o="urn:schemas-microsoft-com:office:office" xmlns:r="http://schemas.openxmlformats.org/officeDocument/2006/relationships" xmlns:m="http://schemas.openxmlformats.org/officeDocument/2006/math" xmlns:v="urn:schemas-microsoft-com:vml" xmlns:wp14="http://schemas.microsoft.com/office/word/2010/wordprocessingDrawing" xmlns:wp="http://schemas.openxmlformats.org/drawingml/2006/wordprocessingDrawing" xmlns:w10="urn:schemas-microsoft-com:office:word" xmlns:w="http://schemas.openxmlformats.org/wordprocessingml/2006/main" xmlns:w14="http://schemas.microsoft.com/office/word/2010/wordml" xmlns:w15="http://schemas.microsoft.com/office/word/2012/wordml" xmlns:wpg="http://schemas.microsoft.com/office/word/2010/wordprocessingGroup" xmlns:wpi="http://schemas.microsoft.com/office/word/2010/wordprocessingInk" xmlns:wne="http://schemas.microsoft.com/office/word/2006/wordml" xmlns:wps="http://schemas.microsoft.com/office/word/2010/wordprocessingShape" mc:Ignorable="w14 w15 wp14">
-  <w:abstractNum w:abstractNumId="0">
+<w:numbering xmlns:wpc="http://schemas.microsoft.com/office/word/2010/wordprocessingCanvas" xmlns:cx="http://schemas.microsoft.com/office/drawing/2014/chartex" xmlns:cx1="http://schemas.microsoft.com/office/drawing/2015/9/8/chartex" xmlns:cx2="http://schemas.microsoft.com/office/drawing/2015/10/21/chartex" xmlns:cx3="http://schemas.microsoft.com/office/drawing/2016/5/9/chartex" xmlns:cx4="http://schemas.microsoft.com/office/drawing/2016/5/10/chartex" xmlns:cx5="http://schemas.microsoft.com/office/drawing/2016/5/11/chartex" xmlns:cx6="http://schemas.microsoft.com/office/drawing/2016/5/12/chartex" xmlns:cx7="http://schemas.microsoft.com/office/drawing/2016/5/13/chartex" xmlns:cx8="http://schemas.microsoft.com/office/drawing/2016/5/14/chartex" xmlns:mc="http://schemas.openxmlformats.org/markup-compatibility/2006" xmlns:aink="http://schemas.microsoft.com/office/drawing/2016/ink" xmlns:am3d="http://schemas.microsoft.com/office/drawing/2017/model3d" xmlns:o="urn:schemas-microsoft-com:office:office" xmlns:oel="http://schemas.microsoft.com/office/2019/extlst" xmlns:r="http://schemas.openxmlformats.org/officeDocument/2006/relationships" xmlns:m="http://schemas.openxmlformats.org/officeDocument/2006/math" xmlns:v="urn:schemas-microsoft-com:vml" xmlns:wp14="http://schemas.microsoft.com/office/word/2010/wordprocessingDrawing" xmlns:wp="http://schemas.openxmlformats.org/drawingml/2006/wordprocessingDrawing" xmlns:w10="urn:schemas-microsoft-com:office:word" xmlns:w="http://schemas.openxmlformats.org/wordprocessingml/2006/main" xmlns:w14="http://schemas.microsoft.com/office/word/2010/wordml" xmlns:w15="http://schemas.microsoft.com/office/word/2012/wordml" xmlns:w16cex="http://schemas.microsoft.com/office/word/2018/wordml/cex" xmlns:w16cid="http://schemas.microsoft.com/office/word/2016/wordml/cid" xmlns:w16="http://schemas.microsoft.com/office/word/2018/wordml" xmlns:w16du="http://schemas.microsoft.com/office/word/2023/wordml/word16du" xmlns:w16sdtdh="http://schemas.microsoft.com/office/word/2020/wordml/sdtdatahash" xmlns:w16se="http://schemas.microsoft.com/office/word/2015/wordml/symex" xmlns:wpg="http://schemas.microsoft.com/office/word/2010/wordprocessingGroup" xmlns:wpi="http://schemas.microsoft.com/office/word/2010/wordprocessingInk" xmlns:wne="http://schemas.microsoft.com/office/word/2006/wordml" xmlns:wps="http://schemas.microsoft.com/office/word/2010/wordprocessingShape" mc:Ignorable="w14 w15 w16se w16cid w16 w16cex w16sdtdh w16du wp14">
+  <w:abstractNum w:abstractNumId="0" w15:restartNumberingAfterBreak="0">
     <w:nsid w:val="00000003"/>
     <w:multiLevelType w:val="multilevel"/>
     <w:tmpl w:val="00000003"/>
@@ -30838,7 +32896,7 @@
       </w:rPr>
     </w:lvl>
   </w:abstractNum>
-  <w:abstractNum w:abstractNumId="1">
+  <w:abstractNum w:abstractNumId="1" w15:restartNumberingAfterBreak="0">
     <w:nsid w:val="00000004"/>
     <w:multiLevelType w:val="multilevel"/>
     <w:tmpl w:val="796A7516"/>
@@ -30996,7 +33054,7 @@
       </w:rPr>
     </w:lvl>
   </w:abstractNum>
-  <w:abstractNum w:abstractNumId="2">
+  <w:abstractNum w:abstractNumId="2" w15:restartNumberingAfterBreak="0">
     <w:nsid w:val="00000005"/>
     <w:multiLevelType w:val="multilevel"/>
     <w:tmpl w:val="00000005"/>
@@ -31154,7 +33212,7 @@
       </w:rPr>
     </w:lvl>
   </w:abstractNum>
-  <w:abstractNum w:abstractNumId="3">
+  <w:abstractNum w:abstractNumId="3" w15:restartNumberingAfterBreak="0">
     <w:nsid w:val="00000006"/>
     <w:multiLevelType w:val="multilevel"/>
     <w:tmpl w:val="00000006"/>
@@ -31312,7 +33370,7 @@
       </w:rPr>
     </w:lvl>
   </w:abstractNum>
-  <w:abstractNum w:abstractNumId="4">
+  <w:abstractNum w:abstractNumId="4" w15:restartNumberingAfterBreak="0">
     <w:nsid w:val="086943DF"/>
     <w:multiLevelType w:val="hybridMultilevel"/>
     <w:tmpl w:val="41A0EB10"/>
@@ -31426,7 +33484,7 @@
       </w:rPr>
     </w:lvl>
   </w:abstractNum>
-  <w:abstractNum w:abstractNumId="5">
+  <w:abstractNum w:abstractNumId="5" w15:restartNumberingAfterBreak="0">
     <w:nsid w:val="0B8C38B1"/>
     <w:multiLevelType w:val="multilevel"/>
     <w:tmpl w:val="4314E778"/>
@@ -31539,7 +33597,7 @@
       </w:pPr>
     </w:lvl>
   </w:abstractNum>
-  <w:abstractNum w:abstractNumId="6">
+  <w:abstractNum w:abstractNumId="6" w15:restartNumberingAfterBreak="0">
     <w:nsid w:val="11EC450D"/>
     <w:multiLevelType w:val="hybridMultilevel"/>
     <w:tmpl w:val="8D1847A2"/>
@@ -31652,7 +33710,7 @@
       </w:rPr>
     </w:lvl>
   </w:abstractNum>
-  <w:abstractNum w:abstractNumId="7">
+  <w:abstractNum w:abstractNumId="7" w15:restartNumberingAfterBreak="0">
     <w:nsid w:val="17D743D8"/>
     <w:multiLevelType w:val="hybridMultilevel"/>
     <w:tmpl w:val="EA74ED4E"/>
@@ -31764,7 +33822,7 @@
       </w:rPr>
     </w:lvl>
   </w:abstractNum>
-  <w:abstractNum w:abstractNumId="8">
+  <w:abstractNum w:abstractNumId="8" w15:restartNumberingAfterBreak="0">
     <w:nsid w:val="255F5799"/>
     <w:multiLevelType w:val="hybridMultilevel"/>
     <w:tmpl w:val="B8F40458"/>
@@ -31850,7 +33908,7 @@
       </w:pPr>
     </w:lvl>
   </w:abstractNum>
-  <w:abstractNum w:abstractNumId="9">
+  <w:abstractNum w:abstractNumId="9" w15:restartNumberingAfterBreak="0">
     <w:nsid w:val="2AA110EF"/>
     <w:multiLevelType w:val="multilevel"/>
     <w:tmpl w:val="A9303A8A"/>
@@ -31963,7 +34021,7 @@
       </w:pPr>
     </w:lvl>
   </w:abstractNum>
-  <w:abstractNum w:abstractNumId="10">
+  <w:abstractNum w:abstractNumId="10" w15:restartNumberingAfterBreak="0">
     <w:nsid w:val="2BC72AEB"/>
     <w:multiLevelType w:val="hybridMultilevel"/>
     <w:tmpl w:val="F5BE0736"/>
@@ -32052,7 +34110,7 @@
       </w:pPr>
     </w:lvl>
   </w:abstractNum>
-  <w:abstractNum w:abstractNumId="11">
+  <w:abstractNum w:abstractNumId="11" w15:restartNumberingAfterBreak="0">
     <w:nsid w:val="2F5B7FF4"/>
     <w:multiLevelType w:val="hybridMultilevel"/>
     <w:tmpl w:val="C98226F8"/>
@@ -32141,7 +34199,7 @@
       </w:pPr>
     </w:lvl>
   </w:abstractNum>
-  <w:abstractNum w:abstractNumId="12">
+  <w:abstractNum w:abstractNumId="12" w15:restartNumberingAfterBreak="0">
     <w:nsid w:val="40C86BE5"/>
     <w:multiLevelType w:val="hybridMultilevel"/>
     <w:tmpl w:val="077EBC64"/>
@@ -32227,7 +34285,7 @@
       </w:pPr>
     </w:lvl>
   </w:abstractNum>
-  <w:abstractNum w:abstractNumId="13">
+  <w:abstractNum w:abstractNumId="13" w15:restartNumberingAfterBreak="0">
     <w:nsid w:val="41191B58"/>
     <w:multiLevelType w:val="hybridMultilevel"/>
     <w:tmpl w:val="0944EF7E"/>
@@ -32316,7 +34374,7 @@
       </w:pPr>
     </w:lvl>
   </w:abstractNum>
-  <w:abstractNum w:abstractNumId="14">
+  <w:abstractNum w:abstractNumId="14" w15:restartNumberingAfterBreak="0">
     <w:nsid w:val="487036EC"/>
     <w:multiLevelType w:val="hybridMultilevel"/>
     <w:tmpl w:val="BDFE724A"/>
@@ -32402,7 +34460,7 @@
       </w:pPr>
     </w:lvl>
   </w:abstractNum>
-  <w:abstractNum w:abstractNumId="15">
+  <w:abstractNum w:abstractNumId="15" w15:restartNumberingAfterBreak="0">
     <w:nsid w:val="4BF40B95"/>
     <w:multiLevelType w:val="hybridMultilevel"/>
     <w:tmpl w:val="A6F2249A"/>
@@ -32514,7 +34572,7 @@
       </w:rPr>
     </w:lvl>
   </w:abstractNum>
-  <w:abstractNum w:abstractNumId="16">
+  <w:abstractNum w:abstractNumId="16" w15:restartNumberingAfterBreak="0">
     <w:nsid w:val="4FDD06C1"/>
     <w:multiLevelType w:val="hybridMultilevel"/>
     <w:tmpl w:val="778A5044"/>
@@ -32603,7 +34661,7 @@
       </w:pPr>
     </w:lvl>
   </w:abstractNum>
-  <w:abstractNum w:abstractNumId="17">
+  <w:abstractNum w:abstractNumId="17" w15:restartNumberingAfterBreak="0">
     <w:nsid w:val="505C1CDE"/>
     <w:multiLevelType w:val="hybridMultilevel"/>
     <w:tmpl w:val="FD262426"/>
@@ -32693,7 +34751,7 @@
       </w:pPr>
     </w:lvl>
   </w:abstractNum>
-  <w:abstractNum w:abstractNumId="18">
+  <w:abstractNum w:abstractNumId="18" w15:restartNumberingAfterBreak="0">
     <w:nsid w:val="53065330"/>
     <w:multiLevelType w:val="hybridMultilevel"/>
     <w:tmpl w:val="5934B28E"/>
@@ -32784,7 +34842,7 @@
       </w:pPr>
     </w:lvl>
   </w:abstractNum>
-  <w:abstractNum w:abstractNumId="19">
+  <w:abstractNum w:abstractNumId="19" w15:restartNumberingAfterBreak="0">
     <w:nsid w:val="5CCA7741"/>
     <w:multiLevelType w:val="hybridMultilevel"/>
     <w:tmpl w:val="736682D4"/>
@@ -32870,7 +34928,7 @@
       </w:pPr>
     </w:lvl>
   </w:abstractNum>
-  <w:abstractNum w:abstractNumId="20">
+  <w:abstractNum w:abstractNumId="20" w15:restartNumberingAfterBreak="0">
     <w:nsid w:val="67F61B40"/>
     <w:multiLevelType w:val="hybridMultilevel"/>
     <w:tmpl w:val="91BC7E78"/>
@@ -32959,7 +35017,7 @@
       </w:pPr>
     </w:lvl>
   </w:abstractNum>
-  <w:abstractNum w:abstractNumId="21">
+  <w:abstractNum w:abstractNumId="21" w15:restartNumberingAfterBreak="0">
     <w:nsid w:val="6C71778C"/>
     <w:multiLevelType w:val="singleLevel"/>
     <w:tmpl w:val="C966EFC0"/>
@@ -32977,7 +35035,7 @@
       </w:rPr>
     </w:lvl>
   </w:abstractNum>
-  <w:abstractNum w:abstractNumId="22">
+  <w:abstractNum w:abstractNumId="22" w15:restartNumberingAfterBreak="0">
     <w:nsid w:val="708E589C"/>
     <w:multiLevelType w:val="multilevel"/>
     <w:tmpl w:val="381042DE"/>
@@ -33117,7 +35175,7 @@
       </w:rPr>
     </w:lvl>
   </w:abstractNum>
-  <w:abstractNum w:abstractNumId="23">
+  <w:abstractNum w:abstractNumId="23" w15:restartNumberingAfterBreak="0">
     <w:nsid w:val="734E50D8"/>
     <w:multiLevelType w:val="hybridMultilevel"/>
     <w:tmpl w:val="CFC66396"/>
@@ -33230,7 +35288,7 @@
       </w:rPr>
     </w:lvl>
   </w:abstractNum>
-  <w:abstractNum w:abstractNumId="24">
+  <w:abstractNum w:abstractNumId="24" w15:restartNumberingAfterBreak="0">
     <w:nsid w:val="76EF6F14"/>
     <w:multiLevelType w:val="hybridMultilevel"/>
     <w:tmpl w:val="4BDA71BA"/>
@@ -33316,7 +35374,7 @@
       </w:pPr>
     </w:lvl>
   </w:abstractNum>
-  <w:abstractNum w:abstractNumId="25">
+  <w:abstractNum w:abstractNumId="25" w15:restartNumberingAfterBreak="0">
     <w:nsid w:val="7DD64906"/>
     <w:multiLevelType w:val="hybridMultilevel"/>
     <w:tmpl w:val="795E7434"/>
@@ -33430,95 +35488,95 @@
       </w:rPr>
     </w:lvl>
   </w:abstractNum>
-  <w:num w:numId="1">
+  <w:num w:numId="1" w16cid:durableId="1692873941">
     <w:abstractNumId w:val="8"/>
   </w:num>
-  <w:num w:numId="2">
+  <w:num w:numId="2" w16cid:durableId="1891383849">
     <w:abstractNumId w:val="14"/>
   </w:num>
-  <w:num w:numId="3">
+  <w:num w:numId="3" w16cid:durableId="778841418">
     <w:abstractNumId w:val="14"/>
   </w:num>
-  <w:num w:numId="4">
+  <w:num w:numId="4" w16cid:durableId="368841878">
     <w:abstractNumId w:val="14"/>
   </w:num>
-  <w:num w:numId="5">
+  <w:num w:numId="5" w16cid:durableId="2139908045">
     <w:abstractNumId w:val="1"/>
   </w:num>
-  <w:num w:numId="6">
+  <w:num w:numId="6" w16cid:durableId="1336961338">
     <w:abstractNumId w:val="2"/>
   </w:num>
-  <w:num w:numId="7">
+  <w:num w:numId="7" w16cid:durableId="1302072375">
     <w:abstractNumId w:val="3"/>
   </w:num>
-  <w:num w:numId="8">
+  <w:num w:numId="8" w16cid:durableId="579561770">
     <w:abstractNumId w:val="0"/>
   </w:num>
-  <w:num w:numId="9">
+  <w:num w:numId="9" w16cid:durableId="166403019">
     <w:abstractNumId w:val="22"/>
   </w:num>
-  <w:num w:numId="10">
+  <w:num w:numId="10" w16cid:durableId="300237722">
     <w:abstractNumId w:val="25"/>
   </w:num>
-  <w:num w:numId="11">
+  <w:num w:numId="11" w16cid:durableId="1498375627">
     <w:abstractNumId w:val="6"/>
   </w:num>
-  <w:num w:numId="12">
+  <w:num w:numId="12" w16cid:durableId="341510625">
     <w:abstractNumId w:val="21"/>
   </w:num>
-  <w:num w:numId="13">
+  <w:num w:numId="13" w16cid:durableId="1349332570">
     <w:abstractNumId w:val="5"/>
   </w:num>
-  <w:num w:numId="14">
+  <w:num w:numId="14" w16cid:durableId="1466773498">
     <w:abstractNumId w:val="9"/>
   </w:num>
-  <w:num w:numId="15">
+  <w:num w:numId="15" w16cid:durableId="1331329473">
     <w:abstractNumId w:val="11"/>
   </w:num>
-  <w:num w:numId="16">
+  <w:num w:numId="16" w16cid:durableId="770592986">
     <w:abstractNumId w:val="23"/>
   </w:num>
-  <w:num w:numId="17">
+  <w:num w:numId="17" w16cid:durableId="18553504">
     <w:abstractNumId w:val="7"/>
   </w:num>
-  <w:num w:numId="18">
+  <w:num w:numId="18" w16cid:durableId="883295523">
     <w:abstractNumId w:val="15"/>
   </w:num>
-  <w:num w:numId="19">
+  <w:num w:numId="19" w16cid:durableId="1883906821">
     <w:abstractNumId w:val="12"/>
   </w:num>
-  <w:num w:numId="20">
+  <w:num w:numId="20" w16cid:durableId="1794250191">
     <w:abstractNumId w:val="19"/>
   </w:num>
-  <w:num w:numId="21">
+  <w:num w:numId="21" w16cid:durableId="1913735500">
     <w:abstractNumId w:val="24"/>
   </w:num>
-  <w:num w:numId="22">
+  <w:num w:numId="22" w16cid:durableId="2146265975">
     <w:abstractNumId w:val="20"/>
   </w:num>
-  <w:num w:numId="23">
+  <w:num w:numId="23" w16cid:durableId="401757645">
     <w:abstractNumId w:val="10"/>
   </w:num>
-  <w:num w:numId="24">
+  <w:num w:numId="24" w16cid:durableId="1884249124">
     <w:abstractNumId w:val="13"/>
   </w:num>
-  <w:num w:numId="25">
+  <w:num w:numId="25" w16cid:durableId="2120559161">
     <w:abstractNumId w:val="4"/>
   </w:num>
-  <w:num w:numId="26">
+  <w:num w:numId="26" w16cid:durableId="1780679500">
     <w:abstractNumId w:val="18"/>
   </w:num>
-  <w:num w:numId="27">
+  <w:num w:numId="27" w16cid:durableId="3825366">
     <w:abstractNumId w:val="16"/>
   </w:num>
-  <w:num w:numId="28">
+  <w:num w:numId="28" w16cid:durableId="742484139">
     <w:abstractNumId w:val="17"/>
   </w:num>
 </w:numbering>
 </file>
 
 <file path=word/styles.xml><?xml version="1.0" encoding="utf-8"?>
-<w:styles xmlns:mc="http://schemas.openxmlformats.org/markup-compatibility/2006" xmlns:r="http://schemas.openxmlformats.org/officeDocument/2006/relationships" xmlns:w="http://schemas.openxmlformats.org/wordprocessingml/2006/main" xmlns:w14="http://schemas.microsoft.com/office/word/2010/wordml" xmlns:w15="http://schemas.microsoft.com/office/word/2012/wordml" mc:Ignorable="w14 w15">
+<w:styles xmlns:mc="http://schemas.openxmlformats.org/markup-compatibility/2006" xmlns:r="http://schemas.openxmlformats.org/officeDocument/2006/relationships" xmlns:w="http://schemas.openxmlformats.org/wordprocessingml/2006/main" xmlns:w14="http://schemas.microsoft.com/office/word/2010/wordml" xmlns:w15="http://schemas.microsoft.com/office/word/2012/wordml" xmlns:w16cex="http://schemas.microsoft.com/office/word/2018/wordml/cex" xmlns:w16cid="http://schemas.microsoft.com/office/word/2016/wordml/cid" xmlns:w16="http://schemas.microsoft.com/office/word/2018/wordml" xmlns:w16du="http://schemas.microsoft.com/office/word/2023/wordml/word16du" xmlns:w16sdtdh="http://schemas.microsoft.com/office/word/2020/wordml/sdtdatahash" xmlns:w16se="http://schemas.microsoft.com/office/word/2015/wordml/symex" mc:Ignorable="w14 w15 w16se w16cid w16 w16cex w16sdtdh w16du">
   <w:docDefaults>
     <w:rPrDefault>
       <w:rPr>
@@ -33535,7 +35593,7 @@
       </w:pPr>
     </w:pPrDefault>
   </w:docDefaults>
-  <w:latentStyles w:defLockedState="0" w:defUIPriority="99" w:defSemiHidden="0" w:defUnhideWhenUsed="0" w:defQFormat="0" w:count="371">
+  <w:latentStyles w:defLockedState="0" w:defUIPriority="99" w:defSemiHidden="0" w:defUnhideWhenUsed="0" w:defQFormat="0" w:count="376">
     <w:lsdException w:name="Normal" w:uiPriority="0" w:qFormat="1"/>
     <w:lsdException w:name="heading 1" w:uiPriority="0" w:qFormat="1"/>
     <w:lsdException w:name="heading 2" w:semiHidden="1" w:uiPriority="0" w:unhideWhenUsed="1" w:qFormat="1"/>
@@ -33907,6 +35965,11 @@
     <w:lsdException w:name="List Table 5 Dark Accent 6" w:uiPriority="50"/>
     <w:lsdException w:name="List Table 6 Colorful Accent 6" w:uiPriority="51"/>
     <w:lsdException w:name="List Table 7 Colorful Accent 6" w:uiPriority="52"/>
+    <w:lsdException w:name="Mention" w:semiHidden="1" w:unhideWhenUsed="1"/>
+    <w:lsdException w:name="Smart Hyperlink" w:semiHidden="1" w:unhideWhenUsed="1"/>
+    <w:lsdException w:name="Hashtag" w:semiHidden="1" w:unhideWhenUsed="1"/>
+    <w:lsdException w:name="Unresolved Mention" w:semiHidden="1" w:unhideWhenUsed="1"/>
+    <w:lsdException w:name="Smart Link" w:semiHidden="1" w:unhideWhenUsed="1"/>
   </w:latentStyles>
   <w:style w:type="paragraph" w:default="1" w:styleId="Normal">
     <w:name w:val="Normal"/>
@@ -34495,7 +36558,7 @@
       <w:u w:val="single"/>
     </w:rPr>
   </w:style>
-  <w:style w:type="paragraph" w:styleId="TtulodeTDC">
+  <w:style w:type="paragraph" w:styleId="TtuloTDC">
     <w:name w:val="TOC Heading"/>
     <w:basedOn w:val="Ttulo1"/>
     <w:next w:val="Normal"/>
@@ -34668,11 +36731,11 @@
     <w:qFormat/>
     <w:rsid w:val="005F60BA"/>
   </w:style>
-  <w:style w:type="paragraph" w:styleId="Puesto">
+  <w:style w:type="paragraph" w:styleId="Ttulo">
     <w:name w:val="Title"/>
     <w:basedOn w:val="Normal"/>
     <w:next w:val="Normal"/>
-    <w:link w:val="PuestoCar"/>
+    <w:link w:val="TtuloCar"/>
     <w:uiPriority w:val="10"/>
     <w:qFormat/>
     <w:rsid w:val="009A3173"/>
@@ -34692,10 +36755,10 @@
       <w:szCs w:val="52"/>
     </w:rPr>
   </w:style>
-  <w:style w:type="character" w:customStyle="1" w:styleId="PuestoCar">
-    <w:name w:val="Puesto Car"/>
+  <w:style w:type="character" w:customStyle="1" w:styleId="TtuloCar">
+    <w:name w:val="Título Car"/>
     <w:basedOn w:val="Fuentedeprrafopredeter"/>
-    <w:link w:val="Puesto"/>
+    <w:link w:val="Ttulo"/>
     <w:uiPriority w:val="10"/>
     <w:rsid w:val="009A3173"/>
     <w:rPr>
@@ -34709,7 +36772,7 @@
   </w:style>
   <w:style w:type="paragraph" w:customStyle="1" w:styleId="PSI-Ttulo">
     <w:name w:val="PSI - Título"/>
-    <w:basedOn w:val="Puesto"/>
+    <w:basedOn w:val="Ttulo"/>
     <w:autoRedefine/>
     <w:qFormat/>
     <w:rsid w:val="009A3173"/>
@@ -34795,7 +36858,6 @@
       <w:spacing w:before="0" w:line="240" w:lineRule="auto"/>
     </w:pPr>
     <w:tblPr>
-      <w:tblInd w:w="0" w:type="dxa"/>
       <w:tblBorders>
         <w:top w:val="single" w:sz="4" w:space="0" w:color="000000" w:themeColor="text1"/>
         <w:left w:val="single" w:sz="4" w:space="0" w:color="000000" w:themeColor="text1"/>
@@ -34804,12 +36866,6 @@
         <w:insideH w:val="single" w:sz="4" w:space="0" w:color="000000" w:themeColor="text1"/>
         <w:insideV w:val="single" w:sz="4" w:space="0" w:color="000000" w:themeColor="text1"/>
       </w:tblBorders>
-      <w:tblCellMar>
-        <w:top w:w="0" w:type="dxa"/>
-        <w:left w:w="108" w:type="dxa"/>
-        <w:bottom w:w="0" w:type="dxa"/>
-        <w:right w:w="108" w:type="dxa"/>
-      </w:tblCellMar>
     </w:tblPr>
   </w:style>
   <w:style w:type="paragraph" w:styleId="Prrafodelista">

</xml_diff>

<commit_message>
docs: completa la especificación de diseño del CU8
</commit_message>
<xml_diff>
--- a/2. Etapa de elaboración/Iteración 2/Modelo de diseño/Modelo de Diseño_Vesta Risk Manager_T-Code.docx
+++ b/2. Etapa de elaboración/Iteración 2/Modelo de diseño/Modelo de Diseño_Vesta Risk Manager_T-Code.docx
@@ -1,6 +1,6 @@
 
 <file path=word/document.xml><?xml version="1.0" encoding="utf-8"?>
-<w:document xmlns:wpc="http://schemas.microsoft.com/office/word/2010/wordprocessingCanvas" xmlns:mc="http://schemas.openxmlformats.org/markup-compatibility/2006" xmlns:o="urn:schemas-microsoft-com:office:office" xmlns:r="http://schemas.openxmlformats.org/officeDocument/2006/relationships" xmlns:m="http://schemas.openxmlformats.org/officeDocument/2006/math" xmlns:v="urn:schemas-microsoft-com:vml" xmlns:wp14="http://schemas.microsoft.com/office/word/2010/wordprocessingDrawing" xmlns:wp="http://schemas.openxmlformats.org/drawingml/2006/wordprocessingDrawing" xmlns:w10="urn:schemas-microsoft-com:office:word" xmlns:w="http://schemas.openxmlformats.org/wordprocessingml/2006/main" xmlns:w14="http://schemas.microsoft.com/office/word/2010/wordml" xmlns:w15="http://schemas.microsoft.com/office/word/2012/wordml" xmlns:wpg="http://schemas.microsoft.com/office/word/2010/wordprocessingGroup" xmlns:wpi="http://schemas.microsoft.com/office/word/2010/wordprocessingInk" xmlns:wne="http://schemas.microsoft.com/office/word/2006/wordml" xmlns:wps="http://schemas.microsoft.com/office/word/2010/wordprocessingShape" mc:Ignorable="w14 w15 wp14">
+<w:document xmlns:wpc="http://schemas.microsoft.com/office/word/2010/wordprocessingCanvas" xmlns:cx="http://schemas.microsoft.com/office/drawing/2014/chartex" xmlns:cx1="http://schemas.microsoft.com/office/drawing/2015/9/8/chartex" xmlns:cx2="http://schemas.microsoft.com/office/drawing/2015/10/21/chartex" xmlns:cx3="http://schemas.microsoft.com/office/drawing/2016/5/9/chartex" xmlns:cx4="http://schemas.microsoft.com/office/drawing/2016/5/10/chartex" xmlns:cx5="http://schemas.microsoft.com/office/drawing/2016/5/11/chartex" xmlns:cx6="http://schemas.microsoft.com/office/drawing/2016/5/12/chartex" xmlns:cx7="http://schemas.microsoft.com/office/drawing/2016/5/13/chartex" xmlns:cx8="http://schemas.microsoft.com/office/drawing/2016/5/14/chartex" xmlns:mc="http://schemas.openxmlformats.org/markup-compatibility/2006" xmlns:aink="http://schemas.microsoft.com/office/drawing/2016/ink" xmlns:am3d="http://schemas.microsoft.com/office/drawing/2017/model3d" xmlns:o="urn:schemas-microsoft-com:office:office" xmlns:oel="http://schemas.microsoft.com/office/2019/extlst" xmlns:r="http://schemas.openxmlformats.org/officeDocument/2006/relationships" xmlns:m="http://schemas.openxmlformats.org/officeDocument/2006/math" xmlns:v="urn:schemas-microsoft-com:vml" xmlns:wp14="http://schemas.microsoft.com/office/word/2010/wordprocessingDrawing" xmlns:wp="http://schemas.openxmlformats.org/drawingml/2006/wordprocessingDrawing" xmlns:w10="urn:schemas-microsoft-com:office:word" xmlns:w="http://schemas.openxmlformats.org/wordprocessingml/2006/main" xmlns:w14="http://schemas.microsoft.com/office/word/2010/wordml" xmlns:w15="http://schemas.microsoft.com/office/word/2012/wordml" xmlns:w16cex="http://schemas.microsoft.com/office/word/2018/wordml/cex" xmlns:w16cid="http://schemas.microsoft.com/office/word/2016/wordml/cid" xmlns:w16="http://schemas.microsoft.com/office/word/2018/wordml" xmlns:w16du="http://schemas.microsoft.com/office/word/2023/wordml/word16du" xmlns:w16sdtdh="http://schemas.microsoft.com/office/word/2020/wordml/sdtdatahash" xmlns:w16se="http://schemas.microsoft.com/office/word/2015/wordml/symex" xmlns:wpg="http://schemas.microsoft.com/office/word/2010/wordprocessingGroup" xmlns:wpi="http://schemas.microsoft.com/office/word/2010/wordprocessingInk" xmlns:wne="http://schemas.microsoft.com/office/word/2006/wordml" xmlns:wps="http://schemas.microsoft.com/office/word/2010/wordprocessingShape" mc:Ignorable="w14 w15 w16se w16cid w16 w16cex w16sdtdh w16du wp14">
   <w:body>
     <w:sdt>
       <w:sdtPr>
@@ -123,7 +123,7 @@
                   </wp:anchor>
                 </w:drawing>
               </mc:Choice>
-              <mc:Fallback xmlns:w16se="http://schemas.microsoft.com/office/word/2015/wordml/symex" xmlns:w16sdtdh="http://schemas.microsoft.com/office/word/2020/wordml/sdtdatahash" xmlns:w16du="http://schemas.microsoft.com/office/word/2023/wordml/word16du" xmlns:w16="http://schemas.microsoft.com/office/word/2018/wordml" xmlns:w16cid="http://schemas.microsoft.com/office/word/2016/wordml/cid" xmlns:w16cex="http://schemas.microsoft.com/office/word/2018/wordml/cex" xmlns:oel="http://schemas.microsoft.com/office/2019/extlst" xmlns:am3d="http://schemas.microsoft.com/office/drawing/2017/model3d" xmlns:aink="http://schemas.microsoft.com/office/drawing/2016/ink" xmlns:cx8="http://schemas.microsoft.com/office/drawing/2016/5/14/chartex" xmlns:cx7="http://schemas.microsoft.com/office/drawing/2016/5/13/chartex" xmlns:cx6="http://schemas.microsoft.com/office/drawing/2016/5/12/chartex" xmlns:cx5="http://schemas.microsoft.com/office/drawing/2016/5/11/chartex" xmlns:cx4="http://schemas.microsoft.com/office/drawing/2016/5/10/chartex" xmlns:cx3="http://schemas.microsoft.com/office/drawing/2016/5/9/chartex" xmlns:cx2="http://schemas.microsoft.com/office/drawing/2015/10/21/chartex" xmlns:cx1="http://schemas.microsoft.com/office/drawing/2015/9/8/chartex" xmlns:cx="http://schemas.microsoft.com/office/drawing/2014/chartex">
+              <mc:Fallback>
                 <w:pict>
                   <v:rect w14:anchorId="43CA0C17" id="Rectangle 6" o:spid="_x0000_s1026" style="position:absolute;margin-left:0;margin-top:0;width:623.75pt;height:67.45pt;z-index:251660288;visibility:visible;mso-wrap-style:square;mso-width-percent:1050;mso-height-percent:900;mso-wrap-distance-left:9pt;mso-wrap-distance-top:0;mso-wrap-distance-right:9pt;mso-wrap-distance-bottom:0;mso-position-horizontal:center;mso-position-horizontal-relative:page;mso-position-vertical:bottom;mso-position-vertical-relative:page;mso-width-percent:1050;mso-height-percent:900;mso-width-relative:page;mso-height-relative:top-margin-area;v-text-anchor:top" o:gfxdata="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" o:allowincell="f" fillcolor="#4bacc6 [3208]" strokecolor="#31849b [2408]">
                     <w10:wrap anchorx="page" anchory="page"/>
@@ -203,7 +203,7 @@
                   </wp:anchor>
                 </w:drawing>
               </mc:Choice>
-              <mc:Fallback xmlns:w16se="http://schemas.microsoft.com/office/word/2015/wordml/symex" xmlns:w16sdtdh="http://schemas.microsoft.com/office/word/2020/wordml/sdtdatahash" xmlns:w16du="http://schemas.microsoft.com/office/word/2023/wordml/word16du" xmlns:w16="http://schemas.microsoft.com/office/word/2018/wordml" xmlns:w16cid="http://schemas.microsoft.com/office/word/2016/wordml/cid" xmlns:w16cex="http://schemas.microsoft.com/office/word/2018/wordml/cex" xmlns:oel="http://schemas.microsoft.com/office/2019/extlst" xmlns:am3d="http://schemas.microsoft.com/office/drawing/2017/model3d" xmlns:aink="http://schemas.microsoft.com/office/drawing/2016/ink" xmlns:cx8="http://schemas.microsoft.com/office/drawing/2016/5/14/chartex" xmlns:cx7="http://schemas.microsoft.com/office/drawing/2016/5/13/chartex" xmlns:cx6="http://schemas.microsoft.com/office/drawing/2016/5/12/chartex" xmlns:cx5="http://schemas.microsoft.com/office/drawing/2016/5/11/chartex" xmlns:cx4="http://schemas.microsoft.com/office/drawing/2016/5/10/chartex" xmlns:cx3="http://schemas.microsoft.com/office/drawing/2016/5/9/chartex" xmlns:cx2="http://schemas.microsoft.com/office/drawing/2015/10/21/chartex" xmlns:cx1="http://schemas.microsoft.com/office/drawing/2015/9/8/chartex" xmlns:cx="http://schemas.microsoft.com/office/drawing/2014/chartex">
+              <mc:Fallback>
                 <w:pict>
                   <v:rect w14:anchorId="4DBBF81A" id="Rectangle 9" o:spid="_x0000_s1026" style="position:absolute;margin-left:0;margin-top:0;width:7.15pt;height:882.85pt;z-index:251663360;visibility:visible;mso-wrap-style:square;mso-width-percent:0;mso-height-percent:1050;mso-wrap-distance-left:9pt;mso-wrap-distance-top:0;mso-wrap-distance-right:9pt;mso-wrap-distance-bottom:0;mso-position-horizontal:center;mso-position-horizontal-relative:left-margin-area;mso-position-vertical:center;mso-position-vertical-relative:page;mso-width-percent:0;mso-height-percent:1050;mso-width-relative:page;mso-height-relative:page;v-text-anchor:top" o:gfxdata="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" o:allowincell="f" fillcolor="white [3212]" strokecolor="#31849b [2408]">
                     <w10:wrap anchorx="margin" anchory="page"/>
@@ -283,7 +283,7 @@
                   </wp:anchor>
                 </w:drawing>
               </mc:Choice>
-              <mc:Fallback xmlns:w16se="http://schemas.microsoft.com/office/word/2015/wordml/symex" xmlns:w16sdtdh="http://schemas.microsoft.com/office/word/2020/wordml/sdtdatahash" xmlns:w16du="http://schemas.microsoft.com/office/word/2023/wordml/word16du" xmlns:w16="http://schemas.microsoft.com/office/word/2018/wordml" xmlns:w16cid="http://schemas.microsoft.com/office/word/2016/wordml/cid" xmlns:w16cex="http://schemas.microsoft.com/office/word/2018/wordml/cex" xmlns:oel="http://schemas.microsoft.com/office/2019/extlst" xmlns:am3d="http://schemas.microsoft.com/office/drawing/2017/model3d" xmlns:aink="http://schemas.microsoft.com/office/drawing/2016/ink" xmlns:cx8="http://schemas.microsoft.com/office/drawing/2016/5/14/chartex" xmlns:cx7="http://schemas.microsoft.com/office/drawing/2016/5/13/chartex" xmlns:cx6="http://schemas.microsoft.com/office/drawing/2016/5/12/chartex" xmlns:cx5="http://schemas.microsoft.com/office/drawing/2016/5/11/chartex" xmlns:cx4="http://schemas.microsoft.com/office/drawing/2016/5/10/chartex" xmlns:cx3="http://schemas.microsoft.com/office/drawing/2016/5/9/chartex" xmlns:cx2="http://schemas.microsoft.com/office/drawing/2015/10/21/chartex" xmlns:cx1="http://schemas.microsoft.com/office/drawing/2015/9/8/chartex" xmlns:cx="http://schemas.microsoft.com/office/drawing/2014/chartex">
+              <mc:Fallback>
                 <w:pict>
                   <v:rect w14:anchorId="661068AB" id="Rectangle 8" o:spid="_x0000_s1026" style="position:absolute;margin-left:0;margin-top:0;width:7.15pt;height:882.85pt;z-index:251662336;visibility:visible;mso-wrap-style:square;mso-width-percent:0;mso-height-percent:1050;mso-wrap-distance-left:9pt;mso-wrap-distance-top:0;mso-wrap-distance-right:9pt;mso-wrap-distance-bottom:0;mso-position-horizontal:center;mso-position-horizontal-relative:right-margin-area;mso-position-vertical:center;mso-position-vertical-relative:page;mso-width-percent:0;mso-height-percent:1050;mso-width-relative:page;mso-height-relative:page;v-text-anchor:top" o:gfxdata="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" o:allowincell="f" fillcolor="white [3212]" strokecolor="#31849b [2408]">
                     <w10:wrap anchorx="margin" anchory="page"/>
@@ -363,7 +363,7 @@
                   </wp:anchor>
                 </w:drawing>
               </mc:Choice>
-              <mc:Fallback xmlns:w16se="http://schemas.microsoft.com/office/word/2015/wordml/symex" xmlns:w16sdtdh="http://schemas.microsoft.com/office/word/2020/wordml/sdtdatahash" xmlns:w16du="http://schemas.microsoft.com/office/word/2023/wordml/word16du" xmlns:w16="http://schemas.microsoft.com/office/word/2018/wordml" xmlns:w16cid="http://schemas.microsoft.com/office/word/2016/wordml/cid" xmlns:w16cex="http://schemas.microsoft.com/office/word/2018/wordml/cex" xmlns:oel="http://schemas.microsoft.com/office/2019/extlst" xmlns:am3d="http://schemas.microsoft.com/office/drawing/2017/model3d" xmlns:aink="http://schemas.microsoft.com/office/drawing/2016/ink" xmlns:cx8="http://schemas.microsoft.com/office/drawing/2016/5/14/chartex" xmlns:cx7="http://schemas.microsoft.com/office/drawing/2016/5/13/chartex" xmlns:cx6="http://schemas.microsoft.com/office/drawing/2016/5/12/chartex" xmlns:cx5="http://schemas.microsoft.com/office/drawing/2016/5/11/chartex" xmlns:cx4="http://schemas.microsoft.com/office/drawing/2016/5/10/chartex" xmlns:cx3="http://schemas.microsoft.com/office/drawing/2016/5/9/chartex" xmlns:cx2="http://schemas.microsoft.com/office/drawing/2015/10/21/chartex" xmlns:cx1="http://schemas.microsoft.com/office/drawing/2015/9/8/chartex" xmlns:cx="http://schemas.microsoft.com/office/drawing/2014/chartex">
+              <mc:Fallback>
                 <w:pict>
                   <v:rect w14:anchorId="5A75EF7D" id="Rectangle 7" o:spid="_x0000_s1026" style="position:absolute;margin-left:0;margin-top:0;width:623.75pt;height:67.45pt;z-index:251661312;visibility:visible;mso-wrap-style:square;mso-width-percent:1050;mso-height-percent:900;mso-wrap-distance-left:9pt;mso-wrap-distance-top:0;mso-wrap-distance-right:9pt;mso-wrap-distance-bottom:0;mso-position-horizontal:center;mso-position-horizontal-relative:page;mso-position-vertical:top;mso-position-vertical-relative:top-margin-area;mso-width-percent:1050;mso-height-percent:900;mso-width-relative:page;mso-height-relative:top-margin-area;v-text-anchor:top" o:gfxdata="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" o:allowincell="f" fillcolor="#4bacc6 [3208]" strokecolor="#31849b [2408]">
                     <w10:wrap anchorx="page" anchory="margin"/>
@@ -843,7 +843,7 @@
                     <v:stroke joinstyle="miter"/>
                     <v:path gradientshapeok="t" o:connecttype="rect"/>
                   </v:shapetype>
-                  <v:shape id="Text Box 20" o:spid="_x0000_s1026" type="#_x0000_t202" style="position:absolute;left:0;text-align:left;margin-left:281.7pt;margin-top:5.3pt;width:161.25pt;height:577.65pt;z-index:251684864;visibility:visible;mso-wrap-style:square;mso-width-percent:0;mso-height-percent:0;mso-wrap-distance-left:9pt;mso-wrap-distance-top:0;mso-wrap-distance-right:9pt;mso-wrap-distance-bottom:0;mso-position-horizontal:absolute;mso-position-horizontal-relative:margin;mso-position-vertical:absolute;mso-position-vertical-relative:margin;mso-width-percent:0;mso-height-percent:0;mso-width-relative:page;mso-height-relative:page;v-text-anchor:top" o:gfxdata="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" fillcolor="white [3212]" strokecolor="#31849b [2408]">
+                  <v:shape id="Text Box 20" o:spid="_x0000_s1026" type="#_x0000_t202" style="position:absolute;left:0;text-align:left;margin-left:281.7pt;margin-top:5.3pt;width:161.25pt;height:577.65pt;z-index:251684864;visibility:visible;mso-wrap-style:square;mso-width-percent:0;mso-height-percent:0;mso-wrap-distance-left:9pt;mso-wrap-distance-top:0;mso-wrap-distance-right:9pt;mso-wrap-distance-bottom:0;mso-position-horizontal:absolute;mso-position-horizontal-relative:margin;mso-position-vertical:absolute;mso-position-vertical-relative:margin;mso-width-percent:0;mso-height-percent:0;mso-width-relative:page;mso-height-relative:page;v-text-anchor:top" o:gfxdata="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" fillcolor="white [3212]" strokecolor="#31849b [2408]">
                     <v:textbox>
                       <w:txbxContent>
                         <w:p>
@@ -1024,7 +1024,7 @@
                   </wp:anchor>
                 </w:drawing>
               </mc:Choice>
-              <mc:Fallback xmlns:w16se="http://schemas.microsoft.com/office/word/2015/wordml/symex" xmlns:w16sdtdh="http://schemas.microsoft.com/office/word/2020/wordml/sdtdatahash" xmlns:w16du="http://schemas.microsoft.com/office/word/2023/wordml/word16du" xmlns:w16="http://schemas.microsoft.com/office/word/2018/wordml" xmlns:w16cid="http://schemas.microsoft.com/office/word/2016/wordml/cid" xmlns:w16cex="http://schemas.microsoft.com/office/word/2018/wordml/cex" xmlns:oel="http://schemas.microsoft.com/office/2019/extlst" xmlns:am3d="http://schemas.microsoft.com/office/drawing/2017/model3d" xmlns:aink="http://schemas.microsoft.com/office/drawing/2016/ink" xmlns:cx8="http://schemas.microsoft.com/office/drawing/2016/5/14/chartex" xmlns:cx7="http://schemas.microsoft.com/office/drawing/2016/5/13/chartex" xmlns:cx6="http://schemas.microsoft.com/office/drawing/2016/5/12/chartex" xmlns:cx5="http://schemas.microsoft.com/office/drawing/2016/5/11/chartex" xmlns:cx4="http://schemas.microsoft.com/office/drawing/2016/5/10/chartex" xmlns:cx3="http://schemas.microsoft.com/office/drawing/2016/5/9/chartex" xmlns:cx2="http://schemas.microsoft.com/office/drawing/2015/10/21/chartex" xmlns:cx1="http://schemas.microsoft.com/office/drawing/2015/9/8/chartex" xmlns:cx="http://schemas.microsoft.com/office/drawing/2014/chartex">
+              <mc:Fallback>
                 <w:pict>
                   <v:rect w14:anchorId="51C1F5BA" id="Rectangle 17" o:spid="_x0000_s1026" style="position:absolute;margin-left:315.7pt;margin-top:-76.25pt;width:195.35pt;height:844.9pt;z-index:-251643904;visibility:visible;mso-wrap-style:square;mso-width-percent:0;mso-height-percent:0;mso-wrap-distance-left:9pt;mso-wrap-distance-top:0;mso-wrap-distance-right:9pt;mso-wrap-distance-bottom:0;mso-position-horizontal:absolute;mso-position-horizontal-relative:margin;mso-position-vertical:absolute;mso-position-vertical-relative:margin;mso-width-percent:0;mso-height-percent:0;mso-width-relative:page;mso-height-relative:page;v-text-anchor:top" o:gfxdata="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" fillcolor="#4bacc6" strokecolor="#31849b [2408]">
                     <w10:wrap type="square" anchorx="margin" anchory="margin"/>
@@ -1131,7 +1131,7 @@
       <w:sdtContent>
         <w:p>
           <w:pPr>
-            <w:pStyle w:val="TtulodeTDC"/>
+            <w:pStyle w:val="TtuloTDC"/>
             <w:tabs>
               <w:tab w:val="left" w:pos="5954"/>
             </w:tabs>
@@ -1149,7 +1149,7 @@
         </w:p>
         <w:p>
           <w:pPr>
-            <w:pStyle w:val="TtulodeTDC"/>
+            <w:pStyle w:val="TtuloTDC"/>
             <w:tabs>
               <w:tab w:val="left" w:pos="5954"/>
             </w:tabs>
@@ -9868,7 +9868,6 @@
               </w:rPr>
               <w:t xml:space="preserve"> </w:t>
             </w:r>
-            <w:proofErr w:type="gramStart"/>
             <w:r>
               <w:rPr>
                 <w:i/>
@@ -9877,7 +9876,6 @@
               </w:rPr>
               <w:t>editarUsuario(</w:t>
             </w:r>
-            <w:proofErr w:type="gramEnd"/>
             <w:r>
               <w:rPr>
                 <w:i/>
@@ -9938,7 +9936,6 @@
               </w:rPr>
               <w:t xml:space="preserve">envia el evento </w:t>
             </w:r>
-            <w:proofErr w:type="gramStart"/>
             <w:r>
               <w:rPr>
                 <w:i/>
@@ -9947,7 +9944,6 @@
               </w:rPr>
               <w:t>editarUsuario(</w:t>
             </w:r>
-            <w:proofErr w:type="gramEnd"/>
             <w:r>
               <w:rPr>
                 <w:i/>
@@ -9996,7 +9992,6 @@
               </w:rPr>
               <w:t xml:space="preserve"> solicita </w:t>
             </w:r>
-            <w:proofErr w:type="gramStart"/>
             <w:r>
               <w:rPr>
                 <w:i/>
@@ -10005,7 +10000,6 @@
               </w:rPr>
               <w:t>editarUsuario(</w:t>
             </w:r>
-            <w:proofErr w:type="gramEnd"/>
             <w:r>
               <w:rPr>
                 <w:i/>
@@ -10502,7 +10496,7 @@
           <w:lang w:eastAsia="es-AR"/>
         </w:rPr>
         <w:drawing>
-          <wp:inline distT="0" distB="0" distL="0" distR="0" wp14:anchorId="51FEC281" wp14:editId="1933B760">
+          <wp:inline distT="0" distB="0" distL="0" distR="0" wp14:anchorId="51FEC281" wp14:editId="0A21FD95">
             <wp:extent cx="4023260" cy="8143875"/>
             <wp:effectExtent l="0" t="0" r="0" b="0"/>
             <wp:docPr id="388499314" name="Imagen 16" descr="Diagrama&#10;&#10;Descripción generada automáticamente"/>
@@ -12643,7 +12637,6 @@
               </w:rPr>
               <w:t xml:space="preserve"> solicita </w:t>
             </w:r>
-            <w:proofErr w:type="gramStart"/>
             <w:r>
               <w:rPr>
                 <w:i/>
@@ -12668,7 +12661,6 @@
               </w:rPr>
               <w:t>(</w:t>
             </w:r>
-            <w:proofErr w:type="gramEnd"/>
             <w:r>
               <w:rPr>
                 <w:i/>
@@ -12749,7 +12741,6 @@
               </w:rPr>
               <w:t xml:space="preserve"> el evento </w:t>
             </w:r>
-            <w:proofErr w:type="gramStart"/>
             <w:r>
               <w:rPr>
                 <w:i/>
@@ -12774,7 +12765,6 @@
               </w:rPr>
               <w:t>(</w:t>
             </w:r>
-            <w:proofErr w:type="gramEnd"/>
             <w:r>
               <w:rPr>
                 <w:i/>
@@ -12823,7 +12813,6 @@
               </w:rPr>
               <w:t xml:space="preserve"> solicita </w:t>
             </w:r>
-            <w:proofErr w:type="gramStart"/>
             <w:r>
               <w:rPr>
                 <w:i/>
@@ -12848,7 +12837,6 @@
               </w:rPr>
               <w:t>(</w:t>
             </w:r>
-            <w:proofErr w:type="gramEnd"/>
             <w:r>
               <w:rPr>
                 <w:i/>
@@ -13391,7 +13379,7 @@
           <w:lang w:eastAsia="es-AR"/>
         </w:rPr>
         <w:drawing>
-          <wp:inline distT="0" distB="0" distL="0" distR="0" wp14:anchorId="35B4080A" wp14:editId="3D8E5A87">
+          <wp:inline distT="0" distB="0" distL="0" distR="0" wp14:anchorId="35B4080A" wp14:editId="3AF2A7F4">
             <wp:extent cx="5046111" cy="8229600"/>
             <wp:effectExtent l="0" t="0" r="2540" b="0"/>
             <wp:docPr id="228317081" name="Imagen 17"/>
@@ -13763,7 +13751,19 @@
               <w:rPr>
                 <w:lang w:eastAsia="es-AR"/>
               </w:rPr>
-              <w:t>El usuario inicio sesión en el sistema. El usuario esta vinculado a un proyecto</w:t>
+              <w:t xml:space="preserve">El usuario inicio sesión en el sistema. El usuario </w:t>
+            </w:r>
+            <w:r>
+              <w:rPr>
+                <w:lang w:eastAsia="es-AR"/>
+              </w:rPr>
+              <w:t>está</w:t>
+            </w:r>
+            <w:r>
+              <w:rPr>
+                <w:lang w:eastAsia="es-AR"/>
+              </w:rPr>
+              <w:t xml:space="preserve"> vinculado a un proyecto</w:t>
             </w:r>
           </w:p>
         </w:tc>
@@ -14208,16 +14208,8 @@
               <w:rPr>
                 <w:lang w:eastAsia="es-AR"/>
               </w:rPr>
-              <w:t>/</w:t>
-            </w:r>
-            <w:proofErr w:type="gramStart"/>
-            <w:r>
-              <w:rPr>
-                <w:lang w:eastAsia="es-AR"/>
-              </w:rPr>
-              <w:t>:nombre</w:t>
-            </w:r>
-            <w:proofErr w:type="gramEnd"/>
+              <w:t>/:nombre</w:t>
+            </w:r>
             <w:r>
               <w:rPr>
                 <w:lang w:eastAsia="es-AR"/>
@@ -14372,16 +14364,8 @@
               <w:rPr>
                 <w:lang w:eastAsia="es-AR"/>
               </w:rPr>
-              <w:t>/</w:t>
-            </w:r>
-            <w:proofErr w:type="gramStart"/>
-            <w:r>
-              <w:rPr>
-                <w:lang w:eastAsia="es-AR"/>
-              </w:rPr>
-              <w:t>:nombre</w:t>
-            </w:r>
-            <w:proofErr w:type="gramEnd"/>
+              <w:t>/:nombre</w:t>
+            </w:r>
             <w:r>
               <w:rPr>
                 <w:lang w:eastAsia="es-AR"/>
@@ -14516,23 +14500,53 @@
               </w:rPr>
               <w:t xml:space="preserve"> solicita </w:t>
             </w:r>
-            <w:proofErr w:type="gramStart"/>
             <w:r>
               <w:rPr>
                 <w:i/>
                 <w:iCs/>
                 <w:lang w:eastAsia="es-AR"/>
               </w:rPr>
-              <w:t>crearRiesgo(</w:t>
-            </w:r>
-            <w:proofErr w:type="gramEnd"/>
+              <w:t xml:space="preserve">crearRiesgo(datos) </w:t>
+            </w:r>
+            <w:r>
+              <w:rPr>
+                <w:lang w:eastAsia="es-AR"/>
+              </w:rPr>
+              <w:t xml:space="preserve">a </w:t>
+            </w:r>
+            <w:r>
+              <w:rPr>
+                <w:u w:val="single"/>
+                <w:lang w:eastAsia="es-AR"/>
+              </w:rPr>
+              <w:t>GestorRiesgo</w:t>
+            </w:r>
+            <w:r>
+              <w:rPr>
+                <w:lang w:eastAsia="es-AR"/>
+              </w:rPr>
+              <w:t xml:space="preserve">. El </w:t>
+            </w:r>
+            <w:r>
+              <w:rPr>
+                <w:u w:val="single"/>
+                <w:lang w:eastAsia="es-AR"/>
+              </w:rPr>
+              <w:t>GestorRiesgo</w:t>
+            </w:r>
+            <w:r>
+              <w:rPr>
+                <w:lang w:eastAsia="es-AR"/>
+              </w:rPr>
+              <w:t xml:space="preserve"> envia el evento </w:t>
+            </w:r>
             <w:r>
               <w:rPr>
                 <w:i/>
                 <w:iCs/>
                 <w:lang w:eastAsia="es-AR"/>
               </w:rPr>
-              <w:t xml:space="preserve">datos) </w:t>
+              <w:t xml:space="preserve">crearRiesgo(datos) </w:t>
             </w:r>
             <w:r>
               <w:rPr>
@@ -14545,26 +14559,26 @@
                 <w:u w:val="single"/>
                 <w:lang w:eastAsia="es-AR"/>
               </w:rPr>
-              <w:t>GestorRiesgo</w:t>
-            </w:r>
-            <w:r>
-              <w:rPr>
-                <w:lang w:eastAsia="es-AR"/>
-              </w:rPr>
-              <w:t xml:space="preserve">. El </w:t>
+              <w:t>Riesgo</w:t>
+            </w:r>
+            <w:r>
+              <w:rPr>
+                <w:lang w:eastAsia="es-AR"/>
+              </w:rPr>
+              <w:t xml:space="preserve">. </w:t>
             </w:r>
             <w:r>
               <w:rPr>
                 <w:u w:val="single"/>
                 <w:lang w:eastAsia="es-AR"/>
               </w:rPr>
-              <w:t>GestorRiesgo</w:t>
-            </w:r>
-            <w:r>
-              <w:rPr>
-                <w:lang w:eastAsia="es-AR"/>
-              </w:rPr>
-              <w:t xml:space="preserve"> envia el evento </w:t>
+              <w:t>Riesgo</w:t>
+            </w:r>
+            <w:r>
+              <w:rPr>
+                <w:lang w:eastAsia="es-AR"/>
+              </w:rPr>
+              <w:t xml:space="preserve"> solicita</w:t>
             </w:r>
             <w:r>
               <w:rPr>
@@ -14572,149 +14586,109 @@
                 <w:iCs/>
                 <w:lang w:eastAsia="es-AR"/>
               </w:rPr>
-              <w:t xml:space="preserve">crearRiesgo(datos) </w:t>
-            </w:r>
-            <w:r>
-              <w:rPr>
-                <w:lang w:eastAsia="es-AR"/>
-              </w:rPr>
-              <w:t xml:space="preserve">a </w:t>
+              <w:t xml:space="preserve"> crearRiesgo(datos)</w:t>
+            </w:r>
+            <w:r>
+              <w:rPr>
+                <w:lang w:eastAsia="es-AR"/>
+              </w:rPr>
+              <w:t xml:space="preserve"> a la </w:t>
             </w:r>
             <w:r>
               <w:rPr>
                 <w:u w:val="single"/>
                 <w:lang w:eastAsia="es-AR"/>
               </w:rPr>
+              <w:t>BDD</w:t>
+            </w:r>
+            <w:r>
+              <w:rPr>
+                <w:lang w:eastAsia="es-AR"/>
+              </w:rPr>
+              <w:t xml:space="preserve">. La </w:t>
+            </w:r>
+            <w:r>
+              <w:rPr>
+                <w:u w:val="single"/>
+                <w:lang w:eastAsia="es-AR"/>
+              </w:rPr>
+              <w:t>BDD</w:t>
+            </w:r>
+            <w:r>
+              <w:rPr>
+                <w:lang w:eastAsia="es-AR"/>
+              </w:rPr>
+              <w:t xml:space="preserve"> carga el riesgo. </w:t>
+            </w:r>
+            <w:r>
+              <w:rPr>
+                <w:lang w:eastAsia="es-AR"/>
+              </w:rPr>
+              <w:t xml:space="preserve">La </w:t>
+            </w:r>
+            <w:r>
+              <w:rPr>
+                <w:u w:val="single"/>
+                <w:lang w:eastAsia="es-AR"/>
+              </w:rPr>
+              <w:t>BDD</w:t>
+            </w:r>
+            <w:r>
+              <w:rPr>
+                <w:lang w:eastAsia="es-AR"/>
+              </w:rPr>
+              <w:t xml:space="preserve"> retorna la respuesta a </w:t>
+            </w:r>
+            <w:r>
+              <w:rPr>
+                <w:u w:val="single"/>
+                <w:lang w:eastAsia="es-AR"/>
+              </w:rPr>
               <w:t>Riesgo</w:t>
             </w:r>
             <w:r>
               <w:rPr>
                 <w:lang w:eastAsia="es-AR"/>
               </w:rPr>
-              <w:t xml:space="preserve">. </w:t>
+              <w:t xml:space="preserve">. El Riesgo retorna la respuesta al </w:t>
             </w:r>
             <w:r>
               <w:rPr>
                 <w:u w:val="single"/>
                 <w:lang w:eastAsia="es-AR"/>
               </w:rPr>
-              <w:t>Riesgo</w:t>
-            </w:r>
-            <w:r>
-              <w:rPr>
-                <w:lang w:eastAsia="es-AR"/>
-              </w:rPr>
-              <w:t xml:space="preserve"> solicita</w:t>
-            </w:r>
-            <w:r>
-              <w:rPr>
-                <w:i/>
-                <w:iCs/>
-                <w:lang w:eastAsia="es-AR"/>
-              </w:rPr>
-              <w:t xml:space="preserve"> crearRiesgo(datos)</w:t>
-            </w:r>
-            <w:r>
-              <w:rPr>
-                <w:lang w:eastAsia="es-AR"/>
-              </w:rPr>
-              <w:t xml:space="preserve"> a la </w:t>
+              <w:t>GestorRiesgo</w:t>
+            </w:r>
+            <w:r>
+              <w:rPr>
+                <w:lang w:eastAsia="es-AR"/>
+              </w:rPr>
+              <w:t xml:space="preserve">, el </w:t>
             </w:r>
             <w:r>
               <w:rPr>
                 <w:u w:val="single"/>
                 <w:lang w:eastAsia="es-AR"/>
               </w:rPr>
-              <w:t>BDD</w:t>
-            </w:r>
-            <w:r>
-              <w:rPr>
-                <w:lang w:eastAsia="es-AR"/>
-              </w:rPr>
-              <w:t xml:space="preserve">. La </w:t>
+              <w:t>GestorRiesgo</w:t>
+            </w:r>
+            <w:r>
+              <w:rPr>
+                <w:lang w:eastAsia="es-AR"/>
+              </w:rPr>
+              <w:t xml:space="preserve"> retorna la respuesta a la InterfazUsuario. </w:t>
+            </w:r>
+            <w:r>
+              <w:rPr>
+                <w:lang w:eastAsia="es-AR"/>
+              </w:rPr>
+              <w:t xml:space="preserve">La </w:t>
             </w:r>
             <w:r>
               <w:rPr>
                 <w:u w:val="single"/>
                 <w:lang w:eastAsia="es-AR"/>
               </w:rPr>
-              <w:t>BDD</w:t>
-            </w:r>
-            <w:r>
-              <w:rPr>
-                <w:lang w:eastAsia="es-AR"/>
-              </w:rPr>
-              <w:t xml:space="preserve"> carga el riesgo. </w:t>
-            </w:r>
-            <w:r>
-              <w:rPr>
-                <w:lang w:eastAsia="es-AR"/>
-              </w:rPr>
-              <w:t xml:space="preserve">La </w:t>
-            </w:r>
-            <w:r>
-              <w:rPr>
-                <w:u w:val="single"/>
-                <w:lang w:eastAsia="es-AR"/>
-              </w:rPr>
-              <w:t>BDD</w:t>
-            </w:r>
-            <w:r>
-              <w:rPr>
-                <w:lang w:eastAsia="es-AR"/>
-              </w:rPr>
-              <w:t xml:space="preserve"> retorna la respuesta a </w:t>
-            </w:r>
-            <w:r>
-              <w:rPr>
-                <w:u w:val="single"/>
-                <w:lang w:eastAsia="es-AR"/>
-              </w:rPr>
-              <w:t>Riesgo</w:t>
-            </w:r>
-            <w:r>
-              <w:rPr>
-                <w:lang w:eastAsia="es-AR"/>
-              </w:rPr>
-              <w:t xml:space="preserve">. El Riesgo retorna la respuesta al </w:t>
-            </w:r>
-            <w:r>
-              <w:rPr>
-                <w:u w:val="single"/>
-                <w:lang w:eastAsia="es-AR"/>
-              </w:rPr>
-              <w:t>GestorRiesgo</w:t>
-            </w:r>
-            <w:r>
-              <w:rPr>
-                <w:lang w:eastAsia="es-AR"/>
-              </w:rPr>
-              <w:t xml:space="preserve">, el </w:t>
-            </w:r>
-            <w:r>
-              <w:rPr>
-                <w:u w:val="single"/>
-                <w:lang w:eastAsia="es-AR"/>
-              </w:rPr>
-              <w:t>GestorRiesgo</w:t>
-            </w:r>
-            <w:r>
-              <w:rPr>
-                <w:lang w:eastAsia="es-AR"/>
-              </w:rPr>
-              <w:t xml:space="preserve"> retorna la respuesta a la InterfazUsuario. </w:t>
-            </w:r>
-            <w:r>
-              <w:rPr>
-                <w:lang w:eastAsia="es-AR"/>
-              </w:rPr>
-              <w:t xml:space="preserve">La </w:t>
-            </w:r>
-            <w:r>
-              <w:rPr>
-                <w:u w:val="single"/>
-                <w:lang w:eastAsia="es-AR"/>
-              </w:rPr>
               <w:t>InterfazUsuario</w:t>
             </w:r>
             <w:r>
@@ -14727,16 +14701,8 @@
               <w:rPr>
                 <w:lang w:eastAsia="es-AR"/>
               </w:rPr>
-              <w:t>/</w:t>
-            </w:r>
-            <w:proofErr w:type="gramStart"/>
-            <w:r>
-              <w:rPr>
-                <w:lang w:eastAsia="es-AR"/>
-              </w:rPr>
-              <w:t>:nombre</w:t>
-            </w:r>
-            <w:proofErr w:type="gramEnd"/>
+              <w:t>/:nombre</w:t>
+            </w:r>
             <w:r>
               <w:rPr>
                 <w:lang w:eastAsia="es-AR"/>
@@ -17266,7 +17232,7 @@
           <w:lang w:eastAsia="es-AR"/>
         </w:rPr>
         <w:drawing>
-          <wp:inline distT="0" distB="0" distL="0" distR="0" wp14:anchorId="223A6319" wp14:editId="06A9DCF5">
+          <wp:inline distT="0" distB="0" distL="0" distR="0" wp14:anchorId="223A6319" wp14:editId="1FF2A6B8">
             <wp:extent cx="5400040" cy="7853680"/>
             <wp:effectExtent l="0" t="0" r="0" b="0"/>
             <wp:docPr id="1437050315" name="Imagen 19"/>
@@ -20836,23 +20802,13 @@
               </w:rPr>
               <w:t xml:space="preserve"> solicita </w:t>
             </w:r>
-            <w:proofErr w:type="gramStart"/>
             <w:r>
               <w:rPr>
                 <w:rStyle w:val="nfasis"/>
                 <w:sz w:val="20"/>
                 <w:szCs w:val="20"/>
               </w:rPr>
-              <w:t>actualizarRiesgo(</w:t>
-            </w:r>
-            <w:proofErr w:type="gramEnd"/>
-            <w:r>
-              <w:rPr>
-                <w:rStyle w:val="nfasis"/>
-                <w:sz w:val="20"/>
-                <w:szCs w:val="20"/>
-              </w:rPr>
-              <w:t>datos)</w:t>
+              <w:t>actualizarRiesgo(datos)</w:t>
             </w:r>
             <w:r>
               <w:rPr>
@@ -20913,32 +20869,15 @@
                 <w:sz w:val="20"/>
                 <w:szCs w:val="20"/>
               </w:rPr>
-              <w:t xml:space="preserve"> valida los datos (7</w:t>
-            </w:r>
-            <w:r>
-              <w:rPr>
-                <w:sz w:val="20"/>
-                <w:szCs w:val="20"/>
-              </w:rPr>
-              <w:t xml:space="preserve">a1) y envía el evento </w:t>
-            </w:r>
-            <w:proofErr w:type="gramStart"/>
+              <w:t xml:space="preserve"> valida los datos (7a1) y envía el evento </w:t>
+            </w:r>
             <w:r>
               <w:rPr>
                 <w:rStyle w:val="nfasis"/>
                 <w:sz w:val="20"/>
                 <w:szCs w:val="20"/>
               </w:rPr>
-              <w:t>actualizarRiesgo(</w:t>
-            </w:r>
-            <w:proofErr w:type="gramEnd"/>
-            <w:r>
-              <w:rPr>
-                <w:rStyle w:val="nfasis"/>
-                <w:sz w:val="20"/>
-                <w:szCs w:val="20"/>
-              </w:rPr>
-              <w:t>datos)</w:t>
+              <w:t>actualizarRiesgo(datos)</w:t>
             </w:r>
             <w:r>
               <w:rPr>
@@ -20994,23 +20933,13 @@
               </w:rPr>
               <w:t xml:space="preserve"> solicita </w:t>
             </w:r>
-            <w:proofErr w:type="gramStart"/>
             <w:r>
               <w:rPr>
                 <w:rStyle w:val="nfasis"/>
                 <w:sz w:val="20"/>
                 <w:szCs w:val="20"/>
               </w:rPr>
-              <w:t>actualizarRiesgo(</w:t>
-            </w:r>
-            <w:proofErr w:type="gramEnd"/>
-            <w:r>
-              <w:rPr>
-                <w:rStyle w:val="nfasis"/>
-                <w:sz w:val="20"/>
-                <w:szCs w:val="20"/>
-              </w:rPr>
-              <w:t>datos)</w:t>
+              <w:t>actualizarRiesgo(datos)</w:t>
             </w:r>
             <w:r>
               <w:rPr>
@@ -21567,8 +21496,6 @@
               </w:rPr>
               <w:t>La InterfazRiesgos cancela la operación y cierra el mensaje.</w:t>
             </w:r>
-            <w:bookmarkStart w:id="33" w:name="_GoBack"/>
-            <w:bookmarkEnd w:id="33"/>
           </w:p>
         </w:tc>
       </w:tr>
@@ -21578,11 +21505,11 @@
       <w:pPr>
         <w:pStyle w:val="PSI-Ttulo3"/>
       </w:pPr>
-      <w:bookmarkStart w:id="34" w:name="_Toc180761195"/>
+      <w:bookmarkStart w:id="33" w:name="_Toc180761195"/>
       <w:r>
         <w:t>Diagrama de paquetes</w:t>
       </w:r>
-      <w:bookmarkEnd w:id="34"/>
+      <w:bookmarkEnd w:id="33"/>
     </w:p>
     <w:p>
       <w:pPr>
@@ -21817,12 +21744,12 @@
       <w:pPr>
         <w:pStyle w:val="PSI-Ttulo3"/>
       </w:pPr>
-      <w:bookmarkStart w:id="35" w:name="_Toc180761196"/>
+      <w:bookmarkStart w:id="34" w:name="_Toc180761196"/>
       <w:r>
         <w:lastRenderedPageBreak/>
         <w:t>Diagrama de Interacción</w:t>
       </w:r>
-      <w:bookmarkEnd w:id="35"/>
+      <w:bookmarkEnd w:id="34"/>
       <w:r>
         <w:t xml:space="preserve"> </w:t>
       </w:r>
@@ -21940,21 +21867,2152 @@
       <w:pPr>
         <w:pStyle w:val="PSI-Ttulo2"/>
       </w:pPr>
-      <w:bookmarkStart w:id="36" w:name="_Toc180761197"/>
-      <w:r>
-        <w:t>Caso de Uso 8: Añadir plan de acción</w:t>
-      </w:r>
-      <w:bookmarkEnd w:id="36"/>
+      <w:bookmarkStart w:id="35" w:name="_Toc180761197"/>
+      <w:r>
+        <w:t xml:space="preserve">Caso de Uso 8: Añadir plan de </w:t>
+      </w:r>
+      <w:bookmarkEnd w:id="35"/>
+      <w:r>
+        <w:t>riesgo</w:t>
+      </w:r>
     </w:p>
     <w:p>
       <w:pPr>
+        <w:pStyle w:val="PSI-Ttulo2"/>
+        <w:outlineLvl w:val="2"/>
+      </w:pPr>
+      <w:r>
+        <w:t>Especificación de caso de uso de diseño</w:t>
+      </w:r>
+    </w:p>
+    <w:tbl>
+      <w:tblPr>
+        <w:tblW w:w="5000" w:type="pct"/>
+        <w:tblCellMar>
+          <w:left w:w="70" w:type="dxa"/>
+          <w:right w:w="70" w:type="dxa"/>
+        </w:tblCellMar>
+        <w:tblLook w:val="04A0" w:firstRow="1" w:lastRow="0" w:firstColumn="1" w:lastColumn="0" w:noHBand="0" w:noVBand="1"/>
+      </w:tblPr>
+      <w:tblGrid>
+        <w:gridCol w:w="1677"/>
+        <w:gridCol w:w="725"/>
+        <w:gridCol w:w="6092"/>
+      </w:tblGrid>
+      <w:tr>
+        <w:trPr>
+          <w:trHeight w:val="510"/>
+        </w:trPr>
+        <w:tc>
+          <w:tcPr>
+            <w:tcW w:w="987" w:type="pct"/>
+            <w:tcBorders>
+              <w:top w:val="single" w:sz="4" w:space="0" w:color="auto"/>
+              <w:left w:val="single" w:sz="4" w:space="0" w:color="auto"/>
+              <w:bottom w:val="single" w:sz="4" w:space="0" w:color="auto"/>
+              <w:right w:val="single" w:sz="4" w:space="0" w:color="auto"/>
+            </w:tcBorders>
+            <w:shd w:val="clear" w:color="000000" w:fill="D9D9D9"/>
+            <w:vAlign w:val="center"/>
+            <w:hideMark/>
+          </w:tcPr>
+          <w:p>
+            <w:pPr>
+              <w:spacing w:before="0" w:line="240" w:lineRule="auto"/>
+              <w:ind w:left="0" w:firstLine="0"/>
+              <w:rPr>
+                <w:rFonts w:ascii="Calibri" w:eastAsia="Times New Roman" w:hAnsi="Calibri" w:cs="Calibri"/>
+                <w:b/>
+                <w:bCs/>
+                <w:color w:val="000000"/>
+                <w:sz w:val="20"/>
+                <w:szCs w:val="20"/>
+                <w:lang w:val="es-AR" w:eastAsia="es-AR"/>
+              </w:rPr>
+            </w:pPr>
+            <w:r>
+              <w:rPr>
+                <w:rFonts w:ascii="Calibri" w:eastAsia="Times New Roman" w:hAnsi="Calibri" w:cs="Calibri"/>
+                <w:b/>
+                <w:bCs/>
+                <w:color w:val="000000"/>
+                <w:sz w:val="20"/>
+                <w:szCs w:val="20"/>
+                <w:lang w:val="es-AR" w:eastAsia="es-AR"/>
+              </w:rPr>
+              <w:t>CASO DE USO N°</w:t>
+            </w:r>
+            <w:r>
+              <w:rPr>
+                <w:rFonts w:ascii="Calibri" w:eastAsia="Times New Roman" w:hAnsi="Calibri" w:cs="Calibri"/>
+                <w:b/>
+                <w:bCs/>
+                <w:color w:val="000000"/>
+                <w:sz w:val="20"/>
+                <w:szCs w:val="20"/>
+                <w:lang w:val="es-AR" w:eastAsia="es-AR"/>
+              </w:rPr>
+              <w:t>8</w:t>
+            </w:r>
+          </w:p>
+        </w:tc>
+        <w:tc>
+          <w:tcPr>
+            <w:tcW w:w="4013" w:type="pct"/>
+            <w:gridSpan w:val="2"/>
+            <w:tcBorders>
+              <w:top w:val="single" w:sz="4" w:space="0" w:color="auto"/>
+              <w:left w:val="nil"/>
+              <w:bottom w:val="single" w:sz="4" w:space="0" w:color="auto"/>
+              <w:right w:val="single" w:sz="4" w:space="0" w:color="000000"/>
+            </w:tcBorders>
+            <w:shd w:val="clear" w:color="000000" w:fill="D9D9D9"/>
+            <w:vAlign w:val="center"/>
+            <w:hideMark/>
+          </w:tcPr>
+          <w:p>
+            <w:pPr>
+              <w:spacing w:before="0" w:line="240" w:lineRule="auto"/>
+              <w:ind w:left="0" w:firstLine="0"/>
+              <w:rPr>
+                <w:rFonts w:ascii="Calibri" w:eastAsia="Times New Roman" w:hAnsi="Calibri" w:cs="Calibri"/>
+                <w:b/>
+                <w:bCs/>
+                <w:color w:val="000000"/>
+                <w:sz w:val="20"/>
+                <w:szCs w:val="20"/>
+                <w:lang w:val="es-AR" w:eastAsia="es-AR"/>
+              </w:rPr>
+            </w:pPr>
+            <w:r>
+              <w:rPr>
+                <w:rFonts w:ascii="Calibri" w:eastAsia="Times New Roman" w:hAnsi="Calibri" w:cs="Calibri"/>
+                <w:b/>
+                <w:bCs/>
+                <w:color w:val="000000"/>
+                <w:sz w:val="20"/>
+                <w:szCs w:val="20"/>
+                <w:lang w:val="es-AR" w:eastAsia="es-AR"/>
+              </w:rPr>
+              <w:t>Añadir plan de riesgo</w:t>
+            </w:r>
+          </w:p>
+        </w:tc>
+      </w:tr>
+      <w:tr>
+        <w:trPr>
+          <w:trHeight w:val="510"/>
+        </w:trPr>
+        <w:tc>
+          <w:tcPr>
+            <w:tcW w:w="987" w:type="pct"/>
+            <w:tcBorders>
+              <w:top w:val="nil"/>
+              <w:left w:val="single" w:sz="4" w:space="0" w:color="auto"/>
+              <w:bottom w:val="single" w:sz="4" w:space="0" w:color="auto"/>
+              <w:right w:val="single" w:sz="4" w:space="0" w:color="auto"/>
+            </w:tcBorders>
+            <w:shd w:val="clear" w:color="auto" w:fill="auto"/>
+            <w:vAlign w:val="center"/>
+            <w:hideMark/>
+          </w:tcPr>
+          <w:p>
+            <w:pPr>
+              <w:spacing w:before="0" w:line="240" w:lineRule="auto"/>
+              <w:ind w:left="0" w:firstLine="0"/>
+              <w:rPr>
+                <w:rFonts w:ascii="Calibri" w:eastAsia="Times New Roman" w:hAnsi="Calibri" w:cs="Calibri"/>
+                <w:color w:val="000000"/>
+                <w:sz w:val="20"/>
+                <w:szCs w:val="20"/>
+                <w:lang w:val="es-AR" w:eastAsia="es-AR"/>
+              </w:rPr>
+            </w:pPr>
+            <w:r>
+              <w:rPr>
+                <w:rFonts w:ascii="Calibri" w:eastAsia="Times New Roman" w:hAnsi="Calibri" w:cs="Calibri"/>
+                <w:color w:val="000000"/>
+                <w:sz w:val="20"/>
+                <w:szCs w:val="20"/>
+                <w:lang w:val="es-AR" w:eastAsia="es-AR"/>
+              </w:rPr>
+              <w:t xml:space="preserve">Actor Principal </w:t>
+            </w:r>
+          </w:p>
+        </w:tc>
+        <w:tc>
+          <w:tcPr>
+            <w:tcW w:w="4013" w:type="pct"/>
+            <w:gridSpan w:val="2"/>
+            <w:tcBorders>
+              <w:top w:val="single" w:sz="4" w:space="0" w:color="auto"/>
+              <w:left w:val="nil"/>
+              <w:bottom w:val="single" w:sz="4" w:space="0" w:color="auto"/>
+              <w:right w:val="single" w:sz="4" w:space="0" w:color="000000"/>
+            </w:tcBorders>
+            <w:shd w:val="clear" w:color="auto" w:fill="auto"/>
+            <w:vAlign w:val="center"/>
+            <w:hideMark/>
+          </w:tcPr>
+          <w:p>
+            <w:pPr>
+              <w:spacing w:before="0" w:line="240" w:lineRule="auto"/>
+              <w:ind w:left="0" w:firstLine="0"/>
+              <w:rPr>
+                <w:rFonts w:ascii="Calibri" w:eastAsia="Times New Roman" w:hAnsi="Calibri" w:cs="Calibri"/>
+                <w:color w:val="0070C0"/>
+                <w:sz w:val="20"/>
+                <w:szCs w:val="20"/>
+                <w:lang w:val="es-AR" w:eastAsia="es-AR"/>
+              </w:rPr>
+            </w:pPr>
+            <w:r>
+              <w:rPr>
+                <w:rFonts w:ascii="Calibri" w:eastAsia="Times New Roman" w:hAnsi="Calibri" w:cs="Calibri"/>
+                <w:color w:val="000000" w:themeColor="text1"/>
+                <w:sz w:val="20"/>
+                <w:szCs w:val="20"/>
+                <w:lang w:val="es-AR" w:eastAsia="es-AR"/>
+              </w:rPr>
+              <w:t>L</w:t>
+            </w:r>
+            <w:r>
+              <w:rPr>
+                <w:rFonts w:ascii="Calibri" w:eastAsia="Times New Roman" w:hAnsi="Calibri" w:cs="Calibri"/>
+                <w:color w:val="000000" w:themeColor="text1"/>
+                <w:sz w:val="20"/>
+                <w:szCs w:val="20"/>
+                <w:lang w:val="es-AR" w:eastAsia="es-AR"/>
+              </w:rPr>
+              <w:t>í</w:t>
+            </w:r>
+            <w:r>
+              <w:rPr>
+                <w:rFonts w:ascii="Calibri" w:eastAsia="Times New Roman" w:hAnsi="Calibri" w:cs="Calibri"/>
+                <w:color w:val="000000" w:themeColor="text1"/>
+                <w:sz w:val="20"/>
+                <w:szCs w:val="20"/>
+                <w:lang w:val="es-AR" w:eastAsia="es-AR"/>
+              </w:rPr>
+              <w:t>der del proyecto</w:t>
+            </w:r>
+            <w:r>
+              <w:rPr>
+                <w:rFonts w:ascii="Calibri" w:eastAsia="Times New Roman" w:hAnsi="Calibri" w:cs="Calibri"/>
+                <w:color w:val="000000" w:themeColor="text1"/>
+                <w:sz w:val="20"/>
+                <w:szCs w:val="20"/>
+                <w:lang w:val="es-AR" w:eastAsia="es-AR"/>
+              </w:rPr>
+              <w:t>; Desarrollador</w:t>
+            </w:r>
+          </w:p>
+        </w:tc>
+      </w:tr>
+      <w:tr>
+        <w:trPr>
+          <w:trHeight w:val="510"/>
+        </w:trPr>
+        <w:tc>
+          <w:tcPr>
+            <w:tcW w:w="987" w:type="pct"/>
+            <w:tcBorders>
+              <w:top w:val="nil"/>
+              <w:left w:val="single" w:sz="4" w:space="0" w:color="auto"/>
+              <w:bottom w:val="single" w:sz="4" w:space="0" w:color="auto"/>
+              <w:right w:val="single" w:sz="4" w:space="0" w:color="auto"/>
+            </w:tcBorders>
+            <w:shd w:val="clear" w:color="auto" w:fill="auto"/>
+            <w:vAlign w:val="center"/>
+            <w:hideMark/>
+          </w:tcPr>
+          <w:p>
+            <w:pPr>
+              <w:spacing w:before="0" w:line="240" w:lineRule="auto"/>
+              <w:ind w:left="0" w:firstLine="0"/>
+              <w:rPr>
+                <w:rFonts w:ascii="Calibri" w:eastAsia="Times New Roman" w:hAnsi="Calibri" w:cs="Calibri"/>
+                <w:color w:val="000000"/>
+                <w:sz w:val="20"/>
+                <w:szCs w:val="20"/>
+                <w:lang w:val="es-AR" w:eastAsia="es-AR"/>
+              </w:rPr>
+            </w:pPr>
+            <w:r>
+              <w:rPr>
+                <w:rFonts w:ascii="Calibri" w:eastAsia="Times New Roman" w:hAnsi="Calibri" w:cs="Calibri"/>
+                <w:color w:val="000000"/>
+                <w:sz w:val="20"/>
+                <w:szCs w:val="20"/>
+                <w:lang w:val="es-AR" w:eastAsia="es-AR"/>
+              </w:rPr>
+              <w:t xml:space="preserve">Precondiciones </w:t>
+            </w:r>
+          </w:p>
+        </w:tc>
+        <w:tc>
+          <w:tcPr>
+            <w:tcW w:w="4013" w:type="pct"/>
+            <w:gridSpan w:val="2"/>
+            <w:tcBorders>
+              <w:top w:val="single" w:sz="4" w:space="0" w:color="auto"/>
+              <w:left w:val="nil"/>
+              <w:bottom w:val="single" w:sz="4" w:space="0" w:color="auto"/>
+              <w:right w:val="single" w:sz="4" w:space="0" w:color="000000"/>
+            </w:tcBorders>
+            <w:shd w:val="clear" w:color="auto" w:fill="auto"/>
+            <w:vAlign w:val="center"/>
+            <w:hideMark/>
+          </w:tcPr>
+          <w:p>
+            <w:pPr>
+              <w:pStyle w:val="Prrafodelista"/>
+              <w:numPr>
+                <w:ilvl w:val="0"/>
+                <w:numId w:val="25"/>
+              </w:numPr>
+              <w:spacing w:before="0" w:line="240" w:lineRule="auto"/>
+              <w:rPr>
+                <w:rFonts w:ascii="Calibri" w:eastAsia="Times New Roman" w:hAnsi="Calibri" w:cs="Calibri"/>
+                <w:color w:val="000000" w:themeColor="text1"/>
+                <w:sz w:val="20"/>
+                <w:szCs w:val="20"/>
+                <w:lang w:val="es-AR" w:eastAsia="es-AR"/>
+              </w:rPr>
+            </w:pPr>
+            <w:r>
+              <w:rPr>
+                <w:rFonts w:ascii="Calibri" w:eastAsia="Times New Roman" w:hAnsi="Calibri" w:cs="Calibri"/>
+                <w:color w:val="000000" w:themeColor="text1"/>
+                <w:sz w:val="20"/>
+                <w:szCs w:val="20"/>
+                <w:lang w:val="es-AR" w:eastAsia="es-AR"/>
+              </w:rPr>
+              <w:t xml:space="preserve">El </w:t>
+            </w:r>
+            <w:r>
+              <w:rPr>
+                <w:rFonts w:ascii="Calibri" w:eastAsia="Times New Roman" w:hAnsi="Calibri" w:cs="Calibri"/>
+                <w:color w:val="000000" w:themeColor="text1"/>
+                <w:sz w:val="20"/>
+                <w:szCs w:val="20"/>
+                <w:lang w:val="es-AR" w:eastAsia="es-AR"/>
+              </w:rPr>
+              <w:t>actor</w:t>
+            </w:r>
+            <w:r>
+              <w:rPr>
+                <w:rFonts w:ascii="Calibri" w:eastAsia="Times New Roman" w:hAnsi="Calibri" w:cs="Calibri"/>
+                <w:color w:val="000000" w:themeColor="text1"/>
+                <w:sz w:val="20"/>
+                <w:szCs w:val="20"/>
+                <w:lang w:val="es-AR" w:eastAsia="es-AR"/>
+              </w:rPr>
+              <w:t xml:space="preserve"> completó el Caso de uso 1</w:t>
+            </w:r>
+            <w:r>
+              <w:rPr>
+                <w:rFonts w:ascii="Calibri" w:eastAsia="Times New Roman" w:hAnsi="Calibri" w:cs="Calibri"/>
+                <w:color w:val="000000" w:themeColor="text1"/>
+                <w:sz w:val="20"/>
+                <w:szCs w:val="20"/>
+                <w:lang w:val="es-AR" w:eastAsia="es-AR"/>
+              </w:rPr>
+              <w:t>.</w:t>
+            </w:r>
+          </w:p>
+          <w:p>
+            <w:pPr>
+              <w:pStyle w:val="Prrafodelista"/>
+              <w:numPr>
+                <w:ilvl w:val="0"/>
+                <w:numId w:val="25"/>
+              </w:numPr>
+              <w:spacing w:before="0" w:line="240" w:lineRule="auto"/>
+              <w:rPr>
+                <w:rFonts w:ascii="Calibri" w:eastAsia="Times New Roman" w:hAnsi="Calibri" w:cs="Calibri"/>
+                <w:color w:val="000000" w:themeColor="text1"/>
+                <w:sz w:val="20"/>
+                <w:szCs w:val="20"/>
+                <w:lang w:val="es-AR" w:eastAsia="es-AR"/>
+              </w:rPr>
+            </w:pPr>
+            <w:r>
+              <w:rPr>
+                <w:rFonts w:ascii="Calibri" w:eastAsia="Times New Roman" w:hAnsi="Calibri" w:cs="Calibri"/>
+                <w:color w:val="000000" w:themeColor="text1"/>
+                <w:sz w:val="20"/>
+                <w:szCs w:val="20"/>
+                <w:lang w:val="es-AR" w:eastAsia="es-AR"/>
+              </w:rPr>
+              <w:t xml:space="preserve">El </w:t>
+            </w:r>
+            <w:r>
+              <w:rPr>
+                <w:rFonts w:ascii="Calibri" w:eastAsia="Times New Roman" w:hAnsi="Calibri" w:cs="Calibri"/>
+                <w:color w:val="000000" w:themeColor="text1"/>
+                <w:sz w:val="20"/>
+                <w:szCs w:val="20"/>
+                <w:lang w:val="es-AR" w:eastAsia="es-AR"/>
+              </w:rPr>
+              <w:t>actor</w:t>
+            </w:r>
+            <w:r>
+              <w:rPr>
+                <w:rFonts w:ascii="Calibri" w:eastAsia="Times New Roman" w:hAnsi="Calibri" w:cs="Calibri"/>
+                <w:color w:val="000000" w:themeColor="text1"/>
+                <w:sz w:val="20"/>
+                <w:szCs w:val="20"/>
+                <w:lang w:val="es-AR" w:eastAsia="es-AR"/>
+              </w:rPr>
+              <w:t xml:space="preserve"> está vinculado a un proyecto</w:t>
+            </w:r>
+            <w:r>
+              <w:rPr>
+                <w:rFonts w:ascii="Calibri" w:eastAsia="Times New Roman" w:hAnsi="Calibri" w:cs="Calibri"/>
+                <w:color w:val="000000" w:themeColor="text1"/>
+                <w:sz w:val="20"/>
+                <w:szCs w:val="20"/>
+                <w:lang w:val="es-AR" w:eastAsia="es-AR"/>
+              </w:rPr>
+              <w:t>.</w:t>
+            </w:r>
+          </w:p>
+          <w:p>
+            <w:pPr>
+              <w:pStyle w:val="Prrafodelista"/>
+              <w:numPr>
+                <w:ilvl w:val="0"/>
+                <w:numId w:val="25"/>
+              </w:numPr>
+              <w:spacing w:before="0" w:line="240" w:lineRule="auto"/>
+              <w:rPr>
+                <w:rFonts w:ascii="Calibri" w:eastAsia="Times New Roman" w:hAnsi="Calibri" w:cs="Calibri"/>
+                <w:color w:val="0070C0"/>
+                <w:sz w:val="20"/>
+                <w:szCs w:val="20"/>
+                <w:lang w:val="es-AR" w:eastAsia="es-AR"/>
+              </w:rPr>
+            </w:pPr>
+            <w:r>
+              <w:rPr>
+                <w:rFonts w:ascii="Calibri" w:eastAsia="Times New Roman" w:hAnsi="Calibri" w:cs="Calibri"/>
+                <w:color w:val="000000" w:themeColor="text1"/>
+                <w:sz w:val="20"/>
+                <w:szCs w:val="20"/>
+                <w:lang w:val="es-AR" w:eastAsia="es-AR"/>
+              </w:rPr>
+              <w:t>Existe al menos un riesgo cargado</w:t>
+            </w:r>
+            <w:r>
+              <w:rPr>
+                <w:rFonts w:ascii="Calibri" w:eastAsia="Times New Roman" w:hAnsi="Calibri" w:cs="Calibri"/>
+                <w:color w:val="000000" w:themeColor="text1"/>
+                <w:sz w:val="20"/>
+                <w:szCs w:val="20"/>
+                <w:lang w:val="es-AR" w:eastAsia="es-AR"/>
+              </w:rPr>
+              <w:t>.</w:t>
+            </w:r>
+          </w:p>
+        </w:tc>
+      </w:tr>
+      <w:tr>
+        <w:trPr>
+          <w:trHeight w:val="300"/>
+        </w:trPr>
+        <w:tc>
+          <w:tcPr>
+            <w:tcW w:w="987" w:type="pct"/>
+            <w:tcBorders>
+              <w:top w:val="nil"/>
+              <w:left w:val="single" w:sz="4" w:space="0" w:color="auto"/>
+              <w:bottom w:val="single" w:sz="4" w:space="0" w:color="auto"/>
+              <w:right w:val="single" w:sz="4" w:space="0" w:color="auto"/>
+            </w:tcBorders>
+            <w:shd w:val="clear" w:color="auto" w:fill="auto"/>
+            <w:vAlign w:val="center"/>
+            <w:hideMark/>
+          </w:tcPr>
+          <w:p>
+            <w:pPr>
+              <w:spacing w:before="0" w:line="240" w:lineRule="auto"/>
+              <w:ind w:left="0" w:firstLine="0"/>
+              <w:rPr>
+                <w:rFonts w:ascii="Calibri" w:eastAsia="Times New Roman" w:hAnsi="Calibri" w:cs="Calibri"/>
+                <w:color w:val="000000"/>
+                <w:sz w:val="20"/>
+                <w:szCs w:val="20"/>
+                <w:lang w:val="es-AR" w:eastAsia="es-AR"/>
+              </w:rPr>
+            </w:pPr>
+            <w:r>
+              <w:rPr>
+                <w:rFonts w:ascii="Calibri" w:eastAsia="Times New Roman" w:hAnsi="Calibri" w:cs="Calibri"/>
+                <w:color w:val="000000"/>
+                <w:sz w:val="20"/>
+                <w:szCs w:val="20"/>
+                <w:lang w:val="es-AR" w:eastAsia="es-AR"/>
+              </w:rPr>
+              <w:t>Disparador</w:t>
+            </w:r>
+          </w:p>
+        </w:tc>
+        <w:tc>
+          <w:tcPr>
+            <w:tcW w:w="4013" w:type="pct"/>
+            <w:gridSpan w:val="2"/>
+            <w:tcBorders>
+              <w:top w:val="single" w:sz="4" w:space="0" w:color="auto"/>
+              <w:left w:val="nil"/>
+              <w:bottom w:val="single" w:sz="4" w:space="0" w:color="auto"/>
+              <w:right w:val="single" w:sz="4" w:space="0" w:color="000000"/>
+            </w:tcBorders>
+            <w:shd w:val="clear" w:color="auto" w:fill="auto"/>
+            <w:vAlign w:val="center"/>
+            <w:hideMark/>
+          </w:tcPr>
+          <w:p>
+            <w:pPr>
+              <w:spacing w:before="0" w:line="240" w:lineRule="auto"/>
+              <w:ind w:left="0" w:firstLine="0"/>
+              <w:rPr>
+                <w:rFonts w:ascii="Calibri" w:eastAsia="Times New Roman" w:hAnsi="Calibri" w:cs="Calibri"/>
+                <w:color w:val="0070C0"/>
+                <w:sz w:val="20"/>
+                <w:szCs w:val="20"/>
+                <w:lang w:val="es-AR" w:eastAsia="es-AR"/>
+              </w:rPr>
+            </w:pPr>
+            <w:r>
+              <w:rPr>
+                <w:rFonts w:ascii="Calibri" w:eastAsia="Times New Roman" w:hAnsi="Calibri" w:cs="Calibri"/>
+                <w:color w:val="000000" w:themeColor="text1"/>
+                <w:sz w:val="20"/>
+                <w:szCs w:val="20"/>
+                <w:lang w:val="es-AR" w:eastAsia="es-AR"/>
+              </w:rPr>
+              <w:t xml:space="preserve">El usuario selecciona la opción "Realizar </w:t>
+            </w:r>
+            <w:r>
+              <w:rPr>
+                <w:rFonts w:ascii="Calibri" w:eastAsia="Times New Roman" w:hAnsi="Calibri" w:cs="Calibri"/>
+                <w:color w:val="000000" w:themeColor="text1"/>
+                <w:sz w:val="20"/>
+                <w:szCs w:val="20"/>
+                <w:lang w:val="es-AR" w:eastAsia="es-AR"/>
+              </w:rPr>
+              <w:t>plan de riesgo</w:t>
+            </w:r>
+            <w:r>
+              <w:rPr>
+                <w:rFonts w:ascii="Calibri" w:eastAsia="Times New Roman" w:hAnsi="Calibri" w:cs="Calibri"/>
+                <w:color w:val="000000" w:themeColor="text1"/>
+                <w:sz w:val="20"/>
+                <w:szCs w:val="20"/>
+                <w:lang w:val="es-AR" w:eastAsia="es-AR"/>
+              </w:rPr>
+              <w:t>" en la lista de riesgos.</w:t>
+            </w:r>
+          </w:p>
+        </w:tc>
+      </w:tr>
+      <w:tr>
+        <w:trPr>
+          <w:trHeight w:val="300"/>
+        </w:trPr>
+        <w:tc>
+          <w:tcPr>
+            <w:tcW w:w="987" w:type="pct"/>
+            <w:tcBorders>
+              <w:top w:val="nil"/>
+              <w:left w:val="single" w:sz="4" w:space="0" w:color="auto"/>
+              <w:bottom w:val="nil"/>
+              <w:right w:val="single" w:sz="4" w:space="0" w:color="auto"/>
+            </w:tcBorders>
+            <w:shd w:val="clear" w:color="auto" w:fill="auto"/>
+            <w:vAlign w:val="center"/>
+            <w:hideMark/>
+          </w:tcPr>
+          <w:p>
+            <w:pPr>
+              <w:spacing w:before="0" w:line="240" w:lineRule="auto"/>
+              <w:ind w:left="0" w:firstLine="0"/>
+              <w:rPr>
+                <w:rFonts w:ascii="Calibri" w:eastAsia="Times New Roman" w:hAnsi="Calibri" w:cs="Calibri"/>
+                <w:color w:val="000000"/>
+                <w:sz w:val="20"/>
+                <w:szCs w:val="20"/>
+                <w:lang w:val="es-AR" w:eastAsia="es-AR"/>
+              </w:rPr>
+            </w:pPr>
+            <w:r>
+              <w:rPr>
+                <w:rFonts w:ascii="Calibri" w:eastAsia="Times New Roman" w:hAnsi="Calibri" w:cs="Calibri"/>
+                <w:color w:val="000000"/>
+                <w:sz w:val="20"/>
+                <w:szCs w:val="20"/>
+                <w:lang w:val="es-AR" w:eastAsia="es-AR"/>
+              </w:rPr>
+              <w:t>DESCRIPCION</w:t>
+            </w:r>
+          </w:p>
+        </w:tc>
+        <w:tc>
+          <w:tcPr>
+            <w:tcW w:w="427" w:type="pct"/>
+            <w:tcBorders>
+              <w:top w:val="nil"/>
+              <w:left w:val="nil"/>
+              <w:bottom w:val="single" w:sz="4" w:space="0" w:color="auto"/>
+              <w:right w:val="single" w:sz="4" w:space="0" w:color="auto"/>
+            </w:tcBorders>
+            <w:shd w:val="clear" w:color="auto" w:fill="auto"/>
+            <w:vAlign w:val="center"/>
+            <w:hideMark/>
+          </w:tcPr>
+          <w:p>
+            <w:pPr>
+              <w:spacing w:before="0" w:line="240" w:lineRule="auto"/>
+              <w:ind w:left="0" w:firstLine="0"/>
+              <w:jc w:val="center"/>
+              <w:rPr>
+                <w:rFonts w:ascii="Calibri" w:eastAsia="Times New Roman" w:hAnsi="Calibri" w:cs="Calibri"/>
+                <w:color w:val="000000"/>
+                <w:sz w:val="20"/>
+                <w:szCs w:val="20"/>
+                <w:lang w:val="es-AR" w:eastAsia="es-AR"/>
+              </w:rPr>
+            </w:pPr>
+            <w:r>
+              <w:rPr>
+                <w:rFonts w:ascii="Calibri" w:eastAsia="Times New Roman" w:hAnsi="Calibri" w:cs="Calibri"/>
+                <w:color w:val="000000"/>
+                <w:sz w:val="20"/>
+                <w:szCs w:val="20"/>
+                <w:lang w:val="es-AR" w:eastAsia="es-AR"/>
+              </w:rPr>
+              <w:t>Paso</w:t>
+            </w:r>
+          </w:p>
+        </w:tc>
+        <w:tc>
+          <w:tcPr>
+            <w:tcW w:w="3585" w:type="pct"/>
+            <w:tcBorders>
+              <w:top w:val="nil"/>
+              <w:left w:val="nil"/>
+              <w:bottom w:val="single" w:sz="4" w:space="0" w:color="auto"/>
+              <w:right w:val="single" w:sz="4" w:space="0" w:color="auto"/>
+            </w:tcBorders>
+            <w:shd w:val="clear" w:color="auto" w:fill="auto"/>
+            <w:vAlign w:val="center"/>
+            <w:hideMark/>
+          </w:tcPr>
+          <w:p>
+            <w:pPr>
+              <w:spacing w:before="0" w:line="240" w:lineRule="auto"/>
+              <w:ind w:left="0" w:firstLine="0"/>
+              <w:jc w:val="center"/>
+              <w:rPr>
+                <w:rFonts w:ascii="Calibri" w:eastAsia="Times New Roman" w:hAnsi="Calibri" w:cs="Calibri"/>
+                <w:color w:val="000000"/>
+                <w:sz w:val="20"/>
+                <w:szCs w:val="20"/>
+                <w:lang w:val="es-AR" w:eastAsia="es-AR"/>
+              </w:rPr>
+            </w:pPr>
+            <w:r>
+              <w:rPr>
+                <w:rFonts w:ascii="Calibri" w:eastAsia="Times New Roman" w:hAnsi="Calibri" w:cs="Calibri"/>
+                <w:color w:val="000000"/>
+                <w:sz w:val="20"/>
+                <w:szCs w:val="20"/>
+                <w:lang w:val="es-AR" w:eastAsia="es-AR"/>
+              </w:rPr>
+              <w:t>Acción</w:t>
+            </w:r>
+          </w:p>
+        </w:tc>
+      </w:tr>
+      <w:tr>
+        <w:trPr>
+          <w:trHeight w:val="300"/>
+        </w:trPr>
+        <w:tc>
+          <w:tcPr>
+            <w:tcW w:w="987" w:type="pct"/>
+            <w:tcBorders>
+              <w:top w:val="single" w:sz="4" w:space="0" w:color="auto"/>
+              <w:left w:val="single" w:sz="4" w:space="0" w:color="auto"/>
+              <w:bottom w:val="nil"/>
+              <w:right w:val="single" w:sz="4" w:space="0" w:color="auto"/>
+            </w:tcBorders>
+            <w:shd w:val="clear" w:color="auto" w:fill="auto"/>
+            <w:vAlign w:val="bottom"/>
+            <w:hideMark/>
+          </w:tcPr>
+          <w:p>
+            <w:pPr>
+              <w:spacing w:before="0" w:line="240" w:lineRule="auto"/>
+              <w:ind w:left="0" w:firstLine="0"/>
+              <w:rPr>
+                <w:rFonts w:ascii="Calibri" w:eastAsia="Times New Roman" w:hAnsi="Calibri" w:cs="Calibri"/>
+                <w:color w:val="000000"/>
+                <w:sz w:val="20"/>
+                <w:szCs w:val="20"/>
+                <w:lang w:val="es-AR" w:eastAsia="es-AR"/>
+              </w:rPr>
+            </w:pPr>
+            <w:r>
+              <w:rPr>
+                <w:rFonts w:ascii="Calibri" w:eastAsia="Times New Roman" w:hAnsi="Calibri" w:cs="Calibri"/>
+                <w:color w:val="000000"/>
+                <w:sz w:val="20"/>
+                <w:szCs w:val="20"/>
+                <w:lang w:val="es-AR" w:eastAsia="es-AR"/>
+              </w:rPr>
+              <w:t> </w:t>
+            </w:r>
+          </w:p>
+        </w:tc>
+        <w:tc>
+          <w:tcPr>
+            <w:tcW w:w="427" w:type="pct"/>
+            <w:tcBorders>
+              <w:top w:val="nil"/>
+              <w:left w:val="nil"/>
+              <w:bottom w:val="single" w:sz="4" w:space="0" w:color="auto"/>
+              <w:right w:val="single" w:sz="4" w:space="0" w:color="auto"/>
+            </w:tcBorders>
+            <w:shd w:val="clear" w:color="auto" w:fill="auto"/>
+            <w:vAlign w:val="center"/>
+            <w:hideMark/>
+          </w:tcPr>
+          <w:p>
+            <w:pPr>
+              <w:spacing w:before="0" w:line="240" w:lineRule="auto"/>
+              <w:ind w:left="0" w:firstLine="0"/>
+              <w:jc w:val="center"/>
+              <w:rPr>
+                <w:rFonts w:ascii="Calibri" w:eastAsia="Times New Roman" w:hAnsi="Calibri" w:cs="Calibri"/>
+                <w:color w:val="000000"/>
+                <w:sz w:val="20"/>
+                <w:szCs w:val="20"/>
+                <w:lang w:val="es-AR" w:eastAsia="es-AR"/>
+              </w:rPr>
+            </w:pPr>
+            <w:r>
+              <w:rPr>
+                <w:rFonts w:ascii="Calibri" w:eastAsia="Times New Roman" w:hAnsi="Calibri" w:cs="Calibri"/>
+                <w:color w:val="000000"/>
+                <w:sz w:val="20"/>
+                <w:szCs w:val="20"/>
+                <w:lang w:val="es-AR" w:eastAsia="es-AR"/>
+              </w:rPr>
+              <w:t> </w:t>
+            </w:r>
+            <w:r>
+              <w:rPr>
+                <w:rFonts w:ascii="Calibri" w:eastAsia="Times New Roman" w:hAnsi="Calibri" w:cs="Calibri"/>
+                <w:color w:val="000000"/>
+                <w:sz w:val="20"/>
+                <w:szCs w:val="20"/>
+                <w:lang w:val="es-AR" w:eastAsia="es-AR"/>
+              </w:rPr>
+              <w:t>1</w:t>
+            </w:r>
+          </w:p>
+        </w:tc>
+        <w:tc>
+          <w:tcPr>
+            <w:tcW w:w="3585" w:type="pct"/>
+            <w:tcBorders>
+              <w:top w:val="nil"/>
+              <w:left w:val="nil"/>
+              <w:bottom w:val="single" w:sz="4" w:space="0" w:color="auto"/>
+              <w:right w:val="single" w:sz="4" w:space="0" w:color="auto"/>
+            </w:tcBorders>
+            <w:shd w:val="clear" w:color="auto" w:fill="auto"/>
+            <w:vAlign w:val="center"/>
+          </w:tcPr>
+          <w:p>
+            <w:pPr>
+              <w:spacing w:before="0" w:line="240" w:lineRule="auto"/>
+              <w:ind w:left="0" w:firstLine="0"/>
+              <w:rPr>
+                <w:rFonts w:ascii="Calibri" w:eastAsia="Times New Roman" w:hAnsi="Calibri" w:cs="Calibri"/>
+                <w:color w:val="000000" w:themeColor="text1"/>
+                <w:sz w:val="20"/>
+                <w:szCs w:val="20"/>
+                <w:lang w:val="es-AR" w:eastAsia="es-AR"/>
+              </w:rPr>
+            </w:pPr>
+            <w:r>
+              <w:rPr>
+                <w:rFonts w:ascii="Calibri" w:eastAsia="Times New Roman" w:hAnsi="Calibri" w:cs="Calibri"/>
+                <w:color w:val="000000" w:themeColor="text1"/>
+                <w:sz w:val="20"/>
+                <w:szCs w:val="20"/>
+                <w:lang w:val="es-AR" w:eastAsia="es-AR"/>
+              </w:rPr>
+              <w:t xml:space="preserve">El actor solicita </w:t>
+            </w:r>
+            <w:r>
+              <w:rPr>
+                <w:rFonts w:ascii="Calibri" w:eastAsia="Times New Roman" w:hAnsi="Calibri" w:cs="Calibri"/>
+                <w:color w:val="000000" w:themeColor="text1"/>
+                <w:sz w:val="20"/>
+                <w:szCs w:val="20"/>
+                <w:lang w:val="es-AR" w:eastAsia="es-AR"/>
+              </w:rPr>
+              <w:t>añadirPlan(idRiesgo)</w:t>
+            </w:r>
+            <w:r>
+              <w:rPr>
+                <w:rFonts w:ascii="Calibri" w:eastAsia="Times New Roman" w:hAnsi="Calibri" w:cs="Calibri"/>
+                <w:color w:val="000000" w:themeColor="text1"/>
+                <w:sz w:val="20"/>
+                <w:szCs w:val="20"/>
+                <w:lang w:val="es-AR" w:eastAsia="es-AR"/>
+              </w:rPr>
+              <w:t xml:space="preserve"> </w:t>
+            </w:r>
+            <w:r>
+              <w:rPr>
+                <w:rFonts w:ascii="Calibri" w:eastAsia="Times New Roman" w:hAnsi="Calibri" w:cs="Calibri"/>
+                <w:color w:val="000000" w:themeColor="text1"/>
+                <w:sz w:val="20"/>
+                <w:szCs w:val="20"/>
+                <w:lang w:val="es-AR" w:eastAsia="es-AR"/>
+              </w:rPr>
+              <w:t xml:space="preserve">a la InterfazUsuario. La InterfazUsuario redirige al usuario a la página </w:t>
+            </w:r>
+            <w:r>
+              <w:rPr>
+                <w:rFonts w:ascii="Calibri" w:eastAsia="Times New Roman" w:hAnsi="Calibri" w:cs="Calibri"/>
+                <w:color w:val="000000" w:themeColor="text1"/>
+                <w:sz w:val="20"/>
+                <w:szCs w:val="20"/>
+                <w:lang w:val="es-AR" w:eastAsia="es-AR"/>
+              </w:rPr>
+              <w:t>/proyecto/riesgos</w:t>
+            </w:r>
+            <w:r>
+              <w:rPr>
+                <w:rFonts w:ascii="Calibri" w:eastAsia="Times New Roman" w:hAnsi="Calibri" w:cs="Calibri"/>
+                <w:color w:val="000000" w:themeColor="text1"/>
+                <w:sz w:val="20"/>
+                <w:szCs w:val="20"/>
+                <w:lang w:val="es-AR" w:eastAsia="es-AR"/>
+              </w:rPr>
+              <w:t>/agregarPlan.</w:t>
+            </w:r>
+          </w:p>
+        </w:tc>
+      </w:tr>
+      <w:tr>
+        <w:trPr>
+          <w:trHeight w:val="300"/>
+        </w:trPr>
+        <w:tc>
+          <w:tcPr>
+            <w:tcW w:w="987" w:type="pct"/>
+            <w:tcBorders>
+              <w:top w:val="nil"/>
+              <w:left w:val="single" w:sz="4" w:space="0" w:color="auto"/>
+              <w:bottom w:val="nil"/>
+              <w:right w:val="single" w:sz="4" w:space="0" w:color="auto"/>
+            </w:tcBorders>
+            <w:shd w:val="clear" w:color="auto" w:fill="auto"/>
+            <w:vAlign w:val="bottom"/>
+            <w:hideMark/>
+          </w:tcPr>
+          <w:p>
+            <w:pPr>
+              <w:spacing w:before="0" w:line="240" w:lineRule="auto"/>
+              <w:ind w:left="0" w:firstLine="0"/>
+              <w:rPr>
+                <w:rFonts w:ascii="Calibri" w:eastAsia="Times New Roman" w:hAnsi="Calibri" w:cs="Calibri"/>
+                <w:color w:val="000000"/>
+                <w:sz w:val="20"/>
+                <w:szCs w:val="20"/>
+                <w:lang w:val="es-AR" w:eastAsia="es-AR"/>
+              </w:rPr>
+            </w:pPr>
+            <w:r>
+              <w:rPr>
+                <w:rFonts w:ascii="Calibri" w:eastAsia="Times New Roman" w:hAnsi="Calibri" w:cs="Calibri"/>
+                <w:color w:val="000000"/>
+                <w:sz w:val="20"/>
+                <w:szCs w:val="20"/>
+                <w:lang w:val="es-AR" w:eastAsia="es-AR"/>
+              </w:rPr>
+              <w:t> </w:t>
+            </w:r>
+          </w:p>
+        </w:tc>
+        <w:tc>
+          <w:tcPr>
+            <w:tcW w:w="427" w:type="pct"/>
+            <w:tcBorders>
+              <w:top w:val="nil"/>
+              <w:left w:val="nil"/>
+              <w:bottom w:val="single" w:sz="4" w:space="0" w:color="auto"/>
+              <w:right w:val="single" w:sz="4" w:space="0" w:color="auto"/>
+            </w:tcBorders>
+            <w:shd w:val="clear" w:color="auto" w:fill="auto"/>
+            <w:vAlign w:val="center"/>
+            <w:hideMark/>
+          </w:tcPr>
+          <w:p>
+            <w:pPr>
+              <w:spacing w:before="0" w:line="240" w:lineRule="auto"/>
+              <w:ind w:left="0" w:firstLine="0"/>
+              <w:jc w:val="center"/>
+              <w:rPr>
+                <w:rFonts w:ascii="Calibri" w:eastAsia="Times New Roman" w:hAnsi="Calibri" w:cs="Calibri"/>
+                <w:color w:val="000000"/>
+                <w:sz w:val="20"/>
+                <w:szCs w:val="20"/>
+                <w:lang w:val="es-AR" w:eastAsia="es-AR"/>
+              </w:rPr>
+            </w:pPr>
+            <w:r>
+              <w:rPr>
+                <w:rFonts w:ascii="Calibri" w:eastAsia="Times New Roman" w:hAnsi="Calibri" w:cs="Calibri"/>
+                <w:color w:val="000000"/>
+                <w:sz w:val="20"/>
+                <w:szCs w:val="20"/>
+                <w:lang w:val="es-AR" w:eastAsia="es-AR"/>
+              </w:rPr>
+              <w:t> </w:t>
+            </w:r>
+            <w:r>
+              <w:rPr>
+                <w:rFonts w:ascii="Calibri" w:eastAsia="Times New Roman" w:hAnsi="Calibri" w:cs="Calibri"/>
+                <w:color w:val="000000"/>
+                <w:sz w:val="20"/>
+                <w:szCs w:val="20"/>
+                <w:lang w:val="es-AR" w:eastAsia="es-AR"/>
+              </w:rPr>
+              <w:t>2</w:t>
+            </w:r>
+          </w:p>
+        </w:tc>
+        <w:tc>
+          <w:tcPr>
+            <w:tcW w:w="3585" w:type="pct"/>
+            <w:tcBorders>
+              <w:top w:val="nil"/>
+              <w:left w:val="nil"/>
+              <w:bottom w:val="single" w:sz="4" w:space="0" w:color="auto"/>
+              <w:right w:val="single" w:sz="4" w:space="0" w:color="auto"/>
+            </w:tcBorders>
+            <w:shd w:val="clear" w:color="auto" w:fill="auto"/>
+            <w:vAlign w:val="center"/>
+          </w:tcPr>
+          <w:p>
+            <w:pPr>
+              <w:spacing w:before="0" w:line="240" w:lineRule="auto"/>
+              <w:ind w:left="0" w:firstLine="0"/>
+              <w:rPr>
+                <w:rFonts w:ascii="Calibri" w:eastAsia="Times New Roman" w:hAnsi="Calibri" w:cs="Calibri"/>
+                <w:color w:val="000000" w:themeColor="text1"/>
+                <w:sz w:val="20"/>
+                <w:szCs w:val="20"/>
+                <w:lang w:val="es-AR" w:eastAsia="es-AR"/>
+              </w:rPr>
+            </w:pPr>
+            <w:r>
+              <w:rPr>
+                <w:rFonts w:ascii="Calibri" w:eastAsia="Times New Roman" w:hAnsi="Calibri" w:cs="Calibri"/>
+                <w:color w:val="000000" w:themeColor="text1"/>
+                <w:sz w:val="20"/>
+                <w:szCs w:val="20"/>
+                <w:lang w:val="es-AR" w:eastAsia="es-AR"/>
+              </w:rPr>
+              <w:t>El actor rellena el formulario de la página con los datos del plan de riesgo (</w:t>
+            </w:r>
+            <w:r>
+              <w:rPr>
+                <w:rFonts w:ascii="Calibri" w:eastAsia="Times New Roman" w:hAnsi="Calibri" w:cs="Calibri"/>
+                <w:color w:val="000000" w:themeColor="text1"/>
+                <w:sz w:val="20"/>
+                <w:szCs w:val="20"/>
+                <w:lang w:val="es-AR" w:eastAsia="es-AR"/>
+              </w:rPr>
+              <w:t>id, tipo, descripción, tareas</w:t>
+            </w:r>
+            <w:r>
+              <w:rPr>
+                <w:rFonts w:ascii="Calibri" w:eastAsia="Times New Roman" w:hAnsi="Calibri" w:cs="Calibri"/>
+                <w:color w:val="000000" w:themeColor="text1"/>
+                <w:sz w:val="20"/>
+                <w:szCs w:val="20"/>
+                <w:lang w:val="es-AR" w:eastAsia="es-AR"/>
+              </w:rPr>
+              <w:t>)</w:t>
+            </w:r>
+            <w:r>
+              <w:rPr>
+                <w:rFonts w:ascii="Calibri" w:eastAsia="Times New Roman" w:hAnsi="Calibri" w:cs="Calibri"/>
+                <w:color w:val="000000" w:themeColor="text1"/>
+                <w:sz w:val="20"/>
+                <w:szCs w:val="20"/>
+                <w:lang w:val="es-AR" w:eastAsia="es-AR"/>
+              </w:rPr>
+              <w:t xml:space="preserve"> (Excepción 2a)</w:t>
+            </w:r>
+            <w:r>
+              <w:rPr>
+                <w:rFonts w:ascii="Calibri" w:eastAsia="Times New Roman" w:hAnsi="Calibri" w:cs="Calibri"/>
+                <w:color w:val="000000" w:themeColor="text1"/>
+                <w:sz w:val="20"/>
+                <w:szCs w:val="20"/>
+                <w:lang w:val="es-AR" w:eastAsia="es-AR"/>
+              </w:rPr>
+              <w:t xml:space="preserve"> (Extensión 2b)</w:t>
+            </w:r>
+            <w:r>
+              <w:rPr>
+                <w:rFonts w:ascii="Calibri" w:eastAsia="Times New Roman" w:hAnsi="Calibri" w:cs="Calibri"/>
+                <w:color w:val="000000" w:themeColor="text1"/>
+                <w:sz w:val="20"/>
+                <w:szCs w:val="20"/>
+                <w:lang w:val="es-AR" w:eastAsia="es-AR"/>
+              </w:rPr>
+              <w:t xml:space="preserve">. </w:t>
+            </w:r>
+          </w:p>
+        </w:tc>
+      </w:tr>
+      <w:tr>
+        <w:trPr>
+          <w:trHeight w:val="300"/>
+        </w:trPr>
+        <w:tc>
+          <w:tcPr>
+            <w:tcW w:w="987" w:type="pct"/>
+            <w:tcBorders>
+              <w:top w:val="nil"/>
+              <w:left w:val="single" w:sz="4" w:space="0" w:color="auto"/>
+              <w:bottom w:val="nil"/>
+              <w:right w:val="single" w:sz="4" w:space="0" w:color="auto"/>
+            </w:tcBorders>
+            <w:shd w:val="clear" w:color="auto" w:fill="auto"/>
+            <w:vAlign w:val="bottom"/>
+            <w:hideMark/>
+          </w:tcPr>
+          <w:p>
+            <w:pPr>
+              <w:spacing w:before="0" w:line="240" w:lineRule="auto"/>
+              <w:ind w:left="0" w:firstLine="0"/>
+              <w:rPr>
+                <w:rFonts w:ascii="Calibri" w:eastAsia="Times New Roman" w:hAnsi="Calibri" w:cs="Calibri"/>
+                <w:color w:val="000000"/>
+                <w:sz w:val="20"/>
+                <w:szCs w:val="20"/>
+                <w:lang w:val="es-AR" w:eastAsia="es-AR"/>
+              </w:rPr>
+            </w:pPr>
+            <w:r>
+              <w:rPr>
+                <w:rFonts w:ascii="Calibri" w:eastAsia="Times New Roman" w:hAnsi="Calibri" w:cs="Calibri"/>
+                <w:color w:val="000000"/>
+                <w:sz w:val="20"/>
+                <w:szCs w:val="20"/>
+                <w:lang w:val="es-AR" w:eastAsia="es-AR"/>
+              </w:rPr>
+              <w:t> </w:t>
+            </w:r>
+          </w:p>
+        </w:tc>
+        <w:tc>
+          <w:tcPr>
+            <w:tcW w:w="427" w:type="pct"/>
+            <w:tcBorders>
+              <w:top w:val="nil"/>
+              <w:left w:val="nil"/>
+              <w:bottom w:val="single" w:sz="4" w:space="0" w:color="auto"/>
+              <w:right w:val="single" w:sz="4" w:space="0" w:color="auto"/>
+            </w:tcBorders>
+            <w:shd w:val="clear" w:color="auto" w:fill="auto"/>
+            <w:vAlign w:val="center"/>
+            <w:hideMark/>
+          </w:tcPr>
+          <w:p>
+            <w:pPr>
+              <w:spacing w:before="0" w:line="240" w:lineRule="auto"/>
+              <w:ind w:left="0" w:firstLine="0"/>
+              <w:jc w:val="center"/>
+              <w:rPr>
+                <w:rFonts w:ascii="Calibri" w:eastAsia="Times New Roman" w:hAnsi="Calibri" w:cs="Calibri"/>
+                <w:color w:val="000000"/>
+                <w:sz w:val="20"/>
+                <w:szCs w:val="20"/>
+                <w:lang w:val="es-AR" w:eastAsia="es-AR"/>
+              </w:rPr>
+            </w:pPr>
+            <w:r>
+              <w:rPr>
+                <w:rFonts w:ascii="Calibri" w:eastAsia="Times New Roman" w:hAnsi="Calibri" w:cs="Calibri"/>
+                <w:color w:val="000000"/>
+                <w:sz w:val="20"/>
+                <w:szCs w:val="20"/>
+                <w:lang w:val="es-AR" w:eastAsia="es-AR"/>
+              </w:rPr>
+              <w:t> </w:t>
+            </w:r>
+            <w:r>
+              <w:rPr>
+                <w:rFonts w:ascii="Calibri" w:eastAsia="Times New Roman" w:hAnsi="Calibri" w:cs="Calibri"/>
+                <w:color w:val="000000"/>
+                <w:sz w:val="20"/>
+                <w:szCs w:val="20"/>
+                <w:lang w:val="es-AR" w:eastAsia="es-AR"/>
+              </w:rPr>
+              <w:t>3</w:t>
+            </w:r>
+          </w:p>
+        </w:tc>
+        <w:tc>
+          <w:tcPr>
+            <w:tcW w:w="3585" w:type="pct"/>
+            <w:tcBorders>
+              <w:top w:val="nil"/>
+              <w:left w:val="nil"/>
+              <w:bottom w:val="single" w:sz="4" w:space="0" w:color="auto"/>
+              <w:right w:val="single" w:sz="4" w:space="0" w:color="auto"/>
+            </w:tcBorders>
+            <w:shd w:val="clear" w:color="auto" w:fill="auto"/>
+            <w:vAlign w:val="bottom"/>
+          </w:tcPr>
+          <w:p>
+            <w:pPr>
+              <w:spacing w:before="0" w:line="240" w:lineRule="auto"/>
+              <w:ind w:left="0" w:firstLine="0"/>
+              <w:rPr>
+                <w:rFonts w:ascii="Calibri" w:eastAsia="Times New Roman" w:hAnsi="Calibri" w:cs="Calibri"/>
+                <w:color w:val="000000" w:themeColor="text1"/>
+                <w:sz w:val="20"/>
+                <w:szCs w:val="20"/>
+                <w:lang w:val="es-AR" w:eastAsia="es-AR"/>
+              </w:rPr>
+            </w:pPr>
+            <w:r>
+              <w:rPr>
+                <w:rFonts w:ascii="Calibri" w:eastAsia="Times New Roman" w:hAnsi="Calibri" w:cs="Calibri"/>
+                <w:color w:val="000000" w:themeColor="text1"/>
+                <w:sz w:val="20"/>
+                <w:szCs w:val="20"/>
+                <w:lang w:val="es-AR" w:eastAsia="es-AR"/>
+              </w:rPr>
+              <w:t xml:space="preserve">La InterfazUsuario solitica </w:t>
+            </w:r>
+            <w:r>
+              <w:rPr>
+                <w:rFonts w:ascii="Calibri" w:eastAsia="Times New Roman" w:hAnsi="Calibri" w:cs="Calibri"/>
+                <w:color w:val="000000" w:themeColor="text1"/>
+                <w:sz w:val="20"/>
+                <w:szCs w:val="20"/>
+                <w:lang w:val="es-AR" w:eastAsia="es-AR"/>
+              </w:rPr>
+              <w:t>añadirPlan(idRiesgo</w:t>
+            </w:r>
+            <w:r>
+              <w:rPr>
+                <w:rFonts w:ascii="Calibri" w:eastAsia="Times New Roman" w:hAnsi="Calibri" w:cs="Calibri"/>
+                <w:color w:val="000000" w:themeColor="text1"/>
+                <w:sz w:val="20"/>
+                <w:szCs w:val="20"/>
+                <w:lang w:val="es-AR" w:eastAsia="es-AR"/>
+              </w:rPr>
+              <w:t>, datosPlan</w:t>
+            </w:r>
+            <w:r>
+              <w:rPr>
+                <w:rFonts w:ascii="Calibri" w:eastAsia="Times New Roman" w:hAnsi="Calibri" w:cs="Calibri"/>
+                <w:color w:val="000000" w:themeColor="text1"/>
+                <w:sz w:val="20"/>
+                <w:szCs w:val="20"/>
+                <w:lang w:val="es-AR" w:eastAsia="es-AR"/>
+              </w:rPr>
+              <w:t>)</w:t>
+            </w:r>
+            <w:r>
+              <w:rPr>
+                <w:rFonts w:ascii="Calibri" w:eastAsia="Times New Roman" w:hAnsi="Calibri" w:cs="Calibri"/>
+                <w:color w:val="000000" w:themeColor="text1"/>
+                <w:sz w:val="20"/>
+                <w:szCs w:val="20"/>
+                <w:lang w:val="es-AR" w:eastAsia="es-AR"/>
+              </w:rPr>
+              <w:t xml:space="preserve"> a GestorRiesgo. GestorRiesgo envia el evento añadirPlan(datosPlan) a Riesgo. Riesgo solicita actualizarRiesgo() a la BDD. La InterfazUsuario muestra un mensaje al usuario confirmando que se añadió el plan de </w:t>
+            </w:r>
+            <w:r>
+              <w:rPr>
+                <w:rFonts w:ascii="Calibri" w:eastAsia="Times New Roman" w:hAnsi="Calibri" w:cs="Calibri"/>
+                <w:color w:val="000000" w:themeColor="text1"/>
+                <w:sz w:val="20"/>
+                <w:szCs w:val="20"/>
+                <w:lang w:val="es-AR" w:eastAsia="es-AR"/>
+              </w:rPr>
+              <w:lastRenderedPageBreak/>
+              <w:t>riesgo. El actor selecciona confirmar. La InterfazUsuario redirige al actor a /proyecto/riesgos</w:t>
+            </w:r>
+          </w:p>
+        </w:tc>
+      </w:tr>
+      <w:tr>
+        <w:trPr>
+          <w:trHeight w:val="300"/>
+        </w:trPr>
+        <w:tc>
+          <w:tcPr>
+            <w:tcW w:w="987" w:type="pct"/>
+            <w:tcBorders>
+              <w:top w:val="nil"/>
+              <w:left w:val="single" w:sz="4" w:space="0" w:color="auto"/>
+              <w:bottom w:val="single" w:sz="4" w:space="0" w:color="auto"/>
+              <w:right w:val="single" w:sz="4" w:space="0" w:color="auto"/>
+            </w:tcBorders>
+            <w:shd w:val="clear" w:color="auto" w:fill="auto"/>
+            <w:vAlign w:val="bottom"/>
+            <w:hideMark/>
+          </w:tcPr>
+          <w:p>
+            <w:pPr>
+              <w:spacing w:before="0" w:line="240" w:lineRule="auto"/>
+              <w:ind w:left="0" w:firstLine="0"/>
+              <w:rPr>
+                <w:rFonts w:ascii="Calibri" w:eastAsia="Times New Roman" w:hAnsi="Calibri" w:cs="Calibri"/>
+                <w:color w:val="000000"/>
+                <w:lang w:val="es-AR" w:eastAsia="es-AR"/>
+              </w:rPr>
+            </w:pPr>
+            <w:r>
+              <w:rPr>
+                <w:rFonts w:ascii="Calibri" w:eastAsia="Times New Roman" w:hAnsi="Calibri" w:cs="Calibri"/>
+                <w:color w:val="000000"/>
+                <w:lang w:val="es-AR" w:eastAsia="es-AR"/>
+              </w:rPr>
+              <w:lastRenderedPageBreak/>
+              <w:t> </w:t>
+            </w:r>
+          </w:p>
+        </w:tc>
+        <w:tc>
+          <w:tcPr>
+            <w:tcW w:w="427" w:type="pct"/>
+            <w:tcBorders>
+              <w:top w:val="nil"/>
+              <w:left w:val="nil"/>
+              <w:bottom w:val="single" w:sz="4" w:space="0" w:color="auto"/>
+              <w:right w:val="single" w:sz="4" w:space="0" w:color="auto"/>
+            </w:tcBorders>
+            <w:shd w:val="clear" w:color="auto" w:fill="auto"/>
+            <w:vAlign w:val="center"/>
+            <w:hideMark/>
+          </w:tcPr>
+          <w:p>
+            <w:pPr>
+              <w:spacing w:before="0" w:line="240" w:lineRule="auto"/>
+              <w:ind w:left="0" w:firstLine="0"/>
+              <w:jc w:val="center"/>
+              <w:rPr>
+                <w:rFonts w:ascii="Calibri" w:eastAsia="Times New Roman" w:hAnsi="Calibri" w:cs="Calibri"/>
+                <w:color w:val="000000"/>
+                <w:sz w:val="20"/>
+                <w:szCs w:val="20"/>
+                <w:lang w:val="es-AR" w:eastAsia="es-AR"/>
+              </w:rPr>
+            </w:pPr>
+            <w:r>
+              <w:rPr>
+                <w:rFonts w:ascii="Calibri" w:eastAsia="Times New Roman" w:hAnsi="Calibri" w:cs="Calibri"/>
+                <w:color w:val="000000"/>
+                <w:sz w:val="20"/>
+                <w:szCs w:val="20"/>
+                <w:lang w:val="es-AR" w:eastAsia="es-AR"/>
+              </w:rPr>
+              <w:t> </w:t>
+            </w:r>
+            <w:r>
+              <w:rPr>
+                <w:rFonts w:ascii="Calibri" w:eastAsia="Times New Roman" w:hAnsi="Calibri" w:cs="Calibri"/>
+                <w:color w:val="000000"/>
+                <w:sz w:val="20"/>
+                <w:szCs w:val="20"/>
+                <w:lang w:val="es-AR" w:eastAsia="es-AR"/>
+              </w:rPr>
+              <w:t>4</w:t>
+            </w:r>
+          </w:p>
+        </w:tc>
+        <w:tc>
+          <w:tcPr>
+            <w:tcW w:w="3585" w:type="pct"/>
+            <w:tcBorders>
+              <w:top w:val="nil"/>
+              <w:left w:val="nil"/>
+              <w:bottom w:val="single" w:sz="4" w:space="0" w:color="auto"/>
+              <w:right w:val="single" w:sz="4" w:space="0" w:color="auto"/>
+            </w:tcBorders>
+            <w:shd w:val="clear" w:color="auto" w:fill="auto"/>
+            <w:vAlign w:val="bottom"/>
+          </w:tcPr>
+          <w:p>
+            <w:pPr>
+              <w:spacing w:before="0" w:line="240" w:lineRule="auto"/>
+              <w:ind w:left="0" w:firstLine="0"/>
+              <w:rPr>
+                <w:rFonts w:ascii="Calibri" w:eastAsia="Times New Roman" w:hAnsi="Calibri" w:cs="Calibri"/>
+                <w:color w:val="000000" w:themeColor="text1"/>
+                <w:lang w:val="es-AR" w:eastAsia="es-AR"/>
+              </w:rPr>
+            </w:pPr>
+          </w:p>
+        </w:tc>
+      </w:tr>
+      <w:tr>
+        <w:trPr>
+          <w:trHeight w:val="300"/>
+        </w:trPr>
+        <w:tc>
+          <w:tcPr>
+            <w:tcW w:w="987" w:type="pct"/>
+            <w:tcBorders>
+              <w:top w:val="nil"/>
+              <w:left w:val="single" w:sz="4" w:space="0" w:color="auto"/>
+              <w:bottom w:val="single" w:sz="4" w:space="0" w:color="auto"/>
+              <w:right w:val="single" w:sz="4" w:space="0" w:color="auto"/>
+            </w:tcBorders>
+            <w:shd w:val="clear" w:color="auto" w:fill="auto"/>
+            <w:vAlign w:val="bottom"/>
+          </w:tcPr>
+          <w:p>
+            <w:pPr>
+              <w:spacing w:before="0" w:line="240" w:lineRule="auto"/>
+              <w:ind w:left="0" w:firstLine="0"/>
+              <w:rPr>
+                <w:rFonts w:ascii="Calibri" w:eastAsia="Times New Roman" w:hAnsi="Calibri" w:cs="Calibri"/>
+                <w:color w:val="000000"/>
+                <w:lang w:val="es-AR" w:eastAsia="es-AR"/>
+              </w:rPr>
+            </w:pPr>
+          </w:p>
+        </w:tc>
+        <w:tc>
+          <w:tcPr>
+            <w:tcW w:w="427" w:type="pct"/>
+            <w:tcBorders>
+              <w:top w:val="nil"/>
+              <w:left w:val="nil"/>
+              <w:bottom w:val="single" w:sz="4" w:space="0" w:color="auto"/>
+              <w:right w:val="single" w:sz="4" w:space="0" w:color="auto"/>
+            </w:tcBorders>
+            <w:shd w:val="clear" w:color="auto" w:fill="auto"/>
+            <w:vAlign w:val="center"/>
+          </w:tcPr>
+          <w:p>
+            <w:pPr>
+              <w:spacing w:before="0" w:line="240" w:lineRule="auto"/>
+              <w:ind w:left="0" w:firstLine="0"/>
+              <w:jc w:val="center"/>
+              <w:rPr>
+                <w:rFonts w:ascii="Calibri" w:eastAsia="Times New Roman" w:hAnsi="Calibri" w:cs="Calibri"/>
+                <w:color w:val="000000"/>
+                <w:sz w:val="20"/>
+                <w:szCs w:val="20"/>
+                <w:lang w:val="es-AR" w:eastAsia="es-AR"/>
+              </w:rPr>
+            </w:pPr>
+            <w:r>
+              <w:rPr>
+                <w:rFonts w:ascii="Calibri" w:eastAsia="Times New Roman" w:hAnsi="Calibri" w:cs="Calibri"/>
+                <w:color w:val="000000"/>
+                <w:sz w:val="20"/>
+                <w:szCs w:val="20"/>
+                <w:lang w:val="es-AR" w:eastAsia="es-AR"/>
+              </w:rPr>
+              <w:t>5</w:t>
+            </w:r>
+          </w:p>
+        </w:tc>
+        <w:tc>
+          <w:tcPr>
+            <w:tcW w:w="3585" w:type="pct"/>
+            <w:tcBorders>
+              <w:top w:val="nil"/>
+              <w:left w:val="nil"/>
+              <w:bottom w:val="single" w:sz="4" w:space="0" w:color="auto"/>
+              <w:right w:val="single" w:sz="4" w:space="0" w:color="auto"/>
+            </w:tcBorders>
+            <w:shd w:val="clear" w:color="auto" w:fill="auto"/>
+            <w:vAlign w:val="bottom"/>
+          </w:tcPr>
+          <w:p>
+            <w:pPr>
+              <w:spacing w:before="0" w:line="240" w:lineRule="auto"/>
+              <w:ind w:left="0" w:firstLine="0"/>
+              <w:rPr>
+                <w:rFonts w:ascii="Calibri" w:eastAsia="Times New Roman" w:hAnsi="Calibri" w:cs="Calibri"/>
+                <w:color w:val="000000" w:themeColor="text1"/>
+                <w:sz w:val="20"/>
+                <w:szCs w:val="20"/>
+                <w:u w:val="single"/>
+                <w:lang w:val="es-AR" w:eastAsia="es-AR"/>
+              </w:rPr>
+            </w:pPr>
+          </w:p>
+        </w:tc>
+      </w:tr>
+      <w:tr>
+        <w:trPr>
+          <w:trHeight w:val="300"/>
+        </w:trPr>
+        <w:tc>
+          <w:tcPr>
+            <w:tcW w:w="987" w:type="pct"/>
+            <w:tcBorders>
+              <w:top w:val="nil"/>
+              <w:left w:val="single" w:sz="4" w:space="0" w:color="auto"/>
+              <w:bottom w:val="single" w:sz="4" w:space="0" w:color="auto"/>
+              <w:right w:val="single" w:sz="4" w:space="0" w:color="auto"/>
+            </w:tcBorders>
+            <w:shd w:val="clear" w:color="auto" w:fill="auto"/>
+            <w:vAlign w:val="bottom"/>
+          </w:tcPr>
+          <w:p>
+            <w:pPr>
+              <w:spacing w:before="0" w:line="240" w:lineRule="auto"/>
+              <w:ind w:left="0" w:firstLine="0"/>
+              <w:rPr>
+                <w:rFonts w:ascii="Calibri" w:eastAsia="Times New Roman" w:hAnsi="Calibri" w:cs="Calibri"/>
+                <w:color w:val="000000"/>
+                <w:lang w:val="es-AR" w:eastAsia="es-AR"/>
+              </w:rPr>
+            </w:pPr>
+          </w:p>
+        </w:tc>
+        <w:tc>
+          <w:tcPr>
+            <w:tcW w:w="427" w:type="pct"/>
+            <w:tcBorders>
+              <w:top w:val="nil"/>
+              <w:left w:val="nil"/>
+              <w:bottom w:val="single" w:sz="4" w:space="0" w:color="auto"/>
+              <w:right w:val="single" w:sz="4" w:space="0" w:color="auto"/>
+            </w:tcBorders>
+            <w:shd w:val="clear" w:color="auto" w:fill="auto"/>
+            <w:vAlign w:val="center"/>
+          </w:tcPr>
+          <w:p>
+            <w:pPr>
+              <w:spacing w:before="0" w:line="240" w:lineRule="auto"/>
+              <w:ind w:left="0" w:firstLine="0"/>
+              <w:jc w:val="center"/>
+              <w:rPr>
+                <w:rFonts w:ascii="Calibri" w:eastAsia="Times New Roman" w:hAnsi="Calibri" w:cs="Calibri"/>
+                <w:color w:val="000000"/>
+                <w:sz w:val="20"/>
+                <w:szCs w:val="20"/>
+                <w:lang w:val="es-AR" w:eastAsia="es-AR"/>
+              </w:rPr>
+            </w:pPr>
+            <w:r>
+              <w:rPr>
+                <w:rFonts w:ascii="Calibri" w:eastAsia="Times New Roman" w:hAnsi="Calibri" w:cs="Calibri"/>
+                <w:color w:val="000000"/>
+                <w:sz w:val="20"/>
+                <w:szCs w:val="20"/>
+                <w:lang w:val="es-AR" w:eastAsia="es-AR"/>
+              </w:rPr>
+              <w:t>6</w:t>
+            </w:r>
+          </w:p>
+        </w:tc>
+        <w:tc>
+          <w:tcPr>
+            <w:tcW w:w="3585" w:type="pct"/>
+            <w:tcBorders>
+              <w:top w:val="nil"/>
+              <w:left w:val="nil"/>
+              <w:bottom w:val="single" w:sz="4" w:space="0" w:color="auto"/>
+              <w:right w:val="single" w:sz="4" w:space="0" w:color="auto"/>
+            </w:tcBorders>
+            <w:shd w:val="clear" w:color="auto" w:fill="auto"/>
+            <w:vAlign w:val="bottom"/>
+          </w:tcPr>
+          <w:p>
+            <w:pPr>
+              <w:spacing w:before="0" w:line="240" w:lineRule="auto"/>
+              <w:ind w:left="0" w:firstLine="0"/>
+              <w:rPr>
+                <w:rFonts w:ascii="Calibri" w:eastAsia="Times New Roman" w:hAnsi="Calibri" w:cs="Calibri"/>
+                <w:color w:val="000000" w:themeColor="text1"/>
+                <w:sz w:val="20"/>
+                <w:szCs w:val="20"/>
+                <w:lang w:val="es-AR" w:eastAsia="es-AR"/>
+              </w:rPr>
+            </w:pPr>
+          </w:p>
+        </w:tc>
+      </w:tr>
+      <w:tr>
+        <w:trPr>
+          <w:trHeight w:val="300"/>
+        </w:trPr>
+        <w:tc>
+          <w:tcPr>
+            <w:tcW w:w="987" w:type="pct"/>
+            <w:tcBorders>
+              <w:top w:val="nil"/>
+              <w:left w:val="single" w:sz="4" w:space="0" w:color="auto"/>
+              <w:bottom w:val="single" w:sz="4" w:space="0" w:color="auto"/>
+              <w:right w:val="single" w:sz="4" w:space="0" w:color="auto"/>
+            </w:tcBorders>
+            <w:shd w:val="clear" w:color="auto" w:fill="auto"/>
+            <w:vAlign w:val="bottom"/>
+          </w:tcPr>
+          <w:p>
+            <w:pPr>
+              <w:spacing w:before="0" w:line="240" w:lineRule="auto"/>
+              <w:ind w:left="0" w:firstLine="0"/>
+              <w:rPr>
+                <w:rFonts w:ascii="Calibri" w:eastAsia="Times New Roman" w:hAnsi="Calibri" w:cs="Calibri"/>
+                <w:color w:val="000000"/>
+                <w:lang w:val="es-AR" w:eastAsia="es-AR"/>
+              </w:rPr>
+            </w:pPr>
+          </w:p>
+        </w:tc>
+        <w:tc>
+          <w:tcPr>
+            <w:tcW w:w="427" w:type="pct"/>
+            <w:tcBorders>
+              <w:top w:val="nil"/>
+              <w:left w:val="nil"/>
+              <w:bottom w:val="single" w:sz="4" w:space="0" w:color="auto"/>
+              <w:right w:val="single" w:sz="4" w:space="0" w:color="auto"/>
+            </w:tcBorders>
+            <w:shd w:val="clear" w:color="auto" w:fill="auto"/>
+            <w:vAlign w:val="center"/>
+          </w:tcPr>
+          <w:p>
+            <w:pPr>
+              <w:spacing w:before="0" w:line="240" w:lineRule="auto"/>
+              <w:ind w:left="0" w:firstLine="0"/>
+              <w:jc w:val="center"/>
+              <w:rPr>
+                <w:rFonts w:ascii="Calibri" w:eastAsia="Times New Roman" w:hAnsi="Calibri" w:cs="Calibri"/>
+                <w:color w:val="000000"/>
+                <w:sz w:val="20"/>
+                <w:szCs w:val="20"/>
+                <w:lang w:val="es-AR" w:eastAsia="es-AR"/>
+              </w:rPr>
+            </w:pPr>
+            <w:r>
+              <w:rPr>
+                <w:rFonts w:ascii="Calibri" w:eastAsia="Times New Roman" w:hAnsi="Calibri" w:cs="Calibri"/>
+                <w:color w:val="000000"/>
+                <w:sz w:val="20"/>
+                <w:szCs w:val="20"/>
+                <w:lang w:val="es-AR" w:eastAsia="es-AR"/>
+              </w:rPr>
+              <w:t>7</w:t>
+            </w:r>
+          </w:p>
+        </w:tc>
+        <w:tc>
+          <w:tcPr>
+            <w:tcW w:w="3585" w:type="pct"/>
+            <w:tcBorders>
+              <w:top w:val="nil"/>
+              <w:left w:val="nil"/>
+              <w:bottom w:val="single" w:sz="4" w:space="0" w:color="auto"/>
+              <w:right w:val="single" w:sz="4" w:space="0" w:color="auto"/>
+            </w:tcBorders>
+            <w:shd w:val="clear" w:color="auto" w:fill="auto"/>
+            <w:vAlign w:val="bottom"/>
+          </w:tcPr>
+          <w:p>
+            <w:pPr>
+              <w:spacing w:before="0" w:line="240" w:lineRule="auto"/>
+              <w:ind w:left="0" w:firstLine="0"/>
+              <w:rPr>
+                <w:rFonts w:ascii="Calibri" w:eastAsia="Times New Roman" w:hAnsi="Calibri" w:cs="Calibri"/>
+                <w:color w:val="000000" w:themeColor="text1"/>
+                <w:sz w:val="20"/>
+                <w:szCs w:val="20"/>
+                <w:lang w:val="es-AR" w:eastAsia="es-AR"/>
+              </w:rPr>
+            </w:pPr>
+          </w:p>
+        </w:tc>
+      </w:tr>
+      <w:tr>
+        <w:trPr>
+          <w:trHeight w:val="510"/>
+        </w:trPr>
+        <w:tc>
+          <w:tcPr>
+            <w:tcW w:w="987" w:type="pct"/>
+            <w:tcBorders>
+              <w:top w:val="nil"/>
+              <w:left w:val="single" w:sz="4" w:space="0" w:color="auto"/>
+              <w:bottom w:val="single" w:sz="4" w:space="0" w:color="auto"/>
+              <w:right w:val="single" w:sz="4" w:space="0" w:color="auto"/>
+            </w:tcBorders>
+            <w:shd w:val="clear" w:color="auto" w:fill="auto"/>
+            <w:vAlign w:val="center"/>
+            <w:hideMark/>
+          </w:tcPr>
+          <w:p>
+            <w:pPr>
+              <w:spacing w:before="0" w:line="240" w:lineRule="auto"/>
+              <w:ind w:left="0" w:firstLine="0"/>
+              <w:rPr>
+                <w:rFonts w:ascii="Calibri" w:eastAsia="Times New Roman" w:hAnsi="Calibri" w:cs="Calibri"/>
+                <w:color w:val="000000"/>
+                <w:sz w:val="20"/>
+                <w:szCs w:val="20"/>
+                <w:lang w:val="es-AR" w:eastAsia="es-AR"/>
+              </w:rPr>
+            </w:pPr>
+            <w:r>
+              <w:rPr>
+                <w:rFonts w:ascii="Calibri" w:eastAsia="Times New Roman" w:hAnsi="Calibri" w:cs="Calibri"/>
+                <w:color w:val="000000"/>
+                <w:sz w:val="20"/>
+                <w:szCs w:val="20"/>
+                <w:lang w:val="es-AR" w:eastAsia="es-AR"/>
+              </w:rPr>
+              <w:t xml:space="preserve">EXTENSIONES </w:t>
+            </w:r>
+          </w:p>
+        </w:tc>
+        <w:tc>
+          <w:tcPr>
+            <w:tcW w:w="427" w:type="pct"/>
+            <w:tcBorders>
+              <w:top w:val="nil"/>
+              <w:left w:val="nil"/>
+              <w:bottom w:val="single" w:sz="4" w:space="0" w:color="auto"/>
+              <w:right w:val="single" w:sz="4" w:space="0" w:color="auto"/>
+            </w:tcBorders>
+            <w:shd w:val="clear" w:color="auto" w:fill="auto"/>
+            <w:vAlign w:val="center"/>
+            <w:hideMark/>
+          </w:tcPr>
+          <w:p>
+            <w:pPr>
+              <w:spacing w:before="0" w:line="240" w:lineRule="auto"/>
+              <w:ind w:left="0" w:firstLine="0"/>
+              <w:jc w:val="center"/>
+              <w:rPr>
+                <w:rFonts w:ascii="Calibri" w:eastAsia="Times New Roman" w:hAnsi="Calibri" w:cs="Calibri"/>
+                <w:color w:val="000000"/>
+                <w:sz w:val="20"/>
+                <w:szCs w:val="20"/>
+                <w:lang w:val="es-AR" w:eastAsia="es-AR"/>
+              </w:rPr>
+            </w:pPr>
+            <w:r>
+              <w:rPr>
+                <w:rFonts w:ascii="Calibri" w:eastAsia="Times New Roman" w:hAnsi="Calibri" w:cs="Calibri"/>
+                <w:color w:val="000000"/>
+                <w:sz w:val="20"/>
+                <w:szCs w:val="20"/>
+                <w:lang w:val="es-AR" w:eastAsia="es-AR"/>
+              </w:rPr>
+              <w:t>Paso</w:t>
+            </w:r>
+          </w:p>
+        </w:tc>
+        <w:tc>
+          <w:tcPr>
+            <w:tcW w:w="3585" w:type="pct"/>
+            <w:tcBorders>
+              <w:top w:val="nil"/>
+              <w:left w:val="nil"/>
+              <w:bottom w:val="single" w:sz="4" w:space="0" w:color="auto"/>
+              <w:right w:val="single" w:sz="4" w:space="0" w:color="auto"/>
+            </w:tcBorders>
+            <w:shd w:val="clear" w:color="auto" w:fill="auto"/>
+            <w:vAlign w:val="center"/>
+            <w:hideMark/>
+          </w:tcPr>
+          <w:p>
+            <w:pPr>
+              <w:spacing w:before="0" w:line="240" w:lineRule="auto"/>
+              <w:ind w:left="0" w:firstLine="0"/>
+              <w:jc w:val="center"/>
+              <w:rPr>
+                <w:rFonts w:ascii="Calibri" w:eastAsia="Times New Roman" w:hAnsi="Calibri" w:cs="Calibri"/>
+                <w:color w:val="000000"/>
+                <w:sz w:val="20"/>
+                <w:szCs w:val="20"/>
+                <w:lang w:val="es-AR" w:eastAsia="es-AR"/>
+              </w:rPr>
+            </w:pPr>
+            <w:r>
+              <w:rPr>
+                <w:rFonts w:ascii="Calibri" w:eastAsia="Times New Roman" w:hAnsi="Calibri" w:cs="Calibri"/>
+                <w:color w:val="000000"/>
+                <w:sz w:val="20"/>
+                <w:szCs w:val="20"/>
+                <w:lang w:val="es-AR" w:eastAsia="es-AR"/>
+              </w:rPr>
+              <w:t>Acción de Derivación</w:t>
+            </w:r>
+          </w:p>
+        </w:tc>
+      </w:tr>
+      <w:tr>
+        <w:trPr>
+          <w:trHeight w:val="300"/>
+        </w:trPr>
+        <w:tc>
+          <w:tcPr>
+            <w:tcW w:w="987" w:type="pct"/>
+            <w:tcBorders>
+              <w:top w:val="single" w:sz="4" w:space="0" w:color="auto"/>
+              <w:left w:val="single" w:sz="4" w:space="0" w:color="auto"/>
+              <w:bottom w:val="single" w:sz="4" w:space="0" w:color="auto"/>
+              <w:right w:val="single" w:sz="4" w:space="0" w:color="auto"/>
+            </w:tcBorders>
+            <w:shd w:val="clear" w:color="auto" w:fill="auto"/>
+            <w:vAlign w:val="bottom"/>
+            <w:hideMark/>
+          </w:tcPr>
+          <w:p>
+            <w:pPr>
+              <w:spacing w:before="0" w:line="240" w:lineRule="auto"/>
+              <w:ind w:left="0" w:firstLine="0"/>
+              <w:rPr>
+                <w:rFonts w:ascii="Calibri" w:eastAsia="Times New Roman" w:hAnsi="Calibri" w:cs="Calibri"/>
+                <w:color w:val="000000"/>
+                <w:sz w:val="20"/>
+                <w:szCs w:val="20"/>
+                <w:lang w:val="es-AR" w:eastAsia="es-AR"/>
+              </w:rPr>
+            </w:pPr>
+            <w:r>
+              <w:rPr>
+                <w:rFonts w:ascii="Calibri" w:eastAsia="Times New Roman" w:hAnsi="Calibri" w:cs="Calibri"/>
+                <w:color w:val="000000"/>
+                <w:sz w:val="20"/>
+                <w:szCs w:val="20"/>
+                <w:lang w:val="es-AR" w:eastAsia="es-AR"/>
+              </w:rPr>
+              <w:t> </w:t>
+            </w:r>
+          </w:p>
+        </w:tc>
+        <w:tc>
+          <w:tcPr>
+            <w:tcW w:w="427" w:type="pct"/>
+            <w:tcBorders>
+              <w:top w:val="single" w:sz="4" w:space="0" w:color="auto"/>
+              <w:left w:val="nil"/>
+              <w:bottom w:val="single" w:sz="4" w:space="0" w:color="auto"/>
+              <w:right w:val="single" w:sz="4" w:space="0" w:color="auto"/>
+            </w:tcBorders>
+            <w:shd w:val="clear" w:color="auto" w:fill="auto"/>
+            <w:vAlign w:val="center"/>
+          </w:tcPr>
+          <w:p>
+            <w:pPr>
+              <w:spacing w:before="0" w:line="240" w:lineRule="auto"/>
+              <w:ind w:left="0" w:firstLine="0"/>
+              <w:jc w:val="center"/>
+              <w:rPr>
+                <w:rFonts w:ascii="Calibri" w:eastAsia="Times New Roman" w:hAnsi="Calibri" w:cs="Calibri"/>
+                <w:color w:val="000000"/>
+                <w:sz w:val="20"/>
+                <w:szCs w:val="20"/>
+                <w:lang w:val="es-AR" w:eastAsia="es-AR"/>
+              </w:rPr>
+            </w:pPr>
+            <w:r>
+              <w:rPr>
+                <w:rFonts w:ascii="Calibri" w:eastAsia="Times New Roman" w:hAnsi="Calibri" w:cs="Calibri"/>
+                <w:color w:val="000000"/>
+                <w:sz w:val="20"/>
+                <w:szCs w:val="20"/>
+                <w:lang w:val="es-AR" w:eastAsia="es-AR"/>
+              </w:rPr>
+              <w:t>2a</w:t>
+            </w:r>
+          </w:p>
+        </w:tc>
+        <w:tc>
+          <w:tcPr>
+            <w:tcW w:w="3585" w:type="pct"/>
+            <w:tcBorders>
+              <w:top w:val="single" w:sz="4" w:space="0" w:color="auto"/>
+              <w:left w:val="nil"/>
+              <w:bottom w:val="single" w:sz="4" w:space="0" w:color="auto"/>
+              <w:right w:val="single" w:sz="4" w:space="0" w:color="auto"/>
+            </w:tcBorders>
+            <w:shd w:val="clear" w:color="auto" w:fill="auto"/>
+            <w:vAlign w:val="center"/>
+          </w:tcPr>
+          <w:p>
+            <w:pPr>
+              <w:spacing w:before="0" w:line="240" w:lineRule="auto"/>
+              <w:ind w:left="0" w:firstLine="0"/>
+              <w:rPr>
+                <w:rFonts w:ascii="Calibri" w:eastAsia="Times New Roman" w:hAnsi="Calibri" w:cs="Calibri"/>
+                <w:lang w:val="es-AR" w:eastAsia="es-AR"/>
+              </w:rPr>
+            </w:pPr>
+            <w:r>
+              <w:rPr>
+                <w:rFonts w:ascii="Calibri" w:eastAsia="Times New Roman" w:hAnsi="Calibri" w:cs="Calibri"/>
+                <w:lang w:val="es-AR" w:eastAsia="es-AR"/>
+              </w:rPr>
+              <w:t xml:space="preserve">El </w:t>
+            </w:r>
+            <w:r>
+              <w:rPr>
+                <w:rFonts w:ascii="Calibri" w:eastAsia="Times New Roman" w:hAnsi="Calibri" w:cs="Calibri"/>
+                <w:lang w:val="es-AR" w:eastAsia="es-AR"/>
+              </w:rPr>
+              <w:t>actor</w:t>
+            </w:r>
+            <w:r>
+              <w:rPr>
+                <w:rFonts w:ascii="Calibri" w:eastAsia="Times New Roman" w:hAnsi="Calibri" w:cs="Calibri"/>
+                <w:lang w:val="es-AR" w:eastAsia="es-AR"/>
+              </w:rPr>
+              <w:t xml:space="preserve"> completo el formulario con campos inválidos (</w:t>
+            </w:r>
+            <w:r>
+              <w:rPr>
+                <w:rFonts w:ascii="Calibri" w:eastAsia="Times New Roman" w:hAnsi="Calibri" w:cs="Calibri"/>
+                <w:lang w:val="es-AR" w:eastAsia="es-AR"/>
+              </w:rPr>
+              <w:t xml:space="preserve">ninguna tarea agregada (debe haber al menos una), </w:t>
+            </w:r>
+            <w:r>
+              <w:rPr>
+                <w:rFonts w:ascii="Calibri" w:eastAsia="Times New Roman" w:hAnsi="Calibri" w:cs="Calibri"/>
+                <w:lang w:val="es-AR" w:eastAsia="es-AR"/>
+              </w:rPr>
+              <w:t>campos vacíos</w:t>
+            </w:r>
+            <w:r>
+              <w:rPr>
+                <w:rFonts w:ascii="Calibri" w:eastAsia="Times New Roman" w:hAnsi="Calibri" w:cs="Calibri"/>
+                <w:lang w:val="es-AR" w:eastAsia="es-AR"/>
+              </w:rPr>
+              <w:t xml:space="preserve"> o</w:t>
+            </w:r>
+            <w:r>
+              <w:rPr>
+                <w:rFonts w:ascii="Calibri" w:eastAsia="Times New Roman" w:hAnsi="Calibri" w:cs="Calibri"/>
+                <w:lang w:val="es-AR" w:eastAsia="es-AR"/>
+              </w:rPr>
+              <w:t xml:space="preserve"> tipo de plan invalido). </w:t>
+            </w:r>
+            <w:r>
+              <w:rPr>
+                <w:rFonts w:ascii="Calibri" w:eastAsia="Times New Roman" w:hAnsi="Calibri" w:cs="Calibri"/>
+                <w:lang w:val="es-AR" w:eastAsia="es-AR"/>
+              </w:rPr>
+              <w:t>La InterfazUsuario muestra un mensaje de error e indica los campos que deben ser corregidos.</w:t>
+            </w:r>
+          </w:p>
+        </w:tc>
+      </w:tr>
+      <w:tr>
+        <w:trPr>
+          <w:trHeight w:val="300"/>
+        </w:trPr>
+        <w:tc>
+          <w:tcPr>
+            <w:tcW w:w="987" w:type="pct"/>
+            <w:tcBorders>
+              <w:top w:val="single" w:sz="4" w:space="0" w:color="auto"/>
+              <w:left w:val="single" w:sz="4" w:space="0" w:color="auto"/>
+              <w:bottom w:val="single" w:sz="4" w:space="0" w:color="auto"/>
+              <w:right w:val="single" w:sz="4" w:space="0" w:color="auto"/>
+            </w:tcBorders>
+            <w:shd w:val="clear" w:color="auto" w:fill="auto"/>
+            <w:vAlign w:val="bottom"/>
+          </w:tcPr>
+          <w:p>
+            <w:pPr>
+              <w:spacing w:before="0" w:line="240" w:lineRule="auto"/>
+              <w:ind w:left="0" w:firstLine="0"/>
+              <w:rPr>
+                <w:rFonts w:ascii="Calibri" w:eastAsia="Times New Roman" w:hAnsi="Calibri" w:cs="Calibri"/>
+                <w:color w:val="000000"/>
+                <w:sz w:val="20"/>
+                <w:szCs w:val="20"/>
+                <w:lang w:val="es-AR" w:eastAsia="es-AR"/>
+              </w:rPr>
+            </w:pPr>
+          </w:p>
+        </w:tc>
+        <w:tc>
+          <w:tcPr>
+            <w:tcW w:w="427" w:type="pct"/>
+            <w:tcBorders>
+              <w:top w:val="single" w:sz="4" w:space="0" w:color="auto"/>
+              <w:left w:val="nil"/>
+              <w:bottom w:val="single" w:sz="4" w:space="0" w:color="auto"/>
+              <w:right w:val="single" w:sz="4" w:space="0" w:color="auto"/>
+            </w:tcBorders>
+            <w:shd w:val="clear" w:color="auto" w:fill="auto"/>
+            <w:vAlign w:val="center"/>
+          </w:tcPr>
+          <w:p>
+            <w:pPr>
+              <w:spacing w:before="0" w:line="240" w:lineRule="auto"/>
+              <w:ind w:left="0" w:firstLine="0"/>
+              <w:jc w:val="center"/>
+              <w:rPr>
+                <w:rFonts w:ascii="Calibri" w:eastAsia="Times New Roman" w:hAnsi="Calibri" w:cs="Calibri"/>
+                <w:color w:val="000000"/>
+                <w:sz w:val="20"/>
+                <w:szCs w:val="20"/>
+                <w:lang w:val="es-AR" w:eastAsia="es-AR"/>
+              </w:rPr>
+            </w:pPr>
+            <w:r>
+              <w:rPr>
+                <w:rFonts w:ascii="Calibri" w:eastAsia="Times New Roman" w:hAnsi="Calibri" w:cs="Calibri"/>
+                <w:color w:val="000000"/>
+                <w:sz w:val="20"/>
+                <w:szCs w:val="20"/>
+                <w:lang w:val="es-AR" w:eastAsia="es-AR"/>
+              </w:rPr>
+              <w:t>2b</w:t>
+            </w:r>
+          </w:p>
+        </w:tc>
+        <w:tc>
+          <w:tcPr>
+            <w:tcW w:w="3585" w:type="pct"/>
+            <w:tcBorders>
+              <w:top w:val="single" w:sz="4" w:space="0" w:color="auto"/>
+              <w:left w:val="nil"/>
+              <w:bottom w:val="single" w:sz="4" w:space="0" w:color="auto"/>
+              <w:right w:val="single" w:sz="4" w:space="0" w:color="auto"/>
+            </w:tcBorders>
+            <w:shd w:val="clear" w:color="auto" w:fill="auto"/>
+            <w:vAlign w:val="center"/>
+          </w:tcPr>
+          <w:p>
+            <w:pPr>
+              <w:spacing w:before="0" w:line="240" w:lineRule="auto"/>
+              <w:ind w:left="0" w:hanging="44"/>
+              <w:rPr>
+                <w:sz w:val="20"/>
+                <w:szCs w:val="20"/>
+              </w:rPr>
+            </w:pPr>
+            <w:r>
+              <w:rPr>
+                <w:sz w:val="20"/>
+                <w:szCs w:val="20"/>
+              </w:rPr>
+              <w:t xml:space="preserve">El actor selecciona la opción “Agregar tarea” desde el formulario. La InterfazUsuario despliega un formulario para ingresar los datos de la tarea. El actor completa los datos. La InterfazUsuario solicita agregarTarea(datosTarea) al GestorRiesgo. </w:t>
+            </w:r>
+            <w:r>
+              <w:rPr>
+                <w:rFonts w:ascii="Calibri" w:eastAsia="Times New Roman" w:hAnsi="Calibri" w:cs="Calibri"/>
+                <w:color w:val="000000" w:themeColor="text1"/>
+                <w:sz w:val="20"/>
+                <w:szCs w:val="20"/>
+                <w:lang w:val="es-AR" w:eastAsia="es-AR"/>
+              </w:rPr>
+              <w:t>El GestorRiesgo envia el evento añadirTareas() a PlanRiesgo.</w:t>
+            </w:r>
+            <w:r>
+              <w:rPr>
+                <w:rFonts w:ascii="Calibri" w:eastAsia="Times New Roman" w:hAnsi="Calibri" w:cs="Calibri"/>
+                <w:color w:val="000000" w:themeColor="text1"/>
+                <w:sz w:val="20"/>
+                <w:szCs w:val="20"/>
+                <w:lang w:val="es-AR" w:eastAsia="es-AR"/>
+              </w:rPr>
+              <w:t xml:space="preserve"> La InterfazUsuario devuelve al actor al formulario de plan de riesgos (Excepción 2bi). </w:t>
+            </w:r>
+          </w:p>
+        </w:tc>
+      </w:tr>
+      <w:tr>
+        <w:trPr>
+          <w:trHeight w:val="300"/>
+        </w:trPr>
+        <w:tc>
+          <w:tcPr>
+            <w:tcW w:w="987" w:type="pct"/>
+            <w:tcBorders>
+              <w:top w:val="single" w:sz="4" w:space="0" w:color="auto"/>
+              <w:left w:val="single" w:sz="4" w:space="0" w:color="auto"/>
+              <w:bottom w:val="single" w:sz="4" w:space="0" w:color="auto"/>
+              <w:right w:val="single" w:sz="4" w:space="0" w:color="auto"/>
+            </w:tcBorders>
+            <w:shd w:val="clear" w:color="auto" w:fill="auto"/>
+            <w:vAlign w:val="bottom"/>
+          </w:tcPr>
+          <w:p>
+            <w:pPr>
+              <w:spacing w:before="0" w:line="240" w:lineRule="auto"/>
+              <w:ind w:left="0" w:firstLine="0"/>
+              <w:rPr>
+                <w:rFonts w:ascii="Calibri" w:eastAsia="Times New Roman" w:hAnsi="Calibri" w:cs="Calibri"/>
+                <w:color w:val="000000"/>
+                <w:sz w:val="20"/>
+                <w:szCs w:val="20"/>
+                <w:lang w:val="es-AR" w:eastAsia="es-AR"/>
+              </w:rPr>
+            </w:pPr>
+          </w:p>
+        </w:tc>
+        <w:tc>
+          <w:tcPr>
+            <w:tcW w:w="427" w:type="pct"/>
+            <w:tcBorders>
+              <w:top w:val="single" w:sz="4" w:space="0" w:color="auto"/>
+              <w:left w:val="nil"/>
+              <w:bottom w:val="single" w:sz="4" w:space="0" w:color="auto"/>
+              <w:right w:val="single" w:sz="4" w:space="0" w:color="auto"/>
+            </w:tcBorders>
+            <w:shd w:val="clear" w:color="auto" w:fill="auto"/>
+            <w:vAlign w:val="center"/>
+          </w:tcPr>
+          <w:p>
+            <w:pPr>
+              <w:spacing w:before="0" w:line="240" w:lineRule="auto"/>
+              <w:ind w:left="0" w:firstLine="0"/>
+              <w:jc w:val="center"/>
+              <w:rPr>
+                <w:rFonts w:ascii="Calibri" w:eastAsia="Times New Roman" w:hAnsi="Calibri" w:cs="Calibri"/>
+                <w:color w:val="000000"/>
+                <w:sz w:val="20"/>
+                <w:szCs w:val="20"/>
+                <w:lang w:val="es-AR" w:eastAsia="es-AR"/>
+              </w:rPr>
+            </w:pPr>
+            <w:r>
+              <w:rPr>
+                <w:rFonts w:ascii="Calibri" w:eastAsia="Times New Roman" w:hAnsi="Calibri" w:cs="Calibri"/>
+                <w:color w:val="000000"/>
+                <w:sz w:val="20"/>
+                <w:szCs w:val="20"/>
+                <w:lang w:val="es-AR" w:eastAsia="es-AR"/>
+              </w:rPr>
+              <w:t>2bi</w:t>
+            </w:r>
+          </w:p>
+        </w:tc>
+        <w:tc>
+          <w:tcPr>
+            <w:tcW w:w="3585" w:type="pct"/>
+            <w:tcBorders>
+              <w:top w:val="single" w:sz="4" w:space="0" w:color="auto"/>
+              <w:left w:val="nil"/>
+              <w:bottom w:val="single" w:sz="4" w:space="0" w:color="auto"/>
+              <w:right w:val="single" w:sz="4" w:space="0" w:color="auto"/>
+            </w:tcBorders>
+            <w:shd w:val="clear" w:color="auto" w:fill="auto"/>
+            <w:vAlign w:val="center"/>
+          </w:tcPr>
+          <w:p>
+            <w:pPr>
+              <w:spacing w:before="0" w:line="240" w:lineRule="auto"/>
+              <w:ind w:left="0" w:firstLine="0"/>
+              <w:rPr>
+                <w:rFonts w:ascii="Calibri" w:eastAsia="Times New Roman" w:hAnsi="Calibri" w:cs="Calibri"/>
+                <w:color w:val="0070C0"/>
+                <w:sz w:val="20"/>
+                <w:szCs w:val="20"/>
+                <w:lang w:val="es-AR" w:eastAsia="es-AR"/>
+              </w:rPr>
+            </w:pPr>
+            <w:r>
+              <w:rPr>
+                <w:rFonts w:ascii="Calibri" w:eastAsia="Times New Roman" w:hAnsi="Calibri" w:cs="Calibri"/>
+                <w:sz w:val="20"/>
+                <w:szCs w:val="20"/>
+                <w:lang w:val="es-AR" w:eastAsia="es-AR"/>
+              </w:rPr>
+              <w:t>El actor completo el formulario de tarea con campos invalidos (</w:t>
+            </w:r>
+            <w:r>
+              <w:rPr>
+                <w:rFonts w:ascii="Calibri" w:eastAsia="Times New Roman" w:hAnsi="Calibri" w:cs="Calibri"/>
+                <w:sz w:val="20"/>
+                <w:szCs w:val="20"/>
+                <w:lang w:val="es-AR" w:eastAsia="es-AR"/>
+              </w:rPr>
+              <w:t>nombre de longitud mayor a 30 caracteres,</w:t>
+            </w:r>
+            <w:r>
+              <w:rPr>
+                <w:rFonts w:ascii="Calibri" w:eastAsia="Times New Roman" w:hAnsi="Calibri" w:cs="Calibri"/>
+                <w:sz w:val="20"/>
+                <w:szCs w:val="20"/>
+                <w:lang w:val="es-AR" w:eastAsia="es-AR"/>
+              </w:rPr>
+              <w:t xml:space="preserve"> responsable inexistente o no participante del proyecto,</w:t>
+            </w:r>
+            <w:r>
+              <w:rPr>
+                <w:rFonts w:ascii="Calibri" w:eastAsia="Times New Roman" w:hAnsi="Calibri" w:cs="Calibri"/>
+                <w:sz w:val="20"/>
+                <w:szCs w:val="20"/>
+                <w:lang w:val="es-AR" w:eastAsia="es-AR"/>
+              </w:rPr>
+              <w:t xml:space="preserve"> </w:t>
+            </w:r>
+            <w:r>
+              <w:rPr>
+                <w:rFonts w:ascii="Calibri" w:eastAsia="Times New Roman" w:hAnsi="Calibri" w:cs="Calibri"/>
+                <w:sz w:val="20"/>
+                <w:szCs w:val="20"/>
+                <w:lang w:val="es-AR" w:eastAsia="es-AR"/>
+              </w:rPr>
+              <w:t>campos vacíos, fechas de inicio-fin superpuestas, fechas de inicio-fin fuera de la iteración actual)</w:t>
+            </w:r>
+            <w:r>
+              <w:rPr>
+                <w:rFonts w:ascii="Calibri" w:eastAsia="Times New Roman" w:hAnsi="Calibri" w:cs="Calibri"/>
+                <w:sz w:val="20"/>
+                <w:szCs w:val="20"/>
+                <w:lang w:val="es-AR" w:eastAsia="es-AR"/>
+              </w:rPr>
+              <w:t>. La InterfazUsuario muestra un mensaje de error e indica los campos que deben ser corregidos.</w:t>
+            </w:r>
+          </w:p>
+        </w:tc>
+      </w:tr>
+    </w:tbl>
+    <w:p>
+      <w:pPr>
+        <w:pStyle w:val="PSI-Ttulo2"/>
+        <w:outlineLvl w:val="9"/>
+        <w:rPr>
+          <w:lang w:val="es-ES"/>
+        </w:rPr>
+      </w:pPr>
+    </w:p>
+    <w:p>
+      <w:pPr>
         <w:pStyle w:val="PSI-Ttulo3"/>
       </w:pPr>
-      <w:bookmarkStart w:id="37" w:name="_Toc180761198"/>
+      <w:bookmarkStart w:id="36" w:name="_Toc180761198"/>
       <w:r>
         <w:t>Diagrama de paquetes</w:t>
       </w:r>
-      <w:bookmarkEnd w:id="37"/>
+      <w:bookmarkEnd w:id="36"/>
     </w:p>
     <w:p>
       <w:pPr>
@@ -22060,7 +24118,6 @@
         </w:numPr>
       </w:pPr>
       <w:r>
-        <w:lastRenderedPageBreak/>
         <w:t>Tendrá los métodos: Constructor, los métodos get y set de cada atributo excepto para conexión, agregar riesgo, obtener todos los riesgos de un proyecto, obtener riesgo por id, actualizar riesgo por id, eliminar riesgo por id, actualizar categoría de un riesgo, vincular o desvincular proyecto, vincular o desvincular iteraciones.</w:t>
       </w:r>
     </w:p>
@@ -22085,6 +24142,7 @@
         </w:numPr>
       </w:pPr>
       <w:r>
+        <w:lastRenderedPageBreak/>
         <w:t xml:space="preserve">Tendrá los atributos: nombre, </w:t>
       </w:r>
       <w:r>
@@ -22400,12 +24458,12 @@
       <w:pPr>
         <w:pStyle w:val="PSI-Ttulo3"/>
       </w:pPr>
-      <w:bookmarkStart w:id="38" w:name="_Toc180761199"/>
+      <w:bookmarkStart w:id="37" w:name="_Toc180761199"/>
       <w:r>
         <w:lastRenderedPageBreak/>
         <w:t>Diagrama de Interacción</w:t>
       </w:r>
-      <w:bookmarkEnd w:id="38"/>
+      <w:bookmarkEnd w:id="37"/>
       <w:r>
         <w:t xml:space="preserve"> </w:t>
       </w:r>
@@ -22524,21 +24582,21 @@
         <w:pStyle w:val="PSI-Ttulo2"/>
         <w:ind w:left="0" w:firstLine="0"/>
       </w:pPr>
-      <w:bookmarkStart w:id="39" w:name="_Toc180761200"/>
+      <w:bookmarkStart w:id="38" w:name="_Toc180761200"/>
       <w:r>
         <w:t>Caso de Uso 9: Modificar plan de acción</w:t>
       </w:r>
-      <w:bookmarkEnd w:id="39"/>
+      <w:bookmarkEnd w:id="38"/>
     </w:p>
     <w:p>
       <w:pPr>
         <w:pStyle w:val="Ttulo3"/>
       </w:pPr>
-      <w:bookmarkStart w:id="40" w:name="_Toc180761201"/>
+      <w:bookmarkStart w:id="39" w:name="_Toc180761201"/>
       <w:r>
         <w:t>Especificación de caso de uso de diseño</w:t>
       </w:r>
-      <w:bookmarkEnd w:id="40"/>
+      <w:bookmarkEnd w:id="39"/>
     </w:p>
     <w:tbl>
       <w:tblPr>
@@ -23701,12 +25759,12 @@
       <w:pPr>
         <w:pStyle w:val="PSI-Ttulo3"/>
       </w:pPr>
-      <w:bookmarkStart w:id="41" w:name="_Toc180761202"/>
+      <w:bookmarkStart w:id="40" w:name="_Toc180761202"/>
       <w:r>
         <w:lastRenderedPageBreak/>
         <w:t>Diagrama de paquetes</w:t>
       </w:r>
-      <w:bookmarkEnd w:id="41"/>
+      <w:bookmarkEnd w:id="40"/>
     </w:p>
     <w:p>
       <w:pPr>
@@ -24120,11 +26178,11 @@
       <w:pPr>
         <w:pStyle w:val="PSI-Ttulo3"/>
       </w:pPr>
-      <w:bookmarkStart w:id="42" w:name="_Toc180761203"/>
+      <w:bookmarkStart w:id="41" w:name="_Toc180761203"/>
       <w:r>
         <w:t>Diagrama de Interacción</w:t>
       </w:r>
-      <w:bookmarkEnd w:id="42"/>
+      <w:bookmarkEnd w:id="41"/>
       <w:r>
         <w:t xml:space="preserve"> </w:t>
       </w:r>
@@ -24238,7 +26296,7 @@
       <w:pPr>
         <w:pStyle w:val="PSI-Ttulo2"/>
       </w:pPr>
-      <w:bookmarkStart w:id="43" w:name="_Toc180761204"/>
+      <w:bookmarkStart w:id="42" w:name="_Toc180761204"/>
       <w:r>
         <w:t>Caso de Uso 1</w:t>
       </w:r>
@@ -24248,17 +26306,17 @@
       <w:r>
         <w:t>: Realizar informes</w:t>
       </w:r>
-      <w:bookmarkEnd w:id="43"/>
+      <w:bookmarkEnd w:id="42"/>
     </w:p>
     <w:p>
       <w:pPr>
         <w:pStyle w:val="Ttulo3"/>
       </w:pPr>
-      <w:bookmarkStart w:id="44" w:name="_Toc180761205"/>
+      <w:bookmarkStart w:id="43" w:name="_Toc180761205"/>
       <w:r>
         <w:t>Especificación de caso de uso de diseño</w:t>
       </w:r>
-      <w:bookmarkEnd w:id="44"/>
+      <w:bookmarkEnd w:id="43"/>
     </w:p>
     <w:tbl>
       <w:tblPr>
@@ -25422,11 +27480,11 @@
       <w:pPr>
         <w:pStyle w:val="PSI-Ttulo3"/>
       </w:pPr>
-      <w:bookmarkStart w:id="45" w:name="_Toc180761206"/>
+      <w:bookmarkStart w:id="44" w:name="_Toc180761206"/>
       <w:r>
         <w:t>Diagrama de paquetes</w:t>
       </w:r>
-      <w:bookmarkEnd w:id="45"/>
+      <w:bookmarkEnd w:id="44"/>
     </w:p>
     <w:p>
       <w:pPr>
@@ -25984,12 +28042,12 @@
       <w:pPr>
         <w:pStyle w:val="PSI-Ttulo3"/>
       </w:pPr>
-      <w:bookmarkStart w:id="46" w:name="_Toc180761207"/>
+      <w:bookmarkStart w:id="45" w:name="_Toc180761207"/>
       <w:r>
         <w:lastRenderedPageBreak/>
         <w:t>Diagrama de Interacción</w:t>
       </w:r>
-      <w:bookmarkEnd w:id="46"/>
+      <w:bookmarkEnd w:id="45"/>
       <w:r>
         <w:t xml:space="preserve"> </w:t>
       </w:r>
@@ -26104,7 +28162,7 @@
       <w:pPr>
         <w:pStyle w:val="PSI-Ttulo2"/>
       </w:pPr>
-      <w:bookmarkStart w:id="47" w:name="_Toc180761208"/>
+      <w:bookmarkStart w:id="46" w:name="_Toc180761208"/>
       <w:r>
         <w:lastRenderedPageBreak/>
         <w:t>Caso de Uso 1</w:t>
@@ -26115,17 +28173,17 @@
       <w:r>
         <w:t>: Exportar archivos</w:t>
       </w:r>
-      <w:bookmarkEnd w:id="47"/>
+      <w:bookmarkEnd w:id="46"/>
     </w:p>
     <w:p>
       <w:pPr>
         <w:pStyle w:val="Ttulo3"/>
       </w:pPr>
-      <w:bookmarkStart w:id="48" w:name="_Toc180761209"/>
+      <w:bookmarkStart w:id="47" w:name="_Toc180761209"/>
       <w:r>
         <w:t>Especificación de caso de uso de diseño</w:t>
       </w:r>
-      <w:bookmarkEnd w:id="48"/>
+      <w:bookmarkEnd w:id="47"/>
     </w:p>
     <w:tbl>
       <w:tblPr>
@@ -27288,11 +29346,11 @@
       <w:pPr>
         <w:pStyle w:val="PSI-Ttulo3"/>
       </w:pPr>
-      <w:bookmarkStart w:id="49" w:name="_Toc180761210"/>
+      <w:bookmarkStart w:id="48" w:name="_Toc180761210"/>
       <w:r>
         <w:t>Diagrama de paquetes</w:t>
       </w:r>
-      <w:bookmarkEnd w:id="49"/>
+      <w:bookmarkEnd w:id="48"/>
     </w:p>
     <w:p>
       <w:pPr>
@@ -27431,12 +29489,12 @@
       <w:pPr>
         <w:pStyle w:val="PSI-Ttulo3"/>
       </w:pPr>
-      <w:bookmarkStart w:id="50" w:name="_Toc180761211"/>
+      <w:bookmarkStart w:id="49" w:name="_Toc180761211"/>
       <w:r>
         <w:lastRenderedPageBreak/>
         <w:t>Diagrama de Interacción</w:t>
       </w:r>
-      <w:bookmarkEnd w:id="50"/>
+      <w:bookmarkEnd w:id="49"/>
       <w:r>
         <w:t xml:space="preserve"> </w:t>
       </w:r>
@@ -27551,7 +29609,7 @@
       <w:pPr>
         <w:pStyle w:val="PSI-Ttulo2"/>
       </w:pPr>
-      <w:bookmarkStart w:id="51" w:name="_Toc180761212"/>
+      <w:bookmarkStart w:id="50" w:name="_Toc180761212"/>
       <w:r>
         <w:t>Caso de Uso 1</w:t>
       </w:r>
@@ -27561,17 +29619,17 @@
       <w:r>
         <w:t>: Realizar análisis de riesgo</w:t>
       </w:r>
-      <w:bookmarkEnd w:id="51"/>
+      <w:bookmarkEnd w:id="50"/>
     </w:p>
     <w:p>
       <w:pPr>
         <w:pStyle w:val="Ttulo3"/>
       </w:pPr>
-      <w:bookmarkStart w:id="52" w:name="_Toc180761213"/>
+      <w:bookmarkStart w:id="51" w:name="_Toc180761213"/>
       <w:r>
         <w:t>Especificación de caso de uso de diseño</w:t>
       </w:r>
-      <w:bookmarkEnd w:id="52"/>
+      <w:bookmarkEnd w:id="51"/>
     </w:p>
     <w:tbl>
       <w:tblPr>
@@ -28735,11 +30793,11 @@
       <w:pPr>
         <w:pStyle w:val="PSI-Ttulo3"/>
       </w:pPr>
-      <w:bookmarkStart w:id="53" w:name="_Toc180761214"/>
+      <w:bookmarkStart w:id="52" w:name="_Toc180761214"/>
       <w:r>
         <w:t>Diagrama de paquetes</w:t>
       </w:r>
-      <w:bookmarkEnd w:id="53"/>
+      <w:bookmarkEnd w:id="52"/>
     </w:p>
     <w:p>
       <w:pPr>
@@ -29140,12 +31198,12 @@
       <w:pPr>
         <w:pStyle w:val="PSI-Ttulo3"/>
       </w:pPr>
-      <w:bookmarkStart w:id="54" w:name="_Toc180761215"/>
+      <w:bookmarkStart w:id="53" w:name="_Toc180761215"/>
       <w:r>
         <w:lastRenderedPageBreak/>
         <w:t>Diagrama de Interacción</w:t>
       </w:r>
-      <w:bookmarkEnd w:id="54"/>
+      <w:bookmarkEnd w:id="53"/>
       <w:r>
         <w:t xml:space="preserve"> </w:t>
       </w:r>
@@ -29262,12 +31320,12 @@
       <w:pPr>
         <w:pStyle w:val="Ttulo1"/>
       </w:pPr>
-      <w:bookmarkStart w:id="55" w:name="_Toc180761216"/>
+      <w:bookmarkStart w:id="54" w:name="_Toc180761216"/>
       <w:r>
         <w:lastRenderedPageBreak/>
         <w:t>Diagramas</w:t>
       </w:r>
-      <w:bookmarkEnd w:id="55"/>
+      <w:bookmarkEnd w:id="54"/>
       <w:r>
         <w:t xml:space="preserve"> </w:t>
       </w:r>
@@ -29276,11 +31334,11 @@
       <w:pPr>
         <w:pStyle w:val="PSI-Ttulo2"/>
       </w:pPr>
-      <w:bookmarkStart w:id="56" w:name="_Toc180761217"/>
+      <w:bookmarkStart w:id="55" w:name="_Toc180761217"/>
       <w:r>
         <w:t>Diagrama de componentes</w:t>
       </w:r>
-      <w:bookmarkEnd w:id="56"/>
+      <w:bookmarkEnd w:id="55"/>
     </w:p>
     <w:p>
       <w:pPr>
@@ -29401,12 +31459,12 @@
       <w:pPr>
         <w:pStyle w:val="PSI-Ttulo2"/>
       </w:pPr>
-      <w:bookmarkStart w:id="57" w:name="_Toc180761218"/>
+      <w:bookmarkStart w:id="56" w:name="_Toc180761218"/>
       <w:r>
         <w:lastRenderedPageBreak/>
         <w:t>Diagrama de Clases</w:t>
       </w:r>
-      <w:bookmarkEnd w:id="57"/>
+      <w:bookmarkEnd w:id="56"/>
     </w:p>
     <w:p>
       <w:pPr>
@@ -29556,11 +31614,11 @@
       <w:pPr>
         <w:pStyle w:val="PSI-Ttulo2"/>
       </w:pPr>
-      <w:bookmarkStart w:id="58" w:name="_Toc180761219"/>
+      <w:bookmarkStart w:id="57" w:name="_Toc180761219"/>
       <w:r>
         <w:t>Diagramas de Paquetes</w:t>
       </w:r>
-      <w:bookmarkEnd w:id="58"/>
+      <w:bookmarkEnd w:id="57"/>
     </w:p>
     <w:p>
       <w:pPr>
@@ -29692,7 +31750,7 @@
 </file>
 
 <file path=word/endnotes.xml><?xml version="1.0" encoding="utf-8"?>
-<w:endnotes xmlns:wpc="http://schemas.microsoft.com/office/word/2010/wordprocessingCanvas" xmlns:mc="http://schemas.openxmlformats.org/markup-compatibility/2006" xmlns:o="urn:schemas-microsoft-com:office:office" xmlns:r="http://schemas.openxmlformats.org/officeDocument/2006/relationships" xmlns:m="http://schemas.openxmlformats.org/officeDocument/2006/math" xmlns:v="urn:schemas-microsoft-com:vml" xmlns:wp14="http://schemas.microsoft.com/office/word/2010/wordprocessingDrawing" xmlns:wp="http://schemas.openxmlformats.org/drawingml/2006/wordprocessingDrawing" xmlns:w10="urn:schemas-microsoft-com:office:word" xmlns:w="http://schemas.openxmlformats.org/wordprocessingml/2006/main" xmlns:w14="http://schemas.microsoft.com/office/word/2010/wordml" xmlns:w15="http://schemas.microsoft.com/office/word/2012/wordml" xmlns:wpg="http://schemas.microsoft.com/office/word/2010/wordprocessingGroup" xmlns:wpi="http://schemas.microsoft.com/office/word/2010/wordprocessingInk" xmlns:wne="http://schemas.microsoft.com/office/word/2006/wordml" xmlns:wps="http://schemas.microsoft.com/office/word/2010/wordprocessingShape" mc:Ignorable="w14 w15 wp14">
+<w:endnotes xmlns:wpc="http://schemas.microsoft.com/office/word/2010/wordprocessingCanvas" xmlns:cx="http://schemas.microsoft.com/office/drawing/2014/chartex" xmlns:cx1="http://schemas.microsoft.com/office/drawing/2015/9/8/chartex" xmlns:cx2="http://schemas.microsoft.com/office/drawing/2015/10/21/chartex" xmlns:cx3="http://schemas.microsoft.com/office/drawing/2016/5/9/chartex" xmlns:cx4="http://schemas.microsoft.com/office/drawing/2016/5/10/chartex" xmlns:cx5="http://schemas.microsoft.com/office/drawing/2016/5/11/chartex" xmlns:cx6="http://schemas.microsoft.com/office/drawing/2016/5/12/chartex" xmlns:cx7="http://schemas.microsoft.com/office/drawing/2016/5/13/chartex" xmlns:cx8="http://schemas.microsoft.com/office/drawing/2016/5/14/chartex" xmlns:mc="http://schemas.openxmlformats.org/markup-compatibility/2006" xmlns:aink="http://schemas.microsoft.com/office/drawing/2016/ink" xmlns:am3d="http://schemas.microsoft.com/office/drawing/2017/model3d" xmlns:o="urn:schemas-microsoft-com:office:office" xmlns:oel="http://schemas.microsoft.com/office/2019/extlst" xmlns:r="http://schemas.openxmlformats.org/officeDocument/2006/relationships" xmlns:m="http://schemas.openxmlformats.org/officeDocument/2006/math" xmlns:v="urn:schemas-microsoft-com:vml" xmlns:wp14="http://schemas.microsoft.com/office/word/2010/wordprocessingDrawing" xmlns:wp="http://schemas.openxmlformats.org/drawingml/2006/wordprocessingDrawing" xmlns:w10="urn:schemas-microsoft-com:office:word" xmlns:w="http://schemas.openxmlformats.org/wordprocessingml/2006/main" xmlns:w14="http://schemas.microsoft.com/office/word/2010/wordml" xmlns:w15="http://schemas.microsoft.com/office/word/2012/wordml" xmlns:w16cex="http://schemas.microsoft.com/office/word/2018/wordml/cex" xmlns:w16cid="http://schemas.microsoft.com/office/word/2016/wordml/cid" xmlns:w16="http://schemas.microsoft.com/office/word/2018/wordml" xmlns:w16du="http://schemas.microsoft.com/office/word/2023/wordml/word16du" xmlns:w16sdtdh="http://schemas.microsoft.com/office/word/2020/wordml/sdtdatahash" xmlns:w16se="http://schemas.microsoft.com/office/word/2015/wordml/symex" xmlns:wpg="http://schemas.microsoft.com/office/word/2010/wordprocessingGroup" xmlns:wpi="http://schemas.microsoft.com/office/word/2010/wordprocessingInk" xmlns:wne="http://schemas.microsoft.com/office/word/2006/wordml" xmlns:wps="http://schemas.microsoft.com/office/word/2010/wordprocessingShape" mc:Ignorable="w14 w15 w16se w16cid w16 w16cex w16sdtdh w16du wp14">
   <w:endnote w:type="separator" w:id="-1">
     <w:p>
       <w:pPr>
@@ -29719,7 +31777,7 @@
 </file>
 
 <file path=word/footer1.xml><?xml version="1.0" encoding="utf-8"?>
-<w:ftr xmlns:wpc="http://schemas.microsoft.com/office/word/2010/wordprocessingCanvas" xmlns:mc="http://schemas.openxmlformats.org/markup-compatibility/2006" xmlns:o="urn:schemas-microsoft-com:office:office" xmlns:r="http://schemas.openxmlformats.org/officeDocument/2006/relationships" xmlns:m="http://schemas.openxmlformats.org/officeDocument/2006/math" xmlns:v="urn:schemas-microsoft-com:vml" xmlns:wp14="http://schemas.microsoft.com/office/word/2010/wordprocessingDrawing" xmlns:wp="http://schemas.openxmlformats.org/drawingml/2006/wordprocessingDrawing" xmlns:w10="urn:schemas-microsoft-com:office:word" xmlns:w="http://schemas.openxmlformats.org/wordprocessingml/2006/main" xmlns:w14="http://schemas.microsoft.com/office/word/2010/wordml" xmlns:w15="http://schemas.microsoft.com/office/word/2012/wordml" xmlns:wpg="http://schemas.microsoft.com/office/word/2010/wordprocessingGroup" xmlns:wpi="http://schemas.microsoft.com/office/word/2010/wordprocessingInk" xmlns:wne="http://schemas.microsoft.com/office/word/2006/wordml" xmlns:wps="http://schemas.microsoft.com/office/word/2010/wordprocessingShape" mc:Ignorable="w14 w15 wp14">
+<w:ftr xmlns:wpc="http://schemas.microsoft.com/office/word/2010/wordprocessingCanvas" xmlns:cx="http://schemas.microsoft.com/office/drawing/2014/chartex" xmlns:cx1="http://schemas.microsoft.com/office/drawing/2015/9/8/chartex" xmlns:cx2="http://schemas.microsoft.com/office/drawing/2015/10/21/chartex" xmlns:cx3="http://schemas.microsoft.com/office/drawing/2016/5/9/chartex" xmlns:cx4="http://schemas.microsoft.com/office/drawing/2016/5/10/chartex" xmlns:cx5="http://schemas.microsoft.com/office/drawing/2016/5/11/chartex" xmlns:cx6="http://schemas.microsoft.com/office/drawing/2016/5/12/chartex" xmlns:cx7="http://schemas.microsoft.com/office/drawing/2016/5/13/chartex" xmlns:cx8="http://schemas.microsoft.com/office/drawing/2016/5/14/chartex" xmlns:mc="http://schemas.openxmlformats.org/markup-compatibility/2006" xmlns:aink="http://schemas.microsoft.com/office/drawing/2016/ink" xmlns:am3d="http://schemas.microsoft.com/office/drawing/2017/model3d" xmlns:o="urn:schemas-microsoft-com:office:office" xmlns:oel="http://schemas.microsoft.com/office/2019/extlst" xmlns:r="http://schemas.openxmlformats.org/officeDocument/2006/relationships" xmlns:m="http://schemas.openxmlformats.org/officeDocument/2006/math" xmlns:v="urn:schemas-microsoft-com:vml" xmlns:wp14="http://schemas.microsoft.com/office/word/2010/wordprocessingDrawing" xmlns:wp="http://schemas.openxmlformats.org/drawingml/2006/wordprocessingDrawing" xmlns:w10="urn:schemas-microsoft-com:office:word" xmlns:w="http://schemas.openxmlformats.org/wordprocessingml/2006/main" xmlns:w14="http://schemas.microsoft.com/office/word/2010/wordml" xmlns:w15="http://schemas.microsoft.com/office/word/2012/wordml" xmlns:w16cex="http://schemas.microsoft.com/office/word/2018/wordml/cex" xmlns:w16cid="http://schemas.microsoft.com/office/word/2016/wordml/cid" xmlns:w16="http://schemas.microsoft.com/office/word/2018/wordml" xmlns:w16du="http://schemas.microsoft.com/office/word/2023/wordml/word16du" xmlns:w16sdtdh="http://schemas.microsoft.com/office/word/2020/wordml/sdtdatahash" xmlns:w16se="http://schemas.microsoft.com/office/word/2015/wordml/symex" xmlns:wpg="http://schemas.microsoft.com/office/word/2010/wordprocessingGroup" xmlns:wpi="http://schemas.microsoft.com/office/word/2010/wordprocessingInk" xmlns:wne="http://schemas.microsoft.com/office/word/2006/wordml" xmlns:wps="http://schemas.microsoft.com/office/word/2010/wordprocessingShape" mc:Ignorable="w14 w15 w16se w16cid w16 w16cex w16sdtdh w16du wp14">
   <w:p>
     <w:pPr>
       <w:tabs>
@@ -29864,7 +31922,7 @@
             </wp:anchor>
           </w:drawing>
         </mc:Choice>
-        <mc:Fallback xmlns:w16se="http://schemas.microsoft.com/office/word/2015/wordml/symex" xmlns:w16sdtdh="http://schemas.microsoft.com/office/word/2020/wordml/sdtdatahash" xmlns:w16du="http://schemas.microsoft.com/office/word/2023/wordml/word16du" xmlns:w16="http://schemas.microsoft.com/office/word/2018/wordml" xmlns:w16cid="http://schemas.microsoft.com/office/word/2016/wordml/cid" xmlns:w16cex="http://schemas.microsoft.com/office/word/2018/wordml/cex" xmlns:oel="http://schemas.microsoft.com/office/2019/extlst" xmlns:am3d="http://schemas.microsoft.com/office/drawing/2017/model3d" xmlns:aink="http://schemas.microsoft.com/office/drawing/2016/ink" xmlns:cx8="http://schemas.microsoft.com/office/drawing/2016/5/14/chartex" xmlns:cx7="http://schemas.microsoft.com/office/drawing/2016/5/13/chartex" xmlns:cx6="http://schemas.microsoft.com/office/drawing/2016/5/12/chartex" xmlns:cx5="http://schemas.microsoft.com/office/drawing/2016/5/11/chartex" xmlns:cx4="http://schemas.microsoft.com/office/drawing/2016/5/10/chartex" xmlns:cx3="http://schemas.microsoft.com/office/drawing/2016/5/9/chartex" xmlns:cx2="http://schemas.microsoft.com/office/drawing/2015/10/21/chartex" xmlns:cx1="http://schemas.microsoft.com/office/drawing/2015/9/8/chartex" xmlns:cx="http://schemas.microsoft.com/office/drawing/2014/chartex">
+        <mc:Fallback>
           <w:pict>
             <v:group w14:anchorId="295534B6" id="Group 27" o:spid="_x0000_s1026" style="position:absolute;margin-left:0;margin-top:0;width:593.7pt;height:63.75pt;flip:y;z-index:251676672;mso-width-percent:1000;mso-height-percent:900;mso-position-horizontal:center;mso-position-horizontal-relative:page;mso-position-vertical:bottom;mso-position-vertical-relative:page;mso-width-percent:1000;mso-height-percent:900;mso-height-relative:bottom-margin-area" coordorigin="8,9" coordsize="15823,1439" o:gfxdata="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" o:allowincell="f">
               <v:shapetype id="_x0000_t32" coordsize="21600,21600" o:spt="32" o:oned="t" path="m,l21600,21600e" filled="f">
@@ -29949,7 +32007,7 @@
             </wp:anchor>
           </w:drawing>
         </mc:Choice>
-        <mc:Fallback xmlns:w16se="http://schemas.microsoft.com/office/word/2015/wordml/symex" xmlns:w16sdtdh="http://schemas.microsoft.com/office/word/2020/wordml/sdtdatahash" xmlns:w16du="http://schemas.microsoft.com/office/word/2023/wordml/word16du" xmlns:w16="http://schemas.microsoft.com/office/word/2018/wordml" xmlns:w16cid="http://schemas.microsoft.com/office/word/2016/wordml/cid" xmlns:w16cex="http://schemas.microsoft.com/office/word/2018/wordml/cex" xmlns:oel="http://schemas.microsoft.com/office/2019/extlst" xmlns:am3d="http://schemas.microsoft.com/office/drawing/2017/model3d" xmlns:aink="http://schemas.microsoft.com/office/drawing/2016/ink" xmlns:cx8="http://schemas.microsoft.com/office/drawing/2016/5/14/chartex" xmlns:cx7="http://schemas.microsoft.com/office/drawing/2016/5/13/chartex" xmlns:cx6="http://schemas.microsoft.com/office/drawing/2016/5/12/chartex" xmlns:cx5="http://schemas.microsoft.com/office/drawing/2016/5/11/chartex" xmlns:cx4="http://schemas.microsoft.com/office/drawing/2016/5/10/chartex" xmlns:cx3="http://schemas.microsoft.com/office/drawing/2016/5/9/chartex" xmlns:cx2="http://schemas.microsoft.com/office/drawing/2015/10/21/chartex" xmlns:cx1="http://schemas.microsoft.com/office/drawing/2015/9/8/chartex" xmlns:cx="http://schemas.microsoft.com/office/drawing/2014/chartex">
+        <mc:Fallback>
           <w:pict>
             <v:rect w14:anchorId="48753977" id="Rectangle 26" o:spid="_x0000_s1026" style="position:absolute;margin-left:0;margin-top:0;width:7.15pt;height:62.45pt;z-index:251675648;visibility:visible;mso-wrap-style:square;mso-width-percent:0;mso-height-percent:900;mso-wrap-distance-left:9pt;mso-wrap-distance-top:0;mso-wrap-distance-right:9pt;mso-wrap-distance-bottom:0;mso-position-horizontal:center;mso-position-horizontal-relative:left-margin-area;mso-position-vertical:bottom;mso-position-vertical-relative:page;mso-width-percent:0;mso-height-percent:900;mso-width-relative:page;mso-height-relative:bottom-margin-area;v-text-anchor:top" o:gfxdata="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" fillcolor="#4bacc6 [3208]" strokecolor="#205867 [1608]">
               <w10:wrap anchorx="margin" anchory="page"/>
@@ -30125,7 +32183,7 @@
             </wp:anchor>
           </w:drawing>
         </mc:Choice>
-        <mc:Fallback xmlns:w16se="http://schemas.microsoft.com/office/word/2015/wordml/symex" xmlns:w16sdtdh="http://schemas.microsoft.com/office/word/2020/wordml/sdtdatahash" xmlns:w16du="http://schemas.microsoft.com/office/word/2023/wordml/word16du" xmlns:w16="http://schemas.microsoft.com/office/word/2018/wordml" xmlns:w16cid="http://schemas.microsoft.com/office/word/2016/wordml/cid" xmlns:w16cex="http://schemas.microsoft.com/office/word/2018/wordml/cex" xmlns:oel="http://schemas.microsoft.com/office/2019/extlst" xmlns:am3d="http://schemas.microsoft.com/office/drawing/2017/model3d" xmlns:aink="http://schemas.microsoft.com/office/drawing/2016/ink" xmlns:cx8="http://schemas.microsoft.com/office/drawing/2016/5/14/chartex" xmlns:cx7="http://schemas.microsoft.com/office/drawing/2016/5/13/chartex" xmlns:cx6="http://schemas.microsoft.com/office/drawing/2016/5/12/chartex" xmlns:cx5="http://schemas.microsoft.com/office/drawing/2016/5/11/chartex" xmlns:cx4="http://schemas.microsoft.com/office/drawing/2016/5/10/chartex" xmlns:cx3="http://schemas.microsoft.com/office/drawing/2016/5/9/chartex" xmlns:cx2="http://schemas.microsoft.com/office/drawing/2015/10/21/chartex" xmlns:cx1="http://schemas.microsoft.com/office/drawing/2015/9/8/chartex" xmlns:cx="http://schemas.microsoft.com/office/drawing/2014/chartex">
+        <mc:Fallback>
           <w:pict>
             <v:rect w14:anchorId="29052EA0" id="Rectangle 11" o:spid="_x0000_s1026" style="position:absolute;margin-left:0;margin-top:0;width:7.15pt;height:62.45pt;z-index:251670528;visibility:visible;mso-wrap-style:square;mso-width-percent:0;mso-height-percent:900;mso-wrap-distance-left:9pt;mso-wrap-distance-top:0;mso-wrap-distance-right:9pt;mso-wrap-distance-bottom:0;mso-position-horizontal:center;mso-position-horizontal-relative:right-margin-area;mso-position-vertical:bottom;mso-position-vertical-relative:page;mso-width-percent:0;mso-height-percent:900;mso-width-relative:page;mso-height-relative:bottom-margin-area;v-text-anchor:top" o:gfxdata="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" fillcolor="#4bacc6 [3208]" strokecolor="#205867 [1608]">
               <w10:wrap anchorx="margin" anchory="page"/>
@@ -30160,7 +32218,7 @@
 </file>
 
 <file path=word/footnotes.xml><?xml version="1.0" encoding="utf-8"?>
-<w:footnotes xmlns:wpc="http://schemas.microsoft.com/office/word/2010/wordprocessingCanvas" xmlns:mc="http://schemas.openxmlformats.org/markup-compatibility/2006" xmlns:o="urn:schemas-microsoft-com:office:office" xmlns:r="http://schemas.openxmlformats.org/officeDocument/2006/relationships" xmlns:m="http://schemas.openxmlformats.org/officeDocument/2006/math" xmlns:v="urn:schemas-microsoft-com:vml" xmlns:wp14="http://schemas.microsoft.com/office/word/2010/wordprocessingDrawing" xmlns:wp="http://schemas.openxmlformats.org/drawingml/2006/wordprocessingDrawing" xmlns:w10="urn:schemas-microsoft-com:office:word" xmlns:w="http://schemas.openxmlformats.org/wordprocessingml/2006/main" xmlns:w14="http://schemas.microsoft.com/office/word/2010/wordml" xmlns:w15="http://schemas.microsoft.com/office/word/2012/wordml" xmlns:wpg="http://schemas.microsoft.com/office/word/2010/wordprocessingGroup" xmlns:wpi="http://schemas.microsoft.com/office/word/2010/wordprocessingInk" xmlns:wne="http://schemas.microsoft.com/office/word/2006/wordml" xmlns:wps="http://schemas.microsoft.com/office/word/2010/wordprocessingShape" mc:Ignorable="w14 w15 wp14">
+<w:footnotes xmlns:wpc="http://schemas.microsoft.com/office/word/2010/wordprocessingCanvas" xmlns:cx="http://schemas.microsoft.com/office/drawing/2014/chartex" xmlns:cx1="http://schemas.microsoft.com/office/drawing/2015/9/8/chartex" xmlns:cx2="http://schemas.microsoft.com/office/drawing/2015/10/21/chartex" xmlns:cx3="http://schemas.microsoft.com/office/drawing/2016/5/9/chartex" xmlns:cx4="http://schemas.microsoft.com/office/drawing/2016/5/10/chartex" xmlns:cx5="http://schemas.microsoft.com/office/drawing/2016/5/11/chartex" xmlns:cx6="http://schemas.microsoft.com/office/drawing/2016/5/12/chartex" xmlns:cx7="http://schemas.microsoft.com/office/drawing/2016/5/13/chartex" xmlns:cx8="http://schemas.microsoft.com/office/drawing/2016/5/14/chartex" xmlns:mc="http://schemas.openxmlformats.org/markup-compatibility/2006" xmlns:aink="http://schemas.microsoft.com/office/drawing/2016/ink" xmlns:am3d="http://schemas.microsoft.com/office/drawing/2017/model3d" xmlns:o="urn:schemas-microsoft-com:office:office" xmlns:oel="http://schemas.microsoft.com/office/2019/extlst" xmlns:r="http://schemas.openxmlformats.org/officeDocument/2006/relationships" xmlns:m="http://schemas.openxmlformats.org/officeDocument/2006/math" xmlns:v="urn:schemas-microsoft-com:vml" xmlns:wp14="http://schemas.microsoft.com/office/word/2010/wordprocessingDrawing" xmlns:wp="http://schemas.openxmlformats.org/drawingml/2006/wordprocessingDrawing" xmlns:w10="urn:schemas-microsoft-com:office:word" xmlns:w="http://schemas.openxmlformats.org/wordprocessingml/2006/main" xmlns:w14="http://schemas.microsoft.com/office/word/2010/wordml" xmlns:w15="http://schemas.microsoft.com/office/word/2012/wordml" xmlns:w16cex="http://schemas.microsoft.com/office/word/2018/wordml/cex" xmlns:w16cid="http://schemas.microsoft.com/office/word/2016/wordml/cid" xmlns:w16="http://schemas.microsoft.com/office/word/2018/wordml" xmlns:w16du="http://schemas.microsoft.com/office/word/2023/wordml/word16du" xmlns:w16sdtdh="http://schemas.microsoft.com/office/word/2020/wordml/sdtdatahash" xmlns:w16se="http://schemas.microsoft.com/office/word/2015/wordml/symex" xmlns:wpg="http://schemas.microsoft.com/office/word/2010/wordprocessingGroup" xmlns:wpi="http://schemas.microsoft.com/office/word/2010/wordprocessingInk" xmlns:wne="http://schemas.microsoft.com/office/word/2006/wordml" xmlns:wps="http://schemas.microsoft.com/office/word/2010/wordprocessingShape" mc:Ignorable="w14 w15 w16se w16cid w16 w16cex w16sdtdh w16du wp14">
   <w:footnote w:type="separator" w:id="-1">
     <w:p>
       <w:pPr>
@@ -30187,7 +32245,7 @@
 </file>
 
 <file path=word/header1.xml><?xml version="1.0" encoding="utf-8"?>
-<w:hdr xmlns:wpc="http://schemas.microsoft.com/office/word/2010/wordprocessingCanvas" xmlns:mc="http://schemas.openxmlformats.org/markup-compatibility/2006" xmlns:o="urn:schemas-microsoft-com:office:office" xmlns:r="http://schemas.openxmlformats.org/officeDocument/2006/relationships" xmlns:m="http://schemas.openxmlformats.org/officeDocument/2006/math" xmlns:v="urn:schemas-microsoft-com:vml" xmlns:wp14="http://schemas.microsoft.com/office/word/2010/wordprocessingDrawing" xmlns:wp="http://schemas.openxmlformats.org/drawingml/2006/wordprocessingDrawing" xmlns:w10="urn:schemas-microsoft-com:office:word" xmlns:w="http://schemas.openxmlformats.org/wordprocessingml/2006/main" xmlns:w14="http://schemas.microsoft.com/office/word/2010/wordml" xmlns:w15="http://schemas.microsoft.com/office/word/2012/wordml" xmlns:wpg="http://schemas.microsoft.com/office/word/2010/wordprocessingGroup" xmlns:wpi="http://schemas.microsoft.com/office/word/2010/wordprocessingInk" xmlns:wne="http://schemas.microsoft.com/office/word/2006/wordml" xmlns:wps="http://schemas.microsoft.com/office/word/2010/wordprocessingShape" mc:Ignorable="w14 w15 wp14">
+<w:hdr xmlns:wpc="http://schemas.microsoft.com/office/word/2010/wordprocessingCanvas" xmlns:cx="http://schemas.microsoft.com/office/drawing/2014/chartex" xmlns:cx1="http://schemas.microsoft.com/office/drawing/2015/9/8/chartex" xmlns:cx2="http://schemas.microsoft.com/office/drawing/2015/10/21/chartex" xmlns:cx3="http://schemas.microsoft.com/office/drawing/2016/5/9/chartex" xmlns:cx4="http://schemas.microsoft.com/office/drawing/2016/5/10/chartex" xmlns:cx5="http://schemas.microsoft.com/office/drawing/2016/5/11/chartex" xmlns:cx6="http://schemas.microsoft.com/office/drawing/2016/5/12/chartex" xmlns:cx7="http://schemas.microsoft.com/office/drawing/2016/5/13/chartex" xmlns:cx8="http://schemas.microsoft.com/office/drawing/2016/5/14/chartex" xmlns:mc="http://schemas.openxmlformats.org/markup-compatibility/2006" xmlns:aink="http://schemas.microsoft.com/office/drawing/2016/ink" xmlns:am3d="http://schemas.microsoft.com/office/drawing/2017/model3d" xmlns:o="urn:schemas-microsoft-com:office:office" xmlns:oel="http://schemas.microsoft.com/office/2019/extlst" xmlns:r="http://schemas.openxmlformats.org/officeDocument/2006/relationships" xmlns:m="http://schemas.openxmlformats.org/officeDocument/2006/math" xmlns:v="urn:schemas-microsoft-com:vml" xmlns:wp14="http://schemas.microsoft.com/office/word/2010/wordprocessingDrawing" xmlns:wp="http://schemas.openxmlformats.org/drawingml/2006/wordprocessingDrawing" xmlns:w10="urn:schemas-microsoft-com:office:word" xmlns:w="http://schemas.openxmlformats.org/wordprocessingml/2006/main" xmlns:w14="http://schemas.microsoft.com/office/word/2010/wordml" xmlns:w15="http://schemas.microsoft.com/office/word/2012/wordml" xmlns:w16cex="http://schemas.microsoft.com/office/word/2018/wordml/cex" xmlns:w16cid="http://schemas.microsoft.com/office/word/2016/wordml/cid" xmlns:w16="http://schemas.microsoft.com/office/word/2018/wordml" xmlns:w16du="http://schemas.microsoft.com/office/word/2023/wordml/word16du" xmlns:w16sdtdh="http://schemas.microsoft.com/office/word/2020/wordml/sdtdatahash" xmlns:w16se="http://schemas.microsoft.com/office/word/2015/wordml/symex" xmlns:wpg="http://schemas.microsoft.com/office/word/2010/wordprocessingGroup" xmlns:wpi="http://schemas.microsoft.com/office/word/2010/wordprocessingInk" xmlns:wne="http://schemas.microsoft.com/office/word/2006/wordml" xmlns:wps="http://schemas.microsoft.com/office/word/2010/wordprocessingShape" mc:Ignorable="w14 w15 w16se w16cid w16 w16cex w16sdtdh w16du wp14">
   <w:sdt>
     <w:sdtPr>
       <w:rPr>
@@ -30414,7 +32472,7 @@
             </wp:anchor>
           </w:drawing>
         </mc:Choice>
-        <mc:Fallback xmlns:w16se="http://schemas.microsoft.com/office/word/2015/wordml/symex" xmlns:w16sdtdh="http://schemas.microsoft.com/office/word/2020/wordml/sdtdatahash" xmlns:w16du="http://schemas.microsoft.com/office/word/2023/wordml/word16du" xmlns:w16="http://schemas.microsoft.com/office/word/2018/wordml" xmlns:w16cid="http://schemas.microsoft.com/office/word/2016/wordml/cid" xmlns:w16cex="http://schemas.microsoft.com/office/word/2018/wordml/cex" xmlns:oel="http://schemas.microsoft.com/office/2019/extlst" xmlns:am3d="http://schemas.microsoft.com/office/drawing/2017/model3d" xmlns:aink="http://schemas.microsoft.com/office/drawing/2016/ink" xmlns:cx8="http://schemas.microsoft.com/office/drawing/2016/5/14/chartex" xmlns:cx7="http://schemas.microsoft.com/office/drawing/2016/5/13/chartex" xmlns:cx6="http://schemas.microsoft.com/office/drawing/2016/5/12/chartex" xmlns:cx5="http://schemas.microsoft.com/office/drawing/2016/5/11/chartex" xmlns:cx4="http://schemas.microsoft.com/office/drawing/2016/5/10/chartex" xmlns:cx3="http://schemas.microsoft.com/office/drawing/2016/5/9/chartex" xmlns:cx2="http://schemas.microsoft.com/office/drawing/2015/10/21/chartex" xmlns:cx1="http://schemas.microsoft.com/office/drawing/2015/9/8/chartex" xmlns:cx="http://schemas.microsoft.com/office/drawing/2014/chartex">
+        <mc:Fallback>
           <w:pict>
             <v:rect w14:anchorId="0CD7CD64" id="Rectangle 41" o:spid="_x0000_s1026" style="position:absolute;margin-left:38.9pt;margin-top:0;width:7.15pt;height:62.15pt;z-index:251680768;visibility:visible;mso-wrap-style:square;mso-width-percent:0;mso-height-percent:900;mso-wrap-distance-left:9pt;mso-wrap-distance-top:0;mso-wrap-distance-right:9pt;mso-wrap-distance-bottom:0;mso-position-horizontal:absolute;mso-position-horizontal-relative:left-margin-area;mso-position-vertical:absolute;mso-position-vertical-relative:page;mso-width-percent:0;mso-height-percent:900;mso-width-relative:page;mso-height-relative:bottom-margin-area;v-text-anchor:top" o:gfxdata="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" fillcolor="#4bacc6 [3208]" strokecolor="#205867 [1608]">
               <w10:wrap anchorx="margin" anchory="page"/>
@@ -30495,7 +32553,7 @@
             </wp:anchor>
           </w:drawing>
         </mc:Choice>
-        <mc:Fallback xmlns:w16se="http://schemas.microsoft.com/office/word/2015/wordml/symex" xmlns:w16sdtdh="http://schemas.microsoft.com/office/word/2020/wordml/sdtdatahash" xmlns:w16du="http://schemas.microsoft.com/office/word/2023/wordml/word16du" xmlns:w16="http://schemas.microsoft.com/office/word/2018/wordml" xmlns:w16cid="http://schemas.microsoft.com/office/word/2016/wordml/cid" xmlns:w16cex="http://schemas.microsoft.com/office/word/2018/wordml/cex" xmlns:oel="http://schemas.microsoft.com/office/2019/extlst" xmlns:am3d="http://schemas.microsoft.com/office/drawing/2017/model3d" xmlns:aink="http://schemas.microsoft.com/office/drawing/2016/ink" xmlns:cx8="http://schemas.microsoft.com/office/drawing/2016/5/14/chartex" xmlns:cx7="http://schemas.microsoft.com/office/drawing/2016/5/13/chartex" xmlns:cx6="http://schemas.microsoft.com/office/drawing/2016/5/12/chartex" xmlns:cx5="http://schemas.microsoft.com/office/drawing/2016/5/11/chartex" xmlns:cx4="http://schemas.microsoft.com/office/drawing/2016/5/10/chartex" xmlns:cx3="http://schemas.microsoft.com/office/drawing/2016/5/9/chartex" xmlns:cx2="http://schemas.microsoft.com/office/drawing/2015/10/21/chartex" xmlns:cx1="http://schemas.microsoft.com/office/drawing/2015/9/8/chartex" xmlns:cx="http://schemas.microsoft.com/office/drawing/2014/chartex">
+        <mc:Fallback>
           <w:pict>
             <v:rect w14:anchorId="30394EFA" id="Rectangle 34" o:spid="_x0000_s1026" style="position:absolute;margin-left:549.2pt;margin-top:0;width:7.15pt;height:62.2pt;z-index:251678720;visibility:visible;mso-wrap-style:square;mso-width-percent:0;mso-height-percent:900;mso-wrap-distance-left:9pt;mso-wrap-distance-top:0;mso-wrap-distance-right:9pt;mso-wrap-distance-bottom:0;mso-position-horizontal:absolute;mso-position-horizontal-relative:left-margin-area;mso-position-vertical:absolute;mso-position-vertical-relative:page;mso-width-percent:0;mso-height-percent:900;mso-width-relative:page;mso-height-relative:bottom-margin-area;v-text-anchor:top" o:gfxdata="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" fillcolor="#4bacc6 [3208]" strokecolor="#205867 [1608]">
               <w10:wrap anchorx="margin" anchory="page"/>
@@ -30631,7 +32689,7 @@
             </wp:anchor>
           </w:drawing>
         </mc:Choice>
-        <mc:Fallback xmlns:w16se="http://schemas.microsoft.com/office/word/2015/wordml/symex" xmlns:w16sdtdh="http://schemas.microsoft.com/office/word/2020/wordml/sdtdatahash" xmlns:w16du="http://schemas.microsoft.com/office/word/2023/wordml/word16du" xmlns:w16="http://schemas.microsoft.com/office/word/2018/wordml" xmlns:w16cid="http://schemas.microsoft.com/office/word/2016/wordml/cid" xmlns:w16cex="http://schemas.microsoft.com/office/word/2018/wordml/cex" xmlns:oel="http://schemas.microsoft.com/office/2019/extlst" xmlns:am3d="http://schemas.microsoft.com/office/drawing/2017/model3d" xmlns:aink="http://schemas.microsoft.com/office/drawing/2016/ink" xmlns:cx8="http://schemas.microsoft.com/office/drawing/2016/5/14/chartex" xmlns:cx7="http://schemas.microsoft.com/office/drawing/2016/5/13/chartex" xmlns:cx6="http://schemas.microsoft.com/office/drawing/2016/5/12/chartex" xmlns:cx5="http://schemas.microsoft.com/office/drawing/2016/5/11/chartex" xmlns:cx4="http://schemas.microsoft.com/office/drawing/2016/5/10/chartex" xmlns:cx3="http://schemas.microsoft.com/office/drawing/2016/5/9/chartex" xmlns:cx2="http://schemas.microsoft.com/office/drawing/2015/10/21/chartex" xmlns:cx1="http://schemas.microsoft.com/office/drawing/2015/9/8/chartex" xmlns:cx="http://schemas.microsoft.com/office/drawing/2014/chartex">
+        <mc:Fallback>
           <w:pict>
             <v:group w14:anchorId="7499E7BB" id="Group 35" o:spid="_x0000_s1026" style="position:absolute;margin-left:0;margin-top:0;width:593.5pt;height:64.2pt;z-index:251679744;mso-width-percent:1000;mso-position-horizontal:center;mso-position-horizontal-relative:page;mso-position-vertical:top;mso-position-vertical-relative:page;mso-width-percent:1000;mso-height-relative:top-margin-area" coordorigin="8,9" coordsize="15823,1439" o:gfxdata="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">
               <v:shapetype id="_x0000_t32" coordsize="21600,21600" o:spt="32" o:oned="t" path="m,l21600,21600e" filled="f">
@@ -30679,8 +32737,8 @@
 </file>
 
 <file path=word/numbering.xml><?xml version="1.0" encoding="utf-8"?>
-<w:numbering xmlns:wpc="http://schemas.microsoft.com/office/word/2010/wordprocessingCanvas" xmlns:mc="http://schemas.openxmlformats.org/markup-compatibility/2006" xmlns:o="urn:schemas-microsoft-com:office:office" xmlns:r="http://schemas.openxmlformats.org/officeDocument/2006/relationships" xmlns:m="http://schemas.openxmlformats.org/officeDocument/2006/math" xmlns:v="urn:schemas-microsoft-com:vml" xmlns:wp14="http://schemas.microsoft.com/office/word/2010/wordprocessingDrawing" xmlns:wp="http://schemas.openxmlformats.org/drawingml/2006/wordprocessingDrawing" xmlns:w10="urn:schemas-microsoft-com:office:word" xmlns:w="http://schemas.openxmlformats.org/wordprocessingml/2006/main" xmlns:w14="http://schemas.microsoft.com/office/word/2010/wordml" xmlns:w15="http://schemas.microsoft.com/office/word/2012/wordml" xmlns:wpg="http://schemas.microsoft.com/office/word/2010/wordprocessingGroup" xmlns:wpi="http://schemas.microsoft.com/office/word/2010/wordprocessingInk" xmlns:wne="http://schemas.microsoft.com/office/word/2006/wordml" xmlns:wps="http://schemas.microsoft.com/office/word/2010/wordprocessingShape" mc:Ignorable="w14 w15 wp14">
-  <w:abstractNum w:abstractNumId="0">
+<w:numbering xmlns:wpc="http://schemas.microsoft.com/office/word/2010/wordprocessingCanvas" xmlns:cx="http://schemas.microsoft.com/office/drawing/2014/chartex" xmlns:cx1="http://schemas.microsoft.com/office/drawing/2015/9/8/chartex" xmlns:cx2="http://schemas.microsoft.com/office/drawing/2015/10/21/chartex" xmlns:cx3="http://schemas.microsoft.com/office/drawing/2016/5/9/chartex" xmlns:cx4="http://schemas.microsoft.com/office/drawing/2016/5/10/chartex" xmlns:cx5="http://schemas.microsoft.com/office/drawing/2016/5/11/chartex" xmlns:cx6="http://schemas.microsoft.com/office/drawing/2016/5/12/chartex" xmlns:cx7="http://schemas.microsoft.com/office/drawing/2016/5/13/chartex" xmlns:cx8="http://schemas.microsoft.com/office/drawing/2016/5/14/chartex" xmlns:mc="http://schemas.openxmlformats.org/markup-compatibility/2006" xmlns:aink="http://schemas.microsoft.com/office/drawing/2016/ink" xmlns:am3d="http://schemas.microsoft.com/office/drawing/2017/model3d" xmlns:o="urn:schemas-microsoft-com:office:office" xmlns:oel="http://schemas.microsoft.com/office/2019/extlst" xmlns:r="http://schemas.openxmlformats.org/officeDocument/2006/relationships" xmlns:m="http://schemas.openxmlformats.org/officeDocument/2006/math" xmlns:v="urn:schemas-microsoft-com:vml" xmlns:wp14="http://schemas.microsoft.com/office/word/2010/wordprocessingDrawing" xmlns:wp="http://schemas.openxmlformats.org/drawingml/2006/wordprocessingDrawing" xmlns:w10="urn:schemas-microsoft-com:office:word" xmlns:w="http://schemas.openxmlformats.org/wordprocessingml/2006/main" xmlns:w14="http://schemas.microsoft.com/office/word/2010/wordml" xmlns:w15="http://schemas.microsoft.com/office/word/2012/wordml" xmlns:w16cex="http://schemas.microsoft.com/office/word/2018/wordml/cex" xmlns:w16cid="http://schemas.microsoft.com/office/word/2016/wordml/cid" xmlns:w16="http://schemas.microsoft.com/office/word/2018/wordml" xmlns:w16du="http://schemas.microsoft.com/office/word/2023/wordml/word16du" xmlns:w16sdtdh="http://schemas.microsoft.com/office/word/2020/wordml/sdtdatahash" xmlns:w16se="http://schemas.microsoft.com/office/word/2015/wordml/symex" xmlns:wpg="http://schemas.microsoft.com/office/word/2010/wordprocessingGroup" xmlns:wpi="http://schemas.microsoft.com/office/word/2010/wordprocessingInk" xmlns:wne="http://schemas.microsoft.com/office/word/2006/wordml" xmlns:wps="http://schemas.microsoft.com/office/word/2010/wordprocessingShape" mc:Ignorable="w14 w15 w16se w16cid w16 w16cex w16sdtdh w16du wp14">
+  <w:abstractNum w:abstractNumId="0" w15:restartNumberingAfterBreak="0">
     <w:nsid w:val="00000003"/>
     <w:multiLevelType w:val="multilevel"/>
     <w:tmpl w:val="00000003"/>
@@ -30838,7 +32896,7 @@
       </w:rPr>
     </w:lvl>
   </w:abstractNum>
-  <w:abstractNum w:abstractNumId="1">
+  <w:abstractNum w:abstractNumId="1" w15:restartNumberingAfterBreak="0">
     <w:nsid w:val="00000004"/>
     <w:multiLevelType w:val="multilevel"/>
     <w:tmpl w:val="796A7516"/>
@@ -30996,7 +33054,7 @@
       </w:rPr>
     </w:lvl>
   </w:abstractNum>
-  <w:abstractNum w:abstractNumId="2">
+  <w:abstractNum w:abstractNumId="2" w15:restartNumberingAfterBreak="0">
     <w:nsid w:val="00000005"/>
     <w:multiLevelType w:val="multilevel"/>
     <w:tmpl w:val="00000005"/>
@@ -31154,7 +33212,7 @@
       </w:rPr>
     </w:lvl>
   </w:abstractNum>
-  <w:abstractNum w:abstractNumId="3">
+  <w:abstractNum w:abstractNumId="3" w15:restartNumberingAfterBreak="0">
     <w:nsid w:val="00000006"/>
     <w:multiLevelType w:val="multilevel"/>
     <w:tmpl w:val="00000006"/>
@@ -31312,7 +33370,7 @@
       </w:rPr>
     </w:lvl>
   </w:abstractNum>
-  <w:abstractNum w:abstractNumId="4">
+  <w:abstractNum w:abstractNumId="4" w15:restartNumberingAfterBreak="0">
     <w:nsid w:val="086943DF"/>
     <w:multiLevelType w:val="hybridMultilevel"/>
     <w:tmpl w:val="41A0EB10"/>
@@ -31426,7 +33484,7 @@
       </w:rPr>
     </w:lvl>
   </w:abstractNum>
-  <w:abstractNum w:abstractNumId="5">
+  <w:abstractNum w:abstractNumId="5" w15:restartNumberingAfterBreak="0">
     <w:nsid w:val="0B8C38B1"/>
     <w:multiLevelType w:val="multilevel"/>
     <w:tmpl w:val="4314E778"/>
@@ -31539,7 +33597,7 @@
       </w:pPr>
     </w:lvl>
   </w:abstractNum>
-  <w:abstractNum w:abstractNumId="6">
+  <w:abstractNum w:abstractNumId="6" w15:restartNumberingAfterBreak="0">
     <w:nsid w:val="11EC450D"/>
     <w:multiLevelType w:val="hybridMultilevel"/>
     <w:tmpl w:val="8D1847A2"/>
@@ -31652,7 +33710,7 @@
       </w:rPr>
     </w:lvl>
   </w:abstractNum>
-  <w:abstractNum w:abstractNumId="7">
+  <w:abstractNum w:abstractNumId="7" w15:restartNumberingAfterBreak="0">
     <w:nsid w:val="17D743D8"/>
     <w:multiLevelType w:val="hybridMultilevel"/>
     <w:tmpl w:val="EA74ED4E"/>
@@ -31764,7 +33822,7 @@
       </w:rPr>
     </w:lvl>
   </w:abstractNum>
-  <w:abstractNum w:abstractNumId="8">
+  <w:abstractNum w:abstractNumId="8" w15:restartNumberingAfterBreak="0">
     <w:nsid w:val="255F5799"/>
     <w:multiLevelType w:val="hybridMultilevel"/>
     <w:tmpl w:val="B8F40458"/>
@@ -31850,7 +33908,7 @@
       </w:pPr>
     </w:lvl>
   </w:abstractNum>
-  <w:abstractNum w:abstractNumId="9">
+  <w:abstractNum w:abstractNumId="9" w15:restartNumberingAfterBreak="0">
     <w:nsid w:val="2AA110EF"/>
     <w:multiLevelType w:val="multilevel"/>
     <w:tmpl w:val="A9303A8A"/>
@@ -31963,7 +34021,7 @@
       </w:pPr>
     </w:lvl>
   </w:abstractNum>
-  <w:abstractNum w:abstractNumId="10">
+  <w:abstractNum w:abstractNumId="10" w15:restartNumberingAfterBreak="0">
     <w:nsid w:val="2BC72AEB"/>
     <w:multiLevelType w:val="hybridMultilevel"/>
     <w:tmpl w:val="F5BE0736"/>
@@ -32052,7 +34110,7 @@
       </w:pPr>
     </w:lvl>
   </w:abstractNum>
-  <w:abstractNum w:abstractNumId="11">
+  <w:abstractNum w:abstractNumId="11" w15:restartNumberingAfterBreak="0">
     <w:nsid w:val="2F5B7FF4"/>
     <w:multiLevelType w:val="hybridMultilevel"/>
     <w:tmpl w:val="C98226F8"/>
@@ -32141,7 +34199,7 @@
       </w:pPr>
     </w:lvl>
   </w:abstractNum>
-  <w:abstractNum w:abstractNumId="12">
+  <w:abstractNum w:abstractNumId="12" w15:restartNumberingAfterBreak="0">
     <w:nsid w:val="40C86BE5"/>
     <w:multiLevelType w:val="hybridMultilevel"/>
     <w:tmpl w:val="077EBC64"/>
@@ -32227,7 +34285,7 @@
       </w:pPr>
     </w:lvl>
   </w:abstractNum>
-  <w:abstractNum w:abstractNumId="13">
+  <w:abstractNum w:abstractNumId="13" w15:restartNumberingAfterBreak="0">
     <w:nsid w:val="41191B58"/>
     <w:multiLevelType w:val="hybridMultilevel"/>
     <w:tmpl w:val="0944EF7E"/>
@@ -32316,7 +34374,7 @@
       </w:pPr>
     </w:lvl>
   </w:abstractNum>
-  <w:abstractNum w:abstractNumId="14">
+  <w:abstractNum w:abstractNumId="14" w15:restartNumberingAfterBreak="0">
     <w:nsid w:val="487036EC"/>
     <w:multiLevelType w:val="hybridMultilevel"/>
     <w:tmpl w:val="BDFE724A"/>
@@ -32402,7 +34460,7 @@
       </w:pPr>
     </w:lvl>
   </w:abstractNum>
-  <w:abstractNum w:abstractNumId="15">
+  <w:abstractNum w:abstractNumId="15" w15:restartNumberingAfterBreak="0">
     <w:nsid w:val="4BF40B95"/>
     <w:multiLevelType w:val="hybridMultilevel"/>
     <w:tmpl w:val="A6F2249A"/>
@@ -32514,7 +34572,7 @@
       </w:rPr>
     </w:lvl>
   </w:abstractNum>
-  <w:abstractNum w:abstractNumId="16">
+  <w:abstractNum w:abstractNumId="16" w15:restartNumberingAfterBreak="0">
     <w:nsid w:val="4FDD06C1"/>
     <w:multiLevelType w:val="hybridMultilevel"/>
     <w:tmpl w:val="778A5044"/>
@@ -32603,7 +34661,7 @@
       </w:pPr>
     </w:lvl>
   </w:abstractNum>
-  <w:abstractNum w:abstractNumId="17">
+  <w:abstractNum w:abstractNumId="17" w15:restartNumberingAfterBreak="0">
     <w:nsid w:val="505C1CDE"/>
     <w:multiLevelType w:val="hybridMultilevel"/>
     <w:tmpl w:val="FD262426"/>
@@ -32693,7 +34751,7 @@
       </w:pPr>
     </w:lvl>
   </w:abstractNum>
-  <w:abstractNum w:abstractNumId="18">
+  <w:abstractNum w:abstractNumId="18" w15:restartNumberingAfterBreak="0">
     <w:nsid w:val="53065330"/>
     <w:multiLevelType w:val="hybridMultilevel"/>
     <w:tmpl w:val="5934B28E"/>
@@ -32784,7 +34842,7 @@
       </w:pPr>
     </w:lvl>
   </w:abstractNum>
-  <w:abstractNum w:abstractNumId="19">
+  <w:abstractNum w:abstractNumId="19" w15:restartNumberingAfterBreak="0">
     <w:nsid w:val="5CCA7741"/>
     <w:multiLevelType w:val="hybridMultilevel"/>
     <w:tmpl w:val="736682D4"/>
@@ -32870,7 +34928,7 @@
       </w:pPr>
     </w:lvl>
   </w:abstractNum>
-  <w:abstractNum w:abstractNumId="20">
+  <w:abstractNum w:abstractNumId="20" w15:restartNumberingAfterBreak="0">
     <w:nsid w:val="67F61B40"/>
     <w:multiLevelType w:val="hybridMultilevel"/>
     <w:tmpl w:val="91BC7E78"/>
@@ -32959,7 +35017,7 @@
       </w:pPr>
     </w:lvl>
   </w:abstractNum>
-  <w:abstractNum w:abstractNumId="21">
+  <w:abstractNum w:abstractNumId="21" w15:restartNumberingAfterBreak="0">
     <w:nsid w:val="6C71778C"/>
     <w:multiLevelType w:val="singleLevel"/>
     <w:tmpl w:val="C966EFC0"/>
@@ -32977,7 +35035,7 @@
       </w:rPr>
     </w:lvl>
   </w:abstractNum>
-  <w:abstractNum w:abstractNumId="22">
+  <w:abstractNum w:abstractNumId="22" w15:restartNumberingAfterBreak="0">
     <w:nsid w:val="708E589C"/>
     <w:multiLevelType w:val="multilevel"/>
     <w:tmpl w:val="381042DE"/>
@@ -33117,7 +35175,7 @@
       </w:rPr>
     </w:lvl>
   </w:abstractNum>
-  <w:abstractNum w:abstractNumId="23">
+  <w:abstractNum w:abstractNumId="23" w15:restartNumberingAfterBreak="0">
     <w:nsid w:val="734E50D8"/>
     <w:multiLevelType w:val="hybridMultilevel"/>
     <w:tmpl w:val="CFC66396"/>
@@ -33230,7 +35288,7 @@
       </w:rPr>
     </w:lvl>
   </w:abstractNum>
-  <w:abstractNum w:abstractNumId="24">
+  <w:abstractNum w:abstractNumId="24" w15:restartNumberingAfterBreak="0">
     <w:nsid w:val="76EF6F14"/>
     <w:multiLevelType w:val="hybridMultilevel"/>
     <w:tmpl w:val="4BDA71BA"/>
@@ -33316,7 +35374,7 @@
       </w:pPr>
     </w:lvl>
   </w:abstractNum>
-  <w:abstractNum w:abstractNumId="25">
+  <w:abstractNum w:abstractNumId="25" w15:restartNumberingAfterBreak="0">
     <w:nsid w:val="7DD64906"/>
     <w:multiLevelType w:val="hybridMultilevel"/>
     <w:tmpl w:val="795E7434"/>
@@ -33430,95 +35488,95 @@
       </w:rPr>
     </w:lvl>
   </w:abstractNum>
-  <w:num w:numId="1">
+  <w:num w:numId="1" w16cid:durableId="1692873941">
     <w:abstractNumId w:val="8"/>
   </w:num>
-  <w:num w:numId="2">
+  <w:num w:numId="2" w16cid:durableId="1891383849">
     <w:abstractNumId w:val="14"/>
   </w:num>
-  <w:num w:numId="3">
+  <w:num w:numId="3" w16cid:durableId="778841418">
     <w:abstractNumId w:val="14"/>
   </w:num>
-  <w:num w:numId="4">
+  <w:num w:numId="4" w16cid:durableId="368841878">
     <w:abstractNumId w:val="14"/>
   </w:num>
-  <w:num w:numId="5">
+  <w:num w:numId="5" w16cid:durableId="2139908045">
     <w:abstractNumId w:val="1"/>
   </w:num>
-  <w:num w:numId="6">
+  <w:num w:numId="6" w16cid:durableId="1336961338">
     <w:abstractNumId w:val="2"/>
   </w:num>
-  <w:num w:numId="7">
+  <w:num w:numId="7" w16cid:durableId="1302072375">
     <w:abstractNumId w:val="3"/>
   </w:num>
-  <w:num w:numId="8">
+  <w:num w:numId="8" w16cid:durableId="579561770">
     <w:abstractNumId w:val="0"/>
   </w:num>
-  <w:num w:numId="9">
+  <w:num w:numId="9" w16cid:durableId="166403019">
     <w:abstractNumId w:val="22"/>
   </w:num>
-  <w:num w:numId="10">
+  <w:num w:numId="10" w16cid:durableId="300237722">
     <w:abstractNumId w:val="25"/>
   </w:num>
-  <w:num w:numId="11">
+  <w:num w:numId="11" w16cid:durableId="1498375627">
     <w:abstractNumId w:val="6"/>
   </w:num>
-  <w:num w:numId="12">
+  <w:num w:numId="12" w16cid:durableId="341510625">
     <w:abstractNumId w:val="21"/>
   </w:num>
-  <w:num w:numId="13">
+  <w:num w:numId="13" w16cid:durableId="1349332570">
     <w:abstractNumId w:val="5"/>
   </w:num>
-  <w:num w:numId="14">
+  <w:num w:numId="14" w16cid:durableId="1466773498">
     <w:abstractNumId w:val="9"/>
   </w:num>
-  <w:num w:numId="15">
+  <w:num w:numId="15" w16cid:durableId="1331329473">
     <w:abstractNumId w:val="11"/>
   </w:num>
-  <w:num w:numId="16">
+  <w:num w:numId="16" w16cid:durableId="770592986">
     <w:abstractNumId w:val="23"/>
   </w:num>
-  <w:num w:numId="17">
+  <w:num w:numId="17" w16cid:durableId="18553504">
     <w:abstractNumId w:val="7"/>
   </w:num>
-  <w:num w:numId="18">
+  <w:num w:numId="18" w16cid:durableId="883295523">
     <w:abstractNumId w:val="15"/>
   </w:num>
-  <w:num w:numId="19">
+  <w:num w:numId="19" w16cid:durableId="1883906821">
     <w:abstractNumId w:val="12"/>
   </w:num>
-  <w:num w:numId="20">
+  <w:num w:numId="20" w16cid:durableId="1794250191">
     <w:abstractNumId w:val="19"/>
   </w:num>
-  <w:num w:numId="21">
+  <w:num w:numId="21" w16cid:durableId="1913735500">
     <w:abstractNumId w:val="24"/>
   </w:num>
-  <w:num w:numId="22">
+  <w:num w:numId="22" w16cid:durableId="2146265975">
     <w:abstractNumId w:val="20"/>
   </w:num>
-  <w:num w:numId="23">
+  <w:num w:numId="23" w16cid:durableId="401757645">
     <w:abstractNumId w:val="10"/>
   </w:num>
-  <w:num w:numId="24">
+  <w:num w:numId="24" w16cid:durableId="1884249124">
     <w:abstractNumId w:val="13"/>
   </w:num>
-  <w:num w:numId="25">
+  <w:num w:numId="25" w16cid:durableId="2120559161">
     <w:abstractNumId w:val="4"/>
   </w:num>
-  <w:num w:numId="26">
+  <w:num w:numId="26" w16cid:durableId="1780679500">
     <w:abstractNumId w:val="18"/>
   </w:num>
-  <w:num w:numId="27">
+  <w:num w:numId="27" w16cid:durableId="3825366">
     <w:abstractNumId w:val="16"/>
   </w:num>
-  <w:num w:numId="28">
+  <w:num w:numId="28" w16cid:durableId="742484139">
     <w:abstractNumId w:val="17"/>
   </w:num>
 </w:numbering>
 </file>
 
 <file path=word/styles.xml><?xml version="1.0" encoding="utf-8"?>
-<w:styles xmlns:mc="http://schemas.openxmlformats.org/markup-compatibility/2006" xmlns:r="http://schemas.openxmlformats.org/officeDocument/2006/relationships" xmlns:w="http://schemas.openxmlformats.org/wordprocessingml/2006/main" xmlns:w14="http://schemas.microsoft.com/office/word/2010/wordml" xmlns:w15="http://schemas.microsoft.com/office/word/2012/wordml" mc:Ignorable="w14 w15">
+<w:styles xmlns:mc="http://schemas.openxmlformats.org/markup-compatibility/2006" xmlns:r="http://schemas.openxmlformats.org/officeDocument/2006/relationships" xmlns:w="http://schemas.openxmlformats.org/wordprocessingml/2006/main" xmlns:w14="http://schemas.microsoft.com/office/word/2010/wordml" xmlns:w15="http://schemas.microsoft.com/office/word/2012/wordml" xmlns:w16cex="http://schemas.microsoft.com/office/word/2018/wordml/cex" xmlns:w16cid="http://schemas.microsoft.com/office/word/2016/wordml/cid" xmlns:w16="http://schemas.microsoft.com/office/word/2018/wordml" xmlns:w16du="http://schemas.microsoft.com/office/word/2023/wordml/word16du" xmlns:w16sdtdh="http://schemas.microsoft.com/office/word/2020/wordml/sdtdatahash" xmlns:w16se="http://schemas.microsoft.com/office/word/2015/wordml/symex" mc:Ignorable="w14 w15 w16se w16cid w16 w16cex w16sdtdh w16du">
   <w:docDefaults>
     <w:rPrDefault>
       <w:rPr>
@@ -33535,7 +35593,7 @@
       </w:pPr>
     </w:pPrDefault>
   </w:docDefaults>
-  <w:latentStyles w:defLockedState="0" w:defUIPriority="99" w:defSemiHidden="0" w:defUnhideWhenUsed="0" w:defQFormat="0" w:count="371">
+  <w:latentStyles w:defLockedState="0" w:defUIPriority="99" w:defSemiHidden="0" w:defUnhideWhenUsed="0" w:defQFormat="0" w:count="376">
     <w:lsdException w:name="Normal" w:uiPriority="0" w:qFormat="1"/>
     <w:lsdException w:name="heading 1" w:uiPriority="0" w:qFormat="1"/>
     <w:lsdException w:name="heading 2" w:semiHidden="1" w:uiPriority="0" w:unhideWhenUsed="1" w:qFormat="1"/>
@@ -33907,6 +35965,11 @@
     <w:lsdException w:name="List Table 5 Dark Accent 6" w:uiPriority="50"/>
     <w:lsdException w:name="List Table 6 Colorful Accent 6" w:uiPriority="51"/>
     <w:lsdException w:name="List Table 7 Colorful Accent 6" w:uiPriority="52"/>
+    <w:lsdException w:name="Mention" w:semiHidden="1" w:unhideWhenUsed="1"/>
+    <w:lsdException w:name="Smart Hyperlink" w:semiHidden="1" w:unhideWhenUsed="1"/>
+    <w:lsdException w:name="Hashtag" w:semiHidden="1" w:unhideWhenUsed="1"/>
+    <w:lsdException w:name="Unresolved Mention" w:semiHidden="1" w:unhideWhenUsed="1"/>
+    <w:lsdException w:name="Smart Link" w:semiHidden="1" w:unhideWhenUsed="1"/>
   </w:latentStyles>
   <w:style w:type="paragraph" w:default="1" w:styleId="Normal">
     <w:name w:val="Normal"/>
@@ -34495,7 +36558,7 @@
       <w:u w:val="single"/>
     </w:rPr>
   </w:style>
-  <w:style w:type="paragraph" w:styleId="TtulodeTDC">
+  <w:style w:type="paragraph" w:styleId="TtuloTDC">
     <w:name w:val="TOC Heading"/>
     <w:basedOn w:val="Ttulo1"/>
     <w:next w:val="Normal"/>
@@ -34668,11 +36731,11 @@
     <w:qFormat/>
     <w:rsid w:val="005F60BA"/>
   </w:style>
-  <w:style w:type="paragraph" w:styleId="Puesto">
+  <w:style w:type="paragraph" w:styleId="Ttulo">
     <w:name w:val="Title"/>
     <w:basedOn w:val="Normal"/>
     <w:next w:val="Normal"/>
-    <w:link w:val="PuestoCar"/>
+    <w:link w:val="TtuloCar"/>
     <w:uiPriority w:val="10"/>
     <w:qFormat/>
     <w:rsid w:val="009A3173"/>
@@ -34692,10 +36755,10 @@
       <w:szCs w:val="52"/>
     </w:rPr>
   </w:style>
-  <w:style w:type="character" w:customStyle="1" w:styleId="PuestoCar">
-    <w:name w:val="Puesto Car"/>
+  <w:style w:type="character" w:customStyle="1" w:styleId="TtuloCar">
+    <w:name w:val="Título Car"/>
     <w:basedOn w:val="Fuentedeprrafopredeter"/>
-    <w:link w:val="Puesto"/>
+    <w:link w:val="Ttulo"/>
     <w:uiPriority w:val="10"/>
     <w:rsid w:val="009A3173"/>
     <w:rPr>
@@ -34709,7 +36772,7 @@
   </w:style>
   <w:style w:type="paragraph" w:customStyle="1" w:styleId="PSI-Ttulo">
     <w:name w:val="PSI - Título"/>
-    <w:basedOn w:val="Puesto"/>
+    <w:basedOn w:val="Ttulo"/>
     <w:autoRedefine/>
     <w:qFormat/>
     <w:rsid w:val="009A3173"/>
@@ -34795,7 +36858,6 @@
       <w:spacing w:before="0" w:line="240" w:lineRule="auto"/>
     </w:pPr>
     <w:tblPr>
-      <w:tblInd w:w="0" w:type="dxa"/>
       <w:tblBorders>
         <w:top w:val="single" w:sz="4" w:space="0" w:color="000000" w:themeColor="text1"/>
         <w:left w:val="single" w:sz="4" w:space="0" w:color="000000" w:themeColor="text1"/>
@@ -34804,12 +36866,6 @@
         <w:insideH w:val="single" w:sz="4" w:space="0" w:color="000000" w:themeColor="text1"/>
         <w:insideV w:val="single" w:sz="4" w:space="0" w:color="000000" w:themeColor="text1"/>
       </w:tblBorders>
-      <w:tblCellMar>
-        <w:top w:w="0" w:type="dxa"/>
-        <w:left w:w="108" w:type="dxa"/>
-        <w:bottom w:w="0" w:type="dxa"/>
-        <w:right w:w="108" w:type="dxa"/>
-      </w:tblCellMar>
     </w:tblPr>
   </w:style>
   <w:style w:type="paragraph" w:styleId="Prrafodelista">

</xml_diff>

<commit_message>
Doc: Se modificaron los indices para la entrega del dia 1/11/2024
</commit_message>
<xml_diff>
--- a/2. Etapa de elaboración/Iteración 2/Modelo de diseño/Modelo de Diseño_Vesta Risk Manager_T-Code.docx
+++ b/2. Etapa de elaboración/Iteración 2/Modelo de diseño/Modelo de Diseño_Vesta Risk Manager_T-Code.docx
@@ -1182,7 +1182,7 @@
           <w:r>
             <w:fldChar w:fldCharType="separate"/>
           </w:r>
-          <w:hyperlink w:anchor="_Toc180761162" w:history="1">
+          <w:hyperlink w:anchor="_Toc181366770" w:history="1">
             <w:r>
               <w:rPr>
                 <w:rStyle w:val="Hipervnculo"/>
@@ -1209,7 +1209,7 @@
                 <w:noProof/>
                 <w:webHidden/>
               </w:rPr>
-              <w:instrText xml:space="preserve"> PAGEREF _Toc180761162 \h </w:instrText>
+              <w:instrText xml:space="preserve"> PAGEREF _Toc181366770 \h </w:instrText>
             </w:r>
             <w:r>
               <w:rPr>
@@ -1255,7 +1255,7 @@
               <w14:ligatures w14:val="standardContextual"/>
             </w:rPr>
           </w:pPr>
-          <w:hyperlink w:anchor="_Toc180761163" w:history="1">
+          <w:hyperlink w:anchor="_Toc181366771" w:history="1">
             <w:r>
               <w:rPr>
                 <w:rStyle w:val="Hipervnculo"/>
@@ -1282,7 +1282,7 @@
                 <w:noProof/>
                 <w:webHidden/>
               </w:rPr>
-              <w:instrText xml:space="preserve"> PAGEREF _Toc180761163 \h </w:instrText>
+              <w:instrText xml:space="preserve"> PAGEREF _Toc181366771 \h </w:instrText>
             </w:r>
             <w:r>
               <w:rPr>
@@ -1328,7 +1328,7 @@
               <w14:ligatures w14:val="standardContextual"/>
             </w:rPr>
           </w:pPr>
-          <w:hyperlink w:anchor="_Toc180761164" w:history="1">
+          <w:hyperlink w:anchor="_Toc181366772" w:history="1">
             <w:r>
               <w:rPr>
                 <w:rStyle w:val="Hipervnculo"/>
@@ -1355,7 +1355,7 @@
                 <w:noProof/>
                 <w:webHidden/>
               </w:rPr>
-              <w:instrText xml:space="preserve"> PAGEREF _Toc180761164 \h </w:instrText>
+              <w:instrText xml:space="preserve"> PAGEREF _Toc181366772 \h </w:instrText>
             </w:r>
             <w:r>
               <w:rPr>
@@ -1401,7 +1401,7 @@
               <w14:ligatures w14:val="standardContextual"/>
             </w:rPr>
           </w:pPr>
-          <w:hyperlink w:anchor="_Toc180761165" w:history="1">
+          <w:hyperlink w:anchor="_Toc181366773" w:history="1">
             <w:r>
               <w:rPr>
                 <w:rStyle w:val="Hipervnculo"/>
@@ -1428,7 +1428,7 @@
                 <w:noProof/>
                 <w:webHidden/>
               </w:rPr>
-              <w:instrText xml:space="preserve"> PAGEREF _Toc180761165 \h </w:instrText>
+              <w:instrText xml:space="preserve"> PAGEREF _Toc181366773 \h </w:instrText>
             </w:r>
             <w:r>
               <w:rPr>
@@ -1474,7 +1474,7 @@
               <w14:ligatures w14:val="standardContextual"/>
             </w:rPr>
           </w:pPr>
-          <w:hyperlink w:anchor="_Toc180761166" w:history="1">
+          <w:hyperlink w:anchor="_Toc181366774" w:history="1">
             <w:r>
               <w:rPr>
                 <w:rStyle w:val="Hipervnculo"/>
@@ -1501,7 +1501,7 @@
                 <w:noProof/>
                 <w:webHidden/>
               </w:rPr>
-              <w:instrText xml:space="preserve"> PAGEREF _Toc180761166 \h </w:instrText>
+              <w:instrText xml:space="preserve"> PAGEREF _Toc181366774 \h </w:instrText>
             </w:r>
             <w:r>
               <w:rPr>
@@ -1547,7 +1547,7 @@
               <w14:ligatures w14:val="standardContextual"/>
             </w:rPr>
           </w:pPr>
-          <w:hyperlink w:anchor="_Toc180761167" w:history="1">
+          <w:hyperlink w:anchor="_Toc181366775" w:history="1">
             <w:r>
               <w:rPr>
                 <w:rStyle w:val="Hipervnculo"/>
@@ -1574,7 +1574,7 @@
                 <w:noProof/>
                 <w:webHidden/>
               </w:rPr>
-              <w:instrText xml:space="preserve"> PAGEREF _Toc180761167 \h </w:instrText>
+              <w:instrText xml:space="preserve"> PAGEREF _Toc181366775 \h </w:instrText>
             </w:r>
             <w:r>
               <w:rPr>
@@ -1620,7 +1620,7 @@
               <w14:ligatures w14:val="standardContextual"/>
             </w:rPr>
           </w:pPr>
-          <w:hyperlink w:anchor="_Toc180761168" w:history="1">
+          <w:hyperlink w:anchor="_Toc181366776" w:history="1">
             <w:r>
               <w:rPr>
                 <w:rStyle w:val="Hipervnculo"/>
@@ -1647,7 +1647,7 @@
                 <w:noProof/>
                 <w:webHidden/>
               </w:rPr>
-              <w:instrText xml:space="preserve"> PAGEREF _Toc180761168 \h </w:instrText>
+              <w:instrText xml:space="preserve"> PAGEREF _Toc181366776 \h </w:instrText>
             </w:r>
             <w:r>
               <w:rPr>
@@ -1691,7 +1691,7 @@
               <w14:ligatures w14:val="standardContextual"/>
             </w:rPr>
           </w:pPr>
-          <w:hyperlink w:anchor="_Toc180761169" w:history="1">
+          <w:hyperlink w:anchor="_Toc181366777" w:history="1">
             <w:r>
               <w:rPr>
                 <w:rStyle w:val="Hipervnculo"/>
@@ -1718,7 +1718,7 @@
                 <w:noProof/>
                 <w:webHidden/>
               </w:rPr>
-              <w:instrText xml:space="preserve"> PAGEREF _Toc180761169 \h </w:instrText>
+              <w:instrText xml:space="preserve"> PAGEREF _Toc181366777 \h </w:instrText>
             </w:r>
             <w:r>
               <w:rPr>
@@ -1762,7 +1762,7 @@
               <w14:ligatures w14:val="standardContextual"/>
             </w:rPr>
           </w:pPr>
-          <w:hyperlink w:anchor="_Toc180761170" w:history="1">
+          <w:hyperlink w:anchor="_Toc181366778" w:history="1">
             <w:r>
               <w:rPr>
                 <w:rStyle w:val="Hipervnculo"/>
@@ -1789,7 +1789,7 @@
                 <w:noProof/>
                 <w:webHidden/>
               </w:rPr>
-              <w:instrText xml:space="preserve"> PAGEREF _Toc180761170 \h </w:instrText>
+              <w:instrText xml:space="preserve"> PAGEREF _Toc181366778 \h </w:instrText>
             </w:r>
             <w:r>
               <w:rPr>
@@ -1833,7 +1833,7 @@
               <w14:ligatures w14:val="standardContextual"/>
             </w:rPr>
           </w:pPr>
-          <w:hyperlink w:anchor="_Toc180761171" w:history="1">
+          <w:hyperlink w:anchor="_Toc181366779" w:history="1">
             <w:r>
               <w:rPr>
                 <w:rStyle w:val="Hipervnculo"/>
@@ -1860,7 +1860,7 @@
                 <w:noProof/>
                 <w:webHidden/>
               </w:rPr>
-              <w:instrText xml:space="preserve"> PAGEREF _Toc180761171 \h </w:instrText>
+              <w:instrText xml:space="preserve"> PAGEREF _Toc181366779 \h </w:instrText>
             </w:r>
             <w:r>
               <w:rPr>
@@ -1904,7 +1904,7 @@
               <w14:ligatures w14:val="standardContextual"/>
             </w:rPr>
           </w:pPr>
-          <w:hyperlink w:anchor="_Toc180761172" w:history="1">
+          <w:hyperlink w:anchor="_Toc181366780" w:history="1">
             <w:r>
               <w:rPr>
                 <w:rStyle w:val="Hipervnculo"/>
@@ -1931,7 +1931,7 @@
                 <w:noProof/>
                 <w:webHidden/>
               </w:rPr>
-              <w:instrText xml:space="preserve"> PAGEREF _Toc180761172 \h </w:instrText>
+              <w:instrText xml:space="preserve"> PAGEREF _Toc181366780 \h </w:instrText>
             </w:r>
             <w:r>
               <w:rPr>
@@ -1977,7 +1977,7 @@
               <w14:ligatures w14:val="standardContextual"/>
             </w:rPr>
           </w:pPr>
-          <w:hyperlink w:anchor="_Toc180761173" w:history="1">
+          <w:hyperlink w:anchor="_Toc181366781" w:history="1">
             <w:r>
               <w:rPr>
                 <w:rStyle w:val="Hipervnculo"/>
@@ -2004,7 +2004,7 @@
                 <w:noProof/>
                 <w:webHidden/>
               </w:rPr>
-              <w:instrText xml:space="preserve"> PAGEREF _Toc180761173 \h </w:instrText>
+              <w:instrText xml:space="preserve"> PAGEREF _Toc181366781 \h </w:instrText>
             </w:r>
             <w:r>
               <w:rPr>
@@ -2048,7 +2048,7 @@
               <w14:ligatures w14:val="standardContextual"/>
             </w:rPr>
           </w:pPr>
-          <w:hyperlink w:anchor="_Toc180761174" w:history="1">
+          <w:hyperlink w:anchor="_Toc181366782" w:history="1">
             <w:r>
               <w:rPr>
                 <w:rStyle w:val="Hipervnculo"/>
@@ -2075,7 +2075,7 @@
                 <w:noProof/>
                 <w:webHidden/>
               </w:rPr>
-              <w:instrText xml:space="preserve"> PAGEREF _Toc180761174 \h </w:instrText>
+              <w:instrText xml:space="preserve"> PAGEREF _Toc181366782 \h </w:instrText>
             </w:r>
             <w:r>
               <w:rPr>
@@ -2119,7 +2119,7 @@
               <w14:ligatures w14:val="standardContextual"/>
             </w:rPr>
           </w:pPr>
-          <w:hyperlink w:anchor="_Toc180761175" w:history="1">
+          <w:hyperlink w:anchor="_Toc181366783" w:history="1">
             <w:r>
               <w:rPr>
                 <w:rStyle w:val="Hipervnculo"/>
@@ -2146,7 +2146,7 @@
                 <w:noProof/>
                 <w:webHidden/>
               </w:rPr>
-              <w:instrText xml:space="preserve"> PAGEREF _Toc180761175 \h </w:instrText>
+              <w:instrText xml:space="preserve"> PAGEREF _Toc181366783 \h </w:instrText>
             </w:r>
             <w:r>
               <w:rPr>
@@ -2190,7 +2190,7 @@
               <w14:ligatures w14:val="standardContextual"/>
             </w:rPr>
           </w:pPr>
-          <w:hyperlink w:anchor="_Toc180761176" w:history="1">
+          <w:hyperlink w:anchor="_Toc181366784" w:history="1">
             <w:r>
               <w:rPr>
                 <w:rStyle w:val="Hipervnculo"/>
@@ -2217,7 +2217,7 @@
                 <w:noProof/>
                 <w:webHidden/>
               </w:rPr>
-              <w:instrText xml:space="preserve"> PAGEREF _Toc180761176 \h </w:instrText>
+              <w:instrText xml:space="preserve"> PAGEREF _Toc181366784 \h </w:instrText>
             </w:r>
             <w:r>
               <w:rPr>
@@ -2263,7 +2263,7 @@
               <w14:ligatures w14:val="standardContextual"/>
             </w:rPr>
           </w:pPr>
-          <w:hyperlink w:anchor="_Toc180761177" w:history="1">
+          <w:hyperlink w:anchor="_Toc181366785" w:history="1">
             <w:r>
               <w:rPr>
                 <w:rStyle w:val="Hipervnculo"/>
@@ -2290,7 +2290,7 @@
                 <w:noProof/>
                 <w:webHidden/>
               </w:rPr>
-              <w:instrText xml:space="preserve"> PAGEREF _Toc180761177 \h </w:instrText>
+              <w:instrText xml:space="preserve"> PAGEREF _Toc181366785 \h </w:instrText>
             </w:r>
             <w:r>
               <w:rPr>
@@ -2334,7 +2334,7 @@
               <w14:ligatures w14:val="standardContextual"/>
             </w:rPr>
           </w:pPr>
-          <w:hyperlink w:anchor="_Toc180761178" w:history="1">
+          <w:hyperlink w:anchor="_Toc181366786" w:history="1">
             <w:r>
               <w:rPr>
                 <w:rStyle w:val="Hipervnculo"/>
@@ -2361,7 +2361,7 @@
                 <w:noProof/>
                 <w:webHidden/>
               </w:rPr>
-              <w:instrText xml:space="preserve"> PAGEREF _Toc180761178 \h </w:instrText>
+              <w:instrText xml:space="preserve"> PAGEREF _Toc181366786 \h </w:instrText>
             </w:r>
             <w:r>
               <w:rPr>
@@ -2405,7 +2405,7 @@
               <w14:ligatures w14:val="standardContextual"/>
             </w:rPr>
           </w:pPr>
-          <w:hyperlink w:anchor="_Toc180761179" w:history="1">
+          <w:hyperlink w:anchor="_Toc181366787" w:history="1">
             <w:r>
               <w:rPr>
                 <w:rStyle w:val="Hipervnculo"/>
@@ -2432,7 +2432,7 @@
                 <w:noProof/>
                 <w:webHidden/>
               </w:rPr>
-              <w:instrText xml:space="preserve"> PAGEREF _Toc180761179 \h </w:instrText>
+              <w:instrText xml:space="preserve"> PAGEREF _Toc181366787 \h </w:instrText>
             </w:r>
             <w:r>
               <w:rPr>
@@ -2476,7 +2476,7 @@
               <w14:ligatures w14:val="standardContextual"/>
             </w:rPr>
           </w:pPr>
-          <w:hyperlink w:anchor="_Toc180761180" w:history="1">
+          <w:hyperlink w:anchor="_Toc181366788" w:history="1">
             <w:r>
               <w:rPr>
                 <w:rStyle w:val="Hipervnculo"/>
@@ -2503,7 +2503,7 @@
                 <w:noProof/>
                 <w:webHidden/>
               </w:rPr>
-              <w:instrText xml:space="preserve"> PAGEREF _Toc180761180 \h </w:instrText>
+              <w:instrText xml:space="preserve"> PAGEREF _Toc181366788 \h </w:instrText>
             </w:r>
             <w:r>
               <w:rPr>
@@ -2549,7 +2549,7 @@
               <w14:ligatures w14:val="standardContextual"/>
             </w:rPr>
           </w:pPr>
-          <w:hyperlink w:anchor="_Toc180761181" w:history="1">
+          <w:hyperlink w:anchor="_Toc181366789" w:history="1">
             <w:r>
               <w:rPr>
                 <w:rStyle w:val="Hipervnculo"/>
@@ -2576,7 +2576,7 @@
                 <w:noProof/>
                 <w:webHidden/>
               </w:rPr>
-              <w:instrText xml:space="preserve"> PAGEREF _Toc180761181 \h </w:instrText>
+              <w:instrText xml:space="preserve"> PAGEREF _Toc181366789 \h </w:instrText>
             </w:r>
             <w:r>
               <w:rPr>
@@ -2620,7 +2620,7 @@
               <w14:ligatures w14:val="standardContextual"/>
             </w:rPr>
           </w:pPr>
-          <w:hyperlink w:anchor="_Toc180761182" w:history="1">
+          <w:hyperlink w:anchor="_Toc181366790" w:history="1">
             <w:r>
               <w:rPr>
                 <w:rStyle w:val="Hipervnculo"/>
@@ -2647,7 +2647,7 @@
                 <w:noProof/>
                 <w:webHidden/>
               </w:rPr>
-              <w:instrText xml:space="preserve"> PAGEREF _Toc180761182 \h </w:instrText>
+              <w:instrText xml:space="preserve"> PAGEREF _Toc181366790 \h </w:instrText>
             </w:r>
             <w:r>
               <w:rPr>
@@ -2691,7 +2691,7 @@
               <w14:ligatures w14:val="standardContextual"/>
             </w:rPr>
           </w:pPr>
-          <w:hyperlink w:anchor="_Toc180761183" w:history="1">
+          <w:hyperlink w:anchor="_Toc181366791" w:history="1">
             <w:r>
               <w:rPr>
                 <w:rStyle w:val="Hipervnculo"/>
@@ -2718,7 +2718,7 @@
                 <w:noProof/>
                 <w:webHidden/>
               </w:rPr>
-              <w:instrText xml:space="preserve"> PAGEREF _Toc180761183 \h </w:instrText>
+              <w:instrText xml:space="preserve"> PAGEREF _Toc181366791 \h </w:instrText>
             </w:r>
             <w:r>
               <w:rPr>
@@ -2762,7 +2762,7 @@
               <w14:ligatures w14:val="standardContextual"/>
             </w:rPr>
           </w:pPr>
-          <w:hyperlink w:anchor="_Toc180761184" w:history="1">
+          <w:hyperlink w:anchor="_Toc181366792" w:history="1">
             <w:r>
               <w:rPr>
                 <w:rStyle w:val="Hipervnculo"/>
@@ -2789,7 +2789,7 @@
                 <w:noProof/>
                 <w:webHidden/>
               </w:rPr>
-              <w:instrText xml:space="preserve"> PAGEREF _Toc180761184 \h </w:instrText>
+              <w:instrText xml:space="preserve"> PAGEREF _Toc181366792 \h </w:instrText>
             </w:r>
             <w:r>
               <w:rPr>
@@ -2835,7 +2835,7 @@
               <w14:ligatures w14:val="standardContextual"/>
             </w:rPr>
           </w:pPr>
-          <w:hyperlink w:anchor="_Toc180761185" w:history="1">
+          <w:hyperlink w:anchor="_Toc181366793" w:history="1">
             <w:r>
               <w:rPr>
                 <w:rStyle w:val="Hipervnculo"/>
@@ -2862,7 +2862,7 @@
                 <w:noProof/>
                 <w:webHidden/>
               </w:rPr>
-              <w:instrText xml:space="preserve"> PAGEREF _Toc180761185 \h </w:instrText>
+              <w:instrText xml:space="preserve"> PAGEREF _Toc181366793 \h </w:instrText>
             </w:r>
             <w:r>
               <w:rPr>
@@ -2906,7 +2906,7 @@
               <w14:ligatures w14:val="standardContextual"/>
             </w:rPr>
           </w:pPr>
-          <w:hyperlink w:anchor="_Toc180761186" w:history="1">
+          <w:hyperlink w:anchor="_Toc181366794" w:history="1">
             <w:r>
               <w:rPr>
                 <w:rStyle w:val="Hipervnculo"/>
@@ -2933,7 +2933,7 @@
                 <w:noProof/>
                 <w:webHidden/>
               </w:rPr>
-              <w:instrText xml:space="preserve"> PAGEREF _Toc180761186 \h </w:instrText>
+              <w:instrText xml:space="preserve"> PAGEREF _Toc181366794 \h </w:instrText>
             </w:r>
             <w:r>
               <w:rPr>
@@ -2977,7 +2977,7 @@
               <w14:ligatures w14:val="standardContextual"/>
             </w:rPr>
           </w:pPr>
-          <w:hyperlink w:anchor="_Toc180761187" w:history="1">
+          <w:hyperlink w:anchor="_Toc181366795" w:history="1">
             <w:r>
               <w:rPr>
                 <w:rStyle w:val="Hipervnculo"/>
@@ -3004,7 +3004,7 @@
                 <w:noProof/>
                 <w:webHidden/>
               </w:rPr>
-              <w:instrText xml:space="preserve"> PAGEREF _Toc180761187 \h </w:instrText>
+              <w:instrText xml:space="preserve"> PAGEREF _Toc181366795 \h </w:instrText>
             </w:r>
             <w:r>
               <w:rPr>
@@ -3048,7 +3048,7 @@
               <w14:ligatures w14:val="standardContextual"/>
             </w:rPr>
           </w:pPr>
-          <w:hyperlink w:anchor="_Toc180761188" w:history="1">
+          <w:hyperlink w:anchor="_Toc181366796" w:history="1">
             <w:r>
               <w:rPr>
                 <w:rStyle w:val="Hipervnculo"/>
@@ -3075,7 +3075,7 @@
                 <w:noProof/>
                 <w:webHidden/>
               </w:rPr>
-              <w:instrText xml:space="preserve"> PAGEREF _Toc180761188 \h </w:instrText>
+              <w:instrText xml:space="preserve"> PAGEREF _Toc181366796 \h </w:instrText>
             </w:r>
             <w:r>
               <w:rPr>
@@ -3121,7 +3121,7 @@
               <w14:ligatures w14:val="standardContextual"/>
             </w:rPr>
           </w:pPr>
-          <w:hyperlink w:anchor="_Toc180761189" w:history="1">
+          <w:hyperlink w:anchor="_Toc181366797" w:history="1">
             <w:r>
               <w:rPr>
                 <w:rStyle w:val="Hipervnculo"/>
@@ -3148,7 +3148,7 @@
                 <w:noProof/>
                 <w:webHidden/>
               </w:rPr>
-              <w:instrText xml:space="preserve"> PAGEREF _Toc180761189 \h </w:instrText>
+              <w:instrText xml:space="preserve"> PAGEREF _Toc181366797 \h </w:instrText>
             </w:r>
             <w:r>
               <w:rPr>
@@ -3192,7 +3192,7 @@
               <w14:ligatures w14:val="standardContextual"/>
             </w:rPr>
           </w:pPr>
-          <w:hyperlink w:anchor="_Toc180761190" w:history="1">
+          <w:hyperlink w:anchor="_Toc181366798" w:history="1">
             <w:r>
               <w:rPr>
                 <w:rStyle w:val="Hipervnculo"/>
@@ -3219,7 +3219,7 @@
                 <w:noProof/>
                 <w:webHidden/>
               </w:rPr>
-              <w:instrText xml:space="preserve"> PAGEREF _Toc180761190 \h </w:instrText>
+              <w:instrText xml:space="preserve"> PAGEREF _Toc181366798 \h </w:instrText>
             </w:r>
             <w:r>
               <w:rPr>
@@ -3263,7 +3263,7 @@
               <w14:ligatures w14:val="standardContextual"/>
             </w:rPr>
           </w:pPr>
-          <w:hyperlink w:anchor="_Toc180761191" w:history="1">
+          <w:hyperlink w:anchor="_Toc181366799" w:history="1">
             <w:r>
               <w:rPr>
                 <w:rStyle w:val="Hipervnculo"/>
@@ -3290,7 +3290,7 @@
                 <w:noProof/>
                 <w:webHidden/>
               </w:rPr>
-              <w:instrText xml:space="preserve"> PAGEREF _Toc180761191 \h </w:instrText>
+              <w:instrText xml:space="preserve"> PAGEREF _Toc181366799 \h </w:instrText>
             </w:r>
             <w:r>
               <w:rPr>
@@ -3334,7 +3334,7 @@
               <w14:ligatures w14:val="standardContextual"/>
             </w:rPr>
           </w:pPr>
-          <w:hyperlink w:anchor="_Toc180761192" w:history="1">
+          <w:hyperlink w:anchor="_Toc181366800" w:history="1">
             <w:r>
               <w:rPr>
                 <w:rStyle w:val="Hipervnculo"/>
@@ -3361,7 +3361,7 @@
                 <w:noProof/>
                 <w:webHidden/>
               </w:rPr>
-              <w:instrText xml:space="preserve"> PAGEREF _Toc180761192 \h </w:instrText>
+              <w:instrText xml:space="preserve"> PAGEREF _Toc181366800 \h </w:instrText>
             </w:r>
             <w:r>
               <w:rPr>
@@ -3407,7 +3407,7 @@
               <w14:ligatures w14:val="standardContextual"/>
             </w:rPr>
           </w:pPr>
-          <w:hyperlink w:anchor="_Toc180761193" w:history="1">
+          <w:hyperlink w:anchor="_Toc181366801" w:history="1">
             <w:r>
               <w:rPr>
                 <w:rStyle w:val="Hipervnculo"/>
@@ -3434,7 +3434,7 @@
                 <w:noProof/>
                 <w:webHidden/>
               </w:rPr>
-              <w:instrText xml:space="preserve"> PAGEREF _Toc180761193 \h </w:instrText>
+              <w:instrText xml:space="preserve"> PAGEREF _Toc181366801 \h </w:instrText>
             </w:r>
             <w:r>
               <w:rPr>
@@ -3478,7 +3478,7 @@
               <w14:ligatures w14:val="standardContextual"/>
             </w:rPr>
           </w:pPr>
-          <w:hyperlink w:anchor="_Toc180761194" w:history="1">
+          <w:hyperlink w:anchor="_Toc181366802" w:history="1">
             <w:r>
               <w:rPr>
                 <w:rStyle w:val="Hipervnculo"/>
@@ -3505,7 +3505,7 @@
                 <w:noProof/>
                 <w:webHidden/>
               </w:rPr>
-              <w:instrText xml:space="preserve"> PAGEREF _Toc180761194 \h </w:instrText>
+              <w:instrText xml:space="preserve"> PAGEREF _Toc181366802 \h </w:instrText>
             </w:r>
             <w:r>
               <w:rPr>
@@ -3549,7 +3549,7 @@
               <w14:ligatures w14:val="standardContextual"/>
             </w:rPr>
           </w:pPr>
-          <w:hyperlink w:anchor="_Toc180761195" w:history="1">
+          <w:hyperlink w:anchor="_Toc181366803" w:history="1">
             <w:r>
               <w:rPr>
                 <w:rStyle w:val="Hipervnculo"/>
@@ -3576,7 +3576,7 @@
                 <w:noProof/>
                 <w:webHidden/>
               </w:rPr>
-              <w:instrText xml:space="preserve"> PAGEREF _Toc180761195 \h </w:instrText>
+              <w:instrText xml:space="preserve"> PAGEREF _Toc181366803 \h </w:instrText>
             </w:r>
             <w:r>
               <w:rPr>
@@ -3620,7 +3620,7 @@
               <w14:ligatures w14:val="standardContextual"/>
             </w:rPr>
           </w:pPr>
-          <w:hyperlink w:anchor="_Toc180761196" w:history="1">
+          <w:hyperlink w:anchor="_Toc181366804" w:history="1">
             <w:r>
               <w:rPr>
                 <w:rStyle w:val="Hipervnculo"/>
@@ -3647,7 +3647,7 @@
                 <w:noProof/>
                 <w:webHidden/>
               </w:rPr>
-              <w:instrText xml:space="preserve"> PAGEREF _Toc180761196 \h </w:instrText>
+              <w:instrText xml:space="preserve"> PAGEREF _Toc181366804 \h </w:instrText>
             </w:r>
             <w:r>
               <w:rPr>
@@ -3667,7 +3667,7 @@
                 <w:noProof/>
                 <w:webHidden/>
               </w:rPr>
-              <w:t>25</w:t>
+              <w:t>26</w:t>
             </w:r>
             <w:r>
               <w:rPr>
@@ -3693,13 +3693,13 @@
               <w14:ligatures w14:val="standardContextual"/>
             </w:rPr>
           </w:pPr>
-          <w:hyperlink w:anchor="_Toc180761197" w:history="1">
+          <w:hyperlink w:anchor="_Toc181366805" w:history="1">
             <w:r>
               <w:rPr>
                 <w:rStyle w:val="Hipervnculo"/>
                 <w:noProof/>
               </w:rPr>
-              <w:t>Caso de Uso 8: Añadir plan de acción</w:t>
+              <w:t>Caso de Uso 8: Añadir plan de riesgo</w:t>
             </w:r>
             <w:r>
               <w:rPr>
@@ -3720,7 +3720,7 @@
                 <w:noProof/>
                 <w:webHidden/>
               </w:rPr>
-              <w:instrText xml:space="preserve"> PAGEREF _Toc180761197 \h </w:instrText>
+              <w:instrText xml:space="preserve"> PAGEREF _Toc181366805 \h </w:instrText>
             </w:r>
             <w:r>
               <w:rPr>
@@ -3740,7 +3740,7 @@
                 <w:noProof/>
                 <w:webHidden/>
               </w:rPr>
-              <w:t>25</w:t>
+              <w:t>26</w:t>
             </w:r>
             <w:r>
               <w:rPr>
@@ -3764,13 +3764,13 @@
               <w14:ligatures w14:val="standardContextual"/>
             </w:rPr>
           </w:pPr>
-          <w:hyperlink w:anchor="_Toc180761198" w:history="1">
+          <w:hyperlink w:anchor="_Toc181366806" w:history="1">
             <w:r>
               <w:rPr>
                 <w:rStyle w:val="Hipervnculo"/>
                 <w:noProof/>
               </w:rPr>
-              <w:t>Diagrama de paquetes</w:t>
+              <w:t>Especificación de caso de uso de diseño</w:t>
             </w:r>
             <w:r>
               <w:rPr>
@@ -3791,7 +3791,7 @@
                 <w:noProof/>
                 <w:webHidden/>
               </w:rPr>
-              <w:instrText xml:space="preserve"> PAGEREF _Toc180761198 \h </w:instrText>
+              <w:instrText xml:space="preserve"> PAGEREF _Toc181366806 \h </w:instrText>
             </w:r>
             <w:r>
               <w:rPr>
@@ -3811,7 +3811,7 @@
                 <w:noProof/>
                 <w:webHidden/>
               </w:rPr>
-              <w:t>25</w:t>
+              <w:t>26</w:t>
             </w:r>
             <w:r>
               <w:rPr>
@@ -3835,12 +3835,83 @@
               <w14:ligatures w14:val="standardContextual"/>
             </w:rPr>
           </w:pPr>
-          <w:hyperlink w:anchor="_Toc180761199" w:history="1">
+          <w:hyperlink w:anchor="_Toc181366807" w:history="1">
             <w:r>
               <w:rPr>
                 <w:rStyle w:val="Hipervnculo"/>
                 <w:noProof/>
               </w:rPr>
+              <w:t>Diagrama de paquetes</w:t>
+            </w:r>
+            <w:r>
+              <w:rPr>
+                <w:noProof/>
+                <w:webHidden/>
+              </w:rPr>
+              <w:tab/>
+            </w:r>
+            <w:r>
+              <w:rPr>
+                <w:noProof/>
+                <w:webHidden/>
+              </w:rPr>
+              <w:fldChar w:fldCharType="begin"/>
+            </w:r>
+            <w:r>
+              <w:rPr>
+                <w:noProof/>
+                <w:webHidden/>
+              </w:rPr>
+              <w:instrText xml:space="preserve"> PAGEREF _Toc181366807 \h </w:instrText>
+            </w:r>
+            <w:r>
+              <w:rPr>
+                <w:noProof/>
+                <w:webHidden/>
+              </w:rPr>
+            </w:r>
+            <w:r>
+              <w:rPr>
+                <w:noProof/>
+                <w:webHidden/>
+              </w:rPr>
+              <w:fldChar w:fldCharType="separate"/>
+            </w:r>
+            <w:r>
+              <w:rPr>
+                <w:noProof/>
+                <w:webHidden/>
+              </w:rPr>
+              <w:t>27</w:t>
+            </w:r>
+            <w:r>
+              <w:rPr>
+                <w:noProof/>
+                <w:webHidden/>
+              </w:rPr>
+              <w:fldChar w:fldCharType="end"/>
+            </w:r>
+          </w:hyperlink>
+        </w:p>
+        <w:p>
+          <w:pPr>
+            <w:pStyle w:val="TDC3"/>
+            <w:rPr>
+              <w:rFonts w:eastAsiaTheme="minorEastAsia"/>
+              <w:noProof/>
+              <w:kern w:val="2"/>
+              <w:sz w:val="24"/>
+              <w:szCs w:val="24"/>
+              <w:lang w:val="es-AR" w:eastAsia="es-AR"/>
+              <w14:ligatures w14:val="standardContextual"/>
+            </w:rPr>
+          </w:pPr>
+          <w:hyperlink w:anchor="_Toc181366808" w:history="1">
+            <w:r>
+              <w:rPr>
+                <w:rStyle w:val="Hipervnculo"/>
+                <w:noProof/>
+              </w:rPr>
               <w:t>Diagrama de Interacción</w:t>
             </w:r>
             <w:r>
@@ -3862,7 +3933,7 @@
                 <w:noProof/>
                 <w:webHidden/>
               </w:rPr>
-              <w:instrText xml:space="preserve"> PAGEREF _Toc180761199 \h </w:instrText>
+              <w:instrText xml:space="preserve"> PAGEREF _Toc181366808 \h </w:instrText>
             </w:r>
             <w:r>
               <w:rPr>
@@ -3882,7 +3953,7 @@
                 <w:noProof/>
                 <w:webHidden/>
               </w:rPr>
-              <w:t>27</w:t>
+              <w:t>29</w:t>
             </w:r>
             <w:r>
               <w:rPr>
@@ -3908,7 +3979,7 @@
               <w14:ligatures w14:val="standardContextual"/>
             </w:rPr>
           </w:pPr>
-          <w:hyperlink w:anchor="_Toc180761200" w:history="1">
+          <w:hyperlink w:anchor="_Toc181366809" w:history="1">
             <w:r>
               <w:rPr>
                 <w:rStyle w:val="Hipervnculo"/>
@@ -3935,7 +4006,7 @@
                 <w:noProof/>
                 <w:webHidden/>
               </w:rPr>
-              <w:instrText xml:space="preserve"> PAGEREF _Toc180761200 \h </w:instrText>
+              <w:instrText xml:space="preserve"> PAGEREF _Toc181366809 \h </w:instrText>
             </w:r>
             <w:r>
               <w:rPr>
@@ -3955,7 +4026,7 @@
                 <w:noProof/>
                 <w:webHidden/>
               </w:rPr>
-              <w:t>27</w:t>
+              <w:t>29</w:t>
             </w:r>
             <w:r>
               <w:rPr>
@@ -3979,7 +4050,7 @@
               <w14:ligatures w14:val="standardContextual"/>
             </w:rPr>
           </w:pPr>
-          <w:hyperlink w:anchor="_Toc180761201" w:history="1">
+          <w:hyperlink w:anchor="_Toc181366810" w:history="1">
             <w:r>
               <w:rPr>
                 <w:rStyle w:val="Hipervnculo"/>
@@ -4006,7 +4077,7 @@
                 <w:noProof/>
                 <w:webHidden/>
               </w:rPr>
-              <w:instrText xml:space="preserve"> PAGEREF _Toc180761201 \h </w:instrText>
+              <w:instrText xml:space="preserve"> PAGEREF _Toc181366810 \h </w:instrText>
             </w:r>
             <w:r>
               <w:rPr>
@@ -4026,7 +4097,7 @@
                 <w:noProof/>
                 <w:webHidden/>
               </w:rPr>
-              <w:t>27</w:t>
+              <w:t>29</w:t>
             </w:r>
             <w:r>
               <w:rPr>
@@ -4050,7 +4121,7 @@
               <w14:ligatures w14:val="standardContextual"/>
             </w:rPr>
           </w:pPr>
-          <w:hyperlink w:anchor="_Toc180761202" w:history="1">
+          <w:hyperlink w:anchor="_Toc181366811" w:history="1">
             <w:r>
               <w:rPr>
                 <w:rStyle w:val="Hipervnculo"/>
@@ -4077,7 +4148,7 @@
                 <w:noProof/>
                 <w:webHidden/>
               </w:rPr>
-              <w:instrText xml:space="preserve"> PAGEREF _Toc180761202 \h </w:instrText>
+              <w:instrText xml:space="preserve"> PAGEREF _Toc181366811 \h </w:instrText>
             </w:r>
             <w:r>
               <w:rPr>
@@ -4097,7 +4168,7 @@
                 <w:noProof/>
                 <w:webHidden/>
               </w:rPr>
-              <w:t>28</w:t>
+              <w:t>30</w:t>
             </w:r>
             <w:r>
               <w:rPr>
@@ -4121,7 +4192,7 @@
               <w14:ligatures w14:val="standardContextual"/>
             </w:rPr>
           </w:pPr>
-          <w:hyperlink w:anchor="_Toc180761203" w:history="1">
+          <w:hyperlink w:anchor="_Toc181366812" w:history="1">
             <w:r>
               <w:rPr>
                 <w:rStyle w:val="Hipervnculo"/>
@@ -4148,7 +4219,7 @@
                 <w:noProof/>
                 <w:webHidden/>
               </w:rPr>
-              <w:instrText xml:space="preserve"> PAGEREF _Toc180761203 \h </w:instrText>
+              <w:instrText xml:space="preserve"> PAGEREF _Toc181366812 \h </w:instrText>
             </w:r>
             <w:r>
               <w:rPr>
@@ -4168,7 +4239,7 @@
                 <w:noProof/>
                 <w:webHidden/>
               </w:rPr>
-              <w:t>29</w:t>
+              <w:t>31</w:t>
             </w:r>
             <w:r>
               <w:rPr>
@@ -4194,7 +4265,7 @@
               <w14:ligatures w14:val="standardContextual"/>
             </w:rPr>
           </w:pPr>
-          <w:hyperlink w:anchor="_Toc180761204" w:history="1">
+          <w:hyperlink w:anchor="_Toc181366813" w:history="1">
             <w:r>
               <w:rPr>
                 <w:rStyle w:val="Hipervnculo"/>
@@ -4221,7 +4292,7 @@
                 <w:noProof/>
                 <w:webHidden/>
               </w:rPr>
-              <w:instrText xml:space="preserve"> PAGEREF _Toc180761204 \h </w:instrText>
+              <w:instrText xml:space="preserve"> PAGEREF _Toc181366813 \h </w:instrText>
             </w:r>
             <w:r>
               <w:rPr>
@@ -4241,7 +4312,7 @@
                 <w:noProof/>
                 <w:webHidden/>
               </w:rPr>
-              <w:t>30</w:t>
+              <w:t>31</w:t>
             </w:r>
             <w:r>
               <w:rPr>
@@ -4265,7 +4336,7 @@
               <w14:ligatures w14:val="standardContextual"/>
             </w:rPr>
           </w:pPr>
-          <w:hyperlink w:anchor="_Toc180761205" w:history="1">
+          <w:hyperlink w:anchor="_Toc181366814" w:history="1">
             <w:r>
               <w:rPr>
                 <w:rStyle w:val="Hipervnculo"/>
@@ -4292,7 +4363,7 @@
                 <w:noProof/>
                 <w:webHidden/>
               </w:rPr>
-              <w:instrText xml:space="preserve"> PAGEREF _Toc180761205 \h </w:instrText>
+              <w:instrText xml:space="preserve"> PAGEREF _Toc181366814 \h </w:instrText>
             </w:r>
             <w:r>
               <w:rPr>
@@ -4312,7 +4383,7 @@
                 <w:noProof/>
                 <w:webHidden/>
               </w:rPr>
-              <w:t>30</w:t>
+              <w:t>31</w:t>
             </w:r>
             <w:r>
               <w:rPr>
@@ -4336,7 +4407,7 @@
               <w14:ligatures w14:val="standardContextual"/>
             </w:rPr>
           </w:pPr>
-          <w:hyperlink w:anchor="_Toc180761206" w:history="1">
+          <w:hyperlink w:anchor="_Toc181366815" w:history="1">
             <w:r>
               <w:rPr>
                 <w:rStyle w:val="Hipervnculo"/>
@@ -4363,7 +4434,7 @@
                 <w:noProof/>
                 <w:webHidden/>
               </w:rPr>
-              <w:instrText xml:space="preserve"> PAGEREF _Toc180761206 \h </w:instrText>
+              <w:instrText xml:space="preserve"> PAGEREF _Toc181366815 \h </w:instrText>
             </w:r>
             <w:r>
               <w:rPr>
@@ -4383,7 +4454,7 @@
                 <w:noProof/>
                 <w:webHidden/>
               </w:rPr>
-              <w:t>30</w:t>
+              <w:t>32</w:t>
             </w:r>
             <w:r>
               <w:rPr>
@@ -4407,7 +4478,7 @@
               <w14:ligatures w14:val="standardContextual"/>
             </w:rPr>
           </w:pPr>
-          <w:hyperlink w:anchor="_Toc180761207" w:history="1">
+          <w:hyperlink w:anchor="_Toc181366816" w:history="1">
             <w:r>
               <w:rPr>
                 <w:rStyle w:val="Hipervnculo"/>
@@ -4434,7 +4505,7 @@
                 <w:noProof/>
                 <w:webHidden/>
               </w:rPr>
-              <w:instrText xml:space="preserve"> PAGEREF _Toc180761207 \h </w:instrText>
+              <w:instrText xml:space="preserve"> PAGEREF _Toc181366816 \h </w:instrText>
             </w:r>
             <w:r>
               <w:rPr>
@@ -4454,7 +4525,7 @@
                 <w:noProof/>
                 <w:webHidden/>
               </w:rPr>
-              <w:t>32</w:t>
+              <w:t>34</w:t>
             </w:r>
             <w:r>
               <w:rPr>
@@ -4480,7 +4551,7 @@
               <w14:ligatures w14:val="standardContextual"/>
             </w:rPr>
           </w:pPr>
-          <w:hyperlink w:anchor="_Toc180761208" w:history="1">
+          <w:hyperlink w:anchor="_Toc181366817" w:history="1">
             <w:r>
               <w:rPr>
                 <w:rStyle w:val="Hipervnculo"/>
@@ -4507,7 +4578,7 @@
                 <w:noProof/>
                 <w:webHidden/>
               </w:rPr>
-              <w:instrText xml:space="preserve"> PAGEREF _Toc180761208 \h </w:instrText>
+              <w:instrText xml:space="preserve"> PAGEREF _Toc181366817 \h </w:instrText>
             </w:r>
             <w:r>
               <w:rPr>
@@ -4527,7 +4598,7 @@
                 <w:noProof/>
                 <w:webHidden/>
               </w:rPr>
-              <w:t>33</w:t>
+              <w:t>35</w:t>
             </w:r>
             <w:r>
               <w:rPr>
@@ -4551,7 +4622,7 @@
               <w14:ligatures w14:val="standardContextual"/>
             </w:rPr>
           </w:pPr>
-          <w:hyperlink w:anchor="_Toc180761209" w:history="1">
+          <w:hyperlink w:anchor="_Toc181366818" w:history="1">
             <w:r>
               <w:rPr>
                 <w:rStyle w:val="Hipervnculo"/>
@@ -4578,7 +4649,7 @@
                 <w:noProof/>
                 <w:webHidden/>
               </w:rPr>
-              <w:instrText xml:space="preserve"> PAGEREF _Toc180761209 \h </w:instrText>
+              <w:instrText xml:space="preserve"> PAGEREF _Toc181366818 \h </w:instrText>
             </w:r>
             <w:r>
               <w:rPr>
@@ -4598,7 +4669,7 @@
                 <w:noProof/>
                 <w:webHidden/>
               </w:rPr>
-              <w:t>33</w:t>
+              <w:t>35</w:t>
             </w:r>
             <w:r>
               <w:rPr>
@@ -4622,7 +4693,7 @@
               <w14:ligatures w14:val="standardContextual"/>
             </w:rPr>
           </w:pPr>
-          <w:hyperlink w:anchor="_Toc180761210" w:history="1">
+          <w:hyperlink w:anchor="_Toc181366819" w:history="1">
             <w:r>
               <w:rPr>
                 <w:rStyle w:val="Hipervnculo"/>
@@ -4649,7 +4720,7 @@
                 <w:noProof/>
                 <w:webHidden/>
               </w:rPr>
-              <w:instrText xml:space="preserve"> PAGEREF _Toc180761210 \h </w:instrText>
+              <w:instrText xml:space="preserve"> PAGEREF _Toc181366819 \h </w:instrText>
             </w:r>
             <w:r>
               <w:rPr>
@@ -4669,7 +4740,7 @@
                 <w:noProof/>
                 <w:webHidden/>
               </w:rPr>
-              <w:t>33</w:t>
+              <w:t>35</w:t>
             </w:r>
             <w:r>
               <w:rPr>
@@ -4693,7 +4764,7 @@
               <w14:ligatures w14:val="standardContextual"/>
             </w:rPr>
           </w:pPr>
-          <w:hyperlink w:anchor="_Toc180761211" w:history="1">
+          <w:hyperlink w:anchor="_Toc181366820" w:history="1">
             <w:r>
               <w:rPr>
                 <w:rStyle w:val="Hipervnculo"/>
@@ -4720,7 +4791,7 @@
                 <w:noProof/>
                 <w:webHidden/>
               </w:rPr>
-              <w:instrText xml:space="preserve"> PAGEREF _Toc180761211 \h </w:instrText>
+              <w:instrText xml:space="preserve"> PAGEREF _Toc181366820 \h </w:instrText>
             </w:r>
             <w:r>
               <w:rPr>
@@ -4740,7 +4811,7 @@
                 <w:noProof/>
                 <w:webHidden/>
               </w:rPr>
-              <w:t>34</w:t>
+              <w:t>36</w:t>
             </w:r>
             <w:r>
               <w:rPr>
@@ -4766,7 +4837,7 @@
               <w14:ligatures w14:val="standardContextual"/>
             </w:rPr>
           </w:pPr>
-          <w:hyperlink w:anchor="_Toc180761212" w:history="1">
+          <w:hyperlink w:anchor="_Toc181366821" w:history="1">
             <w:r>
               <w:rPr>
                 <w:rStyle w:val="Hipervnculo"/>
@@ -4793,7 +4864,7 @@
                 <w:noProof/>
                 <w:webHidden/>
               </w:rPr>
-              <w:instrText xml:space="preserve"> PAGEREF _Toc180761212 \h </w:instrText>
+              <w:instrText xml:space="preserve"> PAGEREF _Toc181366821 \h </w:instrText>
             </w:r>
             <w:r>
               <w:rPr>
@@ -4813,7 +4884,7 @@
                 <w:noProof/>
                 <w:webHidden/>
               </w:rPr>
-              <w:t>34</w:t>
+              <w:t>36</w:t>
             </w:r>
             <w:r>
               <w:rPr>
@@ -4837,7 +4908,7 @@
               <w14:ligatures w14:val="standardContextual"/>
             </w:rPr>
           </w:pPr>
-          <w:hyperlink w:anchor="_Toc180761213" w:history="1">
+          <w:hyperlink w:anchor="_Toc181366822" w:history="1">
             <w:r>
               <w:rPr>
                 <w:rStyle w:val="Hipervnculo"/>
@@ -4864,7 +4935,7 @@
                 <w:noProof/>
                 <w:webHidden/>
               </w:rPr>
-              <w:instrText xml:space="preserve"> PAGEREF _Toc180761213 \h </w:instrText>
+              <w:instrText xml:space="preserve"> PAGEREF _Toc181366822 \h </w:instrText>
             </w:r>
             <w:r>
               <w:rPr>
@@ -4884,7 +4955,7 @@
                 <w:noProof/>
                 <w:webHidden/>
               </w:rPr>
-              <w:t>34</w:t>
+              <w:t>36</w:t>
             </w:r>
             <w:r>
               <w:rPr>
@@ -4908,7 +4979,7 @@
               <w14:ligatures w14:val="standardContextual"/>
             </w:rPr>
           </w:pPr>
-          <w:hyperlink w:anchor="_Toc180761214" w:history="1">
+          <w:hyperlink w:anchor="_Toc181366823" w:history="1">
             <w:r>
               <w:rPr>
                 <w:rStyle w:val="Hipervnculo"/>
@@ -4935,7 +5006,7 @@
                 <w:noProof/>
                 <w:webHidden/>
               </w:rPr>
-              <w:instrText xml:space="preserve"> PAGEREF _Toc180761214 \h </w:instrText>
+              <w:instrText xml:space="preserve"> PAGEREF _Toc181366823 \h </w:instrText>
             </w:r>
             <w:r>
               <w:rPr>
@@ -4955,7 +5026,7 @@
                 <w:noProof/>
                 <w:webHidden/>
               </w:rPr>
-              <w:t>35</w:t>
+              <w:t>37</w:t>
             </w:r>
             <w:r>
               <w:rPr>
@@ -4979,7 +5050,7 @@
               <w14:ligatures w14:val="standardContextual"/>
             </w:rPr>
           </w:pPr>
-          <w:hyperlink w:anchor="_Toc180761215" w:history="1">
+          <w:hyperlink w:anchor="_Toc181366824" w:history="1">
             <w:r>
               <w:rPr>
                 <w:rStyle w:val="Hipervnculo"/>
@@ -5006,7 +5077,7 @@
                 <w:noProof/>
                 <w:webHidden/>
               </w:rPr>
-              <w:instrText xml:space="preserve"> PAGEREF _Toc180761215 \h </w:instrText>
+              <w:instrText xml:space="preserve"> PAGEREF _Toc181366824 \h </w:instrText>
             </w:r>
             <w:r>
               <w:rPr>
@@ -5026,7 +5097,7 @@
                 <w:noProof/>
                 <w:webHidden/>
               </w:rPr>
-              <w:t>37</w:t>
+              <w:t>39</w:t>
             </w:r>
             <w:r>
               <w:rPr>
@@ -5052,7 +5123,7 @@
               <w14:ligatures w14:val="standardContextual"/>
             </w:rPr>
           </w:pPr>
-          <w:hyperlink w:anchor="_Toc180761216" w:history="1">
+          <w:hyperlink w:anchor="_Toc181366825" w:history="1">
             <w:r>
               <w:rPr>
                 <w:rStyle w:val="Hipervnculo"/>
@@ -5079,7 +5150,7 @@
                 <w:noProof/>
                 <w:webHidden/>
               </w:rPr>
-              <w:instrText xml:space="preserve"> PAGEREF _Toc180761216 \h </w:instrText>
+              <w:instrText xml:space="preserve"> PAGEREF _Toc181366825 \h </w:instrText>
             </w:r>
             <w:r>
               <w:rPr>
@@ -5099,7 +5170,7 @@
                 <w:noProof/>
                 <w:webHidden/>
               </w:rPr>
-              <w:t>38</w:t>
+              <w:t>40</w:t>
             </w:r>
             <w:r>
               <w:rPr>
@@ -5125,7 +5196,7 @@
               <w14:ligatures w14:val="standardContextual"/>
             </w:rPr>
           </w:pPr>
-          <w:hyperlink w:anchor="_Toc180761217" w:history="1">
+          <w:hyperlink w:anchor="_Toc181366826" w:history="1">
             <w:r>
               <w:rPr>
                 <w:rStyle w:val="Hipervnculo"/>
@@ -5152,7 +5223,7 @@
                 <w:noProof/>
                 <w:webHidden/>
               </w:rPr>
-              <w:instrText xml:space="preserve"> PAGEREF _Toc180761217 \h </w:instrText>
+              <w:instrText xml:space="preserve"> PAGEREF _Toc181366826 \h </w:instrText>
             </w:r>
             <w:r>
               <w:rPr>
@@ -5172,7 +5243,7 @@
                 <w:noProof/>
                 <w:webHidden/>
               </w:rPr>
-              <w:t>38</w:t>
+              <w:t>40</w:t>
             </w:r>
             <w:r>
               <w:rPr>
@@ -5198,7 +5269,7 @@
               <w14:ligatures w14:val="standardContextual"/>
             </w:rPr>
           </w:pPr>
-          <w:hyperlink w:anchor="_Toc180761218" w:history="1">
+          <w:hyperlink w:anchor="_Toc181366827" w:history="1">
             <w:r>
               <w:rPr>
                 <w:rStyle w:val="Hipervnculo"/>
@@ -5225,7 +5296,7 @@
                 <w:noProof/>
                 <w:webHidden/>
               </w:rPr>
-              <w:instrText xml:space="preserve"> PAGEREF _Toc180761218 \h </w:instrText>
+              <w:instrText xml:space="preserve"> PAGEREF _Toc181366827 \h </w:instrText>
             </w:r>
             <w:r>
               <w:rPr>
@@ -5245,7 +5316,7 @@
                 <w:noProof/>
                 <w:webHidden/>
               </w:rPr>
-              <w:t>39</w:t>
+              <w:t>41</w:t>
             </w:r>
             <w:r>
               <w:rPr>
@@ -5271,7 +5342,7 @@
               <w14:ligatures w14:val="standardContextual"/>
             </w:rPr>
           </w:pPr>
-          <w:hyperlink w:anchor="_Toc180761219" w:history="1">
+          <w:hyperlink w:anchor="_Toc181366828" w:history="1">
             <w:r>
               <w:rPr>
                 <w:rStyle w:val="Hipervnculo"/>
@@ -5298,7 +5369,7 @@
                 <w:noProof/>
                 <w:webHidden/>
               </w:rPr>
-              <w:instrText xml:space="preserve"> PAGEREF _Toc180761219 \h </w:instrText>
+              <w:instrText xml:space="preserve"> PAGEREF _Toc181366828 \h </w:instrText>
             </w:r>
             <w:r>
               <w:rPr>
@@ -5318,7 +5389,7 @@
                 <w:noProof/>
                 <w:webHidden/>
               </w:rPr>
-              <w:t>40</w:t>
+              <w:t>42</w:t>
             </w:r>
             <w:r>
               <w:rPr>
@@ -5377,7 +5448,7 @@
       <w:pPr>
         <w:pStyle w:val="PSI-Ttulo1"/>
       </w:pPr>
-      <w:bookmarkStart w:id="0" w:name="_Toc180761162"/>
+      <w:bookmarkStart w:id="0" w:name="_Toc181366770"/>
       <w:r>
         <w:t>Introducción</w:t>
       </w:r>
@@ -5417,7 +5488,7 @@
       <w:pPr>
         <w:pStyle w:val="PSI-Ttulo2"/>
       </w:pPr>
-      <w:bookmarkStart w:id="1" w:name="_Toc180761163"/>
+      <w:bookmarkStart w:id="1" w:name="_Toc181366771"/>
       <w:r>
         <w:t>Propósito</w:t>
       </w:r>
@@ -5446,7 +5517,7 @@
       <w:pPr>
         <w:pStyle w:val="PSI-Ttulo2"/>
       </w:pPr>
-      <w:bookmarkStart w:id="2" w:name="_Toc180761164"/>
+      <w:bookmarkStart w:id="2" w:name="_Toc181366772"/>
       <w:r>
         <w:t>Alcance</w:t>
       </w:r>
@@ -5475,7 +5546,7 @@
       <w:pPr>
         <w:pStyle w:val="PSI-Ttulo1"/>
       </w:pPr>
-      <w:bookmarkStart w:id="3" w:name="_Toc180761165"/>
+      <w:bookmarkStart w:id="3" w:name="_Toc181366773"/>
       <w:r>
         <w:t>Referencias</w:t>
       </w:r>
@@ -5560,7 +5631,7 @@
       <w:pPr>
         <w:pStyle w:val="PSI-Ttulo2"/>
       </w:pPr>
-      <w:bookmarkStart w:id="4" w:name="_Toc180761166"/>
+      <w:bookmarkStart w:id="4" w:name="_Toc181366774"/>
       <w:r>
         <w:lastRenderedPageBreak/>
         <w:t>Visión general</w:t>
@@ -5571,7 +5642,7 @@
       <w:pPr>
         <w:pStyle w:val="PSI-Ttulo1"/>
       </w:pPr>
-      <w:bookmarkStart w:id="5" w:name="_Toc180761167"/>
+      <w:bookmarkStart w:id="5" w:name="_Toc181366775"/>
       <w:r>
         <w:t>Diseño de Casos de Uso</w:t>
       </w:r>
@@ -5581,7 +5652,7 @@
       <w:pPr>
         <w:pStyle w:val="PSI-Ttulo2"/>
       </w:pPr>
-      <w:bookmarkStart w:id="6" w:name="_Toc180761168"/>
+      <w:bookmarkStart w:id="6" w:name="_Toc181366776"/>
       <w:r>
         <w:t>C</w:t>
       </w:r>
@@ -5603,7 +5674,7 @@
       <w:pPr>
         <w:pStyle w:val="Ttulo3"/>
       </w:pPr>
-      <w:bookmarkStart w:id="7" w:name="_Toc180761169"/>
+      <w:bookmarkStart w:id="7" w:name="_Toc181366777"/>
       <w:r>
         <w:t>Especificación de caso de uso de diseño</w:t>
       </w:r>
@@ -6992,7 +7063,7 @@
       <w:pPr>
         <w:pStyle w:val="PSI-Ttulo3"/>
       </w:pPr>
-      <w:bookmarkStart w:id="8" w:name="_Toc180761170"/>
+      <w:bookmarkStart w:id="8" w:name="_Toc181366778"/>
       <w:r>
         <w:t>Diagrama de paquetes</w:t>
       </w:r>
@@ -7142,7 +7213,7 @@
       <w:pPr>
         <w:pStyle w:val="PSI-Ttulo3"/>
       </w:pPr>
-      <w:bookmarkStart w:id="9" w:name="_Toc180761171"/>
+      <w:bookmarkStart w:id="9" w:name="_Toc181366779"/>
       <w:r>
         <w:t>Diagrama de Interacción</w:t>
       </w:r>
@@ -7259,7 +7330,7 @@
       <w:pPr>
         <w:pStyle w:val="PSI-Ttulo3"/>
       </w:pPr>
-      <w:bookmarkStart w:id="10" w:name="_Toc180761172"/>
+      <w:bookmarkStart w:id="10" w:name="_Toc181366780"/>
       <w:r>
         <w:t>Requerimientos especiales o de implementación</w:t>
       </w:r>
@@ -7292,7 +7363,7 @@
         <w:pStyle w:val="PSI-Ttulo2"/>
         <w:ind w:left="0" w:firstLine="0"/>
       </w:pPr>
-      <w:bookmarkStart w:id="11" w:name="_Toc180761173"/>
+      <w:bookmarkStart w:id="11" w:name="_Toc181366781"/>
       <w:r>
         <w:t>Caso de Uso 2: Administrar acceso al sistema</w:t>
       </w:r>
@@ -7302,7 +7373,7 @@
       <w:pPr>
         <w:pStyle w:val="Ttulo3"/>
       </w:pPr>
-      <w:bookmarkStart w:id="12" w:name="_Toc180761174"/>
+      <w:bookmarkStart w:id="12" w:name="_Toc181366782"/>
       <w:r>
         <w:t>Especificación de caso de uso de diseño</w:t>
       </w:r>
@@ -10160,7 +10231,7 @@
       <w:pPr>
         <w:pStyle w:val="PSI-Ttulo3"/>
       </w:pPr>
-      <w:bookmarkStart w:id="13" w:name="_Toc180761175"/>
+      <w:bookmarkStart w:id="13" w:name="_Toc181366783"/>
       <w:r>
         <w:t>Diagrama de paquetes</w:t>
       </w:r>
@@ -10475,7 +10546,7 @@
       <w:pPr>
         <w:pStyle w:val="PSI-Ttulo3"/>
       </w:pPr>
-      <w:bookmarkStart w:id="14" w:name="_Toc180761176"/>
+      <w:bookmarkStart w:id="14" w:name="_Toc181366784"/>
       <w:r>
         <w:lastRenderedPageBreak/>
         <w:t>Diagrama de Interacción</w:t>
@@ -10496,7 +10567,7 @@
           <w:lang w:eastAsia="es-AR"/>
         </w:rPr>
         <w:drawing>
-          <wp:inline distT="0" distB="0" distL="0" distR="0" wp14:anchorId="51FEC281" wp14:editId="0A21FD95">
+          <wp:inline distT="0" distB="0" distL="0" distR="0" wp14:anchorId="51FEC281" wp14:editId="2A6E24AB">
             <wp:extent cx="4023260" cy="8143875"/>
             <wp:effectExtent l="0" t="0" r="0" b="0"/>
             <wp:docPr id="388499314" name="Imagen 16" descr="Diagrama&#10;&#10;Descripción generada automáticamente"/>
@@ -10595,7 +10666,7 @@
       <w:pPr>
         <w:pStyle w:val="PSI-Ttulo2"/>
       </w:pPr>
-      <w:bookmarkStart w:id="15" w:name="_Toc180761177"/>
+      <w:bookmarkStart w:id="15" w:name="_Toc181366785"/>
       <w:r>
         <w:lastRenderedPageBreak/>
         <w:t>Caso de Uso 3: Administrar proyectos</w:t>
@@ -10606,7 +10677,7 @@
       <w:pPr>
         <w:pStyle w:val="Ttulo3"/>
       </w:pPr>
-      <w:bookmarkStart w:id="16" w:name="_Toc180761178"/>
+      <w:bookmarkStart w:id="16" w:name="_Toc181366786"/>
       <w:r>
         <w:t>Especificación de caso de uso de diseño</w:t>
       </w:r>
@@ -13011,7 +13082,7 @@
       <w:pPr>
         <w:pStyle w:val="PSI-Ttulo3"/>
       </w:pPr>
-      <w:bookmarkStart w:id="17" w:name="_Toc180761179"/>
+      <w:bookmarkStart w:id="17" w:name="_Toc181366787"/>
       <w:r>
         <w:t>Diagrama de paquetes</w:t>
       </w:r>
@@ -13358,7 +13429,7 @@
       <w:pPr>
         <w:pStyle w:val="PSI-Ttulo3"/>
       </w:pPr>
-      <w:bookmarkStart w:id="18" w:name="_Toc180761180"/>
+      <w:bookmarkStart w:id="18" w:name="_Toc181366788"/>
       <w:r>
         <w:lastRenderedPageBreak/>
         <w:t>Diagrama de Interacción</w:t>
@@ -13379,7 +13450,7 @@
           <w:lang w:eastAsia="es-AR"/>
         </w:rPr>
         <w:drawing>
-          <wp:inline distT="0" distB="0" distL="0" distR="0" wp14:anchorId="35B4080A" wp14:editId="3AF2A7F4">
+          <wp:inline distT="0" distB="0" distL="0" distR="0" wp14:anchorId="35B4080A" wp14:editId="6F9E63F8">
             <wp:extent cx="5046111" cy="8229600"/>
             <wp:effectExtent l="0" t="0" r="2540" b="0"/>
             <wp:docPr id="228317081" name="Imagen 17"/>
@@ -13478,7 +13549,7 @@
       <w:pPr>
         <w:pStyle w:val="PSI-Ttulo2"/>
       </w:pPr>
-      <w:bookmarkStart w:id="19" w:name="_Toc180761181"/>
+      <w:bookmarkStart w:id="19" w:name="_Toc181366789"/>
       <w:r>
         <w:lastRenderedPageBreak/>
         <w:t>Caso de Uso 4: Añadir riesgo a la lista</w:t>
@@ -13489,7 +13560,7 @@
       <w:pPr>
         <w:pStyle w:val="Ttulo3"/>
       </w:pPr>
-      <w:bookmarkStart w:id="20" w:name="_Toc180761182"/>
+      <w:bookmarkStart w:id="20" w:name="_Toc181366790"/>
       <w:r>
         <w:t>Especificación de caso de uso de diseño</w:t>
       </w:r>
@@ -13562,7 +13633,7 @@
                 <w:szCs w:val="20"/>
                 <w:lang w:val="es-AR" w:eastAsia="es-AR"/>
               </w:rPr>
-              <w:t>1</w:t>
+              <w:t>4</w:t>
             </w:r>
           </w:p>
         </w:tc>
@@ -14953,7 +15024,7 @@
       <w:pPr>
         <w:pStyle w:val="PSI-Ttulo3"/>
       </w:pPr>
-      <w:bookmarkStart w:id="21" w:name="_Toc180761183"/>
+      <w:bookmarkStart w:id="21" w:name="_Toc181366791"/>
       <w:r>
         <w:t>Diagrama de paquetes</w:t>
       </w:r>
@@ -15410,7 +15481,7 @@
       <w:pPr>
         <w:pStyle w:val="PSI-Ttulo3"/>
       </w:pPr>
-      <w:bookmarkStart w:id="22" w:name="_Toc180761184"/>
+      <w:bookmarkStart w:id="22" w:name="_Toc181366792"/>
       <w:r>
         <w:lastRenderedPageBreak/>
         <w:t>Diagrama de Interacción</w:t>
@@ -15535,7 +15606,7 @@
       <w:pPr>
         <w:pStyle w:val="PSI-Ttulo2"/>
       </w:pPr>
-      <w:bookmarkStart w:id="23" w:name="_Toc180761185"/>
+      <w:bookmarkStart w:id="23" w:name="_Toc181366793"/>
       <w:r>
         <w:t>Caso de Uso 5: Modificar lista de riesgos</w:t>
       </w:r>
@@ -15545,7 +15616,7 @@
       <w:pPr>
         <w:pStyle w:val="Ttulo3"/>
       </w:pPr>
-      <w:bookmarkStart w:id="24" w:name="_Toc180761186"/>
+      <w:bookmarkStart w:id="24" w:name="_Toc181366794"/>
       <w:r>
         <w:t>Especificación de caso de uso de diseño</w:t>
       </w:r>
@@ -15608,6 +15679,18 @@
               </w:rPr>
               <w:t>CASO DE USO N°</w:t>
             </w:r>
+            <w:r>
+              <w:rPr>
+                <w:rFonts w:ascii="Calibri" w:eastAsia="Times New Roman" w:hAnsi="Calibri" w:cs="Calibri"/>
+                <w:b/>
+                <w:bCs/>
+                <w:color w:val="000000"/>
+                <w:sz w:val="20"/>
+                <w:szCs w:val="20"/>
+                <w:lang w:val="es-AR" w:eastAsia="es-AR"/>
+              </w:rPr>
+              <w:t>5</w:t>
+            </w:r>
           </w:p>
         </w:tc>
         <w:tc>
@@ -16713,7 +16796,7 @@
       <w:pPr>
         <w:pStyle w:val="PSI-Ttulo3"/>
       </w:pPr>
-      <w:bookmarkStart w:id="25" w:name="_Toc180761187"/>
+      <w:bookmarkStart w:id="25" w:name="_Toc181366795"/>
       <w:r>
         <w:t>Diagrama de paquetes</w:t>
       </w:r>
@@ -17212,7 +17295,7 @@
       <w:pPr>
         <w:pStyle w:val="PSI-Ttulo3"/>
       </w:pPr>
-      <w:bookmarkStart w:id="26" w:name="_Toc180761188"/>
+      <w:bookmarkStart w:id="26" w:name="_Toc181366796"/>
       <w:r>
         <w:lastRenderedPageBreak/>
         <w:t>Diagrama de Interacción</w:t>
@@ -17232,7 +17315,7 @@
           <w:lang w:eastAsia="es-AR"/>
         </w:rPr>
         <w:drawing>
-          <wp:inline distT="0" distB="0" distL="0" distR="0" wp14:anchorId="223A6319" wp14:editId="1FF2A6B8">
+          <wp:inline distT="0" distB="0" distL="0" distR="0" wp14:anchorId="223A6319" wp14:editId="28A57C4D">
             <wp:extent cx="5400040" cy="7853680"/>
             <wp:effectExtent l="0" t="0" r="0" b="0"/>
             <wp:docPr id="1437050315" name="Imagen 19"/>
@@ -17340,7 +17423,7 @@
       <w:pPr>
         <w:pStyle w:val="PSI-Ttulo2"/>
       </w:pPr>
-      <w:bookmarkStart w:id="27" w:name="_Toc180761189"/>
+      <w:bookmarkStart w:id="27" w:name="_Toc181366797"/>
       <w:r>
         <w:lastRenderedPageBreak/>
         <w:t>Caso de Uso 6: Administrar categorías de riesgos</w:t>
@@ -17351,7 +17434,7 @@
       <w:pPr>
         <w:pStyle w:val="Ttulo3"/>
       </w:pPr>
-      <w:bookmarkStart w:id="28" w:name="_Toc180761190"/>
+      <w:bookmarkStart w:id="28" w:name="_Toc181366798"/>
       <w:r>
         <w:t>Especificación de caso de uso de diseño</w:t>
       </w:r>
@@ -17414,6 +17497,18 @@
               </w:rPr>
               <w:t>CASO DE USO N°</w:t>
             </w:r>
+            <w:r>
+              <w:rPr>
+                <w:rFonts w:ascii="Calibri" w:eastAsia="Times New Roman" w:hAnsi="Calibri" w:cs="Calibri"/>
+                <w:b/>
+                <w:bCs/>
+                <w:color w:val="000000"/>
+                <w:sz w:val="20"/>
+                <w:szCs w:val="20"/>
+                <w:lang w:val="es-AR" w:eastAsia="es-AR"/>
+              </w:rPr>
+              <w:t>6</w:t>
+            </w:r>
           </w:p>
         </w:tc>
         <w:tc>
@@ -18518,7 +18613,7 @@
       <w:pPr>
         <w:pStyle w:val="PSI-Ttulo3"/>
       </w:pPr>
-      <w:bookmarkStart w:id="29" w:name="_Toc180761191"/>
+      <w:bookmarkStart w:id="29" w:name="_Toc181366799"/>
       <w:r>
         <w:t>Diagrama de paquetes</w:t>
       </w:r>
@@ -18667,7 +18762,7 @@
       <w:pPr>
         <w:pStyle w:val="PSI-Ttulo3"/>
       </w:pPr>
-      <w:bookmarkStart w:id="30" w:name="_Toc180761192"/>
+      <w:bookmarkStart w:id="30" w:name="_Toc181366800"/>
       <w:r>
         <w:lastRenderedPageBreak/>
         <w:t>Diagrama de Interacción</w:t>
@@ -18792,7 +18887,7 @@
         <w:pStyle w:val="PSI-Ttulo2"/>
         <w:ind w:left="0" w:firstLine="0"/>
       </w:pPr>
-      <w:bookmarkStart w:id="31" w:name="_Toc180761193"/>
+      <w:bookmarkStart w:id="31" w:name="_Toc181366801"/>
       <w:r>
         <w:lastRenderedPageBreak/>
         <w:t>Caso de Uso 7: Realizar evaluación de riesgo</w:t>
@@ -18803,7 +18898,7 @@
       <w:pPr>
         <w:pStyle w:val="Ttulo3"/>
       </w:pPr>
-      <w:bookmarkStart w:id="32" w:name="_Toc180761194"/>
+      <w:bookmarkStart w:id="32" w:name="_Toc181366802"/>
       <w:r>
         <w:t>Especificación de caso de uso de diseño</w:t>
       </w:r>
@@ -21505,7 +21600,7 @@
       <w:pPr>
         <w:pStyle w:val="PSI-Ttulo3"/>
       </w:pPr>
-      <w:bookmarkStart w:id="33" w:name="_Toc180761195"/>
+      <w:bookmarkStart w:id="33" w:name="_Toc181366803"/>
       <w:r>
         <w:t>Diagrama de paquetes</w:t>
       </w:r>
@@ -21744,7 +21839,7 @@
       <w:pPr>
         <w:pStyle w:val="PSI-Ttulo3"/>
       </w:pPr>
-      <w:bookmarkStart w:id="34" w:name="_Toc180761196"/>
+      <w:bookmarkStart w:id="34" w:name="_Toc181366804"/>
       <w:r>
         <w:lastRenderedPageBreak/>
         <w:t>Diagrama de Interacción</w:t>
@@ -21867,23 +21962,25 @@
       <w:pPr>
         <w:pStyle w:val="PSI-Ttulo2"/>
       </w:pPr>
-      <w:bookmarkStart w:id="35" w:name="_Toc180761197"/>
+      <w:bookmarkStart w:id="35" w:name="_Toc181366805"/>
       <w:r>
         <w:t xml:space="preserve">Caso de Uso 8: Añadir plan de </w:t>
       </w:r>
+      <w:r>
+        <w:t>riesgo</w:t>
+      </w:r>
       <w:bookmarkEnd w:id="35"/>
-      <w:r>
-        <w:t>riesgo</w:t>
-      </w:r>
     </w:p>
     <w:p>
       <w:pPr>
         <w:pStyle w:val="PSI-Ttulo2"/>
         <w:outlineLvl w:val="2"/>
       </w:pPr>
+      <w:bookmarkStart w:id="36" w:name="_Toc181366806"/>
       <w:r>
         <w:t>Especificación de caso de uso de diseño</w:t>
       </w:r>
+      <w:bookmarkEnd w:id="36"/>
     </w:p>
     <w:tbl>
       <w:tblPr>
@@ -22666,7 +22763,7 @@
                 <w:szCs w:val="20"/>
                 <w:lang w:val="es-AR" w:eastAsia="es-AR"/>
               </w:rPr>
-              <w:t>añadirPlan(idRiesgo)</w:t>
+              <w:t xml:space="preserve">añadirPlan(idRiesgo) </w:t>
             </w:r>
             <w:r>
               <w:rPr>
@@ -22676,7 +22773,7 @@
                 <w:szCs w:val="20"/>
                 <w:lang w:val="es-AR" w:eastAsia="es-AR"/>
               </w:rPr>
-              <w:t xml:space="preserve"> </w:t>
+              <w:t xml:space="preserve">a la InterfazUsuario. La InterfazUsuario redirige al usuario a la página </w:t>
             </w:r>
             <w:r>
               <w:rPr>
@@ -22686,7 +22783,7 @@
                 <w:szCs w:val="20"/>
                 <w:lang w:val="es-AR" w:eastAsia="es-AR"/>
               </w:rPr>
-              <w:t xml:space="preserve">a la InterfazUsuario. La InterfazUsuario redirige al usuario a la página </w:t>
+              <w:t>/proyecto/</w:t>
             </w:r>
             <w:r>
               <w:rPr>
@@ -22696,7 +22793,17 @@
                 <w:szCs w:val="20"/>
                 <w:lang w:val="es-AR" w:eastAsia="es-AR"/>
               </w:rPr>
-              <w:t>/proyecto/riesgos</w:t>
+              <w:t>:nombre/</w:t>
+            </w:r>
+            <w:r>
+              <w:rPr>
+                <w:rFonts w:ascii="Calibri" w:eastAsia="Times New Roman" w:hAnsi="Calibri" w:cs="Calibri"/>
+                <w:color w:val="000000" w:themeColor="text1"/>
+                <w:sz w:val="20"/>
+                <w:szCs w:val="20"/>
+                <w:lang w:val="es-AR" w:eastAsia="es-AR"/>
+              </w:rPr>
+              <w:t>riesgos</w:t>
             </w:r>
             <w:r>
               <w:rPr>
@@ -23018,7 +23125,7 @@
                 <w:szCs w:val="20"/>
                 <w:lang w:val="es-AR" w:eastAsia="es-AR"/>
               </w:rPr>
-              <w:t>añadirPlan(idRiesgo</w:t>
+              <w:t xml:space="preserve">añadirPlan(idRiesgo, datosPlan) a GestorRiesgo. GestorRiesgo envia el evento añadirPlan(datosPlan) a Riesgo. Riesgo solicita actualizarRiesgo() a la BDD. La InterfazUsuario muestra un mensaje al usuario confirmando que se añadió el plan de </w:t>
             </w:r>
             <w:r>
               <w:rPr>
@@ -23028,7 +23135,8 @@
                 <w:szCs w:val="20"/>
                 <w:lang w:val="es-AR" w:eastAsia="es-AR"/>
               </w:rPr>
-              <w:t>, datosPlan</w:t>
+              <w:lastRenderedPageBreak/>
+              <w:t>riesgo. El actor selecciona confirmar. La InterfazUsuario redirige al actor a /proyecto</w:t>
             </w:r>
             <w:r>
               <w:rPr>
@@ -23038,7 +23146,7 @@
                 <w:szCs w:val="20"/>
                 <w:lang w:val="es-AR" w:eastAsia="es-AR"/>
               </w:rPr>
-              <w:t>)</w:t>
+              <w:t>/:nombre</w:t>
             </w:r>
             <w:r>
               <w:rPr>
@@ -23048,18 +23156,7 @@
                 <w:szCs w:val="20"/>
                 <w:lang w:val="es-AR" w:eastAsia="es-AR"/>
               </w:rPr>
-              <w:t xml:space="preserve"> a GestorRiesgo. GestorRiesgo envia el evento añadirPlan(datosPlan) a Riesgo. Riesgo solicita actualizarRiesgo() a la BDD. La InterfazUsuario muestra un mensaje al usuario confirmando que se añadió el plan de </w:t>
-            </w:r>
-            <w:r>
-              <w:rPr>
-                <w:rFonts w:ascii="Calibri" w:eastAsia="Times New Roman" w:hAnsi="Calibri" w:cs="Calibri"/>
-                <w:color w:val="000000" w:themeColor="text1"/>
-                <w:sz w:val="20"/>
-                <w:szCs w:val="20"/>
-                <w:lang w:val="es-AR" w:eastAsia="es-AR"/>
-              </w:rPr>
-              <w:lastRenderedPageBreak/>
-              <w:t>riesgo. El actor selecciona confirmar. La InterfazUsuario redirige al actor a /proyecto/riesgos</w:t>
+              <w:t>/riesgos</w:t>
             </w:r>
           </w:p>
         </w:tc>
@@ -23831,17 +23928,7 @@
                 <w:szCs w:val="20"/>
                 <w:lang w:val="es-AR" w:eastAsia="es-AR"/>
               </w:rPr>
-              <w:t>El GestorRiesgo envia el evento añadirTareas() a PlanRiesgo.</w:t>
-            </w:r>
-            <w:r>
-              <w:rPr>
-                <w:rFonts w:ascii="Calibri" w:eastAsia="Times New Roman" w:hAnsi="Calibri" w:cs="Calibri"/>
-                <w:color w:val="000000" w:themeColor="text1"/>
-                <w:sz w:val="20"/>
-                <w:szCs w:val="20"/>
-                <w:lang w:val="es-AR" w:eastAsia="es-AR"/>
-              </w:rPr>
-              <w:t xml:space="preserve"> La InterfazUsuario devuelve al actor al formulario de plan de riesgos (Excepción 2bi). </w:t>
+              <w:t xml:space="preserve">El GestorRiesgo envia el evento añadirTareas() a PlanRiesgo. La InterfazUsuario devuelve al actor al formulario de plan de riesgos (Excepción 2bi). </w:t>
             </w:r>
           </w:p>
         </w:tc>
@@ -24008,11 +24095,11 @@
       <w:pPr>
         <w:pStyle w:val="PSI-Ttulo3"/>
       </w:pPr>
-      <w:bookmarkStart w:id="36" w:name="_Toc180761198"/>
+      <w:bookmarkStart w:id="37" w:name="_Toc181366807"/>
       <w:r>
         <w:t>Diagrama de paquetes</w:t>
       </w:r>
-      <w:bookmarkEnd w:id="36"/>
+      <w:bookmarkEnd w:id="37"/>
     </w:p>
     <w:p>
       <w:pPr>
@@ -24458,12 +24545,12 @@
       <w:pPr>
         <w:pStyle w:val="PSI-Ttulo3"/>
       </w:pPr>
-      <w:bookmarkStart w:id="37" w:name="_Toc180761199"/>
+      <w:bookmarkStart w:id="38" w:name="_Toc181366808"/>
       <w:r>
         <w:lastRenderedPageBreak/>
         <w:t>Diagrama de Interacción</w:t>
       </w:r>
-      <w:bookmarkEnd w:id="37"/>
+      <w:bookmarkEnd w:id="38"/>
       <w:r>
         <w:t xml:space="preserve"> </w:t>
       </w:r>
@@ -24582,21 +24669,21 @@
         <w:pStyle w:val="PSI-Ttulo2"/>
         <w:ind w:left="0" w:firstLine="0"/>
       </w:pPr>
-      <w:bookmarkStart w:id="38" w:name="_Toc180761200"/>
+      <w:bookmarkStart w:id="39" w:name="_Toc181366809"/>
       <w:r>
         <w:t>Caso de Uso 9: Modificar plan de acción</w:t>
       </w:r>
-      <w:bookmarkEnd w:id="38"/>
+      <w:bookmarkEnd w:id="39"/>
     </w:p>
     <w:p>
       <w:pPr>
         <w:pStyle w:val="Ttulo3"/>
       </w:pPr>
-      <w:bookmarkStart w:id="39" w:name="_Toc180761201"/>
+      <w:bookmarkStart w:id="40" w:name="_Toc181366810"/>
       <w:r>
         <w:t>Especificación de caso de uso de diseño</w:t>
       </w:r>
-      <w:bookmarkEnd w:id="39"/>
+      <w:bookmarkEnd w:id="40"/>
     </w:p>
     <w:tbl>
       <w:tblPr>
@@ -25759,12 +25846,12 @@
       <w:pPr>
         <w:pStyle w:val="PSI-Ttulo3"/>
       </w:pPr>
-      <w:bookmarkStart w:id="40" w:name="_Toc180761202"/>
+      <w:bookmarkStart w:id="41" w:name="_Toc181366811"/>
       <w:r>
         <w:lastRenderedPageBreak/>
         <w:t>Diagrama de paquetes</w:t>
       </w:r>
-      <w:bookmarkEnd w:id="40"/>
+      <w:bookmarkEnd w:id="41"/>
     </w:p>
     <w:p>
       <w:pPr>
@@ -26178,11 +26265,11 @@
       <w:pPr>
         <w:pStyle w:val="PSI-Ttulo3"/>
       </w:pPr>
-      <w:bookmarkStart w:id="41" w:name="_Toc180761203"/>
+      <w:bookmarkStart w:id="42" w:name="_Toc181366812"/>
       <w:r>
         <w:t>Diagrama de Interacción</w:t>
       </w:r>
-      <w:bookmarkEnd w:id="41"/>
+      <w:bookmarkEnd w:id="42"/>
       <w:r>
         <w:t xml:space="preserve"> </w:t>
       </w:r>
@@ -26296,7 +26383,7 @@
       <w:pPr>
         <w:pStyle w:val="PSI-Ttulo2"/>
       </w:pPr>
-      <w:bookmarkStart w:id="42" w:name="_Toc180761204"/>
+      <w:bookmarkStart w:id="43" w:name="_Toc181366813"/>
       <w:r>
         <w:t>Caso de Uso 1</w:t>
       </w:r>
@@ -26306,17 +26393,17 @@
       <w:r>
         <w:t>: Realizar informes</w:t>
       </w:r>
-      <w:bookmarkEnd w:id="42"/>
+      <w:bookmarkEnd w:id="43"/>
     </w:p>
     <w:p>
       <w:pPr>
         <w:pStyle w:val="Ttulo3"/>
       </w:pPr>
-      <w:bookmarkStart w:id="43" w:name="_Toc180761205"/>
+      <w:bookmarkStart w:id="44" w:name="_Toc181366814"/>
       <w:r>
         <w:t>Especificación de caso de uso de diseño</w:t>
       </w:r>
-      <w:bookmarkEnd w:id="43"/>
+      <w:bookmarkEnd w:id="44"/>
     </w:p>
     <w:tbl>
       <w:tblPr>
@@ -27480,11 +27567,11 @@
       <w:pPr>
         <w:pStyle w:val="PSI-Ttulo3"/>
       </w:pPr>
-      <w:bookmarkStart w:id="44" w:name="_Toc180761206"/>
+      <w:bookmarkStart w:id="45" w:name="_Toc181366815"/>
       <w:r>
         <w:t>Diagrama de paquetes</w:t>
       </w:r>
-      <w:bookmarkEnd w:id="44"/>
+      <w:bookmarkEnd w:id="45"/>
     </w:p>
     <w:p>
       <w:pPr>
@@ -28042,12 +28129,12 @@
       <w:pPr>
         <w:pStyle w:val="PSI-Ttulo3"/>
       </w:pPr>
-      <w:bookmarkStart w:id="45" w:name="_Toc180761207"/>
+      <w:bookmarkStart w:id="46" w:name="_Toc181366816"/>
       <w:r>
         <w:lastRenderedPageBreak/>
         <w:t>Diagrama de Interacción</w:t>
       </w:r>
-      <w:bookmarkEnd w:id="45"/>
+      <w:bookmarkEnd w:id="46"/>
       <w:r>
         <w:t xml:space="preserve"> </w:t>
       </w:r>
@@ -28162,7 +28249,7 @@
       <w:pPr>
         <w:pStyle w:val="PSI-Ttulo2"/>
       </w:pPr>
-      <w:bookmarkStart w:id="46" w:name="_Toc180761208"/>
+      <w:bookmarkStart w:id="47" w:name="_Toc181366817"/>
       <w:r>
         <w:lastRenderedPageBreak/>
         <w:t>Caso de Uso 1</w:t>
@@ -28173,17 +28260,17 @@
       <w:r>
         <w:t>: Exportar archivos</w:t>
       </w:r>
-      <w:bookmarkEnd w:id="46"/>
+      <w:bookmarkEnd w:id="47"/>
     </w:p>
     <w:p>
       <w:pPr>
         <w:pStyle w:val="Ttulo3"/>
       </w:pPr>
-      <w:bookmarkStart w:id="47" w:name="_Toc180761209"/>
+      <w:bookmarkStart w:id="48" w:name="_Toc181366818"/>
       <w:r>
         <w:t>Especificación de caso de uso de diseño</w:t>
       </w:r>
-      <w:bookmarkEnd w:id="47"/>
+      <w:bookmarkEnd w:id="48"/>
     </w:p>
     <w:tbl>
       <w:tblPr>
@@ -29346,11 +29433,11 @@
       <w:pPr>
         <w:pStyle w:val="PSI-Ttulo3"/>
       </w:pPr>
-      <w:bookmarkStart w:id="48" w:name="_Toc180761210"/>
+      <w:bookmarkStart w:id="49" w:name="_Toc181366819"/>
       <w:r>
         <w:t>Diagrama de paquetes</w:t>
       </w:r>
-      <w:bookmarkEnd w:id="48"/>
+      <w:bookmarkEnd w:id="49"/>
     </w:p>
     <w:p>
       <w:pPr>
@@ -29489,12 +29576,12 @@
       <w:pPr>
         <w:pStyle w:val="PSI-Ttulo3"/>
       </w:pPr>
-      <w:bookmarkStart w:id="49" w:name="_Toc180761211"/>
+      <w:bookmarkStart w:id="50" w:name="_Toc181366820"/>
       <w:r>
         <w:lastRenderedPageBreak/>
         <w:t>Diagrama de Interacción</w:t>
       </w:r>
-      <w:bookmarkEnd w:id="49"/>
+      <w:bookmarkEnd w:id="50"/>
       <w:r>
         <w:t xml:space="preserve"> </w:t>
       </w:r>
@@ -29609,7 +29696,7 @@
       <w:pPr>
         <w:pStyle w:val="PSI-Ttulo2"/>
       </w:pPr>
-      <w:bookmarkStart w:id="50" w:name="_Toc180761212"/>
+      <w:bookmarkStart w:id="51" w:name="_Toc181366821"/>
       <w:r>
         <w:t>Caso de Uso 1</w:t>
       </w:r>
@@ -29619,17 +29706,17 @@
       <w:r>
         <w:t>: Realizar análisis de riesgo</w:t>
       </w:r>
-      <w:bookmarkEnd w:id="50"/>
+      <w:bookmarkEnd w:id="51"/>
     </w:p>
     <w:p>
       <w:pPr>
         <w:pStyle w:val="Ttulo3"/>
       </w:pPr>
-      <w:bookmarkStart w:id="51" w:name="_Toc180761213"/>
+      <w:bookmarkStart w:id="52" w:name="_Toc181366822"/>
       <w:r>
         <w:t>Especificación de caso de uso de diseño</w:t>
       </w:r>
-      <w:bookmarkEnd w:id="51"/>
+      <w:bookmarkEnd w:id="52"/>
     </w:p>
     <w:tbl>
       <w:tblPr>
@@ -30793,11 +30880,11 @@
       <w:pPr>
         <w:pStyle w:val="PSI-Ttulo3"/>
       </w:pPr>
-      <w:bookmarkStart w:id="52" w:name="_Toc180761214"/>
+      <w:bookmarkStart w:id="53" w:name="_Toc181366823"/>
       <w:r>
         <w:t>Diagrama de paquetes</w:t>
       </w:r>
-      <w:bookmarkEnd w:id="52"/>
+      <w:bookmarkEnd w:id="53"/>
     </w:p>
     <w:p>
       <w:pPr>
@@ -31198,12 +31285,12 @@
       <w:pPr>
         <w:pStyle w:val="PSI-Ttulo3"/>
       </w:pPr>
-      <w:bookmarkStart w:id="53" w:name="_Toc180761215"/>
+      <w:bookmarkStart w:id="54" w:name="_Toc181366824"/>
       <w:r>
         <w:lastRenderedPageBreak/>
         <w:t>Diagrama de Interacción</w:t>
       </w:r>
-      <w:bookmarkEnd w:id="53"/>
+      <w:bookmarkEnd w:id="54"/>
       <w:r>
         <w:t xml:space="preserve"> </w:t>
       </w:r>
@@ -31320,12 +31407,12 @@
       <w:pPr>
         <w:pStyle w:val="Ttulo1"/>
       </w:pPr>
-      <w:bookmarkStart w:id="54" w:name="_Toc180761216"/>
+      <w:bookmarkStart w:id="55" w:name="_Toc181366825"/>
       <w:r>
         <w:lastRenderedPageBreak/>
         <w:t>Diagramas</w:t>
       </w:r>
-      <w:bookmarkEnd w:id="54"/>
+      <w:bookmarkEnd w:id="55"/>
       <w:r>
         <w:t xml:space="preserve"> </w:t>
       </w:r>
@@ -31334,11 +31421,11 @@
       <w:pPr>
         <w:pStyle w:val="PSI-Ttulo2"/>
       </w:pPr>
-      <w:bookmarkStart w:id="55" w:name="_Toc180761217"/>
+      <w:bookmarkStart w:id="56" w:name="_Toc181366826"/>
       <w:r>
         <w:t>Diagrama de componentes</w:t>
       </w:r>
-      <w:bookmarkEnd w:id="55"/>
+      <w:bookmarkEnd w:id="56"/>
     </w:p>
     <w:p>
       <w:pPr>
@@ -31459,12 +31546,12 @@
       <w:pPr>
         <w:pStyle w:val="PSI-Ttulo2"/>
       </w:pPr>
-      <w:bookmarkStart w:id="56" w:name="_Toc180761218"/>
+      <w:bookmarkStart w:id="57" w:name="_Toc181366827"/>
       <w:r>
         <w:lastRenderedPageBreak/>
         <w:t>Diagrama de Clases</w:t>
       </w:r>
-      <w:bookmarkEnd w:id="56"/>
+      <w:bookmarkEnd w:id="57"/>
     </w:p>
     <w:p>
       <w:pPr>
@@ -31614,11 +31701,11 @@
       <w:pPr>
         <w:pStyle w:val="PSI-Ttulo2"/>
       </w:pPr>
-      <w:bookmarkStart w:id="57" w:name="_Toc180761219"/>
+      <w:bookmarkStart w:id="58" w:name="_Toc181366828"/>
       <w:r>
         <w:t>Diagramas de Paquetes</w:t>
       </w:r>
-      <w:bookmarkEnd w:id="57"/>
+      <w:bookmarkEnd w:id="58"/>
     </w:p>
     <w:p>
       <w:pPr>

</xml_diff>

<commit_message>
Doc: especificación ce CU09 en modelo de diseño
</commit_message>
<xml_diff>
--- a/2. Etapa de elaboración/Iteración 2/Modelo de diseño/Modelo de Diseño_Vesta Risk Manager_T-Code.docx
+++ b/2. Etapa de elaboración/Iteración 2/Modelo de diseño/Modelo de Diseño_Vesta Risk Manager_T-Code.docx
@@ -10983,7 +10983,7 @@
           <w:lang w:eastAsia="es-AR"/>
         </w:rPr>
         <w:drawing>
-          <wp:inline distT="0" distB="0" distL="0" distR="0" wp14:anchorId="51FEC281" wp14:editId="380A0F52">
+          <wp:inline distT="0" distB="0" distL="0" distR="0" wp14:anchorId="51FEC281" wp14:editId="1A00DD9C">
             <wp:extent cx="4023260" cy="8143875"/>
             <wp:effectExtent l="0" t="0" r="0" b="0"/>
             <wp:docPr id="388499314" name="Imagen 16" descr="Diagrama&#10;&#10;Descripción generada automáticamente"/>
@@ -14025,7 +14025,7 @@
           <w:lang w:eastAsia="es-AR"/>
         </w:rPr>
         <w:drawing>
-          <wp:inline distT="0" distB="0" distL="0" distR="0" wp14:anchorId="35B4080A" wp14:editId="78824125">
+          <wp:inline distT="0" distB="0" distL="0" distR="0" wp14:anchorId="35B4080A" wp14:editId="46788E88">
             <wp:extent cx="5046111" cy="8229600"/>
             <wp:effectExtent l="0" t="0" r="2540" b="0"/>
             <wp:docPr id="228317081" name="Imagen 17"/>
@@ -16578,14 +16578,7 @@
                 <w:rFonts w:ascii="Calibri" w:eastAsia="Times New Roman" w:hAnsi="Calibri" w:cs="Calibri"/>
                 <w:lang w:val="es-AR" w:eastAsia="es-AR"/>
               </w:rPr>
-              <w:t>El usuario realizó el Caso de uso 1</w:t>
-            </w:r>
-            <w:r>
-              <w:rPr>
-                <w:rFonts w:ascii="Calibri" w:eastAsia="Times New Roman" w:hAnsi="Calibri" w:cs="Calibri"/>
-                <w:lang w:val="es-AR" w:eastAsia="es-AR"/>
-              </w:rPr>
-              <w:t>.</w:t>
+              <w:t>El usuario realizó el Caso de uso 1.</w:t>
             </w:r>
           </w:p>
           <w:p>
@@ -16606,14 +16599,7 @@
                 <w:rFonts w:ascii="Calibri" w:eastAsia="Times New Roman" w:hAnsi="Calibri" w:cs="Calibri"/>
                 <w:lang w:val="es-AR" w:eastAsia="es-AR"/>
               </w:rPr>
-              <w:t>El usuario está vinculado a un proyecto</w:t>
-            </w:r>
-            <w:r>
-              <w:rPr>
-                <w:rFonts w:ascii="Calibri" w:eastAsia="Times New Roman" w:hAnsi="Calibri" w:cs="Calibri"/>
-                <w:lang w:val="es-AR" w:eastAsia="es-AR"/>
-              </w:rPr>
-              <w:t>.</w:t>
+              <w:t>El usuario está vinculado a un proyecto.</w:t>
             </w:r>
           </w:p>
           <w:p>
@@ -16634,14 +16620,7 @@
                 <w:rFonts w:ascii="Calibri" w:eastAsia="Times New Roman" w:hAnsi="Calibri" w:cs="Calibri"/>
                 <w:lang w:val="es-AR" w:eastAsia="es-AR"/>
               </w:rPr>
-              <w:t>Existe al menos un riesgo cargado</w:t>
-            </w:r>
-            <w:r>
-              <w:rPr>
-                <w:rFonts w:ascii="Calibri" w:eastAsia="Times New Roman" w:hAnsi="Calibri" w:cs="Calibri"/>
-                <w:lang w:val="es-AR" w:eastAsia="es-AR"/>
-              </w:rPr>
-              <w:t>.</w:t>
+              <w:t>Existe al menos un riesgo cargado.</w:t>
             </w:r>
           </w:p>
         </w:tc>
@@ -16711,14 +16690,7 @@
                 <w:rFonts w:ascii="Calibri" w:eastAsia="Times New Roman" w:hAnsi="Calibri" w:cs="Calibri"/>
                 <w:lang w:eastAsia="es-AR"/>
               </w:rPr>
-              <w:t>El usuario selecciona la opción "Modificar lista de riesgos"</w:t>
-            </w:r>
-            <w:r>
-              <w:rPr>
-                <w:rFonts w:ascii="Calibri" w:eastAsia="Times New Roman" w:hAnsi="Calibri" w:cs="Calibri"/>
-                <w:lang w:eastAsia="es-AR"/>
-              </w:rPr>
-              <w:t>.</w:t>
+              <w:t>El usuario selecciona la opción "Modificar lista de riesgos".</w:t>
             </w:r>
           </w:p>
         </w:tc>
@@ -19300,7 +19272,7 @@
           <w:lang w:eastAsia="es-AR"/>
         </w:rPr>
         <w:drawing>
-          <wp:inline distT="0" distB="0" distL="0" distR="0" wp14:anchorId="223A6319" wp14:editId="40758BD5">
+          <wp:inline distT="0" distB="0" distL="0" distR="0" wp14:anchorId="223A6319" wp14:editId="5E859A2D">
             <wp:extent cx="5400040" cy="7853680"/>
             <wp:effectExtent l="0" t="0" r="0" b="0"/>
             <wp:docPr id="1437050315" name="Imagen 19"/>
@@ -24657,7 +24629,7 @@
         </w:tc>
         <w:tc>
           <w:tcPr>
-            <w:tcW w:w="3585" w:type="pct"/>
+            <w:tcW w:w="3586" w:type="pct"/>
             <w:tcBorders>
               <w:top w:val="nil"/>
               <w:left w:val="nil"/>
@@ -24785,7 +24757,7 @@
         </w:tc>
         <w:tc>
           <w:tcPr>
-            <w:tcW w:w="3585" w:type="pct"/>
+            <w:tcW w:w="3586" w:type="pct"/>
             <w:tcBorders>
               <w:top w:val="nil"/>
               <w:left w:val="nil"/>
@@ -25049,7 +25021,7 @@
         </w:tc>
         <w:tc>
           <w:tcPr>
-            <w:tcW w:w="3585" w:type="pct"/>
+            <w:tcW w:w="3586" w:type="pct"/>
             <w:tcBorders>
               <w:top w:val="nil"/>
               <w:left w:val="nil"/>
@@ -25130,387 +25102,6 @@
                 <w:lang w:val="es-AR" w:eastAsia="es-AR"/>
               </w:rPr>
               <w:t xml:space="preserve">. </w:t>
-            </w:r>
-          </w:p>
-        </w:tc>
-      </w:tr>
-      <w:tr>
-        <w:trPr>
-          <w:trHeight w:val="300"/>
-        </w:trPr>
-        <w:tc>
-          <w:tcPr>
-            <w:tcW w:w="987" w:type="pct"/>
-            <w:tcBorders>
-              <w:top w:val="nil"/>
-              <w:left w:val="single" w:sz="4" w:space="0" w:color="auto"/>
-              <w:bottom w:val="nil"/>
-              <w:right w:val="single" w:sz="4" w:space="0" w:color="auto"/>
-            </w:tcBorders>
-            <w:shd w:val="clear" w:color="auto" w:fill="auto"/>
-            <w:vAlign w:val="bottom"/>
-            <w:hideMark/>
-          </w:tcPr>
-          <w:p>
-            <w:pPr>
-              <w:spacing w:before="0" w:line="240" w:lineRule="auto"/>
-              <w:ind w:left="0" w:firstLine="0"/>
-              <w:rPr>
-                <w:rFonts w:ascii="Calibri" w:eastAsia="Times New Roman" w:hAnsi="Calibri" w:cs="Calibri"/>
-                <w:color w:val="000000"/>
-                <w:sz w:val="20"/>
-                <w:szCs w:val="20"/>
-                <w:lang w:val="es-AR" w:eastAsia="es-AR"/>
-              </w:rPr>
-            </w:pPr>
-            <w:r>
-              <w:rPr>
-                <w:rFonts w:ascii="Calibri" w:eastAsia="Times New Roman" w:hAnsi="Calibri" w:cs="Calibri"/>
-                <w:color w:val="000000"/>
-                <w:sz w:val="20"/>
-                <w:szCs w:val="20"/>
-                <w:lang w:val="es-AR" w:eastAsia="es-AR"/>
-              </w:rPr>
-              <w:t> </w:t>
-            </w:r>
-          </w:p>
-        </w:tc>
-        <w:tc>
-          <w:tcPr>
-            <w:tcW w:w="427" w:type="pct"/>
-            <w:tcBorders>
-              <w:top w:val="nil"/>
-              <w:left w:val="nil"/>
-              <w:bottom w:val="single" w:sz="4" w:space="0" w:color="auto"/>
-              <w:right w:val="single" w:sz="4" w:space="0" w:color="auto"/>
-            </w:tcBorders>
-            <w:shd w:val="clear" w:color="auto" w:fill="auto"/>
-            <w:vAlign w:val="center"/>
-            <w:hideMark/>
-          </w:tcPr>
-          <w:p>
-            <w:pPr>
-              <w:spacing w:before="0" w:line="240" w:lineRule="auto"/>
-              <w:ind w:left="0" w:firstLine="0"/>
-              <w:jc w:val="center"/>
-              <w:rPr>
-                <w:rFonts w:ascii="Calibri" w:eastAsia="Times New Roman" w:hAnsi="Calibri" w:cs="Calibri"/>
-                <w:color w:val="000000"/>
-                <w:sz w:val="20"/>
-                <w:szCs w:val="20"/>
-                <w:lang w:val="es-AR" w:eastAsia="es-AR"/>
-              </w:rPr>
-            </w:pPr>
-            <w:r>
-              <w:rPr>
-                <w:rFonts w:ascii="Calibri" w:eastAsia="Times New Roman" w:hAnsi="Calibri" w:cs="Calibri"/>
-                <w:color w:val="000000"/>
-                <w:sz w:val="20"/>
-                <w:szCs w:val="20"/>
-                <w:lang w:val="es-AR" w:eastAsia="es-AR"/>
-              </w:rPr>
-              <w:t> </w:t>
-            </w:r>
-            <w:r>
-              <w:rPr>
-                <w:rFonts w:ascii="Calibri" w:eastAsia="Times New Roman" w:hAnsi="Calibri" w:cs="Calibri"/>
-                <w:color w:val="000000"/>
-                <w:sz w:val="20"/>
-                <w:szCs w:val="20"/>
-                <w:lang w:val="es-AR" w:eastAsia="es-AR"/>
-              </w:rPr>
-              <w:t>3</w:t>
-            </w:r>
-          </w:p>
-        </w:tc>
-        <w:tc>
-          <w:tcPr>
-            <w:tcW w:w="3585" w:type="pct"/>
-            <w:tcBorders>
-              <w:top w:val="nil"/>
-              <w:left w:val="nil"/>
-              <w:bottom w:val="single" w:sz="4" w:space="0" w:color="auto"/>
-              <w:right w:val="single" w:sz="4" w:space="0" w:color="auto"/>
-            </w:tcBorders>
-            <w:shd w:val="clear" w:color="auto" w:fill="auto"/>
-            <w:vAlign w:val="bottom"/>
-          </w:tcPr>
-          <w:p>
-            <w:pPr>
-              <w:spacing w:before="0" w:line="240" w:lineRule="auto"/>
-              <w:ind w:left="0" w:firstLine="0"/>
-              <w:rPr>
-                <w:rFonts w:ascii="Calibri" w:eastAsia="Times New Roman" w:hAnsi="Calibri" w:cs="Calibri"/>
-                <w:color w:val="000000" w:themeColor="text1"/>
-                <w:sz w:val="20"/>
-                <w:szCs w:val="20"/>
-                <w:lang w:val="es-AR" w:eastAsia="es-AR"/>
-              </w:rPr>
-            </w:pPr>
-            <w:r>
-              <w:rPr>
-                <w:rFonts w:ascii="Calibri" w:eastAsia="Times New Roman" w:hAnsi="Calibri" w:cs="Calibri"/>
-                <w:color w:val="000000" w:themeColor="text1"/>
-                <w:sz w:val="20"/>
-                <w:szCs w:val="20"/>
-                <w:lang w:val="es-AR" w:eastAsia="es-AR"/>
-              </w:rPr>
-              <w:t xml:space="preserve">La InterfazUsuario </w:t>
-            </w:r>
-            <w:proofErr w:type="spellStart"/>
-            <w:r>
-              <w:rPr>
-                <w:rFonts w:ascii="Calibri" w:eastAsia="Times New Roman" w:hAnsi="Calibri" w:cs="Calibri"/>
-                <w:color w:val="000000" w:themeColor="text1"/>
-                <w:sz w:val="20"/>
-                <w:szCs w:val="20"/>
-                <w:lang w:val="es-AR" w:eastAsia="es-AR"/>
-              </w:rPr>
-              <w:t>solitica</w:t>
-            </w:r>
-            <w:proofErr w:type="spellEnd"/>
-            <w:r>
-              <w:rPr>
-                <w:rFonts w:ascii="Calibri" w:eastAsia="Times New Roman" w:hAnsi="Calibri" w:cs="Calibri"/>
-                <w:color w:val="000000" w:themeColor="text1"/>
-                <w:sz w:val="20"/>
-                <w:szCs w:val="20"/>
-                <w:lang w:val="es-AR" w:eastAsia="es-AR"/>
-              </w:rPr>
-              <w:t xml:space="preserve"> </w:t>
-            </w:r>
-            <w:proofErr w:type="spellStart"/>
-            <w:proofErr w:type="gramStart"/>
-            <w:r>
-              <w:rPr>
-                <w:rFonts w:ascii="Calibri" w:eastAsia="Times New Roman" w:hAnsi="Calibri" w:cs="Calibri"/>
-                <w:color w:val="000000" w:themeColor="text1"/>
-                <w:sz w:val="20"/>
-                <w:szCs w:val="20"/>
-                <w:lang w:val="es-AR" w:eastAsia="es-AR"/>
-              </w:rPr>
-              <w:t>añadirPlan</w:t>
-            </w:r>
-            <w:proofErr w:type="spellEnd"/>
-            <w:r>
-              <w:rPr>
-                <w:rFonts w:ascii="Calibri" w:eastAsia="Times New Roman" w:hAnsi="Calibri" w:cs="Calibri"/>
-                <w:color w:val="000000" w:themeColor="text1"/>
-                <w:sz w:val="20"/>
-                <w:szCs w:val="20"/>
-                <w:lang w:val="es-AR" w:eastAsia="es-AR"/>
-              </w:rPr>
-              <w:t>(</w:t>
-            </w:r>
-            <w:proofErr w:type="spellStart"/>
-            <w:proofErr w:type="gramEnd"/>
-            <w:r>
-              <w:rPr>
-                <w:rFonts w:ascii="Calibri" w:eastAsia="Times New Roman" w:hAnsi="Calibri" w:cs="Calibri"/>
-                <w:color w:val="000000" w:themeColor="text1"/>
-                <w:sz w:val="20"/>
-                <w:szCs w:val="20"/>
-                <w:lang w:val="es-AR" w:eastAsia="es-AR"/>
-              </w:rPr>
-              <w:t>idRiesgo</w:t>
-            </w:r>
-            <w:proofErr w:type="spellEnd"/>
-            <w:r>
-              <w:rPr>
-                <w:rFonts w:ascii="Calibri" w:eastAsia="Times New Roman" w:hAnsi="Calibri" w:cs="Calibri"/>
-                <w:color w:val="000000" w:themeColor="text1"/>
-                <w:sz w:val="20"/>
-                <w:szCs w:val="20"/>
-                <w:lang w:val="es-AR" w:eastAsia="es-AR"/>
-              </w:rPr>
-              <w:t xml:space="preserve">, </w:t>
-            </w:r>
-            <w:proofErr w:type="spellStart"/>
-            <w:r>
-              <w:rPr>
-                <w:rFonts w:ascii="Calibri" w:eastAsia="Times New Roman" w:hAnsi="Calibri" w:cs="Calibri"/>
-                <w:color w:val="000000" w:themeColor="text1"/>
-                <w:sz w:val="20"/>
-                <w:szCs w:val="20"/>
-                <w:lang w:val="es-AR" w:eastAsia="es-AR"/>
-              </w:rPr>
-              <w:t>datosPlan</w:t>
-            </w:r>
-            <w:proofErr w:type="spellEnd"/>
-            <w:r>
-              <w:rPr>
-                <w:rFonts w:ascii="Calibri" w:eastAsia="Times New Roman" w:hAnsi="Calibri" w:cs="Calibri"/>
-                <w:color w:val="000000" w:themeColor="text1"/>
-                <w:sz w:val="20"/>
-                <w:szCs w:val="20"/>
-                <w:lang w:val="es-AR" w:eastAsia="es-AR"/>
-              </w:rPr>
-              <w:t xml:space="preserve">) a </w:t>
-            </w:r>
-            <w:proofErr w:type="spellStart"/>
-            <w:r>
-              <w:rPr>
-                <w:rFonts w:ascii="Calibri" w:eastAsia="Times New Roman" w:hAnsi="Calibri" w:cs="Calibri"/>
-                <w:color w:val="000000" w:themeColor="text1"/>
-                <w:sz w:val="20"/>
-                <w:szCs w:val="20"/>
-                <w:lang w:val="es-AR" w:eastAsia="es-AR"/>
-              </w:rPr>
-              <w:t>GestorRiesgo</w:t>
-            </w:r>
-            <w:proofErr w:type="spellEnd"/>
-            <w:r>
-              <w:rPr>
-                <w:rFonts w:ascii="Calibri" w:eastAsia="Times New Roman" w:hAnsi="Calibri" w:cs="Calibri"/>
-                <w:color w:val="000000" w:themeColor="text1"/>
-                <w:sz w:val="20"/>
-                <w:szCs w:val="20"/>
-                <w:lang w:val="es-AR" w:eastAsia="es-AR"/>
-              </w:rPr>
-              <w:t xml:space="preserve">. </w:t>
-            </w:r>
-            <w:proofErr w:type="spellStart"/>
-            <w:r>
-              <w:rPr>
-                <w:rFonts w:ascii="Calibri" w:eastAsia="Times New Roman" w:hAnsi="Calibri" w:cs="Calibri"/>
-                <w:color w:val="000000" w:themeColor="text1"/>
-                <w:sz w:val="20"/>
-                <w:szCs w:val="20"/>
-                <w:lang w:val="es-AR" w:eastAsia="es-AR"/>
-              </w:rPr>
-              <w:t>GestorRiesgo</w:t>
-            </w:r>
-            <w:proofErr w:type="spellEnd"/>
-            <w:r>
-              <w:rPr>
-                <w:rFonts w:ascii="Calibri" w:eastAsia="Times New Roman" w:hAnsi="Calibri" w:cs="Calibri"/>
-                <w:color w:val="000000" w:themeColor="text1"/>
-                <w:sz w:val="20"/>
-                <w:szCs w:val="20"/>
-                <w:lang w:val="es-AR" w:eastAsia="es-AR"/>
-              </w:rPr>
-              <w:t xml:space="preserve"> </w:t>
-            </w:r>
-            <w:proofErr w:type="spellStart"/>
-            <w:r>
-              <w:rPr>
-                <w:rFonts w:ascii="Calibri" w:eastAsia="Times New Roman" w:hAnsi="Calibri" w:cs="Calibri"/>
-                <w:color w:val="000000" w:themeColor="text1"/>
-                <w:sz w:val="20"/>
-                <w:szCs w:val="20"/>
-                <w:lang w:val="es-AR" w:eastAsia="es-AR"/>
-              </w:rPr>
-              <w:t>envia</w:t>
-            </w:r>
-            <w:proofErr w:type="spellEnd"/>
-            <w:r>
-              <w:rPr>
-                <w:rFonts w:ascii="Calibri" w:eastAsia="Times New Roman" w:hAnsi="Calibri" w:cs="Calibri"/>
-                <w:color w:val="000000" w:themeColor="text1"/>
-                <w:sz w:val="20"/>
-                <w:szCs w:val="20"/>
-                <w:lang w:val="es-AR" w:eastAsia="es-AR"/>
-              </w:rPr>
-              <w:t xml:space="preserve"> el evento </w:t>
-            </w:r>
-            <w:proofErr w:type="spellStart"/>
-            <w:r>
-              <w:rPr>
-                <w:rFonts w:ascii="Calibri" w:eastAsia="Times New Roman" w:hAnsi="Calibri" w:cs="Calibri"/>
-                <w:color w:val="000000" w:themeColor="text1"/>
-                <w:sz w:val="20"/>
-                <w:szCs w:val="20"/>
-                <w:lang w:val="es-AR" w:eastAsia="es-AR"/>
-              </w:rPr>
-              <w:t>añadirPlan</w:t>
-            </w:r>
-            <w:proofErr w:type="spellEnd"/>
-            <w:r>
-              <w:rPr>
-                <w:rFonts w:ascii="Calibri" w:eastAsia="Times New Roman" w:hAnsi="Calibri" w:cs="Calibri"/>
-                <w:color w:val="000000" w:themeColor="text1"/>
-                <w:sz w:val="20"/>
-                <w:szCs w:val="20"/>
-                <w:lang w:val="es-AR" w:eastAsia="es-AR"/>
-              </w:rPr>
-              <w:t>(</w:t>
-            </w:r>
-            <w:proofErr w:type="spellStart"/>
-            <w:r>
-              <w:rPr>
-                <w:rFonts w:ascii="Calibri" w:eastAsia="Times New Roman" w:hAnsi="Calibri" w:cs="Calibri"/>
-                <w:color w:val="000000" w:themeColor="text1"/>
-                <w:sz w:val="20"/>
-                <w:szCs w:val="20"/>
-                <w:lang w:val="es-AR" w:eastAsia="es-AR"/>
-              </w:rPr>
-              <w:t>datosPlan</w:t>
-            </w:r>
-            <w:proofErr w:type="spellEnd"/>
-            <w:r>
-              <w:rPr>
-                <w:rFonts w:ascii="Calibri" w:eastAsia="Times New Roman" w:hAnsi="Calibri" w:cs="Calibri"/>
-                <w:color w:val="000000" w:themeColor="text1"/>
-                <w:sz w:val="20"/>
-                <w:szCs w:val="20"/>
-                <w:lang w:val="es-AR" w:eastAsia="es-AR"/>
-              </w:rPr>
-              <w:t xml:space="preserve">) a Riesgo. Riesgo solicita </w:t>
-            </w:r>
-            <w:proofErr w:type="gramStart"/>
-            <w:r>
-              <w:rPr>
-                <w:rFonts w:ascii="Calibri" w:eastAsia="Times New Roman" w:hAnsi="Calibri" w:cs="Calibri"/>
-                <w:color w:val="000000" w:themeColor="text1"/>
-                <w:sz w:val="20"/>
-                <w:szCs w:val="20"/>
-                <w:lang w:val="es-AR" w:eastAsia="es-AR"/>
-              </w:rPr>
-              <w:t>actualizarRiesgo(</w:t>
-            </w:r>
-            <w:proofErr w:type="gramEnd"/>
-            <w:r>
-              <w:rPr>
-                <w:rFonts w:ascii="Calibri" w:eastAsia="Times New Roman" w:hAnsi="Calibri" w:cs="Calibri"/>
-                <w:color w:val="000000" w:themeColor="text1"/>
-                <w:sz w:val="20"/>
-                <w:szCs w:val="20"/>
-                <w:lang w:val="es-AR" w:eastAsia="es-AR"/>
-              </w:rPr>
-              <w:t xml:space="preserve">) a la BDD. La InterfazUsuario muestra un mensaje al usuario confirmando que se añadió el plan de </w:t>
-            </w:r>
-            <w:r>
-              <w:rPr>
-                <w:rFonts w:ascii="Calibri" w:eastAsia="Times New Roman" w:hAnsi="Calibri" w:cs="Calibri"/>
-                <w:color w:val="000000" w:themeColor="text1"/>
-                <w:sz w:val="20"/>
-                <w:szCs w:val="20"/>
-                <w:lang w:val="es-AR" w:eastAsia="es-AR"/>
-              </w:rPr>
-              <w:lastRenderedPageBreak/>
-              <w:t>riesgo. El actor selecciona confirmar. La InterfazUsuario redirige al actor a /proyecto</w:t>
-            </w:r>
-            <w:proofErr w:type="gramStart"/>
-            <w:r>
-              <w:rPr>
-                <w:rFonts w:ascii="Calibri" w:eastAsia="Times New Roman" w:hAnsi="Calibri" w:cs="Calibri"/>
-                <w:color w:val="000000" w:themeColor="text1"/>
-                <w:sz w:val="20"/>
-                <w:szCs w:val="20"/>
-                <w:lang w:val="es-AR" w:eastAsia="es-AR"/>
-              </w:rPr>
-              <w:t>/:nombre</w:t>
-            </w:r>
-            <w:proofErr w:type="gramEnd"/>
-            <w:r>
-              <w:rPr>
-                <w:rFonts w:ascii="Calibri" w:eastAsia="Times New Roman" w:hAnsi="Calibri" w:cs="Calibri"/>
-                <w:color w:val="000000" w:themeColor="text1"/>
-                <w:sz w:val="20"/>
-                <w:szCs w:val="20"/>
-                <w:lang w:val="es-AR" w:eastAsia="es-AR"/>
-              </w:rPr>
-              <w:t>/riesgos</w:t>
             </w:r>
           </w:p>
         </w:tc>
@@ -25539,16 +25130,19 @@
               <w:rPr>
                 <w:rFonts w:ascii="Calibri" w:eastAsia="Times New Roman" w:hAnsi="Calibri" w:cs="Calibri"/>
                 <w:color w:val="000000"/>
-                <w:lang w:val="es-AR" w:eastAsia="es-AR"/>
-              </w:rPr>
-            </w:pPr>
-            <w:r>
-              <w:rPr>
-                <w:rFonts w:ascii="Calibri" w:eastAsia="Times New Roman" w:hAnsi="Calibri" w:cs="Calibri"/>
-                <w:color w:val="000000"/>
-                <w:lang w:val="es-AR" w:eastAsia="es-AR"/>
-              </w:rPr>
-              <w:lastRenderedPageBreak/>
+                <w:sz w:val="20"/>
+                <w:szCs w:val="20"/>
+                <w:lang w:val="es-AR" w:eastAsia="es-AR"/>
+              </w:rPr>
+            </w:pPr>
+            <w:r>
+              <w:rPr>
+                <w:rFonts w:ascii="Calibri" w:eastAsia="Times New Roman" w:hAnsi="Calibri" w:cs="Calibri"/>
+                <w:color w:val="000000"/>
+                <w:sz w:val="20"/>
+                <w:szCs w:val="20"/>
+                <w:lang w:val="es-AR" w:eastAsia="es-AR"/>
+              </w:rPr>
               <w:t> </w:t>
             </w:r>
           </w:p>
@@ -25597,13 +25191,13 @@
                 <w:szCs w:val="20"/>
                 <w:lang w:val="es-AR" w:eastAsia="es-AR"/>
               </w:rPr>
-              <w:t>4</w:t>
+              <w:t>3</w:t>
             </w:r>
           </w:p>
         </w:tc>
         <w:tc>
           <w:tcPr>
-            <w:tcW w:w="3585" w:type="pct"/>
+            <w:tcW w:w="3586" w:type="pct"/>
             <w:tcBorders>
               <w:top w:val="nil"/>
               <w:left w:val="nil"/>
@@ -25620,186 +25214,23 @@
               <w:rPr>
                 <w:rFonts w:ascii="Calibri" w:eastAsia="Times New Roman" w:hAnsi="Calibri" w:cs="Calibri"/>
                 <w:color w:val="000000" w:themeColor="text1"/>
-                <w:lang w:val="es-AR" w:eastAsia="es-AR"/>
-              </w:rPr>
-            </w:pPr>
-          </w:p>
-        </w:tc>
-      </w:tr>
-      <w:tr>
-        <w:trPr>
-          <w:trHeight w:val="300"/>
-        </w:trPr>
-        <w:tc>
-          <w:tcPr>
-            <w:tcW w:w="987" w:type="pct"/>
-            <w:tcBorders>
-              <w:top w:val="nil"/>
-              <w:left w:val="single" w:sz="4" w:space="0" w:color="auto"/>
-              <w:bottom w:val="single" w:sz="4" w:space="0" w:color="auto"/>
-              <w:right w:val="single" w:sz="4" w:space="0" w:color="auto"/>
-            </w:tcBorders>
-            <w:shd w:val="clear" w:color="auto" w:fill="auto"/>
-            <w:vAlign w:val="bottom"/>
-          </w:tcPr>
-          <w:p>
-            <w:pPr>
-              <w:spacing w:before="0" w:line="240" w:lineRule="auto"/>
-              <w:ind w:left="0" w:firstLine="0"/>
-              <w:rPr>
-                <w:rFonts w:ascii="Calibri" w:eastAsia="Times New Roman" w:hAnsi="Calibri" w:cs="Calibri"/>
-                <w:color w:val="000000"/>
-                <w:lang w:val="es-AR" w:eastAsia="es-AR"/>
-              </w:rPr>
-            </w:pPr>
-          </w:p>
-        </w:tc>
-        <w:tc>
-          <w:tcPr>
-            <w:tcW w:w="427" w:type="pct"/>
-            <w:tcBorders>
-              <w:top w:val="nil"/>
-              <w:left w:val="nil"/>
-              <w:bottom w:val="single" w:sz="4" w:space="0" w:color="auto"/>
-              <w:right w:val="single" w:sz="4" w:space="0" w:color="auto"/>
-            </w:tcBorders>
-            <w:shd w:val="clear" w:color="auto" w:fill="auto"/>
-            <w:vAlign w:val="center"/>
-          </w:tcPr>
-          <w:p>
-            <w:pPr>
-              <w:spacing w:before="0" w:line="240" w:lineRule="auto"/>
-              <w:ind w:left="0" w:firstLine="0"/>
-              <w:jc w:val="center"/>
-              <w:rPr>
-                <w:rFonts w:ascii="Calibri" w:eastAsia="Times New Roman" w:hAnsi="Calibri" w:cs="Calibri"/>
-                <w:color w:val="000000"/>
-                <w:sz w:val="20"/>
-                <w:szCs w:val="20"/>
-                <w:lang w:val="es-AR" w:eastAsia="es-AR"/>
-              </w:rPr>
-            </w:pPr>
-            <w:r>
-              <w:rPr>
-                <w:rFonts w:ascii="Calibri" w:eastAsia="Times New Roman" w:hAnsi="Calibri" w:cs="Calibri"/>
-                <w:color w:val="000000"/>
-                <w:sz w:val="20"/>
-                <w:szCs w:val="20"/>
-                <w:lang w:val="es-AR" w:eastAsia="es-AR"/>
-              </w:rPr>
-              <w:t>5</w:t>
-            </w:r>
-          </w:p>
-        </w:tc>
-        <w:tc>
-          <w:tcPr>
-            <w:tcW w:w="3585" w:type="pct"/>
-            <w:tcBorders>
-              <w:top w:val="nil"/>
-              <w:left w:val="nil"/>
-              <w:bottom w:val="single" w:sz="4" w:space="0" w:color="auto"/>
-              <w:right w:val="single" w:sz="4" w:space="0" w:color="auto"/>
-            </w:tcBorders>
-            <w:shd w:val="clear" w:color="auto" w:fill="auto"/>
-            <w:vAlign w:val="bottom"/>
-          </w:tcPr>
-          <w:p>
-            <w:pPr>
-              <w:spacing w:before="0" w:line="240" w:lineRule="auto"/>
-              <w:ind w:left="0" w:firstLine="0"/>
+                <w:sz w:val="20"/>
+                <w:szCs w:val="20"/>
+                <w:lang w:val="es-AR" w:eastAsia="es-AR"/>
+              </w:rPr>
+            </w:pPr>
+            <w:r>
               <w:rPr>
                 <w:rFonts w:ascii="Calibri" w:eastAsia="Times New Roman" w:hAnsi="Calibri" w:cs="Calibri"/>
                 <w:color w:val="000000" w:themeColor="text1"/>
                 <w:sz w:val="20"/>
                 <w:szCs w:val="20"/>
-                <w:u w:val="single"/>
-                <w:lang w:val="es-AR" w:eastAsia="es-AR"/>
-              </w:rPr>
-            </w:pPr>
-          </w:p>
-        </w:tc>
-      </w:tr>
-      <w:tr>
-        <w:trPr>
-          <w:trHeight w:val="300"/>
-        </w:trPr>
-        <w:tc>
-          <w:tcPr>
-            <w:tcW w:w="987" w:type="pct"/>
-            <w:tcBorders>
-              <w:top w:val="nil"/>
-              <w:left w:val="single" w:sz="4" w:space="0" w:color="auto"/>
-              <w:bottom w:val="single" w:sz="4" w:space="0" w:color="auto"/>
-              <w:right w:val="single" w:sz="4" w:space="0" w:color="auto"/>
-            </w:tcBorders>
-            <w:shd w:val="clear" w:color="auto" w:fill="auto"/>
-            <w:vAlign w:val="bottom"/>
-          </w:tcPr>
-          <w:p>
-            <w:pPr>
-              <w:spacing w:before="0" w:line="240" w:lineRule="auto"/>
-              <w:ind w:left="0" w:firstLine="0"/>
-              <w:rPr>
-                <w:rFonts w:ascii="Calibri" w:eastAsia="Times New Roman" w:hAnsi="Calibri" w:cs="Calibri"/>
-                <w:color w:val="000000"/>
-                <w:lang w:val="es-AR" w:eastAsia="es-AR"/>
-              </w:rPr>
-            </w:pPr>
-          </w:p>
-        </w:tc>
-        <w:tc>
-          <w:tcPr>
-            <w:tcW w:w="427" w:type="pct"/>
-            <w:tcBorders>
-              <w:top w:val="nil"/>
-              <w:left w:val="nil"/>
-              <w:bottom w:val="single" w:sz="4" w:space="0" w:color="auto"/>
-              <w:right w:val="single" w:sz="4" w:space="0" w:color="auto"/>
-            </w:tcBorders>
-            <w:shd w:val="clear" w:color="auto" w:fill="auto"/>
-            <w:vAlign w:val="center"/>
-          </w:tcPr>
-          <w:p>
-            <w:pPr>
-              <w:spacing w:before="0" w:line="240" w:lineRule="auto"/>
-              <w:ind w:left="0" w:firstLine="0"/>
-              <w:jc w:val="center"/>
-              <w:rPr>
-                <w:rFonts w:ascii="Calibri" w:eastAsia="Times New Roman" w:hAnsi="Calibri" w:cs="Calibri"/>
-                <w:color w:val="000000"/>
-                <w:sz w:val="20"/>
-                <w:szCs w:val="20"/>
-                <w:lang w:val="es-AR" w:eastAsia="es-AR"/>
-              </w:rPr>
-            </w:pPr>
-            <w:r>
-              <w:rPr>
-                <w:rFonts w:ascii="Calibri" w:eastAsia="Times New Roman" w:hAnsi="Calibri" w:cs="Calibri"/>
-                <w:color w:val="000000"/>
-                <w:sz w:val="20"/>
-                <w:szCs w:val="20"/>
-                <w:lang w:val="es-AR" w:eastAsia="es-AR"/>
-              </w:rPr>
-              <w:t>6</w:t>
-            </w:r>
-          </w:p>
-        </w:tc>
-        <w:tc>
-          <w:tcPr>
-            <w:tcW w:w="3585" w:type="pct"/>
-            <w:tcBorders>
-              <w:top w:val="nil"/>
-              <w:left w:val="nil"/>
-              <w:bottom w:val="single" w:sz="4" w:space="0" w:color="auto"/>
-              <w:right w:val="single" w:sz="4" w:space="0" w:color="auto"/>
-            </w:tcBorders>
-            <w:shd w:val="clear" w:color="auto" w:fill="auto"/>
-            <w:vAlign w:val="bottom"/>
-          </w:tcPr>
-          <w:p>
-            <w:pPr>
-              <w:spacing w:before="0" w:line="240" w:lineRule="auto"/>
-              <w:ind w:left="0" w:firstLine="0"/>
+                <w:lang w:val="es-AR" w:eastAsia="es-AR"/>
+              </w:rPr>
+              <w:t xml:space="preserve">La InterfazUsuario </w:t>
+            </w:r>
+            <w:proofErr w:type="spellStart"/>
+            <w:r>
               <w:rPr>
                 <w:rFonts w:ascii="Calibri" w:eastAsia="Times New Roman" w:hAnsi="Calibri" w:cs="Calibri"/>
                 <w:color w:val="000000" w:themeColor="text1"/>
@@ -25807,91 +25238,10 @@
                 <w:szCs w:val="20"/>
                 <w:lang w:val="es-AR" w:eastAsia="es-AR"/>
               </w:rPr>
-            </w:pPr>
-          </w:p>
-        </w:tc>
-      </w:tr>
-      <w:tr>
-        <w:trPr>
-          <w:trHeight w:val="300"/>
-        </w:trPr>
-        <w:tc>
-          <w:tcPr>
-            <w:tcW w:w="987" w:type="pct"/>
-            <w:tcBorders>
-              <w:top w:val="nil"/>
-              <w:left w:val="single" w:sz="4" w:space="0" w:color="auto"/>
-              <w:bottom w:val="single" w:sz="4" w:space="0" w:color="auto"/>
-              <w:right w:val="single" w:sz="4" w:space="0" w:color="auto"/>
-            </w:tcBorders>
-            <w:shd w:val="clear" w:color="auto" w:fill="auto"/>
-            <w:vAlign w:val="bottom"/>
-          </w:tcPr>
-          <w:p>
-            <w:pPr>
-              <w:spacing w:before="0" w:line="240" w:lineRule="auto"/>
-              <w:ind w:left="0" w:firstLine="0"/>
-              <w:rPr>
-                <w:rFonts w:ascii="Calibri" w:eastAsia="Times New Roman" w:hAnsi="Calibri" w:cs="Calibri"/>
-                <w:color w:val="000000"/>
-                <w:lang w:val="es-AR" w:eastAsia="es-AR"/>
-              </w:rPr>
-            </w:pPr>
-          </w:p>
-        </w:tc>
-        <w:tc>
-          <w:tcPr>
-            <w:tcW w:w="427" w:type="pct"/>
-            <w:tcBorders>
-              <w:top w:val="nil"/>
-              <w:left w:val="nil"/>
-              <w:bottom w:val="single" w:sz="4" w:space="0" w:color="auto"/>
-              <w:right w:val="single" w:sz="4" w:space="0" w:color="auto"/>
-            </w:tcBorders>
-            <w:shd w:val="clear" w:color="auto" w:fill="auto"/>
-            <w:vAlign w:val="center"/>
-          </w:tcPr>
-          <w:p>
-            <w:pPr>
-              <w:spacing w:before="0" w:line="240" w:lineRule="auto"/>
-              <w:ind w:left="0" w:firstLine="0"/>
-              <w:jc w:val="center"/>
-              <w:rPr>
-                <w:rFonts w:ascii="Calibri" w:eastAsia="Times New Roman" w:hAnsi="Calibri" w:cs="Calibri"/>
-                <w:color w:val="000000"/>
-                <w:sz w:val="20"/>
-                <w:szCs w:val="20"/>
-                <w:lang w:val="es-AR" w:eastAsia="es-AR"/>
-              </w:rPr>
-            </w:pPr>
-            <w:r>
-              <w:rPr>
-                <w:rFonts w:ascii="Calibri" w:eastAsia="Times New Roman" w:hAnsi="Calibri" w:cs="Calibri"/>
-                <w:color w:val="000000"/>
-                <w:sz w:val="20"/>
-                <w:szCs w:val="20"/>
-                <w:lang w:val="es-AR" w:eastAsia="es-AR"/>
-              </w:rPr>
-              <w:t>7</w:t>
-            </w:r>
-          </w:p>
-        </w:tc>
-        <w:tc>
-          <w:tcPr>
-            <w:tcW w:w="3585" w:type="pct"/>
-            <w:tcBorders>
-              <w:top w:val="nil"/>
-              <w:left w:val="nil"/>
-              <w:bottom w:val="single" w:sz="4" w:space="0" w:color="auto"/>
-              <w:right w:val="single" w:sz="4" w:space="0" w:color="auto"/>
-            </w:tcBorders>
-            <w:shd w:val="clear" w:color="auto" w:fill="auto"/>
-            <w:vAlign w:val="bottom"/>
-          </w:tcPr>
-          <w:p>
-            <w:pPr>
-              <w:spacing w:before="0" w:line="240" w:lineRule="auto"/>
-              <w:ind w:left="0" w:firstLine="0"/>
+              <w:t>solitica</w:t>
+            </w:r>
+            <w:proofErr w:type="spellEnd"/>
+            <w:r>
               <w:rPr>
                 <w:rFonts w:ascii="Calibri" w:eastAsia="Times New Roman" w:hAnsi="Calibri" w:cs="Calibri"/>
                 <w:color w:val="000000" w:themeColor="text1"/>
@@ -25899,7 +25249,241 @@
                 <w:szCs w:val="20"/>
                 <w:lang w:val="es-AR" w:eastAsia="es-AR"/>
               </w:rPr>
-            </w:pPr>
+              <w:t xml:space="preserve"> </w:t>
+            </w:r>
+            <w:proofErr w:type="spellStart"/>
+            <w:proofErr w:type="gramStart"/>
+            <w:r>
+              <w:rPr>
+                <w:rFonts w:ascii="Calibri" w:eastAsia="Times New Roman" w:hAnsi="Calibri" w:cs="Calibri"/>
+                <w:color w:val="000000" w:themeColor="text1"/>
+                <w:sz w:val="20"/>
+                <w:szCs w:val="20"/>
+                <w:lang w:val="es-AR" w:eastAsia="es-AR"/>
+              </w:rPr>
+              <w:t>añadirPlan</w:t>
+            </w:r>
+            <w:proofErr w:type="spellEnd"/>
+            <w:r>
+              <w:rPr>
+                <w:rFonts w:ascii="Calibri" w:eastAsia="Times New Roman" w:hAnsi="Calibri" w:cs="Calibri"/>
+                <w:color w:val="000000" w:themeColor="text1"/>
+                <w:sz w:val="20"/>
+                <w:szCs w:val="20"/>
+                <w:lang w:val="es-AR" w:eastAsia="es-AR"/>
+              </w:rPr>
+              <w:t>(</w:t>
+            </w:r>
+            <w:proofErr w:type="spellStart"/>
+            <w:proofErr w:type="gramEnd"/>
+            <w:r>
+              <w:rPr>
+                <w:rFonts w:ascii="Calibri" w:eastAsia="Times New Roman" w:hAnsi="Calibri" w:cs="Calibri"/>
+                <w:color w:val="000000" w:themeColor="text1"/>
+                <w:sz w:val="20"/>
+                <w:szCs w:val="20"/>
+                <w:lang w:val="es-AR" w:eastAsia="es-AR"/>
+              </w:rPr>
+              <w:t>idRiesgo</w:t>
+            </w:r>
+            <w:proofErr w:type="spellEnd"/>
+            <w:r>
+              <w:rPr>
+                <w:rFonts w:ascii="Calibri" w:eastAsia="Times New Roman" w:hAnsi="Calibri" w:cs="Calibri"/>
+                <w:color w:val="000000" w:themeColor="text1"/>
+                <w:sz w:val="20"/>
+                <w:szCs w:val="20"/>
+                <w:lang w:val="es-AR" w:eastAsia="es-AR"/>
+              </w:rPr>
+              <w:t xml:space="preserve">, </w:t>
+            </w:r>
+            <w:proofErr w:type="spellStart"/>
+            <w:r>
+              <w:rPr>
+                <w:rFonts w:ascii="Calibri" w:eastAsia="Times New Roman" w:hAnsi="Calibri" w:cs="Calibri"/>
+                <w:color w:val="000000" w:themeColor="text1"/>
+                <w:sz w:val="20"/>
+                <w:szCs w:val="20"/>
+                <w:lang w:val="es-AR" w:eastAsia="es-AR"/>
+              </w:rPr>
+              <w:t>datosPlan</w:t>
+            </w:r>
+            <w:proofErr w:type="spellEnd"/>
+            <w:r>
+              <w:rPr>
+                <w:rFonts w:ascii="Calibri" w:eastAsia="Times New Roman" w:hAnsi="Calibri" w:cs="Calibri"/>
+                <w:color w:val="000000" w:themeColor="text1"/>
+                <w:sz w:val="20"/>
+                <w:szCs w:val="20"/>
+                <w:lang w:val="es-AR" w:eastAsia="es-AR"/>
+              </w:rPr>
+              <w:t xml:space="preserve">) a </w:t>
+            </w:r>
+            <w:proofErr w:type="spellStart"/>
+            <w:r>
+              <w:rPr>
+                <w:rFonts w:ascii="Calibri" w:eastAsia="Times New Roman" w:hAnsi="Calibri" w:cs="Calibri"/>
+                <w:color w:val="000000" w:themeColor="text1"/>
+                <w:sz w:val="20"/>
+                <w:szCs w:val="20"/>
+                <w:lang w:val="es-AR" w:eastAsia="es-AR"/>
+              </w:rPr>
+              <w:t>GestorRiesgo</w:t>
+            </w:r>
+            <w:proofErr w:type="spellEnd"/>
+            <w:r>
+              <w:rPr>
+                <w:rFonts w:ascii="Calibri" w:eastAsia="Times New Roman" w:hAnsi="Calibri" w:cs="Calibri"/>
+                <w:color w:val="000000" w:themeColor="text1"/>
+                <w:sz w:val="20"/>
+                <w:szCs w:val="20"/>
+                <w:lang w:val="es-AR" w:eastAsia="es-AR"/>
+              </w:rPr>
+              <w:t xml:space="preserve">. </w:t>
+            </w:r>
+            <w:proofErr w:type="spellStart"/>
+            <w:r>
+              <w:rPr>
+                <w:rFonts w:ascii="Calibri" w:eastAsia="Times New Roman" w:hAnsi="Calibri" w:cs="Calibri"/>
+                <w:color w:val="000000" w:themeColor="text1"/>
+                <w:sz w:val="20"/>
+                <w:szCs w:val="20"/>
+                <w:lang w:val="es-AR" w:eastAsia="es-AR"/>
+              </w:rPr>
+              <w:t>GestorRiesgo</w:t>
+            </w:r>
+            <w:proofErr w:type="spellEnd"/>
+            <w:r>
+              <w:rPr>
+                <w:rFonts w:ascii="Calibri" w:eastAsia="Times New Roman" w:hAnsi="Calibri" w:cs="Calibri"/>
+                <w:color w:val="000000" w:themeColor="text1"/>
+                <w:sz w:val="20"/>
+                <w:szCs w:val="20"/>
+                <w:lang w:val="es-AR" w:eastAsia="es-AR"/>
+              </w:rPr>
+              <w:t xml:space="preserve"> </w:t>
+            </w:r>
+            <w:proofErr w:type="spellStart"/>
+            <w:r>
+              <w:rPr>
+                <w:rFonts w:ascii="Calibri" w:eastAsia="Times New Roman" w:hAnsi="Calibri" w:cs="Calibri"/>
+                <w:color w:val="000000" w:themeColor="text1"/>
+                <w:sz w:val="20"/>
+                <w:szCs w:val="20"/>
+                <w:lang w:val="es-AR" w:eastAsia="es-AR"/>
+              </w:rPr>
+              <w:t>envia</w:t>
+            </w:r>
+            <w:proofErr w:type="spellEnd"/>
+            <w:r>
+              <w:rPr>
+                <w:rFonts w:ascii="Calibri" w:eastAsia="Times New Roman" w:hAnsi="Calibri" w:cs="Calibri"/>
+                <w:color w:val="000000" w:themeColor="text1"/>
+                <w:sz w:val="20"/>
+                <w:szCs w:val="20"/>
+                <w:lang w:val="es-AR" w:eastAsia="es-AR"/>
+              </w:rPr>
+              <w:t xml:space="preserve"> el evento </w:t>
+            </w:r>
+            <w:proofErr w:type="spellStart"/>
+            <w:r>
+              <w:rPr>
+                <w:rFonts w:ascii="Calibri" w:eastAsia="Times New Roman" w:hAnsi="Calibri" w:cs="Calibri"/>
+                <w:color w:val="000000" w:themeColor="text1"/>
+                <w:sz w:val="20"/>
+                <w:szCs w:val="20"/>
+                <w:lang w:val="es-AR" w:eastAsia="es-AR"/>
+              </w:rPr>
+              <w:t>añadirPlan</w:t>
+            </w:r>
+            <w:proofErr w:type="spellEnd"/>
+            <w:r>
+              <w:rPr>
+                <w:rFonts w:ascii="Calibri" w:eastAsia="Times New Roman" w:hAnsi="Calibri" w:cs="Calibri"/>
+                <w:color w:val="000000" w:themeColor="text1"/>
+                <w:sz w:val="20"/>
+                <w:szCs w:val="20"/>
+                <w:lang w:val="es-AR" w:eastAsia="es-AR"/>
+              </w:rPr>
+              <w:t>(</w:t>
+            </w:r>
+            <w:proofErr w:type="spellStart"/>
+            <w:r>
+              <w:rPr>
+                <w:rFonts w:ascii="Calibri" w:eastAsia="Times New Roman" w:hAnsi="Calibri" w:cs="Calibri"/>
+                <w:color w:val="000000" w:themeColor="text1"/>
+                <w:sz w:val="20"/>
+                <w:szCs w:val="20"/>
+                <w:lang w:val="es-AR" w:eastAsia="es-AR"/>
+              </w:rPr>
+              <w:t>datosPlan</w:t>
+            </w:r>
+            <w:proofErr w:type="spellEnd"/>
+            <w:r>
+              <w:rPr>
+                <w:rFonts w:ascii="Calibri" w:eastAsia="Times New Roman" w:hAnsi="Calibri" w:cs="Calibri"/>
+                <w:color w:val="000000" w:themeColor="text1"/>
+                <w:sz w:val="20"/>
+                <w:szCs w:val="20"/>
+                <w:lang w:val="es-AR" w:eastAsia="es-AR"/>
+              </w:rPr>
+              <w:t xml:space="preserve">) a Riesgo. Riesgo solicita </w:t>
+            </w:r>
+            <w:proofErr w:type="gramStart"/>
+            <w:r>
+              <w:rPr>
+                <w:rFonts w:ascii="Calibri" w:eastAsia="Times New Roman" w:hAnsi="Calibri" w:cs="Calibri"/>
+                <w:color w:val="000000" w:themeColor="text1"/>
+                <w:sz w:val="20"/>
+                <w:szCs w:val="20"/>
+                <w:lang w:val="es-AR" w:eastAsia="es-AR"/>
+              </w:rPr>
+              <w:t>actualizarRiesgo(</w:t>
+            </w:r>
+            <w:proofErr w:type="gramEnd"/>
+            <w:r>
+              <w:rPr>
+                <w:rFonts w:ascii="Calibri" w:eastAsia="Times New Roman" w:hAnsi="Calibri" w:cs="Calibri"/>
+                <w:color w:val="000000" w:themeColor="text1"/>
+                <w:sz w:val="20"/>
+                <w:szCs w:val="20"/>
+                <w:lang w:val="es-AR" w:eastAsia="es-AR"/>
+              </w:rPr>
+              <w:t xml:space="preserve">) a la BDD. La InterfazUsuario muestra un mensaje al usuario confirmando que se añadió el plan de </w:t>
+            </w:r>
+            <w:r>
+              <w:rPr>
+                <w:rFonts w:ascii="Calibri" w:eastAsia="Times New Roman" w:hAnsi="Calibri" w:cs="Calibri"/>
+                <w:color w:val="000000" w:themeColor="text1"/>
+                <w:sz w:val="20"/>
+                <w:szCs w:val="20"/>
+                <w:lang w:val="es-AR" w:eastAsia="es-AR"/>
+              </w:rPr>
+              <w:lastRenderedPageBreak/>
+              <w:t>riesgo. El actor selecciona confirmar. La InterfazUsuario redirige al actor a /proyecto</w:t>
+            </w:r>
+            <w:proofErr w:type="gramStart"/>
+            <w:r>
+              <w:rPr>
+                <w:rFonts w:ascii="Calibri" w:eastAsia="Times New Roman" w:hAnsi="Calibri" w:cs="Calibri"/>
+                <w:color w:val="000000" w:themeColor="text1"/>
+                <w:sz w:val="20"/>
+                <w:szCs w:val="20"/>
+                <w:lang w:val="es-AR" w:eastAsia="es-AR"/>
+              </w:rPr>
+              <w:t>/:nombre</w:t>
+            </w:r>
+            <w:proofErr w:type="gramEnd"/>
+            <w:r>
+              <w:rPr>
+                <w:rFonts w:ascii="Calibri" w:eastAsia="Times New Roman" w:hAnsi="Calibri" w:cs="Calibri"/>
+                <w:color w:val="000000" w:themeColor="text1"/>
+                <w:sz w:val="20"/>
+                <w:szCs w:val="20"/>
+                <w:lang w:val="es-AR" w:eastAsia="es-AR"/>
+              </w:rPr>
+              <w:t>/riesgos</w:t>
+            </w:r>
           </w:p>
         </w:tc>
       </w:tr>
@@ -25911,7 +25495,7 @@
           <w:tcPr>
             <w:tcW w:w="987" w:type="pct"/>
             <w:tcBorders>
-              <w:top w:val="nil"/>
+              <w:top w:val="single" w:sz="4" w:space="0" w:color="auto"/>
               <w:left w:val="single" w:sz="4" w:space="0" w:color="auto"/>
               <w:bottom w:val="single" w:sz="4" w:space="0" w:color="auto"/>
               <w:right w:val="single" w:sz="4" w:space="0" w:color="auto"/>
@@ -25940,6 +25524,7 @@
                 <w:szCs w:val="20"/>
                 <w:lang w:val="es-AR" w:eastAsia="es-AR"/>
               </w:rPr>
+              <w:lastRenderedPageBreak/>
               <w:t xml:space="preserve">EXTENSIONES </w:t>
             </w:r>
           </w:p>
@@ -25948,7 +25533,7 @@
           <w:tcPr>
             <w:tcW w:w="427" w:type="pct"/>
             <w:tcBorders>
-              <w:top w:val="nil"/>
+              <w:top w:val="single" w:sz="4" w:space="0" w:color="auto"/>
               <w:left w:val="nil"/>
               <w:bottom w:val="single" w:sz="4" w:space="0" w:color="auto"/>
               <w:right w:val="single" w:sz="4" w:space="0" w:color="auto"/>
@@ -25984,9 +25569,9 @@
         </w:tc>
         <w:tc>
           <w:tcPr>
-            <w:tcW w:w="3585" w:type="pct"/>
+            <w:tcW w:w="3586" w:type="pct"/>
             <w:tcBorders>
-              <w:top w:val="nil"/>
+              <w:top w:val="single" w:sz="4" w:space="0" w:color="auto"/>
               <w:left w:val="nil"/>
               <w:bottom w:val="single" w:sz="4" w:space="0" w:color="auto"/>
               <w:right w:val="single" w:sz="4" w:space="0" w:color="auto"/>
@@ -26101,7 +25686,7 @@
         </w:tc>
         <w:tc>
           <w:tcPr>
-            <w:tcW w:w="3585" w:type="pct"/>
+            <w:tcW w:w="3586" w:type="pct"/>
             <w:tcBorders>
               <w:top w:val="single" w:sz="4" w:space="0" w:color="auto"/>
               <w:left w:val="nil"/>
@@ -26248,7 +25833,7 @@
         </w:tc>
         <w:tc>
           <w:tcPr>
-            <w:tcW w:w="3585" w:type="pct"/>
+            <w:tcW w:w="3586" w:type="pct"/>
             <w:tcBorders>
               <w:top w:val="single" w:sz="4" w:space="0" w:color="auto"/>
               <w:left w:val="nil"/>
@@ -26504,7 +26089,7 @@
         </w:tc>
         <w:tc>
           <w:tcPr>
-            <w:tcW w:w="3585" w:type="pct"/>
+            <w:tcW w:w="3586" w:type="pct"/>
             <w:tcBorders>
               <w:top w:val="single" w:sz="4" w:space="0" w:color="auto"/>
               <w:left w:val="nil"/>
@@ -26766,7 +26351,6 @@
         </w:numPr>
       </w:pPr>
       <w:r>
-        <w:lastRenderedPageBreak/>
         <w:t xml:space="preserve">Tendrá los atributos: nombre, </w:t>
       </w:r>
       <w:r>
@@ -26808,6 +26392,7 @@
         </w:numPr>
       </w:pPr>
       <w:r>
+        <w:lastRenderedPageBreak/>
         <w:t>Comentario: Esta clase se utiliza de manera implícita en este diagrama de secuencia.</w:t>
       </w:r>
     </w:p>
@@ -27318,9 +26903,8 @@
                 <w:szCs w:val="20"/>
                 <w:lang w:val="es-AR" w:eastAsia="es-AR"/>
               </w:rPr>
-              <w:t xml:space="preserve">CASO DE USO </w:t>
-            </w:r>
-            <w:proofErr w:type="spellStart"/>
+              <w:t>CASO DE USO N°</w:t>
+            </w:r>
             <w:r>
               <w:rPr>
                 <w:rFonts w:ascii="Calibri" w:eastAsia="Times New Roman" w:hAnsi="Calibri" w:cs="Calibri"/>
@@ -27331,9 +26915,8 @@
                 <w:szCs w:val="20"/>
                 <w:lang w:val="es-AR" w:eastAsia="es-AR"/>
               </w:rPr>
-              <w:t>N°</w:t>
-            </w:r>
-            <w:proofErr w:type="spellEnd"/>
+              <w:t>9</w:t>
+            </w:r>
           </w:p>
         </w:tc>
         <w:tc>
@@ -27374,7 +26957,7 @@
                 <w:szCs w:val="20"/>
                 <w:lang w:val="es-AR" w:eastAsia="es-AR"/>
               </w:rPr>
-              <w:t>&lt;Nombre CU&gt;</w:t>
+              <w:t>Modificar plan de acción</w:t>
             </w:r>
           </w:p>
         </w:tc>
@@ -27402,18 +26985,12 @@
               <w:ind w:left="0" w:firstLine="0"/>
               <w:rPr>
                 <w:rFonts w:ascii="Calibri" w:eastAsia="Times New Roman" w:hAnsi="Calibri" w:cs="Calibri"/>
-                <w:color w:val="000000"/>
-                <w:sz w:val="20"/>
-                <w:szCs w:val="20"/>
-                <w:lang w:val="es-AR" w:eastAsia="es-AR"/>
-              </w:rPr>
-            </w:pPr>
-            <w:r>
-              <w:rPr>
-                <w:rFonts w:ascii="Calibri" w:eastAsia="Times New Roman" w:hAnsi="Calibri" w:cs="Calibri"/>
-                <w:color w:val="000000"/>
-                <w:sz w:val="20"/>
-                <w:szCs w:val="20"/>
+                <w:lang w:val="es-AR" w:eastAsia="es-AR"/>
+              </w:rPr>
+            </w:pPr>
+            <w:r>
+              <w:rPr>
+                <w:rFonts w:ascii="Calibri" w:eastAsia="Times New Roman" w:hAnsi="Calibri" w:cs="Calibri"/>
                 <w:lang w:val="es-AR" w:eastAsia="es-AR"/>
               </w:rPr>
               <w:t xml:space="preserve">Actor Principal </w:t>
@@ -27440,21 +27017,15 @@
               <w:ind w:left="0" w:firstLine="0"/>
               <w:rPr>
                 <w:rFonts w:ascii="Calibri" w:eastAsia="Times New Roman" w:hAnsi="Calibri" w:cs="Calibri"/>
-                <w:color w:val="0070C0"/>
-                <w:sz w:val="20"/>
-                <w:szCs w:val="20"/>
-                <w:lang w:val="es-AR" w:eastAsia="es-AR"/>
-              </w:rPr>
-            </w:pPr>
-            <w:r>
-              <w:rPr>
-                <w:rFonts w:ascii="Calibri" w:eastAsia="Times New Roman" w:hAnsi="Calibri" w:cs="Calibri"/>
-                <w:color w:val="0070C0"/>
-                <w:sz w:val="20"/>
-                <w:szCs w:val="20"/>
-                <w:lang w:val="es-AR" w:eastAsia="es-AR"/>
-              </w:rPr>
-              <w:t>&lt;Actores&gt;</w:t>
+                <w:lang w:val="es-AR" w:eastAsia="es-AR"/>
+              </w:rPr>
+            </w:pPr>
+            <w:r>
+              <w:rPr>
+                <w:rFonts w:ascii="Calibri" w:eastAsia="Times New Roman" w:hAnsi="Calibri" w:cs="Calibri"/>
+                <w:lang w:val="es-AR" w:eastAsia="es-AR"/>
+              </w:rPr>
+              <w:t>Líder del proyecto</w:t>
             </w:r>
           </w:p>
         </w:tc>
@@ -27482,18 +27053,12 @@
               <w:ind w:left="0" w:firstLine="0"/>
               <w:rPr>
                 <w:rFonts w:ascii="Calibri" w:eastAsia="Times New Roman" w:hAnsi="Calibri" w:cs="Calibri"/>
-                <w:color w:val="000000"/>
-                <w:sz w:val="20"/>
-                <w:szCs w:val="20"/>
-                <w:lang w:val="es-AR" w:eastAsia="es-AR"/>
-              </w:rPr>
-            </w:pPr>
-            <w:r>
-              <w:rPr>
-                <w:rFonts w:ascii="Calibri" w:eastAsia="Times New Roman" w:hAnsi="Calibri" w:cs="Calibri"/>
-                <w:color w:val="000000"/>
-                <w:sz w:val="20"/>
-                <w:szCs w:val="20"/>
+                <w:lang w:val="es-AR" w:eastAsia="es-AR"/>
+              </w:rPr>
+            </w:pPr>
+            <w:r>
+              <w:rPr>
+                <w:rFonts w:ascii="Calibri" w:eastAsia="Times New Roman" w:hAnsi="Calibri" w:cs="Calibri"/>
                 <w:lang w:val="es-AR" w:eastAsia="es-AR"/>
               </w:rPr>
               <w:t xml:space="preserve">Precondiciones </w:t>
@@ -27516,25 +27081,86 @@
           </w:tcPr>
           <w:p>
             <w:pPr>
+              <w:pStyle w:val="Prrafodelista"/>
+              <w:numPr>
+                <w:ilvl w:val="0"/>
+                <w:numId w:val="34"/>
+              </w:numPr>
               <w:spacing w:before="0" w:line="240" w:lineRule="auto"/>
-              <w:ind w:left="0" w:firstLine="0"/>
-              <w:rPr>
-                <w:rFonts w:ascii="Calibri" w:eastAsia="Times New Roman" w:hAnsi="Calibri" w:cs="Calibri"/>
-                <w:color w:val="0070C0"/>
-                <w:sz w:val="20"/>
-                <w:szCs w:val="20"/>
-                <w:lang w:val="es-AR" w:eastAsia="es-AR"/>
-              </w:rPr>
-            </w:pPr>
-            <w:r>
-              <w:rPr>
-                <w:rFonts w:ascii="Calibri" w:eastAsia="Times New Roman" w:hAnsi="Calibri" w:cs="Calibri"/>
-                <w:color w:val="0070C0"/>
-                <w:sz w:val="20"/>
-                <w:szCs w:val="20"/>
-                <w:lang w:val="es-AR" w:eastAsia="es-AR"/>
-              </w:rPr>
-              <w:t>&lt;Condiciones que se deben cumplir antes de llamar al CU&gt;</w:t>
+              <w:rPr>
+                <w:rFonts w:ascii="Calibri" w:eastAsia="Times New Roman" w:hAnsi="Calibri" w:cs="Calibri"/>
+                <w:lang w:val="es-AR" w:eastAsia="es-AR"/>
+              </w:rPr>
+            </w:pPr>
+            <w:r>
+              <w:rPr>
+                <w:rFonts w:ascii="Calibri" w:eastAsia="Times New Roman" w:hAnsi="Calibri" w:cs="Calibri"/>
+                <w:lang w:val="es-AR" w:eastAsia="es-AR"/>
+              </w:rPr>
+              <w:t>El usuario realizó el Caso de uso 1</w:t>
+            </w:r>
+            <w:r>
+              <w:rPr>
+                <w:rFonts w:ascii="Calibri" w:eastAsia="Times New Roman" w:hAnsi="Calibri" w:cs="Calibri"/>
+                <w:lang w:val="es-AR" w:eastAsia="es-AR"/>
+              </w:rPr>
+              <w:t>.</w:t>
+            </w:r>
+          </w:p>
+          <w:p>
+            <w:pPr>
+              <w:pStyle w:val="Prrafodelista"/>
+              <w:numPr>
+                <w:ilvl w:val="0"/>
+                <w:numId w:val="34"/>
+              </w:numPr>
+              <w:spacing w:before="0" w:line="240" w:lineRule="auto"/>
+              <w:rPr>
+                <w:rFonts w:ascii="Calibri" w:eastAsia="Times New Roman" w:hAnsi="Calibri" w:cs="Calibri"/>
+                <w:lang w:val="es-AR" w:eastAsia="es-AR"/>
+              </w:rPr>
+            </w:pPr>
+            <w:r>
+              <w:rPr>
+                <w:rFonts w:ascii="Calibri" w:eastAsia="Times New Roman" w:hAnsi="Calibri" w:cs="Calibri"/>
+                <w:lang w:val="es-AR" w:eastAsia="es-AR"/>
+              </w:rPr>
+              <w:t>El usuario está vinculado a un proyecto</w:t>
+            </w:r>
+            <w:r>
+              <w:rPr>
+                <w:rFonts w:ascii="Calibri" w:eastAsia="Times New Roman" w:hAnsi="Calibri" w:cs="Calibri"/>
+                <w:lang w:val="es-AR" w:eastAsia="es-AR"/>
+              </w:rPr>
+              <w:t>.</w:t>
+            </w:r>
+          </w:p>
+          <w:p>
+            <w:pPr>
+              <w:pStyle w:val="Prrafodelista"/>
+              <w:numPr>
+                <w:ilvl w:val="0"/>
+                <w:numId w:val="34"/>
+              </w:numPr>
+              <w:spacing w:before="0" w:line="240" w:lineRule="auto"/>
+              <w:rPr>
+                <w:rFonts w:ascii="Calibri" w:eastAsia="Times New Roman" w:hAnsi="Calibri" w:cs="Calibri"/>
+                <w:lang w:val="es-AR" w:eastAsia="es-AR"/>
+              </w:rPr>
+            </w:pPr>
+            <w:r>
+              <w:rPr>
+                <w:rFonts w:ascii="Calibri" w:eastAsia="Times New Roman" w:hAnsi="Calibri" w:cs="Calibri"/>
+                <w:lang w:val="es-AR" w:eastAsia="es-AR"/>
+              </w:rPr>
+              <w:t>Existe al menos un riesgo cargado</w:t>
+            </w:r>
+            <w:r>
+              <w:rPr>
+                <w:rFonts w:ascii="Calibri" w:eastAsia="Times New Roman" w:hAnsi="Calibri" w:cs="Calibri"/>
+                <w:lang w:val="es-AR" w:eastAsia="es-AR"/>
+              </w:rPr>
+              <w:t>.</w:t>
             </w:r>
           </w:p>
         </w:tc>
@@ -27562,18 +27188,12 @@
               <w:ind w:left="0" w:firstLine="0"/>
               <w:rPr>
                 <w:rFonts w:ascii="Calibri" w:eastAsia="Times New Roman" w:hAnsi="Calibri" w:cs="Calibri"/>
-                <w:color w:val="000000"/>
-                <w:sz w:val="20"/>
-                <w:szCs w:val="20"/>
-                <w:lang w:val="es-AR" w:eastAsia="es-AR"/>
-              </w:rPr>
-            </w:pPr>
-            <w:r>
-              <w:rPr>
-                <w:rFonts w:ascii="Calibri" w:eastAsia="Times New Roman" w:hAnsi="Calibri" w:cs="Calibri"/>
-                <w:color w:val="000000"/>
-                <w:sz w:val="20"/>
-                <w:szCs w:val="20"/>
+                <w:lang w:val="es-AR" w:eastAsia="es-AR"/>
+              </w:rPr>
+            </w:pPr>
+            <w:r>
+              <w:rPr>
+                <w:rFonts w:ascii="Calibri" w:eastAsia="Times New Roman" w:hAnsi="Calibri" w:cs="Calibri"/>
                 <w:lang w:val="es-AR" w:eastAsia="es-AR"/>
               </w:rPr>
               <w:t>Disparador</w:t>
@@ -27600,43 +27220,22 @@
               <w:ind w:left="0" w:firstLine="0"/>
               <w:rPr>
                 <w:rFonts w:ascii="Calibri" w:eastAsia="Times New Roman" w:hAnsi="Calibri" w:cs="Calibri"/>
-                <w:color w:val="0070C0"/>
-                <w:sz w:val="20"/>
-                <w:szCs w:val="20"/>
-                <w:lang w:val="es-AR" w:eastAsia="es-AR"/>
-              </w:rPr>
-            </w:pPr>
-            <w:r>
-              <w:rPr>
-                <w:rFonts w:ascii="Calibri" w:eastAsia="Times New Roman" w:hAnsi="Calibri" w:cs="Calibri"/>
-                <w:color w:val="0070C0"/>
-                <w:sz w:val="20"/>
-                <w:szCs w:val="20"/>
-                <w:lang w:val="es-AR" w:eastAsia="es-AR"/>
-              </w:rPr>
-              <w:t>&lt;</w:t>
-            </w:r>
-            <w:proofErr w:type="spellStart"/>
-            <w:r>
-              <w:rPr>
-                <w:rFonts w:ascii="Calibri" w:eastAsia="Times New Roman" w:hAnsi="Calibri" w:cs="Calibri"/>
-                <w:color w:val="0070C0"/>
-                <w:sz w:val="20"/>
-                <w:szCs w:val="20"/>
-                <w:lang w:val="es-AR" w:eastAsia="es-AR"/>
-              </w:rPr>
-              <w:t>Accion</w:t>
-            </w:r>
-            <w:proofErr w:type="spellEnd"/>
-            <w:r>
-              <w:rPr>
-                <w:rFonts w:ascii="Calibri" w:eastAsia="Times New Roman" w:hAnsi="Calibri" w:cs="Calibri"/>
-                <w:color w:val="0070C0"/>
-                <w:sz w:val="20"/>
-                <w:szCs w:val="20"/>
-                <w:lang w:val="es-AR" w:eastAsia="es-AR"/>
-              </w:rPr>
-              <w:t xml:space="preserve"> que inicia el CU&gt;</w:t>
+                <w:lang w:val="es-AR" w:eastAsia="es-AR"/>
+              </w:rPr>
+            </w:pPr>
+            <w:r>
+              <w:rPr>
+                <w:rFonts w:ascii="Calibri" w:eastAsia="Times New Roman" w:hAnsi="Calibri" w:cs="Calibri"/>
+                <w:lang w:eastAsia="es-AR"/>
+              </w:rPr>
+              <w:t>El usuario selecciona la opción "Modificar plan de acción" en la lista de riesgos</w:t>
+            </w:r>
+            <w:r>
+              <w:rPr>
+                <w:rFonts w:ascii="Calibri" w:eastAsia="Times New Roman" w:hAnsi="Calibri" w:cs="Calibri"/>
+                <w:lang w:eastAsia="es-AR"/>
+              </w:rPr>
+              <w:t>.</w:t>
             </w:r>
           </w:p>
         </w:tc>
@@ -27664,18 +27263,12 @@
               <w:ind w:left="0" w:firstLine="0"/>
               <w:rPr>
                 <w:rFonts w:ascii="Calibri" w:eastAsia="Times New Roman" w:hAnsi="Calibri" w:cs="Calibri"/>
-                <w:color w:val="000000"/>
-                <w:sz w:val="20"/>
-                <w:szCs w:val="20"/>
-                <w:lang w:val="es-AR" w:eastAsia="es-AR"/>
-              </w:rPr>
-            </w:pPr>
-            <w:r>
-              <w:rPr>
-                <w:rFonts w:ascii="Calibri" w:eastAsia="Times New Roman" w:hAnsi="Calibri" w:cs="Calibri"/>
-                <w:color w:val="000000"/>
-                <w:sz w:val="20"/>
-                <w:szCs w:val="20"/>
+                <w:lang w:val="es-AR" w:eastAsia="es-AR"/>
+              </w:rPr>
+            </w:pPr>
+            <w:r>
+              <w:rPr>
+                <w:rFonts w:ascii="Calibri" w:eastAsia="Times New Roman" w:hAnsi="Calibri" w:cs="Calibri"/>
                 <w:lang w:val="es-AR" w:eastAsia="es-AR"/>
               </w:rPr>
               <w:t>DESCRIPCION</w:t>
@@ -27702,18 +27295,12 @@
               <w:jc w:val="center"/>
               <w:rPr>
                 <w:rFonts w:ascii="Calibri" w:eastAsia="Times New Roman" w:hAnsi="Calibri" w:cs="Calibri"/>
-                <w:color w:val="000000"/>
-                <w:sz w:val="20"/>
-                <w:szCs w:val="20"/>
-                <w:lang w:val="es-AR" w:eastAsia="es-AR"/>
-              </w:rPr>
-            </w:pPr>
-            <w:r>
-              <w:rPr>
-                <w:rFonts w:ascii="Calibri" w:eastAsia="Times New Roman" w:hAnsi="Calibri" w:cs="Calibri"/>
-                <w:color w:val="000000"/>
-                <w:sz w:val="20"/>
-                <w:szCs w:val="20"/>
+                <w:lang w:val="es-AR" w:eastAsia="es-AR"/>
+              </w:rPr>
+            </w:pPr>
+            <w:r>
+              <w:rPr>
+                <w:rFonts w:ascii="Calibri" w:eastAsia="Times New Roman" w:hAnsi="Calibri" w:cs="Calibri"/>
                 <w:lang w:val="es-AR" w:eastAsia="es-AR"/>
               </w:rPr>
               <w:t>Paso</w:t>
@@ -27740,18 +27327,12 @@
               <w:jc w:val="center"/>
               <w:rPr>
                 <w:rFonts w:ascii="Calibri" w:eastAsia="Times New Roman" w:hAnsi="Calibri" w:cs="Calibri"/>
-                <w:color w:val="000000"/>
-                <w:sz w:val="20"/>
-                <w:szCs w:val="20"/>
-                <w:lang w:val="es-AR" w:eastAsia="es-AR"/>
-              </w:rPr>
-            </w:pPr>
-            <w:r>
-              <w:rPr>
-                <w:rFonts w:ascii="Calibri" w:eastAsia="Times New Roman" w:hAnsi="Calibri" w:cs="Calibri"/>
-                <w:color w:val="000000"/>
-                <w:sz w:val="20"/>
-                <w:szCs w:val="20"/>
+                <w:lang w:val="es-AR" w:eastAsia="es-AR"/>
+              </w:rPr>
+            </w:pPr>
+            <w:r>
+              <w:rPr>
+                <w:rFonts w:ascii="Calibri" w:eastAsia="Times New Roman" w:hAnsi="Calibri" w:cs="Calibri"/>
                 <w:lang w:val="es-AR" w:eastAsia="es-AR"/>
               </w:rPr>
               <w:t>Acción</w:t>
@@ -27782,18 +27363,12 @@
               <w:ind w:left="0" w:firstLine="0"/>
               <w:rPr>
                 <w:rFonts w:ascii="Calibri" w:eastAsia="Times New Roman" w:hAnsi="Calibri" w:cs="Calibri"/>
-                <w:color w:val="000000"/>
-                <w:sz w:val="20"/>
-                <w:szCs w:val="20"/>
-                <w:lang w:val="es-AR" w:eastAsia="es-AR"/>
-              </w:rPr>
-            </w:pPr>
-            <w:r>
-              <w:rPr>
-                <w:rFonts w:ascii="Calibri" w:eastAsia="Times New Roman" w:hAnsi="Calibri" w:cs="Calibri"/>
-                <w:color w:val="000000"/>
-                <w:sz w:val="20"/>
-                <w:szCs w:val="20"/>
+                <w:lang w:val="es-AR" w:eastAsia="es-AR"/>
+              </w:rPr>
+            </w:pPr>
+            <w:r>
+              <w:rPr>
+                <w:rFonts w:ascii="Calibri" w:eastAsia="Times New Roman" w:hAnsi="Calibri" w:cs="Calibri"/>
                 <w:lang w:val="es-AR" w:eastAsia="es-AR"/>
               </w:rPr>
               <w:t> </w:t>
@@ -27820,21 +27395,22 @@
               <w:jc w:val="center"/>
               <w:rPr>
                 <w:rFonts w:ascii="Calibri" w:eastAsia="Times New Roman" w:hAnsi="Calibri" w:cs="Calibri"/>
-                <w:color w:val="000000"/>
-                <w:sz w:val="20"/>
-                <w:szCs w:val="20"/>
-                <w:lang w:val="es-AR" w:eastAsia="es-AR"/>
-              </w:rPr>
-            </w:pPr>
-            <w:r>
-              <w:rPr>
-                <w:rFonts w:ascii="Calibri" w:eastAsia="Times New Roman" w:hAnsi="Calibri" w:cs="Calibri"/>
-                <w:color w:val="000000"/>
-                <w:sz w:val="20"/>
-                <w:szCs w:val="20"/>
+                <w:lang w:val="es-AR" w:eastAsia="es-AR"/>
+              </w:rPr>
+            </w:pPr>
+            <w:r>
+              <w:rPr>
+                <w:rFonts w:ascii="Calibri" w:eastAsia="Times New Roman" w:hAnsi="Calibri" w:cs="Calibri"/>
                 <w:lang w:val="es-AR" w:eastAsia="es-AR"/>
               </w:rPr>
               <w:t> </w:t>
+            </w:r>
+            <w:r>
+              <w:rPr>
+                <w:rFonts w:ascii="Calibri" w:eastAsia="Times New Roman" w:hAnsi="Calibri" w:cs="Calibri"/>
+                <w:lang w:val="es-AR" w:eastAsia="es-AR"/>
+              </w:rPr>
+              <w:t>1</w:t>
             </w:r>
           </w:p>
         </w:tc>
@@ -27857,21 +27433,15 @@
               <w:ind w:left="0" w:firstLine="0"/>
               <w:rPr>
                 <w:rFonts w:ascii="Calibri" w:eastAsia="Times New Roman" w:hAnsi="Calibri" w:cs="Calibri"/>
-                <w:color w:val="0070C0"/>
-                <w:sz w:val="20"/>
-                <w:szCs w:val="20"/>
-                <w:lang w:val="es-AR" w:eastAsia="es-AR"/>
-              </w:rPr>
-            </w:pPr>
-            <w:r>
-              <w:rPr>
-                <w:rFonts w:ascii="Calibri" w:eastAsia="Times New Roman" w:hAnsi="Calibri" w:cs="Calibri"/>
-                <w:color w:val="0070C0"/>
-                <w:sz w:val="20"/>
-                <w:szCs w:val="20"/>
-                <w:lang w:val="es-AR" w:eastAsia="es-AR"/>
-              </w:rPr>
-              <w:t> </w:t>
+                <w:lang w:val="es-AR" w:eastAsia="es-AR"/>
+              </w:rPr>
+            </w:pPr>
+            <w:r>
+              <w:rPr>
+                <w:rFonts w:ascii="Calibri" w:eastAsia="Times New Roman" w:hAnsi="Calibri" w:cs="Calibri"/>
+                <w:lang w:eastAsia="es-AR"/>
+              </w:rPr>
+              <w:t>El actor selecciona la opción "Modificar plan de acción" en la lista de riesgos.</w:t>
             </w:r>
           </w:p>
         </w:tc>
@@ -27899,18 +27469,12 @@
               <w:ind w:left="0" w:firstLine="0"/>
               <w:rPr>
                 <w:rFonts w:ascii="Calibri" w:eastAsia="Times New Roman" w:hAnsi="Calibri" w:cs="Calibri"/>
-                <w:color w:val="000000"/>
-                <w:sz w:val="20"/>
-                <w:szCs w:val="20"/>
-                <w:lang w:val="es-AR" w:eastAsia="es-AR"/>
-              </w:rPr>
-            </w:pPr>
-            <w:r>
-              <w:rPr>
-                <w:rFonts w:ascii="Calibri" w:eastAsia="Times New Roman" w:hAnsi="Calibri" w:cs="Calibri"/>
-                <w:color w:val="000000"/>
-                <w:sz w:val="20"/>
-                <w:szCs w:val="20"/>
+                <w:lang w:val="es-AR" w:eastAsia="es-AR"/>
+              </w:rPr>
+            </w:pPr>
+            <w:r>
+              <w:rPr>
+                <w:rFonts w:ascii="Calibri" w:eastAsia="Times New Roman" w:hAnsi="Calibri" w:cs="Calibri"/>
                 <w:lang w:val="es-AR" w:eastAsia="es-AR"/>
               </w:rPr>
               <w:t> </w:t>
@@ -27937,21 +27501,22 @@
               <w:jc w:val="center"/>
               <w:rPr>
                 <w:rFonts w:ascii="Calibri" w:eastAsia="Times New Roman" w:hAnsi="Calibri" w:cs="Calibri"/>
-                <w:color w:val="000000"/>
-                <w:sz w:val="20"/>
-                <w:szCs w:val="20"/>
-                <w:lang w:val="es-AR" w:eastAsia="es-AR"/>
-              </w:rPr>
-            </w:pPr>
-            <w:r>
-              <w:rPr>
-                <w:rFonts w:ascii="Calibri" w:eastAsia="Times New Roman" w:hAnsi="Calibri" w:cs="Calibri"/>
-                <w:color w:val="000000"/>
-                <w:sz w:val="20"/>
-                <w:szCs w:val="20"/>
+                <w:lang w:val="es-AR" w:eastAsia="es-AR"/>
+              </w:rPr>
+            </w:pPr>
+            <w:r>
+              <w:rPr>
+                <w:rFonts w:ascii="Calibri" w:eastAsia="Times New Roman" w:hAnsi="Calibri" w:cs="Calibri"/>
                 <w:lang w:val="es-AR" w:eastAsia="es-AR"/>
               </w:rPr>
               <w:t> </w:t>
+            </w:r>
+            <w:r>
+              <w:rPr>
+                <w:rFonts w:ascii="Calibri" w:eastAsia="Times New Roman" w:hAnsi="Calibri" w:cs="Calibri"/>
+                <w:lang w:val="es-AR" w:eastAsia="es-AR"/>
+              </w:rPr>
+              <w:t>2</w:t>
             </w:r>
           </w:p>
         </w:tc>
@@ -27974,21 +27539,61 @@
               <w:ind w:left="0" w:firstLine="0"/>
               <w:rPr>
                 <w:rFonts w:ascii="Calibri" w:eastAsia="Times New Roman" w:hAnsi="Calibri" w:cs="Calibri"/>
-                <w:color w:val="0070C0"/>
-                <w:sz w:val="20"/>
-                <w:szCs w:val="20"/>
-                <w:lang w:val="es-AR" w:eastAsia="es-AR"/>
-              </w:rPr>
-            </w:pPr>
-            <w:r>
-              <w:rPr>
-                <w:rFonts w:ascii="Calibri" w:eastAsia="Times New Roman" w:hAnsi="Calibri" w:cs="Calibri"/>
-                <w:color w:val="0070C0"/>
-                <w:sz w:val="20"/>
-                <w:szCs w:val="20"/>
-                <w:lang w:val="es-AR" w:eastAsia="es-AR"/>
-              </w:rPr>
-              <w:t> </w:t>
+                <w:lang w:val="es-AR" w:eastAsia="es-AR"/>
+              </w:rPr>
+            </w:pPr>
+            <w:r>
+              <w:rPr>
+                <w:rFonts w:ascii="Calibri" w:eastAsia="Times New Roman" w:hAnsi="Calibri" w:cs="Calibri"/>
+                <w:lang w:eastAsia="es-AR"/>
+              </w:rPr>
+              <w:t xml:space="preserve">La </w:t>
+            </w:r>
+            <w:r>
+              <w:rPr>
+                <w:rFonts w:ascii="Calibri" w:eastAsia="Times New Roman" w:hAnsi="Calibri" w:cs="Calibri"/>
+                <w:u w:val="single"/>
+                <w:lang w:eastAsia="es-AR"/>
+              </w:rPr>
+              <w:t>InterfazUsuario</w:t>
+            </w:r>
+            <w:r>
+              <w:rPr>
+                <w:rFonts w:ascii="Calibri" w:eastAsia="Times New Roman" w:hAnsi="Calibri" w:cs="Calibri"/>
+                <w:lang w:eastAsia="es-AR"/>
+              </w:rPr>
+              <w:t xml:space="preserve"> solicita </w:t>
+            </w:r>
+            <w:r>
+              <w:rPr>
+                <w:rFonts w:ascii="Calibri" w:eastAsia="Times New Roman" w:hAnsi="Calibri" w:cs="Calibri"/>
+                <w:i/>
+                <w:iCs/>
+                <w:lang w:eastAsia="es-AR"/>
+              </w:rPr>
+              <w:t>mostrarFormularioPlanAccion</w:t>
+            </w:r>
+            <w:r>
+              <w:rPr>
+                <w:rFonts w:ascii="Calibri" w:eastAsia="Times New Roman" w:hAnsi="Calibri" w:cs="Calibri"/>
+                <w:lang w:eastAsia="es-AR"/>
+              </w:rPr>
+              <w:t xml:space="preserve"> al </w:t>
+            </w:r>
+            <w:r>
+              <w:rPr>
+                <w:rFonts w:ascii="Calibri" w:eastAsia="Times New Roman" w:hAnsi="Calibri" w:cs="Calibri"/>
+                <w:u w:val="single"/>
+                <w:lang w:eastAsia="es-AR"/>
+              </w:rPr>
+              <w:t>GestorPlanes</w:t>
+            </w:r>
+            <w:r>
+              <w:rPr>
+                <w:rFonts w:ascii="Calibri" w:eastAsia="Times New Roman" w:hAnsi="Calibri" w:cs="Calibri"/>
+                <w:lang w:eastAsia="es-AR"/>
+              </w:rPr>
+              <w:t>.</w:t>
             </w:r>
           </w:p>
         </w:tc>
@@ -28016,18 +27621,12 @@
               <w:ind w:left="0" w:firstLine="0"/>
               <w:rPr>
                 <w:rFonts w:ascii="Calibri" w:eastAsia="Times New Roman" w:hAnsi="Calibri" w:cs="Calibri"/>
-                <w:color w:val="000000"/>
-                <w:sz w:val="20"/>
-                <w:szCs w:val="20"/>
-                <w:lang w:val="es-AR" w:eastAsia="es-AR"/>
-              </w:rPr>
-            </w:pPr>
-            <w:r>
-              <w:rPr>
-                <w:rFonts w:ascii="Calibri" w:eastAsia="Times New Roman" w:hAnsi="Calibri" w:cs="Calibri"/>
-                <w:color w:val="000000"/>
-                <w:sz w:val="20"/>
-                <w:szCs w:val="20"/>
+                <w:lang w:val="es-AR" w:eastAsia="es-AR"/>
+              </w:rPr>
+            </w:pPr>
+            <w:r>
+              <w:rPr>
+                <w:rFonts w:ascii="Calibri" w:eastAsia="Times New Roman" w:hAnsi="Calibri" w:cs="Calibri"/>
                 <w:lang w:val="es-AR" w:eastAsia="es-AR"/>
               </w:rPr>
               <w:t> </w:t>
@@ -28054,21 +27653,22 @@
               <w:jc w:val="center"/>
               <w:rPr>
                 <w:rFonts w:ascii="Calibri" w:eastAsia="Times New Roman" w:hAnsi="Calibri" w:cs="Calibri"/>
-                <w:color w:val="000000"/>
-                <w:sz w:val="20"/>
-                <w:szCs w:val="20"/>
-                <w:lang w:val="es-AR" w:eastAsia="es-AR"/>
-              </w:rPr>
-            </w:pPr>
-            <w:r>
-              <w:rPr>
-                <w:rFonts w:ascii="Calibri" w:eastAsia="Times New Roman" w:hAnsi="Calibri" w:cs="Calibri"/>
-                <w:color w:val="000000"/>
-                <w:sz w:val="20"/>
-                <w:szCs w:val="20"/>
+                <w:lang w:val="es-AR" w:eastAsia="es-AR"/>
+              </w:rPr>
+            </w:pPr>
+            <w:r>
+              <w:rPr>
+                <w:rFonts w:ascii="Calibri" w:eastAsia="Times New Roman" w:hAnsi="Calibri" w:cs="Calibri"/>
                 <w:lang w:val="es-AR" w:eastAsia="es-AR"/>
               </w:rPr>
               <w:t> </w:t>
+            </w:r>
+            <w:r>
+              <w:rPr>
+                <w:rFonts w:ascii="Calibri" w:eastAsia="Times New Roman" w:hAnsi="Calibri" w:cs="Calibri"/>
+                <w:lang w:val="es-AR" w:eastAsia="es-AR"/>
+              </w:rPr>
+              <w:t>3</w:t>
             </w:r>
           </w:p>
         </w:tc>
@@ -28091,21 +27691,197 @@
               <w:ind w:left="0" w:firstLine="0"/>
               <w:rPr>
                 <w:rFonts w:ascii="Calibri" w:eastAsia="Times New Roman" w:hAnsi="Calibri" w:cs="Calibri"/>
-                <w:color w:val="0070C0"/>
-                <w:sz w:val="20"/>
-                <w:szCs w:val="20"/>
-                <w:lang w:val="es-AR" w:eastAsia="es-AR"/>
-              </w:rPr>
-            </w:pPr>
-            <w:r>
-              <w:rPr>
-                <w:rFonts w:ascii="Calibri" w:eastAsia="Times New Roman" w:hAnsi="Calibri" w:cs="Calibri"/>
-                <w:color w:val="0070C0"/>
-                <w:sz w:val="20"/>
-                <w:szCs w:val="20"/>
-                <w:lang w:val="es-AR" w:eastAsia="es-AR"/>
-              </w:rPr>
-              <w:t> </w:t>
+                <w:lang w:val="es-AR" w:eastAsia="es-AR"/>
+              </w:rPr>
+            </w:pPr>
+            <w:r>
+              <w:rPr>
+                <w:rFonts w:ascii="Calibri" w:eastAsia="Times New Roman" w:hAnsi="Calibri" w:cs="Calibri"/>
+                <w:lang w:val="es-AR" w:eastAsia="es-AR"/>
+              </w:rPr>
+              <w:t xml:space="preserve">El </w:t>
+            </w:r>
+            <w:r>
+              <w:rPr>
+                <w:rFonts w:ascii="Calibri" w:eastAsia="Times New Roman" w:hAnsi="Calibri" w:cs="Calibri"/>
+                <w:u w:val="single"/>
+                <w:lang w:val="es-AR" w:eastAsia="es-AR"/>
+              </w:rPr>
+              <w:t>GestorPlanes</w:t>
+            </w:r>
+            <w:r>
+              <w:rPr>
+                <w:rFonts w:ascii="Calibri" w:eastAsia="Times New Roman" w:hAnsi="Calibri" w:cs="Calibri"/>
+                <w:lang w:val="es-AR" w:eastAsia="es-AR"/>
+              </w:rPr>
+              <w:t xml:space="preserve"> envía el evento </w:t>
+            </w:r>
+            <w:r>
+              <w:rPr>
+                <w:rFonts w:ascii="Calibri" w:eastAsia="Times New Roman" w:hAnsi="Calibri" w:cs="Calibri"/>
+                <w:i/>
+                <w:iCs/>
+                <w:lang w:val="es-AR" w:eastAsia="es-AR"/>
+              </w:rPr>
+              <w:t>obtenerDatosPlan</w:t>
+            </w:r>
+            <w:r>
+              <w:rPr>
+                <w:rFonts w:ascii="Calibri" w:eastAsia="Times New Roman" w:hAnsi="Calibri" w:cs="Calibri"/>
+                <w:lang w:val="es-AR" w:eastAsia="es-AR"/>
+              </w:rPr>
+              <w:t xml:space="preserve"> a </w:t>
+            </w:r>
+            <w:r>
+              <w:rPr>
+                <w:rFonts w:ascii="Calibri" w:eastAsia="Times New Roman" w:hAnsi="Calibri" w:cs="Calibri"/>
+                <w:u w:val="single"/>
+                <w:lang w:val="es-AR" w:eastAsia="es-AR"/>
+              </w:rPr>
+              <w:t>PlanAccion</w:t>
+            </w:r>
+            <w:r>
+              <w:rPr>
+                <w:rFonts w:ascii="Calibri" w:eastAsia="Times New Roman" w:hAnsi="Calibri" w:cs="Calibri"/>
+                <w:lang w:val="es-AR" w:eastAsia="es-AR"/>
+              </w:rPr>
+              <w:t xml:space="preserve">. </w:t>
+            </w:r>
+            <w:r>
+              <w:rPr>
+                <w:rFonts w:ascii="Calibri" w:eastAsia="Times New Roman" w:hAnsi="Calibri" w:cs="Calibri"/>
+                <w:u w:val="single"/>
+                <w:lang w:val="es-AR" w:eastAsia="es-AR"/>
+              </w:rPr>
+              <w:t>PlanAccion</w:t>
+            </w:r>
+            <w:r>
+              <w:rPr>
+                <w:rFonts w:ascii="Calibri" w:eastAsia="Times New Roman" w:hAnsi="Calibri" w:cs="Calibri"/>
+                <w:lang w:val="es-AR" w:eastAsia="es-AR"/>
+              </w:rPr>
+              <w:t xml:space="preserve"> solicita </w:t>
+            </w:r>
+            <w:r>
+              <w:rPr>
+                <w:rFonts w:ascii="Calibri" w:eastAsia="Times New Roman" w:hAnsi="Calibri" w:cs="Calibri"/>
+                <w:i/>
+                <w:iCs/>
+                <w:lang w:val="es-AR" w:eastAsia="es-AR"/>
+              </w:rPr>
+              <w:t>obtenerDatosPlan</w:t>
+            </w:r>
+            <w:r>
+              <w:rPr>
+                <w:rFonts w:ascii="Calibri" w:eastAsia="Times New Roman" w:hAnsi="Calibri" w:cs="Calibri"/>
+                <w:lang w:val="es-AR" w:eastAsia="es-AR"/>
+              </w:rPr>
+              <w:t xml:space="preserve"> a la </w:t>
+            </w:r>
+            <w:r>
+              <w:rPr>
+                <w:rFonts w:ascii="Calibri" w:eastAsia="Times New Roman" w:hAnsi="Calibri" w:cs="Calibri"/>
+                <w:u w:val="single"/>
+                <w:lang w:val="es-AR" w:eastAsia="es-AR"/>
+              </w:rPr>
+              <w:t>BDD</w:t>
+            </w:r>
+            <w:r>
+              <w:rPr>
+                <w:rFonts w:ascii="Calibri" w:eastAsia="Times New Roman" w:hAnsi="Calibri" w:cs="Calibri"/>
+                <w:lang w:val="es-AR" w:eastAsia="es-AR"/>
+              </w:rPr>
+              <w:t xml:space="preserve">. La </w:t>
+            </w:r>
+            <w:r>
+              <w:rPr>
+                <w:rFonts w:ascii="Calibri" w:eastAsia="Times New Roman" w:hAnsi="Calibri" w:cs="Calibri"/>
+                <w:u w:val="single"/>
+                <w:lang w:val="es-AR" w:eastAsia="es-AR"/>
+              </w:rPr>
+              <w:t>BDD</w:t>
+            </w:r>
+            <w:r>
+              <w:rPr>
+                <w:rFonts w:ascii="Calibri" w:eastAsia="Times New Roman" w:hAnsi="Calibri" w:cs="Calibri"/>
+                <w:lang w:val="es-AR" w:eastAsia="es-AR"/>
+              </w:rPr>
+              <w:t xml:space="preserve"> realiza la transacción y retorna los datos al </w:t>
+            </w:r>
+            <w:r>
+              <w:rPr>
+                <w:rFonts w:ascii="Calibri" w:eastAsia="Times New Roman" w:hAnsi="Calibri" w:cs="Calibri"/>
+                <w:u w:val="single"/>
+                <w:lang w:val="es-AR" w:eastAsia="es-AR"/>
+              </w:rPr>
+              <w:t>PlanAccion</w:t>
+            </w:r>
+            <w:r>
+              <w:rPr>
+                <w:rFonts w:ascii="Calibri" w:eastAsia="Times New Roman" w:hAnsi="Calibri" w:cs="Calibri"/>
+                <w:lang w:val="es-AR" w:eastAsia="es-AR"/>
+              </w:rPr>
+              <w:t xml:space="preserve">, el </w:t>
+            </w:r>
+            <w:r>
+              <w:rPr>
+                <w:rFonts w:ascii="Calibri" w:eastAsia="Times New Roman" w:hAnsi="Calibri" w:cs="Calibri"/>
+                <w:u w:val="single"/>
+                <w:lang w:val="es-AR" w:eastAsia="es-AR"/>
+              </w:rPr>
+              <w:t>PlanAccion</w:t>
+            </w:r>
+            <w:r>
+              <w:rPr>
+                <w:rFonts w:ascii="Calibri" w:eastAsia="Times New Roman" w:hAnsi="Calibri" w:cs="Calibri"/>
+                <w:lang w:val="es-AR" w:eastAsia="es-AR"/>
+              </w:rPr>
+              <w:t xml:space="preserve"> retorna la respuesta al </w:t>
+            </w:r>
+            <w:r>
+              <w:rPr>
+                <w:rFonts w:ascii="Calibri" w:eastAsia="Times New Roman" w:hAnsi="Calibri" w:cs="Calibri"/>
+                <w:u w:val="single"/>
+                <w:lang w:val="es-AR" w:eastAsia="es-AR"/>
+              </w:rPr>
+              <w:t>GestorPlanes</w:t>
+            </w:r>
+            <w:r>
+              <w:rPr>
+                <w:rFonts w:ascii="Calibri" w:eastAsia="Times New Roman" w:hAnsi="Calibri" w:cs="Calibri"/>
+                <w:lang w:val="es-AR" w:eastAsia="es-AR"/>
+              </w:rPr>
+              <w:t xml:space="preserve">. El </w:t>
+            </w:r>
+            <w:r>
+              <w:rPr>
+                <w:rFonts w:ascii="Calibri" w:eastAsia="Times New Roman" w:hAnsi="Calibri" w:cs="Calibri"/>
+                <w:u w:val="single"/>
+                <w:lang w:val="es-AR" w:eastAsia="es-AR"/>
+              </w:rPr>
+              <w:t>GestorPlanes</w:t>
+            </w:r>
+            <w:r>
+              <w:rPr>
+                <w:rFonts w:ascii="Calibri" w:eastAsia="Times New Roman" w:hAnsi="Calibri" w:cs="Calibri"/>
+                <w:lang w:val="es-AR" w:eastAsia="es-AR"/>
+              </w:rPr>
+              <w:t xml:space="preserve"> retorna el formulario a la </w:t>
+            </w:r>
+            <w:r>
+              <w:rPr>
+                <w:rFonts w:ascii="Calibri" w:eastAsia="Times New Roman" w:hAnsi="Calibri" w:cs="Calibri"/>
+                <w:u w:val="single"/>
+                <w:lang w:val="es-AR" w:eastAsia="es-AR"/>
+              </w:rPr>
+              <w:t>InterfazUsuario</w:t>
+            </w:r>
+            <w:r>
+              <w:rPr>
+                <w:rFonts w:ascii="Calibri" w:eastAsia="Times New Roman" w:hAnsi="Calibri" w:cs="Calibri"/>
+                <w:lang w:val="es-AR" w:eastAsia="es-AR"/>
+              </w:rPr>
+              <w:t>.</w:t>
             </w:r>
           </w:p>
         </w:tc>
@@ -28133,16 +27909,15 @@
               <w:ind w:left="0" w:firstLine="0"/>
               <w:rPr>
                 <w:rFonts w:ascii="Calibri" w:eastAsia="Times New Roman" w:hAnsi="Calibri" w:cs="Calibri"/>
-                <w:color w:val="000000"/>
-                <w:lang w:val="es-AR" w:eastAsia="es-AR"/>
-              </w:rPr>
-            </w:pPr>
-            <w:r>
-              <w:rPr>
-                <w:rFonts w:ascii="Calibri" w:eastAsia="Times New Roman" w:hAnsi="Calibri" w:cs="Calibri"/>
-                <w:color w:val="000000"/>
-                <w:lang w:val="es-AR" w:eastAsia="es-AR"/>
-              </w:rPr>
+                <w:lang w:val="es-AR" w:eastAsia="es-AR"/>
+              </w:rPr>
+            </w:pPr>
+            <w:r>
+              <w:rPr>
+                <w:rFonts w:ascii="Calibri" w:eastAsia="Times New Roman" w:hAnsi="Calibri" w:cs="Calibri"/>
+                <w:lang w:val="es-AR" w:eastAsia="es-AR"/>
+              </w:rPr>
+              <w:lastRenderedPageBreak/>
               <w:t> </w:t>
             </w:r>
           </w:p>
@@ -28167,21 +27942,22 @@
               <w:jc w:val="center"/>
               <w:rPr>
                 <w:rFonts w:ascii="Calibri" w:eastAsia="Times New Roman" w:hAnsi="Calibri" w:cs="Calibri"/>
-                <w:color w:val="000000"/>
-                <w:sz w:val="20"/>
-                <w:szCs w:val="20"/>
-                <w:lang w:val="es-AR" w:eastAsia="es-AR"/>
-              </w:rPr>
-            </w:pPr>
-            <w:r>
-              <w:rPr>
-                <w:rFonts w:ascii="Calibri" w:eastAsia="Times New Roman" w:hAnsi="Calibri" w:cs="Calibri"/>
-                <w:color w:val="000000"/>
-                <w:sz w:val="20"/>
-                <w:szCs w:val="20"/>
+                <w:lang w:val="es-AR" w:eastAsia="es-AR"/>
+              </w:rPr>
+            </w:pPr>
+            <w:r>
+              <w:rPr>
+                <w:rFonts w:ascii="Calibri" w:eastAsia="Times New Roman" w:hAnsi="Calibri" w:cs="Calibri"/>
                 <w:lang w:val="es-AR" w:eastAsia="es-AR"/>
               </w:rPr>
               <w:t> </w:t>
+            </w:r>
+            <w:r>
+              <w:rPr>
+                <w:rFonts w:ascii="Calibri" w:eastAsia="Times New Roman" w:hAnsi="Calibri" w:cs="Calibri"/>
+                <w:lang w:val="es-AR" w:eastAsia="es-AR"/>
+              </w:rPr>
+              <w:t>4</w:t>
             </w:r>
           </w:p>
         </w:tc>
@@ -28204,17 +27980,463 @@
               <w:ind w:left="0" w:firstLine="0"/>
               <w:rPr>
                 <w:rFonts w:ascii="Calibri" w:eastAsia="Times New Roman" w:hAnsi="Calibri" w:cs="Calibri"/>
-                <w:color w:val="0070C0"/>
-                <w:lang w:val="es-AR" w:eastAsia="es-AR"/>
-              </w:rPr>
-            </w:pPr>
-            <w:r>
-              <w:rPr>
-                <w:rFonts w:ascii="Calibri" w:eastAsia="Times New Roman" w:hAnsi="Calibri" w:cs="Calibri"/>
-                <w:color w:val="0070C0"/>
-                <w:lang w:val="es-AR" w:eastAsia="es-AR"/>
-              </w:rPr>
-              <w:t> </w:t>
+                <w:lang w:val="es-AR" w:eastAsia="es-AR"/>
+              </w:rPr>
+            </w:pPr>
+            <w:r>
+              <w:rPr>
+                <w:rFonts w:ascii="Calibri" w:eastAsia="Times New Roman" w:hAnsi="Calibri" w:cs="Calibri"/>
+                <w:lang w:eastAsia="es-AR"/>
+              </w:rPr>
+              <w:t>El actor modifica los datos del plan y selecciona "Guardar" (</w:t>
+            </w:r>
+            <w:r>
+              <w:rPr>
+                <w:rFonts w:ascii="Calibri" w:eastAsia="Times New Roman" w:hAnsi="Calibri" w:cs="Calibri"/>
+                <w:lang w:eastAsia="es-AR"/>
+              </w:rPr>
+              <w:t>4</w:t>
+            </w:r>
+            <w:r>
+              <w:rPr>
+                <w:rFonts w:ascii="Calibri" w:eastAsia="Times New Roman" w:hAnsi="Calibri" w:cs="Calibri"/>
+                <w:lang w:eastAsia="es-AR"/>
+              </w:rPr>
+              <w:t xml:space="preserve">a). Si selecciona "Cancelar", continúa con la extensión </w:t>
+            </w:r>
+            <w:r>
+              <w:rPr>
+                <w:rFonts w:ascii="Calibri" w:eastAsia="Times New Roman" w:hAnsi="Calibri" w:cs="Calibri"/>
+                <w:lang w:eastAsia="es-AR"/>
+              </w:rPr>
+              <w:t>(4</w:t>
+            </w:r>
+            <w:r>
+              <w:rPr>
+                <w:rFonts w:ascii="Calibri" w:eastAsia="Times New Roman" w:hAnsi="Calibri" w:cs="Calibri"/>
+                <w:lang w:eastAsia="es-AR"/>
+              </w:rPr>
+              <w:t>b</w:t>
+            </w:r>
+            <w:r>
+              <w:rPr>
+                <w:rFonts w:ascii="Calibri" w:eastAsia="Times New Roman" w:hAnsi="Calibri" w:cs="Calibri"/>
+                <w:lang w:eastAsia="es-AR"/>
+              </w:rPr>
+              <w:t>)</w:t>
+            </w:r>
+            <w:r>
+              <w:rPr>
+                <w:rFonts w:ascii="Calibri" w:eastAsia="Times New Roman" w:hAnsi="Calibri" w:cs="Calibri"/>
+                <w:lang w:eastAsia="es-AR"/>
+              </w:rPr>
+              <w:t>.</w:t>
+            </w:r>
+          </w:p>
+        </w:tc>
+      </w:tr>
+      <w:tr>
+        <w:trPr>
+          <w:trHeight w:val="300"/>
+        </w:trPr>
+        <w:tc>
+          <w:tcPr>
+            <w:tcW w:w="987" w:type="pct"/>
+            <w:tcBorders>
+              <w:top w:val="nil"/>
+              <w:left w:val="single" w:sz="4" w:space="0" w:color="auto"/>
+              <w:bottom w:val="single" w:sz="4" w:space="0" w:color="auto"/>
+              <w:right w:val="single" w:sz="4" w:space="0" w:color="auto"/>
+            </w:tcBorders>
+            <w:shd w:val="clear" w:color="auto" w:fill="auto"/>
+            <w:vAlign w:val="bottom"/>
+          </w:tcPr>
+          <w:p>
+            <w:pPr>
+              <w:spacing w:before="0" w:line="240" w:lineRule="auto"/>
+              <w:ind w:left="0" w:firstLine="0"/>
+              <w:rPr>
+                <w:rFonts w:ascii="Calibri" w:eastAsia="Times New Roman" w:hAnsi="Calibri" w:cs="Calibri"/>
+                <w:lang w:val="es-AR" w:eastAsia="es-AR"/>
+              </w:rPr>
+            </w:pPr>
+          </w:p>
+        </w:tc>
+        <w:tc>
+          <w:tcPr>
+            <w:tcW w:w="427" w:type="pct"/>
+            <w:tcBorders>
+              <w:top w:val="nil"/>
+              <w:left w:val="nil"/>
+              <w:bottom w:val="single" w:sz="4" w:space="0" w:color="auto"/>
+              <w:right w:val="single" w:sz="4" w:space="0" w:color="auto"/>
+            </w:tcBorders>
+            <w:shd w:val="clear" w:color="auto" w:fill="auto"/>
+            <w:vAlign w:val="center"/>
+          </w:tcPr>
+          <w:p>
+            <w:pPr>
+              <w:spacing w:before="0" w:line="240" w:lineRule="auto"/>
+              <w:ind w:left="0" w:firstLine="0"/>
+              <w:jc w:val="center"/>
+              <w:rPr>
+                <w:rFonts w:ascii="Calibri" w:eastAsia="Times New Roman" w:hAnsi="Calibri" w:cs="Calibri"/>
+                <w:lang w:val="es-AR" w:eastAsia="es-AR"/>
+              </w:rPr>
+            </w:pPr>
+            <w:r>
+              <w:rPr>
+                <w:rFonts w:ascii="Calibri" w:eastAsia="Times New Roman" w:hAnsi="Calibri" w:cs="Calibri"/>
+                <w:lang w:val="es-AR" w:eastAsia="es-AR"/>
+              </w:rPr>
+              <w:t>5</w:t>
+            </w:r>
+          </w:p>
+        </w:tc>
+        <w:tc>
+          <w:tcPr>
+            <w:tcW w:w="3585" w:type="pct"/>
+            <w:tcBorders>
+              <w:top w:val="nil"/>
+              <w:left w:val="nil"/>
+              <w:bottom w:val="single" w:sz="4" w:space="0" w:color="auto"/>
+              <w:right w:val="single" w:sz="4" w:space="0" w:color="auto"/>
+            </w:tcBorders>
+            <w:shd w:val="clear" w:color="auto" w:fill="auto"/>
+            <w:vAlign w:val="bottom"/>
+          </w:tcPr>
+          <w:p>
+            <w:pPr>
+              <w:spacing w:before="0" w:line="240" w:lineRule="auto"/>
+              <w:ind w:left="0" w:firstLine="0"/>
+              <w:rPr>
+                <w:rFonts w:ascii="Calibri" w:eastAsia="Times New Roman" w:hAnsi="Calibri" w:cs="Calibri"/>
+                <w:lang w:eastAsia="es-AR"/>
+              </w:rPr>
+            </w:pPr>
+            <w:r>
+              <w:rPr>
+                <w:rFonts w:ascii="Calibri" w:eastAsia="Times New Roman" w:hAnsi="Calibri" w:cs="Calibri"/>
+                <w:lang w:eastAsia="es-AR"/>
+              </w:rPr>
+              <w:t xml:space="preserve">La </w:t>
+            </w:r>
+            <w:r>
+              <w:rPr>
+                <w:rFonts w:ascii="Calibri" w:eastAsia="Times New Roman" w:hAnsi="Calibri" w:cs="Calibri"/>
+                <w:u w:val="single"/>
+                <w:lang w:eastAsia="es-AR"/>
+              </w:rPr>
+              <w:t>InterfazUsuario</w:t>
+            </w:r>
+            <w:r>
+              <w:rPr>
+                <w:rFonts w:ascii="Calibri" w:eastAsia="Times New Roman" w:hAnsi="Calibri" w:cs="Calibri"/>
+                <w:lang w:eastAsia="es-AR"/>
+              </w:rPr>
+              <w:t xml:space="preserve"> solicita </w:t>
+            </w:r>
+            <w:r>
+              <w:rPr>
+                <w:rFonts w:ascii="Calibri" w:eastAsia="Times New Roman" w:hAnsi="Calibri" w:cs="Calibri"/>
+                <w:i/>
+                <w:iCs/>
+                <w:lang w:eastAsia="es-AR"/>
+              </w:rPr>
+              <w:t>actualizarPlan(id_plan, datos)</w:t>
+            </w:r>
+            <w:r>
+              <w:rPr>
+                <w:rFonts w:ascii="Calibri" w:eastAsia="Times New Roman" w:hAnsi="Calibri" w:cs="Calibri"/>
+                <w:lang w:eastAsia="es-AR"/>
+              </w:rPr>
+              <w:t xml:space="preserve"> al </w:t>
+            </w:r>
+            <w:r>
+              <w:rPr>
+                <w:rFonts w:ascii="Calibri" w:eastAsia="Times New Roman" w:hAnsi="Calibri" w:cs="Calibri"/>
+                <w:u w:val="single"/>
+                <w:lang w:eastAsia="es-AR"/>
+              </w:rPr>
+              <w:t>GestorPlanes</w:t>
+            </w:r>
+            <w:r>
+              <w:rPr>
+                <w:rFonts w:ascii="Calibri" w:eastAsia="Times New Roman" w:hAnsi="Calibri" w:cs="Calibri"/>
+                <w:lang w:eastAsia="es-AR"/>
+              </w:rPr>
+              <w:t xml:space="preserve">. El </w:t>
+            </w:r>
+            <w:r>
+              <w:rPr>
+                <w:rFonts w:ascii="Calibri" w:eastAsia="Times New Roman" w:hAnsi="Calibri" w:cs="Calibri"/>
+                <w:u w:val="single"/>
+                <w:lang w:eastAsia="es-AR"/>
+              </w:rPr>
+              <w:t>GestorPlanes</w:t>
+            </w:r>
+            <w:r>
+              <w:rPr>
+                <w:rFonts w:ascii="Calibri" w:eastAsia="Times New Roman" w:hAnsi="Calibri" w:cs="Calibri"/>
+                <w:lang w:eastAsia="es-AR"/>
+              </w:rPr>
+              <w:t xml:space="preserve"> valida los datos y envía el evento </w:t>
+            </w:r>
+            <w:r>
+              <w:rPr>
+                <w:rFonts w:ascii="Calibri" w:eastAsia="Times New Roman" w:hAnsi="Calibri" w:cs="Calibri"/>
+                <w:i/>
+                <w:iCs/>
+                <w:lang w:eastAsia="es-AR"/>
+              </w:rPr>
+              <w:t>actualizarPlan(id_plan, datos)</w:t>
+            </w:r>
+            <w:r>
+              <w:rPr>
+                <w:rFonts w:ascii="Calibri" w:eastAsia="Times New Roman" w:hAnsi="Calibri" w:cs="Calibri"/>
+                <w:lang w:eastAsia="es-AR"/>
+              </w:rPr>
+              <w:t xml:space="preserve"> a </w:t>
+            </w:r>
+            <w:r>
+              <w:rPr>
+                <w:rFonts w:ascii="Calibri" w:eastAsia="Times New Roman" w:hAnsi="Calibri" w:cs="Calibri"/>
+                <w:u w:val="single"/>
+                <w:lang w:eastAsia="es-AR"/>
+              </w:rPr>
+              <w:t>PlanAccion</w:t>
+            </w:r>
+            <w:r>
+              <w:rPr>
+                <w:rFonts w:ascii="Calibri" w:eastAsia="Times New Roman" w:hAnsi="Calibri" w:cs="Calibri"/>
+                <w:lang w:eastAsia="es-AR"/>
+              </w:rPr>
+              <w:t xml:space="preserve">. </w:t>
+            </w:r>
+            <w:r>
+              <w:rPr>
+                <w:rFonts w:ascii="Calibri" w:eastAsia="Times New Roman" w:hAnsi="Calibri" w:cs="Calibri"/>
+                <w:u w:val="single"/>
+                <w:lang w:eastAsia="es-AR"/>
+              </w:rPr>
+              <w:t>PlanAccion</w:t>
+            </w:r>
+            <w:r>
+              <w:rPr>
+                <w:rFonts w:ascii="Calibri" w:eastAsia="Times New Roman" w:hAnsi="Calibri" w:cs="Calibri"/>
+                <w:lang w:eastAsia="es-AR"/>
+              </w:rPr>
+              <w:t xml:space="preserve"> solicita </w:t>
+            </w:r>
+            <w:r>
+              <w:rPr>
+                <w:rFonts w:ascii="Calibri" w:eastAsia="Times New Roman" w:hAnsi="Calibri" w:cs="Calibri"/>
+                <w:i/>
+                <w:iCs/>
+                <w:lang w:eastAsia="es-AR"/>
+              </w:rPr>
+              <w:t>actualizarPlan(id_plan, datos)</w:t>
+            </w:r>
+            <w:r>
+              <w:rPr>
+                <w:rFonts w:ascii="Calibri" w:eastAsia="Times New Roman" w:hAnsi="Calibri" w:cs="Calibri"/>
+                <w:lang w:eastAsia="es-AR"/>
+              </w:rPr>
+              <w:t xml:space="preserve"> a la </w:t>
+            </w:r>
+            <w:r>
+              <w:rPr>
+                <w:rFonts w:ascii="Calibri" w:eastAsia="Times New Roman" w:hAnsi="Calibri" w:cs="Calibri"/>
+                <w:u w:val="single"/>
+                <w:lang w:eastAsia="es-AR"/>
+              </w:rPr>
+              <w:t>BDD</w:t>
+            </w:r>
+            <w:r>
+              <w:rPr>
+                <w:rFonts w:ascii="Calibri" w:eastAsia="Times New Roman" w:hAnsi="Calibri" w:cs="Calibri"/>
+                <w:lang w:eastAsia="es-AR"/>
+              </w:rPr>
+              <w:t xml:space="preserve">. La </w:t>
+            </w:r>
+            <w:r>
+              <w:rPr>
+                <w:rFonts w:ascii="Calibri" w:eastAsia="Times New Roman" w:hAnsi="Calibri" w:cs="Calibri"/>
+                <w:u w:val="single"/>
+                <w:lang w:eastAsia="es-AR"/>
+              </w:rPr>
+              <w:t>BDD</w:t>
+            </w:r>
+            <w:r>
+              <w:rPr>
+                <w:rFonts w:ascii="Calibri" w:eastAsia="Times New Roman" w:hAnsi="Calibri" w:cs="Calibri"/>
+                <w:lang w:eastAsia="es-AR"/>
+              </w:rPr>
+              <w:t xml:space="preserve"> actualiza el plan y retorna la respuesta al </w:t>
+            </w:r>
+            <w:r>
+              <w:rPr>
+                <w:rFonts w:ascii="Calibri" w:eastAsia="Times New Roman" w:hAnsi="Calibri" w:cs="Calibri"/>
+                <w:u w:val="single"/>
+                <w:lang w:eastAsia="es-AR"/>
+              </w:rPr>
+              <w:t>PlanAccion</w:t>
+            </w:r>
+            <w:r>
+              <w:rPr>
+                <w:rFonts w:ascii="Calibri" w:eastAsia="Times New Roman" w:hAnsi="Calibri" w:cs="Calibri"/>
+                <w:lang w:eastAsia="es-AR"/>
+              </w:rPr>
+              <w:t xml:space="preserve">, el </w:t>
+            </w:r>
+            <w:r>
+              <w:rPr>
+                <w:rFonts w:ascii="Calibri" w:eastAsia="Times New Roman" w:hAnsi="Calibri" w:cs="Calibri"/>
+                <w:u w:val="single"/>
+                <w:lang w:eastAsia="es-AR"/>
+              </w:rPr>
+              <w:t>PlanAccion</w:t>
+            </w:r>
+            <w:r>
+              <w:rPr>
+                <w:rFonts w:ascii="Calibri" w:eastAsia="Times New Roman" w:hAnsi="Calibri" w:cs="Calibri"/>
+                <w:lang w:eastAsia="es-AR"/>
+              </w:rPr>
+              <w:t xml:space="preserve"> retorna la respuesta al </w:t>
+            </w:r>
+            <w:r>
+              <w:rPr>
+                <w:rFonts w:ascii="Calibri" w:eastAsia="Times New Roman" w:hAnsi="Calibri" w:cs="Calibri"/>
+                <w:u w:val="single"/>
+                <w:lang w:eastAsia="es-AR"/>
+              </w:rPr>
+              <w:t>GestorPlanes</w:t>
+            </w:r>
+            <w:r>
+              <w:rPr>
+                <w:rFonts w:ascii="Calibri" w:eastAsia="Times New Roman" w:hAnsi="Calibri" w:cs="Calibri"/>
+                <w:lang w:eastAsia="es-AR"/>
+              </w:rPr>
+              <w:t>.</w:t>
+            </w:r>
+          </w:p>
+        </w:tc>
+      </w:tr>
+      <w:tr>
+        <w:trPr>
+          <w:trHeight w:val="300"/>
+        </w:trPr>
+        <w:tc>
+          <w:tcPr>
+            <w:tcW w:w="987" w:type="pct"/>
+            <w:tcBorders>
+              <w:top w:val="nil"/>
+              <w:left w:val="single" w:sz="4" w:space="0" w:color="auto"/>
+              <w:bottom w:val="single" w:sz="4" w:space="0" w:color="auto"/>
+              <w:right w:val="single" w:sz="4" w:space="0" w:color="auto"/>
+            </w:tcBorders>
+            <w:shd w:val="clear" w:color="auto" w:fill="auto"/>
+            <w:vAlign w:val="bottom"/>
+          </w:tcPr>
+          <w:p>
+            <w:pPr>
+              <w:spacing w:before="0" w:line="240" w:lineRule="auto"/>
+              <w:ind w:left="0" w:firstLine="0"/>
+              <w:rPr>
+                <w:rFonts w:ascii="Calibri" w:eastAsia="Times New Roman" w:hAnsi="Calibri" w:cs="Calibri"/>
+                <w:lang w:val="es-AR" w:eastAsia="es-AR"/>
+              </w:rPr>
+            </w:pPr>
+          </w:p>
+        </w:tc>
+        <w:tc>
+          <w:tcPr>
+            <w:tcW w:w="427" w:type="pct"/>
+            <w:tcBorders>
+              <w:top w:val="nil"/>
+              <w:left w:val="nil"/>
+              <w:bottom w:val="single" w:sz="4" w:space="0" w:color="auto"/>
+              <w:right w:val="single" w:sz="4" w:space="0" w:color="auto"/>
+            </w:tcBorders>
+            <w:shd w:val="clear" w:color="auto" w:fill="auto"/>
+            <w:vAlign w:val="center"/>
+          </w:tcPr>
+          <w:p>
+            <w:pPr>
+              <w:spacing w:before="0" w:line="240" w:lineRule="auto"/>
+              <w:ind w:left="0" w:firstLine="0"/>
+              <w:jc w:val="center"/>
+              <w:rPr>
+                <w:rFonts w:ascii="Calibri" w:eastAsia="Times New Roman" w:hAnsi="Calibri" w:cs="Calibri"/>
+                <w:lang w:val="es-AR" w:eastAsia="es-AR"/>
+              </w:rPr>
+            </w:pPr>
+            <w:r>
+              <w:rPr>
+                <w:rFonts w:ascii="Calibri" w:eastAsia="Times New Roman" w:hAnsi="Calibri" w:cs="Calibri"/>
+                <w:lang w:val="es-AR" w:eastAsia="es-AR"/>
+              </w:rPr>
+              <w:t>6</w:t>
+            </w:r>
+          </w:p>
+        </w:tc>
+        <w:tc>
+          <w:tcPr>
+            <w:tcW w:w="3585" w:type="pct"/>
+            <w:tcBorders>
+              <w:top w:val="nil"/>
+              <w:left w:val="nil"/>
+              <w:bottom w:val="single" w:sz="4" w:space="0" w:color="auto"/>
+              <w:right w:val="single" w:sz="4" w:space="0" w:color="auto"/>
+            </w:tcBorders>
+            <w:shd w:val="clear" w:color="auto" w:fill="auto"/>
+            <w:vAlign w:val="bottom"/>
+          </w:tcPr>
+          <w:p>
+            <w:pPr>
+              <w:spacing w:before="0" w:line="240" w:lineRule="auto"/>
+              <w:ind w:left="0" w:firstLine="0"/>
+              <w:rPr>
+                <w:rFonts w:ascii="Calibri" w:eastAsia="Times New Roman" w:hAnsi="Calibri" w:cs="Calibri"/>
+                <w:lang w:eastAsia="es-AR"/>
+              </w:rPr>
+            </w:pPr>
+            <w:r>
+              <w:rPr>
+                <w:rFonts w:ascii="Calibri" w:eastAsia="Times New Roman" w:hAnsi="Calibri" w:cs="Calibri"/>
+                <w:lang w:eastAsia="es-AR"/>
+              </w:rPr>
+              <w:t xml:space="preserve">El </w:t>
+            </w:r>
+            <w:r>
+              <w:rPr>
+                <w:rFonts w:ascii="Calibri" w:eastAsia="Times New Roman" w:hAnsi="Calibri" w:cs="Calibri"/>
+                <w:u w:val="single"/>
+                <w:lang w:eastAsia="es-AR"/>
+              </w:rPr>
+              <w:t>GestorPlanes</w:t>
+            </w:r>
+            <w:r>
+              <w:rPr>
+                <w:rFonts w:ascii="Calibri" w:eastAsia="Times New Roman" w:hAnsi="Calibri" w:cs="Calibri"/>
+                <w:lang w:eastAsia="es-AR"/>
+              </w:rPr>
+              <w:t xml:space="preserve"> envía la confirmación a la </w:t>
+            </w:r>
+            <w:r>
+              <w:rPr>
+                <w:rFonts w:ascii="Calibri" w:eastAsia="Times New Roman" w:hAnsi="Calibri" w:cs="Calibri"/>
+                <w:u w:val="single"/>
+                <w:lang w:eastAsia="es-AR"/>
+              </w:rPr>
+              <w:t>InterfazUsuario</w:t>
+            </w:r>
+            <w:r>
+              <w:rPr>
+                <w:rFonts w:ascii="Calibri" w:eastAsia="Times New Roman" w:hAnsi="Calibri" w:cs="Calibri"/>
+                <w:lang w:eastAsia="es-AR"/>
+              </w:rPr>
+              <w:t xml:space="preserve"> y esta muestra un mensaje de éxito al actor.</w:t>
             </w:r>
           </w:p>
         </w:tc>
@@ -28242,18 +28464,12 @@
               <w:ind w:left="0" w:firstLine="0"/>
               <w:rPr>
                 <w:rFonts w:ascii="Calibri" w:eastAsia="Times New Roman" w:hAnsi="Calibri" w:cs="Calibri"/>
-                <w:color w:val="000000"/>
-                <w:sz w:val="20"/>
-                <w:szCs w:val="20"/>
-                <w:lang w:val="es-AR" w:eastAsia="es-AR"/>
-              </w:rPr>
-            </w:pPr>
-            <w:r>
-              <w:rPr>
-                <w:rFonts w:ascii="Calibri" w:eastAsia="Times New Roman" w:hAnsi="Calibri" w:cs="Calibri"/>
-                <w:color w:val="000000"/>
-                <w:sz w:val="20"/>
-                <w:szCs w:val="20"/>
+                <w:lang w:val="es-AR" w:eastAsia="es-AR"/>
+              </w:rPr>
+            </w:pPr>
+            <w:r>
+              <w:rPr>
+                <w:rFonts w:ascii="Calibri" w:eastAsia="Times New Roman" w:hAnsi="Calibri" w:cs="Calibri"/>
                 <w:lang w:val="es-AR" w:eastAsia="es-AR"/>
               </w:rPr>
               <w:t xml:space="preserve">EXTENSIONES </w:t>
@@ -28280,18 +28496,12 @@
               <w:jc w:val="center"/>
               <w:rPr>
                 <w:rFonts w:ascii="Calibri" w:eastAsia="Times New Roman" w:hAnsi="Calibri" w:cs="Calibri"/>
-                <w:color w:val="000000"/>
-                <w:sz w:val="20"/>
-                <w:szCs w:val="20"/>
-                <w:lang w:val="es-AR" w:eastAsia="es-AR"/>
-              </w:rPr>
-            </w:pPr>
-            <w:r>
-              <w:rPr>
-                <w:rFonts w:ascii="Calibri" w:eastAsia="Times New Roman" w:hAnsi="Calibri" w:cs="Calibri"/>
-                <w:color w:val="000000"/>
-                <w:sz w:val="20"/>
-                <w:szCs w:val="20"/>
+                <w:lang w:val="es-AR" w:eastAsia="es-AR"/>
+              </w:rPr>
+            </w:pPr>
+            <w:r>
+              <w:rPr>
+                <w:rFonts w:ascii="Calibri" w:eastAsia="Times New Roman" w:hAnsi="Calibri" w:cs="Calibri"/>
                 <w:lang w:val="es-AR" w:eastAsia="es-AR"/>
               </w:rPr>
               <w:t>Paso</w:t>
@@ -28318,18 +28528,12 @@
               <w:jc w:val="center"/>
               <w:rPr>
                 <w:rFonts w:ascii="Calibri" w:eastAsia="Times New Roman" w:hAnsi="Calibri" w:cs="Calibri"/>
-                <w:color w:val="000000"/>
-                <w:sz w:val="20"/>
-                <w:szCs w:val="20"/>
-                <w:lang w:val="es-AR" w:eastAsia="es-AR"/>
-              </w:rPr>
-            </w:pPr>
-            <w:r>
-              <w:rPr>
-                <w:rFonts w:ascii="Calibri" w:eastAsia="Times New Roman" w:hAnsi="Calibri" w:cs="Calibri"/>
-                <w:color w:val="000000"/>
-                <w:sz w:val="20"/>
-                <w:szCs w:val="20"/>
+                <w:lang w:val="es-AR" w:eastAsia="es-AR"/>
+              </w:rPr>
+            </w:pPr>
+            <w:r>
+              <w:rPr>
+                <w:rFonts w:ascii="Calibri" w:eastAsia="Times New Roman" w:hAnsi="Calibri" w:cs="Calibri"/>
                 <w:lang w:val="es-AR" w:eastAsia="es-AR"/>
               </w:rPr>
               <w:t>Acción de Derivación</w:t>
@@ -28345,7 +28549,7 @@
           <w:tcPr>
             <w:tcW w:w="987" w:type="pct"/>
             <w:tcBorders>
-              <w:top w:val="nil"/>
+              <w:top w:val="single" w:sz="4" w:space="0" w:color="auto"/>
               <w:left w:val="single" w:sz="4" w:space="0" w:color="auto"/>
               <w:bottom w:val="single" w:sz="4" w:space="0" w:color="auto"/>
               <w:right w:val="single" w:sz="4" w:space="0" w:color="auto"/>
@@ -28360,18 +28564,12 @@
               <w:ind w:left="0" w:firstLine="0"/>
               <w:rPr>
                 <w:rFonts w:ascii="Calibri" w:eastAsia="Times New Roman" w:hAnsi="Calibri" w:cs="Calibri"/>
-                <w:color w:val="000000"/>
-                <w:sz w:val="20"/>
-                <w:szCs w:val="20"/>
-                <w:lang w:val="es-AR" w:eastAsia="es-AR"/>
-              </w:rPr>
-            </w:pPr>
-            <w:r>
-              <w:rPr>
-                <w:rFonts w:ascii="Calibri" w:eastAsia="Times New Roman" w:hAnsi="Calibri" w:cs="Calibri"/>
-                <w:color w:val="000000"/>
-                <w:sz w:val="20"/>
-                <w:szCs w:val="20"/>
+                <w:lang w:val="es-AR" w:eastAsia="es-AR"/>
+              </w:rPr>
+            </w:pPr>
+            <w:r>
+              <w:rPr>
+                <w:rFonts w:ascii="Calibri" w:eastAsia="Times New Roman" w:hAnsi="Calibri" w:cs="Calibri"/>
                 <w:lang w:val="es-AR" w:eastAsia="es-AR"/>
               </w:rPr>
               <w:t> </w:t>
@@ -28382,7 +28580,7 @@
           <w:tcPr>
             <w:tcW w:w="427" w:type="pct"/>
             <w:tcBorders>
-              <w:top w:val="nil"/>
+              <w:top w:val="single" w:sz="4" w:space="0" w:color="auto"/>
               <w:left w:val="nil"/>
               <w:bottom w:val="single" w:sz="4" w:space="0" w:color="auto"/>
               <w:right w:val="single" w:sz="4" w:space="0" w:color="auto"/>
@@ -28398,18 +28596,19 @@
               <w:jc w:val="center"/>
               <w:rPr>
                 <w:rFonts w:ascii="Calibri" w:eastAsia="Times New Roman" w:hAnsi="Calibri" w:cs="Calibri"/>
-                <w:color w:val="000000"/>
-                <w:sz w:val="20"/>
-                <w:szCs w:val="20"/>
-                <w:lang w:val="es-AR" w:eastAsia="es-AR"/>
-              </w:rPr>
-            </w:pPr>
-            <w:r>
-              <w:rPr>
-                <w:rFonts w:ascii="Calibri" w:eastAsia="Times New Roman" w:hAnsi="Calibri" w:cs="Calibri"/>
-                <w:color w:val="000000"/>
-                <w:sz w:val="20"/>
-                <w:szCs w:val="20"/>
+                <w:lang w:val="es-AR" w:eastAsia="es-AR"/>
+              </w:rPr>
+            </w:pPr>
+            <w:r>
+              <w:rPr>
+                <w:rFonts w:ascii="Calibri" w:eastAsia="Times New Roman" w:hAnsi="Calibri" w:cs="Calibri"/>
+                <w:lang w:val="es-AR" w:eastAsia="es-AR"/>
+              </w:rPr>
+              <w:t>4a</w:t>
+            </w:r>
+            <w:r>
+              <w:rPr>
+                <w:rFonts w:ascii="Calibri" w:eastAsia="Times New Roman" w:hAnsi="Calibri" w:cs="Calibri"/>
                 <w:lang w:val="es-AR" w:eastAsia="es-AR"/>
               </w:rPr>
               <w:t> </w:t>
@@ -28420,7 +28619,7 @@
           <w:tcPr>
             <w:tcW w:w="3585" w:type="pct"/>
             <w:tcBorders>
-              <w:top w:val="nil"/>
+              <w:top w:val="single" w:sz="4" w:space="0" w:color="auto"/>
               <w:left w:val="nil"/>
               <w:bottom w:val="single" w:sz="4" w:space="0" w:color="auto"/>
               <w:right w:val="single" w:sz="4" w:space="0" w:color="auto"/>
@@ -28431,25 +28630,318 @@
           </w:tcPr>
           <w:p>
             <w:pPr>
+              <w:pStyle w:val="Prrafodelista"/>
+              <w:numPr>
+                <w:ilvl w:val="0"/>
+                <w:numId w:val="37"/>
+              </w:numPr>
+              <w:spacing w:before="0" w:line="240" w:lineRule="auto"/>
+              <w:rPr>
+                <w:rFonts w:ascii="Calibri" w:eastAsia="Times New Roman" w:hAnsi="Calibri" w:cs="Calibri"/>
+                <w:lang w:val="es-AR" w:eastAsia="es-AR"/>
+              </w:rPr>
+            </w:pPr>
+            <w:r>
+              <w:rPr>
+                <w:rFonts w:ascii="Calibri" w:eastAsia="Times New Roman" w:hAnsi="Calibri" w:cs="Calibri"/>
+                <w:lang w:eastAsia="es-AR"/>
+              </w:rPr>
+              <w:t xml:space="preserve">El </w:t>
+            </w:r>
+            <w:r>
+              <w:rPr>
+                <w:rFonts w:ascii="Calibri" w:eastAsia="Times New Roman" w:hAnsi="Calibri" w:cs="Calibri"/>
+                <w:u w:val="single"/>
+                <w:lang w:eastAsia="es-AR"/>
+              </w:rPr>
+              <w:t>GestorPlanes</w:t>
+            </w:r>
+            <w:r>
+              <w:rPr>
+                <w:rFonts w:ascii="Calibri" w:eastAsia="Times New Roman" w:hAnsi="Calibri" w:cs="Calibri"/>
+                <w:lang w:eastAsia="es-AR"/>
+              </w:rPr>
+              <w:t xml:space="preserve"> detecta campos obligatorios sin completar. </w:t>
+            </w:r>
+          </w:p>
+          <w:p>
+            <w:pPr>
+              <w:pStyle w:val="Prrafodelista"/>
+              <w:numPr>
+                <w:ilvl w:val="0"/>
+                <w:numId w:val="37"/>
+              </w:numPr>
+              <w:spacing w:before="0" w:line="240" w:lineRule="auto"/>
+              <w:rPr>
+                <w:rFonts w:ascii="Calibri" w:eastAsia="Times New Roman" w:hAnsi="Calibri" w:cs="Calibri"/>
+                <w:lang w:val="es-AR" w:eastAsia="es-AR"/>
+              </w:rPr>
+            </w:pPr>
+            <w:r>
+              <w:rPr>
+                <w:rFonts w:ascii="Calibri" w:eastAsia="Times New Roman" w:hAnsi="Calibri" w:cs="Calibri"/>
+                <w:lang w:eastAsia="es-AR"/>
+              </w:rPr>
+              <w:t xml:space="preserve">El </w:t>
+            </w:r>
+            <w:r>
+              <w:rPr>
+                <w:rFonts w:ascii="Calibri" w:eastAsia="Times New Roman" w:hAnsi="Calibri" w:cs="Calibri"/>
+                <w:u w:val="single"/>
+                <w:lang w:eastAsia="es-AR"/>
+              </w:rPr>
+              <w:t>GestorPlanes</w:t>
+            </w:r>
+            <w:r>
+              <w:rPr>
+                <w:rFonts w:ascii="Calibri" w:eastAsia="Times New Roman" w:hAnsi="Calibri" w:cs="Calibri"/>
+                <w:lang w:eastAsia="es-AR"/>
+              </w:rPr>
+              <w:t xml:space="preserve"> envía los errores a la </w:t>
+            </w:r>
+            <w:r>
+              <w:rPr>
+                <w:rFonts w:ascii="Calibri" w:eastAsia="Times New Roman" w:hAnsi="Calibri" w:cs="Calibri"/>
+                <w:u w:val="single"/>
+                <w:lang w:eastAsia="es-AR"/>
+              </w:rPr>
+              <w:t>InterfazUsuario</w:t>
+            </w:r>
+            <w:r>
+              <w:rPr>
+                <w:rFonts w:ascii="Calibri" w:eastAsia="Times New Roman" w:hAnsi="Calibri" w:cs="Calibri"/>
+                <w:lang w:eastAsia="es-AR"/>
+              </w:rPr>
+              <w:t xml:space="preserve">. </w:t>
+            </w:r>
+          </w:p>
+          <w:p>
+            <w:pPr>
+              <w:pStyle w:val="Prrafodelista"/>
+              <w:numPr>
+                <w:ilvl w:val="0"/>
+                <w:numId w:val="37"/>
+              </w:numPr>
+              <w:spacing w:before="0" w:line="240" w:lineRule="auto"/>
+              <w:rPr>
+                <w:rFonts w:ascii="Calibri" w:eastAsia="Times New Roman" w:hAnsi="Calibri" w:cs="Calibri"/>
+                <w:lang w:val="es-AR" w:eastAsia="es-AR"/>
+              </w:rPr>
+            </w:pPr>
+            <w:r>
+              <w:rPr>
+                <w:rFonts w:ascii="Calibri" w:eastAsia="Times New Roman" w:hAnsi="Calibri" w:cs="Calibri"/>
+                <w:lang w:eastAsia="es-AR"/>
+              </w:rPr>
+              <w:t xml:space="preserve">La </w:t>
+            </w:r>
+            <w:r>
+              <w:rPr>
+                <w:rFonts w:ascii="Calibri" w:eastAsia="Times New Roman" w:hAnsi="Calibri" w:cs="Calibri"/>
+                <w:u w:val="single"/>
+                <w:lang w:eastAsia="es-AR"/>
+              </w:rPr>
+              <w:t>InterfazUsuario</w:t>
+            </w:r>
+            <w:r>
+              <w:rPr>
+                <w:rFonts w:ascii="Calibri" w:eastAsia="Times New Roman" w:hAnsi="Calibri" w:cs="Calibri"/>
+                <w:lang w:eastAsia="es-AR"/>
+              </w:rPr>
+              <w:t xml:space="preserve"> muestra los mensajes de error al actor. </w:t>
+            </w:r>
+          </w:p>
+          <w:p>
+            <w:pPr>
+              <w:pStyle w:val="Prrafodelista"/>
+              <w:numPr>
+                <w:ilvl w:val="0"/>
+                <w:numId w:val="37"/>
+              </w:numPr>
+              <w:spacing w:before="0" w:line="240" w:lineRule="auto"/>
+              <w:rPr>
+                <w:rFonts w:ascii="Calibri" w:eastAsia="Times New Roman" w:hAnsi="Calibri" w:cs="Calibri"/>
+                <w:lang w:val="es-AR" w:eastAsia="es-AR"/>
+              </w:rPr>
+            </w:pPr>
+            <w:r>
+              <w:rPr>
+                <w:rFonts w:ascii="Calibri" w:eastAsia="Times New Roman" w:hAnsi="Calibri" w:cs="Calibri"/>
+                <w:lang w:eastAsia="es-AR"/>
+              </w:rPr>
+              <w:t xml:space="preserve">El flujo continúa en el paso </w:t>
+            </w:r>
+            <w:r>
+              <w:rPr>
+                <w:rFonts w:ascii="Calibri" w:eastAsia="Times New Roman" w:hAnsi="Calibri" w:cs="Calibri"/>
+                <w:lang w:eastAsia="es-AR"/>
+              </w:rPr>
+              <w:t>4</w:t>
+            </w:r>
+            <w:r>
+              <w:rPr>
+                <w:rFonts w:ascii="Calibri" w:eastAsia="Times New Roman" w:hAnsi="Calibri" w:cs="Calibri"/>
+                <w:lang w:eastAsia="es-AR"/>
+              </w:rPr>
+              <w:t xml:space="preserve"> de la descripción principal.</w:t>
+            </w:r>
+          </w:p>
+        </w:tc>
+      </w:tr>
+      <w:tr>
+        <w:trPr>
+          <w:trHeight w:val="300"/>
+        </w:trPr>
+        <w:tc>
+          <w:tcPr>
+            <w:tcW w:w="987" w:type="pct"/>
+            <w:tcBorders>
+              <w:top w:val="single" w:sz="4" w:space="0" w:color="auto"/>
+              <w:left w:val="single" w:sz="4" w:space="0" w:color="auto"/>
+              <w:bottom w:val="single" w:sz="4" w:space="0" w:color="auto"/>
+              <w:right w:val="single" w:sz="4" w:space="0" w:color="auto"/>
+            </w:tcBorders>
+            <w:shd w:val="clear" w:color="auto" w:fill="auto"/>
+            <w:vAlign w:val="bottom"/>
+          </w:tcPr>
+          <w:p>
+            <w:pPr>
               <w:spacing w:before="0" w:line="240" w:lineRule="auto"/>
               <w:ind w:left="0" w:firstLine="0"/>
               <w:rPr>
                 <w:rFonts w:ascii="Calibri" w:eastAsia="Times New Roman" w:hAnsi="Calibri" w:cs="Calibri"/>
-                <w:color w:val="0070C0"/>
-                <w:sz w:val="20"/>
-                <w:szCs w:val="20"/>
-                <w:lang w:val="es-AR" w:eastAsia="es-AR"/>
-              </w:rPr>
-            </w:pPr>
-            <w:r>
-              <w:rPr>
-                <w:rFonts w:ascii="Calibri" w:eastAsia="Times New Roman" w:hAnsi="Calibri" w:cs="Calibri"/>
-                <w:color w:val="0070C0"/>
-                <w:sz w:val="20"/>
-                <w:szCs w:val="20"/>
-                <w:lang w:val="es-AR" w:eastAsia="es-AR"/>
-              </w:rPr>
-              <w:t> </w:t>
+                <w:lang w:val="es-AR" w:eastAsia="es-AR"/>
+              </w:rPr>
+            </w:pPr>
+          </w:p>
+        </w:tc>
+        <w:tc>
+          <w:tcPr>
+            <w:tcW w:w="427" w:type="pct"/>
+            <w:tcBorders>
+              <w:top w:val="single" w:sz="4" w:space="0" w:color="auto"/>
+              <w:left w:val="nil"/>
+              <w:bottom w:val="single" w:sz="4" w:space="0" w:color="auto"/>
+              <w:right w:val="single" w:sz="4" w:space="0" w:color="auto"/>
+            </w:tcBorders>
+            <w:shd w:val="clear" w:color="auto" w:fill="auto"/>
+            <w:vAlign w:val="center"/>
+          </w:tcPr>
+          <w:p>
+            <w:pPr>
+              <w:spacing w:before="0" w:line="240" w:lineRule="auto"/>
+              <w:ind w:left="0" w:firstLine="0"/>
+              <w:jc w:val="center"/>
+              <w:rPr>
+                <w:rFonts w:ascii="Calibri" w:eastAsia="Times New Roman" w:hAnsi="Calibri" w:cs="Calibri"/>
+                <w:lang w:val="es-AR" w:eastAsia="es-AR"/>
+              </w:rPr>
+            </w:pPr>
+            <w:r>
+              <w:rPr>
+                <w:rFonts w:ascii="Calibri" w:eastAsia="Times New Roman" w:hAnsi="Calibri" w:cs="Calibri"/>
+                <w:lang w:val="es-AR" w:eastAsia="es-AR"/>
+              </w:rPr>
+              <w:t>4b</w:t>
+            </w:r>
+          </w:p>
+        </w:tc>
+        <w:tc>
+          <w:tcPr>
+            <w:tcW w:w="3585" w:type="pct"/>
+            <w:tcBorders>
+              <w:top w:val="single" w:sz="4" w:space="0" w:color="auto"/>
+              <w:left w:val="nil"/>
+              <w:bottom w:val="single" w:sz="4" w:space="0" w:color="auto"/>
+              <w:right w:val="single" w:sz="4" w:space="0" w:color="auto"/>
+            </w:tcBorders>
+            <w:shd w:val="clear" w:color="auto" w:fill="auto"/>
+            <w:vAlign w:val="center"/>
+          </w:tcPr>
+          <w:p>
+            <w:pPr>
+              <w:pStyle w:val="Prrafodelista"/>
+              <w:numPr>
+                <w:ilvl w:val="0"/>
+                <w:numId w:val="35"/>
+              </w:numPr>
+              <w:spacing w:before="0" w:line="240" w:lineRule="auto"/>
+              <w:rPr>
+                <w:rFonts w:ascii="Calibri" w:eastAsia="Times New Roman" w:hAnsi="Calibri" w:cs="Calibri"/>
+                <w:lang w:val="es-AR" w:eastAsia="es-AR"/>
+              </w:rPr>
+            </w:pPr>
+            <w:r>
+              <w:rPr>
+                <w:rFonts w:ascii="Calibri" w:eastAsia="Times New Roman" w:hAnsi="Calibri" w:cs="Calibri"/>
+                <w:lang w:eastAsia="es-AR"/>
+              </w:rPr>
+              <w:t xml:space="preserve">La </w:t>
+            </w:r>
+            <w:r>
+              <w:rPr>
+                <w:rFonts w:ascii="Calibri" w:eastAsia="Times New Roman" w:hAnsi="Calibri" w:cs="Calibri"/>
+                <w:u w:val="single"/>
+                <w:lang w:eastAsia="es-AR"/>
+              </w:rPr>
+              <w:t>InterfazUsuario</w:t>
+            </w:r>
+            <w:r>
+              <w:rPr>
+                <w:rFonts w:ascii="Calibri" w:eastAsia="Times New Roman" w:hAnsi="Calibri" w:cs="Calibri"/>
+                <w:lang w:eastAsia="es-AR"/>
+              </w:rPr>
+              <w:t xml:space="preserve"> cierra el formulario de edición. </w:t>
+            </w:r>
+          </w:p>
+          <w:p>
+            <w:pPr>
+              <w:pStyle w:val="Prrafodelista"/>
+              <w:numPr>
+                <w:ilvl w:val="0"/>
+                <w:numId w:val="35"/>
+              </w:numPr>
+              <w:spacing w:before="0" w:line="240" w:lineRule="auto"/>
+              <w:rPr>
+                <w:rFonts w:ascii="Calibri" w:eastAsia="Times New Roman" w:hAnsi="Calibri" w:cs="Calibri"/>
+                <w:lang w:val="es-AR" w:eastAsia="es-AR"/>
+              </w:rPr>
+            </w:pPr>
+            <w:r>
+              <w:rPr>
+                <w:rFonts w:ascii="Calibri" w:eastAsia="Times New Roman" w:hAnsi="Calibri" w:cs="Calibri"/>
+                <w:lang w:eastAsia="es-AR"/>
+              </w:rPr>
+              <w:t xml:space="preserve">La </w:t>
+            </w:r>
+            <w:r>
+              <w:rPr>
+                <w:rFonts w:ascii="Calibri" w:eastAsia="Times New Roman" w:hAnsi="Calibri" w:cs="Calibri"/>
+                <w:u w:val="single"/>
+                <w:lang w:eastAsia="es-AR"/>
+              </w:rPr>
+              <w:t>InterfazUsuario</w:t>
+            </w:r>
+            <w:r>
+              <w:rPr>
+                <w:rFonts w:ascii="Calibri" w:eastAsia="Times New Roman" w:hAnsi="Calibri" w:cs="Calibri"/>
+                <w:lang w:eastAsia="es-AR"/>
+              </w:rPr>
+              <w:t xml:space="preserve"> retorna a la vista previa de la lista de </w:t>
+            </w:r>
+            <w:r>
+              <w:rPr>
+                <w:rFonts w:ascii="Calibri" w:eastAsia="Times New Roman" w:hAnsi="Calibri" w:cs="Calibri"/>
+                <w:lang w:eastAsia="es-AR"/>
+              </w:rPr>
+              <w:t>riesgos</w:t>
+            </w:r>
+            <w:r>
+              <w:rPr>
+                <w:rFonts w:ascii="Calibri" w:eastAsia="Times New Roman" w:hAnsi="Calibri" w:cs="Calibri"/>
+                <w:lang w:eastAsia="es-AR"/>
+              </w:rPr>
+              <w:t>.</w:t>
             </w:r>
           </w:p>
         </w:tc>
@@ -28462,7 +28954,6 @@
       </w:pPr>
       <w:bookmarkStart w:id="41" w:name="_Toc181537716"/>
       <w:r>
-        <w:lastRenderedPageBreak/>
         <w:t>Diagrama de paquetes</w:t>
       </w:r>
       <w:bookmarkEnd w:id="41"/>
@@ -28628,6 +29119,7 @@
         </w:numPr>
       </w:pPr>
       <w:r>
+        <w:lastRenderedPageBreak/>
         <w:t xml:space="preserve">Tendrá los métodos: Constructor, los métodos </w:t>
       </w:r>
       <w:proofErr w:type="spellStart"/>
@@ -28830,7 +29322,6 @@
         </w:numPr>
       </w:pPr>
       <w:r>
-        <w:lastRenderedPageBreak/>
         <w:t xml:space="preserve">Tendrá los métodos: Constructor, los métodos </w:t>
       </w:r>
       <w:proofErr w:type="spellStart"/>
@@ -28937,6 +29428,7 @@
       </w:pPr>
       <w:bookmarkStart w:id="42" w:name="_Toc181537717"/>
       <w:r>
+        <w:lastRenderedPageBreak/>
         <w:t>Diagrama de Interacción</w:t>
       </w:r>
       <w:bookmarkEnd w:id="42"/>
@@ -29228,7 +29720,6 @@
                 <w:szCs w:val="20"/>
                 <w:lang w:val="es-AR" w:eastAsia="es-AR"/>
               </w:rPr>
-              <w:lastRenderedPageBreak/>
               <w:t xml:space="preserve">Actor Principal </w:t>
             </w:r>
           </w:p>
@@ -30275,6 +30766,7 @@
       </w:pPr>
       <w:bookmarkStart w:id="45" w:name="_Toc181537720"/>
       <w:r>
+        <w:lastRenderedPageBreak/>
         <w:t>Diagrama de paquetes</w:t>
       </w:r>
       <w:bookmarkEnd w:id="45"/>
@@ -30498,7 +30990,6 @@
         </w:numPr>
       </w:pPr>
       <w:r>
-        <w:lastRenderedPageBreak/>
         <w:t>Tendrá los atributos: impacto, probabilidad y conexión</w:t>
       </w:r>
     </w:p>
@@ -30625,6 +31116,7 @@
         </w:numPr>
       </w:pPr>
       <w:r>
+        <w:lastRenderedPageBreak/>
         <w:t xml:space="preserve">Tendrá los atributos: nombre, </w:t>
       </w:r>
       <w:r>
@@ -36873,6 +37365,95 @@
     </w:lvl>
   </w:abstractNum>
   <w:abstractNum w:abstractNumId="8" w15:restartNumberingAfterBreak="0">
+    <w:nsid w:val="16A8575B"/>
+    <w:multiLevelType w:val="hybridMultilevel"/>
+    <w:tmpl w:val="FF18DB6C"/>
+    <w:lvl w:ilvl="0" w:tplc="2C0A000F">
+      <w:start w:val="1"/>
+      <w:numFmt w:val="decimal"/>
+      <w:lvlText w:val="%1."/>
+      <w:lvlJc w:val="left"/>
+      <w:pPr>
+        <w:ind w:left="720" w:hanging="360"/>
+      </w:pPr>
+      <w:rPr>
+        <w:rFonts w:hint="default"/>
+      </w:rPr>
+    </w:lvl>
+    <w:lvl w:ilvl="1" w:tplc="2C0A0019" w:tentative="1">
+      <w:start w:val="1"/>
+      <w:numFmt w:val="lowerLetter"/>
+      <w:lvlText w:val="%2."/>
+      <w:lvlJc w:val="left"/>
+      <w:pPr>
+        <w:ind w:left="1440" w:hanging="360"/>
+      </w:pPr>
+    </w:lvl>
+    <w:lvl w:ilvl="2" w:tplc="2C0A001B" w:tentative="1">
+      <w:start w:val="1"/>
+      <w:numFmt w:val="lowerRoman"/>
+      <w:lvlText w:val="%3."/>
+      <w:lvlJc w:val="right"/>
+      <w:pPr>
+        <w:ind w:left="2160" w:hanging="180"/>
+      </w:pPr>
+    </w:lvl>
+    <w:lvl w:ilvl="3" w:tplc="2C0A000F" w:tentative="1">
+      <w:start w:val="1"/>
+      <w:numFmt w:val="decimal"/>
+      <w:lvlText w:val="%4."/>
+      <w:lvlJc w:val="left"/>
+      <w:pPr>
+        <w:ind w:left="2880" w:hanging="360"/>
+      </w:pPr>
+    </w:lvl>
+    <w:lvl w:ilvl="4" w:tplc="2C0A0019" w:tentative="1">
+      <w:start w:val="1"/>
+      <w:numFmt w:val="lowerLetter"/>
+      <w:lvlText w:val="%5."/>
+      <w:lvlJc w:val="left"/>
+      <w:pPr>
+        <w:ind w:left="3600" w:hanging="360"/>
+      </w:pPr>
+    </w:lvl>
+    <w:lvl w:ilvl="5" w:tplc="2C0A001B" w:tentative="1">
+      <w:start w:val="1"/>
+      <w:numFmt w:val="lowerRoman"/>
+      <w:lvlText w:val="%6."/>
+      <w:lvlJc w:val="right"/>
+      <w:pPr>
+        <w:ind w:left="4320" w:hanging="180"/>
+      </w:pPr>
+    </w:lvl>
+    <w:lvl w:ilvl="6" w:tplc="2C0A000F" w:tentative="1">
+      <w:start w:val="1"/>
+      <w:numFmt w:val="decimal"/>
+      <w:lvlText w:val="%7."/>
+      <w:lvlJc w:val="left"/>
+      <w:pPr>
+        <w:ind w:left="5040" w:hanging="360"/>
+      </w:pPr>
+    </w:lvl>
+    <w:lvl w:ilvl="7" w:tplc="2C0A0019" w:tentative="1">
+      <w:start w:val="1"/>
+      <w:numFmt w:val="lowerLetter"/>
+      <w:lvlText w:val="%8."/>
+      <w:lvlJc w:val="left"/>
+      <w:pPr>
+        <w:ind w:left="5760" w:hanging="360"/>
+      </w:pPr>
+    </w:lvl>
+    <w:lvl w:ilvl="8" w:tplc="2C0A001B" w:tentative="1">
+      <w:start w:val="1"/>
+      <w:numFmt w:val="lowerRoman"/>
+      <w:lvlText w:val="%9."/>
+      <w:lvlJc w:val="right"/>
+      <w:pPr>
+        <w:ind w:left="6480" w:hanging="180"/>
+      </w:pPr>
+    </w:lvl>
+  </w:abstractNum>
+  <w:abstractNum w:abstractNumId="9" w15:restartNumberingAfterBreak="0">
     <w:nsid w:val="17D743D8"/>
     <w:multiLevelType w:val="hybridMultilevel"/>
     <w:tmpl w:val="EA74ED4E"/>
@@ -36984,7 +37565,7 @@
       </w:rPr>
     </w:lvl>
   </w:abstractNum>
-  <w:abstractNum w:abstractNumId="9" w15:restartNumberingAfterBreak="0">
+  <w:abstractNum w:abstractNumId="10" w15:restartNumberingAfterBreak="0">
     <w:nsid w:val="255F5799"/>
     <w:multiLevelType w:val="hybridMultilevel"/>
     <w:tmpl w:val="B8F40458"/>
@@ -37070,7 +37651,7 @@
       </w:pPr>
     </w:lvl>
   </w:abstractNum>
-  <w:abstractNum w:abstractNumId="10" w15:restartNumberingAfterBreak="0">
+  <w:abstractNum w:abstractNumId="11" w15:restartNumberingAfterBreak="0">
     <w:nsid w:val="2AA110EF"/>
     <w:multiLevelType w:val="multilevel"/>
     <w:tmpl w:val="A9303A8A"/>
@@ -37183,7 +37764,7 @@
       </w:pPr>
     </w:lvl>
   </w:abstractNum>
-  <w:abstractNum w:abstractNumId="11" w15:restartNumberingAfterBreak="0">
+  <w:abstractNum w:abstractNumId="12" w15:restartNumberingAfterBreak="0">
     <w:nsid w:val="2BC72AEB"/>
     <w:multiLevelType w:val="hybridMultilevel"/>
     <w:tmpl w:val="F5BE0736"/>
@@ -37272,7 +37853,7 @@
       </w:pPr>
     </w:lvl>
   </w:abstractNum>
-  <w:abstractNum w:abstractNumId="12" w15:restartNumberingAfterBreak="0">
+  <w:abstractNum w:abstractNumId="13" w15:restartNumberingAfterBreak="0">
     <w:nsid w:val="2C4C269C"/>
     <w:multiLevelType w:val="hybridMultilevel"/>
     <w:tmpl w:val="953E17FC"/>
@@ -37361,7 +37942,7 @@
       </w:pPr>
     </w:lvl>
   </w:abstractNum>
-  <w:abstractNum w:abstractNumId="13" w15:restartNumberingAfterBreak="0">
+  <w:abstractNum w:abstractNumId="14" w15:restartNumberingAfterBreak="0">
     <w:nsid w:val="2F5B7FF4"/>
     <w:multiLevelType w:val="hybridMultilevel"/>
     <w:tmpl w:val="C98226F8"/>
@@ -37450,96 +38031,10 @@
       </w:pPr>
     </w:lvl>
   </w:abstractNum>
-  <w:abstractNum w:abstractNumId="14" w15:restartNumberingAfterBreak="0">
-    <w:nsid w:val="40C86BE5"/>
+  <w:abstractNum w:abstractNumId="15" w15:restartNumberingAfterBreak="0">
+    <w:nsid w:val="32DB4C01"/>
     <w:multiLevelType w:val="hybridMultilevel"/>
-    <w:tmpl w:val="077EBC64"/>
-    <w:lvl w:ilvl="0" w:tplc="2C0A000F">
-      <w:start w:val="1"/>
-      <w:numFmt w:val="decimal"/>
-      <w:lvlText w:val="%1."/>
-      <w:lvlJc w:val="left"/>
-      <w:pPr>
-        <w:ind w:left="765" w:hanging="360"/>
-      </w:pPr>
-    </w:lvl>
-    <w:lvl w:ilvl="1" w:tplc="2C0A0019" w:tentative="1">
-      <w:start w:val="1"/>
-      <w:numFmt w:val="lowerLetter"/>
-      <w:lvlText w:val="%2."/>
-      <w:lvlJc w:val="left"/>
-      <w:pPr>
-        <w:ind w:left="1485" w:hanging="360"/>
-      </w:pPr>
-    </w:lvl>
-    <w:lvl w:ilvl="2" w:tplc="2C0A001B" w:tentative="1">
-      <w:start w:val="1"/>
-      <w:numFmt w:val="lowerRoman"/>
-      <w:lvlText w:val="%3."/>
-      <w:lvlJc w:val="right"/>
-      <w:pPr>
-        <w:ind w:left="2205" w:hanging="180"/>
-      </w:pPr>
-    </w:lvl>
-    <w:lvl w:ilvl="3" w:tplc="2C0A000F" w:tentative="1">
-      <w:start w:val="1"/>
-      <w:numFmt w:val="decimal"/>
-      <w:lvlText w:val="%4."/>
-      <w:lvlJc w:val="left"/>
-      <w:pPr>
-        <w:ind w:left="2925" w:hanging="360"/>
-      </w:pPr>
-    </w:lvl>
-    <w:lvl w:ilvl="4" w:tplc="2C0A0019" w:tentative="1">
-      <w:start w:val="1"/>
-      <w:numFmt w:val="lowerLetter"/>
-      <w:lvlText w:val="%5."/>
-      <w:lvlJc w:val="left"/>
-      <w:pPr>
-        <w:ind w:left="3645" w:hanging="360"/>
-      </w:pPr>
-    </w:lvl>
-    <w:lvl w:ilvl="5" w:tplc="2C0A001B" w:tentative="1">
-      <w:start w:val="1"/>
-      <w:numFmt w:val="lowerRoman"/>
-      <w:lvlText w:val="%6."/>
-      <w:lvlJc w:val="right"/>
-      <w:pPr>
-        <w:ind w:left="4365" w:hanging="180"/>
-      </w:pPr>
-    </w:lvl>
-    <w:lvl w:ilvl="6" w:tplc="2C0A000F" w:tentative="1">
-      <w:start w:val="1"/>
-      <w:numFmt w:val="decimal"/>
-      <w:lvlText w:val="%7."/>
-      <w:lvlJc w:val="left"/>
-      <w:pPr>
-        <w:ind w:left="5085" w:hanging="360"/>
-      </w:pPr>
-    </w:lvl>
-    <w:lvl w:ilvl="7" w:tplc="2C0A0019" w:tentative="1">
-      <w:start w:val="1"/>
-      <w:numFmt w:val="lowerLetter"/>
-      <w:lvlText w:val="%8."/>
-      <w:lvlJc w:val="left"/>
-      <w:pPr>
-        <w:ind w:left="5805" w:hanging="360"/>
-      </w:pPr>
-    </w:lvl>
-    <w:lvl w:ilvl="8" w:tplc="2C0A001B" w:tentative="1">
-      <w:start w:val="1"/>
-      <w:numFmt w:val="lowerRoman"/>
-      <w:lvlText w:val="%9."/>
-      <w:lvlJc w:val="right"/>
-      <w:pPr>
-        <w:ind w:left="6525" w:hanging="180"/>
-      </w:pPr>
-    </w:lvl>
-  </w:abstractNum>
-  <w:abstractNum w:abstractNumId="15" w15:restartNumberingAfterBreak="0">
-    <w:nsid w:val="41191B58"/>
-    <w:multiLevelType w:val="hybridMultilevel"/>
-    <w:tmpl w:val="0944EF7E"/>
+    <w:tmpl w:val="E7A8A6F8"/>
     <w:lvl w:ilvl="0" w:tplc="2C0A000F">
       <w:start w:val="1"/>
       <w:numFmt w:val="decimal"/>
@@ -37626,6 +38121,270 @@
     </w:lvl>
   </w:abstractNum>
   <w:abstractNum w:abstractNumId="16" w15:restartNumberingAfterBreak="0">
+    <w:nsid w:val="3B9214FB"/>
+    <w:multiLevelType w:val="hybridMultilevel"/>
+    <w:tmpl w:val="D938B670"/>
+    <w:lvl w:ilvl="0" w:tplc="2C0A000F">
+      <w:start w:val="1"/>
+      <w:numFmt w:val="decimal"/>
+      <w:lvlText w:val="%1."/>
+      <w:lvlJc w:val="left"/>
+      <w:pPr>
+        <w:ind w:left="720" w:hanging="360"/>
+      </w:pPr>
+      <w:rPr>
+        <w:rFonts w:hint="default"/>
+      </w:rPr>
+    </w:lvl>
+    <w:lvl w:ilvl="1" w:tplc="2C0A0019" w:tentative="1">
+      <w:start w:val="1"/>
+      <w:numFmt w:val="lowerLetter"/>
+      <w:lvlText w:val="%2."/>
+      <w:lvlJc w:val="left"/>
+      <w:pPr>
+        <w:ind w:left="1440" w:hanging="360"/>
+      </w:pPr>
+    </w:lvl>
+    <w:lvl w:ilvl="2" w:tplc="2C0A001B" w:tentative="1">
+      <w:start w:val="1"/>
+      <w:numFmt w:val="lowerRoman"/>
+      <w:lvlText w:val="%3."/>
+      <w:lvlJc w:val="right"/>
+      <w:pPr>
+        <w:ind w:left="2160" w:hanging="180"/>
+      </w:pPr>
+    </w:lvl>
+    <w:lvl w:ilvl="3" w:tplc="2C0A000F" w:tentative="1">
+      <w:start w:val="1"/>
+      <w:numFmt w:val="decimal"/>
+      <w:lvlText w:val="%4."/>
+      <w:lvlJc w:val="left"/>
+      <w:pPr>
+        <w:ind w:left="2880" w:hanging="360"/>
+      </w:pPr>
+    </w:lvl>
+    <w:lvl w:ilvl="4" w:tplc="2C0A0019" w:tentative="1">
+      <w:start w:val="1"/>
+      <w:numFmt w:val="lowerLetter"/>
+      <w:lvlText w:val="%5."/>
+      <w:lvlJc w:val="left"/>
+      <w:pPr>
+        <w:ind w:left="3600" w:hanging="360"/>
+      </w:pPr>
+    </w:lvl>
+    <w:lvl w:ilvl="5" w:tplc="2C0A001B" w:tentative="1">
+      <w:start w:val="1"/>
+      <w:numFmt w:val="lowerRoman"/>
+      <w:lvlText w:val="%6."/>
+      <w:lvlJc w:val="right"/>
+      <w:pPr>
+        <w:ind w:left="4320" w:hanging="180"/>
+      </w:pPr>
+    </w:lvl>
+    <w:lvl w:ilvl="6" w:tplc="2C0A000F" w:tentative="1">
+      <w:start w:val="1"/>
+      <w:numFmt w:val="decimal"/>
+      <w:lvlText w:val="%7."/>
+      <w:lvlJc w:val="left"/>
+      <w:pPr>
+        <w:ind w:left="5040" w:hanging="360"/>
+      </w:pPr>
+    </w:lvl>
+    <w:lvl w:ilvl="7" w:tplc="2C0A0019" w:tentative="1">
+      <w:start w:val="1"/>
+      <w:numFmt w:val="lowerLetter"/>
+      <w:lvlText w:val="%8."/>
+      <w:lvlJc w:val="left"/>
+      <w:pPr>
+        <w:ind w:left="5760" w:hanging="360"/>
+      </w:pPr>
+    </w:lvl>
+    <w:lvl w:ilvl="8" w:tplc="2C0A001B" w:tentative="1">
+      <w:start w:val="1"/>
+      <w:numFmt w:val="lowerRoman"/>
+      <w:lvlText w:val="%9."/>
+      <w:lvlJc w:val="right"/>
+      <w:pPr>
+        <w:ind w:left="6480" w:hanging="180"/>
+      </w:pPr>
+    </w:lvl>
+  </w:abstractNum>
+  <w:abstractNum w:abstractNumId="17" w15:restartNumberingAfterBreak="0">
+    <w:nsid w:val="40C86BE5"/>
+    <w:multiLevelType w:val="hybridMultilevel"/>
+    <w:tmpl w:val="077EBC64"/>
+    <w:lvl w:ilvl="0" w:tplc="2C0A000F">
+      <w:start w:val="1"/>
+      <w:numFmt w:val="decimal"/>
+      <w:lvlText w:val="%1."/>
+      <w:lvlJc w:val="left"/>
+      <w:pPr>
+        <w:ind w:left="765" w:hanging="360"/>
+      </w:pPr>
+    </w:lvl>
+    <w:lvl w:ilvl="1" w:tplc="2C0A0019" w:tentative="1">
+      <w:start w:val="1"/>
+      <w:numFmt w:val="lowerLetter"/>
+      <w:lvlText w:val="%2."/>
+      <w:lvlJc w:val="left"/>
+      <w:pPr>
+        <w:ind w:left="1485" w:hanging="360"/>
+      </w:pPr>
+    </w:lvl>
+    <w:lvl w:ilvl="2" w:tplc="2C0A001B" w:tentative="1">
+      <w:start w:val="1"/>
+      <w:numFmt w:val="lowerRoman"/>
+      <w:lvlText w:val="%3."/>
+      <w:lvlJc w:val="right"/>
+      <w:pPr>
+        <w:ind w:left="2205" w:hanging="180"/>
+      </w:pPr>
+    </w:lvl>
+    <w:lvl w:ilvl="3" w:tplc="2C0A000F" w:tentative="1">
+      <w:start w:val="1"/>
+      <w:numFmt w:val="decimal"/>
+      <w:lvlText w:val="%4."/>
+      <w:lvlJc w:val="left"/>
+      <w:pPr>
+        <w:ind w:left="2925" w:hanging="360"/>
+      </w:pPr>
+    </w:lvl>
+    <w:lvl w:ilvl="4" w:tplc="2C0A0019" w:tentative="1">
+      <w:start w:val="1"/>
+      <w:numFmt w:val="lowerLetter"/>
+      <w:lvlText w:val="%5."/>
+      <w:lvlJc w:val="left"/>
+      <w:pPr>
+        <w:ind w:left="3645" w:hanging="360"/>
+      </w:pPr>
+    </w:lvl>
+    <w:lvl w:ilvl="5" w:tplc="2C0A001B" w:tentative="1">
+      <w:start w:val="1"/>
+      <w:numFmt w:val="lowerRoman"/>
+      <w:lvlText w:val="%6."/>
+      <w:lvlJc w:val="right"/>
+      <w:pPr>
+        <w:ind w:left="4365" w:hanging="180"/>
+      </w:pPr>
+    </w:lvl>
+    <w:lvl w:ilvl="6" w:tplc="2C0A000F" w:tentative="1">
+      <w:start w:val="1"/>
+      <w:numFmt w:val="decimal"/>
+      <w:lvlText w:val="%7."/>
+      <w:lvlJc w:val="left"/>
+      <w:pPr>
+        <w:ind w:left="5085" w:hanging="360"/>
+      </w:pPr>
+    </w:lvl>
+    <w:lvl w:ilvl="7" w:tplc="2C0A0019" w:tentative="1">
+      <w:start w:val="1"/>
+      <w:numFmt w:val="lowerLetter"/>
+      <w:lvlText w:val="%8."/>
+      <w:lvlJc w:val="left"/>
+      <w:pPr>
+        <w:ind w:left="5805" w:hanging="360"/>
+      </w:pPr>
+    </w:lvl>
+    <w:lvl w:ilvl="8" w:tplc="2C0A001B" w:tentative="1">
+      <w:start w:val="1"/>
+      <w:numFmt w:val="lowerRoman"/>
+      <w:lvlText w:val="%9."/>
+      <w:lvlJc w:val="right"/>
+      <w:pPr>
+        <w:ind w:left="6525" w:hanging="180"/>
+      </w:pPr>
+    </w:lvl>
+  </w:abstractNum>
+  <w:abstractNum w:abstractNumId="18" w15:restartNumberingAfterBreak="0">
+    <w:nsid w:val="41191B58"/>
+    <w:multiLevelType w:val="hybridMultilevel"/>
+    <w:tmpl w:val="0944EF7E"/>
+    <w:lvl w:ilvl="0" w:tplc="2C0A000F">
+      <w:start w:val="1"/>
+      <w:numFmt w:val="decimal"/>
+      <w:lvlText w:val="%1."/>
+      <w:lvlJc w:val="left"/>
+      <w:pPr>
+        <w:ind w:left="720" w:hanging="360"/>
+      </w:pPr>
+      <w:rPr>
+        <w:rFonts w:hint="default"/>
+      </w:rPr>
+    </w:lvl>
+    <w:lvl w:ilvl="1" w:tplc="2C0A0019" w:tentative="1">
+      <w:start w:val="1"/>
+      <w:numFmt w:val="lowerLetter"/>
+      <w:lvlText w:val="%2."/>
+      <w:lvlJc w:val="left"/>
+      <w:pPr>
+        <w:ind w:left="1440" w:hanging="360"/>
+      </w:pPr>
+    </w:lvl>
+    <w:lvl w:ilvl="2" w:tplc="2C0A001B" w:tentative="1">
+      <w:start w:val="1"/>
+      <w:numFmt w:val="lowerRoman"/>
+      <w:lvlText w:val="%3."/>
+      <w:lvlJc w:val="right"/>
+      <w:pPr>
+        <w:ind w:left="2160" w:hanging="180"/>
+      </w:pPr>
+    </w:lvl>
+    <w:lvl w:ilvl="3" w:tplc="2C0A000F" w:tentative="1">
+      <w:start w:val="1"/>
+      <w:numFmt w:val="decimal"/>
+      <w:lvlText w:val="%4."/>
+      <w:lvlJc w:val="left"/>
+      <w:pPr>
+        <w:ind w:left="2880" w:hanging="360"/>
+      </w:pPr>
+    </w:lvl>
+    <w:lvl w:ilvl="4" w:tplc="2C0A0019" w:tentative="1">
+      <w:start w:val="1"/>
+      <w:numFmt w:val="lowerLetter"/>
+      <w:lvlText w:val="%5."/>
+      <w:lvlJc w:val="left"/>
+      <w:pPr>
+        <w:ind w:left="3600" w:hanging="360"/>
+      </w:pPr>
+    </w:lvl>
+    <w:lvl w:ilvl="5" w:tplc="2C0A001B" w:tentative="1">
+      <w:start w:val="1"/>
+      <w:numFmt w:val="lowerRoman"/>
+      <w:lvlText w:val="%6."/>
+      <w:lvlJc w:val="right"/>
+      <w:pPr>
+        <w:ind w:left="4320" w:hanging="180"/>
+      </w:pPr>
+    </w:lvl>
+    <w:lvl w:ilvl="6" w:tplc="2C0A000F" w:tentative="1">
+      <w:start w:val="1"/>
+      <w:numFmt w:val="decimal"/>
+      <w:lvlText w:val="%7."/>
+      <w:lvlJc w:val="left"/>
+      <w:pPr>
+        <w:ind w:left="5040" w:hanging="360"/>
+      </w:pPr>
+    </w:lvl>
+    <w:lvl w:ilvl="7" w:tplc="2C0A0019" w:tentative="1">
+      <w:start w:val="1"/>
+      <w:numFmt w:val="lowerLetter"/>
+      <w:lvlText w:val="%8."/>
+      <w:lvlJc w:val="left"/>
+      <w:pPr>
+        <w:ind w:left="5760" w:hanging="360"/>
+      </w:pPr>
+    </w:lvl>
+    <w:lvl w:ilvl="8" w:tplc="2C0A001B" w:tentative="1">
+      <w:start w:val="1"/>
+      <w:numFmt w:val="lowerRoman"/>
+      <w:lvlText w:val="%9."/>
+      <w:lvlJc w:val="right"/>
+      <w:pPr>
+        <w:ind w:left="6480" w:hanging="180"/>
+      </w:pPr>
+    </w:lvl>
+  </w:abstractNum>
+  <w:abstractNum w:abstractNumId="19" w15:restartNumberingAfterBreak="0">
     <w:nsid w:val="42086132"/>
     <w:multiLevelType w:val="hybridMultilevel"/>
     <w:tmpl w:val="01B615B8"/>
@@ -37711,7 +38470,7 @@
       </w:pPr>
     </w:lvl>
   </w:abstractNum>
-  <w:abstractNum w:abstractNumId="17" w15:restartNumberingAfterBreak="0">
+  <w:abstractNum w:abstractNumId="20" w15:restartNumberingAfterBreak="0">
     <w:nsid w:val="45547220"/>
     <w:multiLevelType w:val="hybridMultilevel"/>
     <w:tmpl w:val="A47827D2"/>
@@ -37801,7 +38560,7 @@
       </w:pPr>
     </w:lvl>
   </w:abstractNum>
-  <w:abstractNum w:abstractNumId="18" w15:restartNumberingAfterBreak="0">
+  <w:abstractNum w:abstractNumId="21" w15:restartNumberingAfterBreak="0">
     <w:nsid w:val="487036EC"/>
     <w:multiLevelType w:val="hybridMultilevel"/>
     <w:tmpl w:val="BDFE724A"/>
@@ -37887,7 +38646,7 @@
       </w:pPr>
     </w:lvl>
   </w:abstractNum>
-  <w:abstractNum w:abstractNumId="19" w15:restartNumberingAfterBreak="0">
+  <w:abstractNum w:abstractNumId="22" w15:restartNumberingAfterBreak="0">
     <w:nsid w:val="4BF40B95"/>
     <w:multiLevelType w:val="hybridMultilevel"/>
     <w:tmpl w:val="A6F2249A"/>
@@ -37999,7 +38758,7 @@
       </w:rPr>
     </w:lvl>
   </w:abstractNum>
-  <w:abstractNum w:abstractNumId="20" w15:restartNumberingAfterBreak="0">
+  <w:abstractNum w:abstractNumId="23" w15:restartNumberingAfterBreak="0">
     <w:nsid w:val="4FDD06C1"/>
     <w:multiLevelType w:val="hybridMultilevel"/>
     <w:tmpl w:val="778A5044"/>
@@ -38088,7 +38847,7 @@
       </w:pPr>
     </w:lvl>
   </w:abstractNum>
-  <w:abstractNum w:abstractNumId="21" w15:restartNumberingAfterBreak="0">
+  <w:abstractNum w:abstractNumId="24" w15:restartNumberingAfterBreak="0">
     <w:nsid w:val="50312CD6"/>
     <w:multiLevelType w:val="hybridMultilevel"/>
     <w:tmpl w:val="C456C864"/>
@@ -38177,7 +38936,7 @@
       </w:pPr>
     </w:lvl>
   </w:abstractNum>
-  <w:abstractNum w:abstractNumId="22" w15:restartNumberingAfterBreak="0">
+  <w:abstractNum w:abstractNumId="25" w15:restartNumberingAfterBreak="0">
     <w:nsid w:val="505C1CDE"/>
     <w:multiLevelType w:val="hybridMultilevel"/>
     <w:tmpl w:val="FD262426"/>
@@ -38267,7 +39026,7 @@
       </w:pPr>
     </w:lvl>
   </w:abstractNum>
-  <w:abstractNum w:abstractNumId="23" w15:restartNumberingAfterBreak="0">
+  <w:abstractNum w:abstractNumId="26" w15:restartNumberingAfterBreak="0">
     <w:nsid w:val="53065330"/>
     <w:multiLevelType w:val="hybridMultilevel"/>
     <w:tmpl w:val="5934B28E"/>
@@ -38358,7 +39117,7 @@
       </w:pPr>
     </w:lvl>
   </w:abstractNum>
-  <w:abstractNum w:abstractNumId="24" w15:restartNumberingAfterBreak="0">
+  <w:abstractNum w:abstractNumId="27" w15:restartNumberingAfterBreak="0">
     <w:nsid w:val="5CCA7741"/>
     <w:multiLevelType w:val="hybridMultilevel"/>
     <w:tmpl w:val="736682D4"/>
@@ -38444,7 +39203,7 @@
       </w:pPr>
     </w:lvl>
   </w:abstractNum>
-  <w:abstractNum w:abstractNumId="25" w15:restartNumberingAfterBreak="0">
+  <w:abstractNum w:abstractNumId="28" w15:restartNumberingAfterBreak="0">
     <w:nsid w:val="67F61B40"/>
     <w:multiLevelType w:val="hybridMultilevel"/>
     <w:tmpl w:val="91BC7E78"/>
@@ -38533,7 +39292,96 @@
       </w:pPr>
     </w:lvl>
   </w:abstractNum>
-  <w:abstractNum w:abstractNumId="26" w15:restartNumberingAfterBreak="0">
+  <w:abstractNum w:abstractNumId="29" w15:restartNumberingAfterBreak="0">
+    <w:nsid w:val="6B962F46"/>
+    <w:multiLevelType w:val="hybridMultilevel"/>
+    <w:tmpl w:val="E9D2B454"/>
+    <w:lvl w:ilvl="0" w:tplc="95F44DD2">
+      <w:start w:val="1"/>
+      <w:numFmt w:val="decimal"/>
+      <w:lvlText w:val="%1."/>
+      <w:lvlJc w:val="left"/>
+      <w:pPr>
+        <w:ind w:left="405" w:hanging="360"/>
+      </w:pPr>
+      <w:rPr>
+        <w:rFonts w:hint="default"/>
+      </w:rPr>
+    </w:lvl>
+    <w:lvl w:ilvl="1" w:tplc="2C0A0019" w:tentative="1">
+      <w:start w:val="1"/>
+      <w:numFmt w:val="lowerLetter"/>
+      <w:lvlText w:val="%2."/>
+      <w:lvlJc w:val="left"/>
+      <w:pPr>
+        <w:ind w:left="1125" w:hanging="360"/>
+      </w:pPr>
+    </w:lvl>
+    <w:lvl w:ilvl="2" w:tplc="2C0A001B" w:tentative="1">
+      <w:start w:val="1"/>
+      <w:numFmt w:val="lowerRoman"/>
+      <w:lvlText w:val="%3."/>
+      <w:lvlJc w:val="right"/>
+      <w:pPr>
+        <w:ind w:left="1845" w:hanging="180"/>
+      </w:pPr>
+    </w:lvl>
+    <w:lvl w:ilvl="3" w:tplc="2C0A000F" w:tentative="1">
+      <w:start w:val="1"/>
+      <w:numFmt w:val="decimal"/>
+      <w:lvlText w:val="%4."/>
+      <w:lvlJc w:val="left"/>
+      <w:pPr>
+        <w:ind w:left="2565" w:hanging="360"/>
+      </w:pPr>
+    </w:lvl>
+    <w:lvl w:ilvl="4" w:tplc="2C0A0019" w:tentative="1">
+      <w:start w:val="1"/>
+      <w:numFmt w:val="lowerLetter"/>
+      <w:lvlText w:val="%5."/>
+      <w:lvlJc w:val="left"/>
+      <w:pPr>
+        <w:ind w:left="3285" w:hanging="360"/>
+      </w:pPr>
+    </w:lvl>
+    <w:lvl w:ilvl="5" w:tplc="2C0A001B" w:tentative="1">
+      <w:start w:val="1"/>
+      <w:numFmt w:val="lowerRoman"/>
+      <w:lvlText w:val="%6."/>
+      <w:lvlJc w:val="right"/>
+      <w:pPr>
+        <w:ind w:left="4005" w:hanging="180"/>
+      </w:pPr>
+    </w:lvl>
+    <w:lvl w:ilvl="6" w:tplc="2C0A000F" w:tentative="1">
+      <w:start w:val="1"/>
+      <w:numFmt w:val="decimal"/>
+      <w:lvlText w:val="%7."/>
+      <w:lvlJc w:val="left"/>
+      <w:pPr>
+        <w:ind w:left="4725" w:hanging="360"/>
+      </w:pPr>
+    </w:lvl>
+    <w:lvl w:ilvl="7" w:tplc="2C0A0019" w:tentative="1">
+      <w:start w:val="1"/>
+      <w:numFmt w:val="lowerLetter"/>
+      <w:lvlText w:val="%8."/>
+      <w:lvlJc w:val="left"/>
+      <w:pPr>
+        <w:ind w:left="5445" w:hanging="360"/>
+      </w:pPr>
+    </w:lvl>
+    <w:lvl w:ilvl="8" w:tplc="2C0A001B" w:tentative="1">
+      <w:start w:val="1"/>
+      <w:numFmt w:val="lowerRoman"/>
+      <w:lvlText w:val="%9."/>
+      <w:lvlJc w:val="right"/>
+      <w:pPr>
+        <w:ind w:left="6165" w:hanging="180"/>
+      </w:pPr>
+    </w:lvl>
+  </w:abstractNum>
+  <w:abstractNum w:abstractNumId="30" w15:restartNumberingAfterBreak="0">
     <w:nsid w:val="6C71778C"/>
     <w:multiLevelType w:val="singleLevel"/>
     <w:tmpl w:val="C966EFC0"/>
@@ -38551,7 +39399,7 @@
       </w:rPr>
     </w:lvl>
   </w:abstractNum>
-  <w:abstractNum w:abstractNumId="27" w15:restartNumberingAfterBreak="0">
+  <w:abstractNum w:abstractNumId="31" w15:restartNumberingAfterBreak="0">
     <w:nsid w:val="708E589C"/>
     <w:multiLevelType w:val="multilevel"/>
     <w:tmpl w:val="381042DE"/>
@@ -38691,7 +39539,7 @@
       </w:rPr>
     </w:lvl>
   </w:abstractNum>
-  <w:abstractNum w:abstractNumId="28" w15:restartNumberingAfterBreak="0">
+  <w:abstractNum w:abstractNumId="32" w15:restartNumberingAfterBreak="0">
     <w:nsid w:val="734E50D8"/>
     <w:multiLevelType w:val="hybridMultilevel"/>
     <w:tmpl w:val="CFC66396"/>
@@ -38804,7 +39652,7 @@
       </w:rPr>
     </w:lvl>
   </w:abstractNum>
-  <w:abstractNum w:abstractNumId="29" w15:restartNumberingAfterBreak="0">
+  <w:abstractNum w:abstractNumId="33" w15:restartNumberingAfterBreak="0">
     <w:nsid w:val="76EF6F14"/>
     <w:multiLevelType w:val="hybridMultilevel"/>
     <w:tmpl w:val="4BDA71BA"/>
@@ -38890,7 +39738,7 @@
       </w:pPr>
     </w:lvl>
   </w:abstractNum>
-  <w:abstractNum w:abstractNumId="30" w15:restartNumberingAfterBreak="0">
+  <w:abstractNum w:abstractNumId="34" w15:restartNumberingAfterBreak="0">
     <w:nsid w:val="7DD64906"/>
     <w:multiLevelType w:val="hybridMultilevel"/>
     <w:tmpl w:val="795E7434"/>
@@ -39005,16 +39853,16 @@
     </w:lvl>
   </w:abstractNum>
   <w:num w:numId="1" w16cid:durableId="1692873941">
-    <w:abstractNumId w:val="9"/>
+    <w:abstractNumId w:val="10"/>
   </w:num>
   <w:num w:numId="2" w16cid:durableId="1891383849">
-    <w:abstractNumId w:val="18"/>
+    <w:abstractNumId w:val="21"/>
   </w:num>
   <w:num w:numId="3" w16cid:durableId="778841418">
-    <w:abstractNumId w:val="18"/>
+    <w:abstractNumId w:val="21"/>
   </w:num>
   <w:num w:numId="4" w16cid:durableId="368841878">
-    <w:abstractNumId w:val="18"/>
+    <w:abstractNumId w:val="21"/>
   </w:num>
   <w:num w:numId="5" w16cid:durableId="2139908045">
     <w:abstractNumId w:val="1"/>
@@ -39029,79 +39877,91 @@
     <w:abstractNumId w:val="0"/>
   </w:num>
   <w:num w:numId="9" w16cid:durableId="166403019">
-    <w:abstractNumId w:val="27"/>
+    <w:abstractNumId w:val="31"/>
   </w:num>
   <w:num w:numId="10" w16cid:durableId="300237722">
-    <w:abstractNumId w:val="30"/>
+    <w:abstractNumId w:val="34"/>
   </w:num>
   <w:num w:numId="11" w16cid:durableId="1498375627">
     <w:abstractNumId w:val="7"/>
   </w:num>
   <w:num w:numId="12" w16cid:durableId="341510625">
-    <w:abstractNumId w:val="26"/>
+    <w:abstractNumId w:val="30"/>
   </w:num>
   <w:num w:numId="13" w16cid:durableId="1349332570">
     <w:abstractNumId w:val="5"/>
   </w:num>
   <w:num w:numId="14" w16cid:durableId="1466773498">
-    <w:abstractNumId w:val="10"/>
+    <w:abstractNumId w:val="11"/>
   </w:num>
   <w:num w:numId="15" w16cid:durableId="1331329473">
-    <w:abstractNumId w:val="13"/>
+    <w:abstractNumId w:val="14"/>
   </w:num>
   <w:num w:numId="16" w16cid:durableId="770592986">
+    <w:abstractNumId w:val="32"/>
+  </w:num>
+  <w:num w:numId="17" w16cid:durableId="18553504">
+    <w:abstractNumId w:val="9"/>
+  </w:num>
+  <w:num w:numId="18" w16cid:durableId="883295523">
+    <w:abstractNumId w:val="22"/>
+  </w:num>
+  <w:num w:numId="19" w16cid:durableId="1883906821">
+    <w:abstractNumId w:val="17"/>
+  </w:num>
+  <w:num w:numId="20" w16cid:durableId="1794250191">
+    <w:abstractNumId w:val="27"/>
+  </w:num>
+  <w:num w:numId="21" w16cid:durableId="1913735500">
+    <w:abstractNumId w:val="33"/>
+  </w:num>
+  <w:num w:numId="22" w16cid:durableId="2146265975">
     <w:abstractNumId w:val="28"/>
   </w:num>
-  <w:num w:numId="17" w16cid:durableId="18553504">
-    <w:abstractNumId w:val="8"/>
-  </w:num>
-  <w:num w:numId="18" w16cid:durableId="883295523">
-    <w:abstractNumId w:val="19"/>
-  </w:num>
-  <w:num w:numId="19" w16cid:durableId="1883906821">
-    <w:abstractNumId w:val="14"/>
-  </w:num>
-  <w:num w:numId="20" w16cid:durableId="1794250191">
-    <w:abstractNumId w:val="24"/>
-  </w:num>
-  <w:num w:numId="21" w16cid:durableId="1913735500">
-    <w:abstractNumId w:val="29"/>
-  </w:num>
-  <w:num w:numId="22" w16cid:durableId="2146265975">
-    <w:abstractNumId w:val="25"/>
-  </w:num>
   <w:num w:numId="23" w16cid:durableId="401757645">
-    <w:abstractNumId w:val="11"/>
+    <w:abstractNumId w:val="12"/>
   </w:num>
   <w:num w:numId="24" w16cid:durableId="1884249124">
-    <w:abstractNumId w:val="15"/>
+    <w:abstractNumId w:val="18"/>
   </w:num>
   <w:num w:numId="25" w16cid:durableId="2120559161">
     <w:abstractNumId w:val="4"/>
   </w:num>
   <w:num w:numId="26" w16cid:durableId="1780679500">
+    <w:abstractNumId w:val="26"/>
+  </w:num>
+  <w:num w:numId="27" w16cid:durableId="3825366">
     <w:abstractNumId w:val="23"/>
   </w:num>
-  <w:num w:numId="27" w16cid:durableId="3825366">
-    <w:abstractNumId w:val="20"/>
-  </w:num>
   <w:num w:numId="28" w16cid:durableId="742484139">
-    <w:abstractNumId w:val="22"/>
+    <w:abstractNumId w:val="25"/>
   </w:num>
   <w:num w:numId="29" w16cid:durableId="785344516">
-    <w:abstractNumId w:val="16"/>
+    <w:abstractNumId w:val="19"/>
   </w:num>
   <w:num w:numId="30" w16cid:durableId="1099445784">
     <w:abstractNumId w:val="6"/>
   </w:num>
   <w:num w:numId="31" w16cid:durableId="1062824506">
-    <w:abstractNumId w:val="17"/>
+    <w:abstractNumId w:val="20"/>
   </w:num>
   <w:num w:numId="32" w16cid:durableId="1152410946">
-    <w:abstractNumId w:val="21"/>
+    <w:abstractNumId w:val="24"/>
   </w:num>
   <w:num w:numId="33" w16cid:durableId="1725175056">
-    <w:abstractNumId w:val="12"/>
+    <w:abstractNumId w:val="13"/>
+  </w:num>
+  <w:num w:numId="34" w16cid:durableId="1623420220">
+    <w:abstractNumId w:val="15"/>
+  </w:num>
+  <w:num w:numId="35" w16cid:durableId="317614029">
+    <w:abstractNumId w:val="16"/>
+  </w:num>
+  <w:num w:numId="36" w16cid:durableId="1513455412">
+    <w:abstractNumId w:val="29"/>
+  </w:num>
+  <w:num w:numId="37" w16cid:durableId="620384711">
+    <w:abstractNumId w:val="8"/>
   </w:num>
 </w:numbering>
 </file>

</xml_diff>

<commit_message>
Doc: Se subio el archivo correspondiente al modelo de diseño entregado
</commit_message>
<xml_diff>
--- a/2. Etapa de elaboración/Iteración 2/Modelo de diseño/Modelo de Diseño_Vesta Risk Manager_T-Code.docx
+++ b/2. Etapa de elaboración/Iteración 2/Modelo de diseño/Modelo de Diseño_Vesta Risk Manager_T-Code.docx
@@ -437,27 +437,7 @@
                   <w:szCs w:val="36"/>
                   <w:lang w:val="es-AR"/>
                 </w:rPr>
-                <w:t xml:space="preserve">Vesta </w:t>
-              </w:r>
-              <w:proofErr w:type="spellStart"/>
-              <w:r>
-                <w:rPr>
-                  <w:rFonts w:asciiTheme="majorHAnsi" w:eastAsiaTheme="majorEastAsia" w:hAnsiTheme="majorHAnsi" w:cstheme="majorBidi"/>
-                  <w:sz w:val="36"/>
-                  <w:szCs w:val="36"/>
-                  <w:lang w:val="es-AR"/>
-                </w:rPr>
-                <w:t>Risk</w:t>
-              </w:r>
-              <w:proofErr w:type="spellEnd"/>
-              <w:r>
-                <w:rPr>
-                  <w:rFonts w:asciiTheme="majorHAnsi" w:eastAsiaTheme="majorEastAsia" w:hAnsiTheme="majorHAnsi" w:cstheme="majorBidi"/>
-                  <w:sz w:val="36"/>
-                  <w:szCs w:val="36"/>
-                  <w:lang w:val="es-AR"/>
-                </w:rPr>
-                <w:t xml:space="preserve"> Manager</w:t>
+                <w:t>Vesta Risk Manager</w:t>
               </w:r>
             </w:p>
           </w:sdtContent>
@@ -1163,8 +1143,8 @@
               <w:bCs w:val="0"/>
               <w:noProof/>
               <w:kern w:val="2"/>
-              <w:sz w:val="22"/>
-              <w:szCs w:val="22"/>
+              <w:sz w:val="24"/>
+              <w:szCs w:val="24"/>
               <w:lang w:val="es-AR" w:eastAsia="es-AR"/>
               <w14:ligatures w14:val="standardContextual"/>
             </w:rPr>
@@ -1178,7 +1158,7 @@
           <w:r>
             <w:fldChar w:fldCharType="separate"/>
           </w:r>
-          <w:hyperlink w:anchor="_Toc181537675" w:history="1">
+          <w:hyperlink w:anchor="_Toc181722956" w:history="1">
             <w:r>
               <w:rPr>
                 <w:rStyle w:val="Hipervnculo"/>
@@ -1205,7 +1185,7 @@
                 <w:noProof/>
                 <w:webHidden/>
               </w:rPr>
-              <w:instrText xml:space="preserve"> PAGEREF _Toc181537675 \h </w:instrText>
+              <w:instrText xml:space="preserve"> PAGEREF _Toc181722956 \h </w:instrText>
             </w:r>
             <w:r>
               <w:rPr>
@@ -1245,13 +1225,13 @@
               <w:iCs w:val="0"/>
               <w:noProof/>
               <w:kern w:val="2"/>
-              <w:sz w:val="22"/>
-              <w:szCs w:val="22"/>
+              <w:sz w:val="24"/>
+              <w:szCs w:val="24"/>
               <w:lang w:val="es-AR" w:eastAsia="es-AR"/>
               <w14:ligatures w14:val="standardContextual"/>
             </w:rPr>
           </w:pPr>
-          <w:hyperlink w:anchor="_Toc181537676" w:history="1">
+          <w:hyperlink w:anchor="_Toc181722957" w:history="1">
             <w:r>
               <w:rPr>
                 <w:rStyle w:val="Hipervnculo"/>
@@ -1278,7 +1258,7 @@
                 <w:noProof/>
                 <w:webHidden/>
               </w:rPr>
-              <w:instrText xml:space="preserve"> PAGEREF _Toc181537676 \h </w:instrText>
+              <w:instrText xml:space="preserve"> PAGEREF _Toc181722957 \h </w:instrText>
             </w:r>
             <w:r>
               <w:rPr>
@@ -1318,13 +1298,13 @@
               <w:iCs w:val="0"/>
               <w:noProof/>
               <w:kern w:val="2"/>
-              <w:sz w:val="22"/>
-              <w:szCs w:val="22"/>
+              <w:sz w:val="24"/>
+              <w:szCs w:val="24"/>
               <w:lang w:val="es-AR" w:eastAsia="es-AR"/>
               <w14:ligatures w14:val="standardContextual"/>
             </w:rPr>
           </w:pPr>
-          <w:hyperlink w:anchor="_Toc181537677" w:history="1">
+          <w:hyperlink w:anchor="_Toc181722958" w:history="1">
             <w:r>
               <w:rPr>
                 <w:rStyle w:val="Hipervnculo"/>
@@ -1351,7 +1331,7 @@
                 <w:noProof/>
                 <w:webHidden/>
               </w:rPr>
-              <w:instrText xml:space="preserve"> PAGEREF _Toc181537677 \h </w:instrText>
+              <w:instrText xml:space="preserve"> PAGEREF _Toc181722958 \h </w:instrText>
             </w:r>
             <w:r>
               <w:rPr>
@@ -1391,13 +1371,13 @@
               <w:bCs w:val="0"/>
               <w:noProof/>
               <w:kern w:val="2"/>
-              <w:sz w:val="22"/>
-              <w:szCs w:val="22"/>
+              <w:sz w:val="24"/>
+              <w:szCs w:val="24"/>
               <w:lang w:val="es-AR" w:eastAsia="es-AR"/>
               <w14:ligatures w14:val="standardContextual"/>
             </w:rPr>
           </w:pPr>
-          <w:hyperlink w:anchor="_Toc181537678" w:history="1">
+          <w:hyperlink w:anchor="_Toc181722959" w:history="1">
             <w:r>
               <w:rPr>
                 <w:rStyle w:val="Hipervnculo"/>
@@ -1424,7 +1404,7 @@
                 <w:noProof/>
                 <w:webHidden/>
               </w:rPr>
-              <w:instrText xml:space="preserve"> PAGEREF _Toc181537678 \h </w:instrText>
+              <w:instrText xml:space="preserve"> PAGEREF _Toc181722959 \h </w:instrText>
             </w:r>
             <w:r>
               <w:rPr>
@@ -1464,13 +1444,13 @@
               <w:iCs w:val="0"/>
               <w:noProof/>
               <w:kern w:val="2"/>
-              <w:sz w:val="22"/>
-              <w:szCs w:val="22"/>
+              <w:sz w:val="24"/>
+              <w:szCs w:val="24"/>
               <w:lang w:val="es-AR" w:eastAsia="es-AR"/>
               <w14:ligatures w14:val="standardContextual"/>
             </w:rPr>
           </w:pPr>
-          <w:hyperlink w:anchor="_Toc181537679" w:history="1">
+          <w:hyperlink w:anchor="_Toc181722960" w:history="1">
             <w:r>
               <w:rPr>
                 <w:rStyle w:val="Hipervnculo"/>
@@ -1497,7 +1477,7 @@
                 <w:noProof/>
                 <w:webHidden/>
               </w:rPr>
-              <w:instrText xml:space="preserve"> PAGEREF _Toc181537679 \h </w:instrText>
+              <w:instrText xml:space="preserve"> PAGEREF _Toc181722960 \h </w:instrText>
             </w:r>
             <w:r>
               <w:rPr>
@@ -1537,13 +1517,13 @@
               <w:bCs w:val="0"/>
               <w:noProof/>
               <w:kern w:val="2"/>
-              <w:sz w:val="22"/>
-              <w:szCs w:val="22"/>
+              <w:sz w:val="24"/>
+              <w:szCs w:val="24"/>
               <w:lang w:val="es-AR" w:eastAsia="es-AR"/>
               <w14:ligatures w14:val="standardContextual"/>
             </w:rPr>
           </w:pPr>
-          <w:hyperlink w:anchor="_Toc181537680" w:history="1">
+          <w:hyperlink w:anchor="_Toc181722961" w:history="1">
             <w:r>
               <w:rPr>
                 <w:rStyle w:val="Hipervnculo"/>
@@ -1570,7 +1550,7 @@
                 <w:noProof/>
                 <w:webHidden/>
               </w:rPr>
-              <w:instrText xml:space="preserve"> PAGEREF _Toc181537680 \h </w:instrText>
+              <w:instrText xml:space="preserve"> PAGEREF _Toc181722961 \h </w:instrText>
             </w:r>
             <w:r>
               <w:rPr>
@@ -1610,13 +1590,13 @@
               <w:iCs w:val="0"/>
               <w:noProof/>
               <w:kern w:val="2"/>
-              <w:sz w:val="22"/>
-              <w:szCs w:val="22"/>
+              <w:sz w:val="24"/>
+              <w:szCs w:val="24"/>
               <w:lang w:val="es-AR" w:eastAsia="es-AR"/>
               <w14:ligatures w14:val="standardContextual"/>
             </w:rPr>
           </w:pPr>
-          <w:hyperlink w:anchor="_Toc181537681" w:history="1">
+          <w:hyperlink w:anchor="_Toc181722962" w:history="1">
             <w:r>
               <w:rPr>
                 <w:rStyle w:val="Hipervnculo"/>
@@ -1643,7 +1623,7 @@
                 <w:noProof/>
                 <w:webHidden/>
               </w:rPr>
-              <w:instrText xml:space="preserve"> PAGEREF _Toc181537681 \h </w:instrText>
+              <w:instrText xml:space="preserve"> PAGEREF _Toc181722962 \h </w:instrText>
             </w:r>
             <w:r>
               <w:rPr>
@@ -1681,13 +1661,13 @@
               <w:rFonts w:eastAsiaTheme="minorEastAsia"/>
               <w:noProof/>
               <w:kern w:val="2"/>
-              <w:sz w:val="22"/>
-              <w:szCs w:val="22"/>
+              <w:sz w:val="24"/>
+              <w:szCs w:val="24"/>
               <w:lang w:val="es-AR" w:eastAsia="es-AR"/>
               <w14:ligatures w14:val="standardContextual"/>
             </w:rPr>
           </w:pPr>
-          <w:hyperlink w:anchor="_Toc181537682" w:history="1">
+          <w:hyperlink w:anchor="_Toc181722963" w:history="1">
             <w:r>
               <w:rPr>
                 <w:rStyle w:val="Hipervnculo"/>
@@ -1714,7 +1694,7 @@
                 <w:noProof/>
                 <w:webHidden/>
               </w:rPr>
-              <w:instrText xml:space="preserve"> PAGEREF _Toc181537682 \h </w:instrText>
+              <w:instrText xml:space="preserve"> PAGEREF _Toc181722963 \h </w:instrText>
             </w:r>
             <w:r>
               <w:rPr>
@@ -1752,13 +1732,13 @@
               <w:rFonts w:eastAsiaTheme="minorEastAsia"/>
               <w:noProof/>
               <w:kern w:val="2"/>
-              <w:sz w:val="22"/>
-              <w:szCs w:val="22"/>
+              <w:sz w:val="24"/>
+              <w:szCs w:val="24"/>
               <w:lang w:val="es-AR" w:eastAsia="es-AR"/>
               <w14:ligatures w14:val="standardContextual"/>
             </w:rPr>
           </w:pPr>
-          <w:hyperlink w:anchor="_Toc181537683" w:history="1">
+          <w:hyperlink w:anchor="_Toc181722964" w:history="1">
             <w:r>
               <w:rPr>
                 <w:rStyle w:val="Hipervnculo"/>
@@ -1785,7 +1765,7 @@
                 <w:noProof/>
                 <w:webHidden/>
               </w:rPr>
-              <w:instrText xml:space="preserve"> PAGEREF _Toc181537683 \h </w:instrText>
+              <w:instrText xml:space="preserve"> PAGEREF _Toc181722964 \h </w:instrText>
             </w:r>
             <w:r>
               <w:rPr>
@@ -1823,13 +1803,13 @@
               <w:rFonts w:eastAsiaTheme="minorEastAsia"/>
               <w:noProof/>
               <w:kern w:val="2"/>
-              <w:sz w:val="22"/>
-              <w:szCs w:val="22"/>
+              <w:sz w:val="24"/>
+              <w:szCs w:val="24"/>
               <w:lang w:val="es-AR" w:eastAsia="es-AR"/>
               <w14:ligatures w14:val="standardContextual"/>
             </w:rPr>
           </w:pPr>
-          <w:hyperlink w:anchor="_Toc181537684" w:history="1">
+          <w:hyperlink w:anchor="_Toc181722965" w:history="1">
             <w:r>
               <w:rPr>
                 <w:rStyle w:val="Hipervnculo"/>
@@ -1856,7 +1836,7 @@
                 <w:noProof/>
                 <w:webHidden/>
               </w:rPr>
-              <w:instrText xml:space="preserve"> PAGEREF _Toc181537684 \h </w:instrText>
+              <w:instrText xml:space="preserve"> PAGEREF _Toc181722965 \h </w:instrText>
             </w:r>
             <w:r>
               <w:rPr>
@@ -1894,13 +1874,13 @@
               <w:rFonts w:eastAsiaTheme="minorEastAsia"/>
               <w:noProof/>
               <w:kern w:val="2"/>
-              <w:sz w:val="22"/>
-              <w:szCs w:val="22"/>
+              <w:sz w:val="24"/>
+              <w:szCs w:val="24"/>
               <w:lang w:val="es-AR" w:eastAsia="es-AR"/>
               <w14:ligatures w14:val="standardContextual"/>
             </w:rPr>
           </w:pPr>
-          <w:hyperlink w:anchor="_Toc181537685" w:history="1">
+          <w:hyperlink w:anchor="_Toc181722966" w:history="1">
             <w:r>
               <w:rPr>
                 <w:rStyle w:val="Hipervnculo"/>
@@ -1927,7 +1907,7 @@
                 <w:noProof/>
                 <w:webHidden/>
               </w:rPr>
-              <w:instrText xml:space="preserve"> PAGEREF _Toc181537685 \h </w:instrText>
+              <w:instrText xml:space="preserve"> PAGEREF _Toc181722966 \h </w:instrText>
             </w:r>
             <w:r>
               <w:rPr>
@@ -1967,13 +1947,13 @@
               <w:iCs w:val="0"/>
               <w:noProof/>
               <w:kern w:val="2"/>
-              <w:sz w:val="22"/>
-              <w:szCs w:val="22"/>
+              <w:sz w:val="24"/>
+              <w:szCs w:val="24"/>
               <w:lang w:val="es-AR" w:eastAsia="es-AR"/>
               <w14:ligatures w14:val="standardContextual"/>
             </w:rPr>
           </w:pPr>
-          <w:hyperlink w:anchor="_Toc181537686" w:history="1">
+          <w:hyperlink w:anchor="_Toc181722967" w:history="1">
             <w:r>
               <w:rPr>
                 <w:rStyle w:val="Hipervnculo"/>
@@ -2000,7 +1980,7 @@
                 <w:noProof/>
                 <w:webHidden/>
               </w:rPr>
-              <w:instrText xml:space="preserve"> PAGEREF _Toc181537686 \h </w:instrText>
+              <w:instrText xml:space="preserve"> PAGEREF _Toc181722967 \h </w:instrText>
             </w:r>
             <w:r>
               <w:rPr>
@@ -2038,13 +2018,13 @@
               <w:rFonts w:eastAsiaTheme="minorEastAsia"/>
               <w:noProof/>
               <w:kern w:val="2"/>
-              <w:sz w:val="22"/>
-              <w:szCs w:val="22"/>
+              <w:sz w:val="24"/>
+              <w:szCs w:val="24"/>
               <w:lang w:val="es-AR" w:eastAsia="es-AR"/>
               <w14:ligatures w14:val="standardContextual"/>
             </w:rPr>
           </w:pPr>
-          <w:hyperlink w:anchor="_Toc181537687" w:history="1">
+          <w:hyperlink w:anchor="_Toc181722968" w:history="1">
             <w:r>
               <w:rPr>
                 <w:rStyle w:val="Hipervnculo"/>
@@ -2071,7 +2051,7 @@
                 <w:noProof/>
                 <w:webHidden/>
               </w:rPr>
-              <w:instrText xml:space="preserve"> PAGEREF _Toc181537687 \h </w:instrText>
+              <w:instrText xml:space="preserve"> PAGEREF _Toc181722968 \h </w:instrText>
             </w:r>
             <w:r>
               <w:rPr>
@@ -2109,13 +2089,13 @@
               <w:rFonts w:eastAsiaTheme="minorEastAsia"/>
               <w:noProof/>
               <w:kern w:val="2"/>
-              <w:sz w:val="22"/>
-              <w:szCs w:val="22"/>
+              <w:sz w:val="24"/>
+              <w:szCs w:val="24"/>
               <w:lang w:val="es-AR" w:eastAsia="es-AR"/>
               <w14:ligatures w14:val="standardContextual"/>
             </w:rPr>
           </w:pPr>
-          <w:hyperlink w:anchor="_Toc181537688" w:history="1">
+          <w:hyperlink w:anchor="_Toc181722969" w:history="1">
             <w:r>
               <w:rPr>
                 <w:rStyle w:val="Hipervnculo"/>
@@ -2142,7 +2122,7 @@
                 <w:noProof/>
                 <w:webHidden/>
               </w:rPr>
-              <w:instrText xml:space="preserve"> PAGEREF _Toc181537688 \h </w:instrText>
+              <w:instrText xml:space="preserve"> PAGEREF _Toc181722969 \h </w:instrText>
             </w:r>
             <w:r>
               <w:rPr>
@@ -2180,13 +2160,13 @@
               <w:rFonts w:eastAsiaTheme="minorEastAsia"/>
               <w:noProof/>
               <w:kern w:val="2"/>
-              <w:sz w:val="22"/>
-              <w:szCs w:val="22"/>
+              <w:sz w:val="24"/>
+              <w:szCs w:val="24"/>
               <w:lang w:val="es-AR" w:eastAsia="es-AR"/>
               <w14:ligatures w14:val="standardContextual"/>
             </w:rPr>
           </w:pPr>
-          <w:hyperlink w:anchor="_Toc181537689" w:history="1">
+          <w:hyperlink w:anchor="_Toc181722970" w:history="1">
             <w:r>
               <w:rPr>
                 <w:rStyle w:val="Hipervnculo"/>
@@ -2213,7 +2193,7 @@
                 <w:noProof/>
                 <w:webHidden/>
               </w:rPr>
-              <w:instrText xml:space="preserve"> PAGEREF _Toc181537689 \h </w:instrText>
+              <w:instrText xml:space="preserve"> PAGEREF _Toc181722970 \h </w:instrText>
             </w:r>
             <w:r>
               <w:rPr>
@@ -2253,13 +2233,13 @@
               <w:iCs w:val="0"/>
               <w:noProof/>
               <w:kern w:val="2"/>
-              <w:sz w:val="22"/>
-              <w:szCs w:val="22"/>
+              <w:sz w:val="24"/>
+              <w:szCs w:val="24"/>
               <w:lang w:val="es-AR" w:eastAsia="es-AR"/>
               <w14:ligatures w14:val="standardContextual"/>
             </w:rPr>
           </w:pPr>
-          <w:hyperlink w:anchor="_Toc181537690" w:history="1">
+          <w:hyperlink w:anchor="_Toc181722971" w:history="1">
             <w:r>
               <w:rPr>
                 <w:rStyle w:val="Hipervnculo"/>
@@ -2286,7 +2266,7 @@
                 <w:noProof/>
                 <w:webHidden/>
               </w:rPr>
-              <w:instrText xml:space="preserve"> PAGEREF _Toc181537690 \h </w:instrText>
+              <w:instrText xml:space="preserve"> PAGEREF _Toc181722971 \h </w:instrText>
             </w:r>
             <w:r>
               <w:rPr>
@@ -2324,13 +2304,13 @@
               <w:rFonts w:eastAsiaTheme="minorEastAsia"/>
               <w:noProof/>
               <w:kern w:val="2"/>
-              <w:sz w:val="22"/>
-              <w:szCs w:val="22"/>
+              <w:sz w:val="24"/>
+              <w:szCs w:val="24"/>
               <w:lang w:val="es-AR" w:eastAsia="es-AR"/>
               <w14:ligatures w14:val="standardContextual"/>
             </w:rPr>
           </w:pPr>
-          <w:hyperlink w:anchor="_Toc181537691" w:history="1">
+          <w:hyperlink w:anchor="_Toc181722972" w:history="1">
             <w:r>
               <w:rPr>
                 <w:rStyle w:val="Hipervnculo"/>
@@ -2357,7 +2337,7 @@
                 <w:noProof/>
                 <w:webHidden/>
               </w:rPr>
-              <w:instrText xml:space="preserve"> PAGEREF _Toc181537691 \h </w:instrText>
+              <w:instrText xml:space="preserve"> PAGEREF _Toc181722972 \h </w:instrText>
             </w:r>
             <w:r>
               <w:rPr>
@@ -2395,13 +2375,13 @@
               <w:rFonts w:eastAsiaTheme="minorEastAsia"/>
               <w:noProof/>
               <w:kern w:val="2"/>
-              <w:sz w:val="22"/>
-              <w:szCs w:val="22"/>
+              <w:sz w:val="24"/>
+              <w:szCs w:val="24"/>
               <w:lang w:val="es-AR" w:eastAsia="es-AR"/>
               <w14:ligatures w14:val="standardContextual"/>
             </w:rPr>
           </w:pPr>
-          <w:hyperlink w:anchor="_Toc181537692" w:history="1">
+          <w:hyperlink w:anchor="_Toc181722973" w:history="1">
             <w:r>
               <w:rPr>
                 <w:rStyle w:val="Hipervnculo"/>
@@ -2428,7 +2408,7 @@
                 <w:noProof/>
                 <w:webHidden/>
               </w:rPr>
-              <w:instrText xml:space="preserve"> PAGEREF _Toc181537692 \h </w:instrText>
+              <w:instrText xml:space="preserve"> PAGEREF _Toc181722973 \h </w:instrText>
             </w:r>
             <w:r>
               <w:rPr>
@@ -2466,13 +2446,13 @@
               <w:rFonts w:eastAsiaTheme="minorEastAsia"/>
               <w:noProof/>
               <w:kern w:val="2"/>
-              <w:sz w:val="22"/>
-              <w:szCs w:val="22"/>
+              <w:sz w:val="24"/>
+              <w:szCs w:val="24"/>
               <w:lang w:val="es-AR" w:eastAsia="es-AR"/>
               <w14:ligatures w14:val="standardContextual"/>
             </w:rPr>
           </w:pPr>
-          <w:hyperlink w:anchor="_Toc181537693" w:history="1">
+          <w:hyperlink w:anchor="_Toc181722974" w:history="1">
             <w:r>
               <w:rPr>
                 <w:rStyle w:val="Hipervnculo"/>
@@ -2499,7 +2479,7 @@
                 <w:noProof/>
                 <w:webHidden/>
               </w:rPr>
-              <w:instrText xml:space="preserve"> PAGEREF _Toc181537693 \h </w:instrText>
+              <w:instrText xml:space="preserve"> PAGEREF _Toc181722974 \h </w:instrText>
             </w:r>
             <w:r>
               <w:rPr>
@@ -2539,13 +2519,13 @@
               <w:iCs w:val="0"/>
               <w:noProof/>
               <w:kern w:val="2"/>
-              <w:sz w:val="22"/>
-              <w:szCs w:val="22"/>
+              <w:sz w:val="24"/>
+              <w:szCs w:val="24"/>
               <w:lang w:val="es-AR" w:eastAsia="es-AR"/>
               <w14:ligatures w14:val="standardContextual"/>
             </w:rPr>
           </w:pPr>
-          <w:hyperlink w:anchor="_Toc181537694" w:history="1">
+          <w:hyperlink w:anchor="_Toc181722975" w:history="1">
             <w:r>
               <w:rPr>
                 <w:rStyle w:val="Hipervnculo"/>
@@ -2572,7 +2552,7 @@
                 <w:noProof/>
                 <w:webHidden/>
               </w:rPr>
-              <w:instrText xml:space="preserve"> PAGEREF _Toc181537694 \h </w:instrText>
+              <w:instrText xml:space="preserve"> PAGEREF _Toc181722975 \h </w:instrText>
             </w:r>
             <w:r>
               <w:rPr>
@@ -2610,13 +2590,13 @@
               <w:rFonts w:eastAsiaTheme="minorEastAsia"/>
               <w:noProof/>
               <w:kern w:val="2"/>
-              <w:sz w:val="22"/>
-              <w:szCs w:val="22"/>
+              <w:sz w:val="24"/>
+              <w:szCs w:val="24"/>
               <w:lang w:val="es-AR" w:eastAsia="es-AR"/>
               <w14:ligatures w14:val="standardContextual"/>
             </w:rPr>
           </w:pPr>
-          <w:hyperlink w:anchor="_Toc181537695" w:history="1">
+          <w:hyperlink w:anchor="_Toc181722976" w:history="1">
             <w:r>
               <w:rPr>
                 <w:rStyle w:val="Hipervnculo"/>
@@ -2643,7 +2623,7 @@
                 <w:noProof/>
                 <w:webHidden/>
               </w:rPr>
-              <w:instrText xml:space="preserve"> PAGEREF _Toc181537695 \h </w:instrText>
+              <w:instrText xml:space="preserve"> PAGEREF _Toc181722976 \h </w:instrText>
             </w:r>
             <w:r>
               <w:rPr>
@@ -2681,13 +2661,13 @@
               <w:rFonts w:eastAsiaTheme="minorEastAsia"/>
               <w:noProof/>
               <w:kern w:val="2"/>
-              <w:sz w:val="22"/>
-              <w:szCs w:val="22"/>
+              <w:sz w:val="24"/>
+              <w:szCs w:val="24"/>
               <w:lang w:val="es-AR" w:eastAsia="es-AR"/>
               <w14:ligatures w14:val="standardContextual"/>
             </w:rPr>
           </w:pPr>
-          <w:hyperlink w:anchor="_Toc181537696" w:history="1">
+          <w:hyperlink w:anchor="_Toc181722977" w:history="1">
             <w:r>
               <w:rPr>
                 <w:rStyle w:val="Hipervnculo"/>
@@ -2714,7 +2694,7 @@
                 <w:noProof/>
                 <w:webHidden/>
               </w:rPr>
-              <w:instrText xml:space="preserve"> PAGEREF _Toc181537696 \h </w:instrText>
+              <w:instrText xml:space="preserve"> PAGEREF _Toc181722977 \h </w:instrText>
             </w:r>
             <w:r>
               <w:rPr>
@@ -2752,13 +2732,13 @@
               <w:rFonts w:eastAsiaTheme="minorEastAsia"/>
               <w:noProof/>
               <w:kern w:val="2"/>
-              <w:sz w:val="22"/>
-              <w:szCs w:val="22"/>
+              <w:sz w:val="24"/>
+              <w:szCs w:val="24"/>
               <w:lang w:val="es-AR" w:eastAsia="es-AR"/>
               <w14:ligatures w14:val="standardContextual"/>
             </w:rPr>
           </w:pPr>
-          <w:hyperlink w:anchor="_Toc181537697" w:history="1">
+          <w:hyperlink w:anchor="_Toc181722978" w:history="1">
             <w:r>
               <w:rPr>
                 <w:rStyle w:val="Hipervnculo"/>
@@ -2785,7 +2765,7 @@
                 <w:noProof/>
                 <w:webHidden/>
               </w:rPr>
-              <w:instrText xml:space="preserve"> PAGEREF _Toc181537697 \h </w:instrText>
+              <w:instrText xml:space="preserve"> PAGEREF _Toc181722978 \h </w:instrText>
             </w:r>
             <w:r>
               <w:rPr>
@@ -2825,13 +2805,13 @@
               <w:iCs w:val="0"/>
               <w:noProof/>
               <w:kern w:val="2"/>
-              <w:sz w:val="22"/>
-              <w:szCs w:val="22"/>
+              <w:sz w:val="24"/>
+              <w:szCs w:val="24"/>
               <w:lang w:val="es-AR" w:eastAsia="es-AR"/>
               <w14:ligatures w14:val="standardContextual"/>
             </w:rPr>
           </w:pPr>
-          <w:hyperlink w:anchor="_Toc181537698" w:history="1">
+          <w:hyperlink w:anchor="_Toc181722979" w:history="1">
             <w:r>
               <w:rPr>
                 <w:rStyle w:val="Hipervnculo"/>
@@ -2858,7 +2838,7 @@
                 <w:noProof/>
                 <w:webHidden/>
               </w:rPr>
-              <w:instrText xml:space="preserve"> PAGEREF _Toc181537698 \h </w:instrText>
+              <w:instrText xml:space="preserve"> PAGEREF _Toc181722979 \h </w:instrText>
             </w:r>
             <w:r>
               <w:rPr>
@@ -2896,13 +2876,13 @@
               <w:rFonts w:eastAsiaTheme="minorEastAsia"/>
               <w:noProof/>
               <w:kern w:val="2"/>
-              <w:sz w:val="22"/>
-              <w:szCs w:val="22"/>
+              <w:sz w:val="24"/>
+              <w:szCs w:val="24"/>
               <w:lang w:val="es-AR" w:eastAsia="es-AR"/>
               <w14:ligatures w14:val="standardContextual"/>
             </w:rPr>
           </w:pPr>
-          <w:hyperlink w:anchor="_Toc181537699" w:history="1">
+          <w:hyperlink w:anchor="_Toc181722980" w:history="1">
             <w:r>
               <w:rPr>
                 <w:rStyle w:val="Hipervnculo"/>
@@ -2929,7 +2909,7 @@
                 <w:noProof/>
                 <w:webHidden/>
               </w:rPr>
-              <w:instrText xml:space="preserve"> PAGEREF _Toc181537699 \h </w:instrText>
+              <w:instrText xml:space="preserve"> PAGEREF _Toc181722980 \h </w:instrText>
             </w:r>
             <w:r>
               <w:rPr>
@@ -2967,13 +2947,13 @@
               <w:rFonts w:eastAsiaTheme="minorEastAsia"/>
               <w:noProof/>
               <w:kern w:val="2"/>
-              <w:sz w:val="22"/>
-              <w:szCs w:val="22"/>
+              <w:sz w:val="24"/>
+              <w:szCs w:val="24"/>
               <w:lang w:val="es-AR" w:eastAsia="es-AR"/>
               <w14:ligatures w14:val="standardContextual"/>
             </w:rPr>
           </w:pPr>
-          <w:hyperlink w:anchor="_Toc181537700" w:history="1">
+          <w:hyperlink w:anchor="_Toc181722981" w:history="1">
             <w:r>
               <w:rPr>
                 <w:rStyle w:val="Hipervnculo"/>
@@ -3000,7 +2980,7 @@
                 <w:noProof/>
                 <w:webHidden/>
               </w:rPr>
-              <w:instrText xml:space="preserve"> PAGEREF _Toc181537700 \h </w:instrText>
+              <w:instrText xml:space="preserve"> PAGEREF _Toc181722981 \h </w:instrText>
             </w:r>
             <w:r>
               <w:rPr>
@@ -3038,13 +3018,13 @@
               <w:rFonts w:eastAsiaTheme="minorEastAsia"/>
               <w:noProof/>
               <w:kern w:val="2"/>
-              <w:sz w:val="22"/>
-              <w:szCs w:val="22"/>
+              <w:sz w:val="24"/>
+              <w:szCs w:val="24"/>
               <w:lang w:val="es-AR" w:eastAsia="es-AR"/>
               <w14:ligatures w14:val="standardContextual"/>
             </w:rPr>
           </w:pPr>
-          <w:hyperlink w:anchor="_Toc181537701" w:history="1">
+          <w:hyperlink w:anchor="_Toc181722982" w:history="1">
             <w:r>
               <w:rPr>
                 <w:rStyle w:val="Hipervnculo"/>
@@ -3071,7 +3051,7 @@
                 <w:noProof/>
                 <w:webHidden/>
               </w:rPr>
-              <w:instrText xml:space="preserve"> PAGEREF _Toc181537701 \h </w:instrText>
+              <w:instrText xml:space="preserve"> PAGEREF _Toc181722982 \h </w:instrText>
             </w:r>
             <w:r>
               <w:rPr>
@@ -3111,13 +3091,13 @@
               <w:iCs w:val="0"/>
               <w:noProof/>
               <w:kern w:val="2"/>
-              <w:sz w:val="22"/>
-              <w:szCs w:val="22"/>
+              <w:sz w:val="24"/>
+              <w:szCs w:val="24"/>
               <w:lang w:val="es-AR" w:eastAsia="es-AR"/>
               <w14:ligatures w14:val="standardContextual"/>
             </w:rPr>
           </w:pPr>
-          <w:hyperlink w:anchor="_Toc181537702" w:history="1">
+          <w:hyperlink w:anchor="_Toc181722983" w:history="1">
             <w:r>
               <w:rPr>
                 <w:rStyle w:val="Hipervnculo"/>
@@ -3144,7 +3124,7 @@
                 <w:noProof/>
                 <w:webHidden/>
               </w:rPr>
-              <w:instrText xml:space="preserve"> PAGEREF _Toc181537702 \h </w:instrText>
+              <w:instrText xml:space="preserve"> PAGEREF _Toc181722983 \h </w:instrText>
             </w:r>
             <w:r>
               <w:rPr>
@@ -3182,13 +3162,13 @@
               <w:rFonts w:eastAsiaTheme="minorEastAsia"/>
               <w:noProof/>
               <w:kern w:val="2"/>
-              <w:sz w:val="22"/>
-              <w:szCs w:val="22"/>
+              <w:sz w:val="24"/>
+              <w:szCs w:val="24"/>
               <w:lang w:val="es-AR" w:eastAsia="es-AR"/>
               <w14:ligatures w14:val="standardContextual"/>
             </w:rPr>
           </w:pPr>
-          <w:hyperlink w:anchor="_Toc181537703" w:history="1">
+          <w:hyperlink w:anchor="_Toc181722984" w:history="1">
             <w:r>
               <w:rPr>
                 <w:rStyle w:val="Hipervnculo"/>
@@ -3215,7 +3195,7 @@
                 <w:noProof/>
                 <w:webHidden/>
               </w:rPr>
-              <w:instrText xml:space="preserve"> PAGEREF _Toc181537703 \h </w:instrText>
+              <w:instrText xml:space="preserve"> PAGEREF _Toc181722984 \h </w:instrText>
             </w:r>
             <w:r>
               <w:rPr>
@@ -3253,13 +3233,13 @@
               <w:rFonts w:eastAsiaTheme="minorEastAsia"/>
               <w:noProof/>
               <w:kern w:val="2"/>
-              <w:sz w:val="22"/>
-              <w:szCs w:val="22"/>
+              <w:sz w:val="24"/>
+              <w:szCs w:val="24"/>
               <w:lang w:val="es-AR" w:eastAsia="es-AR"/>
               <w14:ligatures w14:val="standardContextual"/>
             </w:rPr>
           </w:pPr>
-          <w:hyperlink w:anchor="_Toc181537704" w:history="1">
+          <w:hyperlink w:anchor="_Toc181722985" w:history="1">
             <w:r>
               <w:rPr>
                 <w:rStyle w:val="Hipervnculo"/>
@@ -3286,7 +3266,7 @@
                 <w:noProof/>
                 <w:webHidden/>
               </w:rPr>
-              <w:instrText xml:space="preserve"> PAGEREF _Toc181537704 \h </w:instrText>
+              <w:instrText xml:space="preserve"> PAGEREF _Toc181722985 \h </w:instrText>
             </w:r>
             <w:r>
               <w:rPr>
@@ -3324,13 +3304,13 @@
               <w:rFonts w:eastAsiaTheme="minorEastAsia"/>
               <w:noProof/>
               <w:kern w:val="2"/>
-              <w:sz w:val="22"/>
-              <w:szCs w:val="22"/>
+              <w:sz w:val="24"/>
+              <w:szCs w:val="24"/>
               <w:lang w:val="es-AR" w:eastAsia="es-AR"/>
               <w14:ligatures w14:val="standardContextual"/>
             </w:rPr>
           </w:pPr>
-          <w:hyperlink w:anchor="_Toc181537705" w:history="1">
+          <w:hyperlink w:anchor="_Toc181722986" w:history="1">
             <w:r>
               <w:rPr>
                 <w:rStyle w:val="Hipervnculo"/>
@@ -3357,7 +3337,7 @@
                 <w:noProof/>
                 <w:webHidden/>
               </w:rPr>
-              <w:instrText xml:space="preserve"> PAGEREF _Toc181537705 \h </w:instrText>
+              <w:instrText xml:space="preserve"> PAGEREF _Toc181722986 \h </w:instrText>
             </w:r>
             <w:r>
               <w:rPr>
@@ -3397,13 +3377,13 @@
               <w:iCs w:val="0"/>
               <w:noProof/>
               <w:kern w:val="2"/>
-              <w:sz w:val="22"/>
-              <w:szCs w:val="22"/>
+              <w:sz w:val="24"/>
+              <w:szCs w:val="24"/>
               <w:lang w:val="es-AR" w:eastAsia="es-AR"/>
               <w14:ligatures w14:val="standardContextual"/>
             </w:rPr>
           </w:pPr>
-          <w:hyperlink w:anchor="_Toc181537706" w:history="1">
+          <w:hyperlink w:anchor="_Toc181722987" w:history="1">
             <w:r>
               <w:rPr>
                 <w:rStyle w:val="Hipervnculo"/>
@@ -3430,7 +3410,7 @@
                 <w:noProof/>
                 <w:webHidden/>
               </w:rPr>
-              <w:instrText xml:space="preserve"> PAGEREF _Toc181537706 \h </w:instrText>
+              <w:instrText xml:space="preserve"> PAGEREF _Toc181722987 \h </w:instrText>
             </w:r>
             <w:r>
               <w:rPr>
@@ -3468,13 +3448,13 @@
               <w:rFonts w:eastAsiaTheme="minorEastAsia"/>
               <w:noProof/>
               <w:kern w:val="2"/>
-              <w:sz w:val="22"/>
-              <w:szCs w:val="22"/>
+              <w:sz w:val="24"/>
+              <w:szCs w:val="24"/>
               <w:lang w:val="es-AR" w:eastAsia="es-AR"/>
               <w14:ligatures w14:val="standardContextual"/>
             </w:rPr>
           </w:pPr>
-          <w:hyperlink w:anchor="_Toc181537707" w:history="1">
+          <w:hyperlink w:anchor="_Toc181722988" w:history="1">
             <w:r>
               <w:rPr>
                 <w:rStyle w:val="Hipervnculo"/>
@@ -3501,7 +3481,7 @@
                 <w:noProof/>
                 <w:webHidden/>
               </w:rPr>
-              <w:instrText xml:space="preserve"> PAGEREF _Toc181537707 \h </w:instrText>
+              <w:instrText xml:space="preserve"> PAGEREF _Toc181722988 \h </w:instrText>
             </w:r>
             <w:r>
               <w:rPr>
@@ -3539,13 +3519,13 @@
               <w:rFonts w:eastAsiaTheme="minorEastAsia"/>
               <w:noProof/>
               <w:kern w:val="2"/>
-              <w:sz w:val="22"/>
-              <w:szCs w:val="22"/>
+              <w:sz w:val="24"/>
+              <w:szCs w:val="24"/>
               <w:lang w:val="es-AR" w:eastAsia="es-AR"/>
               <w14:ligatures w14:val="standardContextual"/>
             </w:rPr>
           </w:pPr>
-          <w:hyperlink w:anchor="_Toc181537708" w:history="1">
+          <w:hyperlink w:anchor="_Toc181722989" w:history="1">
             <w:r>
               <w:rPr>
                 <w:rStyle w:val="Hipervnculo"/>
@@ -3572,7 +3552,7 @@
                 <w:noProof/>
                 <w:webHidden/>
               </w:rPr>
-              <w:instrText xml:space="preserve"> PAGEREF _Toc181537708 \h </w:instrText>
+              <w:instrText xml:space="preserve"> PAGEREF _Toc181722989 \h </w:instrText>
             </w:r>
             <w:r>
               <w:rPr>
@@ -3610,13 +3590,13 @@
               <w:rFonts w:eastAsiaTheme="minorEastAsia"/>
               <w:noProof/>
               <w:kern w:val="2"/>
-              <w:sz w:val="22"/>
-              <w:szCs w:val="22"/>
+              <w:sz w:val="24"/>
+              <w:szCs w:val="24"/>
               <w:lang w:val="es-AR" w:eastAsia="es-AR"/>
               <w14:ligatures w14:val="standardContextual"/>
             </w:rPr>
           </w:pPr>
-          <w:hyperlink w:anchor="_Toc181537709" w:history="1">
+          <w:hyperlink w:anchor="_Toc181722990" w:history="1">
             <w:r>
               <w:rPr>
                 <w:rStyle w:val="Hipervnculo"/>
@@ -3643,7 +3623,7 @@
                 <w:noProof/>
                 <w:webHidden/>
               </w:rPr>
-              <w:instrText xml:space="preserve"> PAGEREF _Toc181537709 \h </w:instrText>
+              <w:instrText xml:space="preserve"> PAGEREF _Toc181722990 \h </w:instrText>
             </w:r>
             <w:r>
               <w:rPr>
@@ -3683,13 +3663,13 @@
               <w:iCs w:val="0"/>
               <w:noProof/>
               <w:kern w:val="2"/>
-              <w:sz w:val="22"/>
-              <w:szCs w:val="22"/>
+              <w:sz w:val="24"/>
+              <w:szCs w:val="24"/>
               <w:lang w:val="es-AR" w:eastAsia="es-AR"/>
               <w14:ligatures w14:val="standardContextual"/>
             </w:rPr>
           </w:pPr>
-          <w:hyperlink w:anchor="_Toc181537710" w:history="1">
+          <w:hyperlink w:anchor="_Toc181722991" w:history="1">
             <w:r>
               <w:rPr>
                 <w:rStyle w:val="Hipervnculo"/>
@@ -3716,7 +3696,7 @@
                 <w:noProof/>
                 <w:webHidden/>
               </w:rPr>
-              <w:instrText xml:space="preserve"> PAGEREF _Toc181537710 \h </w:instrText>
+              <w:instrText xml:space="preserve"> PAGEREF _Toc181722991 \h </w:instrText>
             </w:r>
             <w:r>
               <w:rPr>
@@ -3754,13 +3734,13 @@
               <w:rFonts w:eastAsiaTheme="minorEastAsia"/>
               <w:noProof/>
               <w:kern w:val="2"/>
-              <w:sz w:val="22"/>
-              <w:szCs w:val="22"/>
+              <w:sz w:val="24"/>
+              <w:szCs w:val="24"/>
               <w:lang w:val="es-AR" w:eastAsia="es-AR"/>
               <w14:ligatures w14:val="standardContextual"/>
             </w:rPr>
           </w:pPr>
-          <w:hyperlink w:anchor="_Toc181537711" w:history="1">
+          <w:hyperlink w:anchor="_Toc181722992" w:history="1">
             <w:r>
               <w:rPr>
                 <w:rStyle w:val="Hipervnculo"/>
@@ -3787,7 +3767,7 @@
                 <w:noProof/>
                 <w:webHidden/>
               </w:rPr>
-              <w:instrText xml:space="preserve"> PAGEREF _Toc181537711 \h </w:instrText>
+              <w:instrText xml:space="preserve"> PAGEREF _Toc181722992 \h </w:instrText>
             </w:r>
             <w:r>
               <w:rPr>
@@ -3825,13 +3805,13 @@
               <w:rFonts w:eastAsiaTheme="minorEastAsia"/>
               <w:noProof/>
               <w:kern w:val="2"/>
-              <w:sz w:val="22"/>
-              <w:szCs w:val="22"/>
+              <w:sz w:val="24"/>
+              <w:szCs w:val="24"/>
               <w:lang w:val="es-AR" w:eastAsia="es-AR"/>
               <w14:ligatures w14:val="standardContextual"/>
             </w:rPr>
           </w:pPr>
-          <w:hyperlink w:anchor="_Toc181537712" w:history="1">
+          <w:hyperlink w:anchor="_Toc181722993" w:history="1">
             <w:r>
               <w:rPr>
                 <w:rStyle w:val="Hipervnculo"/>
@@ -3858,7 +3838,7 @@
                 <w:noProof/>
                 <w:webHidden/>
               </w:rPr>
-              <w:instrText xml:space="preserve"> PAGEREF _Toc181537712 \h </w:instrText>
+              <w:instrText xml:space="preserve"> PAGEREF _Toc181722993 \h </w:instrText>
             </w:r>
             <w:r>
               <w:rPr>
@@ -3896,13 +3876,13 @@
               <w:rFonts w:eastAsiaTheme="minorEastAsia"/>
               <w:noProof/>
               <w:kern w:val="2"/>
-              <w:sz w:val="22"/>
-              <w:szCs w:val="22"/>
+              <w:sz w:val="24"/>
+              <w:szCs w:val="24"/>
               <w:lang w:val="es-AR" w:eastAsia="es-AR"/>
               <w14:ligatures w14:val="standardContextual"/>
             </w:rPr>
           </w:pPr>
-          <w:hyperlink w:anchor="_Toc181537713" w:history="1">
+          <w:hyperlink w:anchor="_Toc181722994" w:history="1">
             <w:r>
               <w:rPr>
                 <w:rStyle w:val="Hipervnculo"/>
@@ -3929,7 +3909,7 @@
                 <w:noProof/>
                 <w:webHidden/>
               </w:rPr>
-              <w:instrText xml:space="preserve"> PAGEREF _Toc181537713 \h </w:instrText>
+              <w:instrText xml:space="preserve"> PAGEREF _Toc181722994 \h </w:instrText>
             </w:r>
             <w:r>
               <w:rPr>
@@ -3969,13 +3949,13 @@
               <w:iCs w:val="0"/>
               <w:noProof/>
               <w:kern w:val="2"/>
-              <w:sz w:val="22"/>
-              <w:szCs w:val="22"/>
+              <w:sz w:val="24"/>
+              <w:szCs w:val="24"/>
               <w:lang w:val="es-AR" w:eastAsia="es-AR"/>
               <w14:ligatures w14:val="standardContextual"/>
             </w:rPr>
           </w:pPr>
-          <w:hyperlink w:anchor="_Toc181537714" w:history="1">
+          <w:hyperlink w:anchor="_Toc181722995" w:history="1">
             <w:r>
               <w:rPr>
                 <w:rStyle w:val="Hipervnculo"/>
@@ -4002,7 +3982,7 @@
                 <w:noProof/>
                 <w:webHidden/>
               </w:rPr>
-              <w:instrText xml:space="preserve"> PAGEREF _Toc181537714 \h </w:instrText>
+              <w:instrText xml:space="preserve"> PAGEREF _Toc181722995 \h </w:instrText>
             </w:r>
             <w:r>
               <w:rPr>
@@ -4040,13 +4020,13 @@
               <w:rFonts w:eastAsiaTheme="minorEastAsia"/>
               <w:noProof/>
               <w:kern w:val="2"/>
-              <w:sz w:val="22"/>
-              <w:szCs w:val="22"/>
+              <w:sz w:val="24"/>
+              <w:szCs w:val="24"/>
               <w:lang w:val="es-AR" w:eastAsia="es-AR"/>
               <w14:ligatures w14:val="standardContextual"/>
             </w:rPr>
           </w:pPr>
-          <w:hyperlink w:anchor="_Toc181537715" w:history="1">
+          <w:hyperlink w:anchor="_Toc181722996" w:history="1">
             <w:r>
               <w:rPr>
                 <w:rStyle w:val="Hipervnculo"/>
@@ -4073,7 +4053,7 @@
                 <w:noProof/>
                 <w:webHidden/>
               </w:rPr>
-              <w:instrText xml:space="preserve"> PAGEREF _Toc181537715 \h </w:instrText>
+              <w:instrText xml:space="preserve"> PAGEREF _Toc181722996 \h </w:instrText>
             </w:r>
             <w:r>
               <w:rPr>
@@ -4111,13 +4091,13 @@
               <w:rFonts w:eastAsiaTheme="minorEastAsia"/>
               <w:noProof/>
               <w:kern w:val="2"/>
-              <w:sz w:val="22"/>
-              <w:szCs w:val="22"/>
+              <w:sz w:val="24"/>
+              <w:szCs w:val="24"/>
               <w:lang w:val="es-AR" w:eastAsia="es-AR"/>
               <w14:ligatures w14:val="standardContextual"/>
             </w:rPr>
           </w:pPr>
-          <w:hyperlink w:anchor="_Toc181537716" w:history="1">
+          <w:hyperlink w:anchor="_Toc181722997" w:history="1">
             <w:r>
               <w:rPr>
                 <w:rStyle w:val="Hipervnculo"/>
@@ -4144,7 +4124,7 @@
                 <w:noProof/>
                 <w:webHidden/>
               </w:rPr>
-              <w:instrText xml:space="preserve"> PAGEREF _Toc181537716 \h </w:instrText>
+              <w:instrText xml:space="preserve"> PAGEREF _Toc181722997 \h </w:instrText>
             </w:r>
             <w:r>
               <w:rPr>
@@ -4182,13 +4162,13 @@
               <w:rFonts w:eastAsiaTheme="minorEastAsia"/>
               <w:noProof/>
               <w:kern w:val="2"/>
-              <w:sz w:val="22"/>
-              <w:szCs w:val="22"/>
+              <w:sz w:val="24"/>
+              <w:szCs w:val="24"/>
               <w:lang w:val="es-AR" w:eastAsia="es-AR"/>
               <w14:ligatures w14:val="standardContextual"/>
             </w:rPr>
           </w:pPr>
-          <w:hyperlink w:anchor="_Toc181537717" w:history="1">
+          <w:hyperlink w:anchor="_Toc181722998" w:history="1">
             <w:r>
               <w:rPr>
                 <w:rStyle w:val="Hipervnculo"/>
@@ -4215,7 +4195,7 @@
                 <w:noProof/>
                 <w:webHidden/>
               </w:rPr>
-              <w:instrText xml:space="preserve"> PAGEREF _Toc181537717 \h </w:instrText>
+              <w:instrText xml:space="preserve"> PAGEREF _Toc181722998 \h </w:instrText>
             </w:r>
             <w:r>
               <w:rPr>
@@ -4235,7 +4215,7 @@
                 <w:noProof/>
                 <w:webHidden/>
               </w:rPr>
-              <w:t>31</w:t>
+              <w:t>32</w:t>
             </w:r>
             <w:r>
               <w:rPr>
@@ -4255,13 +4235,13 @@
               <w:iCs w:val="0"/>
               <w:noProof/>
               <w:kern w:val="2"/>
-              <w:sz w:val="22"/>
-              <w:szCs w:val="22"/>
+              <w:sz w:val="24"/>
+              <w:szCs w:val="24"/>
               <w:lang w:val="es-AR" w:eastAsia="es-AR"/>
               <w14:ligatures w14:val="standardContextual"/>
             </w:rPr>
           </w:pPr>
-          <w:hyperlink w:anchor="_Toc181537718" w:history="1">
+          <w:hyperlink w:anchor="_Toc181722999" w:history="1">
             <w:r>
               <w:rPr>
                 <w:rStyle w:val="Hipervnculo"/>
@@ -4288,7 +4268,7 @@
                 <w:noProof/>
                 <w:webHidden/>
               </w:rPr>
-              <w:instrText xml:space="preserve"> PAGEREF _Toc181537718 \h </w:instrText>
+              <w:instrText xml:space="preserve"> PAGEREF _Toc181722999 \h </w:instrText>
             </w:r>
             <w:r>
               <w:rPr>
@@ -4308,7 +4288,7 @@
                 <w:noProof/>
                 <w:webHidden/>
               </w:rPr>
-              <w:t>31</w:t>
+              <w:t>32</w:t>
             </w:r>
             <w:r>
               <w:rPr>
@@ -4326,13 +4306,13 @@
               <w:rFonts w:eastAsiaTheme="minorEastAsia"/>
               <w:noProof/>
               <w:kern w:val="2"/>
-              <w:sz w:val="22"/>
-              <w:szCs w:val="22"/>
+              <w:sz w:val="24"/>
+              <w:szCs w:val="24"/>
               <w:lang w:val="es-AR" w:eastAsia="es-AR"/>
               <w14:ligatures w14:val="standardContextual"/>
             </w:rPr>
           </w:pPr>
-          <w:hyperlink w:anchor="_Toc181537719" w:history="1">
+          <w:hyperlink w:anchor="_Toc181723000" w:history="1">
             <w:r>
               <w:rPr>
                 <w:rStyle w:val="Hipervnculo"/>
@@ -4359,7 +4339,7 @@
                 <w:noProof/>
                 <w:webHidden/>
               </w:rPr>
-              <w:instrText xml:space="preserve"> PAGEREF _Toc181537719 \h </w:instrText>
+              <w:instrText xml:space="preserve"> PAGEREF _Toc181723000 \h </w:instrText>
             </w:r>
             <w:r>
               <w:rPr>
@@ -4379,7 +4359,7 @@
                 <w:noProof/>
                 <w:webHidden/>
               </w:rPr>
-              <w:t>31</w:t>
+              <w:t>32</w:t>
             </w:r>
             <w:r>
               <w:rPr>
@@ -4397,13 +4377,13 @@
               <w:rFonts w:eastAsiaTheme="minorEastAsia"/>
               <w:noProof/>
               <w:kern w:val="2"/>
-              <w:sz w:val="22"/>
-              <w:szCs w:val="22"/>
+              <w:sz w:val="24"/>
+              <w:szCs w:val="24"/>
               <w:lang w:val="es-AR" w:eastAsia="es-AR"/>
               <w14:ligatures w14:val="standardContextual"/>
             </w:rPr>
           </w:pPr>
-          <w:hyperlink w:anchor="_Toc181537720" w:history="1">
+          <w:hyperlink w:anchor="_Toc181723001" w:history="1">
             <w:r>
               <w:rPr>
                 <w:rStyle w:val="Hipervnculo"/>
@@ -4430,7 +4410,7 @@
                 <w:noProof/>
                 <w:webHidden/>
               </w:rPr>
-              <w:instrText xml:space="preserve"> PAGEREF _Toc181537720 \h </w:instrText>
+              <w:instrText xml:space="preserve"> PAGEREF _Toc181723001 \h </w:instrText>
             </w:r>
             <w:r>
               <w:rPr>
@@ -4450,7 +4430,7 @@
                 <w:noProof/>
                 <w:webHidden/>
               </w:rPr>
-              <w:t>32</w:t>
+              <w:t>33</w:t>
             </w:r>
             <w:r>
               <w:rPr>
@@ -4468,13 +4448,13 @@
               <w:rFonts w:eastAsiaTheme="minorEastAsia"/>
               <w:noProof/>
               <w:kern w:val="2"/>
-              <w:sz w:val="22"/>
-              <w:szCs w:val="22"/>
+              <w:sz w:val="24"/>
+              <w:szCs w:val="24"/>
               <w:lang w:val="es-AR" w:eastAsia="es-AR"/>
               <w14:ligatures w14:val="standardContextual"/>
             </w:rPr>
           </w:pPr>
-          <w:hyperlink w:anchor="_Toc181537721" w:history="1">
+          <w:hyperlink w:anchor="_Toc181723002" w:history="1">
             <w:r>
               <w:rPr>
                 <w:rStyle w:val="Hipervnculo"/>
@@ -4501,7 +4481,7 @@
                 <w:noProof/>
                 <w:webHidden/>
               </w:rPr>
-              <w:instrText xml:space="preserve"> PAGEREF _Toc181537721 \h </w:instrText>
+              <w:instrText xml:space="preserve"> PAGEREF _Toc181723002 \h </w:instrText>
             </w:r>
             <w:r>
               <w:rPr>
@@ -4521,7 +4501,7 @@
                 <w:noProof/>
                 <w:webHidden/>
               </w:rPr>
-              <w:t>34</w:t>
+              <w:t>35</w:t>
             </w:r>
             <w:r>
               <w:rPr>
@@ -4541,13 +4521,13 @@
               <w:iCs w:val="0"/>
               <w:noProof/>
               <w:kern w:val="2"/>
-              <w:sz w:val="22"/>
-              <w:szCs w:val="22"/>
+              <w:sz w:val="24"/>
+              <w:szCs w:val="24"/>
               <w:lang w:val="es-AR" w:eastAsia="es-AR"/>
               <w14:ligatures w14:val="standardContextual"/>
             </w:rPr>
           </w:pPr>
-          <w:hyperlink w:anchor="_Toc181537722" w:history="1">
+          <w:hyperlink w:anchor="_Toc181723003" w:history="1">
             <w:r>
               <w:rPr>
                 <w:rStyle w:val="Hipervnculo"/>
@@ -4574,7 +4554,7 @@
                 <w:noProof/>
                 <w:webHidden/>
               </w:rPr>
-              <w:instrText xml:space="preserve"> PAGEREF _Toc181537722 \h </w:instrText>
+              <w:instrText xml:space="preserve"> PAGEREF _Toc181723003 \h </w:instrText>
             </w:r>
             <w:r>
               <w:rPr>
@@ -4594,7 +4574,7 @@
                 <w:noProof/>
                 <w:webHidden/>
               </w:rPr>
-              <w:t>35</w:t>
+              <w:t>36</w:t>
             </w:r>
             <w:r>
               <w:rPr>
@@ -4612,13 +4592,13 @@
               <w:rFonts w:eastAsiaTheme="minorEastAsia"/>
               <w:noProof/>
               <w:kern w:val="2"/>
-              <w:sz w:val="22"/>
-              <w:szCs w:val="22"/>
+              <w:sz w:val="24"/>
+              <w:szCs w:val="24"/>
               <w:lang w:val="es-AR" w:eastAsia="es-AR"/>
               <w14:ligatures w14:val="standardContextual"/>
             </w:rPr>
           </w:pPr>
-          <w:hyperlink w:anchor="_Toc181537723" w:history="1">
+          <w:hyperlink w:anchor="_Toc181723004" w:history="1">
             <w:r>
               <w:rPr>
                 <w:rStyle w:val="Hipervnculo"/>
@@ -4645,7 +4625,7 @@
                 <w:noProof/>
                 <w:webHidden/>
               </w:rPr>
-              <w:instrText xml:space="preserve"> PAGEREF _Toc181537723 \h </w:instrText>
+              <w:instrText xml:space="preserve"> PAGEREF _Toc181723004 \h </w:instrText>
             </w:r>
             <w:r>
               <w:rPr>
@@ -4665,7 +4645,7 @@
                 <w:noProof/>
                 <w:webHidden/>
               </w:rPr>
-              <w:t>35</w:t>
+              <w:t>36</w:t>
             </w:r>
             <w:r>
               <w:rPr>
@@ -4683,13 +4663,13 @@
               <w:rFonts w:eastAsiaTheme="minorEastAsia"/>
               <w:noProof/>
               <w:kern w:val="2"/>
-              <w:sz w:val="22"/>
-              <w:szCs w:val="22"/>
+              <w:sz w:val="24"/>
+              <w:szCs w:val="24"/>
               <w:lang w:val="es-AR" w:eastAsia="es-AR"/>
               <w14:ligatures w14:val="standardContextual"/>
             </w:rPr>
           </w:pPr>
-          <w:hyperlink w:anchor="_Toc181537724" w:history="1">
+          <w:hyperlink w:anchor="_Toc181723005" w:history="1">
             <w:r>
               <w:rPr>
                 <w:rStyle w:val="Hipervnculo"/>
@@ -4716,7 +4696,7 @@
                 <w:noProof/>
                 <w:webHidden/>
               </w:rPr>
-              <w:instrText xml:space="preserve"> PAGEREF _Toc181537724 \h </w:instrText>
+              <w:instrText xml:space="preserve"> PAGEREF _Toc181723005 \h </w:instrText>
             </w:r>
             <w:r>
               <w:rPr>
@@ -4736,7 +4716,7 @@
                 <w:noProof/>
                 <w:webHidden/>
               </w:rPr>
-              <w:t>35</w:t>
+              <w:t>36</w:t>
             </w:r>
             <w:r>
               <w:rPr>
@@ -4754,13 +4734,13 @@
               <w:rFonts w:eastAsiaTheme="minorEastAsia"/>
               <w:noProof/>
               <w:kern w:val="2"/>
-              <w:sz w:val="22"/>
-              <w:szCs w:val="22"/>
+              <w:sz w:val="24"/>
+              <w:szCs w:val="24"/>
               <w:lang w:val="es-AR" w:eastAsia="es-AR"/>
               <w14:ligatures w14:val="standardContextual"/>
             </w:rPr>
           </w:pPr>
-          <w:hyperlink w:anchor="_Toc181537725" w:history="1">
+          <w:hyperlink w:anchor="_Toc181723006" w:history="1">
             <w:r>
               <w:rPr>
                 <w:rStyle w:val="Hipervnculo"/>
@@ -4787,7 +4767,7 @@
                 <w:noProof/>
                 <w:webHidden/>
               </w:rPr>
-              <w:instrText xml:space="preserve"> PAGEREF _Toc181537725 \h </w:instrText>
+              <w:instrText xml:space="preserve"> PAGEREF _Toc181723006 \h </w:instrText>
             </w:r>
             <w:r>
               <w:rPr>
@@ -4807,7 +4787,7 @@
                 <w:noProof/>
                 <w:webHidden/>
               </w:rPr>
-              <w:t>36</w:t>
+              <w:t>37</w:t>
             </w:r>
             <w:r>
               <w:rPr>
@@ -4827,13 +4807,13 @@
               <w:iCs w:val="0"/>
               <w:noProof/>
               <w:kern w:val="2"/>
-              <w:sz w:val="22"/>
-              <w:szCs w:val="22"/>
+              <w:sz w:val="24"/>
+              <w:szCs w:val="24"/>
               <w:lang w:val="es-AR" w:eastAsia="es-AR"/>
               <w14:ligatures w14:val="standardContextual"/>
             </w:rPr>
           </w:pPr>
-          <w:hyperlink w:anchor="_Toc181537726" w:history="1">
+          <w:hyperlink w:anchor="_Toc181723007" w:history="1">
             <w:r>
               <w:rPr>
                 <w:rStyle w:val="Hipervnculo"/>
@@ -4860,7 +4840,7 @@
                 <w:noProof/>
                 <w:webHidden/>
               </w:rPr>
-              <w:instrText xml:space="preserve"> PAGEREF _Toc181537726 \h </w:instrText>
+              <w:instrText xml:space="preserve"> PAGEREF _Toc181723007 \h </w:instrText>
             </w:r>
             <w:r>
               <w:rPr>
@@ -4880,7 +4860,7 @@
                 <w:noProof/>
                 <w:webHidden/>
               </w:rPr>
-              <w:t>36</w:t>
+              <w:t>37</w:t>
             </w:r>
             <w:r>
               <w:rPr>
@@ -4898,13 +4878,13 @@
               <w:rFonts w:eastAsiaTheme="minorEastAsia"/>
               <w:noProof/>
               <w:kern w:val="2"/>
-              <w:sz w:val="22"/>
-              <w:szCs w:val="22"/>
+              <w:sz w:val="24"/>
+              <w:szCs w:val="24"/>
               <w:lang w:val="es-AR" w:eastAsia="es-AR"/>
               <w14:ligatures w14:val="standardContextual"/>
             </w:rPr>
           </w:pPr>
-          <w:hyperlink w:anchor="_Toc181537727" w:history="1">
+          <w:hyperlink w:anchor="_Toc181723008" w:history="1">
             <w:r>
               <w:rPr>
                 <w:rStyle w:val="Hipervnculo"/>
@@ -4931,7 +4911,7 @@
                 <w:noProof/>
                 <w:webHidden/>
               </w:rPr>
-              <w:instrText xml:space="preserve"> PAGEREF _Toc181537727 \h </w:instrText>
+              <w:instrText xml:space="preserve"> PAGEREF _Toc181723008 \h </w:instrText>
             </w:r>
             <w:r>
               <w:rPr>
@@ -4951,7 +4931,7 @@
                 <w:noProof/>
                 <w:webHidden/>
               </w:rPr>
-              <w:t>36</w:t>
+              <w:t>37</w:t>
             </w:r>
             <w:r>
               <w:rPr>
@@ -4969,13 +4949,13 @@
               <w:rFonts w:eastAsiaTheme="minorEastAsia"/>
               <w:noProof/>
               <w:kern w:val="2"/>
-              <w:sz w:val="22"/>
-              <w:szCs w:val="22"/>
+              <w:sz w:val="24"/>
+              <w:szCs w:val="24"/>
               <w:lang w:val="es-AR" w:eastAsia="es-AR"/>
               <w14:ligatures w14:val="standardContextual"/>
             </w:rPr>
           </w:pPr>
-          <w:hyperlink w:anchor="_Toc181537728" w:history="1">
+          <w:hyperlink w:anchor="_Toc181723009" w:history="1">
             <w:r>
               <w:rPr>
                 <w:rStyle w:val="Hipervnculo"/>
@@ -5002,7 +4982,7 @@
                 <w:noProof/>
                 <w:webHidden/>
               </w:rPr>
-              <w:instrText xml:space="preserve"> PAGEREF _Toc181537728 \h </w:instrText>
+              <w:instrText xml:space="preserve"> PAGEREF _Toc181723009 \h </w:instrText>
             </w:r>
             <w:r>
               <w:rPr>
@@ -5022,7 +5002,7 @@
                 <w:noProof/>
                 <w:webHidden/>
               </w:rPr>
-              <w:t>37</w:t>
+              <w:t>38</w:t>
             </w:r>
             <w:r>
               <w:rPr>
@@ -5040,13 +5020,13 @@
               <w:rFonts w:eastAsiaTheme="minorEastAsia"/>
               <w:noProof/>
               <w:kern w:val="2"/>
-              <w:sz w:val="22"/>
-              <w:szCs w:val="22"/>
+              <w:sz w:val="24"/>
+              <w:szCs w:val="24"/>
               <w:lang w:val="es-AR" w:eastAsia="es-AR"/>
               <w14:ligatures w14:val="standardContextual"/>
             </w:rPr>
           </w:pPr>
-          <w:hyperlink w:anchor="_Toc181537729" w:history="1">
+          <w:hyperlink w:anchor="_Toc181723010" w:history="1">
             <w:r>
               <w:rPr>
                 <w:rStyle w:val="Hipervnculo"/>
@@ -5073,7 +5053,7 @@
                 <w:noProof/>
                 <w:webHidden/>
               </w:rPr>
-              <w:instrText xml:space="preserve"> PAGEREF _Toc181537729 \h </w:instrText>
+              <w:instrText xml:space="preserve"> PAGEREF _Toc181723010 \h </w:instrText>
             </w:r>
             <w:r>
               <w:rPr>
@@ -5093,7 +5073,7 @@
                 <w:noProof/>
                 <w:webHidden/>
               </w:rPr>
-              <w:t>39</w:t>
+              <w:t>40</w:t>
             </w:r>
             <w:r>
               <w:rPr>
@@ -5113,13 +5093,13 @@
               <w:bCs w:val="0"/>
               <w:noProof/>
               <w:kern w:val="2"/>
-              <w:sz w:val="22"/>
-              <w:szCs w:val="22"/>
+              <w:sz w:val="24"/>
+              <w:szCs w:val="24"/>
               <w:lang w:val="es-AR" w:eastAsia="es-AR"/>
               <w14:ligatures w14:val="standardContextual"/>
             </w:rPr>
           </w:pPr>
-          <w:hyperlink w:anchor="_Toc181537730" w:history="1">
+          <w:hyperlink w:anchor="_Toc181723011" w:history="1">
             <w:r>
               <w:rPr>
                 <w:rStyle w:val="Hipervnculo"/>
@@ -5146,7 +5126,7 @@
                 <w:noProof/>
                 <w:webHidden/>
               </w:rPr>
-              <w:instrText xml:space="preserve"> PAGEREF _Toc181537730 \h </w:instrText>
+              <w:instrText xml:space="preserve"> PAGEREF _Toc181723011 \h </w:instrText>
             </w:r>
             <w:r>
               <w:rPr>
@@ -5166,7 +5146,7 @@
                 <w:noProof/>
                 <w:webHidden/>
               </w:rPr>
-              <w:t>40</w:t>
+              <w:t>41</w:t>
             </w:r>
             <w:r>
               <w:rPr>
@@ -5186,13 +5166,13 @@
               <w:iCs w:val="0"/>
               <w:noProof/>
               <w:kern w:val="2"/>
-              <w:sz w:val="22"/>
-              <w:szCs w:val="22"/>
+              <w:sz w:val="24"/>
+              <w:szCs w:val="24"/>
               <w:lang w:val="es-AR" w:eastAsia="es-AR"/>
               <w14:ligatures w14:val="standardContextual"/>
             </w:rPr>
           </w:pPr>
-          <w:hyperlink w:anchor="_Toc181537731" w:history="1">
+          <w:hyperlink w:anchor="_Toc181723012" w:history="1">
             <w:r>
               <w:rPr>
                 <w:rStyle w:val="Hipervnculo"/>
@@ -5219,7 +5199,7 @@
                 <w:noProof/>
                 <w:webHidden/>
               </w:rPr>
-              <w:instrText xml:space="preserve"> PAGEREF _Toc181537731 \h </w:instrText>
+              <w:instrText xml:space="preserve"> PAGEREF _Toc181723012 \h </w:instrText>
             </w:r>
             <w:r>
               <w:rPr>
@@ -5239,7 +5219,7 @@
                 <w:noProof/>
                 <w:webHidden/>
               </w:rPr>
-              <w:t>40</w:t>
+              <w:t>41</w:t>
             </w:r>
             <w:r>
               <w:rPr>
@@ -5259,13 +5239,13 @@
               <w:iCs w:val="0"/>
               <w:noProof/>
               <w:kern w:val="2"/>
-              <w:sz w:val="22"/>
-              <w:szCs w:val="22"/>
+              <w:sz w:val="24"/>
+              <w:szCs w:val="24"/>
               <w:lang w:val="es-AR" w:eastAsia="es-AR"/>
               <w14:ligatures w14:val="standardContextual"/>
             </w:rPr>
           </w:pPr>
-          <w:hyperlink w:anchor="_Toc181537732" w:history="1">
+          <w:hyperlink w:anchor="_Toc181723013" w:history="1">
             <w:r>
               <w:rPr>
                 <w:rStyle w:val="Hipervnculo"/>
@@ -5292,7 +5272,7 @@
                 <w:noProof/>
                 <w:webHidden/>
               </w:rPr>
-              <w:instrText xml:space="preserve"> PAGEREF _Toc181537732 \h </w:instrText>
+              <w:instrText xml:space="preserve"> PAGEREF _Toc181723013 \h </w:instrText>
             </w:r>
             <w:r>
               <w:rPr>
@@ -5312,7 +5292,7 @@
                 <w:noProof/>
                 <w:webHidden/>
               </w:rPr>
-              <w:t>41</w:t>
+              <w:t>42</w:t>
             </w:r>
             <w:r>
               <w:rPr>
@@ -5332,13 +5312,13 @@
               <w:iCs w:val="0"/>
               <w:noProof/>
               <w:kern w:val="2"/>
-              <w:sz w:val="22"/>
-              <w:szCs w:val="22"/>
+              <w:sz w:val="24"/>
+              <w:szCs w:val="24"/>
               <w:lang w:val="es-AR" w:eastAsia="es-AR"/>
               <w14:ligatures w14:val="standardContextual"/>
             </w:rPr>
           </w:pPr>
-          <w:hyperlink w:anchor="_Toc181537733" w:history="1">
+          <w:hyperlink w:anchor="_Toc181723014" w:history="1">
             <w:r>
               <w:rPr>
                 <w:rStyle w:val="Hipervnculo"/>
@@ -5365,7 +5345,7 @@
                 <w:noProof/>
                 <w:webHidden/>
               </w:rPr>
-              <w:instrText xml:space="preserve"> PAGEREF _Toc181537733 \h </w:instrText>
+              <w:instrText xml:space="preserve"> PAGEREF _Toc181723014 \h </w:instrText>
             </w:r>
             <w:r>
               <w:rPr>
@@ -5385,7 +5365,7 @@
                 <w:noProof/>
                 <w:webHidden/>
               </w:rPr>
-              <w:t>42</w:t>
+              <w:t>43</w:t>
             </w:r>
             <w:r>
               <w:rPr>
@@ -5444,7 +5424,7 @@
       <w:pPr>
         <w:pStyle w:val="PSI-Ttulo1"/>
       </w:pPr>
-      <w:bookmarkStart w:id="0" w:name="_Toc181537675"/>
+      <w:bookmarkStart w:id="0" w:name="_Toc181722956"/>
       <w:r>
         <w:t>Introducción</w:t>
       </w:r>
@@ -5497,7 +5477,7 @@
       <w:pPr>
         <w:pStyle w:val="PSI-Ttulo2"/>
       </w:pPr>
-      <w:bookmarkStart w:id="1" w:name="_Toc181537676"/>
+      <w:bookmarkStart w:id="1" w:name="_Toc181722957"/>
       <w:r>
         <w:t>Propósito</w:t>
       </w:r>
@@ -5511,15 +5491,7 @@
         <w:t xml:space="preserve">El propósito principal de este documento es proporcionar una visión clara y completa del diseño de </w:t>
       </w:r>
       <w:r>
-        <w:t xml:space="preserve">Vesta </w:t>
-      </w:r>
-      <w:proofErr w:type="spellStart"/>
-      <w:r>
-        <w:t>Risk</w:t>
-      </w:r>
-      <w:proofErr w:type="spellEnd"/>
-      <w:r>
-        <w:t xml:space="preserve"> Manager</w:t>
+        <w:t>Vesta Risk Manager</w:t>
       </w:r>
       <w:r>
         <w:t xml:space="preserve">. Sirve como un punto de referencia para todos los miembros del equipo de desarrollo, diseñadores, y </w:t>
@@ -5542,7 +5514,7 @@
       <w:pPr>
         <w:pStyle w:val="PSI-Ttulo2"/>
       </w:pPr>
-      <w:bookmarkStart w:id="2" w:name="_Toc181537677"/>
+      <w:bookmarkStart w:id="2" w:name="_Toc181722958"/>
       <w:r>
         <w:t>Alcance</w:t>
       </w:r>
@@ -5556,15 +5528,7 @@
         <w:t>Este documento de Modelo de Diseño abarca la totalidad de</w:t>
       </w:r>
       <w:r>
-        <w:t xml:space="preserve"> Vesta </w:t>
-      </w:r>
-      <w:proofErr w:type="spellStart"/>
-      <w:r>
-        <w:t>Risk</w:t>
-      </w:r>
-      <w:proofErr w:type="spellEnd"/>
-      <w:r>
-        <w:t xml:space="preserve"> Manager, </w:t>
+        <w:t xml:space="preserve"> Vesta Risk Manager, </w:t>
       </w:r>
       <w:r>
         <w:t>incluyendo todos sus componentes, módulos y funcionalidades. El alcance se extiende a la arquitectura general del sistema, el diseño de la interfaz de usuario, la estructura de la base de datos, los componentes del back-</w:t>
@@ -5587,7 +5551,7 @@
       <w:pPr>
         <w:pStyle w:val="PSI-Ttulo1"/>
       </w:pPr>
-      <w:bookmarkStart w:id="3" w:name="_Toc181537678"/>
+      <w:bookmarkStart w:id="3" w:name="_Toc181722959"/>
       <w:r>
         <w:t>Referencias</w:t>
       </w:r>
@@ -5672,7 +5636,7 @@
       <w:pPr>
         <w:pStyle w:val="PSI-Ttulo2"/>
       </w:pPr>
-      <w:bookmarkStart w:id="4" w:name="_Toc181537679"/>
+      <w:bookmarkStart w:id="4" w:name="_Toc181722960"/>
       <w:r>
         <w:lastRenderedPageBreak/>
         <w:t>Visión general</w:t>
@@ -5683,7 +5647,7 @@
       <w:pPr>
         <w:pStyle w:val="PSI-Ttulo1"/>
       </w:pPr>
-      <w:bookmarkStart w:id="5" w:name="_Toc181537680"/>
+      <w:bookmarkStart w:id="5" w:name="_Toc181722961"/>
       <w:r>
         <w:t>Diseño de Casos de Uso</w:t>
       </w:r>
@@ -5693,7 +5657,7 @@
       <w:pPr>
         <w:pStyle w:val="PSI-Ttulo2"/>
       </w:pPr>
-      <w:bookmarkStart w:id="6" w:name="_Toc181537681"/>
+      <w:bookmarkStart w:id="6" w:name="_Toc181722962"/>
       <w:r>
         <w:t>C</w:t>
       </w:r>
@@ -5715,7 +5679,7 @@
       <w:pPr>
         <w:pStyle w:val="Ttulo3"/>
       </w:pPr>
-      <w:bookmarkStart w:id="7" w:name="_Toc181537682"/>
+      <w:bookmarkStart w:id="7" w:name="_Toc181722963"/>
       <w:r>
         <w:t>Especificación de caso de uso de diseño</w:t>
       </w:r>
@@ -6422,6 +6386,7 @@
               </w:rPr>
               <w:t xml:space="preserve">La </w:t>
             </w:r>
+            <w:proofErr w:type="spellStart"/>
             <w:r>
               <w:rPr>
                 <w:u w:val="single"/>
@@ -6429,6 +6394,7 @@
               </w:rPr>
               <w:t>InterfazUsuario</w:t>
             </w:r>
+            <w:proofErr w:type="spellEnd"/>
             <w:r>
               <w:rPr>
                 <w:b/>
@@ -6593,7 +6559,6 @@
               </w:rPr>
               <w:t xml:space="preserve">El </w:t>
             </w:r>
-            <w:proofErr w:type="spellStart"/>
             <w:r>
               <w:rPr>
                 <w:u w:val="single"/>
@@ -6601,7 +6566,6 @@
               </w:rPr>
               <w:t>GestorUsuario</w:t>
             </w:r>
-            <w:proofErr w:type="spellEnd"/>
             <w:r>
               <w:rPr>
                 <w:lang w:eastAsia="es-AR"/>
@@ -6765,7 +6729,6 @@
               </w:rPr>
               <w:t xml:space="preserve"> retorna la respuesta al </w:t>
             </w:r>
-            <w:proofErr w:type="spellStart"/>
             <w:r>
               <w:rPr>
                 <w:u w:val="single"/>
@@ -6773,7 +6736,6 @@
               </w:rPr>
               <w:t>GestorUsuario</w:t>
             </w:r>
-            <w:proofErr w:type="spellEnd"/>
             <w:r>
               <w:rPr>
                 <w:lang w:eastAsia="es-AR"/>
@@ -6798,7 +6760,6 @@
               </w:rPr>
               <w:t xml:space="preserve"> El </w:t>
             </w:r>
-            <w:proofErr w:type="spellStart"/>
             <w:r>
               <w:rPr>
                 <w:u w:val="single"/>
@@ -6806,7 +6767,6 @@
               </w:rPr>
               <w:t>GestorUsuario</w:t>
             </w:r>
-            <w:proofErr w:type="spellEnd"/>
             <w:r>
               <w:rPr>
                 <w:lang w:eastAsia="es-AR"/>
@@ -7098,7 +7058,6 @@
               </w:rPr>
               <w:t xml:space="preserve"> no se encuentra registrado en la base de datos. El </w:t>
             </w:r>
-            <w:proofErr w:type="spellStart"/>
             <w:r>
               <w:rPr>
                 <w:u w:val="single"/>
@@ -7106,7 +7065,6 @@
               </w:rPr>
               <w:t>GestorUsuario</w:t>
             </w:r>
-            <w:proofErr w:type="spellEnd"/>
             <w:r>
               <w:rPr>
                 <w:lang w:eastAsia="es-AR"/>
@@ -7200,7 +7158,7 @@
       <w:pPr>
         <w:pStyle w:val="PSI-Ttulo3"/>
       </w:pPr>
-      <w:bookmarkStart w:id="8" w:name="_Toc181537683"/>
+      <w:bookmarkStart w:id="8" w:name="_Toc181722964"/>
       <w:r>
         <w:t>Diagrama de paquetes</w:t>
       </w:r>
@@ -7222,11 +7180,9 @@
           <w:numId w:val="17"/>
         </w:numPr>
       </w:pPr>
-      <w:proofErr w:type="spellStart"/>
       <w:r>
         <w:t>GestorUsuario</w:t>
       </w:r>
-      <w:proofErr w:type="spellEnd"/>
       <w:r>
         <w:t xml:space="preserve">. </w:t>
       </w:r>
@@ -7360,7 +7316,7 @@
       <w:pPr>
         <w:pStyle w:val="PSI-Ttulo3"/>
       </w:pPr>
-      <w:bookmarkStart w:id="9" w:name="_Toc181537684"/>
+      <w:bookmarkStart w:id="9" w:name="_Toc181722965"/>
       <w:r>
         <w:t>Diagrama de Interacción</w:t>
       </w:r>
@@ -7477,7 +7433,7 @@
       <w:pPr>
         <w:pStyle w:val="PSI-Ttulo3"/>
       </w:pPr>
-      <w:bookmarkStart w:id="10" w:name="_Toc181537685"/>
+      <w:bookmarkStart w:id="10" w:name="_Toc181722966"/>
       <w:r>
         <w:t>Requerimientos especiales o de implementación</w:t>
       </w:r>
@@ -7510,7 +7466,7 @@
         <w:pStyle w:val="PSI-Ttulo2"/>
         <w:ind w:left="0" w:firstLine="0"/>
       </w:pPr>
-      <w:bookmarkStart w:id="11" w:name="_Toc181537686"/>
+      <w:bookmarkStart w:id="11" w:name="_Toc181722967"/>
       <w:r>
         <w:t>Caso de Uso 2: Administrar acceso al sistema</w:t>
       </w:r>
@@ -7520,7 +7476,7 @@
       <w:pPr>
         <w:pStyle w:val="Ttulo3"/>
       </w:pPr>
-      <w:bookmarkStart w:id="12" w:name="_Toc181537687"/>
+      <w:bookmarkStart w:id="12" w:name="_Toc181722968"/>
       <w:r>
         <w:t>Especificación de caso de uso de diseño</w:t>
       </w:r>
@@ -8182,7 +8138,6 @@
               </w:rPr>
               <w:t xml:space="preserve"> solicita </w:t>
             </w:r>
-            <w:proofErr w:type="spellStart"/>
             <w:r>
               <w:rPr>
                 <w:i/>
@@ -8191,14 +8146,12 @@
               </w:rPr>
               <w:t>listarUsuarios</w:t>
             </w:r>
-            <w:proofErr w:type="spellEnd"/>
             <w:r>
               <w:rPr>
                 <w:lang w:eastAsia="es-AR"/>
               </w:rPr>
               <w:t xml:space="preserve"> al </w:t>
             </w:r>
-            <w:proofErr w:type="spellStart"/>
             <w:r>
               <w:rPr>
                 <w:u w:val="single"/>
@@ -8206,14 +8159,12 @@
               </w:rPr>
               <w:t>GestorUsuario</w:t>
             </w:r>
-            <w:proofErr w:type="spellEnd"/>
             <w:r>
               <w:rPr>
                 <w:lang w:eastAsia="es-AR"/>
               </w:rPr>
               <w:t xml:space="preserve">. El </w:t>
             </w:r>
-            <w:proofErr w:type="spellStart"/>
             <w:r>
               <w:rPr>
                 <w:u w:val="single"/>
@@ -8221,7 +8172,6 @@
               </w:rPr>
               <w:t>GestorUsuario</w:t>
             </w:r>
-            <w:proofErr w:type="spellEnd"/>
             <w:r>
               <w:rPr>
                 <w:lang w:eastAsia="es-AR"/>
@@ -8240,7 +8190,6 @@
               </w:rPr>
               <w:t xml:space="preserve"> el evento </w:t>
             </w:r>
-            <w:proofErr w:type="spellStart"/>
             <w:r>
               <w:rPr>
                 <w:i/>
@@ -8249,7 +8198,6 @@
               </w:rPr>
               <w:t>listarUsuarios</w:t>
             </w:r>
-            <w:proofErr w:type="spellEnd"/>
             <w:r>
               <w:rPr>
                 <w:lang w:eastAsia="es-AR"/>
@@ -8289,7 +8237,6 @@
               <w:lastRenderedPageBreak/>
               <w:t xml:space="preserve">solicita </w:t>
             </w:r>
-            <w:proofErr w:type="spellStart"/>
             <w:r>
               <w:rPr>
                 <w:i/>
@@ -8298,7 +8245,6 @@
               </w:rPr>
               <w:t>listarUsuarios</w:t>
             </w:r>
-            <w:proofErr w:type="spellEnd"/>
             <w:r>
               <w:rPr>
                 <w:lang w:eastAsia="es-AR"/>
@@ -8370,7 +8316,6 @@
               </w:rPr>
               <w:t xml:space="preserve"> retorna la respuesta al </w:t>
             </w:r>
-            <w:proofErr w:type="spellStart"/>
             <w:r>
               <w:rPr>
                 <w:u w:val="single"/>
@@ -8378,7 +8323,6 @@
               </w:rPr>
               <w:t>GestorUsuario</w:t>
             </w:r>
-            <w:proofErr w:type="spellEnd"/>
             <w:r>
               <w:rPr>
                 <w:lang w:eastAsia="es-AR"/>
@@ -8501,7 +8445,6 @@
               </w:rPr>
               <w:t xml:space="preserve">El </w:t>
             </w:r>
-            <w:proofErr w:type="spellStart"/>
             <w:r>
               <w:rPr>
                 <w:u w:val="single"/>
@@ -8509,7 +8452,6 @@
               </w:rPr>
               <w:t>GestorUsuario</w:t>
             </w:r>
-            <w:proofErr w:type="spellEnd"/>
             <w:r>
               <w:rPr>
                 <w:lang w:eastAsia="es-AR"/>
@@ -9097,23 +9039,77 @@
               </w:rPr>
               <w:t xml:space="preserve"> solicita </w:t>
             </w:r>
-            <w:proofErr w:type="spellStart"/>
             <w:r>
               <w:rPr>
                 <w:i/>
                 <w:iCs/>
                 <w:lang w:eastAsia="es-AR"/>
               </w:rPr>
-              <w:t>crearUsuario</w:t>
-            </w:r>
-            <w:proofErr w:type="spellEnd"/>
+              <w:t>crearUsuario(datos)</w:t>
+            </w:r>
+            <w:r>
+              <w:rPr>
+                <w:lang w:eastAsia="es-AR"/>
+              </w:rPr>
+              <w:t xml:space="preserve"> a </w:t>
+            </w:r>
+            <w:r>
+              <w:rPr>
+                <w:u w:val="single"/>
+                <w:lang w:eastAsia="es-AR"/>
+              </w:rPr>
+              <w:t>GestorUsuario</w:t>
+            </w:r>
+            <w:r>
+              <w:rPr>
+                <w:lang w:eastAsia="es-AR"/>
+              </w:rPr>
+              <w:t xml:space="preserve">. </w:t>
+            </w:r>
+            <w:r>
+              <w:rPr>
+                <w:lang w:eastAsia="es-AR"/>
+              </w:rPr>
+              <w:t xml:space="preserve">El </w:t>
+            </w:r>
+            <w:r>
+              <w:rPr>
+                <w:u w:val="single"/>
+                <w:lang w:eastAsia="es-AR"/>
+              </w:rPr>
+              <w:t>GestorUsuario</w:t>
+            </w:r>
+            <w:r>
+              <w:rPr>
+                <w:lang w:eastAsia="es-AR"/>
+              </w:rPr>
+              <w:t xml:space="preserve"> </w:t>
+            </w:r>
+            <w:r>
+              <w:rPr>
+                <w:lang w:eastAsia="es-AR"/>
+              </w:rPr>
+              <w:t xml:space="preserve">comprueba los datos y </w:t>
+            </w:r>
+            <w:r>
+              <w:rPr>
+                <w:lang w:eastAsia="es-AR"/>
+              </w:rPr>
+              <w:t>envía</w:t>
+            </w:r>
+            <w:r>
+              <w:rPr>
+                <w:lang w:eastAsia="es-AR"/>
+              </w:rPr>
+              <w:t xml:space="preserve"> el evento </w:t>
+            </w:r>
             <w:r>
               <w:rPr>
                 <w:i/>
                 <w:iCs/>
                 <w:lang w:eastAsia="es-AR"/>
               </w:rPr>
-              <w:t>(datos)</w:t>
+              <w:t>crearUsuario(datos)</w:t>
             </w:r>
             <w:r>
               <w:rPr>
@@ -9121,15 +9117,13 @@
               </w:rPr>
               <w:t xml:space="preserve"> a </w:t>
             </w:r>
-            <w:proofErr w:type="spellStart"/>
             <w:r>
               <w:rPr>
                 <w:u w:val="single"/>
                 <w:lang w:eastAsia="es-AR"/>
               </w:rPr>
-              <w:t>GestorUsuario</w:t>
-            </w:r>
-            <w:proofErr w:type="spellEnd"/>
+              <w:t>Usuario</w:t>
+            </w:r>
             <w:r>
               <w:rPr>
                 <w:lang w:eastAsia="es-AR"/>
@@ -9138,79 +9132,75 @@
             </w:r>
             <w:r>
               <w:rPr>
-                <w:lang w:eastAsia="es-AR"/>
-              </w:rPr>
-              <w:t xml:space="preserve">El </w:t>
-            </w:r>
-            <w:proofErr w:type="spellStart"/>
-            <w:r>
-              <w:rPr>
                 <w:u w:val="single"/>
                 <w:lang w:eastAsia="es-AR"/>
               </w:rPr>
-              <w:t>GestorUsuario</w:t>
-            </w:r>
-            <w:proofErr w:type="spellEnd"/>
-            <w:r>
-              <w:rPr>
-                <w:lang w:eastAsia="es-AR"/>
-              </w:rPr>
-              <w:t xml:space="preserve"> </w:t>
-            </w:r>
-            <w:r>
-              <w:rPr>
-                <w:lang w:eastAsia="es-AR"/>
-              </w:rPr>
-              <w:t xml:space="preserve">comprueba los datos y </w:t>
-            </w:r>
-            <w:r>
-              <w:rPr>
-                <w:lang w:eastAsia="es-AR"/>
-              </w:rPr>
-              <w:t>envía</w:t>
-            </w:r>
-            <w:r>
-              <w:rPr>
-                <w:lang w:eastAsia="es-AR"/>
-              </w:rPr>
-              <w:t xml:space="preserve"> el evento </w:t>
-            </w:r>
-            <w:proofErr w:type="spellStart"/>
+              <w:t>Usuario</w:t>
+            </w:r>
+            <w:r>
+              <w:rPr>
+                <w:lang w:eastAsia="es-AR"/>
+              </w:rPr>
+              <w:t xml:space="preserve"> solicita </w:t>
+            </w:r>
             <w:r>
               <w:rPr>
                 <w:i/>
                 <w:iCs/>
                 <w:lang w:eastAsia="es-AR"/>
               </w:rPr>
-              <w:t>crearUsuario</w:t>
-            </w:r>
-            <w:proofErr w:type="spellEnd"/>
-            <w:r>
-              <w:rPr>
-                <w:i/>
-                <w:iCs/>
-                <w:lang w:eastAsia="es-AR"/>
-              </w:rPr>
-              <w:t>(datos)</w:t>
-            </w:r>
-            <w:r>
-              <w:rPr>
-                <w:lang w:eastAsia="es-AR"/>
-              </w:rPr>
-              <w:t xml:space="preserve"> a </w:t>
+              <w:t>crearUsuario(datos)</w:t>
+            </w:r>
+            <w:r>
+              <w:rPr>
+                <w:lang w:eastAsia="es-AR"/>
+              </w:rPr>
+              <w:t xml:space="preserve"> a la </w:t>
             </w:r>
             <w:r>
               <w:rPr>
                 <w:u w:val="single"/>
                 <w:lang w:eastAsia="es-AR"/>
               </w:rPr>
+              <w:t>BDD</w:t>
+            </w:r>
+            <w:r>
+              <w:rPr>
+                <w:lang w:eastAsia="es-AR"/>
+              </w:rPr>
+              <w:t xml:space="preserve">. La </w:t>
+            </w:r>
+            <w:r>
+              <w:rPr>
+                <w:u w:val="single"/>
+                <w:lang w:eastAsia="es-AR"/>
+              </w:rPr>
+              <w:t>BDD</w:t>
+            </w:r>
+            <w:r>
+              <w:rPr>
+                <w:lang w:eastAsia="es-AR"/>
+              </w:rPr>
+              <w:t xml:space="preserve"> carga el usuario</w:t>
+            </w:r>
+            <w:r>
+              <w:rPr>
+                <w:lang w:eastAsia="es-AR"/>
+              </w:rPr>
+              <w:t xml:space="preserve"> y retorna la respuesta al </w:t>
+            </w:r>
+            <w:r>
+              <w:rPr>
+                <w:u w:val="single"/>
+                <w:lang w:eastAsia="es-AR"/>
+              </w:rPr>
               <w:t>Usuario</w:t>
             </w:r>
             <w:r>
               <w:rPr>
                 <w:lang w:eastAsia="es-AR"/>
               </w:rPr>
-              <w:t xml:space="preserve">. </w:t>
+              <w:t xml:space="preserve">, el </w:t>
             </w:r>
             <w:r>
               <w:rPr>
@@ -9223,114 +9213,28 @@
               <w:rPr>
                 <w:lang w:eastAsia="es-AR"/>
               </w:rPr>
-              <w:t xml:space="preserve"> solicita </w:t>
-            </w:r>
-            <w:proofErr w:type="spellStart"/>
-            <w:r>
-              <w:rPr>
-                <w:i/>
-                <w:iCs/>
-                <w:lang w:eastAsia="es-AR"/>
-              </w:rPr>
-              <w:t>crearUsuario</w:t>
-            </w:r>
-            <w:proofErr w:type="spellEnd"/>
-            <w:r>
-              <w:rPr>
-                <w:i/>
-                <w:iCs/>
-                <w:lang w:eastAsia="es-AR"/>
-              </w:rPr>
-              <w:t>(datos)</w:t>
-            </w:r>
-            <w:r>
-              <w:rPr>
-                <w:lang w:eastAsia="es-AR"/>
-              </w:rPr>
-              <w:t xml:space="preserve"> a la </w:t>
+              <w:t xml:space="preserve"> retorna la respuesta al </w:t>
             </w:r>
             <w:r>
               <w:rPr>
                 <w:u w:val="single"/>
                 <w:lang w:eastAsia="es-AR"/>
               </w:rPr>
-              <w:t>BDD</w:t>
-            </w:r>
-            <w:r>
-              <w:rPr>
-                <w:lang w:eastAsia="es-AR"/>
-              </w:rPr>
-              <w:t xml:space="preserve">. La </w:t>
+              <w:t>GestorUsuario</w:t>
+            </w:r>
+            <w:r>
+              <w:rPr>
+                <w:lang w:eastAsia="es-AR"/>
+              </w:rPr>
+              <w:t xml:space="preserve">, el </w:t>
             </w:r>
             <w:r>
               <w:rPr>
                 <w:u w:val="single"/>
                 <w:lang w:eastAsia="es-AR"/>
               </w:rPr>
-              <w:t>BDD</w:t>
-            </w:r>
-            <w:r>
-              <w:rPr>
-                <w:lang w:eastAsia="es-AR"/>
-              </w:rPr>
-              <w:t xml:space="preserve"> carga el usuario</w:t>
-            </w:r>
-            <w:r>
-              <w:rPr>
-                <w:lang w:eastAsia="es-AR"/>
-              </w:rPr>
-              <w:t xml:space="preserve"> y retorna la respuesta al </w:t>
-            </w:r>
-            <w:r>
-              <w:rPr>
-                <w:u w:val="single"/>
-                <w:lang w:eastAsia="es-AR"/>
-              </w:rPr>
-              <w:t>Usuario</w:t>
-            </w:r>
-            <w:r>
-              <w:rPr>
-                <w:lang w:eastAsia="es-AR"/>
-              </w:rPr>
-              <w:t xml:space="preserve">, el </w:t>
-            </w:r>
-            <w:r>
-              <w:rPr>
-                <w:u w:val="single"/>
-                <w:lang w:eastAsia="es-AR"/>
-              </w:rPr>
-              <w:t>Usuario</w:t>
-            </w:r>
-            <w:r>
-              <w:rPr>
-                <w:lang w:eastAsia="es-AR"/>
-              </w:rPr>
-              <w:t xml:space="preserve"> retorna la respuesta al </w:t>
-            </w:r>
-            <w:proofErr w:type="spellStart"/>
-            <w:r>
-              <w:rPr>
-                <w:u w:val="single"/>
-                <w:lang w:eastAsia="es-AR"/>
-              </w:rPr>
               <w:t>GestorUsuario</w:t>
             </w:r>
-            <w:proofErr w:type="spellEnd"/>
-            <w:r>
-              <w:rPr>
-                <w:lang w:eastAsia="es-AR"/>
-              </w:rPr>
-              <w:t xml:space="preserve">, el </w:t>
-            </w:r>
-            <w:proofErr w:type="spellStart"/>
-            <w:r>
-              <w:rPr>
-                <w:u w:val="single"/>
-                <w:lang w:eastAsia="es-AR"/>
-              </w:rPr>
-              <w:t>GestorUsuario</w:t>
-            </w:r>
-            <w:proofErr w:type="spellEnd"/>
             <w:r>
               <w:rPr>
                 <w:lang w:eastAsia="es-AR"/>
@@ -9606,6 +9510,7 @@
               </w:rPr>
               <w:t xml:space="preserve">La </w:t>
             </w:r>
+            <w:proofErr w:type="spellStart"/>
             <w:r>
               <w:rPr>
                 <w:u w:val="single"/>
@@ -9613,6 +9518,7 @@
               </w:rPr>
               <w:t>InterfazUsuario</w:t>
             </w:r>
+            <w:proofErr w:type="spellEnd"/>
             <w:r>
               <w:rPr>
                 <w:lang w:eastAsia="es-AR"/>
@@ -9675,7 +9581,6 @@
               </w:rPr>
               <w:t xml:space="preserve"> al </w:t>
             </w:r>
-            <w:proofErr w:type="spellStart"/>
             <w:r>
               <w:rPr>
                 <w:u w:val="single"/>
@@ -9683,7 +9588,6 @@
               </w:rPr>
               <w:t>GestorUsuario</w:t>
             </w:r>
-            <w:proofErr w:type="spellEnd"/>
             <w:r>
               <w:rPr>
                 <w:lang w:eastAsia="es-AR"/>
@@ -9696,7 +9600,6 @@
               </w:rPr>
               <w:t xml:space="preserve">l </w:t>
             </w:r>
-            <w:proofErr w:type="spellStart"/>
             <w:r>
               <w:rPr>
                 <w:u w:val="single"/>
@@ -9704,7 +9607,6 @@
               </w:rPr>
               <w:t>GestorUsuario</w:t>
             </w:r>
-            <w:proofErr w:type="spellEnd"/>
             <w:r>
               <w:rPr>
                 <w:lang w:eastAsia="es-AR"/>
@@ -9930,7 +9832,6 @@
               </w:rPr>
               <w:t xml:space="preserve"> retorna la respuesta al </w:t>
             </w:r>
-            <w:proofErr w:type="spellStart"/>
             <w:r>
               <w:rPr>
                 <w:u w:val="single"/>
@@ -9938,14 +9839,12 @@
               </w:rPr>
               <w:t>GestorUsuario</w:t>
             </w:r>
-            <w:proofErr w:type="spellEnd"/>
             <w:r>
               <w:rPr>
                 <w:lang w:eastAsia="es-AR"/>
               </w:rPr>
               <w:t xml:space="preserve">, el </w:t>
             </w:r>
-            <w:proofErr w:type="spellStart"/>
             <w:r>
               <w:rPr>
                 <w:u w:val="single"/>
@@ -9953,7 +9852,6 @@
               </w:rPr>
               <w:t>GestorUsuario</w:t>
             </w:r>
-            <w:proofErr w:type="spellEnd"/>
             <w:r>
               <w:rPr>
                 <w:lang w:eastAsia="es-AR"/>
@@ -10225,6 +10123,7 @@
               </w:rPr>
               <w:t xml:space="preserve">La </w:t>
             </w:r>
+            <w:proofErr w:type="spellStart"/>
             <w:r>
               <w:rPr>
                 <w:u w:val="single"/>
@@ -10232,6 +10131,7 @@
               </w:rPr>
               <w:t>InterfazUsuario</w:t>
             </w:r>
+            <w:proofErr w:type="spellEnd"/>
             <w:r>
               <w:rPr>
                 <w:lang w:eastAsia="es-AR"/>
@@ -10311,7 +10211,6 @@
               </w:rPr>
               <w:t xml:space="preserve">. El </w:t>
             </w:r>
-            <w:proofErr w:type="spellStart"/>
             <w:r>
               <w:rPr>
                 <w:u w:val="single"/>
@@ -10319,7 +10218,6 @@
               </w:rPr>
               <w:t>GestorUsuario</w:t>
             </w:r>
-            <w:proofErr w:type="spellEnd"/>
             <w:r>
               <w:rPr>
                 <w:lang w:eastAsia="es-AR"/>
@@ -10547,7 +10445,6 @@
               </w:rPr>
               <w:t xml:space="preserve"> retorna la respuesta al </w:t>
             </w:r>
-            <w:proofErr w:type="spellStart"/>
             <w:r>
               <w:rPr>
                 <w:u w:val="single"/>
@@ -10555,14 +10452,12 @@
               </w:rPr>
               <w:t>GestorUsuario</w:t>
             </w:r>
-            <w:proofErr w:type="spellEnd"/>
             <w:r>
               <w:rPr>
                 <w:lang w:eastAsia="es-AR"/>
               </w:rPr>
               <w:t xml:space="preserve">, el </w:t>
             </w:r>
-            <w:proofErr w:type="spellStart"/>
             <w:r>
               <w:rPr>
                 <w:u w:val="single"/>
@@ -10570,7 +10465,6 @@
               </w:rPr>
               <w:t>GestorUsuario</w:t>
             </w:r>
-            <w:proofErr w:type="spellEnd"/>
             <w:r>
               <w:rPr>
                 <w:lang w:eastAsia="es-AR"/>
@@ -10618,7 +10512,7 @@
       <w:pPr>
         <w:pStyle w:val="PSI-Ttulo3"/>
       </w:pPr>
-      <w:bookmarkStart w:id="13" w:name="_Toc181537688"/>
+      <w:bookmarkStart w:id="13" w:name="_Toc181722969"/>
       <w:r>
         <w:t>Diagrama de paquetes</w:t>
       </w:r>
@@ -10640,7 +10534,6 @@
           <w:numId w:val="17"/>
         </w:numPr>
       </w:pPr>
-      <w:proofErr w:type="spellStart"/>
       <w:r>
         <w:t>Gest</w:t>
       </w:r>
@@ -10648,11 +10541,7 @@
         <w:t>or</w:t>
       </w:r>
       <w:r>
-        <w:t>Usuario</w:t>
-      </w:r>
-      <w:proofErr w:type="spellEnd"/>
-      <w:r>
-        <w:t xml:space="preserve">. </w:t>
+        <w:t xml:space="preserve">Usuario. </w:t>
       </w:r>
     </w:p>
     <w:p>
@@ -10962,7 +10851,7 @@
       <w:pPr>
         <w:pStyle w:val="PSI-Ttulo3"/>
       </w:pPr>
-      <w:bookmarkStart w:id="14" w:name="_Toc181537689"/>
+      <w:bookmarkStart w:id="14" w:name="_Toc181722970"/>
       <w:r>
         <w:lastRenderedPageBreak/>
         <w:t>Diagrama de Interacción</w:t>
@@ -10983,7 +10872,7 @@
           <w:lang w:eastAsia="es-AR"/>
         </w:rPr>
         <w:drawing>
-          <wp:inline distT="0" distB="0" distL="0" distR="0" wp14:anchorId="51FEC281" wp14:editId="1A00DD9C">
+          <wp:inline distT="0" distB="0" distL="0" distR="0" wp14:anchorId="51FEC281" wp14:editId="4D653DC8">
             <wp:extent cx="4023260" cy="8143875"/>
             <wp:effectExtent l="0" t="0" r="0" b="0"/>
             <wp:docPr id="388499314" name="Imagen 16" descr="Diagrama&#10;&#10;Descripción generada automáticamente"/>
@@ -11082,7 +10971,7 @@
       <w:pPr>
         <w:pStyle w:val="PSI-Ttulo2"/>
       </w:pPr>
-      <w:bookmarkStart w:id="15" w:name="_Toc181537690"/>
+      <w:bookmarkStart w:id="15" w:name="_Toc181722971"/>
       <w:r>
         <w:lastRenderedPageBreak/>
         <w:t>Caso de Uso 3: Administrar proyectos</w:t>
@@ -11093,7 +10982,7 @@
       <w:pPr>
         <w:pStyle w:val="Ttulo3"/>
       </w:pPr>
-      <w:bookmarkStart w:id="16" w:name="_Toc181537691"/>
+      <w:bookmarkStart w:id="16" w:name="_Toc181722972"/>
       <w:r>
         <w:t>Especificación de caso de uso de diseño</w:t>
       </w:r>
@@ -11786,6 +11675,7 @@
               </w:rPr>
               <w:t xml:space="preserve">La </w:t>
             </w:r>
+            <w:proofErr w:type="spellStart"/>
             <w:r>
               <w:rPr>
                 <w:u w:val="single"/>
@@ -11793,6 +11683,7 @@
               </w:rPr>
               <w:t>InterfazUsuario</w:t>
             </w:r>
+            <w:proofErr w:type="spellEnd"/>
             <w:r>
               <w:rPr>
                 <w:lang w:eastAsia="es-AR"/>
@@ -12626,6 +12517,7 @@
               </w:rPr>
               <w:t xml:space="preserve">La </w:t>
             </w:r>
+            <w:proofErr w:type="spellStart"/>
             <w:r>
               <w:rPr>
                 <w:u w:val="single"/>
@@ -12633,6 +12525,7 @@
               </w:rPr>
               <w:t>InterfazUsuario</w:t>
             </w:r>
+            <w:proofErr w:type="spellEnd"/>
             <w:r>
               <w:rPr>
                 <w:lang w:eastAsia="es-AR"/>
@@ -13187,6 +13080,7 @@
               </w:rPr>
               <w:t xml:space="preserve">La </w:t>
             </w:r>
+            <w:proofErr w:type="spellStart"/>
             <w:r>
               <w:rPr>
                 <w:u w:val="single"/>
@@ -13194,6 +13088,7 @@
               </w:rPr>
               <w:t>InterfazUsuario</w:t>
             </w:r>
+            <w:proofErr w:type="spellEnd"/>
             <w:r>
               <w:rPr>
                 <w:lang w:eastAsia="es-AR"/>
@@ -13624,7 +13519,7 @@
       <w:pPr>
         <w:pStyle w:val="PSI-Ttulo3"/>
       </w:pPr>
-      <w:bookmarkStart w:id="17" w:name="_Toc181537692"/>
+      <w:bookmarkStart w:id="17" w:name="_Toc181722973"/>
       <w:r>
         <w:t>Diagrama de paquetes</w:t>
       </w:r>
@@ -13920,11 +13815,9 @@
           <w:numId w:val="17"/>
         </w:numPr>
       </w:pPr>
-      <w:proofErr w:type="spellStart"/>
       <w:r>
         <w:t>GestorUsuario</w:t>
       </w:r>
-      <w:proofErr w:type="spellEnd"/>
       <w:r>
         <w:t>.</w:t>
       </w:r>
@@ -14004,7 +13897,7 @@
       <w:pPr>
         <w:pStyle w:val="PSI-Ttulo3"/>
       </w:pPr>
-      <w:bookmarkStart w:id="18" w:name="_Toc181537693"/>
+      <w:bookmarkStart w:id="18" w:name="_Toc181722974"/>
       <w:r>
         <w:lastRenderedPageBreak/>
         <w:t>Diagrama de Interacción</w:t>
@@ -14025,7 +13918,7 @@
           <w:lang w:eastAsia="es-AR"/>
         </w:rPr>
         <w:drawing>
-          <wp:inline distT="0" distB="0" distL="0" distR="0" wp14:anchorId="35B4080A" wp14:editId="46788E88">
+          <wp:inline distT="0" distB="0" distL="0" distR="0" wp14:anchorId="35B4080A" wp14:editId="739C4739">
             <wp:extent cx="5046111" cy="8229600"/>
             <wp:effectExtent l="0" t="0" r="2540" b="0"/>
             <wp:docPr id="228317081" name="Imagen 17"/>
@@ -14124,7 +14017,7 @@
       <w:pPr>
         <w:pStyle w:val="PSI-Ttulo2"/>
       </w:pPr>
-      <w:bookmarkStart w:id="19" w:name="_Toc181537694"/>
+      <w:bookmarkStart w:id="19" w:name="_Toc181722975"/>
       <w:r>
         <w:lastRenderedPageBreak/>
         <w:t>Caso de Uso 4: Añadir riesgo a la lista</w:t>
@@ -14135,7 +14028,7 @@
       <w:pPr>
         <w:pStyle w:val="Ttulo3"/>
       </w:pPr>
-      <w:bookmarkStart w:id="20" w:name="_Toc181537695"/>
+      <w:bookmarkStart w:id="20" w:name="_Toc181722976"/>
       <w:r>
         <w:t>Especificación de caso de uso de diseño</w:t>
       </w:r>
@@ -15137,6 +15030,7 @@
               </w:rPr>
               <w:t xml:space="preserve">La </w:t>
             </w:r>
+            <w:proofErr w:type="spellStart"/>
             <w:r>
               <w:rPr>
                 <w:u w:val="single"/>
@@ -15144,6 +15038,7 @@
               </w:rPr>
               <w:t>InterfazUsuario</w:t>
             </w:r>
+            <w:proofErr w:type="spellEnd"/>
             <w:r>
               <w:rPr>
                 <w:lang w:eastAsia="es-AR"/>
@@ -15665,7 +15560,7 @@
       <w:pPr>
         <w:pStyle w:val="PSI-Ttulo3"/>
       </w:pPr>
-      <w:bookmarkStart w:id="21" w:name="_Toc181537696"/>
+      <w:bookmarkStart w:id="21" w:name="_Toc181722977"/>
       <w:r>
         <w:t>Diagrama de paquetes</w:t>
       </w:r>
@@ -16112,13 +16007,8 @@
           <w:numId w:val="17"/>
         </w:numPr>
       </w:pPr>
-      <w:proofErr w:type="spellStart"/>
-      <w:r>
-        <w:t>GestorUsuario</w:t>
-      </w:r>
-      <w:proofErr w:type="spellEnd"/>
-      <w:r>
-        <w:t>.</w:t>
+      <w:r>
+        <w:t>GestorUsuario.</w:t>
       </w:r>
     </w:p>
     <w:p>
@@ -16184,7 +16074,7 @@
       <w:pPr>
         <w:pStyle w:val="PSI-Ttulo3"/>
       </w:pPr>
-      <w:bookmarkStart w:id="22" w:name="_Toc181537697"/>
+      <w:bookmarkStart w:id="22" w:name="_Toc181722978"/>
       <w:r>
         <w:lastRenderedPageBreak/>
         <w:t>Diagrama de Interacción</w:t>
@@ -16309,7 +16199,7 @@
       <w:pPr>
         <w:pStyle w:val="PSI-Ttulo2"/>
       </w:pPr>
-      <w:bookmarkStart w:id="23" w:name="_Toc181537698"/>
+      <w:bookmarkStart w:id="23" w:name="_Toc181722979"/>
       <w:r>
         <w:t>Caso de Uso 5: Modificar lista de riesgos</w:t>
       </w:r>
@@ -16319,7 +16209,7 @@
       <w:pPr>
         <w:pStyle w:val="Ttulo3"/>
       </w:pPr>
-      <w:bookmarkStart w:id="24" w:name="_Toc181537699"/>
+      <w:bookmarkStart w:id="24" w:name="_Toc181722980"/>
       <w:r>
         <w:t>Especificación de caso de uso de diseño</w:t>
       </w:r>
@@ -18681,7 +18571,7 @@
       <w:pPr>
         <w:pStyle w:val="PSI-Ttulo3"/>
       </w:pPr>
-      <w:bookmarkStart w:id="25" w:name="_Toc181537700"/>
+      <w:bookmarkStart w:id="25" w:name="_Toc181722981"/>
       <w:r>
         <w:t>Diagrama de paquetes</w:t>
       </w:r>
@@ -19180,13 +19070,8 @@
           <w:numId w:val="17"/>
         </w:numPr>
       </w:pPr>
-      <w:proofErr w:type="spellStart"/>
-      <w:r>
-        <w:t>GestorUsuario</w:t>
-      </w:r>
-      <w:proofErr w:type="spellEnd"/>
-      <w:r>
-        <w:t>.</w:t>
+      <w:r>
+        <w:t>GestorUsuario.</w:t>
       </w:r>
     </w:p>
     <w:p>
@@ -19253,7 +19138,7 @@
       <w:pPr>
         <w:pStyle w:val="PSI-Ttulo3"/>
       </w:pPr>
-      <w:bookmarkStart w:id="26" w:name="_Toc181537701"/>
+      <w:bookmarkStart w:id="26" w:name="_Toc181722982"/>
       <w:r>
         <w:t>Diagrama de Interacción</w:t>
       </w:r>
@@ -19272,7 +19157,7 @@
           <w:lang w:eastAsia="es-AR"/>
         </w:rPr>
         <w:drawing>
-          <wp:inline distT="0" distB="0" distL="0" distR="0" wp14:anchorId="223A6319" wp14:editId="5E859A2D">
+          <wp:inline distT="0" distB="0" distL="0" distR="0" wp14:anchorId="223A6319" wp14:editId="0DCFAFE9">
             <wp:extent cx="5400040" cy="7853680"/>
             <wp:effectExtent l="0" t="0" r="0" b="0"/>
             <wp:docPr id="1437050315" name="Imagen 19"/>
@@ -19380,7 +19265,7 @@
       <w:pPr>
         <w:pStyle w:val="PSI-Ttulo2"/>
       </w:pPr>
-      <w:bookmarkStart w:id="27" w:name="_Toc181537702"/>
+      <w:bookmarkStart w:id="27" w:name="_Toc181722983"/>
       <w:r>
         <w:t>Caso de Uso 6: Administrar categorías de riesgos</w:t>
       </w:r>
@@ -19390,7 +19275,7 @@
       <w:pPr>
         <w:pStyle w:val="Ttulo3"/>
       </w:pPr>
-      <w:bookmarkStart w:id="28" w:name="_Toc181537703"/>
+      <w:bookmarkStart w:id="28" w:name="_Toc181722984"/>
       <w:r>
         <w:t>Especificación de caso de uso de diseño</w:t>
       </w:r>
@@ -20591,7 +20476,7 @@
       <w:pPr>
         <w:pStyle w:val="PSI-Ttulo3"/>
       </w:pPr>
-      <w:bookmarkStart w:id="29" w:name="_Toc181537704"/>
+      <w:bookmarkStart w:id="29" w:name="_Toc181722985"/>
       <w:r>
         <w:t>Diagrama de paquetes</w:t>
       </w:r>
@@ -20763,7 +20648,7 @@
       <w:pPr>
         <w:pStyle w:val="PSI-Ttulo3"/>
       </w:pPr>
-      <w:bookmarkStart w:id="30" w:name="_Toc181537705"/>
+      <w:bookmarkStart w:id="30" w:name="_Toc181722986"/>
       <w:r>
         <w:lastRenderedPageBreak/>
         <w:t>Diagrama de Interacción</w:t>
@@ -20888,7 +20773,7 @@
         <w:pStyle w:val="PSI-Ttulo2"/>
         <w:ind w:left="0" w:firstLine="0"/>
       </w:pPr>
-      <w:bookmarkStart w:id="31" w:name="_Toc181537706"/>
+      <w:bookmarkStart w:id="31" w:name="_Toc181722987"/>
       <w:r>
         <w:lastRenderedPageBreak/>
         <w:t>Caso de Uso 7: Realizar evaluación de riesgo</w:t>
@@ -20899,7 +20784,7 @@
       <w:pPr>
         <w:pStyle w:val="Ttulo3"/>
       </w:pPr>
-      <w:bookmarkStart w:id="32" w:name="_Toc181537707"/>
+      <w:bookmarkStart w:id="32" w:name="_Toc181722988"/>
       <w:r>
         <w:t>Especificación de caso de uso de diseño</w:t>
       </w:r>
@@ -23601,7 +23486,7 @@
       <w:pPr>
         <w:pStyle w:val="PSI-Ttulo3"/>
       </w:pPr>
-      <w:bookmarkStart w:id="33" w:name="_Toc181537708"/>
+      <w:bookmarkStart w:id="33" w:name="_Toc181722989"/>
       <w:r>
         <w:t>Diagrama de paquetes</w:t>
       </w:r>
@@ -23873,7 +23758,7 @@
       <w:pPr>
         <w:pStyle w:val="PSI-Ttulo3"/>
       </w:pPr>
-      <w:bookmarkStart w:id="34" w:name="_Toc181537709"/>
+      <w:bookmarkStart w:id="34" w:name="_Toc181722990"/>
       <w:r>
         <w:lastRenderedPageBreak/>
         <w:t>Diagrama de Interacción</w:t>
@@ -23996,7 +23881,7 @@
       <w:pPr>
         <w:pStyle w:val="PSI-Ttulo2"/>
       </w:pPr>
-      <w:bookmarkStart w:id="35" w:name="_Toc181537710"/>
+      <w:bookmarkStart w:id="35" w:name="_Toc181722991"/>
       <w:r>
         <w:t xml:space="preserve">Caso de Uso 8: Añadir plan de </w:t>
       </w:r>
@@ -24010,7 +23895,7 @@
         <w:pStyle w:val="PSI-Ttulo2"/>
         <w:outlineLvl w:val="2"/>
       </w:pPr>
-      <w:bookmarkStart w:id="36" w:name="_Toc181537711"/>
+      <w:bookmarkStart w:id="36" w:name="_Toc181722992"/>
       <w:r>
         <w:t>Especificación de caso de uso de diseño</w:t>
       </w:r>
@@ -24841,7 +24726,29 @@
                 <w:szCs w:val="20"/>
                 <w:lang w:val="es-AR" w:eastAsia="es-AR"/>
               </w:rPr>
-              <w:t xml:space="preserve">a la InterfazUsuario. La InterfazUsuario redirige al usuario a la página </w:t>
+              <w:t xml:space="preserve">a la </w:t>
+            </w:r>
+            <w:proofErr w:type="spellStart"/>
+            <w:r>
+              <w:rPr>
+                <w:rFonts w:ascii="Calibri" w:eastAsia="Times New Roman" w:hAnsi="Calibri" w:cs="Calibri"/>
+                <w:color w:val="000000" w:themeColor="text1"/>
+                <w:sz w:val="20"/>
+                <w:szCs w:val="20"/>
+                <w:lang w:val="es-AR" w:eastAsia="es-AR"/>
+              </w:rPr>
+              <w:t>InterfazUsuario</w:t>
+            </w:r>
+            <w:proofErr w:type="spellEnd"/>
+            <w:r>
+              <w:rPr>
+                <w:rFonts w:ascii="Calibri" w:eastAsia="Times New Roman" w:hAnsi="Calibri" w:cs="Calibri"/>
+                <w:color w:val="000000" w:themeColor="text1"/>
+                <w:sz w:val="20"/>
+                <w:szCs w:val="20"/>
+                <w:lang w:val="es-AR" w:eastAsia="es-AR"/>
+              </w:rPr>
+              <w:t xml:space="preserve">. La InterfazUsuario redirige al usuario a la página </w:t>
             </w:r>
             <w:r>
               <w:rPr>
@@ -25227,7 +25134,29 @@
                 <w:szCs w:val="20"/>
                 <w:lang w:val="es-AR" w:eastAsia="es-AR"/>
               </w:rPr>
-              <w:t xml:space="preserve">La InterfazUsuario </w:t>
+              <w:t xml:space="preserve">La </w:t>
+            </w:r>
+            <w:proofErr w:type="spellStart"/>
+            <w:r>
+              <w:rPr>
+                <w:rFonts w:ascii="Calibri" w:eastAsia="Times New Roman" w:hAnsi="Calibri" w:cs="Calibri"/>
+                <w:color w:val="000000" w:themeColor="text1"/>
+                <w:sz w:val="20"/>
+                <w:szCs w:val="20"/>
+                <w:lang w:val="es-AR" w:eastAsia="es-AR"/>
+              </w:rPr>
+              <w:t>InterfazUsuario</w:t>
+            </w:r>
+            <w:proofErr w:type="spellEnd"/>
+            <w:r>
+              <w:rPr>
+                <w:rFonts w:ascii="Calibri" w:eastAsia="Times New Roman" w:hAnsi="Calibri" w:cs="Calibri"/>
+                <w:color w:val="000000" w:themeColor="text1"/>
+                <w:sz w:val="20"/>
+                <w:szCs w:val="20"/>
+                <w:lang w:val="es-AR" w:eastAsia="es-AR"/>
+              </w:rPr>
+              <w:t xml:space="preserve"> </w:t>
             </w:r>
             <w:proofErr w:type="spellStart"/>
             <w:r>
@@ -25857,7 +25786,23 @@
                 <w:sz w:val="20"/>
                 <w:szCs w:val="20"/>
               </w:rPr>
-              <w:t xml:space="preserve">El actor selecciona la opción “Agregar tarea” desde el formulario. La InterfazUsuario despliega un formulario para ingresar los datos de la tarea. El actor completa los datos. La InterfazUsuario solicita </w:t>
+              <w:t xml:space="preserve">El actor selecciona la opción “Agregar tarea” desde el formulario. La InterfazUsuario despliega un formulario para ingresar los datos de la tarea. El actor completa los datos. La </w:t>
+            </w:r>
+            <w:proofErr w:type="spellStart"/>
+            <w:r>
+              <w:rPr>
+                <w:sz w:val="20"/>
+                <w:szCs w:val="20"/>
+              </w:rPr>
+              <w:t>InterfazUsuario</w:t>
+            </w:r>
+            <w:proofErr w:type="spellEnd"/>
+            <w:r>
+              <w:rPr>
+                <w:sz w:val="20"/>
+                <w:szCs w:val="20"/>
+              </w:rPr>
+              <w:t xml:space="preserve"> solicita </w:t>
             </w:r>
             <w:proofErr w:type="spellStart"/>
             <w:r>
@@ -26202,7 +26147,7 @@
       <w:pPr>
         <w:pStyle w:val="PSI-Ttulo3"/>
       </w:pPr>
-      <w:bookmarkStart w:id="37" w:name="_Toc181537712"/>
+      <w:bookmarkStart w:id="37" w:name="_Toc181722993"/>
       <w:r>
         <w:t>Diagrama de paquetes</w:t>
       </w:r>
@@ -26635,13 +26580,8 @@
           <w:numId w:val="17"/>
         </w:numPr>
       </w:pPr>
-      <w:proofErr w:type="spellStart"/>
-      <w:r>
-        <w:t>GestorUsuario</w:t>
-      </w:r>
-      <w:proofErr w:type="spellEnd"/>
-      <w:r>
-        <w:t>.</w:t>
+      <w:r>
+        <w:t>GestorUsuario.</w:t>
       </w:r>
     </w:p>
     <w:p>
@@ -26708,7 +26648,7 @@
       <w:pPr>
         <w:pStyle w:val="PSI-Ttulo3"/>
       </w:pPr>
-      <w:bookmarkStart w:id="38" w:name="_Toc181537713"/>
+      <w:bookmarkStart w:id="38" w:name="_Toc181722994"/>
       <w:r>
         <w:lastRenderedPageBreak/>
         <w:t>Diagrama de Interacción</w:t>
@@ -26832,7 +26772,7 @@
         <w:pStyle w:val="PSI-Ttulo2"/>
         <w:ind w:left="0" w:firstLine="0"/>
       </w:pPr>
-      <w:bookmarkStart w:id="39" w:name="_Toc181537714"/>
+      <w:bookmarkStart w:id="39" w:name="_Toc181722995"/>
       <w:r>
         <w:t>Caso de Uso 9: Modificar plan de acción</w:t>
       </w:r>
@@ -26842,7 +26782,7 @@
       <w:pPr>
         <w:pStyle w:val="Ttulo3"/>
       </w:pPr>
-      <w:bookmarkStart w:id="40" w:name="_Toc181537715"/>
+      <w:bookmarkStart w:id="40" w:name="_Toc181722996"/>
       <w:r>
         <w:t>Especificación de caso de uso de diseño</w:t>
       </w:r>
@@ -28952,7 +28892,7 @@
       <w:pPr>
         <w:pStyle w:val="PSI-Ttulo3"/>
       </w:pPr>
-      <w:bookmarkStart w:id="41" w:name="_Toc181537716"/>
+      <w:bookmarkStart w:id="41" w:name="_Toc181722997"/>
       <w:r>
         <w:t>Diagrama de paquetes</w:t>
       </w:r>
@@ -29349,13 +29289,8 @@
           <w:numId w:val="17"/>
         </w:numPr>
       </w:pPr>
-      <w:proofErr w:type="spellStart"/>
-      <w:r>
-        <w:t>GestorUsuario</w:t>
-      </w:r>
-      <w:proofErr w:type="spellEnd"/>
-      <w:r>
-        <w:t>.</w:t>
+      <w:r>
+        <w:t>GestorUsuario.</w:t>
       </w:r>
     </w:p>
     <w:p>
@@ -29426,7 +29361,7 @@
       <w:pPr>
         <w:pStyle w:val="PSI-Ttulo3"/>
       </w:pPr>
-      <w:bookmarkStart w:id="42" w:name="_Toc181537717"/>
+      <w:bookmarkStart w:id="42" w:name="_Toc181722998"/>
       <w:r>
         <w:lastRenderedPageBreak/>
         <w:t>Diagrama de Interacción</w:t>
@@ -29545,7 +29480,7 @@
       <w:pPr>
         <w:pStyle w:val="PSI-Ttulo2"/>
       </w:pPr>
-      <w:bookmarkStart w:id="43" w:name="_Toc181537718"/>
+      <w:bookmarkStart w:id="43" w:name="_Toc181722999"/>
       <w:r>
         <w:t>Caso de Uso 1</w:t>
       </w:r>
@@ -29561,7 +29496,7 @@
       <w:pPr>
         <w:pStyle w:val="Ttulo3"/>
       </w:pPr>
-      <w:bookmarkStart w:id="44" w:name="_Toc181537719"/>
+      <w:bookmarkStart w:id="44" w:name="_Toc181723000"/>
       <w:r>
         <w:t>Especificación de caso de uso de diseño</w:t>
       </w:r>
@@ -30764,7 +30699,7 @@
       <w:pPr>
         <w:pStyle w:val="PSI-Ttulo3"/>
       </w:pPr>
-      <w:bookmarkStart w:id="45" w:name="_Toc181537720"/>
+      <w:bookmarkStart w:id="45" w:name="_Toc181723001"/>
       <w:r>
         <w:lastRenderedPageBreak/>
         <w:t>Diagrama de paquetes</w:t>
@@ -31423,7 +31358,7 @@
       <w:pPr>
         <w:pStyle w:val="PSI-Ttulo3"/>
       </w:pPr>
-      <w:bookmarkStart w:id="46" w:name="_Toc181537721"/>
+      <w:bookmarkStart w:id="46" w:name="_Toc181723002"/>
       <w:r>
         <w:lastRenderedPageBreak/>
         <w:t>Diagrama de Interacción</w:t>
@@ -31543,7 +31478,7 @@
       <w:pPr>
         <w:pStyle w:val="PSI-Ttulo2"/>
       </w:pPr>
-      <w:bookmarkStart w:id="47" w:name="_Toc181537722"/>
+      <w:bookmarkStart w:id="47" w:name="_Toc181723003"/>
       <w:r>
         <w:lastRenderedPageBreak/>
         <w:t>Caso de Uso 1</w:t>
@@ -31560,7 +31495,7 @@
       <w:pPr>
         <w:pStyle w:val="Ttulo3"/>
       </w:pPr>
-      <w:bookmarkStart w:id="48" w:name="_Toc181537723"/>
+      <w:bookmarkStart w:id="48" w:name="_Toc181723004"/>
       <w:r>
         <w:t>Especificación de caso de uso de diseño</w:t>
       </w:r>
@@ -32763,7 +32698,7 @@
       <w:pPr>
         <w:pStyle w:val="PSI-Ttulo3"/>
       </w:pPr>
-      <w:bookmarkStart w:id="49" w:name="_Toc181537724"/>
+      <w:bookmarkStart w:id="49" w:name="_Toc181723005"/>
       <w:r>
         <w:t>Diagrama de paquetes</w:t>
       </w:r>
@@ -32943,7 +32878,7 @@
       <w:pPr>
         <w:pStyle w:val="PSI-Ttulo3"/>
       </w:pPr>
-      <w:bookmarkStart w:id="50" w:name="_Toc181537725"/>
+      <w:bookmarkStart w:id="50" w:name="_Toc181723006"/>
       <w:r>
         <w:lastRenderedPageBreak/>
         <w:t>Diagrama de Interacción</w:t>
@@ -33063,7 +32998,7 @@
       <w:pPr>
         <w:pStyle w:val="PSI-Ttulo2"/>
       </w:pPr>
-      <w:bookmarkStart w:id="51" w:name="_Toc181537726"/>
+      <w:bookmarkStart w:id="51" w:name="_Toc181723007"/>
       <w:r>
         <w:t>Caso de Uso 1</w:t>
       </w:r>
@@ -33079,7 +33014,7 @@
       <w:pPr>
         <w:pStyle w:val="Ttulo3"/>
       </w:pPr>
-      <w:bookmarkStart w:id="52" w:name="_Toc181537727"/>
+      <w:bookmarkStart w:id="52" w:name="_Toc181723008"/>
       <w:r>
         <w:t>Especificación de caso de uso de diseño</w:t>
       </w:r>
@@ -33140,9 +33075,8 @@
                 <w:szCs w:val="20"/>
                 <w:lang w:val="es-AR" w:eastAsia="es-AR"/>
               </w:rPr>
-              <w:t xml:space="preserve">CASO DE USO </w:t>
-            </w:r>
-            <w:proofErr w:type="spellStart"/>
+              <w:t>CASO DE USO N°</w:t>
+            </w:r>
             <w:r>
               <w:rPr>
                 <w:rFonts w:ascii="Calibri" w:eastAsia="Times New Roman" w:hAnsi="Calibri" w:cs="Calibri"/>
@@ -33153,9 +33087,8 @@
                 <w:szCs w:val="20"/>
                 <w:lang w:val="es-AR" w:eastAsia="es-AR"/>
               </w:rPr>
-              <w:t>N°</w:t>
-            </w:r>
-            <w:proofErr w:type="spellEnd"/>
+              <w:t>12</w:t>
+            </w:r>
           </w:p>
         </w:tc>
         <w:tc>
@@ -33196,7 +33129,7 @@
                 <w:szCs w:val="20"/>
                 <w:lang w:val="es-AR" w:eastAsia="es-AR"/>
               </w:rPr>
-              <w:t>&lt;Nombre CU&gt;</w:t>
+              <w:t>Realizar análisis de riesgo</w:t>
             </w:r>
           </w:p>
         </w:tc>
@@ -33262,21 +33195,28 @@
               <w:ind w:left="0" w:firstLine="0"/>
               <w:rPr>
                 <w:rFonts w:ascii="Calibri" w:eastAsia="Times New Roman" w:hAnsi="Calibri" w:cs="Calibri"/>
-                <w:color w:val="0070C0"/>
-                <w:sz w:val="20"/>
-                <w:szCs w:val="20"/>
-                <w:lang w:val="es-AR" w:eastAsia="es-AR"/>
-              </w:rPr>
-            </w:pPr>
-            <w:r>
-              <w:rPr>
-                <w:rFonts w:ascii="Calibri" w:eastAsia="Times New Roman" w:hAnsi="Calibri" w:cs="Calibri"/>
-                <w:color w:val="0070C0"/>
-                <w:sz w:val="20"/>
-                <w:szCs w:val="20"/>
-                <w:lang w:val="es-AR" w:eastAsia="es-AR"/>
-              </w:rPr>
-              <w:t>&lt;Actores&gt;</w:t>
+                <w:sz w:val="20"/>
+                <w:szCs w:val="20"/>
+                <w:lang w:val="es-AR" w:eastAsia="es-AR"/>
+              </w:rPr>
+            </w:pPr>
+            <w:r>
+              <w:rPr>
+                <w:rFonts w:ascii="Calibri" w:eastAsia="Times New Roman" w:hAnsi="Calibri" w:cs="Calibri"/>
+                <w:sz w:val="20"/>
+                <w:szCs w:val="20"/>
+                <w:lang w:val="es-AR" w:eastAsia="es-AR"/>
+              </w:rPr>
+              <w:t>Líder</w:t>
+            </w:r>
+            <w:r>
+              <w:rPr>
+                <w:rFonts w:ascii="Calibri" w:eastAsia="Times New Roman" w:hAnsi="Calibri" w:cs="Calibri"/>
+                <w:sz w:val="20"/>
+                <w:szCs w:val="20"/>
+                <w:lang w:val="es-AR" w:eastAsia="es-AR"/>
+              </w:rPr>
+              <w:t xml:space="preserve"> de proyecto, Desarrollador</w:t>
             </w:r>
           </w:p>
         </w:tc>
@@ -33342,21 +33282,19 @@
               <w:ind w:left="0" w:firstLine="0"/>
               <w:rPr>
                 <w:rFonts w:ascii="Calibri" w:eastAsia="Times New Roman" w:hAnsi="Calibri" w:cs="Calibri"/>
-                <w:color w:val="0070C0"/>
-                <w:sz w:val="20"/>
-                <w:szCs w:val="20"/>
-                <w:lang w:val="es-AR" w:eastAsia="es-AR"/>
-              </w:rPr>
-            </w:pPr>
-            <w:r>
-              <w:rPr>
-                <w:rFonts w:ascii="Calibri" w:eastAsia="Times New Roman" w:hAnsi="Calibri" w:cs="Calibri"/>
-                <w:color w:val="0070C0"/>
-                <w:sz w:val="20"/>
-                <w:szCs w:val="20"/>
-                <w:lang w:val="es-AR" w:eastAsia="es-AR"/>
-              </w:rPr>
-              <w:t>&lt;Condiciones que se deben cumplir antes de llamar al CU&gt;</w:t>
+                <w:sz w:val="20"/>
+                <w:szCs w:val="20"/>
+                <w:lang w:val="es-AR" w:eastAsia="es-AR"/>
+              </w:rPr>
+            </w:pPr>
+            <w:r>
+              <w:rPr>
+                <w:rFonts w:ascii="Calibri" w:eastAsia="Times New Roman" w:hAnsi="Calibri" w:cs="Calibri"/>
+                <w:sz w:val="20"/>
+                <w:szCs w:val="20"/>
+                <w:lang w:val="es-AR" w:eastAsia="es-AR"/>
+              </w:rPr>
+              <w:t>Existe al menos un riesgo cargado.</w:t>
             </w:r>
           </w:p>
         </w:tc>
@@ -33422,43 +33360,37 @@
               <w:ind w:left="0" w:firstLine="0"/>
               <w:rPr>
                 <w:rFonts w:ascii="Calibri" w:eastAsia="Times New Roman" w:hAnsi="Calibri" w:cs="Calibri"/>
-                <w:color w:val="0070C0"/>
-                <w:sz w:val="20"/>
-                <w:szCs w:val="20"/>
-                <w:lang w:val="es-AR" w:eastAsia="es-AR"/>
-              </w:rPr>
-            </w:pPr>
-            <w:r>
-              <w:rPr>
-                <w:rFonts w:ascii="Calibri" w:eastAsia="Times New Roman" w:hAnsi="Calibri" w:cs="Calibri"/>
-                <w:color w:val="0070C0"/>
-                <w:sz w:val="20"/>
-                <w:szCs w:val="20"/>
-                <w:lang w:val="es-AR" w:eastAsia="es-AR"/>
-              </w:rPr>
-              <w:t>&lt;</w:t>
-            </w:r>
-            <w:proofErr w:type="spellStart"/>
-            <w:r>
-              <w:rPr>
-                <w:rFonts w:ascii="Calibri" w:eastAsia="Times New Roman" w:hAnsi="Calibri" w:cs="Calibri"/>
-                <w:color w:val="0070C0"/>
-                <w:sz w:val="20"/>
-                <w:szCs w:val="20"/>
-                <w:lang w:val="es-AR" w:eastAsia="es-AR"/>
-              </w:rPr>
-              <w:t>Accion</w:t>
-            </w:r>
-            <w:proofErr w:type="spellEnd"/>
-            <w:r>
-              <w:rPr>
-                <w:rFonts w:ascii="Calibri" w:eastAsia="Times New Roman" w:hAnsi="Calibri" w:cs="Calibri"/>
-                <w:color w:val="0070C0"/>
-                <w:sz w:val="20"/>
-                <w:szCs w:val="20"/>
-                <w:lang w:val="es-AR" w:eastAsia="es-AR"/>
-              </w:rPr>
-              <w:t xml:space="preserve"> que inicia el CU&gt;</w:t>
+                <w:sz w:val="20"/>
+                <w:szCs w:val="20"/>
+                <w:lang w:val="es-AR" w:eastAsia="es-AR"/>
+              </w:rPr>
+            </w:pPr>
+            <w:r>
+              <w:rPr>
+                <w:rFonts w:ascii="Calibri" w:eastAsia="Times New Roman" w:hAnsi="Calibri" w:cs="Calibri"/>
+                <w:sz w:val="20"/>
+                <w:szCs w:val="20"/>
+                <w:lang w:val="es-AR" w:eastAsia="es-AR"/>
+              </w:rPr>
+              <w:t>Un actor añade un riesgo, evaluación o plan</w:t>
+            </w:r>
+            <w:r>
+              <w:rPr>
+                <w:rFonts w:ascii="Calibri" w:eastAsia="Times New Roman" w:hAnsi="Calibri" w:cs="Calibri"/>
+                <w:sz w:val="20"/>
+                <w:szCs w:val="20"/>
+                <w:lang w:val="es-AR" w:eastAsia="es-AR"/>
+              </w:rPr>
+              <w:t xml:space="preserve"> de mitigación o minimización y de contingencia</w:t>
+            </w:r>
+            <w:r>
+              <w:rPr>
+                <w:rFonts w:ascii="Calibri" w:eastAsia="Times New Roman" w:hAnsi="Calibri" w:cs="Calibri"/>
+                <w:sz w:val="20"/>
+                <w:szCs w:val="20"/>
+                <w:lang w:val="es-AR" w:eastAsia="es-AR"/>
+              </w:rPr>
+              <w:t>, o un proyecto avanza a la siguiente iteración.</w:t>
             </w:r>
           </w:p>
         </w:tc>
@@ -33545,7 +33477,7 @@
         </w:tc>
         <w:tc>
           <w:tcPr>
-            <w:tcW w:w="3585" w:type="pct"/>
+            <w:tcW w:w="3586" w:type="pct"/>
             <w:tcBorders>
               <w:top w:val="nil"/>
               <w:left w:val="nil"/>
@@ -33659,11 +33591,21 @@
               </w:rPr>
               <w:t> </w:t>
             </w:r>
+            <w:r>
+              <w:rPr>
+                <w:rFonts w:ascii="Calibri" w:eastAsia="Times New Roman" w:hAnsi="Calibri" w:cs="Calibri"/>
+                <w:color w:val="000000"/>
+                <w:sz w:val="20"/>
+                <w:szCs w:val="20"/>
+                <w:lang w:val="es-AR" w:eastAsia="es-AR"/>
+              </w:rPr>
+              <w:t>1</w:t>
+            </w:r>
           </w:p>
         </w:tc>
         <w:tc>
           <w:tcPr>
-            <w:tcW w:w="3585" w:type="pct"/>
+            <w:tcW w:w="3586" w:type="pct"/>
             <w:tcBorders>
               <w:top w:val="nil"/>
               <w:left w:val="nil"/>
@@ -33680,6 +33622,150 @@
               <w:ind w:left="0" w:firstLine="0"/>
               <w:rPr>
                 <w:rFonts w:ascii="Calibri" w:eastAsia="Times New Roman" w:hAnsi="Calibri" w:cs="Calibri"/>
+                <w:sz w:val="20"/>
+                <w:szCs w:val="20"/>
+                <w:lang w:val="es-AR" w:eastAsia="es-AR"/>
+              </w:rPr>
+            </w:pPr>
+            <w:r>
+              <w:rPr>
+                <w:rFonts w:ascii="Calibri" w:eastAsia="Times New Roman" w:hAnsi="Calibri" w:cs="Calibri"/>
+                <w:sz w:val="20"/>
+                <w:szCs w:val="20"/>
+                <w:lang w:val="es-AR" w:eastAsia="es-AR"/>
+              </w:rPr>
+              <w:t>El actor añade un riesgo</w:t>
+            </w:r>
+            <w:r>
+              <w:rPr>
+                <w:rFonts w:ascii="Calibri" w:eastAsia="Times New Roman" w:hAnsi="Calibri" w:cs="Calibri"/>
+                <w:sz w:val="20"/>
+                <w:szCs w:val="20"/>
+                <w:lang w:val="es-AR" w:eastAsia="es-AR"/>
+              </w:rPr>
+              <w:t xml:space="preserve">. </w:t>
+            </w:r>
+          </w:p>
+          <w:p>
+            <w:pPr>
+              <w:spacing w:before="0" w:line="240" w:lineRule="auto"/>
+              <w:ind w:left="0" w:firstLine="0"/>
+              <w:rPr>
+                <w:rFonts w:ascii="Calibri" w:eastAsia="Times New Roman" w:hAnsi="Calibri" w:cs="Calibri"/>
+                <w:sz w:val="20"/>
+                <w:szCs w:val="20"/>
+                <w:lang w:val="es-AR" w:eastAsia="es-AR"/>
+              </w:rPr>
+            </w:pPr>
+            <w:r>
+              <w:rPr>
+                <w:rFonts w:ascii="Calibri" w:eastAsia="Times New Roman" w:hAnsi="Calibri" w:cs="Calibri"/>
+                <w:sz w:val="20"/>
+                <w:szCs w:val="20"/>
+                <w:lang w:val="es-AR" w:eastAsia="es-AR"/>
+              </w:rPr>
+              <w:t>Si e</w:t>
+            </w:r>
+            <w:r>
+              <w:rPr>
+                <w:rFonts w:ascii="Calibri" w:eastAsia="Times New Roman" w:hAnsi="Calibri" w:cs="Calibri"/>
+                <w:sz w:val="20"/>
+                <w:szCs w:val="20"/>
+                <w:lang w:val="es-AR" w:eastAsia="es-AR"/>
+              </w:rPr>
+              <w:t xml:space="preserve">l actor añade una evaluación </w:t>
+            </w:r>
+            <w:r>
+              <w:rPr>
+                <w:rFonts w:ascii="Calibri" w:eastAsia="Times New Roman" w:hAnsi="Calibri" w:cs="Calibri"/>
+                <w:sz w:val="20"/>
+                <w:szCs w:val="20"/>
+                <w:lang w:val="es-AR" w:eastAsia="es-AR"/>
+              </w:rPr>
+              <w:t>continua en extensión 1a</w:t>
+            </w:r>
+            <w:r>
+              <w:rPr>
+                <w:rFonts w:ascii="Calibri" w:eastAsia="Times New Roman" w:hAnsi="Calibri" w:cs="Calibri"/>
+                <w:sz w:val="20"/>
+                <w:szCs w:val="20"/>
+                <w:lang w:val="es-AR" w:eastAsia="es-AR"/>
+              </w:rPr>
+              <w:t xml:space="preserve">. </w:t>
+            </w:r>
+          </w:p>
+          <w:p>
+            <w:pPr>
+              <w:spacing w:before="0" w:line="240" w:lineRule="auto"/>
+              <w:ind w:left="0" w:firstLine="0"/>
+              <w:rPr>
+                <w:rFonts w:ascii="Calibri" w:eastAsia="Times New Roman" w:hAnsi="Calibri" w:cs="Calibri"/>
+                <w:sz w:val="20"/>
+                <w:szCs w:val="20"/>
+                <w:lang w:val="es-AR" w:eastAsia="es-AR"/>
+              </w:rPr>
+            </w:pPr>
+            <w:r>
+              <w:rPr>
+                <w:rFonts w:ascii="Calibri" w:eastAsia="Times New Roman" w:hAnsi="Calibri" w:cs="Calibri"/>
+                <w:sz w:val="20"/>
+                <w:szCs w:val="20"/>
+                <w:lang w:val="es-AR" w:eastAsia="es-AR"/>
+              </w:rPr>
+              <w:t>Si e</w:t>
+            </w:r>
+            <w:r>
+              <w:rPr>
+                <w:rFonts w:ascii="Calibri" w:eastAsia="Times New Roman" w:hAnsi="Calibri" w:cs="Calibri"/>
+                <w:sz w:val="20"/>
+                <w:szCs w:val="20"/>
+                <w:lang w:val="es-AR" w:eastAsia="es-AR"/>
+              </w:rPr>
+              <w:t xml:space="preserve">l actor añade un plan de </w:t>
+            </w:r>
+            <w:r>
+              <w:rPr>
+                <w:rFonts w:ascii="Calibri" w:eastAsia="Times New Roman" w:hAnsi="Calibri" w:cs="Calibri"/>
+                <w:sz w:val="20"/>
+                <w:szCs w:val="20"/>
+                <w:lang w:val="es-AR" w:eastAsia="es-AR"/>
+              </w:rPr>
+              <w:t>contingencia y de minimización o mitigación</w:t>
+            </w:r>
+            <w:r>
+              <w:rPr>
+                <w:rFonts w:ascii="Calibri" w:eastAsia="Times New Roman" w:hAnsi="Calibri" w:cs="Calibri"/>
+                <w:sz w:val="20"/>
+                <w:szCs w:val="20"/>
+                <w:lang w:val="es-AR" w:eastAsia="es-AR"/>
+              </w:rPr>
+              <w:t xml:space="preserve"> </w:t>
+            </w:r>
+            <w:r>
+              <w:rPr>
+                <w:rFonts w:ascii="Calibri" w:eastAsia="Times New Roman" w:hAnsi="Calibri" w:cs="Calibri"/>
+                <w:sz w:val="20"/>
+                <w:szCs w:val="20"/>
+                <w:lang w:val="es-AR" w:eastAsia="es-AR"/>
+              </w:rPr>
+              <w:t>continua en extensión 1b</w:t>
+            </w:r>
+            <w:r>
+              <w:rPr>
+                <w:rFonts w:ascii="Calibri" w:eastAsia="Times New Roman" w:hAnsi="Calibri" w:cs="Calibri"/>
+                <w:sz w:val="20"/>
+                <w:szCs w:val="20"/>
+                <w:lang w:val="es-AR" w:eastAsia="es-AR"/>
+              </w:rPr>
+              <w:t xml:space="preserve">. </w:t>
+            </w:r>
+          </w:p>
+          <w:p>
+            <w:pPr>
+              <w:spacing w:before="0" w:line="240" w:lineRule="auto"/>
+              <w:ind w:left="0" w:firstLine="0"/>
+              <w:rPr>
+                <w:rFonts w:ascii="Calibri" w:eastAsia="Times New Roman" w:hAnsi="Calibri" w:cs="Calibri"/>
                 <w:color w:val="0070C0"/>
                 <w:sz w:val="20"/>
                 <w:szCs w:val="20"/>
@@ -33689,12 +33775,38 @@
             <w:r>
               <w:rPr>
                 <w:rFonts w:ascii="Calibri" w:eastAsia="Times New Roman" w:hAnsi="Calibri" w:cs="Calibri"/>
-                <w:color w:val="0070C0"/>
-                <w:sz w:val="20"/>
-                <w:szCs w:val="20"/>
-                <w:lang w:val="es-AR" w:eastAsia="es-AR"/>
-              </w:rPr>
-              <w:t> </w:t>
+                <w:sz w:val="20"/>
+                <w:szCs w:val="20"/>
+                <w:lang w:val="es-AR" w:eastAsia="es-AR"/>
+              </w:rPr>
+              <w:t>Si el</w:t>
+            </w:r>
+            <w:r>
+              <w:rPr>
+                <w:rFonts w:ascii="Calibri" w:eastAsia="Times New Roman" w:hAnsi="Calibri" w:cs="Calibri"/>
+                <w:sz w:val="20"/>
+                <w:szCs w:val="20"/>
+                <w:lang w:val="es-AR" w:eastAsia="es-AR"/>
+              </w:rPr>
+              <w:t xml:space="preserve"> proyecto avanza a la siguiente iteración </w:t>
+            </w:r>
+            <w:r>
+              <w:rPr>
+                <w:rFonts w:ascii="Calibri" w:eastAsia="Times New Roman" w:hAnsi="Calibri" w:cs="Calibri"/>
+                <w:sz w:val="20"/>
+                <w:szCs w:val="20"/>
+                <w:lang w:val="es-AR" w:eastAsia="es-AR"/>
+              </w:rPr>
+              <w:t>continua en extensión 1c</w:t>
+            </w:r>
+            <w:r>
+              <w:rPr>
+                <w:rFonts w:ascii="Calibri" w:eastAsia="Times New Roman" w:hAnsi="Calibri" w:cs="Calibri"/>
+                <w:sz w:val="20"/>
+                <w:szCs w:val="20"/>
+                <w:lang w:val="es-AR" w:eastAsia="es-AR"/>
+              </w:rPr>
+              <w:t>.</w:t>
             </w:r>
           </w:p>
         </w:tc>
@@ -33774,13 +33886,23 @@
                 <w:szCs w:val="20"/>
                 <w:lang w:val="es-AR" w:eastAsia="es-AR"/>
               </w:rPr>
+              <w:t>2</w:t>
+            </w:r>
+            <w:r>
+              <w:rPr>
+                <w:rFonts w:ascii="Calibri" w:eastAsia="Times New Roman" w:hAnsi="Calibri" w:cs="Calibri"/>
+                <w:color w:val="000000"/>
+                <w:sz w:val="20"/>
+                <w:szCs w:val="20"/>
+                <w:lang w:val="es-AR" w:eastAsia="es-AR"/>
+              </w:rPr>
               <w:t> </w:t>
             </w:r>
           </w:p>
         </w:tc>
         <w:tc>
           <w:tcPr>
-            <w:tcW w:w="3585" w:type="pct"/>
+            <w:tcW w:w="3586" w:type="pct"/>
             <w:tcBorders>
               <w:top w:val="nil"/>
               <w:left w:val="nil"/>
@@ -33797,28 +33919,86 @@
               <w:ind w:left="0" w:firstLine="0"/>
               <w:rPr>
                 <w:rFonts w:ascii="Calibri" w:eastAsia="Times New Roman" w:hAnsi="Calibri" w:cs="Calibri"/>
-                <w:color w:val="0070C0"/>
-                <w:sz w:val="20"/>
-                <w:szCs w:val="20"/>
-                <w:lang w:val="es-AR" w:eastAsia="es-AR"/>
-              </w:rPr>
-            </w:pPr>
-            <w:r>
-              <w:rPr>
-                <w:rFonts w:ascii="Calibri" w:eastAsia="Times New Roman" w:hAnsi="Calibri" w:cs="Calibri"/>
-                <w:color w:val="0070C0"/>
-                <w:sz w:val="20"/>
-                <w:szCs w:val="20"/>
-                <w:lang w:val="es-AR" w:eastAsia="es-AR"/>
-              </w:rPr>
-              <w:t> </w:t>
+                <w:sz w:val="20"/>
+                <w:szCs w:val="20"/>
+                <w:lang w:val="es-AR" w:eastAsia="es-AR"/>
+              </w:rPr>
+            </w:pPr>
+            <w:r>
+              <w:rPr>
+                <w:rFonts w:ascii="Calibri" w:eastAsia="Times New Roman" w:hAnsi="Calibri" w:cs="Calibri"/>
+                <w:sz w:val="20"/>
+                <w:szCs w:val="20"/>
+                <w:lang w:val="es-AR" w:eastAsia="es-AR"/>
+              </w:rPr>
+              <w:t xml:space="preserve">El </w:t>
+            </w:r>
+            <w:proofErr w:type="spellStart"/>
+            <w:r>
+              <w:rPr>
+                <w:rFonts w:ascii="Calibri" w:eastAsia="Times New Roman" w:hAnsi="Calibri" w:cs="Calibri"/>
+                <w:sz w:val="20"/>
+                <w:szCs w:val="20"/>
+                <w:lang w:val="es-AR" w:eastAsia="es-AR"/>
+              </w:rPr>
+              <w:t>GestorRiesgo</w:t>
+            </w:r>
+            <w:proofErr w:type="spellEnd"/>
+            <w:r>
+              <w:rPr>
+                <w:rFonts w:ascii="Calibri" w:eastAsia="Times New Roman" w:hAnsi="Calibri" w:cs="Calibri"/>
+                <w:sz w:val="20"/>
+                <w:szCs w:val="20"/>
+                <w:lang w:val="es-AR" w:eastAsia="es-AR"/>
+              </w:rPr>
+              <w:t xml:space="preserve"> solicita a </w:t>
+            </w:r>
+            <w:proofErr w:type="spellStart"/>
+            <w:r>
+              <w:rPr>
+                <w:rFonts w:ascii="Calibri" w:eastAsia="Times New Roman" w:hAnsi="Calibri" w:cs="Calibri"/>
+                <w:sz w:val="20"/>
+                <w:szCs w:val="20"/>
+                <w:lang w:val="es-AR" w:eastAsia="es-AR"/>
+              </w:rPr>
+              <w:t>InterfazUsuario</w:t>
+            </w:r>
+            <w:proofErr w:type="spellEnd"/>
+            <w:r>
+              <w:rPr>
+                <w:rFonts w:ascii="Calibri" w:eastAsia="Times New Roman" w:hAnsi="Calibri" w:cs="Calibri"/>
+                <w:sz w:val="20"/>
+                <w:szCs w:val="20"/>
+                <w:lang w:val="es-AR" w:eastAsia="es-AR"/>
+              </w:rPr>
+              <w:t xml:space="preserve"> </w:t>
+            </w:r>
+            <w:proofErr w:type="spellStart"/>
+            <w:r>
+              <w:rPr>
+                <w:rFonts w:ascii="Calibri" w:eastAsia="Times New Roman" w:hAnsi="Calibri" w:cs="Calibri"/>
+                <w:sz w:val="20"/>
+                <w:szCs w:val="20"/>
+                <w:lang w:val="es-AR" w:eastAsia="es-AR"/>
+              </w:rPr>
+              <w:t>marcarRiesgo</w:t>
+            </w:r>
+            <w:proofErr w:type="spellEnd"/>
+            <w:r>
+              <w:rPr>
+                <w:rFonts w:ascii="Calibri" w:eastAsia="Times New Roman" w:hAnsi="Calibri" w:cs="Calibri"/>
+                <w:sz w:val="20"/>
+                <w:szCs w:val="20"/>
+                <w:lang w:val="es-AR" w:eastAsia="es-AR"/>
+              </w:rPr>
+              <w:t xml:space="preserve">(“Evaluar”). La InterfazUsuario muestra una marca visual del riesgo, notificando que necesita ser evaluado. </w:t>
             </w:r>
           </w:p>
         </w:tc>
       </w:tr>
       <w:tr>
         <w:trPr>
-          <w:trHeight w:val="300"/>
+          <w:trHeight w:val="510"/>
         </w:trPr>
         <w:tc>
           <w:tcPr>
@@ -33826,11 +34006,11 @@
             <w:tcBorders>
               <w:top w:val="nil"/>
               <w:left w:val="single" w:sz="4" w:space="0" w:color="auto"/>
-              <w:bottom w:val="nil"/>
+              <w:bottom w:val="single" w:sz="4" w:space="0" w:color="auto"/>
               <w:right w:val="single" w:sz="4" w:space="0" w:color="auto"/>
             </w:tcBorders>
             <w:shd w:val="clear" w:color="auto" w:fill="auto"/>
-            <w:vAlign w:val="bottom"/>
+            <w:vAlign w:val="center"/>
             <w:hideMark/>
           </w:tcPr>
           <w:p>
@@ -33853,7 +34033,7 @@
                 <w:szCs w:val="20"/>
                 <w:lang w:val="es-AR" w:eastAsia="es-AR"/>
               </w:rPr>
-              <w:t> </w:t>
+              <w:t xml:space="preserve">EXTENSIONES </w:t>
             </w:r>
           </w:p>
         </w:tc>
@@ -33891,13 +34071,13 @@
                 <w:szCs w:val="20"/>
                 <w:lang w:val="es-AR" w:eastAsia="es-AR"/>
               </w:rPr>
-              <w:t> </w:t>
+              <w:t>Paso</w:t>
             </w:r>
           </w:p>
         </w:tc>
         <w:tc>
           <w:tcPr>
-            <w:tcW w:w="3585" w:type="pct"/>
+            <w:tcW w:w="3586" w:type="pct"/>
             <w:tcBorders>
               <w:top w:val="nil"/>
               <w:left w:val="nil"/>
@@ -33905,30 +34085,29 @@
               <w:right w:val="single" w:sz="4" w:space="0" w:color="auto"/>
             </w:tcBorders>
             <w:shd w:val="clear" w:color="auto" w:fill="auto"/>
-            <w:vAlign w:val="bottom"/>
+            <w:vAlign w:val="center"/>
             <w:hideMark/>
           </w:tcPr>
           <w:p>
             <w:pPr>
               <w:spacing w:before="0" w:line="240" w:lineRule="auto"/>
               <w:ind w:left="0" w:firstLine="0"/>
-              <w:rPr>
-                <w:rFonts w:ascii="Calibri" w:eastAsia="Times New Roman" w:hAnsi="Calibri" w:cs="Calibri"/>
-                <w:color w:val="0070C0"/>
-                <w:sz w:val="20"/>
-                <w:szCs w:val="20"/>
-                <w:lang w:val="es-AR" w:eastAsia="es-AR"/>
-              </w:rPr>
-            </w:pPr>
-            <w:r>
-              <w:rPr>
-                <w:rFonts w:ascii="Calibri" w:eastAsia="Times New Roman" w:hAnsi="Calibri" w:cs="Calibri"/>
-                <w:color w:val="0070C0"/>
-                <w:sz w:val="20"/>
-                <w:szCs w:val="20"/>
-                <w:lang w:val="es-AR" w:eastAsia="es-AR"/>
-              </w:rPr>
-              <w:t> </w:t>
+              <w:jc w:val="center"/>
+              <w:rPr>
+                <w:rFonts w:ascii="Calibri" w:eastAsia="Times New Roman" w:hAnsi="Calibri" w:cs="Calibri"/>
+                <w:sz w:val="20"/>
+                <w:szCs w:val="20"/>
+                <w:lang w:val="es-AR" w:eastAsia="es-AR"/>
+              </w:rPr>
+            </w:pPr>
+            <w:r>
+              <w:rPr>
+                <w:rFonts w:ascii="Calibri" w:eastAsia="Times New Roman" w:hAnsi="Calibri" w:cs="Calibri"/>
+                <w:sz w:val="20"/>
+                <w:szCs w:val="20"/>
+                <w:lang w:val="es-AR" w:eastAsia="es-AR"/>
+              </w:rPr>
+              <w:t>Acción de Derivación</w:t>
             </w:r>
           </w:p>
         </w:tc>
@@ -33957,13 +34136,17 @@
               <w:rPr>
                 <w:rFonts w:ascii="Calibri" w:eastAsia="Times New Roman" w:hAnsi="Calibri" w:cs="Calibri"/>
                 <w:color w:val="000000"/>
-                <w:lang w:val="es-AR" w:eastAsia="es-AR"/>
-              </w:rPr>
-            </w:pPr>
-            <w:r>
-              <w:rPr>
-                <w:rFonts w:ascii="Calibri" w:eastAsia="Times New Roman" w:hAnsi="Calibri" w:cs="Calibri"/>
-                <w:color w:val="000000"/>
+                <w:sz w:val="20"/>
+                <w:szCs w:val="20"/>
+                <w:lang w:val="es-AR" w:eastAsia="es-AR"/>
+              </w:rPr>
+            </w:pPr>
+            <w:r>
+              <w:rPr>
+                <w:rFonts w:ascii="Calibri" w:eastAsia="Times New Roman" w:hAnsi="Calibri" w:cs="Calibri"/>
+                <w:color w:val="000000"/>
+                <w:sz w:val="20"/>
+                <w:szCs w:val="20"/>
                 <w:lang w:val="es-AR" w:eastAsia="es-AR"/>
               </w:rPr>
               <w:t> </w:t>
@@ -34006,86 +34189,21 @@
               </w:rPr>
               <w:t> </w:t>
             </w:r>
+            <w:r>
+              <w:rPr>
+                <w:rFonts w:ascii="Calibri" w:eastAsia="Times New Roman" w:hAnsi="Calibri" w:cs="Calibri"/>
+                <w:color w:val="000000"/>
+                <w:sz w:val="20"/>
+                <w:szCs w:val="20"/>
+                <w:lang w:val="es-AR" w:eastAsia="es-AR"/>
+              </w:rPr>
+              <w:t>1a</w:t>
+            </w:r>
           </w:p>
         </w:tc>
         <w:tc>
           <w:tcPr>
-            <w:tcW w:w="3585" w:type="pct"/>
-            <w:tcBorders>
-              <w:top w:val="nil"/>
-              <w:left w:val="nil"/>
-              <w:bottom w:val="single" w:sz="4" w:space="0" w:color="auto"/>
-              <w:right w:val="single" w:sz="4" w:space="0" w:color="auto"/>
-            </w:tcBorders>
-            <w:shd w:val="clear" w:color="auto" w:fill="auto"/>
-            <w:vAlign w:val="bottom"/>
-            <w:hideMark/>
-          </w:tcPr>
-          <w:p>
-            <w:pPr>
-              <w:spacing w:before="0" w:line="240" w:lineRule="auto"/>
-              <w:ind w:left="0" w:firstLine="0"/>
-              <w:rPr>
-                <w:rFonts w:ascii="Calibri" w:eastAsia="Times New Roman" w:hAnsi="Calibri" w:cs="Calibri"/>
-                <w:color w:val="0070C0"/>
-                <w:lang w:val="es-AR" w:eastAsia="es-AR"/>
-              </w:rPr>
-            </w:pPr>
-            <w:r>
-              <w:rPr>
-                <w:rFonts w:ascii="Calibri" w:eastAsia="Times New Roman" w:hAnsi="Calibri" w:cs="Calibri"/>
-                <w:color w:val="0070C0"/>
-                <w:lang w:val="es-AR" w:eastAsia="es-AR"/>
-              </w:rPr>
-              <w:t> </w:t>
-            </w:r>
-          </w:p>
-        </w:tc>
-      </w:tr>
-      <w:tr>
-        <w:trPr>
-          <w:trHeight w:val="510"/>
-        </w:trPr>
-        <w:tc>
-          <w:tcPr>
-            <w:tcW w:w="987" w:type="pct"/>
-            <w:tcBorders>
-              <w:top w:val="nil"/>
-              <w:left w:val="single" w:sz="4" w:space="0" w:color="auto"/>
-              <w:bottom w:val="single" w:sz="4" w:space="0" w:color="auto"/>
-              <w:right w:val="single" w:sz="4" w:space="0" w:color="auto"/>
-            </w:tcBorders>
-            <w:shd w:val="clear" w:color="auto" w:fill="auto"/>
-            <w:vAlign w:val="center"/>
-            <w:hideMark/>
-          </w:tcPr>
-          <w:p>
-            <w:pPr>
-              <w:spacing w:before="0" w:line="240" w:lineRule="auto"/>
-              <w:ind w:left="0" w:firstLine="0"/>
-              <w:rPr>
-                <w:rFonts w:ascii="Calibri" w:eastAsia="Times New Roman" w:hAnsi="Calibri" w:cs="Calibri"/>
-                <w:color w:val="000000"/>
-                <w:sz w:val="20"/>
-                <w:szCs w:val="20"/>
-                <w:lang w:val="es-AR" w:eastAsia="es-AR"/>
-              </w:rPr>
-            </w:pPr>
-            <w:r>
-              <w:rPr>
-                <w:rFonts w:ascii="Calibri" w:eastAsia="Times New Roman" w:hAnsi="Calibri" w:cs="Calibri"/>
-                <w:color w:val="000000"/>
-                <w:sz w:val="20"/>
-                <w:szCs w:val="20"/>
-                <w:lang w:val="es-AR" w:eastAsia="es-AR"/>
-              </w:rPr>
-              <w:t xml:space="preserve">EXTENSIONES </w:t>
-            </w:r>
-          </w:p>
-        </w:tc>
-        <w:tc>
-          <w:tcPr>
-            <w:tcW w:w="427" w:type="pct"/>
+            <w:tcW w:w="3586" w:type="pct"/>
             <w:tcBorders>
               <w:top w:val="nil"/>
               <w:left w:val="nil"/>
@@ -34100,62 +34218,454 @@
             <w:pPr>
               <w:spacing w:before="0" w:line="240" w:lineRule="auto"/>
               <w:ind w:left="0" w:firstLine="0"/>
-              <w:jc w:val="center"/>
-              <w:rPr>
-                <w:rFonts w:ascii="Calibri" w:eastAsia="Times New Roman" w:hAnsi="Calibri" w:cs="Calibri"/>
-                <w:color w:val="000000"/>
-                <w:sz w:val="20"/>
-                <w:szCs w:val="20"/>
-                <w:lang w:val="es-AR" w:eastAsia="es-AR"/>
-              </w:rPr>
-            </w:pPr>
-            <w:r>
-              <w:rPr>
-                <w:rFonts w:ascii="Calibri" w:eastAsia="Times New Roman" w:hAnsi="Calibri" w:cs="Calibri"/>
-                <w:color w:val="000000"/>
-                <w:sz w:val="20"/>
-                <w:szCs w:val="20"/>
-                <w:lang w:val="es-AR" w:eastAsia="es-AR"/>
-              </w:rPr>
-              <w:t>Paso</w:t>
-            </w:r>
-          </w:p>
-        </w:tc>
-        <w:tc>
-          <w:tcPr>
-            <w:tcW w:w="3585" w:type="pct"/>
-            <w:tcBorders>
-              <w:top w:val="nil"/>
-              <w:left w:val="nil"/>
-              <w:bottom w:val="single" w:sz="4" w:space="0" w:color="auto"/>
-              <w:right w:val="single" w:sz="4" w:space="0" w:color="auto"/>
-            </w:tcBorders>
-            <w:shd w:val="clear" w:color="auto" w:fill="auto"/>
-            <w:vAlign w:val="center"/>
-            <w:hideMark/>
-          </w:tcPr>
+              <w:rPr>
+                <w:rFonts w:ascii="Calibri" w:eastAsia="Times New Roman" w:hAnsi="Calibri" w:cs="Calibri"/>
+                <w:sz w:val="20"/>
+                <w:szCs w:val="20"/>
+                <w:lang w:val="es-AR" w:eastAsia="es-AR"/>
+              </w:rPr>
+            </w:pPr>
+            <w:r>
+              <w:rPr>
+                <w:rFonts w:ascii="Calibri" w:eastAsia="Times New Roman" w:hAnsi="Calibri" w:cs="Calibri"/>
+                <w:sz w:val="20"/>
+                <w:szCs w:val="20"/>
+                <w:lang w:val="es-AR" w:eastAsia="es-AR"/>
+              </w:rPr>
+              <w:t xml:space="preserve">Si el factor de riesgo resultado de la evaluación es menor a 9 el </w:t>
+            </w:r>
+            <w:proofErr w:type="spellStart"/>
+            <w:r>
+              <w:rPr>
+                <w:rFonts w:ascii="Calibri" w:eastAsia="Times New Roman" w:hAnsi="Calibri" w:cs="Calibri"/>
+                <w:sz w:val="20"/>
+                <w:szCs w:val="20"/>
+                <w:lang w:val="es-AR" w:eastAsia="es-AR"/>
+              </w:rPr>
+              <w:t>GestorRiesgo</w:t>
+            </w:r>
+            <w:proofErr w:type="spellEnd"/>
+            <w:r>
+              <w:rPr>
+                <w:rFonts w:ascii="Calibri" w:eastAsia="Times New Roman" w:hAnsi="Calibri" w:cs="Calibri"/>
+                <w:sz w:val="20"/>
+                <w:szCs w:val="20"/>
+                <w:lang w:val="es-AR" w:eastAsia="es-AR"/>
+              </w:rPr>
+              <w:t xml:space="preserve"> </w:t>
+            </w:r>
+            <w:r>
+              <w:rPr>
+                <w:rFonts w:ascii="Calibri" w:eastAsia="Times New Roman" w:hAnsi="Calibri" w:cs="Calibri"/>
+                <w:sz w:val="20"/>
+                <w:szCs w:val="20"/>
+                <w:lang w:val="es-AR" w:eastAsia="es-AR"/>
+              </w:rPr>
+              <w:t xml:space="preserve">envía el evento </w:t>
+            </w:r>
+            <w:proofErr w:type="spellStart"/>
+            <w:r>
+              <w:rPr>
+                <w:rFonts w:ascii="Calibri" w:eastAsia="Times New Roman" w:hAnsi="Calibri" w:cs="Calibri"/>
+                <w:sz w:val="20"/>
+                <w:szCs w:val="20"/>
+                <w:lang w:val="es-AR" w:eastAsia="es-AR"/>
+              </w:rPr>
+              <w:t>marcarRiesgo</w:t>
+            </w:r>
+            <w:proofErr w:type="spellEnd"/>
+            <w:r>
+              <w:rPr>
+                <w:rFonts w:ascii="Calibri" w:eastAsia="Times New Roman" w:hAnsi="Calibri" w:cs="Calibri"/>
+                <w:sz w:val="20"/>
+                <w:szCs w:val="20"/>
+                <w:lang w:val="es-AR" w:eastAsia="es-AR"/>
+              </w:rPr>
+              <w:t>(“Ignorar</w:t>
+            </w:r>
+            <w:proofErr w:type="gramStart"/>
+            <w:r>
+              <w:rPr>
+                <w:rFonts w:ascii="Calibri" w:eastAsia="Times New Roman" w:hAnsi="Calibri" w:cs="Calibri"/>
+                <w:sz w:val="20"/>
+                <w:szCs w:val="20"/>
+                <w:lang w:val="es-AR" w:eastAsia="es-AR"/>
+              </w:rPr>
+              <w:t xml:space="preserve">”) </w:t>
+            </w:r>
+            <w:r>
+              <w:rPr>
+                <w:rFonts w:ascii="Calibri" w:eastAsia="Times New Roman" w:hAnsi="Calibri" w:cs="Calibri"/>
+                <w:sz w:val="20"/>
+                <w:szCs w:val="20"/>
+                <w:lang w:val="es-AR" w:eastAsia="es-AR"/>
+              </w:rPr>
+              <w:t xml:space="preserve"> a</w:t>
+            </w:r>
+            <w:proofErr w:type="gramEnd"/>
+            <w:r>
+              <w:rPr>
+                <w:rFonts w:ascii="Calibri" w:eastAsia="Times New Roman" w:hAnsi="Calibri" w:cs="Calibri"/>
+                <w:sz w:val="20"/>
+                <w:szCs w:val="20"/>
+                <w:lang w:val="es-AR" w:eastAsia="es-AR"/>
+              </w:rPr>
+              <w:t xml:space="preserve"> </w:t>
+            </w:r>
+            <w:proofErr w:type="spellStart"/>
+            <w:r>
+              <w:rPr>
+                <w:rFonts w:ascii="Calibri" w:eastAsia="Times New Roman" w:hAnsi="Calibri" w:cs="Calibri"/>
+                <w:sz w:val="20"/>
+                <w:szCs w:val="20"/>
+                <w:lang w:val="es-AR" w:eastAsia="es-AR"/>
+              </w:rPr>
+              <w:t>InterfazUsuario</w:t>
+            </w:r>
+            <w:proofErr w:type="spellEnd"/>
+            <w:r>
+              <w:rPr>
+                <w:rFonts w:ascii="Calibri" w:eastAsia="Times New Roman" w:hAnsi="Calibri" w:cs="Calibri"/>
+                <w:sz w:val="20"/>
+                <w:szCs w:val="20"/>
+                <w:lang w:val="es-AR" w:eastAsia="es-AR"/>
+              </w:rPr>
+              <w:t>. La InterfazUsuario muestra una marca visual del riesgo, notificando que no necesita acciones y deshabilita las opciones evaluar y planificar.</w:t>
+            </w:r>
+          </w:p>
           <w:p>
             <w:pPr>
               <w:spacing w:before="0" w:line="240" w:lineRule="auto"/>
               <w:ind w:left="0" w:firstLine="0"/>
-              <w:jc w:val="center"/>
-              <w:rPr>
-                <w:rFonts w:ascii="Calibri" w:eastAsia="Times New Roman" w:hAnsi="Calibri" w:cs="Calibri"/>
-                <w:color w:val="000000"/>
-                <w:sz w:val="20"/>
-                <w:szCs w:val="20"/>
-                <w:lang w:val="es-AR" w:eastAsia="es-AR"/>
-              </w:rPr>
-            </w:pPr>
-            <w:r>
-              <w:rPr>
-                <w:rFonts w:ascii="Calibri" w:eastAsia="Times New Roman" w:hAnsi="Calibri" w:cs="Calibri"/>
-                <w:color w:val="000000"/>
-                <w:sz w:val="20"/>
-                <w:szCs w:val="20"/>
-                <w:lang w:val="es-AR" w:eastAsia="es-AR"/>
-              </w:rPr>
-              <w:t>Acción de Derivación</w:t>
+              <w:rPr>
+                <w:rFonts w:ascii="Calibri" w:eastAsia="Times New Roman" w:hAnsi="Calibri" w:cs="Calibri"/>
+                <w:sz w:val="20"/>
+                <w:szCs w:val="20"/>
+                <w:lang w:val="es-AR" w:eastAsia="es-AR"/>
+              </w:rPr>
+            </w:pPr>
+            <w:r>
+              <w:rPr>
+                <w:rFonts w:ascii="Calibri" w:eastAsia="Times New Roman" w:hAnsi="Calibri" w:cs="Calibri"/>
+                <w:sz w:val="20"/>
+                <w:szCs w:val="20"/>
+                <w:lang w:val="es-AR" w:eastAsia="es-AR"/>
+              </w:rPr>
+              <w:t xml:space="preserve">Si el factor de riesgo resultado de la evaluación es mayor igual a 9 y menor que 36 el </w:t>
+            </w:r>
+            <w:proofErr w:type="spellStart"/>
+            <w:r>
+              <w:rPr>
+                <w:rFonts w:ascii="Calibri" w:eastAsia="Times New Roman" w:hAnsi="Calibri" w:cs="Calibri"/>
+                <w:sz w:val="20"/>
+                <w:szCs w:val="20"/>
+                <w:lang w:val="es-AR" w:eastAsia="es-AR"/>
+              </w:rPr>
+              <w:t>GestorRiesgo</w:t>
+            </w:r>
+            <w:proofErr w:type="spellEnd"/>
+            <w:r>
+              <w:rPr>
+                <w:rFonts w:ascii="Calibri" w:eastAsia="Times New Roman" w:hAnsi="Calibri" w:cs="Calibri"/>
+                <w:sz w:val="20"/>
+                <w:szCs w:val="20"/>
+                <w:lang w:val="es-AR" w:eastAsia="es-AR"/>
+              </w:rPr>
+              <w:t xml:space="preserve"> </w:t>
+            </w:r>
+            <w:r>
+              <w:rPr>
+                <w:rFonts w:ascii="Calibri" w:eastAsia="Times New Roman" w:hAnsi="Calibri" w:cs="Calibri"/>
+                <w:sz w:val="20"/>
+                <w:szCs w:val="20"/>
+                <w:lang w:val="es-AR" w:eastAsia="es-AR"/>
+              </w:rPr>
+              <w:t xml:space="preserve">envía el evento </w:t>
+            </w:r>
+            <w:proofErr w:type="spellStart"/>
+            <w:r>
+              <w:rPr>
+                <w:rFonts w:ascii="Calibri" w:eastAsia="Times New Roman" w:hAnsi="Calibri" w:cs="Calibri"/>
+                <w:sz w:val="20"/>
+                <w:szCs w:val="20"/>
+                <w:lang w:val="es-AR" w:eastAsia="es-AR"/>
+              </w:rPr>
+              <w:t>marcarRiesgo</w:t>
+            </w:r>
+            <w:proofErr w:type="spellEnd"/>
+            <w:r>
+              <w:rPr>
+                <w:rFonts w:ascii="Calibri" w:eastAsia="Times New Roman" w:hAnsi="Calibri" w:cs="Calibri"/>
+                <w:sz w:val="20"/>
+                <w:szCs w:val="20"/>
+                <w:lang w:val="es-AR" w:eastAsia="es-AR"/>
+              </w:rPr>
+              <w:t xml:space="preserve">(“Reevaluar”) </w:t>
+            </w:r>
+            <w:r>
+              <w:rPr>
+                <w:rFonts w:ascii="Calibri" w:eastAsia="Times New Roman" w:hAnsi="Calibri" w:cs="Calibri"/>
+                <w:sz w:val="20"/>
+                <w:szCs w:val="20"/>
+                <w:lang w:val="es-AR" w:eastAsia="es-AR"/>
+              </w:rPr>
+              <w:t xml:space="preserve">a </w:t>
+            </w:r>
+            <w:proofErr w:type="spellStart"/>
+            <w:r>
+              <w:rPr>
+                <w:rFonts w:ascii="Calibri" w:eastAsia="Times New Roman" w:hAnsi="Calibri" w:cs="Calibri"/>
+                <w:sz w:val="20"/>
+                <w:szCs w:val="20"/>
+                <w:lang w:val="es-AR" w:eastAsia="es-AR"/>
+              </w:rPr>
+              <w:t>InterfazUsuari</w:t>
+            </w:r>
+            <w:r>
+              <w:rPr>
+                <w:rFonts w:ascii="Calibri" w:eastAsia="Times New Roman" w:hAnsi="Calibri" w:cs="Calibri"/>
+                <w:sz w:val="20"/>
+                <w:szCs w:val="20"/>
+                <w:lang w:val="es-AR" w:eastAsia="es-AR"/>
+              </w:rPr>
+              <w:t>o</w:t>
+            </w:r>
+            <w:proofErr w:type="spellEnd"/>
+            <w:r>
+              <w:rPr>
+                <w:rFonts w:ascii="Calibri" w:eastAsia="Times New Roman" w:hAnsi="Calibri" w:cs="Calibri"/>
+                <w:sz w:val="20"/>
+                <w:szCs w:val="20"/>
+                <w:lang w:val="es-AR" w:eastAsia="es-AR"/>
+              </w:rPr>
+              <w:t>. La InterfazUsuario muestra una marca visual del riesgo, notificando que necesita ser reevaluado en la próxima iteración, y deshabilita las opciones evaluar y planificar.</w:t>
+            </w:r>
+          </w:p>
+          <w:p>
+            <w:pPr>
+              <w:spacing w:before="0" w:line="240" w:lineRule="auto"/>
+              <w:ind w:left="0" w:firstLine="0"/>
+              <w:rPr>
+                <w:rFonts w:ascii="Calibri" w:eastAsia="Times New Roman" w:hAnsi="Calibri" w:cs="Calibri"/>
+                <w:sz w:val="20"/>
+                <w:szCs w:val="20"/>
+                <w:lang w:val="es-AR" w:eastAsia="es-AR"/>
+              </w:rPr>
+            </w:pPr>
+            <w:r>
+              <w:rPr>
+                <w:rFonts w:ascii="Calibri" w:eastAsia="Times New Roman" w:hAnsi="Calibri" w:cs="Calibri"/>
+                <w:sz w:val="20"/>
+                <w:szCs w:val="20"/>
+                <w:lang w:val="es-AR" w:eastAsia="es-AR"/>
+              </w:rPr>
+              <w:t xml:space="preserve">Si el factor de riesgo resultado de la evaluación es mayor o igual a 36 y menor que 64 el </w:t>
+            </w:r>
+            <w:proofErr w:type="spellStart"/>
+            <w:r>
+              <w:rPr>
+                <w:rFonts w:ascii="Calibri" w:eastAsia="Times New Roman" w:hAnsi="Calibri" w:cs="Calibri"/>
+                <w:sz w:val="20"/>
+                <w:szCs w:val="20"/>
+                <w:lang w:val="es-AR" w:eastAsia="es-AR"/>
+              </w:rPr>
+              <w:t>GestorRiesgo</w:t>
+            </w:r>
+            <w:proofErr w:type="spellEnd"/>
+            <w:r>
+              <w:rPr>
+                <w:rFonts w:ascii="Calibri" w:eastAsia="Times New Roman" w:hAnsi="Calibri" w:cs="Calibri"/>
+                <w:sz w:val="20"/>
+                <w:szCs w:val="20"/>
+                <w:lang w:val="es-AR" w:eastAsia="es-AR"/>
+              </w:rPr>
+              <w:t xml:space="preserve"> </w:t>
+            </w:r>
+            <w:proofErr w:type="spellStart"/>
+            <w:r>
+              <w:rPr>
+                <w:rFonts w:ascii="Calibri" w:eastAsia="Times New Roman" w:hAnsi="Calibri" w:cs="Calibri"/>
+                <w:sz w:val="20"/>
+                <w:szCs w:val="20"/>
+                <w:lang w:val="es-AR" w:eastAsia="es-AR"/>
+              </w:rPr>
+              <w:t>envia</w:t>
+            </w:r>
+            <w:proofErr w:type="spellEnd"/>
+            <w:r>
+              <w:rPr>
+                <w:rFonts w:ascii="Calibri" w:eastAsia="Times New Roman" w:hAnsi="Calibri" w:cs="Calibri"/>
+                <w:sz w:val="20"/>
+                <w:szCs w:val="20"/>
+                <w:lang w:val="es-AR" w:eastAsia="es-AR"/>
+              </w:rPr>
+              <w:t xml:space="preserve"> el evento </w:t>
+            </w:r>
+            <w:proofErr w:type="spellStart"/>
+            <w:r>
+              <w:rPr>
+                <w:rFonts w:ascii="Calibri" w:eastAsia="Times New Roman" w:hAnsi="Calibri" w:cs="Calibri"/>
+                <w:sz w:val="20"/>
+                <w:szCs w:val="20"/>
+                <w:lang w:val="es-AR" w:eastAsia="es-AR"/>
+              </w:rPr>
+              <w:t>marcarRiesgo</w:t>
+            </w:r>
+            <w:proofErr w:type="spellEnd"/>
+            <w:r>
+              <w:rPr>
+                <w:rFonts w:ascii="Calibri" w:eastAsia="Times New Roman" w:hAnsi="Calibri" w:cs="Calibri"/>
+                <w:sz w:val="20"/>
+                <w:szCs w:val="20"/>
+                <w:lang w:val="es-AR" w:eastAsia="es-AR"/>
+              </w:rPr>
+              <w:t xml:space="preserve">(“Planificar”) </w:t>
+            </w:r>
+            <w:r>
+              <w:rPr>
+                <w:rFonts w:ascii="Calibri" w:eastAsia="Times New Roman" w:hAnsi="Calibri" w:cs="Calibri"/>
+                <w:sz w:val="20"/>
+                <w:szCs w:val="20"/>
+                <w:lang w:val="es-AR" w:eastAsia="es-AR"/>
+              </w:rPr>
+              <w:t xml:space="preserve">a </w:t>
+            </w:r>
+            <w:proofErr w:type="spellStart"/>
+            <w:r>
+              <w:rPr>
+                <w:rFonts w:ascii="Calibri" w:eastAsia="Times New Roman" w:hAnsi="Calibri" w:cs="Calibri"/>
+                <w:sz w:val="20"/>
+                <w:szCs w:val="20"/>
+                <w:lang w:val="es-AR" w:eastAsia="es-AR"/>
+              </w:rPr>
+              <w:t>InterfazUsuario</w:t>
+            </w:r>
+            <w:proofErr w:type="spellEnd"/>
+            <w:r>
+              <w:rPr>
+                <w:rFonts w:ascii="Calibri" w:eastAsia="Times New Roman" w:hAnsi="Calibri" w:cs="Calibri"/>
+                <w:sz w:val="20"/>
+                <w:szCs w:val="20"/>
+                <w:lang w:val="es-AR" w:eastAsia="es-AR"/>
+              </w:rPr>
+              <w:t xml:space="preserve">. </w:t>
+            </w:r>
+            <w:r>
+              <w:rPr>
+                <w:rFonts w:ascii="Calibri" w:eastAsia="Times New Roman" w:hAnsi="Calibri" w:cs="Calibri"/>
+                <w:sz w:val="20"/>
+                <w:szCs w:val="20"/>
+                <w:lang w:val="es-AR" w:eastAsia="es-AR"/>
+              </w:rPr>
+              <w:t>La InterfazUsuario muestra una marca visual del riesgo, notificando que necesita ser planificado, y habilita la opción planificar.</w:t>
+            </w:r>
+          </w:p>
+          <w:p>
+            <w:pPr>
+              <w:spacing w:before="0" w:line="240" w:lineRule="auto"/>
+              <w:ind w:left="0" w:firstLine="0"/>
+              <w:rPr>
+                <w:rFonts w:ascii="Calibri" w:eastAsia="Times New Roman" w:hAnsi="Calibri" w:cs="Calibri"/>
+                <w:sz w:val="20"/>
+                <w:szCs w:val="20"/>
+                <w:lang w:val="es-AR" w:eastAsia="es-AR"/>
+              </w:rPr>
+            </w:pPr>
+            <w:r>
+              <w:rPr>
+                <w:rFonts w:ascii="Calibri" w:eastAsia="Times New Roman" w:hAnsi="Calibri" w:cs="Calibri"/>
+                <w:sz w:val="20"/>
+                <w:szCs w:val="20"/>
+                <w:lang w:val="es-AR" w:eastAsia="es-AR"/>
+              </w:rPr>
+              <w:t xml:space="preserve">Si el factor de riesgo resultado de la evaluación es mayor o igual que 64 el </w:t>
+            </w:r>
+            <w:proofErr w:type="spellStart"/>
+            <w:r>
+              <w:rPr>
+                <w:rFonts w:ascii="Calibri" w:eastAsia="Times New Roman" w:hAnsi="Calibri" w:cs="Calibri"/>
+                <w:sz w:val="20"/>
+                <w:szCs w:val="20"/>
+                <w:lang w:val="es-AR" w:eastAsia="es-AR"/>
+              </w:rPr>
+              <w:t>GestorRiesgo</w:t>
+            </w:r>
+            <w:proofErr w:type="spellEnd"/>
+            <w:r>
+              <w:rPr>
+                <w:rFonts w:ascii="Calibri" w:eastAsia="Times New Roman" w:hAnsi="Calibri" w:cs="Calibri"/>
+                <w:sz w:val="20"/>
+                <w:szCs w:val="20"/>
+                <w:lang w:val="es-AR" w:eastAsia="es-AR"/>
+              </w:rPr>
+              <w:t xml:space="preserve"> </w:t>
+            </w:r>
+            <w:r>
+              <w:rPr>
+                <w:rFonts w:ascii="Calibri" w:eastAsia="Times New Roman" w:hAnsi="Calibri" w:cs="Calibri"/>
+                <w:sz w:val="20"/>
+                <w:szCs w:val="20"/>
+                <w:lang w:val="es-AR" w:eastAsia="es-AR"/>
+              </w:rPr>
+              <w:t xml:space="preserve">envía el evento </w:t>
+            </w:r>
+            <w:proofErr w:type="spellStart"/>
+            <w:r>
+              <w:rPr>
+                <w:rFonts w:ascii="Calibri" w:eastAsia="Times New Roman" w:hAnsi="Calibri" w:cs="Calibri"/>
+                <w:sz w:val="20"/>
+                <w:szCs w:val="20"/>
+                <w:lang w:val="es-AR" w:eastAsia="es-AR"/>
+              </w:rPr>
+              <w:t>marcarRiesgo</w:t>
+            </w:r>
+            <w:proofErr w:type="spellEnd"/>
+            <w:r>
+              <w:rPr>
+                <w:rFonts w:ascii="Calibri" w:eastAsia="Times New Roman" w:hAnsi="Calibri" w:cs="Calibri"/>
+                <w:sz w:val="20"/>
+                <w:szCs w:val="20"/>
+                <w:lang w:val="es-AR" w:eastAsia="es-AR"/>
+              </w:rPr>
+              <w:t xml:space="preserve">(“Critico”) </w:t>
+            </w:r>
+            <w:r>
+              <w:rPr>
+                <w:rFonts w:ascii="Calibri" w:eastAsia="Times New Roman" w:hAnsi="Calibri" w:cs="Calibri"/>
+                <w:sz w:val="20"/>
+                <w:szCs w:val="20"/>
+                <w:lang w:val="es-AR" w:eastAsia="es-AR"/>
+              </w:rPr>
+              <w:t xml:space="preserve">a </w:t>
+            </w:r>
+            <w:proofErr w:type="spellStart"/>
+            <w:r>
+              <w:rPr>
+                <w:rFonts w:ascii="Calibri" w:eastAsia="Times New Roman" w:hAnsi="Calibri" w:cs="Calibri"/>
+                <w:sz w:val="20"/>
+                <w:szCs w:val="20"/>
+                <w:lang w:val="es-AR" w:eastAsia="es-AR"/>
+              </w:rPr>
+              <w:t>InterfazUsuario</w:t>
+            </w:r>
+            <w:proofErr w:type="spellEnd"/>
+            <w:r>
+              <w:rPr>
+                <w:rFonts w:ascii="Calibri" w:eastAsia="Times New Roman" w:hAnsi="Calibri" w:cs="Calibri"/>
+                <w:sz w:val="20"/>
+                <w:szCs w:val="20"/>
+                <w:lang w:val="es-AR" w:eastAsia="es-AR"/>
+              </w:rPr>
+              <w:t xml:space="preserve">. </w:t>
+            </w:r>
+            <w:r>
+              <w:rPr>
+                <w:rFonts w:ascii="Calibri" w:eastAsia="Times New Roman" w:hAnsi="Calibri" w:cs="Calibri"/>
+                <w:sz w:val="20"/>
+                <w:szCs w:val="20"/>
+                <w:lang w:val="es-AR" w:eastAsia="es-AR"/>
+              </w:rPr>
+              <w:t>La InterfazUsuario muestra una marca visual del riesgo, notificando que necesita ser planificado de manera urgente, y habilita la opción planificar.</w:t>
             </w:r>
           </w:p>
         </w:tc>
@@ -34168,14 +34678,13 @@
           <w:tcPr>
             <w:tcW w:w="987" w:type="pct"/>
             <w:tcBorders>
-              <w:top w:val="nil"/>
+              <w:top w:val="single" w:sz="4" w:space="0" w:color="auto"/>
               <w:left w:val="single" w:sz="4" w:space="0" w:color="auto"/>
               <w:bottom w:val="single" w:sz="4" w:space="0" w:color="auto"/>
               <w:right w:val="single" w:sz="4" w:space="0" w:color="auto"/>
             </w:tcBorders>
             <w:shd w:val="clear" w:color="auto" w:fill="auto"/>
             <w:vAlign w:val="bottom"/>
-            <w:hideMark/>
           </w:tcPr>
           <w:p>
             <w:pPr>
@@ -34189,30 +34698,19 @@
                 <w:lang w:val="es-AR" w:eastAsia="es-AR"/>
               </w:rPr>
             </w:pPr>
-            <w:r>
-              <w:rPr>
-                <w:rFonts w:ascii="Calibri" w:eastAsia="Times New Roman" w:hAnsi="Calibri" w:cs="Calibri"/>
-                <w:color w:val="000000"/>
-                <w:sz w:val="20"/>
-                <w:szCs w:val="20"/>
-                <w:lang w:val="es-AR" w:eastAsia="es-AR"/>
-              </w:rPr>
-              <w:t> </w:t>
-            </w:r>
           </w:p>
         </w:tc>
         <w:tc>
           <w:tcPr>
             <w:tcW w:w="427" w:type="pct"/>
             <w:tcBorders>
-              <w:top w:val="nil"/>
+              <w:top w:val="single" w:sz="4" w:space="0" w:color="auto"/>
               <w:left w:val="nil"/>
               <w:bottom w:val="single" w:sz="4" w:space="0" w:color="auto"/>
               <w:right w:val="single" w:sz="4" w:space="0" w:color="auto"/>
             </w:tcBorders>
             <w:shd w:val="clear" w:color="auto" w:fill="auto"/>
             <w:vAlign w:val="center"/>
-            <w:hideMark/>
           </w:tcPr>
           <w:p>
             <w:pPr>
@@ -34235,22 +34733,21 @@
                 <w:szCs w:val="20"/>
                 <w:lang w:val="es-AR" w:eastAsia="es-AR"/>
               </w:rPr>
-              <w:t> </w:t>
+              <w:t>1b</w:t>
             </w:r>
           </w:p>
         </w:tc>
         <w:tc>
           <w:tcPr>
-            <w:tcW w:w="3585" w:type="pct"/>
+            <w:tcW w:w="3586" w:type="pct"/>
             <w:tcBorders>
-              <w:top w:val="nil"/>
+              <w:top w:val="single" w:sz="4" w:space="0" w:color="auto"/>
               <w:left w:val="nil"/>
               <w:bottom w:val="single" w:sz="4" w:space="0" w:color="auto"/>
               <w:right w:val="single" w:sz="4" w:space="0" w:color="auto"/>
             </w:tcBorders>
             <w:shd w:val="clear" w:color="auto" w:fill="auto"/>
             <w:vAlign w:val="center"/>
-            <w:hideMark/>
           </w:tcPr>
           <w:p>
             <w:pPr>
@@ -34258,21 +34755,272 @@
               <w:ind w:left="0" w:firstLine="0"/>
               <w:rPr>
                 <w:rFonts w:ascii="Calibri" w:eastAsia="Times New Roman" w:hAnsi="Calibri" w:cs="Calibri"/>
-                <w:color w:val="0070C0"/>
-                <w:sz w:val="20"/>
-                <w:szCs w:val="20"/>
-                <w:lang w:val="es-AR" w:eastAsia="es-AR"/>
-              </w:rPr>
-            </w:pPr>
-            <w:r>
-              <w:rPr>
-                <w:rFonts w:ascii="Calibri" w:eastAsia="Times New Roman" w:hAnsi="Calibri" w:cs="Calibri"/>
-                <w:color w:val="0070C0"/>
-                <w:sz w:val="20"/>
-                <w:szCs w:val="20"/>
-                <w:lang w:val="es-AR" w:eastAsia="es-AR"/>
-              </w:rPr>
-              <w:t> </w:t>
+                <w:sz w:val="20"/>
+                <w:szCs w:val="20"/>
+                <w:lang w:val="es-AR" w:eastAsia="es-AR"/>
+              </w:rPr>
+            </w:pPr>
+            <w:r>
+              <w:rPr>
+                <w:rFonts w:ascii="Calibri" w:eastAsia="Times New Roman" w:hAnsi="Calibri" w:cs="Calibri"/>
+                <w:sz w:val="20"/>
+                <w:szCs w:val="20"/>
+                <w:lang w:val="es-AR" w:eastAsia="es-AR"/>
+              </w:rPr>
+              <w:t xml:space="preserve">El </w:t>
+            </w:r>
+            <w:proofErr w:type="spellStart"/>
+            <w:r>
+              <w:rPr>
+                <w:rFonts w:ascii="Calibri" w:eastAsia="Times New Roman" w:hAnsi="Calibri" w:cs="Calibri"/>
+                <w:sz w:val="20"/>
+                <w:szCs w:val="20"/>
+                <w:lang w:val="es-AR" w:eastAsia="es-AR"/>
+              </w:rPr>
+              <w:t>GestorRiesgo</w:t>
+            </w:r>
+            <w:proofErr w:type="spellEnd"/>
+            <w:r>
+              <w:rPr>
+                <w:rFonts w:ascii="Calibri" w:eastAsia="Times New Roman" w:hAnsi="Calibri" w:cs="Calibri"/>
+                <w:sz w:val="20"/>
+                <w:szCs w:val="20"/>
+                <w:lang w:val="es-AR" w:eastAsia="es-AR"/>
+              </w:rPr>
+              <w:t xml:space="preserve"> envía el evento </w:t>
+            </w:r>
+            <w:proofErr w:type="spellStart"/>
+            <w:r>
+              <w:rPr>
+                <w:rFonts w:ascii="Calibri" w:eastAsia="Times New Roman" w:hAnsi="Calibri" w:cs="Calibri"/>
+                <w:sz w:val="20"/>
+                <w:szCs w:val="20"/>
+                <w:lang w:val="es-AR" w:eastAsia="es-AR"/>
+              </w:rPr>
+              <w:t>marcarRiesgo</w:t>
+            </w:r>
+            <w:proofErr w:type="spellEnd"/>
+            <w:r>
+              <w:rPr>
+                <w:rFonts w:ascii="Calibri" w:eastAsia="Times New Roman" w:hAnsi="Calibri" w:cs="Calibri"/>
+                <w:sz w:val="20"/>
+                <w:szCs w:val="20"/>
+                <w:lang w:val="es-AR" w:eastAsia="es-AR"/>
+              </w:rPr>
+              <w:t xml:space="preserve">(“Planificado”) a </w:t>
+            </w:r>
+            <w:proofErr w:type="spellStart"/>
+            <w:r>
+              <w:rPr>
+                <w:rFonts w:ascii="Calibri" w:eastAsia="Times New Roman" w:hAnsi="Calibri" w:cs="Calibri"/>
+                <w:sz w:val="20"/>
+                <w:szCs w:val="20"/>
+                <w:lang w:val="es-AR" w:eastAsia="es-AR"/>
+              </w:rPr>
+              <w:t>InterfazUsuario</w:t>
+            </w:r>
+            <w:proofErr w:type="spellEnd"/>
+            <w:r>
+              <w:rPr>
+                <w:rFonts w:ascii="Calibri" w:eastAsia="Times New Roman" w:hAnsi="Calibri" w:cs="Calibri"/>
+                <w:sz w:val="20"/>
+                <w:szCs w:val="20"/>
+                <w:lang w:val="es-AR" w:eastAsia="es-AR"/>
+              </w:rPr>
+              <w:t>. La InterfazUsuario muestra una marca visual del riesgo, notificando que existen planes de riesgo de ese riesgo para la iteración actual.</w:t>
+            </w:r>
+          </w:p>
+        </w:tc>
+      </w:tr>
+      <w:tr>
+        <w:trPr>
+          <w:trHeight w:val="300"/>
+        </w:trPr>
+        <w:tc>
+          <w:tcPr>
+            <w:tcW w:w="987" w:type="pct"/>
+            <w:tcBorders>
+              <w:top w:val="single" w:sz="4" w:space="0" w:color="auto"/>
+              <w:left w:val="single" w:sz="4" w:space="0" w:color="auto"/>
+              <w:bottom w:val="single" w:sz="4" w:space="0" w:color="auto"/>
+              <w:right w:val="single" w:sz="4" w:space="0" w:color="auto"/>
+            </w:tcBorders>
+            <w:shd w:val="clear" w:color="auto" w:fill="auto"/>
+            <w:vAlign w:val="bottom"/>
+          </w:tcPr>
+          <w:p>
+            <w:pPr>
+              <w:spacing w:before="0" w:line="240" w:lineRule="auto"/>
+              <w:ind w:left="0" w:firstLine="0"/>
+              <w:rPr>
+                <w:rFonts w:ascii="Calibri" w:eastAsia="Times New Roman" w:hAnsi="Calibri" w:cs="Calibri"/>
+                <w:color w:val="000000"/>
+                <w:sz w:val="20"/>
+                <w:szCs w:val="20"/>
+                <w:lang w:val="es-AR" w:eastAsia="es-AR"/>
+              </w:rPr>
+            </w:pPr>
+          </w:p>
+        </w:tc>
+        <w:tc>
+          <w:tcPr>
+            <w:tcW w:w="427" w:type="pct"/>
+            <w:tcBorders>
+              <w:top w:val="single" w:sz="4" w:space="0" w:color="auto"/>
+              <w:left w:val="nil"/>
+              <w:bottom w:val="single" w:sz="4" w:space="0" w:color="auto"/>
+              <w:right w:val="single" w:sz="4" w:space="0" w:color="auto"/>
+            </w:tcBorders>
+            <w:shd w:val="clear" w:color="auto" w:fill="auto"/>
+            <w:vAlign w:val="center"/>
+          </w:tcPr>
+          <w:p>
+            <w:pPr>
+              <w:spacing w:before="0" w:line="240" w:lineRule="auto"/>
+              <w:ind w:left="0" w:firstLine="0"/>
+              <w:jc w:val="center"/>
+              <w:rPr>
+                <w:rFonts w:ascii="Calibri" w:eastAsia="Times New Roman" w:hAnsi="Calibri" w:cs="Calibri"/>
+                <w:color w:val="000000"/>
+                <w:sz w:val="20"/>
+                <w:szCs w:val="20"/>
+                <w:lang w:val="es-AR" w:eastAsia="es-AR"/>
+              </w:rPr>
+            </w:pPr>
+            <w:r>
+              <w:rPr>
+                <w:rFonts w:ascii="Calibri" w:eastAsia="Times New Roman" w:hAnsi="Calibri" w:cs="Calibri"/>
+                <w:color w:val="000000"/>
+                <w:sz w:val="20"/>
+                <w:szCs w:val="20"/>
+                <w:lang w:val="es-AR" w:eastAsia="es-AR"/>
+              </w:rPr>
+              <w:t>1c</w:t>
+            </w:r>
+          </w:p>
+        </w:tc>
+        <w:tc>
+          <w:tcPr>
+            <w:tcW w:w="3586" w:type="pct"/>
+            <w:tcBorders>
+              <w:top w:val="single" w:sz="4" w:space="0" w:color="auto"/>
+              <w:left w:val="nil"/>
+              <w:bottom w:val="single" w:sz="4" w:space="0" w:color="auto"/>
+              <w:right w:val="single" w:sz="4" w:space="0" w:color="auto"/>
+            </w:tcBorders>
+            <w:shd w:val="clear" w:color="auto" w:fill="auto"/>
+            <w:vAlign w:val="center"/>
+          </w:tcPr>
+          <w:p>
+            <w:pPr>
+              <w:spacing w:before="0" w:line="240" w:lineRule="auto"/>
+              <w:ind w:left="0" w:firstLine="0"/>
+              <w:rPr>
+                <w:rFonts w:ascii="Calibri" w:eastAsia="Times New Roman" w:hAnsi="Calibri" w:cs="Calibri"/>
+                <w:sz w:val="20"/>
+                <w:szCs w:val="20"/>
+                <w:lang w:val="es-AR" w:eastAsia="es-AR"/>
+              </w:rPr>
+            </w:pPr>
+            <w:r>
+              <w:rPr>
+                <w:rFonts w:ascii="Calibri" w:eastAsia="Times New Roman" w:hAnsi="Calibri" w:cs="Calibri"/>
+                <w:sz w:val="20"/>
+                <w:szCs w:val="20"/>
+                <w:lang w:val="es-AR" w:eastAsia="es-AR"/>
+              </w:rPr>
+              <w:t xml:space="preserve">El </w:t>
+            </w:r>
+            <w:proofErr w:type="spellStart"/>
+            <w:r>
+              <w:rPr>
+                <w:rFonts w:ascii="Calibri" w:eastAsia="Times New Roman" w:hAnsi="Calibri" w:cs="Calibri"/>
+                <w:sz w:val="20"/>
+                <w:szCs w:val="20"/>
+                <w:lang w:val="es-AR" w:eastAsia="es-AR"/>
+              </w:rPr>
+              <w:t>GestorRiesgo</w:t>
+            </w:r>
+            <w:proofErr w:type="spellEnd"/>
+            <w:r>
+              <w:rPr>
+                <w:rFonts w:ascii="Calibri" w:eastAsia="Times New Roman" w:hAnsi="Calibri" w:cs="Calibri"/>
+                <w:sz w:val="20"/>
+                <w:szCs w:val="20"/>
+                <w:lang w:val="es-AR" w:eastAsia="es-AR"/>
+              </w:rPr>
+              <w:t xml:space="preserve"> </w:t>
+            </w:r>
+            <w:proofErr w:type="spellStart"/>
+            <w:r>
+              <w:rPr>
+                <w:rFonts w:ascii="Calibri" w:eastAsia="Times New Roman" w:hAnsi="Calibri" w:cs="Calibri"/>
+                <w:sz w:val="20"/>
+                <w:szCs w:val="20"/>
+                <w:lang w:val="es-AR" w:eastAsia="es-AR"/>
+              </w:rPr>
+              <w:t>envia</w:t>
+            </w:r>
+            <w:proofErr w:type="spellEnd"/>
+            <w:r>
+              <w:rPr>
+                <w:rFonts w:ascii="Calibri" w:eastAsia="Times New Roman" w:hAnsi="Calibri" w:cs="Calibri"/>
+                <w:sz w:val="20"/>
+                <w:szCs w:val="20"/>
+                <w:lang w:val="es-AR" w:eastAsia="es-AR"/>
+              </w:rPr>
+              <w:t xml:space="preserve"> el evento </w:t>
+            </w:r>
+            <w:proofErr w:type="spellStart"/>
+            <w:proofErr w:type="gramStart"/>
+            <w:r>
+              <w:rPr>
+                <w:rFonts w:ascii="Calibri" w:eastAsia="Times New Roman" w:hAnsi="Calibri" w:cs="Calibri"/>
+                <w:sz w:val="20"/>
+                <w:szCs w:val="20"/>
+                <w:lang w:val="es-AR" w:eastAsia="es-AR"/>
+              </w:rPr>
+              <w:t>marcarRiesgos</w:t>
+            </w:r>
+            <w:proofErr w:type="spellEnd"/>
+            <w:r>
+              <w:rPr>
+                <w:rFonts w:ascii="Calibri" w:eastAsia="Times New Roman" w:hAnsi="Calibri" w:cs="Calibri"/>
+                <w:sz w:val="20"/>
+                <w:szCs w:val="20"/>
+                <w:lang w:val="es-AR" w:eastAsia="es-AR"/>
+              </w:rPr>
+              <w:t>(</w:t>
+            </w:r>
+            <w:proofErr w:type="gramEnd"/>
+            <w:r>
+              <w:rPr>
+                <w:rFonts w:ascii="Calibri" w:eastAsia="Times New Roman" w:hAnsi="Calibri" w:cs="Calibri"/>
+                <w:sz w:val="20"/>
+                <w:szCs w:val="20"/>
+                <w:lang w:val="es-AR" w:eastAsia="es-AR"/>
+              </w:rPr>
+              <w:t xml:space="preserve">) a </w:t>
+            </w:r>
+            <w:proofErr w:type="spellStart"/>
+            <w:r>
+              <w:rPr>
+                <w:rFonts w:ascii="Calibri" w:eastAsia="Times New Roman" w:hAnsi="Calibri" w:cs="Calibri"/>
+                <w:sz w:val="20"/>
+                <w:szCs w:val="20"/>
+                <w:lang w:val="es-AR" w:eastAsia="es-AR"/>
+              </w:rPr>
+              <w:t>InterfazUsuario</w:t>
+            </w:r>
+            <w:proofErr w:type="spellEnd"/>
+            <w:r>
+              <w:rPr>
+                <w:rFonts w:ascii="Calibri" w:eastAsia="Times New Roman" w:hAnsi="Calibri" w:cs="Calibri"/>
+                <w:sz w:val="20"/>
+                <w:szCs w:val="20"/>
+                <w:lang w:val="es-AR" w:eastAsia="es-AR"/>
+              </w:rPr>
+              <w:t>. La InterfazUsuario muestra una marca visual en todos los riesgos activos (que no estén marcados como “ignorar”), notificando que los riesgos necesitan ser evaluados, habilita la opción de evaluación y deshabilita la de planificación.</w:t>
             </w:r>
           </w:p>
         </w:tc>
@@ -34283,7 +35031,7 @@
       <w:pPr>
         <w:pStyle w:val="PSI-Ttulo3"/>
       </w:pPr>
-      <w:bookmarkStart w:id="53" w:name="_Toc181537728"/>
+      <w:bookmarkStart w:id="53" w:name="_Toc181723009"/>
       <w:r>
         <w:t>Diagrama de paquetes</w:t>
       </w:r>
@@ -34341,7 +35089,11 @@
         <w:t>evaluación</w:t>
       </w:r>
       <w:r>
-        <w:t xml:space="preserve"> por id, Crear tarea, modificar tarea por id, vincular o desvincular participante, eliminar tarea por id, Crear plan de riesgo, actualizar plan de riesgo por id, eliminar plan de riesgo por id, vincular iteración, Vincular o desvincular tareas,</w:t>
+        <w:t xml:space="preserve"> por id, Crear tarea, modificar tarea por id, vincular o desvincular participante, eliminar tarea por id, Crear plan de riesgo, actualizar </w:t>
+      </w:r>
+      <w:r>
+        <w:lastRenderedPageBreak/>
+        <w:t>plan de riesgo por id, eliminar plan de riesgo por id, vincular iteración, Vincular o desvincular tareas,</w:t>
       </w:r>
       <w:r>
         <w:t xml:space="preserve"> </w:t>
@@ -34534,11 +35286,7 @@
         <w:t>evaluación</w:t>
       </w:r>
       <w:r>
-        <w:t xml:space="preserve">, obtener evaluaciones de un </w:t>
-      </w:r>
-      <w:r>
-        <w:lastRenderedPageBreak/>
-        <w:t xml:space="preserve">riesgo, obtener todas las evaluaciones, actualizar </w:t>
+        <w:t xml:space="preserve">, obtener evaluaciones de un riesgo, obtener todas las evaluaciones, actualizar </w:t>
       </w:r>
       <w:r>
         <w:t>evaluación</w:t>
@@ -34747,7 +35495,7 @@
       <w:pPr>
         <w:pStyle w:val="PSI-Ttulo3"/>
       </w:pPr>
-      <w:bookmarkStart w:id="54" w:name="_Toc181537729"/>
+      <w:bookmarkStart w:id="54" w:name="_Toc181723010"/>
       <w:r>
         <w:lastRenderedPageBreak/>
         <w:t>Diagrama de Interacción</w:t>
@@ -34869,7 +35617,7 @@
       <w:pPr>
         <w:pStyle w:val="Ttulo1"/>
       </w:pPr>
-      <w:bookmarkStart w:id="55" w:name="_Toc181537730"/>
+      <w:bookmarkStart w:id="55" w:name="_Toc181723011"/>
       <w:r>
         <w:lastRenderedPageBreak/>
         <w:t>Diagramas</w:t>
@@ -34883,7 +35631,7 @@
       <w:pPr>
         <w:pStyle w:val="PSI-Ttulo2"/>
       </w:pPr>
-      <w:bookmarkStart w:id="56" w:name="_Toc181537731"/>
+      <w:bookmarkStart w:id="56" w:name="_Toc181723012"/>
       <w:r>
         <w:t>Diagrama de componentes</w:t>
       </w:r>
@@ -35008,7 +35756,7 @@
       <w:pPr>
         <w:pStyle w:val="PSI-Ttulo2"/>
       </w:pPr>
-      <w:bookmarkStart w:id="57" w:name="_Toc181537732"/>
+      <w:bookmarkStart w:id="57" w:name="_Toc181723013"/>
       <w:r>
         <w:lastRenderedPageBreak/>
         <w:t>Diagrama de Clases</w:t>
@@ -35163,7 +35911,7 @@
       <w:pPr>
         <w:pStyle w:val="PSI-Ttulo2"/>
       </w:pPr>
-      <w:bookmarkStart w:id="58" w:name="_Toc181537733"/>
+      <w:bookmarkStart w:id="58" w:name="_Toc181723014"/>
       <w:r>
         <w:t>Diagramas de Paquetes</w:t>
       </w:r>
@@ -36270,23 +37018,7 @@
             <w:rFonts w:asciiTheme="majorHAnsi" w:eastAsiaTheme="majorEastAsia" w:hAnsiTheme="majorHAnsi" w:cstheme="majorBidi"/>
             <w:szCs w:val="36"/>
           </w:rPr>
-          <w:t xml:space="preserve">Vesta </w:t>
-        </w:r>
-        <w:proofErr w:type="spellStart"/>
-        <w:r>
-          <w:rPr>
-            <w:rFonts w:asciiTheme="majorHAnsi" w:eastAsiaTheme="majorEastAsia" w:hAnsiTheme="majorHAnsi" w:cstheme="majorBidi"/>
-            <w:szCs w:val="36"/>
-          </w:rPr>
-          <w:t>Risk</w:t>
-        </w:r>
-        <w:proofErr w:type="spellEnd"/>
-        <w:r>
-          <w:rPr>
-            <w:rFonts w:asciiTheme="majorHAnsi" w:eastAsiaTheme="majorEastAsia" w:hAnsiTheme="majorHAnsi" w:cstheme="majorBidi"/>
-            <w:szCs w:val="36"/>
-          </w:rPr>
-          <w:t xml:space="preserve"> Manager</w:t>
+          <w:t>Vesta Risk Manager</w:t>
         </w:r>
       </w:sdtContent>
     </w:sdt>
@@ -40561,6 +41293,7 @@
   <w:style w:type="character" w:default="1" w:styleId="Fuentedeprrafopredeter">
     <w:name w:val="Default Paragraph Font"/>
     <w:uiPriority w:val="1"/>
+    <w:semiHidden/>
     <w:unhideWhenUsed/>
   </w:style>
   <w:style w:type="table" w:default="1" w:styleId="Tablanormal">

</xml_diff>

<commit_message>
docs: Realizar avances especificación de CU10 y CU11
</commit_message>
<xml_diff>
--- a/2. Etapa de elaboración/Iteración 2/Modelo de diseño/Modelo de Diseño_Vesta Risk Manager_T-Code.docx
+++ b/2. Etapa de elaboración/Iteración 2/Modelo de diseño/Modelo de Diseño_Vesta Risk Manager_T-Code.docx
@@ -5441,15 +5441,7 @@
         <w:t xml:space="preserve"> nuestro proyecto</w:t>
       </w:r>
       <w:r>
-        <w:t xml:space="preserve">, Vesta </w:t>
-      </w:r>
-      <w:proofErr w:type="spellStart"/>
-      <w:r>
-        <w:t>Risk</w:t>
-      </w:r>
-      <w:proofErr w:type="spellEnd"/>
-      <w:r>
-        <w:t xml:space="preserve"> </w:t>
+        <w:t xml:space="preserve">, Vesta Risk </w:t>
       </w:r>
       <w:proofErr w:type="spellStart"/>
       <w:r>
@@ -6449,7 +6441,6 @@
               </w:rPr>
               <w:t xml:space="preserve">al </w:t>
             </w:r>
-            <w:proofErr w:type="spellStart"/>
             <w:r>
               <w:rPr>
                 <w:u w:val="single"/>
@@ -6457,7 +6448,6 @@
               </w:rPr>
               <w:t>GestorUsuario</w:t>
             </w:r>
-            <w:proofErr w:type="spellEnd"/>
             <w:r>
               <w:rPr>
                 <w:lang w:eastAsia="es-AR"/>
@@ -9577,7 +9567,6 @@
               </w:rPr>
               <w:t xml:space="preserve"> al </w:t>
             </w:r>
-            <w:proofErr w:type="spellStart"/>
             <w:r>
               <w:rPr>
                 <w:u w:val="single"/>
@@ -9585,7 +9574,6 @@
               </w:rPr>
               <w:t>GestorUsuario</w:t>
             </w:r>
-            <w:proofErr w:type="spellEnd"/>
             <w:r>
               <w:rPr>
                 <w:lang w:eastAsia="es-AR"/>
@@ -10192,7 +10180,6 @@
               </w:rPr>
               <w:t xml:space="preserve"> a </w:t>
             </w:r>
-            <w:proofErr w:type="spellStart"/>
             <w:r>
               <w:rPr>
                 <w:u w:val="single"/>
@@ -10200,7 +10187,6 @@
               </w:rPr>
               <w:t>GestorUsuario</w:t>
             </w:r>
-            <w:proofErr w:type="spellEnd"/>
             <w:r>
               <w:rPr>
                 <w:lang w:eastAsia="es-AR"/>
@@ -10868,7 +10854,7 @@
           <w:lang w:eastAsia="es-AR"/>
         </w:rPr>
         <w:drawing>
-          <wp:inline distT="0" distB="0" distL="0" distR="0" wp14:anchorId="51FEC281" wp14:editId="738DD053">
+          <wp:inline distT="0" distB="0" distL="0" distR="0" wp14:anchorId="51FEC281" wp14:editId="6CC64485">
             <wp:extent cx="4023260" cy="8143875"/>
             <wp:effectExtent l="0" t="0" r="0" b="0"/>
             <wp:docPr id="388499314" name="Imagen 16" descr="Diagrama&#10;&#10;Descripción generada automáticamente"/>
@@ -13908,7 +13894,7 @@
           <w:lang w:eastAsia="es-AR"/>
         </w:rPr>
         <w:drawing>
-          <wp:inline distT="0" distB="0" distL="0" distR="0" wp14:anchorId="35B4080A" wp14:editId="4428FD64">
+          <wp:inline distT="0" distB="0" distL="0" distR="0" wp14:anchorId="35B4080A" wp14:editId="499ED10A">
             <wp:extent cx="5046111" cy="8229600"/>
             <wp:effectExtent l="0" t="0" r="2540" b="0"/>
             <wp:docPr id="228317081" name="Imagen 17"/>
@@ -19145,7 +19131,7 @@
           <w:lang w:eastAsia="es-AR"/>
         </w:rPr>
         <w:drawing>
-          <wp:inline distT="0" distB="0" distL="0" distR="0" wp14:anchorId="223A6319" wp14:editId="05EBDA79">
+          <wp:inline distT="0" distB="0" distL="0" distR="0" wp14:anchorId="223A6319" wp14:editId="4784B84A">
             <wp:extent cx="5400040" cy="7853680"/>
             <wp:effectExtent l="0" t="0" r="0" b="0"/>
             <wp:docPr id="1437050315" name="Imagen 19"/>
@@ -19539,14 +19525,7 @@
                 <w:rFonts w:ascii="Calibri" w:eastAsia="Times New Roman" w:hAnsi="Calibri" w:cs="Calibri"/>
                 <w:lang w:val="es-AR" w:eastAsia="es-AR"/>
               </w:rPr>
-              <w:t>El usuario está vinculado a un proyect</w:t>
-            </w:r>
-            <w:r>
-              <w:rPr>
-                <w:rFonts w:ascii="Calibri" w:eastAsia="Times New Roman" w:hAnsi="Calibri" w:cs="Calibri"/>
-                <w:lang w:val="es-AR" w:eastAsia="es-AR"/>
-              </w:rPr>
-              <w:t>o.</w:t>
+              <w:t>El usuario está vinculado a un proyecto.</w:t>
             </w:r>
           </w:p>
         </w:tc>
@@ -19960,6 +19939,7 @@
               </w:rPr>
               <w:t xml:space="preserve"> al </w:t>
             </w:r>
+            <w:proofErr w:type="spellStart"/>
             <w:r>
               <w:rPr>
                 <w:rFonts w:ascii="Calibri" w:eastAsia="Times New Roman" w:hAnsi="Calibri" w:cs="Calibri"/>
@@ -19968,6 +19948,7 @@
               </w:rPr>
               <w:t>GestorRiesgos</w:t>
             </w:r>
+            <w:proofErr w:type="spellEnd"/>
             <w:r>
               <w:rPr>
                 <w:rFonts w:ascii="Calibri" w:eastAsia="Times New Roman" w:hAnsi="Calibri" w:cs="Calibri"/>
@@ -20819,6 +20800,7 @@
               </w:rPr>
               <w:t xml:space="preserve"> al </w:t>
             </w:r>
+            <w:proofErr w:type="spellStart"/>
             <w:r>
               <w:rPr>
                 <w:rFonts w:ascii="Calibri" w:eastAsia="Times New Roman" w:hAnsi="Calibri" w:cs="Calibri"/>
@@ -20827,6 +20809,7 @@
               </w:rPr>
               <w:t>GestorRiesgos</w:t>
             </w:r>
+            <w:proofErr w:type="spellEnd"/>
             <w:r>
               <w:rPr>
                 <w:rFonts w:ascii="Calibri" w:eastAsia="Times New Roman" w:hAnsi="Calibri" w:cs="Calibri"/>
@@ -20932,6 +20915,7 @@
               </w:rPr>
               <w:t xml:space="preserve"> al </w:t>
             </w:r>
+            <w:proofErr w:type="spellStart"/>
             <w:r>
               <w:rPr>
                 <w:rFonts w:ascii="Calibri" w:eastAsia="Times New Roman" w:hAnsi="Calibri" w:cs="Calibri"/>
@@ -20940,6 +20924,7 @@
               </w:rPr>
               <w:t>GestorRiesgos</w:t>
             </w:r>
+            <w:proofErr w:type="spellEnd"/>
             <w:r>
               <w:rPr>
                 <w:rFonts w:ascii="Calibri" w:eastAsia="Times New Roman" w:hAnsi="Calibri" w:cs="Calibri"/>
@@ -21363,6 +21348,7 @@
               </w:rPr>
               <w:t xml:space="preserve"> al </w:t>
             </w:r>
+            <w:proofErr w:type="spellStart"/>
             <w:r>
               <w:rPr>
                 <w:rFonts w:ascii="Calibri" w:eastAsia="Times New Roman" w:hAnsi="Calibri" w:cs="Calibri"/>
@@ -21371,6 +21357,7 @@
               </w:rPr>
               <w:t>GestorRiesgos</w:t>
             </w:r>
+            <w:proofErr w:type="spellEnd"/>
             <w:r>
               <w:rPr>
                 <w:rFonts w:ascii="Calibri" w:eastAsia="Times New Roman" w:hAnsi="Calibri" w:cs="Calibri"/>
@@ -21697,6 +21684,7 @@
               </w:rPr>
               <w:t xml:space="preserve"> al </w:t>
             </w:r>
+            <w:proofErr w:type="spellStart"/>
             <w:r>
               <w:rPr>
                 <w:rFonts w:ascii="Calibri" w:eastAsia="Times New Roman" w:hAnsi="Calibri" w:cs="Calibri"/>
@@ -21705,6 +21693,7 @@
               </w:rPr>
               <w:t>GestorRiesgos</w:t>
             </w:r>
+            <w:proofErr w:type="spellEnd"/>
             <w:r>
               <w:rPr>
                 <w:rFonts w:ascii="Calibri" w:eastAsia="Times New Roman" w:hAnsi="Calibri" w:cs="Calibri"/>
@@ -31659,6 +31648,13 @@
                 <w:lang w:val="es-AR" w:eastAsia="es-AR"/>
               </w:rPr>
             </w:pPr>
+            <w:r>
+              <w:rPr>
+                <w:rFonts w:ascii="Calibri" w:eastAsia="Times New Roman" w:hAnsi="Calibri" w:cs="Calibri"/>
+                <w:lang w:val="es-AR" w:eastAsia="es-AR"/>
+              </w:rPr>
+              <w:t>El actor selecciona el tipo de informe de incidencia. Si selecciona informe de tareas continua en 1a. Si selecciona informe de seguimiento continua en 1b.</w:t>
+            </w:r>
           </w:p>
         </w:tc>
       </w:tr>
@@ -31758,7 +31754,103 @@
                 <w:rFonts w:ascii="Calibri" w:eastAsia="Times New Roman" w:hAnsi="Calibri" w:cs="Calibri"/>
                 <w:lang w:val="es-AR" w:eastAsia="es-AR"/>
               </w:rPr>
-              <w:t> </w:t>
+              <w:t xml:space="preserve">La InterfazUsuario solicita </w:t>
+            </w:r>
+            <w:proofErr w:type="spellStart"/>
+            <w:r>
+              <w:rPr>
+                <w:rFonts w:ascii="Calibri" w:eastAsia="Times New Roman" w:hAnsi="Calibri" w:cs="Calibri"/>
+                <w:lang w:val="es-AR" w:eastAsia="es-AR"/>
+              </w:rPr>
+              <w:t>desplegarFormularioIncidencia</w:t>
+            </w:r>
+            <w:proofErr w:type="spellEnd"/>
+            <w:r>
+              <w:rPr>
+                <w:rFonts w:ascii="Calibri" w:eastAsia="Times New Roman" w:hAnsi="Calibri" w:cs="Calibri"/>
+                <w:lang w:val="es-AR" w:eastAsia="es-AR"/>
+              </w:rPr>
+              <w:t xml:space="preserve"> al </w:t>
+            </w:r>
+            <w:proofErr w:type="spellStart"/>
+            <w:r>
+              <w:rPr>
+                <w:rFonts w:ascii="Calibri" w:eastAsia="Times New Roman" w:hAnsi="Calibri" w:cs="Calibri"/>
+                <w:lang w:val="es-AR" w:eastAsia="es-AR"/>
+              </w:rPr>
+              <w:t>GestorRiesgos</w:t>
+            </w:r>
+            <w:proofErr w:type="spellEnd"/>
+            <w:r>
+              <w:rPr>
+                <w:rFonts w:ascii="Calibri" w:eastAsia="Times New Roman" w:hAnsi="Calibri" w:cs="Calibri"/>
+                <w:lang w:val="es-AR" w:eastAsia="es-AR"/>
+              </w:rPr>
+              <w:t xml:space="preserve">. El </w:t>
+            </w:r>
+            <w:proofErr w:type="spellStart"/>
+            <w:r>
+              <w:rPr>
+                <w:rFonts w:ascii="Calibri" w:eastAsia="Times New Roman" w:hAnsi="Calibri" w:cs="Calibri"/>
+                <w:lang w:val="es-AR" w:eastAsia="es-AR"/>
+              </w:rPr>
+              <w:t>GestorRiesgos</w:t>
+            </w:r>
+            <w:proofErr w:type="spellEnd"/>
+            <w:r>
+              <w:rPr>
+                <w:rFonts w:ascii="Calibri" w:eastAsia="Times New Roman" w:hAnsi="Calibri" w:cs="Calibri"/>
+                <w:lang w:val="es-AR" w:eastAsia="es-AR"/>
+              </w:rPr>
+              <w:t xml:space="preserve"> </w:t>
+            </w:r>
+            <w:proofErr w:type="spellStart"/>
+            <w:r>
+              <w:rPr>
+                <w:rFonts w:ascii="Calibri" w:eastAsia="Times New Roman" w:hAnsi="Calibri" w:cs="Calibri"/>
+                <w:lang w:val="es-AR" w:eastAsia="es-AR"/>
+              </w:rPr>
+              <w:t>envia</w:t>
+            </w:r>
+            <w:proofErr w:type="spellEnd"/>
+            <w:r>
+              <w:rPr>
+                <w:rFonts w:ascii="Calibri" w:eastAsia="Times New Roman" w:hAnsi="Calibri" w:cs="Calibri"/>
+                <w:lang w:val="es-AR" w:eastAsia="es-AR"/>
+              </w:rPr>
+              <w:t xml:space="preserve"> el evento </w:t>
+            </w:r>
+            <w:proofErr w:type="spellStart"/>
+            <w:r>
+              <w:rPr>
+                <w:rFonts w:ascii="Calibri" w:eastAsia="Times New Roman" w:hAnsi="Calibri" w:cs="Calibri"/>
+                <w:lang w:val="es-AR" w:eastAsia="es-AR"/>
+              </w:rPr>
+              <w:t>obtenerRiesgos</w:t>
+            </w:r>
+            <w:proofErr w:type="spellEnd"/>
+            <w:r>
+              <w:rPr>
+                <w:rFonts w:ascii="Calibri" w:eastAsia="Times New Roman" w:hAnsi="Calibri" w:cs="Calibri"/>
+                <w:lang w:val="es-AR" w:eastAsia="es-AR"/>
+              </w:rPr>
+              <w:t xml:space="preserve"> a Riesgo. Riesgo solicita </w:t>
+            </w:r>
+            <w:proofErr w:type="spellStart"/>
+            <w:r>
+              <w:rPr>
+                <w:rFonts w:ascii="Calibri" w:eastAsia="Times New Roman" w:hAnsi="Calibri" w:cs="Calibri"/>
+                <w:lang w:val="es-AR" w:eastAsia="es-AR"/>
+              </w:rPr>
+              <w:t>obtenerRiesgos</w:t>
+            </w:r>
+            <w:proofErr w:type="spellEnd"/>
+            <w:r>
+              <w:rPr>
+                <w:rFonts w:ascii="Calibri" w:eastAsia="Times New Roman" w:hAnsi="Calibri" w:cs="Calibri"/>
+                <w:lang w:val="es-AR" w:eastAsia="es-AR"/>
+              </w:rPr>
+              <w:t xml:space="preserve"> a la BDD. </w:t>
             </w:r>
           </w:p>
         </w:tc>
@@ -31859,7 +31951,7 @@
                 <w:rFonts w:ascii="Calibri" w:eastAsia="Times New Roman" w:hAnsi="Calibri" w:cs="Calibri"/>
                 <w:lang w:val="es-AR" w:eastAsia="es-AR"/>
               </w:rPr>
-              <w:t> </w:t>
+              <w:t>La InterfazUsuario despliega el formulario de incidencia. El actor ingresa los datos (Riesgo que ocurrió, fecha de la incidencia, daños producidos, descripción de la incidencia).</w:t>
             </w:r>
           </w:p>
         </w:tc>
@@ -31897,6 +31989,7 @@
                 <w:color w:val="000000"/>
                 <w:lang w:val="es-AR" w:eastAsia="es-AR"/>
               </w:rPr>
+              <w:lastRenderedPageBreak/>
               <w:t> </w:t>
             </w:r>
           </w:p>
@@ -31960,7 +32053,114 @@
                 <w:rFonts w:ascii="Calibri" w:eastAsia="Times New Roman" w:hAnsi="Calibri" w:cs="Calibri"/>
                 <w:lang w:val="es-AR" w:eastAsia="es-AR"/>
               </w:rPr>
-              <w:t> </w:t>
+              <w:t xml:space="preserve">La InterfazUsuario solicita </w:t>
+            </w:r>
+            <w:proofErr w:type="spellStart"/>
+            <w:proofErr w:type="gramStart"/>
+            <w:r>
+              <w:rPr>
+                <w:rFonts w:ascii="Calibri" w:eastAsia="Times New Roman" w:hAnsi="Calibri" w:cs="Calibri"/>
+                <w:lang w:val="es-AR" w:eastAsia="es-AR"/>
+              </w:rPr>
+              <w:t>registrarIncidencia</w:t>
+            </w:r>
+            <w:proofErr w:type="spellEnd"/>
+            <w:r>
+              <w:rPr>
+                <w:rFonts w:ascii="Calibri" w:eastAsia="Times New Roman" w:hAnsi="Calibri" w:cs="Calibri"/>
+                <w:lang w:val="es-AR" w:eastAsia="es-AR"/>
+              </w:rPr>
+              <w:t>(</w:t>
+            </w:r>
+            <w:proofErr w:type="gramEnd"/>
+            <w:r>
+              <w:rPr>
+                <w:rFonts w:ascii="Calibri" w:eastAsia="Times New Roman" w:hAnsi="Calibri" w:cs="Calibri"/>
+                <w:lang w:val="es-AR" w:eastAsia="es-AR"/>
+              </w:rPr>
+              <w:t xml:space="preserve">) al </w:t>
+            </w:r>
+            <w:proofErr w:type="spellStart"/>
+            <w:r>
+              <w:rPr>
+                <w:rFonts w:ascii="Calibri" w:eastAsia="Times New Roman" w:hAnsi="Calibri" w:cs="Calibri"/>
+                <w:lang w:val="es-AR" w:eastAsia="es-AR"/>
+              </w:rPr>
+              <w:t>GestorRiesgos</w:t>
+            </w:r>
+            <w:proofErr w:type="spellEnd"/>
+            <w:r>
+              <w:rPr>
+                <w:rFonts w:ascii="Calibri" w:eastAsia="Times New Roman" w:hAnsi="Calibri" w:cs="Calibri"/>
+                <w:lang w:val="es-AR" w:eastAsia="es-AR"/>
+              </w:rPr>
+              <w:t xml:space="preserve">. El </w:t>
+            </w:r>
+            <w:proofErr w:type="spellStart"/>
+            <w:r>
+              <w:rPr>
+                <w:rFonts w:ascii="Calibri" w:eastAsia="Times New Roman" w:hAnsi="Calibri" w:cs="Calibri"/>
+                <w:lang w:val="es-AR" w:eastAsia="es-AR"/>
+              </w:rPr>
+              <w:t>GestorRiesgos</w:t>
+            </w:r>
+            <w:proofErr w:type="spellEnd"/>
+            <w:r>
+              <w:rPr>
+                <w:rFonts w:ascii="Calibri" w:eastAsia="Times New Roman" w:hAnsi="Calibri" w:cs="Calibri"/>
+                <w:lang w:val="es-AR" w:eastAsia="es-AR"/>
+              </w:rPr>
+              <w:t xml:space="preserve"> solicita </w:t>
+            </w:r>
+            <w:proofErr w:type="spellStart"/>
+            <w:proofErr w:type="gramStart"/>
+            <w:r>
+              <w:rPr>
+                <w:rFonts w:ascii="Calibri" w:eastAsia="Times New Roman" w:hAnsi="Calibri" w:cs="Calibri"/>
+                <w:lang w:val="es-AR" w:eastAsia="es-AR"/>
+              </w:rPr>
+              <w:t>registrarIncidencia</w:t>
+            </w:r>
+            <w:proofErr w:type="spellEnd"/>
+            <w:r>
+              <w:rPr>
+                <w:rFonts w:ascii="Calibri" w:eastAsia="Times New Roman" w:hAnsi="Calibri" w:cs="Calibri"/>
+                <w:lang w:val="es-AR" w:eastAsia="es-AR"/>
+              </w:rPr>
+              <w:t>(</w:t>
+            </w:r>
+            <w:proofErr w:type="gramEnd"/>
+            <w:r>
+              <w:rPr>
+                <w:rFonts w:ascii="Calibri" w:eastAsia="Times New Roman" w:hAnsi="Calibri" w:cs="Calibri"/>
+                <w:lang w:val="es-AR" w:eastAsia="es-AR"/>
+              </w:rPr>
+              <w:t xml:space="preserve">) a Incidencia. Incidencia solicita </w:t>
+            </w:r>
+            <w:proofErr w:type="spellStart"/>
+            <w:proofErr w:type="gramStart"/>
+            <w:r>
+              <w:rPr>
+                <w:rFonts w:ascii="Calibri" w:eastAsia="Times New Roman" w:hAnsi="Calibri" w:cs="Calibri"/>
+                <w:lang w:val="es-AR" w:eastAsia="es-AR"/>
+              </w:rPr>
+              <w:t>registrarIncidencia</w:t>
+            </w:r>
+            <w:proofErr w:type="spellEnd"/>
+            <w:r>
+              <w:rPr>
+                <w:rFonts w:ascii="Calibri" w:eastAsia="Times New Roman" w:hAnsi="Calibri" w:cs="Calibri"/>
+                <w:lang w:val="es-AR" w:eastAsia="es-AR"/>
+              </w:rPr>
+              <w:t>(</w:t>
+            </w:r>
+            <w:proofErr w:type="gramEnd"/>
+            <w:r>
+              <w:rPr>
+                <w:rFonts w:ascii="Calibri" w:eastAsia="Times New Roman" w:hAnsi="Calibri" w:cs="Calibri"/>
+                <w:lang w:val="es-AR" w:eastAsia="es-AR"/>
+              </w:rPr>
+              <w:t>) a la BDD.</w:t>
             </w:r>
           </w:p>
         </w:tc>
@@ -32132,6 +32332,13 @@
                 <w:rFonts w:ascii="Calibri" w:eastAsia="Times New Roman" w:hAnsi="Calibri" w:cs="Calibri"/>
                 <w:lang w:val="es-AR" w:eastAsia="es-AR"/>
               </w:rPr>
+              <w:t>1a</w:t>
+            </w:r>
+            <w:r>
+              <w:rPr>
+                <w:rFonts w:ascii="Calibri" w:eastAsia="Times New Roman" w:hAnsi="Calibri" w:cs="Calibri"/>
+                <w:lang w:val="es-AR" w:eastAsia="es-AR"/>
+              </w:rPr>
               <w:t> </w:t>
             </w:r>
           </w:p>
@@ -32151,19 +32358,745 @@
           </w:tcPr>
           <w:p>
             <w:pPr>
+              <w:pStyle w:val="Prrafodelista"/>
+              <w:numPr>
+                <w:ilvl w:val="0"/>
+                <w:numId w:val="43"/>
+              </w:numPr>
+              <w:spacing w:before="0" w:line="240" w:lineRule="auto"/>
+              <w:rPr>
+                <w:rFonts w:ascii="Calibri" w:eastAsia="Times New Roman" w:hAnsi="Calibri" w:cs="Calibri"/>
+                <w:lang w:val="es-AR" w:eastAsia="es-AR"/>
+              </w:rPr>
+            </w:pPr>
+            <w:r>
+              <w:rPr>
+                <w:rFonts w:ascii="Calibri" w:eastAsia="Times New Roman" w:hAnsi="Calibri" w:cs="Calibri"/>
+                <w:lang w:val="es-AR" w:eastAsia="es-AR"/>
+              </w:rPr>
+              <w:t>El actor selecciona informe de tareas.</w:t>
+            </w:r>
+          </w:p>
+          <w:p>
+            <w:pPr>
+              <w:pStyle w:val="Prrafodelista"/>
+              <w:numPr>
+                <w:ilvl w:val="0"/>
+                <w:numId w:val="43"/>
+              </w:numPr>
+              <w:spacing w:before="0" w:line="240" w:lineRule="auto"/>
+              <w:rPr>
+                <w:rFonts w:ascii="Calibri" w:eastAsia="Times New Roman" w:hAnsi="Calibri" w:cs="Calibri"/>
+                <w:lang w:val="es-AR" w:eastAsia="es-AR"/>
+              </w:rPr>
+            </w:pPr>
+            <w:r>
+              <w:rPr>
+                <w:rFonts w:ascii="Calibri" w:eastAsia="Times New Roman" w:hAnsi="Calibri" w:cs="Calibri"/>
+                <w:lang w:val="es-AR" w:eastAsia="es-AR"/>
+              </w:rPr>
+              <w:t xml:space="preserve">La InterfazUsuario solicita </w:t>
+            </w:r>
+            <w:proofErr w:type="spellStart"/>
+            <w:proofErr w:type="gramStart"/>
+            <w:r>
+              <w:rPr>
+                <w:rFonts w:ascii="Calibri" w:eastAsia="Times New Roman" w:hAnsi="Calibri" w:cs="Calibri"/>
+                <w:lang w:val="es-AR" w:eastAsia="es-AR"/>
+              </w:rPr>
+              <w:t>generarInformeTareas</w:t>
+            </w:r>
+            <w:proofErr w:type="spellEnd"/>
+            <w:r>
+              <w:rPr>
+                <w:rFonts w:ascii="Calibri" w:eastAsia="Times New Roman" w:hAnsi="Calibri" w:cs="Calibri"/>
+                <w:lang w:val="es-AR" w:eastAsia="es-AR"/>
+              </w:rPr>
+              <w:t>(</w:t>
+            </w:r>
+            <w:proofErr w:type="gramEnd"/>
+            <w:r>
+              <w:rPr>
+                <w:rFonts w:ascii="Calibri" w:eastAsia="Times New Roman" w:hAnsi="Calibri" w:cs="Calibri"/>
+                <w:lang w:val="es-AR" w:eastAsia="es-AR"/>
+              </w:rPr>
+              <w:t xml:space="preserve">) a </w:t>
+            </w:r>
+            <w:proofErr w:type="spellStart"/>
+            <w:r>
+              <w:rPr>
+                <w:rFonts w:ascii="Calibri" w:eastAsia="Times New Roman" w:hAnsi="Calibri" w:cs="Calibri"/>
+                <w:lang w:val="es-AR" w:eastAsia="es-AR"/>
+              </w:rPr>
+              <w:t>GestorRiesgos</w:t>
+            </w:r>
+            <w:proofErr w:type="spellEnd"/>
+            <w:r>
+              <w:rPr>
+                <w:rFonts w:ascii="Calibri" w:eastAsia="Times New Roman" w:hAnsi="Calibri" w:cs="Calibri"/>
+                <w:lang w:val="es-AR" w:eastAsia="es-AR"/>
+              </w:rPr>
+              <w:t xml:space="preserve">. El </w:t>
+            </w:r>
+            <w:proofErr w:type="spellStart"/>
+            <w:r>
+              <w:rPr>
+                <w:rFonts w:ascii="Calibri" w:eastAsia="Times New Roman" w:hAnsi="Calibri" w:cs="Calibri"/>
+                <w:lang w:val="es-AR" w:eastAsia="es-AR"/>
+              </w:rPr>
+              <w:t>GestorRiesgos</w:t>
+            </w:r>
+            <w:proofErr w:type="spellEnd"/>
+            <w:r>
+              <w:rPr>
+                <w:rFonts w:ascii="Calibri" w:eastAsia="Times New Roman" w:hAnsi="Calibri" w:cs="Calibri"/>
+                <w:lang w:val="es-AR" w:eastAsia="es-AR"/>
+              </w:rPr>
+              <w:t xml:space="preserve"> envía el evento </w:t>
+            </w:r>
+            <w:proofErr w:type="spellStart"/>
+            <w:r>
+              <w:rPr>
+                <w:rFonts w:ascii="Calibri" w:eastAsia="Times New Roman" w:hAnsi="Calibri" w:cs="Calibri"/>
+                <w:lang w:val="es-AR" w:eastAsia="es-AR"/>
+              </w:rPr>
+              <w:t>obtenerTareas</w:t>
+            </w:r>
+            <w:proofErr w:type="spellEnd"/>
+            <w:r>
+              <w:rPr>
+                <w:rFonts w:ascii="Calibri" w:eastAsia="Times New Roman" w:hAnsi="Calibri" w:cs="Calibri"/>
+                <w:lang w:val="es-AR" w:eastAsia="es-AR"/>
+              </w:rPr>
+              <w:t xml:space="preserve"> a Tarea. El </w:t>
+            </w:r>
+            <w:proofErr w:type="spellStart"/>
+            <w:r>
+              <w:rPr>
+                <w:rFonts w:ascii="Calibri" w:eastAsia="Times New Roman" w:hAnsi="Calibri" w:cs="Calibri"/>
+                <w:lang w:val="es-AR" w:eastAsia="es-AR"/>
+              </w:rPr>
+              <w:t>GestorRiesgos</w:t>
+            </w:r>
+            <w:proofErr w:type="spellEnd"/>
+            <w:r>
+              <w:rPr>
+                <w:rFonts w:ascii="Calibri" w:eastAsia="Times New Roman" w:hAnsi="Calibri" w:cs="Calibri"/>
+                <w:lang w:val="es-AR" w:eastAsia="es-AR"/>
+              </w:rPr>
+              <w:t xml:space="preserve"> envía el evento </w:t>
+            </w:r>
+            <w:proofErr w:type="spellStart"/>
+            <w:proofErr w:type="gramStart"/>
+            <w:r>
+              <w:rPr>
+                <w:rFonts w:ascii="Calibri" w:eastAsia="Times New Roman" w:hAnsi="Calibri" w:cs="Calibri"/>
+                <w:lang w:val="es-AR" w:eastAsia="es-AR"/>
+              </w:rPr>
+              <w:t>generarInformeTareas</w:t>
+            </w:r>
+            <w:proofErr w:type="spellEnd"/>
+            <w:r>
+              <w:rPr>
+                <w:rFonts w:ascii="Calibri" w:eastAsia="Times New Roman" w:hAnsi="Calibri" w:cs="Calibri"/>
+                <w:lang w:val="es-AR" w:eastAsia="es-AR"/>
+              </w:rPr>
+              <w:t>(</w:t>
+            </w:r>
+            <w:proofErr w:type="gramEnd"/>
+            <w:r>
+              <w:rPr>
+                <w:rFonts w:ascii="Calibri" w:eastAsia="Times New Roman" w:hAnsi="Calibri" w:cs="Calibri"/>
+                <w:lang w:val="es-AR" w:eastAsia="es-AR"/>
+              </w:rPr>
+              <w:t>) a Informe.</w:t>
+            </w:r>
+          </w:p>
+        </w:tc>
+      </w:tr>
+      <w:tr>
+        <w:trPr>
+          <w:trHeight w:val="300"/>
+        </w:trPr>
+        <w:tc>
+          <w:tcPr>
+            <w:tcW w:w="987" w:type="pct"/>
+            <w:tcBorders>
+              <w:top w:val="single" w:sz="4" w:space="0" w:color="auto"/>
+              <w:left w:val="single" w:sz="4" w:space="0" w:color="auto"/>
+              <w:bottom w:val="single" w:sz="4" w:space="0" w:color="auto"/>
+              <w:right w:val="single" w:sz="4" w:space="0" w:color="auto"/>
+            </w:tcBorders>
+            <w:shd w:val="clear" w:color="auto" w:fill="auto"/>
+            <w:vAlign w:val="bottom"/>
+          </w:tcPr>
+          <w:p>
+            <w:pPr>
               <w:spacing w:before="0" w:line="240" w:lineRule="auto"/>
               <w:ind w:left="0" w:firstLine="0"/>
               <w:rPr>
                 <w:rFonts w:ascii="Calibri" w:eastAsia="Times New Roman" w:hAnsi="Calibri" w:cs="Calibri"/>
-                <w:lang w:val="es-AR" w:eastAsia="es-AR"/>
-              </w:rPr>
-            </w:pPr>
-            <w:r>
-              <w:rPr>
-                <w:rFonts w:ascii="Calibri" w:eastAsia="Times New Roman" w:hAnsi="Calibri" w:cs="Calibri"/>
-                <w:lang w:val="es-AR" w:eastAsia="es-AR"/>
-              </w:rPr>
-              <w:t> </w:t>
+                <w:color w:val="000000"/>
+                <w:lang w:val="es-AR" w:eastAsia="es-AR"/>
+              </w:rPr>
+            </w:pPr>
+          </w:p>
+        </w:tc>
+        <w:tc>
+          <w:tcPr>
+            <w:tcW w:w="427" w:type="pct"/>
+            <w:tcBorders>
+              <w:top w:val="single" w:sz="4" w:space="0" w:color="auto"/>
+              <w:left w:val="nil"/>
+              <w:bottom w:val="single" w:sz="4" w:space="0" w:color="auto"/>
+              <w:right w:val="single" w:sz="4" w:space="0" w:color="auto"/>
+            </w:tcBorders>
+            <w:shd w:val="clear" w:color="auto" w:fill="auto"/>
+            <w:vAlign w:val="center"/>
+          </w:tcPr>
+          <w:p>
+            <w:pPr>
+              <w:spacing w:before="0" w:line="240" w:lineRule="auto"/>
+              <w:ind w:left="0" w:firstLine="0"/>
+              <w:jc w:val="center"/>
+              <w:rPr>
+                <w:rFonts w:ascii="Calibri" w:eastAsia="Times New Roman" w:hAnsi="Calibri" w:cs="Calibri"/>
+                <w:lang w:val="es-AR" w:eastAsia="es-AR"/>
+              </w:rPr>
+            </w:pPr>
+            <w:r>
+              <w:rPr>
+                <w:rFonts w:ascii="Calibri" w:eastAsia="Times New Roman" w:hAnsi="Calibri" w:cs="Calibri"/>
+                <w:lang w:val="es-AR" w:eastAsia="es-AR"/>
+              </w:rPr>
+              <w:t>1b</w:t>
+            </w:r>
+          </w:p>
+        </w:tc>
+        <w:tc>
+          <w:tcPr>
+            <w:tcW w:w="3585" w:type="pct"/>
+            <w:tcBorders>
+              <w:top w:val="single" w:sz="4" w:space="0" w:color="auto"/>
+              <w:left w:val="nil"/>
+              <w:bottom w:val="single" w:sz="4" w:space="0" w:color="auto"/>
+              <w:right w:val="single" w:sz="4" w:space="0" w:color="auto"/>
+            </w:tcBorders>
+            <w:shd w:val="clear" w:color="auto" w:fill="auto"/>
+            <w:vAlign w:val="center"/>
+          </w:tcPr>
+          <w:p>
+            <w:pPr>
+              <w:pStyle w:val="Prrafodelista"/>
+              <w:numPr>
+                <w:ilvl w:val="0"/>
+                <w:numId w:val="44"/>
+              </w:numPr>
+              <w:spacing w:before="0" w:line="240" w:lineRule="auto"/>
+              <w:rPr>
+                <w:rFonts w:ascii="Calibri" w:eastAsia="Times New Roman" w:hAnsi="Calibri" w:cs="Calibri"/>
+                <w:lang w:val="es-AR" w:eastAsia="es-AR"/>
+              </w:rPr>
+            </w:pPr>
+            <w:r>
+              <w:rPr>
+                <w:rFonts w:ascii="Calibri" w:eastAsia="Times New Roman" w:hAnsi="Calibri" w:cs="Calibri"/>
+                <w:lang w:val="es-AR" w:eastAsia="es-AR"/>
+              </w:rPr>
+              <w:t>El actor selecciona informe de seguimiento.</w:t>
+            </w:r>
+          </w:p>
+          <w:p>
+            <w:pPr>
+              <w:pStyle w:val="Prrafodelista"/>
+              <w:numPr>
+                <w:ilvl w:val="0"/>
+                <w:numId w:val="44"/>
+              </w:numPr>
+              <w:spacing w:before="0" w:line="240" w:lineRule="auto"/>
+              <w:rPr>
+                <w:rFonts w:ascii="Calibri" w:eastAsia="Times New Roman" w:hAnsi="Calibri" w:cs="Calibri"/>
+                <w:lang w:val="es-AR" w:eastAsia="es-AR"/>
+              </w:rPr>
+            </w:pPr>
+            <w:r>
+              <w:rPr>
+                <w:rFonts w:ascii="Calibri" w:eastAsia="Times New Roman" w:hAnsi="Calibri" w:cs="Calibri"/>
+                <w:lang w:val="es-AR" w:eastAsia="es-AR"/>
+              </w:rPr>
+              <w:t xml:space="preserve">La InterfazUsuario solicita </w:t>
+            </w:r>
+            <w:proofErr w:type="spellStart"/>
+            <w:proofErr w:type="gramStart"/>
+            <w:r>
+              <w:rPr>
+                <w:rFonts w:ascii="Calibri" w:eastAsia="Times New Roman" w:hAnsi="Calibri" w:cs="Calibri"/>
+                <w:lang w:val="es-AR" w:eastAsia="es-AR"/>
+              </w:rPr>
+              <w:t>generarInformeSeguimiento</w:t>
+            </w:r>
+            <w:proofErr w:type="spellEnd"/>
+            <w:r>
+              <w:rPr>
+                <w:rFonts w:ascii="Calibri" w:eastAsia="Times New Roman" w:hAnsi="Calibri" w:cs="Calibri"/>
+                <w:lang w:val="es-AR" w:eastAsia="es-AR"/>
+              </w:rPr>
+              <w:t>(</w:t>
+            </w:r>
+            <w:proofErr w:type="gramEnd"/>
+            <w:r>
+              <w:rPr>
+                <w:rFonts w:ascii="Calibri" w:eastAsia="Times New Roman" w:hAnsi="Calibri" w:cs="Calibri"/>
+                <w:lang w:val="es-AR" w:eastAsia="es-AR"/>
+              </w:rPr>
+              <w:t xml:space="preserve">) al </w:t>
+            </w:r>
+            <w:proofErr w:type="spellStart"/>
+            <w:r>
+              <w:rPr>
+                <w:rFonts w:ascii="Calibri" w:eastAsia="Times New Roman" w:hAnsi="Calibri" w:cs="Calibri"/>
+                <w:lang w:val="es-AR" w:eastAsia="es-AR"/>
+              </w:rPr>
+              <w:t>GestorRiesgos</w:t>
+            </w:r>
+            <w:proofErr w:type="spellEnd"/>
+            <w:r>
+              <w:rPr>
+                <w:rFonts w:ascii="Calibri" w:eastAsia="Times New Roman" w:hAnsi="Calibri" w:cs="Calibri"/>
+                <w:lang w:val="es-AR" w:eastAsia="es-AR"/>
+              </w:rPr>
+              <w:t xml:space="preserve">. El </w:t>
+            </w:r>
+            <w:proofErr w:type="spellStart"/>
+            <w:r>
+              <w:rPr>
+                <w:rFonts w:ascii="Calibri" w:eastAsia="Times New Roman" w:hAnsi="Calibri" w:cs="Calibri"/>
+                <w:lang w:val="es-AR" w:eastAsia="es-AR"/>
+              </w:rPr>
+              <w:t>GestorRiesgos</w:t>
+            </w:r>
+            <w:proofErr w:type="spellEnd"/>
+            <w:r>
+              <w:rPr>
+                <w:rFonts w:ascii="Calibri" w:eastAsia="Times New Roman" w:hAnsi="Calibri" w:cs="Calibri"/>
+                <w:lang w:val="es-AR" w:eastAsia="es-AR"/>
+              </w:rPr>
+              <w:t xml:space="preserve"> </w:t>
+            </w:r>
+            <w:proofErr w:type="spellStart"/>
+            <w:r>
+              <w:rPr>
+                <w:rFonts w:ascii="Calibri" w:eastAsia="Times New Roman" w:hAnsi="Calibri" w:cs="Calibri"/>
+                <w:lang w:val="es-AR" w:eastAsia="es-AR"/>
+              </w:rPr>
+              <w:t>envia</w:t>
+            </w:r>
+            <w:proofErr w:type="spellEnd"/>
+            <w:r>
+              <w:rPr>
+                <w:rFonts w:ascii="Calibri" w:eastAsia="Times New Roman" w:hAnsi="Calibri" w:cs="Calibri"/>
+                <w:lang w:val="es-AR" w:eastAsia="es-AR"/>
+              </w:rPr>
+              <w:t xml:space="preserve"> el evento</w:t>
+            </w:r>
+            <w:r>
+              <w:rPr>
+                <w:rFonts w:ascii="Calibri" w:eastAsia="Times New Roman" w:hAnsi="Calibri" w:cs="Calibri"/>
+                <w:lang w:val="es-AR" w:eastAsia="es-AR"/>
+              </w:rPr>
+              <w:t xml:space="preserve"> </w:t>
+            </w:r>
+            <w:proofErr w:type="spellStart"/>
+            <w:proofErr w:type="gramStart"/>
+            <w:r>
+              <w:rPr>
+                <w:rFonts w:ascii="Calibri" w:eastAsia="Times New Roman" w:hAnsi="Calibri" w:cs="Calibri"/>
+                <w:lang w:val="es-AR" w:eastAsia="es-AR"/>
+              </w:rPr>
+              <w:t>obtenerEvaluacion</w:t>
+            </w:r>
+            <w:proofErr w:type="spellEnd"/>
+            <w:r>
+              <w:rPr>
+                <w:rFonts w:ascii="Calibri" w:eastAsia="Times New Roman" w:hAnsi="Calibri" w:cs="Calibri"/>
+                <w:lang w:val="es-AR" w:eastAsia="es-AR"/>
+              </w:rPr>
+              <w:t>(</w:t>
+            </w:r>
+            <w:proofErr w:type="gramEnd"/>
+            <w:r>
+              <w:rPr>
+                <w:rFonts w:ascii="Calibri" w:eastAsia="Times New Roman" w:hAnsi="Calibri" w:cs="Calibri"/>
+                <w:lang w:val="es-AR" w:eastAsia="es-AR"/>
+              </w:rPr>
+              <w:t xml:space="preserve">) a </w:t>
+            </w:r>
+            <w:proofErr w:type="spellStart"/>
+            <w:r>
+              <w:rPr>
+                <w:rFonts w:ascii="Calibri" w:eastAsia="Times New Roman" w:hAnsi="Calibri" w:cs="Calibri"/>
+                <w:lang w:val="es-AR" w:eastAsia="es-AR"/>
+              </w:rPr>
+              <w:t>Evaluacion</w:t>
+            </w:r>
+            <w:proofErr w:type="spellEnd"/>
+            <w:r>
+              <w:rPr>
+                <w:rFonts w:ascii="Calibri" w:eastAsia="Times New Roman" w:hAnsi="Calibri" w:cs="Calibri"/>
+                <w:lang w:val="es-AR" w:eastAsia="es-AR"/>
+              </w:rPr>
+              <w:t>.</w:t>
+            </w:r>
+            <w:r>
+              <w:rPr>
+                <w:rFonts w:ascii="Calibri" w:eastAsia="Times New Roman" w:hAnsi="Calibri" w:cs="Calibri"/>
+                <w:lang w:val="es-AR" w:eastAsia="es-AR"/>
+              </w:rPr>
+              <w:t xml:space="preserve"> </w:t>
+            </w:r>
+            <w:r>
+              <w:rPr>
+                <w:rFonts w:ascii="Calibri" w:eastAsia="Times New Roman" w:hAnsi="Calibri" w:cs="Calibri"/>
+                <w:lang w:val="es-AR" w:eastAsia="es-AR"/>
+              </w:rPr>
+              <w:t xml:space="preserve">El </w:t>
+            </w:r>
+            <w:proofErr w:type="spellStart"/>
+            <w:r>
+              <w:rPr>
+                <w:rFonts w:ascii="Calibri" w:eastAsia="Times New Roman" w:hAnsi="Calibri" w:cs="Calibri"/>
+                <w:lang w:val="es-AR" w:eastAsia="es-AR"/>
+              </w:rPr>
+              <w:t>GestorRiesgos</w:t>
+            </w:r>
+            <w:proofErr w:type="spellEnd"/>
+            <w:r>
+              <w:rPr>
+                <w:rFonts w:ascii="Calibri" w:eastAsia="Times New Roman" w:hAnsi="Calibri" w:cs="Calibri"/>
+                <w:lang w:val="es-AR" w:eastAsia="es-AR"/>
+              </w:rPr>
+              <w:t xml:space="preserve"> </w:t>
+            </w:r>
+            <w:proofErr w:type="spellStart"/>
+            <w:r>
+              <w:rPr>
+                <w:rFonts w:ascii="Calibri" w:eastAsia="Times New Roman" w:hAnsi="Calibri" w:cs="Calibri"/>
+                <w:lang w:val="es-AR" w:eastAsia="es-AR"/>
+              </w:rPr>
+              <w:t>envia</w:t>
+            </w:r>
+            <w:proofErr w:type="spellEnd"/>
+            <w:r>
+              <w:rPr>
+                <w:rFonts w:ascii="Calibri" w:eastAsia="Times New Roman" w:hAnsi="Calibri" w:cs="Calibri"/>
+                <w:lang w:val="es-AR" w:eastAsia="es-AR"/>
+              </w:rPr>
+              <w:t xml:space="preserve"> el evento</w:t>
+            </w:r>
+            <w:r>
+              <w:rPr>
+                <w:rFonts w:ascii="Calibri" w:eastAsia="Times New Roman" w:hAnsi="Calibri" w:cs="Calibri"/>
+                <w:lang w:val="es-AR" w:eastAsia="es-AR"/>
+              </w:rPr>
+              <w:t xml:space="preserve"> </w:t>
+            </w:r>
+            <w:proofErr w:type="spellStart"/>
+            <w:proofErr w:type="gramStart"/>
+            <w:r>
+              <w:rPr>
+                <w:rFonts w:ascii="Calibri" w:eastAsia="Times New Roman" w:hAnsi="Calibri" w:cs="Calibri"/>
+                <w:lang w:val="es-AR" w:eastAsia="es-AR"/>
+              </w:rPr>
+              <w:t>obtener</w:t>
+            </w:r>
+            <w:r>
+              <w:rPr>
+                <w:rFonts w:ascii="Calibri" w:eastAsia="Times New Roman" w:hAnsi="Calibri" w:cs="Calibri"/>
+                <w:lang w:val="es-AR" w:eastAsia="es-AR"/>
+              </w:rPr>
+              <w:t>Planes</w:t>
+            </w:r>
+            <w:proofErr w:type="spellEnd"/>
+            <w:r>
+              <w:rPr>
+                <w:rFonts w:ascii="Calibri" w:eastAsia="Times New Roman" w:hAnsi="Calibri" w:cs="Calibri"/>
+                <w:lang w:val="es-AR" w:eastAsia="es-AR"/>
+              </w:rPr>
+              <w:t>(</w:t>
+            </w:r>
+            <w:proofErr w:type="gramEnd"/>
+            <w:r>
+              <w:rPr>
+                <w:rFonts w:ascii="Calibri" w:eastAsia="Times New Roman" w:hAnsi="Calibri" w:cs="Calibri"/>
+                <w:lang w:val="es-AR" w:eastAsia="es-AR"/>
+              </w:rPr>
+              <w:t xml:space="preserve">) a </w:t>
+            </w:r>
+            <w:proofErr w:type="spellStart"/>
+            <w:r>
+              <w:rPr>
+                <w:rFonts w:ascii="Calibri" w:eastAsia="Times New Roman" w:hAnsi="Calibri" w:cs="Calibri"/>
+                <w:lang w:val="es-AR" w:eastAsia="es-AR"/>
+              </w:rPr>
+              <w:t>PlanDeRiesgos</w:t>
+            </w:r>
+            <w:proofErr w:type="spellEnd"/>
+            <w:r>
+              <w:rPr>
+                <w:rFonts w:ascii="Calibri" w:eastAsia="Times New Roman" w:hAnsi="Calibri" w:cs="Calibri"/>
+                <w:lang w:val="es-AR" w:eastAsia="es-AR"/>
+              </w:rPr>
+              <w:t>.</w:t>
+            </w:r>
+            <w:r>
+              <w:rPr>
+                <w:rFonts w:ascii="Calibri" w:eastAsia="Times New Roman" w:hAnsi="Calibri" w:cs="Calibri"/>
+                <w:lang w:val="es-AR" w:eastAsia="es-AR"/>
+              </w:rPr>
+              <w:t xml:space="preserve"> El </w:t>
+            </w:r>
+            <w:proofErr w:type="spellStart"/>
+            <w:r>
+              <w:rPr>
+                <w:rFonts w:ascii="Calibri" w:eastAsia="Times New Roman" w:hAnsi="Calibri" w:cs="Calibri"/>
+                <w:lang w:val="es-AR" w:eastAsia="es-AR"/>
+              </w:rPr>
+              <w:t>GestorRiesgos</w:t>
+            </w:r>
+            <w:proofErr w:type="spellEnd"/>
+            <w:r>
+              <w:rPr>
+                <w:rFonts w:ascii="Calibri" w:eastAsia="Times New Roman" w:hAnsi="Calibri" w:cs="Calibri"/>
+                <w:lang w:val="es-AR" w:eastAsia="es-AR"/>
+              </w:rPr>
+              <w:t xml:space="preserve"> </w:t>
+            </w:r>
+            <w:proofErr w:type="spellStart"/>
+            <w:r>
+              <w:rPr>
+                <w:rFonts w:ascii="Calibri" w:eastAsia="Times New Roman" w:hAnsi="Calibri" w:cs="Calibri"/>
+                <w:lang w:val="es-AR" w:eastAsia="es-AR"/>
+              </w:rPr>
+              <w:t>envia</w:t>
+            </w:r>
+            <w:proofErr w:type="spellEnd"/>
+            <w:r>
+              <w:rPr>
+                <w:rFonts w:ascii="Calibri" w:eastAsia="Times New Roman" w:hAnsi="Calibri" w:cs="Calibri"/>
+                <w:lang w:val="es-AR" w:eastAsia="es-AR"/>
+              </w:rPr>
+              <w:t xml:space="preserve"> el evento </w:t>
+            </w:r>
+            <w:proofErr w:type="spellStart"/>
+            <w:proofErr w:type="gramStart"/>
+            <w:r>
+              <w:rPr>
+                <w:rFonts w:ascii="Calibri" w:eastAsia="Times New Roman" w:hAnsi="Calibri" w:cs="Calibri"/>
+                <w:lang w:val="es-AR" w:eastAsia="es-AR"/>
+              </w:rPr>
+              <w:t>desplegarFormularioSeguimiento</w:t>
+            </w:r>
+            <w:proofErr w:type="spellEnd"/>
+            <w:r>
+              <w:rPr>
+                <w:rFonts w:ascii="Calibri" w:eastAsia="Times New Roman" w:hAnsi="Calibri" w:cs="Calibri"/>
+                <w:lang w:val="es-AR" w:eastAsia="es-AR"/>
+              </w:rPr>
+              <w:t>(</w:t>
+            </w:r>
+            <w:proofErr w:type="gramEnd"/>
+            <w:r>
+              <w:rPr>
+                <w:rFonts w:ascii="Calibri" w:eastAsia="Times New Roman" w:hAnsi="Calibri" w:cs="Calibri"/>
+                <w:lang w:val="es-AR" w:eastAsia="es-AR"/>
+              </w:rPr>
+              <w:t>) a InterfazUsuario. La InterfazUsuario despliega el formulario de seguimiento de riesgos.</w:t>
+            </w:r>
+          </w:p>
+          <w:p>
+            <w:pPr>
+              <w:pStyle w:val="Prrafodelista"/>
+              <w:numPr>
+                <w:ilvl w:val="0"/>
+                <w:numId w:val="44"/>
+              </w:numPr>
+              <w:spacing w:before="0" w:line="240" w:lineRule="auto"/>
+              <w:rPr>
+                <w:rFonts w:ascii="Calibri" w:eastAsia="Times New Roman" w:hAnsi="Calibri" w:cs="Calibri"/>
+                <w:lang w:val="es-AR" w:eastAsia="es-AR"/>
+              </w:rPr>
+            </w:pPr>
+            <w:r>
+              <w:rPr>
+                <w:rFonts w:ascii="Calibri" w:eastAsia="Times New Roman" w:hAnsi="Calibri" w:cs="Calibri"/>
+                <w:lang w:val="es-AR" w:eastAsia="es-AR"/>
+              </w:rPr>
+              <w:t>El actor ingresa los datos en el formulario (Estado del riesgo, resultado de los planes ejecutados).</w:t>
+            </w:r>
+          </w:p>
+          <w:p>
+            <w:pPr>
+              <w:pStyle w:val="Prrafodelista"/>
+              <w:numPr>
+                <w:ilvl w:val="0"/>
+                <w:numId w:val="44"/>
+              </w:numPr>
+              <w:spacing w:before="0" w:line="240" w:lineRule="auto"/>
+              <w:rPr>
+                <w:rFonts w:ascii="Calibri" w:eastAsia="Times New Roman" w:hAnsi="Calibri" w:cs="Calibri"/>
+                <w:lang w:val="es-AR" w:eastAsia="es-AR"/>
+              </w:rPr>
+            </w:pPr>
+            <w:r>
+              <w:rPr>
+                <w:rFonts w:ascii="Calibri" w:eastAsia="Times New Roman" w:hAnsi="Calibri" w:cs="Calibri"/>
+                <w:lang w:val="es-AR" w:eastAsia="es-AR"/>
+              </w:rPr>
+              <w:t xml:space="preserve">La InterfazUsuario solicita </w:t>
+            </w:r>
+            <w:proofErr w:type="spellStart"/>
+            <w:proofErr w:type="gramStart"/>
+            <w:r>
+              <w:rPr>
+                <w:rFonts w:ascii="Calibri" w:eastAsia="Times New Roman" w:hAnsi="Calibri" w:cs="Calibri"/>
+                <w:lang w:val="es-AR" w:eastAsia="es-AR"/>
+              </w:rPr>
+              <w:t>registrarInformeSeguimiento</w:t>
+            </w:r>
+            <w:proofErr w:type="spellEnd"/>
+            <w:r>
+              <w:rPr>
+                <w:rFonts w:ascii="Calibri" w:eastAsia="Times New Roman" w:hAnsi="Calibri" w:cs="Calibri"/>
+                <w:lang w:val="es-AR" w:eastAsia="es-AR"/>
+              </w:rPr>
+              <w:t>(</w:t>
+            </w:r>
+            <w:proofErr w:type="gramEnd"/>
+            <w:r>
+              <w:rPr>
+                <w:rFonts w:ascii="Calibri" w:eastAsia="Times New Roman" w:hAnsi="Calibri" w:cs="Calibri"/>
+                <w:lang w:val="es-AR" w:eastAsia="es-AR"/>
+              </w:rPr>
+              <w:t xml:space="preserve">) a </w:t>
+            </w:r>
+            <w:proofErr w:type="spellStart"/>
+            <w:r>
+              <w:rPr>
+                <w:rFonts w:ascii="Calibri" w:eastAsia="Times New Roman" w:hAnsi="Calibri" w:cs="Calibri"/>
+                <w:lang w:val="es-AR" w:eastAsia="es-AR"/>
+              </w:rPr>
+              <w:t>GestorRiesgos</w:t>
+            </w:r>
+            <w:proofErr w:type="spellEnd"/>
+            <w:r>
+              <w:rPr>
+                <w:rFonts w:ascii="Calibri" w:eastAsia="Times New Roman" w:hAnsi="Calibri" w:cs="Calibri"/>
+                <w:lang w:val="es-AR" w:eastAsia="es-AR"/>
+              </w:rPr>
+              <w:t xml:space="preserve">. </w:t>
+            </w:r>
+            <w:proofErr w:type="spellStart"/>
+            <w:r>
+              <w:rPr>
+                <w:rFonts w:ascii="Calibri" w:eastAsia="Times New Roman" w:hAnsi="Calibri" w:cs="Calibri"/>
+                <w:lang w:val="es-AR" w:eastAsia="es-AR"/>
+              </w:rPr>
+              <w:t>GestorRiesgos</w:t>
+            </w:r>
+            <w:proofErr w:type="spellEnd"/>
+            <w:r>
+              <w:rPr>
+                <w:rFonts w:ascii="Calibri" w:eastAsia="Times New Roman" w:hAnsi="Calibri" w:cs="Calibri"/>
+                <w:lang w:val="es-AR" w:eastAsia="es-AR"/>
+              </w:rPr>
+              <w:t xml:space="preserve"> </w:t>
+            </w:r>
+            <w:proofErr w:type="spellStart"/>
+            <w:r>
+              <w:rPr>
+                <w:rFonts w:ascii="Calibri" w:eastAsia="Times New Roman" w:hAnsi="Calibri" w:cs="Calibri"/>
+                <w:lang w:val="es-AR" w:eastAsia="es-AR"/>
+              </w:rPr>
+              <w:t>envia</w:t>
+            </w:r>
+            <w:proofErr w:type="spellEnd"/>
+            <w:r>
+              <w:rPr>
+                <w:rFonts w:ascii="Calibri" w:eastAsia="Times New Roman" w:hAnsi="Calibri" w:cs="Calibri"/>
+                <w:lang w:val="es-AR" w:eastAsia="es-AR"/>
+              </w:rPr>
+              <w:t xml:space="preserve"> el evento </w:t>
+            </w:r>
+            <w:proofErr w:type="spellStart"/>
+            <w:proofErr w:type="gramStart"/>
+            <w:r>
+              <w:rPr>
+                <w:rFonts w:ascii="Calibri" w:eastAsia="Times New Roman" w:hAnsi="Calibri" w:cs="Calibri"/>
+                <w:lang w:val="es-AR" w:eastAsia="es-AR"/>
+              </w:rPr>
+              <w:t>registrarInformeSeguimiento</w:t>
+            </w:r>
+            <w:proofErr w:type="spellEnd"/>
+            <w:r>
+              <w:rPr>
+                <w:rFonts w:ascii="Calibri" w:eastAsia="Times New Roman" w:hAnsi="Calibri" w:cs="Calibri"/>
+                <w:lang w:val="es-AR" w:eastAsia="es-AR"/>
+              </w:rPr>
+              <w:t>(</w:t>
+            </w:r>
+            <w:proofErr w:type="gramEnd"/>
+            <w:r>
+              <w:rPr>
+                <w:rFonts w:ascii="Calibri" w:eastAsia="Times New Roman" w:hAnsi="Calibri" w:cs="Calibri"/>
+                <w:lang w:val="es-AR" w:eastAsia="es-AR"/>
+              </w:rPr>
+              <w:t xml:space="preserve">) a Informe. Informe solicita </w:t>
+            </w:r>
+            <w:proofErr w:type="spellStart"/>
+            <w:proofErr w:type="gramStart"/>
+            <w:r>
+              <w:rPr>
+                <w:rFonts w:ascii="Calibri" w:eastAsia="Times New Roman" w:hAnsi="Calibri" w:cs="Calibri"/>
+                <w:lang w:val="es-AR" w:eastAsia="es-AR"/>
+              </w:rPr>
+              <w:t>registrarInformeSeguimiento</w:t>
+            </w:r>
+            <w:proofErr w:type="spellEnd"/>
+            <w:r>
+              <w:rPr>
+                <w:rFonts w:ascii="Calibri" w:eastAsia="Times New Roman" w:hAnsi="Calibri" w:cs="Calibri"/>
+                <w:lang w:val="es-AR" w:eastAsia="es-AR"/>
+              </w:rPr>
+              <w:t>(</w:t>
+            </w:r>
+            <w:proofErr w:type="gramEnd"/>
+            <w:r>
+              <w:rPr>
+                <w:rFonts w:ascii="Calibri" w:eastAsia="Times New Roman" w:hAnsi="Calibri" w:cs="Calibri"/>
+                <w:lang w:val="es-AR" w:eastAsia="es-AR"/>
+              </w:rPr>
+              <w:t>) a la BDD.</w:t>
+            </w:r>
+          </w:p>
+          <w:p>
+            <w:pPr>
+              <w:pStyle w:val="Prrafodelista"/>
+              <w:numPr>
+                <w:ilvl w:val="0"/>
+                <w:numId w:val="44"/>
+              </w:numPr>
+              <w:spacing w:before="0" w:line="240" w:lineRule="auto"/>
+              <w:rPr>
+                <w:rFonts w:ascii="Calibri" w:eastAsia="Times New Roman" w:hAnsi="Calibri" w:cs="Calibri"/>
+                <w:lang w:val="es-AR" w:eastAsia="es-AR"/>
+              </w:rPr>
+            </w:pPr>
+            <w:r>
+              <w:rPr>
+                <w:rFonts w:ascii="Calibri" w:eastAsia="Times New Roman" w:hAnsi="Calibri" w:cs="Calibri"/>
+                <w:lang w:val="es-AR" w:eastAsia="es-AR"/>
+              </w:rPr>
+              <w:t>La InterfazUsuario muestra el mensaje “Se ha registrado el informe de seguimiento correctamente” al actor.</w:t>
             </w:r>
           </w:p>
         </w:tc>
@@ -32176,7 +33109,6 @@
       </w:pPr>
       <w:bookmarkStart w:id="45" w:name="_Toc181723001"/>
       <w:r>
-        <w:lastRenderedPageBreak/>
         <w:t>Diagrama de paquetes</w:t>
       </w:r>
       <w:bookmarkEnd w:id="45"/>
@@ -32307,7 +33239,11 @@
       </w:r>
       <w:proofErr w:type="spellEnd"/>
       <w:r>
-        <w:t xml:space="preserve"> y set de cada atributo excepto para conexión, agregar riesgo, obtener todos los riesgos de un proyecto, obtener riesgo por id, actualizar riesgo por id, eliminar riesgo por id, actualizar categoría de un riesgo, vincular o desvincular proyecto, vincular o desvincular iteraciones.</w:t>
+        <w:t xml:space="preserve"> y set de cada atributo excepto para conexión, agregar riesgo, obtener todos los riesgos de un </w:t>
+      </w:r>
+      <w:r>
+        <w:lastRenderedPageBreak/>
+        <w:t>proyecto, obtener riesgo por id, actualizar riesgo por id, eliminar riesgo por id, actualizar categoría de un riesgo, vincular o desvincular proyecto, vincular o desvincular iteraciones.</w:t>
       </w:r>
     </w:p>
     <w:p>
@@ -32526,7 +33462,6 @@
         </w:numPr>
       </w:pPr>
       <w:r>
-        <w:lastRenderedPageBreak/>
         <w:t xml:space="preserve">Tendrá los atributos: nombre, </w:t>
       </w:r>
       <w:r>
@@ -32773,6 +33708,7 @@
         </w:rPr>
       </w:pPr>
       <w:r>
+        <w:lastRenderedPageBreak/>
         <w:t>Archivo</w:t>
       </w:r>
     </w:p>
@@ -33031,9 +33967,8 @@
                 <w:szCs w:val="20"/>
                 <w:lang w:val="es-AR" w:eastAsia="es-AR"/>
               </w:rPr>
-              <w:t xml:space="preserve">CASO DE USO </w:t>
-            </w:r>
-            <w:proofErr w:type="spellStart"/>
+              <w:t>CASO DE USO N°</w:t>
+            </w:r>
             <w:r>
               <w:rPr>
                 <w:rFonts w:ascii="Calibri" w:eastAsia="Times New Roman" w:hAnsi="Calibri" w:cs="Calibri"/>
@@ -33044,9 +33979,8 @@
                 <w:szCs w:val="20"/>
                 <w:lang w:val="es-AR" w:eastAsia="es-AR"/>
               </w:rPr>
-              <w:t>N°</w:t>
-            </w:r>
-            <w:proofErr w:type="spellEnd"/>
+              <w:t>11</w:t>
+            </w:r>
           </w:p>
         </w:tc>
         <w:tc>
@@ -33087,7 +34021,7 @@
                 <w:szCs w:val="20"/>
                 <w:lang w:val="es-AR" w:eastAsia="es-AR"/>
               </w:rPr>
-              <w:t>&lt;Nombre CU&gt;</w:t>
+              <w:t>Exportar archivos</w:t>
             </w:r>
           </w:p>
         </w:tc>
@@ -33153,21 +34087,30 @@
               <w:ind w:left="0" w:firstLine="0"/>
               <w:rPr>
                 <w:rFonts w:ascii="Calibri" w:eastAsia="Times New Roman" w:hAnsi="Calibri" w:cs="Calibri"/>
-                <w:color w:val="0070C0"/>
-                <w:sz w:val="20"/>
-                <w:szCs w:val="20"/>
-                <w:lang w:val="es-AR" w:eastAsia="es-AR"/>
-              </w:rPr>
-            </w:pPr>
-            <w:r>
-              <w:rPr>
-                <w:rFonts w:ascii="Calibri" w:eastAsia="Times New Roman" w:hAnsi="Calibri" w:cs="Calibri"/>
-                <w:color w:val="0070C0"/>
-                <w:sz w:val="20"/>
-                <w:szCs w:val="20"/>
-                <w:lang w:val="es-AR" w:eastAsia="es-AR"/>
-              </w:rPr>
-              <w:t>&lt;Actores&gt;</w:t>
+                <w:sz w:val="20"/>
+                <w:szCs w:val="20"/>
+                <w:lang w:val="es-AR" w:eastAsia="es-AR"/>
+              </w:rPr>
+            </w:pPr>
+            <w:proofErr w:type="spellStart"/>
+            <w:r>
+              <w:rPr>
+                <w:rFonts w:ascii="Calibri" w:eastAsia="Times New Roman" w:hAnsi="Calibri" w:cs="Calibri"/>
+                <w:sz w:val="20"/>
+                <w:szCs w:val="20"/>
+                <w:lang w:val="es-AR" w:eastAsia="es-AR"/>
+              </w:rPr>
+              <w:t>Lider</w:t>
+            </w:r>
+            <w:proofErr w:type="spellEnd"/>
+            <w:r>
+              <w:rPr>
+                <w:rFonts w:ascii="Calibri" w:eastAsia="Times New Roman" w:hAnsi="Calibri" w:cs="Calibri"/>
+                <w:sz w:val="20"/>
+                <w:szCs w:val="20"/>
+                <w:lang w:val="es-AR" w:eastAsia="es-AR"/>
+              </